<commit_message>
reinicio dos trabalhos de prototipagem
</commit_message>
<xml_diff>
--- a/mono/Glauber Gadelha - C796NQ- Geração de Código para Apresentação de dados em forma gráfica.docx
+++ b/mono/Glauber Gadelha - C796NQ- Geração de Código para Apresentação de dados em forma gráfica.docx
@@ -1,6 +1,6 @@
 
 <file path=word/document.xml><?xml version="1.0" encoding="utf-8"?>
-<w:document xmlns:wpc="http://schemas.microsoft.com/office/word/2010/wordprocessingCanvas" xmlns:mc="http://schemas.openxmlformats.org/markup-compatibility/2006" xmlns:o="urn:schemas-microsoft-com:office:office" xmlns:r="http://schemas.openxmlformats.org/officeDocument/2006/relationships" xmlns:m="http://schemas.openxmlformats.org/officeDocument/2006/math" xmlns:v="urn:schemas-microsoft-com:vml" xmlns:wp14="http://schemas.microsoft.com/office/word/2010/wordprocessingDrawing" xmlns:wp="http://schemas.openxmlformats.org/drawingml/2006/wordprocessingDrawing" xmlns:w10="urn:schemas-microsoft-com:office:word" xmlns:w="http://schemas.openxmlformats.org/wordprocessingml/2006/main" xmlns:w14="http://schemas.microsoft.com/office/word/2010/wordml" xmlns:wpg="http://schemas.microsoft.com/office/word/2010/wordprocessingGroup" xmlns:wpi="http://schemas.microsoft.com/office/word/2010/wordprocessingInk" xmlns:wne="http://schemas.microsoft.com/office/word/2006/wordml" xmlns:wps="http://schemas.microsoft.com/office/word/2010/wordprocessingShape" mc:Ignorable="w14 wp14">
+<w:document xmlns:ve="http://schemas.openxmlformats.org/markup-compatibility/2006" xmlns:o="urn:schemas-microsoft-com:office:office" xmlns:r="http://schemas.openxmlformats.org/officeDocument/2006/relationships" xmlns:m="http://schemas.openxmlformats.org/officeDocument/2006/math" xmlns:v="urn:schemas-microsoft-com:vml" xmlns:wp="http://schemas.openxmlformats.org/drawingml/2006/wordprocessingDrawing" xmlns:w10="urn:schemas-microsoft-com:office:word" xmlns:w="http://schemas.openxmlformats.org/wordprocessingml/2006/main" xmlns:wne="http://schemas.microsoft.com/office/word/2006/wordml">
   <w:body>
     <w:p>
       <w:pPr>
@@ -154,351 +154,10 @@
           <w:sz w:val="28"/>
           <w:szCs w:val="28"/>
         </w:rPr>
-        <w:t>Gerador de quadros de apresentação de dados em formato de Dashboards</w:t>
-      </w:r>
-    </w:p>
-    <w:p>
-      <w:pPr>
-        <w:jc w:val="center"/>
-        <w:rPr>
-          <w:rFonts w:cs="Times New Roman"/>
-          <w:szCs w:val="24"/>
-        </w:rPr>
-      </w:pPr>
-    </w:p>
-    <w:p>
-      <w:pPr>
-        <w:jc w:val="center"/>
-        <w:rPr>
-          <w:rFonts w:cs="Times New Roman"/>
-          <w:szCs w:val="24"/>
-        </w:rPr>
-      </w:pPr>
-    </w:p>
-    <w:p>
-      <w:pPr>
-        <w:jc w:val="center"/>
-        <w:rPr>
-          <w:rFonts w:cs="Times New Roman"/>
-          <w:szCs w:val="24"/>
-        </w:rPr>
-      </w:pPr>
-    </w:p>
-    <w:p>
-      <w:pPr>
-        <w:jc w:val="center"/>
-        <w:rPr>
-          <w:rFonts w:cs="Times New Roman"/>
-          <w:szCs w:val="24"/>
-        </w:rPr>
-      </w:pPr>
-    </w:p>
-    <w:p>
-      <w:pPr>
-        <w:jc w:val="center"/>
-        <w:rPr>
-          <w:rFonts w:cs="Times New Roman"/>
-          <w:szCs w:val="24"/>
-        </w:rPr>
-      </w:pPr>
-    </w:p>
-    <w:p>
-      <w:pPr>
-        <w:jc w:val="center"/>
-        <w:rPr>
-          <w:rFonts w:cs="Times New Roman"/>
-          <w:szCs w:val="24"/>
-        </w:rPr>
-      </w:pPr>
-    </w:p>
-    <w:p>
-      <w:pPr>
-        <w:jc w:val="center"/>
-        <w:rPr>
-          <w:rFonts w:cs="Times New Roman"/>
-          <w:szCs w:val="24"/>
-        </w:rPr>
-      </w:pPr>
-    </w:p>
-    <w:p>
-      <w:pPr>
-        <w:jc w:val="center"/>
-        <w:rPr>
-          <w:rFonts w:cs="Times New Roman"/>
-          <w:szCs w:val="24"/>
-        </w:rPr>
-      </w:pPr>
-    </w:p>
-    <w:p>
-      <w:pPr>
-        <w:jc w:val="center"/>
-        <w:rPr>
-          <w:rFonts w:cs="Times New Roman"/>
-          <w:szCs w:val="24"/>
-        </w:rPr>
-      </w:pPr>
-    </w:p>
-    <w:p>
-      <w:pPr>
-        <w:jc w:val="center"/>
-        <w:rPr>
-          <w:rFonts w:cs="Times New Roman"/>
-          <w:szCs w:val="24"/>
-        </w:rPr>
-      </w:pPr>
-    </w:p>
-    <w:p>
-      <w:pPr>
-        <w:jc w:val="center"/>
-        <w:rPr>
-          <w:rFonts w:cs="Times New Roman"/>
-          <w:szCs w:val="24"/>
-        </w:rPr>
-      </w:pPr>
-    </w:p>
-    <w:p>
-      <w:pPr>
-        <w:jc w:val="center"/>
-        <w:rPr>
-          <w:rFonts w:cs="Times New Roman"/>
-          <w:szCs w:val="24"/>
-        </w:rPr>
-      </w:pPr>
-    </w:p>
-    <w:p>
-      <w:pPr>
-        <w:jc w:val="center"/>
-        <w:rPr>
-          <w:rFonts w:cs="Times New Roman"/>
-          <w:szCs w:val="24"/>
-        </w:rPr>
-      </w:pPr>
-    </w:p>
-    <w:p>
-      <w:pPr>
-        <w:jc w:val="center"/>
-        <w:rPr>
-          <w:rFonts w:cs="Times New Roman"/>
-          <w:szCs w:val="24"/>
-        </w:rPr>
-      </w:pPr>
-    </w:p>
-    <w:p>
-      <w:pPr>
-        <w:jc w:val="center"/>
-        <w:rPr>
-          <w:rFonts w:cs="Times New Roman"/>
-          <w:szCs w:val="24"/>
-        </w:rPr>
-      </w:pPr>
-    </w:p>
-    <w:p>
-      <w:pPr>
-        <w:jc w:val="center"/>
-        <w:rPr>
-          <w:rFonts w:cs="Times New Roman"/>
-          <w:szCs w:val="24"/>
-        </w:rPr>
-      </w:pPr>
-    </w:p>
-    <w:p>
-      <w:pPr>
-        <w:jc w:val="center"/>
-        <w:rPr>
-          <w:rFonts w:cs="Times New Roman"/>
-          <w:szCs w:val="24"/>
-        </w:rPr>
-      </w:pPr>
-    </w:p>
-    <w:p>
-      <w:pPr>
-        <w:jc w:val="center"/>
-        <w:rPr>
-          <w:rFonts w:cs="Times New Roman"/>
-          <w:szCs w:val="24"/>
-        </w:rPr>
-      </w:pPr>
-    </w:p>
-    <w:p>
-      <w:pPr>
-        <w:spacing w:line="240" w:lineRule="auto"/>
-        <w:jc w:val="center"/>
-        <w:rPr>
-          <w:rFonts w:cs="Times New Roman"/>
-          <w:szCs w:val="24"/>
-        </w:rPr>
-      </w:pPr>
-    </w:p>
-    <w:p>
-      <w:pPr>
-        <w:spacing w:line="240" w:lineRule="auto"/>
-        <w:jc w:val="center"/>
-        <w:rPr>
-          <w:rFonts w:cs="Times New Roman"/>
-          <w:szCs w:val="24"/>
-        </w:rPr>
-      </w:pPr>
-    </w:p>
-    <w:p>
-      <w:pPr>
-        <w:spacing w:line="240" w:lineRule="auto"/>
-        <w:jc w:val="center"/>
-        <w:rPr>
-          <w:rFonts w:cs="Times New Roman"/>
-          <w:szCs w:val="24"/>
-        </w:rPr>
-      </w:pPr>
-      <w:r>
-        <w:rPr>
-          <w:rFonts w:cs="Times New Roman"/>
-          <w:szCs w:val="24"/>
-        </w:rPr>
-        <w:t>BELÉM</w:t>
-      </w:r>
-    </w:p>
-    <w:p>
-      <w:pPr>
-        <w:spacing w:line="240" w:lineRule="auto"/>
-        <w:jc w:val="center"/>
-        <w:rPr>
-          <w:rFonts w:cs="Times New Roman"/>
-        </w:rPr>
-      </w:pPr>
-      <w:r>
-        <w:rPr>
-          <w:rFonts w:cs="Times New Roman"/>
-        </w:rPr>
-        <w:t>2019</w:t>
-      </w:r>
-      <w:r>
-        <w:rPr>
-          <w:rFonts w:cs="Times New Roman"/>
-        </w:rPr>
-        <w:br w:type="page"/>
-      </w:r>
-    </w:p>
-    <w:p>
-      <w:pPr>
-        <w:spacing w:line="240" w:lineRule="auto"/>
-        <w:jc w:val="center"/>
-        <w:rPr>
-          <w:rFonts w:cs="Times New Roman"/>
-          <w:szCs w:val="24"/>
-        </w:rPr>
-      </w:pPr>
-      <w:r>
-        <w:rPr>
-          <w:rFonts w:cs="Times New Roman"/>
-        </w:rPr>
-        <w:lastRenderedPageBreak/>
-        <w:t>GLAUBER MATTEIS GADELHA</w:t>
-      </w:r>
-    </w:p>
-    <w:p>
-      <w:pPr>
-        <w:jc w:val="center"/>
-        <w:rPr>
-          <w:rFonts w:cs="Times New Roman"/>
-          <w:szCs w:val="24"/>
-        </w:rPr>
-      </w:pPr>
-    </w:p>
-    <w:p>
-      <w:pPr>
-        <w:jc w:val="center"/>
-        <w:rPr>
-          <w:rFonts w:cs="Times New Roman"/>
-          <w:szCs w:val="24"/>
-        </w:rPr>
-      </w:pPr>
-    </w:p>
-    <w:p>
-      <w:pPr>
-        <w:jc w:val="center"/>
-        <w:rPr>
-          <w:rFonts w:cs="Times New Roman"/>
-          <w:szCs w:val="24"/>
-        </w:rPr>
-      </w:pPr>
-    </w:p>
-    <w:p>
-      <w:pPr>
-        <w:jc w:val="center"/>
-        <w:rPr>
-          <w:rFonts w:cs="Times New Roman"/>
-          <w:szCs w:val="24"/>
-        </w:rPr>
-      </w:pPr>
-    </w:p>
-    <w:p>
-      <w:pPr>
-        <w:jc w:val="center"/>
-        <w:rPr>
-          <w:rFonts w:cs="Times New Roman"/>
-          <w:szCs w:val="24"/>
-        </w:rPr>
-      </w:pPr>
-    </w:p>
-    <w:p>
-      <w:pPr>
-        <w:jc w:val="center"/>
-        <w:rPr>
-          <w:rFonts w:cs="Times New Roman"/>
-          <w:szCs w:val="24"/>
-        </w:rPr>
-      </w:pPr>
-    </w:p>
-    <w:p>
-      <w:pPr>
-        <w:jc w:val="center"/>
-        <w:rPr>
-          <w:rFonts w:cs="Times New Roman"/>
-          <w:szCs w:val="24"/>
-        </w:rPr>
-      </w:pPr>
-    </w:p>
-    <w:p>
-      <w:pPr>
-        <w:jc w:val="center"/>
-        <w:rPr>
-          <w:rFonts w:cs="Times New Roman"/>
-          <w:szCs w:val="24"/>
-        </w:rPr>
-      </w:pPr>
-    </w:p>
-    <w:p>
-      <w:pPr>
-        <w:jc w:val="center"/>
-        <w:rPr>
-          <w:rFonts w:cs="Times New Roman"/>
-          <w:szCs w:val="24"/>
-        </w:rPr>
-      </w:pPr>
-    </w:p>
-    <w:p>
-      <w:pPr>
-        <w:jc w:val="center"/>
-        <w:rPr>
-          <w:rFonts w:cs="Times New Roman"/>
-          <w:szCs w:val="24"/>
-        </w:rPr>
-      </w:pPr>
-    </w:p>
-    <w:p>
-      <w:pPr>
-        <w:jc w:val="center"/>
-        <w:rPr>
-          <w:rFonts w:cs="Times New Roman"/>
-          <w:b/>
-          <w:sz w:val="28"/>
-          <w:szCs w:val="24"/>
-        </w:rPr>
-      </w:pPr>
-    </w:p>
-    <w:p>
-      <w:pPr>
-        <w:spacing w:line="240" w:lineRule="auto"/>
-        <w:jc w:val="center"/>
+        <w:t xml:space="preserve">Gerador de quadros de apresentação de dados em formato de </w:t>
+      </w:r>
+      <w:proofErr w:type="spellStart"/>
+      <w:r>
         <w:rPr>
           <w:rFonts w:cs="Times New Roman"/>
           <w:b/>
@@ -506,8 +165,352 @@
           <w:sz w:val="28"/>
           <w:szCs w:val="28"/>
         </w:rPr>
-      </w:pPr>
-      <w:r>
+        <w:t>Dashboards</w:t>
+      </w:r>
+      <w:proofErr w:type="spellEnd"/>
+    </w:p>
+    <w:p>
+      <w:pPr>
+        <w:jc w:val="center"/>
+        <w:rPr>
+          <w:rFonts w:cs="Times New Roman"/>
+          <w:szCs w:val="24"/>
+        </w:rPr>
+      </w:pPr>
+    </w:p>
+    <w:p>
+      <w:pPr>
+        <w:jc w:val="center"/>
+        <w:rPr>
+          <w:rFonts w:cs="Times New Roman"/>
+          <w:szCs w:val="24"/>
+        </w:rPr>
+      </w:pPr>
+    </w:p>
+    <w:p>
+      <w:pPr>
+        <w:jc w:val="center"/>
+        <w:rPr>
+          <w:rFonts w:cs="Times New Roman"/>
+          <w:szCs w:val="24"/>
+        </w:rPr>
+      </w:pPr>
+    </w:p>
+    <w:p>
+      <w:pPr>
+        <w:jc w:val="center"/>
+        <w:rPr>
+          <w:rFonts w:cs="Times New Roman"/>
+          <w:szCs w:val="24"/>
+        </w:rPr>
+      </w:pPr>
+    </w:p>
+    <w:p>
+      <w:pPr>
+        <w:jc w:val="center"/>
+        <w:rPr>
+          <w:rFonts w:cs="Times New Roman"/>
+          <w:szCs w:val="24"/>
+        </w:rPr>
+      </w:pPr>
+    </w:p>
+    <w:p>
+      <w:pPr>
+        <w:jc w:val="center"/>
+        <w:rPr>
+          <w:rFonts w:cs="Times New Roman"/>
+          <w:szCs w:val="24"/>
+        </w:rPr>
+      </w:pPr>
+    </w:p>
+    <w:p>
+      <w:pPr>
+        <w:jc w:val="center"/>
+        <w:rPr>
+          <w:rFonts w:cs="Times New Roman"/>
+          <w:szCs w:val="24"/>
+        </w:rPr>
+      </w:pPr>
+    </w:p>
+    <w:p>
+      <w:pPr>
+        <w:jc w:val="center"/>
+        <w:rPr>
+          <w:rFonts w:cs="Times New Roman"/>
+          <w:szCs w:val="24"/>
+        </w:rPr>
+      </w:pPr>
+    </w:p>
+    <w:p>
+      <w:pPr>
+        <w:jc w:val="center"/>
+        <w:rPr>
+          <w:rFonts w:cs="Times New Roman"/>
+          <w:szCs w:val="24"/>
+        </w:rPr>
+      </w:pPr>
+    </w:p>
+    <w:p>
+      <w:pPr>
+        <w:jc w:val="center"/>
+        <w:rPr>
+          <w:rFonts w:cs="Times New Roman"/>
+          <w:szCs w:val="24"/>
+        </w:rPr>
+      </w:pPr>
+    </w:p>
+    <w:p>
+      <w:pPr>
+        <w:jc w:val="center"/>
+        <w:rPr>
+          <w:rFonts w:cs="Times New Roman"/>
+          <w:szCs w:val="24"/>
+        </w:rPr>
+      </w:pPr>
+    </w:p>
+    <w:p>
+      <w:pPr>
+        <w:jc w:val="center"/>
+        <w:rPr>
+          <w:rFonts w:cs="Times New Roman"/>
+          <w:szCs w:val="24"/>
+        </w:rPr>
+      </w:pPr>
+    </w:p>
+    <w:p>
+      <w:pPr>
+        <w:jc w:val="center"/>
+        <w:rPr>
+          <w:rFonts w:cs="Times New Roman"/>
+          <w:szCs w:val="24"/>
+        </w:rPr>
+      </w:pPr>
+    </w:p>
+    <w:p>
+      <w:pPr>
+        <w:jc w:val="center"/>
+        <w:rPr>
+          <w:rFonts w:cs="Times New Roman"/>
+          <w:szCs w:val="24"/>
+        </w:rPr>
+      </w:pPr>
+    </w:p>
+    <w:p>
+      <w:pPr>
+        <w:jc w:val="center"/>
+        <w:rPr>
+          <w:rFonts w:cs="Times New Roman"/>
+          <w:szCs w:val="24"/>
+        </w:rPr>
+      </w:pPr>
+    </w:p>
+    <w:p>
+      <w:pPr>
+        <w:jc w:val="center"/>
+        <w:rPr>
+          <w:rFonts w:cs="Times New Roman"/>
+          <w:szCs w:val="24"/>
+        </w:rPr>
+      </w:pPr>
+    </w:p>
+    <w:p>
+      <w:pPr>
+        <w:jc w:val="center"/>
+        <w:rPr>
+          <w:rFonts w:cs="Times New Roman"/>
+          <w:szCs w:val="24"/>
+        </w:rPr>
+      </w:pPr>
+    </w:p>
+    <w:p>
+      <w:pPr>
+        <w:jc w:val="center"/>
+        <w:rPr>
+          <w:rFonts w:cs="Times New Roman"/>
+          <w:szCs w:val="24"/>
+        </w:rPr>
+      </w:pPr>
+    </w:p>
+    <w:p>
+      <w:pPr>
+        <w:spacing w:line="240" w:lineRule="auto"/>
+        <w:jc w:val="center"/>
+        <w:rPr>
+          <w:rFonts w:cs="Times New Roman"/>
+          <w:szCs w:val="24"/>
+        </w:rPr>
+      </w:pPr>
+    </w:p>
+    <w:p>
+      <w:pPr>
+        <w:spacing w:line="240" w:lineRule="auto"/>
+        <w:jc w:val="center"/>
+        <w:rPr>
+          <w:rFonts w:cs="Times New Roman"/>
+          <w:szCs w:val="24"/>
+        </w:rPr>
+      </w:pPr>
+    </w:p>
+    <w:p>
+      <w:pPr>
+        <w:spacing w:line="240" w:lineRule="auto"/>
+        <w:jc w:val="center"/>
+        <w:rPr>
+          <w:rFonts w:cs="Times New Roman"/>
+          <w:szCs w:val="24"/>
+        </w:rPr>
+      </w:pPr>
+      <w:r>
+        <w:rPr>
+          <w:rFonts w:cs="Times New Roman"/>
+          <w:szCs w:val="24"/>
+        </w:rPr>
+        <w:t>BELÉM</w:t>
+      </w:r>
+    </w:p>
+    <w:p>
+      <w:pPr>
+        <w:spacing w:line="240" w:lineRule="auto"/>
+        <w:jc w:val="center"/>
+        <w:rPr>
+          <w:rFonts w:cs="Times New Roman"/>
+        </w:rPr>
+      </w:pPr>
+      <w:r>
+        <w:rPr>
+          <w:rFonts w:cs="Times New Roman"/>
+        </w:rPr>
+        <w:t>2019</w:t>
+      </w:r>
+      <w:r>
+        <w:rPr>
+          <w:rFonts w:cs="Times New Roman"/>
+        </w:rPr>
+        <w:br w:type="page"/>
+      </w:r>
+    </w:p>
+    <w:p>
+      <w:pPr>
+        <w:spacing w:line="240" w:lineRule="auto"/>
+        <w:jc w:val="center"/>
+        <w:rPr>
+          <w:rFonts w:cs="Times New Roman"/>
+          <w:szCs w:val="24"/>
+        </w:rPr>
+      </w:pPr>
+      <w:r>
+        <w:rPr>
+          <w:rFonts w:cs="Times New Roman"/>
+        </w:rPr>
+        <w:lastRenderedPageBreak/>
+        <w:t>GLAUBER MATTEIS GADELHA</w:t>
+      </w:r>
+    </w:p>
+    <w:p>
+      <w:pPr>
+        <w:jc w:val="center"/>
+        <w:rPr>
+          <w:rFonts w:cs="Times New Roman"/>
+          <w:szCs w:val="24"/>
+        </w:rPr>
+      </w:pPr>
+    </w:p>
+    <w:p>
+      <w:pPr>
+        <w:jc w:val="center"/>
+        <w:rPr>
+          <w:rFonts w:cs="Times New Roman"/>
+          <w:szCs w:val="24"/>
+        </w:rPr>
+      </w:pPr>
+    </w:p>
+    <w:p>
+      <w:pPr>
+        <w:jc w:val="center"/>
+        <w:rPr>
+          <w:rFonts w:cs="Times New Roman"/>
+          <w:szCs w:val="24"/>
+        </w:rPr>
+      </w:pPr>
+    </w:p>
+    <w:p>
+      <w:pPr>
+        <w:jc w:val="center"/>
+        <w:rPr>
+          <w:rFonts w:cs="Times New Roman"/>
+          <w:szCs w:val="24"/>
+        </w:rPr>
+      </w:pPr>
+    </w:p>
+    <w:p>
+      <w:pPr>
+        <w:jc w:val="center"/>
+        <w:rPr>
+          <w:rFonts w:cs="Times New Roman"/>
+          <w:szCs w:val="24"/>
+        </w:rPr>
+      </w:pPr>
+    </w:p>
+    <w:p>
+      <w:pPr>
+        <w:jc w:val="center"/>
+        <w:rPr>
+          <w:rFonts w:cs="Times New Roman"/>
+          <w:szCs w:val="24"/>
+        </w:rPr>
+      </w:pPr>
+    </w:p>
+    <w:p>
+      <w:pPr>
+        <w:jc w:val="center"/>
+        <w:rPr>
+          <w:rFonts w:cs="Times New Roman"/>
+          <w:szCs w:val="24"/>
+        </w:rPr>
+      </w:pPr>
+    </w:p>
+    <w:p>
+      <w:pPr>
+        <w:jc w:val="center"/>
+        <w:rPr>
+          <w:rFonts w:cs="Times New Roman"/>
+          <w:szCs w:val="24"/>
+        </w:rPr>
+      </w:pPr>
+    </w:p>
+    <w:p>
+      <w:pPr>
+        <w:jc w:val="center"/>
+        <w:rPr>
+          <w:rFonts w:cs="Times New Roman"/>
+          <w:szCs w:val="24"/>
+        </w:rPr>
+      </w:pPr>
+    </w:p>
+    <w:p>
+      <w:pPr>
+        <w:jc w:val="center"/>
+        <w:rPr>
+          <w:rFonts w:cs="Times New Roman"/>
+          <w:szCs w:val="24"/>
+        </w:rPr>
+      </w:pPr>
+    </w:p>
+    <w:p>
+      <w:pPr>
+        <w:jc w:val="center"/>
+        <w:rPr>
+          <w:rFonts w:cs="Times New Roman"/>
+          <w:b/>
+          <w:sz w:val="28"/>
+          <w:szCs w:val="24"/>
+        </w:rPr>
+      </w:pPr>
+    </w:p>
+    <w:p>
+      <w:pPr>
+        <w:spacing w:line="240" w:lineRule="auto"/>
+        <w:jc w:val="center"/>
         <w:rPr>
           <w:rFonts w:cs="Times New Roman"/>
           <w:b/>
@@ -515,13 +518,8 @@
           <w:sz w:val="28"/>
           <w:szCs w:val="28"/>
         </w:rPr>
-        <w:t>Gerador de quadros de apresentação de dados em formato de Dashboards</w:t>
-      </w:r>
-    </w:p>
-    <w:p>
-      <w:pPr>
-        <w:spacing w:line="240" w:lineRule="auto"/>
-        <w:jc w:val="center"/>
+      </w:pPr>
+      <w:r>
         <w:rPr>
           <w:rFonts w:cs="Times New Roman"/>
           <w:b/>
@@ -529,6 +527,32 @@
           <w:sz w:val="28"/>
           <w:szCs w:val="28"/>
         </w:rPr>
+        <w:t xml:space="preserve">Gerador de quadros de apresentação de dados em formato de </w:t>
+      </w:r>
+      <w:proofErr w:type="spellStart"/>
+      <w:r>
+        <w:rPr>
+          <w:rFonts w:cs="Times New Roman"/>
+          <w:b/>
+          <w:bCs/>
+          <w:sz w:val="28"/>
+          <w:szCs w:val="28"/>
+        </w:rPr>
+        <w:t>Dashboards</w:t>
+      </w:r>
+      <w:proofErr w:type="spellEnd"/>
+    </w:p>
+    <w:p>
+      <w:pPr>
+        <w:spacing w:line="240" w:lineRule="auto"/>
+        <w:jc w:val="center"/>
+        <w:rPr>
+          <w:rFonts w:cs="Times New Roman"/>
+          <w:b/>
+          <w:bCs/>
+          <w:sz w:val="28"/>
+          <w:szCs w:val="28"/>
+        </w:rPr>
       </w:pPr>
     </w:p>
     <w:p>
@@ -796,7 +820,23 @@
           <w:rFonts w:cs="Times New Roman"/>
           <w:szCs w:val="24"/>
         </w:rPr>
-        <w:t>No cenário mundial, a demanda por sistemas digitais cresce constantemente, exigindo alinhamento com as tecnologias mais atuais e uso de ferramentas que acelerem a entrega de aplicações no prazo mais curto possível. No desenvolvimento de softwares, independente da linguagem de programação utilizada, a necessidade de implementação de grandes e complexos blocos de códigos de forma recorrente é presente no dia a dia dos profissionais, portanto, qualquer ferramenta que facilite a aplicação destes blocos padronizados, com as modificações necessárias para o domínio de um problema determinado, pode vir a evitar o desperdício de horas de programação. Em face destas premissas, este trabalho é um estudo d</w:t>
+        <w:t xml:space="preserve">No cenário mundial, a demanda por sistemas digitais cresce constantemente, exigindo alinhamento com as tecnologias mais atuais e uso de ferramentas que acelerem a entrega de aplicações no prazo mais curto possível. No desenvolvimento de softwares, independente da linguagem de programação utilizada, a necessidade de </w:t>
+      </w:r>
+      <w:proofErr w:type="gramStart"/>
+      <w:r>
+        <w:rPr>
+          <w:rFonts w:cs="Times New Roman"/>
+          <w:szCs w:val="24"/>
+        </w:rPr>
+        <w:t>implementação</w:t>
+      </w:r>
+      <w:proofErr w:type="gramEnd"/>
+      <w:r>
+        <w:rPr>
+          <w:rFonts w:cs="Times New Roman"/>
+          <w:szCs w:val="24"/>
+        </w:rPr>
+        <w:t xml:space="preserve"> de grandes e complexos blocos de códigos de forma recorrente é presente no dia a dia dos profissionais, portanto, qualquer ferramenta que facilite a aplicação destes blocos padronizados, com as modificações necessárias para o domínio de um problema determinado, pode vir a evitar o desperdício de horas de programação. Em face destas premissas, este trabalho é um estudo d</w:t>
       </w:r>
       <w:del w:id="2" w:author="glaubergad" w:date="2019-03-04T20:21:00Z">
         <w:r>
@@ -837,7 +877,23 @@
           <w:rFonts w:cs="Times New Roman"/>
           <w:szCs w:val="24"/>
         </w:rPr>
-        <w:t>em formato gráfico, a que chamamos comumente de Dashboards.</w:t>
+        <w:t xml:space="preserve">em formato gráfico, a que chamamos comumente de </w:t>
+      </w:r>
+      <w:proofErr w:type="spellStart"/>
+      <w:r>
+        <w:rPr>
+          <w:rFonts w:cs="Times New Roman"/>
+          <w:szCs w:val="24"/>
+        </w:rPr>
+        <w:t>Dashboards</w:t>
+      </w:r>
+      <w:proofErr w:type="spellEnd"/>
+      <w:r>
+        <w:rPr>
+          <w:rFonts w:cs="Times New Roman"/>
+          <w:szCs w:val="24"/>
+        </w:rPr>
+        <w:t>.</w:t>
       </w:r>
       <w:r>
         <w:rPr>
@@ -876,7 +932,23 @@
           <w:rFonts w:cs="Times New Roman"/>
           <w:szCs w:val="24"/>
         </w:rPr>
-        <w:t>Desenvolvimento de aplicações, apresentação de dados, dashboards, geradores de código.</w:t>
+        <w:t xml:space="preserve">Desenvolvimento de aplicações, apresentação de dados, </w:t>
+      </w:r>
+      <w:proofErr w:type="spellStart"/>
+      <w:r>
+        <w:rPr>
+          <w:rFonts w:cs="Times New Roman"/>
+          <w:szCs w:val="24"/>
+        </w:rPr>
+        <w:t>dashboards</w:t>
+      </w:r>
+      <w:proofErr w:type="spellEnd"/>
+      <w:r>
+        <w:rPr>
+          <w:rFonts w:cs="Times New Roman"/>
+          <w:szCs w:val="24"/>
+        </w:rPr>
+        <w:t>, geradores de código.</w:t>
       </w:r>
     </w:p>
     <w:p>
@@ -1155,7 +1227,23 @@
           <w:rFonts w:cs="Times New Roman"/>
           <w:szCs w:val="24"/>
         </w:rPr>
-        <w:t xml:space="preserve"> new </w:t>
+        <w:t xml:space="preserve"> </w:t>
+      </w:r>
+      <w:proofErr w:type="spellStart"/>
+      <w:r>
+        <w:rPr>
+          <w:rFonts w:cs="Times New Roman"/>
+          <w:szCs w:val="24"/>
+        </w:rPr>
+        <w:t>new</w:t>
+      </w:r>
+      <w:proofErr w:type="spellEnd"/>
+      <w:r>
+        <w:rPr>
+          <w:rFonts w:cs="Times New Roman"/>
+          <w:szCs w:val="24"/>
+        </w:rPr>
+        <w:t xml:space="preserve"> </w:t>
       </w:r>
       <w:proofErr w:type="spellStart"/>
       <w:proofErr w:type="gramStart"/>
@@ -1244,7 +1332,23 @@
           <w:rFonts w:cs="Times New Roman"/>
           <w:szCs w:val="24"/>
         </w:rPr>
-        <w:t xml:space="preserve"> tools </w:t>
+        <w:t xml:space="preserve"> </w:t>
+      </w:r>
+      <w:proofErr w:type="spellStart"/>
+      <w:r>
+        <w:rPr>
+          <w:rFonts w:cs="Times New Roman"/>
+          <w:szCs w:val="24"/>
+        </w:rPr>
+        <w:t>tools</w:t>
+      </w:r>
+      <w:proofErr w:type="spellEnd"/>
+      <w:r>
+        <w:rPr>
+          <w:rFonts w:cs="Times New Roman"/>
+          <w:szCs w:val="24"/>
+        </w:rPr>
+        <w:t xml:space="preserve"> </w:t>
       </w:r>
       <w:proofErr w:type="spellStart"/>
       <w:r>
@@ -1308,6 +1412,38 @@
           <w:rFonts w:cs="Times New Roman"/>
           <w:szCs w:val="24"/>
         </w:rPr>
+        <w:t xml:space="preserve"> applications </w:t>
+      </w:r>
+      <w:proofErr w:type="spellStart"/>
+      <w:r>
+        <w:rPr>
+          <w:rFonts w:cs="Times New Roman"/>
+          <w:szCs w:val="24"/>
+        </w:rPr>
+        <w:t>deployment</w:t>
+      </w:r>
+      <w:proofErr w:type="spellEnd"/>
+      <w:r>
+        <w:rPr>
+          <w:rFonts w:cs="Times New Roman"/>
+          <w:szCs w:val="24"/>
+        </w:rPr>
+        <w:t xml:space="preserve"> in </w:t>
+      </w:r>
+      <w:proofErr w:type="spellStart"/>
+      <w:r>
+        <w:rPr>
+          <w:rFonts w:cs="Times New Roman"/>
+          <w:szCs w:val="24"/>
+        </w:rPr>
+        <w:t>the</w:t>
+      </w:r>
+      <w:proofErr w:type="spellEnd"/>
+      <w:r>
+        <w:rPr>
+          <w:rFonts w:cs="Times New Roman"/>
+          <w:szCs w:val="24"/>
+        </w:rPr>
         <w:t xml:space="preserve"> </w:t>
       </w:r>
       <w:proofErr w:type="spellStart"/>
@@ -1316,7 +1452,7 @@
           <w:rFonts w:cs="Times New Roman"/>
           <w:szCs w:val="24"/>
         </w:rPr>
-        <w:t>applications</w:t>
+        <w:t>shortest</w:t>
       </w:r>
       <w:proofErr w:type="spellEnd"/>
       <w:r>
@@ -1332,15 +1468,63 @@
           <w:rFonts w:cs="Times New Roman"/>
           <w:szCs w:val="24"/>
         </w:rPr>
-        <w:t>deployment</w:t>
-      </w:r>
-      <w:proofErr w:type="spellEnd"/>
-      <w:r>
-        <w:rPr>
-          <w:rFonts w:cs="Times New Roman"/>
-          <w:szCs w:val="24"/>
-        </w:rPr>
-        <w:t xml:space="preserve"> in </w:t>
+        <w:t>schedule</w:t>
+      </w:r>
+      <w:proofErr w:type="spellEnd"/>
+      <w:r>
+        <w:rPr>
+          <w:rFonts w:cs="Times New Roman"/>
+          <w:szCs w:val="24"/>
+        </w:rPr>
+        <w:t xml:space="preserve">. In software </w:t>
+      </w:r>
+      <w:proofErr w:type="spellStart"/>
+      <w:r>
+        <w:rPr>
+          <w:rFonts w:cs="Times New Roman"/>
+          <w:szCs w:val="24"/>
+        </w:rPr>
+        <w:t>development</w:t>
+      </w:r>
+      <w:proofErr w:type="spellEnd"/>
+      <w:r>
+        <w:rPr>
+          <w:rFonts w:cs="Times New Roman"/>
+          <w:szCs w:val="24"/>
+        </w:rPr>
+        <w:t xml:space="preserve">, </w:t>
+      </w:r>
+      <w:proofErr w:type="spellStart"/>
+      <w:r>
+        <w:rPr>
+          <w:rFonts w:cs="Times New Roman"/>
+          <w:szCs w:val="24"/>
+        </w:rPr>
+        <w:t>language</w:t>
+      </w:r>
+      <w:proofErr w:type="spellEnd"/>
+      <w:r>
+        <w:rPr>
+          <w:rFonts w:cs="Times New Roman"/>
+          <w:szCs w:val="24"/>
+        </w:rPr>
+        <w:t xml:space="preserve"> </w:t>
+      </w:r>
+      <w:proofErr w:type="spellStart"/>
+      <w:r>
+        <w:rPr>
+          <w:rFonts w:cs="Times New Roman"/>
+          <w:szCs w:val="24"/>
+        </w:rPr>
+        <w:t>independently</w:t>
+      </w:r>
+      <w:proofErr w:type="spellEnd"/>
+      <w:r>
+        <w:rPr>
+          <w:rFonts w:cs="Times New Roman"/>
+          <w:szCs w:val="24"/>
+        </w:rPr>
+        <w:t xml:space="preserve">, </w:t>
       </w:r>
       <w:proofErr w:type="spellStart"/>
       <w:r>
@@ -1364,23 +1548,201 @@
           <w:rFonts w:cs="Times New Roman"/>
           <w:szCs w:val="24"/>
         </w:rPr>
-        <w:t>shortest</w:t>
-      </w:r>
-      <w:proofErr w:type="spellEnd"/>
-      <w:r>
-        <w:rPr>
-          <w:rFonts w:cs="Times New Roman"/>
-          <w:szCs w:val="24"/>
-        </w:rPr>
-        <w:t xml:space="preserve"> schedule. In software </w:t>
-      </w:r>
-      <w:proofErr w:type="spellStart"/>
-      <w:r>
-        <w:rPr>
-          <w:rFonts w:cs="Times New Roman"/>
-          <w:szCs w:val="24"/>
-        </w:rPr>
-        <w:t>development</w:t>
+        <w:t>need</w:t>
+      </w:r>
+      <w:proofErr w:type="spellEnd"/>
+      <w:r>
+        <w:rPr>
+          <w:rFonts w:cs="Times New Roman"/>
+          <w:szCs w:val="24"/>
+        </w:rPr>
+        <w:t xml:space="preserve"> </w:t>
+      </w:r>
+      <w:proofErr w:type="spellStart"/>
+      <w:r>
+        <w:rPr>
+          <w:rFonts w:cs="Times New Roman"/>
+          <w:szCs w:val="24"/>
+        </w:rPr>
+        <w:t>of</w:t>
+      </w:r>
+      <w:proofErr w:type="spellEnd"/>
+      <w:r>
+        <w:rPr>
+          <w:rFonts w:cs="Times New Roman"/>
+          <w:szCs w:val="24"/>
+        </w:rPr>
+        <w:t xml:space="preserve"> </w:t>
+      </w:r>
+      <w:proofErr w:type="spellStart"/>
+      <w:r>
+        <w:rPr>
+          <w:rFonts w:cs="Times New Roman"/>
+          <w:szCs w:val="24"/>
+        </w:rPr>
+        <w:t>coding</w:t>
+      </w:r>
+      <w:proofErr w:type="spellEnd"/>
+      <w:r>
+        <w:rPr>
+          <w:rFonts w:cs="Times New Roman"/>
+          <w:szCs w:val="24"/>
+        </w:rPr>
+        <w:t xml:space="preserve"> </w:t>
+      </w:r>
+      <w:proofErr w:type="spellStart"/>
+      <w:r>
+        <w:rPr>
+          <w:rFonts w:cs="Times New Roman"/>
+          <w:szCs w:val="24"/>
+        </w:rPr>
+        <w:t>large</w:t>
+      </w:r>
+      <w:proofErr w:type="spellEnd"/>
+      <w:r>
+        <w:rPr>
+          <w:rFonts w:cs="Times New Roman"/>
+          <w:szCs w:val="24"/>
+        </w:rPr>
+        <w:t xml:space="preserve"> </w:t>
+      </w:r>
+      <w:proofErr w:type="spellStart"/>
+      <w:r>
+        <w:rPr>
+          <w:rFonts w:cs="Times New Roman"/>
+          <w:szCs w:val="24"/>
+        </w:rPr>
+        <w:t>and</w:t>
+      </w:r>
+      <w:proofErr w:type="spellEnd"/>
+      <w:r>
+        <w:rPr>
+          <w:rFonts w:cs="Times New Roman"/>
+          <w:szCs w:val="24"/>
+        </w:rPr>
+        <w:t xml:space="preserve"> </w:t>
+      </w:r>
+      <w:proofErr w:type="spellStart"/>
+      <w:r>
+        <w:rPr>
+          <w:rFonts w:cs="Times New Roman"/>
+          <w:szCs w:val="24"/>
+        </w:rPr>
+        <w:t>complex</w:t>
+      </w:r>
+      <w:proofErr w:type="spellEnd"/>
+      <w:r>
+        <w:rPr>
+          <w:rFonts w:cs="Times New Roman"/>
+          <w:szCs w:val="24"/>
+        </w:rPr>
+        <w:t xml:space="preserve"> </w:t>
+      </w:r>
+      <w:proofErr w:type="spellStart"/>
+      <w:r>
+        <w:rPr>
+          <w:rFonts w:cs="Times New Roman"/>
+          <w:szCs w:val="24"/>
+        </w:rPr>
+        <w:t>blocks</w:t>
+      </w:r>
+      <w:proofErr w:type="spellEnd"/>
+      <w:r>
+        <w:rPr>
+          <w:rFonts w:cs="Times New Roman"/>
+          <w:szCs w:val="24"/>
+        </w:rPr>
+        <w:t xml:space="preserve"> </w:t>
+      </w:r>
+      <w:proofErr w:type="spellStart"/>
+      <w:r>
+        <w:rPr>
+          <w:rFonts w:cs="Times New Roman"/>
+          <w:szCs w:val="24"/>
+        </w:rPr>
+        <w:t>recurrently</w:t>
+      </w:r>
+      <w:proofErr w:type="spellEnd"/>
+      <w:r>
+        <w:rPr>
+          <w:rFonts w:cs="Times New Roman"/>
+          <w:szCs w:val="24"/>
+        </w:rPr>
+        <w:t xml:space="preserve"> </w:t>
+      </w:r>
+      <w:proofErr w:type="spellStart"/>
+      <w:r>
+        <w:rPr>
+          <w:rFonts w:cs="Times New Roman"/>
+          <w:szCs w:val="24"/>
+        </w:rPr>
+        <w:t>it’s</w:t>
+      </w:r>
+      <w:proofErr w:type="spellEnd"/>
+      <w:r>
+        <w:rPr>
+          <w:rFonts w:cs="Times New Roman"/>
+          <w:szCs w:val="24"/>
+        </w:rPr>
+        <w:t xml:space="preserve"> usual to IT </w:t>
+      </w:r>
+      <w:proofErr w:type="spellStart"/>
+      <w:r>
+        <w:rPr>
+          <w:rFonts w:cs="Times New Roman"/>
+          <w:szCs w:val="24"/>
+        </w:rPr>
+        <w:t>professionals</w:t>
+      </w:r>
+      <w:proofErr w:type="spellEnd"/>
+      <w:r>
+        <w:rPr>
+          <w:rFonts w:cs="Times New Roman"/>
+          <w:szCs w:val="24"/>
+        </w:rPr>
+        <w:t xml:space="preserve"> </w:t>
+      </w:r>
+      <w:proofErr w:type="spellStart"/>
+      <w:proofErr w:type="gramStart"/>
+      <w:r>
+        <w:rPr>
+          <w:rFonts w:cs="Times New Roman"/>
+          <w:szCs w:val="24"/>
+        </w:rPr>
+        <w:t>day</w:t>
+      </w:r>
+      <w:proofErr w:type="spellEnd"/>
+      <w:proofErr w:type="gramEnd"/>
+      <w:r>
+        <w:rPr>
+          <w:rFonts w:cs="Times New Roman"/>
+          <w:szCs w:val="24"/>
+        </w:rPr>
+        <w:t xml:space="preserve"> </w:t>
+      </w:r>
+      <w:proofErr w:type="spellStart"/>
+      <w:r>
+        <w:rPr>
+          <w:rFonts w:cs="Times New Roman"/>
+          <w:szCs w:val="24"/>
+        </w:rPr>
+        <w:t>by</w:t>
+      </w:r>
+      <w:proofErr w:type="spellEnd"/>
+      <w:r>
+        <w:rPr>
+          <w:rFonts w:cs="Times New Roman"/>
+          <w:szCs w:val="24"/>
+        </w:rPr>
+        <w:t xml:space="preserve"> </w:t>
+      </w:r>
+      <w:proofErr w:type="spellStart"/>
+      <w:r>
+        <w:rPr>
+          <w:rFonts w:cs="Times New Roman"/>
+          <w:szCs w:val="24"/>
+        </w:rPr>
+        <w:t>day</w:t>
       </w:r>
       <w:proofErr w:type="spellEnd"/>
       <w:r>
@@ -1396,7 +1758,7 @@
           <w:rFonts w:cs="Times New Roman"/>
           <w:szCs w:val="24"/>
         </w:rPr>
-        <w:t>language</w:t>
+        <w:t>so</w:t>
       </w:r>
       <w:proofErr w:type="spellEnd"/>
       <w:r>
@@ -1412,15 +1774,63 @@
           <w:rFonts w:cs="Times New Roman"/>
           <w:szCs w:val="24"/>
         </w:rPr>
-        <w:t>independently</w:t>
-      </w:r>
-      <w:proofErr w:type="spellEnd"/>
-      <w:r>
-        <w:rPr>
-          <w:rFonts w:cs="Times New Roman"/>
-          <w:szCs w:val="24"/>
-        </w:rPr>
-        <w:t xml:space="preserve">, </w:t>
+        <w:t>any</w:t>
+      </w:r>
+      <w:proofErr w:type="spellEnd"/>
+      <w:r>
+        <w:rPr>
+          <w:rFonts w:cs="Times New Roman"/>
+          <w:szCs w:val="24"/>
+        </w:rPr>
+        <w:t xml:space="preserve"> </w:t>
+      </w:r>
+      <w:proofErr w:type="spellStart"/>
+      <w:r>
+        <w:rPr>
+          <w:rFonts w:cs="Times New Roman"/>
+          <w:szCs w:val="24"/>
+        </w:rPr>
+        <w:t>tool</w:t>
+      </w:r>
+      <w:proofErr w:type="spellEnd"/>
+      <w:r>
+        <w:rPr>
+          <w:rFonts w:cs="Times New Roman"/>
+          <w:szCs w:val="24"/>
+        </w:rPr>
+        <w:t xml:space="preserve"> </w:t>
+      </w:r>
+      <w:proofErr w:type="spellStart"/>
+      <w:r>
+        <w:rPr>
+          <w:rFonts w:cs="Times New Roman"/>
+          <w:szCs w:val="24"/>
+        </w:rPr>
+        <w:t>that</w:t>
+      </w:r>
+      <w:proofErr w:type="spellEnd"/>
+      <w:r>
+        <w:rPr>
+          <w:rFonts w:cs="Times New Roman"/>
+          <w:szCs w:val="24"/>
+        </w:rPr>
+        <w:t xml:space="preserve"> </w:t>
+      </w:r>
+      <w:proofErr w:type="spellStart"/>
+      <w:r>
+        <w:rPr>
+          <w:rFonts w:cs="Times New Roman"/>
+          <w:szCs w:val="24"/>
+        </w:rPr>
+        <w:t>reduces</w:t>
+      </w:r>
+      <w:proofErr w:type="spellEnd"/>
+      <w:r>
+        <w:rPr>
+          <w:rFonts w:cs="Times New Roman"/>
+          <w:szCs w:val="24"/>
+        </w:rPr>
+        <w:t xml:space="preserve"> </w:t>
       </w:r>
       <w:proofErr w:type="spellStart"/>
       <w:r>
@@ -1444,7 +1854,7 @@
           <w:rFonts w:cs="Times New Roman"/>
           <w:szCs w:val="24"/>
         </w:rPr>
-        <w:t>need</w:t>
+        <w:t>workload</w:t>
       </w:r>
       <w:proofErr w:type="spellEnd"/>
       <w:r>
@@ -1492,7 +1902,7 @@
           <w:rFonts w:cs="Times New Roman"/>
           <w:szCs w:val="24"/>
         </w:rPr>
-        <w:t>large</w:t>
+        <w:t>this</w:t>
       </w:r>
       <w:proofErr w:type="spellEnd"/>
       <w:r>
@@ -1508,7 +1918,7 @@
           <w:rFonts w:cs="Times New Roman"/>
           <w:szCs w:val="24"/>
         </w:rPr>
-        <w:t>and</w:t>
+        <w:t>standarized</w:t>
       </w:r>
       <w:proofErr w:type="spellEnd"/>
       <w:r>
@@ -1524,7 +1934,7 @@
           <w:rFonts w:cs="Times New Roman"/>
           <w:szCs w:val="24"/>
         </w:rPr>
-        <w:t>complex</w:t>
+        <w:t>blocks</w:t>
       </w:r>
       <w:proofErr w:type="spellEnd"/>
       <w:r>
@@ -1540,7 +1950,7 @@
           <w:rFonts w:cs="Times New Roman"/>
           <w:szCs w:val="24"/>
         </w:rPr>
-        <w:t>blocks</w:t>
+        <w:t>can</w:t>
       </w:r>
       <w:proofErr w:type="spellEnd"/>
       <w:r>
@@ -1556,7 +1966,7 @@
           <w:rFonts w:cs="Times New Roman"/>
           <w:szCs w:val="24"/>
         </w:rPr>
-        <w:t>recurrently</w:t>
+        <w:t>save</w:t>
       </w:r>
       <w:proofErr w:type="spellEnd"/>
       <w:r>
@@ -1572,39 +1982,7 @@
           <w:rFonts w:cs="Times New Roman"/>
           <w:szCs w:val="24"/>
         </w:rPr>
-        <w:t>it’s</w:t>
-      </w:r>
-      <w:proofErr w:type="spellEnd"/>
-      <w:r>
-        <w:rPr>
-          <w:rFonts w:cs="Times New Roman"/>
-          <w:szCs w:val="24"/>
-        </w:rPr>
-        <w:t xml:space="preserve"> usual </w:t>
-      </w:r>
-      <w:proofErr w:type="spellStart"/>
-      <w:r>
-        <w:rPr>
-          <w:rFonts w:cs="Times New Roman"/>
-          <w:szCs w:val="24"/>
-        </w:rPr>
-        <w:t>to</w:t>
-      </w:r>
-      <w:proofErr w:type="spellEnd"/>
-      <w:r>
-        <w:rPr>
-          <w:rFonts w:cs="Times New Roman"/>
-          <w:szCs w:val="24"/>
-        </w:rPr>
-        <w:t xml:space="preserve"> IT </w:t>
-      </w:r>
-      <w:proofErr w:type="spellStart"/>
-      <w:r>
-        <w:rPr>
-          <w:rFonts w:cs="Times New Roman"/>
-          <w:szCs w:val="24"/>
-        </w:rPr>
-        <w:t>professionals</w:t>
+        <w:t>several</w:t>
       </w:r>
       <w:proofErr w:type="spellEnd"/>
       <w:r>
@@ -1615,16 +1993,14 @@
         <w:t xml:space="preserve"> </w:t>
       </w:r>
       <w:proofErr w:type="spellStart"/>
-      <w:proofErr w:type="gramStart"/>
-      <w:r>
-        <w:rPr>
-          <w:rFonts w:cs="Times New Roman"/>
-          <w:szCs w:val="24"/>
-        </w:rPr>
-        <w:t>day</w:t>
-      </w:r>
-      <w:proofErr w:type="spellEnd"/>
-      <w:proofErr w:type="gramEnd"/>
+      <w:r>
+        <w:rPr>
+          <w:rFonts w:cs="Times New Roman"/>
+          <w:szCs w:val="24"/>
+        </w:rPr>
+        <w:t>coding</w:t>
+      </w:r>
+      <w:proofErr w:type="spellEnd"/>
       <w:r>
         <w:rPr>
           <w:rFonts w:cs="Times New Roman"/>
@@ -1638,7 +2014,23 @@
           <w:rFonts w:cs="Times New Roman"/>
           <w:szCs w:val="24"/>
         </w:rPr>
-        <w:t>by</w:t>
+        <w:t>hours</w:t>
+      </w:r>
+      <w:proofErr w:type="spellEnd"/>
+      <w:r>
+        <w:rPr>
+          <w:rFonts w:cs="Times New Roman"/>
+          <w:szCs w:val="24"/>
+        </w:rPr>
+        <w:t xml:space="preserve">. </w:t>
+      </w:r>
+      <w:proofErr w:type="spellStart"/>
+      <w:r>
+        <w:rPr>
+          <w:rFonts w:cs="Times New Roman"/>
+          <w:szCs w:val="24"/>
+        </w:rPr>
+        <w:t>On</w:t>
       </w:r>
       <w:proofErr w:type="spellEnd"/>
       <w:r>
@@ -1654,23 +2046,23 @@
           <w:rFonts w:cs="Times New Roman"/>
           <w:szCs w:val="24"/>
         </w:rPr>
-        <w:t>day</w:t>
-      </w:r>
-      <w:proofErr w:type="spellEnd"/>
-      <w:r>
-        <w:rPr>
-          <w:rFonts w:cs="Times New Roman"/>
-          <w:szCs w:val="24"/>
-        </w:rPr>
-        <w:t xml:space="preserve">, </w:t>
-      </w:r>
-      <w:proofErr w:type="spellStart"/>
-      <w:r>
-        <w:rPr>
-          <w:rFonts w:cs="Times New Roman"/>
-          <w:szCs w:val="24"/>
-        </w:rPr>
-        <w:t>so</w:t>
+        <w:t>the</w:t>
+      </w:r>
+      <w:proofErr w:type="spellEnd"/>
+      <w:r>
+        <w:rPr>
+          <w:rFonts w:cs="Times New Roman"/>
+          <w:szCs w:val="24"/>
+        </w:rPr>
+        <w:t xml:space="preserve"> face </w:t>
+      </w:r>
+      <w:proofErr w:type="spellStart"/>
+      <w:r>
+        <w:rPr>
+          <w:rFonts w:cs="Times New Roman"/>
+          <w:szCs w:val="24"/>
+        </w:rPr>
+        <w:t>of</w:t>
       </w:r>
       <w:proofErr w:type="spellEnd"/>
       <w:r>
@@ -1686,118 +2078,6 @@
           <w:rFonts w:cs="Times New Roman"/>
           <w:szCs w:val="24"/>
         </w:rPr>
-        <w:t>any</w:t>
-      </w:r>
-      <w:proofErr w:type="spellEnd"/>
-      <w:r>
-        <w:rPr>
-          <w:rFonts w:cs="Times New Roman"/>
-          <w:szCs w:val="24"/>
-        </w:rPr>
-        <w:t xml:space="preserve"> tool </w:t>
-      </w:r>
-      <w:proofErr w:type="spellStart"/>
-      <w:r>
-        <w:rPr>
-          <w:rFonts w:cs="Times New Roman"/>
-          <w:szCs w:val="24"/>
-        </w:rPr>
-        <w:t>that</w:t>
-      </w:r>
-      <w:proofErr w:type="spellEnd"/>
-      <w:r>
-        <w:rPr>
-          <w:rFonts w:cs="Times New Roman"/>
-          <w:szCs w:val="24"/>
-        </w:rPr>
-        <w:t xml:space="preserve"> </w:t>
-      </w:r>
-      <w:proofErr w:type="spellStart"/>
-      <w:r>
-        <w:rPr>
-          <w:rFonts w:cs="Times New Roman"/>
-          <w:szCs w:val="24"/>
-        </w:rPr>
-        <w:t>reduces</w:t>
-      </w:r>
-      <w:proofErr w:type="spellEnd"/>
-      <w:r>
-        <w:rPr>
-          <w:rFonts w:cs="Times New Roman"/>
-          <w:szCs w:val="24"/>
-        </w:rPr>
-        <w:t xml:space="preserve"> </w:t>
-      </w:r>
-      <w:proofErr w:type="spellStart"/>
-      <w:r>
-        <w:rPr>
-          <w:rFonts w:cs="Times New Roman"/>
-          <w:szCs w:val="24"/>
-        </w:rPr>
-        <w:t>the</w:t>
-      </w:r>
-      <w:proofErr w:type="spellEnd"/>
-      <w:r>
-        <w:rPr>
-          <w:rFonts w:cs="Times New Roman"/>
-          <w:szCs w:val="24"/>
-        </w:rPr>
-        <w:t xml:space="preserve"> </w:t>
-      </w:r>
-      <w:proofErr w:type="spellStart"/>
-      <w:r>
-        <w:rPr>
-          <w:rFonts w:cs="Times New Roman"/>
-          <w:szCs w:val="24"/>
-        </w:rPr>
-        <w:t>workload</w:t>
-      </w:r>
-      <w:proofErr w:type="spellEnd"/>
-      <w:r>
-        <w:rPr>
-          <w:rFonts w:cs="Times New Roman"/>
-          <w:szCs w:val="24"/>
-        </w:rPr>
-        <w:t xml:space="preserve"> </w:t>
-      </w:r>
-      <w:proofErr w:type="spellStart"/>
-      <w:r>
-        <w:rPr>
-          <w:rFonts w:cs="Times New Roman"/>
-          <w:szCs w:val="24"/>
-        </w:rPr>
-        <w:t>of</w:t>
-      </w:r>
-      <w:proofErr w:type="spellEnd"/>
-      <w:r>
-        <w:rPr>
-          <w:rFonts w:cs="Times New Roman"/>
-          <w:szCs w:val="24"/>
-        </w:rPr>
-        <w:t xml:space="preserve"> </w:t>
-      </w:r>
-      <w:proofErr w:type="spellStart"/>
-      <w:r>
-        <w:rPr>
-          <w:rFonts w:cs="Times New Roman"/>
-          <w:szCs w:val="24"/>
-        </w:rPr>
-        <w:t>coding</w:t>
-      </w:r>
-      <w:proofErr w:type="spellEnd"/>
-      <w:r>
-        <w:rPr>
-          <w:rFonts w:cs="Times New Roman"/>
-          <w:szCs w:val="24"/>
-        </w:rPr>
-        <w:t xml:space="preserve"> </w:t>
-      </w:r>
-      <w:proofErr w:type="spellStart"/>
-      <w:r>
-        <w:rPr>
-          <w:rFonts w:cs="Times New Roman"/>
-          <w:szCs w:val="24"/>
-        </w:rPr>
         <w:t>this</w:t>
       </w:r>
       <w:proofErr w:type="spellEnd"/>
@@ -1806,151 +2086,7 @@
           <w:rFonts w:cs="Times New Roman"/>
           <w:szCs w:val="24"/>
         </w:rPr>
-        <w:t xml:space="preserve"> </w:t>
-      </w:r>
-      <w:proofErr w:type="spellStart"/>
-      <w:r>
-        <w:rPr>
-          <w:rFonts w:cs="Times New Roman"/>
-          <w:szCs w:val="24"/>
-        </w:rPr>
-        <w:t>standarized</w:t>
-      </w:r>
-      <w:proofErr w:type="spellEnd"/>
-      <w:r>
-        <w:rPr>
-          <w:rFonts w:cs="Times New Roman"/>
-          <w:szCs w:val="24"/>
-        </w:rPr>
-        <w:t xml:space="preserve"> </w:t>
-      </w:r>
-      <w:proofErr w:type="spellStart"/>
-      <w:r>
-        <w:rPr>
-          <w:rFonts w:cs="Times New Roman"/>
-          <w:szCs w:val="24"/>
-        </w:rPr>
-        <w:t>blocks</w:t>
-      </w:r>
-      <w:proofErr w:type="spellEnd"/>
-      <w:r>
-        <w:rPr>
-          <w:rFonts w:cs="Times New Roman"/>
-          <w:szCs w:val="24"/>
-        </w:rPr>
-        <w:t xml:space="preserve"> </w:t>
-      </w:r>
-      <w:proofErr w:type="spellStart"/>
-      <w:r>
-        <w:rPr>
-          <w:rFonts w:cs="Times New Roman"/>
-          <w:szCs w:val="24"/>
-        </w:rPr>
-        <w:t>can</w:t>
-      </w:r>
-      <w:proofErr w:type="spellEnd"/>
-      <w:r>
-        <w:rPr>
-          <w:rFonts w:cs="Times New Roman"/>
-          <w:szCs w:val="24"/>
-        </w:rPr>
-        <w:t xml:space="preserve"> </w:t>
-      </w:r>
-      <w:proofErr w:type="spellStart"/>
-      <w:r>
-        <w:rPr>
-          <w:rFonts w:cs="Times New Roman"/>
-          <w:szCs w:val="24"/>
-        </w:rPr>
-        <w:t>save</w:t>
-      </w:r>
-      <w:proofErr w:type="spellEnd"/>
-      <w:r>
-        <w:rPr>
-          <w:rFonts w:cs="Times New Roman"/>
-          <w:szCs w:val="24"/>
-        </w:rPr>
-        <w:t xml:space="preserve"> </w:t>
-      </w:r>
-      <w:proofErr w:type="spellStart"/>
-      <w:r>
-        <w:rPr>
-          <w:rFonts w:cs="Times New Roman"/>
-          <w:szCs w:val="24"/>
-        </w:rPr>
-        <w:t>several</w:t>
-      </w:r>
-      <w:proofErr w:type="spellEnd"/>
-      <w:r>
-        <w:rPr>
-          <w:rFonts w:cs="Times New Roman"/>
-          <w:szCs w:val="24"/>
-        </w:rPr>
-        <w:t xml:space="preserve"> </w:t>
-      </w:r>
-      <w:proofErr w:type="spellStart"/>
-      <w:r>
-        <w:rPr>
-          <w:rFonts w:cs="Times New Roman"/>
-          <w:szCs w:val="24"/>
-        </w:rPr>
-        <w:t>coding</w:t>
-      </w:r>
-      <w:proofErr w:type="spellEnd"/>
-      <w:r>
-        <w:rPr>
-          <w:rFonts w:cs="Times New Roman"/>
-          <w:szCs w:val="24"/>
-        </w:rPr>
-        <w:t xml:space="preserve"> hours. </w:t>
-      </w:r>
-      <w:proofErr w:type="spellStart"/>
-      <w:r>
-        <w:rPr>
-          <w:rFonts w:cs="Times New Roman"/>
-          <w:szCs w:val="24"/>
-        </w:rPr>
-        <w:t>On</w:t>
-      </w:r>
-      <w:proofErr w:type="spellEnd"/>
-      <w:r>
-        <w:rPr>
-          <w:rFonts w:cs="Times New Roman"/>
-          <w:szCs w:val="24"/>
-        </w:rPr>
-        <w:t xml:space="preserve"> </w:t>
-      </w:r>
-      <w:proofErr w:type="spellStart"/>
-      <w:r>
-        <w:rPr>
-          <w:rFonts w:cs="Times New Roman"/>
-          <w:szCs w:val="24"/>
-        </w:rPr>
-        <w:t>the</w:t>
-      </w:r>
-      <w:proofErr w:type="spellEnd"/>
-      <w:r>
-        <w:rPr>
-          <w:rFonts w:cs="Times New Roman"/>
-          <w:szCs w:val="24"/>
-        </w:rPr>
-        <w:t xml:space="preserve"> face </w:t>
-      </w:r>
-      <w:proofErr w:type="spellStart"/>
-      <w:r>
-        <w:rPr>
-          <w:rFonts w:cs="Times New Roman"/>
-          <w:szCs w:val="24"/>
-        </w:rPr>
-        <w:t>of</w:t>
-      </w:r>
-      <w:proofErr w:type="spellEnd"/>
-      <w:r>
-        <w:rPr>
-          <w:rFonts w:cs="Times New Roman"/>
-          <w:szCs w:val="24"/>
-        </w:rPr>
-        <w:t xml:space="preserve"> </w:t>
+        <w:t xml:space="preserve"> premisses, </w:t>
       </w:r>
       <w:proofErr w:type="spellStart"/>
       <w:r>
@@ -1966,55 +2102,7 @@
           <w:rFonts w:cs="Times New Roman"/>
           <w:szCs w:val="24"/>
         </w:rPr>
-        <w:t xml:space="preserve"> premisses, </w:t>
-      </w:r>
-      <w:proofErr w:type="spellStart"/>
-      <w:r>
-        <w:rPr>
-          <w:rFonts w:cs="Times New Roman"/>
-          <w:szCs w:val="24"/>
-        </w:rPr>
-        <w:t>this</w:t>
-      </w:r>
-      <w:proofErr w:type="spellEnd"/>
-      <w:r>
-        <w:rPr>
-          <w:rFonts w:cs="Times New Roman"/>
-          <w:szCs w:val="24"/>
-        </w:rPr>
-        <w:t xml:space="preserve"> </w:t>
-      </w:r>
-      <w:proofErr w:type="spellStart"/>
-      <w:r>
-        <w:rPr>
-          <w:rFonts w:cs="Times New Roman"/>
-          <w:szCs w:val="24"/>
-        </w:rPr>
-        <w:t>research</w:t>
-      </w:r>
-      <w:proofErr w:type="spellEnd"/>
-      <w:r>
-        <w:rPr>
-          <w:rFonts w:cs="Times New Roman"/>
-          <w:szCs w:val="24"/>
-        </w:rPr>
-        <w:t xml:space="preserve"> </w:t>
-      </w:r>
-      <w:proofErr w:type="spellStart"/>
-      <w:r>
-        <w:rPr>
-          <w:rFonts w:cs="Times New Roman"/>
-          <w:szCs w:val="24"/>
-        </w:rPr>
-        <w:t>work</w:t>
-      </w:r>
-      <w:proofErr w:type="spellEnd"/>
-      <w:r>
-        <w:rPr>
-          <w:rFonts w:cs="Times New Roman"/>
-          <w:szCs w:val="24"/>
-        </w:rPr>
-        <w:t xml:space="preserve"> </w:t>
+        <w:t xml:space="preserve"> research work </w:t>
       </w:r>
       <w:proofErr w:type="spellStart"/>
       <w:r>
@@ -2030,23 +2118,7 @@
           <w:rFonts w:cs="Times New Roman"/>
           <w:szCs w:val="24"/>
         </w:rPr>
-        <w:t xml:space="preserve"> </w:t>
-      </w:r>
-      <w:proofErr w:type="spellStart"/>
-      <w:r>
-        <w:rPr>
-          <w:rFonts w:cs="Times New Roman"/>
-          <w:szCs w:val="24"/>
-        </w:rPr>
-        <w:t>to</w:t>
-      </w:r>
-      <w:proofErr w:type="spellEnd"/>
-      <w:r>
-        <w:rPr>
-          <w:rFonts w:cs="Times New Roman"/>
-          <w:szCs w:val="24"/>
-        </w:rPr>
-        <w:t xml:space="preserve"> </w:t>
+        <w:t xml:space="preserve"> to </w:t>
       </w:r>
       <w:proofErr w:type="spellStart"/>
       <w:r>
@@ -2096,23 +2168,7 @@
           <w:rFonts w:cs="Times New Roman"/>
           <w:szCs w:val="24"/>
         </w:rPr>
-        <w:t xml:space="preserve"> </w:t>
-      </w:r>
-      <w:proofErr w:type="spellStart"/>
-      <w:r>
-        <w:rPr>
-          <w:rFonts w:cs="Times New Roman"/>
-          <w:szCs w:val="24"/>
-        </w:rPr>
-        <w:t>source</w:t>
-      </w:r>
-      <w:proofErr w:type="spellEnd"/>
-      <w:r>
-        <w:rPr>
-          <w:rFonts w:cs="Times New Roman"/>
-          <w:szCs w:val="24"/>
-        </w:rPr>
-        <w:t xml:space="preserve"> </w:t>
+        <w:t xml:space="preserve"> source </w:t>
       </w:r>
       <w:proofErr w:type="spellStart"/>
       <w:r>
@@ -3019,7 +3075,7 @@
       <w:pPr>
         <w:rPr>
           <w:del w:id="9" w:author="Glauber Matteis Gadelha" w:date="2018-10-27T08:08:00Z"/>
-          <w:lang w:val="pt"/>
+          <w:lang/>
         </w:rPr>
         <w:pPrChange w:id="10" w:author="glaubergad" w:date="2019-03-04T20:22:00Z">
           <w:pPr>
@@ -3031,14 +3087,14 @@
       </w:pPr>
       <w:r>
         <w:rPr>
-          <w:lang w:val="pt"/>
+          <w:lang/>
         </w:rPr>
         <w:t xml:space="preserve">A evolução tecnológica, além de muitas vantagens e confortos, nos trouxe algo que ao mesmo tempo é assustador e valioso: </w:t>
       </w:r>
       <w:del w:id="11" w:author="Glauber Matteis Gadelha" w:date="2018-10-27T08:02:00Z">
         <w:r>
           <w:rPr>
-            <w:lang w:val="pt"/>
+            <w:lang/>
           </w:rPr>
           <w:delText xml:space="preserve">: O </w:delText>
         </w:r>
@@ -3047,7 +3103,7 @@
         <w:del w:id="13" w:author="Glauber Matteis Gadelha" w:date="2018-10-27T08:02:00Z">
           <w:r>
             <w:rPr>
-              <w:lang w:val="pt"/>
+              <w:lang/>
             </w:rPr>
             <w:delText>o</w:delText>
           </w:r>
@@ -3056,7 +3112,7 @@
       <w:ins w:id="14" w:author="Glauber Matteis Gadelha" w:date="2018-10-27T08:02:00Z">
         <w:r>
           <w:rPr>
-            <w:lang w:val="pt"/>
+            <w:lang/>
           </w:rPr>
           <w:t xml:space="preserve"> o</w:t>
         </w:r>
@@ -3065,7 +3121,7 @@
         <w:del w:id="16" w:author="Glauber Matteis Gadelha" w:date="2018-10-27T08:02:00Z">
           <w:r>
             <w:rPr>
-              <w:lang w:val="pt"/>
+              <w:lang/>
             </w:rPr>
             <w:delText xml:space="preserve"> </w:delText>
           </w:r>
@@ -3074,27 +3130,27 @@
       <w:ins w:id="17" w:author="Glauber Matteis Gadelha" w:date="2018-10-27T08:18:00Z">
         <w:r>
           <w:rPr>
-            <w:lang w:val="pt"/>
+            <w:lang/>
           </w:rPr>
           <w:t xml:space="preserve"> </w:t>
         </w:r>
       </w:ins>
       <w:r>
         <w:rPr>
-          <w:lang w:val="pt"/>
+          <w:lang/>
         </w:rPr>
         <w:t>acúmulo minuto a minuto de massas de dados cada vez maiores</w:t>
       </w:r>
       <w:ins w:id="18" w:author="Glauber Matteis Gadelha" w:date="2018-10-27T08:08:00Z">
         <w:r>
           <w:rPr>
-            <w:lang w:val="pt"/>
+            <w:lang/>
           </w:rPr>
           <w:t>.</w:t>
         </w:r>
         <w:r>
           <w:rPr>
-            <w:lang w:val="pt"/>
+            <w:lang/>
           </w:rPr>
           <w:t xml:space="preserve"> </w:t>
         </w:r>
@@ -3102,7 +3158,7 @@
       <w:del w:id="19" w:author="Glauber Matteis Gadelha" w:date="2018-10-27T08:08:00Z">
         <w:r>
           <w:rPr>
-            <w:lang w:val="pt"/>
+            <w:lang/>
           </w:rPr>
           <w:delText xml:space="preserve"> que, apesar de serem difíceis de manipular e analisar trazem em suas entrelinhas informações altamente úteis e que podem trazer vantagens competitivas ainda difíceis de mensurar com precisão.</w:delText>
         </w:r>
@@ -3111,7 +3167,7 @@
     <w:p>
       <w:pPr>
         <w:rPr>
-          <w:lang w:val="pt"/>
+          <w:lang/>
         </w:rPr>
         <w:pPrChange w:id="20" w:author="glaubergad" w:date="2019-03-04T20:22:00Z">
           <w:pPr>
@@ -3124,7 +3180,7 @@
       <w:del w:id="21" w:author="Glauber Matteis Gadelha" w:date="2018-10-27T08:08:00Z">
         <w:r>
           <w:rPr>
-            <w:lang w:val="pt"/>
+            <w:lang/>
           </w:rPr>
           <w:delText>Há alguns anos, e de forma crescente, c</w:delText>
         </w:r>
@@ -3132,14 +3188,14 @@
       <w:ins w:id="22" w:author="Glauber Matteis Gadelha" w:date="2018-10-27T08:08:00Z">
         <w:r>
           <w:rPr>
-            <w:lang w:val="pt"/>
+            <w:lang/>
           </w:rPr>
           <w:t>C</w:t>
         </w:r>
       </w:ins>
       <w:r>
         <w:rPr>
-          <w:lang w:val="pt"/>
+          <w:lang/>
         </w:rPr>
         <w:t>ientistas da Tecnologia da Informação, Matemáticos e estatísticos vem trabalhando em sofisticadas técnicas voltadas a encontrar padrões nessas massas de dados, transformando caos em informação útil.</w:t>
       </w:r>
@@ -3148,7 +3204,7 @@
       <w:pPr>
         <w:rPr>
           <w:del w:id="23" w:author="Glauber Matteis Gadelha" w:date="2018-10-27T08:05:00Z"/>
-          <w:lang w:val="pt"/>
+          <w:lang/>
         </w:rPr>
         <w:pPrChange w:id="24" w:author="glaubergad" w:date="2019-03-04T20:22:00Z">
           <w:pPr>
@@ -3160,14 +3216,14 @@
       </w:pPr>
       <w:r>
         <w:rPr>
-          <w:lang w:val="pt"/>
+          <w:lang/>
         </w:rPr>
         <w:t>Ainda assim</w:t>
       </w:r>
       <w:del w:id="25" w:author="Glauber Matteis Gadelha" w:date="2018-10-27T08:03:00Z">
         <w:r>
           <w:rPr>
-            <w:lang w:val="pt"/>
+            <w:lang/>
           </w:rPr>
           <w:delText>, a informação em grandes volumes torna difícil a leitura e análise destes relatórios. Os</w:delText>
         </w:r>
@@ -3175,21 +3231,21 @@
       <w:ins w:id="26" w:author="Glauber Matteis Gadelha" w:date="2018-10-27T08:03:00Z">
         <w:r>
           <w:rPr>
-            <w:lang w:val="pt"/>
+            <w:lang/>
           </w:rPr>
           <w:t>, os</w:t>
         </w:r>
       </w:ins>
       <w:r>
         <w:rPr>
-          <w:lang w:val="pt"/>
+          <w:lang/>
         </w:rPr>
         <w:t xml:space="preserve"> volumes são tamanhos que </w:t>
       </w:r>
       <w:ins w:id="27" w:author="Glauber Matteis Gadelha" w:date="2018-10-27T08:04:00Z">
         <w:r>
           <w:rPr>
-            <w:lang w:val="pt"/>
+            <w:lang/>
           </w:rPr>
           <w:t>inviabilizam</w:t>
         </w:r>
@@ -3197,21 +3253,21 @@
       <w:del w:id="28" w:author="Glauber Matteis Gadelha" w:date="2018-10-27T08:04:00Z">
         <w:r>
           <w:rPr>
-            <w:lang w:val="pt"/>
+            <w:lang/>
           </w:rPr>
           <w:delText>que tornam uma tarefa hercúlea essa análise, inviabilizando</w:delText>
         </w:r>
       </w:del>
       <w:r>
         <w:rPr>
-          <w:lang w:val="pt"/>
+          <w:lang/>
         </w:rPr>
         <w:t xml:space="preserve"> o entendimento</w:t>
       </w:r>
       <w:ins w:id="29" w:author="Glauber Matteis Gadelha" w:date="2018-10-27T08:04:00Z">
         <w:r>
           <w:rPr>
-            <w:lang w:val="pt"/>
+            <w:lang/>
           </w:rPr>
           <w:t xml:space="preserve"> de certos relat</w:t>
         </w:r>
@@ -3219,21 +3275,21 @@
       <w:ins w:id="30" w:author="Glauber Matteis Gadelha" w:date="2018-10-27T08:05:00Z">
         <w:r>
           <w:rPr>
-            <w:lang w:val="pt"/>
+            <w:lang/>
           </w:rPr>
           <w:t>órios</w:t>
         </w:r>
       </w:ins>
       <w:r>
         <w:rPr>
-          <w:lang w:val="pt"/>
+          <w:lang/>
         </w:rPr>
         <w:t xml:space="preserve"> por um executivo, um investidor ou um cliente. </w:t>
       </w:r>
       <w:del w:id="31" w:author="Glauber Matteis Gadelha" w:date="2018-10-27T08:05:00Z">
         <w:r>
           <w:rPr>
-            <w:lang w:val="pt"/>
+            <w:lang/>
           </w:rPr>
           <w:delText>Mesmo bem organizadas e indexadas, listagens de informação mineirada podem ter constatações importantíssimas que passarão despercebidas a olhos com pouco ou nenhum conhecimento da área de estatística.</w:delText>
         </w:r>
@@ -3242,7 +3298,7 @@
     <w:p>
       <w:pPr>
         <w:rPr>
-          <w:lang w:val="pt"/>
+          <w:lang/>
         </w:rPr>
         <w:pPrChange w:id="32" w:author="glaubergad" w:date="2019-03-04T20:22:00Z">
           <w:pPr>
@@ -3254,14 +3310,14 @@
       </w:pPr>
       <w:r>
         <w:rPr>
-          <w:lang w:val="pt"/>
+          <w:lang/>
         </w:rPr>
         <w:t xml:space="preserve">Para minimizar o problema, </w:t>
       </w:r>
       <w:del w:id="33" w:author="Glauber Matteis Gadelha" w:date="2018-10-27T08:05:00Z">
         <w:r>
           <w:rPr>
-            <w:lang w:val="pt"/>
+            <w:lang/>
           </w:rPr>
           <w:delText>,</w:delText>
         </w:r>
@@ -3269,63 +3325,63 @@
       <w:del w:id="34" w:author="Glauber Matteis Gadelha" w:date="2018-10-27T08:14:00Z">
         <w:r>
           <w:rPr>
-            <w:lang w:val="pt"/>
+            <w:lang/>
           </w:rPr>
           <w:delText xml:space="preserve"> </w:delText>
         </w:r>
       </w:del>
       <w:r>
         <w:rPr>
-          <w:lang w:val="pt"/>
+          <w:lang/>
         </w:rPr>
         <w:t xml:space="preserve">tem se empregado </w:t>
       </w:r>
       <w:del w:id="35" w:author="Glauber Matteis Gadelha" w:date="2018-10-27T08:05:00Z">
         <w:r>
           <w:rPr>
-            <w:lang w:val="pt"/>
+            <w:lang/>
           </w:rPr>
           <w:delText xml:space="preserve">cada vez mais, </w:delText>
         </w:r>
       </w:del>
       <w:r>
         <w:rPr>
-          <w:lang w:val="pt"/>
+          <w:lang/>
         </w:rPr>
         <w:t>formas de apresentação de informações sintetizadas em</w:t>
       </w:r>
       <w:ins w:id="36" w:author="Glauber Matteis Gadelha" w:date="2018-10-27T08:06:00Z">
         <w:r>
           <w:rPr>
-            <w:lang w:val="pt"/>
+            <w:lang/>
           </w:rPr>
           <w:t xml:space="preserve"> quadros</w:t>
         </w:r>
       </w:ins>
       <w:r>
         <w:rPr>
-          <w:lang w:val="pt"/>
+          <w:lang/>
         </w:rPr>
         <w:t xml:space="preserve"> gráficos, que entregam um resumo visual de</w:t>
       </w:r>
       <w:del w:id="37" w:author="Glauber Matteis Gadelha" w:date="2018-10-27T08:06:00Z">
         <w:r>
           <w:rPr>
-            <w:lang w:val="pt"/>
+            <w:lang/>
           </w:rPr>
           <w:delText>, muitas vezes,</w:delText>
         </w:r>
       </w:del>
       <w:r>
         <w:rPr>
-          <w:lang w:val="pt"/>
+          <w:lang/>
         </w:rPr>
         <w:t xml:space="preserve"> milhões de linhas de uma tabela estruturada. Isso</w:t>
       </w:r>
       <w:del w:id="38" w:author="Glauber Matteis Gadelha" w:date="2018-10-27T08:07:00Z">
         <w:r>
           <w:rPr>
-            <w:lang w:val="pt"/>
+            <w:lang/>
           </w:rPr>
           <w:delText xml:space="preserve">, obviamente, </w:delText>
         </w:r>
@@ -3333,14 +3389,14 @@
       <w:ins w:id="39" w:author="Glauber Matteis Gadelha" w:date="2018-10-27T08:10:00Z">
         <w:r>
           <w:rPr>
-            <w:lang w:val="pt"/>
+            <w:lang/>
           </w:rPr>
           <w:t xml:space="preserve"> </w:t>
         </w:r>
       </w:ins>
       <w:r>
         <w:rPr>
-          <w:lang w:val="pt"/>
+          <w:lang/>
         </w:rPr>
         <w:t>facilita o entendimento e suporta de forma mais simples e direta a tomada de decisão.</w:t>
       </w:r>
@@ -3349,7 +3405,7 @@
       <w:pPr>
         <w:rPr>
           <w:del w:id="40" w:author="Glauber Matteis Gadelha" w:date="2018-10-27T08:14:00Z"/>
-          <w:lang w:val="pt"/>
+          <w:lang/>
         </w:rPr>
         <w:pPrChange w:id="41" w:author="glaubergad" w:date="2019-03-04T20:22:00Z">
           <w:pPr>
@@ -3362,7 +3418,7 @@
       <w:del w:id="42" w:author="Glauber Matteis Gadelha" w:date="2018-10-27T08:14:00Z">
         <w:r>
           <w:rPr>
-            <w:lang w:val="pt"/>
+            <w:lang/>
           </w:rPr>
           <w:delText>No mercado corporativo, esse esforço evoluiu de tabelas e gráficos feitos à mão para as planilhas eletrônicas, como Lotus 123 e mais recentemente e ainda bastante utilizada atualmente a Microsoft Excel. Porém, com os sistemas gerenciadores de bancos de dados tomando o lugar de destaque como principal ferramenta de armazenamento de dados em massa, o desenvolvimento de aplicações para manipulação e apresentação destes dados tem evoluído a cada ano.</w:delText>
         </w:r>
@@ -3371,7 +3427,7 @@
     <w:p>
       <w:pPr>
         <w:rPr>
-          <w:lang w:val="pt"/>
+          <w:lang/>
         </w:rPr>
         <w:pPrChange w:id="43" w:author="glaubergad" w:date="2019-03-04T20:22:00Z">
           <w:pPr>
@@ -3383,35 +3439,63 @@
       </w:pPr>
       <w:r>
         <w:rPr>
-          <w:lang w:val="pt"/>
-        </w:rPr>
-        <w:t>Mesmo com as linguagens de programação, como Java, C#, entre outras terem evoluído e expandido sua biblioteca de Interfaces de Aplicações para Programação, comumente chamadas APIs, ainda é trabalhoso desenvolver a camada de apresentação de dados de forma gráfica e dinâmica. Uma página JSP ou ASP contendo um dashboard que sintetiza em uma tela</w:t>
+          <w:lang/>
+        </w:rPr>
+        <w:t xml:space="preserve">Mesmo com as linguagens de programação, como Java, C#, entre outras terem evoluído e expandido sua biblioteca de Interfaces de Aplicações para Programação, comumente chamadas </w:t>
+      </w:r>
+      <w:proofErr w:type="spellStart"/>
+      <w:r>
+        <w:rPr>
+          <w:lang/>
+        </w:rPr>
+        <w:t>APIs</w:t>
+      </w:r>
+      <w:proofErr w:type="spellEnd"/>
+      <w:r>
+        <w:rPr>
+          <w:lang/>
+        </w:rPr>
+        <w:t xml:space="preserve">, ainda é trabalhoso desenvolver a camada de apresentação de dados de forma gráfica e dinâmica. Uma página JSP ou ASP contendo um </w:t>
+      </w:r>
+      <w:proofErr w:type="spellStart"/>
+      <w:r>
+        <w:rPr>
+          <w:lang/>
+        </w:rPr>
+        <w:t>dashboard</w:t>
+      </w:r>
+      <w:proofErr w:type="spellEnd"/>
+      <w:r>
+        <w:rPr>
+          <w:lang/>
+        </w:rPr>
+        <w:t xml:space="preserve"> que sintetiza em uma tela</w:t>
       </w:r>
       <w:del w:id="44" w:author="Glauber Matteis Gadelha" w:date="2018-10-27T08:15:00Z">
         <w:r>
           <w:rPr>
-            <w:lang w:val="pt"/>
+            <w:lang/>
           </w:rPr>
           <w:delText>, com diversos tipos de apresentações,</w:delText>
         </w:r>
       </w:del>
       <w:r>
         <w:rPr>
-          <w:lang w:val="pt"/>
+          <w:lang/>
         </w:rPr>
         <w:t xml:space="preserve"> um conjunto de informações de um relatório de pesquisa em banco de dados requer algumas centenas de linhas de código</w:t>
       </w:r>
       <w:del w:id="45" w:author="Glauber Matteis Gadelha" w:date="2018-10-27T08:15:00Z">
         <w:r>
           <w:rPr>
-            <w:lang w:val="pt"/>
+            <w:lang/>
           </w:rPr>
           <w:delText>, ainda que se utilizem frameworks que facilitam bastante este serviço</w:delText>
         </w:r>
       </w:del>
       <w:r>
         <w:rPr>
-          <w:lang w:val="pt"/>
+          <w:lang/>
         </w:rPr>
         <w:t xml:space="preserve">. </w:t>
       </w:r>
@@ -3420,7 +3504,7 @@
       <w:pPr>
         <w:rPr>
           <w:del w:id="46" w:author="Glauber Matteis Gadelha" w:date="2018-10-27T08:15:00Z"/>
-          <w:lang w:val="pt"/>
+          <w:lang/>
         </w:rPr>
         <w:pPrChange w:id="47" w:author="glaubergad" w:date="2019-03-04T20:22:00Z">
           <w:pPr>
@@ -3433,7 +3517,7 @@
       <w:del w:id="48" w:author="Glauber Matteis Gadelha" w:date="2018-10-27T08:15:00Z">
         <w:r>
           <w:rPr>
-            <w:lang w:val="pt"/>
+            <w:lang/>
           </w:rPr>
           <w:delText>São blocos padronizados, misturando tags e conteúdo HTML às marcações típicas das linguagens de apresentação para aplicações web, mas que devem ser inseridos sempre que se faz necessário construir essas saídas para o usuário.</w:delText>
         </w:r>
@@ -3533,7 +3617,15 @@
         </w:r>
       </w:ins>
       <w:r>
-        <w:t xml:space="preserve"> de bibliotecas de classes ou até mesmo programas standalone que ger</w:t>
+        <w:t xml:space="preserve"> de bibliotecas de classes ou até mesmo programas </w:t>
+      </w:r>
+      <w:proofErr w:type="spellStart"/>
+      <w:r>
+        <w:t>standalone</w:t>
+      </w:r>
+      <w:proofErr w:type="spellEnd"/>
+      <w:r>
+        <w:t xml:space="preserve"> que ger</w:t>
       </w:r>
       <w:r>
         <w:t>e</w:t>
@@ -3642,8 +3734,16 @@
         <w:rPr>
           <w:rFonts w:cs="Times New Roman"/>
         </w:rPr>
-        <w:t xml:space="preserve"> usando técnicas de desenvolvimento orientado a Templates</w:t>
-      </w:r>
+        <w:t xml:space="preserve"> usando técnicas de desenvolvimento orientado a </w:t>
+      </w:r>
+      <w:proofErr w:type="spellStart"/>
+      <w:r>
+        <w:rPr>
+          <w:rFonts w:cs="Times New Roman"/>
+        </w:rPr>
+        <w:t>Templates</w:t>
+      </w:r>
+      <w:proofErr w:type="spellEnd"/>
       <w:r>
         <w:rPr>
           <w:rFonts w:cs="Times New Roman"/>
@@ -3712,6 +3812,7 @@
           <w:t>(</w:t>
         </w:r>
       </w:ins>
+      <w:proofErr w:type="spellStart"/>
       <w:del w:id="63" w:author="glaubergad" w:date="2019-03-04T20:24:00Z">
         <w:r>
           <w:rPr>
@@ -3741,6 +3842,7 @@
           <w:t>Dashboards</w:t>
         </w:r>
       </w:ins>
+      <w:proofErr w:type="spellEnd"/>
       <w:ins w:id="67" w:author="Aluno" w:date="2018-10-25T20:51:00Z">
         <w:del w:id="68" w:author="Glauber Matteis Gadelha" w:date="2018-10-27T08:19:00Z">
           <w:r>
@@ -3789,7 +3891,14 @@
         <w:rPr>
           <w:rFonts w:cs="Times New Roman"/>
         </w:rPr>
-        <w:t xml:space="preserve"> Os template</w:t>
+        <w:t xml:space="preserve"> Os </w:t>
+      </w:r>
+      <w:proofErr w:type="spellStart"/>
+      <w:r>
+        <w:rPr>
+          <w:rFonts w:cs="Times New Roman"/>
+        </w:rPr>
+        <w:t>template</w:t>
       </w:r>
       <w:r>
         <w:rPr>
@@ -3797,11 +3906,42 @@
         </w:rPr>
         <w:t>s</w:t>
       </w:r>
-      <w:r>
-        <w:rPr>
-          <w:rFonts w:cs="Times New Roman"/>
-        </w:rPr>
-        <w:t xml:space="preserve"> são codificados usando linguagem de template Apache FreeMarker e os</w:t>
+      <w:proofErr w:type="spellEnd"/>
+      <w:r>
+        <w:rPr>
+          <w:rFonts w:cs="Times New Roman"/>
+        </w:rPr>
+        <w:t xml:space="preserve"> são codificados usando linguagem de </w:t>
+      </w:r>
+      <w:proofErr w:type="spellStart"/>
+      <w:r>
+        <w:rPr>
+          <w:rFonts w:cs="Times New Roman"/>
+        </w:rPr>
+        <w:t>template</w:t>
+      </w:r>
+      <w:proofErr w:type="spellEnd"/>
+      <w:r>
+        <w:rPr>
+          <w:rFonts w:cs="Times New Roman"/>
+        </w:rPr>
+        <w:t xml:space="preserve"> Apache </w:t>
+      </w:r>
+      <w:proofErr w:type="spellStart"/>
+      <w:proofErr w:type="gramStart"/>
+      <w:r>
+        <w:rPr>
+          <w:rFonts w:cs="Times New Roman"/>
+        </w:rPr>
+        <w:t>FreeMarker</w:t>
+      </w:r>
+      <w:proofErr w:type="spellEnd"/>
+      <w:proofErr w:type="gramEnd"/>
+      <w:r>
+        <w:rPr>
+          <w:rFonts w:cs="Times New Roman"/>
+        </w:rPr>
+        <w:t xml:space="preserve"> e os</w:t>
       </w:r>
       <w:ins w:id="71" w:author="Aluno" w:date="2018-10-25T20:52:00Z">
         <w:r>
@@ -3853,8 +3993,72 @@
         <w:rPr>
           <w:rFonts w:cs="Times New Roman"/>
         </w:rPr>
-        <w:t xml:space="preserve"> as bibliotecas Javascript DC.js, Crossfilter.js e D3.js</w:t>
-      </w:r>
+        <w:t xml:space="preserve"> as bibliotecas </w:t>
+      </w:r>
+      <w:proofErr w:type="spellStart"/>
+      <w:r>
+        <w:rPr>
+          <w:rFonts w:cs="Times New Roman"/>
+        </w:rPr>
+        <w:t>Javascript</w:t>
+      </w:r>
+      <w:proofErr w:type="spellEnd"/>
+      <w:r>
+        <w:rPr>
+          <w:rFonts w:cs="Times New Roman"/>
+        </w:rPr>
+        <w:t xml:space="preserve"> DC.</w:t>
+      </w:r>
+      <w:proofErr w:type="spellStart"/>
+      <w:r>
+        <w:rPr>
+          <w:rFonts w:cs="Times New Roman"/>
+        </w:rPr>
+        <w:t>js</w:t>
+      </w:r>
+      <w:proofErr w:type="spellEnd"/>
+      <w:r>
+        <w:rPr>
+          <w:rFonts w:cs="Times New Roman"/>
+        </w:rPr>
+        <w:t xml:space="preserve">, </w:t>
+      </w:r>
+      <w:proofErr w:type="spellStart"/>
+      <w:r>
+        <w:rPr>
+          <w:rFonts w:cs="Times New Roman"/>
+        </w:rPr>
+        <w:t>Crossfilter</w:t>
+      </w:r>
+      <w:proofErr w:type="spellEnd"/>
+      <w:r>
+        <w:rPr>
+          <w:rFonts w:cs="Times New Roman"/>
+        </w:rPr>
+        <w:t>.</w:t>
+      </w:r>
+      <w:proofErr w:type="spellStart"/>
+      <w:r>
+        <w:rPr>
+          <w:rFonts w:cs="Times New Roman"/>
+        </w:rPr>
+        <w:t>js</w:t>
+      </w:r>
+      <w:proofErr w:type="spellEnd"/>
+      <w:r>
+        <w:rPr>
+          <w:rFonts w:cs="Times New Roman"/>
+        </w:rPr>
+        <w:t xml:space="preserve"> e D3.</w:t>
+      </w:r>
+      <w:proofErr w:type="spellStart"/>
+      <w:r>
+        <w:rPr>
+          <w:rFonts w:cs="Times New Roman"/>
+        </w:rPr>
+        <w:t>js</w:t>
+      </w:r>
+      <w:proofErr w:type="spellEnd"/>
       <w:r>
         <w:rPr>
           <w:rFonts w:cs="Times New Roman"/>
@@ -3946,7 +4150,39 @@
           <w:rFonts w:cs="Times New Roman"/>
           <w:szCs w:val="24"/>
         </w:rPr>
-        <w:t>abordando a geração automática de código fonte e suas vantagens, aplicação de linguagens de template, técnicas e ferramentas para apresentação de dados em formato dashboard em aplicações web.</w:t>
+        <w:t xml:space="preserve">abordando a geração automática de código fonte e suas vantagens, aplicação de linguagens de </w:t>
+      </w:r>
+      <w:proofErr w:type="spellStart"/>
+      <w:r>
+        <w:rPr>
+          <w:rFonts w:cs="Times New Roman"/>
+          <w:szCs w:val="24"/>
+        </w:rPr>
+        <w:t>template</w:t>
+      </w:r>
+      <w:proofErr w:type="spellEnd"/>
+      <w:r>
+        <w:rPr>
+          <w:rFonts w:cs="Times New Roman"/>
+          <w:szCs w:val="24"/>
+        </w:rPr>
+        <w:t xml:space="preserve">, técnicas e ferramentas para apresentação de dados em formato </w:t>
+      </w:r>
+      <w:proofErr w:type="spellStart"/>
+      <w:r>
+        <w:rPr>
+          <w:rFonts w:cs="Times New Roman"/>
+          <w:szCs w:val="24"/>
+        </w:rPr>
+        <w:t>dashboard</w:t>
+      </w:r>
+      <w:proofErr w:type="spellEnd"/>
+      <w:r>
+        <w:rPr>
+          <w:rFonts w:cs="Times New Roman"/>
+          <w:szCs w:val="24"/>
+        </w:rPr>
+        <w:t xml:space="preserve"> em aplicações web.</w:t>
       </w:r>
     </w:p>
     <w:p>
@@ -4057,21 +4293,71 @@
         <w:t xml:space="preserve"> técnicas de apresentação de dados,</w:t>
       </w:r>
       <w:r>
-        <w:t xml:space="preserve"> a linguagem de template Apache </w:t>
-      </w:r>
+        <w:t xml:space="preserve"> a linguagem de </w:t>
+      </w:r>
+      <w:proofErr w:type="spellStart"/>
+      <w:r>
+        <w:t>template</w:t>
+      </w:r>
+      <w:proofErr w:type="spellEnd"/>
+      <w:r>
+        <w:t xml:space="preserve"> Apache </w:t>
+      </w:r>
+      <w:proofErr w:type="spellStart"/>
       <w:proofErr w:type="gramStart"/>
       <w:r>
         <w:t>FreeMarker</w:t>
       </w:r>
+      <w:proofErr w:type="spellEnd"/>
       <w:proofErr w:type="gramEnd"/>
       <w:r>
-        <w:t xml:space="preserve"> e as bibliotecas DC.js, Crossfilter.js e D3.js, responsáveis por apresentar os dados de forma gráfica e dinâmica em páginas HTML.</w:t>
+        <w:t xml:space="preserve"> e as bibliotecas DC.</w:t>
+      </w:r>
+      <w:proofErr w:type="spellStart"/>
+      <w:r>
+        <w:t>js</w:t>
+      </w:r>
+      <w:proofErr w:type="spellEnd"/>
+      <w:r>
+        <w:t xml:space="preserve">, </w:t>
+      </w:r>
+      <w:proofErr w:type="spellStart"/>
+      <w:r>
+        <w:t>Crossfilter</w:t>
+      </w:r>
+      <w:proofErr w:type="spellEnd"/>
+      <w:r>
+        <w:t>.</w:t>
+      </w:r>
+      <w:proofErr w:type="spellStart"/>
+      <w:r>
+        <w:t>js</w:t>
+      </w:r>
+      <w:proofErr w:type="spellEnd"/>
+      <w:r>
+        <w:t xml:space="preserve"> e D3.</w:t>
+      </w:r>
+      <w:proofErr w:type="spellStart"/>
+      <w:r>
+        <w:t>js</w:t>
+      </w:r>
+      <w:proofErr w:type="spellEnd"/>
+      <w:r>
+        <w:t>, responsáveis por apresentar os dados de forma gráfica e dinâmica em páginas HTML.</w:t>
       </w:r>
     </w:p>
     <w:p>
       <w:r>
         <w:tab/>
-        <w:t>No capítulo 3 descreve-se o projeto da aplicação geradora de dashboards e seu desenvolvimento. Por último, no capítulo 4 são feitas as considerações finais.</w:t>
+        <w:t xml:space="preserve">No capítulo 3 descreve-se o projeto da aplicação geradora de </w:t>
+      </w:r>
+      <w:proofErr w:type="spellStart"/>
+      <w:r>
+        <w:t>dashboards</w:t>
+      </w:r>
+      <w:proofErr w:type="spellEnd"/>
+      <w:r>
+        <w:t xml:space="preserve"> e seu desenvolvimento. Por último, no capítulo 4 são feitas as considerações finais.</w:t>
       </w:r>
     </w:p>
     <w:p>
@@ -4110,7 +4396,15 @@
         <w:ind w:firstLine="709"/>
       </w:pPr>
       <w:r>
-        <w:t>Este capítulo apresenta a base teórica sobre reuso de software e apresentação de dados em formato gráfico dashboard. Além disso, fundamenta tecnicamente as bibliotecas e linguagens utilizadas no desenvolvimento da aplicação final.</w:t>
+        <w:t xml:space="preserve">Este capítulo apresenta a base teórica sobre reuso de software e apresentação de dados em formato gráfico </w:t>
+      </w:r>
+      <w:proofErr w:type="spellStart"/>
+      <w:r>
+        <w:t>dashboard</w:t>
+      </w:r>
+      <w:proofErr w:type="spellEnd"/>
+      <w:r>
+        <w:t>. Além disso, fundamenta tecnicamente as bibliotecas e linguagens utilizadas no desenvolvimento da aplicação final.</w:t>
       </w:r>
     </w:p>
     <w:p/>
@@ -4120,7 +4414,15 @@
       </w:pPr>
       <w:bookmarkStart w:id="85" w:name="_Toc535170432"/>
       <w:r>
-        <w:t>2.1 Reuso de Software</w:t>
+        <w:t xml:space="preserve">2.1 </w:t>
+      </w:r>
+      <w:proofErr w:type="gramStart"/>
+      <w:r>
+        <w:t>Reuso</w:t>
+      </w:r>
+      <w:proofErr w:type="gramEnd"/>
+      <w:r>
+        <w:t xml:space="preserve"> de Software</w:t>
       </w:r>
       <w:bookmarkEnd w:id="85"/>
     </w:p>
@@ -4136,9 +4438,11 @@
       <w:r>
         <w:t xml:space="preserve">Uma das definições encontradas na literatura pesquisada para desenvolvimento deste trabalho para o reuso de software é o processo de se criar software a partir de software existente, ao invés de simplesmente construí-lo do </w:t>
       </w:r>
+      <w:proofErr w:type="gramStart"/>
       <w:r>
         <w:t>início</w:t>
       </w:r>
+      <w:proofErr w:type="gramEnd"/>
       <w:r>
         <w:t xml:space="preserve"> </w:t>
       </w:r>
@@ -4173,7 +4477,15 @@
         <w:t xml:space="preserve">. Qualquer dos artefatos de software de um projeto anterior e bem sucedido, como </w:t>
       </w:r>
       <w:r>
-        <w:t xml:space="preserve">código fonte, classes e bibliotecas compiladas, planos, estratégias, entre outros, podem e devem ser reutilizados para agilizar o desenvolvimento de outros artefatos ou </w:t>
+        <w:t xml:space="preserve">código fonte, classes e bibliotecas compiladas, planos, estratégias, entre outros, podem e devem ser reutilizados para </w:t>
+      </w:r>
+      <w:proofErr w:type="gramStart"/>
+      <w:r>
+        <w:t>agilizar</w:t>
+      </w:r>
+      <w:proofErr w:type="gramEnd"/>
+      <w:r>
+        <w:t xml:space="preserve"> o desenvolvimento de outros artefatos ou </w:t>
       </w:r>
       <w:r>
         <w:t>sistemas.</w:t>
@@ -4329,12 +4641,14 @@
       <w:r>
         <w:t xml:space="preserve">, um precursor do comando </w:t>
       </w:r>
+      <w:proofErr w:type="spellStart"/>
       <w:r>
         <w:rPr>
           <w:i/>
         </w:rPr>
         <w:t>goto</w:t>
       </w:r>
+      <w:proofErr w:type="spellEnd"/>
       <w:r>
         <w:t>, que possibilitava reaproveitar blocos de código dentro do mesmo programa. Desta data adiante, programadores reaproveitam blocos de código em arquivos pessoais, programas antigos, repositórios públicos e até mesmo em sua memória.</w:t>
       </w:r>
@@ -4344,7 +4658,15 @@
         <w:tab/>
       </w:r>
       <w:r>
-        <w:t xml:space="preserve">Para Sommerville </w:t>
+        <w:t xml:space="preserve">Para </w:t>
+      </w:r>
+      <w:proofErr w:type="spellStart"/>
+      <w:r>
+        <w:t>Sommerville</w:t>
+      </w:r>
+      <w:proofErr w:type="spellEnd"/>
+      <w:r>
+        <w:t xml:space="preserve"> </w:t>
       </w:r>
       <w:r>
         <w:fldChar w:fldCharType="begin" w:fldLock="1"/>
@@ -4416,8 +4738,13 @@
         <w:pStyle w:val="Ttulo2"/>
       </w:pPr>
       <w:r>
-        <w:t>2.3 Motores de template</w:t>
-      </w:r>
+        <w:t xml:space="preserve">2.3 Motores de </w:t>
+      </w:r>
+      <w:proofErr w:type="spellStart"/>
+      <w:r>
+        <w:t>template</w:t>
+      </w:r>
+      <w:proofErr w:type="spellEnd"/>
     </w:p>
     <w:p>
       <w:pPr>
@@ -4534,6 +4861,21 @@
     </w:p>
     <w:p>
       <w:pPr>
+        <w:pStyle w:val="Ttulo2"/>
+      </w:pPr>
+      <w:r>
+        <w:t xml:space="preserve">2.3.6 </w:t>
+      </w:r>
+      <w:proofErr w:type="spellStart"/>
+      <w:r>
+        <w:t>Twig</w:t>
+      </w:r>
+      <w:proofErr w:type="spellEnd"/>
+    </w:p>
+    <w:p/>
+    <w:p/>
+    <w:p>
+      <w:pPr>
         <w:spacing w:after="160" w:line="240" w:lineRule="auto"/>
         <w:jc w:val="left"/>
         <w:rPr>
@@ -4611,13 +4953,23 @@
       <w:r>
         <w:t xml:space="preserve">, a aplicação IFPA </w:t>
       </w:r>
+      <w:proofErr w:type="spellStart"/>
       <w:proofErr w:type="gramStart"/>
       <w:r>
         <w:t>DashGen</w:t>
       </w:r>
+      <w:proofErr w:type="spellEnd"/>
       <w:proofErr w:type="gramEnd"/>
       <w:r>
-        <w:t xml:space="preserve"> permite gerar um Dashboard contendo uma tabela e 3 tipos de gráficos</w:t>
+        <w:t xml:space="preserve"> permite gerar um </w:t>
+      </w:r>
+      <w:proofErr w:type="spellStart"/>
+      <w:r>
+        <w:t>Dashboard</w:t>
+      </w:r>
+      <w:proofErr w:type="spellEnd"/>
+      <w:r>
+        <w:t xml:space="preserve"> contendo uma tabela e 3 tipos de gráficos</w:t>
       </w:r>
       <w:ins w:id="100" w:author="glaubergad" w:date="2019-03-04T20:26:00Z">
         <w:r>
@@ -4663,10 +5015,12 @@
       <w:r>
         <w:t xml:space="preserve">O usuário indica ao </w:t>
       </w:r>
+      <w:proofErr w:type="spellStart"/>
       <w:proofErr w:type="gramStart"/>
       <w:r>
         <w:t>DashGen</w:t>
       </w:r>
+      <w:proofErr w:type="spellEnd"/>
       <w:proofErr w:type="gramEnd"/>
       <w:r>
         <w:t xml:space="preserve"> qual o arquivo fonte de dados;</w:t>
@@ -4687,10 +5041,12 @@
       <w:r>
         <w:t xml:space="preserve">O </w:t>
       </w:r>
+      <w:proofErr w:type="spellStart"/>
       <w:proofErr w:type="gramStart"/>
       <w:r>
         <w:t>DashGen</w:t>
       </w:r>
+      <w:proofErr w:type="spellEnd"/>
       <w:proofErr w:type="gramEnd"/>
       <w:r>
         <w:t xml:space="preserve"> </w:t>
@@ -4765,7 +5121,15 @@
         <w:ind w:left="993"/>
       </w:pPr>
       <w:r>
-        <w:t>O usuário especifica o caminho onde o arquivo contendo a estrutura do Dashboard deve ser armazenado;</w:t>
+        <w:t xml:space="preserve">O usuário especifica o caminho onde o arquivo contendo a estrutura do </w:t>
+      </w:r>
+      <w:proofErr w:type="spellStart"/>
+      <w:r>
+        <w:t>Dashboard</w:t>
+      </w:r>
+      <w:proofErr w:type="spellEnd"/>
+      <w:r>
+        <w:t xml:space="preserve"> deve ser armazenado;</w:t>
       </w:r>
     </w:p>
     <w:p>
@@ -4780,16 +5144,34 @@
       <w:r>
         <w:t xml:space="preserve">O </w:t>
       </w:r>
+      <w:proofErr w:type="spellStart"/>
       <w:proofErr w:type="gramStart"/>
       <w:r>
         <w:t>DashGen</w:t>
       </w:r>
+      <w:proofErr w:type="spellEnd"/>
       <w:proofErr w:type="gramEnd"/>
       <w:r>
-        <w:t xml:space="preserve"> instancia os Templates incluindo os dados espec</w:t>
-      </w:r>
-      <w:r>
-        <w:t>ificados, gerando um Dashboard completo.</w:t>
+        <w:t xml:space="preserve"> instancia os </w:t>
+      </w:r>
+      <w:proofErr w:type="spellStart"/>
+      <w:r>
+        <w:t>Templates</w:t>
+      </w:r>
+      <w:proofErr w:type="spellEnd"/>
+      <w:r>
+        <w:t xml:space="preserve"> incluindo os dados espec</w:t>
+      </w:r>
+      <w:r>
+        <w:t xml:space="preserve">ificados, gerando um </w:t>
+      </w:r>
+      <w:proofErr w:type="spellStart"/>
+      <w:r>
+        <w:t>Dashboard</w:t>
+      </w:r>
+      <w:proofErr w:type="spellEnd"/>
+      <w:r>
+        <w:t xml:space="preserve"> completo.</w:t>
       </w:r>
     </w:p>
     <w:p>
@@ -4804,10 +5186,12 @@
       <w:r>
         <w:t xml:space="preserve">O </w:t>
       </w:r>
+      <w:proofErr w:type="spellStart"/>
       <w:proofErr w:type="gramStart"/>
       <w:r>
         <w:t>DashGen</w:t>
       </w:r>
+      <w:proofErr w:type="spellEnd"/>
       <w:proofErr w:type="gramEnd"/>
       <w:r>
         <w:t xml:space="preserve"> salva um arquivo </w:t>
@@ -4873,10 +5257,12 @@
       <w:r>
         <w:t xml:space="preserve">O trabalho de desenvolvimento da aplicação IFPA </w:t>
       </w:r>
+      <w:proofErr w:type="spellStart"/>
       <w:proofErr w:type="gramStart"/>
       <w:r>
         <w:t>DashGen</w:t>
       </w:r>
+      <w:proofErr w:type="spellEnd"/>
       <w:proofErr w:type="gramEnd"/>
       <w:r>
         <w:t xml:space="preserve"> foi dividido nos seguintes passos:</w:t>
@@ -4905,7 +5291,15 @@
         <w:ind w:left="993"/>
       </w:pPr>
       <w:r>
-        <w:t>Especificação do uso do motor de Templates, baseado nos diagramas UML de caso de uso, de classes e de sequencia;</w:t>
+        <w:t xml:space="preserve">Especificação do uso do motor de </w:t>
+      </w:r>
+      <w:proofErr w:type="spellStart"/>
+      <w:r>
+        <w:t>Templates</w:t>
+      </w:r>
+      <w:proofErr w:type="spellEnd"/>
+      <w:r>
+        <w:t>, baseado nos diagramas UML de caso de uso, de classes e de sequencia;</w:t>
       </w:r>
     </w:p>
     <w:p>
@@ -4917,8 +5311,21 @@
         </w:numPr>
         <w:ind w:left="993"/>
       </w:pPr>
-      <w:r>
-        <w:t>Implementação do motor de Templates;</w:t>
+      <w:proofErr w:type="gramStart"/>
+      <w:r>
+        <w:t>Implementação</w:t>
+      </w:r>
+      <w:proofErr w:type="gramEnd"/>
+      <w:r>
+        <w:t xml:space="preserve"> do motor de </w:t>
+      </w:r>
+      <w:proofErr w:type="spellStart"/>
+      <w:r>
+        <w:t>Templates</w:t>
+      </w:r>
+      <w:proofErr w:type="spellEnd"/>
+      <w:r>
+        <w:t>;</w:t>
       </w:r>
     </w:p>
     <w:p>
@@ -4930,17 +5337,35 @@
         </w:numPr>
         <w:ind w:left="993"/>
       </w:pPr>
+      <w:proofErr w:type="gramStart"/>
       <w:r>
         <w:lastRenderedPageBreak/>
-        <w:t>Implementação do gerador de Dashboard.</w:t>
+        <w:t>Implementação</w:t>
+      </w:r>
+      <w:proofErr w:type="gramEnd"/>
+      <w:r>
+        <w:t xml:space="preserve"> do gerador de </w:t>
+      </w:r>
+      <w:proofErr w:type="spellStart"/>
+      <w:r>
+        <w:t>Dashboard</w:t>
+      </w:r>
+      <w:proofErr w:type="spellEnd"/>
+      <w:r>
+        <w:t>.</w:t>
       </w:r>
     </w:p>
     <w:p>
       <w:pPr>
         <w:pStyle w:val="Ttulo2"/>
       </w:pPr>
-      <w:r>
-        <w:t>3.3 – Levantamento dos Requisitos</w:t>
+      <w:proofErr w:type="gramStart"/>
+      <w:r>
+        <w:t>3.3 – Levantamento</w:t>
+      </w:r>
+      <w:proofErr w:type="gramEnd"/>
+      <w:r>
+        <w:t xml:space="preserve"> dos Requisitos</w:t>
       </w:r>
     </w:p>
     <w:p>
@@ -4959,7 +5384,31 @@
         </w:r>
       </w:ins>
       <w:r>
-        <w:t>um Dashboard completo. As entradas são: o arquivo de dados, os arquivos de template, os atributos de dimensão, o título do arquivo e o caminho para armazenamento do Dashboard gerado.</w:t>
+        <w:t xml:space="preserve">um </w:t>
+      </w:r>
+      <w:proofErr w:type="spellStart"/>
+      <w:r>
+        <w:t>Dashboard</w:t>
+      </w:r>
+      <w:proofErr w:type="spellEnd"/>
+      <w:r>
+        <w:t xml:space="preserve"> completo. As entradas são: o arquivo de dados, os arquivos de </w:t>
+      </w:r>
+      <w:proofErr w:type="spellStart"/>
+      <w:r>
+        <w:t>template</w:t>
+      </w:r>
+      <w:proofErr w:type="spellEnd"/>
+      <w:r>
+        <w:t xml:space="preserve">, os atributos de dimensão, o título do arquivo e o caminho para armazenamento do </w:t>
+      </w:r>
+      <w:proofErr w:type="spellStart"/>
+      <w:r>
+        <w:t>Dashboard</w:t>
+      </w:r>
+      <w:proofErr w:type="spellEnd"/>
+      <w:r>
+        <w:t xml:space="preserve"> gerado.</w:t>
       </w:r>
     </w:p>
     <w:p>
@@ -4979,7 +5428,15 @@
         <w:t>2</w:t>
       </w:r>
       <w:r>
-        <w:t>, podem ser observados os requisitos não-funcionais.</w:t>
+        <w:t xml:space="preserve">, podem ser observados os requisitos </w:t>
+      </w:r>
+      <w:proofErr w:type="spellStart"/>
+      <w:r>
+        <w:t>não-funcionais</w:t>
+      </w:r>
+      <w:proofErr w:type="spellEnd"/>
+      <w:r>
+        <w:t>.</w:t>
       </w:r>
     </w:p>
     <w:p/>
@@ -4987,7 +5444,7 @@
       <w:tblPr>
         <w:tblStyle w:val="Tabelacomgrade"/>
         <w:tblW w:w="0" w:type="auto"/>
-        <w:tblLook w:val="04A0" w:firstRow="1" w:lastRow="0" w:firstColumn="1" w:lastColumn="0" w:noHBand="0" w:noVBand="1"/>
+        <w:tblLook w:val="04A0"/>
       </w:tblPr>
       <w:tblGrid>
         <w:gridCol w:w="1242"/>
@@ -5364,7 +5821,23 @@
                 <w:sz w:val="20"/>
                 <w:szCs w:val="20"/>
               </w:rPr>
-              <w:t xml:space="preserve"> o caminho onde o Dashboard deve ser armazenado</w:t>
+              <w:t xml:space="preserve"> o caminho onde o </w:t>
+            </w:r>
+            <w:proofErr w:type="spellStart"/>
+            <w:r>
+              <w:rPr>
+                <w:sz w:val="20"/>
+                <w:szCs w:val="20"/>
+              </w:rPr>
+              <w:t>Dashboard</w:t>
+            </w:r>
+            <w:proofErr w:type="spellEnd"/>
+            <w:r>
+              <w:rPr>
+                <w:sz w:val="20"/>
+                <w:szCs w:val="20"/>
+              </w:rPr>
+              <w:t xml:space="preserve"> deve ser armazenado</w:t>
             </w:r>
           </w:p>
         </w:tc>
@@ -5421,7 +5894,23 @@
                 <w:sz w:val="20"/>
                 <w:szCs w:val="20"/>
               </w:rPr>
-              <w:t>O sistema deve gerar o Dashboard, compactando toda a estrutura em um arquivo ZIP, no caminho especificado pelo usuário.</w:t>
+              <w:t xml:space="preserve">O sistema deve gerar o </w:t>
+            </w:r>
+            <w:proofErr w:type="spellStart"/>
+            <w:r>
+              <w:rPr>
+                <w:sz w:val="20"/>
+                <w:szCs w:val="20"/>
+              </w:rPr>
+              <w:t>Dashboard</w:t>
+            </w:r>
+            <w:proofErr w:type="spellEnd"/>
+            <w:r>
+              <w:rPr>
+                <w:sz w:val="20"/>
+                <w:szCs w:val="20"/>
+              </w:rPr>
+              <w:t>, compactando toda a estrutura em um arquivo ZIP, no caminho especificado pelo usuário.</w:t>
             </w:r>
           </w:p>
         </w:tc>
@@ -5465,7 +5954,7 @@
       <w:tblPr>
         <w:tblStyle w:val="Tabelacomgrade"/>
         <w:tblW w:w="0" w:type="auto"/>
-        <w:tblLook w:val="04A0" w:firstRow="1" w:lastRow="0" w:firstColumn="1" w:lastColumn="0" w:noHBand="0" w:noVBand="1"/>
+        <w:tblLook w:val="04A0"/>
       </w:tblPr>
       <w:tblGrid>
         <w:gridCol w:w="1242"/>
@@ -5483,20 +5972,17 @@
               <w:jc w:val="center"/>
               <w:rPr>
                 <w:b/>
+                <w:sz w:val="20"/>
+                <w:szCs w:val="20"/>
               </w:rPr>
             </w:pPr>
             <w:r>
               <w:rPr>
                 <w:b/>
                 <w:sz w:val="20"/>
-              </w:rPr>
-              <w:t>Requisitos</w:t>
-            </w:r>
-            <w:r>
-              <w:rPr>
-                <w:b/>
-              </w:rPr>
-              <w:t xml:space="preserve"> não funcionais</w:t>
+                <w:szCs w:val="20"/>
+              </w:rPr>
+              <w:t>Requisitos não funcionais</w:t>
             </w:r>
           </w:p>
         </w:tc>
@@ -5649,7 +6135,15 @@
               <w:jc w:val="left"/>
             </w:pPr>
             <w:r>
-              <w:t>O desempenho da geração do Dashboard deve ser alto. O tempo de geração do arquivo destino não deve exceder 30 segundos.</w:t>
+              <w:t xml:space="preserve">O desempenho da geração do </w:t>
+            </w:r>
+            <w:proofErr w:type="spellStart"/>
+            <w:r>
+              <w:t>Dashboard</w:t>
+            </w:r>
+            <w:proofErr w:type="spellEnd"/>
+            <w:r>
+              <w:t xml:space="preserve"> deve ser alto. O tempo de geração do arquivo destino não deve exceder 30 segundos.</w:t>
             </w:r>
           </w:p>
         </w:tc>
@@ -5705,7 +6199,25 @@
               <w:jc w:val="left"/>
             </w:pPr>
             <w:r>
-              <w:t>A linguagem de templates a ser aplicada será a Apache FreeMarker.</w:t>
+              <w:t xml:space="preserve">A linguagem de </w:t>
+            </w:r>
+            <w:proofErr w:type="spellStart"/>
+            <w:r>
+              <w:t>templates</w:t>
+            </w:r>
+            <w:proofErr w:type="spellEnd"/>
+            <w:r>
+              <w:t xml:space="preserve"> a ser aplicada será a Apache </w:t>
+            </w:r>
+            <w:proofErr w:type="spellStart"/>
+            <w:proofErr w:type="gramStart"/>
+            <w:r>
+              <w:t>FreeMarker</w:t>
+            </w:r>
+            <w:proofErr w:type="spellEnd"/>
+            <w:proofErr w:type="gramEnd"/>
+            <w:r>
+              <w:t>.</w:t>
             </w:r>
           </w:p>
         </w:tc>
@@ -5782,7 +6294,7 @@
           <w:lang w:eastAsia="pt-BR"/>
         </w:rPr>
         <w:drawing>
-          <wp:inline distT="0" distB="0" distL="0" distR="0" wp14:anchorId="34DD5BBF" wp14:editId="11E8A6E4">
+          <wp:inline distT="0" distB="0" distL="0" distR="0">
             <wp:extent cx="4510975" cy="2300990"/>
             <wp:effectExtent l="0" t="0" r="0" b="0"/>
             <wp:docPr id="2" name="Imagem 2"/>
@@ -5797,10 +6309,10 @@
                     <pic:cNvPicPr/>
                   </pic:nvPicPr>
                   <pic:blipFill>
-                    <a:blip r:embed="rId9">
+                    <a:blip r:embed="rId8" cstate="print">
                       <a:extLst>
                         <a:ext uri="{28A0092B-C50C-407E-A947-70E740481C1C}">
-                          <a14:useLocalDpi xmlns:a14="http://schemas.microsoft.com/office/drawing/2010/main" val="0"/>
+                          <a14:useLocalDpi xmlns:a14="http://schemas.microsoft.com/office/drawing/2010/main" xmlns:wps="http://schemas.microsoft.com/office/word/2010/wordprocessingShape" xmlns:wpi="http://schemas.microsoft.com/office/word/2010/wordprocessingInk" xmlns:wpg="http://schemas.microsoft.com/office/word/2010/wordprocessingGroup" xmlns:w14="http://schemas.microsoft.com/office/word/2010/wordml" xmlns:w="http://schemas.openxmlformats.org/wordprocessingml/2006/main" xmlns:w10="urn:schemas-microsoft-com:office:word" xmlns:wp14="http://schemas.microsoft.com/office/word/2010/wordprocessingDrawing" xmlns:v="urn:schemas-microsoft-com:vml" xmlns:o="urn:schemas-microsoft-com:office:office" xmlns:mc="http://schemas.openxmlformats.org/markup-compatibility/2006" xmlns:wpc="http://schemas.microsoft.com/office/word/2010/wordprocessingCanvas" xmlns="" val="0"/>
                         </a:ext>
                       </a:extLst>
                     </a:blip>
@@ -5848,7 +6360,15 @@
       <w:proofErr w:type="spellEnd"/>
       <w:proofErr w:type="gramEnd"/>
       <w:r>
-        <w:t xml:space="preserve"> foi detalhada considerando o processo completo de geração do Dashboard do ponto de vista do usuário da aplicação. Este detalhamento pode ser observado no Quadro </w:t>
+        <w:t xml:space="preserve"> foi detalhada considerando o processo completo de geração do </w:t>
+      </w:r>
+      <w:proofErr w:type="spellStart"/>
+      <w:r>
+        <w:t>Dashboard</w:t>
+      </w:r>
+      <w:proofErr w:type="spellEnd"/>
+      <w:r>
+        <w:t xml:space="preserve"> do ponto de vista do usuário da aplicação. Este detalhamento pode ser observado no Quadro </w:t>
       </w:r>
       <w:proofErr w:type="gramStart"/>
       <w:r>
@@ -5864,7 +6384,7 @@
       <w:tblPr>
         <w:tblStyle w:val="Tabelacomgrade"/>
         <w:tblW w:w="0" w:type="auto"/>
-        <w:tblLook w:val="04A0" w:firstRow="1" w:lastRow="0" w:firstColumn="1" w:lastColumn="0" w:noHBand="0" w:noVBand="1"/>
+        <w:tblLook w:val="04A0"/>
       </w:tblPr>
       <w:tblGrid>
         <w:gridCol w:w="2235"/>
@@ -5910,7 +6430,21 @@
               <w:rPr>
                 <w:sz w:val="20"/>
               </w:rPr>
-              <w:t xml:space="preserve"> Permite ao usuário especificar o arquivo de dados, os atributos a serem usados como dimensões nos gráficos e o caminho para a geração do arquivo compactado com o Dashboard completo.</w:t>
+              <w:t xml:space="preserve"> Permite ao usuário especificar o arquivo de dados, os atributos a serem usados como dimensões nos gráficos e o caminho para a geração do arquivo compactado com o </w:t>
+            </w:r>
+            <w:proofErr w:type="spellStart"/>
+            <w:r>
+              <w:rPr>
+                <w:sz w:val="20"/>
+              </w:rPr>
+              <w:t>Dashboard</w:t>
+            </w:r>
+            <w:proofErr w:type="spellEnd"/>
+            <w:r>
+              <w:rPr>
+                <w:sz w:val="20"/>
+              </w:rPr>
+              <w:t xml:space="preserve"> completo.</w:t>
             </w:r>
           </w:p>
         </w:tc>
@@ -5945,15 +6479,7 @@
               <w:jc w:val="left"/>
             </w:pPr>
             <w:r>
-              <w:t xml:space="preserve">Usuário acessa a </w:t>
-            </w:r>
-            <w:proofErr w:type="spellStart"/>
-            <w:r>
-              <w:t>url</w:t>
-            </w:r>
-            <w:proofErr w:type="spellEnd"/>
-            <w:r>
-              <w:t xml:space="preserve"> do sistema a partir de um navegador compatível com HTML5.</w:t>
+              <w:t>Usuário acessa a url do sistema a partir de um navegador compatível com HTML5.</w:t>
             </w:r>
           </w:p>
         </w:tc>
@@ -6254,7 +6780,7 @@
 </file>
 
 <file path=word/endnotes.xml><?xml version="1.0" encoding="utf-8"?>
-<w:endnotes xmlns:wpc="http://schemas.microsoft.com/office/word/2010/wordprocessingCanvas" xmlns:mc="http://schemas.openxmlformats.org/markup-compatibility/2006" xmlns:o="urn:schemas-microsoft-com:office:office" xmlns:r="http://schemas.openxmlformats.org/officeDocument/2006/relationships" xmlns:m="http://schemas.openxmlformats.org/officeDocument/2006/math" xmlns:v="urn:schemas-microsoft-com:vml" xmlns:wp14="http://schemas.microsoft.com/office/word/2010/wordprocessingDrawing" xmlns:wp="http://schemas.openxmlformats.org/drawingml/2006/wordprocessingDrawing" xmlns:w10="urn:schemas-microsoft-com:office:word" xmlns:w="http://schemas.openxmlformats.org/wordprocessingml/2006/main" xmlns:w14="http://schemas.microsoft.com/office/word/2010/wordml" xmlns:wpg="http://schemas.microsoft.com/office/word/2010/wordprocessingGroup" xmlns:wpi="http://schemas.microsoft.com/office/word/2010/wordprocessingInk" xmlns:wne="http://schemas.microsoft.com/office/word/2006/wordml" xmlns:wps="http://schemas.microsoft.com/office/word/2010/wordprocessingShape" mc:Ignorable="w14 wp14">
+<w:endnotes xmlns:ve="http://schemas.openxmlformats.org/markup-compatibility/2006" xmlns:o="urn:schemas-microsoft-com:office:office" xmlns:r="http://schemas.openxmlformats.org/officeDocument/2006/relationships" xmlns:m="http://schemas.openxmlformats.org/officeDocument/2006/math" xmlns:v="urn:schemas-microsoft-com:vml" xmlns:wp="http://schemas.openxmlformats.org/drawingml/2006/wordprocessingDrawing" xmlns:w10="urn:schemas-microsoft-com:office:word" xmlns:w="http://schemas.openxmlformats.org/wordprocessingml/2006/main" xmlns:wne="http://schemas.microsoft.com/office/word/2006/wordml">
   <w:endnote w:type="separator" w:id="-1">
     <w:p>
       <w:pPr>
@@ -6279,7 +6805,7 @@
 </file>
 
 <file path=word/footnotes.xml><?xml version="1.0" encoding="utf-8"?>
-<w:footnotes xmlns:wpc="http://schemas.microsoft.com/office/word/2010/wordprocessingCanvas" xmlns:mc="http://schemas.openxmlformats.org/markup-compatibility/2006" xmlns:o="urn:schemas-microsoft-com:office:office" xmlns:r="http://schemas.openxmlformats.org/officeDocument/2006/relationships" xmlns:m="http://schemas.openxmlformats.org/officeDocument/2006/math" xmlns:v="urn:schemas-microsoft-com:vml" xmlns:wp14="http://schemas.microsoft.com/office/word/2010/wordprocessingDrawing" xmlns:wp="http://schemas.openxmlformats.org/drawingml/2006/wordprocessingDrawing" xmlns:w10="urn:schemas-microsoft-com:office:word" xmlns:w="http://schemas.openxmlformats.org/wordprocessingml/2006/main" xmlns:w14="http://schemas.microsoft.com/office/word/2010/wordml" xmlns:wpg="http://schemas.microsoft.com/office/word/2010/wordprocessingGroup" xmlns:wpi="http://schemas.microsoft.com/office/word/2010/wordprocessingInk" xmlns:wne="http://schemas.microsoft.com/office/word/2006/wordml" xmlns:wps="http://schemas.microsoft.com/office/word/2010/wordprocessingShape" mc:Ignorable="w14 wp14">
+<w:footnotes xmlns:ve="http://schemas.openxmlformats.org/markup-compatibility/2006" xmlns:o="urn:schemas-microsoft-com:office:office" xmlns:r="http://schemas.openxmlformats.org/officeDocument/2006/relationships" xmlns:m="http://schemas.openxmlformats.org/officeDocument/2006/math" xmlns:v="urn:schemas-microsoft-com:vml" xmlns:wp="http://schemas.openxmlformats.org/drawingml/2006/wordprocessingDrawing" xmlns:w10="urn:schemas-microsoft-com:office:word" xmlns:w="http://schemas.openxmlformats.org/wordprocessingml/2006/main" xmlns:wne="http://schemas.microsoft.com/office/word/2006/wordml">
   <w:footnote w:type="separator" w:id="-1">
     <w:p>
       <w:pPr>
@@ -6304,7 +6830,7 @@
 </file>
 
 <file path=word/numbering.xml><?xml version="1.0" encoding="utf-8"?>
-<w:numbering xmlns:wpc="http://schemas.microsoft.com/office/word/2010/wordprocessingCanvas" xmlns:mc="http://schemas.openxmlformats.org/markup-compatibility/2006" xmlns:o="urn:schemas-microsoft-com:office:office" xmlns:r="http://schemas.openxmlformats.org/officeDocument/2006/relationships" xmlns:m="http://schemas.openxmlformats.org/officeDocument/2006/math" xmlns:v="urn:schemas-microsoft-com:vml" xmlns:wp14="http://schemas.microsoft.com/office/word/2010/wordprocessingDrawing" xmlns:wp="http://schemas.openxmlformats.org/drawingml/2006/wordprocessingDrawing" xmlns:w10="urn:schemas-microsoft-com:office:word" xmlns:w="http://schemas.openxmlformats.org/wordprocessingml/2006/main" xmlns:w14="http://schemas.microsoft.com/office/word/2010/wordml" xmlns:wpg="http://schemas.microsoft.com/office/word/2010/wordprocessingGroup" xmlns:wpi="http://schemas.microsoft.com/office/word/2010/wordprocessingInk" xmlns:wne="http://schemas.microsoft.com/office/word/2006/wordml" xmlns:wps="http://schemas.microsoft.com/office/word/2010/wordprocessingShape" mc:Ignorable="w14 wp14">
+<w:numbering xmlns:ve="http://schemas.openxmlformats.org/markup-compatibility/2006" xmlns:o="urn:schemas-microsoft-com:office:office" xmlns:r="http://schemas.openxmlformats.org/officeDocument/2006/relationships" xmlns:m="http://schemas.openxmlformats.org/officeDocument/2006/math" xmlns:v="urn:schemas-microsoft-com:vml" xmlns:wp="http://schemas.openxmlformats.org/drawingml/2006/wordprocessingDrawing" xmlns:w10="urn:schemas-microsoft-com:office:word" xmlns:w="http://schemas.openxmlformats.org/wordprocessingml/2006/main" xmlns:wne="http://schemas.microsoft.com/office/word/2006/wordml">
   <w:abstractNum w:abstractNumId="0">
     <w:nsid w:val="003B0B10"/>
     <w:multiLevelType w:val="hybridMultilevel"/>
@@ -7528,18 +8054,11 @@
 </file>
 
 <file path=word/people.xml><?xml version="1.0" encoding="utf-8"?>
-<w15:people xmlns:mc="http://schemas.openxmlformats.org/markup-compatibility/2006" xmlns:w15="http://schemas.microsoft.com/office/word/2012/wordml" mc:Ignorable="w15">
-  <w15:person w15:author="daniel amancio">
-    <w15:presenceInfo w15:providerId="Windows Live" w15:userId="d0061514f59a019e"/>
-  </w15:person>
-  <w15:person w15:author="Glauber Gadelha">
-    <w15:presenceInfo w15:providerId="Windows Live" w15:userId="146e3db4fc25f751"/>
-  </w15:person>
-</w15:people>
+<w15:people xmlns:mc="http://schemas.openxmlformats.org/markup-compatibility/2006" xmlns:w15="http://schemas.microsoft.com/office/word/2012/wordml" mc:Ignorable="w15"/>
 </file>
 
 <file path=word/styles.xml><?xml version="1.0" encoding="utf-8"?>
-<w:styles xmlns:mc="http://schemas.openxmlformats.org/markup-compatibility/2006" xmlns:r="http://schemas.openxmlformats.org/officeDocument/2006/relationships" xmlns:w="http://schemas.openxmlformats.org/wordprocessingml/2006/main" xmlns:w14="http://schemas.microsoft.com/office/word/2010/wordml" mc:Ignorable="w14">
+<w:styles xmlns:r="http://schemas.openxmlformats.org/officeDocument/2006/relationships" xmlns:w="http://schemas.openxmlformats.org/wordprocessingml/2006/main">
   <w:docDefaults>
     <w:rPrDefault>
       <w:rPr>
@@ -7761,6 +8280,7 @@
     <w:uiPriority w:val="99"/>
     <w:semiHidden/>
     <w:unhideWhenUsed/>
+    <w:qFormat/>
     <w:tblPr>
       <w:tblInd w:w="0" w:type="dxa"/>
       <w:tblCellMar>
@@ -7800,6 +8320,7 @@
       <w:spacing w:after="0"/>
     </w:pPr>
     <w:tblPr>
+      <w:tblInd w:w="0" w:type="dxa"/>
       <w:tblBorders>
         <w:top w:val="single" w:sz="4" w:space="0" w:color="auto"/>
         <w:left w:val="single" w:sz="4" w:space="0" w:color="auto"/>
@@ -7808,6 +8329,12 @@
         <w:insideH w:val="single" w:sz="4" w:space="0" w:color="auto"/>
         <w:insideV w:val="single" w:sz="4" w:space="0" w:color="auto"/>
       </w:tblBorders>
+      <w:tblCellMar>
+        <w:top w:w="0" w:type="dxa"/>
+        <w:left w:w="108" w:type="dxa"/>
+        <w:bottom w:w="0" w:type="dxa"/>
+        <w:right w:w="108" w:type="dxa"/>
+      </w:tblCellMar>
     </w:tblPr>
   </w:style>
   <w:style w:type="paragraph" w:styleId="PargrafodaLista">
@@ -8362,6 +8889,307 @@
 </w:styles>
 </file>
 
+<file path=word/glossary/document.xml><?xml version="1.0" encoding="utf-8"?>
+<w:glossaryDocument xmlns:ve="http://schemas.openxmlformats.org/markup-compatibility/2006" xmlns:o="urn:schemas-microsoft-com:office:office" xmlns:r="http://schemas.openxmlformats.org/officeDocument/2006/relationships" xmlns:m="http://schemas.openxmlformats.org/officeDocument/2006/math" xmlns:v="urn:schemas-microsoft-com:vml" xmlns:wp="http://schemas.openxmlformats.org/drawingml/2006/wordprocessingDrawing" xmlns:w10="urn:schemas-microsoft-com:office:word" xmlns:w="http://schemas.openxmlformats.org/wordprocessingml/2006/main" xmlns:wne="http://schemas.microsoft.com/office/word/2006/wordml">
+  <w:docParts/>
+</w:glossaryDocument>
+</file>
+
+<file path=word/glossary/fontTable.xml><?xml version="1.0" encoding="utf-8"?>
+<w:fonts xmlns:r="http://schemas.openxmlformats.org/officeDocument/2006/relationships" xmlns:w="http://schemas.openxmlformats.org/wordprocessingml/2006/main">
+  <w:font w:name="Times New Roman">
+    <w:panose1 w:val="02020603050405020304"/>
+    <w:charset w:val="00"/>
+    <w:family w:val="roman"/>
+    <w:pitch w:val="variable"/>
+    <w:sig w:usb0="E0002EFF" w:usb1="C000785B" w:usb2="00000009" w:usb3="00000000" w:csb0="000001FF" w:csb1="00000000"/>
+  </w:font>
+  <w:font w:name="Courier New">
+    <w:panose1 w:val="02070309020205020404"/>
+    <w:charset w:val="00"/>
+    <w:family w:val="modern"/>
+    <w:pitch w:val="fixed"/>
+    <w:sig w:usb0="E0002EFF" w:usb1="C0007843" w:usb2="00000009" w:usb3="00000000" w:csb0="000001FF" w:csb1="00000000"/>
+  </w:font>
+  <w:font w:name="Wingdings">
+    <w:panose1 w:val="05000000000000000000"/>
+    <w:charset w:val="02"/>
+    <w:family w:val="auto"/>
+    <w:pitch w:val="variable"/>
+    <w:sig w:usb0="00000000" w:usb1="10000000" w:usb2="00000000" w:usb3="00000000" w:csb0="80000000" w:csb1="00000000"/>
+  </w:font>
+  <w:font w:name="Symbol">
+    <w:panose1 w:val="05050102010706020507"/>
+    <w:charset w:val="02"/>
+    <w:family w:val="roman"/>
+    <w:pitch w:val="variable"/>
+    <w:sig w:usb0="00000000" w:usb1="10000000" w:usb2="00000000" w:usb3="00000000" w:csb0="80000000" w:csb1="00000000"/>
+  </w:font>
+  <w:font w:name="Arial">
+    <w:panose1 w:val="020B0604020202020204"/>
+    <w:charset w:val="00"/>
+    <w:family w:val="swiss"/>
+    <w:pitch w:val="variable"/>
+    <w:sig w:usb0="E0002EFF" w:usb1="C000785B" w:usb2="00000009" w:usb3="00000000" w:csb0="000001FF" w:csb1="00000000"/>
+  </w:font>
+  <w:font w:name="Calibri">
+    <w:panose1 w:val="020F0502020204030204"/>
+    <w:charset w:val="00"/>
+    <w:family w:val="swiss"/>
+    <w:pitch w:val="variable"/>
+    <w:sig w:usb0="E4002EFF" w:usb1="C000247B" w:usb2="00000009" w:usb3="00000000" w:csb0="000001FF" w:csb1="00000000"/>
+  </w:font>
+  <w:font w:name="Tahoma">
+    <w:panose1 w:val="020B0604030504040204"/>
+    <w:charset w:val="00"/>
+    <w:family w:val="swiss"/>
+    <w:pitch w:val="variable"/>
+    <w:sig w:usb0="E1002EFF" w:usb1="C000605B" w:usb2="00000029" w:usb3="00000000" w:csb0="000101FF" w:csb1="00000000"/>
+  </w:font>
+  <w:font w:name="Calibri Light">
+    <w:panose1 w:val="020F0302020204030204"/>
+    <w:charset w:val="00"/>
+    <w:family w:val="swiss"/>
+    <w:pitch w:val="variable"/>
+    <w:sig w:usb0="E4002EFF" w:usb1="C000247B" w:usb2="00000009" w:usb3="00000000" w:csb0="000001FF" w:csb1="00000000"/>
+  </w:font>
+  <w:font w:name="Cambria">
+    <w:panose1 w:val="02040503050406030204"/>
+    <w:charset w:val="00"/>
+    <w:family w:val="roman"/>
+    <w:pitch w:val="variable"/>
+    <w:sig w:usb0="E00006FF" w:usb1="420024FF" w:usb2="02000000" w:usb3="00000000" w:csb0="0000019F" w:csb1="00000000"/>
+  </w:font>
+</w:fonts>
+</file>
+
+<file path=word/glossary/settings.xml><?xml version="1.0" encoding="utf-8"?>
+<w:settings xmlns:o="urn:schemas-microsoft-com:office:office" xmlns:r="http://schemas.openxmlformats.org/officeDocument/2006/relationships" xmlns:m="http://schemas.openxmlformats.org/officeDocument/2006/math" xmlns:v="urn:schemas-microsoft-com:vml" xmlns:w10="urn:schemas-microsoft-com:office:word" xmlns:w="http://schemas.openxmlformats.org/wordprocessingml/2006/main" xmlns:sl="http://schemas.openxmlformats.org/schemaLibrary/2006/main">
+  <w:defaultTabStop w:val="708"/>
+  <w:hyphenationZone w:val="425"/>
+  <w:characterSpacingControl w:val="doNotCompress"/>
+  <w:compat>
+    <w:useFELayout/>
+  </w:compat>
+  <w:rsids>
+    <w:rsidRoot w:val="00403E50"/>
+    <w:rsid w:val="00403E50"/>
+  </w:rsids>
+  <m:mathPr>
+    <m:mathFont m:val="Cambria Math"/>
+    <m:brkBin m:val="before"/>
+    <m:brkBinSub m:val="--"/>
+    <m:smallFrac m:val="off"/>
+    <m:dispDef/>
+    <m:lMargin m:val="0"/>
+    <m:rMargin m:val="0"/>
+    <m:defJc m:val="centerGroup"/>
+    <m:wrapIndent m:val="1440"/>
+    <m:intLim m:val="subSup"/>
+    <m:naryLim m:val="undOvr"/>
+  </m:mathPr>
+  <w:themeFontLang w:val="pt-BR"/>
+  <w:clrSchemeMapping w:bg1="light1" w:t1="dark1" w:bg2="light2" w:t2="dark2" w:accent1="accent1" w:accent2="accent2" w:accent3="accent3" w:accent4="accent4" w:accent5="accent5" w:accent6="accent6" w:hyperlink="hyperlink" w:followedHyperlink="followedHyperlink"/>
+  <w:decimalSymbol w:val=","/>
+  <w:listSeparator w:val=";"/>
+</w:settings>
+</file>
+
+<file path=word/glossary/styles.xml><?xml version="1.0" encoding="utf-8"?>
+<w:styles xmlns:r="http://schemas.openxmlformats.org/officeDocument/2006/relationships" xmlns:w="http://schemas.openxmlformats.org/wordprocessingml/2006/main">
+  <w:docDefaults>
+    <w:rPrDefault>
+      <w:rPr>
+        <w:rFonts w:asciiTheme="minorHAnsi" w:eastAsiaTheme="minorEastAsia" w:hAnsiTheme="minorHAnsi" w:cstheme="minorBidi"/>
+        <w:sz w:val="22"/>
+        <w:szCs w:val="22"/>
+        <w:lang w:val="pt-BR" w:eastAsia="pt-BR" w:bidi="ar-SA"/>
+      </w:rPr>
+    </w:rPrDefault>
+    <w:pPrDefault>
+      <w:pPr>
+        <w:spacing w:after="200" w:line="276" w:lineRule="auto"/>
+      </w:pPr>
+    </w:pPrDefault>
+  </w:docDefaults>
+  <w:latentStyles w:defLockedState="0" w:defUIPriority="99" w:defSemiHidden="1" w:defUnhideWhenUsed="1" w:defQFormat="0" w:count="267">
+    <w:lsdException w:name="Normal" w:semiHidden="0" w:uiPriority="0" w:unhideWhenUsed="0" w:qFormat="1"/>
+    <w:lsdException w:name="heading 1" w:semiHidden="0" w:uiPriority="9" w:unhideWhenUsed="0" w:qFormat="1"/>
+    <w:lsdException w:name="heading 2" w:uiPriority="9" w:qFormat="1"/>
+    <w:lsdException w:name="heading 3" w:uiPriority="9" w:qFormat="1"/>
+    <w:lsdException w:name="heading 4" w:uiPriority="9" w:qFormat="1"/>
+    <w:lsdException w:name="heading 5" w:uiPriority="9" w:qFormat="1"/>
+    <w:lsdException w:name="heading 6" w:uiPriority="9" w:qFormat="1"/>
+    <w:lsdException w:name="heading 7" w:uiPriority="9" w:qFormat="1"/>
+    <w:lsdException w:name="heading 8" w:uiPriority="9" w:qFormat="1"/>
+    <w:lsdException w:name="heading 9" w:uiPriority="9" w:qFormat="1"/>
+    <w:lsdException w:name="toc 1" w:uiPriority="39"/>
+    <w:lsdException w:name="toc 2" w:uiPriority="39"/>
+    <w:lsdException w:name="toc 3" w:uiPriority="39"/>
+    <w:lsdException w:name="toc 4" w:uiPriority="39"/>
+    <w:lsdException w:name="toc 5" w:uiPriority="39"/>
+    <w:lsdException w:name="toc 6" w:uiPriority="39"/>
+    <w:lsdException w:name="toc 7" w:uiPriority="39"/>
+    <w:lsdException w:name="toc 8" w:uiPriority="39"/>
+    <w:lsdException w:name="toc 9" w:uiPriority="39"/>
+    <w:lsdException w:name="caption" w:uiPriority="35" w:qFormat="1"/>
+    <w:lsdException w:name="Title" w:semiHidden="0" w:uiPriority="10" w:unhideWhenUsed="0" w:qFormat="1"/>
+    <w:lsdException w:name="Default Paragraph Font" w:uiPriority="1"/>
+    <w:lsdException w:name="Subtitle" w:semiHidden="0" w:uiPriority="11" w:unhideWhenUsed="0" w:qFormat="1"/>
+    <w:lsdException w:name="Strong" w:semiHidden="0" w:uiPriority="22" w:unhideWhenUsed="0" w:qFormat="1"/>
+    <w:lsdException w:name="Emphasis" w:semiHidden="0" w:uiPriority="20" w:unhideWhenUsed="0" w:qFormat="1"/>
+    <w:lsdException w:name="Table Grid" w:semiHidden="0" w:uiPriority="59" w:unhideWhenUsed="0"/>
+    <w:lsdException w:name="Placeholder Text" w:unhideWhenUsed="0"/>
+    <w:lsdException w:name="No Spacing" w:semiHidden="0" w:uiPriority="1" w:unhideWhenUsed="0" w:qFormat="1"/>
+    <w:lsdException w:name="Light Shading" w:semiHidden="0" w:uiPriority="60" w:unhideWhenUsed="0"/>
+    <w:lsdException w:name="Light List" w:semiHidden="0" w:uiPriority="61" w:unhideWhenUsed="0"/>
+    <w:lsdException w:name="Light Grid" w:semiHidden="0" w:uiPriority="62" w:unhideWhenUsed="0"/>
+    <w:lsdException w:name="Medium Shading 1" w:semiHidden="0" w:uiPriority="63" w:unhideWhenUsed="0"/>
+    <w:lsdException w:name="Medium Shading 2" w:semiHidden="0" w:uiPriority="64" w:unhideWhenUsed="0"/>
+    <w:lsdException w:name="Medium List 1" w:semiHidden="0" w:uiPriority="65" w:unhideWhenUsed="0"/>
+    <w:lsdException w:name="Medium List 2" w:semiHidden="0" w:uiPriority="66" w:unhideWhenUsed="0"/>
+    <w:lsdException w:name="Medium Grid 1" w:semiHidden="0" w:uiPriority="67" w:unhideWhenUsed="0"/>
+    <w:lsdException w:name="Medium Grid 2" w:semiHidden="0" w:uiPriority="68" w:unhideWhenUsed="0"/>
+    <w:lsdException w:name="Medium Grid 3" w:semiHidden="0" w:uiPriority="69" w:unhideWhenUsed="0"/>
+    <w:lsdException w:name="Dark List" w:semiHidden="0" w:uiPriority="70" w:unhideWhenUsed="0"/>
+    <w:lsdException w:name="Colorful Shading" w:semiHidden="0" w:uiPriority="71" w:unhideWhenUsed="0"/>
+    <w:lsdException w:name="Colorful List" w:semiHidden="0" w:uiPriority="72" w:unhideWhenUsed="0"/>
+    <w:lsdException w:name="Colorful Grid" w:semiHidden="0" w:uiPriority="73" w:unhideWhenUsed="0"/>
+    <w:lsdException w:name="Light Shading Accent 1" w:semiHidden="0" w:uiPriority="60" w:unhideWhenUsed="0"/>
+    <w:lsdException w:name="Light List Accent 1" w:semiHidden="0" w:uiPriority="61" w:unhideWhenUsed="0"/>
+    <w:lsdException w:name="Light Grid Accent 1" w:semiHidden="0" w:uiPriority="62" w:unhideWhenUsed="0"/>
+    <w:lsdException w:name="Medium Shading 1 Accent 1" w:semiHidden="0" w:uiPriority="63" w:unhideWhenUsed="0"/>
+    <w:lsdException w:name="Medium Shading 2 Accent 1" w:semiHidden="0" w:uiPriority="64" w:unhideWhenUsed="0"/>
+    <w:lsdException w:name="Medium List 1 Accent 1" w:semiHidden="0" w:uiPriority="65" w:unhideWhenUsed="0"/>
+    <w:lsdException w:name="Revision" w:unhideWhenUsed="0"/>
+    <w:lsdException w:name="List Paragraph" w:semiHidden="0" w:uiPriority="34" w:unhideWhenUsed="0" w:qFormat="1"/>
+    <w:lsdException w:name="Quote" w:semiHidden="0" w:uiPriority="29" w:unhideWhenUsed="0" w:qFormat="1"/>
+    <w:lsdException w:name="Intense Quote" w:semiHidden="0" w:uiPriority="30" w:unhideWhenUsed="0" w:qFormat="1"/>
+    <w:lsdException w:name="Medium List 2 Accent 1" w:semiHidden="0" w:uiPriority="66" w:unhideWhenUsed="0"/>
+    <w:lsdException w:name="Medium Grid 1 Accent 1" w:semiHidden="0" w:uiPriority="67" w:unhideWhenUsed="0"/>
+    <w:lsdException w:name="Medium Grid 2 Accent 1" w:semiHidden="0" w:uiPriority="68" w:unhideWhenUsed="0"/>
+    <w:lsdException w:name="Medium Grid 3 Accent 1" w:semiHidden="0" w:uiPriority="69" w:unhideWhenUsed="0"/>
+    <w:lsdException w:name="Dark List Accent 1" w:semiHidden="0" w:uiPriority="70" w:unhideWhenUsed="0"/>
+    <w:lsdException w:name="Colorful Shading Accent 1" w:semiHidden="0" w:uiPriority="71" w:unhideWhenUsed="0"/>
+    <w:lsdException w:name="Colorful List Accent 1" w:semiHidden="0" w:uiPriority="72" w:unhideWhenUsed="0"/>
+    <w:lsdException w:name="Colorful Grid Accent 1" w:semiHidden="0" w:uiPriority="73" w:unhideWhenUsed="0"/>
+    <w:lsdException w:name="Light Shading Accent 2" w:semiHidden="0" w:uiPriority="60" w:unhideWhenUsed="0"/>
+    <w:lsdException w:name="Light List Accent 2" w:semiHidden="0" w:uiPriority="61" w:unhideWhenUsed="0"/>
+    <w:lsdException w:name="Light Grid Accent 2" w:semiHidden="0" w:uiPriority="62" w:unhideWhenUsed="0"/>
+    <w:lsdException w:name="Medium Shading 1 Accent 2" w:semiHidden="0" w:uiPriority="63" w:unhideWhenUsed="0"/>
+    <w:lsdException w:name="Medium Shading 2 Accent 2" w:semiHidden="0" w:uiPriority="64" w:unhideWhenUsed="0"/>
+    <w:lsdException w:name="Medium List 1 Accent 2" w:semiHidden="0" w:uiPriority="65" w:unhideWhenUsed="0"/>
+    <w:lsdException w:name="Medium List 2 Accent 2" w:semiHidden="0" w:uiPriority="66" w:unhideWhenUsed="0"/>
+    <w:lsdException w:name="Medium Grid 1 Accent 2" w:semiHidden="0" w:uiPriority="67" w:unhideWhenUsed="0"/>
+    <w:lsdException w:name="Medium Grid 2 Accent 2" w:semiHidden="0" w:uiPriority="68" w:unhideWhenUsed="0"/>
+    <w:lsdException w:name="Medium Grid 3 Accent 2" w:semiHidden="0" w:uiPriority="69" w:unhideWhenUsed="0"/>
+    <w:lsdException w:name="Dark List Accent 2" w:semiHidden="0" w:uiPriority="70" w:unhideWhenUsed="0"/>
+    <w:lsdException w:name="Colorful Shading Accent 2" w:semiHidden="0" w:uiPriority="71" w:unhideWhenUsed="0"/>
+    <w:lsdException w:name="Colorful List Accent 2" w:semiHidden="0" w:uiPriority="72" w:unhideWhenUsed="0"/>
+    <w:lsdException w:name="Colorful Grid Accent 2" w:semiHidden="0" w:uiPriority="73" w:unhideWhenUsed="0"/>
+    <w:lsdException w:name="Light Shading Accent 3" w:semiHidden="0" w:uiPriority="60" w:unhideWhenUsed="0"/>
+    <w:lsdException w:name="Light List Accent 3" w:semiHidden="0" w:uiPriority="61" w:unhideWhenUsed="0"/>
+    <w:lsdException w:name="Light Grid Accent 3" w:semiHidden="0" w:uiPriority="62" w:unhideWhenUsed="0"/>
+    <w:lsdException w:name="Medium Shading 1 Accent 3" w:semiHidden="0" w:uiPriority="63" w:unhideWhenUsed="0"/>
+    <w:lsdException w:name="Medium Shading 2 Accent 3" w:semiHidden="0" w:uiPriority="64" w:unhideWhenUsed="0"/>
+    <w:lsdException w:name="Medium List 1 Accent 3" w:semiHidden="0" w:uiPriority="65" w:unhideWhenUsed="0"/>
+    <w:lsdException w:name="Medium List 2 Accent 3" w:semiHidden="0" w:uiPriority="66" w:unhideWhenUsed="0"/>
+    <w:lsdException w:name="Medium Grid 1 Accent 3" w:semiHidden="0" w:uiPriority="67" w:unhideWhenUsed="0"/>
+    <w:lsdException w:name="Medium Grid 2 Accent 3" w:semiHidden="0" w:uiPriority="68" w:unhideWhenUsed="0"/>
+    <w:lsdException w:name="Medium Grid 3 Accent 3" w:semiHidden="0" w:uiPriority="69" w:unhideWhenUsed="0"/>
+    <w:lsdException w:name="Dark List Accent 3" w:semiHidden="0" w:uiPriority="70" w:unhideWhenUsed="0"/>
+    <w:lsdException w:name="Colorful Shading Accent 3" w:semiHidden="0" w:uiPriority="71" w:unhideWhenUsed="0"/>
+    <w:lsdException w:name="Colorful List Accent 3" w:semiHidden="0" w:uiPriority="72" w:unhideWhenUsed="0"/>
+    <w:lsdException w:name="Colorful Grid Accent 3" w:semiHidden="0" w:uiPriority="73" w:unhideWhenUsed="0"/>
+    <w:lsdException w:name="Light Shading Accent 4" w:semiHidden="0" w:uiPriority="60" w:unhideWhenUsed="0"/>
+    <w:lsdException w:name="Light List Accent 4" w:semiHidden="0" w:uiPriority="61" w:unhideWhenUsed="0"/>
+    <w:lsdException w:name="Light Grid Accent 4" w:semiHidden="0" w:uiPriority="62" w:unhideWhenUsed="0"/>
+    <w:lsdException w:name="Medium Shading 1 Accent 4" w:semiHidden="0" w:uiPriority="63" w:unhideWhenUsed="0"/>
+    <w:lsdException w:name="Medium Shading 2 Accent 4" w:semiHidden="0" w:uiPriority="64" w:unhideWhenUsed="0"/>
+    <w:lsdException w:name="Medium List 1 Accent 4" w:semiHidden="0" w:uiPriority="65" w:unhideWhenUsed="0"/>
+    <w:lsdException w:name="Medium List 2 Accent 4" w:semiHidden="0" w:uiPriority="66" w:unhideWhenUsed="0"/>
+    <w:lsdException w:name="Medium Grid 1 Accent 4" w:semiHidden="0" w:uiPriority="67" w:unhideWhenUsed="0"/>
+    <w:lsdException w:name="Medium Grid 2 Accent 4" w:semiHidden="0" w:uiPriority="68" w:unhideWhenUsed="0"/>
+    <w:lsdException w:name="Medium Grid 3 Accent 4" w:semiHidden="0" w:uiPriority="69" w:unhideWhenUsed="0"/>
+    <w:lsdException w:name="Dark List Accent 4" w:semiHidden="0" w:uiPriority="70" w:unhideWhenUsed="0"/>
+    <w:lsdException w:name="Colorful Shading Accent 4" w:semiHidden="0" w:uiPriority="71" w:unhideWhenUsed="0"/>
+    <w:lsdException w:name="Colorful List Accent 4" w:semiHidden="0" w:uiPriority="72" w:unhideWhenUsed="0"/>
+    <w:lsdException w:name="Colorful Grid Accent 4" w:semiHidden="0" w:uiPriority="73" w:unhideWhenUsed="0"/>
+    <w:lsdException w:name="Light Shading Accent 5" w:semiHidden="0" w:uiPriority="60" w:unhideWhenUsed="0"/>
+    <w:lsdException w:name="Light List Accent 5" w:semiHidden="0" w:uiPriority="61" w:unhideWhenUsed="0"/>
+    <w:lsdException w:name="Light Grid Accent 5" w:semiHidden="0" w:uiPriority="62" w:unhideWhenUsed="0"/>
+    <w:lsdException w:name="Medium Shading 1 Accent 5" w:semiHidden="0" w:uiPriority="63" w:unhideWhenUsed="0"/>
+    <w:lsdException w:name="Medium Shading 2 Accent 5" w:semiHidden="0" w:uiPriority="64" w:unhideWhenUsed="0"/>
+    <w:lsdException w:name="Medium List 1 Accent 5" w:semiHidden="0" w:uiPriority="65" w:unhideWhenUsed="0"/>
+    <w:lsdException w:name="Medium List 2 Accent 5" w:semiHidden="0" w:uiPriority="66" w:unhideWhenUsed="0"/>
+    <w:lsdException w:name="Medium Grid 1 Accent 5" w:semiHidden="0" w:uiPriority="67" w:unhideWhenUsed="0"/>
+    <w:lsdException w:name="Medium Grid 2 Accent 5" w:semiHidden="0" w:uiPriority="68" w:unhideWhenUsed="0"/>
+    <w:lsdException w:name="Medium Grid 3 Accent 5" w:semiHidden="0" w:uiPriority="69" w:unhideWhenUsed="0"/>
+    <w:lsdException w:name="Dark List Accent 5" w:semiHidden="0" w:uiPriority="70" w:unhideWhenUsed="0"/>
+    <w:lsdException w:name="Colorful Shading Accent 5" w:semiHidden="0" w:uiPriority="71" w:unhideWhenUsed="0"/>
+    <w:lsdException w:name="Colorful List Accent 5" w:semiHidden="0" w:uiPriority="72" w:unhideWhenUsed="0"/>
+    <w:lsdException w:name="Colorful Grid Accent 5" w:semiHidden="0" w:uiPriority="73" w:unhideWhenUsed="0"/>
+    <w:lsdException w:name="Light Shading Accent 6" w:semiHidden="0" w:uiPriority="60" w:unhideWhenUsed="0"/>
+    <w:lsdException w:name="Light List Accent 6" w:semiHidden="0" w:uiPriority="61" w:unhideWhenUsed="0"/>
+    <w:lsdException w:name="Light Grid Accent 6" w:semiHidden="0" w:uiPriority="62" w:unhideWhenUsed="0"/>
+    <w:lsdException w:name="Medium Shading 1 Accent 6" w:semiHidden="0" w:uiPriority="63" w:unhideWhenUsed="0"/>
+    <w:lsdException w:name="Medium Shading 2 Accent 6" w:semiHidden="0" w:uiPriority="64" w:unhideWhenUsed="0"/>
+    <w:lsdException w:name="Medium List 1 Accent 6" w:semiHidden="0" w:uiPriority="65" w:unhideWhenUsed="0"/>
+    <w:lsdException w:name="Medium List 2 Accent 6" w:semiHidden="0" w:uiPriority="66" w:unhideWhenUsed="0"/>
+    <w:lsdException w:name="Medium Grid 1 Accent 6" w:semiHidden="0" w:uiPriority="67" w:unhideWhenUsed="0"/>
+    <w:lsdException w:name="Medium Grid 2 Accent 6" w:semiHidden="0" w:uiPriority="68" w:unhideWhenUsed="0"/>
+    <w:lsdException w:name="Medium Grid 3 Accent 6" w:semiHidden="0" w:uiPriority="69" w:unhideWhenUsed="0"/>
+    <w:lsdException w:name="Dark List Accent 6" w:semiHidden="0" w:uiPriority="70" w:unhideWhenUsed="0"/>
+    <w:lsdException w:name="Colorful Shading Accent 6" w:semiHidden="0" w:uiPriority="71" w:unhideWhenUsed="0"/>
+    <w:lsdException w:name="Colorful List Accent 6" w:semiHidden="0" w:uiPriority="72" w:unhideWhenUsed="0"/>
+    <w:lsdException w:name="Colorful Grid Accent 6" w:semiHidden="0" w:uiPriority="73" w:unhideWhenUsed="0"/>
+    <w:lsdException w:name="Subtle Emphasis" w:semiHidden="0" w:uiPriority="19" w:unhideWhenUsed="0" w:qFormat="1"/>
+    <w:lsdException w:name="Intense Emphasis" w:semiHidden="0" w:uiPriority="21" w:unhideWhenUsed="0" w:qFormat="1"/>
+    <w:lsdException w:name="Subtle Reference" w:semiHidden="0" w:uiPriority="31" w:unhideWhenUsed="0" w:qFormat="1"/>
+    <w:lsdException w:name="Intense Reference" w:semiHidden="0" w:uiPriority="32" w:unhideWhenUsed="0" w:qFormat="1"/>
+    <w:lsdException w:name="Book Title" w:semiHidden="0" w:uiPriority="33" w:unhideWhenUsed="0" w:qFormat="1"/>
+    <w:lsdException w:name="Bibliography" w:uiPriority="37"/>
+    <w:lsdException w:name="TOC Heading" w:uiPriority="39" w:qFormat="1"/>
+  </w:latentStyles>
+  <w:style w:type="paragraph" w:default="1" w:styleId="Normal">
+    <w:name w:val="Normal"/>
+    <w:qFormat/>
+  </w:style>
+  <w:style w:type="character" w:default="1" w:styleId="Fontepargpadro">
+    <w:name w:val="Default Paragraph Font"/>
+    <w:uiPriority w:val="1"/>
+    <w:semiHidden/>
+    <w:unhideWhenUsed/>
+  </w:style>
+  <w:style w:type="table" w:default="1" w:styleId="Tabelanormal">
+    <w:name w:val="Normal Table"/>
+    <w:uiPriority w:val="99"/>
+    <w:semiHidden/>
+    <w:unhideWhenUsed/>
+    <w:qFormat/>
+    <w:tblPr>
+      <w:tblInd w:w="0" w:type="dxa"/>
+      <w:tblCellMar>
+        <w:top w:w="0" w:type="dxa"/>
+        <w:left w:w="108" w:type="dxa"/>
+        <w:bottom w:w="0" w:type="dxa"/>
+        <w:right w:w="108" w:type="dxa"/>
+      </w:tblCellMar>
+    </w:tblPr>
+  </w:style>
+  <w:style w:type="numbering" w:default="1" w:styleId="Semlista">
+    <w:name w:val="No List"/>
+    <w:uiPriority w:val="99"/>
+    <w:semiHidden/>
+    <w:unhideWhenUsed/>
+  </w:style>
+</w:styles>
+</file>
+
+<file path=word/glossary/webSettings.xml><?xml version="1.0" encoding="utf-8"?>
+<w:webSettings xmlns:r="http://schemas.openxmlformats.org/officeDocument/2006/relationships" xmlns:w="http://schemas.openxmlformats.org/wordprocessingml/2006/main"/>
+</file>
+
 <file path=word/theme/theme1.xml><?xml version="1.0" encoding="utf-8"?>
 <a:theme xmlns:a="http://schemas.openxmlformats.org/drawingml/2006/main" name="Tema do Office">
   <a:themeElements>
@@ -8617,7 +9445,7 @@
   <a:extraClrSchemeLst/>
   <a:extLst>
     <a:ext uri="{05A4C25C-085E-4340-85A3-A5531E510DB2}">
-      <thm15:themeFamily xmlns:thm15="http://schemas.microsoft.com/office/thememl/2012/main" xmlns="" name="Office Theme" id="{62F939B6-93AF-4DB8-9C6B-D6C7DFDC589F}" vid="{4A3C46E8-61CC-4603-A589-7422A47A8E4A}"/>
+      <thm15:themeFamily xmlns="" xmlns:thm15="http://schemas.microsoft.com/office/thememl/2012/main" name="Office Theme" id="{62F939B6-93AF-4DB8-9C6B-D6C7DFDC589F}" vid="{4A3C46E8-61CC-4603-A589-7422A47A8E4A}"/>
     </a:ext>
   </a:extLst>
 </a:theme>
@@ -8628,7 +9456,7 @@
 </file>
 
 <file path=customXml/itemProps1.xml><?xml version="1.0" encoding="utf-8"?>
-<ds:datastoreItem xmlns:ds="http://schemas.openxmlformats.org/officeDocument/2006/customXml" ds:itemID="{EAB6B251-736B-4DB7-B9E0-D06D1C83910C}">
+<ds:datastoreItem xmlns:ds="http://schemas.openxmlformats.org/officeDocument/2006/customXml" ds:itemID="{714A4CB4-E1BD-475B-8F30-3A4D524A36F7}">
   <ds:schemaRefs>
     <ds:schemaRef ds:uri="http://schemas.openxmlformats.org/officeDocument/2006/bibliography"/>
   </ds:schemaRefs>

</xml_diff>

<commit_message>
sync de mais um prototipo
</commit_message>
<xml_diff>
--- a/mono/Glauber Gadelha - C796NQ- Geração de Código para Apresentação de dados em forma gráfica.docx
+++ b/mono/Glauber Gadelha - C796NQ- Geração de Código para Apresentação de dados em forma gráfica.docx
@@ -1,6 +1,6 @@
 
 <file path=word/document.xml><?xml version="1.0" encoding="utf-8"?>
-<w:document xmlns:ve="http://schemas.openxmlformats.org/markup-compatibility/2006" xmlns:o="urn:schemas-microsoft-com:office:office" xmlns:r="http://schemas.openxmlformats.org/officeDocument/2006/relationships" xmlns:m="http://schemas.openxmlformats.org/officeDocument/2006/math" xmlns:v="urn:schemas-microsoft-com:vml" xmlns:wp="http://schemas.openxmlformats.org/drawingml/2006/wordprocessingDrawing" xmlns:w10="urn:schemas-microsoft-com:office:word" xmlns:w="http://schemas.openxmlformats.org/wordprocessingml/2006/main" xmlns:wne="http://schemas.microsoft.com/office/word/2006/wordml">
+<w:document xmlns:wpc="http://schemas.microsoft.com/office/word/2010/wordprocessingCanvas" xmlns:mc="http://schemas.openxmlformats.org/markup-compatibility/2006" xmlns:o="urn:schemas-microsoft-com:office:office" xmlns:r="http://schemas.openxmlformats.org/officeDocument/2006/relationships" xmlns:m="http://schemas.openxmlformats.org/officeDocument/2006/math" xmlns:v="urn:schemas-microsoft-com:vml" xmlns:wp14="http://schemas.microsoft.com/office/word/2010/wordprocessingDrawing" xmlns:wp="http://schemas.openxmlformats.org/drawingml/2006/wordprocessingDrawing" xmlns:w10="urn:schemas-microsoft-com:office:word" xmlns:w="http://schemas.openxmlformats.org/wordprocessingml/2006/main" xmlns:w14="http://schemas.microsoft.com/office/word/2010/wordml" xmlns:wpg="http://schemas.microsoft.com/office/word/2010/wordprocessingGroup" xmlns:wpi="http://schemas.microsoft.com/office/word/2010/wordprocessingInk" xmlns:wne="http://schemas.microsoft.com/office/word/2006/wordml" xmlns:wps="http://schemas.microsoft.com/office/word/2010/wordprocessingShape" mc:Ignorable="w14 wp14">
   <w:body>
     <w:p>
       <w:pPr>
@@ -1227,6 +1227,31 @@
           <w:rFonts w:cs="Times New Roman"/>
           <w:szCs w:val="24"/>
         </w:rPr>
+        <w:t xml:space="preserve"> new </w:t>
+      </w:r>
+      <w:proofErr w:type="spellStart"/>
+      <w:proofErr w:type="gramStart"/>
+      <w:r>
+        <w:rPr>
+          <w:rFonts w:cs="Times New Roman"/>
+          <w:szCs w:val="24"/>
+        </w:rPr>
+        <w:t>t</w:t>
+      </w:r>
+      <w:r>
+        <w:rPr>
+          <w:rFonts w:cs="Times New Roman"/>
+          <w:szCs w:val="24"/>
+        </w:rPr>
+        <w:t>echnologies</w:t>
+      </w:r>
+      <w:proofErr w:type="spellEnd"/>
+      <w:proofErr w:type="gramEnd"/>
+      <w:r>
+        <w:rPr>
+          <w:rFonts w:cs="Times New Roman"/>
+          <w:szCs w:val="24"/>
+        </w:rPr>
         <w:t xml:space="preserve"> </w:t>
       </w:r>
       <w:proofErr w:type="spellStart"/>
@@ -1235,7 +1260,7 @@
           <w:rFonts w:cs="Times New Roman"/>
           <w:szCs w:val="24"/>
         </w:rPr>
-        <w:t>new</w:t>
+        <w:t>and</w:t>
       </w:r>
       <w:proofErr w:type="spellEnd"/>
       <w:r>
@@ -1246,20 +1271,429 @@
         <w:t xml:space="preserve"> </w:t>
       </w:r>
       <w:proofErr w:type="spellStart"/>
+      <w:r>
+        <w:rPr>
+          <w:rFonts w:cs="Times New Roman"/>
+          <w:szCs w:val="24"/>
+        </w:rPr>
+        <w:t>the</w:t>
+      </w:r>
+      <w:proofErr w:type="spellEnd"/>
+      <w:r>
+        <w:rPr>
+          <w:rFonts w:cs="Times New Roman"/>
+          <w:szCs w:val="24"/>
+        </w:rPr>
+        <w:t xml:space="preserve"> use </w:t>
+      </w:r>
+      <w:proofErr w:type="spellStart"/>
+      <w:r>
+        <w:rPr>
+          <w:rFonts w:cs="Times New Roman"/>
+          <w:szCs w:val="24"/>
+        </w:rPr>
+        <w:t>of</w:t>
+      </w:r>
+      <w:proofErr w:type="spellEnd"/>
+      <w:r>
+        <w:rPr>
+          <w:rFonts w:cs="Times New Roman"/>
+          <w:szCs w:val="24"/>
+        </w:rPr>
+        <w:t xml:space="preserve"> software </w:t>
+      </w:r>
+      <w:proofErr w:type="spellStart"/>
+      <w:r>
+        <w:rPr>
+          <w:rFonts w:cs="Times New Roman"/>
+          <w:szCs w:val="24"/>
+        </w:rPr>
+        <w:t>development</w:t>
+      </w:r>
+      <w:proofErr w:type="spellEnd"/>
+      <w:r>
+        <w:rPr>
+          <w:rFonts w:cs="Times New Roman"/>
+          <w:szCs w:val="24"/>
+        </w:rPr>
+        <w:t xml:space="preserve"> tools </w:t>
+      </w:r>
+      <w:proofErr w:type="spellStart"/>
+      <w:r>
+        <w:rPr>
+          <w:rFonts w:cs="Times New Roman"/>
+          <w:szCs w:val="24"/>
+        </w:rPr>
+        <w:t>that</w:t>
+      </w:r>
+      <w:proofErr w:type="spellEnd"/>
+      <w:r>
+        <w:rPr>
+          <w:rFonts w:cs="Times New Roman"/>
+          <w:szCs w:val="24"/>
+        </w:rPr>
+        <w:t xml:space="preserve"> </w:t>
+      </w:r>
+      <w:proofErr w:type="spellStart"/>
+      <w:r>
+        <w:rPr>
+          <w:rFonts w:cs="Times New Roman"/>
+          <w:szCs w:val="24"/>
+        </w:rPr>
+        <w:t>speeds</w:t>
+      </w:r>
+      <w:proofErr w:type="spellEnd"/>
+      <w:r>
+        <w:rPr>
+          <w:rFonts w:cs="Times New Roman"/>
+          <w:szCs w:val="24"/>
+        </w:rPr>
+        <w:t xml:space="preserve"> </w:t>
+      </w:r>
+      <w:proofErr w:type="spellStart"/>
+      <w:r>
+        <w:rPr>
+          <w:rFonts w:cs="Times New Roman"/>
+          <w:szCs w:val="24"/>
+        </w:rPr>
+        <w:t>up</w:t>
+      </w:r>
+      <w:proofErr w:type="spellEnd"/>
+      <w:r>
+        <w:rPr>
+          <w:rFonts w:cs="Times New Roman"/>
+          <w:szCs w:val="24"/>
+        </w:rPr>
+        <w:t xml:space="preserve"> </w:t>
+      </w:r>
+      <w:proofErr w:type="spellStart"/>
+      <w:r>
+        <w:rPr>
+          <w:rFonts w:cs="Times New Roman"/>
+          <w:szCs w:val="24"/>
+        </w:rPr>
+        <w:t>the</w:t>
+      </w:r>
+      <w:proofErr w:type="spellEnd"/>
+      <w:r>
+        <w:rPr>
+          <w:rFonts w:cs="Times New Roman"/>
+          <w:szCs w:val="24"/>
+        </w:rPr>
+        <w:t xml:space="preserve"> </w:t>
+      </w:r>
+      <w:proofErr w:type="spellStart"/>
+      <w:r>
+        <w:rPr>
+          <w:rFonts w:cs="Times New Roman"/>
+          <w:szCs w:val="24"/>
+        </w:rPr>
+        <w:t>applications</w:t>
+      </w:r>
+      <w:proofErr w:type="spellEnd"/>
+      <w:r>
+        <w:rPr>
+          <w:rFonts w:cs="Times New Roman"/>
+          <w:szCs w:val="24"/>
+        </w:rPr>
+        <w:t xml:space="preserve"> </w:t>
+      </w:r>
+      <w:proofErr w:type="spellStart"/>
+      <w:r>
+        <w:rPr>
+          <w:rFonts w:cs="Times New Roman"/>
+          <w:szCs w:val="24"/>
+        </w:rPr>
+        <w:t>deployment</w:t>
+      </w:r>
+      <w:proofErr w:type="spellEnd"/>
+      <w:r>
+        <w:rPr>
+          <w:rFonts w:cs="Times New Roman"/>
+          <w:szCs w:val="24"/>
+        </w:rPr>
+        <w:t xml:space="preserve"> in </w:t>
+      </w:r>
+      <w:proofErr w:type="spellStart"/>
+      <w:r>
+        <w:rPr>
+          <w:rFonts w:cs="Times New Roman"/>
+          <w:szCs w:val="24"/>
+        </w:rPr>
+        <w:t>the</w:t>
+      </w:r>
+      <w:proofErr w:type="spellEnd"/>
+      <w:r>
+        <w:rPr>
+          <w:rFonts w:cs="Times New Roman"/>
+          <w:szCs w:val="24"/>
+        </w:rPr>
+        <w:t xml:space="preserve"> </w:t>
+      </w:r>
+      <w:proofErr w:type="spellStart"/>
+      <w:r>
+        <w:rPr>
+          <w:rFonts w:cs="Times New Roman"/>
+          <w:szCs w:val="24"/>
+        </w:rPr>
+        <w:t>shortest</w:t>
+      </w:r>
+      <w:proofErr w:type="spellEnd"/>
+      <w:r>
+        <w:rPr>
+          <w:rFonts w:cs="Times New Roman"/>
+          <w:szCs w:val="24"/>
+        </w:rPr>
+        <w:t xml:space="preserve"> schedule. In software </w:t>
+      </w:r>
+      <w:proofErr w:type="spellStart"/>
+      <w:r>
+        <w:rPr>
+          <w:rFonts w:cs="Times New Roman"/>
+          <w:szCs w:val="24"/>
+        </w:rPr>
+        <w:t>development</w:t>
+      </w:r>
+      <w:proofErr w:type="spellEnd"/>
+      <w:r>
+        <w:rPr>
+          <w:rFonts w:cs="Times New Roman"/>
+          <w:szCs w:val="24"/>
+        </w:rPr>
+        <w:t xml:space="preserve">, </w:t>
+      </w:r>
+      <w:proofErr w:type="spellStart"/>
+      <w:r>
+        <w:rPr>
+          <w:rFonts w:cs="Times New Roman"/>
+          <w:szCs w:val="24"/>
+        </w:rPr>
+        <w:t>language</w:t>
+      </w:r>
+      <w:proofErr w:type="spellEnd"/>
+      <w:r>
+        <w:rPr>
+          <w:rFonts w:cs="Times New Roman"/>
+          <w:szCs w:val="24"/>
+        </w:rPr>
+        <w:t xml:space="preserve"> </w:t>
+      </w:r>
+      <w:proofErr w:type="spellStart"/>
+      <w:r>
+        <w:rPr>
+          <w:rFonts w:cs="Times New Roman"/>
+          <w:szCs w:val="24"/>
+        </w:rPr>
+        <w:t>independently</w:t>
+      </w:r>
+      <w:proofErr w:type="spellEnd"/>
+      <w:r>
+        <w:rPr>
+          <w:rFonts w:cs="Times New Roman"/>
+          <w:szCs w:val="24"/>
+        </w:rPr>
+        <w:t xml:space="preserve">, </w:t>
+      </w:r>
+      <w:proofErr w:type="spellStart"/>
+      <w:r>
+        <w:rPr>
+          <w:rFonts w:cs="Times New Roman"/>
+          <w:szCs w:val="24"/>
+        </w:rPr>
+        <w:t>the</w:t>
+      </w:r>
+      <w:proofErr w:type="spellEnd"/>
+      <w:r>
+        <w:rPr>
+          <w:rFonts w:cs="Times New Roman"/>
+          <w:szCs w:val="24"/>
+        </w:rPr>
+        <w:t xml:space="preserve"> </w:t>
+      </w:r>
+      <w:proofErr w:type="spellStart"/>
+      <w:r>
+        <w:rPr>
+          <w:rFonts w:cs="Times New Roman"/>
+          <w:szCs w:val="24"/>
+        </w:rPr>
+        <w:t>need</w:t>
+      </w:r>
+      <w:proofErr w:type="spellEnd"/>
+      <w:r>
+        <w:rPr>
+          <w:rFonts w:cs="Times New Roman"/>
+          <w:szCs w:val="24"/>
+        </w:rPr>
+        <w:t xml:space="preserve"> </w:t>
+      </w:r>
+      <w:proofErr w:type="spellStart"/>
+      <w:r>
+        <w:rPr>
+          <w:rFonts w:cs="Times New Roman"/>
+          <w:szCs w:val="24"/>
+        </w:rPr>
+        <w:t>of</w:t>
+      </w:r>
+      <w:proofErr w:type="spellEnd"/>
+      <w:r>
+        <w:rPr>
+          <w:rFonts w:cs="Times New Roman"/>
+          <w:szCs w:val="24"/>
+        </w:rPr>
+        <w:t xml:space="preserve"> </w:t>
+      </w:r>
+      <w:proofErr w:type="spellStart"/>
+      <w:r>
+        <w:rPr>
+          <w:rFonts w:cs="Times New Roman"/>
+          <w:szCs w:val="24"/>
+        </w:rPr>
+        <w:t>coding</w:t>
+      </w:r>
+      <w:proofErr w:type="spellEnd"/>
+      <w:r>
+        <w:rPr>
+          <w:rFonts w:cs="Times New Roman"/>
+          <w:szCs w:val="24"/>
+        </w:rPr>
+        <w:t xml:space="preserve"> </w:t>
+      </w:r>
+      <w:proofErr w:type="spellStart"/>
+      <w:r>
+        <w:rPr>
+          <w:rFonts w:cs="Times New Roman"/>
+          <w:szCs w:val="24"/>
+        </w:rPr>
+        <w:t>large</w:t>
+      </w:r>
+      <w:proofErr w:type="spellEnd"/>
+      <w:r>
+        <w:rPr>
+          <w:rFonts w:cs="Times New Roman"/>
+          <w:szCs w:val="24"/>
+        </w:rPr>
+        <w:t xml:space="preserve"> </w:t>
+      </w:r>
+      <w:proofErr w:type="spellStart"/>
+      <w:r>
+        <w:rPr>
+          <w:rFonts w:cs="Times New Roman"/>
+          <w:szCs w:val="24"/>
+        </w:rPr>
+        <w:t>and</w:t>
+      </w:r>
+      <w:proofErr w:type="spellEnd"/>
+      <w:r>
+        <w:rPr>
+          <w:rFonts w:cs="Times New Roman"/>
+          <w:szCs w:val="24"/>
+        </w:rPr>
+        <w:t xml:space="preserve"> </w:t>
+      </w:r>
+      <w:proofErr w:type="spellStart"/>
+      <w:r>
+        <w:rPr>
+          <w:rFonts w:cs="Times New Roman"/>
+          <w:szCs w:val="24"/>
+        </w:rPr>
+        <w:t>complex</w:t>
+      </w:r>
+      <w:proofErr w:type="spellEnd"/>
+      <w:r>
+        <w:rPr>
+          <w:rFonts w:cs="Times New Roman"/>
+          <w:szCs w:val="24"/>
+        </w:rPr>
+        <w:t xml:space="preserve"> </w:t>
+      </w:r>
+      <w:proofErr w:type="spellStart"/>
+      <w:r>
+        <w:rPr>
+          <w:rFonts w:cs="Times New Roman"/>
+          <w:szCs w:val="24"/>
+        </w:rPr>
+        <w:t>blocks</w:t>
+      </w:r>
+      <w:proofErr w:type="spellEnd"/>
+      <w:r>
+        <w:rPr>
+          <w:rFonts w:cs="Times New Roman"/>
+          <w:szCs w:val="24"/>
+        </w:rPr>
+        <w:t xml:space="preserve"> </w:t>
+      </w:r>
+      <w:proofErr w:type="spellStart"/>
+      <w:r>
+        <w:rPr>
+          <w:rFonts w:cs="Times New Roman"/>
+          <w:szCs w:val="24"/>
+        </w:rPr>
+        <w:t>recurrently</w:t>
+      </w:r>
+      <w:proofErr w:type="spellEnd"/>
+      <w:r>
+        <w:rPr>
+          <w:rFonts w:cs="Times New Roman"/>
+          <w:szCs w:val="24"/>
+        </w:rPr>
+        <w:t xml:space="preserve"> </w:t>
+      </w:r>
+      <w:proofErr w:type="spellStart"/>
+      <w:r>
+        <w:rPr>
+          <w:rFonts w:cs="Times New Roman"/>
+          <w:szCs w:val="24"/>
+        </w:rPr>
+        <w:t>it’s</w:t>
+      </w:r>
+      <w:proofErr w:type="spellEnd"/>
+      <w:r>
+        <w:rPr>
+          <w:rFonts w:cs="Times New Roman"/>
+          <w:szCs w:val="24"/>
+        </w:rPr>
+        <w:t xml:space="preserve"> usual </w:t>
+      </w:r>
+      <w:proofErr w:type="spellStart"/>
+      <w:r>
+        <w:rPr>
+          <w:rFonts w:cs="Times New Roman"/>
+          <w:szCs w:val="24"/>
+        </w:rPr>
+        <w:t>to</w:t>
+      </w:r>
+      <w:proofErr w:type="spellEnd"/>
+      <w:r>
+        <w:rPr>
+          <w:rFonts w:cs="Times New Roman"/>
+          <w:szCs w:val="24"/>
+        </w:rPr>
+        <w:t xml:space="preserve"> IT </w:t>
+      </w:r>
+      <w:proofErr w:type="spellStart"/>
+      <w:r>
+        <w:rPr>
+          <w:rFonts w:cs="Times New Roman"/>
+          <w:szCs w:val="24"/>
+        </w:rPr>
+        <w:t>professionals</w:t>
+      </w:r>
+      <w:proofErr w:type="spellEnd"/>
+      <w:r>
+        <w:rPr>
+          <w:rFonts w:cs="Times New Roman"/>
+          <w:szCs w:val="24"/>
+        </w:rPr>
+        <w:t xml:space="preserve"> </w:t>
+      </w:r>
+      <w:proofErr w:type="spellStart"/>
       <w:proofErr w:type="gramStart"/>
       <w:r>
         <w:rPr>
           <w:rFonts w:cs="Times New Roman"/>
           <w:szCs w:val="24"/>
         </w:rPr>
-        <w:t>t</w:t>
-      </w:r>
-      <w:r>
-        <w:rPr>
-          <w:rFonts w:cs="Times New Roman"/>
-          <w:szCs w:val="24"/>
-        </w:rPr>
-        <w:t>echnologies</w:t>
+        <w:t>day</w:t>
       </w:r>
       <w:proofErr w:type="spellEnd"/>
       <w:proofErr w:type="gramEnd"/>
@@ -1276,7 +1710,7 @@
           <w:rFonts w:cs="Times New Roman"/>
           <w:szCs w:val="24"/>
         </w:rPr>
-        <w:t>and</w:t>
+        <w:t>by</w:t>
       </w:r>
       <w:proofErr w:type="spellEnd"/>
       <w:r>
@@ -1292,6 +1726,86 @@
           <w:rFonts w:cs="Times New Roman"/>
           <w:szCs w:val="24"/>
         </w:rPr>
+        <w:t>day</w:t>
+      </w:r>
+      <w:proofErr w:type="spellEnd"/>
+      <w:r>
+        <w:rPr>
+          <w:rFonts w:cs="Times New Roman"/>
+          <w:szCs w:val="24"/>
+        </w:rPr>
+        <w:t xml:space="preserve">, </w:t>
+      </w:r>
+      <w:proofErr w:type="spellStart"/>
+      <w:r>
+        <w:rPr>
+          <w:rFonts w:cs="Times New Roman"/>
+          <w:szCs w:val="24"/>
+        </w:rPr>
+        <w:t>so</w:t>
+      </w:r>
+      <w:proofErr w:type="spellEnd"/>
+      <w:r>
+        <w:rPr>
+          <w:rFonts w:cs="Times New Roman"/>
+          <w:szCs w:val="24"/>
+        </w:rPr>
+        <w:t xml:space="preserve"> </w:t>
+      </w:r>
+      <w:proofErr w:type="spellStart"/>
+      <w:r>
+        <w:rPr>
+          <w:rFonts w:cs="Times New Roman"/>
+          <w:szCs w:val="24"/>
+        </w:rPr>
+        <w:t>any</w:t>
+      </w:r>
+      <w:proofErr w:type="spellEnd"/>
+      <w:r>
+        <w:rPr>
+          <w:rFonts w:cs="Times New Roman"/>
+          <w:szCs w:val="24"/>
+        </w:rPr>
+        <w:t xml:space="preserve"> tool </w:t>
+      </w:r>
+      <w:proofErr w:type="spellStart"/>
+      <w:r>
+        <w:rPr>
+          <w:rFonts w:cs="Times New Roman"/>
+          <w:szCs w:val="24"/>
+        </w:rPr>
+        <w:t>that</w:t>
+      </w:r>
+      <w:proofErr w:type="spellEnd"/>
+      <w:r>
+        <w:rPr>
+          <w:rFonts w:cs="Times New Roman"/>
+          <w:szCs w:val="24"/>
+        </w:rPr>
+        <w:t xml:space="preserve"> </w:t>
+      </w:r>
+      <w:proofErr w:type="spellStart"/>
+      <w:r>
+        <w:rPr>
+          <w:rFonts w:cs="Times New Roman"/>
+          <w:szCs w:val="24"/>
+        </w:rPr>
+        <w:t>reduces</w:t>
+      </w:r>
+      <w:proofErr w:type="spellEnd"/>
+      <w:r>
+        <w:rPr>
+          <w:rFonts w:cs="Times New Roman"/>
+          <w:szCs w:val="24"/>
+        </w:rPr>
+        <w:t xml:space="preserve"> </w:t>
+      </w:r>
+      <w:proofErr w:type="spellStart"/>
+      <w:r>
+        <w:rPr>
+          <w:rFonts w:cs="Times New Roman"/>
+          <w:szCs w:val="24"/>
+        </w:rPr>
         <w:t>the</w:t>
       </w:r>
       <w:proofErr w:type="spellEnd"/>
@@ -1300,7 +1814,23 @@
           <w:rFonts w:cs="Times New Roman"/>
           <w:szCs w:val="24"/>
         </w:rPr>
-        <w:t xml:space="preserve"> use </w:t>
+        <w:t xml:space="preserve"> </w:t>
+      </w:r>
+      <w:proofErr w:type="spellStart"/>
+      <w:r>
+        <w:rPr>
+          <w:rFonts w:cs="Times New Roman"/>
+          <w:szCs w:val="24"/>
+        </w:rPr>
+        <w:t>workload</w:t>
+      </w:r>
+      <w:proofErr w:type="spellEnd"/>
+      <w:r>
+        <w:rPr>
+          <w:rFonts w:cs="Times New Roman"/>
+          <w:szCs w:val="24"/>
+        </w:rPr>
+        <w:t xml:space="preserve"> </w:t>
       </w:r>
       <w:proofErr w:type="spellStart"/>
       <w:r>
@@ -1316,22 +1846,6 @@
           <w:rFonts w:cs="Times New Roman"/>
           <w:szCs w:val="24"/>
         </w:rPr>
-        <w:t xml:space="preserve"> software </w:t>
-      </w:r>
-      <w:proofErr w:type="spellStart"/>
-      <w:r>
-        <w:rPr>
-          <w:rFonts w:cs="Times New Roman"/>
-          <w:szCs w:val="24"/>
-        </w:rPr>
-        <w:t>development</w:t>
-      </w:r>
-      <w:proofErr w:type="spellEnd"/>
-      <w:r>
-        <w:rPr>
-          <w:rFonts w:cs="Times New Roman"/>
-          <w:szCs w:val="24"/>
-        </w:rPr>
         <w:t xml:space="preserve"> </w:t>
       </w:r>
       <w:proofErr w:type="spellStart"/>
@@ -1340,7 +1854,7 @@
           <w:rFonts w:cs="Times New Roman"/>
           <w:szCs w:val="24"/>
         </w:rPr>
-        <w:t>tools</w:t>
+        <w:t>coding</w:t>
       </w:r>
       <w:proofErr w:type="spellEnd"/>
       <w:r>
@@ -1356,7 +1870,7 @@
           <w:rFonts w:cs="Times New Roman"/>
           <w:szCs w:val="24"/>
         </w:rPr>
-        <w:t>that</w:t>
+        <w:t>this</w:t>
       </w:r>
       <w:proofErr w:type="spellEnd"/>
       <w:r>
@@ -1372,7 +1886,7 @@
           <w:rFonts w:cs="Times New Roman"/>
           <w:szCs w:val="24"/>
         </w:rPr>
-        <w:t>speeds</w:t>
+        <w:t>standarized</w:t>
       </w:r>
       <w:proofErr w:type="spellEnd"/>
       <w:r>
@@ -1388,7 +1902,7 @@
           <w:rFonts w:cs="Times New Roman"/>
           <w:szCs w:val="24"/>
         </w:rPr>
-        <w:t>up</w:t>
+        <w:t>blocks</w:t>
       </w:r>
       <w:proofErr w:type="spellEnd"/>
       <w:r>
@@ -1404,6 +1918,86 @@
           <w:rFonts w:cs="Times New Roman"/>
           <w:szCs w:val="24"/>
         </w:rPr>
+        <w:t>can</w:t>
+      </w:r>
+      <w:proofErr w:type="spellEnd"/>
+      <w:r>
+        <w:rPr>
+          <w:rFonts w:cs="Times New Roman"/>
+          <w:szCs w:val="24"/>
+        </w:rPr>
+        <w:t xml:space="preserve"> </w:t>
+      </w:r>
+      <w:proofErr w:type="spellStart"/>
+      <w:r>
+        <w:rPr>
+          <w:rFonts w:cs="Times New Roman"/>
+          <w:szCs w:val="24"/>
+        </w:rPr>
+        <w:t>save</w:t>
+      </w:r>
+      <w:proofErr w:type="spellEnd"/>
+      <w:r>
+        <w:rPr>
+          <w:rFonts w:cs="Times New Roman"/>
+          <w:szCs w:val="24"/>
+        </w:rPr>
+        <w:t xml:space="preserve"> </w:t>
+      </w:r>
+      <w:proofErr w:type="spellStart"/>
+      <w:r>
+        <w:rPr>
+          <w:rFonts w:cs="Times New Roman"/>
+          <w:szCs w:val="24"/>
+        </w:rPr>
+        <w:t>several</w:t>
+      </w:r>
+      <w:proofErr w:type="spellEnd"/>
+      <w:r>
+        <w:rPr>
+          <w:rFonts w:cs="Times New Roman"/>
+          <w:szCs w:val="24"/>
+        </w:rPr>
+        <w:t xml:space="preserve"> </w:t>
+      </w:r>
+      <w:proofErr w:type="spellStart"/>
+      <w:r>
+        <w:rPr>
+          <w:rFonts w:cs="Times New Roman"/>
+          <w:szCs w:val="24"/>
+        </w:rPr>
+        <w:t>coding</w:t>
+      </w:r>
+      <w:proofErr w:type="spellEnd"/>
+      <w:r>
+        <w:rPr>
+          <w:rFonts w:cs="Times New Roman"/>
+          <w:szCs w:val="24"/>
+        </w:rPr>
+        <w:t xml:space="preserve"> hours. </w:t>
+      </w:r>
+      <w:proofErr w:type="spellStart"/>
+      <w:r>
+        <w:rPr>
+          <w:rFonts w:cs="Times New Roman"/>
+          <w:szCs w:val="24"/>
+        </w:rPr>
+        <w:t>On</w:t>
+      </w:r>
+      <w:proofErr w:type="spellEnd"/>
+      <w:r>
+        <w:rPr>
+          <w:rFonts w:cs="Times New Roman"/>
+          <w:szCs w:val="24"/>
+        </w:rPr>
+        <w:t xml:space="preserve"> </w:t>
+      </w:r>
+      <w:proofErr w:type="spellStart"/>
+      <w:r>
+        <w:rPr>
+          <w:rFonts w:cs="Times New Roman"/>
+          <w:szCs w:val="24"/>
+        </w:rPr>
         <w:t>the</w:t>
       </w:r>
       <w:proofErr w:type="spellEnd"/>
@@ -1412,31 +2006,15 @@
           <w:rFonts w:cs="Times New Roman"/>
           <w:szCs w:val="24"/>
         </w:rPr>
-        <w:t xml:space="preserve"> applications </w:t>
-      </w:r>
-      <w:proofErr w:type="spellStart"/>
-      <w:r>
-        <w:rPr>
-          <w:rFonts w:cs="Times New Roman"/>
-          <w:szCs w:val="24"/>
-        </w:rPr>
-        <w:t>deployment</w:t>
-      </w:r>
-      <w:proofErr w:type="spellEnd"/>
-      <w:r>
-        <w:rPr>
-          <w:rFonts w:cs="Times New Roman"/>
-          <w:szCs w:val="24"/>
-        </w:rPr>
-        <w:t xml:space="preserve"> in </w:t>
-      </w:r>
-      <w:proofErr w:type="spellStart"/>
-      <w:r>
-        <w:rPr>
-          <w:rFonts w:cs="Times New Roman"/>
-          <w:szCs w:val="24"/>
-        </w:rPr>
-        <w:t>the</w:t>
+        <w:t xml:space="preserve"> face </w:t>
+      </w:r>
+      <w:proofErr w:type="spellStart"/>
+      <w:r>
+        <w:rPr>
+          <w:rFonts w:cs="Times New Roman"/>
+          <w:szCs w:val="24"/>
+        </w:rPr>
+        <w:t>of</w:t>
       </w:r>
       <w:proofErr w:type="spellEnd"/>
       <w:r>
@@ -1452,7 +2030,23 @@
           <w:rFonts w:cs="Times New Roman"/>
           <w:szCs w:val="24"/>
         </w:rPr>
-        <w:t>shortest</w:t>
+        <w:t>this</w:t>
+      </w:r>
+      <w:proofErr w:type="spellEnd"/>
+      <w:r>
+        <w:rPr>
+          <w:rFonts w:cs="Times New Roman"/>
+          <w:szCs w:val="24"/>
+        </w:rPr>
+        <w:t xml:space="preserve"> premisses, </w:t>
+      </w:r>
+      <w:proofErr w:type="spellStart"/>
+      <w:r>
+        <w:rPr>
+          <w:rFonts w:cs="Times New Roman"/>
+          <w:szCs w:val="24"/>
+        </w:rPr>
+        <w:t>this</w:t>
       </w:r>
       <w:proofErr w:type="spellEnd"/>
       <w:r>
@@ -1468,39 +2062,7 @@
           <w:rFonts w:cs="Times New Roman"/>
           <w:szCs w:val="24"/>
         </w:rPr>
-        <w:t>schedule</w:t>
-      </w:r>
-      <w:proofErr w:type="spellEnd"/>
-      <w:r>
-        <w:rPr>
-          <w:rFonts w:cs="Times New Roman"/>
-          <w:szCs w:val="24"/>
-        </w:rPr>
-        <w:t xml:space="preserve">. In software </w:t>
-      </w:r>
-      <w:proofErr w:type="spellStart"/>
-      <w:r>
-        <w:rPr>
-          <w:rFonts w:cs="Times New Roman"/>
-          <w:szCs w:val="24"/>
-        </w:rPr>
-        <w:t>development</w:t>
-      </w:r>
-      <w:proofErr w:type="spellEnd"/>
-      <w:r>
-        <w:rPr>
-          <w:rFonts w:cs="Times New Roman"/>
-          <w:szCs w:val="24"/>
-        </w:rPr>
-        <w:t xml:space="preserve">, </w:t>
-      </w:r>
-      <w:proofErr w:type="spellStart"/>
-      <w:r>
-        <w:rPr>
-          <w:rFonts w:cs="Times New Roman"/>
-          <w:szCs w:val="24"/>
-        </w:rPr>
-        <w:t>language</w:t>
+        <w:t>research</w:t>
       </w:r>
       <w:proofErr w:type="spellEnd"/>
       <w:r>
@@ -1516,23 +2078,7 @@
           <w:rFonts w:cs="Times New Roman"/>
           <w:szCs w:val="24"/>
         </w:rPr>
-        <w:t>independently</w:t>
-      </w:r>
-      <w:proofErr w:type="spellEnd"/>
-      <w:r>
-        <w:rPr>
-          <w:rFonts w:cs="Times New Roman"/>
-          <w:szCs w:val="24"/>
-        </w:rPr>
-        <w:t xml:space="preserve">, </w:t>
-      </w:r>
-      <w:proofErr w:type="spellStart"/>
-      <w:r>
-        <w:rPr>
-          <w:rFonts w:cs="Times New Roman"/>
-          <w:szCs w:val="24"/>
-        </w:rPr>
-        <w:t>the</w:t>
+        <w:t>work</w:t>
       </w:r>
       <w:proofErr w:type="spellEnd"/>
       <w:r>
@@ -1548,7 +2094,7 @@
           <w:rFonts w:cs="Times New Roman"/>
           <w:szCs w:val="24"/>
         </w:rPr>
-        <w:t>need</w:t>
+        <w:t>aims</w:t>
       </w:r>
       <w:proofErr w:type="spellEnd"/>
       <w:r>
@@ -1564,7 +2110,7 @@
           <w:rFonts w:cs="Times New Roman"/>
           <w:szCs w:val="24"/>
         </w:rPr>
-        <w:t>of</w:t>
+        <w:t>to</w:t>
       </w:r>
       <w:proofErr w:type="spellEnd"/>
       <w:r>
@@ -1573,552 +2119,6 @@
           <w:szCs w:val="24"/>
         </w:rPr>
         <w:t xml:space="preserve"> </w:t>
-      </w:r>
-      <w:proofErr w:type="spellStart"/>
-      <w:r>
-        <w:rPr>
-          <w:rFonts w:cs="Times New Roman"/>
-          <w:szCs w:val="24"/>
-        </w:rPr>
-        <w:t>coding</w:t>
-      </w:r>
-      <w:proofErr w:type="spellEnd"/>
-      <w:r>
-        <w:rPr>
-          <w:rFonts w:cs="Times New Roman"/>
-          <w:szCs w:val="24"/>
-        </w:rPr>
-        <w:t xml:space="preserve"> </w:t>
-      </w:r>
-      <w:proofErr w:type="spellStart"/>
-      <w:r>
-        <w:rPr>
-          <w:rFonts w:cs="Times New Roman"/>
-          <w:szCs w:val="24"/>
-        </w:rPr>
-        <w:t>large</w:t>
-      </w:r>
-      <w:proofErr w:type="spellEnd"/>
-      <w:r>
-        <w:rPr>
-          <w:rFonts w:cs="Times New Roman"/>
-          <w:szCs w:val="24"/>
-        </w:rPr>
-        <w:t xml:space="preserve"> </w:t>
-      </w:r>
-      <w:proofErr w:type="spellStart"/>
-      <w:r>
-        <w:rPr>
-          <w:rFonts w:cs="Times New Roman"/>
-          <w:szCs w:val="24"/>
-        </w:rPr>
-        <w:t>and</w:t>
-      </w:r>
-      <w:proofErr w:type="spellEnd"/>
-      <w:r>
-        <w:rPr>
-          <w:rFonts w:cs="Times New Roman"/>
-          <w:szCs w:val="24"/>
-        </w:rPr>
-        <w:t xml:space="preserve"> </w:t>
-      </w:r>
-      <w:proofErr w:type="spellStart"/>
-      <w:r>
-        <w:rPr>
-          <w:rFonts w:cs="Times New Roman"/>
-          <w:szCs w:val="24"/>
-        </w:rPr>
-        <w:t>complex</w:t>
-      </w:r>
-      <w:proofErr w:type="spellEnd"/>
-      <w:r>
-        <w:rPr>
-          <w:rFonts w:cs="Times New Roman"/>
-          <w:szCs w:val="24"/>
-        </w:rPr>
-        <w:t xml:space="preserve"> </w:t>
-      </w:r>
-      <w:proofErr w:type="spellStart"/>
-      <w:r>
-        <w:rPr>
-          <w:rFonts w:cs="Times New Roman"/>
-          <w:szCs w:val="24"/>
-        </w:rPr>
-        <w:t>blocks</w:t>
-      </w:r>
-      <w:proofErr w:type="spellEnd"/>
-      <w:r>
-        <w:rPr>
-          <w:rFonts w:cs="Times New Roman"/>
-          <w:szCs w:val="24"/>
-        </w:rPr>
-        <w:t xml:space="preserve"> </w:t>
-      </w:r>
-      <w:proofErr w:type="spellStart"/>
-      <w:r>
-        <w:rPr>
-          <w:rFonts w:cs="Times New Roman"/>
-          <w:szCs w:val="24"/>
-        </w:rPr>
-        <w:t>recurrently</w:t>
-      </w:r>
-      <w:proofErr w:type="spellEnd"/>
-      <w:r>
-        <w:rPr>
-          <w:rFonts w:cs="Times New Roman"/>
-          <w:szCs w:val="24"/>
-        </w:rPr>
-        <w:t xml:space="preserve"> </w:t>
-      </w:r>
-      <w:proofErr w:type="spellStart"/>
-      <w:r>
-        <w:rPr>
-          <w:rFonts w:cs="Times New Roman"/>
-          <w:szCs w:val="24"/>
-        </w:rPr>
-        <w:t>it’s</w:t>
-      </w:r>
-      <w:proofErr w:type="spellEnd"/>
-      <w:r>
-        <w:rPr>
-          <w:rFonts w:cs="Times New Roman"/>
-          <w:szCs w:val="24"/>
-        </w:rPr>
-        <w:t xml:space="preserve"> usual to IT </w:t>
-      </w:r>
-      <w:proofErr w:type="spellStart"/>
-      <w:r>
-        <w:rPr>
-          <w:rFonts w:cs="Times New Roman"/>
-          <w:szCs w:val="24"/>
-        </w:rPr>
-        <w:t>professionals</w:t>
-      </w:r>
-      <w:proofErr w:type="spellEnd"/>
-      <w:r>
-        <w:rPr>
-          <w:rFonts w:cs="Times New Roman"/>
-          <w:szCs w:val="24"/>
-        </w:rPr>
-        <w:t xml:space="preserve"> </w:t>
-      </w:r>
-      <w:proofErr w:type="spellStart"/>
-      <w:proofErr w:type="gramStart"/>
-      <w:r>
-        <w:rPr>
-          <w:rFonts w:cs="Times New Roman"/>
-          <w:szCs w:val="24"/>
-        </w:rPr>
-        <w:t>day</w:t>
-      </w:r>
-      <w:proofErr w:type="spellEnd"/>
-      <w:proofErr w:type="gramEnd"/>
-      <w:r>
-        <w:rPr>
-          <w:rFonts w:cs="Times New Roman"/>
-          <w:szCs w:val="24"/>
-        </w:rPr>
-        <w:t xml:space="preserve"> </w:t>
-      </w:r>
-      <w:proofErr w:type="spellStart"/>
-      <w:r>
-        <w:rPr>
-          <w:rFonts w:cs="Times New Roman"/>
-          <w:szCs w:val="24"/>
-        </w:rPr>
-        <w:t>by</w:t>
-      </w:r>
-      <w:proofErr w:type="spellEnd"/>
-      <w:r>
-        <w:rPr>
-          <w:rFonts w:cs="Times New Roman"/>
-          <w:szCs w:val="24"/>
-        </w:rPr>
-        <w:t xml:space="preserve"> </w:t>
-      </w:r>
-      <w:proofErr w:type="spellStart"/>
-      <w:r>
-        <w:rPr>
-          <w:rFonts w:cs="Times New Roman"/>
-          <w:szCs w:val="24"/>
-        </w:rPr>
-        <w:t>day</w:t>
-      </w:r>
-      <w:proofErr w:type="spellEnd"/>
-      <w:r>
-        <w:rPr>
-          <w:rFonts w:cs="Times New Roman"/>
-          <w:szCs w:val="24"/>
-        </w:rPr>
-        <w:t xml:space="preserve">, </w:t>
-      </w:r>
-      <w:proofErr w:type="spellStart"/>
-      <w:r>
-        <w:rPr>
-          <w:rFonts w:cs="Times New Roman"/>
-          <w:szCs w:val="24"/>
-        </w:rPr>
-        <w:t>so</w:t>
-      </w:r>
-      <w:proofErr w:type="spellEnd"/>
-      <w:r>
-        <w:rPr>
-          <w:rFonts w:cs="Times New Roman"/>
-          <w:szCs w:val="24"/>
-        </w:rPr>
-        <w:t xml:space="preserve"> </w:t>
-      </w:r>
-      <w:proofErr w:type="spellStart"/>
-      <w:r>
-        <w:rPr>
-          <w:rFonts w:cs="Times New Roman"/>
-          <w:szCs w:val="24"/>
-        </w:rPr>
-        <w:t>any</w:t>
-      </w:r>
-      <w:proofErr w:type="spellEnd"/>
-      <w:r>
-        <w:rPr>
-          <w:rFonts w:cs="Times New Roman"/>
-          <w:szCs w:val="24"/>
-        </w:rPr>
-        <w:t xml:space="preserve"> </w:t>
-      </w:r>
-      <w:proofErr w:type="spellStart"/>
-      <w:r>
-        <w:rPr>
-          <w:rFonts w:cs="Times New Roman"/>
-          <w:szCs w:val="24"/>
-        </w:rPr>
-        <w:t>tool</w:t>
-      </w:r>
-      <w:proofErr w:type="spellEnd"/>
-      <w:r>
-        <w:rPr>
-          <w:rFonts w:cs="Times New Roman"/>
-          <w:szCs w:val="24"/>
-        </w:rPr>
-        <w:t xml:space="preserve"> </w:t>
-      </w:r>
-      <w:proofErr w:type="spellStart"/>
-      <w:r>
-        <w:rPr>
-          <w:rFonts w:cs="Times New Roman"/>
-          <w:szCs w:val="24"/>
-        </w:rPr>
-        <w:t>that</w:t>
-      </w:r>
-      <w:proofErr w:type="spellEnd"/>
-      <w:r>
-        <w:rPr>
-          <w:rFonts w:cs="Times New Roman"/>
-          <w:szCs w:val="24"/>
-        </w:rPr>
-        <w:t xml:space="preserve"> </w:t>
-      </w:r>
-      <w:proofErr w:type="spellStart"/>
-      <w:r>
-        <w:rPr>
-          <w:rFonts w:cs="Times New Roman"/>
-          <w:szCs w:val="24"/>
-        </w:rPr>
-        <w:t>reduces</w:t>
-      </w:r>
-      <w:proofErr w:type="spellEnd"/>
-      <w:r>
-        <w:rPr>
-          <w:rFonts w:cs="Times New Roman"/>
-          <w:szCs w:val="24"/>
-        </w:rPr>
-        <w:t xml:space="preserve"> </w:t>
-      </w:r>
-      <w:proofErr w:type="spellStart"/>
-      <w:r>
-        <w:rPr>
-          <w:rFonts w:cs="Times New Roman"/>
-          <w:szCs w:val="24"/>
-        </w:rPr>
-        <w:t>the</w:t>
-      </w:r>
-      <w:proofErr w:type="spellEnd"/>
-      <w:r>
-        <w:rPr>
-          <w:rFonts w:cs="Times New Roman"/>
-          <w:szCs w:val="24"/>
-        </w:rPr>
-        <w:t xml:space="preserve"> </w:t>
-      </w:r>
-      <w:proofErr w:type="spellStart"/>
-      <w:r>
-        <w:rPr>
-          <w:rFonts w:cs="Times New Roman"/>
-          <w:szCs w:val="24"/>
-        </w:rPr>
-        <w:t>workload</w:t>
-      </w:r>
-      <w:proofErr w:type="spellEnd"/>
-      <w:r>
-        <w:rPr>
-          <w:rFonts w:cs="Times New Roman"/>
-          <w:szCs w:val="24"/>
-        </w:rPr>
-        <w:t xml:space="preserve"> </w:t>
-      </w:r>
-      <w:proofErr w:type="spellStart"/>
-      <w:r>
-        <w:rPr>
-          <w:rFonts w:cs="Times New Roman"/>
-          <w:szCs w:val="24"/>
-        </w:rPr>
-        <w:t>of</w:t>
-      </w:r>
-      <w:proofErr w:type="spellEnd"/>
-      <w:r>
-        <w:rPr>
-          <w:rFonts w:cs="Times New Roman"/>
-          <w:szCs w:val="24"/>
-        </w:rPr>
-        <w:t xml:space="preserve"> </w:t>
-      </w:r>
-      <w:proofErr w:type="spellStart"/>
-      <w:r>
-        <w:rPr>
-          <w:rFonts w:cs="Times New Roman"/>
-          <w:szCs w:val="24"/>
-        </w:rPr>
-        <w:t>coding</w:t>
-      </w:r>
-      <w:proofErr w:type="spellEnd"/>
-      <w:r>
-        <w:rPr>
-          <w:rFonts w:cs="Times New Roman"/>
-          <w:szCs w:val="24"/>
-        </w:rPr>
-        <w:t xml:space="preserve"> </w:t>
-      </w:r>
-      <w:proofErr w:type="spellStart"/>
-      <w:r>
-        <w:rPr>
-          <w:rFonts w:cs="Times New Roman"/>
-          <w:szCs w:val="24"/>
-        </w:rPr>
-        <w:t>this</w:t>
-      </w:r>
-      <w:proofErr w:type="spellEnd"/>
-      <w:r>
-        <w:rPr>
-          <w:rFonts w:cs="Times New Roman"/>
-          <w:szCs w:val="24"/>
-        </w:rPr>
-        <w:t xml:space="preserve"> </w:t>
-      </w:r>
-      <w:proofErr w:type="spellStart"/>
-      <w:r>
-        <w:rPr>
-          <w:rFonts w:cs="Times New Roman"/>
-          <w:szCs w:val="24"/>
-        </w:rPr>
-        <w:t>standarized</w:t>
-      </w:r>
-      <w:proofErr w:type="spellEnd"/>
-      <w:r>
-        <w:rPr>
-          <w:rFonts w:cs="Times New Roman"/>
-          <w:szCs w:val="24"/>
-        </w:rPr>
-        <w:t xml:space="preserve"> </w:t>
-      </w:r>
-      <w:proofErr w:type="spellStart"/>
-      <w:r>
-        <w:rPr>
-          <w:rFonts w:cs="Times New Roman"/>
-          <w:szCs w:val="24"/>
-        </w:rPr>
-        <w:t>blocks</w:t>
-      </w:r>
-      <w:proofErr w:type="spellEnd"/>
-      <w:r>
-        <w:rPr>
-          <w:rFonts w:cs="Times New Roman"/>
-          <w:szCs w:val="24"/>
-        </w:rPr>
-        <w:t xml:space="preserve"> </w:t>
-      </w:r>
-      <w:proofErr w:type="spellStart"/>
-      <w:r>
-        <w:rPr>
-          <w:rFonts w:cs="Times New Roman"/>
-          <w:szCs w:val="24"/>
-        </w:rPr>
-        <w:t>can</w:t>
-      </w:r>
-      <w:proofErr w:type="spellEnd"/>
-      <w:r>
-        <w:rPr>
-          <w:rFonts w:cs="Times New Roman"/>
-          <w:szCs w:val="24"/>
-        </w:rPr>
-        <w:t xml:space="preserve"> </w:t>
-      </w:r>
-      <w:proofErr w:type="spellStart"/>
-      <w:r>
-        <w:rPr>
-          <w:rFonts w:cs="Times New Roman"/>
-          <w:szCs w:val="24"/>
-        </w:rPr>
-        <w:t>save</w:t>
-      </w:r>
-      <w:proofErr w:type="spellEnd"/>
-      <w:r>
-        <w:rPr>
-          <w:rFonts w:cs="Times New Roman"/>
-          <w:szCs w:val="24"/>
-        </w:rPr>
-        <w:t xml:space="preserve"> </w:t>
-      </w:r>
-      <w:proofErr w:type="spellStart"/>
-      <w:r>
-        <w:rPr>
-          <w:rFonts w:cs="Times New Roman"/>
-          <w:szCs w:val="24"/>
-        </w:rPr>
-        <w:t>several</w:t>
-      </w:r>
-      <w:proofErr w:type="spellEnd"/>
-      <w:r>
-        <w:rPr>
-          <w:rFonts w:cs="Times New Roman"/>
-          <w:szCs w:val="24"/>
-        </w:rPr>
-        <w:t xml:space="preserve"> </w:t>
-      </w:r>
-      <w:proofErr w:type="spellStart"/>
-      <w:r>
-        <w:rPr>
-          <w:rFonts w:cs="Times New Roman"/>
-          <w:szCs w:val="24"/>
-        </w:rPr>
-        <w:t>coding</w:t>
-      </w:r>
-      <w:proofErr w:type="spellEnd"/>
-      <w:r>
-        <w:rPr>
-          <w:rFonts w:cs="Times New Roman"/>
-          <w:szCs w:val="24"/>
-        </w:rPr>
-        <w:t xml:space="preserve"> </w:t>
-      </w:r>
-      <w:proofErr w:type="spellStart"/>
-      <w:r>
-        <w:rPr>
-          <w:rFonts w:cs="Times New Roman"/>
-          <w:szCs w:val="24"/>
-        </w:rPr>
-        <w:t>hours</w:t>
-      </w:r>
-      <w:proofErr w:type="spellEnd"/>
-      <w:r>
-        <w:rPr>
-          <w:rFonts w:cs="Times New Roman"/>
-          <w:szCs w:val="24"/>
-        </w:rPr>
-        <w:t xml:space="preserve">. </w:t>
-      </w:r>
-      <w:proofErr w:type="spellStart"/>
-      <w:r>
-        <w:rPr>
-          <w:rFonts w:cs="Times New Roman"/>
-          <w:szCs w:val="24"/>
-        </w:rPr>
-        <w:t>On</w:t>
-      </w:r>
-      <w:proofErr w:type="spellEnd"/>
-      <w:r>
-        <w:rPr>
-          <w:rFonts w:cs="Times New Roman"/>
-          <w:szCs w:val="24"/>
-        </w:rPr>
-        <w:t xml:space="preserve"> </w:t>
-      </w:r>
-      <w:proofErr w:type="spellStart"/>
-      <w:r>
-        <w:rPr>
-          <w:rFonts w:cs="Times New Roman"/>
-          <w:szCs w:val="24"/>
-        </w:rPr>
-        <w:t>the</w:t>
-      </w:r>
-      <w:proofErr w:type="spellEnd"/>
-      <w:r>
-        <w:rPr>
-          <w:rFonts w:cs="Times New Roman"/>
-          <w:szCs w:val="24"/>
-        </w:rPr>
-        <w:t xml:space="preserve"> face </w:t>
-      </w:r>
-      <w:proofErr w:type="spellStart"/>
-      <w:r>
-        <w:rPr>
-          <w:rFonts w:cs="Times New Roman"/>
-          <w:szCs w:val="24"/>
-        </w:rPr>
-        <w:t>of</w:t>
-      </w:r>
-      <w:proofErr w:type="spellEnd"/>
-      <w:r>
-        <w:rPr>
-          <w:rFonts w:cs="Times New Roman"/>
-          <w:szCs w:val="24"/>
-        </w:rPr>
-        <w:t xml:space="preserve"> </w:t>
-      </w:r>
-      <w:proofErr w:type="spellStart"/>
-      <w:r>
-        <w:rPr>
-          <w:rFonts w:cs="Times New Roman"/>
-          <w:szCs w:val="24"/>
-        </w:rPr>
-        <w:t>this</w:t>
-      </w:r>
-      <w:proofErr w:type="spellEnd"/>
-      <w:r>
-        <w:rPr>
-          <w:rFonts w:cs="Times New Roman"/>
-          <w:szCs w:val="24"/>
-        </w:rPr>
-        <w:t xml:space="preserve"> premisses, </w:t>
-      </w:r>
-      <w:proofErr w:type="spellStart"/>
-      <w:r>
-        <w:rPr>
-          <w:rFonts w:cs="Times New Roman"/>
-          <w:szCs w:val="24"/>
-        </w:rPr>
-        <w:t>this</w:t>
-      </w:r>
-      <w:proofErr w:type="spellEnd"/>
-      <w:r>
-        <w:rPr>
-          <w:rFonts w:cs="Times New Roman"/>
-          <w:szCs w:val="24"/>
-        </w:rPr>
-        <w:t xml:space="preserve"> research work </w:t>
-      </w:r>
-      <w:proofErr w:type="spellStart"/>
-      <w:r>
-        <w:rPr>
-          <w:rFonts w:cs="Times New Roman"/>
-          <w:szCs w:val="24"/>
-        </w:rPr>
-        <w:t>aims</w:t>
-      </w:r>
-      <w:proofErr w:type="spellEnd"/>
-      <w:r>
-        <w:rPr>
-          <w:rFonts w:cs="Times New Roman"/>
-          <w:szCs w:val="24"/>
-        </w:rPr>
-        <w:t xml:space="preserve"> to </w:t>
       </w:r>
       <w:proofErr w:type="spellStart"/>
       <w:r>
@@ -2168,7 +2168,23 @@
           <w:rFonts w:cs="Times New Roman"/>
           <w:szCs w:val="24"/>
         </w:rPr>
-        <w:t xml:space="preserve"> source </w:t>
+        <w:t xml:space="preserve"> </w:t>
+      </w:r>
+      <w:proofErr w:type="spellStart"/>
+      <w:r>
+        <w:rPr>
+          <w:rFonts w:cs="Times New Roman"/>
+          <w:szCs w:val="24"/>
+        </w:rPr>
+        <w:t>source</w:t>
+      </w:r>
+      <w:proofErr w:type="spellEnd"/>
+      <w:r>
+        <w:rPr>
+          <w:rFonts w:cs="Times New Roman"/>
+          <w:szCs w:val="24"/>
+        </w:rPr>
+        <w:t xml:space="preserve"> </w:t>
       </w:r>
       <w:proofErr w:type="spellStart"/>
       <w:r>
@@ -3075,7 +3091,6 @@
       <w:pPr>
         <w:rPr>
           <w:del w:id="9" w:author="Glauber Matteis Gadelha" w:date="2018-10-27T08:08:00Z"/>
-          <w:lang/>
         </w:rPr>
         <w:pPrChange w:id="10" w:author="glaubergad" w:date="2019-03-04T20:22:00Z">
           <w:pPr>
@@ -3086,89 +3101,56 @@
         </w:pPrChange>
       </w:pPr>
       <w:r>
-        <w:rPr>
-          <w:lang/>
-        </w:rPr>
         <w:t xml:space="preserve">A evolução tecnológica, além de muitas vantagens e confortos, nos trouxe algo que ao mesmo tempo é assustador e valioso: </w:t>
       </w:r>
       <w:del w:id="11" w:author="Glauber Matteis Gadelha" w:date="2018-10-27T08:02:00Z">
         <w:r>
-          <w:rPr>
-            <w:lang/>
-          </w:rPr>
           <w:delText xml:space="preserve">: O </w:delText>
         </w:r>
       </w:del>
       <w:ins w:id="12" w:author="Aluno" w:date="2018-10-25T20:47:00Z">
         <w:del w:id="13" w:author="Glauber Matteis Gadelha" w:date="2018-10-27T08:02:00Z">
           <w:r>
-            <w:rPr>
-              <w:lang/>
-            </w:rPr>
             <w:delText>o</w:delText>
           </w:r>
         </w:del>
       </w:ins>
       <w:ins w:id="14" w:author="Glauber Matteis Gadelha" w:date="2018-10-27T08:02:00Z">
         <w:r>
-          <w:rPr>
-            <w:lang/>
-          </w:rPr>
           <w:t xml:space="preserve"> o</w:t>
         </w:r>
       </w:ins>
       <w:ins w:id="15" w:author="Aluno" w:date="2018-10-25T20:47:00Z">
         <w:del w:id="16" w:author="Glauber Matteis Gadelha" w:date="2018-10-27T08:02:00Z">
           <w:r>
-            <w:rPr>
-              <w:lang/>
-            </w:rPr>
             <w:delText xml:space="preserve"> </w:delText>
           </w:r>
         </w:del>
       </w:ins>
       <w:ins w:id="17" w:author="Glauber Matteis Gadelha" w:date="2018-10-27T08:18:00Z">
         <w:r>
-          <w:rPr>
-            <w:lang/>
-          </w:rPr>
           <w:t xml:space="preserve"> </w:t>
         </w:r>
       </w:ins>
       <w:r>
-        <w:rPr>
-          <w:lang/>
-        </w:rPr>
         <w:t>acúmulo minuto a minuto de massas de dados cada vez maiores</w:t>
       </w:r>
       <w:ins w:id="18" w:author="Glauber Matteis Gadelha" w:date="2018-10-27T08:08:00Z">
         <w:r>
-          <w:rPr>
-            <w:lang/>
-          </w:rPr>
           <w:t>.</w:t>
         </w:r>
         <w:r>
-          <w:rPr>
-            <w:lang/>
-          </w:rPr>
           <w:t xml:space="preserve"> </w:t>
         </w:r>
       </w:ins>
       <w:del w:id="19" w:author="Glauber Matteis Gadelha" w:date="2018-10-27T08:08:00Z">
         <w:r>
-          <w:rPr>
-            <w:lang/>
-          </w:rPr>
           <w:delText xml:space="preserve"> que, apesar de serem difíceis de manipular e analisar trazem em suas entrelinhas informações altamente úteis e que podem trazer vantagens competitivas ainda difíceis de mensurar com precisão.</w:delText>
         </w:r>
       </w:del>
     </w:p>
     <w:p>
       <w:pPr>
-        <w:rPr>
-          <w:lang/>
-        </w:rPr>
         <w:pPrChange w:id="20" w:author="glaubergad" w:date="2019-03-04T20:22:00Z">
           <w:pPr>
             <w:pStyle w:val="Paragrafo-Artigo"/>
@@ -3179,24 +3161,15 @@
       </w:pPr>
       <w:del w:id="21" w:author="Glauber Matteis Gadelha" w:date="2018-10-27T08:08:00Z">
         <w:r>
-          <w:rPr>
-            <w:lang/>
-          </w:rPr>
           <w:delText>Há alguns anos, e de forma crescente, c</w:delText>
         </w:r>
       </w:del>
       <w:ins w:id="22" w:author="Glauber Matteis Gadelha" w:date="2018-10-27T08:08:00Z">
         <w:r>
-          <w:rPr>
-            <w:lang/>
-          </w:rPr>
           <w:t>C</w:t>
         </w:r>
       </w:ins>
       <w:r>
-        <w:rPr>
-          <w:lang/>
-        </w:rPr>
         <w:t>ientistas da Tecnologia da Informação, Matemáticos e estatísticos vem trabalhando em sofisticadas técnicas voltadas a encontrar padrões nessas massas de dados, transformando caos em informação útil.</w:t>
       </w:r>
     </w:p>
@@ -3204,7 +3177,6 @@
       <w:pPr>
         <w:rPr>
           <w:del w:id="23" w:author="Glauber Matteis Gadelha" w:date="2018-10-27T08:05:00Z"/>
-          <w:lang/>
         </w:rPr>
         <w:pPrChange w:id="24" w:author="glaubergad" w:date="2019-03-04T20:22:00Z">
           <w:pPr>
@@ -3215,91 +3187,55 @@
         </w:pPrChange>
       </w:pPr>
       <w:r>
-        <w:rPr>
-          <w:lang/>
-        </w:rPr>
         <w:t>Ainda assim</w:t>
       </w:r>
       <w:del w:id="25" w:author="Glauber Matteis Gadelha" w:date="2018-10-27T08:03:00Z">
         <w:r>
-          <w:rPr>
-            <w:lang/>
-          </w:rPr>
           <w:delText>, a informação em grandes volumes torna difícil a leitura e análise destes relatórios. Os</w:delText>
         </w:r>
       </w:del>
       <w:ins w:id="26" w:author="Glauber Matteis Gadelha" w:date="2018-10-27T08:03:00Z">
         <w:r>
-          <w:rPr>
-            <w:lang/>
-          </w:rPr>
           <w:t>, os</w:t>
         </w:r>
       </w:ins>
       <w:r>
-        <w:rPr>
-          <w:lang/>
-        </w:rPr>
         <w:t xml:space="preserve"> volumes são tamanhos que </w:t>
       </w:r>
       <w:ins w:id="27" w:author="Glauber Matteis Gadelha" w:date="2018-10-27T08:04:00Z">
         <w:r>
-          <w:rPr>
-            <w:lang/>
-          </w:rPr>
           <w:t>inviabilizam</w:t>
         </w:r>
       </w:ins>
       <w:del w:id="28" w:author="Glauber Matteis Gadelha" w:date="2018-10-27T08:04:00Z">
         <w:r>
-          <w:rPr>
-            <w:lang/>
-          </w:rPr>
           <w:delText>que tornam uma tarefa hercúlea essa análise, inviabilizando</w:delText>
         </w:r>
       </w:del>
       <w:r>
-        <w:rPr>
-          <w:lang/>
-        </w:rPr>
         <w:t xml:space="preserve"> o entendimento</w:t>
       </w:r>
       <w:ins w:id="29" w:author="Glauber Matteis Gadelha" w:date="2018-10-27T08:04:00Z">
         <w:r>
-          <w:rPr>
-            <w:lang/>
-          </w:rPr>
           <w:t xml:space="preserve"> de certos relat</w:t>
         </w:r>
       </w:ins>
       <w:ins w:id="30" w:author="Glauber Matteis Gadelha" w:date="2018-10-27T08:05:00Z">
         <w:r>
-          <w:rPr>
-            <w:lang/>
-          </w:rPr>
           <w:t>órios</w:t>
         </w:r>
       </w:ins>
       <w:r>
-        <w:rPr>
-          <w:lang/>
-        </w:rPr>
         <w:t xml:space="preserve"> por um executivo, um investidor ou um cliente. </w:t>
       </w:r>
       <w:del w:id="31" w:author="Glauber Matteis Gadelha" w:date="2018-10-27T08:05:00Z">
         <w:r>
-          <w:rPr>
-            <w:lang/>
-          </w:rPr>
           <w:delText>Mesmo bem organizadas e indexadas, listagens de informação mineirada podem ter constatações importantíssimas que passarão despercebidas a olhos com pouco ou nenhum conhecimento da área de estatística.</w:delText>
         </w:r>
       </w:del>
     </w:p>
     <w:p>
       <w:pPr>
-        <w:rPr>
-          <w:lang/>
-        </w:rPr>
         <w:pPrChange w:id="32" w:author="glaubergad" w:date="2019-03-04T20:22:00Z">
           <w:pPr>
             <w:pStyle w:val="Paragrafo-Artigo"/>
@@ -3309,95 +3245,56 @@
         </w:pPrChange>
       </w:pPr>
       <w:r>
-        <w:rPr>
-          <w:lang/>
-        </w:rPr>
         <w:t xml:space="preserve">Para minimizar o problema, </w:t>
       </w:r>
       <w:del w:id="33" w:author="Glauber Matteis Gadelha" w:date="2018-10-27T08:05:00Z">
         <w:r>
-          <w:rPr>
-            <w:lang/>
-          </w:rPr>
           <w:delText>,</w:delText>
         </w:r>
       </w:del>
       <w:del w:id="34" w:author="Glauber Matteis Gadelha" w:date="2018-10-27T08:14:00Z">
         <w:r>
-          <w:rPr>
-            <w:lang/>
-          </w:rPr>
           <w:delText xml:space="preserve"> </w:delText>
         </w:r>
       </w:del>
       <w:r>
-        <w:rPr>
-          <w:lang/>
-        </w:rPr>
         <w:t xml:space="preserve">tem se empregado </w:t>
       </w:r>
       <w:del w:id="35" w:author="Glauber Matteis Gadelha" w:date="2018-10-27T08:05:00Z">
         <w:r>
-          <w:rPr>
-            <w:lang/>
-          </w:rPr>
           <w:delText xml:space="preserve">cada vez mais, </w:delText>
         </w:r>
       </w:del>
       <w:r>
-        <w:rPr>
-          <w:lang/>
-        </w:rPr>
         <w:t>formas de apresentação de informações sintetizadas em</w:t>
       </w:r>
       <w:ins w:id="36" w:author="Glauber Matteis Gadelha" w:date="2018-10-27T08:06:00Z">
         <w:r>
-          <w:rPr>
-            <w:lang/>
-          </w:rPr>
           <w:t xml:space="preserve"> quadros</w:t>
         </w:r>
       </w:ins>
       <w:r>
-        <w:rPr>
-          <w:lang/>
-        </w:rPr>
         <w:t xml:space="preserve"> gráficos, que entregam um resumo visual de</w:t>
       </w:r>
       <w:del w:id="37" w:author="Glauber Matteis Gadelha" w:date="2018-10-27T08:06:00Z">
         <w:r>
-          <w:rPr>
-            <w:lang/>
-          </w:rPr>
           <w:delText>, muitas vezes,</w:delText>
         </w:r>
       </w:del>
       <w:r>
-        <w:rPr>
-          <w:lang/>
-        </w:rPr>
         <w:t xml:space="preserve"> milhões de linhas de uma tabela estruturada. Isso</w:t>
       </w:r>
       <w:del w:id="38" w:author="Glauber Matteis Gadelha" w:date="2018-10-27T08:07:00Z">
         <w:r>
-          <w:rPr>
-            <w:lang/>
-          </w:rPr>
           <w:delText xml:space="preserve">, obviamente, </w:delText>
         </w:r>
       </w:del>
       <w:ins w:id="39" w:author="Glauber Matteis Gadelha" w:date="2018-10-27T08:10:00Z">
         <w:r>
-          <w:rPr>
-            <w:lang/>
-          </w:rPr>
           <w:t xml:space="preserve"> </w:t>
         </w:r>
       </w:ins>
       <w:r>
-        <w:rPr>
-          <w:lang/>
-        </w:rPr>
         <w:t>facilita o entendimento e suporta de forma mais simples e direta a tomada de decisão.</w:t>
       </w:r>
     </w:p>
@@ -3405,7 +3302,6 @@
       <w:pPr>
         <w:rPr>
           <w:del w:id="40" w:author="Glauber Matteis Gadelha" w:date="2018-10-27T08:14:00Z"/>
-          <w:lang/>
         </w:rPr>
         <w:pPrChange w:id="41" w:author="glaubergad" w:date="2019-03-04T20:22:00Z">
           <w:pPr>
@@ -3417,18 +3313,12 @@
       </w:pPr>
       <w:del w:id="42" w:author="Glauber Matteis Gadelha" w:date="2018-10-27T08:14:00Z">
         <w:r>
-          <w:rPr>
-            <w:lang/>
-          </w:rPr>
           <w:delText>No mercado corporativo, esse esforço evoluiu de tabelas e gráficos feitos à mão para as planilhas eletrônicas, como Lotus 123 e mais recentemente e ainda bastante utilizada atualmente a Microsoft Excel. Porém, com os sistemas gerenciadores de bancos de dados tomando o lugar de destaque como principal ferramenta de armazenamento de dados em massa, o desenvolvimento de aplicações para manipulação e apresentação destes dados tem evoluído a cada ano.</w:delText>
         </w:r>
       </w:del>
     </w:p>
     <w:p>
       <w:pPr>
-        <w:rPr>
-          <w:lang/>
-        </w:rPr>
         <w:pPrChange w:id="43" w:author="glaubergad" w:date="2019-03-04T20:22:00Z">
           <w:pPr>
             <w:pStyle w:val="Paragrafo-Artigo"/>
@@ -3438,65 +3328,38 @@
         </w:pPrChange>
       </w:pPr>
       <w:r>
-        <w:rPr>
-          <w:lang/>
-        </w:rPr>
         <w:t xml:space="preserve">Mesmo com as linguagens de programação, como Java, C#, entre outras terem evoluído e expandido sua biblioteca de Interfaces de Aplicações para Programação, comumente chamadas </w:t>
       </w:r>
       <w:proofErr w:type="spellStart"/>
       <w:r>
-        <w:rPr>
-          <w:lang/>
-        </w:rPr>
         <w:t>APIs</w:t>
       </w:r>
       <w:proofErr w:type="spellEnd"/>
       <w:r>
-        <w:rPr>
-          <w:lang/>
-        </w:rPr>
         <w:t xml:space="preserve">, ainda é trabalhoso desenvolver a camada de apresentação de dados de forma gráfica e dinâmica. Uma página JSP ou ASP contendo um </w:t>
       </w:r>
       <w:proofErr w:type="spellStart"/>
       <w:r>
-        <w:rPr>
-          <w:lang/>
-        </w:rPr>
         <w:t>dashboard</w:t>
       </w:r>
       <w:proofErr w:type="spellEnd"/>
       <w:r>
-        <w:rPr>
-          <w:lang/>
-        </w:rPr>
         <w:t xml:space="preserve"> que sintetiza em uma tela</w:t>
       </w:r>
       <w:del w:id="44" w:author="Glauber Matteis Gadelha" w:date="2018-10-27T08:15:00Z">
         <w:r>
-          <w:rPr>
-            <w:lang/>
-          </w:rPr>
           <w:delText>, com diversos tipos de apresentações,</w:delText>
         </w:r>
       </w:del>
       <w:r>
-        <w:rPr>
-          <w:lang/>
-        </w:rPr>
         <w:t xml:space="preserve"> um conjunto de informações de um relatório de pesquisa em banco de dados requer algumas centenas de linhas de código</w:t>
       </w:r>
       <w:del w:id="45" w:author="Glauber Matteis Gadelha" w:date="2018-10-27T08:15:00Z">
         <w:r>
-          <w:rPr>
-            <w:lang/>
-          </w:rPr>
           <w:delText>, ainda que se utilizem frameworks que facilitam bastante este serviço</w:delText>
         </w:r>
       </w:del>
       <w:r>
-        <w:rPr>
-          <w:lang/>
-        </w:rPr>
         <w:t xml:space="preserve">. </w:t>
       </w:r>
     </w:p>
@@ -3504,7 +3367,6 @@
       <w:pPr>
         <w:rPr>
           <w:del w:id="46" w:author="Glauber Matteis Gadelha" w:date="2018-10-27T08:15:00Z"/>
-          <w:lang/>
         </w:rPr>
         <w:pPrChange w:id="47" w:author="glaubergad" w:date="2019-03-04T20:22:00Z">
           <w:pPr>
@@ -3516,9 +3378,6 @@
       </w:pPr>
       <w:del w:id="48" w:author="Glauber Matteis Gadelha" w:date="2018-10-27T08:15:00Z">
         <w:r>
-          <w:rPr>
-            <w:lang/>
-          </w:rPr>
           <w:delText>São blocos padronizados, misturando tags e conteúdo HTML às marcações típicas das linguagens de apresentação para aplicações web, mas que devem ser inseridos sempre que se faz necessário construir essas saídas para o usuário.</w:delText>
         </w:r>
       </w:del>
@@ -3721,7 +3580,6 @@
       <w:r>
         <w:rPr>
           <w:rFonts w:cs="Times New Roman"/>
-          <w:highlight w:val="yellow"/>
           <w:rPrChange w:id="58" w:author="glaubergad" w:date="2019-02-23T10:57:00Z">
             <w:rPr>
               <w:rFonts w:cs="Times New Roman"/>
@@ -4007,58 +3865,8 @@
         <w:rPr>
           <w:rFonts w:cs="Times New Roman"/>
         </w:rPr>
-        <w:t xml:space="preserve"> DC.</w:t>
-      </w:r>
-      <w:proofErr w:type="spellStart"/>
-      <w:r>
-        <w:rPr>
-          <w:rFonts w:cs="Times New Roman"/>
-        </w:rPr>
-        <w:t>js</w:t>
-      </w:r>
-      <w:proofErr w:type="spellEnd"/>
-      <w:r>
-        <w:rPr>
-          <w:rFonts w:cs="Times New Roman"/>
-        </w:rPr>
-        <w:t xml:space="preserve">, </w:t>
-      </w:r>
-      <w:proofErr w:type="spellStart"/>
-      <w:r>
-        <w:rPr>
-          <w:rFonts w:cs="Times New Roman"/>
-        </w:rPr>
-        <w:t>Crossfilter</w:t>
-      </w:r>
-      <w:proofErr w:type="spellEnd"/>
-      <w:r>
-        <w:rPr>
-          <w:rFonts w:cs="Times New Roman"/>
-        </w:rPr>
-        <w:t>.</w:t>
-      </w:r>
-      <w:proofErr w:type="spellStart"/>
-      <w:r>
-        <w:rPr>
-          <w:rFonts w:cs="Times New Roman"/>
-        </w:rPr>
-        <w:t>js</w:t>
-      </w:r>
-      <w:proofErr w:type="spellEnd"/>
-      <w:r>
-        <w:rPr>
-          <w:rFonts w:cs="Times New Roman"/>
-        </w:rPr>
-        <w:t xml:space="preserve"> e D3.</w:t>
-      </w:r>
-      <w:proofErr w:type="spellStart"/>
-      <w:r>
-        <w:rPr>
-          <w:rFonts w:cs="Times New Roman"/>
-        </w:rPr>
-        <w:t>js</w:t>
-      </w:r>
-      <w:proofErr w:type="spellEnd"/>
+        <w:t xml:space="preserve"> DC.js, Crossfilter.js e D3.js</w:t>
+      </w:r>
       <w:r>
         <w:rPr>
           <w:rFonts w:cs="Times New Roman"/>
@@ -4311,39 +4119,7 @@
       <w:proofErr w:type="spellEnd"/>
       <w:proofErr w:type="gramEnd"/>
       <w:r>
-        <w:t xml:space="preserve"> e as bibliotecas DC.</w:t>
-      </w:r>
-      <w:proofErr w:type="spellStart"/>
-      <w:r>
-        <w:t>js</w:t>
-      </w:r>
-      <w:proofErr w:type="spellEnd"/>
-      <w:r>
-        <w:t xml:space="preserve">, </w:t>
-      </w:r>
-      <w:proofErr w:type="spellStart"/>
-      <w:r>
-        <w:t>Crossfilter</w:t>
-      </w:r>
-      <w:proofErr w:type="spellEnd"/>
-      <w:r>
-        <w:t>.</w:t>
-      </w:r>
-      <w:proofErr w:type="spellStart"/>
-      <w:r>
-        <w:t>js</w:t>
-      </w:r>
-      <w:proofErr w:type="spellEnd"/>
-      <w:r>
-        <w:t xml:space="preserve"> e D3.</w:t>
-      </w:r>
-      <w:proofErr w:type="spellStart"/>
-      <w:r>
-        <w:t>js</w:t>
-      </w:r>
-      <w:proofErr w:type="spellEnd"/>
-      <w:r>
-        <w:t>, responsáveis por apresentar os dados de forma gráfica e dinâmica em páginas HTML.</w:t>
+        <w:t xml:space="preserve"> e as bibliotecas DC.js, Crossfilter.js e D3.js, responsáveis por apresentar os dados de forma gráfica e dinâmica em páginas HTML.</w:t>
       </w:r>
     </w:p>
     <w:p>
@@ -4641,14 +4417,12 @@
       <w:r>
         <w:t xml:space="preserve">, um precursor do comando </w:t>
       </w:r>
-      <w:proofErr w:type="spellStart"/>
       <w:r>
         <w:rPr>
           <w:i/>
         </w:rPr>
         <w:t>goto</w:t>
       </w:r>
-      <w:proofErr w:type="spellEnd"/>
       <w:r>
         <w:t>, que possibilitava reaproveitar blocos de código dentro do mesmo programa. Desta data adiante, programadores reaproveitam blocos de código em arquivos pessoais, programas antigos, repositórios públicos e até mesmo em sua memória.</w:t>
       </w:r>
@@ -4709,8 +4483,6 @@
       <w:r>
         <w:tab/>
       </w:r>
-      <w:bookmarkStart w:id="91" w:name="_GoBack"/>
-      <w:bookmarkEnd w:id="91"/>
     </w:p>
     <w:p>
       <w:r>
@@ -4776,12 +4548,12 @@
       <w:pPr>
         <w:pStyle w:val="Ttulo2"/>
       </w:pPr>
-      <w:del w:id="92" w:author="glaubergad" w:date="2019-03-04T20:25:00Z">
+      <w:del w:id="91" w:author="glaubergad" w:date="2019-03-04T20:25:00Z">
         <w:r>
           <w:delText>3</w:delText>
         </w:r>
       </w:del>
-      <w:ins w:id="93" w:author="glaubergad" w:date="2019-03-04T20:25:00Z">
+      <w:ins w:id="92" w:author="glaubergad" w:date="2019-03-04T20:25:00Z">
         <w:r>
           <w:t>2</w:t>
         </w:r>
@@ -4799,12 +4571,12 @@
       <w:pPr>
         <w:pStyle w:val="Ttulo2"/>
       </w:pPr>
-      <w:del w:id="94" w:author="glaubergad" w:date="2019-03-04T20:25:00Z">
+      <w:del w:id="93" w:author="glaubergad" w:date="2019-03-04T20:25:00Z">
         <w:r>
           <w:delText>3</w:delText>
         </w:r>
       </w:del>
-      <w:ins w:id="95" w:author="glaubergad" w:date="2019-03-04T20:25:00Z">
+      <w:ins w:id="94" w:author="glaubergad" w:date="2019-03-04T20:25:00Z">
         <w:r>
           <w:t>2</w:t>
         </w:r>
@@ -4822,12 +4594,12 @@
       <w:pPr>
         <w:pStyle w:val="Ttulo2"/>
       </w:pPr>
-      <w:del w:id="96" w:author="glaubergad" w:date="2019-03-04T20:25:00Z">
+      <w:del w:id="95" w:author="glaubergad" w:date="2019-03-04T20:25:00Z">
         <w:r>
           <w:delText>3</w:delText>
         </w:r>
       </w:del>
-      <w:ins w:id="97" w:author="glaubergad" w:date="2019-03-04T20:25:00Z">
+      <w:ins w:id="96" w:author="glaubergad" w:date="2019-03-04T20:25:00Z">
         <w:r>
           <w:t>2</w:t>
         </w:r>
@@ -4845,12 +4617,12 @@
       <w:pPr>
         <w:pStyle w:val="Ttulo2"/>
       </w:pPr>
-      <w:del w:id="98" w:author="glaubergad" w:date="2019-03-04T20:25:00Z">
+      <w:del w:id="97" w:author="glaubergad" w:date="2019-03-04T20:25:00Z">
         <w:r>
           <w:delText>3</w:delText>
         </w:r>
       </w:del>
-      <w:ins w:id="99" w:author="glaubergad" w:date="2019-03-04T20:25:00Z">
+      <w:ins w:id="98" w:author="glaubergad" w:date="2019-03-04T20:25:00Z">
         <w:r>
           <w:t>2</w:t>
         </w:r>
@@ -4961,17 +4733,9 @@
       <w:proofErr w:type="spellEnd"/>
       <w:proofErr w:type="gramEnd"/>
       <w:r>
-        <w:t xml:space="preserve"> permite gerar um </w:t>
-      </w:r>
-      <w:proofErr w:type="spellStart"/>
-      <w:r>
-        <w:t>Dashboard</w:t>
-      </w:r>
-      <w:proofErr w:type="spellEnd"/>
-      <w:r>
-        <w:t xml:space="preserve"> contendo uma tabela e 3 tipos de gráficos</w:t>
-      </w:r>
-      <w:ins w:id="100" w:author="glaubergad" w:date="2019-03-04T20:26:00Z">
+        <w:t xml:space="preserve"> permite gerar um Dashboard contendo uma tabela e 3 tipos de gráficos</w:t>
+      </w:r>
+      <w:ins w:id="99" w:author="glaubergad" w:date="2019-03-04T20:26:00Z">
         <w:r>
           <w:t>, sendo 1 gráfico de área, 1 gráfico de barras e 1 gráfico pizza</w:t>
         </w:r>
@@ -5035,7 +4799,7 @@
         </w:numPr>
         <w:ind w:left="993"/>
         <w:rPr>
-          <w:ins w:id="101" w:author="glaubergad" w:date="2019-03-04T20:28:00Z"/>
+          <w:ins w:id="100" w:author="glaubergad" w:date="2019-03-04T20:28:00Z"/>
         </w:rPr>
       </w:pPr>
       <w:r>
@@ -5051,12 +4815,12 @@
       <w:r>
         <w:t xml:space="preserve"> </w:t>
       </w:r>
-      <w:ins w:id="102" w:author="glaubergad" w:date="2019-03-04T20:27:00Z">
+      <w:ins w:id="101" w:author="glaubergad" w:date="2019-03-04T20:27:00Z">
         <w:r>
           <w:t>captura a primeira linha do arquivo fonte de dados, considerando que esta traga os nomes dos atributos contidos</w:t>
         </w:r>
       </w:ins>
-      <w:del w:id="103" w:author="glaubergad" w:date="2019-03-04T20:28:00Z">
+      <w:del w:id="102" w:author="glaubergad" w:date="2019-03-04T20:28:00Z">
         <w:r>
           <w:delText>lista os atributos obtidos a fim de que o usuário possa selecionar quais deles serão usados como dimensões</w:delText>
         </w:r>
@@ -5074,7 +4838,7 @@
         </w:numPr>
         <w:ind w:left="993"/>
       </w:pPr>
-      <w:ins w:id="104" w:author="glaubergad" w:date="2019-03-04T20:28:00Z">
+      <w:ins w:id="103" w:author="glaubergad" w:date="2019-03-04T20:28:00Z">
         <w:r>
           <w:t xml:space="preserve">O usuário especifica o domínio (eixo X) e a </w:t>
         </w:r>
@@ -5087,7 +4851,7 @@
           <w:t>Eixo Y) de cada tipo de gráfico</w:t>
         </w:r>
       </w:ins>
-      <w:ins w:id="105" w:author="glaubergad" w:date="2019-03-04T20:29:00Z">
+      <w:ins w:id="104" w:author="glaubergad" w:date="2019-03-04T20:29:00Z">
         <w:r>
           <w:t>, bem como o título e as etiquetas dos atributos de domínio e imagem;</w:t>
         </w:r>
@@ -5102,10 +4866,10 @@
         </w:numPr>
         <w:ind w:left="993"/>
         <w:rPr>
-          <w:del w:id="106" w:author="glaubergad" w:date="2019-03-04T20:29:00Z"/>
-        </w:rPr>
-      </w:pPr>
-      <w:del w:id="107" w:author="glaubergad" w:date="2019-03-04T20:29:00Z">
+          <w:del w:id="105" w:author="glaubergad" w:date="2019-03-04T20:29:00Z"/>
+        </w:rPr>
+      </w:pPr>
+      <w:del w:id="106" w:author="glaubergad" w:date="2019-03-04T20:29:00Z">
         <w:r>
           <w:delText>O usuário especifica o título do Dashboard e as etiquetas dos atributos a serem exibidas;</w:delText>
         </w:r>
@@ -5121,15 +4885,7 @@
         <w:ind w:left="993"/>
       </w:pPr>
       <w:r>
-        <w:t xml:space="preserve">O usuário especifica o caminho onde o arquivo contendo a estrutura do </w:t>
-      </w:r>
-      <w:proofErr w:type="spellStart"/>
-      <w:r>
-        <w:t>Dashboard</w:t>
-      </w:r>
-      <w:proofErr w:type="spellEnd"/>
-      <w:r>
-        <w:t xml:space="preserve"> deve ser armazenado;</w:t>
+        <w:t>O usuário especifica o caminho onde o arquivo contendo a estrutura do Dashboard deve ser armazenado;</w:t>
       </w:r>
     </w:p>
     <w:p>
@@ -5163,15 +4919,7 @@
         <w:t xml:space="preserve"> incluindo os dados espec</w:t>
       </w:r>
       <w:r>
-        <w:t xml:space="preserve">ificados, gerando um </w:t>
-      </w:r>
-      <w:proofErr w:type="spellStart"/>
-      <w:r>
-        <w:t>Dashboard</w:t>
-      </w:r>
-      <w:proofErr w:type="spellEnd"/>
-      <w:r>
-        <w:t xml:space="preserve"> completo.</w:t>
+        <w:t>ificados, gerando um Dashboard completo.</w:t>
       </w:r>
     </w:p>
     <w:p>
@@ -5344,15 +5092,7 @@
       </w:r>
       <w:proofErr w:type="gramEnd"/>
       <w:r>
-        <w:t xml:space="preserve"> do gerador de </w:t>
-      </w:r>
-      <w:proofErr w:type="spellStart"/>
-      <w:r>
-        <w:t>Dashboard</w:t>
-      </w:r>
-      <w:proofErr w:type="spellEnd"/>
-      <w:r>
-        <w:t>.</w:t>
+        <w:t xml:space="preserve"> do gerador de Dashboard.</w:t>
       </w:r>
     </w:p>
     <w:p>
@@ -5373,26 +5113,18 @@
         <w:tab/>
         <w:t xml:space="preserve">A aplicação produzida neste trabalho, a partir das especificações de entrada, será capaz de </w:t>
       </w:r>
-      <w:del w:id="108" w:author="glaubergad" w:date="2019-03-04T20:30:00Z">
+      <w:del w:id="107" w:author="glaubergad" w:date="2019-03-04T20:30:00Z">
         <w:r>
           <w:delText xml:space="preserve">produzir </w:delText>
         </w:r>
       </w:del>
-      <w:ins w:id="109" w:author="glaubergad" w:date="2019-03-04T20:30:00Z">
+      <w:ins w:id="108" w:author="glaubergad" w:date="2019-03-04T20:30:00Z">
         <w:r>
           <w:t xml:space="preserve">gerar </w:t>
         </w:r>
       </w:ins>
       <w:r>
-        <w:t xml:space="preserve">um </w:t>
-      </w:r>
-      <w:proofErr w:type="spellStart"/>
-      <w:r>
-        <w:t>Dashboard</w:t>
-      </w:r>
-      <w:proofErr w:type="spellEnd"/>
-      <w:r>
-        <w:t xml:space="preserve"> completo. As entradas são: o arquivo de dados, os arquivos de </w:t>
+        <w:t xml:space="preserve">um Dashboard completo. As entradas são: o arquivo de dados, os arquivos de </w:t>
       </w:r>
       <w:proofErr w:type="spellStart"/>
       <w:r>
@@ -5400,15 +5132,7 @@
       </w:r>
       <w:proofErr w:type="spellEnd"/>
       <w:r>
-        <w:t xml:space="preserve">, os atributos de dimensão, o título do arquivo e o caminho para armazenamento do </w:t>
-      </w:r>
-      <w:proofErr w:type="spellStart"/>
-      <w:r>
-        <w:t>Dashboard</w:t>
-      </w:r>
-      <w:proofErr w:type="spellEnd"/>
-      <w:r>
-        <w:t xml:space="preserve"> gerado.</w:t>
+        <w:t>, os atributos de dimensão, o título do arquivo e o caminho para armazenamento do Dashboard gerado.</w:t>
       </w:r>
     </w:p>
     <w:p>
@@ -5428,15 +5152,7 @@
         <w:t>2</w:t>
       </w:r>
       <w:r>
-        <w:t xml:space="preserve">, podem ser observados os requisitos </w:t>
-      </w:r>
-      <w:proofErr w:type="spellStart"/>
-      <w:r>
-        <w:t>não-funcionais</w:t>
-      </w:r>
-      <w:proofErr w:type="spellEnd"/>
-      <w:r>
-        <w:t>.</w:t>
+        <w:t>, podem ser observados os requisitos não-funcionais.</w:t>
       </w:r>
     </w:p>
     <w:p/>
@@ -5444,7 +5160,7 @@
       <w:tblPr>
         <w:tblStyle w:val="Tabelacomgrade"/>
         <w:tblW w:w="0" w:type="auto"/>
-        <w:tblLook w:val="04A0"/>
+        <w:tblLook w:val="04A0" w:firstRow="1" w:lastRow="0" w:firstColumn="1" w:lastColumn="0" w:noHBand="0" w:noVBand="1"/>
       </w:tblPr>
       <w:tblGrid>
         <w:gridCol w:w="1242"/>
@@ -5821,17 +5537,10 @@
                 <w:sz w:val="20"/>
                 <w:szCs w:val="20"/>
               </w:rPr>
-              <w:t xml:space="preserve"> o caminho onde o </w:t>
-            </w:r>
-            <w:proofErr w:type="spellStart"/>
-            <w:r>
-              <w:rPr>
-                <w:sz w:val="20"/>
-                <w:szCs w:val="20"/>
-              </w:rPr>
-              <w:t>Dashboard</w:t>
-            </w:r>
-            <w:proofErr w:type="spellEnd"/>
+              <w:t xml:space="preserve"> o caminho onde o Dashboard</w:t>
+            </w:r>
+            <w:bookmarkStart w:id="109" w:name="_GoBack"/>
+            <w:bookmarkEnd w:id="109"/>
             <w:r>
               <w:rPr>
                 <w:sz w:val="20"/>
@@ -5894,23 +5603,7 @@
                 <w:sz w:val="20"/>
                 <w:szCs w:val="20"/>
               </w:rPr>
-              <w:t xml:space="preserve">O sistema deve gerar o </w:t>
-            </w:r>
-            <w:proofErr w:type="spellStart"/>
-            <w:r>
-              <w:rPr>
-                <w:sz w:val="20"/>
-                <w:szCs w:val="20"/>
-              </w:rPr>
-              <w:t>Dashboard</w:t>
-            </w:r>
-            <w:proofErr w:type="spellEnd"/>
-            <w:r>
-              <w:rPr>
-                <w:sz w:val="20"/>
-                <w:szCs w:val="20"/>
-              </w:rPr>
-              <w:t>, compactando toda a estrutura em um arquivo ZIP, no caminho especificado pelo usuário.</w:t>
+              <w:t>O sistema deve gerar o Dashboard, compactando toda a estrutura em um arquivo ZIP, no caminho especificado pelo usuário.</w:t>
             </w:r>
           </w:p>
         </w:tc>
@@ -5954,7 +5647,7 @@
       <w:tblPr>
         <w:tblStyle w:val="Tabelacomgrade"/>
         <w:tblW w:w="0" w:type="auto"/>
-        <w:tblLook w:val="04A0"/>
+        <w:tblLook w:val="04A0" w:firstRow="1" w:lastRow="0" w:firstColumn="1" w:lastColumn="0" w:noHBand="0" w:noVBand="1"/>
       </w:tblPr>
       <w:tblGrid>
         <w:gridCol w:w="1242"/>
@@ -6135,15 +5828,7 @@
               <w:jc w:val="left"/>
             </w:pPr>
             <w:r>
-              <w:t xml:space="preserve">O desempenho da geração do </w:t>
-            </w:r>
-            <w:proofErr w:type="spellStart"/>
-            <w:r>
-              <w:t>Dashboard</w:t>
-            </w:r>
-            <w:proofErr w:type="spellEnd"/>
-            <w:r>
-              <w:t xml:space="preserve"> deve ser alto. O tempo de geração do arquivo destino não deve exceder 30 segundos.</w:t>
+              <w:t>O desempenho da geração do Dashboard deve ser alto. O tempo de geração do arquivo destino não deve exceder 30 segundos.</w:t>
             </w:r>
           </w:p>
         </w:tc>
@@ -6309,10 +5994,10 @@
                     <pic:cNvPicPr/>
                   </pic:nvPicPr>
                   <pic:blipFill>
-                    <a:blip r:embed="rId8" cstate="print">
+                    <a:blip r:embed="rId9" cstate="print">
                       <a:extLst>
                         <a:ext uri="{28A0092B-C50C-407E-A947-70E740481C1C}">
-                          <a14:useLocalDpi xmlns:a14="http://schemas.microsoft.com/office/drawing/2010/main" xmlns:wps="http://schemas.microsoft.com/office/word/2010/wordprocessingShape" xmlns:wpi="http://schemas.microsoft.com/office/word/2010/wordprocessingInk" xmlns:wpg="http://schemas.microsoft.com/office/word/2010/wordprocessingGroup" xmlns:w14="http://schemas.microsoft.com/office/word/2010/wordml" xmlns:w="http://schemas.openxmlformats.org/wordprocessingml/2006/main" xmlns:w10="urn:schemas-microsoft-com:office:word" xmlns:wp14="http://schemas.microsoft.com/office/word/2010/wordprocessingDrawing" xmlns:v="urn:schemas-microsoft-com:vml" xmlns:o="urn:schemas-microsoft-com:office:office" xmlns:mc="http://schemas.openxmlformats.org/markup-compatibility/2006" xmlns:wpc="http://schemas.microsoft.com/office/word/2010/wordprocessingCanvas" xmlns="" val="0"/>
+                          <a14:useLocalDpi xmlns:a14="http://schemas.microsoft.com/office/drawing/2010/main" val="0"/>
                         </a:ext>
                       </a:extLst>
                     </a:blip>
@@ -6360,15 +6045,7 @@
       <w:proofErr w:type="spellEnd"/>
       <w:proofErr w:type="gramEnd"/>
       <w:r>
-        <w:t xml:space="preserve"> foi detalhada considerando o processo completo de geração do </w:t>
-      </w:r>
-      <w:proofErr w:type="spellStart"/>
-      <w:r>
-        <w:t>Dashboard</w:t>
-      </w:r>
-      <w:proofErr w:type="spellEnd"/>
-      <w:r>
-        <w:t xml:space="preserve"> do ponto de vista do usuário da aplicação. Este detalhamento pode ser observado no Quadro </w:t>
+        <w:t xml:space="preserve"> foi detalhada considerando o processo completo de geração do Dashboard do ponto de vista do usuário da aplicação. Este detalhamento pode ser observado no Quadro </w:t>
       </w:r>
       <w:proofErr w:type="gramStart"/>
       <w:r>
@@ -6384,7 +6061,7 @@
       <w:tblPr>
         <w:tblStyle w:val="Tabelacomgrade"/>
         <w:tblW w:w="0" w:type="auto"/>
-        <w:tblLook w:val="04A0"/>
+        <w:tblLook w:val="04A0" w:firstRow="1" w:lastRow="0" w:firstColumn="1" w:lastColumn="0" w:noHBand="0" w:noVBand="1"/>
       </w:tblPr>
       <w:tblGrid>
         <w:gridCol w:w="2235"/>
@@ -6430,21 +6107,7 @@
               <w:rPr>
                 <w:sz w:val="20"/>
               </w:rPr>
-              <w:t xml:space="preserve"> Permite ao usuário especificar o arquivo de dados, os atributos a serem usados como dimensões nos gráficos e o caminho para a geração do arquivo compactado com o </w:t>
-            </w:r>
-            <w:proofErr w:type="spellStart"/>
-            <w:r>
-              <w:rPr>
-                <w:sz w:val="20"/>
-              </w:rPr>
-              <w:t>Dashboard</w:t>
-            </w:r>
-            <w:proofErr w:type="spellEnd"/>
-            <w:r>
-              <w:rPr>
-                <w:sz w:val="20"/>
-              </w:rPr>
-              <w:t xml:space="preserve"> completo.</w:t>
+              <w:t xml:space="preserve"> Permite ao usuário especificar o arquivo de dados, os atributos a serem usados como dimensões nos gráficos e o caminho para a geração do arquivo compactado com o Dashboard completo.</w:t>
             </w:r>
           </w:p>
         </w:tc>
@@ -6780,7 +6443,7 @@
 </file>
 
 <file path=word/endnotes.xml><?xml version="1.0" encoding="utf-8"?>
-<w:endnotes xmlns:ve="http://schemas.openxmlformats.org/markup-compatibility/2006" xmlns:o="urn:schemas-microsoft-com:office:office" xmlns:r="http://schemas.openxmlformats.org/officeDocument/2006/relationships" xmlns:m="http://schemas.openxmlformats.org/officeDocument/2006/math" xmlns:v="urn:schemas-microsoft-com:vml" xmlns:wp="http://schemas.openxmlformats.org/drawingml/2006/wordprocessingDrawing" xmlns:w10="urn:schemas-microsoft-com:office:word" xmlns:w="http://schemas.openxmlformats.org/wordprocessingml/2006/main" xmlns:wne="http://schemas.microsoft.com/office/word/2006/wordml">
+<w:endnotes xmlns:wpc="http://schemas.microsoft.com/office/word/2010/wordprocessingCanvas" xmlns:mc="http://schemas.openxmlformats.org/markup-compatibility/2006" xmlns:o="urn:schemas-microsoft-com:office:office" xmlns:r="http://schemas.openxmlformats.org/officeDocument/2006/relationships" xmlns:m="http://schemas.openxmlformats.org/officeDocument/2006/math" xmlns:v="urn:schemas-microsoft-com:vml" xmlns:wp14="http://schemas.microsoft.com/office/word/2010/wordprocessingDrawing" xmlns:wp="http://schemas.openxmlformats.org/drawingml/2006/wordprocessingDrawing" xmlns:w10="urn:schemas-microsoft-com:office:word" xmlns:w="http://schemas.openxmlformats.org/wordprocessingml/2006/main" xmlns:w14="http://schemas.microsoft.com/office/word/2010/wordml" xmlns:wpg="http://schemas.microsoft.com/office/word/2010/wordprocessingGroup" xmlns:wpi="http://schemas.microsoft.com/office/word/2010/wordprocessingInk" xmlns:wne="http://schemas.microsoft.com/office/word/2006/wordml" xmlns:wps="http://schemas.microsoft.com/office/word/2010/wordprocessingShape" mc:Ignorable="w14 wp14">
   <w:endnote w:type="separator" w:id="-1">
     <w:p>
       <w:pPr>
@@ -6805,7 +6468,7 @@
 </file>
 
 <file path=word/footnotes.xml><?xml version="1.0" encoding="utf-8"?>
-<w:footnotes xmlns:ve="http://schemas.openxmlformats.org/markup-compatibility/2006" xmlns:o="urn:schemas-microsoft-com:office:office" xmlns:r="http://schemas.openxmlformats.org/officeDocument/2006/relationships" xmlns:m="http://schemas.openxmlformats.org/officeDocument/2006/math" xmlns:v="urn:schemas-microsoft-com:vml" xmlns:wp="http://schemas.openxmlformats.org/drawingml/2006/wordprocessingDrawing" xmlns:w10="urn:schemas-microsoft-com:office:word" xmlns:w="http://schemas.openxmlformats.org/wordprocessingml/2006/main" xmlns:wne="http://schemas.microsoft.com/office/word/2006/wordml">
+<w:footnotes xmlns:wpc="http://schemas.microsoft.com/office/word/2010/wordprocessingCanvas" xmlns:mc="http://schemas.openxmlformats.org/markup-compatibility/2006" xmlns:o="urn:schemas-microsoft-com:office:office" xmlns:r="http://schemas.openxmlformats.org/officeDocument/2006/relationships" xmlns:m="http://schemas.openxmlformats.org/officeDocument/2006/math" xmlns:v="urn:schemas-microsoft-com:vml" xmlns:wp14="http://schemas.microsoft.com/office/word/2010/wordprocessingDrawing" xmlns:wp="http://schemas.openxmlformats.org/drawingml/2006/wordprocessingDrawing" xmlns:w10="urn:schemas-microsoft-com:office:word" xmlns:w="http://schemas.openxmlformats.org/wordprocessingml/2006/main" xmlns:w14="http://schemas.microsoft.com/office/word/2010/wordml" xmlns:wpg="http://schemas.microsoft.com/office/word/2010/wordprocessingGroup" xmlns:wpi="http://schemas.microsoft.com/office/word/2010/wordprocessingInk" xmlns:wne="http://schemas.microsoft.com/office/word/2006/wordml" xmlns:wps="http://schemas.microsoft.com/office/word/2010/wordprocessingShape" mc:Ignorable="w14 wp14">
   <w:footnote w:type="separator" w:id="-1">
     <w:p>
       <w:pPr>
@@ -6830,7 +6493,7 @@
 </file>
 
 <file path=word/numbering.xml><?xml version="1.0" encoding="utf-8"?>
-<w:numbering xmlns:ve="http://schemas.openxmlformats.org/markup-compatibility/2006" xmlns:o="urn:schemas-microsoft-com:office:office" xmlns:r="http://schemas.openxmlformats.org/officeDocument/2006/relationships" xmlns:m="http://schemas.openxmlformats.org/officeDocument/2006/math" xmlns:v="urn:schemas-microsoft-com:vml" xmlns:wp="http://schemas.openxmlformats.org/drawingml/2006/wordprocessingDrawing" xmlns:w10="urn:schemas-microsoft-com:office:word" xmlns:w="http://schemas.openxmlformats.org/wordprocessingml/2006/main" xmlns:wne="http://schemas.microsoft.com/office/word/2006/wordml">
+<w:numbering xmlns:wpc="http://schemas.microsoft.com/office/word/2010/wordprocessingCanvas" xmlns:mc="http://schemas.openxmlformats.org/markup-compatibility/2006" xmlns:o="urn:schemas-microsoft-com:office:office" xmlns:r="http://schemas.openxmlformats.org/officeDocument/2006/relationships" xmlns:m="http://schemas.openxmlformats.org/officeDocument/2006/math" xmlns:v="urn:schemas-microsoft-com:vml" xmlns:wp14="http://schemas.microsoft.com/office/word/2010/wordprocessingDrawing" xmlns:wp="http://schemas.openxmlformats.org/drawingml/2006/wordprocessingDrawing" xmlns:w10="urn:schemas-microsoft-com:office:word" xmlns:w="http://schemas.openxmlformats.org/wordprocessingml/2006/main" xmlns:w14="http://schemas.microsoft.com/office/word/2010/wordml" xmlns:wpg="http://schemas.microsoft.com/office/word/2010/wordprocessingGroup" xmlns:wpi="http://schemas.microsoft.com/office/word/2010/wordprocessingInk" xmlns:wne="http://schemas.microsoft.com/office/word/2006/wordml" xmlns:wps="http://schemas.microsoft.com/office/word/2010/wordprocessingShape" mc:Ignorable="w14 wp14">
   <w:abstractNum w:abstractNumId="0">
     <w:nsid w:val="003B0B10"/>
     <w:multiLevelType w:val="hybridMultilevel"/>
@@ -8058,7 +7721,7 @@
 </file>
 
 <file path=word/styles.xml><?xml version="1.0" encoding="utf-8"?>
-<w:styles xmlns:r="http://schemas.openxmlformats.org/officeDocument/2006/relationships" xmlns:w="http://schemas.openxmlformats.org/wordprocessingml/2006/main">
+<w:styles xmlns:mc="http://schemas.openxmlformats.org/markup-compatibility/2006" xmlns:r="http://schemas.openxmlformats.org/officeDocument/2006/relationships" xmlns:w="http://schemas.openxmlformats.org/wordprocessingml/2006/main" xmlns:w14="http://schemas.microsoft.com/office/word/2010/wordml" mc:Ignorable="w14">
   <w:docDefaults>
     <w:rPrDefault>
       <w:rPr>
@@ -8280,7 +7943,6 @@
     <w:uiPriority w:val="99"/>
     <w:semiHidden/>
     <w:unhideWhenUsed/>
-    <w:qFormat/>
     <w:tblPr>
       <w:tblInd w:w="0" w:type="dxa"/>
       <w:tblCellMar>
@@ -8320,7 +7982,6 @@
       <w:spacing w:after="0"/>
     </w:pPr>
     <w:tblPr>
-      <w:tblInd w:w="0" w:type="dxa"/>
       <w:tblBorders>
         <w:top w:val="single" w:sz="4" w:space="0" w:color="auto"/>
         <w:left w:val="single" w:sz="4" w:space="0" w:color="auto"/>
@@ -8329,12 +7990,6 @@
         <w:insideH w:val="single" w:sz="4" w:space="0" w:color="auto"/>
         <w:insideV w:val="single" w:sz="4" w:space="0" w:color="auto"/>
       </w:tblBorders>
-      <w:tblCellMar>
-        <w:top w:w="0" w:type="dxa"/>
-        <w:left w:w="108" w:type="dxa"/>
-        <w:bottom w:w="0" w:type="dxa"/>
-        <w:right w:w="108" w:type="dxa"/>
-      </w:tblCellMar>
     </w:tblPr>
   </w:style>
   <w:style w:type="paragraph" w:styleId="PargrafodaLista">
@@ -8889,307 +8544,6 @@
 </w:styles>
 </file>
 
-<file path=word/glossary/document.xml><?xml version="1.0" encoding="utf-8"?>
-<w:glossaryDocument xmlns:ve="http://schemas.openxmlformats.org/markup-compatibility/2006" xmlns:o="urn:schemas-microsoft-com:office:office" xmlns:r="http://schemas.openxmlformats.org/officeDocument/2006/relationships" xmlns:m="http://schemas.openxmlformats.org/officeDocument/2006/math" xmlns:v="urn:schemas-microsoft-com:vml" xmlns:wp="http://schemas.openxmlformats.org/drawingml/2006/wordprocessingDrawing" xmlns:w10="urn:schemas-microsoft-com:office:word" xmlns:w="http://schemas.openxmlformats.org/wordprocessingml/2006/main" xmlns:wne="http://schemas.microsoft.com/office/word/2006/wordml">
-  <w:docParts/>
-</w:glossaryDocument>
-</file>
-
-<file path=word/glossary/fontTable.xml><?xml version="1.0" encoding="utf-8"?>
-<w:fonts xmlns:r="http://schemas.openxmlformats.org/officeDocument/2006/relationships" xmlns:w="http://schemas.openxmlformats.org/wordprocessingml/2006/main">
-  <w:font w:name="Times New Roman">
-    <w:panose1 w:val="02020603050405020304"/>
-    <w:charset w:val="00"/>
-    <w:family w:val="roman"/>
-    <w:pitch w:val="variable"/>
-    <w:sig w:usb0="E0002EFF" w:usb1="C000785B" w:usb2="00000009" w:usb3="00000000" w:csb0="000001FF" w:csb1="00000000"/>
-  </w:font>
-  <w:font w:name="Courier New">
-    <w:panose1 w:val="02070309020205020404"/>
-    <w:charset w:val="00"/>
-    <w:family w:val="modern"/>
-    <w:pitch w:val="fixed"/>
-    <w:sig w:usb0="E0002EFF" w:usb1="C0007843" w:usb2="00000009" w:usb3="00000000" w:csb0="000001FF" w:csb1="00000000"/>
-  </w:font>
-  <w:font w:name="Wingdings">
-    <w:panose1 w:val="05000000000000000000"/>
-    <w:charset w:val="02"/>
-    <w:family w:val="auto"/>
-    <w:pitch w:val="variable"/>
-    <w:sig w:usb0="00000000" w:usb1="10000000" w:usb2="00000000" w:usb3="00000000" w:csb0="80000000" w:csb1="00000000"/>
-  </w:font>
-  <w:font w:name="Symbol">
-    <w:panose1 w:val="05050102010706020507"/>
-    <w:charset w:val="02"/>
-    <w:family w:val="roman"/>
-    <w:pitch w:val="variable"/>
-    <w:sig w:usb0="00000000" w:usb1="10000000" w:usb2="00000000" w:usb3="00000000" w:csb0="80000000" w:csb1="00000000"/>
-  </w:font>
-  <w:font w:name="Arial">
-    <w:panose1 w:val="020B0604020202020204"/>
-    <w:charset w:val="00"/>
-    <w:family w:val="swiss"/>
-    <w:pitch w:val="variable"/>
-    <w:sig w:usb0="E0002EFF" w:usb1="C000785B" w:usb2="00000009" w:usb3="00000000" w:csb0="000001FF" w:csb1="00000000"/>
-  </w:font>
-  <w:font w:name="Calibri">
-    <w:panose1 w:val="020F0502020204030204"/>
-    <w:charset w:val="00"/>
-    <w:family w:val="swiss"/>
-    <w:pitch w:val="variable"/>
-    <w:sig w:usb0="E4002EFF" w:usb1="C000247B" w:usb2="00000009" w:usb3="00000000" w:csb0="000001FF" w:csb1="00000000"/>
-  </w:font>
-  <w:font w:name="Tahoma">
-    <w:panose1 w:val="020B0604030504040204"/>
-    <w:charset w:val="00"/>
-    <w:family w:val="swiss"/>
-    <w:pitch w:val="variable"/>
-    <w:sig w:usb0="E1002EFF" w:usb1="C000605B" w:usb2="00000029" w:usb3="00000000" w:csb0="000101FF" w:csb1="00000000"/>
-  </w:font>
-  <w:font w:name="Calibri Light">
-    <w:panose1 w:val="020F0302020204030204"/>
-    <w:charset w:val="00"/>
-    <w:family w:val="swiss"/>
-    <w:pitch w:val="variable"/>
-    <w:sig w:usb0="E4002EFF" w:usb1="C000247B" w:usb2="00000009" w:usb3="00000000" w:csb0="000001FF" w:csb1="00000000"/>
-  </w:font>
-  <w:font w:name="Cambria">
-    <w:panose1 w:val="02040503050406030204"/>
-    <w:charset w:val="00"/>
-    <w:family w:val="roman"/>
-    <w:pitch w:val="variable"/>
-    <w:sig w:usb0="E00006FF" w:usb1="420024FF" w:usb2="02000000" w:usb3="00000000" w:csb0="0000019F" w:csb1="00000000"/>
-  </w:font>
-</w:fonts>
-</file>
-
-<file path=word/glossary/settings.xml><?xml version="1.0" encoding="utf-8"?>
-<w:settings xmlns:o="urn:schemas-microsoft-com:office:office" xmlns:r="http://schemas.openxmlformats.org/officeDocument/2006/relationships" xmlns:m="http://schemas.openxmlformats.org/officeDocument/2006/math" xmlns:v="urn:schemas-microsoft-com:vml" xmlns:w10="urn:schemas-microsoft-com:office:word" xmlns:w="http://schemas.openxmlformats.org/wordprocessingml/2006/main" xmlns:sl="http://schemas.openxmlformats.org/schemaLibrary/2006/main">
-  <w:defaultTabStop w:val="708"/>
-  <w:hyphenationZone w:val="425"/>
-  <w:characterSpacingControl w:val="doNotCompress"/>
-  <w:compat>
-    <w:useFELayout/>
-  </w:compat>
-  <w:rsids>
-    <w:rsidRoot w:val="00403E50"/>
-    <w:rsid w:val="00403E50"/>
-  </w:rsids>
-  <m:mathPr>
-    <m:mathFont m:val="Cambria Math"/>
-    <m:brkBin m:val="before"/>
-    <m:brkBinSub m:val="--"/>
-    <m:smallFrac m:val="off"/>
-    <m:dispDef/>
-    <m:lMargin m:val="0"/>
-    <m:rMargin m:val="0"/>
-    <m:defJc m:val="centerGroup"/>
-    <m:wrapIndent m:val="1440"/>
-    <m:intLim m:val="subSup"/>
-    <m:naryLim m:val="undOvr"/>
-  </m:mathPr>
-  <w:themeFontLang w:val="pt-BR"/>
-  <w:clrSchemeMapping w:bg1="light1" w:t1="dark1" w:bg2="light2" w:t2="dark2" w:accent1="accent1" w:accent2="accent2" w:accent3="accent3" w:accent4="accent4" w:accent5="accent5" w:accent6="accent6" w:hyperlink="hyperlink" w:followedHyperlink="followedHyperlink"/>
-  <w:decimalSymbol w:val=","/>
-  <w:listSeparator w:val=";"/>
-</w:settings>
-</file>
-
-<file path=word/glossary/styles.xml><?xml version="1.0" encoding="utf-8"?>
-<w:styles xmlns:r="http://schemas.openxmlformats.org/officeDocument/2006/relationships" xmlns:w="http://schemas.openxmlformats.org/wordprocessingml/2006/main">
-  <w:docDefaults>
-    <w:rPrDefault>
-      <w:rPr>
-        <w:rFonts w:asciiTheme="minorHAnsi" w:eastAsiaTheme="minorEastAsia" w:hAnsiTheme="minorHAnsi" w:cstheme="minorBidi"/>
-        <w:sz w:val="22"/>
-        <w:szCs w:val="22"/>
-        <w:lang w:val="pt-BR" w:eastAsia="pt-BR" w:bidi="ar-SA"/>
-      </w:rPr>
-    </w:rPrDefault>
-    <w:pPrDefault>
-      <w:pPr>
-        <w:spacing w:after="200" w:line="276" w:lineRule="auto"/>
-      </w:pPr>
-    </w:pPrDefault>
-  </w:docDefaults>
-  <w:latentStyles w:defLockedState="0" w:defUIPriority="99" w:defSemiHidden="1" w:defUnhideWhenUsed="1" w:defQFormat="0" w:count="267">
-    <w:lsdException w:name="Normal" w:semiHidden="0" w:uiPriority="0" w:unhideWhenUsed="0" w:qFormat="1"/>
-    <w:lsdException w:name="heading 1" w:semiHidden="0" w:uiPriority="9" w:unhideWhenUsed="0" w:qFormat="1"/>
-    <w:lsdException w:name="heading 2" w:uiPriority="9" w:qFormat="1"/>
-    <w:lsdException w:name="heading 3" w:uiPriority="9" w:qFormat="1"/>
-    <w:lsdException w:name="heading 4" w:uiPriority="9" w:qFormat="1"/>
-    <w:lsdException w:name="heading 5" w:uiPriority="9" w:qFormat="1"/>
-    <w:lsdException w:name="heading 6" w:uiPriority="9" w:qFormat="1"/>
-    <w:lsdException w:name="heading 7" w:uiPriority="9" w:qFormat="1"/>
-    <w:lsdException w:name="heading 8" w:uiPriority="9" w:qFormat="1"/>
-    <w:lsdException w:name="heading 9" w:uiPriority="9" w:qFormat="1"/>
-    <w:lsdException w:name="toc 1" w:uiPriority="39"/>
-    <w:lsdException w:name="toc 2" w:uiPriority="39"/>
-    <w:lsdException w:name="toc 3" w:uiPriority="39"/>
-    <w:lsdException w:name="toc 4" w:uiPriority="39"/>
-    <w:lsdException w:name="toc 5" w:uiPriority="39"/>
-    <w:lsdException w:name="toc 6" w:uiPriority="39"/>
-    <w:lsdException w:name="toc 7" w:uiPriority="39"/>
-    <w:lsdException w:name="toc 8" w:uiPriority="39"/>
-    <w:lsdException w:name="toc 9" w:uiPriority="39"/>
-    <w:lsdException w:name="caption" w:uiPriority="35" w:qFormat="1"/>
-    <w:lsdException w:name="Title" w:semiHidden="0" w:uiPriority="10" w:unhideWhenUsed="0" w:qFormat="1"/>
-    <w:lsdException w:name="Default Paragraph Font" w:uiPriority="1"/>
-    <w:lsdException w:name="Subtitle" w:semiHidden="0" w:uiPriority="11" w:unhideWhenUsed="0" w:qFormat="1"/>
-    <w:lsdException w:name="Strong" w:semiHidden="0" w:uiPriority="22" w:unhideWhenUsed="0" w:qFormat="1"/>
-    <w:lsdException w:name="Emphasis" w:semiHidden="0" w:uiPriority="20" w:unhideWhenUsed="0" w:qFormat="1"/>
-    <w:lsdException w:name="Table Grid" w:semiHidden="0" w:uiPriority="59" w:unhideWhenUsed="0"/>
-    <w:lsdException w:name="Placeholder Text" w:unhideWhenUsed="0"/>
-    <w:lsdException w:name="No Spacing" w:semiHidden="0" w:uiPriority="1" w:unhideWhenUsed="0" w:qFormat="1"/>
-    <w:lsdException w:name="Light Shading" w:semiHidden="0" w:uiPriority="60" w:unhideWhenUsed="0"/>
-    <w:lsdException w:name="Light List" w:semiHidden="0" w:uiPriority="61" w:unhideWhenUsed="0"/>
-    <w:lsdException w:name="Light Grid" w:semiHidden="0" w:uiPriority="62" w:unhideWhenUsed="0"/>
-    <w:lsdException w:name="Medium Shading 1" w:semiHidden="0" w:uiPriority="63" w:unhideWhenUsed="0"/>
-    <w:lsdException w:name="Medium Shading 2" w:semiHidden="0" w:uiPriority="64" w:unhideWhenUsed="0"/>
-    <w:lsdException w:name="Medium List 1" w:semiHidden="0" w:uiPriority="65" w:unhideWhenUsed="0"/>
-    <w:lsdException w:name="Medium List 2" w:semiHidden="0" w:uiPriority="66" w:unhideWhenUsed="0"/>
-    <w:lsdException w:name="Medium Grid 1" w:semiHidden="0" w:uiPriority="67" w:unhideWhenUsed="0"/>
-    <w:lsdException w:name="Medium Grid 2" w:semiHidden="0" w:uiPriority="68" w:unhideWhenUsed="0"/>
-    <w:lsdException w:name="Medium Grid 3" w:semiHidden="0" w:uiPriority="69" w:unhideWhenUsed="0"/>
-    <w:lsdException w:name="Dark List" w:semiHidden="0" w:uiPriority="70" w:unhideWhenUsed="0"/>
-    <w:lsdException w:name="Colorful Shading" w:semiHidden="0" w:uiPriority="71" w:unhideWhenUsed="0"/>
-    <w:lsdException w:name="Colorful List" w:semiHidden="0" w:uiPriority="72" w:unhideWhenUsed="0"/>
-    <w:lsdException w:name="Colorful Grid" w:semiHidden="0" w:uiPriority="73" w:unhideWhenUsed="0"/>
-    <w:lsdException w:name="Light Shading Accent 1" w:semiHidden="0" w:uiPriority="60" w:unhideWhenUsed="0"/>
-    <w:lsdException w:name="Light List Accent 1" w:semiHidden="0" w:uiPriority="61" w:unhideWhenUsed="0"/>
-    <w:lsdException w:name="Light Grid Accent 1" w:semiHidden="0" w:uiPriority="62" w:unhideWhenUsed="0"/>
-    <w:lsdException w:name="Medium Shading 1 Accent 1" w:semiHidden="0" w:uiPriority="63" w:unhideWhenUsed="0"/>
-    <w:lsdException w:name="Medium Shading 2 Accent 1" w:semiHidden="0" w:uiPriority="64" w:unhideWhenUsed="0"/>
-    <w:lsdException w:name="Medium List 1 Accent 1" w:semiHidden="0" w:uiPriority="65" w:unhideWhenUsed="0"/>
-    <w:lsdException w:name="Revision" w:unhideWhenUsed="0"/>
-    <w:lsdException w:name="List Paragraph" w:semiHidden="0" w:uiPriority="34" w:unhideWhenUsed="0" w:qFormat="1"/>
-    <w:lsdException w:name="Quote" w:semiHidden="0" w:uiPriority="29" w:unhideWhenUsed="0" w:qFormat="1"/>
-    <w:lsdException w:name="Intense Quote" w:semiHidden="0" w:uiPriority="30" w:unhideWhenUsed="0" w:qFormat="1"/>
-    <w:lsdException w:name="Medium List 2 Accent 1" w:semiHidden="0" w:uiPriority="66" w:unhideWhenUsed="0"/>
-    <w:lsdException w:name="Medium Grid 1 Accent 1" w:semiHidden="0" w:uiPriority="67" w:unhideWhenUsed="0"/>
-    <w:lsdException w:name="Medium Grid 2 Accent 1" w:semiHidden="0" w:uiPriority="68" w:unhideWhenUsed="0"/>
-    <w:lsdException w:name="Medium Grid 3 Accent 1" w:semiHidden="0" w:uiPriority="69" w:unhideWhenUsed="0"/>
-    <w:lsdException w:name="Dark List Accent 1" w:semiHidden="0" w:uiPriority="70" w:unhideWhenUsed="0"/>
-    <w:lsdException w:name="Colorful Shading Accent 1" w:semiHidden="0" w:uiPriority="71" w:unhideWhenUsed="0"/>
-    <w:lsdException w:name="Colorful List Accent 1" w:semiHidden="0" w:uiPriority="72" w:unhideWhenUsed="0"/>
-    <w:lsdException w:name="Colorful Grid Accent 1" w:semiHidden="0" w:uiPriority="73" w:unhideWhenUsed="0"/>
-    <w:lsdException w:name="Light Shading Accent 2" w:semiHidden="0" w:uiPriority="60" w:unhideWhenUsed="0"/>
-    <w:lsdException w:name="Light List Accent 2" w:semiHidden="0" w:uiPriority="61" w:unhideWhenUsed="0"/>
-    <w:lsdException w:name="Light Grid Accent 2" w:semiHidden="0" w:uiPriority="62" w:unhideWhenUsed="0"/>
-    <w:lsdException w:name="Medium Shading 1 Accent 2" w:semiHidden="0" w:uiPriority="63" w:unhideWhenUsed="0"/>
-    <w:lsdException w:name="Medium Shading 2 Accent 2" w:semiHidden="0" w:uiPriority="64" w:unhideWhenUsed="0"/>
-    <w:lsdException w:name="Medium List 1 Accent 2" w:semiHidden="0" w:uiPriority="65" w:unhideWhenUsed="0"/>
-    <w:lsdException w:name="Medium List 2 Accent 2" w:semiHidden="0" w:uiPriority="66" w:unhideWhenUsed="0"/>
-    <w:lsdException w:name="Medium Grid 1 Accent 2" w:semiHidden="0" w:uiPriority="67" w:unhideWhenUsed="0"/>
-    <w:lsdException w:name="Medium Grid 2 Accent 2" w:semiHidden="0" w:uiPriority="68" w:unhideWhenUsed="0"/>
-    <w:lsdException w:name="Medium Grid 3 Accent 2" w:semiHidden="0" w:uiPriority="69" w:unhideWhenUsed="0"/>
-    <w:lsdException w:name="Dark List Accent 2" w:semiHidden="0" w:uiPriority="70" w:unhideWhenUsed="0"/>
-    <w:lsdException w:name="Colorful Shading Accent 2" w:semiHidden="0" w:uiPriority="71" w:unhideWhenUsed="0"/>
-    <w:lsdException w:name="Colorful List Accent 2" w:semiHidden="0" w:uiPriority="72" w:unhideWhenUsed="0"/>
-    <w:lsdException w:name="Colorful Grid Accent 2" w:semiHidden="0" w:uiPriority="73" w:unhideWhenUsed="0"/>
-    <w:lsdException w:name="Light Shading Accent 3" w:semiHidden="0" w:uiPriority="60" w:unhideWhenUsed="0"/>
-    <w:lsdException w:name="Light List Accent 3" w:semiHidden="0" w:uiPriority="61" w:unhideWhenUsed="0"/>
-    <w:lsdException w:name="Light Grid Accent 3" w:semiHidden="0" w:uiPriority="62" w:unhideWhenUsed="0"/>
-    <w:lsdException w:name="Medium Shading 1 Accent 3" w:semiHidden="0" w:uiPriority="63" w:unhideWhenUsed="0"/>
-    <w:lsdException w:name="Medium Shading 2 Accent 3" w:semiHidden="0" w:uiPriority="64" w:unhideWhenUsed="0"/>
-    <w:lsdException w:name="Medium List 1 Accent 3" w:semiHidden="0" w:uiPriority="65" w:unhideWhenUsed="0"/>
-    <w:lsdException w:name="Medium List 2 Accent 3" w:semiHidden="0" w:uiPriority="66" w:unhideWhenUsed="0"/>
-    <w:lsdException w:name="Medium Grid 1 Accent 3" w:semiHidden="0" w:uiPriority="67" w:unhideWhenUsed="0"/>
-    <w:lsdException w:name="Medium Grid 2 Accent 3" w:semiHidden="0" w:uiPriority="68" w:unhideWhenUsed="0"/>
-    <w:lsdException w:name="Medium Grid 3 Accent 3" w:semiHidden="0" w:uiPriority="69" w:unhideWhenUsed="0"/>
-    <w:lsdException w:name="Dark List Accent 3" w:semiHidden="0" w:uiPriority="70" w:unhideWhenUsed="0"/>
-    <w:lsdException w:name="Colorful Shading Accent 3" w:semiHidden="0" w:uiPriority="71" w:unhideWhenUsed="0"/>
-    <w:lsdException w:name="Colorful List Accent 3" w:semiHidden="0" w:uiPriority="72" w:unhideWhenUsed="0"/>
-    <w:lsdException w:name="Colorful Grid Accent 3" w:semiHidden="0" w:uiPriority="73" w:unhideWhenUsed="0"/>
-    <w:lsdException w:name="Light Shading Accent 4" w:semiHidden="0" w:uiPriority="60" w:unhideWhenUsed="0"/>
-    <w:lsdException w:name="Light List Accent 4" w:semiHidden="0" w:uiPriority="61" w:unhideWhenUsed="0"/>
-    <w:lsdException w:name="Light Grid Accent 4" w:semiHidden="0" w:uiPriority="62" w:unhideWhenUsed="0"/>
-    <w:lsdException w:name="Medium Shading 1 Accent 4" w:semiHidden="0" w:uiPriority="63" w:unhideWhenUsed="0"/>
-    <w:lsdException w:name="Medium Shading 2 Accent 4" w:semiHidden="0" w:uiPriority="64" w:unhideWhenUsed="0"/>
-    <w:lsdException w:name="Medium List 1 Accent 4" w:semiHidden="0" w:uiPriority="65" w:unhideWhenUsed="0"/>
-    <w:lsdException w:name="Medium List 2 Accent 4" w:semiHidden="0" w:uiPriority="66" w:unhideWhenUsed="0"/>
-    <w:lsdException w:name="Medium Grid 1 Accent 4" w:semiHidden="0" w:uiPriority="67" w:unhideWhenUsed="0"/>
-    <w:lsdException w:name="Medium Grid 2 Accent 4" w:semiHidden="0" w:uiPriority="68" w:unhideWhenUsed="0"/>
-    <w:lsdException w:name="Medium Grid 3 Accent 4" w:semiHidden="0" w:uiPriority="69" w:unhideWhenUsed="0"/>
-    <w:lsdException w:name="Dark List Accent 4" w:semiHidden="0" w:uiPriority="70" w:unhideWhenUsed="0"/>
-    <w:lsdException w:name="Colorful Shading Accent 4" w:semiHidden="0" w:uiPriority="71" w:unhideWhenUsed="0"/>
-    <w:lsdException w:name="Colorful List Accent 4" w:semiHidden="0" w:uiPriority="72" w:unhideWhenUsed="0"/>
-    <w:lsdException w:name="Colorful Grid Accent 4" w:semiHidden="0" w:uiPriority="73" w:unhideWhenUsed="0"/>
-    <w:lsdException w:name="Light Shading Accent 5" w:semiHidden="0" w:uiPriority="60" w:unhideWhenUsed="0"/>
-    <w:lsdException w:name="Light List Accent 5" w:semiHidden="0" w:uiPriority="61" w:unhideWhenUsed="0"/>
-    <w:lsdException w:name="Light Grid Accent 5" w:semiHidden="0" w:uiPriority="62" w:unhideWhenUsed="0"/>
-    <w:lsdException w:name="Medium Shading 1 Accent 5" w:semiHidden="0" w:uiPriority="63" w:unhideWhenUsed="0"/>
-    <w:lsdException w:name="Medium Shading 2 Accent 5" w:semiHidden="0" w:uiPriority="64" w:unhideWhenUsed="0"/>
-    <w:lsdException w:name="Medium List 1 Accent 5" w:semiHidden="0" w:uiPriority="65" w:unhideWhenUsed="0"/>
-    <w:lsdException w:name="Medium List 2 Accent 5" w:semiHidden="0" w:uiPriority="66" w:unhideWhenUsed="0"/>
-    <w:lsdException w:name="Medium Grid 1 Accent 5" w:semiHidden="0" w:uiPriority="67" w:unhideWhenUsed="0"/>
-    <w:lsdException w:name="Medium Grid 2 Accent 5" w:semiHidden="0" w:uiPriority="68" w:unhideWhenUsed="0"/>
-    <w:lsdException w:name="Medium Grid 3 Accent 5" w:semiHidden="0" w:uiPriority="69" w:unhideWhenUsed="0"/>
-    <w:lsdException w:name="Dark List Accent 5" w:semiHidden="0" w:uiPriority="70" w:unhideWhenUsed="0"/>
-    <w:lsdException w:name="Colorful Shading Accent 5" w:semiHidden="0" w:uiPriority="71" w:unhideWhenUsed="0"/>
-    <w:lsdException w:name="Colorful List Accent 5" w:semiHidden="0" w:uiPriority="72" w:unhideWhenUsed="0"/>
-    <w:lsdException w:name="Colorful Grid Accent 5" w:semiHidden="0" w:uiPriority="73" w:unhideWhenUsed="0"/>
-    <w:lsdException w:name="Light Shading Accent 6" w:semiHidden="0" w:uiPriority="60" w:unhideWhenUsed="0"/>
-    <w:lsdException w:name="Light List Accent 6" w:semiHidden="0" w:uiPriority="61" w:unhideWhenUsed="0"/>
-    <w:lsdException w:name="Light Grid Accent 6" w:semiHidden="0" w:uiPriority="62" w:unhideWhenUsed="0"/>
-    <w:lsdException w:name="Medium Shading 1 Accent 6" w:semiHidden="0" w:uiPriority="63" w:unhideWhenUsed="0"/>
-    <w:lsdException w:name="Medium Shading 2 Accent 6" w:semiHidden="0" w:uiPriority="64" w:unhideWhenUsed="0"/>
-    <w:lsdException w:name="Medium List 1 Accent 6" w:semiHidden="0" w:uiPriority="65" w:unhideWhenUsed="0"/>
-    <w:lsdException w:name="Medium List 2 Accent 6" w:semiHidden="0" w:uiPriority="66" w:unhideWhenUsed="0"/>
-    <w:lsdException w:name="Medium Grid 1 Accent 6" w:semiHidden="0" w:uiPriority="67" w:unhideWhenUsed="0"/>
-    <w:lsdException w:name="Medium Grid 2 Accent 6" w:semiHidden="0" w:uiPriority="68" w:unhideWhenUsed="0"/>
-    <w:lsdException w:name="Medium Grid 3 Accent 6" w:semiHidden="0" w:uiPriority="69" w:unhideWhenUsed="0"/>
-    <w:lsdException w:name="Dark List Accent 6" w:semiHidden="0" w:uiPriority="70" w:unhideWhenUsed="0"/>
-    <w:lsdException w:name="Colorful Shading Accent 6" w:semiHidden="0" w:uiPriority="71" w:unhideWhenUsed="0"/>
-    <w:lsdException w:name="Colorful List Accent 6" w:semiHidden="0" w:uiPriority="72" w:unhideWhenUsed="0"/>
-    <w:lsdException w:name="Colorful Grid Accent 6" w:semiHidden="0" w:uiPriority="73" w:unhideWhenUsed="0"/>
-    <w:lsdException w:name="Subtle Emphasis" w:semiHidden="0" w:uiPriority="19" w:unhideWhenUsed="0" w:qFormat="1"/>
-    <w:lsdException w:name="Intense Emphasis" w:semiHidden="0" w:uiPriority="21" w:unhideWhenUsed="0" w:qFormat="1"/>
-    <w:lsdException w:name="Subtle Reference" w:semiHidden="0" w:uiPriority="31" w:unhideWhenUsed="0" w:qFormat="1"/>
-    <w:lsdException w:name="Intense Reference" w:semiHidden="0" w:uiPriority="32" w:unhideWhenUsed="0" w:qFormat="1"/>
-    <w:lsdException w:name="Book Title" w:semiHidden="0" w:uiPriority="33" w:unhideWhenUsed="0" w:qFormat="1"/>
-    <w:lsdException w:name="Bibliography" w:uiPriority="37"/>
-    <w:lsdException w:name="TOC Heading" w:uiPriority="39" w:qFormat="1"/>
-  </w:latentStyles>
-  <w:style w:type="paragraph" w:default="1" w:styleId="Normal">
-    <w:name w:val="Normal"/>
-    <w:qFormat/>
-  </w:style>
-  <w:style w:type="character" w:default="1" w:styleId="Fontepargpadro">
-    <w:name w:val="Default Paragraph Font"/>
-    <w:uiPriority w:val="1"/>
-    <w:semiHidden/>
-    <w:unhideWhenUsed/>
-  </w:style>
-  <w:style w:type="table" w:default="1" w:styleId="Tabelanormal">
-    <w:name w:val="Normal Table"/>
-    <w:uiPriority w:val="99"/>
-    <w:semiHidden/>
-    <w:unhideWhenUsed/>
-    <w:qFormat/>
-    <w:tblPr>
-      <w:tblInd w:w="0" w:type="dxa"/>
-      <w:tblCellMar>
-        <w:top w:w="0" w:type="dxa"/>
-        <w:left w:w="108" w:type="dxa"/>
-        <w:bottom w:w="0" w:type="dxa"/>
-        <w:right w:w="108" w:type="dxa"/>
-      </w:tblCellMar>
-    </w:tblPr>
-  </w:style>
-  <w:style w:type="numbering" w:default="1" w:styleId="Semlista">
-    <w:name w:val="No List"/>
-    <w:uiPriority w:val="99"/>
-    <w:semiHidden/>
-    <w:unhideWhenUsed/>
-  </w:style>
-</w:styles>
-</file>
-
-<file path=word/glossary/webSettings.xml><?xml version="1.0" encoding="utf-8"?>
-<w:webSettings xmlns:r="http://schemas.openxmlformats.org/officeDocument/2006/relationships" xmlns:w="http://schemas.openxmlformats.org/wordprocessingml/2006/main"/>
-</file>
-
 <file path=word/theme/theme1.xml><?xml version="1.0" encoding="utf-8"?>
 <a:theme xmlns:a="http://schemas.openxmlformats.org/drawingml/2006/main" name="Tema do Office">
   <a:themeElements>
@@ -9445,7 +8799,7 @@
   <a:extraClrSchemeLst/>
   <a:extLst>
     <a:ext uri="{05A4C25C-085E-4340-85A3-A5531E510DB2}">
-      <thm15:themeFamily xmlns="" xmlns:thm15="http://schemas.microsoft.com/office/thememl/2012/main" name="Office Theme" id="{62F939B6-93AF-4DB8-9C6B-D6C7DFDC589F}" vid="{4A3C46E8-61CC-4603-A589-7422A47A8E4A}"/>
+      <thm15:themeFamily xmlns:thm15="http://schemas.microsoft.com/office/thememl/2012/main" xmlns="" name="Office Theme" id="{62F939B6-93AF-4DB8-9C6B-D6C7DFDC589F}" vid="{4A3C46E8-61CC-4603-A589-7422A47A8E4A}"/>
     </a:ext>
   </a:extLst>
 </a:theme>
@@ -9456,7 +8810,7 @@
 </file>
 
 <file path=customXml/itemProps1.xml><?xml version="1.0" encoding="utf-8"?>
-<ds:datastoreItem xmlns:ds="http://schemas.openxmlformats.org/officeDocument/2006/customXml" ds:itemID="{714A4CB4-E1BD-475B-8F30-3A4D524A36F7}">
+<ds:datastoreItem xmlns:ds="http://schemas.openxmlformats.org/officeDocument/2006/customXml" ds:itemID="{F7977F6C-2693-4940-BB07-42456320DF74}">
   <ds:schemaRefs>
     <ds:schemaRef ds:uri="http://schemas.openxmlformats.org/officeDocument/2006/bibliography"/>
   </ds:schemaRefs>

</xml_diff>

<commit_message>
Revisão e inserção de comentários no projeto DashGen Prototipo 6
</commit_message>
<xml_diff>
--- a/mono/Glauber Gadelha - C796NQ- Geração de Código para Apresentação de dados em forma gráfica.docx
+++ b/mono/Glauber Gadelha - C796NQ- Geração de Código para Apresentação de dados em forma gráfica.docx
@@ -154,10 +154,351 @@
           <w:sz w:val="28"/>
           <w:szCs w:val="28"/>
         </w:rPr>
-        <w:t xml:space="preserve">Gerador de quadros de apresentação de dados em formato de </w:t>
-      </w:r>
-      <w:proofErr w:type="spellStart"/>
-      <w:r>
+        <w:t>Gerador de quadros de apresentação de dados em formato de Dashboards</w:t>
+      </w:r>
+    </w:p>
+    <w:p>
+      <w:pPr>
+        <w:jc w:val="center"/>
+        <w:rPr>
+          <w:rFonts w:cs="Times New Roman"/>
+          <w:szCs w:val="24"/>
+        </w:rPr>
+      </w:pPr>
+    </w:p>
+    <w:p>
+      <w:pPr>
+        <w:jc w:val="center"/>
+        <w:rPr>
+          <w:rFonts w:cs="Times New Roman"/>
+          <w:szCs w:val="24"/>
+        </w:rPr>
+      </w:pPr>
+    </w:p>
+    <w:p>
+      <w:pPr>
+        <w:jc w:val="center"/>
+        <w:rPr>
+          <w:rFonts w:cs="Times New Roman"/>
+          <w:szCs w:val="24"/>
+        </w:rPr>
+      </w:pPr>
+    </w:p>
+    <w:p>
+      <w:pPr>
+        <w:jc w:val="center"/>
+        <w:rPr>
+          <w:rFonts w:cs="Times New Roman"/>
+          <w:szCs w:val="24"/>
+        </w:rPr>
+      </w:pPr>
+    </w:p>
+    <w:p>
+      <w:pPr>
+        <w:jc w:val="center"/>
+        <w:rPr>
+          <w:rFonts w:cs="Times New Roman"/>
+          <w:szCs w:val="24"/>
+        </w:rPr>
+      </w:pPr>
+    </w:p>
+    <w:p>
+      <w:pPr>
+        <w:jc w:val="center"/>
+        <w:rPr>
+          <w:rFonts w:cs="Times New Roman"/>
+          <w:szCs w:val="24"/>
+        </w:rPr>
+      </w:pPr>
+    </w:p>
+    <w:p>
+      <w:pPr>
+        <w:jc w:val="center"/>
+        <w:rPr>
+          <w:rFonts w:cs="Times New Roman"/>
+          <w:szCs w:val="24"/>
+        </w:rPr>
+      </w:pPr>
+    </w:p>
+    <w:p>
+      <w:pPr>
+        <w:jc w:val="center"/>
+        <w:rPr>
+          <w:rFonts w:cs="Times New Roman"/>
+          <w:szCs w:val="24"/>
+        </w:rPr>
+      </w:pPr>
+    </w:p>
+    <w:p>
+      <w:pPr>
+        <w:jc w:val="center"/>
+        <w:rPr>
+          <w:rFonts w:cs="Times New Roman"/>
+          <w:szCs w:val="24"/>
+        </w:rPr>
+      </w:pPr>
+    </w:p>
+    <w:p>
+      <w:pPr>
+        <w:jc w:val="center"/>
+        <w:rPr>
+          <w:rFonts w:cs="Times New Roman"/>
+          <w:szCs w:val="24"/>
+        </w:rPr>
+      </w:pPr>
+    </w:p>
+    <w:p>
+      <w:pPr>
+        <w:jc w:val="center"/>
+        <w:rPr>
+          <w:rFonts w:cs="Times New Roman"/>
+          <w:szCs w:val="24"/>
+        </w:rPr>
+      </w:pPr>
+    </w:p>
+    <w:p>
+      <w:pPr>
+        <w:jc w:val="center"/>
+        <w:rPr>
+          <w:rFonts w:cs="Times New Roman"/>
+          <w:szCs w:val="24"/>
+        </w:rPr>
+      </w:pPr>
+    </w:p>
+    <w:p>
+      <w:pPr>
+        <w:jc w:val="center"/>
+        <w:rPr>
+          <w:rFonts w:cs="Times New Roman"/>
+          <w:szCs w:val="24"/>
+        </w:rPr>
+      </w:pPr>
+    </w:p>
+    <w:p>
+      <w:pPr>
+        <w:jc w:val="center"/>
+        <w:rPr>
+          <w:rFonts w:cs="Times New Roman"/>
+          <w:szCs w:val="24"/>
+        </w:rPr>
+      </w:pPr>
+    </w:p>
+    <w:p>
+      <w:pPr>
+        <w:jc w:val="center"/>
+        <w:rPr>
+          <w:rFonts w:cs="Times New Roman"/>
+          <w:szCs w:val="24"/>
+        </w:rPr>
+      </w:pPr>
+    </w:p>
+    <w:p>
+      <w:pPr>
+        <w:jc w:val="center"/>
+        <w:rPr>
+          <w:rFonts w:cs="Times New Roman"/>
+          <w:szCs w:val="24"/>
+        </w:rPr>
+      </w:pPr>
+    </w:p>
+    <w:p>
+      <w:pPr>
+        <w:jc w:val="center"/>
+        <w:rPr>
+          <w:rFonts w:cs="Times New Roman"/>
+          <w:szCs w:val="24"/>
+        </w:rPr>
+      </w:pPr>
+    </w:p>
+    <w:p>
+      <w:pPr>
+        <w:jc w:val="center"/>
+        <w:rPr>
+          <w:rFonts w:cs="Times New Roman"/>
+          <w:szCs w:val="24"/>
+        </w:rPr>
+      </w:pPr>
+    </w:p>
+    <w:p>
+      <w:pPr>
+        <w:spacing w:line="240" w:lineRule="auto"/>
+        <w:jc w:val="center"/>
+        <w:rPr>
+          <w:rFonts w:cs="Times New Roman"/>
+          <w:szCs w:val="24"/>
+        </w:rPr>
+      </w:pPr>
+    </w:p>
+    <w:p>
+      <w:pPr>
+        <w:spacing w:line="240" w:lineRule="auto"/>
+        <w:jc w:val="center"/>
+        <w:rPr>
+          <w:rFonts w:cs="Times New Roman"/>
+          <w:szCs w:val="24"/>
+        </w:rPr>
+      </w:pPr>
+    </w:p>
+    <w:p>
+      <w:pPr>
+        <w:spacing w:line="240" w:lineRule="auto"/>
+        <w:jc w:val="center"/>
+        <w:rPr>
+          <w:rFonts w:cs="Times New Roman"/>
+          <w:szCs w:val="24"/>
+        </w:rPr>
+      </w:pPr>
+      <w:r>
+        <w:rPr>
+          <w:rFonts w:cs="Times New Roman"/>
+          <w:szCs w:val="24"/>
+        </w:rPr>
+        <w:t>BELÉM</w:t>
+      </w:r>
+    </w:p>
+    <w:p>
+      <w:pPr>
+        <w:spacing w:line="240" w:lineRule="auto"/>
+        <w:jc w:val="center"/>
+        <w:rPr>
+          <w:rFonts w:cs="Times New Roman"/>
+        </w:rPr>
+      </w:pPr>
+      <w:r>
+        <w:rPr>
+          <w:rFonts w:cs="Times New Roman"/>
+        </w:rPr>
+        <w:t>2019</w:t>
+      </w:r>
+      <w:r>
+        <w:rPr>
+          <w:rFonts w:cs="Times New Roman"/>
+        </w:rPr>
+        <w:br w:type="page"/>
+      </w:r>
+    </w:p>
+    <w:p>
+      <w:pPr>
+        <w:spacing w:line="240" w:lineRule="auto"/>
+        <w:jc w:val="center"/>
+        <w:rPr>
+          <w:rFonts w:cs="Times New Roman"/>
+          <w:szCs w:val="24"/>
+        </w:rPr>
+      </w:pPr>
+      <w:r>
+        <w:rPr>
+          <w:rFonts w:cs="Times New Roman"/>
+        </w:rPr>
+        <w:lastRenderedPageBreak/>
+        <w:t>GLAUBER MATTEIS GADELHA</w:t>
+      </w:r>
+    </w:p>
+    <w:p>
+      <w:pPr>
+        <w:jc w:val="center"/>
+        <w:rPr>
+          <w:rFonts w:cs="Times New Roman"/>
+          <w:szCs w:val="24"/>
+        </w:rPr>
+      </w:pPr>
+    </w:p>
+    <w:p>
+      <w:pPr>
+        <w:jc w:val="center"/>
+        <w:rPr>
+          <w:rFonts w:cs="Times New Roman"/>
+          <w:szCs w:val="24"/>
+        </w:rPr>
+      </w:pPr>
+    </w:p>
+    <w:p>
+      <w:pPr>
+        <w:jc w:val="center"/>
+        <w:rPr>
+          <w:rFonts w:cs="Times New Roman"/>
+          <w:szCs w:val="24"/>
+        </w:rPr>
+      </w:pPr>
+    </w:p>
+    <w:p>
+      <w:pPr>
+        <w:jc w:val="center"/>
+        <w:rPr>
+          <w:rFonts w:cs="Times New Roman"/>
+          <w:szCs w:val="24"/>
+        </w:rPr>
+      </w:pPr>
+    </w:p>
+    <w:p>
+      <w:pPr>
+        <w:jc w:val="center"/>
+        <w:rPr>
+          <w:rFonts w:cs="Times New Roman"/>
+          <w:szCs w:val="24"/>
+        </w:rPr>
+      </w:pPr>
+    </w:p>
+    <w:p>
+      <w:pPr>
+        <w:jc w:val="center"/>
+        <w:rPr>
+          <w:rFonts w:cs="Times New Roman"/>
+          <w:szCs w:val="24"/>
+        </w:rPr>
+      </w:pPr>
+    </w:p>
+    <w:p>
+      <w:pPr>
+        <w:jc w:val="center"/>
+        <w:rPr>
+          <w:rFonts w:cs="Times New Roman"/>
+          <w:szCs w:val="24"/>
+        </w:rPr>
+      </w:pPr>
+    </w:p>
+    <w:p>
+      <w:pPr>
+        <w:jc w:val="center"/>
+        <w:rPr>
+          <w:rFonts w:cs="Times New Roman"/>
+          <w:szCs w:val="24"/>
+        </w:rPr>
+      </w:pPr>
+    </w:p>
+    <w:p>
+      <w:pPr>
+        <w:jc w:val="center"/>
+        <w:rPr>
+          <w:rFonts w:cs="Times New Roman"/>
+          <w:szCs w:val="24"/>
+        </w:rPr>
+      </w:pPr>
+    </w:p>
+    <w:p>
+      <w:pPr>
+        <w:jc w:val="center"/>
+        <w:rPr>
+          <w:rFonts w:cs="Times New Roman"/>
+          <w:szCs w:val="24"/>
+        </w:rPr>
+      </w:pPr>
+    </w:p>
+    <w:p>
+      <w:pPr>
+        <w:jc w:val="center"/>
+        <w:rPr>
+          <w:rFonts w:cs="Times New Roman"/>
+          <w:b/>
+          <w:sz w:val="28"/>
+          <w:szCs w:val="24"/>
+        </w:rPr>
+      </w:pPr>
+    </w:p>
+    <w:p>
+      <w:pPr>
+        <w:spacing w:line="240" w:lineRule="auto"/>
+        <w:jc w:val="center"/>
         <w:rPr>
           <w:rFonts w:cs="Times New Roman"/>
           <w:b/>
@@ -165,352 +506,8 @@
           <w:sz w:val="28"/>
           <w:szCs w:val="28"/>
         </w:rPr>
-        <w:t>Dashboards</w:t>
-      </w:r>
-      <w:proofErr w:type="spellEnd"/>
-    </w:p>
-    <w:p>
-      <w:pPr>
-        <w:jc w:val="center"/>
-        <w:rPr>
-          <w:rFonts w:cs="Times New Roman"/>
-          <w:szCs w:val="24"/>
-        </w:rPr>
-      </w:pPr>
-    </w:p>
-    <w:p>
-      <w:pPr>
-        <w:jc w:val="center"/>
-        <w:rPr>
-          <w:rFonts w:cs="Times New Roman"/>
-          <w:szCs w:val="24"/>
-        </w:rPr>
-      </w:pPr>
-    </w:p>
-    <w:p>
-      <w:pPr>
-        <w:jc w:val="center"/>
-        <w:rPr>
-          <w:rFonts w:cs="Times New Roman"/>
-          <w:szCs w:val="24"/>
-        </w:rPr>
-      </w:pPr>
-    </w:p>
-    <w:p>
-      <w:pPr>
-        <w:jc w:val="center"/>
-        <w:rPr>
-          <w:rFonts w:cs="Times New Roman"/>
-          <w:szCs w:val="24"/>
-        </w:rPr>
-      </w:pPr>
-    </w:p>
-    <w:p>
-      <w:pPr>
-        <w:jc w:val="center"/>
-        <w:rPr>
-          <w:rFonts w:cs="Times New Roman"/>
-          <w:szCs w:val="24"/>
-        </w:rPr>
-      </w:pPr>
-    </w:p>
-    <w:p>
-      <w:pPr>
-        <w:jc w:val="center"/>
-        <w:rPr>
-          <w:rFonts w:cs="Times New Roman"/>
-          <w:szCs w:val="24"/>
-        </w:rPr>
-      </w:pPr>
-    </w:p>
-    <w:p>
-      <w:pPr>
-        <w:jc w:val="center"/>
-        <w:rPr>
-          <w:rFonts w:cs="Times New Roman"/>
-          <w:szCs w:val="24"/>
-        </w:rPr>
-      </w:pPr>
-    </w:p>
-    <w:p>
-      <w:pPr>
-        <w:jc w:val="center"/>
-        <w:rPr>
-          <w:rFonts w:cs="Times New Roman"/>
-          <w:szCs w:val="24"/>
-        </w:rPr>
-      </w:pPr>
-    </w:p>
-    <w:p>
-      <w:pPr>
-        <w:jc w:val="center"/>
-        <w:rPr>
-          <w:rFonts w:cs="Times New Roman"/>
-          <w:szCs w:val="24"/>
-        </w:rPr>
-      </w:pPr>
-    </w:p>
-    <w:p>
-      <w:pPr>
-        <w:jc w:val="center"/>
-        <w:rPr>
-          <w:rFonts w:cs="Times New Roman"/>
-          <w:szCs w:val="24"/>
-        </w:rPr>
-      </w:pPr>
-    </w:p>
-    <w:p>
-      <w:pPr>
-        <w:jc w:val="center"/>
-        <w:rPr>
-          <w:rFonts w:cs="Times New Roman"/>
-          <w:szCs w:val="24"/>
-        </w:rPr>
-      </w:pPr>
-    </w:p>
-    <w:p>
-      <w:pPr>
-        <w:jc w:val="center"/>
-        <w:rPr>
-          <w:rFonts w:cs="Times New Roman"/>
-          <w:szCs w:val="24"/>
-        </w:rPr>
-      </w:pPr>
-    </w:p>
-    <w:p>
-      <w:pPr>
-        <w:jc w:val="center"/>
-        <w:rPr>
-          <w:rFonts w:cs="Times New Roman"/>
-          <w:szCs w:val="24"/>
-        </w:rPr>
-      </w:pPr>
-    </w:p>
-    <w:p>
-      <w:pPr>
-        <w:jc w:val="center"/>
-        <w:rPr>
-          <w:rFonts w:cs="Times New Roman"/>
-          <w:szCs w:val="24"/>
-        </w:rPr>
-      </w:pPr>
-    </w:p>
-    <w:p>
-      <w:pPr>
-        <w:jc w:val="center"/>
-        <w:rPr>
-          <w:rFonts w:cs="Times New Roman"/>
-          <w:szCs w:val="24"/>
-        </w:rPr>
-      </w:pPr>
-    </w:p>
-    <w:p>
-      <w:pPr>
-        <w:jc w:val="center"/>
-        <w:rPr>
-          <w:rFonts w:cs="Times New Roman"/>
-          <w:szCs w:val="24"/>
-        </w:rPr>
-      </w:pPr>
-    </w:p>
-    <w:p>
-      <w:pPr>
-        <w:jc w:val="center"/>
-        <w:rPr>
-          <w:rFonts w:cs="Times New Roman"/>
-          <w:szCs w:val="24"/>
-        </w:rPr>
-      </w:pPr>
-    </w:p>
-    <w:p>
-      <w:pPr>
-        <w:jc w:val="center"/>
-        <w:rPr>
-          <w:rFonts w:cs="Times New Roman"/>
-          <w:szCs w:val="24"/>
-        </w:rPr>
-      </w:pPr>
-    </w:p>
-    <w:p>
-      <w:pPr>
-        <w:spacing w:line="240" w:lineRule="auto"/>
-        <w:jc w:val="center"/>
-        <w:rPr>
-          <w:rFonts w:cs="Times New Roman"/>
-          <w:szCs w:val="24"/>
-        </w:rPr>
-      </w:pPr>
-    </w:p>
-    <w:p>
-      <w:pPr>
-        <w:spacing w:line="240" w:lineRule="auto"/>
-        <w:jc w:val="center"/>
-        <w:rPr>
-          <w:rFonts w:cs="Times New Roman"/>
-          <w:szCs w:val="24"/>
-        </w:rPr>
-      </w:pPr>
-    </w:p>
-    <w:p>
-      <w:pPr>
-        <w:spacing w:line="240" w:lineRule="auto"/>
-        <w:jc w:val="center"/>
-        <w:rPr>
-          <w:rFonts w:cs="Times New Roman"/>
-          <w:szCs w:val="24"/>
-        </w:rPr>
-      </w:pPr>
-      <w:r>
-        <w:rPr>
-          <w:rFonts w:cs="Times New Roman"/>
-          <w:szCs w:val="24"/>
-        </w:rPr>
-        <w:t>BELÉM</w:t>
-      </w:r>
-    </w:p>
-    <w:p>
-      <w:pPr>
-        <w:spacing w:line="240" w:lineRule="auto"/>
-        <w:jc w:val="center"/>
-        <w:rPr>
-          <w:rFonts w:cs="Times New Roman"/>
-        </w:rPr>
-      </w:pPr>
-      <w:r>
-        <w:rPr>
-          <w:rFonts w:cs="Times New Roman"/>
-        </w:rPr>
-        <w:t>2019</w:t>
-      </w:r>
-      <w:r>
-        <w:rPr>
-          <w:rFonts w:cs="Times New Roman"/>
-        </w:rPr>
-        <w:br w:type="page"/>
-      </w:r>
-    </w:p>
-    <w:p>
-      <w:pPr>
-        <w:spacing w:line="240" w:lineRule="auto"/>
-        <w:jc w:val="center"/>
-        <w:rPr>
-          <w:rFonts w:cs="Times New Roman"/>
-          <w:szCs w:val="24"/>
-        </w:rPr>
-      </w:pPr>
-      <w:r>
-        <w:rPr>
-          <w:rFonts w:cs="Times New Roman"/>
-        </w:rPr>
-        <w:lastRenderedPageBreak/>
-        <w:t>GLAUBER MATTEIS GADELHA</w:t>
-      </w:r>
-    </w:p>
-    <w:p>
-      <w:pPr>
-        <w:jc w:val="center"/>
-        <w:rPr>
-          <w:rFonts w:cs="Times New Roman"/>
-          <w:szCs w:val="24"/>
-        </w:rPr>
-      </w:pPr>
-    </w:p>
-    <w:p>
-      <w:pPr>
-        <w:jc w:val="center"/>
-        <w:rPr>
-          <w:rFonts w:cs="Times New Roman"/>
-          <w:szCs w:val="24"/>
-        </w:rPr>
-      </w:pPr>
-    </w:p>
-    <w:p>
-      <w:pPr>
-        <w:jc w:val="center"/>
-        <w:rPr>
-          <w:rFonts w:cs="Times New Roman"/>
-          <w:szCs w:val="24"/>
-        </w:rPr>
-      </w:pPr>
-    </w:p>
-    <w:p>
-      <w:pPr>
-        <w:jc w:val="center"/>
-        <w:rPr>
-          <w:rFonts w:cs="Times New Roman"/>
-          <w:szCs w:val="24"/>
-        </w:rPr>
-      </w:pPr>
-    </w:p>
-    <w:p>
-      <w:pPr>
-        <w:jc w:val="center"/>
-        <w:rPr>
-          <w:rFonts w:cs="Times New Roman"/>
-          <w:szCs w:val="24"/>
-        </w:rPr>
-      </w:pPr>
-    </w:p>
-    <w:p>
-      <w:pPr>
-        <w:jc w:val="center"/>
-        <w:rPr>
-          <w:rFonts w:cs="Times New Roman"/>
-          <w:szCs w:val="24"/>
-        </w:rPr>
-      </w:pPr>
-    </w:p>
-    <w:p>
-      <w:pPr>
-        <w:jc w:val="center"/>
-        <w:rPr>
-          <w:rFonts w:cs="Times New Roman"/>
-          <w:szCs w:val="24"/>
-        </w:rPr>
-      </w:pPr>
-    </w:p>
-    <w:p>
-      <w:pPr>
-        <w:jc w:val="center"/>
-        <w:rPr>
-          <w:rFonts w:cs="Times New Roman"/>
-          <w:szCs w:val="24"/>
-        </w:rPr>
-      </w:pPr>
-    </w:p>
-    <w:p>
-      <w:pPr>
-        <w:jc w:val="center"/>
-        <w:rPr>
-          <w:rFonts w:cs="Times New Roman"/>
-          <w:szCs w:val="24"/>
-        </w:rPr>
-      </w:pPr>
-    </w:p>
-    <w:p>
-      <w:pPr>
-        <w:jc w:val="center"/>
-        <w:rPr>
-          <w:rFonts w:cs="Times New Roman"/>
-          <w:szCs w:val="24"/>
-        </w:rPr>
-      </w:pPr>
-    </w:p>
-    <w:p>
-      <w:pPr>
-        <w:jc w:val="center"/>
-        <w:rPr>
-          <w:rFonts w:cs="Times New Roman"/>
-          <w:b/>
-          <w:sz w:val="28"/>
-          <w:szCs w:val="24"/>
-        </w:rPr>
-      </w:pPr>
-    </w:p>
-    <w:p>
-      <w:pPr>
-        <w:spacing w:line="240" w:lineRule="auto"/>
-        <w:jc w:val="center"/>
+      </w:pPr>
+      <w:r>
         <w:rPr>
           <w:rFonts w:cs="Times New Roman"/>
           <w:b/>
@@ -518,8 +515,13 @@
           <w:sz w:val="28"/>
           <w:szCs w:val="28"/>
         </w:rPr>
-      </w:pPr>
-      <w:r>
+        <w:t>Gerador de quadros de apresentação de dados em formato de Dashboards</w:t>
+      </w:r>
+    </w:p>
+    <w:p>
+      <w:pPr>
+        <w:spacing w:line="240" w:lineRule="auto"/>
+        <w:jc w:val="center"/>
         <w:rPr>
           <w:rFonts w:cs="Times New Roman"/>
           <w:b/>
@@ -527,20 +529,173 @@
           <w:sz w:val="28"/>
           <w:szCs w:val="28"/>
         </w:rPr>
-        <w:t xml:space="preserve">Gerador de quadros de apresentação de dados em formato de </w:t>
-      </w:r>
-      <w:proofErr w:type="spellStart"/>
-      <w:r>
-        <w:rPr>
-          <w:rFonts w:cs="Times New Roman"/>
-          <w:b/>
-          <w:bCs/>
-          <w:sz w:val="28"/>
-          <w:szCs w:val="28"/>
-        </w:rPr>
-        <w:t>Dashboards</w:t>
-      </w:r>
-      <w:proofErr w:type="spellEnd"/>
+      </w:pPr>
+    </w:p>
+    <w:p>
+      <w:pPr>
+        <w:jc w:val="center"/>
+        <w:rPr>
+          <w:rFonts w:cs="Times New Roman"/>
+          <w:szCs w:val="24"/>
+        </w:rPr>
+      </w:pPr>
+    </w:p>
+    <w:p>
+      <w:pPr>
+        <w:jc w:val="center"/>
+        <w:rPr>
+          <w:rFonts w:cs="Times New Roman"/>
+          <w:szCs w:val="24"/>
+        </w:rPr>
+      </w:pPr>
+    </w:p>
+    <w:p>
+      <w:pPr>
+        <w:jc w:val="center"/>
+        <w:rPr>
+          <w:rFonts w:cs="Times New Roman"/>
+          <w:szCs w:val="24"/>
+        </w:rPr>
+      </w:pPr>
+    </w:p>
+    <w:p>
+      <w:pPr>
+        <w:jc w:val="right"/>
+        <w:rPr>
+          <w:rFonts w:cs="Times New Roman"/>
+          <w:szCs w:val="24"/>
+        </w:rPr>
+      </w:pPr>
+    </w:p>
+    <w:p>
+      <w:pPr>
+        <w:spacing w:line="240" w:lineRule="auto"/>
+        <w:ind w:left="4253"/>
+        <w:rPr>
+          <w:rFonts w:cs="Times New Roman"/>
+          <w:szCs w:val="24"/>
+        </w:rPr>
+      </w:pPr>
+      <w:r>
+        <w:rPr>
+          <w:rFonts w:cs="Times New Roman"/>
+        </w:rPr>
+        <w:t xml:space="preserve">Trabalho de Conclusão de Curso apresentado à coordenação do curso de Tecnologia em Análise e Desenvolvimento de Sistemas do Instituto Federal de Educação, Ciência e Tecnologia do Pará para obtenção de Graduação em Tecnologia em Análise e Desenvolvimento de Sistemas. </w:t>
+      </w:r>
+    </w:p>
+    <w:p>
+      <w:pPr>
+        <w:spacing w:line="240" w:lineRule="auto"/>
+        <w:ind w:left="4253"/>
+        <w:rPr>
+          <w:rFonts w:cs="Times New Roman"/>
+        </w:rPr>
+      </w:pPr>
+    </w:p>
+    <w:p>
+      <w:pPr>
+        <w:spacing w:line="240" w:lineRule="auto"/>
+        <w:ind w:left="4253"/>
+        <w:rPr>
+          <w:rFonts w:cs="Times New Roman"/>
+        </w:rPr>
+      </w:pPr>
+      <w:r>
+        <w:rPr>
+          <w:rFonts w:cs="Times New Roman"/>
+        </w:rPr>
+        <w:t xml:space="preserve">Orientador: </w:t>
+      </w:r>
+      <w:proofErr w:type="gramStart"/>
+      <w:r>
+        <w:rPr>
+          <w:rFonts w:cs="Times New Roman"/>
+        </w:rPr>
+        <w:t>Prof.</w:t>
+      </w:r>
+      <w:proofErr w:type="gramEnd"/>
+      <w:r>
+        <w:rPr>
+          <w:rFonts w:cs="Times New Roman"/>
+        </w:rPr>
+        <w:t xml:space="preserve"> </w:t>
+      </w:r>
+      <w:r>
+        <w:rPr>
+          <w:rFonts w:cs="Times New Roman"/>
+        </w:rPr>
+        <w:t xml:space="preserve">Me. </w:t>
+      </w:r>
+      <w:r>
+        <w:rPr>
+          <w:rFonts w:cs="Times New Roman"/>
+        </w:rPr>
+        <w:t>Claudio Roberto de Lima Martins</w:t>
+      </w:r>
+    </w:p>
+    <w:p>
+      <w:pPr>
+        <w:jc w:val="center"/>
+        <w:rPr>
+          <w:rFonts w:cs="Times New Roman"/>
+          <w:szCs w:val="24"/>
+        </w:rPr>
+      </w:pPr>
+    </w:p>
+    <w:p>
+      <w:pPr>
+        <w:jc w:val="center"/>
+        <w:rPr>
+          <w:rFonts w:cs="Times New Roman"/>
+          <w:szCs w:val="24"/>
+        </w:rPr>
+      </w:pPr>
+    </w:p>
+    <w:p>
+      <w:pPr>
+        <w:jc w:val="center"/>
+        <w:rPr>
+          <w:rFonts w:cs="Times New Roman"/>
+          <w:szCs w:val="24"/>
+        </w:rPr>
+      </w:pPr>
+    </w:p>
+    <w:p>
+      <w:pPr>
+        <w:jc w:val="center"/>
+        <w:rPr>
+          <w:del w:id="1" w:author="glaubergad" w:date="2019-03-04T20:20:00Z"/>
+          <w:rFonts w:cs="Times New Roman"/>
+          <w:szCs w:val="24"/>
+        </w:rPr>
+      </w:pPr>
+    </w:p>
+    <w:p>
+      <w:pPr>
+        <w:jc w:val="center"/>
+        <w:rPr>
+          <w:rFonts w:cs="Times New Roman"/>
+          <w:szCs w:val="24"/>
+        </w:rPr>
+      </w:pPr>
+    </w:p>
+    <w:p>
+      <w:pPr>
+        <w:jc w:val="center"/>
+        <w:rPr>
+          <w:rFonts w:cs="Times New Roman"/>
+          <w:szCs w:val="24"/>
+        </w:rPr>
+      </w:pPr>
+    </w:p>
+    <w:p>
+      <w:pPr>
+        <w:jc w:val="center"/>
+        <w:rPr>
+          <w:rFonts w:cs="Times New Roman"/>
+          <w:szCs w:val="24"/>
+        </w:rPr>
+      </w:pPr>
     </w:p>
     <w:p>
       <w:pPr>
@@ -548,175 +703,6 @@
         <w:jc w:val="center"/>
         <w:rPr>
           <w:rFonts w:cs="Times New Roman"/>
-          <w:b/>
-          <w:bCs/>
-          <w:sz w:val="28"/>
-          <w:szCs w:val="28"/>
-        </w:rPr>
-      </w:pPr>
-    </w:p>
-    <w:p>
-      <w:pPr>
-        <w:jc w:val="center"/>
-        <w:rPr>
-          <w:rFonts w:cs="Times New Roman"/>
-          <w:szCs w:val="24"/>
-        </w:rPr>
-      </w:pPr>
-    </w:p>
-    <w:p>
-      <w:pPr>
-        <w:jc w:val="center"/>
-        <w:rPr>
-          <w:rFonts w:cs="Times New Roman"/>
-          <w:szCs w:val="24"/>
-        </w:rPr>
-      </w:pPr>
-    </w:p>
-    <w:p>
-      <w:pPr>
-        <w:jc w:val="center"/>
-        <w:rPr>
-          <w:rFonts w:cs="Times New Roman"/>
-          <w:szCs w:val="24"/>
-        </w:rPr>
-      </w:pPr>
-    </w:p>
-    <w:p>
-      <w:pPr>
-        <w:jc w:val="right"/>
-        <w:rPr>
-          <w:rFonts w:cs="Times New Roman"/>
-          <w:szCs w:val="24"/>
-        </w:rPr>
-      </w:pPr>
-    </w:p>
-    <w:p>
-      <w:pPr>
-        <w:spacing w:line="240" w:lineRule="auto"/>
-        <w:ind w:left="4253"/>
-        <w:rPr>
-          <w:rFonts w:cs="Times New Roman"/>
-          <w:szCs w:val="24"/>
-        </w:rPr>
-      </w:pPr>
-      <w:r>
-        <w:rPr>
-          <w:rFonts w:cs="Times New Roman"/>
-        </w:rPr>
-        <w:t xml:space="preserve">Trabalho de Conclusão de Curso apresentado à coordenação do curso de Tecnologia em Análise e Desenvolvimento de Sistemas do Instituto Federal de Educação, Ciência e Tecnologia do Pará para obtenção de Graduação em Tecnologia em Análise e Desenvolvimento de Sistemas. </w:t>
-      </w:r>
-    </w:p>
-    <w:p>
-      <w:pPr>
-        <w:spacing w:line="240" w:lineRule="auto"/>
-        <w:ind w:left="4253"/>
-        <w:rPr>
-          <w:rFonts w:cs="Times New Roman"/>
-        </w:rPr>
-      </w:pPr>
-    </w:p>
-    <w:p>
-      <w:pPr>
-        <w:spacing w:line="240" w:lineRule="auto"/>
-        <w:ind w:left="4253"/>
-        <w:rPr>
-          <w:rFonts w:cs="Times New Roman"/>
-        </w:rPr>
-      </w:pPr>
-      <w:r>
-        <w:rPr>
-          <w:rFonts w:cs="Times New Roman"/>
-        </w:rPr>
-        <w:t xml:space="preserve">Orientador: </w:t>
-      </w:r>
-      <w:proofErr w:type="gramStart"/>
-      <w:r>
-        <w:rPr>
-          <w:rFonts w:cs="Times New Roman"/>
-        </w:rPr>
-        <w:t>Prof.</w:t>
-      </w:r>
-      <w:proofErr w:type="gramEnd"/>
-      <w:r>
-        <w:rPr>
-          <w:rFonts w:cs="Times New Roman"/>
-        </w:rPr>
-        <w:t xml:space="preserve"> </w:t>
-      </w:r>
-      <w:r>
-        <w:rPr>
-          <w:rFonts w:cs="Times New Roman"/>
-        </w:rPr>
-        <w:t xml:space="preserve">Me. </w:t>
-      </w:r>
-      <w:r>
-        <w:rPr>
-          <w:rFonts w:cs="Times New Roman"/>
-        </w:rPr>
-        <w:t>Claudio Roberto de Lima Martins</w:t>
-      </w:r>
-    </w:p>
-    <w:p>
-      <w:pPr>
-        <w:jc w:val="center"/>
-        <w:rPr>
-          <w:rFonts w:cs="Times New Roman"/>
-          <w:szCs w:val="24"/>
-        </w:rPr>
-      </w:pPr>
-    </w:p>
-    <w:p>
-      <w:pPr>
-        <w:jc w:val="center"/>
-        <w:rPr>
-          <w:rFonts w:cs="Times New Roman"/>
-          <w:szCs w:val="24"/>
-        </w:rPr>
-      </w:pPr>
-    </w:p>
-    <w:p>
-      <w:pPr>
-        <w:jc w:val="center"/>
-        <w:rPr>
-          <w:rFonts w:cs="Times New Roman"/>
-          <w:szCs w:val="24"/>
-        </w:rPr>
-      </w:pPr>
-    </w:p>
-    <w:p>
-      <w:pPr>
-        <w:jc w:val="center"/>
-        <w:rPr>
-          <w:del w:id="1" w:author="glaubergad" w:date="2019-03-04T20:20:00Z"/>
-          <w:rFonts w:cs="Times New Roman"/>
-          <w:szCs w:val="24"/>
-        </w:rPr>
-      </w:pPr>
-    </w:p>
-    <w:p>
-      <w:pPr>
-        <w:jc w:val="center"/>
-        <w:rPr>
-          <w:rFonts w:cs="Times New Roman"/>
-          <w:szCs w:val="24"/>
-        </w:rPr>
-      </w:pPr>
-    </w:p>
-    <w:p>
-      <w:pPr>
-        <w:jc w:val="center"/>
-        <w:rPr>
-          <w:rFonts w:cs="Times New Roman"/>
-          <w:szCs w:val="24"/>
-        </w:rPr>
-      </w:pPr>
-    </w:p>
-    <w:p>
-      <w:pPr>
-        <w:jc w:val="center"/>
-        <w:rPr>
-          <w:rFonts w:cs="Times New Roman"/>
           <w:szCs w:val="24"/>
         </w:rPr>
       </w:pPr>
@@ -730,6 +716,13 @@
           <w:szCs w:val="24"/>
         </w:rPr>
       </w:pPr>
+      <w:r>
+        <w:rPr>
+          <w:rFonts w:cs="Times New Roman"/>
+          <w:szCs w:val="24"/>
+        </w:rPr>
+        <w:t>BELÉM</w:t>
+      </w:r>
     </w:p>
     <w:p>
       <w:pPr>
@@ -745,23 +738,7 @@
           <w:rFonts w:cs="Times New Roman"/>
           <w:szCs w:val="24"/>
         </w:rPr>
-        <w:t>BELÉM</w:t>
-      </w:r>
-    </w:p>
-    <w:p>
-      <w:pPr>
-        <w:spacing w:line="240" w:lineRule="auto"/>
-        <w:jc w:val="center"/>
-        <w:rPr>
-          <w:rFonts w:cs="Times New Roman"/>
-          <w:szCs w:val="24"/>
-        </w:rPr>
-      </w:pPr>
-      <w:r>
-        <w:rPr>
-          <w:rFonts w:cs="Times New Roman"/>
-          <w:szCs w:val="24"/>
-        </w:rPr>
+        <w:lastRenderedPageBreak/>
         <w:t>201</w:t>
       </w:r>
       <w:r>
@@ -836,7 +813,22 @@
           <w:rFonts w:cs="Times New Roman"/>
           <w:szCs w:val="24"/>
         </w:rPr>
-        <w:t xml:space="preserve"> de grandes e complexos blocos de códigos de forma recorrente é presente no dia a dia dos profissionais, portanto, qualquer ferramenta que facilite a aplicação destes blocos padronizados, com as modificações necessárias para o domínio de um problema determinado, pode vir a evitar o desperdício de horas de programação. Em face destas premissas, este trabalho é um estudo d</w:t>
+        <w:t xml:space="preserve"> de grandes e complexos blocos de códigos de forma recorrente é presente no dia a dia dos profissionais, portanto, qualquer ferramenta que facilite a aplicação destes blocos padronizados, com as modificações necessárias para o domínio de um problema determinado, pode vir a evitar o desperdício de horas de programação. Em face destas premissas, este trabalho é um estudo </w:t>
+      </w:r>
+      <w:proofErr w:type="spellStart"/>
+      <w:r>
+        <w:rPr>
+          <w:rFonts w:cs="Times New Roman"/>
+          <w:szCs w:val="24"/>
+        </w:rPr>
+        <w:t>d</w:t>
+      </w:r>
+      <w:r>
+        <w:rPr>
+          <w:rFonts w:cs="Times New Roman"/>
+          <w:szCs w:val="24"/>
+        </w:rPr>
+        <w:t>e</w:t>
       </w:r>
       <w:del w:id="2" w:author="glaubergad" w:date="2019-03-04T20:21:00Z">
         <w:r>
@@ -853,7 +845,15 @@
             <w:rFonts w:cs="Times New Roman"/>
             <w:szCs w:val="24"/>
           </w:rPr>
-          <w:t>e reuso de software e</w:t>
+          <w:t>e</w:t>
+        </w:r>
+        <w:proofErr w:type="spellEnd"/>
+        <w:r>
+          <w:rPr>
+            <w:rFonts w:cs="Times New Roman"/>
+            <w:szCs w:val="24"/>
+          </w:rPr>
+          <w:t xml:space="preserve"> reuso de software e</w:t>
         </w:r>
       </w:ins>
       <w:r>
@@ -877,23 +877,7 @@
           <w:rFonts w:cs="Times New Roman"/>
           <w:szCs w:val="24"/>
         </w:rPr>
-        <w:t xml:space="preserve">em formato gráfico, a que chamamos comumente de </w:t>
-      </w:r>
-      <w:proofErr w:type="spellStart"/>
-      <w:r>
-        <w:rPr>
-          <w:rFonts w:cs="Times New Roman"/>
-          <w:szCs w:val="24"/>
-        </w:rPr>
-        <w:t>Dashboards</w:t>
-      </w:r>
-      <w:proofErr w:type="spellEnd"/>
-      <w:r>
-        <w:rPr>
-          <w:rFonts w:cs="Times New Roman"/>
-          <w:szCs w:val="24"/>
-        </w:rPr>
-        <w:t>.</w:t>
+        <w:t>em formato gráfico, a que chamamos comumente de Dashboards.</w:t>
       </w:r>
       <w:r>
         <w:rPr>
@@ -932,23 +916,7 @@
           <w:rFonts w:cs="Times New Roman"/>
           <w:szCs w:val="24"/>
         </w:rPr>
-        <w:t xml:space="preserve">Desenvolvimento de aplicações, apresentação de dados, </w:t>
-      </w:r>
-      <w:proofErr w:type="spellStart"/>
-      <w:r>
-        <w:rPr>
-          <w:rFonts w:cs="Times New Roman"/>
-          <w:szCs w:val="24"/>
-        </w:rPr>
-        <w:t>dashboards</w:t>
-      </w:r>
-      <w:proofErr w:type="spellEnd"/>
-      <w:r>
-        <w:rPr>
-          <w:rFonts w:cs="Times New Roman"/>
-          <w:szCs w:val="24"/>
-        </w:rPr>
-        <w:t>, geradores de código.</w:t>
+        <w:t>Desenvolvimento de aplicações, apresentação de dados, dashboards, geradores de código.</w:t>
       </w:r>
     </w:p>
     <w:p>
@@ -2488,23 +2456,7 @@
           <w:rFonts w:cs="Times New Roman"/>
           <w:szCs w:val="24"/>
         </w:rPr>
-        <w:t xml:space="preserve">, </w:t>
-      </w:r>
-      <w:proofErr w:type="spellStart"/>
-      <w:r>
-        <w:rPr>
-          <w:rFonts w:cs="Times New Roman"/>
-          <w:szCs w:val="24"/>
-        </w:rPr>
-        <w:t>dashboards</w:t>
-      </w:r>
-      <w:proofErr w:type="spellEnd"/>
-      <w:r>
-        <w:rPr>
-          <w:rFonts w:cs="Times New Roman"/>
-          <w:szCs w:val="24"/>
-        </w:rPr>
-        <w:t xml:space="preserve">, </w:t>
+        <w:t xml:space="preserve">, dashboards, </w:t>
       </w:r>
       <w:proofErr w:type="spellStart"/>
       <w:r>
@@ -3282,7 +3234,13 @@
         </w:r>
       </w:del>
       <w:r>
-        <w:t xml:space="preserve"> milhões de linhas de uma tabela estruturada. Isso</w:t>
+        <w:t xml:space="preserve"> </w:t>
+      </w:r>
+      <w:r>
+        <w:t>centenas, muitas vezes milhares</w:t>
+      </w:r>
+      <w:r>
+        <w:t xml:space="preserve"> de linhas de uma tabela estruturada. Isso</w:t>
       </w:r>
       <w:del w:id="38" w:author="Glauber Matteis Gadelha" w:date="2018-10-27T08:07:00Z">
         <w:r>
@@ -3348,7 +3306,11 @@
       </w:r>
       <w:del w:id="44" w:author="Glauber Matteis Gadelha" w:date="2018-10-27T08:15:00Z">
         <w:r>
-          <w:delText>, com diversos tipos de apresentações,</w:delText>
+          <w:delText xml:space="preserve">, com diversos tipos de </w:delText>
+        </w:r>
+        <w:r>
+          <w:lastRenderedPageBreak/>
+          <w:delText>apresentações,</w:delText>
         </w:r>
       </w:del>
       <w:r>
@@ -3476,21 +3438,19 @@
         </w:r>
       </w:ins>
       <w:r>
-        <w:t xml:space="preserve"> de bibliotecas de classes ou até mesmo programas </w:t>
-      </w:r>
-      <w:proofErr w:type="spellStart"/>
-      <w:r>
-        <w:t>standalone</w:t>
-      </w:r>
-      <w:proofErr w:type="spellEnd"/>
-      <w:r>
-        <w:t xml:space="preserve"> que ger</w:t>
+        <w:t xml:space="preserve"> de bibliotecas de classes ou até mesmo programas standalone que ger</w:t>
       </w:r>
       <w:r>
         <w:t>e</w:t>
       </w:r>
       <w:r>
-        <w:t xml:space="preserve">m código a partir de um conjunto de definições feitas pelo usuário, o que pode ser chamado de um assistente ou wizard, reduz uma etapa trabalhosa e significante do esforço total de desenvolvimento de um sistema completo ou de módulos de um sistema </w:t>
+        <w:t xml:space="preserve">m código a partir de um conjunto de definições feitas </w:t>
+      </w:r>
+      <w:r>
+        <w:t xml:space="preserve">previamente </w:t>
+      </w:r>
+      <w:r>
+        <w:t xml:space="preserve">pelo usuário, o que pode ser chamado de um assistente ou wizard, reduz uma etapa trabalhosa e significante do esforço total de desenvolvimento de um sistema completo ou de módulos de um sistema </w:t>
       </w:r>
       <w:r>
         <w:t>maior.</w:t>
@@ -3580,13 +3540,14 @@
       <w:r>
         <w:rPr>
           <w:rFonts w:cs="Times New Roman"/>
-          <w:rPrChange w:id="58" w:author="glaubergad" w:date="2019-02-23T10:57:00Z">
-            <w:rPr>
-              <w:rFonts w:cs="Times New Roman"/>
-            </w:rPr>
-          </w:rPrChange>
-        </w:rPr>
-        <w:t>ambiente web,</w:t>
+        </w:rPr>
+        <w:t>desktop</w:t>
+      </w:r>
+      <w:r>
+        <w:rPr>
+          <w:rFonts w:cs="Times New Roman"/>
+        </w:rPr>
+        <w:t>,</w:t>
       </w:r>
       <w:r>
         <w:rPr>
@@ -3606,7 +3567,7 @@
         <w:rPr>
           <w:rFonts w:cs="Times New Roman"/>
         </w:rPr>
-        <w:t xml:space="preserve"> que facilite a qualquer usuário comum, com um arquivo </w:t>
+        <w:t xml:space="preserve"> que facilite a qualquer usuário comum com um arquivo </w:t>
       </w:r>
       <w:r>
         <w:rPr>
@@ -3638,7 +3599,7 @@
         </w:rPr>
         <w:t xml:space="preserve"> </w:t>
       </w:r>
-      <w:del w:id="59" w:author="Aluno" w:date="2018-10-25T20:51:00Z">
+      <w:del w:id="58" w:author="Aluno" w:date="2018-10-25T20:51:00Z">
         <w:r>
           <w:rPr>
             <w:rFonts w:cs="Times New Roman"/>
@@ -3646,14 +3607,14 @@
           <w:delText xml:space="preserve">um </w:delText>
         </w:r>
       </w:del>
-      <w:ins w:id="60" w:author="Aluno" w:date="2018-10-25T20:51:00Z">
+      <w:ins w:id="59" w:author="Aluno" w:date="2018-10-25T20:51:00Z">
         <w:r>
           <w:rPr>
             <w:rFonts w:cs="Times New Roman"/>
           </w:rPr>
           <w:t xml:space="preserve">painéis de informações gerenciais </w:t>
         </w:r>
-        <w:del w:id="61" w:author="Glauber Matteis Gadelha" w:date="2018-10-27T08:19:00Z">
+        <w:del w:id="60" w:author="Glauber Matteis Gadelha" w:date="2018-10-27T08:19:00Z">
           <w:r>
             <w:rPr>
               <w:rFonts w:cs="Times New Roman"/>
@@ -3662,7 +3623,7 @@
           </w:r>
         </w:del>
       </w:ins>
-      <w:ins w:id="62" w:author="Glauber Matteis Gadelha" w:date="2018-10-27T08:19:00Z">
+      <w:ins w:id="61" w:author="Glauber Matteis Gadelha" w:date="2018-10-27T08:19:00Z">
         <w:r>
           <w:rPr>
             <w:rFonts w:cs="Times New Roman"/>
@@ -3670,8 +3631,7 @@
           <w:t>(</w:t>
         </w:r>
       </w:ins>
-      <w:proofErr w:type="spellStart"/>
-      <w:del w:id="63" w:author="glaubergad" w:date="2019-03-04T20:24:00Z">
+      <w:del w:id="62" w:author="glaubergad" w:date="2019-03-04T20:24:00Z">
         <w:r>
           <w:rPr>
             <w:rFonts w:cs="Times New Roman"/>
@@ -3680,8 +3640,8 @@
           <w:delText>dashboard</w:delText>
         </w:r>
       </w:del>
-      <w:ins w:id="64" w:author="Glauber Matteis Gadelha" w:date="2018-10-27T08:11:00Z">
-        <w:del w:id="65" w:author="glaubergad" w:date="2019-03-04T20:24:00Z">
+      <w:ins w:id="63" w:author="Glauber Matteis Gadelha" w:date="2018-10-27T08:11:00Z">
+        <w:del w:id="64" w:author="glaubergad" w:date="2019-03-04T20:24:00Z">
           <w:r>
             <w:rPr>
               <w:rFonts w:cs="Times New Roman"/>
@@ -3691,7 +3651,7 @@
           </w:r>
         </w:del>
       </w:ins>
-      <w:ins w:id="66" w:author="glaubergad" w:date="2019-03-04T20:24:00Z">
+      <w:ins w:id="65" w:author="glaubergad" w:date="2019-03-04T20:24:00Z">
         <w:r>
           <w:rPr>
             <w:rFonts w:cs="Times New Roman"/>
@@ -3700,9 +3660,8 @@
           <w:t>Dashboards</w:t>
         </w:r>
       </w:ins>
-      <w:proofErr w:type="spellEnd"/>
-      <w:ins w:id="67" w:author="Aluno" w:date="2018-10-25T20:51:00Z">
-        <w:del w:id="68" w:author="Glauber Matteis Gadelha" w:date="2018-10-27T08:19:00Z">
+      <w:ins w:id="66" w:author="Aluno" w:date="2018-10-25T20:51:00Z">
+        <w:del w:id="67" w:author="Glauber Matteis Gadelha" w:date="2018-10-27T08:19:00Z">
           <w:r>
             <w:rPr>
               <w:rFonts w:cs="Times New Roman"/>
@@ -3711,7 +3670,7 @@
           </w:r>
         </w:del>
       </w:ins>
-      <w:ins w:id="69" w:author="Glauber Matteis Gadelha" w:date="2018-10-27T08:19:00Z">
+      <w:ins w:id="68" w:author="Glauber Matteis Gadelha" w:date="2018-10-27T08:19:00Z">
         <w:r>
           <w:rPr>
             <w:rFonts w:cs="Times New Roman"/>
@@ -3737,7 +3696,7 @@
         </w:rPr>
         <w:t xml:space="preserve"> dados</w:t>
       </w:r>
-      <w:ins w:id="70" w:author="Aluno" w:date="2018-10-25T20:52:00Z">
+      <w:ins w:id="69" w:author="Aluno" w:date="2018-10-25T20:52:00Z">
         <w:r>
           <w:rPr>
             <w:rFonts w:cs="Times New Roman"/>
@@ -3769,23 +3728,8 @@
         <w:rPr>
           <w:rFonts w:cs="Times New Roman"/>
         </w:rPr>
-        <w:t xml:space="preserve"> são codificados usando linguagem de </w:t>
-      </w:r>
-      <w:proofErr w:type="spellStart"/>
-      <w:r>
-        <w:rPr>
-          <w:rFonts w:cs="Times New Roman"/>
-        </w:rPr>
-        <w:t>template</w:t>
-      </w:r>
-      <w:proofErr w:type="spellEnd"/>
-      <w:r>
-        <w:rPr>
-          <w:rFonts w:cs="Times New Roman"/>
-        </w:rPr>
-        <w:t xml:space="preserve"> Apache </w:t>
-      </w:r>
-      <w:proofErr w:type="spellStart"/>
+        <w:t xml:space="preserve"> são codificados usando linguagem de template Apache </w:t>
+      </w:r>
       <w:proofErr w:type="gramStart"/>
       <w:r>
         <w:rPr>
@@ -3793,7 +3737,6 @@
         </w:rPr>
         <w:t>FreeMarker</w:t>
       </w:r>
-      <w:proofErr w:type="spellEnd"/>
       <w:proofErr w:type="gramEnd"/>
       <w:r>
         <w:rPr>
@@ -3801,7 +3744,7 @@
         </w:rPr>
         <w:t xml:space="preserve"> e os</w:t>
       </w:r>
-      <w:ins w:id="71" w:author="Aluno" w:date="2018-10-25T20:52:00Z">
+      <w:ins w:id="70" w:author="Aluno" w:date="2018-10-25T20:52:00Z">
         <w:r>
           <w:rPr>
             <w:rFonts w:cs="Times New Roman"/>
@@ -3815,7 +3758,7 @@
         </w:rPr>
         <w:t xml:space="preserve"> gerados</w:t>
       </w:r>
-      <w:ins w:id="72" w:author="Aluno" w:date="2018-10-25T20:52:00Z">
+      <w:ins w:id="71" w:author="Aluno" w:date="2018-10-25T20:52:00Z">
         <w:r>
           <w:rPr>
             <w:rFonts w:cs="Times New Roman"/>
@@ -3882,8 +3825,8 @@
       <w:pPr>
         <w:pStyle w:val="Ttulo2"/>
       </w:pPr>
-      <w:bookmarkStart w:id="73" w:name="_Toc527657244"/>
-      <w:bookmarkStart w:id="74" w:name="_Toc535170429"/>
+      <w:bookmarkStart w:id="72" w:name="_Toc527657244"/>
+      <w:bookmarkStart w:id="73" w:name="_Toc535170429"/>
       <w:r>
         <w:t>1.</w:t>
       </w:r>
@@ -3893,11 +3836,11 @@
       <w:r>
         <w:t xml:space="preserve"> </w:t>
       </w:r>
+      <w:bookmarkEnd w:id="72"/>
+      <w:r>
+        <w:t>Procedimentos metodológicos</w:t>
+      </w:r>
       <w:bookmarkEnd w:id="73"/>
-      <w:r>
-        <w:t>Procedimentos metodológicos</w:t>
-      </w:r>
-      <w:bookmarkEnd w:id="74"/>
     </w:p>
     <w:p>
       <w:pPr>
@@ -3914,7 +3857,7 @@
         <w:tab/>
         <w:t xml:space="preserve">O trabalho foi conduzido em </w:t>
       </w:r>
-      <w:del w:id="75" w:author="glaubergad" w:date="2019-02-23T11:00:00Z">
+      <w:del w:id="74" w:author="glaubergad" w:date="2019-02-23T11:00:00Z">
         <w:r>
           <w:rPr>
             <w:rFonts w:cs="Times New Roman"/>
@@ -3923,7 +3866,7 @@
           <w:delText xml:space="preserve">3 </w:delText>
         </w:r>
       </w:del>
-      <w:ins w:id="76" w:author="glaubergad" w:date="2019-02-23T11:00:00Z">
+      <w:ins w:id="75" w:author="glaubergad" w:date="2019-02-23T11:00:00Z">
         <w:r>
           <w:rPr>
             <w:rFonts w:cs="Times New Roman"/>
@@ -3958,23 +3901,7 @@
           <w:rFonts w:cs="Times New Roman"/>
           <w:szCs w:val="24"/>
         </w:rPr>
-        <w:t xml:space="preserve">abordando a geração automática de código fonte e suas vantagens, aplicação de linguagens de </w:t>
-      </w:r>
-      <w:proofErr w:type="spellStart"/>
-      <w:r>
-        <w:rPr>
-          <w:rFonts w:cs="Times New Roman"/>
-          <w:szCs w:val="24"/>
-        </w:rPr>
-        <w:t>template</w:t>
-      </w:r>
-      <w:proofErr w:type="spellEnd"/>
-      <w:r>
-        <w:rPr>
-          <w:rFonts w:cs="Times New Roman"/>
-          <w:szCs w:val="24"/>
-        </w:rPr>
-        <w:t xml:space="preserve">, técnicas e ferramentas para apresentação de dados em formato </w:t>
+        <w:t xml:space="preserve">abordando a geração automática de código fonte e suas vantagens, aplicação de linguagens de template, técnicas e ferramentas para apresentação de dados em formato </w:t>
       </w:r>
       <w:proofErr w:type="spellStart"/>
       <w:r>
@@ -4008,7 +3935,7 @@
         <w:tab/>
         <w:t xml:space="preserve">Na etapa </w:t>
       </w:r>
-      <w:del w:id="77" w:author="glaubergad" w:date="2019-02-23T11:01:00Z">
+      <w:del w:id="76" w:author="glaubergad" w:date="2019-02-23T11:01:00Z">
         <w:r>
           <w:rPr>
             <w:rFonts w:cs="Times New Roman"/>
@@ -4017,7 +3944,7 @@
           <w:delText>posterior</w:delText>
         </w:r>
       </w:del>
-      <w:ins w:id="78" w:author="glaubergad" w:date="2019-02-23T11:01:00Z">
+      <w:ins w:id="77" w:author="glaubergad" w:date="2019-02-23T11:01:00Z">
         <w:r>
           <w:rPr>
             <w:rFonts w:cs="Times New Roman"/>
@@ -4061,8 +3988,8 @@
       <w:pPr>
         <w:pStyle w:val="Ttulo2"/>
       </w:pPr>
-      <w:bookmarkStart w:id="79" w:name="_Toc498681701"/>
-      <w:bookmarkStart w:id="80" w:name="_Toc535170430"/>
+      <w:bookmarkStart w:id="78" w:name="_Toc498681701"/>
+      <w:bookmarkStart w:id="79" w:name="_Toc535170430"/>
       <w:proofErr w:type="gramStart"/>
       <w:r>
         <w:t>1.</w:t>
@@ -4073,15 +4000,15 @@
       <w:r>
         <w:t xml:space="preserve"> </w:t>
       </w:r>
+      <w:bookmarkEnd w:id="78"/>
+      <w:r>
+        <w:t>Organização</w:t>
+      </w:r>
+      <w:proofErr w:type="gramEnd"/>
+      <w:r>
+        <w:t xml:space="preserve"> do trabalho</w:t>
+      </w:r>
       <w:bookmarkEnd w:id="79"/>
-      <w:r>
-        <w:t>Organização</w:t>
-      </w:r>
-      <w:proofErr w:type="gramEnd"/>
-      <w:r>
-        <w:t xml:space="preserve"> do trabalho</w:t>
-      </w:r>
-      <w:bookmarkEnd w:id="80"/>
     </w:p>
     <w:p>
       <w:r>
@@ -4101,22 +4028,18 @@
         <w:t xml:space="preserve"> técnicas de apresentação de dados,</w:t>
       </w:r>
       <w:r>
-        <w:t xml:space="preserve"> a linguagem de </w:t>
-      </w:r>
-      <w:proofErr w:type="spellStart"/>
-      <w:r>
-        <w:t>template</w:t>
-      </w:r>
-      <w:proofErr w:type="spellEnd"/>
-      <w:r>
-        <w:t xml:space="preserve"> Apache </w:t>
-      </w:r>
-      <w:proofErr w:type="spellStart"/>
+        <w:t xml:space="preserve"> a</w:t>
+      </w:r>
+      <w:r>
+        <w:t xml:space="preserve"> descrição resumida do histórico e vantagens da</w:t>
+      </w:r>
+      <w:r>
+        <w:t xml:space="preserve"> linguagem de template Apache </w:t>
+      </w:r>
       <w:proofErr w:type="gramStart"/>
       <w:r>
         <w:t>FreeMarker</w:t>
       </w:r>
-      <w:proofErr w:type="spellEnd"/>
       <w:proofErr w:type="gramEnd"/>
       <w:r>
         <w:t xml:space="preserve"> e as bibliotecas DC.js, Crossfilter.js e D3.js, responsáveis por apresentar os dados de forma gráfica e dinâmica em páginas HTML.</w:t>
@@ -4125,15 +4048,7 @@
     <w:p>
       <w:r>
         <w:tab/>
-        <w:t xml:space="preserve">No capítulo 3 descreve-se o projeto da aplicação geradora de </w:t>
-      </w:r>
-      <w:proofErr w:type="spellStart"/>
-      <w:r>
-        <w:t>dashboards</w:t>
-      </w:r>
-      <w:proofErr w:type="spellEnd"/>
-      <w:r>
-        <w:t xml:space="preserve"> e seu desenvolvimento. Por último, no capítulo 4 são feitas as considerações finais.</w:t>
+        <w:t>No capítulo 3 descreve-se o projeto da aplicação geradora de dashboards e seu desenvolvimento. Por último, no capítulo 4 são feitas as considerações finais.</w:t>
       </w:r>
     </w:p>
     <w:p>
@@ -4141,10 +4056,10 @@
         <w:spacing w:after="160" w:line="240" w:lineRule="auto"/>
         <w:jc w:val="left"/>
         <w:rPr>
-          <w:ins w:id="81" w:author="glaubergad" w:date="2019-03-04T20:25:00Z"/>
-        </w:rPr>
-      </w:pPr>
-      <w:ins w:id="82" w:author="glaubergad" w:date="2019-03-04T20:25:00Z">
+          <w:ins w:id="80" w:author="glaubergad" w:date="2019-03-04T20:25:00Z"/>
+        </w:rPr>
+      </w:pPr>
+      <w:ins w:id="81" w:author="glaubergad" w:date="2019-03-04T20:25:00Z">
         <w:r>
           <w:br w:type="page"/>
         </w:r>
@@ -4153,7 +4068,7 @@
     <w:p>
       <w:pPr>
         <w:rPr>
-          <w:del w:id="83" w:author="glaubergad" w:date="2019-03-04T20:25:00Z"/>
+          <w:del w:id="82" w:author="glaubergad" w:date="2019-03-04T20:25:00Z"/>
         </w:rPr>
       </w:pPr>
     </w:p>
@@ -4161,143 +4076,149 @@
       <w:pPr>
         <w:pStyle w:val="Ttulo1"/>
       </w:pPr>
-      <w:bookmarkStart w:id="84" w:name="_Toc535170431"/>
+      <w:bookmarkStart w:id="83" w:name="_Toc535170431"/>
       <w:r>
         <w:t>Fundamentação Teórica</w:t>
       </w:r>
+      <w:bookmarkEnd w:id="83"/>
+    </w:p>
+    <w:p>
+      <w:pPr>
+        <w:ind w:firstLine="709"/>
+      </w:pPr>
+      <w:r>
+        <w:t xml:space="preserve">Este capítulo apresenta a base teórica sobre reuso de software e apresentação de dados em formato gráfico </w:t>
+      </w:r>
+      <w:proofErr w:type="spellStart"/>
+      <w:r>
+        <w:t>dashboard</w:t>
+      </w:r>
+      <w:proofErr w:type="spellEnd"/>
+      <w:r>
+        <w:t>. Além disso, fundamenta tecnicamente as bibliotecas e linguagens utilizadas no desenvolvimento da aplicação final.</w:t>
+      </w:r>
+    </w:p>
+    <w:p/>
+    <w:p>
+      <w:pPr>
+        <w:pStyle w:val="Ttulo2"/>
+      </w:pPr>
+      <w:bookmarkStart w:id="84" w:name="_Toc535170432"/>
+      <w:r>
+        <w:t xml:space="preserve">2.1 </w:t>
+      </w:r>
+      <w:proofErr w:type="gramStart"/>
+      <w:r>
+        <w:t>Reuso</w:t>
+      </w:r>
+      <w:proofErr w:type="gramEnd"/>
+      <w:r>
+        <w:t xml:space="preserve"> de Software</w:t>
+      </w:r>
       <w:bookmarkEnd w:id="84"/>
     </w:p>
     <w:p>
       <w:pPr>
-        <w:ind w:firstLine="709"/>
-      </w:pPr>
-      <w:r>
-        <w:t xml:space="preserve">Este capítulo apresenta a base teórica sobre reuso de software e apresentação de dados em formato gráfico </w:t>
-      </w:r>
-      <w:proofErr w:type="spellStart"/>
-      <w:r>
-        <w:t>dashboard</w:t>
-      </w:r>
-      <w:proofErr w:type="spellEnd"/>
-      <w:r>
-        <w:t>. Além disso, fundamenta tecnicamente as bibliotecas e linguagens utilizadas no desenvolvimento da aplicação final.</w:t>
-      </w:r>
-    </w:p>
-    <w:p/>
-    <w:p>
-      <w:pPr>
-        <w:pStyle w:val="Ttulo2"/>
-      </w:pPr>
-      <w:bookmarkStart w:id="85" w:name="_Toc535170432"/>
-      <w:r>
-        <w:t xml:space="preserve">2.1 </w:t>
+        <w:rPr>
+          <w:ins w:id="85" w:author="glaubergad" w:date="2019-02-23T11:03:00Z"/>
+        </w:rPr>
+      </w:pPr>
+      <w:r>
+        <w:tab/>
+      </w:r>
+      <w:r>
+        <w:t xml:space="preserve">Uma das definições encontradas na literatura pesquisada para desenvolvimento deste trabalho para o reuso de software é o processo de se criar software a partir de software existente, ao invés de simplesmente construí-lo do </w:t>
       </w:r>
       <w:proofErr w:type="gramStart"/>
       <w:r>
-        <w:t>Reuso</w:t>
+        <w:t>início</w:t>
       </w:r>
       <w:proofErr w:type="gramEnd"/>
       <w:r>
-        <w:t xml:space="preserve"> de Software</w:t>
-      </w:r>
-      <w:bookmarkEnd w:id="85"/>
-    </w:p>
-    <w:p>
-      <w:pPr>
-        <w:rPr>
-          <w:ins w:id="86" w:author="glaubergad" w:date="2019-02-23T11:03:00Z"/>
-        </w:rPr>
-      </w:pPr>
-      <w:r>
-        <w:tab/>
-      </w:r>
-      <w:r>
-        <w:t xml:space="preserve">Uma das definições encontradas na literatura pesquisada para desenvolvimento deste trabalho para o reuso de software é o processo de se criar software a partir de software existente, ao invés de simplesmente construí-lo do </w:t>
+        <w:t xml:space="preserve"> </w:t>
+      </w:r>
+      <w:r>
+        <w:rPr>
+          <w:rStyle w:val="Refdenotaderodap"/>
+        </w:rPr>
+        <w:fldChar w:fldCharType="begin" w:fldLock="1"/>
+      </w:r>
+      <w:r>
+        <w:instrText>ADDIN CSL_CITATION {"citationItems":[{"id":"ITEM-1","itemData":{"abstract":"Software reuse aims at increasing quality and productivity in software development, avoiding effort duplication and reusing all past experiences possible. Although it is a simple idea, it is not easy to put reuse in practice, especially in a systematic and controlled way. Domain engineering and software product lines techniques try to make this task easier, but there are many other factors that difficult the reuse adoption. Among these factors are the problems that are inherent to software development in the way it is conducted today, based on source code. These problems arise from the growing demand for increasingly complex software, negatively affecting the ability to reuse. Model-driven development is an attractive alternative in this scenario, leveraging the importance of models in the software life cycle, incorporating them as part of the final product through modeling and code generation techniques. As a result, part of the software complexity becomes hidden inside the generators, shielding the developers, reducing errors, increasing the productivity, quality, interoperability and maintainability of the produced assets. In this dissertation is presented the thesis that model-driven development can effectively increase and/or improve software reuse, and that to achieve this goal it must be treated in a consistent way inside a domain engineering process. To demonstrate this thesis, a model-driven software reuse approach is presented, with activities that guide the developer during domain analysis, design and implementation. The results of an evaluation involving three empirical studies are also presented. The studies were performed in both academic and industrial environments, and aimed at determining the viability of the approach and the benefits that can be achieved with the combination of model-driven development and software reuse techniques. The results showed that the approach can bring different benefits to software organizations, such as software reuse quantity and quality improvements, and complexity reduction in product development and configuration tasks.","author":[{"dropping-particle":"","family":"Lucrédio","given":"Daniel","non-dropping-particle":"","parse-names":false,"suffix":""}],"id":"ITEM-1","issued":{"date-parts":[["2009"]]},"page":"277","title":"Uma Abordagem Orientada a Modelos para Reutilização de Software","type":"article-journal"},"uris":["http://www.mendeley.com/documents/?uuid=8b0081d8-6351-4527-9a6b-8a66c0bbb2ec"]}],"mendeley":{"formattedCitation":"(LUCRÉDIO, 2009)","plainTextFormattedCitation":"(LUCRÉDIO, 2009)","previouslyFormattedCitation":"(LUCRÉDIO, 2009)"},"properties":{"noteIndex":0},"schema":"https://github.com/citation-style-language/schema/raw/master/csl-citation.json"}</w:instrText>
+      </w:r>
+      <w:r>
+        <w:rPr>
+          <w:rStyle w:val="Refdenotaderodap"/>
+        </w:rPr>
+        <w:fldChar w:fldCharType="separate"/>
+      </w:r>
+      <w:r>
+        <w:rPr>
+          <w:noProof/>
+        </w:rPr>
+        <w:t>(LUCRÉDIO, 2009)</w:t>
+      </w:r>
+      <w:r>
+        <w:rPr>
+          <w:rStyle w:val="Refdenotaderodap"/>
+        </w:rPr>
+        <w:fldChar w:fldCharType="end"/>
+      </w:r>
+      <w:r>
+        <w:t xml:space="preserve">. Qualquer dos artefatos de software de um projeto anterior e bem sucedido, como </w:t>
+      </w:r>
+      <w:r>
+        <w:t>código fonte, classes e bibliotecas compiladas, planos, estratégias,</w:t>
+      </w:r>
+      <w:r>
+        <w:t xml:space="preserve"> diagramas,</w:t>
+      </w:r>
+      <w:r>
+        <w:t xml:space="preserve"> entre outros, podem e devem ser reutilizados para </w:t>
       </w:r>
       <w:proofErr w:type="gramStart"/>
       <w:r>
-        <w:t>início</w:t>
+        <w:t>agilizar</w:t>
       </w:r>
       <w:proofErr w:type="gramEnd"/>
       <w:r>
+        <w:t xml:space="preserve"> o desenvolvimento de outros artefatos ou </w:t>
+      </w:r>
+      <w:r>
+        <w:t>sistemas.</w:t>
+      </w:r>
+      <w:r>
         <w:t xml:space="preserve"> </w:t>
       </w:r>
       <w:r>
-        <w:rPr>
-          <w:rStyle w:val="Refdenotaderodap"/>
-        </w:rPr>
         <w:fldChar w:fldCharType="begin" w:fldLock="1"/>
       </w:r>
       <w:r>
-        <w:instrText>ADDIN CSL_CITATION {"citationItems":[{"id":"ITEM-1","itemData":{"abstract":"Software reuse aims at increasing quality and productivity in software development, avoiding effort duplication and reusing all past experiences possible. Although it is a simple idea, it is not easy to put reuse in practice, especially in a systematic and controlled way. Domain engineering and software product lines techniques try to make this task easier, but there are many other factors that difficult the reuse adoption. Among these factors are the problems that are inherent to software development in the way it is conducted today, based on source code. These problems arise from the growing demand for increasingly complex software, negatively affecting the ability to reuse. Model-driven development is an attractive alternative in this scenario, leveraging the importance of models in the software life cycle, incorporating them as part of the final product through modeling and code generation techniques. As a result, part of the software complexity becomes hidden inside the generators, shielding the developers, reducing errors, increasing the productivity, quality, interoperability and maintainability of the produced assets. In this dissertation is presented the thesis that model-driven development can effectively increase and/or improve software reuse, and that to achieve this goal it must be treated in a consistent way inside a domain engineering process. To demonstrate this thesis, a model-driven software reuse approach is presented, with activities that guide the developer during domain analysis, design and implementation. The results of an evaluation involving three empirical studies are also presented. The studies were performed in both academic and industrial environments, and aimed at determining the viability of the approach and the benefits that can be achieved with the combination of model-driven development and software reuse techniques. The results showed that the approach can bring different benefits to software organizations, such as software reuse quantity and quality improvements, and complexity reduction in product development and configuration tasks.","author":[{"dropping-particle":"","family":"Lucrédio","given":"Daniel","non-dropping-particle":"","parse-names":false,"suffix":""}],"id":"ITEM-1","issued":{"date-parts":[["2009"]]},"page":"277","title":"Uma Abordagem Orientada a Modelos para Reutilização de Software","type":"article-journal"},"uris":["http://www.mendeley.com/documents/?uuid=8b0081d8-6351-4527-9a6b-8a66c0bbb2ec"]}],"mendeley":{"formattedCitation":"(LUCRÉDIO, 2009)","plainTextFormattedCitation":"(LUCRÉDIO, 2009)","previouslyFormattedCitation":"(LUCRÉDIO, 2009)"},"properties":{"noteIndex":0},"schema":"https://github.com/citation-style-language/schema/raw/master/csl-citation.json"}</w:instrText>
-      </w:r>
-      <w:r>
-        <w:rPr>
-          <w:rStyle w:val="Refdenotaderodap"/>
-        </w:rPr>
+        <w:instrText>ADDIN CSL_CITATION {"citationItems":[{"id":"ITEM-1","itemData":{"abstract":"Os geradores de aplicação são ferramentas que recebem uma especificação de software, validam essa especificação e geram artefatos automaticamente. Os geradores de aplicação podem trazer benefícios em termos de produtividade por gerarem automaticamente artefatos de baixo nível com base em especificações de nível mais alto. Um dos problemas dos geradores de aplicação é o seu alto custo de desenvolvimento. Os geradores de aplicação configuráveis são adaptados para fornecer apoio em domínios específicos, ou seja, são considerados meta-geradores utilizados para obter geradores de aplicação específicos. Este trabalho delineia um processo de desenvolvimento com geradores confi- guráveis, define a arquitetura e as características de um gerador configurável e apresenta a ferramenta Captor, que é um gerador de aplicação configurável desenvolvido para facilitar a construção de geradores específicos. Três estudos de caso nos quais a Captor é configurada para domínios de aplicação específi- cos são apresentados: persistência de dados, gestão de recursos de negócios e bóias náuticas","author":[{"dropping-particle":"","family":"Shimabukuro Junior","given":"Edison Kicho","non-dropping-particle":"","parse-names":false,"suffix":""}],"id":"ITEM-1","issued":{"date-parts":[["2006"]]},"title":"Um Gerador de aplicações configurável","type":"article-journal"},"uris":["http://www.mendeley.com/documents/?uuid=ae8a95ad-e270-469d-8d31-47feacf70d09"]}],"mendeley":{"formattedCitation":"(SHIMABUKURO JUNIOR, 2006)","plainTextFormattedCitation":"(SHIMABUKURO JUNIOR, 2006)","previouslyFormattedCitation":"(SHIMABUKURO JUNIOR, 2006)"},"properties":{"noteIndex":0},"schema":"https://github.com/citation-style-language/schema/raw/master/csl-citation.json"}</w:instrText>
+      </w:r>
+      <w:r>
         <w:fldChar w:fldCharType="separate"/>
       </w:r>
       <w:r>
         <w:rPr>
           <w:noProof/>
         </w:rPr>
-        <w:t>(LUCRÉDIO, 2009)</w:t>
-      </w:r>
-      <w:r>
-        <w:rPr>
-          <w:rStyle w:val="Refdenotaderodap"/>
-        </w:rPr>
+        <w:t>(SHIMABUKURO JUNIOR, 2006)</w:t>
+      </w:r>
+      <w:r>
         <w:fldChar w:fldCharType="end"/>
       </w:r>
       <w:r>
-        <w:t xml:space="preserve">. Qualquer dos artefatos de software de um projeto anterior e bem sucedido, como </w:t>
-      </w:r>
-      <w:r>
-        <w:t xml:space="preserve">código fonte, classes e bibliotecas compiladas, planos, estratégias, entre outros, podem e devem ser reutilizados para </w:t>
-      </w:r>
-      <w:proofErr w:type="gramStart"/>
-      <w:r>
-        <w:t>agilizar</w:t>
-      </w:r>
-      <w:proofErr w:type="gramEnd"/>
-      <w:r>
-        <w:t xml:space="preserve"> o desenvolvimento de outros artefatos ou </w:t>
-      </w:r>
-      <w:r>
-        <w:t>sistemas.</w:t>
-      </w:r>
-      <w:r>
-        <w:t xml:space="preserve"> </w:t>
-      </w:r>
-      <w:r>
-        <w:fldChar w:fldCharType="begin" w:fldLock="1"/>
-      </w:r>
-      <w:r>
-        <w:instrText>ADDIN CSL_CITATION {"citationItems":[{"id":"ITEM-1","itemData":{"abstract":"Os geradores de aplicação são ferramentas que recebem uma especificação de software, validam essa especificação e geram artefatos automaticamente. Os geradores de aplicação podem trazer benefícios em termos de produtividade por gerarem automaticamente artefatos de baixo nível com base em especificações de nível mais alto. Um dos problemas dos geradores de aplicação é o seu alto custo de desenvolvimento. Os geradores de aplicação configuráveis são adaptados para fornecer apoio em domínios específicos, ou seja, são considerados meta-geradores utilizados para obter geradores de aplicação específicos. Este trabalho delineia um processo de desenvolvimento com geradores confi- guráveis, define a arquitetura e as características de um gerador configurável e apresenta a ferramenta Captor, que é um gerador de aplicação configurável desenvolvido para facilitar a construção de geradores específicos. Três estudos de caso nos quais a Captor é configurada para domínios de aplicação específi- cos são apresentados: persistência de dados, gestão de recursos de negócios e bóias náuticas","author":[{"dropping-particle":"","family":"Shimabukuro Junior","given":"Edison Kicho","non-dropping-particle":"","parse-names":false,"suffix":""}],"id":"ITEM-1","issued":{"date-parts":[["2006"]]},"title":"Um Gerador de aplicações configurável","type":"article-journal"},"uris":["http://www.mendeley.com/documents/?uuid=ae8a95ad-e270-469d-8d31-47feacf70d09"]}],"mendeley":{"formattedCitation":"(SHIMABUKURO JUNIOR, 2006)","plainTextFormattedCitation":"(SHIMABUKURO JUNIOR, 2006)","previouslyFormattedCitation":"(SHIMABUKURO JUNIOR, 2006)"},"properties":{"noteIndex":0},"schema":"https://github.com/citation-style-language/schema/raw/master/csl-citation.json"}</w:instrText>
-      </w:r>
-      <w:r>
-        <w:fldChar w:fldCharType="separate"/>
-      </w:r>
-      <w:r>
-        <w:rPr>
-          <w:noProof/>
-        </w:rPr>
-        <w:t>(SHIMABUKURO JUNIOR, 2006)</w:t>
-      </w:r>
-      <w:r>
-        <w:fldChar w:fldCharType="end"/>
-      </w:r>
-      <w:r>
         <w:t>.</w:t>
       </w:r>
     </w:p>
     <w:p>
-      <w:ins w:id="87" w:author="glaubergad" w:date="2019-02-23T11:03:00Z">
+      <w:ins w:id="86" w:author="glaubergad" w:date="2019-02-23T11:03:00Z">
         <w:r>
           <w:tab/>
         </w:r>
       </w:ins>
-      <w:ins w:id="88" w:author="glaubergad" w:date="2019-02-23T11:04:00Z">
+      <w:ins w:id="87" w:author="glaubergad" w:date="2019-02-23T11:04:00Z">
         <w:r>
           <w:t xml:space="preserve">Apesar do reuso de software parecer </w:t>
         </w:r>
@@ -4310,12 +4231,12 @@
           <w:t xml:space="preserve"> soluç</w:t>
         </w:r>
       </w:ins>
-      <w:ins w:id="89" w:author="glaubergad" w:date="2019-02-23T11:05:00Z">
+      <w:ins w:id="88" w:author="glaubergad" w:date="2019-02-23T11:05:00Z">
         <w:r>
           <w:t>ão ideal e mais óbvia para entrega rápida de soluções para as demandas de mercado, até os dias atuais são poucos os times de An</w:t>
         </w:r>
       </w:ins>
-      <w:ins w:id="90" w:author="glaubergad" w:date="2019-02-23T11:06:00Z">
+      <w:ins w:id="89" w:author="glaubergad" w:date="2019-02-23T11:06:00Z">
         <w:r>
           <w:t xml:space="preserve">álise e Desenvolvimento de Sistemas que aplicam o conceito de forma sistemática. </w:t>
         </w:r>
@@ -4324,20 +4245,96 @@
     <w:p>
       <w:r>
         <w:tab/>
-      </w:r>
-      <w:proofErr w:type="spellStart"/>
-      <w:r>
-        <w:t>Lucrédio</w:t>
-      </w:r>
-      <w:proofErr w:type="spellEnd"/>
-      <w:r>
+        <w:t xml:space="preserve">Lucrédio </w:t>
+      </w:r>
+      <w:r>
+        <w:fldChar w:fldCharType="begin" w:fldLock="1"/>
+      </w:r>
+      <w:r>
+        <w:instrText>ADDIN CSL_CITATION {"citationItems":[{"id":"ITEM-1","itemData":{"abstract":"Software reuse aims at increasing quality and productivity in software development, avoiding effort duplication and reusing all past experiences possible. Although it is a simple idea, it is not easy to put reuse in practice, especially in a systematic and controlled way. Domain engineering and software product lines techniques try to make this task easier, but there are many other factors that difficult the reuse adoption. Among these factors are the problems that are inherent to software development in the way it is conducted today, based on source code. These problems arise from the growing demand for increasingly complex software, negatively affecting the ability to reuse. Model-driven development is an attractive alternative in this scenario, leveraging the importance of models in the software life cycle, incorporating them as part of the final product through modeling and code generation techniques. As a result, part of the software complexity becomes hidden inside the generators, shielding the developers, reducing errors, increasing the productivity, quality, interoperability and maintainability of the produced assets. In this dissertation is presented the thesis that model-driven development can effectively increase and/or improve software reuse, and that to achieve this goal it must be treated in a consistent way inside a domain engineering process. To demonstrate this thesis, a model-driven software reuse approach is presented, with activities that guide the developer during domain analysis, design and implementation. The results of an evaluation involving three empirical studies are also presented. The studies were performed in both academic and industrial environments, and aimed at determining the viability of the approach and the benefits that can be achieved with the combination of model-driven development and software reuse techniques. The results showed that the approach can bring different benefits to software organizations, such as software reuse quantity and quality improvements, and complexity reduction in product development and configuration tasks.","author":[{"dropping-particle":"","family":"Lucrédio","given":"Daniel","non-dropping-particle":"","parse-names":false,"suffix":""}],"id":"ITEM-1","issued":{"date-parts":[["2009"]]},"page":"277","title":"Uma Abordagem Orientada a Modelos para Reutilização de Software","type":"article-journal"},"uris":["http://www.mendeley.com/documents/?uuid=8b0081d8-6351-4527-9a6b-8a66c0bbb2ec"]}],"mendeley":{"formattedCitation":"(LUCRÉDIO, 2009)","manualFormatting":"(2009, p. 30)","plainTextFormattedCitation":"(LUCRÉDIO, 2009)","previouslyFormattedCitation":"(LUCRÉDIO, 2009)"},"properties":{"noteIndex":0},"schema":"https://github.com/citation-style-language/schema/raw/master/csl-citation.json"}</w:instrText>
+      </w:r>
+      <w:r>
+        <w:fldChar w:fldCharType="separate"/>
+      </w:r>
+      <w:r>
+        <w:rPr>
+          <w:noProof/>
+        </w:rPr>
+        <w:t>(2009</w:t>
+      </w:r>
+      <w:r>
+        <w:rPr>
+          <w:noProof/>
+        </w:rPr>
+        <w:t>,</w:t>
+      </w:r>
+      <w:r>
+        <w:rPr>
+          <w:noProof/>
+        </w:rPr>
         <w:t xml:space="preserve"> </w:t>
       </w:r>
       <w:r>
+        <w:rPr>
+          <w:noProof/>
+        </w:rPr>
+        <w:t>p.</w:t>
+      </w:r>
+      <w:r>
+        <w:rPr>
+          <w:noProof/>
+        </w:rPr>
+        <w:t xml:space="preserve"> </w:t>
+      </w:r>
+      <w:r>
+        <w:rPr>
+          <w:noProof/>
+        </w:rPr>
+        <w:t>30</w:t>
+      </w:r>
+      <w:r>
+        <w:rPr>
+          <w:noProof/>
+        </w:rPr>
+        <w:t>)</w:t>
+      </w:r>
+      <w:r>
+        <w:fldChar w:fldCharType="end"/>
+      </w:r>
+      <w:r>
+        <w:t xml:space="preserve">, ressalta em sua tese que reuso de software remonta de 1947, no início da programação armazenada, quando Wheeler e Wilkes desenvolveram o conceito de </w:t>
+      </w:r>
+      <w:r>
+        <w:rPr>
+          <w:i/>
+        </w:rPr>
+        <w:t>jump</w:t>
+      </w:r>
+      <w:r>
+        <w:t xml:space="preserve">, um precursor do comando </w:t>
+      </w:r>
+      <w:r>
+        <w:rPr>
+          <w:i/>
+        </w:rPr>
+        <w:t>goto</w:t>
+      </w:r>
+      <w:r>
+        <w:t>, que possibilitava reaproveitar blocos de código dentro do mesmo programa. Desta data adiante, programadores reaproveitam blocos de código em arquivos pessoais, programas antigos, repositórios públicos e até mesmo em sua memória.</w:t>
+      </w:r>
+    </w:p>
+    <w:p>
+      <w:r>
+        <w:tab/>
+      </w:r>
+      <w:r>
+        <w:t xml:space="preserve">Para Sommerville </w:t>
+      </w:r>
+      <w:r>
         <w:fldChar w:fldCharType="begin" w:fldLock="1"/>
       </w:r>
       <w:r>
-        <w:instrText>ADDIN CSL_CITATION {"citationItems":[{"id":"ITEM-1","itemData":{"abstract":"Software reuse aims at increasing quality and productivity in software development, avoiding effort duplication and reusing all past experiences possible. Although it is a simple idea, it is not easy to put reuse in practice, especially in a systematic and controlled way. Domain engineering and software product lines techniques try to make this task easier, but there are many other factors that difficult the reuse adoption. Among these factors are the problems that are inherent to software development in the way it is conducted today, based on source code. These problems arise from the growing demand for increasingly complex software, negatively affecting the ability to reuse. Model-driven development is an attractive alternative in this scenario, leveraging the importance of models in the software life cycle, incorporating them as part of the final product through modeling and code generation techniques. As a result, part of the software complexity becomes hidden inside the generators, shielding the developers, reducing errors, increasing the productivity, quality, interoperability and maintainability of the produced assets. In this dissertation is presented the thesis that model-driven development can effectively increase and/or improve software reuse, and that to achieve this goal it must be treated in a consistent way inside a domain engineering process. To demonstrate this thesis, a model-driven software reuse approach is presented, with activities that guide the developer during domain analysis, design and implementation. The results of an evaluation involving three empirical studies are also presented. The studies were performed in both academic and industrial environments, and aimed at determining the viability of the approach and the benefits that can be achieved with the combination of model-driven development and software reuse techniques. The results showed that the approach can bring different benefits to software organizations, such as software reuse quantity and quality improvements, and complexity reduction in product development and configuration tasks.","author":[{"dropping-particle":"","family":"Lucrédio","given":"Daniel","non-dropping-particle":"","parse-names":false,"suffix":""}],"id":"ITEM-1","issued":{"date-parts":[["2009"]]},"page":"277","title":"Uma Abordagem Orientada a Modelos para Reutilização de Software","type":"article-journal"},"uris":["http://www.mendeley.com/documents/?uuid=8b0081d8-6351-4527-9a6b-8a66c0bbb2ec"]}],"mendeley":{"formattedCitation":"(LUCRÉDIO, 2009)","manualFormatting":"(2009, p. 30)","plainTextFormattedCitation":"(LUCRÉDIO, 2009)","previouslyFormattedCitation":"(LUCRÉDIO, 2009)"},"properties":{"noteIndex":0},"schema":"https://github.com/citation-style-language/schema/raw/master/csl-citation.json"}</w:instrText>
+        <w:instrText>ADDIN CSL_CITATION {"citationItems":[{"id":"ITEM-1","itemData":{"ISBN":"9788579361081","abstract":"Fundamentos de engenharia de software","author":[{"dropping-particle":"","family":"Sommerville","given":"Ian","non-dropping-particle":"","parse-names":false,"suffix":""}],"edition":"3","id":"ITEM-1","issued":{"date-parts":[["2013"]]},"number-of-pages":"544","publisher":"Pearson","publisher-place":"Sao Paulo","title":"Engenharia de Software","type":"book"},"uris":["http://www.mendeley.com/documents/?uuid=abad5933-bb49-4964-8a48-1b3bb0acba6c"]}],"mendeley":{"formattedCitation":"(SOMMERVILLE, 2013)","manualFormatting":"( 2013, p.297)","plainTextFormattedCitation":"(SOMMERVILLE, 2013)"},"properties":{"noteIndex":0},"schema":"https://github.com/citation-style-language/schema/raw/master/csl-citation.json"}</w:instrText>
       </w:r>
       <w:r>
         <w:fldChar w:fldCharType="separate"/>
@@ -4346,149 +4343,40 @@
         <w:rPr>
           <w:noProof/>
         </w:rPr>
-        <w:t>(2009</w:t>
+        <w:t>( 2013</w:t>
       </w:r>
       <w:r>
         <w:rPr>
           <w:noProof/>
         </w:rPr>
-        <w:t>,</w:t>
+        <w:t>, p.297</w:t>
       </w:r>
       <w:r>
         <w:rPr>
           <w:noProof/>
         </w:rPr>
-        <w:t xml:space="preserve"> </w:t>
-      </w:r>
-      <w:r>
-        <w:rPr>
-          <w:noProof/>
-        </w:rPr>
-        <w:t>p.</w:t>
-      </w:r>
-      <w:r>
-        <w:rPr>
-          <w:noProof/>
-        </w:rPr>
-        <w:t xml:space="preserve"> </w:t>
-      </w:r>
-      <w:r>
-        <w:rPr>
-          <w:noProof/>
-        </w:rPr>
-        <w:t>30</w:t>
-      </w:r>
-      <w:r>
-        <w:rPr>
-          <w:noProof/>
-        </w:rPr>
         <w:t>)</w:t>
       </w:r>
       <w:r>
         <w:fldChar w:fldCharType="end"/>
       </w:r>
       <w:r>
-        <w:t xml:space="preserve">, ressalta em sua tese que reuso de software remonta de 1947, no início da programação armazenada, quando </w:t>
-      </w:r>
-      <w:proofErr w:type="spellStart"/>
-      <w:r>
-        <w:t>Wheeler</w:t>
-      </w:r>
-      <w:proofErr w:type="spellEnd"/>
-      <w:r>
-        <w:t xml:space="preserve"> e </w:t>
-      </w:r>
-      <w:proofErr w:type="spellStart"/>
-      <w:r>
-        <w:t>Wilkes</w:t>
-      </w:r>
-      <w:proofErr w:type="spellEnd"/>
-      <w:r>
-        <w:t xml:space="preserve"> desenvolveram o conceito de </w:t>
-      </w:r>
-      <w:proofErr w:type="spellStart"/>
-      <w:r>
-        <w:rPr>
-          <w:i/>
-        </w:rPr>
-        <w:t>jump</w:t>
-      </w:r>
-      <w:proofErr w:type="spellEnd"/>
-      <w:r>
-        <w:t xml:space="preserve">, um precursor do comando </w:t>
-      </w:r>
-      <w:r>
-        <w:rPr>
-          <w:i/>
-        </w:rPr>
-        <w:t>goto</w:t>
-      </w:r>
-      <w:r>
-        <w:t>, que possibilitava reaproveitar blocos de código dentro do mesmo programa. Desta data adiante, programadores reaproveitam blocos de código em arquivos pessoais, programas antigos, repositórios públicos e até mesmo em sua memória.</w:t>
+        <w:t>, apesar do potencial naturalmente reusável de componentes e sistemas de software, pode se tornar muito cara sua readaptação para aplicação em um novo domínio.</w:t>
+      </w:r>
+      <w:r>
+        <w:t xml:space="preserve"> Reaproveitar artefatos devidamente testados e validados certamente pode trazer benefícios na redução do custo total do desenvolvimento de um sistema, além de outras vantagens. Porém algumas dificuldades inerentes também a este reaproveitamento podem mostrar que essa redução de custo pode não ser tão grande quanto se espera.</w:t>
       </w:r>
     </w:p>
     <w:p>
       <w:r>
         <w:tab/>
       </w:r>
-      <w:r>
-        <w:t xml:space="preserve">Para </w:t>
-      </w:r>
-      <w:proofErr w:type="spellStart"/>
-      <w:r>
-        <w:t>Sommerville</w:t>
-      </w:r>
-      <w:proofErr w:type="spellEnd"/>
-      <w:r>
-        <w:t xml:space="preserve"> </w:t>
-      </w:r>
-      <w:r>
-        <w:fldChar w:fldCharType="begin" w:fldLock="1"/>
-      </w:r>
-      <w:r>
-        <w:instrText>ADDIN CSL_CITATION {"citationItems":[{"id":"ITEM-1","itemData":{"ISBN":"9788579361081","abstract":"Fundamentos de engenharia de software","author":[{"dropping-particle":"","family":"Sommerville","given":"Ian","non-dropping-particle":"","parse-names":false,"suffix":""}],"edition":"3","id":"ITEM-1","issued":{"date-parts":[["2013"]]},"number-of-pages":"544","publisher":"Pearson","publisher-place":"Sao Paulo","title":"Engenharia de Software","type":"book"},"uris":["http://www.mendeley.com/documents/?uuid=abad5933-bb49-4964-8a48-1b3bb0acba6c"]}],"mendeley":{"formattedCitation":"(SOMMERVILLE, 2013)","manualFormatting":"( 2013, p.297)","plainTextFormattedCitation":"(SOMMERVILLE, 2013)"},"properties":{"noteIndex":0},"schema":"https://github.com/citation-style-language/schema/raw/master/csl-citation.json"}</w:instrText>
-      </w:r>
-      <w:r>
-        <w:fldChar w:fldCharType="separate"/>
-      </w:r>
-      <w:r>
-        <w:rPr>
-          <w:noProof/>
-        </w:rPr>
-        <w:t>( 2013</w:t>
-      </w:r>
-      <w:r>
-        <w:rPr>
-          <w:noProof/>
-        </w:rPr>
-        <w:t>, p.297</w:t>
-      </w:r>
-      <w:r>
-        <w:rPr>
-          <w:noProof/>
-        </w:rPr>
-        <w:t>)</w:t>
-      </w:r>
-      <w:r>
-        <w:fldChar w:fldCharType="end"/>
-      </w:r>
-      <w:r>
-        <w:t>, apesar do potencial naturalmente reusável de componentes e sistemas de software, pode se tornar muito cara sua readaptação para aplicação em um novo domínio.</w:t>
-      </w:r>
-      <w:r>
-        <w:t xml:space="preserve"> Reaproveitar artefatos devidamente testados e validados certamente pode trazer benefícios na redução do custo total do desenvolvimento de um sistema, além de outras vantagens. Porém algumas dificuldades inerentes também a este reaproveitamento podem mostrar que essa redução de custo pode não ser tão grande quanto se espera.</w:t>
-      </w:r>
     </w:p>
     <w:p>
       <w:r>
         <w:tab/>
       </w:r>
     </w:p>
-    <w:p>
-      <w:r>
-        <w:tab/>
-      </w:r>
-    </w:p>
     <w:p/>
     <w:p>
       <w:pPr>
@@ -4496,7 +4384,6 @@
       </w:pPr>
       <w:proofErr w:type="gramStart"/>
       <w:r>
-        <w:lastRenderedPageBreak/>
         <w:t>2.2 Geração</w:t>
       </w:r>
       <w:proofErr w:type="gramEnd"/>
@@ -4510,13 +4397,8 @@
         <w:pStyle w:val="Ttulo2"/>
       </w:pPr>
       <w:r>
-        <w:t xml:space="preserve">2.3 Motores de </w:t>
-      </w:r>
-      <w:proofErr w:type="spellStart"/>
-      <w:r>
-        <w:t>template</w:t>
-      </w:r>
-      <w:proofErr w:type="spellEnd"/>
+        <w:t>2.3 Motores de template</w:t>
+      </w:r>
     </w:p>
     <w:p>
       <w:pPr>
@@ -4548,12 +4430,12 @@
       <w:pPr>
         <w:pStyle w:val="Ttulo2"/>
       </w:pPr>
-      <w:del w:id="91" w:author="glaubergad" w:date="2019-03-04T20:25:00Z">
+      <w:del w:id="90" w:author="glaubergad" w:date="2019-03-04T20:25:00Z">
         <w:r>
           <w:delText>3</w:delText>
         </w:r>
       </w:del>
-      <w:ins w:id="92" w:author="glaubergad" w:date="2019-03-04T20:25:00Z">
+      <w:ins w:id="91" w:author="glaubergad" w:date="2019-03-04T20:25:00Z">
         <w:r>
           <w:t>2</w:t>
         </w:r>
@@ -4571,12 +4453,12 @@
       <w:pPr>
         <w:pStyle w:val="Ttulo2"/>
       </w:pPr>
-      <w:del w:id="93" w:author="glaubergad" w:date="2019-03-04T20:25:00Z">
+      <w:del w:id="92" w:author="glaubergad" w:date="2019-03-04T20:25:00Z">
         <w:r>
           <w:delText>3</w:delText>
         </w:r>
       </w:del>
-      <w:ins w:id="94" w:author="glaubergad" w:date="2019-03-04T20:25:00Z">
+      <w:ins w:id="93" w:author="glaubergad" w:date="2019-03-04T20:25:00Z">
         <w:r>
           <w:t>2</w:t>
         </w:r>
@@ -4594,12 +4476,12 @@
       <w:pPr>
         <w:pStyle w:val="Ttulo2"/>
       </w:pPr>
-      <w:del w:id="95" w:author="glaubergad" w:date="2019-03-04T20:25:00Z">
+      <w:del w:id="94" w:author="glaubergad" w:date="2019-03-04T20:25:00Z">
         <w:r>
           <w:delText>3</w:delText>
         </w:r>
       </w:del>
-      <w:ins w:id="96" w:author="glaubergad" w:date="2019-03-04T20:25:00Z">
+      <w:ins w:id="95" w:author="glaubergad" w:date="2019-03-04T20:25:00Z">
         <w:r>
           <w:t>2</w:t>
         </w:r>
@@ -4617,12 +4499,12 @@
       <w:pPr>
         <w:pStyle w:val="Ttulo2"/>
       </w:pPr>
-      <w:del w:id="97" w:author="glaubergad" w:date="2019-03-04T20:25:00Z">
+      <w:del w:id="96" w:author="glaubergad" w:date="2019-03-04T20:25:00Z">
         <w:r>
           <w:delText>3</w:delText>
         </w:r>
       </w:del>
-      <w:ins w:id="98" w:author="glaubergad" w:date="2019-03-04T20:25:00Z">
+      <w:ins w:id="97" w:author="glaubergad" w:date="2019-03-04T20:25:00Z">
         <w:r>
           <w:t>2</w:t>
         </w:r>
@@ -4683,15 +4565,7 @@
         <w:ind w:left="357" w:firstLine="352"/>
       </w:pPr>
       <w:r>
-        <w:t xml:space="preserve">Neste capítulo é apresentado o desenvolvimento da ferramenta de geração de </w:t>
-      </w:r>
-      <w:proofErr w:type="spellStart"/>
-      <w:r>
-        <w:t>dashboards</w:t>
-      </w:r>
-      <w:proofErr w:type="spellEnd"/>
-      <w:r>
-        <w:t xml:space="preserve">, utilizando práticas de análise orientada a objetos, além de demonstrar exemplos de aplicação e os resultados obtidos. </w:t>
+        <w:t xml:space="preserve">Neste capítulo é apresentado o desenvolvimento da ferramenta de geração de dashboards, utilizando práticas de análise orientada a objetos, além de demonstrar exemplos de aplicação e os resultados obtidos. </w:t>
       </w:r>
     </w:p>
     <w:p/>
@@ -4735,7 +4609,7 @@
       <w:r>
         <w:t xml:space="preserve"> permite gerar um Dashboard contendo uma tabela e 3 tipos de gráficos</w:t>
       </w:r>
-      <w:ins w:id="99" w:author="glaubergad" w:date="2019-03-04T20:26:00Z">
+      <w:ins w:id="98" w:author="glaubergad" w:date="2019-03-04T20:26:00Z">
         <w:r>
           <w:t>, sendo 1 gráfico de área, 1 gráfico de barras e 1 gráfico pizza</w:t>
         </w:r>
@@ -4799,7 +4673,7 @@
         </w:numPr>
         <w:ind w:left="993"/>
         <w:rPr>
-          <w:ins w:id="100" w:author="glaubergad" w:date="2019-03-04T20:28:00Z"/>
+          <w:ins w:id="99" w:author="glaubergad" w:date="2019-03-04T20:28:00Z"/>
         </w:rPr>
       </w:pPr>
       <w:r>
@@ -4815,12 +4689,12 @@
       <w:r>
         <w:t xml:space="preserve"> </w:t>
       </w:r>
-      <w:ins w:id="101" w:author="glaubergad" w:date="2019-03-04T20:27:00Z">
+      <w:ins w:id="100" w:author="glaubergad" w:date="2019-03-04T20:27:00Z">
         <w:r>
           <w:t>captura a primeira linha do arquivo fonte de dados, considerando que esta traga os nomes dos atributos contidos</w:t>
         </w:r>
       </w:ins>
-      <w:del w:id="102" w:author="glaubergad" w:date="2019-03-04T20:28:00Z">
+      <w:del w:id="101" w:author="glaubergad" w:date="2019-03-04T20:28:00Z">
         <w:r>
           <w:delText>lista os atributos obtidos a fim de que o usuário possa selecionar quais deles serão usados como dimensões</w:delText>
         </w:r>
@@ -4838,7 +4712,7 @@
         </w:numPr>
         <w:ind w:left="993"/>
       </w:pPr>
-      <w:ins w:id="103" w:author="glaubergad" w:date="2019-03-04T20:28:00Z">
+      <w:ins w:id="102" w:author="glaubergad" w:date="2019-03-04T20:28:00Z">
         <w:r>
           <w:t xml:space="preserve">O usuário especifica o domínio (eixo X) e a </w:t>
         </w:r>
@@ -4851,7 +4725,7 @@
           <w:t>Eixo Y) de cada tipo de gráfico</w:t>
         </w:r>
       </w:ins>
-      <w:ins w:id="104" w:author="glaubergad" w:date="2019-03-04T20:29:00Z">
+      <w:ins w:id="103" w:author="glaubergad" w:date="2019-03-04T20:29:00Z">
         <w:r>
           <w:t>, bem como o título e as etiquetas dos atributos de domínio e imagem;</w:t>
         </w:r>
@@ -4866,10 +4740,10 @@
         </w:numPr>
         <w:ind w:left="993"/>
         <w:rPr>
-          <w:del w:id="105" w:author="glaubergad" w:date="2019-03-04T20:29:00Z"/>
-        </w:rPr>
-      </w:pPr>
-      <w:del w:id="106" w:author="glaubergad" w:date="2019-03-04T20:29:00Z">
+          <w:del w:id="104" w:author="glaubergad" w:date="2019-03-04T20:29:00Z"/>
+        </w:rPr>
+      </w:pPr>
+      <w:del w:id="105" w:author="glaubergad" w:date="2019-03-04T20:29:00Z">
         <w:r>
           <w:delText>O usuário especifica o título do Dashboard e as etiquetas dos atributos a serem exibidas;</w:delText>
         </w:r>
@@ -5026,6 +4900,7 @@
         <w:ind w:left="993"/>
       </w:pPr>
       <w:r>
+        <w:lastRenderedPageBreak/>
         <w:t>Levantamento dos requisitos;</w:t>
       </w:r>
     </w:p>
@@ -5087,7 +4962,6 @@
       </w:pPr>
       <w:proofErr w:type="gramStart"/>
       <w:r>
-        <w:lastRenderedPageBreak/>
         <w:t>Implementação</w:t>
       </w:r>
       <w:proofErr w:type="gramEnd"/>
@@ -5113,26 +4987,18 @@
         <w:tab/>
         <w:t xml:space="preserve">A aplicação produzida neste trabalho, a partir das especificações de entrada, será capaz de </w:t>
       </w:r>
-      <w:del w:id="107" w:author="glaubergad" w:date="2019-03-04T20:30:00Z">
+      <w:del w:id="106" w:author="glaubergad" w:date="2019-03-04T20:30:00Z">
         <w:r>
           <w:delText xml:space="preserve">produzir </w:delText>
         </w:r>
       </w:del>
-      <w:ins w:id="108" w:author="glaubergad" w:date="2019-03-04T20:30:00Z">
+      <w:ins w:id="107" w:author="glaubergad" w:date="2019-03-04T20:30:00Z">
         <w:r>
           <w:t xml:space="preserve">gerar </w:t>
         </w:r>
       </w:ins>
       <w:r>
-        <w:t xml:space="preserve">um Dashboard completo. As entradas são: o arquivo de dados, os arquivos de </w:t>
-      </w:r>
-      <w:proofErr w:type="spellStart"/>
-      <w:r>
-        <w:t>template</w:t>
-      </w:r>
-      <w:proofErr w:type="spellEnd"/>
-      <w:r>
-        <w:t>, os atributos de dimensão, o título do arquivo e o caminho para armazenamento do Dashboard gerado.</w:t>
+        <w:t>um Dashboard completo. As entradas são: o arquivo de dados, os arquivos de template, os atributos de dimensão, o título do arquivo e o caminho para armazenamento do Dashboard gerado.</w:t>
       </w:r>
     </w:p>
     <w:p>
@@ -5537,16 +5403,7 @@
                 <w:sz w:val="20"/>
                 <w:szCs w:val="20"/>
               </w:rPr>
-              <w:t xml:space="preserve"> o caminho onde o Dashboard</w:t>
-            </w:r>
-            <w:bookmarkStart w:id="109" w:name="_GoBack"/>
-            <w:bookmarkEnd w:id="109"/>
-            <w:r>
-              <w:rPr>
-                <w:sz w:val="20"/>
-                <w:szCs w:val="20"/>
-              </w:rPr>
-              <w:t xml:space="preserve"> deve ser armazenado</w:t>
+              <w:t xml:space="preserve"> o caminho onde o Dashboard deve ser armazenado</w:t>
             </w:r>
           </w:p>
         </w:tc>
@@ -5754,7 +5611,7 @@
               <w:t>8</w:t>
             </w:r>
             <w:proofErr w:type="gramEnd"/>
-            <w:del w:id="110" w:author="glaubergad" w:date="2019-03-04T20:31:00Z">
+            <w:del w:id="108" w:author="glaubergad" w:date="2019-03-04T20:31:00Z">
               <w:r>
                 <w:delText xml:space="preserve"> SE</w:delText>
               </w:r>
@@ -5856,7 +5713,11 @@
               <w:jc w:val="left"/>
             </w:pPr>
             <w:r>
-              <w:t xml:space="preserve">O padrão do arquivo de dados deve ser CSV, com a primeira linha contendo a descrição dos atributos. </w:t>
+              <w:t xml:space="preserve">O padrão do arquivo de dados deve ser CSV, com a primeira linha contendo a </w:t>
+            </w:r>
+            <w:r>
+              <w:lastRenderedPageBreak/>
+              <w:t xml:space="preserve">descrição dos atributos. </w:t>
             </w:r>
           </w:p>
         </w:tc>
@@ -5871,6 +5732,7 @@
               <w:jc w:val="center"/>
             </w:pPr>
             <w:r>
+              <w:lastRenderedPageBreak/>
               <w:t>RNF04</w:t>
             </w:r>
           </w:p>
@@ -5894,12 +5756,10 @@
             <w:r>
               <w:t xml:space="preserve"> a ser aplicada será a Apache </w:t>
             </w:r>
-            <w:proofErr w:type="spellStart"/>
             <w:proofErr w:type="gramStart"/>
             <w:r>
               <w:t>FreeMarker</w:t>
             </w:r>
-            <w:proofErr w:type="spellEnd"/>
             <w:proofErr w:type="gramEnd"/>
             <w:r>
               <w:t>.</w:t>
@@ -5956,7 +5816,6 @@
         <w:pStyle w:val="Ttulo2"/>
       </w:pPr>
       <w:r>
-        <w:lastRenderedPageBreak/>
         <w:t>3.4 – Casos de Uso</w:t>
       </w:r>
       <w:r>
@@ -6142,7 +6001,18 @@
               <w:jc w:val="left"/>
             </w:pPr>
             <w:r>
-              <w:t>Usuário acessa a url do sistema a partir de um navegador compatível com HTML5.</w:t>
+              <w:t xml:space="preserve">Usuário </w:t>
+            </w:r>
+            <w:r>
+              <w:t xml:space="preserve">executa a aplicação </w:t>
+            </w:r>
+            <w:proofErr w:type="spellStart"/>
+            <w:r>
+              <w:t>Dashgen</w:t>
+            </w:r>
+            <w:proofErr w:type="spellEnd"/>
+            <w:r>
+              <w:t>.</w:t>
             </w:r>
           </w:p>
         </w:tc>
@@ -6253,6 +6123,7 @@
               <w:jc w:val="left"/>
             </w:pPr>
             <w:r>
+              <w:lastRenderedPageBreak/>
               <w:t>O caso de uso termina no momento em que o usuário faz o download do arquivo ZIP gerado pelo sistema.</w:t>
             </w:r>
           </w:p>
@@ -6260,7 +6131,7 @@
       </w:tr>
       <w:tr>
         <w:trPr>
-          <w:del w:id="111" w:author="glaubergad" w:date="2019-03-04T20:32:00Z"/>
+          <w:del w:id="109" w:author="glaubergad" w:date="2019-03-04T20:32:00Z"/>
         </w:trPr>
         <w:tc>
           <w:tcPr>
@@ -6271,15 +6142,16 @@
             <w:pPr>
               <w:jc w:val="left"/>
               <w:rPr>
-                <w:del w:id="112" w:author="glaubergad" w:date="2019-03-04T20:32:00Z"/>
+                <w:del w:id="110" w:author="glaubergad" w:date="2019-03-04T20:32:00Z"/>
                 <w:color w:val="000000" w:themeColor="text1"/>
               </w:rPr>
             </w:pPr>
-            <w:del w:id="113" w:author="glaubergad" w:date="2019-02-23T11:28:00Z">
+            <w:del w:id="111" w:author="glaubergad" w:date="2019-02-23T11:28:00Z">
               <w:r>
                 <w:rPr>
                   <w:color w:val="000000" w:themeColor="text1"/>
                 </w:rPr>
+                <w:lastRenderedPageBreak/>
                 <w:delText>RNF03</w:delText>
               </w:r>
             </w:del>
@@ -6293,10 +6165,10 @@
             <w:pPr>
               <w:jc w:val="left"/>
               <w:rPr>
-                <w:del w:id="114" w:author="glaubergad" w:date="2019-03-04T20:32:00Z"/>
+                <w:del w:id="112" w:author="glaubergad" w:date="2019-03-04T20:32:00Z"/>
               </w:rPr>
             </w:pPr>
-            <w:del w:id="115" w:author="glaubergad" w:date="2019-02-23T11:28:00Z">
+            <w:del w:id="113" w:author="glaubergad" w:date="2019-02-23T11:28:00Z">
               <w:r>
                 <w:delText>O desempenho da geração do Dashboard deve ser alto. O tempo de geração do arquivo destino não deve exceder 30 segundos.</w:delText>
               </w:r>
@@ -6306,7 +6178,7 @@
       </w:tr>
       <w:tr>
         <w:trPr>
-          <w:del w:id="116" w:author="glaubergad" w:date="2019-03-04T20:32:00Z"/>
+          <w:del w:id="114" w:author="glaubergad" w:date="2019-03-04T20:32:00Z"/>
         </w:trPr>
         <w:tc>
           <w:tcPr>
@@ -6317,11 +6189,11 @@
             <w:pPr>
               <w:jc w:val="left"/>
               <w:rPr>
-                <w:del w:id="117" w:author="glaubergad" w:date="2019-03-04T20:32:00Z"/>
+                <w:del w:id="115" w:author="glaubergad" w:date="2019-03-04T20:32:00Z"/>
                 <w:color w:val="000000" w:themeColor="text1"/>
               </w:rPr>
             </w:pPr>
-            <w:del w:id="118" w:author="glaubergad" w:date="2019-02-23T11:28:00Z">
+            <w:del w:id="116" w:author="glaubergad" w:date="2019-02-23T11:28:00Z">
               <w:r>
                 <w:rPr>
                   <w:color w:val="000000" w:themeColor="text1"/>
@@ -6339,10 +6211,10 @@
             <w:pPr>
               <w:jc w:val="left"/>
               <w:rPr>
-                <w:del w:id="119" w:author="glaubergad" w:date="2019-03-04T20:32:00Z"/>
+                <w:del w:id="117" w:author="glaubergad" w:date="2019-03-04T20:32:00Z"/>
               </w:rPr>
             </w:pPr>
-            <w:del w:id="120" w:author="glaubergad" w:date="2019-02-23T11:28:00Z">
+            <w:del w:id="118" w:author="glaubergad" w:date="2019-02-23T11:28:00Z">
               <w:r>
                 <w:delText xml:space="preserve">O padrão do arquivo de dados deve ser CSV, com a primeira linha contendo a descrição dos atributos. </w:delText>
               </w:r>
@@ -6363,7 +6235,7 @@
                 <w:color w:val="000000" w:themeColor="text1"/>
               </w:rPr>
             </w:pPr>
-            <w:del w:id="121" w:author="glaubergad" w:date="2019-02-23T11:28:00Z">
+            <w:del w:id="119" w:author="glaubergad" w:date="2019-02-23T11:28:00Z">
               <w:r>
                 <w:rPr>
                   <w:color w:val="000000" w:themeColor="text1"/>
@@ -6381,7 +6253,7 @@
             <w:pPr>
               <w:jc w:val="left"/>
             </w:pPr>
-            <w:del w:id="122" w:author="glaubergad" w:date="2019-02-23T11:28:00Z">
+            <w:del w:id="120" w:author="glaubergad" w:date="2019-02-23T11:28:00Z">
               <w:r>
                 <w:delText>A linguagem de templates a ser aplicada será a Apache FreeMarker.</w:delText>
               </w:r>
@@ -6402,7 +6274,7 @@
                 <w:color w:val="000000" w:themeColor="text1"/>
               </w:rPr>
             </w:pPr>
-            <w:del w:id="123" w:author="glaubergad" w:date="2019-02-23T11:28:00Z">
+            <w:del w:id="121" w:author="glaubergad" w:date="2019-02-23T11:28:00Z">
               <w:r>
                 <w:rPr>
                   <w:color w:val="000000" w:themeColor="text1"/>
@@ -6420,7 +6292,7 @@
             <w:pPr>
               <w:jc w:val="left"/>
             </w:pPr>
-            <w:del w:id="124" w:author="glaubergad" w:date="2019-02-23T11:28:00Z">
+            <w:del w:id="122" w:author="glaubergad" w:date="2019-02-23T11:28:00Z">
               <w:r>
                 <w:delText>O formato de compactação do arquivo de saída será ZIP.</w:delText>
               </w:r>
@@ -6431,7 +6303,10 @@
     </w:tbl>
     <w:p/>
     <w:p/>
-    <w:p/>
+    <w:p>
+      <w:bookmarkStart w:id="123" w:name="_GoBack"/>
+      <w:bookmarkEnd w:id="123"/>
+    </w:p>
     <w:sectPr>
       <w:pgSz w:w="11906" w:h="16838" w:code="9"/>
       <w:pgMar w:top="1701" w:right="1134" w:bottom="1134" w:left="1701" w:header="709" w:footer="709" w:gutter="0"/>
@@ -8799,7 +8674,7 @@
   <a:extraClrSchemeLst/>
   <a:extLst>
     <a:ext uri="{05A4C25C-085E-4340-85A3-A5531E510DB2}">
-      <thm15:themeFamily xmlns:thm15="http://schemas.microsoft.com/office/thememl/2012/main" xmlns="" name="Office Theme" id="{62F939B6-93AF-4DB8-9C6B-D6C7DFDC589F}" vid="{4A3C46E8-61CC-4603-A589-7422A47A8E4A}"/>
+      <thm15:themeFamily xmlns="" xmlns:thm15="http://schemas.microsoft.com/office/thememl/2012/main" name="Office Theme" id="{62F939B6-93AF-4DB8-9C6B-D6C7DFDC589F}" vid="{4A3C46E8-61CC-4603-A589-7422A47A8E4A}"/>
     </a:ext>
   </a:extLst>
 </a:theme>
@@ -8810,7 +8685,7 @@
 </file>
 
 <file path=customXml/itemProps1.xml><?xml version="1.0" encoding="utf-8"?>
-<ds:datastoreItem xmlns:ds="http://schemas.openxmlformats.org/officeDocument/2006/customXml" ds:itemID="{F7977F6C-2693-4940-BB07-42456320DF74}">
+<ds:datastoreItem xmlns:ds="http://schemas.openxmlformats.org/officeDocument/2006/customXml" ds:itemID="{00E79C3B-3636-42B3-989B-060CE710576D}">
   <ds:schemaRefs>
     <ds:schemaRef ds:uri="http://schemas.openxmlformats.org/officeDocument/2006/bibliography"/>
   </ds:schemaRefs>

</xml_diff>

<commit_message>
commit depois de revisão de retomada do trabalho
</commit_message>
<xml_diff>
--- a/mono/Glauber Gadelha - C796NQ- Geração de Código para Apresentação de dados em forma gráfica.docx
+++ b/mono/Glauber Gadelha - C796NQ- Geração de Código para Apresentação de dados em forma gráfica.docx
@@ -738,7 +738,6 @@
           <w:rFonts w:cs="Times New Roman"/>
           <w:szCs w:val="24"/>
         </w:rPr>
-        <w:lastRenderedPageBreak/>
         <w:t>201</w:t>
       </w:r>
       <w:r>
@@ -813,15 +812,7 @@
           <w:rFonts w:cs="Times New Roman"/>
           <w:szCs w:val="24"/>
         </w:rPr>
-        <w:t xml:space="preserve"> de grandes e complexos blocos de códigos de forma recorrente é presente no dia a dia dos profissionais, portanto, qualquer ferramenta que facilite a aplicação destes blocos padronizados, com as modificações necessárias para o domínio de um problema determinado, pode vir a evitar o desperdício de horas de programação. Em face destas premissas, este trabalho é um estudo </w:t>
-      </w:r>
-      <w:proofErr w:type="spellStart"/>
-      <w:r>
-        <w:rPr>
-          <w:rFonts w:cs="Times New Roman"/>
-          <w:szCs w:val="24"/>
-        </w:rPr>
-        <w:t>d</w:t>
+        <w:t xml:space="preserve"> de grandes e complexos blocos de códigos de forma recorrente é presente no dia a dia dos profissionais, portanto, qualquer ferramenta que facilite a aplicação destes blocos padronizados, com as modificações necessárias para o domínio de um problema determinado, pode vir a evitar o desperdício de horas de programação. Em face destas premissas, este trabalho é um estudo d</w:t>
       </w:r>
       <w:r>
         <w:rPr>
@@ -840,14 +831,6 @@
         </w:r>
       </w:del>
       <w:ins w:id="3" w:author="glaubergad" w:date="2019-03-04T20:21:00Z">
-        <w:r>
-          <w:rPr>
-            <w:rFonts w:cs="Times New Roman"/>
-            <w:szCs w:val="24"/>
-          </w:rPr>
-          <w:t>e</w:t>
-        </w:r>
-        <w:proofErr w:type="spellEnd"/>
         <w:r>
           <w:rPr>
             <w:rFonts w:cs="Times New Roman"/>
@@ -2456,7 +2439,23 @@
           <w:rFonts w:cs="Times New Roman"/>
           <w:szCs w:val="24"/>
         </w:rPr>
-        <w:t xml:space="preserve">, dashboards, </w:t>
+        <w:t xml:space="preserve">, </w:t>
+      </w:r>
+      <w:proofErr w:type="spellStart"/>
+      <w:r>
+        <w:rPr>
+          <w:rFonts w:cs="Times New Roman"/>
+          <w:szCs w:val="24"/>
+        </w:rPr>
+        <w:t>dashboards</w:t>
+      </w:r>
+      <w:proofErr w:type="spellEnd"/>
+      <w:r>
+        <w:rPr>
+          <w:rFonts w:cs="Times New Roman"/>
+          <w:szCs w:val="24"/>
+        </w:rPr>
+        <w:t xml:space="preserve">, </w:t>
       </w:r>
       <w:proofErr w:type="spellStart"/>
       <w:r>
@@ -3053,7 +3052,19 @@
         </w:pPrChange>
       </w:pPr>
       <w:r>
-        <w:t xml:space="preserve">A evolução tecnológica, além de muitas vantagens e confortos, nos trouxe algo que ao mesmo tempo é assustador e valioso: </w:t>
+        <w:t xml:space="preserve">A evolução tecnológica, além de muitas vantagens e confortos, nos trouxe algo que ao </w:t>
+      </w:r>
+      <w:r>
+        <w:t xml:space="preserve">é </w:t>
+      </w:r>
+      <w:r>
+        <w:t>mesmo tempo valioso</w:t>
+      </w:r>
+      <w:r>
+        <w:t xml:space="preserve"> e assustador</w:t>
+      </w:r>
+      <w:r>
+        <w:t xml:space="preserve">: </w:t>
       </w:r>
       <w:del w:id="11" w:author="Glauber Matteis Gadelha" w:date="2018-10-27T08:02:00Z">
         <w:r>
@@ -3286,31 +3297,11 @@
         </w:pPrChange>
       </w:pPr>
       <w:r>
-        <w:t xml:space="preserve">Mesmo com as linguagens de programação, como Java, C#, entre outras terem evoluído e expandido sua biblioteca de Interfaces de Aplicações para Programação, comumente chamadas </w:t>
-      </w:r>
-      <w:proofErr w:type="spellStart"/>
-      <w:r>
-        <w:t>APIs</w:t>
-      </w:r>
-      <w:proofErr w:type="spellEnd"/>
-      <w:r>
-        <w:t xml:space="preserve">, ainda é trabalhoso desenvolver a camada de apresentação de dados de forma gráfica e dinâmica. Uma página JSP ou ASP contendo um </w:t>
-      </w:r>
-      <w:proofErr w:type="spellStart"/>
-      <w:r>
-        <w:t>dashboard</w:t>
-      </w:r>
-      <w:proofErr w:type="spellEnd"/>
-      <w:r>
-        <w:t xml:space="preserve"> que sintetiza em uma tela</w:t>
+        <w:t>Mesmo com as linguagens de programação, como Java, C#, entre outras terem evoluído e expandido sua biblioteca de Interfaces de Aplicações para Programação, comumente chamadas APIs, ainda é trabalhoso desenvolver a camada de apresentação de dados de forma gráfica e dinâmica. Uma página JSP ou ASP contendo um dashboard que sintetiza em uma tela</w:t>
       </w:r>
       <w:del w:id="44" w:author="Glauber Matteis Gadelha" w:date="2018-10-27T08:15:00Z">
         <w:r>
-          <w:delText xml:space="preserve">, com diversos tipos de </w:delText>
-        </w:r>
-        <w:r>
-          <w:lastRenderedPageBreak/>
-          <w:delText>apresentações,</w:delText>
+          <w:delText>, com diversos tipos de apresentações,</w:delText>
         </w:r>
       </w:del>
       <w:r>
@@ -3362,7 +3353,18 @@
         <w:t>ápida e eficiente de relatórios</w:t>
       </w:r>
       <w:r>
-        <w:t xml:space="preserve">. Isto, se feito apropriadamente, reduz a quantidade de falhas de projeto e deixa a equipe de programadores e analistas com mais tempo para tratar regras de negócio e complexidades típicas de cada domínio de </w:t>
+        <w:t xml:space="preserve"> gráficos</w:t>
+      </w:r>
+      <w:r>
+        <w:t xml:space="preserve">. Isto, se feito apropriadamente, reduz a quantidade de falhas de projeto e deixa a equipe de programadores e analistas </w:t>
+      </w:r>
+      <w:r>
+        <w:t>mais livres</w:t>
+      </w:r>
+      <w:bookmarkStart w:id="51" w:name="_GoBack"/>
+      <w:bookmarkEnd w:id="51"/>
+      <w:r>
+        <w:t xml:space="preserve"> para tratar regras de negócio e complexidades típicas de cada domínio de </w:t>
       </w:r>
       <w:r>
         <w:t>problema.</w:t>
@@ -3406,7 +3408,7 @@
     </w:p>
     <w:p>
       <w:pPr>
-        <w:pPrChange w:id="51" w:author="glaubergad" w:date="2019-03-04T20:22:00Z">
+        <w:pPrChange w:id="52" w:author="glaubergad" w:date="2019-03-04T20:22:00Z">
           <w:pPr>
             <w:pStyle w:val="Paragrafo-Artigo"/>
             <w:spacing w:line="360" w:lineRule="auto"/>
@@ -3417,7 +3419,7 @@
       <w:r>
         <w:t xml:space="preserve">Poder </w:t>
       </w:r>
-      <w:del w:id="52" w:author="Glauber Matteis Gadelha" w:date="2018-10-27T08:12:00Z">
+      <w:del w:id="53" w:author="Glauber Matteis Gadelha" w:date="2018-10-27T08:12:00Z">
         <w:r>
           <w:delText xml:space="preserve">se </w:delText>
         </w:r>
@@ -3425,14 +3427,14 @@
       <w:r>
         <w:t>utilizar</w:t>
       </w:r>
-      <w:ins w:id="53" w:author="Aluno" w:date="2018-10-25T20:50:00Z">
-        <w:del w:id="54" w:author="Glauber Matteis Gadelha" w:date="2018-10-27T08:12:00Z">
+      <w:ins w:id="54" w:author="Aluno" w:date="2018-10-25T20:50:00Z">
+        <w:del w:id="55" w:author="Glauber Matteis Gadelha" w:date="2018-10-27T08:12:00Z">
           <w:r>
             <w:delText>-se</w:delText>
           </w:r>
         </w:del>
       </w:ins>
-      <w:ins w:id="55" w:author="Glauber Matteis Gadelha" w:date="2018-10-27T08:12:00Z">
+      <w:ins w:id="56" w:author="Glauber Matteis Gadelha" w:date="2018-10-27T08:12:00Z">
         <w:r>
           <w:t>-se</w:t>
         </w:r>
@@ -3486,7 +3488,7 @@
           <w:rFonts w:eastAsia="Calibri"/>
           <w:szCs w:val="24"/>
         </w:rPr>
-        <w:pPrChange w:id="56" w:author="glaubergad" w:date="2019-03-04T20:22:00Z">
+        <w:pPrChange w:id="57" w:author="glaubergad" w:date="2019-03-04T20:22:00Z">
           <w:pPr>
             <w:spacing w:after="160" w:line="240" w:lineRule="auto"/>
             <w:jc w:val="left"/>
@@ -3501,7 +3503,7 @@
       <w:pPr>
         <w:pStyle w:val="Ttulo2"/>
       </w:pPr>
-      <w:bookmarkStart w:id="57" w:name="_Toc535170428"/>
+      <w:bookmarkStart w:id="58" w:name="_Toc535170428"/>
       <w:bookmarkEnd w:id="50"/>
       <w:r>
         <w:lastRenderedPageBreak/>
@@ -3510,7 +3512,7 @@
       <w:r>
         <w:t>Objetivo</w:t>
       </w:r>
-      <w:bookmarkEnd w:id="57"/>
+      <w:bookmarkEnd w:id="58"/>
     </w:p>
     <w:p>
       <w:pPr>
@@ -3547,22 +3549,39 @@
         <w:rPr>
           <w:rFonts w:cs="Times New Roman"/>
         </w:rPr>
-        <w:t>,</w:t>
-      </w:r>
-      <w:r>
-        <w:rPr>
-          <w:rFonts w:cs="Times New Roman"/>
-        </w:rPr>
-        <w:t xml:space="preserve"> usando técnicas de desenvolvimento orientado a </w:t>
-      </w:r>
-      <w:proofErr w:type="spellStart"/>
-      <w:r>
-        <w:rPr>
-          <w:rFonts w:cs="Times New Roman"/>
-        </w:rPr>
-        <w:t>Templates</w:t>
-      </w:r>
-      <w:proofErr w:type="spellEnd"/>
+        <w:t xml:space="preserve"> usando técnicas de </w:t>
+      </w:r>
+      <w:r>
+        <w:rPr>
+          <w:rFonts w:cs="Times New Roman"/>
+        </w:rPr>
+        <w:t>programação generativa orientada</w:t>
+      </w:r>
+      <w:r>
+        <w:rPr>
+          <w:rFonts w:cs="Times New Roman"/>
+        </w:rPr>
+        <w:t xml:space="preserve"> a </w:t>
+      </w:r>
+      <w:r>
+        <w:rPr>
+          <w:rFonts w:cs="Times New Roman"/>
+        </w:rPr>
+        <w:t xml:space="preserve">gabaritos (no inglês, </w:t>
+      </w:r>
+      <w:r>
+        <w:rPr>
+          <w:rFonts w:cs="Times New Roman"/>
+          <w:i/>
+        </w:rPr>
+        <w:t>templates</w:t>
+      </w:r>
+      <w:r>
+        <w:rPr>
+          <w:rFonts w:cs="Times New Roman"/>
+        </w:rPr>
+        <w:t>)</w:t>
+      </w:r>
       <w:r>
         <w:rPr>
           <w:rFonts w:cs="Times New Roman"/>
@@ -3599,7 +3618,7 @@
         </w:rPr>
         <w:t xml:space="preserve"> </w:t>
       </w:r>
-      <w:del w:id="58" w:author="Aluno" w:date="2018-10-25T20:51:00Z">
+      <w:del w:id="59" w:author="Aluno" w:date="2018-10-25T20:51:00Z">
         <w:r>
           <w:rPr>
             <w:rFonts w:cs="Times New Roman"/>
@@ -3607,14 +3626,14 @@
           <w:delText xml:space="preserve">um </w:delText>
         </w:r>
       </w:del>
-      <w:ins w:id="59" w:author="Aluno" w:date="2018-10-25T20:51:00Z">
+      <w:ins w:id="60" w:author="Aluno" w:date="2018-10-25T20:51:00Z">
         <w:r>
           <w:rPr>
             <w:rFonts w:cs="Times New Roman"/>
           </w:rPr>
           <w:t xml:space="preserve">painéis de informações gerenciais </w:t>
         </w:r>
-        <w:del w:id="60" w:author="Glauber Matteis Gadelha" w:date="2018-10-27T08:19:00Z">
+        <w:del w:id="61" w:author="Glauber Matteis Gadelha" w:date="2018-10-27T08:19:00Z">
           <w:r>
             <w:rPr>
               <w:rFonts w:cs="Times New Roman"/>
@@ -3623,7 +3642,7 @@
           </w:r>
         </w:del>
       </w:ins>
-      <w:ins w:id="61" w:author="Glauber Matteis Gadelha" w:date="2018-10-27T08:19:00Z">
+      <w:ins w:id="62" w:author="Glauber Matteis Gadelha" w:date="2018-10-27T08:19:00Z">
         <w:r>
           <w:rPr>
             <w:rFonts w:cs="Times New Roman"/>
@@ -3631,7 +3650,7 @@
           <w:t>(</w:t>
         </w:r>
       </w:ins>
-      <w:del w:id="62" w:author="glaubergad" w:date="2019-03-04T20:24:00Z">
+      <w:del w:id="63" w:author="glaubergad" w:date="2019-03-04T20:24:00Z">
         <w:r>
           <w:rPr>
             <w:rFonts w:cs="Times New Roman"/>
@@ -3640,8 +3659,8 @@
           <w:delText>dashboard</w:delText>
         </w:r>
       </w:del>
-      <w:ins w:id="63" w:author="Glauber Matteis Gadelha" w:date="2018-10-27T08:11:00Z">
-        <w:del w:id="64" w:author="glaubergad" w:date="2019-03-04T20:24:00Z">
+      <w:ins w:id="64" w:author="Glauber Matteis Gadelha" w:date="2018-10-27T08:11:00Z">
+        <w:del w:id="65" w:author="glaubergad" w:date="2019-03-04T20:24:00Z">
           <w:r>
             <w:rPr>
               <w:rFonts w:cs="Times New Roman"/>
@@ -3651,7 +3670,7 @@
           </w:r>
         </w:del>
       </w:ins>
-      <w:ins w:id="65" w:author="glaubergad" w:date="2019-03-04T20:24:00Z">
+      <w:ins w:id="66" w:author="glaubergad" w:date="2019-03-04T20:24:00Z">
         <w:r>
           <w:rPr>
             <w:rFonts w:cs="Times New Roman"/>
@@ -3660,8 +3679,8 @@
           <w:t>Dashboards</w:t>
         </w:r>
       </w:ins>
-      <w:ins w:id="66" w:author="Aluno" w:date="2018-10-25T20:51:00Z">
-        <w:del w:id="67" w:author="Glauber Matteis Gadelha" w:date="2018-10-27T08:19:00Z">
+      <w:ins w:id="67" w:author="Aluno" w:date="2018-10-25T20:51:00Z">
+        <w:del w:id="68" w:author="Glauber Matteis Gadelha" w:date="2018-10-27T08:19:00Z">
           <w:r>
             <w:rPr>
               <w:rFonts w:cs="Times New Roman"/>
@@ -3670,7 +3689,7 @@
           </w:r>
         </w:del>
       </w:ins>
-      <w:ins w:id="68" w:author="Glauber Matteis Gadelha" w:date="2018-10-27T08:19:00Z">
+      <w:ins w:id="69" w:author="Glauber Matteis Gadelha" w:date="2018-10-27T08:19:00Z">
         <w:r>
           <w:rPr>
             <w:rFonts w:cs="Times New Roman"/>
@@ -3696,7 +3715,7 @@
         </w:rPr>
         <w:t xml:space="preserve"> dados</w:t>
       </w:r>
-      <w:ins w:id="69" w:author="Aluno" w:date="2018-10-25T20:52:00Z">
+      <w:ins w:id="70" w:author="Aluno" w:date="2018-10-25T20:52:00Z">
         <w:r>
           <w:rPr>
             <w:rFonts w:cs="Times New Roman"/>
@@ -3710,20 +3729,12 @@
         </w:rPr>
         <w:t xml:space="preserve"> Os </w:t>
       </w:r>
-      <w:proofErr w:type="spellStart"/>
-      <w:r>
-        <w:rPr>
-          <w:rFonts w:cs="Times New Roman"/>
-        </w:rPr>
-        <w:t>template</w:t>
-      </w:r>
-      <w:r>
-        <w:rPr>
-          <w:rFonts w:cs="Times New Roman"/>
-        </w:rPr>
-        <w:t>s</w:t>
-      </w:r>
-      <w:proofErr w:type="spellEnd"/>
+      <w:r>
+        <w:rPr>
+          <w:rFonts w:cs="Times New Roman"/>
+        </w:rPr>
+        <w:t>gabaritos</w:t>
+      </w:r>
       <w:r>
         <w:rPr>
           <w:rFonts w:cs="Times New Roman"/>
@@ -3744,7 +3755,7 @@
         </w:rPr>
         <w:t xml:space="preserve"> e os</w:t>
       </w:r>
-      <w:ins w:id="70" w:author="Aluno" w:date="2018-10-25T20:52:00Z">
+      <w:ins w:id="71" w:author="Aluno" w:date="2018-10-25T20:52:00Z">
         <w:r>
           <w:rPr>
             <w:rFonts w:cs="Times New Roman"/>
@@ -3758,7 +3769,7 @@
         </w:rPr>
         <w:t xml:space="preserve"> gerados</w:t>
       </w:r>
-      <w:ins w:id="71" w:author="Aluno" w:date="2018-10-25T20:52:00Z">
+      <w:ins w:id="72" w:author="Aluno" w:date="2018-10-25T20:52:00Z">
         <w:r>
           <w:rPr>
             <w:rFonts w:cs="Times New Roman"/>
@@ -3825,8 +3836,8 @@
       <w:pPr>
         <w:pStyle w:val="Ttulo2"/>
       </w:pPr>
-      <w:bookmarkStart w:id="72" w:name="_Toc527657244"/>
-      <w:bookmarkStart w:id="73" w:name="_Toc535170429"/>
+      <w:bookmarkStart w:id="73" w:name="_Toc527657244"/>
+      <w:bookmarkStart w:id="74" w:name="_Toc535170429"/>
       <w:r>
         <w:t>1.</w:t>
       </w:r>
@@ -3836,11 +3847,11 @@
       <w:r>
         <w:t xml:space="preserve"> </w:t>
       </w:r>
-      <w:bookmarkEnd w:id="72"/>
+      <w:bookmarkEnd w:id="73"/>
       <w:r>
         <w:t>Procedimentos metodológicos</w:t>
       </w:r>
-      <w:bookmarkEnd w:id="73"/>
+      <w:bookmarkEnd w:id="74"/>
     </w:p>
     <w:p>
       <w:pPr>
@@ -3857,7 +3868,7 @@
         <w:tab/>
         <w:t xml:space="preserve">O trabalho foi conduzido em </w:t>
       </w:r>
-      <w:del w:id="74" w:author="glaubergad" w:date="2019-02-23T11:00:00Z">
+      <w:del w:id="75" w:author="glaubergad" w:date="2019-02-23T11:00:00Z">
         <w:r>
           <w:rPr>
             <w:rFonts w:cs="Times New Roman"/>
@@ -3866,7 +3877,7 @@
           <w:delText xml:space="preserve">3 </w:delText>
         </w:r>
       </w:del>
-      <w:ins w:id="75" w:author="glaubergad" w:date="2019-02-23T11:00:00Z">
+      <w:ins w:id="76" w:author="glaubergad" w:date="2019-02-23T11:00:00Z">
         <w:r>
           <w:rPr>
             <w:rFonts w:cs="Times New Roman"/>
@@ -3901,23 +3912,30 @@
           <w:rFonts w:cs="Times New Roman"/>
           <w:szCs w:val="24"/>
         </w:rPr>
-        <w:t xml:space="preserve">abordando a geração automática de código fonte e suas vantagens, aplicação de linguagens de template, técnicas e ferramentas para apresentação de dados em formato </w:t>
-      </w:r>
-      <w:proofErr w:type="spellStart"/>
-      <w:r>
-        <w:rPr>
-          <w:rFonts w:cs="Times New Roman"/>
-          <w:szCs w:val="24"/>
-        </w:rPr>
-        <w:t>dashboard</w:t>
-      </w:r>
-      <w:proofErr w:type="spellEnd"/>
-      <w:r>
-        <w:rPr>
-          <w:rFonts w:cs="Times New Roman"/>
-          <w:szCs w:val="24"/>
-        </w:rPr>
-        <w:t xml:space="preserve"> em aplicações web.</w:t>
+        <w:t xml:space="preserve">abordando a geração automática de código fonte e suas vantagens, aplicação de linguagens de </w:t>
+      </w:r>
+      <w:proofErr w:type="spellStart"/>
+      <w:r>
+        <w:rPr>
+          <w:rFonts w:cs="Times New Roman"/>
+          <w:szCs w:val="24"/>
+        </w:rPr>
+        <w:t>template</w:t>
+      </w:r>
+      <w:proofErr w:type="spellEnd"/>
+      <w:r>
+        <w:rPr>
+          <w:rFonts w:cs="Times New Roman"/>
+          <w:szCs w:val="24"/>
+        </w:rPr>
+        <w:t xml:space="preserve">, além de </w:t>
+      </w:r>
+      <w:r>
+        <w:rPr>
+          <w:rFonts w:cs="Times New Roman"/>
+          <w:szCs w:val="24"/>
+        </w:rPr>
+        <w:t>técnicas e ferramentas para apresentação de dados em formato dashboard em aplicações web.</w:t>
       </w:r>
     </w:p>
     <w:p>
@@ -3935,7 +3953,7 @@
         <w:tab/>
         <w:t xml:space="preserve">Na etapa </w:t>
       </w:r>
-      <w:del w:id="76" w:author="glaubergad" w:date="2019-02-23T11:01:00Z">
+      <w:del w:id="77" w:author="glaubergad" w:date="2019-02-23T11:01:00Z">
         <w:r>
           <w:rPr>
             <w:rFonts w:cs="Times New Roman"/>
@@ -3944,7 +3962,7 @@
           <w:delText>posterior</w:delText>
         </w:r>
       </w:del>
-      <w:ins w:id="77" w:author="glaubergad" w:date="2019-02-23T11:01:00Z">
+      <w:ins w:id="78" w:author="glaubergad" w:date="2019-02-23T11:01:00Z">
         <w:r>
           <w:rPr>
             <w:rFonts w:cs="Times New Roman"/>
@@ -3988,8 +4006,8 @@
       <w:pPr>
         <w:pStyle w:val="Ttulo2"/>
       </w:pPr>
-      <w:bookmarkStart w:id="78" w:name="_Toc498681701"/>
-      <w:bookmarkStart w:id="79" w:name="_Toc535170430"/>
+      <w:bookmarkStart w:id="79" w:name="_Toc498681701"/>
+      <w:bookmarkStart w:id="80" w:name="_Toc535170430"/>
       <w:proofErr w:type="gramStart"/>
       <w:r>
         <w:t>1.</w:t>
@@ -4000,7 +4018,7 @@
       <w:r>
         <w:t xml:space="preserve"> </w:t>
       </w:r>
-      <w:bookmarkEnd w:id="78"/>
+      <w:bookmarkEnd w:id="79"/>
       <w:r>
         <w:t>Organização</w:t>
       </w:r>
@@ -4008,7 +4026,7 @@
       <w:r>
         <w:t xml:space="preserve"> do trabalho</w:t>
       </w:r>
-      <w:bookmarkEnd w:id="79"/>
+      <w:bookmarkEnd w:id="80"/>
     </w:p>
     <w:p>
       <w:r>
@@ -4042,7 +4060,13 @@
       </w:r>
       <w:proofErr w:type="gramEnd"/>
       <w:r>
-        <w:t xml:space="preserve"> e as bibliotecas DC.js, Crossfilter.js e D3.js, responsáveis por apresentar os dados de forma gráfica e dinâmica em páginas HTML.</w:t>
+        <w:t xml:space="preserve"> e as bibliotecas DC.js, Crossfilter.js e D3.js, responsáveis por apresentar os dados de forma gráfica e dinâmica em páginas HTML</w:t>
+      </w:r>
+      <w:r>
+        <w:t>5</w:t>
+      </w:r>
+      <w:r>
+        <w:t>.</w:t>
       </w:r>
     </w:p>
     <w:p>
@@ -4056,10 +4080,10 @@
         <w:spacing w:after="160" w:line="240" w:lineRule="auto"/>
         <w:jc w:val="left"/>
         <w:rPr>
-          <w:ins w:id="80" w:author="glaubergad" w:date="2019-03-04T20:25:00Z"/>
-        </w:rPr>
-      </w:pPr>
-      <w:ins w:id="81" w:author="glaubergad" w:date="2019-03-04T20:25:00Z">
+          <w:ins w:id="81" w:author="glaubergad" w:date="2019-03-04T20:25:00Z"/>
+        </w:rPr>
+      </w:pPr>
+      <w:ins w:id="82" w:author="glaubergad" w:date="2019-03-04T20:25:00Z">
         <w:r>
           <w:br w:type="page"/>
         </w:r>
@@ -4068,7 +4092,7 @@
     <w:p>
       <w:pPr>
         <w:rPr>
-          <w:del w:id="82" w:author="glaubergad" w:date="2019-03-04T20:25:00Z"/>
+          <w:del w:id="83" w:author="glaubergad" w:date="2019-03-04T20:25:00Z"/>
         </w:rPr>
       </w:pPr>
     </w:p>
@@ -4076,26 +4100,18 @@
       <w:pPr>
         <w:pStyle w:val="Ttulo1"/>
       </w:pPr>
-      <w:bookmarkStart w:id="83" w:name="_Toc535170431"/>
+      <w:bookmarkStart w:id="84" w:name="_Toc535170431"/>
       <w:r>
         <w:t>Fundamentação Teórica</w:t>
       </w:r>
-      <w:bookmarkEnd w:id="83"/>
+      <w:bookmarkEnd w:id="84"/>
     </w:p>
     <w:p>
       <w:pPr>
         <w:ind w:firstLine="709"/>
       </w:pPr>
       <w:r>
-        <w:t xml:space="preserve">Este capítulo apresenta a base teórica sobre reuso de software e apresentação de dados em formato gráfico </w:t>
-      </w:r>
-      <w:proofErr w:type="spellStart"/>
-      <w:r>
-        <w:t>dashboard</w:t>
-      </w:r>
-      <w:proofErr w:type="spellEnd"/>
-      <w:r>
-        <w:t>. Além disso, fundamenta tecnicamente as bibliotecas e linguagens utilizadas no desenvolvimento da aplicação final.</w:t>
+        <w:t>Este capítulo apresenta a base teórica sobre reuso de software e apresentação de dados em formato gráfico dashboard. Além disso, fundamenta tecnicamente as bibliotecas e linguagens utilizadas no desenvolvimento da aplicação final.</w:t>
       </w:r>
     </w:p>
     <w:p/>
@@ -4103,7 +4119,7 @@
       <w:pPr>
         <w:pStyle w:val="Ttulo2"/>
       </w:pPr>
-      <w:bookmarkStart w:id="84" w:name="_Toc535170432"/>
+      <w:bookmarkStart w:id="85" w:name="_Toc535170432"/>
       <w:r>
         <w:t xml:space="preserve">2.1 </w:t>
       </w:r>
@@ -4115,12 +4131,12 @@
       <w:r>
         <w:t xml:space="preserve"> de Software</w:t>
       </w:r>
-      <w:bookmarkEnd w:id="84"/>
-    </w:p>
-    <w:p>
-      <w:pPr>
-        <w:rPr>
-          <w:ins w:id="85" w:author="glaubergad" w:date="2019-02-23T11:03:00Z"/>
+      <w:bookmarkEnd w:id="85"/>
+    </w:p>
+    <w:p>
+      <w:pPr>
+        <w:rPr>
+          <w:ins w:id="86" w:author="glaubergad" w:date="2019-02-23T11:03:00Z"/>
         </w:rPr>
       </w:pPr>
       <w:r>
@@ -4213,30 +4229,22 @@
       </w:r>
     </w:p>
     <w:p>
-      <w:ins w:id="86" w:author="glaubergad" w:date="2019-02-23T11:03:00Z">
+      <w:ins w:id="87" w:author="glaubergad" w:date="2019-02-23T11:03:00Z">
         <w:r>
           <w:tab/>
         </w:r>
       </w:ins>
-      <w:ins w:id="87" w:author="glaubergad" w:date="2019-02-23T11:04:00Z">
+      <w:ins w:id="88" w:author="glaubergad" w:date="2019-02-23T11:04:00Z">
         <w:r>
-          <w:t xml:space="preserve">Apesar do reuso de software parecer </w:t>
-        </w:r>
-        <w:proofErr w:type="gramStart"/>
-        <w:r>
-          <w:t>a</w:t>
-        </w:r>
-        <w:proofErr w:type="gramEnd"/>
-        <w:r>
-          <w:t xml:space="preserve"> soluç</w:t>
+          <w:t>Apesar do reuso de software parecer a soluç</w:t>
         </w:r>
       </w:ins>
-      <w:ins w:id="88" w:author="glaubergad" w:date="2019-02-23T11:05:00Z">
+      <w:ins w:id="89" w:author="glaubergad" w:date="2019-02-23T11:05:00Z">
         <w:r>
           <w:t>ão ideal e mais óbvia para entrega rápida de soluções para as demandas de mercado, até os dias atuais são poucos os times de An</w:t>
         </w:r>
       </w:ins>
-      <w:ins w:id="89" w:author="glaubergad" w:date="2019-02-23T11:06:00Z">
+      <w:ins w:id="90" w:author="glaubergad" w:date="2019-02-23T11:06:00Z">
         <w:r>
           <w:t xml:space="preserve">álise e Desenvolvimento de Sistemas que aplicam o conceito de forma sistemática. </w:t>
         </w:r>
@@ -4302,7 +4310,7 @@
         <w:fldChar w:fldCharType="end"/>
       </w:r>
       <w:r>
-        <w:t xml:space="preserve">, ressalta em sua tese que reuso de software remonta de 1947, no início da programação armazenada, quando Wheeler e Wilkes desenvolveram o conceito de </w:t>
+        <w:t xml:space="preserve"> ressalta em sua tese que reuso de software remonta de 1947, no início da programação armazenada, quando Wheeler e Wilkes desenvolveram o conceito de </w:t>
       </w:r>
       <w:r>
         <w:rPr>
@@ -4384,6 +4392,7 @@
       </w:pPr>
       <w:proofErr w:type="gramStart"/>
       <w:r>
+        <w:lastRenderedPageBreak/>
         <w:t>2.2 Geração</w:t>
       </w:r>
       <w:proofErr w:type="gramEnd"/>
@@ -4417,25 +4426,12 @@
       <w:pPr>
         <w:pStyle w:val="Ttulo2"/>
       </w:pPr>
-      <w:r>
-        <w:t xml:space="preserve">2.3.2 </w:t>
-      </w:r>
-      <w:proofErr w:type="spellStart"/>
-      <w:r>
-        <w:t>Thymeleaf</w:t>
-      </w:r>
-      <w:proofErr w:type="spellEnd"/>
-    </w:p>
-    <w:p>
-      <w:pPr>
-        <w:pStyle w:val="Ttulo2"/>
-      </w:pPr>
-      <w:del w:id="90" w:author="glaubergad" w:date="2019-03-04T20:25:00Z">
+      <w:del w:id="91" w:author="glaubergad" w:date="2019-03-04T20:25:00Z">
         <w:r>
           <w:delText>3</w:delText>
         </w:r>
       </w:del>
-      <w:ins w:id="91" w:author="glaubergad" w:date="2019-03-04T20:25:00Z">
+      <w:ins w:id="92" w:author="glaubergad" w:date="2019-03-04T20:25:00Z">
         <w:r>
           <w:t>2</w:t>
         </w:r>
@@ -4453,12 +4449,12 @@
       <w:pPr>
         <w:pStyle w:val="Ttulo2"/>
       </w:pPr>
-      <w:del w:id="92" w:author="glaubergad" w:date="2019-03-04T20:25:00Z">
+      <w:del w:id="93" w:author="glaubergad" w:date="2019-03-04T20:25:00Z">
         <w:r>
           <w:delText>3</w:delText>
         </w:r>
       </w:del>
-      <w:ins w:id="93" w:author="glaubergad" w:date="2019-03-04T20:25:00Z">
+      <w:ins w:id="94" w:author="glaubergad" w:date="2019-03-04T20:25:00Z">
         <w:r>
           <w:t>2</w:t>
         </w:r>
@@ -4469,60 +4465,6 @@
       <w:proofErr w:type="spellStart"/>
       <w:r>
         <w:t>Freemarker</w:t>
-      </w:r>
-      <w:proofErr w:type="spellEnd"/>
-    </w:p>
-    <w:p>
-      <w:pPr>
-        <w:pStyle w:val="Ttulo2"/>
-      </w:pPr>
-      <w:del w:id="94" w:author="glaubergad" w:date="2019-03-04T20:25:00Z">
-        <w:r>
-          <w:delText>3</w:delText>
-        </w:r>
-      </w:del>
-      <w:ins w:id="95" w:author="glaubergad" w:date="2019-03-04T20:25:00Z">
-        <w:r>
-          <w:t>2</w:t>
-        </w:r>
-      </w:ins>
-      <w:r>
-        <w:t xml:space="preserve">.3.5 </w:t>
-      </w:r>
-      <w:proofErr w:type="spellStart"/>
-      <w:r>
-        <w:t>Groovy</w:t>
-      </w:r>
-      <w:proofErr w:type="spellEnd"/>
-    </w:p>
-    <w:p>
-      <w:pPr>
-        <w:pStyle w:val="Ttulo2"/>
-      </w:pPr>
-      <w:del w:id="96" w:author="glaubergad" w:date="2019-03-04T20:25:00Z">
-        <w:r>
-          <w:delText>3</w:delText>
-        </w:r>
-      </w:del>
-      <w:ins w:id="97" w:author="glaubergad" w:date="2019-03-04T20:25:00Z">
-        <w:r>
-          <w:t>2</w:t>
-        </w:r>
-      </w:ins>
-      <w:r>
-        <w:t>.3.6 Jade4j</w:t>
-      </w:r>
-    </w:p>
-    <w:p>
-      <w:pPr>
-        <w:pStyle w:val="Ttulo2"/>
-      </w:pPr>
-      <w:r>
-        <w:t xml:space="preserve">2.3.6 </w:t>
-      </w:r>
-      <w:proofErr w:type="spellStart"/>
-      <w:r>
-        <w:t>Twig</w:t>
       </w:r>
       <w:proofErr w:type="spellEnd"/>
     </w:p>
@@ -4609,7 +4551,7 @@
       <w:r>
         <w:t xml:space="preserve"> permite gerar um Dashboard contendo uma tabela e 3 tipos de gráficos</w:t>
       </w:r>
-      <w:ins w:id="98" w:author="glaubergad" w:date="2019-03-04T20:26:00Z">
+      <w:ins w:id="95" w:author="glaubergad" w:date="2019-03-04T20:26:00Z">
         <w:r>
           <w:t>, sendo 1 gráfico de área, 1 gráfico de barras e 1 gráfico pizza</w:t>
         </w:r>
@@ -4673,7 +4615,7 @@
         </w:numPr>
         <w:ind w:left="993"/>
         <w:rPr>
-          <w:ins w:id="99" w:author="glaubergad" w:date="2019-03-04T20:28:00Z"/>
+          <w:ins w:id="96" w:author="glaubergad" w:date="2019-03-04T20:28:00Z"/>
         </w:rPr>
       </w:pPr>
       <w:r>
@@ -4689,12 +4631,12 @@
       <w:r>
         <w:t xml:space="preserve"> </w:t>
       </w:r>
-      <w:ins w:id="100" w:author="glaubergad" w:date="2019-03-04T20:27:00Z">
+      <w:ins w:id="97" w:author="glaubergad" w:date="2019-03-04T20:27:00Z">
         <w:r>
           <w:t>captura a primeira linha do arquivo fonte de dados, considerando que esta traga os nomes dos atributos contidos</w:t>
         </w:r>
       </w:ins>
-      <w:del w:id="101" w:author="glaubergad" w:date="2019-03-04T20:28:00Z">
+      <w:del w:id="98" w:author="glaubergad" w:date="2019-03-04T20:28:00Z">
         <w:r>
           <w:delText>lista os atributos obtidos a fim de que o usuário possa selecionar quais deles serão usados como dimensões</w:delText>
         </w:r>
@@ -4712,7 +4654,7 @@
         </w:numPr>
         <w:ind w:left="993"/>
       </w:pPr>
-      <w:ins w:id="102" w:author="glaubergad" w:date="2019-03-04T20:28:00Z">
+      <w:ins w:id="99" w:author="glaubergad" w:date="2019-03-04T20:28:00Z">
         <w:r>
           <w:t xml:space="preserve">O usuário especifica o domínio (eixo X) e a </w:t>
         </w:r>
@@ -4725,7 +4667,7 @@
           <w:t>Eixo Y) de cada tipo de gráfico</w:t>
         </w:r>
       </w:ins>
-      <w:ins w:id="103" w:author="glaubergad" w:date="2019-03-04T20:29:00Z">
+      <w:ins w:id="100" w:author="glaubergad" w:date="2019-03-04T20:29:00Z">
         <w:r>
           <w:t>, bem como o título e as etiquetas dos atributos de domínio e imagem;</w:t>
         </w:r>
@@ -4740,10 +4682,10 @@
         </w:numPr>
         <w:ind w:left="993"/>
         <w:rPr>
-          <w:del w:id="104" w:author="glaubergad" w:date="2019-03-04T20:29:00Z"/>
-        </w:rPr>
-      </w:pPr>
-      <w:del w:id="105" w:author="glaubergad" w:date="2019-03-04T20:29:00Z">
+          <w:del w:id="101" w:author="glaubergad" w:date="2019-03-04T20:29:00Z"/>
+        </w:rPr>
+      </w:pPr>
+      <w:del w:id="102" w:author="glaubergad" w:date="2019-03-04T20:29:00Z">
         <w:r>
           <w:delText>O usuário especifica o título do Dashboard e as etiquetas dos atributos a serem exibidas;</w:delText>
         </w:r>
@@ -4782,15 +4724,7 @@
       <w:proofErr w:type="spellEnd"/>
       <w:proofErr w:type="gramEnd"/>
       <w:r>
-        <w:t xml:space="preserve"> instancia os </w:t>
-      </w:r>
-      <w:proofErr w:type="spellStart"/>
-      <w:r>
-        <w:t>Templates</w:t>
-      </w:r>
-      <w:proofErr w:type="spellEnd"/>
-      <w:r>
-        <w:t xml:space="preserve"> incluindo os dados espec</w:t>
+        <w:t xml:space="preserve"> instancia os Templates incluindo os dados espec</w:t>
       </w:r>
       <w:r>
         <w:t>ificados, gerando um Dashboard completo.</w:t>
@@ -4900,7 +4834,6 @@
         <w:ind w:left="993"/>
       </w:pPr>
       <w:r>
-        <w:lastRenderedPageBreak/>
         <w:t>Levantamento dos requisitos;</w:t>
       </w:r>
     </w:p>
@@ -4914,15 +4847,7 @@
         <w:ind w:left="993"/>
       </w:pPr>
       <w:r>
-        <w:t xml:space="preserve">Especificação do uso do motor de </w:t>
-      </w:r>
-      <w:proofErr w:type="spellStart"/>
-      <w:r>
-        <w:t>Templates</w:t>
-      </w:r>
-      <w:proofErr w:type="spellEnd"/>
-      <w:r>
-        <w:t>, baseado nos diagramas UML de caso de uso, de classes e de sequencia;</w:t>
+        <w:t>Especificação do uso do motor de Templates, baseado nos diagramas UML de caso de uso, de classes e de sequencia;</w:t>
       </w:r>
     </w:p>
     <w:p>
@@ -4940,15 +4865,7 @@
       </w:r>
       <w:proofErr w:type="gramEnd"/>
       <w:r>
-        <w:t xml:space="preserve"> do motor de </w:t>
-      </w:r>
-      <w:proofErr w:type="spellStart"/>
-      <w:r>
-        <w:t>Templates</w:t>
-      </w:r>
-      <w:proofErr w:type="spellEnd"/>
-      <w:r>
-        <w:t>;</w:t>
+        <w:t xml:space="preserve"> do motor de Templates;</w:t>
       </w:r>
     </w:p>
     <w:p>
@@ -4962,6 +4879,7 @@
       </w:pPr>
       <w:proofErr w:type="gramStart"/>
       <w:r>
+        <w:lastRenderedPageBreak/>
         <w:t>Implementação</w:t>
       </w:r>
       <w:proofErr w:type="gramEnd"/>
@@ -4987,12 +4905,12 @@
         <w:tab/>
         <w:t xml:space="preserve">A aplicação produzida neste trabalho, a partir das especificações de entrada, será capaz de </w:t>
       </w:r>
-      <w:del w:id="106" w:author="glaubergad" w:date="2019-03-04T20:30:00Z">
+      <w:del w:id="103" w:author="glaubergad" w:date="2019-03-04T20:30:00Z">
         <w:r>
           <w:delText xml:space="preserve">produzir </w:delText>
         </w:r>
       </w:del>
-      <w:ins w:id="107" w:author="glaubergad" w:date="2019-03-04T20:30:00Z">
+      <w:ins w:id="104" w:author="glaubergad" w:date="2019-03-04T20:30:00Z">
         <w:r>
           <w:t xml:space="preserve">gerar </w:t>
         </w:r>
@@ -5611,7 +5529,7 @@
               <w:t>8</w:t>
             </w:r>
             <w:proofErr w:type="gramEnd"/>
-            <w:del w:id="108" w:author="glaubergad" w:date="2019-03-04T20:31:00Z">
+            <w:del w:id="105" w:author="glaubergad" w:date="2019-03-04T20:31:00Z">
               <w:r>
                 <w:delText xml:space="preserve"> SE</w:delText>
               </w:r>
@@ -5713,11 +5631,7 @@
               <w:jc w:val="left"/>
             </w:pPr>
             <w:r>
-              <w:t xml:space="preserve">O padrão do arquivo de dados deve ser CSV, com a primeira linha contendo a </w:t>
-            </w:r>
-            <w:r>
-              <w:lastRenderedPageBreak/>
-              <w:t xml:space="preserve">descrição dos atributos. </w:t>
+              <w:t xml:space="preserve">O padrão do arquivo de dados deve ser CSV, com a primeira linha contendo a descrição dos atributos. </w:t>
             </w:r>
           </w:p>
         </w:tc>
@@ -5732,7 +5646,6 @@
               <w:jc w:val="center"/>
             </w:pPr>
             <w:r>
-              <w:lastRenderedPageBreak/>
               <w:t>RNF04</w:t>
             </w:r>
           </w:p>
@@ -5746,15 +5659,7 @@
               <w:jc w:val="left"/>
             </w:pPr>
             <w:r>
-              <w:t xml:space="preserve">A linguagem de </w:t>
-            </w:r>
-            <w:proofErr w:type="spellStart"/>
-            <w:r>
-              <w:t>templates</w:t>
-            </w:r>
-            <w:proofErr w:type="spellEnd"/>
-            <w:r>
-              <w:t xml:space="preserve"> a ser aplicada será a Apache </w:t>
+              <w:t xml:space="preserve">A linguagem de templates a ser aplicada será a Apache </w:t>
             </w:r>
             <w:proofErr w:type="gramStart"/>
             <w:r>
@@ -5816,6 +5721,7 @@
         <w:pStyle w:val="Ttulo2"/>
       </w:pPr>
       <w:r>
+        <w:lastRenderedPageBreak/>
         <w:t>3.4 – Casos de Uso</w:t>
       </w:r>
       <w:r>
@@ -6123,7 +6029,6 @@
               <w:jc w:val="left"/>
             </w:pPr>
             <w:r>
-              <w:lastRenderedPageBreak/>
               <w:t>O caso de uso termina no momento em que o usuário faz o download do arquivo ZIP gerado pelo sistema.</w:t>
             </w:r>
           </w:p>
@@ -6131,7 +6036,7 @@
       </w:tr>
       <w:tr>
         <w:trPr>
-          <w:del w:id="109" w:author="glaubergad" w:date="2019-03-04T20:32:00Z"/>
+          <w:del w:id="106" w:author="glaubergad" w:date="2019-03-04T20:32:00Z"/>
         </w:trPr>
         <w:tc>
           <w:tcPr>
@@ -6142,16 +6047,15 @@
             <w:pPr>
               <w:jc w:val="left"/>
               <w:rPr>
-                <w:del w:id="110" w:author="glaubergad" w:date="2019-03-04T20:32:00Z"/>
+                <w:del w:id="107" w:author="glaubergad" w:date="2019-03-04T20:32:00Z"/>
                 <w:color w:val="000000" w:themeColor="text1"/>
               </w:rPr>
             </w:pPr>
-            <w:del w:id="111" w:author="glaubergad" w:date="2019-02-23T11:28:00Z">
+            <w:del w:id="108" w:author="glaubergad" w:date="2019-02-23T11:28:00Z">
               <w:r>
                 <w:rPr>
                   <w:color w:val="000000" w:themeColor="text1"/>
                 </w:rPr>
-                <w:lastRenderedPageBreak/>
                 <w:delText>RNF03</w:delText>
               </w:r>
             </w:del>
@@ -6165,10 +6069,10 @@
             <w:pPr>
               <w:jc w:val="left"/>
               <w:rPr>
-                <w:del w:id="112" w:author="glaubergad" w:date="2019-03-04T20:32:00Z"/>
+                <w:del w:id="109" w:author="glaubergad" w:date="2019-03-04T20:32:00Z"/>
               </w:rPr>
             </w:pPr>
-            <w:del w:id="113" w:author="glaubergad" w:date="2019-02-23T11:28:00Z">
+            <w:del w:id="110" w:author="glaubergad" w:date="2019-02-23T11:28:00Z">
               <w:r>
                 <w:delText>O desempenho da geração do Dashboard deve ser alto. O tempo de geração do arquivo destino não deve exceder 30 segundos.</w:delText>
               </w:r>
@@ -6178,7 +6082,7 @@
       </w:tr>
       <w:tr>
         <w:trPr>
-          <w:del w:id="114" w:author="glaubergad" w:date="2019-03-04T20:32:00Z"/>
+          <w:del w:id="111" w:author="glaubergad" w:date="2019-03-04T20:32:00Z"/>
         </w:trPr>
         <w:tc>
           <w:tcPr>
@@ -6189,7 +6093,49 @@
             <w:pPr>
               <w:jc w:val="left"/>
               <w:rPr>
-                <w:del w:id="115" w:author="glaubergad" w:date="2019-03-04T20:32:00Z"/>
+                <w:del w:id="112" w:author="glaubergad" w:date="2019-03-04T20:32:00Z"/>
+                <w:color w:val="000000" w:themeColor="text1"/>
+              </w:rPr>
+            </w:pPr>
+            <w:del w:id="113" w:author="glaubergad" w:date="2019-02-23T11:28:00Z">
+              <w:r>
+                <w:rPr>
+                  <w:color w:val="000000" w:themeColor="text1"/>
+                </w:rPr>
+                <w:delText>RNF04</w:delText>
+              </w:r>
+            </w:del>
+          </w:p>
+        </w:tc>
+        <w:tc>
+          <w:tcPr>
+            <w:tcW w:w="6976" w:type="dxa"/>
+          </w:tcPr>
+          <w:p>
+            <w:pPr>
+              <w:jc w:val="left"/>
+              <w:rPr>
+                <w:del w:id="114" w:author="glaubergad" w:date="2019-03-04T20:32:00Z"/>
+              </w:rPr>
+            </w:pPr>
+            <w:del w:id="115" w:author="glaubergad" w:date="2019-02-23T11:28:00Z">
+              <w:r>
+                <w:delText xml:space="preserve">O padrão do arquivo de dados deve ser CSV, com a primeira linha contendo a descrição dos atributos. </w:delText>
+              </w:r>
+            </w:del>
+          </w:p>
+        </w:tc>
+      </w:tr>
+      <w:tr>
+        <w:tc>
+          <w:tcPr>
+            <w:tcW w:w="2235" w:type="dxa"/>
+            <w:shd w:val="clear" w:color="auto" w:fill="D9D9D9" w:themeFill="background1" w:themeFillShade="D9"/>
+          </w:tcPr>
+          <w:p>
+            <w:pPr>
+              <w:jc w:val="left"/>
+              <w:rPr>
                 <w:color w:val="000000" w:themeColor="text1"/>
               </w:rPr>
             </w:pPr>
@@ -6210,50 +6156,8 @@
           <w:p>
             <w:pPr>
               <w:jc w:val="left"/>
-              <w:rPr>
-                <w:del w:id="117" w:author="glaubergad" w:date="2019-03-04T20:32:00Z"/>
-              </w:rPr>
             </w:pPr>
-            <w:del w:id="118" w:author="glaubergad" w:date="2019-02-23T11:28:00Z">
-              <w:r>
-                <w:delText xml:space="preserve">O padrão do arquivo de dados deve ser CSV, com a primeira linha contendo a descrição dos atributos. </w:delText>
-              </w:r>
-            </w:del>
-          </w:p>
-        </w:tc>
-      </w:tr>
-      <w:tr>
-        <w:tc>
-          <w:tcPr>
-            <w:tcW w:w="2235" w:type="dxa"/>
-            <w:shd w:val="clear" w:color="auto" w:fill="D9D9D9" w:themeFill="background1" w:themeFillShade="D9"/>
-          </w:tcPr>
-          <w:p>
-            <w:pPr>
-              <w:jc w:val="left"/>
-              <w:rPr>
-                <w:color w:val="000000" w:themeColor="text1"/>
-              </w:rPr>
-            </w:pPr>
-            <w:del w:id="119" w:author="glaubergad" w:date="2019-02-23T11:28:00Z">
-              <w:r>
-                <w:rPr>
-                  <w:color w:val="000000" w:themeColor="text1"/>
-                </w:rPr>
-                <w:delText>RNF04</w:delText>
-              </w:r>
-            </w:del>
-          </w:p>
-        </w:tc>
-        <w:tc>
-          <w:tcPr>
-            <w:tcW w:w="6976" w:type="dxa"/>
-          </w:tcPr>
-          <w:p>
-            <w:pPr>
-              <w:jc w:val="left"/>
-            </w:pPr>
-            <w:del w:id="120" w:author="glaubergad" w:date="2019-02-23T11:28:00Z">
+            <w:del w:id="117" w:author="glaubergad" w:date="2019-02-23T11:28:00Z">
               <w:r>
                 <w:delText>A linguagem de templates a ser aplicada será a Apache FreeMarker.</w:delText>
               </w:r>
@@ -6274,7 +6178,7 @@
                 <w:color w:val="000000" w:themeColor="text1"/>
               </w:rPr>
             </w:pPr>
-            <w:del w:id="121" w:author="glaubergad" w:date="2019-02-23T11:28:00Z">
+            <w:del w:id="118" w:author="glaubergad" w:date="2019-02-23T11:28:00Z">
               <w:r>
                 <w:rPr>
                   <w:color w:val="000000" w:themeColor="text1"/>
@@ -6292,7 +6196,7 @@
             <w:pPr>
               <w:jc w:val="left"/>
             </w:pPr>
-            <w:del w:id="122" w:author="glaubergad" w:date="2019-02-23T11:28:00Z">
+            <w:del w:id="119" w:author="glaubergad" w:date="2019-02-23T11:28:00Z">
               <w:r>
                 <w:delText>O formato de compactação do arquivo de saída será ZIP.</w:delText>
               </w:r>
@@ -6303,10 +6207,7 @@
     </w:tbl>
     <w:p/>
     <w:p/>
-    <w:p>
-      <w:bookmarkStart w:id="123" w:name="_GoBack"/>
-      <w:bookmarkEnd w:id="123"/>
-    </w:p>
+    <w:p/>
     <w:sectPr>
       <w:pgSz w:w="11906" w:h="16838" w:code="9"/>
       <w:pgMar w:top="1701" w:right="1134" w:bottom="1134" w:left="1701" w:header="709" w:footer="709" w:gutter="0"/>
@@ -8685,7 +8586,7 @@
 </file>
 
 <file path=customXml/itemProps1.xml><?xml version="1.0" encoding="utf-8"?>
-<ds:datastoreItem xmlns:ds="http://schemas.openxmlformats.org/officeDocument/2006/customXml" ds:itemID="{00E79C3B-3636-42B3-989B-060CE710576D}">
+<ds:datastoreItem xmlns:ds="http://schemas.openxmlformats.org/officeDocument/2006/customXml" ds:itemID="{6DA34077-7142-4580-9C27-A162B6A85D62}">
   <ds:schemaRefs>
     <ds:schemaRef ds:uri="http://schemas.openxmlformats.org/officeDocument/2006/bibliography"/>
   </ds:schemaRefs>

</xml_diff>

<commit_message>
ultima revisao na mono
</commit_message>
<xml_diff>
--- a/mono/Glauber Gadelha - C796NQ- Geração de Código para Apresentação de dados em forma gráfica.docx
+++ b/mono/Glauber Gadelha - C796NQ- Geração de Código para Apresentação de dados em forma gráfica.docx
@@ -738,6 +738,7 @@
           <w:rFonts w:cs="Times New Roman"/>
           <w:szCs w:val="24"/>
         </w:rPr>
+        <w:lastRenderedPageBreak/>
         <w:t>201</w:t>
       </w:r>
       <w:r>
@@ -3301,7 +3302,11 @@
       </w:r>
       <w:del w:id="44" w:author="Glauber Matteis Gadelha" w:date="2018-10-27T08:15:00Z">
         <w:r>
-          <w:delText>, com diversos tipos de apresentações,</w:delText>
+          <w:delText xml:space="preserve">, com diversos tipos de </w:delText>
+        </w:r>
+        <w:r>
+          <w:lastRenderedPageBreak/>
+          <w:delText>apresentações,</w:delText>
         </w:r>
       </w:del>
       <w:r>
@@ -3361,8 +3366,6 @@
       <w:r>
         <w:t>mais livres</w:t>
       </w:r>
-      <w:bookmarkStart w:id="51" w:name="_GoBack"/>
-      <w:bookmarkEnd w:id="51"/>
       <w:r>
         <w:t xml:space="preserve"> para tratar regras de negócio e complexidades típicas de cada domínio de </w:t>
       </w:r>
@@ -3408,7 +3411,7 @@
     </w:p>
     <w:p>
       <w:pPr>
-        <w:pPrChange w:id="52" w:author="glaubergad" w:date="2019-03-04T20:22:00Z">
+        <w:pPrChange w:id="51" w:author="glaubergad" w:date="2019-03-04T20:22:00Z">
           <w:pPr>
             <w:pStyle w:val="Paragrafo-Artigo"/>
             <w:spacing w:line="360" w:lineRule="auto"/>
@@ -3419,7 +3422,7 @@
       <w:r>
         <w:t xml:space="preserve">Poder </w:t>
       </w:r>
-      <w:del w:id="53" w:author="Glauber Matteis Gadelha" w:date="2018-10-27T08:12:00Z">
+      <w:del w:id="52" w:author="Glauber Matteis Gadelha" w:date="2018-10-27T08:12:00Z">
         <w:r>
           <w:delText xml:space="preserve">se </w:delText>
         </w:r>
@@ -3427,14 +3430,14 @@
       <w:r>
         <w:t>utilizar</w:t>
       </w:r>
-      <w:ins w:id="54" w:author="Aluno" w:date="2018-10-25T20:50:00Z">
-        <w:del w:id="55" w:author="Glauber Matteis Gadelha" w:date="2018-10-27T08:12:00Z">
+      <w:ins w:id="53" w:author="Aluno" w:date="2018-10-25T20:50:00Z">
+        <w:del w:id="54" w:author="Glauber Matteis Gadelha" w:date="2018-10-27T08:12:00Z">
           <w:r>
             <w:delText>-se</w:delText>
           </w:r>
         </w:del>
       </w:ins>
-      <w:ins w:id="56" w:author="Glauber Matteis Gadelha" w:date="2018-10-27T08:12:00Z">
+      <w:ins w:id="55" w:author="Glauber Matteis Gadelha" w:date="2018-10-27T08:12:00Z">
         <w:r>
           <w:t>-se</w:t>
         </w:r>
@@ -3488,7 +3491,7 @@
           <w:rFonts w:eastAsia="Calibri"/>
           <w:szCs w:val="24"/>
         </w:rPr>
-        <w:pPrChange w:id="57" w:author="glaubergad" w:date="2019-03-04T20:22:00Z">
+        <w:pPrChange w:id="56" w:author="glaubergad" w:date="2019-03-04T20:22:00Z">
           <w:pPr>
             <w:spacing w:after="160" w:line="240" w:lineRule="auto"/>
             <w:jc w:val="left"/>
@@ -3503,7 +3506,7 @@
       <w:pPr>
         <w:pStyle w:val="Ttulo2"/>
       </w:pPr>
-      <w:bookmarkStart w:id="58" w:name="_Toc535170428"/>
+      <w:bookmarkStart w:id="57" w:name="_Toc535170428"/>
       <w:bookmarkEnd w:id="50"/>
       <w:r>
         <w:lastRenderedPageBreak/>
@@ -3512,7 +3515,7 @@
       <w:r>
         <w:t>Objetivo</w:t>
       </w:r>
-      <w:bookmarkEnd w:id="58"/>
+      <w:bookmarkEnd w:id="57"/>
     </w:p>
     <w:p>
       <w:pPr>
@@ -3618,7 +3621,7 @@
         </w:rPr>
         <w:t xml:space="preserve"> </w:t>
       </w:r>
-      <w:del w:id="59" w:author="Aluno" w:date="2018-10-25T20:51:00Z">
+      <w:del w:id="58" w:author="Aluno" w:date="2018-10-25T20:51:00Z">
         <w:r>
           <w:rPr>
             <w:rFonts w:cs="Times New Roman"/>
@@ -3626,14 +3629,14 @@
           <w:delText xml:space="preserve">um </w:delText>
         </w:r>
       </w:del>
-      <w:ins w:id="60" w:author="Aluno" w:date="2018-10-25T20:51:00Z">
+      <w:ins w:id="59" w:author="Aluno" w:date="2018-10-25T20:51:00Z">
         <w:r>
           <w:rPr>
             <w:rFonts w:cs="Times New Roman"/>
           </w:rPr>
           <w:t xml:space="preserve">painéis de informações gerenciais </w:t>
         </w:r>
-        <w:del w:id="61" w:author="Glauber Matteis Gadelha" w:date="2018-10-27T08:19:00Z">
+        <w:del w:id="60" w:author="Glauber Matteis Gadelha" w:date="2018-10-27T08:19:00Z">
           <w:r>
             <w:rPr>
               <w:rFonts w:cs="Times New Roman"/>
@@ -3642,7 +3645,7 @@
           </w:r>
         </w:del>
       </w:ins>
-      <w:ins w:id="62" w:author="Glauber Matteis Gadelha" w:date="2018-10-27T08:19:00Z">
+      <w:ins w:id="61" w:author="Glauber Matteis Gadelha" w:date="2018-10-27T08:19:00Z">
         <w:r>
           <w:rPr>
             <w:rFonts w:cs="Times New Roman"/>
@@ -3650,7 +3653,7 @@
           <w:t>(</w:t>
         </w:r>
       </w:ins>
-      <w:del w:id="63" w:author="glaubergad" w:date="2019-03-04T20:24:00Z">
+      <w:del w:id="62" w:author="glaubergad" w:date="2019-03-04T20:24:00Z">
         <w:r>
           <w:rPr>
             <w:rFonts w:cs="Times New Roman"/>
@@ -3659,8 +3662,8 @@
           <w:delText>dashboard</w:delText>
         </w:r>
       </w:del>
-      <w:ins w:id="64" w:author="Glauber Matteis Gadelha" w:date="2018-10-27T08:11:00Z">
-        <w:del w:id="65" w:author="glaubergad" w:date="2019-03-04T20:24:00Z">
+      <w:ins w:id="63" w:author="Glauber Matteis Gadelha" w:date="2018-10-27T08:11:00Z">
+        <w:del w:id="64" w:author="glaubergad" w:date="2019-03-04T20:24:00Z">
           <w:r>
             <w:rPr>
               <w:rFonts w:cs="Times New Roman"/>
@@ -3670,7 +3673,7 @@
           </w:r>
         </w:del>
       </w:ins>
-      <w:ins w:id="66" w:author="glaubergad" w:date="2019-03-04T20:24:00Z">
+      <w:ins w:id="65" w:author="glaubergad" w:date="2019-03-04T20:24:00Z">
         <w:r>
           <w:rPr>
             <w:rFonts w:cs="Times New Roman"/>
@@ -3679,8 +3682,8 @@
           <w:t>Dashboards</w:t>
         </w:r>
       </w:ins>
-      <w:ins w:id="67" w:author="Aluno" w:date="2018-10-25T20:51:00Z">
-        <w:del w:id="68" w:author="Glauber Matteis Gadelha" w:date="2018-10-27T08:19:00Z">
+      <w:ins w:id="66" w:author="Aluno" w:date="2018-10-25T20:51:00Z">
+        <w:del w:id="67" w:author="Glauber Matteis Gadelha" w:date="2018-10-27T08:19:00Z">
           <w:r>
             <w:rPr>
               <w:rFonts w:cs="Times New Roman"/>
@@ -3689,7 +3692,7 @@
           </w:r>
         </w:del>
       </w:ins>
-      <w:ins w:id="69" w:author="Glauber Matteis Gadelha" w:date="2018-10-27T08:19:00Z">
+      <w:ins w:id="68" w:author="Glauber Matteis Gadelha" w:date="2018-10-27T08:19:00Z">
         <w:r>
           <w:rPr>
             <w:rFonts w:cs="Times New Roman"/>
@@ -3715,7 +3718,7 @@
         </w:rPr>
         <w:t xml:space="preserve"> dados</w:t>
       </w:r>
-      <w:ins w:id="70" w:author="Aluno" w:date="2018-10-25T20:52:00Z">
+      <w:ins w:id="69" w:author="Aluno" w:date="2018-10-25T20:52:00Z">
         <w:r>
           <w:rPr>
             <w:rFonts w:cs="Times New Roman"/>
@@ -3755,7 +3758,7 @@
         </w:rPr>
         <w:t xml:space="preserve"> e os</w:t>
       </w:r>
-      <w:ins w:id="71" w:author="Aluno" w:date="2018-10-25T20:52:00Z">
+      <w:ins w:id="70" w:author="Aluno" w:date="2018-10-25T20:52:00Z">
         <w:r>
           <w:rPr>
             <w:rFonts w:cs="Times New Roman"/>
@@ -3769,7 +3772,7 @@
         </w:rPr>
         <w:t xml:space="preserve"> gerados</w:t>
       </w:r>
-      <w:ins w:id="72" w:author="Aluno" w:date="2018-10-25T20:52:00Z">
+      <w:ins w:id="71" w:author="Aluno" w:date="2018-10-25T20:52:00Z">
         <w:r>
           <w:rPr>
             <w:rFonts w:cs="Times New Roman"/>
@@ -3836,8 +3839,8 @@
       <w:pPr>
         <w:pStyle w:val="Ttulo2"/>
       </w:pPr>
-      <w:bookmarkStart w:id="73" w:name="_Toc527657244"/>
-      <w:bookmarkStart w:id="74" w:name="_Toc535170429"/>
+      <w:bookmarkStart w:id="72" w:name="_Toc527657244"/>
+      <w:bookmarkStart w:id="73" w:name="_Toc535170429"/>
       <w:r>
         <w:t>1.</w:t>
       </w:r>
@@ -3847,11 +3850,11 @@
       <w:r>
         <w:t xml:space="preserve"> </w:t>
       </w:r>
+      <w:bookmarkEnd w:id="72"/>
+      <w:r>
+        <w:t>Procedimentos metodológicos</w:t>
+      </w:r>
       <w:bookmarkEnd w:id="73"/>
-      <w:r>
-        <w:t>Procedimentos metodológicos</w:t>
-      </w:r>
-      <w:bookmarkEnd w:id="74"/>
     </w:p>
     <w:p>
       <w:pPr>
@@ -3868,7 +3871,7 @@
         <w:tab/>
         <w:t xml:space="preserve">O trabalho foi conduzido em </w:t>
       </w:r>
-      <w:del w:id="75" w:author="glaubergad" w:date="2019-02-23T11:00:00Z">
+      <w:del w:id="74" w:author="glaubergad" w:date="2019-02-23T11:00:00Z">
         <w:r>
           <w:rPr>
             <w:rFonts w:cs="Times New Roman"/>
@@ -3877,7 +3880,7 @@
           <w:delText xml:space="preserve">3 </w:delText>
         </w:r>
       </w:del>
-      <w:ins w:id="76" w:author="glaubergad" w:date="2019-02-23T11:00:00Z">
+      <w:ins w:id="75" w:author="glaubergad" w:date="2019-02-23T11:00:00Z">
         <w:r>
           <w:rPr>
             <w:rFonts w:cs="Times New Roman"/>
@@ -3912,7 +3915,21 @@
           <w:rFonts w:cs="Times New Roman"/>
           <w:szCs w:val="24"/>
         </w:rPr>
-        <w:t xml:space="preserve">abordando a geração automática de código fonte e suas vantagens, aplicação de linguagens de </w:t>
+        <w:t>abordando</w:t>
+      </w:r>
+      <w:r>
+        <w:rPr>
+          <w:rFonts w:cs="Times New Roman"/>
+          <w:szCs w:val="24"/>
+        </w:rPr>
+        <w:t xml:space="preserve"> reuso de software,</w:t>
+      </w:r>
+      <w:r>
+        <w:rPr>
+          <w:rFonts w:cs="Times New Roman"/>
+          <w:szCs w:val="24"/>
+        </w:rPr>
+        <w:t xml:space="preserve"> geração automática de código fonte e suas vantagens, aplicação de linguagens de </w:t>
       </w:r>
       <w:proofErr w:type="spellStart"/>
       <w:r>
@@ -3953,7 +3970,7 @@
         <w:tab/>
         <w:t xml:space="preserve">Na etapa </w:t>
       </w:r>
-      <w:del w:id="77" w:author="glaubergad" w:date="2019-02-23T11:01:00Z">
+      <w:del w:id="76" w:author="glaubergad" w:date="2019-02-23T11:01:00Z">
         <w:r>
           <w:rPr>
             <w:rFonts w:cs="Times New Roman"/>
@@ -3962,7 +3979,7 @@
           <w:delText>posterior</w:delText>
         </w:r>
       </w:del>
-      <w:ins w:id="78" w:author="glaubergad" w:date="2019-02-23T11:01:00Z">
+      <w:ins w:id="77" w:author="glaubergad" w:date="2019-02-23T11:01:00Z">
         <w:r>
           <w:rPr>
             <w:rFonts w:cs="Times New Roman"/>
@@ -3992,7 +4009,7 @@
           <w:szCs w:val="24"/>
         </w:rPr>
         <w:tab/>
-        <w:t>Na etapa final, a aplicação foi desenvolvida aplicando as tecnologias e métodos investigados nas etapas anteriores, bem como testada e validada.</w:t>
+        <w:t>Na etapa final, a aplicação foi desenvolvida aplicando as tecnologias e métodos investigados nas etapas anteriores, testada e validada.</w:t>
       </w:r>
     </w:p>
     <w:p>
@@ -4006,8 +4023,8 @@
       <w:pPr>
         <w:pStyle w:val="Ttulo2"/>
       </w:pPr>
-      <w:bookmarkStart w:id="79" w:name="_Toc498681701"/>
-      <w:bookmarkStart w:id="80" w:name="_Toc535170430"/>
+      <w:bookmarkStart w:id="78" w:name="_Toc498681701"/>
+      <w:bookmarkStart w:id="79" w:name="_Toc535170430"/>
       <w:proofErr w:type="gramStart"/>
       <w:r>
         <w:t>1.</w:t>
@@ -4018,15 +4035,15 @@
       <w:r>
         <w:t xml:space="preserve"> </w:t>
       </w:r>
+      <w:bookmarkEnd w:id="78"/>
+      <w:r>
+        <w:t>Organização</w:t>
+      </w:r>
+      <w:proofErr w:type="gramEnd"/>
+      <w:r>
+        <w:t xml:space="preserve"> do trabalho</w:t>
+      </w:r>
       <w:bookmarkEnd w:id="79"/>
-      <w:r>
-        <w:t>Organização</w:t>
-      </w:r>
-      <w:proofErr w:type="gramEnd"/>
-      <w:r>
-        <w:t xml:space="preserve"> do trabalho</w:t>
-      </w:r>
-      <w:bookmarkEnd w:id="80"/>
     </w:p>
     <w:p>
       <w:r>
@@ -4080,10 +4097,10 @@
         <w:spacing w:after="160" w:line="240" w:lineRule="auto"/>
         <w:jc w:val="left"/>
         <w:rPr>
-          <w:ins w:id="81" w:author="glaubergad" w:date="2019-03-04T20:25:00Z"/>
-        </w:rPr>
-      </w:pPr>
-      <w:ins w:id="82" w:author="glaubergad" w:date="2019-03-04T20:25:00Z">
+          <w:ins w:id="80" w:author="glaubergad" w:date="2019-03-04T20:25:00Z"/>
+        </w:rPr>
+      </w:pPr>
+      <w:ins w:id="81" w:author="glaubergad" w:date="2019-03-04T20:25:00Z">
         <w:r>
           <w:br w:type="page"/>
         </w:r>
@@ -4092,7 +4109,7 @@
     <w:p>
       <w:pPr>
         <w:rPr>
-          <w:del w:id="83" w:author="glaubergad" w:date="2019-03-04T20:25:00Z"/>
+          <w:del w:id="82" w:author="glaubergad" w:date="2019-03-04T20:25:00Z"/>
         </w:rPr>
       </w:pPr>
     </w:p>
@@ -4100,151 +4117,151 @@
       <w:pPr>
         <w:pStyle w:val="Ttulo1"/>
       </w:pPr>
-      <w:bookmarkStart w:id="84" w:name="_Toc535170431"/>
+      <w:bookmarkStart w:id="83" w:name="_Toc535170431"/>
       <w:r>
         <w:t>Fundamentação Teórica</w:t>
       </w:r>
+      <w:bookmarkEnd w:id="83"/>
+    </w:p>
+    <w:p>
+      <w:pPr>
+        <w:ind w:firstLine="709"/>
+      </w:pPr>
+      <w:r>
+        <w:t>Este capítulo apresenta a base teórica sobre reuso de software e apresentação de dados em formato gráfico dashboard. Além disso, fundamenta tecnicamente as bibliotecas e linguagens utilizadas no desenvolvimento da aplicação final.</w:t>
+      </w:r>
+    </w:p>
+    <w:p/>
+    <w:p>
+      <w:pPr>
+        <w:pStyle w:val="Ttulo2"/>
+      </w:pPr>
+      <w:bookmarkStart w:id="84" w:name="_Toc535170432"/>
+      <w:r>
+        <w:t xml:space="preserve">2.1 </w:t>
+      </w:r>
+      <w:proofErr w:type="gramStart"/>
+      <w:r>
+        <w:t>Reuso</w:t>
+      </w:r>
+      <w:proofErr w:type="gramEnd"/>
+      <w:r>
+        <w:t xml:space="preserve"> de Software</w:t>
+      </w:r>
       <w:bookmarkEnd w:id="84"/>
     </w:p>
     <w:p>
       <w:pPr>
-        <w:ind w:firstLine="709"/>
-      </w:pPr>
-      <w:r>
-        <w:t>Este capítulo apresenta a base teórica sobre reuso de software e apresentação de dados em formato gráfico dashboard. Além disso, fundamenta tecnicamente as bibliotecas e linguagens utilizadas no desenvolvimento da aplicação final.</w:t>
-      </w:r>
-    </w:p>
-    <w:p/>
-    <w:p>
-      <w:pPr>
-        <w:pStyle w:val="Ttulo2"/>
-      </w:pPr>
-      <w:bookmarkStart w:id="85" w:name="_Toc535170432"/>
-      <w:r>
-        <w:t xml:space="preserve">2.1 </w:t>
+        <w:rPr>
+          <w:ins w:id="85" w:author="glaubergad" w:date="2019-02-23T11:03:00Z"/>
+        </w:rPr>
+      </w:pPr>
+      <w:r>
+        <w:tab/>
+      </w:r>
+      <w:r>
+        <w:t xml:space="preserve">Uma das definições encontradas na literatura pesquisada para desenvolvimento deste trabalho para o reuso de software é o processo de se criar software a partir de software existente, ao invés de simplesmente construí-lo do </w:t>
       </w:r>
       <w:proofErr w:type="gramStart"/>
       <w:r>
-        <w:t>Reuso</w:t>
+        <w:t>início</w:t>
       </w:r>
       <w:proofErr w:type="gramEnd"/>
       <w:r>
-        <w:t xml:space="preserve"> de Software</w:t>
-      </w:r>
-      <w:bookmarkEnd w:id="85"/>
-    </w:p>
-    <w:p>
-      <w:pPr>
-        <w:rPr>
-          <w:ins w:id="86" w:author="glaubergad" w:date="2019-02-23T11:03:00Z"/>
-        </w:rPr>
-      </w:pPr>
-      <w:r>
-        <w:tab/>
-      </w:r>
-      <w:r>
-        <w:t xml:space="preserve">Uma das definições encontradas na literatura pesquisada para desenvolvimento deste trabalho para o reuso de software é o processo de se criar software a partir de software existente, ao invés de simplesmente construí-lo do </w:t>
+        <w:t xml:space="preserve"> </w:t>
+      </w:r>
+      <w:r>
+        <w:rPr>
+          <w:rStyle w:val="Refdenotaderodap"/>
+        </w:rPr>
+        <w:fldChar w:fldCharType="begin" w:fldLock="1"/>
+      </w:r>
+      <w:r>
+        <w:instrText>ADDIN CSL_CITATION {"citationItems":[{"id":"ITEM-1","itemData":{"abstract":"Software reuse aims at increasing quality and productivity in software development, avoiding effort duplication and reusing all past experiences possible. Although it is a simple idea, it is not easy to put reuse in practice, especially in a systematic and controlled way. Domain engineering and software product lines techniques try to make this task easier, but there are many other factors that difficult the reuse adoption. Among these factors are the problems that are inherent to software development in the way it is conducted today, based on source code. These problems arise from the growing demand for increasingly complex software, negatively affecting the ability to reuse. Model-driven development is an attractive alternative in this scenario, leveraging the importance of models in the software life cycle, incorporating them as part of the final product through modeling and code generation techniques. As a result, part of the software complexity becomes hidden inside the generators, shielding the developers, reducing errors, increasing the productivity, quality, interoperability and maintainability of the produced assets. In this dissertation is presented the thesis that model-driven development can effectively increase and/or improve software reuse, and that to achieve this goal it must be treated in a consistent way inside a domain engineering process. To demonstrate this thesis, a model-driven software reuse approach is presented, with activities that guide the developer during domain analysis, design and implementation. The results of an evaluation involving three empirical studies are also presented. The studies were performed in both academic and industrial environments, and aimed at determining the viability of the approach and the benefits that can be achieved with the combination of model-driven development and software reuse techniques. The results showed that the approach can bring different benefits to software organizations, such as software reuse quantity and quality improvements, and complexity reduction in product development and configuration tasks.","author":[{"dropping-particle":"","family":"Lucrédio","given":"Daniel","non-dropping-particle":"","parse-names":false,"suffix":""}],"id":"ITEM-1","issued":{"date-parts":[["2009"]]},"page":"277","title":"Uma Abordagem Orientada a Modelos para Reutilização de Software","type":"article-journal"},"uris":["http://www.mendeley.com/documents/?uuid=8b0081d8-6351-4527-9a6b-8a66c0bbb2ec"]}],"mendeley":{"formattedCitation":"(LUCRÉDIO, 2009)","plainTextFormattedCitation":"(LUCRÉDIO, 2009)","previouslyFormattedCitation":"(LUCRÉDIO, 2009)"},"properties":{"noteIndex":0},"schema":"https://github.com/citation-style-language/schema/raw/master/csl-citation.json"}</w:instrText>
+      </w:r>
+      <w:r>
+        <w:rPr>
+          <w:rStyle w:val="Refdenotaderodap"/>
+        </w:rPr>
+        <w:fldChar w:fldCharType="separate"/>
+      </w:r>
+      <w:r>
+        <w:rPr>
+          <w:noProof/>
+        </w:rPr>
+        <w:t>(LUCRÉDIO, 2009)</w:t>
+      </w:r>
+      <w:r>
+        <w:rPr>
+          <w:rStyle w:val="Refdenotaderodap"/>
+        </w:rPr>
+        <w:fldChar w:fldCharType="end"/>
+      </w:r>
+      <w:r>
+        <w:t xml:space="preserve">. Qualquer dos artefatos de software de um projeto anterior e bem sucedido, como </w:t>
+      </w:r>
+      <w:r>
+        <w:t>código fonte, classes e bibliotecas compiladas, planos, estratégias,</w:t>
+      </w:r>
+      <w:r>
+        <w:t xml:space="preserve"> diagramas,</w:t>
+      </w:r>
+      <w:r>
+        <w:t xml:space="preserve"> entre outros, podem e devem ser reutilizados para </w:t>
       </w:r>
       <w:proofErr w:type="gramStart"/>
       <w:r>
-        <w:t>início</w:t>
+        <w:t>agilizar</w:t>
       </w:r>
       <w:proofErr w:type="gramEnd"/>
       <w:r>
+        <w:t xml:space="preserve"> o desenvolvimento de outros artefatos ou </w:t>
+      </w:r>
+      <w:r>
+        <w:t>sistemas.</w:t>
+      </w:r>
+      <w:r>
         <w:t xml:space="preserve"> </w:t>
       </w:r>
       <w:r>
-        <w:rPr>
-          <w:rStyle w:val="Refdenotaderodap"/>
-        </w:rPr>
         <w:fldChar w:fldCharType="begin" w:fldLock="1"/>
       </w:r>
       <w:r>
-        <w:instrText>ADDIN CSL_CITATION {"citationItems":[{"id":"ITEM-1","itemData":{"abstract":"Software reuse aims at increasing quality and productivity in software development, avoiding effort duplication and reusing all past experiences possible. Although it is a simple idea, it is not easy to put reuse in practice, especially in a systematic and controlled way. Domain engineering and software product lines techniques try to make this task easier, but there are many other factors that difficult the reuse adoption. Among these factors are the problems that are inherent to software development in the way it is conducted today, based on source code. These problems arise from the growing demand for increasingly complex software, negatively affecting the ability to reuse. Model-driven development is an attractive alternative in this scenario, leveraging the importance of models in the software life cycle, incorporating them as part of the final product through modeling and code generation techniques. As a result, part of the software complexity becomes hidden inside the generators, shielding the developers, reducing errors, increasing the productivity, quality, interoperability and maintainability of the produced assets. In this dissertation is presented the thesis that model-driven development can effectively increase and/or improve software reuse, and that to achieve this goal it must be treated in a consistent way inside a domain engineering process. To demonstrate this thesis, a model-driven software reuse approach is presented, with activities that guide the developer during domain analysis, design and implementation. The results of an evaluation involving three empirical studies are also presented. The studies were performed in both academic and industrial environments, and aimed at determining the viability of the approach and the benefits that can be achieved with the combination of model-driven development and software reuse techniques. The results showed that the approach can bring different benefits to software organizations, such as software reuse quantity and quality improvements, and complexity reduction in product development and configuration tasks.","author":[{"dropping-particle":"","family":"Lucrédio","given":"Daniel","non-dropping-particle":"","parse-names":false,"suffix":""}],"id":"ITEM-1","issued":{"date-parts":[["2009"]]},"page":"277","title":"Uma Abordagem Orientada a Modelos para Reutilização de Software","type":"article-journal"},"uris":["http://www.mendeley.com/documents/?uuid=8b0081d8-6351-4527-9a6b-8a66c0bbb2ec"]}],"mendeley":{"formattedCitation":"(LUCRÉDIO, 2009)","plainTextFormattedCitation":"(LUCRÉDIO, 2009)","previouslyFormattedCitation":"(LUCRÉDIO, 2009)"},"properties":{"noteIndex":0},"schema":"https://github.com/citation-style-language/schema/raw/master/csl-citation.json"}</w:instrText>
-      </w:r>
-      <w:r>
-        <w:rPr>
-          <w:rStyle w:val="Refdenotaderodap"/>
-        </w:rPr>
+        <w:instrText>ADDIN CSL_CITATION {"citationItems":[{"id":"ITEM-1","itemData":{"abstract":"Os geradores de aplicação são ferramentas que recebem uma especificação de software, validam essa especificação e geram artefatos automaticamente. Os geradores de aplicação podem trazer benefícios em termos de produtividade por gerarem automaticamente artefatos de baixo nível com base em especificações de nível mais alto. Um dos problemas dos geradores de aplicação é o seu alto custo de desenvolvimento. Os geradores de aplicação configuráveis são adaptados para fornecer apoio em domínios específicos, ou seja, são considerados meta-geradores utilizados para obter geradores de aplicação específicos. Este trabalho delineia um processo de desenvolvimento com geradores confi- guráveis, define a arquitetura e as características de um gerador configurável e apresenta a ferramenta Captor, que é um gerador de aplicação configurável desenvolvido para facilitar a construção de geradores específicos. Três estudos de caso nos quais a Captor é configurada para domínios de aplicação específi- cos são apresentados: persistência de dados, gestão de recursos de negócios e bóias náuticas","author":[{"dropping-particle":"","family":"Shimabukuro Junior","given":"Edison Kicho","non-dropping-particle":"","parse-names":false,"suffix":""}],"id":"ITEM-1","issued":{"date-parts":[["2006"]]},"title":"Um Gerador de aplicações configurável","type":"article-journal"},"uris":["http://www.mendeley.com/documents/?uuid=ae8a95ad-e270-469d-8d31-47feacf70d09"]}],"mendeley":{"formattedCitation":"(SHIMABUKURO JUNIOR, 2006)","plainTextFormattedCitation":"(SHIMABUKURO JUNIOR, 2006)","previouslyFormattedCitation":"(SHIMABUKURO JUNIOR, 2006)"},"properties":{"noteIndex":0},"schema":"https://github.com/citation-style-language/schema/raw/master/csl-citation.json"}</w:instrText>
+      </w:r>
+      <w:r>
         <w:fldChar w:fldCharType="separate"/>
       </w:r>
       <w:r>
         <w:rPr>
           <w:noProof/>
         </w:rPr>
-        <w:t>(LUCRÉDIO, 2009)</w:t>
-      </w:r>
-      <w:r>
-        <w:rPr>
-          <w:rStyle w:val="Refdenotaderodap"/>
-        </w:rPr>
+        <w:t>(SHIMABUKURO JUNIOR, 2006)</w:t>
+      </w:r>
+      <w:r>
         <w:fldChar w:fldCharType="end"/>
       </w:r>
       <w:r>
-        <w:t xml:space="preserve">. Qualquer dos artefatos de software de um projeto anterior e bem sucedido, como </w:t>
-      </w:r>
-      <w:r>
-        <w:t>código fonte, classes e bibliotecas compiladas, planos, estratégias,</w:t>
-      </w:r>
-      <w:r>
-        <w:t xml:space="preserve"> diagramas,</w:t>
-      </w:r>
-      <w:r>
-        <w:t xml:space="preserve"> entre outros, podem e devem ser reutilizados para </w:t>
-      </w:r>
-      <w:proofErr w:type="gramStart"/>
-      <w:r>
-        <w:t>agilizar</w:t>
-      </w:r>
-      <w:proofErr w:type="gramEnd"/>
-      <w:r>
-        <w:t xml:space="preserve"> o desenvolvimento de outros artefatos ou </w:t>
-      </w:r>
-      <w:r>
-        <w:t>sistemas.</w:t>
-      </w:r>
-      <w:r>
-        <w:t xml:space="preserve"> </w:t>
-      </w:r>
-      <w:r>
-        <w:fldChar w:fldCharType="begin" w:fldLock="1"/>
-      </w:r>
-      <w:r>
-        <w:instrText>ADDIN CSL_CITATION {"citationItems":[{"id":"ITEM-1","itemData":{"abstract":"Os geradores de aplicação são ferramentas que recebem uma especificação de software, validam essa especificação e geram artefatos automaticamente. Os geradores de aplicação podem trazer benefícios em termos de produtividade por gerarem automaticamente artefatos de baixo nível com base em especificações de nível mais alto. Um dos problemas dos geradores de aplicação é o seu alto custo de desenvolvimento. Os geradores de aplicação configuráveis são adaptados para fornecer apoio em domínios específicos, ou seja, são considerados meta-geradores utilizados para obter geradores de aplicação específicos. Este trabalho delineia um processo de desenvolvimento com geradores confi- guráveis, define a arquitetura e as características de um gerador configurável e apresenta a ferramenta Captor, que é um gerador de aplicação configurável desenvolvido para facilitar a construção de geradores específicos. Três estudos de caso nos quais a Captor é configurada para domínios de aplicação específi- cos são apresentados: persistência de dados, gestão de recursos de negócios e bóias náuticas","author":[{"dropping-particle":"","family":"Shimabukuro Junior","given":"Edison Kicho","non-dropping-particle":"","parse-names":false,"suffix":""}],"id":"ITEM-1","issued":{"date-parts":[["2006"]]},"title":"Um Gerador de aplicações configurável","type":"article-journal"},"uris":["http://www.mendeley.com/documents/?uuid=ae8a95ad-e270-469d-8d31-47feacf70d09"]}],"mendeley":{"formattedCitation":"(SHIMABUKURO JUNIOR, 2006)","plainTextFormattedCitation":"(SHIMABUKURO JUNIOR, 2006)","previouslyFormattedCitation":"(SHIMABUKURO JUNIOR, 2006)"},"properties":{"noteIndex":0},"schema":"https://github.com/citation-style-language/schema/raw/master/csl-citation.json"}</w:instrText>
-      </w:r>
-      <w:r>
-        <w:fldChar w:fldCharType="separate"/>
-      </w:r>
-      <w:r>
-        <w:rPr>
-          <w:noProof/>
-        </w:rPr>
-        <w:t>(SHIMABUKURO JUNIOR, 2006)</w:t>
-      </w:r>
-      <w:r>
-        <w:fldChar w:fldCharType="end"/>
-      </w:r>
-      <w:r>
         <w:t>.</w:t>
       </w:r>
     </w:p>
     <w:p>
-      <w:ins w:id="87" w:author="glaubergad" w:date="2019-02-23T11:03:00Z">
+      <w:ins w:id="86" w:author="glaubergad" w:date="2019-02-23T11:03:00Z">
         <w:r>
           <w:tab/>
         </w:r>
       </w:ins>
-      <w:ins w:id="88" w:author="glaubergad" w:date="2019-02-23T11:04:00Z">
+      <w:ins w:id="87" w:author="glaubergad" w:date="2019-02-23T11:04:00Z">
         <w:r>
           <w:t>Apesar do reuso de software parecer a soluç</w:t>
         </w:r>
       </w:ins>
-      <w:ins w:id="89" w:author="glaubergad" w:date="2019-02-23T11:05:00Z">
+      <w:ins w:id="88" w:author="glaubergad" w:date="2019-02-23T11:05:00Z">
         <w:r>
           <w:t>ão ideal e mais óbvia para entrega rápida de soluções para as demandas de mercado, até os dias atuais são poucos os times de An</w:t>
         </w:r>
       </w:ins>
-      <w:ins w:id="90" w:author="glaubergad" w:date="2019-02-23T11:06:00Z">
+      <w:ins w:id="89" w:author="glaubergad" w:date="2019-02-23T11:06:00Z">
         <w:r>
           <w:t xml:space="preserve">álise e Desenvolvimento de Sistemas que aplicam o conceito de forma sistemática. </w:t>
         </w:r>
@@ -4392,7 +4409,6 @@
       </w:pPr>
       <w:proofErr w:type="gramStart"/>
       <w:r>
-        <w:lastRenderedPageBreak/>
         <w:t>2.2 Geração</w:t>
       </w:r>
       <w:proofErr w:type="gramEnd"/>
@@ -4406,8 +4422,21 @@
         <w:pStyle w:val="Ttulo2"/>
       </w:pPr>
       <w:r>
-        <w:t>2.3 Motores de template</w:t>
-      </w:r>
+        <w:t xml:space="preserve">2.3 Motores de </w:t>
+      </w:r>
+      <w:r>
+        <w:t>templates(</w:t>
+      </w:r>
+      <w:proofErr w:type="spellStart"/>
+      <w:r>
+        <w:t>Template</w:t>
+      </w:r>
+      <w:proofErr w:type="spellEnd"/>
+      <w:r>
+        <w:t xml:space="preserve"> Engines)</w:t>
+      </w:r>
+      <w:bookmarkStart w:id="90" w:name="_GoBack"/>
+      <w:bookmarkEnd w:id="90"/>
     </w:p>
     <w:p>
       <w:pPr>
@@ -4834,6 +4863,7 @@
         <w:ind w:left="993"/>
       </w:pPr>
       <w:r>
+        <w:lastRenderedPageBreak/>
         <w:t>Levantamento dos requisitos;</w:t>
       </w:r>
     </w:p>
@@ -4879,7 +4909,6 @@
       </w:pPr>
       <w:proofErr w:type="gramStart"/>
       <w:r>
-        <w:lastRenderedPageBreak/>
         <w:t>Implementação</w:t>
       </w:r>
       <w:proofErr w:type="gramEnd"/>
@@ -5631,7 +5660,11 @@
               <w:jc w:val="left"/>
             </w:pPr>
             <w:r>
-              <w:t xml:space="preserve">O padrão do arquivo de dados deve ser CSV, com a primeira linha contendo a descrição dos atributos. </w:t>
+              <w:t xml:space="preserve">O padrão do arquivo de dados deve ser CSV, com a primeira linha contendo a </w:t>
+            </w:r>
+            <w:r>
+              <w:lastRenderedPageBreak/>
+              <w:t xml:space="preserve">descrição dos atributos. </w:t>
             </w:r>
           </w:p>
         </w:tc>
@@ -5646,6 +5679,7 @@
               <w:jc w:val="center"/>
             </w:pPr>
             <w:r>
+              <w:lastRenderedPageBreak/>
               <w:t>RNF04</w:t>
             </w:r>
           </w:p>
@@ -5721,7 +5755,6 @@
         <w:pStyle w:val="Ttulo2"/>
       </w:pPr>
       <w:r>
-        <w:lastRenderedPageBreak/>
         <w:t>3.4 – Casos de Uso</w:t>
       </w:r>
       <w:r>
@@ -6029,6 +6062,7 @@
               <w:jc w:val="left"/>
             </w:pPr>
             <w:r>
+              <w:lastRenderedPageBreak/>
               <w:t>O caso de uso termina no momento em que o usuário faz o download do arquivo ZIP gerado pelo sistema.</w:t>
             </w:r>
           </w:p>
@@ -6056,6 +6090,7 @@
                 <w:rPr>
                   <w:color w:val="000000" w:themeColor="text1"/>
                 </w:rPr>
+                <w:lastRenderedPageBreak/>
                 <w:delText>RNF03</w:delText>
               </w:r>
             </w:del>
@@ -8586,7 +8621,7 @@
 </file>
 
 <file path=customXml/itemProps1.xml><?xml version="1.0" encoding="utf-8"?>
-<ds:datastoreItem xmlns:ds="http://schemas.openxmlformats.org/officeDocument/2006/customXml" ds:itemID="{6DA34077-7142-4580-9C27-A162B6A85D62}">
+<ds:datastoreItem xmlns:ds="http://schemas.openxmlformats.org/officeDocument/2006/customXml" ds:itemID="{A5BDDF38-AE3C-4426-8E69-1AE933E69A96}">
   <ds:schemaRefs>
     <ds:schemaRef ds:uri="http://schemas.openxmlformats.org/officeDocument/2006/bibliography"/>
   </ds:schemaRefs>

</xml_diff>

<commit_message>
Ultimo Commit no computador antigo
</commit_message>
<xml_diff>
--- a/mono/Glauber Gadelha - C796NQ- Geração de Código para Apresentação de dados em forma gráfica.docx
+++ b/mono/Glauber Gadelha - C796NQ- Geração de Código para Apresentação de dados em forma gráfica.docx
@@ -738,7 +738,6 @@
           <w:rFonts w:cs="Times New Roman"/>
           <w:szCs w:val="24"/>
         </w:rPr>
-        <w:lastRenderedPageBreak/>
         <w:t>201</w:t>
       </w:r>
       <w:r>
@@ -3302,11 +3301,7 @@
       </w:r>
       <w:del w:id="44" w:author="Glauber Matteis Gadelha" w:date="2018-10-27T08:15:00Z">
         <w:r>
-          <w:delText xml:space="preserve">, com diversos tipos de </w:delText>
-        </w:r>
-        <w:r>
-          <w:lastRenderedPageBreak/>
-          <w:delText>apresentações,</w:delText>
+          <w:delText>, com diversos tipos de apresentações,</w:delText>
         </w:r>
       </w:del>
       <w:r>
@@ -4066,15 +4061,20 @@
         <w:t xml:space="preserve"> a</w:t>
       </w:r>
       <w:r>
-        <w:t xml:space="preserve"> descrição resumida do histórico e vantagens da</w:t>
-      </w:r>
-      <w:r>
-        <w:t xml:space="preserve"> linguagem de template Apache </w:t>
-      </w:r>
+        <w:t xml:space="preserve"> descrição resumida do histórico e vantagens </w:t>
+      </w:r>
+      <w:r>
+        <w:t>do motor de gabaritos</w:t>
+      </w:r>
+      <w:r>
+        <w:t xml:space="preserve"> Apache </w:t>
+      </w:r>
+      <w:proofErr w:type="spellStart"/>
       <w:proofErr w:type="gramStart"/>
       <w:r>
         <w:t>FreeMarker</w:t>
       </w:r>
+      <w:proofErr w:type="spellEnd"/>
       <w:proofErr w:type="gramEnd"/>
       <w:r>
         <w:t xml:space="preserve"> e as bibliotecas DC.js, Crossfilter.js e D3.js, responsáveis por apresentar os dados de forma gráfica e dinâmica em páginas HTML</w:t>
@@ -4128,7 +4128,19 @@
         <w:ind w:firstLine="709"/>
       </w:pPr>
       <w:r>
-        <w:t>Este capítulo apresenta a base teórica sobre reuso de software e apresentação de dados em formato gráfico dashboard. Além disso, fundamenta tecnicamente as bibliotecas e linguagens utilizadas no desenvolvimento da aplicação final.</w:t>
+        <w:t>Este capítulo apresenta a base teórica sobre reuso de software</w:t>
+      </w:r>
+      <w:r>
+        <w:t xml:space="preserve">, programação generativa e </w:t>
+      </w:r>
+      <w:r>
+        <w:t>apresentação de dados em formato gráfico dashboard.</w:t>
+      </w:r>
+      <w:r>
+        <w:t xml:space="preserve"> </w:t>
+      </w:r>
+      <w:r>
+        <w:t>Além disso, fundamenta tecnicamente as bibliotecas e linguagens utilizadas no desenvolvimento da aplicação final.</w:t>
       </w:r>
     </w:p>
     <w:p/>
@@ -4140,27 +4152,28 @@
       <w:r>
         <w:t xml:space="preserve">2.1 </w:t>
       </w:r>
+      <w:r>
+        <w:t>Reuso</w:t>
+      </w:r>
+      <w:r>
+        <w:t xml:space="preserve"> de Software</w:t>
+      </w:r>
+      <w:bookmarkEnd w:id="84"/>
+    </w:p>
+    <w:p>
+      <w:r>
+        <w:tab/>
+      </w:r>
+      <w:r>
+        <w:t xml:space="preserve">Uma das definições encontradas na literatura pesquisada para desenvolvimento deste trabalho para o reuso de software é o processo de se criar software a partir de software existente, ao invés de simplesmente construí-lo </w:t>
+      </w:r>
       <w:proofErr w:type="gramStart"/>
       <w:r>
-        <w:t>Reuso</w:t>
+        <w:t>do</w:t>
       </w:r>
       <w:proofErr w:type="gramEnd"/>
       <w:r>
-        <w:t xml:space="preserve"> de Software</w:t>
-      </w:r>
-      <w:bookmarkEnd w:id="84"/>
-    </w:p>
-    <w:p>
-      <w:pPr>
-        <w:rPr>
-          <w:ins w:id="85" w:author="glaubergad" w:date="2019-02-23T11:03:00Z"/>
-        </w:rPr>
-      </w:pPr>
-      <w:r>
-        <w:tab/>
-      </w:r>
-      <w:r>
-        <w:t xml:space="preserve">Uma das definições encontradas na literatura pesquisada para desenvolvimento deste trabalho para o reuso de software é o processo de se criar software a partir de software existente, ao invés de simplesmente construí-lo do </w:t>
+        <w:t xml:space="preserve"> </w:t>
       </w:r>
       <w:proofErr w:type="gramStart"/>
       <w:r>
@@ -4168,104 +4181,100 @@
       </w:r>
       <w:proofErr w:type="gramEnd"/>
       <w:r>
+        <w:rPr>
+          <w:rStyle w:val="Refdenotaderodap"/>
+        </w:rPr>
+        <w:fldChar w:fldCharType="begin" w:fldLock="1"/>
+      </w:r>
+      <w:r>
+        <w:instrText>ADDIN CSL_CITATION {"citationItems":[{"id":"ITEM-1","itemData":{"abstract":"Software reuse aims at increasing quality and productivity in software development, avoiding effort duplication and reusing all past experiences possible. Although it is a simple idea, it is not easy to put reuse in practice, especially in a systematic and controlled way. Domain engineering and software product lines techniques try to make this task easier, but there are many other factors that difficult the reuse adoption. Among these factors are the problems that are inherent to software development in the way it is conducted today, based on source code. These problems arise from the growing demand for increasingly complex software, negatively affecting the ability to reuse. Model-driven development is an attractive alternative in this scenario, leveraging the importance of models in the software life cycle, incorporating them as part of the final product through modeling and code generation techniques. As a result, part of the software complexity becomes hidden inside the generators, shielding the developers, reducing errors, increasing the productivity, quality, interoperability and maintainability of the produced assets. In this dissertation is presented the thesis that model-driven development can effectively increase and/or improve software reuse, and that to achieve this goal it must be treated in a consistent way inside a domain engineering process. To demonstrate this thesis, a model-driven software reuse approach is presented, with activities that guide the developer during domain analysis, design and implementation. The results of an evaluation involving three empirical studies are also presented. The studies were performed in both academic and industrial environments, and aimed at determining the viability of the approach and the benefits that can be achieved with the combination of model-driven development and software reuse techniques. The results showed that the approach can bring different benefits to software organizations, such as software reuse quantity and quality improvements, and complexity reduction in product development and configuration tasks.","author":[{"dropping-particle":"","family":"Lucrédio","given":"Daniel","non-dropping-particle":"","parse-names":false,"suffix":""}],"id":"ITEM-1","issued":{"date-parts":[["2009"]]},"page":"277","title":"Uma Abordagem Orientada a Modelos para Reutilização de Software","type":"article-journal"},"uris":["http://www.mendeley.com/documents/?uuid=8b0081d8-6351-4527-9a6b-8a66c0bbb2ec"]}],"mendeley":{"formattedCitation":"(LUCRÉDIO, 2009)","plainTextFormattedCitation":"(LUCRÉDIO, 2009)","previouslyFormattedCitation":"(LUCRÉDIO, 2009)"},"properties":{"noteIndex":0},"schema":"https://github.com/citation-style-language/schema/raw/master/csl-citation.json"}</w:instrText>
+      </w:r>
+      <w:r>
+        <w:rPr>
+          <w:rStyle w:val="Refdenotaderodap"/>
+        </w:rPr>
+        <w:fldChar w:fldCharType="separate"/>
+      </w:r>
+      <w:r>
+        <w:rPr>
+          <w:noProof/>
+        </w:rPr>
+        <w:t>(</w:t>
+      </w:r>
+      <w:r>
+        <w:rPr>
+          <w:noProof/>
+        </w:rPr>
+        <w:t>KRUEGER, 1992</w:t>
+      </w:r>
+      <w:r>
+        <w:rPr>
+          <w:noProof/>
+        </w:rPr>
+        <w:t>)</w:t>
+      </w:r>
+      <w:r>
+        <w:rPr>
+          <w:rStyle w:val="Refdenotaderodap"/>
+        </w:rPr>
+        <w:fldChar w:fldCharType="end"/>
+      </w:r>
+      <w:r>
+        <w:t xml:space="preserve">. Qualquer dos artefatos de software de um projeto anterior e bem sucedido, como </w:t>
+      </w:r>
+      <w:r>
+        <w:t>código fonte, classes e bibliotecas compiladas, planos, estratégias,</w:t>
+      </w:r>
+      <w:r>
+        <w:t xml:space="preserve"> diagramas,</w:t>
+      </w:r>
+      <w:r>
+        <w:t xml:space="preserve"> entre outros, podem e devem ser reutilizados para </w:t>
+      </w:r>
+      <w:r>
+        <w:t>dar celeridade</w:t>
+      </w:r>
+      <w:r>
         <w:t xml:space="preserve"> </w:t>
       </w:r>
       <w:r>
-        <w:rPr>
-          <w:rStyle w:val="Refdenotaderodap"/>
-        </w:rPr>
+        <w:t>a</w:t>
+      </w:r>
+      <w:r>
+        <w:t xml:space="preserve">o desenvolvimento de outros artefatos ou </w:t>
+      </w:r>
+      <w:r>
+        <w:t>sistemas.</w:t>
+      </w:r>
+      <w:r>
+        <w:t xml:space="preserve"> </w:t>
+      </w:r>
+      <w:r>
         <w:fldChar w:fldCharType="begin" w:fldLock="1"/>
       </w:r>
       <w:r>
-        <w:instrText>ADDIN CSL_CITATION {"citationItems":[{"id":"ITEM-1","itemData":{"abstract":"Software reuse aims at increasing quality and productivity in software development, avoiding effort duplication and reusing all past experiences possible. Although it is a simple idea, it is not easy to put reuse in practice, especially in a systematic and controlled way. Domain engineering and software product lines techniques try to make this task easier, but there are many other factors that difficult the reuse adoption. Among these factors are the problems that are inherent to software development in the way it is conducted today, based on source code. These problems arise from the growing demand for increasingly complex software, negatively affecting the ability to reuse. Model-driven development is an attractive alternative in this scenario, leveraging the importance of models in the software life cycle, incorporating them as part of the final product through modeling and code generation techniques. As a result, part of the software complexity becomes hidden inside the generators, shielding the developers, reducing errors, increasing the productivity, quality, interoperability and maintainability of the produced assets. In this dissertation is presented the thesis that model-driven development can effectively increase and/or improve software reuse, and that to achieve this goal it must be treated in a consistent way inside a domain engineering process. To demonstrate this thesis, a model-driven software reuse approach is presented, with activities that guide the developer during domain analysis, design and implementation. The results of an evaluation involving three empirical studies are also presented. The studies were performed in both academic and industrial environments, and aimed at determining the viability of the approach and the benefits that can be achieved with the combination of model-driven development and software reuse techniques. The results showed that the approach can bring different benefits to software organizations, such as software reuse quantity and quality improvements, and complexity reduction in product development and configuration tasks.","author":[{"dropping-particle":"","family":"Lucrédio","given":"Daniel","non-dropping-particle":"","parse-names":false,"suffix":""}],"id":"ITEM-1","issued":{"date-parts":[["2009"]]},"page":"277","title":"Uma Abordagem Orientada a Modelos para Reutilização de Software","type":"article-journal"},"uris":["http://www.mendeley.com/documents/?uuid=8b0081d8-6351-4527-9a6b-8a66c0bbb2ec"]}],"mendeley":{"formattedCitation":"(LUCRÉDIO, 2009)","plainTextFormattedCitation":"(LUCRÉDIO, 2009)","previouslyFormattedCitation":"(LUCRÉDIO, 2009)"},"properties":{"noteIndex":0},"schema":"https://github.com/citation-style-language/schema/raw/master/csl-citation.json"}</w:instrText>
-      </w:r>
-      <w:r>
-        <w:rPr>
-          <w:rStyle w:val="Refdenotaderodap"/>
-        </w:rPr>
+        <w:instrText>ADDIN CSL_CITATION {"citationItems":[{"id":"ITEM-1","itemData":{"abstract":"Os geradores de aplicação são ferramentas que recebem uma especificação de software, validam essa especificação e geram artefatos automaticamente. Os geradores de aplicação podem trazer benefícios em termos de produtividade por gerarem automaticamente artefatos de baixo nível com base em especificações de nível mais alto. Um dos problemas dos geradores de aplicação é o seu alto custo de desenvolvimento. Os geradores de aplicação configuráveis são adaptados para fornecer apoio em domínios específicos, ou seja, são considerados meta-geradores utilizados para obter geradores de aplicação específicos. Este trabalho delineia um processo de desenvolvimento com geradores confi- guráveis, define a arquitetura e as características de um gerador configurável e apresenta a ferramenta Captor, que é um gerador de aplicação configurável desenvolvido para facilitar a construção de geradores específicos. Três estudos de caso nos quais a Captor é configurada para domínios de aplicação específi- cos são apresentados: persistência de dados, gestão de recursos de negócios e bóias náuticas","author":[{"dropping-particle":"","family":"Shimabukuro Junior","given":"Edison Kicho","non-dropping-particle":"","parse-names":false,"suffix":""}],"id":"ITEM-1","issued":{"date-parts":[["2006"]]},"title":"Um Gerador de aplicações configurável","type":"article-journal"},"uris":["http://www.mendeley.com/documents/?uuid=ae8a95ad-e270-469d-8d31-47feacf70d09"]}],"mendeley":{"formattedCitation":"(SHIMABUKURO JUNIOR, 2006)","plainTextFormattedCitation":"(SHIMABUKURO JUNIOR, 2006)","previouslyFormattedCitation":"(SHIMABUKURO JUNIOR, 2006)"},"properties":{"noteIndex":0},"schema":"https://github.com/citation-style-language/schema/raw/master/csl-citation.json"}</w:instrText>
+      </w:r>
+      <w:r>
         <w:fldChar w:fldCharType="separate"/>
       </w:r>
       <w:r>
         <w:rPr>
           <w:noProof/>
         </w:rPr>
-        <w:t>(LUCRÉDIO, 2009)</w:t>
-      </w:r>
-      <w:r>
-        <w:rPr>
-          <w:rStyle w:val="Refdenotaderodap"/>
-        </w:rPr>
+        <w:t>(SHIMABUKURO JUNIOR, 2006)</w:t>
+      </w:r>
+      <w:r>
         <w:fldChar w:fldCharType="end"/>
       </w:r>
       <w:r>
-        <w:t xml:space="preserve">. Qualquer dos artefatos de software de um projeto anterior e bem sucedido, como </w:t>
-      </w:r>
-      <w:r>
-        <w:t>código fonte, classes e bibliotecas compiladas, planos, estratégias,</w:t>
-      </w:r>
-      <w:r>
-        <w:t xml:space="preserve"> diagramas,</w:t>
-      </w:r>
-      <w:r>
-        <w:t xml:space="preserve"> entre outros, podem e devem ser reutilizados para </w:t>
-      </w:r>
-      <w:proofErr w:type="gramStart"/>
-      <w:r>
-        <w:t>agilizar</w:t>
-      </w:r>
-      <w:proofErr w:type="gramEnd"/>
-      <w:r>
-        <w:t xml:space="preserve"> o desenvolvimento de outros artefatos ou </w:t>
-      </w:r>
-      <w:r>
-        <w:t>sistemas.</w:t>
-      </w:r>
-      <w:r>
-        <w:t xml:space="preserve"> </w:t>
-      </w:r>
-      <w:r>
-        <w:fldChar w:fldCharType="begin" w:fldLock="1"/>
-      </w:r>
-      <w:r>
-        <w:instrText>ADDIN CSL_CITATION {"citationItems":[{"id":"ITEM-1","itemData":{"abstract":"Os geradores de aplicação são ferramentas que recebem uma especificação de software, validam essa especificação e geram artefatos automaticamente. Os geradores de aplicação podem trazer benefícios em termos de produtividade por gerarem automaticamente artefatos de baixo nível com base em especificações de nível mais alto. Um dos problemas dos geradores de aplicação é o seu alto custo de desenvolvimento. Os geradores de aplicação configuráveis são adaptados para fornecer apoio em domínios específicos, ou seja, são considerados meta-geradores utilizados para obter geradores de aplicação específicos. Este trabalho delineia um processo de desenvolvimento com geradores confi- guráveis, define a arquitetura e as características de um gerador configurável e apresenta a ferramenta Captor, que é um gerador de aplicação configurável desenvolvido para facilitar a construção de geradores específicos. Três estudos de caso nos quais a Captor é configurada para domínios de aplicação específi- cos são apresentados: persistência de dados, gestão de recursos de negócios e bóias náuticas","author":[{"dropping-particle":"","family":"Shimabukuro Junior","given":"Edison Kicho","non-dropping-particle":"","parse-names":false,"suffix":""}],"id":"ITEM-1","issued":{"date-parts":[["2006"]]},"title":"Um Gerador de aplicações configurável","type":"article-journal"},"uris":["http://www.mendeley.com/documents/?uuid=ae8a95ad-e270-469d-8d31-47feacf70d09"]}],"mendeley":{"formattedCitation":"(SHIMABUKURO JUNIOR, 2006)","plainTextFormattedCitation":"(SHIMABUKURO JUNIOR, 2006)","previouslyFormattedCitation":"(SHIMABUKURO JUNIOR, 2006)"},"properties":{"noteIndex":0},"schema":"https://github.com/citation-style-language/schema/raw/master/csl-citation.json"}</w:instrText>
-      </w:r>
-      <w:r>
-        <w:fldChar w:fldCharType="separate"/>
-      </w:r>
-      <w:r>
-        <w:rPr>
-          <w:noProof/>
-        </w:rPr>
-        <w:t>(SHIMABUKURO JUNIOR, 2006)</w:t>
-      </w:r>
-      <w:r>
-        <w:fldChar w:fldCharType="end"/>
-      </w:r>
-      <w:r>
         <w:t>.</w:t>
       </w:r>
-    </w:p>
-    <w:p>
-      <w:ins w:id="86" w:author="glaubergad" w:date="2019-02-23T11:03:00Z">
+      <w:ins w:id="85" w:author="glaubergad" w:date="2019-02-23T11:06:00Z">
         <w:r>
-          <w:tab/>
+          <w:t xml:space="preserve"> </w:t>
         </w:r>
       </w:ins>
-      <w:ins w:id="87" w:author="glaubergad" w:date="2019-02-23T11:04:00Z">
-        <w:r>
-          <w:t>Apesar do reuso de software parecer a soluç</w:t>
-        </w:r>
-      </w:ins>
-      <w:ins w:id="88" w:author="glaubergad" w:date="2019-02-23T11:05:00Z">
-        <w:r>
-          <w:t>ão ideal e mais óbvia para entrega rápida de soluções para as demandas de mercado, até os dias atuais são poucos os times de An</w:t>
-        </w:r>
-      </w:ins>
-      <w:ins w:id="89" w:author="glaubergad" w:date="2019-02-23T11:06:00Z">
-        <w:r>
-          <w:t xml:space="preserve">álise e Desenvolvimento de Sistemas que aplicam o conceito de forma sistemática. </w:t>
-        </w:r>
-      </w:ins>
     </w:p>
     <w:p>
       <w:r>
@@ -4352,6 +4361,13 @@
       <w:r>
         <w:tab/>
       </w:r>
+      <w:bookmarkStart w:id="86" w:name="_GoBack"/>
+      <w:bookmarkEnd w:id="86"/>
+    </w:p>
+    <w:p>
+      <w:r>
+        <w:tab/>
+      </w:r>
       <w:r>
         <w:t xml:space="preserve">Para Sommerville </w:t>
       </w:r>
@@ -4368,12 +4384,18 @@
         <w:rPr>
           <w:noProof/>
         </w:rPr>
-        <w:t>( 2013</w:t>
+        <w:t>(</w:t>
       </w:r>
       <w:r>
         <w:rPr>
           <w:noProof/>
         </w:rPr>
+        <w:t>2013</w:t>
+      </w:r>
+      <w:r>
+        <w:rPr>
+          <w:noProof/>
+        </w:rPr>
         <w:t>, p.297</w:t>
       </w:r>
       <w:r>
@@ -4393,13 +4415,22 @@
       </w:r>
     </w:p>
     <w:p>
-      <w:r>
-        <w:tab/>
-      </w:r>
-    </w:p>
-    <w:p>
-      <w:r>
-        <w:tab/>
+      <w:pPr>
+        <w:pStyle w:val="Ttulo2"/>
+      </w:pPr>
+    </w:p>
+    <w:p>
+      <w:pPr>
+        <w:pStyle w:val="Ttulo2"/>
+      </w:pPr>
+      <w:r>
+        <w:t>2.</w:t>
+      </w:r>
+      <w:r>
+        <w:t>1.2</w:t>
+      </w:r>
+      <w:r>
+        <w:t xml:space="preserve"> Geração de Código</w:t>
       </w:r>
     </w:p>
     <w:p/>
@@ -4407,60 +4438,53 @@
       <w:pPr>
         <w:pStyle w:val="Ttulo2"/>
       </w:pPr>
-      <w:proofErr w:type="gramStart"/>
-      <w:r>
-        <w:t>2.2 Geração</w:t>
-      </w:r>
-      <w:proofErr w:type="gramEnd"/>
-      <w:r>
-        <w:t xml:space="preserve"> de Código</w:t>
-      </w:r>
-    </w:p>
-    <w:p/>
+      <w:r>
+        <w:lastRenderedPageBreak/>
+        <w:t xml:space="preserve">2.3 Motores de </w:t>
+      </w:r>
+      <w:r>
+        <w:t>templates(</w:t>
+      </w:r>
+      <w:proofErr w:type="spellStart"/>
+      <w:r>
+        <w:t>Template</w:t>
+      </w:r>
+      <w:proofErr w:type="spellEnd"/>
+      <w:r>
+        <w:t xml:space="preserve"> </w:t>
+      </w:r>
+      <w:proofErr w:type="spellStart"/>
+      <w:r>
+        <w:t>Engines</w:t>
+      </w:r>
+      <w:proofErr w:type="spellEnd"/>
+      <w:r>
+        <w:t>)</w:t>
+      </w:r>
+    </w:p>
     <w:p>
       <w:pPr>
         <w:pStyle w:val="Ttulo2"/>
       </w:pPr>
       <w:r>
-        <w:t xml:space="preserve">2.3 Motores de </w:t>
-      </w:r>
-      <w:r>
-        <w:t>templates(</w:t>
-      </w:r>
-      <w:proofErr w:type="spellStart"/>
-      <w:r>
-        <w:t>Template</w:t>
-      </w:r>
-      <w:proofErr w:type="spellEnd"/>
-      <w:r>
-        <w:t xml:space="preserve"> Engines)</w:t>
-      </w:r>
-      <w:bookmarkStart w:id="90" w:name="_GoBack"/>
-      <w:bookmarkEnd w:id="90"/>
+        <w:t xml:space="preserve">2.3.1 Java Server </w:t>
+      </w:r>
+      <w:proofErr w:type="spellStart"/>
+      <w:r>
+        <w:t>Pages</w:t>
+      </w:r>
+      <w:proofErr w:type="spellEnd"/>
     </w:p>
     <w:p>
       <w:pPr>
         <w:pStyle w:val="Ttulo2"/>
       </w:pPr>
-      <w:r>
-        <w:t xml:space="preserve">2.3.1 Java Server </w:t>
-      </w:r>
-      <w:proofErr w:type="spellStart"/>
-      <w:r>
-        <w:t>Pages</w:t>
-      </w:r>
-      <w:proofErr w:type="spellEnd"/>
-    </w:p>
-    <w:p>
-      <w:pPr>
-        <w:pStyle w:val="Ttulo2"/>
-      </w:pPr>
-      <w:del w:id="91" w:author="glaubergad" w:date="2019-03-04T20:25:00Z">
+      <w:del w:id="87" w:author="glaubergad" w:date="2019-03-04T20:25:00Z">
         <w:r>
           <w:delText>3</w:delText>
         </w:r>
       </w:del>
-      <w:ins w:id="92" w:author="glaubergad" w:date="2019-03-04T20:25:00Z">
+      <w:ins w:id="88" w:author="glaubergad" w:date="2019-03-04T20:25:00Z">
         <w:r>
           <w:t>2</w:t>
         </w:r>
@@ -4478,12 +4502,12 @@
       <w:pPr>
         <w:pStyle w:val="Ttulo2"/>
       </w:pPr>
-      <w:del w:id="93" w:author="glaubergad" w:date="2019-03-04T20:25:00Z">
+      <w:del w:id="89" w:author="glaubergad" w:date="2019-03-04T20:25:00Z">
         <w:r>
           <w:delText>3</w:delText>
         </w:r>
       </w:del>
-      <w:ins w:id="94" w:author="glaubergad" w:date="2019-03-04T20:25:00Z">
+      <w:ins w:id="90" w:author="glaubergad" w:date="2019-03-04T20:25:00Z">
         <w:r>
           <w:t>2</w:t>
         </w:r>
@@ -4580,7 +4604,7 @@
       <w:r>
         <w:t xml:space="preserve"> permite gerar um Dashboard contendo uma tabela e 3 tipos de gráficos</w:t>
       </w:r>
-      <w:ins w:id="95" w:author="glaubergad" w:date="2019-03-04T20:26:00Z">
+      <w:ins w:id="91" w:author="glaubergad" w:date="2019-03-04T20:26:00Z">
         <w:r>
           <w:t>, sendo 1 gráfico de área, 1 gráfico de barras e 1 gráfico pizza</w:t>
         </w:r>
@@ -4644,7 +4668,7 @@
         </w:numPr>
         <w:ind w:left="993"/>
         <w:rPr>
-          <w:ins w:id="96" w:author="glaubergad" w:date="2019-03-04T20:28:00Z"/>
+          <w:ins w:id="92" w:author="glaubergad" w:date="2019-03-04T20:28:00Z"/>
         </w:rPr>
       </w:pPr>
       <w:r>
@@ -4660,12 +4684,12 @@
       <w:r>
         <w:t xml:space="preserve"> </w:t>
       </w:r>
-      <w:ins w:id="97" w:author="glaubergad" w:date="2019-03-04T20:27:00Z">
+      <w:ins w:id="93" w:author="glaubergad" w:date="2019-03-04T20:27:00Z">
         <w:r>
           <w:t>captura a primeira linha do arquivo fonte de dados, considerando que esta traga os nomes dos atributos contidos</w:t>
         </w:r>
       </w:ins>
-      <w:del w:id="98" w:author="glaubergad" w:date="2019-03-04T20:28:00Z">
+      <w:del w:id="94" w:author="glaubergad" w:date="2019-03-04T20:28:00Z">
         <w:r>
           <w:delText>lista os atributos obtidos a fim de que o usuário possa selecionar quais deles serão usados como dimensões</w:delText>
         </w:r>
@@ -4683,7 +4707,7 @@
         </w:numPr>
         <w:ind w:left="993"/>
       </w:pPr>
-      <w:ins w:id="99" w:author="glaubergad" w:date="2019-03-04T20:28:00Z">
+      <w:ins w:id="95" w:author="glaubergad" w:date="2019-03-04T20:28:00Z">
         <w:r>
           <w:t xml:space="preserve">O usuário especifica o domínio (eixo X) e a </w:t>
         </w:r>
@@ -4696,7 +4720,7 @@
           <w:t>Eixo Y) de cada tipo de gráfico</w:t>
         </w:r>
       </w:ins>
-      <w:ins w:id="100" w:author="glaubergad" w:date="2019-03-04T20:29:00Z">
+      <w:ins w:id="96" w:author="glaubergad" w:date="2019-03-04T20:29:00Z">
         <w:r>
           <w:t>, bem como o título e as etiquetas dos atributos de domínio e imagem;</w:t>
         </w:r>
@@ -4711,10 +4735,10 @@
         </w:numPr>
         <w:ind w:left="993"/>
         <w:rPr>
-          <w:del w:id="101" w:author="glaubergad" w:date="2019-03-04T20:29:00Z"/>
-        </w:rPr>
-      </w:pPr>
-      <w:del w:id="102" w:author="glaubergad" w:date="2019-03-04T20:29:00Z">
+          <w:del w:id="97" w:author="glaubergad" w:date="2019-03-04T20:29:00Z"/>
+        </w:rPr>
+      </w:pPr>
+      <w:del w:id="98" w:author="glaubergad" w:date="2019-03-04T20:29:00Z">
         <w:r>
           <w:delText>O usuário especifica o título do Dashboard e as etiquetas dos atributos a serem exibidas;</w:delText>
         </w:r>
@@ -4863,7 +4887,6 @@
         <w:ind w:left="993"/>
       </w:pPr>
       <w:r>
-        <w:lastRenderedPageBreak/>
         <w:t>Levantamento dos requisitos;</w:t>
       </w:r>
     </w:p>
@@ -4909,6 +4932,7 @@
       </w:pPr>
       <w:proofErr w:type="gramStart"/>
       <w:r>
+        <w:lastRenderedPageBreak/>
         <w:t>Implementação</w:t>
       </w:r>
       <w:proofErr w:type="gramEnd"/>
@@ -4934,12 +4958,12 @@
         <w:tab/>
         <w:t xml:space="preserve">A aplicação produzida neste trabalho, a partir das especificações de entrada, será capaz de </w:t>
       </w:r>
-      <w:del w:id="103" w:author="glaubergad" w:date="2019-03-04T20:30:00Z">
+      <w:del w:id="99" w:author="glaubergad" w:date="2019-03-04T20:30:00Z">
         <w:r>
           <w:delText xml:space="preserve">produzir </w:delText>
         </w:r>
       </w:del>
-      <w:ins w:id="104" w:author="glaubergad" w:date="2019-03-04T20:30:00Z">
+      <w:ins w:id="100" w:author="glaubergad" w:date="2019-03-04T20:30:00Z">
         <w:r>
           <w:t xml:space="preserve">gerar </w:t>
         </w:r>
@@ -5558,7 +5582,7 @@
               <w:t>8</w:t>
             </w:r>
             <w:proofErr w:type="gramEnd"/>
-            <w:del w:id="105" w:author="glaubergad" w:date="2019-03-04T20:31:00Z">
+            <w:del w:id="101" w:author="glaubergad" w:date="2019-03-04T20:31:00Z">
               <w:r>
                 <w:delText xml:space="preserve"> SE</w:delText>
               </w:r>
@@ -5660,11 +5684,7 @@
               <w:jc w:val="left"/>
             </w:pPr>
             <w:r>
-              <w:t xml:space="preserve">O padrão do arquivo de dados deve ser CSV, com a primeira linha contendo a </w:t>
-            </w:r>
-            <w:r>
-              <w:lastRenderedPageBreak/>
-              <w:t xml:space="preserve">descrição dos atributos. </w:t>
+              <w:t xml:space="preserve">O padrão do arquivo de dados deve ser CSV, com a primeira linha contendo a descrição dos atributos. </w:t>
             </w:r>
           </w:p>
         </w:tc>
@@ -5679,7 +5699,6 @@
               <w:jc w:val="center"/>
             </w:pPr>
             <w:r>
-              <w:lastRenderedPageBreak/>
               <w:t>RNF04</w:t>
             </w:r>
           </w:p>
@@ -5755,6 +5774,7 @@
         <w:pStyle w:val="Ttulo2"/>
       </w:pPr>
       <w:r>
+        <w:lastRenderedPageBreak/>
         <w:t>3.4 – Casos de Uso</w:t>
       </w:r>
       <w:r>
@@ -6062,7 +6082,6 @@
               <w:jc w:val="left"/>
             </w:pPr>
             <w:r>
-              <w:lastRenderedPageBreak/>
               <w:t>O caso de uso termina no momento em que o usuário faz o download do arquivo ZIP gerado pelo sistema.</w:t>
             </w:r>
           </w:p>
@@ -6070,7 +6089,7 @@
       </w:tr>
       <w:tr>
         <w:trPr>
-          <w:del w:id="106" w:author="glaubergad" w:date="2019-03-04T20:32:00Z"/>
+          <w:del w:id="102" w:author="glaubergad" w:date="2019-03-04T20:32:00Z"/>
         </w:trPr>
         <w:tc>
           <w:tcPr>
@@ -6081,16 +6100,15 @@
             <w:pPr>
               <w:jc w:val="left"/>
               <w:rPr>
-                <w:del w:id="107" w:author="glaubergad" w:date="2019-03-04T20:32:00Z"/>
+                <w:del w:id="103" w:author="glaubergad" w:date="2019-03-04T20:32:00Z"/>
                 <w:color w:val="000000" w:themeColor="text1"/>
               </w:rPr>
             </w:pPr>
-            <w:del w:id="108" w:author="glaubergad" w:date="2019-02-23T11:28:00Z">
+            <w:del w:id="104" w:author="glaubergad" w:date="2019-02-23T11:28:00Z">
               <w:r>
                 <w:rPr>
                   <w:color w:val="000000" w:themeColor="text1"/>
                 </w:rPr>
-                <w:lastRenderedPageBreak/>
                 <w:delText>RNF03</w:delText>
               </w:r>
             </w:del>
@@ -6104,10 +6122,10 @@
             <w:pPr>
               <w:jc w:val="left"/>
               <w:rPr>
-                <w:del w:id="109" w:author="glaubergad" w:date="2019-03-04T20:32:00Z"/>
+                <w:del w:id="105" w:author="glaubergad" w:date="2019-03-04T20:32:00Z"/>
               </w:rPr>
             </w:pPr>
-            <w:del w:id="110" w:author="glaubergad" w:date="2019-02-23T11:28:00Z">
+            <w:del w:id="106" w:author="glaubergad" w:date="2019-02-23T11:28:00Z">
               <w:r>
                 <w:delText>O desempenho da geração do Dashboard deve ser alto. O tempo de geração do arquivo destino não deve exceder 30 segundos.</w:delText>
               </w:r>
@@ -6117,7 +6135,7 @@
       </w:tr>
       <w:tr>
         <w:trPr>
-          <w:del w:id="111" w:author="glaubergad" w:date="2019-03-04T20:32:00Z"/>
+          <w:del w:id="107" w:author="glaubergad" w:date="2019-03-04T20:32:00Z"/>
         </w:trPr>
         <w:tc>
           <w:tcPr>
@@ -6128,11 +6146,11 @@
             <w:pPr>
               <w:jc w:val="left"/>
               <w:rPr>
-                <w:del w:id="112" w:author="glaubergad" w:date="2019-03-04T20:32:00Z"/>
+                <w:del w:id="108" w:author="glaubergad" w:date="2019-03-04T20:32:00Z"/>
                 <w:color w:val="000000" w:themeColor="text1"/>
               </w:rPr>
             </w:pPr>
-            <w:del w:id="113" w:author="glaubergad" w:date="2019-02-23T11:28:00Z">
+            <w:del w:id="109" w:author="glaubergad" w:date="2019-02-23T11:28:00Z">
               <w:r>
                 <w:rPr>
                   <w:color w:val="000000" w:themeColor="text1"/>
@@ -6150,10 +6168,10 @@
             <w:pPr>
               <w:jc w:val="left"/>
               <w:rPr>
-                <w:del w:id="114" w:author="glaubergad" w:date="2019-03-04T20:32:00Z"/>
+                <w:del w:id="110" w:author="glaubergad" w:date="2019-03-04T20:32:00Z"/>
               </w:rPr>
             </w:pPr>
-            <w:del w:id="115" w:author="glaubergad" w:date="2019-02-23T11:28:00Z">
+            <w:del w:id="111" w:author="glaubergad" w:date="2019-02-23T11:28:00Z">
               <w:r>
                 <w:delText xml:space="preserve">O padrão do arquivo de dados deve ser CSV, com a primeira linha contendo a descrição dos atributos. </w:delText>
               </w:r>
@@ -6174,7 +6192,7 @@
                 <w:color w:val="000000" w:themeColor="text1"/>
               </w:rPr>
             </w:pPr>
-            <w:del w:id="116" w:author="glaubergad" w:date="2019-02-23T11:28:00Z">
+            <w:del w:id="112" w:author="glaubergad" w:date="2019-02-23T11:28:00Z">
               <w:r>
                 <w:rPr>
                   <w:color w:val="000000" w:themeColor="text1"/>
@@ -6192,7 +6210,7 @@
             <w:pPr>
               <w:jc w:val="left"/>
             </w:pPr>
-            <w:del w:id="117" w:author="glaubergad" w:date="2019-02-23T11:28:00Z">
+            <w:del w:id="113" w:author="glaubergad" w:date="2019-02-23T11:28:00Z">
               <w:r>
                 <w:delText>A linguagem de templates a ser aplicada será a Apache FreeMarker.</w:delText>
               </w:r>
@@ -6213,7 +6231,7 @@
                 <w:color w:val="000000" w:themeColor="text1"/>
               </w:rPr>
             </w:pPr>
-            <w:del w:id="118" w:author="glaubergad" w:date="2019-02-23T11:28:00Z">
+            <w:del w:id="114" w:author="glaubergad" w:date="2019-02-23T11:28:00Z">
               <w:r>
                 <w:rPr>
                   <w:color w:val="000000" w:themeColor="text1"/>
@@ -6231,7 +6249,7 @@
             <w:pPr>
               <w:jc w:val="left"/>
             </w:pPr>
-            <w:del w:id="119" w:author="glaubergad" w:date="2019-02-23T11:28:00Z">
+            <w:del w:id="115" w:author="glaubergad" w:date="2019-02-23T11:28:00Z">
               <w:r>
                 <w:delText>O formato de compactação do arquivo de saída será ZIP.</w:delText>
               </w:r>
@@ -6242,6 +6260,64 @@
     </w:tbl>
     <w:p/>
     <w:p/>
+    <w:p>
+      <w:r>
+        <w:lastRenderedPageBreak/>
+        <w:t>Referências</w:t>
+      </w:r>
+    </w:p>
+    <w:p/>
+    <w:p>
+      <w:r>
+        <w:t>KRUEGER, Charles W</w:t>
+      </w:r>
+      <w:proofErr w:type="gramStart"/>
+      <w:r>
+        <w:t>.:</w:t>
+      </w:r>
+      <w:proofErr w:type="gramEnd"/>
+      <w:r>
+        <w:t xml:space="preserve"> Software Reuse - </w:t>
+      </w:r>
+      <w:r>
+        <w:t xml:space="preserve">ACM </w:t>
+      </w:r>
+      <w:proofErr w:type="spellStart"/>
+      <w:r>
+        <w:t>Computing</w:t>
+      </w:r>
+      <w:proofErr w:type="spellEnd"/>
+      <w:r>
+        <w:t xml:space="preserve"> </w:t>
+      </w:r>
+      <w:proofErr w:type="spellStart"/>
+      <w:r>
+        <w:t>Surveys</w:t>
+      </w:r>
+      <w:proofErr w:type="spellEnd"/>
+      <w:r>
+        <w:t xml:space="preserve">, Vol. 24, No. </w:t>
+      </w:r>
+      <w:proofErr w:type="gramStart"/>
+      <w:r>
+        <w:t>2</w:t>
+      </w:r>
+      <w:proofErr w:type="gramEnd"/>
+      <w:r>
+        <w:t xml:space="preserve">, </w:t>
+      </w:r>
+      <w:proofErr w:type="spellStart"/>
+      <w:r>
+        <w:t>June</w:t>
+      </w:r>
+      <w:proofErr w:type="spellEnd"/>
+      <w:r>
+        <w:t xml:space="preserve"> 1992</w:t>
+      </w:r>
+      <w:r>
+        <w:t xml:space="preserve">  </w:t>
+      </w:r>
+    </w:p>
     <w:p/>
     <w:sectPr>
       <w:pgSz w:w="11906" w:h="16838" w:code="9"/>
@@ -8621,7 +8697,7 @@
 </file>
 
 <file path=customXml/itemProps1.xml><?xml version="1.0" encoding="utf-8"?>
-<ds:datastoreItem xmlns:ds="http://schemas.openxmlformats.org/officeDocument/2006/customXml" ds:itemID="{A5BDDF38-AE3C-4426-8E69-1AE933E69A96}">
+<ds:datastoreItem xmlns:ds="http://schemas.openxmlformats.org/officeDocument/2006/customXml" ds:itemID="{6F0BBB28-0638-4EA0-B639-A2D951FD4E92}">
   <ds:schemaRefs>
     <ds:schemaRef ds:uri="http://schemas.openxmlformats.org/officeDocument/2006/bibliography"/>
   </ds:schemaRefs>

</xml_diff>

<commit_message>
Modificações no documento de orientação e nos diagramas de classes
</commit_message>
<xml_diff>
--- a/mono/Glauber Gadelha - C796NQ- Geração de Código para Apresentação de dados em forma gráfica.docx
+++ b/mono/Glauber Gadelha - C796NQ- Geração de Código para Apresentação de dados em forma gráfica.docx
@@ -3505,7 +3505,13 @@
       <w:bookmarkEnd w:id="50"/>
       <w:r>
         <w:lastRenderedPageBreak/>
-        <w:t xml:space="preserve">1.2 </w:t>
+        <w:t>1.</w:t>
+      </w:r>
+      <w:r>
+        <w:t>1</w:t>
+      </w:r>
+      <w:r>
+        <w:t xml:space="preserve"> </w:t>
       </w:r>
       <w:r>
         <w:t>Objetivo</w:t>
@@ -3840,7 +3846,7 @@
         <w:t>1.</w:t>
       </w:r>
       <w:r>
-        <w:t>3</w:t>
+        <w:t>2</w:t>
       </w:r>
       <w:r>
         <w:t xml:space="preserve"> </w:t>
@@ -4025,7 +4031,7 @@
         <w:t>1.</w:t>
       </w:r>
       <w:r>
-        <w:t>4</w:t>
+        <w:t>3</w:t>
       </w:r>
       <w:r>
         <w:t xml:space="preserve"> </w:t>
@@ -4361,8 +4367,6 @@
       <w:r>
         <w:tab/>
       </w:r>
-      <w:bookmarkStart w:id="86" w:name="_GoBack"/>
-      <w:bookmarkEnd w:id="86"/>
     </w:p>
     <w:p>
       <w:r>
@@ -4442,8 +4446,13 @@
         <w:lastRenderedPageBreak/>
         <w:t xml:space="preserve">2.3 Motores de </w:t>
       </w:r>
-      <w:r>
-        <w:t>templates(</w:t>
+      <w:proofErr w:type="spellStart"/>
+      <w:r>
+        <w:t>templates</w:t>
+      </w:r>
+      <w:proofErr w:type="spellEnd"/>
+      <w:r>
+        <w:t>(</w:t>
       </w:r>
       <w:proofErr w:type="spellStart"/>
       <w:r>
@@ -4467,30 +4476,17 @@
         <w:pStyle w:val="Ttulo2"/>
       </w:pPr>
       <w:r>
-        <w:t xml:space="preserve">2.3.1 Java Server </w:t>
-      </w:r>
-      <w:proofErr w:type="spellStart"/>
-      <w:r>
-        <w:t>Pages</w:t>
-      </w:r>
-      <w:proofErr w:type="spellEnd"/>
-    </w:p>
-    <w:p>
-      <w:pPr>
-        <w:pStyle w:val="Ttulo2"/>
-      </w:pPr>
-      <w:del w:id="87" w:author="glaubergad" w:date="2019-03-04T20:25:00Z">
+        <w:t xml:space="preserve">2.3.1 </w:t>
+      </w:r>
+      <w:del w:id="86" w:author="glaubergad" w:date="2019-03-04T20:25:00Z">
         <w:r>
           <w:delText>3</w:delText>
         </w:r>
       </w:del>
-      <w:ins w:id="88" w:author="glaubergad" w:date="2019-03-04T20:25:00Z">
-        <w:r>
-          <w:t>2</w:t>
-        </w:r>
-      </w:ins>
-      <w:r>
-        <w:t xml:space="preserve">.3.3 Apache </w:t>
+      <w:bookmarkStart w:id="87" w:name="_GoBack"/>
+      <w:bookmarkEnd w:id="87"/>
+      <w:r>
+        <w:t xml:space="preserve">Apache </w:t>
       </w:r>
       <w:proofErr w:type="spellStart"/>
       <w:r>
@@ -4502,12 +4498,12 @@
       <w:pPr>
         <w:pStyle w:val="Ttulo2"/>
       </w:pPr>
-      <w:del w:id="89" w:author="glaubergad" w:date="2019-03-04T20:25:00Z">
+      <w:del w:id="88" w:author="glaubergad" w:date="2019-03-04T20:25:00Z">
         <w:r>
           <w:delText>3</w:delText>
         </w:r>
       </w:del>
-      <w:ins w:id="90" w:author="glaubergad" w:date="2019-03-04T20:25:00Z">
+      <w:ins w:id="89" w:author="glaubergad" w:date="2019-03-04T20:25:00Z">
         <w:r>
           <w:t>2</w:t>
         </w:r>
@@ -4604,7 +4600,7 @@
       <w:r>
         <w:t xml:space="preserve"> permite gerar um Dashboard contendo uma tabela e 3 tipos de gráficos</w:t>
       </w:r>
-      <w:ins w:id="91" w:author="glaubergad" w:date="2019-03-04T20:26:00Z">
+      <w:ins w:id="90" w:author="glaubergad" w:date="2019-03-04T20:26:00Z">
         <w:r>
           <w:t>, sendo 1 gráfico de área, 1 gráfico de barras e 1 gráfico pizza</w:t>
         </w:r>
@@ -4668,7 +4664,7 @@
         </w:numPr>
         <w:ind w:left="993"/>
         <w:rPr>
-          <w:ins w:id="92" w:author="glaubergad" w:date="2019-03-04T20:28:00Z"/>
+          <w:ins w:id="91" w:author="glaubergad" w:date="2019-03-04T20:28:00Z"/>
         </w:rPr>
       </w:pPr>
       <w:r>
@@ -4684,12 +4680,12 @@
       <w:r>
         <w:t xml:space="preserve"> </w:t>
       </w:r>
-      <w:ins w:id="93" w:author="glaubergad" w:date="2019-03-04T20:27:00Z">
+      <w:ins w:id="92" w:author="glaubergad" w:date="2019-03-04T20:27:00Z">
         <w:r>
           <w:t>captura a primeira linha do arquivo fonte de dados, considerando que esta traga os nomes dos atributos contidos</w:t>
         </w:r>
       </w:ins>
-      <w:del w:id="94" w:author="glaubergad" w:date="2019-03-04T20:28:00Z">
+      <w:del w:id="93" w:author="glaubergad" w:date="2019-03-04T20:28:00Z">
         <w:r>
           <w:delText>lista os atributos obtidos a fim de que o usuário possa selecionar quais deles serão usados como dimensões</w:delText>
         </w:r>
@@ -4707,7 +4703,7 @@
         </w:numPr>
         <w:ind w:left="993"/>
       </w:pPr>
-      <w:ins w:id="95" w:author="glaubergad" w:date="2019-03-04T20:28:00Z">
+      <w:ins w:id="94" w:author="glaubergad" w:date="2019-03-04T20:28:00Z">
         <w:r>
           <w:t xml:space="preserve">O usuário especifica o domínio (eixo X) e a </w:t>
         </w:r>
@@ -4720,7 +4716,7 @@
           <w:t>Eixo Y) de cada tipo de gráfico</w:t>
         </w:r>
       </w:ins>
-      <w:ins w:id="96" w:author="glaubergad" w:date="2019-03-04T20:29:00Z">
+      <w:ins w:id="95" w:author="glaubergad" w:date="2019-03-04T20:29:00Z">
         <w:r>
           <w:t>, bem como o título e as etiquetas dos atributos de domínio e imagem;</w:t>
         </w:r>
@@ -4735,10 +4731,10 @@
         </w:numPr>
         <w:ind w:left="993"/>
         <w:rPr>
-          <w:del w:id="97" w:author="glaubergad" w:date="2019-03-04T20:29:00Z"/>
-        </w:rPr>
-      </w:pPr>
-      <w:del w:id="98" w:author="glaubergad" w:date="2019-03-04T20:29:00Z">
+          <w:del w:id="96" w:author="glaubergad" w:date="2019-03-04T20:29:00Z"/>
+        </w:rPr>
+      </w:pPr>
+      <w:del w:id="97" w:author="glaubergad" w:date="2019-03-04T20:29:00Z">
         <w:r>
           <w:delText>O usuário especifica o título do Dashboard e as etiquetas dos atributos a serem exibidas;</w:delText>
         </w:r>
@@ -4777,7 +4773,15 @@
       <w:proofErr w:type="spellEnd"/>
       <w:proofErr w:type="gramEnd"/>
       <w:r>
-        <w:t xml:space="preserve"> instancia os Templates incluindo os dados espec</w:t>
+        <w:t xml:space="preserve"> instancia os </w:t>
+      </w:r>
+      <w:proofErr w:type="spellStart"/>
+      <w:r>
+        <w:t>Templates</w:t>
+      </w:r>
+      <w:proofErr w:type="spellEnd"/>
+      <w:r>
+        <w:t xml:space="preserve"> incluindo os dados espec</w:t>
       </w:r>
       <w:r>
         <w:t>ificados, gerando um Dashboard completo.</w:t>
@@ -4958,12 +4962,12 @@
         <w:tab/>
         <w:t xml:space="preserve">A aplicação produzida neste trabalho, a partir das especificações de entrada, será capaz de </w:t>
       </w:r>
-      <w:del w:id="99" w:author="glaubergad" w:date="2019-03-04T20:30:00Z">
+      <w:del w:id="98" w:author="glaubergad" w:date="2019-03-04T20:30:00Z">
         <w:r>
           <w:delText xml:space="preserve">produzir </w:delText>
         </w:r>
       </w:del>
-      <w:ins w:id="100" w:author="glaubergad" w:date="2019-03-04T20:30:00Z">
+      <w:ins w:id="99" w:author="glaubergad" w:date="2019-03-04T20:30:00Z">
         <w:r>
           <w:t xml:space="preserve">gerar </w:t>
         </w:r>
@@ -5582,7 +5586,7 @@
               <w:t>8</w:t>
             </w:r>
             <w:proofErr w:type="gramEnd"/>
-            <w:del w:id="101" w:author="glaubergad" w:date="2019-03-04T20:31:00Z">
+            <w:del w:id="100" w:author="glaubergad" w:date="2019-03-04T20:31:00Z">
               <w:r>
                 <w:delText xml:space="preserve"> SE</w:delText>
               </w:r>
@@ -6089,7 +6093,7 @@
       </w:tr>
       <w:tr>
         <w:trPr>
-          <w:del w:id="102" w:author="glaubergad" w:date="2019-03-04T20:32:00Z"/>
+          <w:del w:id="101" w:author="glaubergad" w:date="2019-03-04T20:32:00Z"/>
         </w:trPr>
         <w:tc>
           <w:tcPr>
@@ -6100,11 +6104,11 @@
             <w:pPr>
               <w:jc w:val="left"/>
               <w:rPr>
-                <w:del w:id="103" w:author="glaubergad" w:date="2019-03-04T20:32:00Z"/>
+                <w:del w:id="102" w:author="glaubergad" w:date="2019-03-04T20:32:00Z"/>
                 <w:color w:val="000000" w:themeColor="text1"/>
               </w:rPr>
             </w:pPr>
-            <w:del w:id="104" w:author="glaubergad" w:date="2019-02-23T11:28:00Z">
+            <w:del w:id="103" w:author="glaubergad" w:date="2019-02-23T11:28:00Z">
               <w:r>
                 <w:rPr>
                   <w:color w:val="000000" w:themeColor="text1"/>
@@ -6122,10 +6126,10 @@
             <w:pPr>
               <w:jc w:val="left"/>
               <w:rPr>
-                <w:del w:id="105" w:author="glaubergad" w:date="2019-03-04T20:32:00Z"/>
+                <w:del w:id="104" w:author="glaubergad" w:date="2019-03-04T20:32:00Z"/>
               </w:rPr>
             </w:pPr>
-            <w:del w:id="106" w:author="glaubergad" w:date="2019-02-23T11:28:00Z">
+            <w:del w:id="105" w:author="glaubergad" w:date="2019-02-23T11:28:00Z">
               <w:r>
                 <w:delText>O desempenho da geração do Dashboard deve ser alto. O tempo de geração do arquivo destino não deve exceder 30 segundos.</w:delText>
               </w:r>
@@ -6135,7 +6139,7 @@
       </w:tr>
       <w:tr>
         <w:trPr>
-          <w:del w:id="107" w:author="glaubergad" w:date="2019-03-04T20:32:00Z"/>
+          <w:del w:id="106" w:author="glaubergad" w:date="2019-03-04T20:32:00Z"/>
         </w:trPr>
         <w:tc>
           <w:tcPr>
@@ -6146,11 +6150,11 @@
             <w:pPr>
               <w:jc w:val="left"/>
               <w:rPr>
-                <w:del w:id="108" w:author="glaubergad" w:date="2019-03-04T20:32:00Z"/>
+                <w:del w:id="107" w:author="glaubergad" w:date="2019-03-04T20:32:00Z"/>
                 <w:color w:val="000000" w:themeColor="text1"/>
               </w:rPr>
             </w:pPr>
-            <w:del w:id="109" w:author="glaubergad" w:date="2019-02-23T11:28:00Z">
+            <w:del w:id="108" w:author="glaubergad" w:date="2019-02-23T11:28:00Z">
               <w:r>
                 <w:rPr>
                   <w:color w:val="000000" w:themeColor="text1"/>
@@ -6168,10 +6172,10 @@
             <w:pPr>
               <w:jc w:val="left"/>
               <w:rPr>
-                <w:del w:id="110" w:author="glaubergad" w:date="2019-03-04T20:32:00Z"/>
+                <w:del w:id="109" w:author="glaubergad" w:date="2019-03-04T20:32:00Z"/>
               </w:rPr>
             </w:pPr>
-            <w:del w:id="111" w:author="glaubergad" w:date="2019-02-23T11:28:00Z">
+            <w:del w:id="110" w:author="glaubergad" w:date="2019-02-23T11:28:00Z">
               <w:r>
                 <w:delText xml:space="preserve">O padrão do arquivo de dados deve ser CSV, com a primeira linha contendo a descrição dos atributos. </w:delText>
               </w:r>
@@ -6192,7 +6196,7 @@
                 <w:color w:val="000000" w:themeColor="text1"/>
               </w:rPr>
             </w:pPr>
-            <w:del w:id="112" w:author="glaubergad" w:date="2019-02-23T11:28:00Z">
+            <w:del w:id="111" w:author="glaubergad" w:date="2019-02-23T11:28:00Z">
               <w:r>
                 <w:rPr>
                   <w:color w:val="000000" w:themeColor="text1"/>
@@ -6210,7 +6214,7 @@
             <w:pPr>
               <w:jc w:val="left"/>
             </w:pPr>
-            <w:del w:id="113" w:author="glaubergad" w:date="2019-02-23T11:28:00Z">
+            <w:del w:id="112" w:author="glaubergad" w:date="2019-02-23T11:28:00Z">
               <w:r>
                 <w:delText>A linguagem de templates a ser aplicada será a Apache FreeMarker.</w:delText>
               </w:r>
@@ -6231,7 +6235,7 @@
                 <w:color w:val="000000" w:themeColor="text1"/>
               </w:rPr>
             </w:pPr>
-            <w:del w:id="114" w:author="glaubergad" w:date="2019-02-23T11:28:00Z">
+            <w:del w:id="113" w:author="glaubergad" w:date="2019-02-23T11:28:00Z">
               <w:r>
                 <w:rPr>
                   <w:color w:val="000000" w:themeColor="text1"/>
@@ -6249,7 +6253,7 @@
             <w:pPr>
               <w:jc w:val="left"/>
             </w:pPr>
-            <w:del w:id="115" w:author="glaubergad" w:date="2019-02-23T11:28:00Z">
+            <w:del w:id="114" w:author="glaubergad" w:date="2019-02-23T11:28:00Z">
               <w:r>
                 <w:delText>O formato de compactação do arquivo de saída será ZIP.</w:delText>
               </w:r>
@@ -8686,7 +8690,7 @@
   <a:extraClrSchemeLst/>
   <a:extLst>
     <a:ext uri="{05A4C25C-085E-4340-85A3-A5531E510DB2}">
-      <thm15:themeFamily xmlns="" xmlns:thm15="http://schemas.microsoft.com/office/thememl/2012/main" name="Office Theme" id="{62F939B6-93AF-4DB8-9C6B-D6C7DFDC589F}" vid="{4A3C46E8-61CC-4603-A589-7422A47A8E4A}"/>
+      <thm15:themeFamily xmlns:thm15="http://schemas.microsoft.com/office/thememl/2012/main" xmlns="" name="Office Theme" id="{62F939B6-93AF-4DB8-9C6B-D6C7DFDC589F}" vid="{4A3C46E8-61CC-4603-A589-7422A47A8E4A}"/>
     </a:ext>
   </a:extLst>
 </a:theme>
@@ -8697,7 +8701,7 @@
 </file>
 
 <file path=customXml/itemProps1.xml><?xml version="1.0" encoding="utf-8"?>
-<ds:datastoreItem xmlns:ds="http://schemas.openxmlformats.org/officeDocument/2006/customXml" ds:itemID="{6F0BBB28-0638-4EA0-B639-A2D951FD4E92}">
+<ds:datastoreItem xmlns:ds="http://schemas.openxmlformats.org/officeDocument/2006/customXml" ds:itemID="{89213FD2-287C-4B96-AF05-55A3A8E75EE5}">
   <ds:schemaRefs>
     <ds:schemaRef ds:uri="http://schemas.openxmlformats.org/officeDocument/2006/bibliography"/>
   </ds:schemaRefs>

</xml_diff>

<commit_message>
Melhorias no texto da Introdução do TCC
</commit_message>
<xml_diff>
--- a/mono/Glauber Gadelha - C796NQ- Geração de Código para Apresentação de dados em forma gráfica.docx
+++ b/mono/Glauber Gadelha - C796NQ- Geração de Código para Apresentação de dados em forma gráfica.docx
@@ -773,6 +773,24 @@
         <w:lastRenderedPageBreak/>
         <w:t>RESUMO</w:t>
       </w:r>
+    </w:p>
+    <w:p>
+      <w:pPr>
+        <w:jc w:val="center"/>
+        <w:rPr>
+          <w:rFonts w:cs="Times New Roman"/>
+          <w:szCs w:val="24"/>
+        </w:rPr>
+      </w:pPr>
+    </w:p>
+    <w:p>
+      <w:pPr>
+        <w:jc w:val="center"/>
+        <w:rPr>
+          <w:rFonts w:cs="Times New Roman"/>
+          <w:szCs w:val="24"/>
+        </w:rPr>
+      </w:pPr>
     </w:p>
     <w:p>
       <w:pPr>
@@ -844,7 +862,56 @@
           <w:rFonts w:cs="Times New Roman"/>
           <w:szCs w:val="24"/>
         </w:rPr>
-        <w:t xml:space="preserve"> geração de código fonte, mais especificamente focado no desenvolvimento de camada de apresentação de dados </w:t>
+        <w:t xml:space="preserve"> geração de código fonte</w:t>
+      </w:r>
+      <w:r>
+        <w:rPr>
+          <w:rFonts w:cs="Times New Roman"/>
+          <w:szCs w:val="24"/>
+        </w:rPr>
+        <w:t xml:space="preserve"> baseada em gabaritos</w:t>
+      </w:r>
+      <w:r>
+        <w:rPr>
+          <w:rFonts w:cs="Times New Roman"/>
+          <w:szCs w:val="24"/>
+        </w:rPr>
+        <w:t xml:space="preserve">, </w:t>
+      </w:r>
+      <w:r>
+        <w:rPr>
+          <w:rFonts w:cs="Times New Roman"/>
+          <w:szCs w:val="24"/>
+        </w:rPr>
+        <w:t>com desenvolvimento</w:t>
+      </w:r>
+      <w:r>
+        <w:rPr>
+          <w:rFonts w:cs="Times New Roman"/>
+          <w:szCs w:val="24"/>
+        </w:rPr>
+        <w:t xml:space="preserve"> uma aplicação</w:t>
+      </w:r>
+      <w:r>
+        <w:rPr>
+          <w:rFonts w:cs="Times New Roman"/>
+          <w:szCs w:val="24"/>
+        </w:rPr>
+        <w:t xml:space="preserve"> </w:t>
+      </w:r>
+      <w:r>
+        <w:rPr>
+          <w:rFonts w:cs="Times New Roman"/>
+          <w:szCs w:val="24"/>
+        </w:rPr>
+        <w:t xml:space="preserve">que gera um quadro de </w:t>
+      </w:r>
+      <w:r>
+        <w:rPr>
+          <w:rFonts w:cs="Times New Roman"/>
+          <w:szCs w:val="24"/>
+        </w:rPr>
+        <w:t xml:space="preserve">apresentação de dados </w:t>
       </w:r>
       <w:del w:id="4" w:author="glaubergad" w:date="2019-03-04T20:21:00Z">
         <w:r>
@@ -860,7 +927,21 @@
           <w:rFonts w:cs="Times New Roman"/>
           <w:szCs w:val="24"/>
         </w:rPr>
-        <w:t>em formato gráfico, a que chamamos comumente de Dashboards.</w:t>
+        <w:t xml:space="preserve">em formato gráfico, </w:t>
+      </w:r>
+      <w:r>
+        <w:rPr>
+          <w:rFonts w:cs="Times New Roman"/>
+          <w:szCs w:val="24"/>
+        </w:rPr>
+        <w:t>o</w:t>
+      </w:r>
+      <w:r>
+        <w:rPr>
+          <w:rFonts w:cs="Times New Roman"/>
+          <w:szCs w:val="24"/>
+        </w:rPr>
+        <w:t xml:space="preserve"> que chamamos comumente de Dashboards.</w:t>
       </w:r>
       <w:r>
         <w:rPr>
@@ -899,7 +980,35 @@
           <w:rFonts w:cs="Times New Roman"/>
           <w:szCs w:val="24"/>
         </w:rPr>
-        <w:t>Desenvolvimento de aplicações, apresentação de dados, dashboards, geradores de código.</w:t>
+        <w:t>Desenvolvimento de aplicações, apresentação</w:t>
+      </w:r>
+      <w:r>
+        <w:rPr>
+          <w:rFonts w:cs="Times New Roman"/>
+          <w:szCs w:val="24"/>
+        </w:rPr>
+        <w:t xml:space="preserve"> de dados, dashboards, gerador</w:t>
+      </w:r>
+      <w:r>
+        <w:rPr>
+          <w:rFonts w:cs="Times New Roman"/>
+          <w:szCs w:val="24"/>
+        </w:rPr>
+        <w:t xml:space="preserve"> de código</w:t>
+      </w:r>
+      <w:r>
+        <w:rPr>
+          <w:rFonts w:cs="Times New Roman"/>
+          <w:szCs w:val="24"/>
+        </w:rPr>
+        <w:t xml:space="preserve"> baseados em gabaritos</w:t>
+      </w:r>
+      <w:r>
+        <w:rPr>
+          <w:rFonts w:cs="Times New Roman"/>
+          <w:szCs w:val="24"/>
+        </w:rPr>
+        <w:t>.</w:t>
       </w:r>
     </w:p>
     <w:p>
@@ -959,6 +1068,26 @@
     </w:p>
     <w:p>
       <w:pPr>
+        <w:jc w:val="center"/>
+        <w:rPr>
+          <w:rFonts w:cs="Times New Roman"/>
+          <w:b/>
+          <w:szCs w:val="24"/>
+        </w:rPr>
+      </w:pPr>
+    </w:p>
+    <w:p>
+      <w:pPr>
+        <w:jc w:val="center"/>
+        <w:rPr>
+          <w:rFonts w:cs="Times New Roman"/>
+          <w:b/>
+          <w:szCs w:val="24"/>
+        </w:rPr>
+      </w:pPr>
+    </w:p>
+    <w:p>
+      <w:pPr>
         <w:spacing w:line="240" w:lineRule="auto"/>
         <w:rPr>
           <w:rFonts w:cs="Times New Roman"/>
@@ -978,7 +1107,7 @@
           <w:rFonts w:cs="Times New Roman"/>
           <w:szCs w:val="24"/>
         </w:rPr>
-        <w:t>actual</w:t>
+        <w:t>the</w:t>
       </w:r>
       <w:proofErr w:type="spellEnd"/>
       <w:r>
@@ -994,7 +1123,7 @@
           <w:rFonts w:cs="Times New Roman"/>
           <w:szCs w:val="24"/>
         </w:rPr>
-        <w:t>scenary</w:t>
+        <w:t>scenario</w:t>
       </w:r>
       <w:proofErr w:type="spellEnd"/>
       <w:r>
@@ -1018,7 +1147,7 @@
           <w:rFonts w:cs="Times New Roman"/>
           <w:szCs w:val="24"/>
         </w:rPr>
-        <w:t xml:space="preserve"> digital systems </w:t>
+        <w:t xml:space="preserve"> </w:t>
       </w:r>
       <w:proofErr w:type="spellStart"/>
       <w:r>
@@ -1034,15 +1163,15 @@
           <w:rFonts w:cs="Times New Roman"/>
           <w:szCs w:val="24"/>
         </w:rPr>
-        <w:t xml:space="preserve"> </w:t>
-      </w:r>
-      <w:proofErr w:type="spellStart"/>
-      <w:r>
-        <w:rPr>
-          <w:rFonts w:cs="Times New Roman"/>
-          <w:szCs w:val="24"/>
-        </w:rPr>
-        <w:t>grows</w:t>
+        <w:t xml:space="preserve"> for digital systems </w:t>
+      </w:r>
+      <w:proofErr w:type="spellStart"/>
+      <w:r>
+        <w:rPr>
+          <w:rFonts w:cs="Times New Roman"/>
+          <w:szCs w:val="24"/>
+        </w:rPr>
+        <w:t>is</w:t>
       </w:r>
       <w:proofErr w:type="spellEnd"/>
       <w:r>
@@ -1066,6 +1195,22 @@
           <w:rFonts w:cs="Times New Roman"/>
           <w:szCs w:val="24"/>
         </w:rPr>
+        <w:t xml:space="preserve"> </w:t>
+      </w:r>
+      <w:proofErr w:type="spellStart"/>
+      <w:r>
+        <w:rPr>
+          <w:rFonts w:cs="Times New Roman"/>
+          <w:szCs w:val="24"/>
+        </w:rPr>
+        <w:t>growing</w:t>
+      </w:r>
+      <w:proofErr w:type="spellEnd"/>
+      <w:r>
+        <w:rPr>
+          <w:rFonts w:cs="Times New Roman"/>
+          <w:szCs w:val="24"/>
+        </w:rPr>
         <w:t xml:space="preserve">, </w:t>
       </w:r>
       <w:proofErr w:type="spellStart"/>
@@ -1074,23 +1219,23 @@
           <w:rFonts w:cs="Times New Roman"/>
           <w:szCs w:val="24"/>
         </w:rPr>
-        <w:t>needing</w:t>
-      </w:r>
-      <w:proofErr w:type="spellEnd"/>
-      <w:r>
-        <w:rPr>
-          <w:rFonts w:cs="Times New Roman"/>
-          <w:szCs w:val="24"/>
-        </w:rPr>
-        <w:t xml:space="preserve"> </w:t>
-      </w:r>
-      <w:proofErr w:type="spellStart"/>
-      <w:r>
-        <w:rPr>
-          <w:rFonts w:cs="Times New Roman"/>
-          <w:szCs w:val="24"/>
-        </w:rPr>
-        <w:t>compliance</w:t>
+        <w:t>requiring</w:t>
+      </w:r>
+      <w:proofErr w:type="spellEnd"/>
+      <w:r>
+        <w:rPr>
+          <w:rFonts w:cs="Times New Roman"/>
+          <w:szCs w:val="24"/>
+        </w:rPr>
+        <w:t xml:space="preserve"> </w:t>
+      </w:r>
+      <w:proofErr w:type="spellStart"/>
+      <w:r>
+        <w:rPr>
+          <w:rFonts w:cs="Times New Roman"/>
+          <w:szCs w:val="24"/>
+        </w:rPr>
+        <w:t>alignment</w:t>
       </w:r>
       <w:proofErr w:type="spellEnd"/>
       <w:r>
@@ -1154,9 +1299,27 @@
           <w:rFonts w:cs="Times New Roman"/>
           <w:szCs w:val="24"/>
         </w:rPr>
-        <w:t>efficient</w:t>
-      </w:r>
-      <w:proofErr w:type="spellEnd"/>
+        <w:t>current</w:t>
+      </w:r>
+      <w:proofErr w:type="spellEnd"/>
+      <w:r>
+        <w:rPr>
+          <w:rFonts w:cs="Times New Roman"/>
+          <w:szCs w:val="24"/>
+        </w:rPr>
+        <w:t xml:space="preserve"> </w:t>
+      </w:r>
+      <w:proofErr w:type="spellStart"/>
+      <w:proofErr w:type="gramStart"/>
+      <w:r>
+        <w:rPr>
+          <w:rFonts w:cs="Times New Roman"/>
+          <w:szCs w:val="24"/>
+        </w:rPr>
+        <w:t>technologies</w:t>
+      </w:r>
+      <w:proofErr w:type="spellEnd"/>
+      <w:proofErr w:type="gramEnd"/>
       <w:r>
         <w:rPr>
           <w:rFonts w:cs="Times New Roman"/>
@@ -1178,26 +1341,337 @@
           <w:rFonts w:cs="Times New Roman"/>
           <w:szCs w:val="24"/>
         </w:rPr>
-        <w:t xml:space="preserve"> new </w:t>
-      </w:r>
-      <w:proofErr w:type="spellStart"/>
-      <w:proofErr w:type="gramStart"/>
-      <w:r>
-        <w:rPr>
-          <w:rFonts w:cs="Times New Roman"/>
-          <w:szCs w:val="24"/>
-        </w:rPr>
-        <w:t>t</w:t>
-      </w:r>
-      <w:r>
-        <w:rPr>
-          <w:rFonts w:cs="Times New Roman"/>
-          <w:szCs w:val="24"/>
-        </w:rPr>
-        <w:t>echnologies</w:t>
-      </w:r>
-      <w:proofErr w:type="spellEnd"/>
-      <w:proofErr w:type="gramEnd"/>
+        <w:t xml:space="preserve"> </w:t>
+      </w:r>
+      <w:proofErr w:type="spellStart"/>
+      <w:r>
+        <w:rPr>
+          <w:rFonts w:cs="Times New Roman"/>
+          <w:szCs w:val="24"/>
+        </w:rPr>
+        <w:t>the</w:t>
+      </w:r>
+      <w:proofErr w:type="spellEnd"/>
+      <w:r>
+        <w:rPr>
+          <w:rFonts w:cs="Times New Roman"/>
+          <w:szCs w:val="24"/>
+        </w:rPr>
+        <w:t xml:space="preserve"> use </w:t>
+      </w:r>
+      <w:proofErr w:type="spellStart"/>
+      <w:r>
+        <w:rPr>
+          <w:rFonts w:cs="Times New Roman"/>
+          <w:szCs w:val="24"/>
+        </w:rPr>
+        <w:t>of</w:t>
+      </w:r>
+      <w:proofErr w:type="spellEnd"/>
+      <w:r>
+        <w:rPr>
+          <w:rFonts w:cs="Times New Roman"/>
+          <w:szCs w:val="24"/>
+        </w:rPr>
+        <w:t xml:space="preserve"> tools </w:t>
+      </w:r>
+      <w:proofErr w:type="spellStart"/>
+      <w:r>
+        <w:rPr>
+          <w:rFonts w:cs="Times New Roman"/>
+          <w:szCs w:val="24"/>
+        </w:rPr>
+        <w:t>that</w:t>
+      </w:r>
+      <w:proofErr w:type="spellEnd"/>
+      <w:r>
+        <w:rPr>
+          <w:rFonts w:cs="Times New Roman"/>
+          <w:szCs w:val="24"/>
+        </w:rPr>
+        <w:t xml:space="preserve"> </w:t>
+      </w:r>
+      <w:proofErr w:type="spellStart"/>
+      <w:r>
+        <w:rPr>
+          <w:rFonts w:cs="Times New Roman"/>
+          <w:szCs w:val="24"/>
+        </w:rPr>
+        <w:t>accelerate</w:t>
+      </w:r>
+      <w:proofErr w:type="spellEnd"/>
+      <w:r>
+        <w:rPr>
+          <w:rFonts w:cs="Times New Roman"/>
+          <w:szCs w:val="24"/>
+        </w:rPr>
+        <w:t xml:space="preserve"> </w:t>
+      </w:r>
+      <w:proofErr w:type="spellStart"/>
+      <w:r>
+        <w:rPr>
+          <w:rFonts w:cs="Times New Roman"/>
+          <w:szCs w:val="24"/>
+        </w:rPr>
+        <w:t>the</w:t>
+      </w:r>
+      <w:proofErr w:type="spellEnd"/>
+      <w:r>
+        <w:rPr>
+          <w:rFonts w:cs="Times New Roman"/>
+          <w:szCs w:val="24"/>
+        </w:rPr>
+        <w:t xml:space="preserve"> delivery </w:t>
+      </w:r>
+      <w:proofErr w:type="spellStart"/>
+      <w:r>
+        <w:rPr>
+          <w:rFonts w:cs="Times New Roman"/>
+          <w:szCs w:val="24"/>
+        </w:rPr>
+        <w:t>of</w:t>
+      </w:r>
+      <w:proofErr w:type="spellEnd"/>
+      <w:r>
+        <w:rPr>
+          <w:rFonts w:cs="Times New Roman"/>
+          <w:szCs w:val="24"/>
+        </w:rPr>
+        <w:t xml:space="preserve"> </w:t>
+      </w:r>
+      <w:proofErr w:type="spellStart"/>
+      <w:r>
+        <w:rPr>
+          <w:rFonts w:cs="Times New Roman"/>
+          <w:szCs w:val="24"/>
+        </w:rPr>
+        <w:t>applications</w:t>
+      </w:r>
+      <w:proofErr w:type="spellEnd"/>
+      <w:r>
+        <w:rPr>
+          <w:rFonts w:cs="Times New Roman"/>
+          <w:szCs w:val="24"/>
+        </w:rPr>
+        <w:t xml:space="preserve"> in </w:t>
+      </w:r>
+      <w:proofErr w:type="spellStart"/>
+      <w:r>
+        <w:rPr>
+          <w:rFonts w:cs="Times New Roman"/>
+          <w:szCs w:val="24"/>
+        </w:rPr>
+        <w:t>the</w:t>
+      </w:r>
+      <w:proofErr w:type="spellEnd"/>
+      <w:r>
+        <w:rPr>
+          <w:rFonts w:cs="Times New Roman"/>
+          <w:szCs w:val="24"/>
+        </w:rPr>
+        <w:t xml:space="preserve"> </w:t>
+      </w:r>
+      <w:proofErr w:type="spellStart"/>
+      <w:r>
+        <w:rPr>
+          <w:rFonts w:cs="Times New Roman"/>
+          <w:szCs w:val="24"/>
+        </w:rPr>
+        <w:t>shortest</w:t>
+      </w:r>
+      <w:proofErr w:type="spellEnd"/>
+      <w:r>
+        <w:rPr>
+          <w:rFonts w:cs="Times New Roman"/>
+          <w:szCs w:val="24"/>
+        </w:rPr>
+        <w:t xml:space="preserve"> </w:t>
+      </w:r>
+      <w:proofErr w:type="spellStart"/>
+      <w:r>
+        <w:rPr>
+          <w:rFonts w:cs="Times New Roman"/>
+          <w:szCs w:val="24"/>
+        </w:rPr>
+        <w:t>possible</w:t>
+      </w:r>
+      <w:proofErr w:type="spellEnd"/>
+      <w:r>
+        <w:rPr>
+          <w:rFonts w:cs="Times New Roman"/>
+          <w:szCs w:val="24"/>
+        </w:rPr>
+        <w:t xml:space="preserve"> time. In software </w:t>
+      </w:r>
+      <w:proofErr w:type="spellStart"/>
+      <w:r>
+        <w:rPr>
+          <w:rFonts w:cs="Times New Roman"/>
+          <w:szCs w:val="24"/>
+        </w:rPr>
+        <w:t>development</w:t>
+      </w:r>
+      <w:proofErr w:type="spellEnd"/>
+      <w:r>
+        <w:rPr>
+          <w:rFonts w:cs="Times New Roman"/>
+          <w:szCs w:val="24"/>
+        </w:rPr>
+        <w:t xml:space="preserve">, </w:t>
+      </w:r>
+      <w:proofErr w:type="spellStart"/>
+      <w:r>
+        <w:rPr>
+          <w:rFonts w:cs="Times New Roman"/>
+          <w:szCs w:val="24"/>
+        </w:rPr>
+        <w:t>regardless</w:t>
+      </w:r>
+      <w:proofErr w:type="spellEnd"/>
+      <w:r>
+        <w:rPr>
+          <w:rFonts w:cs="Times New Roman"/>
+          <w:szCs w:val="24"/>
+        </w:rPr>
+        <w:t xml:space="preserve"> </w:t>
+      </w:r>
+      <w:proofErr w:type="spellStart"/>
+      <w:r>
+        <w:rPr>
+          <w:rFonts w:cs="Times New Roman"/>
+          <w:szCs w:val="24"/>
+        </w:rPr>
+        <w:t>of</w:t>
+      </w:r>
+      <w:proofErr w:type="spellEnd"/>
+      <w:r>
+        <w:rPr>
+          <w:rFonts w:cs="Times New Roman"/>
+          <w:szCs w:val="24"/>
+        </w:rPr>
+        <w:t xml:space="preserve"> </w:t>
+      </w:r>
+      <w:proofErr w:type="spellStart"/>
+      <w:r>
+        <w:rPr>
+          <w:rFonts w:cs="Times New Roman"/>
+          <w:szCs w:val="24"/>
+        </w:rPr>
+        <w:t>the</w:t>
+      </w:r>
+      <w:proofErr w:type="spellEnd"/>
+      <w:r>
+        <w:rPr>
+          <w:rFonts w:cs="Times New Roman"/>
+          <w:szCs w:val="24"/>
+        </w:rPr>
+        <w:t xml:space="preserve"> programming </w:t>
+      </w:r>
+      <w:proofErr w:type="spellStart"/>
+      <w:r>
+        <w:rPr>
+          <w:rFonts w:cs="Times New Roman"/>
+          <w:szCs w:val="24"/>
+        </w:rPr>
+        <w:t>language</w:t>
+      </w:r>
+      <w:proofErr w:type="spellEnd"/>
+      <w:r>
+        <w:rPr>
+          <w:rFonts w:cs="Times New Roman"/>
+          <w:szCs w:val="24"/>
+        </w:rPr>
+        <w:t xml:space="preserve"> </w:t>
+      </w:r>
+      <w:proofErr w:type="spellStart"/>
+      <w:r>
+        <w:rPr>
+          <w:rFonts w:cs="Times New Roman"/>
+          <w:szCs w:val="24"/>
+        </w:rPr>
+        <w:t>used</w:t>
+      </w:r>
+      <w:proofErr w:type="spellEnd"/>
+      <w:r>
+        <w:rPr>
+          <w:rFonts w:cs="Times New Roman"/>
+          <w:szCs w:val="24"/>
+        </w:rPr>
+        <w:t xml:space="preserve">, </w:t>
+      </w:r>
+      <w:proofErr w:type="spellStart"/>
+      <w:r>
+        <w:rPr>
+          <w:rFonts w:cs="Times New Roman"/>
+          <w:szCs w:val="24"/>
+        </w:rPr>
+        <w:t>the</w:t>
+      </w:r>
+      <w:proofErr w:type="spellEnd"/>
+      <w:r>
+        <w:rPr>
+          <w:rFonts w:cs="Times New Roman"/>
+          <w:szCs w:val="24"/>
+        </w:rPr>
+        <w:t xml:space="preserve"> </w:t>
+      </w:r>
+      <w:proofErr w:type="spellStart"/>
+      <w:r>
+        <w:rPr>
+          <w:rFonts w:cs="Times New Roman"/>
+          <w:szCs w:val="24"/>
+        </w:rPr>
+        <w:t>need</w:t>
+      </w:r>
+      <w:proofErr w:type="spellEnd"/>
+      <w:r>
+        <w:rPr>
+          <w:rFonts w:cs="Times New Roman"/>
+          <w:szCs w:val="24"/>
+        </w:rPr>
+        <w:t xml:space="preserve"> </w:t>
+      </w:r>
+      <w:proofErr w:type="spellStart"/>
+      <w:r>
+        <w:rPr>
+          <w:rFonts w:cs="Times New Roman"/>
+          <w:szCs w:val="24"/>
+        </w:rPr>
+        <w:t>to</w:t>
+      </w:r>
+      <w:proofErr w:type="spellEnd"/>
+      <w:r>
+        <w:rPr>
+          <w:rFonts w:cs="Times New Roman"/>
+          <w:szCs w:val="24"/>
+        </w:rPr>
+        <w:t xml:space="preserve"> </w:t>
+      </w:r>
+      <w:proofErr w:type="spellStart"/>
+      <w:r>
+        <w:rPr>
+          <w:rFonts w:cs="Times New Roman"/>
+          <w:szCs w:val="24"/>
+        </w:rPr>
+        <w:t>implement</w:t>
+      </w:r>
+      <w:proofErr w:type="spellEnd"/>
+      <w:r>
+        <w:rPr>
+          <w:rFonts w:cs="Times New Roman"/>
+          <w:szCs w:val="24"/>
+        </w:rPr>
+        <w:t xml:space="preserve"> </w:t>
+      </w:r>
+      <w:proofErr w:type="spellStart"/>
+      <w:r>
+        <w:rPr>
+          <w:rFonts w:cs="Times New Roman"/>
+          <w:szCs w:val="24"/>
+        </w:rPr>
+        <w:t>large</w:t>
+      </w:r>
+      <w:proofErr w:type="spellEnd"/>
       <w:r>
         <w:rPr>
           <w:rFonts w:cs="Times New Roman"/>
@@ -1227,6 +1701,134 @@
           <w:rFonts w:cs="Times New Roman"/>
           <w:szCs w:val="24"/>
         </w:rPr>
+        <w:t>complex</w:t>
+      </w:r>
+      <w:proofErr w:type="spellEnd"/>
+      <w:r>
+        <w:rPr>
+          <w:rFonts w:cs="Times New Roman"/>
+          <w:szCs w:val="24"/>
+        </w:rPr>
+        <w:t xml:space="preserve"> </w:t>
+      </w:r>
+      <w:proofErr w:type="spellStart"/>
+      <w:r>
+        <w:rPr>
+          <w:rFonts w:cs="Times New Roman"/>
+          <w:szCs w:val="24"/>
+        </w:rPr>
+        <w:t>code</w:t>
+      </w:r>
+      <w:proofErr w:type="spellEnd"/>
+      <w:r>
+        <w:rPr>
+          <w:rFonts w:cs="Times New Roman"/>
+          <w:szCs w:val="24"/>
+        </w:rPr>
+        <w:t xml:space="preserve"> </w:t>
+      </w:r>
+      <w:proofErr w:type="spellStart"/>
+      <w:r>
+        <w:rPr>
+          <w:rFonts w:cs="Times New Roman"/>
+          <w:szCs w:val="24"/>
+        </w:rPr>
+        <w:t>blocks</w:t>
+      </w:r>
+      <w:proofErr w:type="spellEnd"/>
+      <w:r>
+        <w:rPr>
+          <w:rFonts w:cs="Times New Roman"/>
+          <w:szCs w:val="24"/>
+        </w:rPr>
+        <w:t xml:space="preserve"> </w:t>
+      </w:r>
+      <w:proofErr w:type="spellStart"/>
+      <w:r>
+        <w:rPr>
+          <w:rFonts w:cs="Times New Roman"/>
+          <w:szCs w:val="24"/>
+        </w:rPr>
+        <w:t>on</w:t>
+      </w:r>
+      <w:proofErr w:type="spellEnd"/>
+      <w:r>
+        <w:rPr>
+          <w:rFonts w:cs="Times New Roman"/>
+          <w:szCs w:val="24"/>
+        </w:rPr>
+        <w:t xml:space="preserve"> a </w:t>
+      </w:r>
+      <w:proofErr w:type="spellStart"/>
+      <w:r>
+        <w:rPr>
+          <w:rFonts w:cs="Times New Roman"/>
+          <w:szCs w:val="24"/>
+        </w:rPr>
+        <w:t>recurring</w:t>
+      </w:r>
+      <w:proofErr w:type="spellEnd"/>
+      <w:r>
+        <w:rPr>
+          <w:rFonts w:cs="Times New Roman"/>
+          <w:szCs w:val="24"/>
+        </w:rPr>
+        <w:t xml:space="preserve"> </w:t>
+      </w:r>
+      <w:proofErr w:type="spellStart"/>
+      <w:r>
+        <w:rPr>
+          <w:rFonts w:cs="Times New Roman"/>
+          <w:szCs w:val="24"/>
+        </w:rPr>
+        <w:t>basis</w:t>
+      </w:r>
+      <w:proofErr w:type="spellEnd"/>
+      <w:r>
+        <w:rPr>
+          <w:rFonts w:cs="Times New Roman"/>
+          <w:szCs w:val="24"/>
+        </w:rPr>
+        <w:t xml:space="preserve"> </w:t>
+      </w:r>
+      <w:proofErr w:type="spellStart"/>
+      <w:r>
+        <w:rPr>
+          <w:rFonts w:cs="Times New Roman"/>
+          <w:szCs w:val="24"/>
+        </w:rPr>
+        <w:t>is</w:t>
+      </w:r>
+      <w:proofErr w:type="spellEnd"/>
+      <w:r>
+        <w:rPr>
+          <w:rFonts w:cs="Times New Roman"/>
+          <w:szCs w:val="24"/>
+        </w:rPr>
+        <w:t xml:space="preserve"> </w:t>
+      </w:r>
+      <w:proofErr w:type="spellStart"/>
+      <w:r>
+        <w:rPr>
+          <w:rFonts w:cs="Times New Roman"/>
+          <w:szCs w:val="24"/>
+        </w:rPr>
+        <w:t>present</w:t>
+      </w:r>
+      <w:proofErr w:type="spellEnd"/>
+      <w:r>
+        <w:rPr>
+          <w:rFonts w:cs="Times New Roman"/>
+          <w:szCs w:val="24"/>
+        </w:rPr>
+        <w:t xml:space="preserve"> in </w:t>
+      </w:r>
+      <w:proofErr w:type="spellStart"/>
+      <w:r>
+        <w:rPr>
+          <w:rFonts w:cs="Times New Roman"/>
+          <w:szCs w:val="24"/>
+        </w:rPr>
         <w:t>the</w:t>
       </w:r>
       <w:proofErr w:type="spellEnd"/>
@@ -1235,7 +1837,39 @@
           <w:rFonts w:cs="Times New Roman"/>
           <w:szCs w:val="24"/>
         </w:rPr>
-        <w:t xml:space="preserve"> use </w:t>
+        <w:t xml:space="preserve"> </w:t>
+      </w:r>
+      <w:proofErr w:type="spellStart"/>
+      <w:r>
+        <w:rPr>
+          <w:rFonts w:cs="Times New Roman"/>
+          <w:szCs w:val="24"/>
+        </w:rPr>
+        <w:t>daily</w:t>
+      </w:r>
+      <w:proofErr w:type="spellEnd"/>
+      <w:r>
+        <w:rPr>
+          <w:rFonts w:cs="Times New Roman"/>
+          <w:szCs w:val="24"/>
+        </w:rPr>
+        <w:t xml:space="preserve"> </w:t>
+      </w:r>
+      <w:proofErr w:type="spellStart"/>
+      <w:r>
+        <w:rPr>
+          <w:rFonts w:cs="Times New Roman"/>
+          <w:szCs w:val="24"/>
+        </w:rPr>
+        <w:t>lives</w:t>
+      </w:r>
+      <w:proofErr w:type="spellEnd"/>
+      <w:r>
+        <w:rPr>
+          <w:rFonts w:cs="Times New Roman"/>
+          <w:szCs w:val="24"/>
+        </w:rPr>
+        <w:t xml:space="preserve"> </w:t>
       </w:r>
       <w:proofErr w:type="spellStart"/>
       <w:r>
@@ -1251,7 +1885,631 @@
           <w:rFonts w:cs="Times New Roman"/>
           <w:szCs w:val="24"/>
         </w:rPr>
-        <w:t xml:space="preserve"> software </w:t>
+        <w:t xml:space="preserve"> </w:t>
+      </w:r>
+      <w:proofErr w:type="spellStart"/>
+      <w:r>
+        <w:rPr>
+          <w:rFonts w:cs="Times New Roman"/>
+          <w:szCs w:val="24"/>
+        </w:rPr>
+        <w:t>professionals</w:t>
+      </w:r>
+      <w:proofErr w:type="spellEnd"/>
+      <w:r>
+        <w:rPr>
+          <w:rFonts w:cs="Times New Roman"/>
+          <w:szCs w:val="24"/>
+        </w:rPr>
+        <w:t xml:space="preserve">, </w:t>
+      </w:r>
+      <w:proofErr w:type="spellStart"/>
+      <w:r>
+        <w:rPr>
+          <w:rFonts w:cs="Times New Roman"/>
+          <w:szCs w:val="24"/>
+        </w:rPr>
+        <w:t>therefore</w:t>
+      </w:r>
+      <w:proofErr w:type="spellEnd"/>
+      <w:r>
+        <w:rPr>
+          <w:rFonts w:cs="Times New Roman"/>
+          <w:szCs w:val="24"/>
+        </w:rPr>
+        <w:t xml:space="preserve">, </w:t>
+      </w:r>
+      <w:proofErr w:type="spellStart"/>
+      <w:r>
+        <w:rPr>
+          <w:rFonts w:cs="Times New Roman"/>
+          <w:szCs w:val="24"/>
+        </w:rPr>
+        <w:t>any</w:t>
+      </w:r>
+      <w:proofErr w:type="spellEnd"/>
+      <w:r>
+        <w:rPr>
+          <w:rFonts w:cs="Times New Roman"/>
+          <w:szCs w:val="24"/>
+        </w:rPr>
+        <w:t xml:space="preserve"> tool </w:t>
+      </w:r>
+      <w:proofErr w:type="spellStart"/>
+      <w:r>
+        <w:rPr>
+          <w:rFonts w:cs="Times New Roman"/>
+          <w:szCs w:val="24"/>
+        </w:rPr>
+        <w:t>that</w:t>
+      </w:r>
+      <w:proofErr w:type="spellEnd"/>
+      <w:r>
+        <w:rPr>
+          <w:rFonts w:cs="Times New Roman"/>
+          <w:szCs w:val="24"/>
+        </w:rPr>
+        <w:t xml:space="preserve"> </w:t>
+      </w:r>
+      <w:proofErr w:type="spellStart"/>
+      <w:r>
+        <w:rPr>
+          <w:rFonts w:cs="Times New Roman"/>
+          <w:szCs w:val="24"/>
+        </w:rPr>
+        <w:t>facilitates</w:t>
+      </w:r>
+      <w:proofErr w:type="spellEnd"/>
+      <w:r>
+        <w:rPr>
+          <w:rFonts w:cs="Times New Roman"/>
+          <w:szCs w:val="24"/>
+        </w:rPr>
+        <w:t xml:space="preserve"> </w:t>
+      </w:r>
+      <w:proofErr w:type="spellStart"/>
+      <w:r>
+        <w:rPr>
+          <w:rFonts w:cs="Times New Roman"/>
+          <w:szCs w:val="24"/>
+        </w:rPr>
+        <w:t>the</w:t>
+      </w:r>
+      <w:proofErr w:type="spellEnd"/>
+      <w:r>
+        <w:rPr>
+          <w:rFonts w:cs="Times New Roman"/>
+          <w:szCs w:val="24"/>
+        </w:rPr>
+        <w:t xml:space="preserve"> </w:t>
+      </w:r>
+      <w:proofErr w:type="spellStart"/>
+      <w:r>
+        <w:rPr>
+          <w:rFonts w:cs="Times New Roman"/>
+          <w:szCs w:val="24"/>
+        </w:rPr>
+        <w:t>application</w:t>
+      </w:r>
+      <w:proofErr w:type="spellEnd"/>
+      <w:r>
+        <w:rPr>
+          <w:rFonts w:cs="Times New Roman"/>
+          <w:szCs w:val="24"/>
+        </w:rPr>
+        <w:t xml:space="preserve"> </w:t>
+      </w:r>
+      <w:proofErr w:type="spellStart"/>
+      <w:r>
+        <w:rPr>
+          <w:rFonts w:cs="Times New Roman"/>
+          <w:szCs w:val="24"/>
+        </w:rPr>
+        <w:t>of</w:t>
+      </w:r>
+      <w:proofErr w:type="spellEnd"/>
+      <w:r>
+        <w:rPr>
+          <w:rFonts w:cs="Times New Roman"/>
+          <w:szCs w:val="24"/>
+        </w:rPr>
+        <w:t xml:space="preserve"> </w:t>
+      </w:r>
+      <w:proofErr w:type="spellStart"/>
+      <w:r>
+        <w:rPr>
+          <w:rFonts w:cs="Times New Roman"/>
+          <w:szCs w:val="24"/>
+        </w:rPr>
+        <w:t>these</w:t>
+      </w:r>
+      <w:proofErr w:type="spellEnd"/>
+      <w:r>
+        <w:rPr>
+          <w:rFonts w:cs="Times New Roman"/>
+          <w:szCs w:val="24"/>
+        </w:rPr>
+        <w:t xml:space="preserve"> </w:t>
+      </w:r>
+      <w:proofErr w:type="spellStart"/>
+      <w:r>
+        <w:rPr>
+          <w:rFonts w:cs="Times New Roman"/>
+          <w:szCs w:val="24"/>
+        </w:rPr>
+        <w:t>standardized</w:t>
+      </w:r>
+      <w:proofErr w:type="spellEnd"/>
+      <w:r>
+        <w:rPr>
+          <w:rFonts w:cs="Times New Roman"/>
+          <w:szCs w:val="24"/>
+        </w:rPr>
+        <w:t xml:space="preserve"> </w:t>
+      </w:r>
+      <w:proofErr w:type="spellStart"/>
+      <w:r>
+        <w:rPr>
+          <w:rFonts w:cs="Times New Roman"/>
+          <w:szCs w:val="24"/>
+        </w:rPr>
+        <w:t>blocks</w:t>
+      </w:r>
+      <w:proofErr w:type="spellEnd"/>
+      <w:r>
+        <w:rPr>
+          <w:rFonts w:cs="Times New Roman"/>
+          <w:szCs w:val="24"/>
+        </w:rPr>
+        <w:t xml:space="preserve">, </w:t>
+      </w:r>
+      <w:proofErr w:type="spellStart"/>
+      <w:r>
+        <w:rPr>
+          <w:rFonts w:cs="Times New Roman"/>
+          <w:szCs w:val="24"/>
+        </w:rPr>
+        <w:t>with</w:t>
+      </w:r>
+      <w:proofErr w:type="spellEnd"/>
+      <w:r>
+        <w:rPr>
+          <w:rFonts w:cs="Times New Roman"/>
+          <w:szCs w:val="24"/>
+        </w:rPr>
+        <w:t xml:space="preserve"> </w:t>
+      </w:r>
+      <w:proofErr w:type="spellStart"/>
+      <w:r>
+        <w:rPr>
+          <w:rFonts w:cs="Times New Roman"/>
+          <w:szCs w:val="24"/>
+        </w:rPr>
+        <w:t>the</w:t>
+      </w:r>
+      <w:proofErr w:type="spellEnd"/>
+      <w:r>
+        <w:rPr>
+          <w:rFonts w:cs="Times New Roman"/>
+          <w:szCs w:val="24"/>
+        </w:rPr>
+        <w:t xml:space="preserve"> </w:t>
+      </w:r>
+      <w:proofErr w:type="spellStart"/>
+      <w:r>
+        <w:rPr>
+          <w:rFonts w:cs="Times New Roman"/>
+          <w:szCs w:val="24"/>
+        </w:rPr>
+        <w:t>modifications</w:t>
+      </w:r>
+      <w:proofErr w:type="spellEnd"/>
+      <w:r>
+        <w:rPr>
+          <w:rFonts w:cs="Times New Roman"/>
+          <w:szCs w:val="24"/>
+        </w:rPr>
+        <w:t xml:space="preserve"> </w:t>
+      </w:r>
+      <w:proofErr w:type="spellStart"/>
+      <w:r>
+        <w:rPr>
+          <w:rFonts w:cs="Times New Roman"/>
+          <w:szCs w:val="24"/>
+        </w:rPr>
+        <w:t>necessary</w:t>
+      </w:r>
+      <w:proofErr w:type="spellEnd"/>
+      <w:r>
+        <w:rPr>
+          <w:rFonts w:cs="Times New Roman"/>
+          <w:szCs w:val="24"/>
+        </w:rPr>
+        <w:t xml:space="preserve"> </w:t>
+      </w:r>
+      <w:proofErr w:type="spellStart"/>
+      <w:r>
+        <w:rPr>
+          <w:rFonts w:cs="Times New Roman"/>
+          <w:szCs w:val="24"/>
+        </w:rPr>
+        <w:t>to</w:t>
+      </w:r>
+      <w:proofErr w:type="spellEnd"/>
+      <w:r>
+        <w:rPr>
+          <w:rFonts w:cs="Times New Roman"/>
+          <w:szCs w:val="24"/>
+        </w:rPr>
+        <w:t xml:space="preserve"> </w:t>
+      </w:r>
+      <w:proofErr w:type="spellStart"/>
+      <w:r>
+        <w:rPr>
+          <w:rFonts w:cs="Times New Roman"/>
+          <w:szCs w:val="24"/>
+        </w:rPr>
+        <w:t>master</w:t>
+      </w:r>
+      <w:proofErr w:type="spellEnd"/>
+      <w:r>
+        <w:rPr>
+          <w:rFonts w:cs="Times New Roman"/>
+          <w:szCs w:val="24"/>
+        </w:rPr>
+        <w:t xml:space="preserve"> a </w:t>
+      </w:r>
+      <w:proofErr w:type="spellStart"/>
+      <w:r>
+        <w:rPr>
+          <w:rFonts w:cs="Times New Roman"/>
+          <w:szCs w:val="24"/>
+        </w:rPr>
+        <w:t>specific</w:t>
+      </w:r>
+      <w:proofErr w:type="spellEnd"/>
+      <w:r>
+        <w:rPr>
+          <w:rFonts w:cs="Times New Roman"/>
+          <w:szCs w:val="24"/>
+        </w:rPr>
+        <w:t xml:space="preserve"> </w:t>
+      </w:r>
+      <w:proofErr w:type="spellStart"/>
+      <w:r>
+        <w:rPr>
+          <w:rFonts w:cs="Times New Roman"/>
+          <w:szCs w:val="24"/>
+        </w:rPr>
+        <w:t>problem</w:t>
+      </w:r>
+      <w:proofErr w:type="spellEnd"/>
+      <w:r>
+        <w:rPr>
+          <w:rFonts w:cs="Times New Roman"/>
+          <w:szCs w:val="24"/>
+        </w:rPr>
+        <w:t xml:space="preserve">, </w:t>
+      </w:r>
+      <w:proofErr w:type="spellStart"/>
+      <w:r>
+        <w:rPr>
+          <w:rFonts w:cs="Times New Roman"/>
+          <w:szCs w:val="24"/>
+        </w:rPr>
+        <w:t>can</w:t>
+      </w:r>
+      <w:proofErr w:type="spellEnd"/>
+      <w:r>
+        <w:rPr>
+          <w:rFonts w:cs="Times New Roman"/>
+          <w:szCs w:val="24"/>
+        </w:rPr>
+        <w:t xml:space="preserve"> </w:t>
+      </w:r>
+      <w:proofErr w:type="spellStart"/>
+      <w:r>
+        <w:rPr>
+          <w:rFonts w:cs="Times New Roman"/>
+          <w:szCs w:val="24"/>
+        </w:rPr>
+        <w:t>avoid</w:t>
+      </w:r>
+      <w:proofErr w:type="spellEnd"/>
+      <w:r>
+        <w:rPr>
+          <w:rFonts w:cs="Times New Roman"/>
+          <w:szCs w:val="24"/>
+        </w:rPr>
+        <w:t xml:space="preserve"> </w:t>
+      </w:r>
+      <w:proofErr w:type="spellStart"/>
+      <w:r>
+        <w:rPr>
+          <w:rFonts w:cs="Times New Roman"/>
+          <w:szCs w:val="24"/>
+        </w:rPr>
+        <w:t>wasting</w:t>
+      </w:r>
+      <w:proofErr w:type="spellEnd"/>
+      <w:r>
+        <w:rPr>
+          <w:rFonts w:cs="Times New Roman"/>
+          <w:szCs w:val="24"/>
+        </w:rPr>
+        <w:t xml:space="preserve"> hours </w:t>
+      </w:r>
+      <w:proofErr w:type="spellStart"/>
+      <w:r>
+        <w:rPr>
+          <w:rFonts w:cs="Times New Roman"/>
+          <w:szCs w:val="24"/>
+        </w:rPr>
+        <w:t>of</w:t>
+      </w:r>
+      <w:proofErr w:type="spellEnd"/>
+      <w:r>
+        <w:rPr>
+          <w:rFonts w:cs="Times New Roman"/>
+          <w:szCs w:val="24"/>
+        </w:rPr>
+        <w:t xml:space="preserve"> programming. In </w:t>
+      </w:r>
+      <w:proofErr w:type="spellStart"/>
+      <w:r>
+        <w:rPr>
+          <w:rFonts w:cs="Times New Roman"/>
+          <w:szCs w:val="24"/>
+        </w:rPr>
+        <w:t>view</w:t>
+      </w:r>
+      <w:proofErr w:type="spellEnd"/>
+      <w:r>
+        <w:rPr>
+          <w:rFonts w:cs="Times New Roman"/>
+          <w:szCs w:val="24"/>
+        </w:rPr>
+        <w:t xml:space="preserve"> </w:t>
+      </w:r>
+      <w:proofErr w:type="spellStart"/>
+      <w:r>
+        <w:rPr>
+          <w:rFonts w:cs="Times New Roman"/>
+          <w:szCs w:val="24"/>
+        </w:rPr>
+        <w:t>of</w:t>
+      </w:r>
+      <w:proofErr w:type="spellEnd"/>
+      <w:r>
+        <w:rPr>
+          <w:rFonts w:cs="Times New Roman"/>
+          <w:szCs w:val="24"/>
+        </w:rPr>
+        <w:t xml:space="preserve"> </w:t>
+      </w:r>
+      <w:proofErr w:type="spellStart"/>
+      <w:r>
+        <w:rPr>
+          <w:rFonts w:cs="Times New Roman"/>
+          <w:szCs w:val="24"/>
+        </w:rPr>
+        <w:t>these</w:t>
+      </w:r>
+      <w:proofErr w:type="spellEnd"/>
+      <w:r>
+        <w:rPr>
+          <w:rFonts w:cs="Times New Roman"/>
+          <w:szCs w:val="24"/>
+        </w:rPr>
+        <w:t xml:space="preserve"> </w:t>
+      </w:r>
+      <w:proofErr w:type="spellStart"/>
+      <w:r>
+        <w:rPr>
+          <w:rFonts w:cs="Times New Roman"/>
+          <w:szCs w:val="24"/>
+        </w:rPr>
+        <w:t>premises</w:t>
+      </w:r>
+      <w:proofErr w:type="spellEnd"/>
+      <w:r>
+        <w:rPr>
+          <w:rFonts w:cs="Times New Roman"/>
+          <w:szCs w:val="24"/>
+        </w:rPr>
+        <w:t xml:space="preserve">, </w:t>
+      </w:r>
+      <w:proofErr w:type="spellStart"/>
+      <w:r>
+        <w:rPr>
+          <w:rFonts w:cs="Times New Roman"/>
+          <w:szCs w:val="24"/>
+        </w:rPr>
+        <w:t>this</w:t>
+      </w:r>
+      <w:proofErr w:type="spellEnd"/>
+      <w:r>
+        <w:rPr>
+          <w:rFonts w:cs="Times New Roman"/>
+          <w:szCs w:val="24"/>
+        </w:rPr>
+        <w:t xml:space="preserve"> </w:t>
+      </w:r>
+      <w:proofErr w:type="spellStart"/>
+      <w:r>
+        <w:rPr>
+          <w:rFonts w:cs="Times New Roman"/>
+          <w:szCs w:val="24"/>
+        </w:rPr>
+        <w:t>work</w:t>
+      </w:r>
+      <w:proofErr w:type="spellEnd"/>
+      <w:r>
+        <w:rPr>
+          <w:rFonts w:cs="Times New Roman"/>
+          <w:szCs w:val="24"/>
+        </w:rPr>
+        <w:t xml:space="preserve"> </w:t>
+      </w:r>
+      <w:proofErr w:type="spellStart"/>
+      <w:r>
+        <w:rPr>
+          <w:rFonts w:cs="Times New Roman"/>
+          <w:szCs w:val="24"/>
+        </w:rPr>
+        <w:t>is</w:t>
+      </w:r>
+      <w:proofErr w:type="spellEnd"/>
+      <w:r>
+        <w:rPr>
+          <w:rFonts w:cs="Times New Roman"/>
+          <w:szCs w:val="24"/>
+        </w:rPr>
+        <w:t xml:space="preserve"> a </w:t>
+      </w:r>
+      <w:proofErr w:type="spellStart"/>
+      <w:r>
+        <w:rPr>
+          <w:rFonts w:cs="Times New Roman"/>
+          <w:szCs w:val="24"/>
+        </w:rPr>
+        <w:t>study</w:t>
+      </w:r>
+      <w:proofErr w:type="spellEnd"/>
+      <w:r>
+        <w:rPr>
+          <w:rFonts w:cs="Times New Roman"/>
+          <w:szCs w:val="24"/>
+        </w:rPr>
+        <w:t xml:space="preserve"> </w:t>
+      </w:r>
+      <w:proofErr w:type="spellStart"/>
+      <w:r>
+        <w:rPr>
+          <w:rFonts w:cs="Times New Roman"/>
+          <w:szCs w:val="24"/>
+        </w:rPr>
+        <w:t>of</w:t>
+      </w:r>
+      <w:proofErr w:type="spellEnd"/>
+      <w:r>
+        <w:rPr>
+          <w:rFonts w:cs="Times New Roman"/>
+          <w:szCs w:val="24"/>
+        </w:rPr>
+        <w:t xml:space="preserve"> software reuse </w:t>
+      </w:r>
+      <w:proofErr w:type="spellStart"/>
+      <w:r>
+        <w:rPr>
+          <w:rFonts w:cs="Times New Roman"/>
+          <w:szCs w:val="24"/>
+        </w:rPr>
+        <w:t>and</w:t>
+      </w:r>
+      <w:proofErr w:type="spellEnd"/>
+      <w:r>
+        <w:rPr>
+          <w:rFonts w:cs="Times New Roman"/>
+          <w:szCs w:val="24"/>
+        </w:rPr>
+        <w:t xml:space="preserve"> </w:t>
+      </w:r>
+      <w:proofErr w:type="spellStart"/>
+      <w:r>
+        <w:rPr>
+          <w:rFonts w:cs="Times New Roman"/>
+          <w:szCs w:val="24"/>
+        </w:rPr>
+        <w:t>template-based</w:t>
+      </w:r>
+      <w:proofErr w:type="spellEnd"/>
+      <w:r>
+        <w:rPr>
+          <w:rFonts w:cs="Times New Roman"/>
+          <w:szCs w:val="24"/>
+        </w:rPr>
+        <w:t xml:space="preserve"> </w:t>
+      </w:r>
+      <w:proofErr w:type="spellStart"/>
+      <w:r>
+        <w:rPr>
+          <w:rFonts w:cs="Times New Roman"/>
+          <w:szCs w:val="24"/>
+        </w:rPr>
+        <w:t>source</w:t>
+      </w:r>
+      <w:proofErr w:type="spellEnd"/>
+      <w:r>
+        <w:rPr>
+          <w:rFonts w:cs="Times New Roman"/>
+          <w:szCs w:val="24"/>
+        </w:rPr>
+        <w:t xml:space="preserve"> </w:t>
+      </w:r>
+      <w:proofErr w:type="spellStart"/>
+      <w:r>
+        <w:rPr>
+          <w:rFonts w:cs="Times New Roman"/>
+          <w:szCs w:val="24"/>
+        </w:rPr>
+        <w:t>code</w:t>
+      </w:r>
+      <w:proofErr w:type="spellEnd"/>
+      <w:r>
+        <w:rPr>
+          <w:rFonts w:cs="Times New Roman"/>
+          <w:szCs w:val="24"/>
+        </w:rPr>
+        <w:t xml:space="preserve"> </w:t>
+      </w:r>
+      <w:proofErr w:type="spellStart"/>
+      <w:r>
+        <w:rPr>
+          <w:rFonts w:cs="Times New Roman"/>
+          <w:szCs w:val="24"/>
+        </w:rPr>
+        <w:t>generation</w:t>
+      </w:r>
+      <w:proofErr w:type="spellEnd"/>
+      <w:r>
+        <w:rPr>
+          <w:rFonts w:cs="Times New Roman"/>
+          <w:szCs w:val="24"/>
+        </w:rPr>
+        <w:t xml:space="preserve">, </w:t>
+      </w:r>
+      <w:proofErr w:type="spellStart"/>
+      <w:r>
+        <w:rPr>
+          <w:rFonts w:cs="Times New Roman"/>
+          <w:szCs w:val="24"/>
+        </w:rPr>
+        <w:t>with</w:t>
+      </w:r>
+      <w:proofErr w:type="spellEnd"/>
+      <w:r>
+        <w:rPr>
+          <w:rFonts w:cs="Times New Roman"/>
+          <w:szCs w:val="24"/>
+        </w:rPr>
+        <w:t xml:space="preserve"> </w:t>
+      </w:r>
+      <w:proofErr w:type="spellStart"/>
+      <w:r>
+        <w:rPr>
+          <w:rFonts w:cs="Times New Roman"/>
+          <w:szCs w:val="24"/>
+        </w:rPr>
+        <w:t>the</w:t>
+      </w:r>
+      <w:proofErr w:type="spellEnd"/>
+      <w:r>
+        <w:rPr>
+          <w:rFonts w:cs="Times New Roman"/>
+          <w:szCs w:val="24"/>
+        </w:rPr>
+        <w:t xml:space="preserve"> </w:t>
       </w:r>
       <w:proofErr w:type="spellStart"/>
       <w:r>
@@ -1267,7 +2525,55 @@
           <w:rFonts w:cs="Times New Roman"/>
           <w:szCs w:val="24"/>
         </w:rPr>
-        <w:t xml:space="preserve"> tools </w:t>
+        <w:t xml:space="preserve"> </w:t>
+      </w:r>
+      <w:proofErr w:type="spellStart"/>
+      <w:r>
+        <w:rPr>
+          <w:rFonts w:cs="Times New Roman"/>
+          <w:szCs w:val="24"/>
+        </w:rPr>
+        <w:t>of</w:t>
+      </w:r>
+      <w:proofErr w:type="spellEnd"/>
+      <w:r>
+        <w:rPr>
+          <w:rFonts w:cs="Times New Roman"/>
+          <w:szCs w:val="24"/>
+        </w:rPr>
+        <w:t xml:space="preserve"> </w:t>
+      </w:r>
+      <w:proofErr w:type="spellStart"/>
+      <w:r>
+        <w:rPr>
+          <w:rFonts w:cs="Times New Roman"/>
+          <w:szCs w:val="24"/>
+        </w:rPr>
+        <w:t>an</w:t>
+      </w:r>
+      <w:proofErr w:type="spellEnd"/>
+      <w:r>
+        <w:rPr>
+          <w:rFonts w:cs="Times New Roman"/>
+          <w:szCs w:val="24"/>
+        </w:rPr>
+        <w:t xml:space="preserve"> </w:t>
+      </w:r>
+      <w:proofErr w:type="spellStart"/>
+      <w:r>
+        <w:rPr>
+          <w:rFonts w:cs="Times New Roman"/>
+          <w:szCs w:val="24"/>
+        </w:rPr>
+        <w:t>application</w:t>
+      </w:r>
+      <w:proofErr w:type="spellEnd"/>
+      <w:r>
+        <w:rPr>
+          <w:rFonts w:cs="Times New Roman"/>
+          <w:szCs w:val="24"/>
+        </w:rPr>
+        <w:t xml:space="preserve"> </w:t>
       </w:r>
       <w:proofErr w:type="spellStart"/>
       <w:r>
@@ -1291,71 +2597,39 @@
           <w:rFonts w:cs="Times New Roman"/>
           <w:szCs w:val="24"/>
         </w:rPr>
-        <w:t>speeds</w:t>
-      </w:r>
-      <w:proofErr w:type="spellEnd"/>
-      <w:r>
-        <w:rPr>
-          <w:rFonts w:cs="Times New Roman"/>
-          <w:szCs w:val="24"/>
-        </w:rPr>
-        <w:t xml:space="preserve"> </w:t>
-      </w:r>
-      <w:proofErr w:type="spellStart"/>
-      <w:r>
-        <w:rPr>
-          <w:rFonts w:cs="Times New Roman"/>
-          <w:szCs w:val="24"/>
-        </w:rPr>
-        <w:t>up</w:t>
-      </w:r>
-      <w:proofErr w:type="spellEnd"/>
-      <w:r>
-        <w:rPr>
-          <w:rFonts w:cs="Times New Roman"/>
-          <w:szCs w:val="24"/>
-        </w:rPr>
-        <w:t xml:space="preserve"> </w:t>
-      </w:r>
-      <w:proofErr w:type="spellStart"/>
-      <w:r>
-        <w:rPr>
-          <w:rFonts w:cs="Times New Roman"/>
-          <w:szCs w:val="24"/>
-        </w:rPr>
-        <w:t>the</w:t>
-      </w:r>
-      <w:proofErr w:type="spellEnd"/>
-      <w:r>
-        <w:rPr>
-          <w:rFonts w:cs="Times New Roman"/>
-          <w:szCs w:val="24"/>
-        </w:rPr>
-        <w:t xml:space="preserve"> </w:t>
-      </w:r>
-      <w:proofErr w:type="spellStart"/>
-      <w:r>
-        <w:rPr>
-          <w:rFonts w:cs="Times New Roman"/>
-          <w:szCs w:val="24"/>
-        </w:rPr>
-        <w:t>applications</w:t>
-      </w:r>
-      <w:proofErr w:type="spellEnd"/>
-      <w:r>
-        <w:rPr>
-          <w:rFonts w:cs="Times New Roman"/>
-          <w:szCs w:val="24"/>
-        </w:rPr>
-        <w:t xml:space="preserve"> </w:t>
-      </w:r>
-      <w:proofErr w:type="spellStart"/>
-      <w:r>
-        <w:rPr>
-          <w:rFonts w:cs="Times New Roman"/>
-          <w:szCs w:val="24"/>
-        </w:rPr>
-        <w:t>deployment</w:t>
+        <w:t>generates</w:t>
+      </w:r>
+      <w:proofErr w:type="spellEnd"/>
+      <w:r>
+        <w:rPr>
+          <w:rFonts w:cs="Times New Roman"/>
+          <w:szCs w:val="24"/>
+        </w:rPr>
+        <w:t xml:space="preserve"> a data </w:t>
+      </w:r>
+      <w:proofErr w:type="spellStart"/>
+      <w:r>
+        <w:rPr>
+          <w:rFonts w:cs="Times New Roman"/>
+          <w:szCs w:val="24"/>
+        </w:rPr>
+        <w:t>presentation</w:t>
+      </w:r>
+      <w:proofErr w:type="spellEnd"/>
+      <w:r>
+        <w:rPr>
+          <w:rFonts w:cs="Times New Roman"/>
+          <w:szCs w:val="24"/>
+        </w:rPr>
+        <w:t xml:space="preserve"> </w:t>
+      </w:r>
+      <w:proofErr w:type="spellStart"/>
+      <w:r>
+        <w:rPr>
+          <w:rFonts w:cs="Times New Roman"/>
+          <w:szCs w:val="24"/>
+        </w:rPr>
+        <w:t>chart</w:t>
       </w:r>
       <w:proofErr w:type="spellEnd"/>
       <w:r>
@@ -1371,31 +2645,143 @@
           <w:rFonts w:cs="Times New Roman"/>
           <w:szCs w:val="24"/>
         </w:rPr>
-        <w:t>the</w:t>
-      </w:r>
-      <w:proofErr w:type="spellEnd"/>
-      <w:r>
-        <w:rPr>
-          <w:rFonts w:cs="Times New Roman"/>
-          <w:szCs w:val="24"/>
-        </w:rPr>
-        <w:t xml:space="preserve"> </w:t>
-      </w:r>
-      <w:proofErr w:type="spellStart"/>
-      <w:r>
-        <w:rPr>
-          <w:rFonts w:cs="Times New Roman"/>
-          <w:szCs w:val="24"/>
-        </w:rPr>
-        <w:t>shortest</w:t>
-      </w:r>
-      <w:proofErr w:type="spellEnd"/>
-      <w:r>
-        <w:rPr>
-          <w:rFonts w:cs="Times New Roman"/>
-          <w:szCs w:val="24"/>
-        </w:rPr>
-        <w:t xml:space="preserve"> schedule. In software </w:t>
+        <w:t>graphic</w:t>
+      </w:r>
+      <w:proofErr w:type="spellEnd"/>
+      <w:r>
+        <w:rPr>
+          <w:rFonts w:cs="Times New Roman"/>
+          <w:szCs w:val="24"/>
+        </w:rPr>
+        <w:t xml:space="preserve"> </w:t>
+      </w:r>
+      <w:proofErr w:type="spellStart"/>
+      <w:r>
+        <w:rPr>
+          <w:rFonts w:cs="Times New Roman"/>
+          <w:szCs w:val="24"/>
+        </w:rPr>
+        <w:t>format</w:t>
+      </w:r>
+      <w:proofErr w:type="spellEnd"/>
+      <w:r>
+        <w:rPr>
+          <w:rFonts w:cs="Times New Roman"/>
+          <w:szCs w:val="24"/>
+        </w:rPr>
+        <w:t xml:space="preserve">, </w:t>
+      </w:r>
+      <w:proofErr w:type="spellStart"/>
+      <w:r>
+        <w:rPr>
+          <w:rFonts w:cs="Times New Roman"/>
+          <w:szCs w:val="24"/>
+        </w:rPr>
+        <w:t>which</w:t>
+      </w:r>
+      <w:proofErr w:type="spellEnd"/>
+      <w:r>
+        <w:rPr>
+          <w:rFonts w:cs="Times New Roman"/>
+          <w:szCs w:val="24"/>
+        </w:rPr>
+        <w:t xml:space="preserve"> </w:t>
+      </w:r>
+      <w:proofErr w:type="spellStart"/>
+      <w:r>
+        <w:rPr>
+          <w:rFonts w:cs="Times New Roman"/>
+          <w:szCs w:val="24"/>
+        </w:rPr>
+        <w:t>we</w:t>
+      </w:r>
+      <w:proofErr w:type="spellEnd"/>
+      <w:r>
+        <w:rPr>
+          <w:rFonts w:cs="Times New Roman"/>
+          <w:szCs w:val="24"/>
+        </w:rPr>
+        <w:t xml:space="preserve"> </w:t>
+      </w:r>
+      <w:proofErr w:type="spellStart"/>
+      <w:r>
+        <w:rPr>
+          <w:rFonts w:cs="Times New Roman"/>
+          <w:szCs w:val="24"/>
+        </w:rPr>
+        <w:t>commonly</w:t>
+      </w:r>
+      <w:proofErr w:type="spellEnd"/>
+      <w:r>
+        <w:rPr>
+          <w:rFonts w:cs="Times New Roman"/>
+          <w:szCs w:val="24"/>
+        </w:rPr>
+        <w:t xml:space="preserve"> </w:t>
+      </w:r>
+      <w:proofErr w:type="spellStart"/>
+      <w:r>
+        <w:rPr>
+          <w:rFonts w:cs="Times New Roman"/>
+          <w:szCs w:val="24"/>
+        </w:rPr>
+        <w:t>call</w:t>
+      </w:r>
+      <w:proofErr w:type="spellEnd"/>
+      <w:r>
+        <w:rPr>
+          <w:rFonts w:cs="Times New Roman"/>
+          <w:szCs w:val="24"/>
+        </w:rPr>
+        <w:t xml:space="preserve"> Dashboards.</w:t>
+      </w:r>
+    </w:p>
+    <w:p>
+      <w:pPr>
+        <w:spacing w:line="240" w:lineRule="auto"/>
+        <w:rPr>
+          <w:rFonts w:cs="Times New Roman"/>
+          <w:szCs w:val="24"/>
+        </w:rPr>
+      </w:pPr>
+    </w:p>
+    <w:p>
+      <w:pPr>
+        <w:spacing w:line="240" w:lineRule="auto"/>
+        <w:rPr>
+          <w:rFonts w:cs="Times New Roman"/>
+          <w:szCs w:val="24"/>
+        </w:rPr>
+      </w:pPr>
+      <w:proofErr w:type="spellStart"/>
+      <w:r>
+        <w:rPr>
+          <w:rFonts w:cs="Times New Roman"/>
+          <w:szCs w:val="24"/>
+        </w:rPr>
+        <w:t>Key</w:t>
+      </w:r>
+      <w:r>
+        <w:rPr>
+          <w:rFonts w:cs="Times New Roman"/>
+          <w:szCs w:val="24"/>
+        </w:rPr>
+        <w:t>words</w:t>
+      </w:r>
+      <w:proofErr w:type="spellEnd"/>
+      <w:r>
+        <w:rPr>
+          <w:rFonts w:cs="Times New Roman"/>
+          <w:szCs w:val="24"/>
+        </w:rPr>
+        <w:t xml:space="preserve">: </w:t>
+      </w:r>
+      <w:r>
+        <w:rPr>
+          <w:rFonts w:cs="Times New Roman"/>
+          <w:szCs w:val="24"/>
+        </w:rPr>
+        <w:t xml:space="preserve">Software </w:t>
       </w:r>
       <w:proofErr w:type="spellStart"/>
       <w:r>
@@ -1411,1018 +2797,6 @@
           <w:rFonts w:cs="Times New Roman"/>
           <w:szCs w:val="24"/>
         </w:rPr>
-        <w:t xml:space="preserve">, </w:t>
-      </w:r>
-      <w:proofErr w:type="spellStart"/>
-      <w:r>
-        <w:rPr>
-          <w:rFonts w:cs="Times New Roman"/>
-          <w:szCs w:val="24"/>
-        </w:rPr>
-        <w:t>language</w:t>
-      </w:r>
-      <w:proofErr w:type="spellEnd"/>
-      <w:r>
-        <w:rPr>
-          <w:rFonts w:cs="Times New Roman"/>
-          <w:szCs w:val="24"/>
-        </w:rPr>
-        <w:t xml:space="preserve"> </w:t>
-      </w:r>
-      <w:proofErr w:type="spellStart"/>
-      <w:r>
-        <w:rPr>
-          <w:rFonts w:cs="Times New Roman"/>
-          <w:szCs w:val="24"/>
-        </w:rPr>
-        <w:t>independently</w:t>
-      </w:r>
-      <w:proofErr w:type="spellEnd"/>
-      <w:r>
-        <w:rPr>
-          <w:rFonts w:cs="Times New Roman"/>
-          <w:szCs w:val="24"/>
-        </w:rPr>
-        <w:t xml:space="preserve">, </w:t>
-      </w:r>
-      <w:proofErr w:type="spellStart"/>
-      <w:r>
-        <w:rPr>
-          <w:rFonts w:cs="Times New Roman"/>
-          <w:szCs w:val="24"/>
-        </w:rPr>
-        <w:t>the</w:t>
-      </w:r>
-      <w:proofErr w:type="spellEnd"/>
-      <w:r>
-        <w:rPr>
-          <w:rFonts w:cs="Times New Roman"/>
-          <w:szCs w:val="24"/>
-        </w:rPr>
-        <w:t xml:space="preserve"> </w:t>
-      </w:r>
-      <w:proofErr w:type="spellStart"/>
-      <w:r>
-        <w:rPr>
-          <w:rFonts w:cs="Times New Roman"/>
-          <w:szCs w:val="24"/>
-        </w:rPr>
-        <w:t>need</w:t>
-      </w:r>
-      <w:proofErr w:type="spellEnd"/>
-      <w:r>
-        <w:rPr>
-          <w:rFonts w:cs="Times New Roman"/>
-          <w:szCs w:val="24"/>
-        </w:rPr>
-        <w:t xml:space="preserve"> </w:t>
-      </w:r>
-      <w:proofErr w:type="spellStart"/>
-      <w:r>
-        <w:rPr>
-          <w:rFonts w:cs="Times New Roman"/>
-          <w:szCs w:val="24"/>
-        </w:rPr>
-        <w:t>of</w:t>
-      </w:r>
-      <w:proofErr w:type="spellEnd"/>
-      <w:r>
-        <w:rPr>
-          <w:rFonts w:cs="Times New Roman"/>
-          <w:szCs w:val="24"/>
-        </w:rPr>
-        <w:t xml:space="preserve"> </w:t>
-      </w:r>
-      <w:proofErr w:type="spellStart"/>
-      <w:r>
-        <w:rPr>
-          <w:rFonts w:cs="Times New Roman"/>
-          <w:szCs w:val="24"/>
-        </w:rPr>
-        <w:t>coding</w:t>
-      </w:r>
-      <w:proofErr w:type="spellEnd"/>
-      <w:r>
-        <w:rPr>
-          <w:rFonts w:cs="Times New Roman"/>
-          <w:szCs w:val="24"/>
-        </w:rPr>
-        <w:t xml:space="preserve"> </w:t>
-      </w:r>
-      <w:proofErr w:type="spellStart"/>
-      <w:r>
-        <w:rPr>
-          <w:rFonts w:cs="Times New Roman"/>
-          <w:szCs w:val="24"/>
-        </w:rPr>
-        <w:t>large</w:t>
-      </w:r>
-      <w:proofErr w:type="spellEnd"/>
-      <w:r>
-        <w:rPr>
-          <w:rFonts w:cs="Times New Roman"/>
-          <w:szCs w:val="24"/>
-        </w:rPr>
-        <w:t xml:space="preserve"> </w:t>
-      </w:r>
-      <w:proofErr w:type="spellStart"/>
-      <w:r>
-        <w:rPr>
-          <w:rFonts w:cs="Times New Roman"/>
-          <w:szCs w:val="24"/>
-        </w:rPr>
-        <w:t>and</w:t>
-      </w:r>
-      <w:proofErr w:type="spellEnd"/>
-      <w:r>
-        <w:rPr>
-          <w:rFonts w:cs="Times New Roman"/>
-          <w:szCs w:val="24"/>
-        </w:rPr>
-        <w:t xml:space="preserve"> </w:t>
-      </w:r>
-      <w:proofErr w:type="spellStart"/>
-      <w:r>
-        <w:rPr>
-          <w:rFonts w:cs="Times New Roman"/>
-          <w:szCs w:val="24"/>
-        </w:rPr>
-        <w:t>complex</w:t>
-      </w:r>
-      <w:proofErr w:type="spellEnd"/>
-      <w:r>
-        <w:rPr>
-          <w:rFonts w:cs="Times New Roman"/>
-          <w:szCs w:val="24"/>
-        </w:rPr>
-        <w:t xml:space="preserve"> </w:t>
-      </w:r>
-      <w:proofErr w:type="spellStart"/>
-      <w:r>
-        <w:rPr>
-          <w:rFonts w:cs="Times New Roman"/>
-          <w:szCs w:val="24"/>
-        </w:rPr>
-        <w:t>blocks</w:t>
-      </w:r>
-      <w:proofErr w:type="spellEnd"/>
-      <w:r>
-        <w:rPr>
-          <w:rFonts w:cs="Times New Roman"/>
-          <w:szCs w:val="24"/>
-        </w:rPr>
-        <w:t xml:space="preserve"> </w:t>
-      </w:r>
-      <w:proofErr w:type="spellStart"/>
-      <w:r>
-        <w:rPr>
-          <w:rFonts w:cs="Times New Roman"/>
-          <w:szCs w:val="24"/>
-        </w:rPr>
-        <w:t>recurrently</w:t>
-      </w:r>
-      <w:proofErr w:type="spellEnd"/>
-      <w:r>
-        <w:rPr>
-          <w:rFonts w:cs="Times New Roman"/>
-          <w:szCs w:val="24"/>
-        </w:rPr>
-        <w:t xml:space="preserve"> </w:t>
-      </w:r>
-      <w:proofErr w:type="spellStart"/>
-      <w:r>
-        <w:rPr>
-          <w:rFonts w:cs="Times New Roman"/>
-          <w:szCs w:val="24"/>
-        </w:rPr>
-        <w:t>it’s</w:t>
-      </w:r>
-      <w:proofErr w:type="spellEnd"/>
-      <w:r>
-        <w:rPr>
-          <w:rFonts w:cs="Times New Roman"/>
-          <w:szCs w:val="24"/>
-        </w:rPr>
-        <w:t xml:space="preserve"> usual </w:t>
-      </w:r>
-      <w:proofErr w:type="spellStart"/>
-      <w:r>
-        <w:rPr>
-          <w:rFonts w:cs="Times New Roman"/>
-          <w:szCs w:val="24"/>
-        </w:rPr>
-        <w:t>to</w:t>
-      </w:r>
-      <w:proofErr w:type="spellEnd"/>
-      <w:r>
-        <w:rPr>
-          <w:rFonts w:cs="Times New Roman"/>
-          <w:szCs w:val="24"/>
-        </w:rPr>
-        <w:t xml:space="preserve"> IT </w:t>
-      </w:r>
-      <w:proofErr w:type="spellStart"/>
-      <w:r>
-        <w:rPr>
-          <w:rFonts w:cs="Times New Roman"/>
-          <w:szCs w:val="24"/>
-        </w:rPr>
-        <w:t>professionals</w:t>
-      </w:r>
-      <w:proofErr w:type="spellEnd"/>
-      <w:r>
-        <w:rPr>
-          <w:rFonts w:cs="Times New Roman"/>
-          <w:szCs w:val="24"/>
-        </w:rPr>
-        <w:t xml:space="preserve"> </w:t>
-      </w:r>
-      <w:proofErr w:type="spellStart"/>
-      <w:proofErr w:type="gramStart"/>
-      <w:r>
-        <w:rPr>
-          <w:rFonts w:cs="Times New Roman"/>
-          <w:szCs w:val="24"/>
-        </w:rPr>
-        <w:t>day</w:t>
-      </w:r>
-      <w:proofErr w:type="spellEnd"/>
-      <w:proofErr w:type="gramEnd"/>
-      <w:r>
-        <w:rPr>
-          <w:rFonts w:cs="Times New Roman"/>
-          <w:szCs w:val="24"/>
-        </w:rPr>
-        <w:t xml:space="preserve"> </w:t>
-      </w:r>
-      <w:proofErr w:type="spellStart"/>
-      <w:r>
-        <w:rPr>
-          <w:rFonts w:cs="Times New Roman"/>
-          <w:szCs w:val="24"/>
-        </w:rPr>
-        <w:t>by</w:t>
-      </w:r>
-      <w:proofErr w:type="spellEnd"/>
-      <w:r>
-        <w:rPr>
-          <w:rFonts w:cs="Times New Roman"/>
-          <w:szCs w:val="24"/>
-        </w:rPr>
-        <w:t xml:space="preserve"> </w:t>
-      </w:r>
-      <w:proofErr w:type="spellStart"/>
-      <w:r>
-        <w:rPr>
-          <w:rFonts w:cs="Times New Roman"/>
-          <w:szCs w:val="24"/>
-        </w:rPr>
-        <w:t>day</w:t>
-      </w:r>
-      <w:proofErr w:type="spellEnd"/>
-      <w:r>
-        <w:rPr>
-          <w:rFonts w:cs="Times New Roman"/>
-          <w:szCs w:val="24"/>
-        </w:rPr>
-        <w:t xml:space="preserve">, </w:t>
-      </w:r>
-      <w:proofErr w:type="spellStart"/>
-      <w:r>
-        <w:rPr>
-          <w:rFonts w:cs="Times New Roman"/>
-          <w:szCs w:val="24"/>
-        </w:rPr>
-        <w:t>so</w:t>
-      </w:r>
-      <w:proofErr w:type="spellEnd"/>
-      <w:r>
-        <w:rPr>
-          <w:rFonts w:cs="Times New Roman"/>
-          <w:szCs w:val="24"/>
-        </w:rPr>
-        <w:t xml:space="preserve"> </w:t>
-      </w:r>
-      <w:proofErr w:type="spellStart"/>
-      <w:r>
-        <w:rPr>
-          <w:rFonts w:cs="Times New Roman"/>
-          <w:szCs w:val="24"/>
-        </w:rPr>
-        <w:t>any</w:t>
-      </w:r>
-      <w:proofErr w:type="spellEnd"/>
-      <w:r>
-        <w:rPr>
-          <w:rFonts w:cs="Times New Roman"/>
-          <w:szCs w:val="24"/>
-        </w:rPr>
-        <w:t xml:space="preserve"> tool </w:t>
-      </w:r>
-      <w:proofErr w:type="spellStart"/>
-      <w:r>
-        <w:rPr>
-          <w:rFonts w:cs="Times New Roman"/>
-          <w:szCs w:val="24"/>
-        </w:rPr>
-        <w:t>that</w:t>
-      </w:r>
-      <w:proofErr w:type="spellEnd"/>
-      <w:r>
-        <w:rPr>
-          <w:rFonts w:cs="Times New Roman"/>
-          <w:szCs w:val="24"/>
-        </w:rPr>
-        <w:t xml:space="preserve"> </w:t>
-      </w:r>
-      <w:proofErr w:type="spellStart"/>
-      <w:r>
-        <w:rPr>
-          <w:rFonts w:cs="Times New Roman"/>
-          <w:szCs w:val="24"/>
-        </w:rPr>
-        <w:t>reduces</w:t>
-      </w:r>
-      <w:proofErr w:type="spellEnd"/>
-      <w:r>
-        <w:rPr>
-          <w:rFonts w:cs="Times New Roman"/>
-          <w:szCs w:val="24"/>
-        </w:rPr>
-        <w:t xml:space="preserve"> </w:t>
-      </w:r>
-      <w:proofErr w:type="spellStart"/>
-      <w:r>
-        <w:rPr>
-          <w:rFonts w:cs="Times New Roman"/>
-          <w:szCs w:val="24"/>
-        </w:rPr>
-        <w:t>the</w:t>
-      </w:r>
-      <w:proofErr w:type="spellEnd"/>
-      <w:r>
-        <w:rPr>
-          <w:rFonts w:cs="Times New Roman"/>
-          <w:szCs w:val="24"/>
-        </w:rPr>
-        <w:t xml:space="preserve"> </w:t>
-      </w:r>
-      <w:proofErr w:type="spellStart"/>
-      <w:r>
-        <w:rPr>
-          <w:rFonts w:cs="Times New Roman"/>
-          <w:szCs w:val="24"/>
-        </w:rPr>
-        <w:t>workload</w:t>
-      </w:r>
-      <w:proofErr w:type="spellEnd"/>
-      <w:r>
-        <w:rPr>
-          <w:rFonts w:cs="Times New Roman"/>
-          <w:szCs w:val="24"/>
-        </w:rPr>
-        <w:t xml:space="preserve"> </w:t>
-      </w:r>
-      <w:proofErr w:type="spellStart"/>
-      <w:r>
-        <w:rPr>
-          <w:rFonts w:cs="Times New Roman"/>
-          <w:szCs w:val="24"/>
-        </w:rPr>
-        <w:t>of</w:t>
-      </w:r>
-      <w:proofErr w:type="spellEnd"/>
-      <w:r>
-        <w:rPr>
-          <w:rFonts w:cs="Times New Roman"/>
-          <w:szCs w:val="24"/>
-        </w:rPr>
-        <w:t xml:space="preserve"> </w:t>
-      </w:r>
-      <w:proofErr w:type="spellStart"/>
-      <w:r>
-        <w:rPr>
-          <w:rFonts w:cs="Times New Roman"/>
-          <w:szCs w:val="24"/>
-        </w:rPr>
-        <w:t>coding</w:t>
-      </w:r>
-      <w:proofErr w:type="spellEnd"/>
-      <w:r>
-        <w:rPr>
-          <w:rFonts w:cs="Times New Roman"/>
-          <w:szCs w:val="24"/>
-        </w:rPr>
-        <w:t xml:space="preserve"> </w:t>
-      </w:r>
-      <w:proofErr w:type="spellStart"/>
-      <w:r>
-        <w:rPr>
-          <w:rFonts w:cs="Times New Roman"/>
-          <w:szCs w:val="24"/>
-        </w:rPr>
-        <w:t>this</w:t>
-      </w:r>
-      <w:proofErr w:type="spellEnd"/>
-      <w:r>
-        <w:rPr>
-          <w:rFonts w:cs="Times New Roman"/>
-          <w:szCs w:val="24"/>
-        </w:rPr>
-        <w:t xml:space="preserve"> </w:t>
-      </w:r>
-      <w:proofErr w:type="spellStart"/>
-      <w:r>
-        <w:rPr>
-          <w:rFonts w:cs="Times New Roman"/>
-          <w:szCs w:val="24"/>
-        </w:rPr>
-        <w:t>standarized</w:t>
-      </w:r>
-      <w:proofErr w:type="spellEnd"/>
-      <w:r>
-        <w:rPr>
-          <w:rFonts w:cs="Times New Roman"/>
-          <w:szCs w:val="24"/>
-        </w:rPr>
-        <w:t xml:space="preserve"> </w:t>
-      </w:r>
-      <w:proofErr w:type="spellStart"/>
-      <w:r>
-        <w:rPr>
-          <w:rFonts w:cs="Times New Roman"/>
-          <w:szCs w:val="24"/>
-        </w:rPr>
-        <w:t>blocks</w:t>
-      </w:r>
-      <w:proofErr w:type="spellEnd"/>
-      <w:r>
-        <w:rPr>
-          <w:rFonts w:cs="Times New Roman"/>
-          <w:szCs w:val="24"/>
-        </w:rPr>
-        <w:t xml:space="preserve"> </w:t>
-      </w:r>
-      <w:proofErr w:type="spellStart"/>
-      <w:r>
-        <w:rPr>
-          <w:rFonts w:cs="Times New Roman"/>
-          <w:szCs w:val="24"/>
-        </w:rPr>
-        <w:t>can</w:t>
-      </w:r>
-      <w:proofErr w:type="spellEnd"/>
-      <w:r>
-        <w:rPr>
-          <w:rFonts w:cs="Times New Roman"/>
-          <w:szCs w:val="24"/>
-        </w:rPr>
-        <w:t xml:space="preserve"> </w:t>
-      </w:r>
-      <w:proofErr w:type="spellStart"/>
-      <w:r>
-        <w:rPr>
-          <w:rFonts w:cs="Times New Roman"/>
-          <w:szCs w:val="24"/>
-        </w:rPr>
-        <w:t>save</w:t>
-      </w:r>
-      <w:proofErr w:type="spellEnd"/>
-      <w:r>
-        <w:rPr>
-          <w:rFonts w:cs="Times New Roman"/>
-          <w:szCs w:val="24"/>
-        </w:rPr>
-        <w:t xml:space="preserve"> </w:t>
-      </w:r>
-      <w:proofErr w:type="spellStart"/>
-      <w:r>
-        <w:rPr>
-          <w:rFonts w:cs="Times New Roman"/>
-          <w:szCs w:val="24"/>
-        </w:rPr>
-        <w:t>several</w:t>
-      </w:r>
-      <w:proofErr w:type="spellEnd"/>
-      <w:r>
-        <w:rPr>
-          <w:rFonts w:cs="Times New Roman"/>
-          <w:szCs w:val="24"/>
-        </w:rPr>
-        <w:t xml:space="preserve"> </w:t>
-      </w:r>
-      <w:proofErr w:type="spellStart"/>
-      <w:r>
-        <w:rPr>
-          <w:rFonts w:cs="Times New Roman"/>
-          <w:szCs w:val="24"/>
-        </w:rPr>
-        <w:t>coding</w:t>
-      </w:r>
-      <w:proofErr w:type="spellEnd"/>
-      <w:r>
-        <w:rPr>
-          <w:rFonts w:cs="Times New Roman"/>
-          <w:szCs w:val="24"/>
-        </w:rPr>
-        <w:t xml:space="preserve"> hours. </w:t>
-      </w:r>
-      <w:proofErr w:type="spellStart"/>
-      <w:r>
-        <w:rPr>
-          <w:rFonts w:cs="Times New Roman"/>
-          <w:szCs w:val="24"/>
-        </w:rPr>
-        <w:t>On</w:t>
-      </w:r>
-      <w:proofErr w:type="spellEnd"/>
-      <w:r>
-        <w:rPr>
-          <w:rFonts w:cs="Times New Roman"/>
-          <w:szCs w:val="24"/>
-        </w:rPr>
-        <w:t xml:space="preserve"> </w:t>
-      </w:r>
-      <w:proofErr w:type="spellStart"/>
-      <w:r>
-        <w:rPr>
-          <w:rFonts w:cs="Times New Roman"/>
-          <w:szCs w:val="24"/>
-        </w:rPr>
-        <w:t>the</w:t>
-      </w:r>
-      <w:proofErr w:type="spellEnd"/>
-      <w:r>
-        <w:rPr>
-          <w:rFonts w:cs="Times New Roman"/>
-          <w:szCs w:val="24"/>
-        </w:rPr>
-        <w:t xml:space="preserve"> face </w:t>
-      </w:r>
-      <w:proofErr w:type="spellStart"/>
-      <w:r>
-        <w:rPr>
-          <w:rFonts w:cs="Times New Roman"/>
-          <w:szCs w:val="24"/>
-        </w:rPr>
-        <w:t>of</w:t>
-      </w:r>
-      <w:proofErr w:type="spellEnd"/>
-      <w:r>
-        <w:rPr>
-          <w:rFonts w:cs="Times New Roman"/>
-          <w:szCs w:val="24"/>
-        </w:rPr>
-        <w:t xml:space="preserve"> </w:t>
-      </w:r>
-      <w:proofErr w:type="spellStart"/>
-      <w:r>
-        <w:rPr>
-          <w:rFonts w:cs="Times New Roman"/>
-          <w:szCs w:val="24"/>
-        </w:rPr>
-        <w:t>this</w:t>
-      </w:r>
-      <w:proofErr w:type="spellEnd"/>
-      <w:r>
-        <w:rPr>
-          <w:rFonts w:cs="Times New Roman"/>
-          <w:szCs w:val="24"/>
-        </w:rPr>
-        <w:t xml:space="preserve"> premisses, </w:t>
-      </w:r>
-      <w:proofErr w:type="spellStart"/>
-      <w:r>
-        <w:rPr>
-          <w:rFonts w:cs="Times New Roman"/>
-          <w:szCs w:val="24"/>
-        </w:rPr>
-        <w:t>this</w:t>
-      </w:r>
-      <w:proofErr w:type="spellEnd"/>
-      <w:r>
-        <w:rPr>
-          <w:rFonts w:cs="Times New Roman"/>
-          <w:szCs w:val="24"/>
-        </w:rPr>
-        <w:t xml:space="preserve"> </w:t>
-      </w:r>
-      <w:proofErr w:type="spellStart"/>
-      <w:r>
-        <w:rPr>
-          <w:rFonts w:cs="Times New Roman"/>
-          <w:szCs w:val="24"/>
-        </w:rPr>
-        <w:t>research</w:t>
-      </w:r>
-      <w:proofErr w:type="spellEnd"/>
-      <w:r>
-        <w:rPr>
-          <w:rFonts w:cs="Times New Roman"/>
-          <w:szCs w:val="24"/>
-        </w:rPr>
-        <w:t xml:space="preserve"> </w:t>
-      </w:r>
-      <w:proofErr w:type="spellStart"/>
-      <w:r>
-        <w:rPr>
-          <w:rFonts w:cs="Times New Roman"/>
-          <w:szCs w:val="24"/>
-        </w:rPr>
-        <w:t>work</w:t>
-      </w:r>
-      <w:proofErr w:type="spellEnd"/>
-      <w:r>
-        <w:rPr>
-          <w:rFonts w:cs="Times New Roman"/>
-          <w:szCs w:val="24"/>
-        </w:rPr>
-        <w:t xml:space="preserve"> </w:t>
-      </w:r>
-      <w:proofErr w:type="spellStart"/>
-      <w:r>
-        <w:rPr>
-          <w:rFonts w:cs="Times New Roman"/>
-          <w:szCs w:val="24"/>
-        </w:rPr>
-        <w:t>aims</w:t>
-      </w:r>
-      <w:proofErr w:type="spellEnd"/>
-      <w:r>
-        <w:rPr>
-          <w:rFonts w:cs="Times New Roman"/>
-          <w:szCs w:val="24"/>
-        </w:rPr>
-        <w:t xml:space="preserve"> </w:t>
-      </w:r>
-      <w:proofErr w:type="spellStart"/>
-      <w:r>
-        <w:rPr>
-          <w:rFonts w:cs="Times New Roman"/>
-          <w:szCs w:val="24"/>
-        </w:rPr>
-        <w:t>to</w:t>
-      </w:r>
-      <w:proofErr w:type="spellEnd"/>
-      <w:r>
-        <w:rPr>
-          <w:rFonts w:cs="Times New Roman"/>
-          <w:szCs w:val="24"/>
-        </w:rPr>
-        <w:t xml:space="preserve"> </w:t>
-      </w:r>
-      <w:proofErr w:type="spellStart"/>
-      <w:r>
-        <w:rPr>
-          <w:rFonts w:cs="Times New Roman"/>
-          <w:szCs w:val="24"/>
-        </w:rPr>
-        <w:t>study</w:t>
-      </w:r>
-      <w:proofErr w:type="spellEnd"/>
-      <w:r>
-        <w:rPr>
-          <w:rFonts w:cs="Times New Roman"/>
-          <w:szCs w:val="24"/>
-        </w:rPr>
-        <w:t xml:space="preserve"> </w:t>
-      </w:r>
-      <w:del w:id="5" w:author="glaubergad" w:date="2019-03-04T20:21:00Z">
-        <w:r>
-          <w:rPr>
-            <w:rFonts w:cs="Times New Roman"/>
-            <w:szCs w:val="24"/>
-          </w:rPr>
-          <w:delText>design patterns for</w:delText>
-        </w:r>
-      </w:del>
-      <w:ins w:id="6" w:author="glaubergad" w:date="2019-03-04T20:21:00Z">
-        <w:r>
-          <w:rPr>
-            <w:rFonts w:cs="Times New Roman"/>
-            <w:szCs w:val="24"/>
-          </w:rPr>
-          <w:t xml:space="preserve">software reuse </w:t>
-        </w:r>
-        <w:proofErr w:type="spellStart"/>
-        <w:r>
-          <w:rPr>
-            <w:rFonts w:cs="Times New Roman"/>
-            <w:szCs w:val="24"/>
-          </w:rPr>
-          <w:t>and</w:t>
-        </w:r>
-      </w:ins>
-      <w:proofErr w:type="spellEnd"/>
-      <w:r>
-        <w:rPr>
-          <w:rFonts w:cs="Times New Roman"/>
-          <w:szCs w:val="24"/>
-        </w:rPr>
-        <w:t xml:space="preserve"> </w:t>
-      </w:r>
-      <w:proofErr w:type="spellStart"/>
-      <w:r>
-        <w:rPr>
-          <w:rFonts w:cs="Times New Roman"/>
-          <w:szCs w:val="24"/>
-        </w:rPr>
-        <w:t>source</w:t>
-      </w:r>
-      <w:proofErr w:type="spellEnd"/>
-      <w:r>
-        <w:rPr>
-          <w:rFonts w:cs="Times New Roman"/>
-          <w:szCs w:val="24"/>
-        </w:rPr>
-        <w:t xml:space="preserve"> </w:t>
-      </w:r>
-      <w:proofErr w:type="spellStart"/>
-      <w:r>
-        <w:rPr>
-          <w:rFonts w:cs="Times New Roman"/>
-          <w:szCs w:val="24"/>
-        </w:rPr>
-        <w:t>code</w:t>
-      </w:r>
-      <w:proofErr w:type="spellEnd"/>
-      <w:r>
-        <w:rPr>
-          <w:rFonts w:cs="Times New Roman"/>
-          <w:szCs w:val="24"/>
-        </w:rPr>
-        <w:t xml:space="preserve"> </w:t>
-      </w:r>
-      <w:proofErr w:type="spellStart"/>
-      <w:r>
-        <w:rPr>
-          <w:rFonts w:cs="Times New Roman"/>
-          <w:szCs w:val="24"/>
-        </w:rPr>
-        <w:t>generating</w:t>
-      </w:r>
-      <w:proofErr w:type="spellEnd"/>
-      <w:r>
-        <w:rPr>
-          <w:rFonts w:cs="Times New Roman"/>
-          <w:szCs w:val="24"/>
-        </w:rPr>
-        <w:t xml:space="preserve">, </w:t>
-      </w:r>
-      <w:proofErr w:type="spellStart"/>
-      <w:r>
-        <w:rPr>
-          <w:rFonts w:cs="Times New Roman"/>
-          <w:szCs w:val="24"/>
-        </w:rPr>
-        <w:t>most</w:t>
-      </w:r>
-      <w:proofErr w:type="spellEnd"/>
-      <w:r>
-        <w:rPr>
-          <w:rFonts w:cs="Times New Roman"/>
-          <w:szCs w:val="24"/>
-        </w:rPr>
-        <w:t xml:space="preserve"> </w:t>
-      </w:r>
-      <w:proofErr w:type="spellStart"/>
-      <w:r>
-        <w:rPr>
-          <w:rFonts w:cs="Times New Roman"/>
-          <w:szCs w:val="24"/>
-        </w:rPr>
-        <w:t>specifically</w:t>
-      </w:r>
-      <w:proofErr w:type="spellEnd"/>
-      <w:r>
-        <w:rPr>
-          <w:rFonts w:cs="Times New Roman"/>
-          <w:szCs w:val="24"/>
-        </w:rPr>
-        <w:t xml:space="preserve"> </w:t>
-      </w:r>
-      <w:proofErr w:type="spellStart"/>
-      <w:r>
-        <w:rPr>
-          <w:rFonts w:cs="Times New Roman"/>
-          <w:szCs w:val="24"/>
-        </w:rPr>
-        <w:t>focused</w:t>
-      </w:r>
-      <w:proofErr w:type="spellEnd"/>
-      <w:r>
-        <w:rPr>
-          <w:rFonts w:cs="Times New Roman"/>
-          <w:szCs w:val="24"/>
-        </w:rPr>
-        <w:t xml:space="preserve"> </w:t>
-      </w:r>
-      <w:proofErr w:type="spellStart"/>
-      <w:r>
-        <w:rPr>
-          <w:rFonts w:cs="Times New Roman"/>
-          <w:szCs w:val="24"/>
-        </w:rPr>
-        <w:t>on</w:t>
-      </w:r>
-      <w:proofErr w:type="spellEnd"/>
-      <w:r>
-        <w:rPr>
-          <w:rFonts w:cs="Times New Roman"/>
-          <w:szCs w:val="24"/>
-        </w:rPr>
-        <w:t xml:space="preserve"> Data </w:t>
-      </w:r>
-      <w:proofErr w:type="spellStart"/>
-      <w:r>
-        <w:rPr>
-          <w:rFonts w:cs="Times New Roman"/>
-          <w:szCs w:val="24"/>
-        </w:rPr>
-        <w:t>Presentation</w:t>
-      </w:r>
-      <w:proofErr w:type="spellEnd"/>
-      <w:r>
-        <w:rPr>
-          <w:rFonts w:cs="Times New Roman"/>
-          <w:szCs w:val="24"/>
-        </w:rPr>
-        <w:t xml:space="preserve"> </w:t>
-      </w:r>
-      <w:proofErr w:type="spellStart"/>
-      <w:r>
-        <w:rPr>
-          <w:rFonts w:cs="Times New Roman"/>
-          <w:szCs w:val="24"/>
-        </w:rPr>
-        <w:t>Layer</w:t>
-      </w:r>
-      <w:proofErr w:type="spellEnd"/>
-      <w:r>
-        <w:rPr>
-          <w:rFonts w:cs="Times New Roman"/>
-          <w:szCs w:val="24"/>
-        </w:rPr>
-        <w:t xml:space="preserve"> </w:t>
-      </w:r>
-      <w:proofErr w:type="spellStart"/>
-      <w:r>
-        <w:rPr>
-          <w:rFonts w:cs="Times New Roman"/>
-          <w:szCs w:val="24"/>
-        </w:rPr>
-        <w:t>on</w:t>
-      </w:r>
-      <w:proofErr w:type="spellEnd"/>
-      <w:r>
-        <w:rPr>
-          <w:rFonts w:cs="Times New Roman"/>
-          <w:szCs w:val="24"/>
-        </w:rPr>
-        <w:t xml:space="preserve"> </w:t>
-      </w:r>
-      <w:proofErr w:type="spellStart"/>
-      <w:r>
-        <w:rPr>
-          <w:rFonts w:cs="Times New Roman"/>
-          <w:szCs w:val="24"/>
-        </w:rPr>
-        <w:t>graphic</w:t>
-      </w:r>
-      <w:proofErr w:type="spellEnd"/>
-      <w:r>
-        <w:rPr>
-          <w:rFonts w:cs="Times New Roman"/>
-          <w:szCs w:val="24"/>
-        </w:rPr>
-        <w:t xml:space="preserve"> </w:t>
-      </w:r>
-      <w:proofErr w:type="spellStart"/>
-      <w:r>
-        <w:rPr>
-          <w:rFonts w:cs="Times New Roman"/>
-          <w:szCs w:val="24"/>
-        </w:rPr>
-        <w:t>format</w:t>
-      </w:r>
-      <w:proofErr w:type="spellEnd"/>
-      <w:r>
-        <w:rPr>
-          <w:rFonts w:cs="Times New Roman"/>
-          <w:szCs w:val="24"/>
-        </w:rPr>
-        <w:t xml:space="preserve">, </w:t>
-      </w:r>
-      <w:proofErr w:type="spellStart"/>
-      <w:r>
-        <w:rPr>
-          <w:rFonts w:cs="Times New Roman"/>
-          <w:szCs w:val="24"/>
-        </w:rPr>
-        <w:t>usually</w:t>
-      </w:r>
-      <w:proofErr w:type="spellEnd"/>
-      <w:r>
-        <w:rPr>
-          <w:rFonts w:cs="Times New Roman"/>
-          <w:szCs w:val="24"/>
-        </w:rPr>
-        <w:t xml:space="preserve"> </w:t>
-      </w:r>
-      <w:proofErr w:type="spellStart"/>
-      <w:r>
-        <w:rPr>
-          <w:rFonts w:cs="Times New Roman"/>
-          <w:szCs w:val="24"/>
-        </w:rPr>
-        <w:t>called</w:t>
-      </w:r>
-      <w:proofErr w:type="spellEnd"/>
-      <w:r>
-        <w:rPr>
-          <w:rFonts w:cs="Times New Roman"/>
-          <w:szCs w:val="24"/>
-        </w:rPr>
-        <w:t xml:space="preserve"> </w:t>
-      </w:r>
-      <w:proofErr w:type="spellStart"/>
-      <w:r>
-        <w:rPr>
-          <w:rFonts w:cs="Times New Roman"/>
-          <w:szCs w:val="24"/>
-        </w:rPr>
-        <w:t>Deshboards</w:t>
-      </w:r>
-      <w:proofErr w:type="spellEnd"/>
-      <w:r>
-        <w:rPr>
-          <w:rFonts w:cs="Times New Roman"/>
-          <w:szCs w:val="24"/>
-        </w:rPr>
-        <w:t>.</w:t>
-      </w:r>
-    </w:p>
-    <w:p>
-      <w:pPr>
-        <w:spacing w:line="240" w:lineRule="auto"/>
-        <w:rPr>
-          <w:rFonts w:cs="Times New Roman"/>
-          <w:szCs w:val="24"/>
-        </w:rPr>
-      </w:pPr>
-    </w:p>
-    <w:p>
-      <w:pPr>
-        <w:spacing w:line="240" w:lineRule="auto"/>
-        <w:rPr>
-          <w:rFonts w:cs="Times New Roman"/>
-          <w:szCs w:val="24"/>
-        </w:rPr>
-      </w:pPr>
-      <w:proofErr w:type="spellStart"/>
-      <w:r>
-        <w:rPr>
-          <w:rFonts w:cs="Times New Roman"/>
-          <w:szCs w:val="24"/>
-        </w:rPr>
-        <w:t>Key</w:t>
-      </w:r>
-      <w:r>
-        <w:rPr>
-          <w:rFonts w:cs="Times New Roman"/>
-          <w:szCs w:val="24"/>
-        </w:rPr>
-        <w:t>words</w:t>
-      </w:r>
-      <w:proofErr w:type="spellEnd"/>
-      <w:r>
-        <w:rPr>
-          <w:rFonts w:cs="Times New Roman"/>
-          <w:szCs w:val="24"/>
-        </w:rPr>
-        <w:t xml:space="preserve">: </w:t>
-      </w:r>
-      <w:r>
-        <w:rPr>
-          <w:rFonts w:cs="Times New Roman"/>
-          <w:szCs w:val="24"/>
-        </w:rPr>
-        <w:t xml:space="preserve">Software </w:t>
-      </w:r>
-      <w:proofErr w:type="spellStart"/>
-      <w:r>
-        <w:rPr>
-          <w:rFonts w:cs="Times New Roman"/>
-          <w:szCs w:val="24"/>
-        </w:rPr>
-        <w:t>development</w:t>
-      </w:r>
-      <w:proofErr w:type="spellEnd"/>
-      <w:r>
-        <w:rPr>
-          <w:rFonts w:cs="Times New Roman"/>
-          <w:szCs w:val="24"/>
-        </w:rPr>
         <w:t xml:space="preserve">, data </w:t>
       </w:r>
       <w:proofErr w:type="spellStart"/>
@@ -2439,23 +2813,23 @@
           <w:rFonts w:cs="Times New Roman"/>
           <w:szCs w:val="24"/>
         </w:rPr>
-        <w:t xml:space="preserve">, </w:t>
-      </w:r>
-      <w:proofErr w:type="spellStart"/>
-      <w:r>
-        <w:rPr>
-          <w:rFonts w:cs="Times New Roman"/>
-          <w:szCs w:val="24"/>
-        </w:rPr>
-        <w:t>dashboards</w:t>
-      </w:r>
-      <w:proofErr w:type="spellEnd"/>
-      <w:r>
-        <w:rPr>
-          <w:rFonts w:cs="Times New Roman"/>
-          <w:szCs w:val="24"/>
-        </w:rPr>
-        <w:t xml:space="preserve">, </w:t>
+        <w:t xml:space="preserve">, dashboards, </w:t>
+      </w:r>
+      <w:proofErr w:type="spellStart"/>
+      <w:r>
+        <w:rPr>
+          <w:rFonts w:cs="Times New Roman"/>
+          <w:szCs w:val="24"/>
+        </w:rPr>
+        <w:t>template-based</w:t>
+      </w:r>
+      <w:proofErr w:type="spellEnd"/>
+      <w:r>
+        <w:rPr>
+          <w:rFonts w:cs="Times New Roman"/>
+          <w:szCs w:val="24"/>
+        </w:rPr>
+        <w:t xml:space="preserve"> </w:t>
       </w:r>
       <w:proofErr w:type="spellStart"/>
       <w:r>
@@ -3015,35 +3389,36 @@
     <w:p>
       <w:pPr>
         <w:pStyle w:val="Ttulo1"/>
-        <w:rPr>
-          <w:rFonts w:cs="Times New Roman"/>
-        </w:rPr>
-      </w:pPr>
-      <w:bookmarkStart w:id="7" w:name="_Toc498681696"/>
-      <w:bookmarkStart w:id="8" w:name="_Toc535170427"/>
-      <w:r>
-        <w:rPr>
-          <w:rFonts w:cs="Times New Roman"/>
-        </w:rPr>
+        <w:numPr>
+          <w:ilvl w:val="0"/>
+          <w:numId w:val="0"/>
+        </w:numPr>
+      </w:pPr>
+      <w:bookmarkStart w:id="5" w:name="_Toc498681696"/>
+      <w:bookmarkStart w:id="6" w:name="_Toc535170427"/>
+      <w:proofErr w:type="gramStart"/>
+      <w:r>
         <w:lastRenderedPageBreak/>
+        <w:t>1</w:t>
+      </w:r>
+      <w:proofErr w:type="gramEnd"/>
+      <w:r>
+        <w:t xml:space="preserve"> </w:t>
+      </w:r>
+      <w:r>
         <w:t>INTRODUÇÃO</w:t>
       </w:r>
-      <w:bookmarkEnd w:id="7"/>
-      <w:bookmarkEnd w:id="8"/>
-    </w:p>
-    <w:p>
-      <w:pPr>
-        <w:rPr>
-          <w:rFonts w:cs="Times New Roman"/>
-        </w:rPr>
-      </w:pPr>
-    </w:p>
-    <w:p>
-      <w:pPr>
-        <w:rPr>
-          <w:del w:id="9" w:author="Glauber Matteis Gadelha" w:date="2018-10-27T08:08:00Z"/>
-        </w:rPr>
-        <w:pPrChange w:id="10" w:author="glaubergad" w:date="2019-03-04T20:22:00Z">
+      <w:bookmarkEnd w:id="5"/>
+      <w:bookmarkEnd w:id="6"/>
+    </w:p>
+    <w:p/>
+    <w:p>
+      <w:pPr>
+        <w:ind w:firstLine="567"/>
+        <w:rPr>
+          <w:del w:id="7" w:author="Glauber Matteis Gadelha" w:date="2018-10-27T08:08:00Z"/>
+        </w:rPr>
+        <w:pPrChange w:id="8" w:author="glaubergad" w:date="2019-03-04T20:22:00Z">
           <w:pPr>
             <w:pStyle w:val="Paragrafo-Artigo"/>
             <w:spacing w:line="360" w:lineRule="auto"/>
@@ -3052,13 +3427,13 @@
         </w:pPrChange>
       </w:pPr>
       <w:r>
-        <w:t xml:space="preserve">A evolução tecnológica, além de muitas vantagens e confortos, nos trouxe algo que ao </w:t>
-      </w:r>
-      <w:r>
-        <w:t xml:space="preserve">é </w:t>
-      </w:r>
-      <w:r>
-        <w:t>mesmo tempo valioso</w:t>
+        <w:t>A evolução tecnológica, além de muitas vantagens e confortos, nos trouxe algo que ao mesmo tempo</w:t>
+      </w:r>
+      <w:r>
+        <w:t xml:space="preserve"> é</w:t>
+      </w:r>
+      <w:r>
+        <w:t xml:space="preserve"> valioso</w:t>
       </w:r>
       <w:r>
         <w:t xml:space="preserve"> e assustador</w:t>
@@ -3066,31 +3441,31 @@
       <w:r>
         <w:t xml:space="preserve">: </w:t>
       </w:r>
-      <w:del w:id="11" w:author="Glauber Matteis Gadelha" w:date="2018-10-27T08:02:00Z">
+      <w:del w:id="9" w:author="Glauber Matteis Gadelha" w:date="2018-10-27T08:02:00Z">
         <w:r>
           <w:delText xml:space="preserve">: O </w:delText>
         </w:r>
       </w:del>
-      <w:ins w:id="12" w:author="Aluno" w:date="2018-10-25T20:47:00Z">
-        <w:del w:id="13" w:author="Glauber Matteis Gadelha" w:date="2018-10-27T08:02:00Z">
+      <w:ins w:id="10" w:author="Aluno" w:date="2018-10-25T20:47:00Z">
+        <w:del w:id="11" w:author="Glauber Matteis Gadelha" w:date="2018-10-27T08:02:00Z">
           <w:r>
             <w:delText>o</w:delText>
           </w:r>
         </w:del>
       </w:ins>
-      <w:ins w:id="14" w:author="Glauber Matteis Gadelha" w:date="2018-10-27T08:02:00Z">
+      <w:ins w:id="12" w:author="Glauber Matteis Gadelha" w:date="2018-10-27T08:02:00Z">
         <w:r>
           <w:t xml:space="preserve"> o</w:t>
         </w:r>
       </w:ins>
-      <w:ins w:id="15" w:author="Aluno" w:date="2018-10-25T20:47:00Z">
-        <w:del w:id="16" w:author="Glauber Matteis Gadelha" w:date="2018-10-27T08:02:00Z">
+      <w:ins w:id="13" w:author="Aluno" w:date="2018-10-25T20:47:00Z">
+        <w:del w:id="14" w:author="Glauber Matteis Gadelha" w:date="2018-10-27T08:02:00Z">
           <w:r>
             <w:delText xml:space="preserve"> </w:delText>
           </w:r>
         </w:del>
       </w:ins>
-      <w:ins w:id="17" w:author="Glauber Matteis Gadelha" w:date="2018-10-27T08:18:00Z">
+      <w:ins w:id="15" w:author="Glauber Matteis Gadelha" w:date="2018-10-27T08:18:00Z">
         <w:r>
           <w:t xml:space="preserve"> </w:t>
         </w:r>
@@ -3098,7 +3473,7 @@
       <w:r>
         <w:t>acúmulo minuto a minuto de massas de dados cada vez maiores</w:t>
       </w:r>
-      <w:ins w:id="18" w:author="Glauber Matteis Gadelha" w:date="2018-10-27T08:08:00Z">
+      <w:ins w:id="16" w:author="Glauber Matteis Gadelha" w:date="2018-10-27T08:08:00Z">
         <w:r>
           <w:t>.</w:t>
         </w:r>
@@ -3106,7 +3481,7 @@
           <w:t xml:space="preserve"> </w:t>
         </w:r>
       </w:ins>
-      <w:del w:id="19" w:author="Glauber Matteis Gadelha" w:date="2018-10-27T08:08:00Z">
+      <w:del w:id="17" w:author="Glauber Matteis Gadelha" w:date="2018-10-27T08:08:00Z">
         <w:r>
           <w:delText xml:space="preserve"> que, apesar de serem difíceis de manipular e analisar trazem em suas entrelinhas informações altamente úteis e que podem trazer vantagens competitivas ainda difíceis de mensurar com precisão.</w:delText>
         </w:r>
@@ -3114,7 +3489,7 @@
     </w:p>
     <w:p>
       <w:pPr>
-        <w:pPrChange w:id="20" w:author="glaubergad" w:date="2019-03-04T20:22:00Z">
+        <w:pPrChange w:id="18" w:author="glaubergad" w:date="2019-03-04T20:22:00Z">
           <w:pPr>
             <w:pStyle w:val="Paragrafo-Artigo"/>
             <w:spacing w:line="360" w:lineRule="auto"/>
@@ -3122,12 +3497,12 @@
           </w:pPr>
         </w:pPrChange>
       </w:pPr>
-      <w:del w:id="21" w:author="Glauber Matteis Gadelha" w:date="2018-10-27T08:08:00Z">
+      <w:del w:id="19" w:author="Glauber Matteis Gadelha" w:date="2018-10-27T08:08:00Z">
         <w:r>
           <w:delText>Há alguns anos, e de forma crescente, c</w:delText>
         </w:r>
       </w:del>
-      <w:ins w:id="22" w:author="Glauber Matteis Gadelha" w:date="2018-10-27T08:08:00Z">
+      <w:ins w:id="20" w:author="Glauber Matteis Gadelha" w:date="2018-10-27T08:08:00Z">
         <w:r>
           <w:t>C</w:t>
         </w:r>
@@ -3135,13 +3510,71 @@
       <w:r>
         <w:t>ientistas da Tecnologia da Informação, Matemáticos e estatísticos vem trabalhando em sofisticadas técnicas voltadas a encontrar padrões nessas massas de dados, transformando caos em informação útil.</w:t>
       </w:r>
-    </w:p>
-    <w:p>
-      <w:pPr>
-        <w:rPr>
-          <w:del w:id="23" w:author="Glauber Matteis Gadelha" w:date="2018-10-27T08:05:00Z"/>
-        </w:rPr>
-        <w:pPrChange w:id="24" w:author="glaubergad" w:date="2019-03-04T20:22:00Z">
+      <w:r>
+        <w:t xml:space="preserve"> </w:t>
+      </w:r>
+      <w:r>
+        <w:t>Ainda assim</w:t>
+      </w:r>
+      <w:del w:id="21" w:author="Glauber Matteis Gadelha" w:date="2018-10-27T08:03:00Z">
+        <w:r>
+          <w:delText>, a informação em grandes volumes torna difícil a leitura e análise destes relatórios. Os</w:delText>
+        </w:r>
+      </w:del>
+      <w:ins w:id="22" w:author="Glauber Matteis Gadelha" w:date="2018-10-27T08:03:00Z">
+        <w:r>
+          <w:t>, os</w:t>
+        </w:r>
+      </w:ins>
+      <w:r>
+        <w:t xml:space="preserve"> volumes são tamanhos que </w:t>
+      </w:r>
+      <w:ins w:id="23" w:author="Glauber Matteis Gadelha" w:date="2018-10-27T08:04:00Z">
+        <w:r>
+          <w:t>inviabilizam</w:t>
+        </w:r>
+      </w:ins>
+      <w:del w:id="24" w:author="Glauber Matteis Gadelha" w:date="2018-10-27T08:04:00Z">
+        <w:r>
+          <w:delText>que tornam uma tarefa hercúlea essa análise, inviabilizando</w:delText>
+        </w:r>
+      </w:del>
+      <w:r>
+        <w:t xml:space="preserve"> o entendimento</w:t>
+      </w:r>
+      <w:ins w:id="25" w:author="Glauber Matteis Gadelha" w:date="2018-10-27T08:04:00Z">
+        <w:r>
+          <w:t xml:space="preserve"> de certos relat</w:t>
+        </w:r>
+      </w:ins>
+      <w:ins w:id="26" w:author="Glauber Matteis Gadelha" w:date="2018-10-27T08:05:00Z">
+        <w:r>
+          <w:t>órios</w:t>
+        </w:r>
+      </w:ins>
+      <w:r>
+        <w:t xml:space="preserve">. </w:t>
+      </w:r>
+    </w:p>
+    <w:p>
+      <w:pPr>
+        <w:ind w:firstLine="567"/>
+        <w:rPr>
+          <w:del w:id="27" w:author="Glauber Matteis Gadelha" w:date="2018-10-27T08:05:00Z"/>
+        </w:rPr>
+      </w:pPr>
+      <w:r>
+        <w:tab/>
+      </w:r>
+      <w:del w:id="28" w:author="Glauber Matteis Gadelha" w:date="2018-10-27T08:05:00Z">
+        <w:r>
+          <w:delText>Mesmo bem organizadas e indexadas, listagens de informação mineirada podem ter constatações importantíssimas que passarão despercebidas a olhos com pouco ou nenhum conhecimento da área de estatística.</w:delText>
+        </w:r>
+      </w:del>
+    </w:p>
+    <w:p>
+      <w:pPr>
+        <w:pPrChange w:id="29" w:author="glaubergad" w:date="2019-03-04T20:22:00Z">
           <w:pPr>
             <w:pStyle w:val="Paragrafo-Artigo"/>
             <w:spacing w:line="360" w:lineRule="auto"/>
@@ -3150,56 +3583,86 @@
         </w:pPrChange>
       </w:pPr>
       <w:r>
-        <w:t>Ainda assim</w:t>
-      </w:r>
-      <w:del w:id="25" w:author="Glauber Matteis Gadelha" w:date="2018-10-27T08:03:00Z">
+        <w:t xml:space="preserve">Para minimizar o problema, </w:t>
+      </w:r>
+      <w:del w:id="30" w:author="Glauber Matteis Gadelha" w:date="2018-10-27T08:05:00Z">
         <w:r>
-          <w:delText>, a informação em grandes volumes torna difícil a leitura e análise destes relatórios. Os</w:delText>
+          <w:delText>,</w:delText>
         </w:r>
       </w:del>
-      <w:ins w:id="26" w:author="Glauber Matteis Gadelha" w:date="2018-10-27T08:03:00Z">
+      <w:del w:id="31" w:author="Glauber Matteis Gadelha" w:date="2018-10-27T08:14:00Z">
         <w:r>
-          <w:t>, os</w:t>
+          <w:delText xml:space="preserve"> </w:delText>
+        </w:r>
+      </w:del>
+      <w:r>
+        <w:t xml:space="preserve">tem se empregado </w:t>
+      </w:r>
+      <w:del w:id="32" w:author="Glauber Matteis Gadelha" w:date="2018-10-27T08:05:00Z">
+        <w:r>
+          <w:delText xml:space="preserve">cada vez mais, </w:delText>
+        </w:r>
+      </w:del>
+      <w:r>
+        <w:t>formas de apresentação de informações sintetizadas em</w:t>
+      </w:r>
+      <w:ins w:id="33" w:author="Glauber Matteis Gadelha" w:date="2018-10-27T08:06:00Z">
+        <w:r>
+          <w:t xml:space="preserve"> quadros</w:t>
         </w:r>
       </w:ins>
       <w:r>
-        <w:t xml:space="preserve"> volumes são tamanhos que </w:t>
-      </w:r>
-      <w:ins w:id="27" w:author="Glauber Matteis Gadelha" w:date="2018-10-27T08:04:00Z">
+        <w:t xml:space="preserve"> gráficos</w:t>
+      </w:r>
+      <w:r>
+        <w:t>, chamados Dashboards</w:t>
+      </w:r>
+      <w:r>
+        <w:t>, que entregam um resumo visual de</w:t>
+      </w:r>
+      <w:del w:id="34" w:author="Glauber Matteis Gadelha" w:date="2018-10-27T08:06:00Z">
         <w:r>
-          <w:t>inviabilizam</w:t>
+          <w:delText>, muitas vezes,</w:delText>
+        </w:r>
+      </w:del>
+      <w:r>
+        <w:t xml:space="preserve"> </w:t>
+      </w:r>
+      <w:r>
+        <w:t>centenas, muitas vezes milhares</w:t>
+      </w:r>
+      <w:r>
+        <w:t xml:space="preserve"> de linhas de um</w:t>
+      </w:r>
+      <w:r>
+        <w:t xml:space="preserve"> </w:t>
+      </w:r>
+      <w:r>
+        <w:t>conjunto de dados</w:t>
+      </w:r>
+      <w:r>
+        <w:t>. Isso</w:t>
+      </w:r>
+      <w:del w:id="35" w:author="Glauber Matteis Gadelha" w:date="2018-10-27T08:07:00Z">
+        <w:r>
+          <w:delText xml:space="preserve">, obviamente, </w:delText>
+        </w:r>
+      </w:del>
+      <w:ins w:id="36" w:author="Glauber Matteis Gadelha" w:date="2018-10-27T08:10:00Z">
+        <w:r>
+          <w:t xml:space="preserve"> </w:t>
         </w:r>
       </w:ins>
-      <w:del w:id="28" w:author="Glauber Matteis Gadelha" w:date="2018-10-27T08:04:00Z">
-        <w:r>
-          <w:delText>que tornam uma tarefa hercúlea essa análise, inviabilizando</w:delText>
-        </w:r>
-      </w:del>
-      <w:r>
-        <w:t xml:space="preserve"> o entendimento</w:t>
-      </w:r>
-      <w:ins w:id="29" w:author="Glauber Matteis Gadelha" w:date="2018-10-27T08:04:00Z">
-        <w:r>
-          <w:t xml:space="preserve"> de certos relat</w:t>
-        </w:r>
-      </w:ins>
-      <w:ins w:id="30" w:author="Glauber Matteis Gadelha" w:date="2018-10-27T08:05:00Z">
-        <w:r>
-          <w:t>órios</w:t>
-        </w:r>
-      </w:ins>
-      <w:r>
-        <w:t xml:space="preserve"> por um executivo, um investidor ou um cliente. </w:t>
-      </w:r>
-      <w:del w:id="31" w:author="Glauber Matteis Gadelha" w:date="2018-10-27T08:05:00Z">
-        <w:r>
-          <w:delText>Mesmo bem organizadas e indexadas, listagens de informação mineirada podem ter constatações importantíssimas que passarão despercebidas a olhos com pouco ou nenhum conhecimento da área de estatística.</w:delText>
-        </w:r>
-      </w:del>
-    </w:p>
-    <w:p>
-      <w:pPr>
-        <w:pPrChange w:id="32" w:author="glaubergad" w:date="2019-03-04T20:22:00Z">
+      <w:r>
+        <w:t>facilita o entendimento e suporta de forma mais simples e direta a tomada de decisão.</w:t>
+      </w:r>
+    </w:p>
+    <w:p>
+      <w:pPr>
+        <w:rPr>
+          <w:del w:id="37" w:author="Glauber Matteis Gadelha" w:date="2018-10-27T08:14:00Z"/>
+        </w:rPr>
+        <w:pPrChange w:id="38" w:author="glaubergad" w:date="2019-03-04T20:22:00Z">
           <w:pPr>
             <w:pStyle w:val="Paragrafo-Artigo"/>
             <w:spacing w:line="360" w:lineRule="auto"/>
@@ -3208,71 +3671,17 @@
         </w:pPrChange>
       </w:pPr>
       <w:r>
-        <w:t xml:space="preserve">Para minimizar o problema, </w:t>
-      </w:r>
-      <w:del w:id="33" w:author="Glauber Matteis Gadelha" w:date="2018-10-27T08:05:00Z">
+        <w:tab/>
+      </w:r>
+      <w:del w:id="39" w:author="Glauber Matteis Gadelha" w:date="2018-10-27T08:14:00Z">
         <w:r>
-          <w:delText>,</w:delText>
+          <w:delText>No mercado corporativo, esse esforço evoluiu de tabelas e gráficos feitos à mão para as planilhas eletrônicas, como Lotus 123 e mais recentemente e ainda bastante utilizada atualmente a Microsoft Excel. Porém, com os sistemas gerenciadores de bancos de dados tomando o lugar de destaque como principal ferramenta de armazenamento de dados em massa, o desenvolvimento de aplicações para manipulação e apresentação destes dados tem evoluído a cada ano.</w:delText>
         </w:r>
       </w:del>
-      <w:del w:id="34" w:author="Glauber Matteis Gadelha" w:date="2018-10-27T08:14:00Z">
-        <w:r>
-          <w:delText xml:space="preserve"> </w:delText>
-        </w:r>
-      </w:del>
-      <w:r>
-        <w:t xml:space="preserve">tem se empregado </w:t>
-      </w:r>
-      <w:del w:id="35" w:author="Glauber Matteis Gadelha" w:date="2018-10-27T08:05:00Z">
-        <w:r>
-          <w:delText xml:space="preserve">cada vez mais, </w:delText>
-        </w:r>
-      </w:del>
-      <w:r>
-        <w:t>formas de apresentação de informações sintetizadas em</w:t>
-      </w:r>
-      <w:ins w:id="36" w:author="Glauber Matteis Gadelha" w:date="2018-10-27T08:06:00Z">
-        <w:r>
-          <w:t xml:space="preserve"> quadros</w:t>
-        </w:r>
-      </w:ins>
-      <w:r>
-        <w:t xml:space="preserve"> gráficos, que entregam um resumo visual de</w:t>
-      </w:r>
-      <w:del w:id="37" w:author="Glauber Matteis Gadelha" w:date="2018-10-27T08:06:00Z">
-        <w:r>
-          <w:delText>, muitas vezes,</w:delText>
-        </w:r>
-      </w:del>
-      <w:r>
-        <w:t xml:space="preserve"> </w:t>
-      </w:r>
-      <w:r>
-        <w:t>centenas, muitas vezes milhares</w:t>
-      </w:r>
-      <w:r>
-        <w:t xml:space="preserve"> de linhas de uma tabela estruturada. Isso</w:t>
-      </w:r>
-      <w:del w:id="38" w:author="Glauber Matteis Gadelha" w:date="2018-10-27T08:07:00Z">
-        <w:r>
-          <w:delText xml:space="preserve">, obviamente, </w:delText>
-        </w:r>
-      </w:del>
-      <w:ins w:id="39" w:author="Glauber Matteis Gadelha" w:date="2018-10-27T08:10:00Z">
-        <w:r>
-          <w:t xml:space="preserve"> </w:t>
-        </w:r>
-      </w:ins>
-      <w:r>
-        <w:t>facilita o entendimento e suporta de forma mais simples e direta a tomada de decisão.</w:t>
-      </w:r>
-    </w:p>
-    <w:p>
-      <w:pPr>
-        <w:rPr>
-          <w:del w:id="40" w:author="Glauber Matteis Gadelha" w:date="2018-10-27T08:14:00Z"/>
-        </w:rPr>
-        <w:pPrChange w:id="41" w:author="glaubergad" w:date="2019-03-04T20:22:00Z">
+    </w:p>
+    <w:p>
+      <w:pPr>
+        <w:pPrChange w:id="40" w:author="glaubergad" w:date="2019-03-04T20:22:00Z">
           <w:pPr>
             <w:pStyle w:val="Paragrafo-Artigo"/>
             <w:spacing w:line="360" w:lineRule="auto"/>
@@ -3280,15 +3689,65 @@
           </w:pPr>
         </w:pPrChange>
       </w:pPr>
-      <w:del w:id="42" w:author="Glauber Matteis Gadelha" w:date="2018-10-27T08:14:00Z">
+      <w:r>
+        <w:t xml:space="preserve">Mesmo com </w:t>
+      </w:r>
+      <w:r>
+        <w:t>evolução das</w:t>
+      </w:r>
+      <w:r>
+        <w:t xml:space="preserve"> linguagens de programação </w:t>
+      </w:r>
+      <w:r>
+        <w:t>além da</w:t>
+      </w:r>
+      <w:r>
+        <w:t xml:space="preserve"> expan</w:t>
+      </w:r>
+      <w:r>
+        <w:t>sã</w:t>
+      </w:r>
+      <w:r>
+        <w:t>o sua biblioteca de Interfaces de Aplicações para Programação, comumente chamadas APIs, ainda é trabalhoso desenvolver a camada de apresentação de dados de forma gráfica e dinâmica. Uma página JSP</w:t>
+      </w:r>
+      <w:r>
+        <w:t>,</w:t>
+      </w:r>
+      <w:r>
+        <w:t xml:space="preserve"> ASP </w:t>
+      </w:r>
+      <w:r>
+        <w:t xml:space="preserve">ou até mesmo HTML puro, </w:t>
+      </w:r>
+      <w:r>
+        <w:t>contend</w:t>
+      </w:r>
+      <w:r>
+        <w:t>o um dashboard que sintetiza em uma página web</w:t>
+      </w:r>
+      <w:del w:id="41" w:author="Glauber Matteis Gadelha" w:date="2018-10-27T08:15:00Z">
         <w:r>
-          <w:delText>No mercado corporativo, esse esforço evoluiu de tabelas e gráficos feitos à mão para as planilhas eletrônicas, como Lotus 123 e mais recentemente e ainda bastante utilizada atualmente a Microsoft Excel. Porém, com os sistemas gerenciadores de bancos de dados tomando o lugar de destaque como principal ferramenta de armazenamento de dados em massa, o desenvolvimento de aplicações para manipulação e apresentação destes dados tem evoluído a cada ano.</w:delText>
+          <w:delText>, com diversos tipos de apresentações,</w:delText>
         </w:r>
       </w:del>
-    </w:p>
-    <w:p>
-      <w:pPr>
-        <w:pPrChange w:id="43" w:author="glaubergad" w:date="2019-03-04T20:22:00Z">
+      <w:r>
+        <w:t xml:space="preserve"> um conjunto de informações de um relatório de pesquisa em banco de dados requer algumas centenas de linhas de código</w:t>
+      </w:r>
+      <w:del w:id="42" w:author="Glauber Matteis Gadelha" w:date="2018-10-27T08:15:00Z">
+        <w:r>
+          <w:delText>, ainda que se utilizem frameworks que facilitam bastante este serviço</w:delText>
+        </w:r>
+      </w:del>
+      <w:r>
+        <w:t xml:space="preserve">. </w:t>
+      </w:r>
+    </w:p>
+    <w:p>
+      <w:pPr>
+        <w:rPr>
+          <w:del w:id="43" w:author="Glauber Matteis Gadelha" w:date="2018-10-27T08:15:00Z"/>
+        </w:rPr>
+        <w:pPrChange w:id="44" w:author="glaubergad" w:date="2019-03-04T20:22:00Z">
           <w:pPr>
             <w:pStyle w:val="Paragrafo-Artigo"/>
             <w:spacing w:line="360" w:lineRule="auto"/>
@@ -3297,31 +3756,17 @@
         </w:pPrChange>
       </w:pPr>
       <w:r>
-        <w:t>Mesmo com as linguagens de programação, como Java, C#, entre outras terem evoluído e expandido sua biblioteca de Interfaces de Aplicações para Programação, comumente chamadas APIs, ainda é trabalhoso desenvolver a camada de apresentação de dados de forma gráfica e dinâmica. Uma página JSP ou ASP contendo um dashboard que sintetiza em uma tela</w:t>
-      </w:r>
-      <w:del w:id="44" w:author="Glauber Matteis Gadelha" w:date="2018-10-27T08:15:00Z">
+        <w:tab/>
+      </w:r>
+      <w:del w:id="45" w:author="Glauber Matteis Gadelha" w:date="2018-10-27T08:15:00Z">
         <w:r>
-          <w:delText>, com diversos tipos de apresentações,</w:delText>
+          <w:delText>São blocos padronizados, misturando tags e conteúdo HTML às marcações típicas das linguagens de apresentação para aplicações web, mas que devem ser inseridos sempre que se faz necessário construir essas saídas para o usuário.</w:delText>
         </w:r>
       </w:del>
-      <w:r>
-        <w:t xml:space="preserve"> um conjunto de informações de um relatório de pesquisa em banco de dados requer algumas centenas de linhas de código</w:t>
-      </w:r>
-      <w:del w:id="45" w:author="Glauber Matteis Gadelha" w:date="2018-10-27T08:15:00Z">
-        <w:r>
-          <w:delText>, ainda que se utilizem frameworks que facilitam bastante este serviço</w:delText>
-        </w:r>
-      </w:del>
-      <w:r>
-        <w:t xml:space="preserve">. </w:t>
-      </w:r>
-    </w:p>
-    <w:p>
-      <w:pPr>
-        <w:rPr>
-          <w:del w:id="46" w:author="Glauber Matteis Gadelha" w:date="2018-10-27T08:15:00Z"/>
-        </w:rPr>
-        <w:pPrChange w:id="47" w:author="glaubergad" w:date="2019-03-04T20:22:00Z">
+    </w:p>
+    <w:p>
+      <w:pPr>
+        <w:pPrChange w:id="46" w:author="glaubergad" w:date="2019-03-04T20:22:00Z">
           <w:pPr>
             <w:pStyle w:val="Paragrafo-Artigo"/>
             <w:spacing w:line="360" w:lineRule="auto"/>
@@ -3329,15 +3774,69 @@
           </w:pPr>
         </w:pPrChange>
       </w:pPr>
-      <w:del w:id="48" w:author="Glauber Matteis Gadelha" w:date="2018-10-27T08:15:00Z">
-        <w:r>
-          <w:delText>São blocos padronizados, misturando tags e conteúdo HTML às marcações típicas das linguagens de apresentação para aplicações web, mas que devem ser inseridos sempre que se faz necessário construir essas saídas para o usuário.</w:delText>
-        </w:r>
-      </w:del>
-    </w:p>
-    <w:p>
-      <w:pPr>
-        <w:pPrChange w:id="49" w:author="glaubergad" w:date="2019-03-04T20:22:00Z">
+      <w:bookmarkStart w:id="47" w:name="_Toc498681698"/>
+      <w:r>
+        <w:t>A demanda de mercado por entregas no mais curto prazo possível, bem como a necessidade de se desenvolver artefatos que permitam fácil entendimento, documentação, manutenção e evolução, além da importância de uma apresentação clara e simplificada dos dados, por si só, sustentam a necessidade de pesquisa no campo da geração r</w:t>
+      </w:r>
+      <w:r>
+        <w:t>ápida e eficiente de relatórios</w:t>
+      </w:r>
+      <w:r>
+        <w:t xml:space="preserve"> gráficos</w:t>
+      </w:r>
+      <w:r>
+        <w:t xml:space="preserve">. Isto, se feito apropriadamente, reduz a quantidade de falhas de projeto e deixa a equipe de programadores e analistas </w:t>
+      </w:r>
+      <w:r>
+        <w:t>mais livres</w:t>
+      </w:r>
+      <w:r>
+        <w:t xml:space="preserve"> para tratar regras de negócio e complexidades típicas de cada domínio de </w:t>
+      </w:r>
+      <w:r>
+        <w:t>problema.</w:t>
+      </w:r>
+      <w:r>
+        <w:t xml:space="preserve"> </w:t>
+      </w:r>
+      <w:r>
+        <w:rPr>
+          <w:rStyle w:val="Refdenotaderodap"/>
+          <w:rFonts w:ascii="Times New Roman" w:hAnsi="Times New Roman" w:cs="Times New Roman"/>
+        </w:rPr>
+        <w:fldChar w:fldCharType="begin" w:fldLock="1"/>
+      </w:r>
+      <w:r>
+        <w:instrText>ADDIN CSL_CITATION {"citationItems":[{"id":"ITEM-1","itemData":{"abstract":"Software reuse aims at increasing quality and productivity in software development, avoiding effort duplication and reusing all past experiences possible. Although it is a simple idea, it is not easy to put reuse in practice, especially in a systematic and controlled way. Domain engineering and software product lines techniques try to make this task easier, but there are many other factors that difficult the reuse adoption. Among these factors are the problems that are inherent to software development in the way it is conducted today, based on source code. These problems arise from the growing demand for increasingly complex software, negatively affecting the ability to reuse. Model-driven development is an attractive alternative in this scenario, leveraging the importance of models in the software life cycle, incorporating them as part of the final product through modeling and code generation techniques. As a result, part of the software complexity becomes hidden inside the generators, shielding the developers, reducing errors, increasing the productivity, quality, interoperability and maintainability of the produced assets. In this dissertation is presented the thesis that model-driven development can effectively increase and/or improve software reuse, and that to achieve this goal it must be treated in a consistent way inside a domain engineering process. To demonstrate this thesis, a model-driven software reuse approach is presented, with activities that guide the developer during domain analysis, design and implementation. The results of an evaluation involving three empirical studies are also presented. The studies were performed in both academic and industrial environments, and aimed at determining the viability of the approach and the benefits that can be achieved with the combination of model-driven development and software reuse techniques. The results showed that the approach can bring different benefits to software organizations, such as software reuse quantity and quality improvements, and complexity reduction in product development and configuration tasks.","author":[{"dropping-particle":"","family":"Lucrédio","given":"Daniel","non-dropping-particle":"","parse-names":false,"suffix":""}],"id":"ITEM-1","issued":{"date-parts":[["2009"]]},"page":"277","title":"Uma Abordagem Orientada a Modelos para Reutilização de Software","type":"article-journal"},"uris":["http://www.mendeley.com/documents/?uuid=8b0081d8-6351-4527-9a6b-8a66c0bbb2ec"]}],"mendeley":{"formattedCitation":"(LUCRÉDIO, 2009)","plainTextFormattedCitation":"(LUCRÉDIO, 2009)","previouslyFormattedCitation":"(LUCRÉDIO, 2009)"},"properties":{"noteIndex":0},"schema":"https://github.com/citation-style-language/schema/raw/master/csl-citation.json"}</w:instrText>
+      </w:r>
+      <w:r>
+        <w:rPr>
+          <w:rStyle w:val="Refdenotaderodap"/>
+          <w:rFonts w:ascii="Times New Roman" w:hAnsi="Times New Roman" w:cs="Times New Roman"/>
+        </w:rPr>
+        <w:fldChar w:fldCharType="separate"/>
+      </w:r>
+      <w:r>
+        <w:rPr>
+          <w:noProof/>
+        </w:rPr>
+        <w:t>(LUCRÉDIO, 2009)</w:t>
+      </w:r>
+      <w:r>
+        <w:rPr>
+          <w:rStyle w:val="Refdenotaderodap"/>
+          <w:rFonts w:ascii="Times New Roman" w:hAnsi="Times New Roman" w:cs="Times New Roman"/>
+        </w:rPr>
+        <w:fldChar w:fldCharType="end"/>
+      </w:r>
+      <w:r>
+        <w:t>.</w:t>
+      </w:r>
+    </w:p>
+    <w:p>
+      <w:pPr>
+        <w:ind w:firstLine="709"/>
+        <w:pPrChange w:id="48" w:author="glaubergad" w:date="2019-03-04T20:22:00Z">
           <w:pPr>
             <w:pStyle w:val="Paragrafo-Artigo"/>
             <w:spacing w:line="360" w:lineRule="auto"/>
@@ -3345,79 +3844,10 @@
           </w:pPr>
         </w:pPrChange>
       </w:pPr>
-      <w:bookmarkStart w:id="50" w:name="_Toc498681698"/>
-      <w:r>
-        <w:t>A demanda de mercado por entregas no mais curto prazo possível, bem como a necessidade de se desenvolver artefatos que permitam fácil entendimento, documentação, manutenção e evolução, além da importância de uma apresentação clara e simplificada dos dados, por si só, sustentam a necessidade de pesquisa no campo da geração r</w:t>
-      </w:r>
-      <w:r>
-        <w:t>ápida e eficiente de relatórios</w:t>
-      </w:r>
-      <w:r>
-        <w:t xml:space="preserve"> gráficos</w:t>
-      </w:r>
-      <w:r>
-        <w:t xml:space="preserve">. Isto, se feito apropriadamente, reduz a quantidade de falhas de projeto e deixa a equipe de programadores e analistas </w:t>
-      </w:r>
-      <w:r>
-        <w:t>mais livres</w:t>
-      </w:r>
-      <w:r>
-        <w:t xml:space="preserve"> para tratar regras de negócio e complexidades típicas de cada domínio de </w:t>
-      </w:r>
-      <w:r>
-        <w:t>problema.</w:t>
-      </w:r>
-      <w:r>
-        <w:t xml:space="preserve"> </w:t>
-      </w:r>
-      <w:r>
-        <w:rPr>
-          <w:rStyle w:val="Refdenotaderodap"/>
-          <w:rFonts w:ascii="Times New Roman" w:hAnsi="Times New Roman" w:cs="Times New Roman"/>
-        </w:rPr>
-        <w:fldChar w:fldCharType="begin" w:fldLock="1"/>
-      </w:r>
-      <w:r>
-        <w:instrText>ADDIN CSL_CITATION {"citationItems":[{"id":"ITEM-1","itemData":{"abstract":"Software reuse aims at increasing quality and productivity in software development, avoiding effort duplication and reusing all past experiences possible. Although it is a simple idea, it is not easy to put reuse in practice, especially in a systematic and controlled way. Domain engineering and software product lines techniques try to make this task easier, but there are many other factors that difficult the reuse adoption. Among these factors are the problems that are inherent to software development in the way it is conducted today, based on source code. These problems arise from the growing demand for increasingly complex software, negatively affecting the ability to reuse. Model-driven development is an attractive alternative in this scenario, leveraging the importance of models in the software life cycle, incorporating them as part of the final product through modeling and code generation techniques. As a result, part of the software complexity becomes hidden inside the generators, shielding the developers, reducing errors, increasing the productivity, quality, interoperability and maintainability of the produced assets. In this dissertation is presented the thesis that model-driven development can effectively increase and/or improve software reuse, and that to achieve this goal it must be treated in a consistent way inside a domain engineering process. To demonstrate this thesis, a model-driven software reuse approach is presented, with activities that guide the developer during domain analysis, design and implementation. The results of an evaluation involving three empirical studies are also presented. The studies were performed in both academic and industrial environments, and aimed at determining the viability of the approach and the benefits that can be achieved with the combination of model-driven development and software reuse techniques. The results showed that the approach can bring different benefits to software organizations, such as software reuse quantity and quality improvements, and complexity reduction in product development and configuration tasks.","author":[{"dropping-particle":"","family":"Lucrédio","given":"Daniel","non-dropping-particle":"","parse-names":false,"suffix":""}],"id":"ITEM-1","issued":{"date-parts":[["2009"]]},"page":"277","title":"Uma Abordagem Orientada a Modelos para Reutilização de Software","type":"article-journal"},"uris":["http://www.mendeley.com/documents/?uuid=8b0081d8-6351-4527-9a6b-8a66c0bbb2ec"]}],"mendeley":{"formattedCitation":"(LUCRÉDIO, 2009)","plainTextFormattedCitation":"(LUCRÉDIO, 2009)","previouslyFormattedCitation":"(LUCRÉDIO, 2009)"},"properties":{"noteIndex":0},"schema":"https://github.com/citation-style-language/schema/raw/master/csl-citation.json"}</w:instrText>
-      </w:r>
-      <w:r>
-        <w:rPr>
-          <w:rStyle w:val="Refdenotaderodap"/>
-          <w:rFonts w:ascii="Times New Roman" w:hAnsi="Times New Roman" w:cs="Times New Roman"/>
-        </w:rPr>
-        <w:fldChar w:fldCharType="separate"/>
-      </w:r>
-      <w:r>
-        <w:rPr>
-          <w:noProof/>
-        </w:rPr>
-        <w:t>(LUCRÉDIO, 2009)</w:t>
-      </w:r>
-      <w:r>
-        <w:rPr>
-          <w:rStyle w:val="Refdenotaderodap"/>
-          <w:rFonts w:ascii="Times New Roman" w:hAnsi="Times New Roman" w:cs="Times New Roman"/>
-        </w:rPr>
-        <w:fldChar w:fldCharType="end"/>
-      </w:r>
-      <w:r>
-        <w:t>.</w:t>
-      </w:r>
-    </w:p>
-    <w:p>
-      <w:pPr>
-        <w:pPrChange w:id="51" w:author="glaubergad" w:date="2019-03-04T20:22:00Z">
-          <w:pPr>
-            <w:pStyle w:val="Paragrafo-Artigo"/>
-            <w:spacing w:line="360" w:lineRule="auto"/>
-            <w:ind w:firstLine="1134"/>
-          </w:pPr>
-        </w:pPrChange>
-      </w:pPr>
       <w:r>
         <w:t xml:space="preserve">Poder </w:t>
       </w:r>
-      <w:del w:id="52" w:author="Glauber Matteis Gadelha" w:date="2018-10-27T08:12:00Z">
+      <w:del w:id="49" w:author="Glauber Matteis Gadelha" w:date="2018-10-27T08:12:00Z">
         <w:r>
           <w:delText xml:space="preserve">se </w:delText>
         </w:r>
@@ -3425,20 +3855,20 @@
       <w:r>
         <w:t>utilizar</w:t>
       </w:r>
-      <w:ins w:id="53" w:author="Aluno" w:date="2018-10-25T20:50:00Z">
-        <w:del w:id="54" w:author="Glauber Matteis Gadelha" w:date="2018-10-27T08:12:00Z">
+      <w:ins w:id="50" w:author="Aluno" w:date="2018-10-25T20:50:00Z">
+        <w:del w:id="51" w:author="Glauber Matteis Gadelha" w:date="2018-10-27T08:12:00Z">
           <w:r>
             <w:delText>-se</w:delText>
           </w:r>
         </w:del>
       </w:ins>
-      <w:ins w:id="55" w:author="Glauber Matteis Gadelha" w:date="2018-10-27T08:12:00Z">
+      <w:ins w:id="52" w:author="Glauber Matteis Gadelha" w:date="2018-10-27T08:12:00Z">
         <w:r>
           <w:t>-se</w:t>
         </w:r>
       </w:ins>
       <w:r>
-        <w:t xml:space="preserve"> de bibliotecas de classes ou até mesmo programas standalone que ger</w:t>
+        <w:t xml:space="preserve"> de bibliotecas ou até mesmo programas standalone que ger</w:t>
       </w:r>
       <w:r>
         <w:t>e</w:t>
@@ -3479,6 +3909,48 @@
       <w:r>
         <w:t>.</w:t>
       </w:r>
+      <w:r>
+        <w:t xml:space="preserve"> Com um esforço </w:t>
+      </w:r>
+      <w:r>
+        <w:lastRenderedPageBreak/>
+        <w:t>inicial que pode ser razoavelmente grande, pode-se reduzir ou até mesmo eliminar o trabalho</w:t>
+      </w:r>
+      <w:r>
+        <w:t xml:space="preserve"> posterior</w:t>
+      </w:r>
+      <w:r>
+        <w:t xml:space="preserve"> em etapas repetitivas e, além disso, garantir uma padronização dos artefatos de saída</w:t>
+      </w:r>
+      <w:r>
+        <w:t xml:space="preserve">, garantindo a qualidade deste produto final. </w:t>
+      </w:r>
+    </w:p>
+    <w:p>
+      <w:pPr>
+        <w:ind w:firstLine="709"/>
+      </w:pPr>
+      <w:r>
+        <w:t>Aliando a necessidade de f</w:t>
+      </w:r>
+      <w:r>
+        <w:t>acilitar a exibição e</w:t>
+      </w:r>
+      <w:r>
+        <w:t xml:space="preserve"> entendimento de informações obtidas a partir de um conjunto de dados ao potencial do reuso de software </w:t>
+      </w:r>
+      <w:r>
+        <w:t>e da geração de artefatos orientada a gabaritos, a proposta deste trabalho é desenvolver uma aplicação que, recebendo um conjunto de dados em formato aberto, possibilite ao usuário selecionar atributos e gráficos de tipos variados</w:t>
+      </w:r>
+      <w:r>
+        <w:t xml:space="preserve"> a fim de formar</w:t>
+      </w:r>
+      <w:r>
+        <w:t xml:space="preserve"> a partir de u</w:t>
+      </w:r>
+      <w:r>
+        <w:t xml:space="preserve">m gabarito pré-definido, um Dashboard que apresente de forma clara e com filtragem dinâmica o resumo destes. </w:t>
+      </w:r>
     </w:p>
     <w:p>
       <w:pPr>
@@ -3486,41 +3958,36 @@
           <w:rFonts w:eastAsia="Calibri"/>
           <w:szCs w:val="24"/>
         </w:rPr>
-        <w:pPrChange w:id="56" w:author="glaubergad" w:date="2019-03-04T20:22:00Z">
+        <w:pPrChange w:id="53" w:author="glaubergad" w:date="2019-03-04T20:22:00Z">
           <w:pPr>
             <w:spacing w:after="160" w:line="240" w:lineRule="auto"/>
             <w:jc w:val="left"/>
           </w:pPr>
         </w:pPrChange>
       </w:pPr>
-      <w:r>
-        <w:br w:type="page"/>
-      </w:r>
     </w:p>
     <w:p>
       <w:pPr>
         <w:pStyle w:val="Ttulo2"/>
-      </w:pPr>
-      <w:bookmarkStart w:id="57" w:name="_Toc535170428"/>
-      <w:bookmarkEnd w:id="50"/>
-      <w:r>
-        <w:lastRenderedPageBreak/>
-        <w:t>1.</w:t>
-      </w:r>
-      <w:r>
-        <w:t>1</w:t>
-      </w:r>
-      <w:r>
-        <w:t xml:space="preserve"> </w:t>
-      </w:r>
+        <w:numPr>
+          <w:ilvl w:val="1"/>
+          <w:numId w:val="14"/>
+        </w:numPr>
+      </w:pPr>
+      <w:bookmarkStart w:id="54" w:name="_Toc535170428"/>
+      <w:bookmarkEnd w:id="47"/>
       <w:r>
         <w:t>Objetivo</w:t>
       </w:r>
-      <w:bookmarkEnd w:id="57"/>
-    </w:p>
-    <w:p>
-      <w:pPr>
-        <w:ind w:firstLine="851"/>
+      <w:bookmarkEnd w:id="54"/>
+      <w:r>
+        <w:t xml:space="preserve"> e delimitação de escopo</w:t>
+      </w:r>
+    </w:p>
+    <w:p/>
+    <w:p>
+      <w:pPr>
+        <w:ind w:firstLine="567"/>
         <w:rPr>
           <w:rFonts w:cs="Times New Roman"/>
         </w:rPr>
@@ -3602,6 +4069,54 @@
         <w:rPr>
           <w:rFonts w:cs="Times New Roman"/>
         </w:rPr>
+        <w:t>(</w:t>
+      </w:r>
+      <w:proofErr w:type="spellStart"/>
+      <w:r>
+        <w:rPr>
+          <w:rFonts w:cs="Times New Roman"/>
+        </w:rPr>
+        <w:t>Comma</w:t>
+      </w:r>
+      <w:proofErr w:type="spellEnd"/>
+      <w:r>
+        <w:rPr>
+          <w:rFonts w:cs="Times New Roman"/>
+        </w:rPr>
+        <w:t xml:space="preserve"> </w:t>
+      </w:r>
+      <w:proofErr w:type="spellStart"/>
+      <w:r>
+        <w:rPr>
+          <w:rFonts w:cs="Times New Roman"/>
+        </w:rPr>
+        <w:t>Separated</w:t>
+      </w:r>
+      <w:proofErr w:type="spellEnd"/>
+      <w:r>
+        <w:rPr>
+          <w:rFonts w:cs="Times New Roman"/>
+        </w:rPr>
+        <w:t xml:space="preserve"> </w:t>
+      </w:r>
+      <w:proofErr w:type="spellStart"/>
+      <w:r>
+        <w:rPr>
+          <w:rFonts w:cs="Times New Roman"/>
+        </w:rPr>
+        <w:t>Values</w:t>
+      </w:r>
+      <w:proofErr w:type="spellEnd"/>
+      <w:r>
+        <w:rPr>
+          <w:rFonts w:cs="Times New Roman"/>
+        </w:rPr>
+        <w:t xml:space="preserve">, ou Valores separados por vírgula) </w:t>
+      </w:r>
+      <w:r>
+        <w:rPr>
+          <w:rFonts w:cs="Times New Roman"/>
+        </w:rPr>
         <w:t>contendo um conjunto de dados</w:t>
       </w:r>
       <w:r>
@@ -3622,7 +4137,7 @@
         </w:rPr>
         <w:t xml:space="preserve"> </w:t>
       </w:r>
-      <w:del w:id="58" w:author="Aluno" w:date="2018-10-25T20:51:00Z">
+      <w:del w:id="55" w:author="Aluno" w:date="2018-10-25T20:51:00Z">
         <w:r>
           <w:rPr>
             <w:rFonts w:cs="Times New Roman"/>
@@ -3630,14 +4145,14 @@
           <w:delText xml:space="preserve">um </w:delText>
         </w:r>
       </w:del>
-      <w:ins w:id="59" w:author="Aluno" w:date="2018-10-25T20:51:00Z">
+      <w:ins w:id="56" w:author="Aluno" w:date="2018-10-25T20:51:00Z">
         <w:r>
           <w:rPr>
             <w:rFonts w:cs="Times New Roman"/>
           </w:rPr>
           <w:t xml:space="preserve">painéis de informações gerenciais </w:t>
         </w:r>
-        <w:del w:id="60" w:author="Glauber Matteis Gadelha" w:date="2018-10-27T08:19:00Z">
+        <w:del w:id="57" w:author="Glauber Matteis Gadelha" w:date="2018-10-27T08:19:00Z">
           <w:r>
             <w:rPr>
               <w:rFonts w:cs="Times New Roman"/>
@@ -3646,7 +4161,7 @@
           </w:r>
         </w:del>
       </w:ins>
-      <w:ins w:id="61" w:author="Glauber Matteis Gadelha" w:date="2018-10-27T08:19:00Z">
+      <w:ins w:id="58" w:author="Glauber Matteis Gadelha" w:date="2018-10-27T08:19:00Z">
         <w:r>
           <w:rPr>
             <w:rFonts w:cs="Times New Roman"/>
@@ -3654,7 +4169,7 @@
           <w:t>(</w:t>
         </w:r>
       </w:ins>
-      <w:del w:id="62" w:author="glaubergad" w:date="2019-03-04T20:24:00Z">
+      <w:del w:id="59" w:author="glaubergad" w:date="2019-03-04T20:24:00Z">
         <w:r>
           <w:rPr>
             <w:rFonts w:cs="Times New Roman"/>
@@ -3663,8 +4178,8 @@
           <w:delText>dashboard</w:delText>
         </w:r>
       </w:del>
-      <w:ins w:id="63" w:author="Glauber Matteis Gadelha" w:date="2018-10-27T08:11:00Z">
-        <w:del w:id="64" w:author="glaubergad" w:date="2019-03-04T20:24:00Z">
+      <w:ins w:id="60" w:author="Glauber Matteis Gadelha" w:date="2018-10-27T08:11:00Z">
+        <w:del w:id="61" w:author="glaubergad" w:date="2019-03-04T20:24:00Z">
           <w:r>
             <w:rPr>
               <w:rFonts w:cs="Times New Roman"/>
@@ -3674,7 +4189,7 @@
           </w:r>
         </w:del>
       </w:ins>
-      <w:ins w:id="65" w:author="glaubergad" w:date="2019-03-04T20:24:00Z">
+      <w:ins w:id="62" w:author="glaubergad" w:date="2019-03-04T20:24:00Z">
         <w:r>
           <w:rPr>
             <w:rFonts w:cs="Times New Roman"/>
@@ -3683,8 +4198,8 @@
           <w:t>Dashboards</w:t>
         </w:r>
       </w:ins>
-      <w:ins w:id="66" w:author="Aluno" w:date="2018-10-25T20:51:00Z">
-        <w:del w:id="67" w:author="Glauber Matteis Gadelha" w:date="2018-10-27T08:19:00Z">
+      <w:ins w:id="63" w:author="Aluno" w:date="2018-10-25T20:51:00Z">
+        <w:del w:id="64" w:author="Glauber Matteis Gadelha" w:date="2018-10-27T08:19:00Z">
           <w:r>
             <w:rPr>
               <w:rFonts w:cs="Times New Roman"/>
@@ -3693,7 +4208,7 @@
           </w:r>
         </w:del>
       </w:ins>
-      <w:ins w:id="68" w:author="Glauber Matteis Gadelha" w:date="2018-10-27T08:19:00Z">
+      <w:ins w:id="65" w:author="Glauber Matteis Gadelha" w:date="2018-10-27T08:19:00Z">
         <w:r>
           <w:rPr>
             <w:rFonts w:cs="Times New Roman"/>
@@ -3719,7 +4234,7 @@
         </w:rPr>
         <w:t xml:space="preserve"> dados</w:t>
       </w:r>
-      <w:ins w:id="69" w:author="Aluno" w:date="2018-10-25T20:52:00Z">
+      <w:ins w:id="66" w:author="Aluno" w:date="2018-10-25T20:52:00Z">
         <w:r>
           <w:rPr>
             <w:rFonts w:cs="Times New Roman"/>
@@ -3731,7 +4246,32 @@
         <w:rPr>
           <w:rFonts w:cs="Times New Roman"/>
         </w:rPr>
-        <w:t xml:space="preserve"> Os </w:t>
+        <w:t xml:space="preserve"> </w:t>
+      </w:r>
+    </w:p>
+    <w:p>
+      <w:pPr>
+        <w:ind w:firstLine="567"/>
+        <w:rPr>
+          <w:rFonts w:cs="Times New Roman"/>
+        </w:rPr>
+      </w:pPr>
+      <w:r>
+        <w:rPr>
+          <w:rFonts w:cs="Times New Roman"/>
+        </w:rPr>
+        <w:t>Esta aplicação permitirá ao usuário escolher entre três tipos diferentes de gráficos: gráfico tipo Pizza, gráfico tipo Linha e gráfico tipo Barras Horizontais. Permitirá também dois tipos de reduções: A redução por contagem do total de incidências de um atributo e a redução por somatória, usando um atributo especificado como chave e a somatória de um segundo atributo especificado como valor.</w:t>
+      </w:r>
+    </w:p>
+    <w:p>
+      <w:pPr>
+        <w:ind w:firstLine="567"/>
+      </w:pPr>
+      <w:r>
+        <w:rPr>
+          <w:rFonts w:cs="Times New Roman"/>
+        </w:rPr>
+        <w:t xml:space="preserve">Os </w:t>
       </w:r>
       <w:r>
         <w:rPr>
@@ -3759,7 +4299,7 @@
         </w:rPr>
         <w:t xml:space="preserve"> e os</w:t>
       </w:r>
-      <w:ins w:id="70" w:author="Aluno" w:date="2018-10-25T20:52:00Z">
+      <w:ins w:id="67" w:author="Aluno" w:date="2018-10-25T20:52:00Z">
         <w:r>
           <w:rPr>
             <w:rFonts w:cs="Times New Roman"/>
@@ -3773,7 +4313,7 @@
         </w:rPr>
         <w:t xml:space="preserve"> gerados</w:t>
       </w:r>
-      <w:ins w:id="71" w:author="Aluno" w:date="2018-10-25T20:52:00Z">
+      <w:ins w:id="68" w:author="Aluno" w:date="2018-10-25T20:52:00Z">
         <w:r>
           <w:rPr>
             <w:rFonts w:cs="Times New Roman"/>
@@ -3831,48 +4371,63 @@
         </w:rPr>
         <w:t>.</w:t>
       </w:r>
-      <w:r>
-        <w:tab/>
-      </w:r>
+    </w:p>
+    <w:p>
+      <w:pPr>
+        <w:ind w:firstLine="567"/>
+        <w:rPr>
+          <w:rFonts w:cs="Times New Roman"/>
+        </w:rPr>
+      </w:pPr>
+      <w:r>
+        <w:t xml:space="preserve">A interface gráfica de interação usuário / aplicação foi desenvolvida usando </w:t>
+      </w:r>
+      <w:proofErr w:type="spellStart"/>
+      <w:proofErr w:type="gramStart"/>
+      <w:r>
+        <w:t>JavaFX</w:t>
+      </w:r>
+      <w:proofErr w:type="spellEnd"/>
+      <w:proofErr w:type="gramEnd"/>
+      <w:r>
+        <w:t xml:space="preserve"> 8.</w:t>
+      </w:r>
+      <w:bookmarkStart w:id="69" w:name="_GoBack"/>
+      <w:bookmarkEnd w:id="69"/>
     </w:p>
     <w:p/>
     <w:p>
       <w:pPr>
         <w:pStyle w:val="Ttulo2"/>
-      </w:pPr>
-      <w:bookmarkStart w:id="72" w:name="_Toc527657244"/>
-      <w:bookmarkStart w:id="73" w:name="_Toc535170429"/>
-      <w:r>
-        <w:t>1.</w:t>
-      </w:r>
-      <w:r>
-        <w:t>2</w:t>
-      </w:r>
-      <w:r>
-        <w:t xml:space="preserve"> </w:t>
-      </w:r>
-      <w:bookmarkEnd w:id="72"/>
+        <w:numPr>
+          <w:ilvl w:val="1"/>
+          <w:numId w:val="14"/>
+        </w:numPr>
+      </w:pPr>
+      <w:bookmarkStart w:id="70" w:name="_Toc535170429"/>
       <w:r>
         <w:t>Procedimentos metodológicos</w:t>
       </w:r>
-      <w:bookmarkEnd w:id="73"/>
-    </w:p>
-    <w:p>
-      <w:pPr>
-        <w:rPr>
-          <w:rFonts w:cs="Times New Roman"/>
-          <w:szCs w:val="24"/>
-        </w:rPr>
-      </w:pPr>
-      <w:r>
-        <w:rPr>
-          <w:rFonts w:cs="Times New Roman"/>
-          <w:szCs w:val="24"/>
-        </w:rPr>
+      <w:bookmarkEnd w:id="70"/>
+    </w:p>
+    <w:p/>
+    <w:p>
+      <w:pPr>
+        <w:rPr>
+          <w:rFonts w:cs="Times New Roman"/>
+          <w:szCs w:val="24"/>
+        </w:rPr>
+      </w:pPr>
+      <w:r>
+        <w:rPr>
+          <w:rFonts w:cs="Times New Roman"/>
+          <w:szCs w:val="24"/>
+        </w:rPr>
+        <w:lastRenderedPageBreak/>
         <w:tab/>
         <w:t xml:space="preserve">O trabalho foi conduzido em </w:t>
       </w:r>
-      <w:del w:id="74" w:author="glaubergad" w:date="2019-02-23T11:00:00Z">
+      <w:del w:id="71" w:author="glaubergad" w:date="2019-02-23T11:00:00Z">
         <w:r>
           <w:rPr>
             <w:rFonts w:cs="Times New Roman"/>
@@ -3881,7 +4436,7 @@
           <w:delText xml:space="preserve">3 </w:delText>
         </w:r>
       </w:del>
-      <w:ins w:id="75" w:author="glaubergad" w:date="2019-02-23T11:00:00Z">
+      <w:ins w:id="72" w:author="glaubergad" w:date="2019-02-23T11:00:00Z">
         <w:r>
           <w:rPr>
             <w:rFonts w:cs="Times New Roman"/>
@@ -3971,7 +4526,7 @@
         <w:tab/>
         <w:t xml:space="preserve">Na etapa </w:t>
       </w:r>
-      <w:del w:id="76" w:author="glaubergad" w:date="2019-02-23T11:01:00Z">
+      <w:del w:id="73" w:author="glaubergad" w:date="2019-02-23T11:01:00Z">
         <w:r>
           <w:rPr>
             <w:rFonts w:cs="Times New Roman"/>
@@ -3980,7 +4535,7 @@
           <w:delText>posterior</w:delText>
         </w:r>
       </w:del>
-      <w:ins w:id="77" w:author="glaubergad" w:date="2019-02-23T11:01:00Z">
+      <w:ins w:id="74" w:author="glaubergad" w:date="2019-02-23T11:01:00Z">
         <w:r>
           <w:rPr>
             <w:rFonts w:cs="Times New Roman"/>
@@ -4024,8 +4579,8 @@
       <w:pPr>
         <w:pStyle w:val="Ttulo2"/>
       </w:pPr>
-      <w:bookmarkStart w:id="78" w:name="_Toc498681701"/>
-      <w:bookmarkStart w:id="79" w:name="_Toc535170430"/>
+      <w:bookmarkStart w:id="75" w:name="_Toc498681701"/>
+      <w:bookmarkStart w:id="76" w:name="_Toc535170430"/>
       <w:proofErr w:type="gramStart"/>
       <w:r>
         <w:t>1.</w:t>
@@ -4036,7 +4591,7 @@
       <w:r>
         <w:t xml:space="preserve"> </w:t>
       </w:r>
-      <w:bookmarkEnd w:id="78"/>
+      <w:bookmarkEnd w:id="75"/>
       <w:r>
         <w:t>Organização</w:t>
       </w:r>
@@ -4044,7 +4599,7 @@
       <w:r>
         <w:t xml:space="preserve"> do trabalho</w:t>
       </w:r>
-      <w:bookmarkEnd w:id="79"/>
+      <w:bookmarkEnd w:id="76"/>
     </w:p>
     <w:p>
       <w:r>
@@ -4103,10 +4658,10 @@
         <w:spacing w:after="160" w:line="240" w:lineRule="auto"/>
         <w:jc w:val="left"/>
         <w:rPr>
-          <w:ins w:id="80" w:author="glaubergad" w:date="2019-03-04T20:25:00Z"/>
-        </w:rPr>
-      </w:pPr>
-      <w:ins w:id="81" w:author="glaubergad" w:date="2019-03-04T20:25:00Z">
+          <w:ins w:id="77" w:author="glaubergad" w:date="2019-03-04T20:25:00Z"/>
+        </w:rPr>
+      </w:pPr>
+      <w:ins w:id="78" w:author="glaubergad" w:date="2019-03-04T20:25:00Z">
         <w:r>
           <w:br w:type="page"/>
         </w:r>
@@ -4115,7 +4670,7 @@
     <w:p>
       <w:pPr>
         <w:rPr>
-          <w:del w:id="82" w:author="glaubergad" w:date="2019-03-04T20:25:00Z"/>
+          <w:del w:id="79" w:author="glaubergad" w:date="2019-03-04T20:25:00Z"/>
         </w:rPr>
       </w:pPr>
     </w:p>
@@ -4123,11 +4678,11 @@
       <w:pPr>
         <w:pStyle w:val="Ttulo1"/>
       </w:pPr>
-      <w:bookmarkStart w:id="83" w:name="_Toc535170431"/>
+      <w:bookmarkStart w:id="80" w:name="_Toc535170431"/>
       <w:r>
         <w:t>Fundamentação Teórica</w:t>
       </w:r>
-      <w:bookmarkEnd w:id="83"/>
+      <w:bookmarkEnd w:id="80"/>
     </w:p>
     <w:p>
       <w:pPr>
@@ -4154,7 +4709,7 @@
       <w:pPr>
         <w:pStyle w:val="Ttulo2"/>
       </w:pPr>
-      <w:bookmarkStart w:id="84" w:name="_Toc535170432"/>
+      <w:bookmarkStart w:id="81" w:name="_Toc535170432"/>
       <w:r>
         <w:t xml:space="preserve">2.1 </w:t>
       </w:r>
@@ -4164,7 +4719,7 @@
       <w:r>
         <w:t xml:space="preserve"> de Software</w:t>
       </w:r>
-      <w:bookmarkEnd w:id="84"/>
+      <w:bookmarkEnd w:id="81"/>
     </w:p>
     <w:p>
       <w:r>
@@ -4276,7 +4831,7 @@
       <w:r>
         <w:t>.</w:t>
       </w:r>
-      <w:ins w:id="85" w:author="glaubergad" w:date="2019-02-23T11:06:00Z">
+      <w:ins w:id="82" w:author="glaubergad" w:date="2019-02-23T11:06:00Z">
         <w:r>
           <w:t xml:space="preserve"> </w:t>
         </w:r>
@@ -4478,13 +5033,11 @@
       <w:r>
         <w:t xml:space="preserve">2.3.1 </w:t>
       </w:r>
-      <w:del w:id="86" w:author="glaubergad" w:date="2019-03-04T20:25:00Z">
+      <w:del w:id="83" w:author="glaubergad" w:date="2019-03-04T20:25:00Z">
         <w:r>
           <w:delText>3</w:delText>
         </w:r>
       </w:del>
-      <w:bookmarkStart w:id="87" w:name="_GoBack"/>
-      <w:bookmarkEnd w:id="87"/>
       <w:r>
         <w:t xml:space="preserve">Apache </w:t>
       </w:r>
@@ -4498,12 +5051,12 @@
       <w:pPr>
         <w:pStyle w:val="Ttulo2"/>
       </w:pPr>
-      <w:del w:id="88" w:author="glaubergad" w:date="2019-03-04T20:25:00Z">
+      <w:del w:id="84" w:author="glaubergad" w:date="2019-03-04T20:25:00Z">
         <w:r>
           <w:delText>3</w:delText>
         </w:r>
       </w:del>
-      <w:ins w:id="89" w:author="glaubergad" w:date="2019-03-04T20:25:00Z">
+      <w:ins w:id="85" w:author="glaubergad" w:date="2019-03-04T20:25:00Z">
         <w:r>
           <w:t>2</w:t>
         </w:r>
@@ -4600,7 +5153,7 @@
       <w:r>
         <w:t xml:space="preserve"> permite gerar um Dashboard contendo uma tabela e 3 tipos de gráficos</w:t>
       </w:r>
-      <w:ins w:id="90" w:author="glaubergad" w:date="2019-03-04T20:26:00Z">
+      <w:ins w:id="86" w:author="glaubergad" w:date="2019-03-04T20:26:00Z">
         <w:r>
           <w:t>, sendo 1 gráfico de área, 1 gráfico de barras e 1 gráfico pizza</w:t>
         </w:r>
@@ -4664,7 +5217,7 @@
         </w:numPr>
         <w:ind w:left="993"/>
         <w:rPr>
-          <w:ins w:id="91" w:author="glaubergad" w:date="2019-03-04T20:28:00Z"/>
+          <w:ins w:id="87" w:author="glaubergad" w:date="2019-03-04T20:28:00Z"/>
         </w:rPr>
       </w:pPr>
       <w:r>
@@ -4680,12 +5233,12 @@
       <w:r>
         <w:t xml:space="preserve"> </w:t>
       </w:r>
-      <w:ins w:id="92" w:author="glaubergad" w:date="2019-03-04T20:27:00Z">
+      <w:ins w:id="88" w:author="glaubergad" w:date="2019-03-04T20:27:00Z">
         <w:r>
           <w:t>captura a primeira linha do arquivo fonte de dados, considerando que esta traga os nomes dos atributos contidos</w:t>
         </w:r>
       </w:ins>
-      <w:del w:id="93" w:author="glaubergad" w:date="2019-03-04T20:28:00Z">
+      <w:del w:id="89" w:author="glaubergad" w:date="2019-03-04T20:28:00Z">
         <w:r>
           <w:delText>lista os atributos obtidos a fim de que o usuário possa selecionar quais deles serão usados como dimensões</w:delText>
         </w:r>
@@ -4703,7 +5256,7 @@
         </w:numPr>
         <w:ind w:left="993"/>
       </w:pPr>
-      <w:ins w:id="94" w:author="glaubergad" w:date="2019-03-04T20:28:00Z">
+      <w:ins w:id="90" w:author="glaubergad" w:date="2019-03-04T20:28:00Z">
         <w:r>
           <w:t xml:space="preserve">O usuário especifica o domínio (eixo X) e a </w:t>
         </w:r>
@@ -4716,7 +5269,7 @@
           <w:t>Eixo Y) de cada tipo de gráfico</w:t>
         </w:r>
       </w:ins>
-      <w:ins w:id="95" w:author="glaubergad" w:date="2019-03-04T20:29:00Z">
+      <w:ins w:id="91" w:author="glaubergad" w:date="2019-03-04T20:29:00Z">
         <w:r>
           <w:t>, bem como o título e as etiquetas dos atributos de domínio e imagem;</w:t>
         </w:r>
@@ -4731,10 +5284,10 @@
         </w:numPr>
         <w:ind w:left="993"/>
         <w:rPr>
-          <w:del w:id="96" w:author="glaubergad" w:date="2019-03-04T20:29:00Z"/>
-        </w:rPr>
-      </w:pPr>
-      <w:del w:id="97" w:author="glaubergad" w:date="2019-03-04T20:29:00Z">
+          <w:del w:id="92" w:author="glaubergad" w:date="2019-03-04T20:29:00Z"/>
+        </w:rPr>
+      </w:pPr>
+      <w:del w:id="93" w:author="glaubergad" w:date="2019-03-04T20:29:00Z">
         <w:r>
           <w:delText>O usuário especifica o título do Dashboard e as etiquetas dos atributos a serem exibidas;</w:delText>
         </w:r>
@@ -4962,12 +5515,12 @@
         <w:tab/>
         <w:t xml:space="preserve">A aplicação produzida neste trabalho, a partir das especificações de entrada, será capaz de </w:t>
       </w:r>
-      <w:del w:id="98" w:author="glaubergad" w:date="2019-03-04T20:30:00Z">
+      <w:del w:id="94" w:author="glaubergad" w:date="2019-03-04T20:30:00Z">
         <w:r>
           <w:delText xml:space="preserve">produzir </w:delText>
         </w:r>
       </w:del>
-      <w:ins w:id="99" w:author="glaubergad" w:date="2019-03-04T20:30:00Z">
+      <w:ins w:id="95" w:author="glaubergad" w:date="2019-03-04T20:30:00Z">
         <w:r>
           <w:t xml:space="preserve">gerar </w:t>
         </w:r>
@@ -5586,7 +6139,7 @@
               <w:t>8</w:t>
             </w:r>
             <w:proofErr w:type="gramEnd"/>
-            <w:del w:id="100" w:author="glaubergad" w:date="2019-03-04T20:31:00Z">
+            <w:del w:id="96" w:author="glaubergad" w:date="2019-03-04T20:31:00Z">
               <w:r>
                 <w:delText xml:space="preserve"> SE</w:delText>
               </w:r>
@@ -6093,7 +6646,7 @@
       </w:tr>
       <w:tr>
         <w:trPr>
-          <w:del w:id="101" w:author="glaubergad" w:date="2019-03-04T20:32:00Z"/>
+          <w:del w:id="97" w:author="glaubergad" w:date="2019-03-04T20:32:00Z"/>
         </w:trPr>
         <w:tc>
           <w:tcPr>
@@ -6104,11 +6657,11 @@
             <w:pPr>
               <w:jc w:val="left"/>
               <w:rPr>
-                <w:del w:id="102" w:author="glaubergad" w:date="2019-03-04T20:32:00Z"/>
+                <w:del w:id="98" w:author="glaubergad" w:date="2019-03-04T20:32:00Z"/>
                 <w:color w:val="000000" w:themeColor="text1"/>
               </w:rPr>
             </w:pPr>
-            <w:del w:id="103" w:author="glaubergad" w:date="2019-02-23T11:28:00Z">
+            <w:del w:id="99" w:author="glaubergad" w:date="2019-02-23T11:28:00Z">
               <w:r>
                 <w:rPr>
                   <w:color w:val="000000" w:themeColor="text1"/>
@@ -6126,10 +6679,10 @@
             <w:pPr>
               <w:jc w:val="left"/>
               <w:rPr>
-                <w:del w:id="104" w:author="glaubergad" w:date="2019-03-04T20:32:00Z"/>
+                <w:del w:id="100" w:author="glaubergad" w:date="2019-03-04T20:32:00Z"/>
               </w:rPr>
             </w:pPr>
-            <w:del w:id="105" w:author="glaubergad" w:date="2019-02-23T11:28:00Z">
+            <w:del w:id="101" w:author="glaubergad" w:date="2019-02-23T11:28:00Z">
               <w:r>
                 <w:delText>O desempenho da geração do Dashboard deve ser alto. O tempo de geração do arquivo destino não deve exceder 30 segundos.</w:delText>
               </w:r>
@@ -6139,7 +6692,7 @@
       </w:tr>
       <w:tr>
         <w:trPr>
-          <w:del w:id="106" w:author="glaubergad" w:date="2019-03-04T20:32:00Z"/>
+          <w:del w:id="102" w:author="glaubergad" w:date="2019-03-04T20:32:00Z"/>
         </w:trPr>
         <w:tc>
           <w:tcPr>
@@ -6150,11 +6703,11 @@
             <w:pPr>
               <w:jc w:val="left"/>
               <w:rPr>
-                <w:del w:id="107" w:author="glaubergad" w:date="2019-03-04T20:32:00Z"/>
+                <w:del w:id="103" w:author="glaubergad" w:date="2019-03-04T20:32:00Z"/>
                 <w:color w:val="000000" w:themeColor="text1"/>
               </w:rPr>
             </w:pPr>
-            <w:del w:id="108" w:author="glaubergad" w:date="2019-02-23T11:28:00Z">
+            <w:del w:id="104" w:author="glaubergad" w:date="2019-02-23T11:28:00Z">
               <w:r>
                 <w:rPr>
                   <w:color w:val="000000" w:themeColor="text1"/>
@@ -6172,10 +6725,10 @@
             <w:pPr>
               <w:jc w:val="left"/>
               <w:rPr>
-                <w:del w:id="109" w:author="glaubergad" w:date="2019-03-04T20:32:00Z"/>
+                <w:del w:id="105" w:author="glaubergad" w:date="2019-03-04T20:32:00Z"/>
               </w:rPr>
             </w:pPr>
-            <w:del w:id="110" w:author="glaubergad" w:date="2019-02-23T11:28:00Z">
+            <w:del w:id="106" w:author="glaubergad" w:date="2019-02-23T11:28:00Z">
               <w:r>
                 <w:delText xml:space="preserve">O padrão do arquivo de dados deve ser CSV, com a primeira linha contendo a descrição dos atributos. </w:delText>
               </w:r>
@@ -6196,7 +6749,7 @@
                 <w:color w:val="000000" w:themeColor="text1"/>
               </w:rPr>
             </w:pPr>
-            <w:del w:id="111" w:author="glaubergad" w:date="2019-02-23T11:28:00Z">
+            <w:del w:id="107" w:author="glaubergad" w:date="2019-02-23T11:28:00Z">
               <w:r>
                 <w:rPr>
                   <w:color w:val="000000" w:themeColor="text1"/>
@@ -6214,7 +6767,7 @@
             <w:pPr>
               <w:jc w:val="left"/>
             </w:pPr>
-            <w:del w:id="112" w:author="glaubergad" w:date="2019-02-23T11:28:00Z">
+            <w:del w:id="108" w:author="glaubergad" w:date="2019-02-23T11:28:00Z">
               <w:r>
                 <w:delText>A linguagem de templates a ser aplicada será a Apache FreeMarker.</w:delText>
               </w:r>
@@ -6235,7 +6788,7 @@
                 <w:color w:val="000000" w:themeColor="text1"/>
               </w:rPr>
             </w:pPr>
-            <w:del w:id="113" w:author="glaubergad" w:date="2019-02-23T11:28:00Z">
+            <w:del w:id="109" w:author="glaubergad" w:date="2019-02-23T11:28:00Z">
               <w:r>
                 <w:rPr>
                   <w:color w:val="000000" w:themeColor="text1"/>
@@ -6253,7 +6806,7 @@
             <w:pPr>
               <w:jc w:val="left"/>
             </w:pPr>
-            <w:del w:id="114" w:author="glaubergad" w:date="2019-02-23T11:28:00Z">
+            <w:del w:id="110" w:author="glaubergad" w:date="2019-02-23T11:28:00Z">
               <w:r>
                 <w:delText>O formato de compactação do arquivo de saída será ZIP.</w:delText>
               </w:r>
@@ -7208,6 +7761,119 @@
     </w:lvl>
   </w:abstractNum>
   <w:abstractNum w:abstractNumId="9">
+    <w:nsid w:val="5616526E"/>
+    <w:multiLevelType w:val="multilevel"/>
+    <w:tmpl w:val="0A34B80C"/>
+    <w:lvl w:ilvl="0">
+      <w:start w:val="1"/>
+      <w:numFmt w:val="decimal"/>
+      <w:lvlText w:val="%1"/>
+      <w:lvlJc w:val="left"/>
+      <w:pPr>
+        <w:ind w:left="405" w:hanging="405"/>
+      </w:pPr>
+      <w:rPr>
+        <w:rFonts w:hint="default"/>
+      </w:rPr>
+    </w:lvl>
+    <w:lvl w:ilvl="1">
+      <w:start w:val="1"/>
+      <w:numFmt w:val="decimal"/>
+      <w:lvlText w:val="%1.%2"/>
+      <w:lvlJc w:val="left"/>
+      <w:pPr>
+        <w:ind w:left="405" w:hanging="405"/>
+      </w:pPr>
+      <w:rPr>
+        <w:rFonts w:hint="default"/>
+      </w:rPr>
+    </w:lvl>
+    <w:lvl w:ilvl="2">
+      <w:start w:val="1"/>
+      <w:numFmt w:val="decimal"/>
+      <w:lvlText w:val="%1.%2.%3"/>
+      <w:lvlJc w:val="left"/>
+      <w:pPr>
+        <w:ind w:left="720" w:hanging="720"/>
+      </w:pPr>
+      <w:rPr>
+        <w:rFonts w:hint="default"/>
+      </w:rPr>
+    </w:lvl>
+    <w:lvl w:ilvl="3">
+      <w:start w:val="1"/>
+      <w:numFmt w:val="decimal"/>
+      <w:lvlText w:val="%1.%2.%3.%4"/>
+      <w:lvlJc w:val="left"/>
+      <w:pPr>
+        <w:ind w:left="1080" w:hanging="1080"/>
+      </w:pPr>
+      <w:rPr>
+        <w:rFonts w:hint="default"/>
+      </w:rPr>
+    </w:lvl>
+    <w:lvl w:ilvl="4">
+      <w:start w:val="1"/>
+      <w:numFmt w:val="decimal"/>
+      <w:lvlText w:val="%1.%2.%3.%4.%5"/>
+      <w:lvlJc w:val="left"/>
+      <w:pPr>
+        <w:ind w:left="1080" w:hanging="1080"/>
+      </w:pPr>
+      <w:rPr>
+        <w:rFonts w:hint="default"/>
+      </w:rPr>
+    </w:lvl>
+    <w:lvl w:ilvl="5">
+      <w:start w:val="1"/>
+      <w:numFmt w:val="decimal"/>
+      <w:lvlText w:val="%1.%2.%3.%4.%5.%6"/>
+      <w:lvlJc w:val="left"/>
+      <w:pPr>
+        <w:ind w:left="1440" w:hanging="1440"/>
+      </w:pPr>
+      <w:rPr>
+        <w:rFonts w:hint="default"/>
+      </w:rPr>
+    </w:lvl>
+    <w:lvl w:ilvl="6">
+      <w:start w:val="1"/>
+      <w:numFmt w:val="decimal"/>
+      <w:lvlText w:val="%1.%2.%3.%4.%5.%6.%7"/>
+      <w:lvlJc w:val="left"/>
+      <w:pPr>
+        <w:ind w:left="1440" w:hanging="1440"/>
+      </w:pPr>
+      <w:rPr>
+        <w:rFonts w:hint="default"/>
+      </w:rPr>
+    </w:lvl>
+    <w:lvl w:ilvl="7">
+      <w:start w:val="1"/>
+      <w:numFmt w:val="decimal"/>
+      <w:lvlText w:val="%1.%2.%3.%4.%5.%6.%7.%8"/>
+      <w:lvlJc w:val="left"/>
+      <w:pPr>
+        <w:ind w:left="1800" w:hanging="1800"/>
+      </w:pPr>
+      <w:rPr>
+        <w:rFonts w:hint="default"/>
+      </w:rPr>
+    </w:lvl>
+    <w:lvl w:ilvl="8">
+      <w:start w:val="1"/>
+      <w:numFmt w:val="decimal"/>
+      <w:lvlText w:val="%1.%2.%3.%4.%5.%6.%7.%8.%9"/>
+      <w:lvlJc w:val="left"/>
+      <w:pPr>
+        <w:ind w:left="1800" w:hanging="1800"/>
+      </w:pPr>
+      <w:rPr>
+        <w:rFonts w:hint="default"/>
+      </w:rPr>
+    </w:lvl>
+  </w:abstractNum>
+  <w:abstractNum w:abstractNumId="10">
     <w:nsid w:val="5D0D730A"/>
     <w:multiLevelType w:val="multilevel"/>
     <w:tmpl w:val="9992108C"/>
@@ -7330,7 +7996,7 @@
       </w:rPr>
     </w:lvl>
   </w:abstractNum>
-  <w:abstractNum w:abstractNumId="10">
+  <w:abstractNum w:abstractNumId="11">
     <w:nsid w:val="7230611B"/>
     <w:multiLevelType w:val="hybridMultilevel"/>
     <w:tmpl w:val="3462E176"/>
@@ -7416,7 +8082,7 @@
       </w:pPr>
     </w:lvl>
   </w:abstractNum>
-  <w:abstractNum w:abstractNumId="11">
+  <w:abstractNum w:abstractNumId="12">
     <w:nsid w:val="76EA3F41"/>
     <w:multiLevelType w:val="multilevel"/>
     <w:tmpl w:val="E990B774"/>
@@ -7569,7 +8235,7 @@
     <w:abstractNumId w:val="5"/>
   </w:num>
   <w:num w:numId="2">
-    <w:abstractNumId w:val="9"/>
+    <w:abstractNumId w:val="10"/>
   </w:num>
   <w:num w:numId="3">
     <w:abstractNumId w:val="3"/>
@@ -7584,16 +8250,16 @@
     <w:abstractNumId w:val="0"/>
   </w:num>
   <w:num w:numId="7">
-    <w:abstractNumId w:val="9"/>
+    <w:abstractNumId w:val="10"/>
   </w:num>
   <w:num w:numId="8">
-    <w:abstractNumId w:val="11"/>
+    <w:abstractNumId w:val="12"/>
   </w:num>
   <w:num w:numId="9">
     <w:abstractNumId w:val="8"/>
   </w:num>
   <w:num w:numId="10">
-    <w:abstractNumId w:val="10"/>
+    <w:abstractNumId w:val="11"/>
   </w:num>
   <w:num w:numId="11">
     <w:abstractNumId w:val="2"/>
@@ -7603,6 +8269,9 @@
   </w:num>
   <w:num w:numId="13">
     <w:abstractNumId w:val="7"/>
+  </w:num>
+  <w:num w:numId="14">
+    <w:abstractNumId w:val="9"/>
   </w:num>
 </w:numbering>
 </file>
@@ -7787,14 +8456,16 @@
     <w:link w:val="Ttulo1Char"/>
     <w:uiPriority w:val="9"/>
     <w:qFormat/>
-    <w:rsid w:val="007C2F47"/>
+    <w:rsid w:val="003232F1"/>
     <w:pPr>
       <w:keepNext/>
       <w:keepLines/>
       <w:numPr>
         <w:numId w:val="2"/>
       </w:numPr>
-      <w:ind w:left="357" w:hanging="357"/>
+      <w:ind w:left="0" w:firstLine="0"/>
+      <w:contextualSpacing/>
+      <w:jc w:val="left"/>
       <w:outlineLvl w:val="0"/>
     </w:pPr>
     <w:rPr>
@@ -7899,9 +8570,9 @@
     <w:basedOn w:val="Fontepargpadro"/>
     <w:link w:val="Ttulo1"/>
     <w:uiPriority w:val="9"/>
-    <w:rsid w:val="007C2F47"/>
+    <w:rsid w:val="003232F1"/>
     <w:rPr>
-      <w:rFonts w:ascii="Times New Roman" w:eastAsiaTheme="majorEastAsia" w:hAnsi="Times New Roman" w:cstheme="majorBidi"/>
+      <w:rFonts w:ascii="Arial" w:eastAsiaTheme="majorEastAsia" w:hAnsi="Arial" w:cstheme="majorBidi"/>
       <w:b/>
       <w:sz w:val="24"/>
       <w:szCs w:val="32"/>
@@ -8701,7 +9372,7 @@
 </file>
 
 <file path=customXml/itemProps1.xml><?xml version="1.0" encoding="utf-8"?>
-<ds:datastoreItem xmlns:ds="http://schemas.openxmlformats.org/officeDocument/2006/customXml" ds:itemID="{89213FD2-287C-4B96-AF05-55A3A8E75EE5}">
+<ds:datastoreItem xmlns:ds="http://schemas.openxmlformats.org/officeDocument/2006/customXml" ds:itemID="{6004A71A-0453-41CE-B994-8040512ADA65}">
   <ds:schemaRefs>
     <ds:schemaRef ds:uri="http://schemas.openxmlformats.org/officeDocument/2006/bibliography"/>
   </ds:schemaRefs>

</xml_diff>

<commit_message>
Reedição da Introdução e algumas melhorias na revisão teórica
</commit_message>
<xml_diff>
--- a/mono/Glauber Gadelha - C796NQ- Geração de Código para Apresentação de dados em forma gráfica.docx
+++ b/mono/Glauber Gadelha - C796NQ- Geração de Código para Apresentação de dados em forma gráfica.docx
@@ -1565,7 +1565,23 @@
           <w:rFonts w:cs="Times New Roman"/>
           <w:szCs w:val="24"/>
         </w:rPr>
-        <w:t xml:space="preserve"> programming </w:t>
+        <w:t xml:space="preserve"> </w:t>
+      </w:r>
+      <w:proofErr w:type="spellStart"/>
+      <w:r>
+        <w:rPr>
+          <w:rFonts w:cs="Times New Roman"/>
+          <w:szCs w:val="24"/>
+        </w:rPr>
+        <w:t>programming</w:t>
+      </w:r>
+      <w:proofErr w:type="spellEnd"/>
+      <w:r>
+        <w:rPr>
+          <w:rFonts w:cs="Times New Roman"/>
+          <w:szCs w:val="24"/>
+        </w:rPr>
+        <w:t xml:space="preserve"> </w:t>
       </w:r>
       <w:proofErr w:type="spellStart"/>
       <w:r>
@@ -1821,7 +1837,126 @@
           <w:rFonts w:cs="Times New Roman"/>
           <w:szCs w:val="24"/>
         </w:rPr>
-        <w:t xml:space="preserve"> in </w:t>
+        <w:t xml:space="preserve"> </w:t>
+      </w:r>
+      <w:proofErr w:type="spellStart"/>
+      <w:r>
+        <w:rPr>
+          <w:rFonts w:cs="Times New Roman"/>
+          <w:szCs w:val="24"/>
+        </w:rPr>
+        <w:t>daily</w:t>
+      </w:r>
+      <w:proofErr w:type="spellEnd"/>
+      <w:r>
+        <w:rPr>
+          <w:rFonts w:cs="Times New Roman"/>
+          <w:szCs w:val="24"/>
+        </w:rPr>
+        <w:t xml:space="preserve"> </w:t>
+      </w:r>
+      <w:r>
+        <w:rPr>
+          <w:rFonts w:cs="Times New Roman"/>
+          <w:szCs w:val="24"/>
+        </w:rPr>
+        <w:t xml:space="preserve">in </w:t>
+      </w:r>
+      <w:proofErr w:type="spellStart"/>
+      <w:r>
+        <w:rPr>
+          <w:rFonts w:cs="Times New Roman"/>
+          <w:szCs w:val="24"/>
+        </w:rPr>
+        <w:t>professionals</w:t>
+      </w:r>
+      <w:proofErr w:type="spellEnd"/>
+      <w:r>
+        <w:rPr>
+          <w:rFonts w:cs="Times New Roman"/>
+          <w:szCs w:val="24"/>
+        </w:rPr>
+        <w:t xml:space="preserve"> </w:t>
+      </w:r>
+      <w:proofErr w:type="spellStart"/>
+      <w:r>
+        <w:rPr>
+          <w:rFonts w:cs="Times New Roman"/>
+          <w:szCs w:val="24"/>
+        </w:rPr>
+        <w:t>lives</w:t>
+      </w:r>
+      <w:proofErr w:type="spellEnd"/>
+      <w:r>
+        <w:rPr>
+          <w:rFonts w:cs="Times New Roman"/>
+          <w:szCs w:val="24"/>
+        </w:rPr>
+        <w:t xml:space="preserve">, </w:t>
+      </w:r>
+      <w:proofErr w:type="spellStart"/>
+      <w:r>
+        <w:rPr>
+          <w:rFonts w:cs="Times New Roman"/>
+          <w:szCs w:val="24"/>
+        </w:rPr>
+        <w:t>therefore</w:t>
+      </w:r>
+      <w:proofErr w:type="spellEnd"/>
+      <w:r>
+        <w:rPr>
+          <w:rFonts w:cs="Times New Roman"/>
+          <w:szCs w:val="24"/>
+        </w:rPr>
+        <w:t xml:space="preserve">, </w:t>
+      </w:r>
+      <w:proofErr w:type="spellStart"/>
+      <w:r>
+        <w:rPr>
+          <w:rFonts w:cs="Times New Roman"/>
+          <w:szCs w:val="24"/>
+        </w:rPr>
+        <w:t>any</w:t>
+      </w:r>
+      <w:proofErr w:type="spellEnd"/>
+      <w:r>
+        <w:rPr>
+          <w:rFonts w:cs="Times New Roman"/>
+          <w:szCs w:val="24"/>
+        </w:rPr>
+        <w:t xml:space="preserve"> tool </w:t>
+      </w:r>
+      <w:proofErr w:type="spellStart"/>
+      <w:r>
+        <w:rPr>
+          <w:rFonts w:cs="Times New Roman"/>
+          <w:szCs w:val="24"/>
+        </w:rPr>
+        <w:t>that</w:t>
+      </w:r>
+      <w:proofErr w:type="spellEnd"/>
+      <w:r>
+        <w:rPr>
+          <w:rFonts w:cs="Times New Roman"/>
+          <w:szCs w:val="24"/>
+        </w:rPr>
+        <w:t xml:space="preserve"> </w:t>
+      </w:r>
+      <w:proofErr w:type="spellStart"/>
+      <w:r>
+        <w:rPr>
+          <w:rFonts w:cs="Times New Roman"/>
+          <w:szCs w:val="24"/>
+        </w:rPr>
+        <w:t>facilitates</w:t>
+      </w:r>
+      <w:proofErr w:type="spellEnd"/>
+      <w:r>
+        <w:rPr>
+          <w:rFonts w:cs="Times New Roman"/>
+          <w:szCs w:val="24"/>
+        </w:rPr>
+        <w:t xml:space="preserve"> </w:t>
       </w:r>
       <w:proofErr w:type="spellStart"/>
       <w:r>
@@ -1845,23 +1980,7 @@
           <w:rFonts w:cs="Times New Roman"/>
           <w:szCs w:val="24"/>
         </w:rPr>
-        <w:t>daily</w:t>
-      </w:r>
-      <w:proofErr w:type="spellEnd"/>
-      <w:r>
-        <w:rPr>
-          <w:rFonts w:cs="Times New Roman"/>
-          <w:szCs w:val="24"/>
-        </w:rPr>
-        <w:t xml:space="preserve"> </w:t>
-      </w:r>
-      <w:proofErr w:type="spellStart"/>
-      <w:r>
-        <w:rPr>
-          <w:rFonts w:cs="Times New Roman"/>
-          <w:szCs w:val="24"/>
-        </w:rPr>
-        <w:t>lives</w:t>
+        <w:t>application</w:t>
       </w:r>
       <w:proofErr w:type="spellEnd"/>
       <w:r>
@@ -1893,7 +2012,39 @@
           <w:rFonts w:cs="Times New Roman"/>
           <w:szCs w:val="24"/>
         </w:rPr>
-        <w:t>professionals</w:t>
+        <w:t>these</w:t>
+      </w:r>
+      <w:proofErr w:type="spellEnd"/>
+      <w:r>
+        <w:rPr>
+          <w:rFonts w:cs="Times New Roman"/>
+          <w:szCs w:val="24"/>
+        </w:rPr>
+        <w:t xml:space="preserve"> </w:t>
+      </w:r>
+      <w:proofErr w:type="spellStart"/>
+      <w:r>
+        <w:rPr>
+          <w:rFonts w:cs="Times New Roman"/>
+          <w:szCs w:val="24"/>
+        </w:rPr>
+        <w:t>standardized</w:t>
+      </w:r>
+      <w:proofErr w:type="spellEnd"/>
+      <w:r>
+        <w:rPr>
+          <w:rFonts w:cs="Times New Roman"/>
+          <w:szCs w:val="24"/>
+        </w:rPr>
+        <w:t xml:space="preserve"> </w:t>
+      </w:r>
+      <w:proofErr w:type="spellStart"/>
+      <w:r>
+        <w:rPr>
+          <w:rFonts w:cs="Times New Roman"/>
+          <w:szCs w:val="24"/>
+        </w:rPr>
+        <w:t>blocks</w:t>
       </w:r>
       <w:proofErr w:type="spellEnd"/>
       <w:r>
@@ -1909,7 +2060,151 @@
           <w:rFonts w:cs="Times New Roman"/>
           <w:szCs w:val="24"/>
         </w:rPr>
-        <w:t>therefore</w:t>
+        <w:t>with</w:t>
+      </w:r>
+      <w:proofErr w:type="spellEnd"/>
+      <w:r>
+        <w:rPr>
+          <w:rFonts w:cs="Times New Roman"/>
+          <w:szCs w:val="24"/>
+        </w:rPr>
+        <w:t xml:space="preserve"> </w:t>
+      </w:r>
+      <w:proofErr w:type="spellStart"/>
+      <w:r>
+        <w:rPr>
+          <w:rFonts w:cs="Times New Roman"/>
+          <w:szCs w:val="24"/>
+        </w:rPr>
+        <w:t>the</w:t>
+      </w:r>
+      <w:proofErr w:type="spellEnd"/>
+      <w:r>
+        <w:rPr>
+          <w:rFonts w:cs="Times New Roman"/>
+          <w:szCs w:val="24"/>
+        </w:rPr>
+        <w:t xml:space="preserve"> </w:t>
+      </w:r>
+      <w:proofErr w:type="spellStart"/>
+      <w:r>
+        <w:rPr>
+          <w:rFonts w:cs="Times New Roman"/>
+          <w:szCs w:val="24"/>
+        </w:rPr>
+        <w:t>modifications</w:t>
+      </w:r>
+      <w:proofErr w:type="spellEnd"/>
+      <w:r>
+        <w:rPr>
+          <w:rFonts w:cs="Times New Roman"/>
+          <w:szCs w:val="24"/>
+        </w:rPr>
+        <w:t xml:space="preserve"> </w:t>
+      </w:r>
+      <w:proofErr w:type="spellStart"/>
+      <w:r>
+        <w:rPr>
+          <w:rFonts w:cs="Times New Roman"/>
+          <w:szCs w:val="24"/>
+        </w:rPr>
+        <w:t>necessary</w:t>
+      </w:r>
+      <w:proofErr w:type="spellEnd"/>
+      <w:r>
+        <w:rPr>
+          <w:rFonts w:cs="Times New Roman"/>
+          <w:szCs w:val="24"/>
+        </w:rPr>
+        <w:t xml:space="preserve"> </w:t>
+      </w:r>
+      <w:proofErr w:type="spellStart"/>
+      <w:r>
+        <w:rPr>
+          <w:rFonts w:cs="Times New Roman"/>
+          <w:szCs w:val="24"/>
+        </w:rPr>
+        <w:t>inside</w:t>
+      </w:r>
+      <w:proofErr w:type="spellEnd"/>
+      <w:r>
+        <w:rPr>
+          <w:rFonts w:cs="Times New Roman"/>
+          <w:szCs w:val="24"/>
+        </w:rPr>
+        <w:t xml:space="preserve"> </w:t>
+      </w:r>
+      <w:proofErr w:type="spellStart"/>
+      <w:r>
+        <w:rPr>
+          <w:rFonts w:cs="Times New Roman"/>
+          <w:szCs w:val="24"/>
+        </w:rPr>
+        <w:t>the</w:t>
+      </w:r>
+      <w:proofErr w:type="spellEnd"/>
+      <w:r>
+        <w:rPr>
+          <w:rFonts w:cs="Times New Roman"/>
+          <w:szCs w:val="24"/>
+        </w:rPr>
+        <w:t xml:space="preserve"> </w:t>
+      </w:r>
+      <w:proofErr w:type="spellStart"/>
+      <w:r>
+        <w:rPr>
+          <w:rFonts w:cs="Times New Roman"/>
+          <w:szCs w:val="24"/>
+        </w:rPr>
+        <w:t>domain</w:t>
+      </w:r>
+      <w:proofErr w:type="spellEnd"/>
+      <w:r>
+        <w:rPr>
+          <w:rFonts w:cs="Times New Roman"/>
+          <w:szCs w:val="24"/>
+        </w:rPr>
+        <w:t xml:space="preserve"> </w:t>
+      </w:r>
+      <w:proofErr w:type="spellStart"/>
+      <w:r>
+        <w:rPr>
+          <w:rFonts w:cs="Times New Roman"/>
+          <w:szCs w:val="24"/>
+        </w:rPr>
+        <w:t>of</w:t>
+      </w:r>
+      <w:proofErr w:type="spellEnd"/>
+      <w:r>
+        <w:rPr>
+          <w:rFonts w:cs="Times New Roman"/>
+          <w:szCs w:val="24"/>
+        </w:rPr>
+        <w:t xml:space="preserve"> a </w:t>
+      </w:r>
+      <w:proofErr w:type="spellStart"/>
+      <w:r>
+        <w:rPr>
+          <w:rFonts w:cs="Times New Roman"/>
+          <w:szCs w:val="24"/>
+        </w:rPr>
+        <w:t>specific</w:t>
+      </w:r>
+      <w:proofErr w:type="spellEnd"/>
+      <w:r>
+        <w:rPr>
+          <w:rFonts w:cs="Times New Roman"/>
+          <w:szCs w:val="24"/>
+        </w:rPr>
+        <w:t xml:space="preserve"> </w:t>
+      </w:r>
+      <w:proofErr w:type="spellStart"/>
+      <w:r>
+        <w:rPr>
+          <w:rFonts w:cs="Times New Roman"/>
+          <w:szCs w:val="24"/>
+        </w:rPr>
+        <w:t>problem</w:t>
       </w:r>
       <w:proofErr w:type="spellEnd"/>
       <w:r>
@@ -1925,79 +2220,47 @@
           <w:rFonts w:cs="Times New Roman"/>
           <w:szCs w:val="24"/>
         </w:rPr>
-        <w:t>any</w:t>
-      </w:r>
-      <w:proofErr w:type="spellEnd"/>
-      <w:r>
-        <w:rPr>
-          <w:rFonts w:cs="Times New Roman"/>
-          <w:szCs w:val="24"/>
-        </w:rPr>
-        <w:t xml:space="preserve"> tool </w:t>
-      </w:r>
-      <w:proofErr w:type="spellStart"/>
-      <w:r>
-        <w:rPr>
-          <w:rFonts w:cs="Times New Roman"/>
-          <w:szCs w:val="24"/>
-        </w:rPr>
-        <w:t>that</w:t>
-      </w:r>
-      <w:proofErr w:type="spellEnd"/>
-      <w:r>
-        <w:rPr>
-          <w:rFonts w:cs="Times New Roman"/>
-          <w:szCs w:val="24"/>
-        </w:rPr>
-        <w:t xml:space="preserve"> </w:t>
-      </w:r>
-      <w:proofErr w:type="spellStart"/>
-      <w:r>
-        <w:rPr>
-          <w:rFonts w:cs="Times New Roman"/>
-          <w:szCs w:val="24"/>
-        </w:rPr>
-        <w:t>facilitates</w:t>
-      </w:r>
-      <w:proofErr w:type="spellEnd"/>
-      <w:r>
-        <w:rPr>
-          <w:rFonts w:cs="Times New Roman"/>
-          <w:szCs w:val="24"/>
-        </w:rPr>
-        <w:t xml:space="preserve"> </w:t>
-      </w:r>
-      <w:proofErr w:type="spellStart"/>
-      <w:r>
-        <w:rPr>
-          <w:rFonts w:cs="Times New Roman"/>
-          <w:szCs w:val="24"/>
-        </w:rPr>
-        <w:t>the</w:t>
-      </w:r>
-      <w:proofErr w:type="spellEnd"/>
-      <w:r>
-        <w:rPr>
-          <w:rFonts w:cs="Times New Roman"/>
-          <w:szCs w:val="24"/>
-        </w:rPr>
-        <w:t xml:space="preserve"> </w:t>
-      </w:r>
-      <w:proofErr w:type="spellStart"/>
-      <w:r>
-        <w:rPr>
-          <w:rFonts w:cs="Times New Roman"/>
-          <w:szCs w:val="24"/>
-        </w:rPr>
-        <w:t>application</w:t>
-      </w:r>
-      <w:proofErr w:type="spellEnd"/>
-      <w:r>
-        <w:rPr>
-          <w:rFonts w:cs="Times New Roman"/>
-          <w:szCs w:val="24"/>
-        </w:rPr>
-        <w:t xml:space="preserve"> </w:t>
+        <w:t>can</w:t>
+      </w:r>
+      <w:proofErr w:type="spellEnd"/>
+      <w:r>
+        <w:rPr>
+          <w:rFonts w:cs="Times New Roman"/>
+          <w:szCs w:val="24"/>
+        </w:rPr>
+        <w:t xml:space="preserve"> </w:t>
+      </w:r>
+      <w:proofErr w:type="spellStart"/>
+      <w:r>
+        <w:rPr>
+          <w:rFonts w:cs="Times New Roman"/>
+          <w:szCs w:val="24"/>
+        </w:rPr>
+        <w:t>avoid</w:t>
+      </w:r>
+      <w:proofErr w:type="spellEnd"/>
+      <w:r>
+        <w:rPr>
+          <w:rFonts w:cs="Times New Roman"/>
+          <w:szCs w:val="24"/>
+        </w:rPr>
+        <w:t xml:space="preserve"> </w:t>
+      </w:r>
+      <w:proofErr w:type="spellStart"/>
+      <w:r>
+        <w:rPr>
+          <w:rFonts w:cs="Times New Roman"/>
+          <w:szCs w:val="24"/>
+        </w:rPr>
+        <w:t>wasting</w:t>
+      </w:r>
+      <w:proofErr w:type="spellEnd"/>
+      <w:r>
+        <w:rPr>
+          <w:rFonts w:cs="Times New Roman"/>
+          <w:szCs w:val="24"/>
+        </w:rPr>
+        <w:t xml:space="preserve"> hours </w:t>
       </w:r>
       <w:proofErr w:type="spellStart"/>
       <w:r>
@@ -2021,239 +2284,15 @@
           <w:rFonts w:cs="Times New Roman"/>
           <w:szCs w:val="24"/>
         </w:rPr>
-        <w:t>these</w:t>
-      </w:r>
-      <w:proofErr w:type="spellEnd"/>
-      <w:r>
-        <w:rPr>
-          <w:rFonts w:cs="Times New Roman"/>
-          <w:szCs w:val="24"/>
-        </w:rPr>
-        <w:t xml:space="preserve"> </w:t>
-      </w:r>
-      <w:proofErr w:type="spellStart"/>
-      <w:r>
-        <w:rPr>
-          <w:rFonts w:cs="Times New Roman"/>
-          <w:szCs w:val="24"/>
-        </w:rPr>
-        <w:t>standardized</w:t>
-      </w:r>
-      <w:proofErr w:type="spellEnd"/>
-      <w:r>
-        <w:rPr>
-          <w:rFonts w:cs="Times New Roman"/>
-          <w:szCs w:val="24"/>
-        </w:rPr>
-        <w:t xml:space="preserve"> </w:t>
-      </w:r>
-      <w:proofErr w:type="spellStart"/>
-      <w:r>
-        <w:rPr>
-          <w:rFonts w:cs="Times New Roman"/>
-          <w:szCs w:val="24"/>
-        </w:rPr>
-        <w:t>blocks</w:t>
-      </w:r>
-      <w:proofErr w:type="spellEnd"/>
-      <w:r>
-        <w:rPr>
-          <w:rFonts w:cs="Times New Roman"/>
-          <w:szCs w:val="24"/>
-        </w:rPr>
-        <w:t xml:space="preserve">, </w:t>
-      </w:r>
-      <w:proofErr w:type="spellStart"/>
-      <w:r>
-        <w:rPr>
-          <w:rFonts w:cs="Times New Roman"/>
-          <w:szCs w:val="24"/>
-        </w:rPr>
-        <w:t>with</w:t>
-      </w:r>
-      <w:proofErr w:type="spellEnd"/>
-      <w:r>
-        <w:rPr>
-          <w:rFonts w:cs="Times New Roman"/>
-          <w:szCs w:val="24"/>
-        </w:rPr>
-        <w:t xml:space="preserve"> </w:t>
-      </w:r>
-      <w:proofErr w:type="spellStart"/>
-      <w:r>
-        <w:rPr>
-          <w:rFonts w:cs="Times New Roman"/>
-          <w:szCs w:val="24"/>
-        </w:rPr>
-        <w:t>the</w:t>
-      </w:r>
-      <w:proofErr w:type="spellEnd"/>
-      <w:r>
-        <w:rPr>
-          <w:rFonts w:cs="Times New Roman"/>
-          <w:szCs w:val="24"/>
-        </w:rPr>
-        <w:t xml:space="preserve"> </w:t>
-      </w:r>
-      <w:proofErr w:type="spellStart"/>
-      <w:r>
-        <w:rPr>
-          <w:rFonts w:cs="Times New Roman"/>
-          <w:szCs w:val="24"/>
-        </w:rPr>
-        <w:t>modifications</w:t>
-      </w:r>
-      <w:proofErr w:type="spellEnd"/>
-      <w:r>
-        <w:rPr>
-          <w:rFonts w:cs="Times New Roman"/>
-          <w:szCs w:val="24"/>
-        </w:rPr>
-        <w:t xml:space="preserve"> </w:t>
-      </w:r>
-      <w:proofErr w:type="spellStart"/>
-      <w:r>
-        <w:rPr>
-          <w:rFonts w:cs="Times New Roman"/>
-          <w:szCs w:val="24"/>
-        </w:rPr>
-        <w:t>necessary</w:t>
-      </w:r>
-      <w:proofErr w:type="spellEnd"/>
-      <w:r>
-        <w:rPr>
-          <w:rFonts w:cs="Times New Roman"/>
-          <w:szCs w:val="24"/>
-        </w:rPr>
-        <w:t xml:space="preserve"> </w:t>
-      </w:r>
-      <w:proofErr w:type="spellStart"/>
-      <w:r>
-        <w:rPr>
-          <w:rFonts w:cs="Times New Roman"/>
-          <w:szCs w:val="24"/>
-        </w:rPr>
-        <w:t>to</w:t>
-      </w:r>
-      <w:proofErr w:type="spellEnd"/>
-      <w:r>
-        <w:rPr>
-          <w:rFonts w:cs="Times New Roman"/>
-          <w:szCs w:val="24"/>
-        </w:rPr>
-        <w:t xml:space="preserve"> </w:t>
-      </w:r>
-      <w:proofErr w:type="spellStart"/>
-      <w:r>
-        <w:rPr>
-          <w:rFonts w:cs="Times New Roman"/>
-          <w:szCs w:val="24"/>
-        </w:rPr>
-        <w:t>master</w:t>
-      </w:r>
-      <w:proofErr w:type="spellEnd"/>
-      <w:r>
-        <w:rPr>
-          <w:rFonts w:cs="Times New Roman"/>
-          <w:szCs w:val="24"/>
-        </w:rPr>
-        <w:t xml:space="preserve"> a </w:t>
-      </w:r>
-      <w:proofErr w:type="spellStart"/>
-      <w:r>
-        <w:rPr>
-          <w:rFonts w:cs="Times New Roman"/>
-          <w:szCs w:val="24"/>
-        </w:rPr>
-        <w:t>specific</w:t>
-      </w:r>
-      <w:proofErr w:type="spellEnd"/>
-      <w:r>
-        <w:rPr>
-          <w:rFonts w:cs="Times New Roman"/>
-          <w:szCs w:val="24"/>
-        </w:rPr>
-        <w:t xml:space="preserve"> </w:t>
-      </w:r>
-      <w:proofErr w:type="spellStart"/>
-      <w:r>
-        <w:rPr>
-          <w:rFonts w:cs="Times New Roman"/>
-          <w:szCs w:val="24"/>
-        </w:rPr>
-        <w:t>problem</w:t>
-      </w:r>
-      <w:proofErr w:type="spellEnd"/>
-      <w:r>
-        <w:rPr>
-          <w:rFonts w:cs="Times New Roman"/>
-          <w:szCs w:val="24"/>
-        </w:rPr>
-        <w:t xml:space="preserve">, </w:t>
-      </w:r>
-      <w:proofErr w:type="spellStart"/>
-      <w:r>
-        <w:rPr>
-          <w:rFonts w:cs="Times New Roman"/>
-          <w:szCs w:val="24"/>
-        </w:rPr>
-        <w:t>can</w:t>
-      </w:r>
-      <w:proofErr w:type="spellEnd"/>
-      <w:r>
-        <w:rPr>
-          <w:rFonts w:cs="Times New Roman"/>
-          <w:szCs w:val="24"/>
-        </w:rPr>
-        <w:t xml:space="preserve"> </w:t>
-      </w:r>
-      <w:proofErr w:type="spellStart"/>
-      <w:r>
-        <w:rPr>
-          <w:rFonts w:cs="Times New Roman"/>
-          <w:szCs w:val="24"/>
-        </w:rPr>
-        <w:t>avoid</w:t>
-      </w:r>
-      <w:proofErr w:type="spellEnd"/>
-      <w:r>
-        <w:rPr>
-          <w:rFonts w:cs="Times New Roman"/>
-          <w:szCs w:val="24"/>
-        </w:rPr>
-        <w:t xml:space="preserve"> </w:t>
-      </w:r>
-      <w:proofErr w:type="spellStart"/>
-      <w:r>
-        <w:rPr>
-          <w:rFonts w:cs="Times New Roman"/>
-          <w:szCs w:val="24"/>
-        </w:rPr>
-        <w:t>wasting</w:t>
-      </w:r>
-      <w:proofErr w:type="spellEnd"/>
-      <w:r>
-        <w:rPr>
-          <w:rFonts w:cs="Times New Roman"/>
-          <w:szCs w:val="24"/>
-        </w:rPr>
-        <w:t xml:space="preserve"> hours </w:t>
-      </w:r>
-      <w:proofErr w:type="spellStart"/>
-      <w:r>
-        <w:rPr>
-          <w:rFonts w:cs="Times New Roman"/>
-          <w:szCs w:val="24"/>
-        </w:rPr>
-        <w:t>of</w:t>
-      </w:r>
-      <w:proofErr w:type="spellEnd"/>
-      <w:r>
-        <w:rPr>
-          <w:rFonts w:cs="Times New Roman"/>
-          <w:szCs w:val="24"/>
-        </w:rPr>
-        <w:t xml:space="preserve"> programming. In </w:t>
+        <w:t>programming</w:t>
+      </w:r>
+      <w:proofErr w:type="spellEnd"/>
+      <w:r>
+        <w:rPr>
+          <w:rFonts w:cs="Times New Roman"/>
+          <w:szCs w:val="24"/>
+        </w:rPr>
+        <w:t xml:space="preserve">. In </w:t>
       </w:r>
       <w:proofErr w:type="spellStart"/>
       <w:r>
@@ -2931,43 +2970,21 @@
           <w:r>
             <w:fldChar w:fldCharType="separate"/>
           </w:r>
-          <w:hyperlink w:anchor="_Toc535170427" w:history="1">
+          <w:hyperlink w:anchor="_Toc30939368" w:history="1">
             <w:r>
               <w:rPr>
                 <w:rStyle w:val="Hyperlink"/>
-                <w:rFonts w:cs="Times New Roman"/>
-              </w:rPr>
-              <w:t>1</w:t>
-            </w:r>
-            <w:r>
-              <w:rPr>
-                <w:rFonts w:asciiTheme="minorHAnsi" w:eastAsiaTheme="minorEastAsia" w:hAnsiTheme="minorHAnsi"/>
-                <w:sz w:val="22"/>
-                <w:lang w:eastAsia="pt-BR"/>
+              </w:rPr>
+              <w:t>1 INTRODUÇÃO</w:t>
+            </w:r>
+            <w:r>
+              <w:rPr>
+                <w:webHidden/>
               </w:rPr>
               <w:tab/>
             </w:r>
             <w:r>
               <w:rPr>
-                <w:rStyle w:val="Hyperlink"/>
-                <w:rFonts w:cs="Times New Roman"/>
-              </w:rPr>
-              <w:t>INTRODUÇÃO</w:t>
-            </w:r>
-            <w:r>
-              <w:rPr>
-                <w:webHidden/>
-              </w:rPr>
-              <w:tab/>
-            </w:r>
-            <w:r>
-              <w:rPr>
-                <w:webHidden/>
-              </w:rPr>
-              <w:t xml:space="preserve">  </w:t>
-            </w:r>
-            <w:r>
-              <w:rPr>
                 <w:webHidden/>
               </w:rPr>
               <w:fldChar w:fldCharType="begin"/>
@@ -2976,7 +2993,7 @@
               <w:rPr>
                 <w:webHidden/>
               </w:rPr>
-              <w:instrText xml:space="preserve"> PAGEREF _Toc535170427 \h </w:instrText>
+              <w:instrText xml:space="preserve"> PAGEREF _Toc30939368 \h </w:instrText>
             </w:r>
             <w:r>
               <w:rPr>
@@ -3013,24 +3030,40 @@
               <w:lang w:eastAsia="pt-BR"/>
             </w:rPr>
           </w:pPr>
-          <w:hyperlink w:anchor="_Toc535170428" w:history="1">
+          <w:hyperlink w:anchor="_Toc30939369" w:history="1">
             <w:r>
               <w:rPr>
                 <w:rStyle w:val="Hyperlink"/>
                 <w:noProof/>
               </w:rPr>
-              <w:t>1.2 Objetivo</w:t>
-            </w:r>
-            <w:r>
-              <w:rPr>
+              <w:t>1.1</w:t>
+            </w:r>
+            <w:r>
+              <w:rPr>
+                <w:rFonts w:asciiTheme="minorHAnsi" w:eastAsiaTheme="minorEastAsia" w:hAnsiTheme="minorHAnsi"/>
                 <w:noProof/>
-                <w:webHidden/>
+                <w:sz w:val="22"/>
+                <w:lang w:eastAsia="pt-BR"/>
               </w:rPr>
               <w:tab/>
             </w:r>
             <w:r>
               <w:rPr>
+                <w:rStyle w:val="Hyperlink"/>
                 <w:noProof/>
+              </w:rPr>
+              <w:t>Objetivo e delimitação de escopo</w:t>
+            </w:r>
+            <w:r>
+              <w:rPr>
+                <w:noProof/>
+                <w:webHidden/>
+              </w:rPr>
+              <w:tab/>
+            </w:r>
+            <w:r>
+              <w:rPr>
+                <w:noProof/>
                 <w:webHidden/>
               </w:rPr>
               <w:fldChar w:fldCharType="begin"/>
@@ -3040,7 +3073,7 @@
                 <w:noProof/>
                 <w:webHidden/>
               </w:rPr>
-              <w:instrText xml:space="preserve"> PAGEREF _Toc535170428 \h </w:instrText>
+              <w:instrText xml:space="preserve"> PAGEREF _Toc30939369 \h </w:instrText>
             </w:r>
             <w:r>
               <w:rPr>
@@ -3081,25 +3114,40 @@
               <w:lang w:eastAsia="pt-BR"/>
             </w:rPr>
           </w:pPr>
-          <w:hyperlink w:anchor="_Toc535170429" w:history="1">
+          <w:hyperlink w:anchor="_Toc30939370" w:history="1">
             <w:r>
               <w:rPr>
                 <w:rStyle w:val="Hyperlink"/>
-                <w:rFonts w:cs="Times New Roman"/>
                 <w:noProof/>
               </w:rPr>
-              <w:t>1.3 Procedimentos metodológicos</w:t>
-            </w:r>
-            <w:r>
-              <w:rPr>
+              <w:t>1.2</w:t>
+            </w:r>
+            <w:r>
+              <w:rPr>
+                <w:rFonts w:asciiTheme="minorHAnsi" w:eastAsiaTheme="minorEastAsia" w:hAnsiTheme="minorHAnsi"/>
                 <w:noProof/>
-                <w:webHidden/>
+                <w:sz w:val="22"/>
+                <w:lang w:eastAsia="pt-BR"/>
               </w:rPr>
               <w:tab/>
             </w:r>
             <w:r>
               <w:rPr>
+                <w:rStyle w:val="Hyperlink"/>
                 <w:noProof/>
+              </w:rPr>
+              <w:t>Procedimentos metodológicos</w:t>
+            </w:r>
+            <w:r>
+              <w:rPr>
+                <w:noProof/>
+                <w:webHidden/>
+              </w:rPr>
+              <w:tab/>
+            </w:r>
+            <w:r>
+              <w:rPr>
+                <w:noProof/>
                 <w:webHidden/>
               </w:rPr>
               <w:fldChar w:fldCharType="begin"/>
@@ -3109,7 +3157,7 @@
                 <w:noProof/>
                 <w:webHidden/>
               </w:rPr>
-              <w:instrText xml:space="preserve"> PAGEREF _Toc535170429 \h </w:instrText>
+              <w:instrText xml:space="preserve"> PAGEREF _Toc30939370 \h </w:instrText>
             </w:r>
             <w:r>
               <w:rPr>
@@ -3129,7 +3177,7 @@
                 <w:noProof/>
                 <w:webHidden/>
               </w:rPr>
-              <w:t>7</w:t>
+              <w:t>8</w:t>
             </w:r>
             <w:r>
               <w:rPr>
@@ -3150,13 +3198,13 @@
               <w:lang w:eastAsia="pt-BR"/>
             </w:rPr>
           </w:pPr>
-          <w:hyperlink w:anchor="_Toc535170430" w:history="1">
+          <w:hyperlink w:anchor="_Toc30939371" w:history="1">
             <w:r>
               <w:rPr>
                 <w:rStyle w:val="Hyperlink"/>
                 <w:noProof/>
               </w:rPr>
-              <w:t>1.4 Organização do trabalho</w:t>
+              <w:t>1.3 Organização do trabalho</w:t>
             </w:r>
             <w:r>
               <w:rPr>
@@ -3177,7 +3225,7 @@
                 <w:noProof/>
                 <w:webHidden/>
               </w:rPr>
-              <w:instrText xml:space="preserve"> PAGEREF _Toc535170430 \h </w:instrText>
+              <w:instrText xml:space="preserve"> PAGEREF _Toc30939371 \h </w:instrText>
             </w:r>
             <w:r>
               <w:rPr>
@@ -3217,7 +3265,7 @@
               <w:lang w:eastAsia="pt-BR"/>
             </w:rPr>
           </w:pPr>
-          <w:hyperlink w:anchor="_Toc535170431" w:history="1">
+          <w:hyperlink w:anchor="_Toc30939372" w:history="1">
             <w:r>
               <w:rPr>
                 <w:rStyle w:val="Hyperlink"/>
@@ -3226,17 +3274,62 @@
             </w:r>
             <w:r>
               <w:rPr>
-                <w:rFonts w:asciiTheme="minorHAnsi" w:eastAsiaTheme="minorEastAsia" w:hAnsiTheme="minorHAnsi"/>
-                <w:sz w:val="22"/>
-                <w:lang w:eastAsia="pt-BR"/>
+                <w:webHidden/>
               </w:rPr>
               <w:tab/>
             </w:r>
             <w:r>
               <w:rPr>
+                <w:webHidden/>
+              </w:rPr>
+              <w:fldChar w:fldCharType="begin"/>
+            </w:r>
+            <w:r>
+              <w:rPr>
+                <w:webHidden/>
+              </w:rPr>
+              <w:instrText xml:space="preserve"> PAGEREF _Toc30939372 \h </w:instrText>
+            </w:r>
+            <w:r>
+              <w:rPr>
+                <w:webHidden/>
+              </w:rPr>
+            </w:r>
+            <w:r>
+              <w:rPr>
+                <w:webHidden/>
+              </w:rPr>
+              <w:fldChar w:fldCharType="separate"/>
+            </w:r>
+            <w:r>
+              <w:rPr>
+                <w:webHidden/>
+              </w:rPr>
+              <w:t>9</w:t>
+            </w:r>
+            <w:r>
+              <w:rPr>
+                <w:webHidden/>
+              </w:rPr>
+              <w:fldChar w:fldCharType="end"/>
+            </w:r>
+          </w:hyperlink>
+        </w:p>
+        <w:p>
+          <w:pPr>
+            <w:pStyle w:val="Sumrio1"/>
+            <w:rPr>
+              <w:rFonts w:asciiTheme="minorHAnsi" w:eastAsiaTheme="minorEastAsia" w:hAnsiTheme="minorHAnsi"/>
+              <w:sz w:val="22"/>
+              <w:lang w:eastAsia="pt-BR"/>
+            </w:rPr>
+          </w:pPr>
+          <w:hyperlink w:anchor="_Toc30939373" w:history="1">
+            <w:r>
+              <w:rPr>
                 <w:rStyle w:val="Hyperlink"/>
               </w:rPr>
-              <w:t>Fundamentação Teórica</w:t>
+              <w:t>FUNDAMENTAÇÃO TEÓRICA</w:t>
             </w:r>
             <w:r>
               <w:rPr>
@@ -3248,19 +3341,13 @@
               <w:rPr>
                 <w:webHidden/>
               </w:rPr>
-              <w:t xml:space="preserve">  </w:t>
-            </w:r>
-            <w:r>
-              <w:rPr>
-                <w:webHidden/>
-              </w:rPr>
               <w:fldChar w:fldCharType="begin"/>
             </w:r>
             <w:r>
               <w:rPr>
                 <w:webHidden/>
               </w:rPr>
-              <w:instrText xml:space="preserve"> PAGEREF _Toc535170431 \h </w:instrText>
+              <w:instrText xml:space="preserve"> PAGEREF _Toc30939373 \h </w:instrText>
             </w:r>
             <w:r>
               <w:rPr>
@@ -3277,7 +3364,7 @@
               <w:rPr>
                 <w:webHidden/>
               </w:rPr>
-              <w:t>8</w:t>
+              <w:t>9</w:t>
             </w:r>
             <w:r>
               <w:rPr>
@@ -3297,7 +3384,7 @@
               <w:lang w:eastAsia="pt-BR"/>
             </w:rPr>
           </w:pPr>
-          <w:hyperlink w:anchor="_Toc535170432" w:history="1">
+          <w:hyperlink w:anchor="_Toc30939374" w:history="1">
             <w:r>
               <w:rPr>
                 <w:rStyle w:val="Hyperlink"/>
@@ -3324,7 +3411,7 @@
                 <w:noProof/>
                 <w:webHidden/>
               </w:rPr>
-              <w:instrText xml:space="preserve"> PAGEREF _Toc535170432 \h </w:instrText>
+              <w:instrText xml:space="preserve"> PAGEREF _Toc30939374 \h </w:instrText>
             </w:r>
             <w:r>
               <w:rPr>
@@ -3344,11 +3431,673 @@
                 <w:noProof/>
                 <w:webHidden/>
               </w:rPr>
-              <w:t>8</w:t>
+              <w:t>9</w:t>
             </w:r>
             <w:r>
               <w:rPr>
                 <w:noProof/>
+                <w:webHidden/>
+              </w:rPr>
+              <w:fldChar w:fldCharType="end"/>
+            </w:r>
+          </w:hyperlink>
+        </w:p>
+        <w:p>
+          <w:pPr>
+            <w:pStyle w:val="Sumrio3"/>
+            <w:tabs>
+              <w:tab w:val="right" w:pos="9061"/>
+            </w:tabs>
+            <w:rPr>
+              <w:noProof/>
+            </w:rPr>
+          </w:pPr>
+          <w:hyperlink w:anchor="_Toc30939375" w:history="1">
+            <w:r>
+              <w:rPr>
+                <w:rStyle w:val="Hyperlink"/>
+                <w:noProof/>
+              </w:rPr>
+              <w:t>2.1.2 Geração de Código</w:t>
+            </w:r>
+            <w:r>
+              <w:rPr>
+                <w:noProof/>
+                <w:webHidden/>
+              </w:rPr>
+              <w:tab/>
+            </w:r>
+            <w:r>
+              <w:rPr>
+                <w:noProof/>
+                <w:webHidden/>
+              </w:rPr>
+              <w:fldChar w:fldCharType="begin"/>
+            </w:r>
+            <w:r>
+              <w:rPr>
+                <w:noProof/>
+                <w:webHidden/>
+              </w:rPr>
+              <w:instrText xml:space="preserve"> PAGEREF _Toc30939375 \h </w:instrText>
+            </w:r>
+            <w:r>
+              <w:rPr>
+                <w:noProof/>
+                <w:webHidden/>
+              </w:rPr>
+            </w:r>
+            <w:r>
+              <w:rPr>
+                <w:noProof/>
+                <w:webHidden/>
+              </w:rPr>
+              <w:fldChar w:fldCharType="separate"/>
+            </w:r>
+            <w:r>
+              <w:rPr>
+                <w:noProof/>
+                <w:webHidden/>
+              </w:rPr>
+              <w:t>9</w:t>
+            </w:r>
+            <w:r>
+              <w:rPr>
+                <w:noProof/>
+                <w:webHidden/>
+              </w:rPr>
+              <w:fldChar w:fldCharType="end"/>
+            </w:r>
+          </w:hyperlink>
+        </w:p>
+        <w:p>
+          <w:pPr>
+            <w:pStyle w:val="Sumrio2"/>
+            <w:rPr>
+              <w:rFonts w:asciiTheme="minorHAnsi" w:eastAsiaTheme="minorEastAsia" w:hAnsiTheme="minorHAnsi"/>
+              <w:noProof/>
+              <w:sz w:val="22"/>
+              <w:lang w:eastAsia="pt-BR"/>
+            </w:rPr>
+          </w:pPr>
+          <w:hyperlink w:anchor="_Toc30939376" w:history="1">
+            <w:r>
+              <w:rPr>
+                <w:rStyle w:val="Hyperlink"/>
+                <w:noProof/>
+              </w:rPr>
+              <w:t>2.3 Motores de templates(Template Engines)</w:t>
+            </w:r>
+            <w:r>
+              <w:rPr>
+                <w:noProof/>
+                <w:webHidden/>
+              </w:rPr>
+              <w:tab/>
+            </w:r>
+            <w:r>
+              <w:rPr>
+                <w:noProof/>
+                <w:webHidden/>
+              </w:rPr>
+              <w:fldChar w:fldCharType="begin"/>
+            </w:r>
+            <w:r>
+              <w:rPr>
+                <w:noProof/>
+                <w:webHidden/>
+              </w:rPr>
+              <w:instrText xml:space="preserve"> PAGEREF _Toc30939376 \h </w:instrText>
+            </w:r>
+            <w:r>
+              <w:rPr>
+                <w:noProof/>
+                <w:webHidden/>
+              </w:rPr>
+            </w:r>
+            <w:r>
+              <w:rPr>
+                <w:noProof/>
+                <w:webHidden/>
+              </w:rPr>
+              <w:fldChar w:fldCharType="separate"/>
+            </w:r>
+            <w:r>
+              <w:rPr>
+                <w:noProof/>
+                <w:webHidden/>
+              </w:rPr>
+              <w:t>10</w:t>
+            </w:r>
+            <w:r>
+              <w:rPr>
+                <w:noProof/>
+                <w:webHidden/>
+              </w:rPr>
+              <w:fldChar w:fldCharType="end"/>
+            </w:r>
+          </w:hyperlink>
+        </w:p>
+        <w:p>
+          <w:pPr>
+            <w:pStyle w:val="Sumrio2"/>
+            <w:rPr>
+              <w:rFonts w:asciiTheme="minorHAnsi" w:eastAsiaTheme="minorEastAsia" w:hAnsiTheme="minorHAnsi"/>
+              <w:noProof/>
+              <w:sz w:val="22"/>
+              <w:lang w:eastAsia="pt-BR"/>
+            </w:rPr>
+          </w:pPr>
+          <w:hyperlink w:anchor="_Toc30939377" w:history="1">
+            <w:r>
+              <w:rPr>
+                <w:rStyle w:val="Hyperlink"/>
+                <w:noProof/>
+              </w:rPr>
+              <w:t>2.3.1 Apache Velocity</w:t>
+            </w:r>
+            <w:r>
+              <w:rPr>
+                <w:noProof/>
+                <w:webHidden/>
+              </w:rPr>
+              <w:tab/>
+            </w:r>
+            <w:r>
+              <w:rPr>
+                <w:noProof/>
+                <w:webHidden/>
+              </w:rPr>
+              <w:fldChar w:fldCharType="begin"/>
+            </w:r>
+            <w:r>
+              <w:rPr>
+                <w:noProof/>
+                <w:webHidden/>
+              </w:rPr>
+              <w:instrText xml:space="preserve"> PAGEREF _Toc30939377 \h </w:instrText>
+            </w:r>
+            <w:r>
+              <w:rPr>
+                <w:noProof/>
+                <w:webHidden/>
+              </w:rPr>
+            </w:r>
+            <w:r>
+              <w:rPr>
+                <w:noProof/>
+                <w:webHidden/>
+              </w:rPr>
+              <w:fldChar w:fldCharType="separate"/>
+            </w:r>
+            <w:r>
+              <w:rPr>
+                <w:noProof/>
+                <w:webHidden/>
+              </w:rPr>
+              <w:t>10</w:t>
+            </w:r>
+            <w:r>
+              <w:rPr>
+                <w:noProof/>
+                <w:webHidden/>
+              </w:rPr>
+              <w:fldChar w:fldCharType="end"/>
+            </w:r>
+          </w:hyperlink>
+        </w:p>
+        <w:p>
+          <w:pPr>
+            <w:pStyle w:val="Sumrio2"/>
+            <w:rPr>
+              <w:rFonts w:asciiTheme="minorHAnsi" w:eastAsiaTheme="minorEastAsia" w:hAnsiTheme="minorHAnsi"/>
+              <w:noProof/>
+              <w:sz w:val="22"/>
+              <w:lang w:eastAsia="pt-BR"/>
+            </w:rPr>
+          </w:pPr>
+          <w:hyperlink w:anchor="_Toc30939378" w:history="1">
+            <w:r>
+              <w:rPr>
+                <w:rStyle w:val="Hyperlink"/>
+                <w:noProof/>
+              </w:rPr>
+              <w:t>2.3.4 Apache Freemarker</w:t>
+            </w:r>
+            <w:r>
+              <w:rPr>
+                <w:noProof/>
+                <w:webHidden/>
+              </w:rPr>
+              <w:tab/>
+            </w:r>
+            <w:r>
+              <w:rPr>
+                <w:noProof/>
+                <w:webHidden/>
+              </w:rPr>
+              <w:fldChar w:fldCharType="begin"/>
+            </w:r>
+            <w:r>
+              <w:rPr>
+                <w:noProof/>
+                <w:webHidden/>
+              </w:rPr>
+              <w:instrText xml:space="preserve"> PAGEREF _Toc30939378 \h </w:instrText>
+            </w:r>
+            <w:r>
+              <w:rPr>
+                <w:noProof/>
+                <w:webHidden/>
+              </w:rPr>
+            </w:r>
+            <w:r>
+              <w:rPr>
+                <w:noProof/>
+                <w:webHidden/>
+              </w:rPr>
+              <w:fldChar w:fldCharType="separate"/>
+            </w:r>
+            <w:r>
+              <w:rPr>
+                <w:noProof/>
+                <w:webHidden/>
+              </w:rPr>
+              <w:t>10</w:t>
+            </w:r>
+            <w:r>
+              <w:rPr>
+                <w:noProof/>
+                <w:webHidden/>
+              </w:rPr>
+              <w:fldChar w:fldCharType="end"/>
+            </w:r>
+          </w:hyperlink>
+        </w:p>
+        <w:p>
+          <w:pPr>
+            <w:pStyle w:val="Sumrio1"/>
+            <w:rPr>
+              <w:rFonts w:asciiTheme="minorHAnsi" w:eastAsiaTheme="minorEastAsia" w:hAnsiTheme="minorHAnsi"/>
+              <w:sz w:val="22"/>
+              <w:lang w:eastAsia="pt-BR"/>
+            </w:rPr>
+          </w:pPr>
+          <w:hyperlink w:anchor="_Toc30939379" w:history="1">
+            <w:r>
+              <w:rPr>
+                <w:rStyle w:val="Hyperlink"/>
+              </w:rPr>
+              <w:t>3 - Desenvolvimento do Protótipo</w:t>
+            </w:r>
+            <w:r>
+              <w:rPr>
+                <w:webHidden/>
+              </w:rPr>
+              <w:tab/>
+            </w:r>
+            <w:r>
+              <w:rPr>
+                <w:webHidden/>
+              </w:rPr>
+              <w:fldChar w:fldCharType="begin"/>
+            </w:r>
+            <w:r>
+              <w:rPr>
+                <w:webHidden/>
+              </w:rPr>
+              <w:instrText xml:space="preserve"> PAGEREF _Toc30939379 \h </w:instrText>
+            </w:r>
+            <w:r>
+              <w:rPr>
+                <w:webHidden/>
+              </w:rPr>
+            </w:r>
+            <w:r>
+              <w:rPr>
+                <w:webHidden/>
+              </w:rPr>
+              <w:fldChar w:fldCharType="separate"/>
+            </w:r>
+            <w:r>
+              <w:rPr>
+                <w:webHidden/>
+              </w:rPr>
+              <w:t>11</w:t>
+            </w:r>
+            <w:r>
+              <w:rPr>
+                <w:webHidden/>
+              </w:rPr>
+              <w:fldChar w:fldCharType="end"/>
+            </w:r>
+          </w:hyperlink>
+        </w:p>
+        <w:p>
+          <w:pPr>
+            <w:pStyle w:val="Sumrio2"/>
+            <w:rPr>
+              <w:rFonts w:asciiTheme="minorHAnsi" w:eastAsiaTheme="minorEastAsia" w:hAnsiTheme="minorHAnsi"/>
+              <w:noProof/>
+              <w:sz w:val="22"/>
+              <w:lang w:eastAsia="pt-BR"/>
+            </w:rPr>
+          </w:pPr>
+          <w:hyperlink w:anchor="_Toc30939380" w:history="1">
+            <w:r>
+              <w:rPr>
+                <w:rStyle w:val="Hyperlink"/>
+                <w:noProof/>
+              </w:rPr>
+              <w:t>3.1 - Descrição Geral</w:t>
+            </w:r>
+            <w:r>
+              <w:rPr>
+                <w:noProof/>
+                <w:webHidden/>
+              </w:rPr>
+              <w:tab/>
+            </w:r>
+            <w:r>
+              <w:rPr>
+                <w:noProof/>
+                <w:webHidden/>
+              </w:rPr>
+              <w:fldChar w:fldCharType="begin"/>
+            </w:r>
+            <w:r>
+              <w:rPr>
+                <w:noProof/>
+                <w:webHidden/>
+              </w:rPr>
+              <w:instrText xml:space="preserve"> PAGEREF _Toc30939380 \h </w:instrText>
+            </w:r>
+            <w:r>
+              <w:rPr>
+                <w:noProof/>
+                <w:webHidden/>
+              </w:rPr>
+            </w:r>
+            <w:r>
+              <w:rPr>
+                <w:noProof/>
+                <w:webHidden/>
+              </w:rPr>
+              <w:fldChar w:fldCharType="separate"/>
+            </w:r>
+            <w:r>
+              <w:rPr>
+                <w:noProof/>
+                <w:webHidden/>
+              </w:rPr>
+              <w:t>11</w:t>
+            </w:r>
+            <w:r>
+              <w:rPr>
+                <w:noProof/>
+                <w:webHidden/>
+              </w:rPr>
+              <w:fldChar w:fldCharType="end"/>
+            </w:r>
+          </w:hyperlink>
+        </w:p>
+        <w:p>
+          <w:pPr>
+            <w:pStyle w:val="Sumrio2"/>
+            <w:rPr>
+              <w:rFonts w:asciiTheme="minorHAnsi" w:eastAsiaTheme="minorEastAsia" w:hAnsiTheme="minorHAnsi"/>
+              <w:noProof/>
+              <w:sz w:val="22"/>
+              <w:lang w:eastAsia="pt-BR"/>
+            </w:rPr>
+          </w:pPr>
+          <w:hyperlink w:anchor="_Toc30939381" w:history="1">
+            <w:r>
+              <w:rPr>
+                <w:rStyle w:val="Hyperlink"/>
+                <w:noProof/>
+              </w:rPr>
+              <w:t>3.2 Descrição das Etapas de Desenvolvimento</w:t>
+            </w:r>
+            <w:r>
+              <w:rPr>
+                <w:noProof/>
+                <w:webHidden/>
+              </w:rPr>
+              <w:tab/>
+            </w:r>
+            <w:r>
+              <w:rPr>
+                <w:noProof/>
+                <w:webHidden/>
+              </w:rPr>
+              <w:fldChar w:fldCharType="begin"/>
+            </w:r>
+            <w:r>
+              <w:rPr>
+                <w:noProof/>
+                <w:webHidden/>
+              </w:rPr>
+              <w:instrText xml:space="preserve"> PAGEREF _Toc30939381 \h </w:instrText>
+            </w:r>
+            <w:r>
+              <w:rPr>
+                <w:noProof/>
+                <w:webHidden/>
+              </w:rPr>
+            </w:r>
+            <w:r>
+              <w:rPr>
+                <w:noProof/>
+                <w:webHidden/>
+              </w:rPr>
+              <w:fldChar w:fldCharType="separate"/>
+            </w:r>
+            <w:r>
+              <w:rPr>
+                <w:noProof/>
+                <w:webHidden/>
+              </w:rPr>
+              <w:t>11</w:t>
+            </w:r>
+            <w:r>
+              <w:rPr>
+                <w:noProof/>
+                <w:webHidden/>
+              </w:rPr>
+              <w:fldChar w:fldCharType="end"/>
+            </w:r>
+          </w:hyperlink>
+        </w:p>
+        <w:p>
+          <w:pPr>
+            <w:pStyle w:val="Sumrio2"/>
+            <w:rPr>
+              <w:rFonts w:asciiTheme="minorHAnsi" w:eastAsiaTheme="minorEastAsia" w:hAnsiTheme="minorHAnsi"/>
+              <w:noProof/>
+              <w:sz w:val="22"/>
+              <w:lang w:eastAsia="pt-BR"/>
+            </w:rPr>
+          </w:pPr>
+          <w:hyperlink w:anchor="_Toc30939382" w:history="1">
+            <w:r>
+              <w:rPr>
+                <w:rStyle w:val="Hyperlink"/>
+                <w:noProof/>
+              </w:rPr>
+              <w:t>3.3 – Levantamento dos Requisitos</w:t>
+            </w:r>
+            <w:r>
+              <w:rPr>
+                <w:noProof/>
+                <w:webHidden/>
+              </w:rPr>
+              <w:tab/>
+            </w:r>
+            <w:r>
+              <w:rPr>
+                <w:noProof/>
+                <w:webHidden/>
+              </w:rPr>
+              <w:fldChar w:fldCharType="begin"/>
+            </w:r>
+            <w:r>
+              <w:rPr>
+                <w:noProof/>
+                <w:webHidden/>
+              </w:rPr>
+              <w:instrText xml:space="preserve"> PAGEREF _Toc30939382 \h </w:instrText>
+            </w:r>
+            <w:r>
+              <w:rPr>
+                <w:noProof/>
+                <w:webHidden/>
+              </w:rPr>
+            </w:r>
+            <w:r>
+              <w:rPr>
+                <w:noProof/>
+                <w:webHidden/>
+              </w:rPr>
+              <w:fldChar w:fldCharType="separate"/>
+            </w:r>
+            <w:r>
+              <w:rPr>
+                <w:noProof/>
+                <w:webHidden/>
+              </w:rPr>
+              <w:t>12</w:t>
+            </w:r>
+            <w:r>
+              <w:rPr>
+                <w:noProof/>
+                <w:webHidden/>
+              </w:rPr>
+              <w:fldChar w:fldCharType="end"/>
+            </w:r>
+          </w:hyperlink>
+        </w:p>
+        <w:p>
+          <w:pPr>
+            <w:pStyle w:val="Sumrio2"/>
+            <w:rPr>
+              <w:rFonts w:asciiTheme="minorHAnsi" w:eastAsiaTheme="minorEastAsia" w:hAnsiTheme="minorHAnsi"/>
+              <w:noProof/>
+              <w:sz w:val="22"/>
+              <w:lang w:eastAsia="pt-BR"/>
+            </w:rPr>
+          </w:pPr>
+          <w:hyperlink w:anchor="_Toc30939383" w:history="1">
+            <w:r>
+              <w:rPr>
+                <w:rStyle w:val="Hyperlink"/>
+                <w:noProof/>
+              </w:rPr>
+              <w:t>3.4 – Casos de Uso</w:t>
+            </w:r>
+            <w:r>
+              <w:rPr>
+                <w:noProof/>
+                <w:webHidden/>
+              </w:rPr>
+              <w:tab/>
+            </w:r>
+            <w:r>
+              <w:rPr>
+                <w:noProof/>
+                <w:webHidden/>
+              </w:rPr>
+              <w:fldChar w:fldCharType="begin"/>
+            </w:r>
+            <w:r>
+              <w:rPr>
+                <w:noProof/>
+                <w:webHidden/>
+              </w:rPr>
+              <w:instrText xml:space="preserve"> PAGEREF _Toc30939383 \h </w:instrText>
+            </w:r>
+            <w:r>
+              <w:rPr>
+                <w:noProof/>
+                <w:webHidden/>
+              </w:rPr>
+            </w:r>
+            <w:r>
+              <w:rPr>
+                <w:noProof/>
+                <w:webHidden/>
+              </w:rPr>
+              <w:fldChar w:fldCharType="separate"/>
+            </w:r>
+            <w:r>
+              <w:rPr>
+                <w:noProof/>
+                <w:webHidden/>
+              </w:rPr>
+              <w:t>13</w:t>
+            </w:r>
+            <w:r>
+              <w:rPr>
+                <w:noProof/>
+                <w:webHidden/>
+              </w:rPr>
+              <w:fldChar w:fldCharType="end"/>
+            </w:r>
+          </w:hyperlink>
+        </w:p>
+        <w:p>
+          <w:pPr>
+            <w:pStyle w:val="Sumrio1"/>
+            <w:rPr>
+              <w:rFonts w:asciiTheme="minorHAnsi" w:eastAsiaTheme="minorEastAsia" w:hAnsiTheme="minorHAnsi"/>
+              <w:sz w:val="22"/>
+              <w:lang w:eastAsia="pt-BR"/>
+            </w:rPr>
+          </w:pPr>
+          <w:hyperlink w:anchor="_Toc30939384" w:history="1">
+            <w:r>
+              <w:rPr>
+                <w:rStyle w:val="Hyperlink"/>
+              </w:rPr>
+              <w:t>5 REFERÊNCIAS</w:t>
+            </w:r>
+            <w:r>
+              <w:rPr>
+                <w:webHidden/>
+              </w:rPr>
+              <w:tab/>
+            </w:r>
+            <w:r>
+              <w:rPr>
+                <w:webHidden/>
+              </w:rPr>
+              <w:fldChar w:fldCharType="begin"/>
+            </w:r>
+            <w:r>
+              <w:rPr>
+                <w:webHidden/>
+              </w:rPr>
+              <w:instrText xml:space="preserve"> PAGEREF _Toc30939384 \h </w:instrText>
+            </w:r>
+            <w:r>
+              <w:rPr>
+                <w:webHidden/>
+              </w:rPr>
+            </w:r>
+            <w:r>
+              <w:rPr>
+                <w:webHidden/>
+              </w:rPr>
+              <w:fldChar w:fldCharType="separate"/>
+            </w:r>
+            <w:r>
+              <w:rPr>
+                <w:webHidden/>
+              </w:rPr>
+              <w:t>14</w:t>
+            </w:r>
+            <w:r>
+              <w:rPr>
                 <w:webHidden/>
               </w:rPr>
               <w:fldChar w:fldCharType="end"/>
@@ -3389,13 +4138,9 @@
     <w:p>
       <w:pPr>
         <w:pStyle w:val="Ttulo1"/>
-        <w:numPr>
-          <w:ilvl w:val="0"/>
-          <w:numId w:val="0"/>
-        </w:numPr>
       </w:pPr>
       <w:bookmarkStart w:id="5" w:name="_Toc498681696"/>
-      <w:bookmarkStart w:id="6" w:name="_Toc535170427"/>
+      <w:bookmarkStart w:id="6" w:name="_Toc30939368"/>
       <w:proofErr w:type="gramStart"/>
       <w:r>
         <w:lastRenderedPageBreak/>
@@ -3708,7 +4453,25 @@
         <w:t>sã</w:t>
       </w:r>
       <w:r>
-        <w:t>o sua biblioteca de Interfaces de Aplicações para Programação, comumente chamadas APIs, ainda é trabalhoso desenvolver a camada de apresentação de dados de forma gráfica e dinâmica. Uma página JSP</w:t>
+        <w:t xml:space="preserve">o </w:t>
+      </w:r>
+      <w:r>
+        <w:t xml:space="preserve">de </w:t>
+      </w:r>
+      <w:r>
+        <w:t>sua</w:t>
+      </w:r>
+      <w:r>
+        <w:t>s</w:t>
+      </w:r>
+      <w:r>
+        <w:t xml:space="preserve"> biblioteca</w:t>
+      </w:r>
+      <w:r>
+        <w:t>s</w:t>
+      </w:r>
+      <w:r>
+        <w:t xml:space="preserve"> de Interfaces de Aplicações para Programação, comumente chamadas APIs, ainda é trabalhoso desenvolver a camada de apresentação de dados de forma gráfica e dinâmica. Uma página JSP</w:t>
       </w:r>
       <w:r>
         <w:t>,</w:t>
@@ -3776,7 +4539,13 @@
       </w:pPr>
       <w:bookmarkStart w:id="47" w:name="_Toc498681698"/>
       <w:r>
-        <w:t>A demanda de mercado por entregas no mais curto prazo possível, bem como a necessidade de se desenvolver artefatos que permitam fácil entendimento, documentação, manutenção e evolução, além da importância de uma apresentação clara e simplificada dos dados, por si só, sustentam a necessidade de pesquisa no campo da geração r</w:t>
+        <w:t>A demanda de mercado por entregas no mais curto prazo possível, bem como a necessidade de se desenvolver artefatos que permitam fácil entendimento, documentação, manutenção e evolução, além da importância de uma apresentação clara e si</w:t>
+      </w:r>
+      <w:r>
+        <w:t>mplificada dos dados, por si só</w:t>
+      </w:r>
+      <w:r>
+        <w:t xml:space="preserve"> sustentam a necessidade de pesquisa no campo da geração r</w:t>
       </w:r>
       <w:r>
         <w:t>ápida e eficiente de relatórios</w:t>
@@ -3807,7 +4576,7 @@
         <w:fldChar w:fldCharType="begin" w:fldLock="1"/>
       </w:r>
       <w:r>
-        <w:instrText>ADDIN CSL_CITATION {"citationItems":[{"id":"ITEM-1","itemData":{"abstract":"Software reuse aims at increasing quality and productivity in software development, avoiding effort duplication and reusing all past experiences possible. Although it is a simple idea, it is not easy to put reuse in practice, especially in a systematic and controlled way. Domain engineering and software product lines techniques try to make this task easier, but there are many other factors that difficult the reuse adoption. Among these factors are the problems that are inherent to software development in the way it is conducted today, based on source code. These problems arise from the growing demand for increasingly complex software, negatively affecting the ability to reuse. Model-driven development is an attractive alternative in this scenario, leveraging the importance of models in the software life cycle, incorporating them as part of the final product through modeling and code generation techniques. As a result, part of the software complexity becomes hidden inside the generators, shielding the developers, reducing errors, increasing the productivity, quality, interoperability and maintainability of the produced assets. In this dissertation is presented the thesis that model-driven development can effectively increase and/or improve software reuse, and that to achieve this goal it must be treated in a consistent way inside a domain engineering process. To demonstrate this thesis, a model-driven software reuse approach is presented, with activities that guide the developer during domain analysis, design and implementation. The results of an evaluation involving three empirical studies are also presented. The studies were performed in both academic and industrial environments, and aimed at determining the viability of the approach and the benefits that can be achieved with the combination of model-driven development and software reuse techniques. The results showed that the approach can bring different benefits to software organizations, such as software reuse quantity and quality improvements, and complexity reduction in product development and configuration tasks.","author":[{"dropping-particle":"","family":"Lucrédio","given":"Daniel","non-dropping-particle":"","parse-names":false,"suffix":""}],"id":"ITEM-1","issued":{"date-parts":[["2009"]]},"page":"277","title":"Uma Abordagem Orientada a Modelos para Reutilização de Software","type":"article-journal"},"uris":["http://www.mendeley.com/documents/?uuid=8b0081d8-6351-4527-9a6b-8a66c0bbb2ec"]}],"mendeley":{"formattedCitation":"(LUCRÉDIO, 2009)","plainTextFormattedCitation":"(LUCRÉDIO, 2009)","previouslyFormattedCitation":"(LUCRÉDIO, 2009)"},"properties":{"noteIndex":0},"schema":"https://github.com/citation-style-language/schema/raw/master/csl-citation.json"}</w:instrText>
+        <w:instrText>ADDIN CSL_CITATION {"citationItems":[{"id":"ITEM-1","itemData":{"abstract":"Software reuse aims at increasing quality and productivity in software development, avoiding effort duplication and reusing all past experiences possible. Although it is a simple idea, it is not easy to put reuse in practice, especially in a systematic and controlled way. Domain engineering and software product lines techniques try to make this task easier, but there are many other factors that difficult the reuse adoption. Among these factors are the problems that are inherent to software development in the way it is conducted today, based on source code. These problems arise from the growing demand for increasingly complex software, negatively affecting the ability to reuse. Model-driven development is an attractive alternative in this scenario, leveraging the importance of models in the software life cycle, incorporating them as part of the final product through modeling and code generation techniques. As a result, part of the software complexity becomes hidden inside the generators, shielding the developers, reducing errors, increasing the productivity, quality, interoperability and maintainability of the produced assets. In this dissertation is presented the thesis that model-driven development can effectively increase and/or improve software reuse, and that to achieve this goal it must be treated in a consistent way inside a domain engineering process. To demonstrate this thesis, a model-driven software reuse approach is presented, with activities that guide the developer during domain analysis, design and implementation. The results of an evaluation involving three empirical studies are also presented. The studies were performed in both academic and industrial environments, and aimed at determining the viability of the approach and the benefits that can be achieved with the combination of model-driven development and software reuse techniques. The results showed that the approach can bring different benefits to software organizations, such as software reuse quantity and quality improvements, and complexity reduction in product development and configuration tasks.","author":[{"dropping-particle":"","family":"Lucrédio","given":"Daniel","non-dropping-particle":"","parse-names":false,"suffix":""}],"id":"ITEM-1","issued":{"date-parts":[["2009"]]},"page":"277","title":"Uma Abordagem Orientada a Modelos para Reutilização de Software","type":"article-journal"},"uris":["http://www.mendeley.com/documents/?uuid=8b0081d8-6351-4527-9a6b-8a66c0bbb2ec"]}],"mendeley":{"formattedCitation":"(Lucrédio, 2009)","plainTextFormattedCitation":"(Lucrédio, 2009)","previouslyFormattedCitation":"(Lucrédio, 2009)"},"properties":{"noteIndex":0},"schema":"https://github.com/citation-style-language/schema/raw/master/csl-citation.json"}</w:instrText>
       </w:r>
       <w:r>
         <w:rPr>
@@ -3820,7 +4589,7 @@
         <w:rPr>
           <w:noProof/>
         </w:rPr>
-        <w:t>(LUCRÉDIO, 2009)</w:t>
+        <w:t>(Lucrédio, 2009)</w:t>
       </w:r>
       <w:r>
         <w:rPr>
@@ -3892,7 +4661,7 @@
         <w:fldChar w:fldCharType="begin" w:fldLock="1"/>
       </w:r>
       <w:r>
-        <w:instrText>ADDIN CSL_CITATION {"citationItems":[{"id":"ITEM-1","itemData":{"abstract":"Os geradores de aplicação são ferramentas que recebem uma especificação de software, validam essa especificação e geram artefatos automaticamente. Os geradores de aplicação podem trazer benefícios em termos de produtividade por gerarem automaticamente artefatos de baixo nível com base em especificações de nível mais alto. Um dos problemas dos geradores de aplicação é o seu alto custo de desenvolvimento. Os geradores de aplicação configuráveis são adaptados para fornecer apoio em domínios específicos, ou seja, são considerados meta-geradores utilizados para obter geradores de aplicação específicos. Este trabalho delineia um processo de desenvolvimento com geradores confi- guráveis, define a arquitetura e as características de um gerador configurável e apresenta a ferramenta Captor, que é um gerador de aplicação configurável desenvolvido para facilitar a construção de geradores específicos. Três estudos de caso nos quais a Captor é configurada para domínios de aplicação específi- cos são apresentados: persistência de dados, gestão de recursos de negócios e bóias náuticas","author":[{"dropping-particle":"","family":"Shimabukuro Junior","given":"Edison Kicho","non-dropping-particle":"","parse-names":false,"suffix":""}],"id":"ITEM-1","issued":{"date-parts":[["2006"]]},"title":"Um Gerador de aplicações configurável","type":"article-journal"},"uris":["http://www.mendeley.com/documents/?uuid=ae8a95ad-e270-469d-8d31-47feacf70d09"]}],"mendeley":{"formattedCitation":"(SHIMABUKURO JUNIOR, 2006)","plainTextFormattedCitation":"(SHIMABUKURO JUNIOR, 2006)","previouslyFormattedCitation":"(SHIMABUKURO JUNIOR, 2006)"},"properties":{"noteIndex":0},"schema":"https://github.com/citation-style-language/schema/raw/master/csl-citation.json"}</w:instrText>
+        <w:instrText>ADDIN CSL_CITATION {"citationItems":[{"id":"ITEM-1","itemData":{"abstract":"Os geradores de aplicação são ferramentas que recebem uma especificação de software, validam essa especificação e geram artefatos automaticamente. Os geradores de aplicação podem trazer benefícios em termos de produtividade por gerarem automaticamente artefatos de baixo nível com base em especificações de nível mais alto. Um dos problemas dos geradores de aplicação é o seu alto custo de desenvolvimento. Os geradores de aplicação configuráveis são adaptados para fornecer apoio em domínios específicos, ou seja, são considerados meta-geradores utilizados para obter geradores de aplicação específicos. Este trabalho delineia um processo de desenvolvimento com geradores confi- guráveis, define a arquitetura e as características de um gerador configurável e apresenta a ferramenta Captor, que é um gerador de aplicação configurável desenvolvido para facilitar a construção de geradores específicos. Três estudos de caso nos quais a Captor é configurada para domínios de aplicação específi- cos são apresentados: persistência de dados, gestão de recursos de negócios e bóias náuticas","author":[{"dropping-particle":"","family":"Shimabukuro Junior","given":"Edison Kicho","non-dropping-particle":"","parse-names":false,"suffix":""}],"id":"ITEM-1","issued":{"date-parts":[["2006"]]},"title":"Um Gerador de aplicações configurável","type":"article-journal"},"uris":["http://www.mendeley.com/documents/?uuid=ae8a95ad-e270-469d-8d31-47feacf70d09"]}],"mendeley":{"formattedCitation":"(Shimabukuro Junior, 2006)","plainTextFormattedCitation":"(Shimabukuro Junior, 2006)","previouslyFormattedCitation":"(Shimabukuro Junior, 2006)"},"properties":{"noteIndex":0},"schema":"https://github.com/citation-style-language/schema/raw/master/csl-citation.json"}</w:instrText>
       </w:r>
       <w:r>
         <w:fldChar w:fldCharType="separate"/>
@@ -3901,7 +4670,7 @@
         <w:rPr>
           <w:noProof/>
         </w:rPr>
-        <w:t>(SHIMABUKURO JUNIOR, 2006)</w:t>
+        <w:t>(Shimabukuro Junior, 2006)</w:t>
       </w:r>
       <w:r>
         <w:fldChar w:fldCharType="end"/>
@@ -3910,17 +4679,23 @@
         <w:t>.</w:t>
       </w:r>
       <w:r>
-        <w:t xml:space="preserve"> Com um esforço </w:t>
+        <w:t xml:space="preserve"> Com um esforço inicial que pode ser razoavelmente grande, pode-se reduzir ou até mesmo eliminar o </w:t>
       </w:r>
       <w:r>
         <w:lastRenderedPageBreak/>
-        <w:t>inicial que pode ser razoavelmente grande, pode-se reduzir ou até mesmo eliminar o trabalho</w:t>
+        <w:t>trabalho</w:t>
       </w:r>
       <w:r>
         <w:t xml:space="preserve"> posterior</w:t>
       </w:r>
       <w:r>
-        <w:t xml:space="preserve"> em etapas repetitivas e, além disso, garantir uma padronização dos artefatos de saída</w:t>
+        <w:t xml:space="preserve"> em etapas repetitivas e, além disso, </w:t>
+      </w:r>
+      <w:r>
+        <w:t>manter</w:t>
+      </w:r>
+      <w:r>
+        <w:t xml:space="preserve"> uma padronização dos artefatos de saída</w:t>
       </w:r>
       <w:r>
         <w:t xml:space="preserve">, garantindo a qualidade deste produto final. </w:t>
@@ -3974,15 +4749,15 @@
           <w:numId w:val="14"/>
         </w:numPr>
       </w:pPr>
-      <w:bookmarkStart w:id="54" w:name="_Toc535170428"/>
+      <w:bookmarkStart w:id="54" w:name="_Toc30939369"/>
       <w:bookmarkEnd w:id="47"/>
       <w:r>
         <w:t>Objetivo</w:t>
       </w:r>
+      <w:r>
+        <w:t xml:space="preserve"> e delimitação de escopo</w:t>
+      </w:r>
       <w:bookmarkEnd w:id="54"/>
-      <w:r>
-        <w:t xml:space="preserve"> e delimitação de escopo</w:t>
-      </w:r>
     </w:p>
     <w:p/>
     <w:p>
@@ -4069,49 +4844,7 @@
         <w:rPr>
           <w:rFonts w:cs="Times New Roman"/>
         </w:rPr>
-        <w:t>(</w:t>
-      </w:r>
-      <w:proofErr w:type="spellStart"/>
-      <w:r>
-        <w:rPr>
-          <w:rFonts w:cs="Times New Roman"/>
-        </w:rPr>
-        <w:t>Comma</w:t>
-      </w:r>
-      <w:proofErr w:type="spellEnd"/>
-      <w:r>
-        <w:rPr>
-          <w:rFonts w:cs="Times New Roman"/>
-        </w:rPr>
-        <w:t xml:space="preserve"> </w:t>
-      </w:r>
-      <w:proofErr w:type="spellStart"/>
-      <w:r>
-        <w:rPr>
-          <w:rFonts w:cs="Times New Roman"/>
-        </w:rPr>
-        <w:t>Separated</w:t>
-      </w:r>
-      <w:proofErr w:type="spellEnd"/>
-      <w:r>
-        <w:rPr>
-          <w:rFonts w:cs="Times New Roman"/>
-        </w:rPr>
-        <w:t xml:space="preserve"> </w:t>
-      </w:r>
-      <w:proofErr w:type="spellStart"/>
-      <w:r>
-        <w:rPr>
-          <w:rFonts w:cs="Times New Roman"/>
-        </w:rPr>
-        <w:t>Values</w:t>
-      </w:r>
-      <w:proofErr w:type="spellEnd"/>
-      <w:r>
-        <w:rPr>
-          <w:rFonts w:cs="Times New Roman"/>
-        </w:rPr>
-        <w:t xml:space="preserve">, ou Valores separados por vírgula) </w:t>
+        <w:t xml:space="preserve">(Comma Separated Values, ou Valores separados por vírgula) </w:t>
       </w:r>
       <w:r>
         <w:rPr>
@@ -4271,20 +5004,93 @@
         <w:rPr>
           <w:rFonts w:cs="Times New Roman"/>
         </w:rPr>
-        <w:t xml:space="preserve">Os </w:t>
-      </w:r>
-      <w:r>
-        <w:rPr>
-          <w:rFonts w:cs="Times New Roman"/>
-        </w:rPr>
-        <w:t>gabaritos</w:t>
-      </w:r>
-      <w:r>
-        <w:rPr>
-          <w:rFonts w:cs="Times New Roman"/>
-        </w:rPr>
-        <w:t xml:space="preserve"> são codificados usando linguagem de template Apache </w:t>
-      </w:r>
+        <w:t>O</w:t>
+      </w:r>
+      <w:r>
+        <w:rPr>
+          <w:rFonts w:cs="Times New Roman"/>
+        </w:rPr>
+        <w:t xml:space="preserve"> </w:t>
+      </w:r>
+      <w:r>
+        <w:rPr>
+          <w:rFonts w:cs="Times New Roman"/>
+        </w:rPr>
+        <w:t>gabarito</w:t>
+      </w:r>
+      <w:r>
+        <w:rPr>
+          <w:rFonts w:cs="Times New Roman"/>
+        </w:rPr>
+        <w:t xml:space="preserve"> </w:t>
+      </w:r>
+      <w:r>
+        <w:rPr>
+          <w:rFonts w:cs="Times New Roman"/>
+        </w:rPr>
+        <w:t xml:space="preserve">trata-se de um arquivo contendo </w:t>
+      </w:r>
+      <w:proofErr w:type="spellStart"/>
+      <w:r>
+        <w:rPr>
+          <w:rFonts w:cs="Times New Roman"/>
+        </w:rPr>
+        <w:t>tags</w:t>
+      </w:r>
+      <w:proofErr w:type="spellEnd"/>
+      <w:r>
+        <w:rPr>
+          <w:rFonts w:cs="Times New Roman"/>
+        </w:rPr>
+        <w:t xml:space="preserve"> HTML e scripts </w:t>
+      </w:r>
+      <w:proofErr w:type="spellStart"/>
+      <w:r>
+        <w:rPr>
+          <w:rFonts w:cs="Times New Roman"/>
+        </w:rPr>
+        <w:t>Javascript</w:t>
+      </w:r>
+      <w:proofErr w:type="spellEnd"/>
+      <w:r>
+        <w:rPr>
+          <w:rFonts w:cs="Times New Roman"/>
+        </w:rPr>
+        <w:t xml:space="preserve"> estáticos, entremeado a marcações</w:t>
+      </w:r>
+      <w:r>
+        <w:rPr>
+          <w:rFonts w:cs="Times New Roman"/>
+        </w:rPr>
+        <w:t xml:space="preserve"> </w:t>
+      </w:r>
+      <w:r>
+        <w:rPr>
+          <w:rFonts w:cs="Times New Roman"/>
+        </w:rPr>
+        <w:t>da</w:t>
+      </w:r>
+      <w:r>
+        <w:rPr>
+          <w:rFonts w:cs="Times New Roman"/>
+        </w:rPr>
+        <w:t xml:space="preserve"> linguagem de </w:t>
+      </w:r>
+      <w:proofErr w:type="spellStart"/>
+      <w:r>
+        <w:rPr>
+          <w:rFonts w:cs="Times New Roman"/>
+        </w:rPr>
+        <w:t>template</w:t>
+      </w:r>
+      <w:proofErr w:type="spellEnd"/>
+      <w:r>
+        <w:rPr>
+          <w:rFonts w:cs="Times New Roman"/>
+        </w:rPr>
+        <w:t xml:space="preserve"> Apache </w:t>
+      </w:r>
+      <w:proofErr w:type="spellStart"/>
       <w:proofErr w:type="gramStart"/>
       <w:r>
         <w:rPr>
@@ -4292,19 +5098,20 @@
         </w:rPr>
         <w:t>FreeMarker</w:t>
       </w:r>
+      <w:proofErr w:type="spellEnd"/>
       <w:proofErr w:type="gramEnd"/>
       <w:r>
         <w:rPr>
           <w:rFonts w:cs="Times New Roman"/>
         </w:rPr>
-        <w:t xml:space="preserve"> e os</w:t>
+        <w:t xml:space="preserve"> para o conteúdo a ser preenchido em tempo de execução. Os </w:t>
       </w:r>
       <w:ins w:id="67" w:author="Aluno" w:date="2018-10-25T20:52:00Z">
         <w:r>
           <w:rPr>
             <w:rFonts w:cs="Times New Roman"/>
           </w:rPr>
-          <w:t xml:space="preserve"> painéis</w:t>
+          <w:t>painéis</w:t>
         </w:r>
       </w:ins>
       <w:r>
@@ -4312,6 +5119,12 @@
           <w:rFonts w:cs="Times New Roman"/>
         </w:rPr>
         <w:t xml:space="preserve"> gerados</w:t>
+      </w:r>
+      <w:r>
+        <w:rPr>
+          <w:rFonts w:cs="Times New Roman"/>
+        </w:rPr>
+        <w:t xml:space="preserve"> na saída</w:t>
       </w:r>
       <w:ins w:id="68" w:author="Aluno" w:date="2018-10-25T20:52:00Z">
         <w:r>
@@ -4343,7 +5156,33 @@
         <w:rPr>
           <w:rFonts w:cs="Times New Roman"/>
         </w:rPr>
-        <w:t xml:space="preserve"> usando CSS3 e</w:t>
+        <w:t xml:space="preserve"> </w:t>
+      </w:r>
+      <w:r>
+        <w:rPr>
+          <w:rFonts w:cs="Times New Roman"/>
+        </w:rPr>
+        <w:t>com folha de estilos</w:t>
+      </w:r>
+      <w:proofErr w:type="gramStart"/>
+      <w:r>
+        <w:rPr>
+          <w:rFonts w:cs="Times New Roman"/>
+        </w:rPr>
+        <w:t xml:space="preserve"> </w:t>
+      </w:r>
+      <w:r>
+        <w:rPr>
+          <w:rFonts w:cs="Times New Roman"/>
+        </w:rPr>
+        <w:t xml:space="preserve"> </w:t>
+      </w:r>
+      <w:proofErr w:type="gramEnd"/>
+      <w:r>
+        <w:rPr>
+          <w:rFonts w:cs="Times New Roman"/>
+        </w:rPr>
+        <w:t>CSS3 e</w:t>
       </w:r>
       <w:r>
         <w:rPr>
@@ -4392,10 +5231,16 @@
       <w:r>
         <w:t xml:space="preserve"> 8.</w:t>
       </w:r>
-      <w:bookmarkStart w:id="69" w:name="_GoBack"/>
-      <w:bookmarkEnd w:id="69"/>
-    </w:p>
-    <w:p/>
+    </w:p>
+    <w:p>
+      <w:pPr>
+        <w:spacing w:after="160" w:line="240" w:lineRule="auto"/>
+        <w:jc w:val="left"/>
+      </w:pPr>
+      <w:r>
+        <w:br w:type="page"/>
+      </w:r>
+    </w:p>
     <w:p>
       <w:pPr>
         <w:pStyle w:val="Ttulo2"/>
@@ -4404,11 +5249,12 @@
           <w:numId w:val="14"/>
         </w:numPr>
       </w:pPr>
-      <w:bookmarkStart w:id="70" w:name="_Toc535170429"/>
-      <w:r>
+      <w:bookmarkStart w:id="69" w:name="_Toc30939370"/>
+      <w:r>
+        <w:lastRenderedPageBreak/>
         <w:t>Procedimentos metodológicos</w:t>
       </w:r>
-      <w:bookmarkEnd w:id="70"/>
+      <w:bookmarkEnd w:id="69"/>
     </w:p>
     <w:p/>
     <w:p>
@@ -4423,11 +5269,10 @@
           <w:rFonts w:cs="Times New Roman"/>
           <w:szCs w:val="24"/>
         </w:rPr>
-        <w:lastRenderedPageBreak/>
         <w:tab/>
         <w:t xml:space="preserve">O trabalho foi conduzido em </w:t>
       </w:r>
-      <w:del w:id="71" w:author="glaubergad" w:date="2019-02-23T11:00:00Z">
+      <w:del w:id="70" w:author="glaubergad" w:date="2019-02-23T11:00:00Z">
         <w:r>
           <w:rPr>
             <w:rFonts w:cs="Times New Roman"/>
@@ -4436,7 +5281,7 @@
           <w:delText xml:space="preserve">3 </w:delText>
         </w:r>
       </w:del>
-      <w:ins w:id="72" w:author="glaubergad" w:date="2019-02-23T11:00:00Z">
+      <w:ins w:id="71" w:author="glaubergad" w:date="2019-02-23T11:00:00Z">
         <w:r>
           <w:rPr>
             <w:rFonts w:cs="Times New Roman"/>
@@ -4450,7 +5295,21 @@
           <w:rFonts w:cs="Times New Roman"/>
           <w:szCs w:val="24"/>
         </w:rPr>
-        <w:t xml:space="preserve">etapas. Em primeiro lugar, foi feita investigação de literatura e trabalhos acadêmicos </w:t>
+        <w:t xml:space="preserve">etapas. </w:t>
+      </w:r>
+      <w:r>
+        <w:rPr>
+          <w:rFonts w:cs="Times New Roman"/>
+          <w:szCs w:val="24"/>
+        </w:rPr>
+        <w:t>No primeiro momento</w:t>
+      </w:r>
+      <w:r>
+        <w:rPr>
+          <w:rFonts w:cs="Times New Roman"/>
+          <w:szCs w:val="24"/>
+        </w:rPr>
+        <w:t xml:space="preserve"> foi feita investigação de literatura e trabalhos acadêmicos </w:t>
       </w:r>
       <w:r>
         <w:rPr>
@@ -4487,15 +5346,13 @@
         </w:rPr>
         <w:t xml:space="preserve"> geração automática de código fonte e suas vantagens, aplicação de linguagens de </w:t>
       </w:r>
-      <w:proofErr w:type="spellStart"/>
-      <w:r>
-        <w:rPr>
-          <w:rFonts w:cs="Times New Roman"/>
-          <w:szCs w:val="24"/>
-        </w:rPr>
-        <w:t>template</w:t>
-      </w:r>
-      <w:proofErr w:type="spellEnd"/>
+      <w:r>
+        <w:rPr>
+          <w:rFonts w:cs="Times New Roman"/>
+          <w:szCs w:val="24"/>
+        </w:rPr>
+        <w:t>gabaritos</w:t>
+      </w:r>
       <w:r>
         <w:rPr>
           <w:rFonts w:cs="Times New Roman"/>
@@ -4526,7 +5383,7 @@
         <w:tab/>
         <w:t xml:space="preserve">Na etapa </w:t>
       </w:r>
-      <w:del w:id="73" w:author="glaubergad" w:date="2019-02-23T11:01:00Z">
+      <w:del w:id="72" w:author="glaubergad" w:date="2019-02-23T11:01:00Z">
         <w:r>
           <w:rPr>
             <w:rFonts w:cs="Times New Roman"/>
@@ -4535,7 +5392,7 @@
           <w:delText>posterior</w:delText>
         </w:r>
       </w:del>
-      <w:ins w:id="74" w:author="glaubergad" w:date="2019-02-23T11:01:00Z">
+      <w:ins w:id="73" w:author="glaubergad" w:date="2019-02-23T11:01:00Z">
         <w:r>
           <w:rPr>
             <w:rFonts w:cs="Times New Roman"/>
@@ -4579,8 +5436,8 @@
       <w:pPr>
         <w:pStyle w:val="Ttulo2"/>
       </w:pPr>
-      <w:bookmarkStart w:id="75" w:name="_Toc498681701"/>
-      <w:bookmarkStart w:id="76" w:name="_Toc535170430"/>
+      <w:bookmarkStart w:id="74" w:name="_Toc498681701"/>
+      <w:bookmarkStart w:id="75" w:name="_Toc30939371"/>
       <w:proofErr w:type="gramStart"/>
       <w:r>
         <w:t>1.</w:t>
@@ -4591,15 +5448,15 @@
       <w:r>
         <w:t xml:space="preserve"> </w:t>
       </w:r>
+      <w:bookmarkEnd w:id="74"/>
+      <w:r>
+        <w:t>Organização</w:t>
+      </w:r>
+      <w:proofErr w:type="gramEnd"/>
+      <w:r>
+        <w:t xml:space="preserve"> do trabalho</w:t>
+      </w:r>
       <w:bookmarkEnd w:id="75"/>
-      <w:r>
-        <w:t>Organização</w:t>
-      </w:r>
-      <w:proofErr w:type="gramEnd"/>
-      <w:r>
-        <w:t xml:space="preserve"> do trabalho</w:t>
-      </w:r>
-      <w:bookmarkEnd w:id="76"/>
     </w:p>
     <w:p>
       <w:r>
@@ -4658,10 +5515,10 @@
         <w:spacing w:after="160" w:line="240" w:lineRule="auto"/>
         <w:jc w:val="left"/>
         <w:rPr>
-          <w:ins w:id="77" w:author="glaubergad" w:date="2019-03-04T20:25:00Z"/>
-        </w:rPr>
-      </w:pPr>
-      <w:ins w:id="78" w:author="glaubergad" w:date="2019-03-04T20:25:00Z">
+          <w:ins w:id="76" w:author="glaubergad" w:date="2019-03-04T20:25:00Z"/>
+        </w:rPr>
+      </w:pPr>
+      <w:ins w:id="77" w:author="glaubergad" w:date="2019-03-04T20:25:00Z">
         <w:r>
           <w:br w:type="page"/>
         </w:r>
@@ -4670,19 +5527,40 @@
     <w:p>
       <w:pPr>
         <w:rPr>
-          <w:del w:id="79" w:author="glaubergad" w:date="2019-03-04T20:25:00Z"/>
-        </w:rPr>
-      </w:pPr>
+          <w:del w:id="78" w:author="glaubergad" w:date="2019-03-04T20:25:00Z"/>
+        </w:rPr>
+      </w:pPr>
+      <w:bookmarkStart w:id="79" w:name="_Toc30933703"/>
+      <w:bookmarkStart w:id="80" w:name="_Toc30939372"/>
+      <w:bookmarkEnd w:id="79"/>
+      <w:proofErr w:type="gramStart"/>
+      <w:r>
+        <w:lastRenderedPageBreak/>
+        <w:t>2</w:t>
+      </w:r>
+      <w:bookmarkEnd w:id="80"/>
+      <w:proofErr w:type="gramEnd"/>
+      <w:r>
+        <w:t xml:space="preserve"> </w:t>
+      </w:r>
     </w:p>
     <w:p>
       <w:pPr>
         <w:pStyle w:val="Ttulo1"/>
       </w:pPr>
-      <w:bookmarkStart w:id="80" w:name="_Toc535170431"/>
-      <w:r>
-        <w:t>Fundamentação Teórica</w:t>
-      </w:r>
-      <w:bookmarkEnd w:id="80"/>
+      <w:bookmarkStart w:id="81" w:name="_Toc30939373"/>
+      <w:r>
+        <w:t>FUNDAMENTAÇÃO T</w:t>
+      </w:r>
+      <w:bookmarkStart w:id="82" w:name="_GoBack"/>
+      <w:r>
+        <w:t>E</w:t>
+      </w:r>
+      <w:bookmarkEnd w:id="82"/>
+      <w:r>
+        <w:t>ÓRICA</w:t>
+      </w:r>
+      <w:bookmarkEnd w:id="81"/>
     </w:p>
     <w:p>
       <w:pPr>
@@ -4692,7 +5570,13 @@
         <w:t>Este capítulo apresenta a base teórica sobre reuso de software</w:t>
       </w:r>
       <w:r>
-        <w:t xml:space="preserve">, programação generativa e </w:t>
+        <w:t>, programação generativa</w:t>
+      </w:r>
+      <w:r>
+        <w:t xml:space="preserve"> orientada a gabaritos</w:t>
+      </w:r>
+      <w:r>
+        <w:t xml:space="preserve"> e </w:t>
       </w:r>
       <w:r>
         <w:t>apresentação de dados em formato gráfico dashboard.</w:t>
@@ -4709,38 +5593,39 @@
       <w:pPr>
         <w:pStyle w:val="Ttulo2"/>
       </w:pPr>
-      <w:bookmarkStart w:id="81" w:name="_Toc535170432"/>
+      <w:bookmarkStart w:id="83" w:name="_Toc30939374"/>
       <w:r>
         <w:t xml:space="preserve">2.1 </w:t>
       </w:r>
+      <w:proofErr w:type="gramStart"/>
       <w:r>
         <w:t>Reuso</w:t>
       </w:r>
+      <w:proofErr w:type="gramEnd"/>
       <w:r>
         <w:t xml:space="preserve"> de Software</w:t>
       </w:r>
-      <w:bookmarkEnd w:id="81"/>
-    </w:p>
+      <w:bookmarkEnd w:id="83"/>
+    </w:p>
+    <w:p/>
     <w:p>
       <w:r>
         <w:tab/>
       </w:r>
       <w:r>
-        <w:t xml:space="preserve">Uma das definições encontradas na literatura pesquisada para desenvolvimento deste trabalho para o reuso de software é o processo de se criar software a partir de software existente, ao invés de simplesmente construí-lo </w:t>
+        <w:t>Uma das definições encontradas na literatura pesquisada para desenvolvimento deste trabalho para o reuso de software é o processo de se criar software a partir de software existente, ao invés</w:t>
+      </w:r>
+      <w:r>
+        <w:t xml:space="preserve"> de simplesmente construí-lo do </w:t>
       </w:r>
       <w:proofErr w:type="gramStart"/>
       <w:r>
-        <w:t>do</w:t>
+        <w:t>início</w:t>
       </w:r>
       <w:proofErr w:type="gramEnd"/>
       <w:r>
         <w:t xml:space="preserve"> </w:t>
       </w:r>
-      <w:proofErr w:type="gramStart"/>
-      <w:r>
-        <w:t>início</w:t>
-      </w:r>
-      <w:proofErr w:type="gramEnd"/>
       <w:r>
         <w:rPr>
           <w:rStyle w:val="Refdenotaderodap"/>
@@ -4748,7 +5633,7 @@
         <w:fldChar w:fldCharType="begin" w:fldLock="1"/>
       </w:r>
       <w:r>
-        <w:instrText>ADDIN CSL_CITATION {"citationItems":[{"id":"ITEM-1","itemData":{"abstract":"Software reuse aims at increasing quality and productivity in software development, avoiding effort duplication and reusing all past experiences possible. Although it is a simple idea, it is not easy to put reuse in practice, especially in a systematic and controlled way. Domain engineering and software product lines techniques try to make this task easier, but there are many other factors that difficult the reuse adoption. Among these factors are the problems that are inherent to software development in the way it is conducted today, based on source code. These problems arise from the growing demand for increasingly complex software, negatively affecting the ability to reuse. Model-driven development is an attractive alternative in this scenario, leveraging the importance of models in the software life cycle, incorporating them as part of the final product through modeling and code generation techniques. As a result, part of the software complexity becomes hidden inside the generators, shielding the developers, reducing errors, increasing the productivity, quality, interoperability and maintainability of the produced assets. In this dissertation is presented the thesis that model-driven development can effectively increase and/or improve software reuse, and that to achieve this goal it must be treated in a consistent way inside a domain engineering process. To demonstrate this thesis, a model-driven software reuse approach is presented, with activities that guide the developer during domain analysis, design and implementation. The results of an evaluation involving three empirical studies are also presented. The studies were performed in both academic and industrial environments, and aimed at determining the viability of the approach and the benefits that can be achieved with the combination of model-driven development and software reuse techniques. The results showed that the approach can bring different benefits to software organizations, such as software reuse quantity and quality improvements, and complexity reduction in product development and configuration tasks.","author":[{"dropping-particle":"","family":"Lucrédio","given":"Daniel","non-dropping-particle":"","parse-names":false,"suffix":""}],"id":"ITEM-1","issued":{"date-parts":[["2009"]]},"page":"277","title":"Uma Abordagem Orientada a Modelos para Reutilização de Software","type":"article-journal"},"uris":["http://www.mendeley.com/documents/?uuid=8b0081d8-6351-4527-9a6b-8a66c0bbb2ec"]}],"mendeley":{"formattedCitation":"(LUCRÉDIO, 2009)","plainTextFormattedCitation":"(LUCRÉDIO, 2009)","previouslyFormattedCitation":"(LUCRÉDIO, 2009)"},"properties":{"noteIndex":0},"schema":"https://github.com/citation-style-language/schema/raw/master/csl-citation.json"}</w:instrText>
+        <w:instrText>ADDIN CSL_CITATION {"citationItems":[{"id":"ITEM-1","itemData":{"abstract":"Software reuse aims at increasing quality and productivity in software development, avoiding effort duplication and reusing all past experiences possible. Although it is a simple idea, it is not easy to put reuse in practice, especially in a systematic and controlled way. Domain engineering and software product lines techniques try to make this task easier, but there are many other factors that difficult the reuse adoption. Among these factors are the problems that are inherent to software development in the way it is conducted today, based on source code. These problems arise from the growing demand for increasingly complex software, negatively affecting the ability to reuse. Model-driven development is an attractive alternative in this scenario, leveraging the importance of models in the software life cycle, incorporating them as part of the final product through modeling and code generation techniques. As a result, part of the software complexity becomes hidden inside the generators, shielding the developers, reducing errors, increasing the productivity, quality, interoperability and maintainability of the produced assets. In this dissertation is presented the thesis that model-driven development can effectively increase and/or improve software reuse, and that to achieve this goal it must be treated in a consistent way inside a domain engineering process. To demonstrate this thesis, a model-driven software reuse approach is presented, with activities that guide the developer during domain analysis, design and implementation. The results of an evaluation involving three empirical studies are also presented. The studies were performed in both academic and industrial environments, and aimed at determining the viability of the approach and the benefits that can be achieved with the combination of model-driven development and software reuse techniques. The results showed that the approach can bring different benefits to software organizations, such as software reuse quantity and quality improvements, and complexity reduction in product development and configuration tasks.","author":[{"dropping-particle":"","family":"Lucrédio","given":"Daniel","non-dropping-particle":"","parse-names":false,"suffix":""}],"id":"ITEM-1","issued":{"date-parts":[["2009"]]},"page":"277","title":"Uma Abordagem Orientada a Modelos para Reutilização de Software","type":"article-journal"},"uris":["http://www.mendeley.com/documents/?uuid=8b0081d8-6351-4527-9a6b-8a66c0bbb2ec"]}],"mendeley":{"formattedCitation":"(Lucrédio, 2009)","plainTextFormattedCitation":"(Lucrédio, 2009)","previouslyFormattedCitation":"(Lucrédio, 2009)"},"properties":{"noteIndex":0},"schema":"https://github.com/citation-style-language/schema/raw/master/csl-citation.json"}</w:instrText>
       </w:r>
       <w:r>
         <w:rPr>
@@ -4760,78 +5645,66 @@
         <w:rPr>
           <w:noProof/>
         </w:rPr>
-        <w:t>(</w:t>
+        <w:t>(Lucrédio, 2009)</w:t>
+      </w:r>
+      <w:r>
+        <w:rPr>
+          <w:rStyle w:val="Refdenotaderodap"/>
+        </w:rPr>
+        <w:fldChar w:fldCharType="end"/>
+      </w:r>
+      <w:r>
+        <w:t xml:space="preserve">. Qualquer dos artefatos de software de um projeto anterior e bem sucedido, como </w:t>
+      </w:r>
+      <w:r>
+        <w:t>código fonte, classes e bibliotecas compiladas, planos, estratégias,</w:t>
+      </w:r>
+      <w:r>
+        <w:t xml:space="preserve"> diagramas,</w:t>
+      </w:r>
+      <w:r>
+        <w:t xml:space="preserve"> entre outros, podem e devem ser reutilizados para </w:t>
+      </w:r>
+      <w:r>
+        <w:t>dar celeridade</w:t>
+      </w:r>
+      <w:r>
+        <w:t xml:space="preserve"> </w:t>
+      </w:r>
+      <w:r>
+        <w:t>a</w:t>
+      </w:r>
+      <w:r>
+        <w:t xml:space="preserve">o desenvolvimento de outros artefatos ou </w:t>
+      </w:r>
+      <w:r>
+        <w:t>sistemas.</w:t>
+      </w:r>
+      <w:r>
+        <w:t xml:space="preserve"> </w:t>
+      </w:r>
+      <w:r>
+        <w:fldChar w:fldCharType="begin" w:fldLock="1"/>
+      </w:r>
+      <w:r>
+        <w:instrText>ADDIN CSL_CITATION {"citationItems":[{"id":"ITEM-1","itemData":{"abstract":"Os geradores de aplicação são ferramentas que recebem uma especificação de software, validam essa especificação e geram artefatos automaticamente. Os geradores de aplicação podem trazer benefícios em termos de produtividade por gerarem automaticamente artefatos de baixo nível com base em especificações de nível mais alto. Um dos problemas dos geradores de aplicação é o seu alto custo de desenvolvimento. Os geradores de aplicação configuráveis são adaptados para fornecer apoio em domínios específicos, ou seja, são considerados meta-geradores utilizados para obter geradores de aplicação específicos. Este trabalho delineia um processo de desenvolvimento com geradores confi- guráveis, define a arquitetura e as características de um gerador configurável e apresenta a ferramenta Captor, que é um gerador de aplicação configurável desenvolvido para facilitar a construção de geradores específicos. Três estudos de caso nos quais a Captor é configurada para domínios de aplicação específi- cos são apresentados: persistência de dados, gestão de recursos de negócios e bóias náuticas","author":[{"dropping-particle":"","family":"Shimabukuro Junior","given":"Edison Kicho","non-dropping-particle":"","parse-names":false,"suffix":""}],"id":"ITEM-1","issued":{"date-parts":[["2006"]]},"title":"Um Gerador de aplicações configurável","type":"article-journal"},"uris":["http://www.mendeley.com/documents/?uuid=ae8a95ad-e270-469d-8d31-47feacf70d09"]}],"mendeley":{"formattedCitation":"(Shimabukuro Junior, 2006)","plainTextFormattedCitation":"(Shimabukuro Junior, 2006)","previouslyFormattedCitation":"(Shimabukuro Junior, 2006)"},"properties":{"noteIndex":0},"schema":"https://github.com/citation-style-language/schema/raw/master/csl-citation.json"}</w:instrText>
+      </w:r>
+      <w:r>
+        <w:fldChar w:fldCharType="separate"/>
       </w:r>
       <w:r>
         <w:rPr>
           <w:noProof/>
         </w:rPr>
-        <w:t>KRUEGER, 1992</w:t>
-      </w:r>
-      <w:r>
-        <w:rPr>
-          <w:noProof/>
-        </w:rPr>
-        <w:t>)</w:t>
-      </w:r>
-      <w:r>
-        <w:rPr>
-          <w:rStyle w:val="Refdenotaderodap"/>
-        </w:rPr>
+        <w:t>(Shimabukuro Junior, 2006)</w:t>
+      </w:r>
+      <w:r>
         <w:fldChar w:fldCharType="end"/>
       </w:r>
       <w:r>
-        <w:t xml:space="preserve">. Qualquer dos artefatos de software de um projeto anterior e bem sucedido, como </w:t>
-      </w:r>
-      <w:r>
-        <w:t>código fonte, classes e bibliotecas compiladas, planos, estratégias,</w:t>
-      </w:r>
-      <w:r>
-        <w:t xml:space="preserve"> diagramas,</w:t>
-      </w:r>
-      <w:r>
-        <w:t xml:space="preserve"> entre outros, podem e devem ser reutilizados para </w:t>
-      </w:r>
-      <w:r>
-        <w:t>dar celeridade</w:t>
-      </w:r>
-      <w:r>
-        <w:t xml:space="preserve"> </w:t>
-      </w:r>
-      <w:r>
-        <w:t>a</w:t>
-      </w:r>
-      <w:r>
-        <w:t xml:space="preserve">o desenvolvimento de outros artefatos ou </w:t>
-      </w:r>
-      <w:r>
-        <w:t>sistemas.</w:t>
-      </w:r>
-      <w:r>
-        <w:t xml:space="preserve"> </w:t>
-      </w:r>
-      <w:r>
-        <w:fldChar w:fldCharType="begin" w:fldLock="1"/>
-      </w:r>
-      <w:r>
-        <w:instrText>ADDIN CSL_CITATION {"citationItems":[{"id":"ITEM-1","itemData":{"abstract":"Os geradores de aplicação são ferramentas que recebem uma especificação de software, validam essa especificação e geram artefatos automaticamente. Os geradores de aplicação podem trazer benefícios em termos de produtividade por gerarem automaticamente artefatos de baixo nível com base em especificações de nível mais alto. Um dos problemas dos geradores de aplicação é o seu alto custo de desenvolvimento. Os geradores de aplicação configuráveis são adaptados para fornecer apoio em domínios específicos, ou seja, são considerados meta-geradores utilizados para obter geradores de aplicação específicos. Este trabalho delineia um processo de desenvolvimento com geradores confi- guráveis, define a arquitetura e as características de um gerador configurável e apresenta a ferramenta Captor, que é um gerador de aplicação configurável desenvolvido para facilitar a construção de geradores específicos. Três estudos de caso nos quais a Captor é configurada para domínios de aplicação específi- cos são apresentados: persistência de dados, gestão de recursos de negócios e bóias náuticas","author":[{"dropping-particle":"","family":"Shimabukuro Junior","given":"Edison Kicho","non-dropping-particle":"","parse-names":false,"suffix":""}],"id":"ITEM-1","issued":{"date-parts":[["2006"]]},"title":"Um Gerador de aplicações configurável","type":"article-journal"},"uris":["http://www.mendeley.com/documents/?uuid=ae8a95ad-e270-469d-8d31-47feacf70d09"]}],"mendeley":{"formattedCitation":"(SHIMABUKURO JUNIOR, 2006)","plainTextFormattedCitation":"(SHIMABUKURO JUNIOR, 2006)","previouslyFormattedCitation":"(SHIMABUKURO JUNIOR, 2006)"},"properties":{"noteIndex":0},"schema":"https://github.com/citation-style-language/schema/raw/master/csl-citation.json"}</w:instrText>
-      </w:r>
-      <w:r>
-        <w:fldChar w:fldCharType="separate"/>
-      </w:r>
-      <w:r>
-        <w:rPr>
-          <w:noProof/>
-        </w:rPr>
-        <w:t>(SHIMABUKURO JUNIOR, 2006)</w:t>
-      </w:r>
-      <w:r>
-        <w:fldChar w:fldCharType="end"/>
-      </w:r>
-      <w:r>
         <w:t>.</w:t>
       </w:r>
-      <w:ins w:id="82" w:author="glaubergad" w:date="2019-02-23T11:06:00Z">
+      <w:ins w:id="84" w:author="glaubergad" w:date="2019-02-23T11:06:00Z">
         <w:r>
           <w:t xml:space="preserve"> </w:t>
         </w:r>
@@ -4840,13 +5713,20 @@
     <w:p>
       <w:r>
         <w:tab/>
-        <w:t xml:space="preserve">Lucrédio </w:t>
+      </w:r>
+      <w:proofErr w:type="spellStart"/>
+      <w:r>
+        <w:t>Lucrédio</w:t>
+      </w:r>
+      <w:proofErr w:type="spellEnd"/>
+      <w:r>
+        <w:t xml:space="preserve"> </w:t>
       </w:r>
       <w:r>
         <w:fldChar w:fldCharType="begin" w:fldLock="1"/>
       </w:r>
       <w:r>
-        <w:instrText>ADDIN CSL_CITATION {"citationItems":[{"id":"ITEM-1","itemData":{"abstract":"Software reuse aims at increasing quality and productivity in software development, avoiding effort duplication and reusing all past experiences possible. Although it is a simple idea, it is not easy to put reuse in practice, especially in a systematic and controlled way. Domain engineering and software product lines techniques try to make this task easier, but there are many other factors that difficult the reuse adoption. Among these factors are the problems that are inherent to software development in the way it is conducted today, based on source code. These problems arise from the growing demand for increasingly complex software, negatively affecting the ability to reuse. Model-driven development is an attractive alternative in this scenario, leveraging the importance of models in the software life cycle, incorporating them as part of the final product through modeling and code generation techniques. As a result, part of the software complexity becomes hidden inside the generators, shielding the developers, reducing errors, increasing the productivity, quality, interoperability and maintainability of the produced assets. In this dissertation is presented the thesis that model-driven development can effectively increase and/or improve software reuse, and that to achieve this goal it must be treated in a consistent way inside a domain engineering process. To demonstrate this thesis, a model-driven software reuse approach is presented, with activities that guide the developer during domain analysis, design and implementation. The results of an evaluation involving three empirical studies are also presented. The studies were performed in both academic and industrial environments, and aimed at determining the viability of the approach and the benefits that can be achieved with the combination of model-driven development and software reuse techniques. The results showed that the approach can bring different benefits to software organizations, such as software reuse quantity and quality improvements, and complexity reduction in product development and configuration tasks.","author":[{"dropping-particle":"","family":"Lucrédio","given":"Daniel","non-dropping-particle":"","parse-names":false,"suffix":""}],"id":"ITEM-1","issued":{"date-parts":[["2009"]]},"page":"277","title":"Uma Abordagem Orientada a Modelos para Reutilização de Software","type":"article-journal"},"uris":["http://www.mendeley.com/documents/?uuid=8b0081d8-6351-4527-9a6b-8a66c0bbb2ec"]}],"mendeley":{"formattedCitation":"(LUCRÉDIO, 2009)","manualFormatting":"(2009, p. 30)","plainTextFormattedCitation":"(LUCRÉDIO, 2009)","previouslyFormattedCitation":"(LUCRÉDIO, 2009)"},"properties":{"noteIndex":0},"schema":"https://github.com/citation-style-language/schema/raw/master/csl-citation.json"}</w:instrText>
+        <w:instrText>ADDIN CSL_CITATION {"citationItems":[{"id":"ITEM-1","itemData":{"abstract":"Software reuse aims at increasing quality and productivity in software development, avoiding effort duplication and reusing all past experiences possible. Although it is a simple idea, it is not easy to put reuse in practice, especially in a systematic and controlled way. Domain engineering and software product lines techniques try to make this task easier, but there are many other factors that difficult the reuse adoption. Among these factors are the problems that are inherent to software development in the way it is conducted today, based on source code. These problems arise from the growing demand for increasingly complex software, negatively affecting the ability to reuse. Model-driven development is an attractive alternative in this scenario, leveraging the importance of models in the software life cycle, incorporating them as part of the final product through modeling and code generation techniques. As a result, part of the software complexity becomes hidden inside the generators, shielding the developers, reducing errors, increasing the productivity, quality, interoperability and maintainability of the produced assets. In this dissertation is presented the thesis that model-driven development can effectively increase and/or improve software reuse, and that to achieve this goal it must be treated in a consistent way inside a domain engineering process. To demonstrate this thesis, a model-driven software reuse approach is presented, with activities that guide the developer during domain analysis, design and implementation. The results of an evaluation involving three empirical studies are also presented. The studies were performed in both academic and industrial environments, and aimed at determining the viability of the approach and the benefits that can be achieved with the combination of model-driven development and software reuse techniques. The results showed that the approach can bring different benefits to software organizations, such as software reuse quantity and quality improvements, and complexity reduction in product development and configuration tasks.","author":[{"dropping-particle":"","family":"Lucrédio","given":"Daniel","non-dropping-particle":"","parse-names":false,"suffix":""}],"id":"ITEM-1","issued":{"date-parts":[["2009"]]},"page":"277","title":"Uma Abordagem Orientada a Modelos para Reutilização de Software","type":"article-journal"},"uris":["http://www.mendeley.com/documents/?uuid=8b0081d8-6351-4527-9a6b-8a66c0bbb2ec"]}],"mendeley":{"formattedCitation":"(Lucrédio, 2009)","manualFormatting":"(2009, p. 30)","plainTextFormattedCitation":"(Lucrédio, 2009)","previouslyFormattedCitation":"(Lucrédio, 2009)"},"properties":{"noteIndex":0},"schema":"https://github.com/citation-style-language/schema/raw/master/csl-citation.json"}</w:instrText>
       </w:r>
       <w:r>
         <w:fldChar w:fldCharType="separate"/>
@@ -4915,7 +5795,15 @@
         <w:t>goto</w:t>
       </w:r>
       <w:r>
-        <w:t>, que possibilitava reaproveitar blocos de código dentro do mesmo programa. Desta data adiante, programadores reaproveitam blocos de código em arquivos pessoais, programas antigos, repositórios públicos e até mesmo em sua memória.</w:t>
+        <w:t xml:space="preserve">, </w:t>
+      </w:r>
+      <w:proofErr w:type="gramStart"/>
+      <w:r>
+        <w:t>que</w:t>
+      </w:r>
+      <w:proofErr w:type="gramEnd"/>
+      <w:r>
+        <w:t xml:space="preserve"> possibilitava reaproveitar blocos de código dentro do mesmo programa. Desta data adiante, programadores reaproveitam blocos de código em arquivos pessoais, programas antigos, repositórios públicos e até mesmo em sua memória.</w:t>
       </w:r>
     </w:p>
     <w:p>
@@ -4928,13 +5816,21 @@
         <w:tab/>
       </w:r>
       <w:r>
-        <w:t xml:space="preserve">Para Sommerville </w:t>
+        <w:t xml:space="preserve">Para </w:t>
+      </w:r>
+      <w:proofErr w:type="spellStart"/>
+      <w:r>
+        <w:t>Sommerville</w:t>
+      </w:r>
+      <w:proofErr w:type="spellEnd"/>
+      <w:r>
+        <w:t xml:space="preserve"> </w:t>
       </w:r>
       <w:r>
         <w:fldChar w:fldCharType="begin" w:fldLock="1"/>
       </w:r>
       <w:r>
-        <w:instrText>ADDIN CSL_CITATION {"citationItems":[{"id":"ITEM-1","itemData":{"ISBN":"9788579361081","abstract":"Fundamentos de engenharia de software","author":[{"dropping-particle":"","family":"Sommerville","given":"Ian","non-dropping-particle":"","parse-names":false,"suffix":""}],"edition":"3","id":"ITEM-1","issued":{"date-parts":[["2013"]]},"number-of-pages":"544","publisher":"Pearson","publisher-place":"Sao Paulo","title":"Engenharia de Software","type":"book"},"uris":["http://www.mendeley.com/documents/?uuid=abad5933-bb49-4964-8a48-1b3bb0acba6c"]}],"mendeley":{"formattedCitation":"(SOMMERVILLE, 2013)","manualFormatting":"( 2013, p.297)","plainTextFormattedCitation":"(SOMMERVILLE, 2013)"},"properties":{"noteIndex":0},"schema":"https://github.com/citation-style-language/schema/raw/master/csl-citation.json"}</w:instrText>
+        <w:instrText>ADDIN CSL_CITATION {"citationItems":[{"id":"ITEM-1","itemData":{"ISBN":"9788579361081","abstract":"Fundamentos de engenharia de software","author":[{"dropping-particle":"","family":"Sommerville","given":"Ian","non-dropping-particle":"","parse-names":false,"suffix":""}],"edition":"3","id":"ITEM-1","issued":{"date-parts":[["2013"]]},"number-of-pages":"544","publisher":"Pearson","publisher-place":"Sao Paulo","title":"Engenharia de Software","type":"book"},"uris":["http://www.mendeley.com/documents/?uuid=abad5933-bb49-4964-8a48-1b3bb0acba6c"]}],"mendeley":{"formattedCitation":"(Sommerville, 2013)","manualFormatting":"(2013, p.297)","plainTextFormattedCitation":"(Sommerville, 2013)","previouslyFormattedCitation":"(Sommerville, 2013)"},"properties":{"noteIndex":0},"schema":"https://github.com/citation-style-language/schema/raw/master/csl-citation.json"}</w:instrText>
       </w:r>
       <w:r>
         <w:fldChar w:fldCharType="separate"/>
@@ -4975,33 +5871,39 @@
     </w:p>
     <w:p>
       <w:pPr>
+        <w:spacing w:after="160" w:line="240" w:lineRule="auto"/>
+        <w:jc w:val="left"/>
+      </w:pPr>
+    </w:p>
+    <w:p>
+      <w:pPr>
+        <w:pStyle w:val="Ttulo3"/>
+      </w:pPr>
+      <w:bookmarkStart w:id="85" w:name="_Toc30939375"/>
+      <w:r>
+        <w:t>2.</w:t>
+      </w:r>
+      <w:r>
+        <w:t>1.2</w:t>
+      </w:r>
+      <w:r>
+        <w:t xml:space="preserve"> Geração de Código</w:t>
+      </w:r>
+      <w:bookmarkEnd w:id="85"/>
+    </w:p>
+    <w:p/>
+    <w:p/>
+    <w:p/>
+    <w:p>
+      <w:pPr>
         <w:pStyle w:val="Ttulo2"/>
       </w:pPr>
-    </w:p>
-    <w:p>
-      <w:pPr>
-        <w:pStyle w:val="Ttulo2"/>
-      </w:pPr>
-      <w:r>
-        <w:t>2.</w:t>
-      </w:r>
-      <w:r>
-        <w:t>1.2</w:t>
-      </w:r>
-      <w:r>
-        <w:t xml:space="preserve"> Geração de Código</w:t>
-      </w:r>
-    </w:p>
-    <w:p/>
-    <w:p>
-      <w:pPr>
-        <w:pStyle w:val="Ttulo2"/>
-      </w:pPr>
-      <w:r>
-        <w:lastRenderedPageBreak/>
+      <w:bookmarkStart w:id="86" w:name="_Toc30939376"/>
+      <w:r>
         <w:t xml:space="preserve">2.3 Motores de </w:t>
       </w:r>
       <w:proofErr w:type="spellStart"/>
+      <w:proofErr w:type="gramStart"/>
       <w:r>
         <w:t>templates</w:t>
       </w:r>
@@ -5010,6 +5912,7 @@
         <w:t>(</w:t>
       </w:r>
       <w:proofErr w:type="spellStart"/>
+      <w:proofErr w:type="gramEnd"/>
       <w:r>
         <w:t>Template</w:t>
       </w:r>
@@ -5025,15 +5928,17 @@
       <w:r>
         <w:t>)</w:t>
       </w:r>
-    </w:p>
-    <w:p>
-      <w:pPr>
-        <w:pStyle w:val="Ttulo2"/>
-      </w:pPr>
+      <w:bookmarkEnd w:id="86"/>
+    </w:p>
+    <w:p>
+      <w:pPr>
+        <w:pStyle w:val="Ttulo3"/>
+      </w:pPr>
+      <w:bookmarkStart w:id="87" w:name="_Toc30939377"/>
       <w:r>
         <w:t xml:space="preserve">2.3.1 </w:t>
       </w:r>
-      <w:del w:id="83" w:author="glaubergad" w:date="2019-03-04T20:25:00Z">
+      <w:del w:id="88" w:author="glaubergad" w:date="2019-03-04T20:25:00Z">
         <w:r>
           <w:delText>3</w:delText>
         </w:r>
@@ -5045,18 +5950,20 @@
       <w:r>
         <w:t>Velocity</w:t>
       </w:r>
-      <w:proofErr w:type="spellEnd"/>
-    </w:p>
-    <w:p>
-      <w:pPr>
-        <w:pStyle w:val="Ttulo2"/>
-      </w:pPr>
-      <w:del w:id="84" w:author="glaubergad" w:date="2019-03-04T20:25:00Z">
+      <w:bookmarkEnd w:id="87"/>
+      <w:proofErr w:type="spellEnd"/>
+    </w:p>
+    <w:p>
+      <w:pPr>
+        <w:pStyle w:val="Ttulo3"/>
+      </w:pPr>
+      <w:del w:id="89" w:author="glaubergad" w:date="2019-03-04T20:25:00Z">
         <w:r>
           <w:delText>3</w:delText>
         </w:r>
       </w:del>
-      <w:ins w:id="85" w:author="glaubergad" w:date="2019-03-04T20:25:00Z">
+      <w:bookmarkStart w:id="90" w:name="_Toc30939378"/>
+      <w:ins w:id="91" w:author="glaubergad" w:date="2019-03-04T20:25:00Z">
         <w:r>
           <w:t>2</w:t>
         </w:r>
@@ -5068,6 +5975,20 @@
       <w:r>
         <w:t>Freemarker</w:t>
       </w:r>
+      <w:bookmarkEnd w:id="90"/>
+      <w:proofErr w:type="spellEnd"/>
+    </w:p>
+    <w:p>
+      <w:pPr>
+        <w:pStyle w:val="Ttulo3"/>
+      </w:pPr>
+      <w:r>
+        <w:t xml:space="preserve">2.3.5 </w:t>
+      </w:r>
+      <w:proofErr w:type="spellStart"/>
+      <w:r>
+        <w:t>Twig</w:t>
+      </w:r>
       <w:proofErr w:type="spellEnd"/>
     </w:p>
     <w:p/>
@@ -5089,11 +6010,8 @@
     <w:p>
       <w:pPr>
         <w:pStyle w:val="Ttulo1"/>
-        <w:numPr>
-          <w:ilvl w:val="0"/>
-          <w:numId w:val="0"/>
-        </w:numPr>
-      </w:pPr>
+      </w:pPr>
+      <w:bookmarkStart w:id="92" w:name="_Toc30939379"/>
       <w:proofErr w:type="gramStart"/>
       <w:r>
         <w:lastRenderedPageBreak/>
@@ -5103,6 +6021,7 @@
       <w:r>
         <w:t xml:space="preserve"> do Protótipo</w:t>
       </w:r>
+      <w:bookmarkEnd w:id="92"/>
     </w:p>
     <w:p>
       <w:pPr>
@@ -5118,6 +6037,7 @@
         <w:pStyle w:val="Ttulo2"/>
         <w:ind w:left="6"/>
       </w:pPr>
+      <w:bookmarkStart w:id="93" w:name="_Toc30939380"/>
       <w:proofErr w:type="gramStart"/>
       <w:r>
         <w:t>3.1 - Descrição</w:t>
@@ -5126,6 +6046,7 @@
       <w:r>
         <w:t xml:space="preserve"> Geral</w:t>
       </w:r>
+      <w:bookmarkEnd w:id="93"/>
     </w:p>
     <w:p>
       <w:r>
@@ -5153,7 +6074,7 @@
       <w:r>
         <w:t xml:space="preserve"> permite gerar um Dashboard contendo uma tabela e 3 tipos de gráficos</w:t>
       </w:r>
-      <w:ins w:id="86" w:author="glaubergad" w:date="2019-03-04T20:26:00Z">
+      <w:ins w:id="94" w:author="glaubergad" w:date="2019-03-04T20:26:00Z">
         <w:r>
           <w:t>, sendo 1 gráfico de área, 1 gráfico de barras e 1 gráfico pizza</w:t>
         </w:r>
@@ -5217,7 +6138,7 @@
         </w:numPr>
         <w:ind w:left="993"/>
         <w:rPr>
-          <w:ins w:id="87" w:author="glaubergad" w:date="2019-03-04T20:28:00Z"/>
+          <w:ins w:id="95" w:author="glaubergad" w:date="2019-03-04T20:28:00Z"/>
         </w:rPr>
       </w:pPr>
       <w:r>
@@ -5233,12 +6154,12 @@
       <w:r>
         <w:t xml:space="preserve"> </w:t>
       </w:r>
-      <w:ins w:id="88" w:author="glaubergad" w:date="2019-03-04T20:27:00Z">
+      <w:ins w:id="96" w:author="glaubergad" w:date="2019-03-04T20:27:00Z">
         <w:r>
           <w:t>captura a primeira linha do arquivo fonte de dados, considerando que esta traga os nomes dos atributos contidos</w:t>
         </w:r>
       </w:ins>
-      <w:del w:id="89" w:author="glaubergad" w:date="2019-03-04T20:28:00Z">
+      <w:del w:id="97" w:author="glaubergad" w:date="2019-03-04T20:28:00Z">
         <w:r>
           <w:delText>lista os atributos obtidos a fim de que o usuário possa selecionar quais deles serão usados como dimensões</w:delText>
         </w:r>
@@ -5256,7 +6177,7 @@
         </w:numPr>
         <w:ind w:left="993"/>
       </w:pPr>
-      <w:ins w:id="90" w:author="glaubergad" w:date="2019-03-04T20:28:00Z">
+      <w:ins w:id="98" w:author="glaubergad" w:date="2019-03-04T20:28:00Z">
         <w:r>
           <w:t xml:space="preserve">O usuário especifica o domínio (eixo X) e a </w:t>
         </w:r>
@@ -5269,7 +6190,7 @@
           <w:t>Eixo Y) de cada tipo de gráfico</w:t>
         </w:r>
       </w:ins>
-      <w:ins w:id="91" w:author="glaubergad" w:date="2019-03-04T20:29:00Z">
+      <w:ins w:id="99" w:author="glaubergad" w:date="2019-03-04T20:29:00Z">
         <w:r>
           <w:t>, bem como o título e as etiquetas dos atributos de domínio e imagem;</w:t>
         </w:r>
@@ -5284,10 +6205,10 @@
         </w:numPr>
         <w:ind w:left="993"/>
         <w:rPr>
-          <w:del w:id="92" w:author="glaubergad" w:date="2019-03-04T20:29:00Z"/>
-        </w:rPr>
-      </w:pPr>
-      <w:del w:id="93" w:author="glaubergad" w:date="2019-03-04T20:29:00Z">
+          <w:del w:id="100" w:author="glaubergad" w:date="2019-03-04T20:29:00Z"/>
+        </w:rPr>
+      </w:pPr>
+      <w:del w:id="101" w:author="glaubergad" w:date="2019-03-04T20:29:00Z">
         <w:r>
           <w:delText>O usuário especifica o título do Dashboard e as etiquetas dos atributos a serem exibidas;</w:delText>
         </w:r>
@@ -5407,6 +6328,7 @@
       <w:pPr>
         <w:pStyle w:val="Ttulo2"/>
       </w:pPr>
+      <w:bookmarkStart w:id="102" w:name="_Toc30939381"/>
       <w:proofErr w:type="gramStart"/>
       <w:r>
         <w:t>3.2 Descrição</w:t>
@@ -5415,6 +6337,7 @@
       <w:r>
         <w:t xml:space="preserve"> das Etapas de Desenvolvimento</w:t>
       </w:r>
+      <w:bookmarkEnd w:id="102"/>
     </w:p>
     <w:p>
       <w:r>
@@ -5501,6 +6424,7 @@
       <w:pPr>
         <w:pStyle w:val="Ttulo2"/>
       </w:pPr>
+      <w:bookmarkStart w:id="103" w:name="_Toc30939382"/>
       <w:proofErr w:type="gramStart"/>
       <w:r>
         <w:t>3.3 – Levantamento</w:t>
@@ -5509,18 +6433,19 @@
       <w:r>
         <w:t xml:space="preserve"> dos Requisitos</w:t>
       </w:r>
+      <w:bookmarkEnd w:id="103"/>
     </w:p>
     <w:p>
       <w:r>
         <w:tab/>
         <w:t xml:space="preserve">A aplicação produzida neste trabalho, a partir das especificações de entrada, será capaz de </w:t>
       </w:r>
-      <w:del w:id="94" w:author="glaubergad" w:date="2019-03-04T20:30:00Z">
+      <w:del w:id="104" w:author="glaubergad" w:date="2019-03-04T20:30:00Z">
         <w:r>
           <w:delText xml:space="preserve">produzir </w:delText>
         </w:r>
       </w:del>
-      <w:ins w:id="95" w:author="glaubergad" w:date="2019-03-04T20:30:00Z">
+      <w:ins w:id="105" w:author="glaubergad" w:date="2019-03-04T20:30:00Z">
         <w:r>
           <w:t xml:space="preserve">gerar </w:t>
         </w:r>
@@ -6139,7 +7064,7 @@
               <w:t>8</w:t>
             </w:r>
             <w:proofErr w:type="gramEnd"/>
-            <w:del w:id="96" w:author="glaubergad" w:date="2019-03-04T20:31:00Z">
+            <w:del w:id="106" w:author="glaubergad" w:date="2019-03-04T20:31:00Z">
               <w:r>
                 <w:delText xml:space="preserve"> SE</w:delText>
               </w:r>
@@ -6330,10 +7255,12 @@
       <w:pPr>
         <w:pStyle w:val="Ttulo2"/>
       </w:pPr>
+      <w:bookmarkStart w:id="107" w:name="_Toc30939383"/>
       <w:r>
         <w:lastRenderedPageBreak/>
         <w:t>3.4 – Casos de Uso</w:t>
       </w:r>
+      <w:bookmarkEnd w:id="107"/>
       <w:r>
         <w:tab/>
       </w:r>
@@ -6354,7 +7281,7 @@
           <w:lang w:eastAsia="pt-BR"/>
         </w:rPr>
         <w:drawing>
-          <wp:inline distT="0" distB="0" distL="0" distR="0">
+          <wp:inline distT="0" distB="0" distL="0" distR="0" wp14:anchorId="64EE6472" wp14:editId="289054F0">
             <wp:extent cx="4510975" cy="2300990"/>
             <wp:effectExtent l="0" t="0" r="0" b="0"/>
             <wp:docPr id="2" name="Imagem 2"/>
@@ -6646,7 +7573,7 @@
       </w:tr>
       <w:tr>
         <w:trPr>
-          <w:del w:id="97" w:author="glaubergad" w:date="2019-03-04T20:32:00Z"/>
+          <w:del w:id="108" w:author="glaubergad" w:date="2019-03-04T20:32:00Z"/>
         </w:trPr>
         <w:tc>
           <w:tcPr>
@@ -6657,11 +7584,11 @@
             <w:pPr>
               <w:jc w:val="left"/>
               <w:rPr>
-                <w:del w:id="98" w:author="glaubergad" w:date="2019-03-04T20:32:00Z"/>
+                <w:del w:id="109" w:author="glaubergad" w:date="2019-03-04T20:32:00Z"/>
                 <w:color w:val="000000" w:themeColor="text1"/>
               </w:rPr>
             </w:pPr>
-            <w:del w:id="99" w:author="glaubergad" w:date="2019-02-23T11:28:00Z">
+            <w:del w:id="110" w:author="glaubergad" w:date="2019-02-23T11:28:00Z">
               <w:r>
                 <w:rPr>
                   <w:color w:val="000000" w:themeColor="text1"/>
@@ -6679,10 +7606,10 @@
             <w:pPr>
               <w:jc w:val="left"/>
               <w:rPr>
-                <w:del w:id="100" w:author="glaubergad" w:date="2019-03-04T20:32:00Z"/>
+                <w:del w:id="111" w:author="glaubergad" w:date="2019-03-04T20:32:00Z"/>
               </w:rPr>
             </w:pPr>
-            <w:del w:id="101" w:author="glaubergad" w:date="2019-02-23T11:28:00Z">
+            <w:del w:id="112" w:author="glaubergad" w:date="2019-02-23T11:28:00Z">
               <w:r>
                 <w:delText>O desempenho da geração do Dashboard deve ser alto. O tempo de geração do arquivo destino não deve exceder 30 segundos.</w:delText>
               </w:r>
@@ -6692,7 +7619,7 @@
       </w:tr>
       <w:tr>
         <w:trPr>
-          <w:del w:id="102" w:author="glaubergad" w:date="2019-03-04T20:32:00Z"/>
+          <w:del w:id="113" w:author="glaubergad" w:date="2019-03-04T20:32:00Z"/>
         </w:trPr>
         <w:tc>
           <w:tcPr>
@@ -6703,11 +7630,11 @@
             <w:pPr>
               <w:jc w:val="left"/>
               <w:rPr>
-                <w:del w:id="103" w:author="glaubergad" w:date="2019-03-04T20:32:00Z"/>
+                <w:del w:id="114" w:author="glaubergad" w:date="2019-03-04T20:32:00Z"/>
                 <w:color w:val="000000" w:themeColor="text1"/>
               </w:rPr>
             </w:pPr>
-            <w:del w:id="104" w:author="glaubergad" w:date="2019-02-23T11:28:00Z">
+            <w:del w:id="115" w:author="glaubergad" w:date="2019-02-23T11:28:00Z">
               <w:r>
                 <w:rPr>
                   <w:color w:val="000000" w:themeColor="text1"/>
@@ -6725,10 +7652,10 @@
             <w:pPr>
               <w:jc w:val="left"/>
               <w:rPr>
-                <w:del w:id="105" w:author="glaubergad" w:date="2019-03-04T20:32:00Z"/>
+                <w:del w:id="116" w:author="glaubergad" w:date="2019-03-04T20:32:00Z"/>
               </w:rPr>
             </w:pPr>
-            <w:del w:id="106" w:author="glaubergad" w:date="2019-02-23T11:28:00Z">
+            <w:del w:id="117" w:author="glaubergad" w:date="2019-02-23T11:28:00Z">
               <w:r>
                 <w:delText xml:space="preserve">O padrão do arquivo de dados deve ser CSV, com a primeira linha contendo a descrição dos atributos. </w:delText>
               </w:r>
@@ -6749,7 +7676,7 @@
                 <w:color w:val="000000" w:themeColor="text1"/>
               </w:rPr>
             </w:pPr>
-            <w:del w:id="107" w:author="glaubergad" w:date="2019-02-23T11:28:00Z">
+            <w:del w:id="118" w:author="glaubergad" w:date="2019-02-23T11:28:00Z">
               <w:r>
                 <w:rPr>
                   <w:color w:val="000000" w:themeColor="text1"/>
@@ -6767,7 +7694,7 @@
             <w:pPr>
               <w:jc w:val="left"/>
             </w:pPr>
-            <w:del w:id="108" w:author="glaubergad" w:date="2019-02-23T11:28:00Z">
+            <w:del w:id="119" w:author="glaubergad" w:date="2019-02-23T11:28:00Z">
               <w:r>
                 <w:delText>A linguagem de templates a ser aplicada será a Apache FreeMarker.</w:delText>
               </w:r>
@@ -6788,7 +7715,7 @@
                 <w:color w:val="000000" w:themeColor="text1"/>
               </w:rPr>
             </w:pPr>
-            <w:del w:id="109" w:author="glaubergad" w:date="2019-02-23T11:28:00Z">
+            <w:del w:id="120" w:author="glaubergad" w:date="2019-02-23T11:28:00Z">
               <w:r>
                 <w:rPr>
                   <w:color w:val="000000" w:themeColor="text1"/>
@@ -6806,7 +7733,7 @@
             <w:pPr>
               <w:jc w:val="left"/>
             </w:pPr>
-            <w:del w:id="110" w:author="glaubergad" w:date="2019-02-23T11:28:00Z">
+            <w:del w:id="121" w:author="glaubergad" w:date="2019-02-23T11:28:00Z">
               <w:r>
                 <w:delText>O formato de compactação do arquivo de saída será ZIP.</w:delText>
               </w:r>
@@ -6818,64 +7745,179 @@
     <w:p/>
     <w:p/>
     <w:p>
+      <w:pPr>
+        <w:pStyle w:val="Ttulo1"/>
+      </w:pPr>
+      <w:bookmarkStart w:id="122" w:name="_Toc30939384"/>
+      <w:proofErr w:type="gramStart"/>
       <w:r>
         <w:lastRenderedPageBreak/>
-        <w:t>Referências</w:t>
-      </w:r>
+        <w:t>5</w:t>
+      </w:r>
+      <w:proofErr w:type="gramEnd"/>
+      <w:r>
+        <w:t xml:space="preserve"> REFERÊNCIAS</w:t>
+      </w:r>
+      <w:bookmarkEnd w:id="122"/>
     </w:p>
     <w:p/>
     <w:p>
-      <w:r>
-        <w:t>KRUEGER, Charles W</w:t>
-      </w:r>
-      <w:proofErr w:type="gramStart"/>
-      <w:r>
-        <w:t>.:</w:t>
-      </w:r>
-      <w:proofErr w:type="gramEnd"/>
-      <w:r>
-        <w:t xml:space="preserve"> Software Reuse - </w:t>
-      </w:r>
-      <w:r>
-        <w:t xml:space="preserve">ACM </w:t>
-      </w:r>
-      <w:proofErr w:type="spellStart"/>
-      <w:r>
-        <w:t>Computing</w:t>
-      </w:r>
-      <w:proofErr w:type="spellEnd"/>
-      <w:r>
-        <w:t xml:space="preserve"> </w:t>
-      </w:r>
-      <w:proofErr w:type="spellStart"/>
-      <w:r>
-        <w:t>Surveys</w:t>
-      </w:r>
-      <w:proofErr w:type="spellEnd"/>
-      <w:r>
-        <w:t xml:space="preserve">, Vol. 24, No. </w:t>
-      </w:r>
-      <w:proofErr w:type="gramStart"/>
-      <w:r>
-        <w:t>2</w:t>
-      </w:r>
-      <w:proofErr w:type="gramEnd"/>
-      <w:r>
-        <w:t xml:space="preserve">, </w:t>
-      </w:r>
-      <w:proofErr w:type="spellStart"/>
-      <w:r>
-        <w:t>June</w:t>
-      </w:r>
-      <w:proofErr w:type="spellEnd"/>
-      <w:r>
-        <w:t xml:space="preserve"> 1992</w:t>
-      </w:r>
-      <w:r>
-        <w:t xml:space="preserve">  </w:t>
-      </w:r>
-    </w:p>
-    <w:p/>
+      <w:pPr>
+        <w:widowControl w:val="0"/>
+        <w:autoSpaceDE w:val="0"/>
+        <w:autoSpaceDN w:val="0"/>
+        <w:adjustRightInd w:val="0"/>
+        <w:ind w:left="480" w:hanging="480"/>
+        <w:rPr>
+          <w:rFonts w:cs="Arial"/>
+          <w:noProof/>
+          <w:szCs w:val="24"/>
+        </w:rPr>
+      </w:pPr>
+      <w:r>
+        <w:fldChar w:fldCharType="begin" w:fldLock="1"/>
+      </w:r>
+      <w:r>
+        <w:instrText xml:space="preserve">ADDIN Mendeley Bibliography CSL_BIBLIOGRAPHY </w:instrText>
+      </w:r>
+      <w:r>
+        <w:fldChar w:fldCharType="separate"/>
+      </w:r>
+      <w:r>
+        <w:rPr>
+          <w:rFonts w:cs="Arial"/>
+          <w:noProof/>
+          <w:szCs w:val="24"/>
+        </w:rPr>
+        <w:t xml:space="preserve">Lucrédio, D. (2009). </w:t>
+      </w:r>
+      <w:r>
+        <w:rPr>
+          <w:rFonts w:cs="Arial"/>
+          <w:i/>
+          <w:iCs/>
+          <w:noProof/>
+          <w:szCs w:val="24"/>
+        </w:rPr>
+        <w:t>Uma Abordagem Orientada a Modelos para Reutilização de Software</w:t>
+      </w:r>
+      <w:r>
+        <w:rPr>
+          <w:rFonts w:cs="Arial"/>
+          <w:noProof/>
+          <w:szCs w:val="24"/>
+        </w:rPr>
+        <w:t>. 277.</w:t>
+      </w:r>
+    </w:p>
+    <w:p>
+      <w:pPr>
+        <w:widowControl w:val="0"/>
+        <w:autoSpaceDE w:val="0"/>
+        <w:autoSpaceDN w:val="0"/>
+        <w:adjustRightInd w:val="0"/>
+        <w:ind w:left="480" w:hanging="480"/>
+        <w:rPr>
+          <w:rFonts w:cs="Arial"/>
+          <w:noProof/>
+          <w:szCs w:val="24"/>
+        </w:rPr>
+      </w:pPr>
+      <w:r>
+        <w:rPr>
+          <w:rFonts w:cs="Arial"/>
+          <w:noProof/>
+          <w:szCs w:val="24"/>
+        </w:rPr>
+        <w:t xml:space="preserve">Shimabukuro Junior, E. K. (2006). </w:t>
+      </w:r>
+      <w:r>
+        <w:rPr>
+          <w:rFonts w:cs="Arial"/>
+          <w:i/>
+          <w:iCs/>
+          <w:noProof/>
+          <w:szCs w:val="24"/>
+        </w:rPr>
+        <w:t>Um Gerador de aplicações configurável</w:t>
+      </w:r>
+      <w:r>
+        <w:rPr>
+          <w:rFonts w:cs="Arial"/>
+          <w:noProof/>
+          <w:szCs w:val="24"/>
+        </w:rPr>
+        <w:t>.</w:t>
+      </w:r>
+    </w:p>
+    <w:p>
+      <w:pPr>
+        <w:widowControl w:val="0"/>
+        <w:autoSpaceDE w:val="0"/>
+        <w:autoSpaceDN w:val="0"/>
+        <w:adjustRightInd w:val="0"/>
+        <w:ind w:left="480" w:hanging="480"/>
+        <w:rPr>
+          <w:rFonts w:cs="Arial"/>
+          <w:noProof/>
+        </w:rPr>
+      </w:pPr>
+      <w:r>
+        <w:rPr>
+          <w:rFonts w:cs="Arial"/>
+          <w:noProof/>
+          <w:szCs w:val="24"/>
+        </w:rPr>
+        <w:t xml:space="preserve">Sommerville, I. (2013). </w:t>
+      </w:r>
+      <w:r>
+        <w:rPr>
+          <w:rFonts w:cs="Arial"/>
+          <w:i/>
+          <w:iCs/>
+          <w:noProof/>
+          <w:szCs w:val="24"/>
+        </w:rPr>
+        <w:t>Engenharia de Software</w:t>
+      </w:r>
+      <w:r>
+        <w:rPr>
+          <w:rFonts w:cs="Arial"/>
+          <w:noProof/>
+          <w:szCs w:val="24"/>
+        </w:rPr>
+        <w:t xml:space="preserve"> (3</w:t>
+      </w:r>
+      <w:r>
+        <w:rPr>
+          <w:rFonts w:cs="Arial"/>
+          <w:noProof/>
+          <w:szCs w:val="24"/>
+          <w:vertAlign w:val="superscript"/>
+        </w:rPr>
+        <w:t>o</w:t>
+      </w:r>
+      <w:r>
+        <w:rPr>
+          <w:rFonts w:cs="Arial"/>
+          <w:noProof/>
+          <w:szCs w:val="24"/>
+        </w:rPr>
+        <w:t xml:space="preserve"> ed). Pearson.</w:t>
+      </w:r>
+    </w:p>
+    <w:p>
+      <w:pPr>
+        <w:widowControl w:val="0"/>
+        <w:autoSpaceDE w:val="0"/>
+        <w:autoSpaceDN w:val="0"/>
+        <w:adjustRightInd w:val="0"/>
+        <w:ind w:left="480" w:hanging="480"/>
+      </w:pPr>
+      <w:r>
+        <w:fldChar w:fldCharType="end"/>
+      </w:r>
+    </w:p>
     <w:sectPr>
       <w:pgSz w:w="11906" w:h="16838" w:code="9"/>
       <w:pgMar w:top="1701" w:right="1134" w:bottom="1134" w:left="1701" w:header="709" w:footer="709" w:gutter="0"/>
@@ -7880,7 +8922,6 @@
     <w:lvl w:ilvl="0">
       <w:start w:val="1"/>
       <w:numFmt w:val="decimal"/>
-      <w:pStyle w:val="Ttulo1"/>
       <w:lvlText w:val="%1"/>
       <w:lvlJc w:val="left"/>
       <w:pPr>
@@ -8456,14 +9497,10 @@
     <w:link w:val="Ttulo1Char"/>
     <w:uiPriority w:val="9"/>
     <w:qFormat/>
-    <w:rsid w:val="003232F1"/>
+    <w:rsid w:val="00930555"/>
     <w:pPr>
       <w:keepNext/>
       <w:keepLines/>
-      <w:numPr>
-        <w:numId w:val="2"/>
-      </w:numPr>
-      <w:ind w:left="0" w:firstLine="0"/>
       <w:contextualSpacing/>
       <w:jc w:val="left"/>
       <w:outlineLvl w:val="0"/>
@@ -8492,6 +9529,27 @@
       <w:rFonts w:eastAsiaTheme="majorEastAsia" w:cstheme="majorBidi"/>
       <w:b/>
       <w:szCs w:val="26"/>
+    </w:rPr>
+  </w:style>
+  <w:style w:type="paragraph" w:styleId="Ttulo3">
+    <w:name w:val="heading 3"/>
+    <w:basedOn w:val="Normal"/>
+    <w:next w:val="Normal"/>
+    <w:link w:val="Ttulo3Char"/>
+    <w:uiPriority w:val="9"/>
+    <w:unhideWhenUsed/>
+    <w:qFormat/>
+    <w:rsid w:val="00A931EE"/>
+    <w:pPr>
+      <w:keepNext/>
+      <w:keepLines/>
+      <w:spacing w:before="200"/>
+      <w:outlineLvl w:val="2"/>
+    </w:pPr>
+    <w:rPr>
+      <w:rFonts w:eastAsiaTheme="majorEastAsia" w:cstheme="majorBidi"/>
+      <w:b/>
+      <w:bCs/>
     </w:rPr>
   </w:style>
   <w:style w:type="character" w:default="1" w:styleId="Fontepargpadro">
@@ -8587,9 +9645,6 @@
     <w:qFormat/>
     <w:rsid w:val="0005095E"/>
     <w:pPr>
-      <w:numPr>
-        <w:numId w:val="0"/>
-      </w:numPr>
       <w:outlineLvl w:val="9"/>
     </w:pPr>
     <w:rPr>
@@ -8830,7 +9885,6 @@
     <w:next w:val="Normal"/>
     <w:autoRedefine/>
     <w:uiPriority w:val="39"/>
-    <w:semiHidden/>
     <w:unhideWhenUsed/>
     <w:qFormat/>
     <w:rsid w:val="00A61618"/>
@@ -8910,6 +9964,19 @@
     </w:pPr>
     <w:rPr>
       <w:rFonts w:ascii="Arial" w:hAnsi="Arial"/>
+      <w:sz w:val="24"/>
+    </w:rPr>
+  </w:style>
+  <w:style w:type="character" w:customStyle="1" w:styleId="Ttulo3Char">
+    <w:name w:val="Título 3 Char"/>
+    <w:basedOn w:val="Fontepargpadro"/>
+    <w:link w:val="Ttulo3"/>
+    <w:uiPriority w:val="9"/>
+    <w:rsid w:val="00A931EE"/>
+    <w:rPr>
+      <w:rFonts w:ascii="Arial" w:eastAsiaTheme="majorEastAsia" w:hAnsi="Arial" w:cstheme="majorBidi"/>
+      <w:b/>
+      <w:bCs/>
       <w:sz w:val="24"/>
     </w:rPr>
   </w:style>
@@ -9372,7 +10439,7 @@
 </file>
 
 <file path=customXml/itemProps1.xml><?xml version="1.0" encoding="utf-8"?>
-<ds:datastoreItem xmlns:ds="http://schemas.openxmlformats.org/officeDocument/2006/customXml" ds:itemID="{6004A71A-0453-41CE-B994-8040512ADA65}">
+<ds:datastoreItem xmlns:ds="http://schemas.openxmlformats.org/officeDocument/2006/customXml" ds:itemID="{776C79F3-0A86-4824-ACCC-9044F4C4CB51}">
   <ds:schemaRefs>
     <ds:schemaRef ds:uri="http://schemas.openxmlformats.org/officeDocument/2006/bibliography"/>
   </ds:schemaRefs>

</xml_diff>

<commit_message>
Algum progresso no referencial teórico-reuso
</commit_message>
<xml_diff>
--- a/mono/Glauber Gadelha - C796NQ- Geração de Código para Apresentação de dados em forma gráfica.docx
+++ b/mono/Glauber Gadelha - C796NQ- Geração de Código para Apresentação de dados em forma gráfica.docx
@@ -738,14 +738,14 @@
           <w:rFonts w:cs="Times New Roman"/>
           <w:szCs w:val="24"/>
         </w:rPr>
-        <w:t>201</w:t>
-      </w:r>
-      <w:r>
-        <w:rPr>
-          <w:rFonts w:cs="Times New Roman"/>
-          <w:szCs w:val="24"/>
-        </w:rPr>
-        <w:t>9</w:t>
+        <w:t>20</w:t>
+      </w:r>
+      <w:r>
+        <w:rPr>
+          <w:rFonts w:cs="Times New Roman"/>
+          <w:szCs w:val="24"/>
+        </w:rPr>
+        <w:t>20</w:t>
       </w:r>
       <w:r>
         <w:rPr>
@@ -4576,7 +4576,7 @@
         <w:fldChar w:fldCharType="begin" w:fldLock="1"/>
       </w:r>
       <w:r>
-        <w:instrText>ADDIN CSL_CITATION {"citationItems":[{"id":"ITEM-1","itemData":{"abstract":"Software reuse aims at increasing quality and productivity in software development, avoiding effort duplication and reusing all past experiences possible. Although it is a simple idea, it is not easy to put reuse in practice, especially in a systematic and controlled way. Domain engineering and software product lines techniques try to make this task easier, but there are many other factors that difficult the reuse adoption. Among these factors are the problems that are inherent to software development in the way it is conducted today, based on source code. These problems arise from the growing demand for increasingly complex software, negatively affecting the ability to reuse. Model-driven development is an attractive alternative in this scenario, leveraging the importance of models in the software life cycle, incorporating them as part of the final product through modeling and code generation techniques. As a result, part of the software complexity becomes hidden inside the generators, shielding the developers, reducing errors, increasing the productivity, quality, interoperability and maintainability of the produced assets. In this dissertation is presented the thesis that model-driven development can effectively increase and/or improve software reuse, and that to achieve this goal it must be treated in a consistent way inside a domain engineering process. To demonstrate this thesis, a model-driven software reuse approach is presented, with activities that guide the developer during domain analysis, design and implementation. The results of an evaluation involving three empirical studies are also presented. The studies were performed in both academic and industrial environments, and aimed at determining the viability of the approach and the benefits that can be achieved with the combination of model-driven development and software reuse techniques. The results showed that the approach can bring different benefits to software organizations, such as software reuse quantity and quality improvements, and complexity reduction in product development and configuration tasks.","author":[{"dropping-particle":"","family":"Lucrédio","given":"Daniel","non-dropping-particle":"","parse-names":false,"suffix":""}],"id":"ITEM-1","issued":{"date-parts":[["2009"]]},"page":"277","title":"Uma Abordagem Orientada a Modelos para Reutilização de Software","type":"article-journal"},"uris":["http://www.mendeley.com/documents/?uuid=8b0081d8-6351-4527-9a6b-8a66c0bbb2ec"]}],"mendeley":{"formattedCitation":"(Lucrédio, 2009)","plainTextFormattedCitation":"(Lucrédio, 2009)","previouslyFormattedCitation":"(Lucrédio, 2009)"},"properties":{"noteIndex":0},"schema":"https://github.com/citation-style-language/schema/raw/master/csl-citation.json"}</w:instrText>
+        <w:instrText>ADDIN CSL_CITATION {"citationItems":[{"id":"ITEM-1","itemData":{"abstract":"Software reuse aims at increasing quality and productivity in software development, avoiding effort duplication and reusing all past experiences possible. Although it is a simple idea, it is not easy to put reuse in practice, especially in a systematic and controlled way. Domain engineering and software product lines techniques try to make this task easier, but there are many other factors that difficult the reuse adoption. Among these factors are the problems that are inherent to software development in the way it is conducted today, based on source code. These problems arise from the growing demand for increasingly complex software, negatively affecting the ability to reuse. Model-driven development is an attractive alternative in this scenario, leveraging the importance of models in the software life cycle, incorporating them as part of the final product through modeling and code generation techniques. As a result, part of the software complexity becomes hidden inside the generators, shielding the developers, reducing errors, increasing the productivity, quality, interoperability and maintainability of the produced assets. In this dissertation is presented the thesis that model-driven development can effectively increase and/or improve software reuse, and that to achieve this goal it must be treated in a consistent way inside a domain engineering process. To demonstrate this thesis, a model-driven software reuse approach is presented, with activities that guide the developer during domain analysis, design and implementation. The results of an evaluation involving three empirical studies are also presented. The studies were performed in both academic and industrial environments, and aimed at determining the viability of the approach and the benefits that can be achieved with the combination of model-driven development and software reuse techniques. The results showed that the approach can bring different benefits to software organizations, such as software reuse quantity and quality improvements, and complexity reduction in product development and configuration tasks.","author":[{"dropping-particle":"","family":"Lucrédio","given":"Daniel","non-dropping-particle":"","parse-names":false,"suffix":""}],"id":"ITEM-1","issued":{"date-parts":[["2009"]]},"page":"277","title":"Uma Abordagem Orientada a Modelos para Reutilização de Software","type":"article-journal"},"uris":["http://www.mendeley.com/documents/?uuid=8b0081d8-6351-4527-9a6b-8a66c0bbb2ec"]}],"mendeley":{"formattedCitation":"(LUCRÉDIO, 2009)","plainTextFormattedCitation":"(LUCRÉDIO, 2009)","previouslyFormattedCitation":"(LUCRÉDIO, 2009)"},"properties":{"noteIndex":0},"schema":"https://github.com/citation-style-language/schema/raw/master/csl-citation.json"}</w:instrText>
       </w:r>
       <w:r>
         <w:rPr>
@@ -4589,7 +4589,7 @@
         <w:rPr>
           <w:noProof/>
         </w:rPr>
-        <w:t>(Lucrédio, 2009)</w:t>
+        <w:t>(LUCRÉDIO, 2009)</w:t>
       </w:r>
       <w:r>
         <w:rPr>
@@ -4649,7 +4649,16 @@
         <w:t xml:space="preserve">previamente </w:t>
       </w:r>
       <w:r>
-        <w:t xml:space="preserve">pelo usuário, o que pode ser chamado de um assistente ou wizard, reduz uma etapa trabalhosa e significante do esforço total de desenvolvimento de um sistema completo ou de módulos de um sistema </w:t>
+        <w:t xml:space="preserve">pelo usuário, o que pode ser chamado de um assistente ou </w:t>
+      </w:r>
+      <w:r>
+        <w:rPr>
+          <w:i/>
+        </w:rPr>
+        <w:t>wizard</w:t>
+      </w:r>
+      <w:r>
+        <w:t xml:space="preserve">, reduz uma etapa trabalhosa e significante do esforço total de desenvolvimento de um sistema completo ou de módulos de um sistema </w:t>
       </w:r>
       <w:r>
         <w:t>maior.</w:t>
@@ -4661,7 +4670,7 @@
         <w:fldChar w:fldCharType="begin" w:fldLock="1"/>
       </w:r>
       <w:r>
-        <w:instrText>ADDIN CSL_CITATION {"citationItems":[{"id":"ITEM-1","itemData":{"abstract":"Os geradores de aplicação são ferramentas que recebem uma especificação de software, validam essa especificação e geram artefatos automaticamente. Os geradores de aplicação podem trazer benefícios em termos de produtividade por gerarem automaticamente artefatos de baixo nível com base em especificações de nível mais alto. Um dos problemas dos geradores de aplicação é o seu alto custo de desenvolvimento. Os geradores de aplicação configuráveis são adaptados para fornecer apoio em domínios específicos, ou seja, são considerados meta-geradores utilizados para obter geradores de aplicação específicos. Este trabalho delineia um processo de desenvolvimento com geradores confi- guráveis, define a arquitetura e as características de um gerador configurável e apresenta a ferramenta Captor, que é um gerador de aplicação configurável desenvolvido para facilitar a construção de geradores específicos. Três estudos de caso nos quais a Captor é configurada para domínios de aplicação específi- cos são apresentados: persistência de dados, gestão de recursos de negócios e bóias náuticas","author":[{"dropping-particle":"","family":"Shimabukuro Junior","given":"Edison Kicho","non-dropping-particle":"","parse-names":false,"suffix":""}],"id":"ITEM-1","issued":{"date-parts":[["2006"]]},"title":"Um Gerador de aplicações configurável","type":"article-journal"},"uris":["http://www.mendeley.com/documents/?uuid=ae8a95ad-e270-469d-8d31-47feacf70d09"]}],"mendeley":{"formattedCitation":"(Shimabukuro Junior, 2006)","plainTextFormattedCitation":"(Shimabukuro Junior, 2006)","previouslyFormattedCitation":"(Shimabukuro Junior, 2006)"},"properties":{"noteIndex":0},"schema":"https://github.com/citation-style-language/schema/raw/master/csl-citation.json"}</w:instrText>
+        <w:instrText>ADDIN CSL_CITATION {"citationItems":[{"id":"ITEM-1","itemData":{"abstract":"Os geradores de aplicação são ferramentas que recebem uma especificação de software, validam essa especificação e geram artefatos automaticamente. Os geradores de aplicação podem trazer benefícios em termos de produtividade por gerarem automaticamente artefatos de baixo nível com base em especificações de nível mais alto. Um dos problemas dos geradores de aplicação é o seu alto custo de desenvolvimento. Os geradores de aplicação configuráveis são adaptados para fornecer apoio em domínios específicos, ou seja, são considerados meta-geradores utilizados para obter geradores de aplicação específicos. Este trabalho delineia um processo de desenvolvimento com geradores confi- guráveis, define a arquitetura e as características de um gerador configurável e apresenta a ferramenta Captor, que é um gerador de aplicação configurável desenvolvido para facilitar a construção de geradores específicos. Três estudos de caso nos quais a Captor é configurada para domínios de aplicação específi- cos são apresentados: persistência de dados, gestão de recursos de negócios e bóias náuticas","author":[{"dropping-particle":"","family":"Shimabukuro Junior","given":"Edison Kicho","non-dropping-particle":"","parse-names":false,"suffix":""}],"id":"ITEM-1","issued":{"date-parts":[["2006"]]},"title":"Um Gerador de aplicações configurável","type":"article-journal"},"uris":["http://www.mendeley.com/documents/?uuid=ae8a95ad-e270-469d-8d31-47feacf70d09"]}],"mendeley":{"formattedCitation":"(SHIMABUKURO JUNIOR, 2006)","plainTextFormattedCitation":"(SHIMABUKURO JUNIOR, 2006)","previouslyFormattedCitation":"(SHIMABUKURO JUNIOR, 2006)"},"properties":{"noteIndex":0},"schema":"https://github.com/citation-style-language/schema/raw/master/csl-citation.json"}</w:instrText>
       </w:r>
       <w:r>
         <w:fldChar w:fldCharType="separate"/>
@@ -4670,7 +4679,7 @@
         <w:rPr>
           <w:noProof/>
         </w:rPr>
-        <w:t>(Shimabukuro Junior, 2006)</w:t>
+        <w:t>(SHIMABUKURO JUNIOR, 2006)</w:t>
       </w:r>
       <w:r>
         <w:fldChar w:fldCharType="end"/>
@@ -4719,6 +4728,9 @@
       </w:r>
       <w:r>
         <w:t xml:space="preserve"> a fim de formar</w:t>
+      </w:r>
+      <w:r>
+        <w:t>,</w:t>
       </w:r>
       <w:r>
         <w:t xml:space="preserve"> a partir de u</w:t>
@@ -5518,114 +5530,118 @@
           <w:ins w:id="76" w:author="glaubergad" w:date="2019-03-04T20:25:00Z"/>
         </w:rPr>
       </w:pPr>
-      <w:ins w:id="77" w:author="glaubergad" w:date="2019-03-04T20:25:00Z">
-        <w:r>
-          <w:br w:type="page"/>
-        </w:r>
-      </w:ins>
-    </w:p>
-    <w:p>
-      <w:pPr>
-        <w:rPr>
-          <w:del w:id="78" w:author="glaubergad" w:date="2019-03-04T20:25:00Z"/>
-        </w:rPr>
-      </w:pPr>
-      <w:bookmarkStart w:id="79" w:name="_Toc30933703"/>
-      <w:bookmarkStart w:id="80" w:name="_Toc30939372"/>
+    </w:p>
+    <w:p>
+      <w:pPr>
+        <w:rPr>
+          <w:del w:id="77" w:author="glaubergad" w:date="2019-03-04T20:25:00Z"/>
+        </w:rPr>
+      </w:pPr>
+      <w:bookmarkStart w:id="78" w:name="_Toc30933703"/>
+      <w:bookmarkStart w:id="79" w:name="_Toc30939372"/>
+      <w:bookmarkEnd w:id="78"/>
+      <w:proofErr w:type="gramStart"/>
+      <w:r>
+        <w:t>2</w:t>
+      </w:r>
       <w:bookmarkEnd w:id="79"/>
+      <w:proofErr w:type="gramEnd"/>
+      <w:r>
+        <w:t xml:space="preserve"> </w:t>
+      </w:r>
+    </w:p>
+    <w:p>
+      <w:pPr>
+        <w:pStyle w:val="Ttulo1"/>
+      </w:pPr>
+      <w:bookmarkStart w:id="80" w:name="_Toc30939373"/>
+      <w:r>
+        <w:t>FUNDAMENTAÇÃO TEÓRICA</w:t>
+      </w:r>
+      <w:bookmarkEnd w:id="80"/>
+    </w:p>
+    <w:p>
+      <w:pPr>
+        <w:ind w:firstLine="709"/>
+      </w:pPr>
+      <w:r>
+        <w:t>Este capítulo apresenta a base teórica sobre reuso de software</w:t>
+      </w:r>
+      <w:r>
+        <w:t>, programação generativa</w:t>
+      </w:r>
+      <w:r>
+        <w:t xml:space="preserve"> orientada a gabaritos</w:t>
+      </w:r>
+      <w:r>
+        <w:t xml:space="preserve"> e </w:t>
+      </w:r>
+      <w:r>
+        <w:t>apresentação de dados em formato gráfico dashboard.</w:t>
+      </w:r>
+      <w:r>
+        <w:t xml:space="preserve"> </w:t>
+      </w:r>
+      <w:r>
+        <w:t>Além disso, fundamenta tecnicamente as bibliotecas e linguagens utilizadas no desenvolvimento da aplicação final.</w:t>
+      </w:r>
+    </w:p>
+    <w:p/>
+    <w:p>
+      <w:pPr>
+        <w:pStyle w:val="Ttulo2"/>
+      </w:pPr>
+      <w:bookmarkStart w:id="81" w:name="_Toc30939374"/>
+      <w:r>
+        <w:t xml:space="preserve">2.1 </w:t>
+      </w:r>
       <w:proofErr w:type="gramStart"/>
       <w:r>
+        <w:t>Re</w:t>
+      </w:r>
+      <w:bookmarkStart w:id="82" w:name="_GoBack"/>
+      <w:bookmarkEnd w:id="82"/>
+      <w:r>
+        <w:t>uso</w:t>
+      </w:r>
+      <w:proofErr w:type="gramEnd"/>
+      <w:r>
+        <w:t xml:space="preserve"> de Software</w:t>
+      </w:r>
+      <w:bookmarkEnd w:id="81"/>
+    </w:p>
+    <w:p/>
+    <w:p>
+      <w:r>
+        <w:tab/>
+      </w:r>
+      <w:r>
+        <w:t xml:space="preserve">Uma das definições encontradas na literatura pesquisada </w:t>
+      </w:r>
+      <w:r>
+        <w:t xml:space="preserve">com a finalidade de </w:t>
+      </w:r>
+      <w:r>
+        <w:t>desenvolv</w:t>
+      </w:r>
+      <w:r>
+        <w:t>er o presente</w:t>
+      </w:r>
+      <w:r>
+        <w:t xml:space="preserve"> trabalho para o reuso de software é o processo de se criar software a partir de software existente, ao invés</w:t>
+      </w:r>
+      <w:r>
+        <w:t xml:space="preserve"> de simplesmente construí-lo do </w:t>
+      </w:r>
+      <w:proofErr w:type="gramStart"/>
+      <w:r>
         <w:lastRenderedPageBreak/>
-        <w:t>2</w:t>
-      </w:r>
-      <w:bookmarkEnd w:id="80"/>
+        <w:t>início</w:t>
+      </w:r>
       <w:proofErr w:type="gramEnd"/>
       <w:r>
         <w:t xml:space="preserve"> </w:t>
       </w:r>
-    </w:p>
-    <w:p>
-      <w:pPr>
-        <w:pStyle w:val="Ttulo1"/>
-      </w:pPr>
-      <w:bookmarkStart w:id="81" w:name="_Toc30939373"/>
-      <w:r>
-        <w:t>FUNDAMENTAÇÃO T</w:t>
-      </w:r>
-      <w:bookmarkStart w:id="82" w:name="_GoBack"/>
-      <w:r>
-        <w:t>E</w:t>
-      </w:r>
-      <w:bookmarkEnd w:id="82"/>
-      <w:r>
-        <w:t>ÓRICA</w:t>
-      </w:r>
-      <w:bookmarkEnd w:id="81"/>
-    </w:p>
-    <w:p>
-      <w:pPr>
-        <w:ind w:firstLine="709"/>
-      </w:pPr>
-      <w:r>
-        <w:t>Este capítulo apresenta a base teórica sobre reuso de software</w:t>
-      </w:r>
-      <w:r>
-        <w:t>, programação generativa</w:t>
-      </w:r>
-      <w:r>
-        <w:t xml:space="preserve"> orientada a gabaritos</w:t>
-      </w:r>
-      <w:r>
-        <w:t xml:space="preserve"> e </w:t>
-      </w:r>
-      <w:r>
-        <w:t>apresentação de dados em formato gráfico dashboard.</w:t>
-      </w:r>
-      <w:r>
-        <w:t xml:space="preserve"> </w:t>
-      </w:r>
-      <w:r>
-        <w:t>Além disso, fundamenta tecnicamente as bibliotecas e linguagens utilizadas no desenvolvimento da aplicação final.</w:t>
-      </w:r>
-    </w:p>
-    <w:p/>
-    <w:p>
-      <w:pPr>
-        <w:pStyle w:val="Ttulo2"/>
-      </w:pPr>
-      <w:bookmarkStart w:id="83" w:name="_Toc30939374"/>
-      <w:r>
-        <w:t xml:space="preserve">2.1 </w:t>
-      </w:r>
-      <w:proofErr w:type="gramStart"/>
-      <w:r>
-        <w:t>Reuso</w:t>
-      </w:r>
-      <w:proofErr w:type="gramEnd"/>
-      <w:r>
-        <w:t xml:space="preserve"> de Software</w:t>
-      </w:r>
-      <w:bookmarkEnd w:id="83"/>
-    </w:p>
-    <w:p/>
-    <w:p>
-      <w:r>
-        <w:tab/>
-      </w:r>
-      <w:r>
-        <w:t>Uma das definições encontradas na literatura pesquisada para desenvolvimento deste trabalho para o reuso de software é o processo de se criar software a partir de software existente, ao invés</w:t>
-      </w:r>
-      <w:r>
-        <w:t xml:space="preserve"> de simplesmente construí-lo do </w:t>
-      </w:r>
-      <w:proofErr w:type="gramStart"/>
-      <w:r>
-        <w:t>início</w:t>
-      </w:r>
-      <w:proofErr w:type="gramEnd"/>
-      <w:r>
-        <w:t xml:space="preserve"> </w:t>
-      </w:r>
       <w:r>
         <w:rPr>
           <w:rStyle w:val="Refdenotaderodap"/>
@@ -5633,7 +5649,7 @@
         <w:fldChar w:fldCharType="begin" w:fldLock="1"/>
       </w:r>
       <w:r>
-        <w:instrText>ADDIN CSL_CITATION {"citationItems":[{"id":"ITEM-1","itemData":{"abstract":"Software reuse aims at increasing quality and productivity in software development, avoiding effort duplication and reusing all past experiences possible. Although it is a simple idea, it is not easy to put reuse in practice, especially in a systematic and controlled way. Domain engineering and software product lines techniques try to make this task easier, but there are many other factors that difficult the reuse adoption. Among these factors are the problems that are inherent to software development in the way it is conducted today, based on source code. These problems arise from the growing demand for increasingly complex software, negatively affecting the ability to reuse. Model-driven development is an attractive alternative in this scenario, leveraging the importance of models in the software life cycle, incorporating them as part of the final product through modeling and code generation techniques. As a result, part of the software complexity becomes hidden inside the generators, shielding the developers, reducing errors, increasing the productivity, quality, interoperability and maintainability of the produced assets. In this dissertation is presented the thesis that model-driven development can effectively increase and/or improve software reuse, and that to achieve this goal it must be treated in a consistent way inside a domain engineering process. To demonstrate this thesis, a model-driven software reuse approach is presented, with activities that guide the developer during domain analysis, design and implementation. The results of an evaluation involving three empirical studies are also presented. The studies were performed in both academic and industrial environments, and aimed at determining the viability of the approach and the benefits that can be achieved with the combination of model-driven development and software reuse techniques. The results showed that the approach can bring different benefits to software organizations, such as software reuse quantity and quality improvements, and complexity reduction in product development and configuration tasks.","author":[{"dropping-particle":"","family":"Lucrédio","given":"Daniel","non-dropping-particle":"","parse-names":false,"suffix":""}],"id":"ITEM-1","issued":{"date-parts":[["2009"]]},"page":"277","title":"Uma Abordagem Orientada a Modelos para Reutilização de Software","type":"article-journal"},"uris":["http://www.mendeley.com/documents/?uuid=8b0081d8-6351-4527-9a6b-8a66c0bbb2ec"]}],"mendeley":{"formattedCitation":"(Lucrédio, 2009)","plainTextFormattedCitation":"(Lucrédio, 2009)","previouslyFormattedCitation":"(Lucrédio, 2009)"},"properties":{"noteIndex":0},"schema":"https://github.com/citation-style-language/schema/raw/master/csl-citation.json"}</w:instrText>
+        <w:instrText>ADDIN CSL_CITATION {"citationItems":[{"id":"ITEM-1","itemData":{"abstract":"Software reuse aims at increasing quality and productivity in software development, avoiding effort duplication and reusing all past experiences possible. Although it is a simple idea, it is not easy to put reuse in practice, especially in a systematic and controlled way. Domain engineering and software product lines techniques try to make this task easier, but there are many other factors that difficult the reuse adoption. Among these factors are the problems that are inherent to software development in the way it is conducted today, based on source code. These problems arise from the growing demand for increasingly complex software, negatively affecting the ability to reuse. Model-driven development is an attractive alternative in this scenario, leveraging the importance of models in the software life cycle, incorporating them as part of the final product through modeling and code generation techniques. As a result, part of the software complexity becomes hidden inside the generators, shielding the developers, reducing errors, increasing the productivity, quality, interoperability and maintainability of the produced assets. In this dissertation is presented the thesis that model-driven development can effectively increase and/or improve software reuse, and that to achieve this goal it must be treated in a consistent way inside a domain engineering process. To demonstrate this thesis, a model-driven software reuse approach is presented, with activities that guide the developer during domain analysis, design and implementation. The results of an evaluation involving three empirical studies are also presented. The studies were performed in both academic and industrial environments, and aimed at determining the viability of the approach and the benefits that can be achieved with the combination of model-driven development and software reuse techniques. The results showed that the approach can bring different benefits to software organizations, such as software reuse quantity and quality improvements, and complexity reduction in product development and configuration tasks.","author":[{"dropping-particle":"","family":"Lucrédio","given":"Daniel","non-dropping-particle":"","parse-names":false,"suffix":""}],"id":"ITEM-1","issued":{"date-parts":[["2009"]]},"page":"277","title":"Uma Abordagem Orientada a Modelos para Reutilização de Software","type":"article-journal"},"uris":["http://www.mendeley.com/documents/?uuid=8b0081d8-6351-4527-9a6b-8a66c0bbb2ec"]}],"mendeley":{"formattedCitation":"(LUCRÉDIO, 2009)","plainTextFormattedCitation":"(LUCRÉDIO, 2009)","previouslyFormattedCitation":"(LUCRÉDIO, 2009)"},"properties":{"noteIndex":0},"schema":"https://github.com/citation-style-language/schema/raw/master/csl-citation.json"}</w:instrText>
       </w:r>
       <w:r>
         <w:rPr>
@@ -5645,7 +5661,7 @@
         <w:rPr>
           <w:noProof/>
         </w:rPr>
-        <w:t>(Lucrédio, 2009)</w:t>
+        <w:t>(LUCRÉDIO, 2009)</w:t>
       </w:r>
       <w:r>
         <w:rPr>
@@ -5687,7 +5703,7 @@
         <w:fldChar w:fldCharType="begin" w:fldLock="1"/>
       </w:r>
       <w:r>
-        <w:instrText>ADDIN CSL_CITATION {"citationItems":[{"id":"ITEM-1","itemData":{"abstract":"Os geradores de aplicação são ferramentas que recebem uma especificação de software, validam essa especificação e geram artefatos automaticamente. Os geradores de aplicação podem trazer benefícios em termos de produtividade por gerarem automaticamente artefatos de baixo nível com base em especificações de nível mais alto. Um dos problemas dos geradores de aplicação é o seu alto custo de desenvolvimento. Os geradores de aplicação configuráveis são adaptados para fornecer apoio em domínios específicos, ou seja, são considerados meta-geradores utilizados para obter geradores de aplicação específicos. Este trabalho delineia um processo de desenvolvimento com geradores confi- guráveis, define a arquitetura e as características de um gerador configurável e apresenta a ferramenta Captor, que é um gerador de aplicação configurável desenvolvido para facilitar a construção de geradores específicos. Três estudos de caso nos quais a Captor é configurada para domínios de aplicação específi- cos são apresentados: persistência de dados, gestão de recursos de negócios e bóias náuticas","author":[{"dropping-particle":"","family":"Shimabukuro Junior","given":"Edison Kicho","non-dropping-particle":"","parse-names":false,"suffix":""}],"id":"ITEM-1","issued":{"date-parts":[["2006"]]},"title":"Um Gerador de aplicações configurável","type":"article-journal"},"uris":["http://www.mendeley.com/documents/?uuid=ae8a95ad-e270-469d-8d31-47feacf70d09"]}],"mendeley":{"formattedCitation":"(Shimabukuro Junior, 2006)","plainTextFormattedCitation":"(Shimabukuro Junior, 2006)","previouslyFormattedCitation":"(Shimabukuro Junior, 2006)"},"properties":{"noteIndex":0},"schema":"https://github.com/citation-style-language/schema/raw/master/csl-citation.json"}</w:instrText>
+        <w:instrText>ADDIN CSL_CITATION {"citationItems":[{"id":"ITEM-1","itemData":{"abstract":"Os geradores de aplicação são ferramentas que recebem uma especificação de software, validam essa especificação e geram artefatos automaticamente. Os geradores de aplicação podem trazer benefícios em termos de produtividade por gerarem automaticamente artefatos de baixo nível com base em especificações de nível mais alto. Um dos problemas dos geradores de aplicação é o seu alto custo de desenvolvimento. Os geradores de aplicação configuráveis são adaptados para fornecer apoio em domínios específicos, ou seja, são considerados meta-geradores utilizados para obter geradores de aplicação específicos. Este trabalho delineia um processo de desenvolvimento com geradores confi- guráveis, define a arquitetura e as características de um gerador configurável e apresenta a ferramenta Captor, que é um gerador de aplicação configurável desenvolvido para facilitar a construção de geradores específicos. Três estudos de caso nos quais a Captor é configurada para domínios de aplicação específi- cos são apresentados: persistência de dados, gestão de recursos de negócios e bóias náuticas","author":[{"dropping-particle":"","family":"Shimabukuro Junior","given":"Edison Kicho","non-dropping-particle":"","parse-names":false,"suffix":""}],"id":"ITEM-1","issued":{"date-parts":[["2006"]]},"title":"Um Gerador de aplicações configurável","type":"article-journal"},"uris":["http://www.mendeley.com/documents/?uuid=ae8a95ad-e270-469d-8d31-47feacf70d09"]}],"mendeley":{"formattedCitation":"(SHIMABUKURO JUNIOR, 2006)","plainTextFormattedCitation":"(SHIMABUKURO JUNIOR, 2006)","previouslyFormattedCitation":"(SHIMABUKURO JUNIOR, 2006)"},"properties":{"noteIndex":0},"schema":"https://github.com/citation-style-language/schema/raw/master/csl-citation.json"}</w:instrText>
       </w:r>
       <w:r>
         <w:fldChar w:fldCharType="separate"/>
@@ -5696,7 +5712,7 @@
         <w:rPr>
           <w:noProof/>
         </w:rPr>
-        <w:t>(Shimabukuro Junior, 2006)</w:t>
+        <w:t>(SHIMABUKURO JUNIOR, 2006)</w:t>
       </w:r>
       <w:r>
         <w:fldChar w:fldCharType="end"/>
@@ -5704,7 +5720,7 @@
       <w:r>
         <w:t>.</w:t>
       </w:r>
-      <w:ins w:id="84" w:author="glaubergad" w:date="2019-02-23T11:06:00Z">
+      <w:ins w:id="83" w:author="glaubergad" w:date="2019-02-23T11:06:00Z">
         <w:r>
           <w:t xml:space="preserve"> </w:t>
         </w:r>
@@ -5726,7 +5742,7 @@
         <w:fldChar w:fldCharType="begin" w:fldLock="1"/>
       </w:r>
       <w:r>
-        <w:instrText>ADDIN CSL_CITATION {"citationItems":[{"id":"ITEM-1","itemData":{"abstract":"Software reuse aims at increasing quality and productivity in software development, avoiding effort duplication and reusing all past experiences possible. Although it is a simple idea, it is not easy to put reuse in practice, especially in a systematic and controlled way. Domain engineering and software product lines techniques try to make this task easier, but there are many other factors that difficult the reuse adoption. Among these factors are the problems that are inherent to software development in the way it is conducted today, based on source code. These problems arise from the growing demand for increasingly complex software, negatively affecting the ability to reuse. Model-driven development is an attractive alternative in this scenario, leveraging the importance of models in the software life cycle, incorporating them as part of the final product through modeling and code generation techniques. As a result, part of the software complexity becomes hidden inside the generators, shielding the developers, reducing errors, increasing the productivity, quality, interoperability and maintainability of the produced assets. In this dissertation is presented the thesis that model-driven development can effectively increase and/or improve software reuse, and that to achieve this goal it must be treated in a consistent way inside a domain engineering process. To demonstrate this thesis, a model-driven software reuse approach is presented, with activities that guide the developer during domain analysis, design and implementation. The results of an evaluation involving three empirical studies are also presented. The studies were performed in both academic and industrial environments, and aimed at determining the viability of the approach and the benefits that can be achieved with the combination of model-driven development and software reuse techniques. The results showed that the approach can bring different benefits to software organizations, such as software reuse quantity and quality improvements, and complexity reduction in product development and configuration tasks.","author":[{"dropping-particle":"","family":"Lucrédio","given":"Daniel","non-dropping-particle":"","parse-names":false,"suffix":""}],"id":"ITEM-1","issued":{"date-parts":[["2009"]]},"page":"277","title":"Uma Abordagem Orientada a Modelos para Reutilização de Software","type":"article-journal"},"uris":["http://www.mendeley.com/documents/?uuid=8b0081d8-6351-4527-9a6b-8a66c0bbb2ec"]}],"mendeley":{"formattedCitation":"(Lucrédio, 2009)","manualFormatting":"(2009, p. 30)","plainTextFormattedCitation":"(Lucrédio, 2009)","previouslyFormattedCitation":"(Lucrédio, 2009)"},"properties":{"noteIndex":0},"schema":"https://github.com/citation-style-language/schema/raw/master/csl-citation.json"}</w:instrText>
+        <w:instrText>ADDIN CSL_CITATION {"citationItems":[{"id":"ITEM-1","itemData":{"abstract":"Software reuse aims at increasing quality and productivity in software development, avoiding effort duplication and reusing all past experiences possible. Although it is a simple idea, it is not easy to put reuse in practice, especially in a systematic and controlled way. Domain engineering and software product lines techniques try to make this task easier, but there are many other factors that difficult the reuse adoption. Among these factors are the problems that are inherent to software development in the way it is conducted today, based on source code. These problems arise from the growing demand for increasingly complex software, negatively affecting the ability to reuse. Model-driven development is an attractive alternative in this scenario, leveraging the importance of models in the software life cycle, incorporating them as part of the final product through modeling and code generation techniques. As a result, part of the software complexity becomes hidden inside the generators, shielding the developers, reducing errors, increasing the productivity, quality, interoperability and maintainability of the produced assets. In this dissertation is presented the thesis that model-driven development can effectively increase and/or improve software reuse, and that to achieve this goal it must be treated in a consistent way inside a domain engineering process. To demonstrate this thesis, a model-driven software reuse approach is presented, with activities that guide the developer during domain analysis, design and implementation. The results of an evaluation involving three empirical studies are also presented. The studies were performed in both academic and industrial environments, and aimed at determining the viability of the approach and the benefits that can be achieved with the combination of model-driven development and software reuse techniques. The results showed that the approach can bring different benefits to software organizations, such as software reuse quantity and quality improvements, and complexity reduction in product development and configuration tasks.","author":[{"dropping-particle":"","family":"Lucrédio","given":"Daniel","non-dropping-particle":"","parse-names":false,"suffix":""}],"id":"ITEM-1","issued":{"date-parts":[["2009"]]},"page":"277","title":"Uma Abordagem Orientada a Modelos para Reutilização de Software","type":"article-journal"},"uris":["http://www.mendeley.com/documents/?uuid=8b0081d8-6351-4527-9a6b-8a66c0bbb2ec"]}],"mendeley":{"formattedCitation":"(LUCRÉDIO, 2009)","manualFormatting":"(2009, p. 30)","plainTextFormattedCitation":"(LUCRÉDIO, 2009)","previouslyFormattedCitation":"(LUCRÉDIO, 2009)"},"properties":{"noteIndex":0},"schema":"https://github.com/citation-style-language/schema/raw/master/csl-citation.json"}</w:instrText>
       </w:r>
       <w:r>
         <w:fldChar w:fldCharType="separate"/>
@@ -5795,42 +5811,107 @@
         <w:t>goto</w:t>
       </w:r>
       <w:r>
-        <w:t xml:space="preserve">, </w:t>
+        <w:t>, que possibilitava reaproveitar blocos de código dentro do mesmo programa. Desta data adiante, programadores reaproveitam blocos de código em arquivos pessoais, programas antigos, repositórios públicos e até mesmo em sua memória.</w:t>
+      </w:r>
+    </w:p>
+    <w:p>
+      <w:r>
+        <w:tab/>
+        <w:t xml:space="preserve">A quantidade de software reutilizável disponível tem aumentado significantemente dos anos 2000 até a data atual. O crescimento do movimento de software livre mostra que há uma grande quantidade de soluções disponíveis em repositórios abertos, as quais podemos parametrizar e adaptar aos mais diversos domínios de aplicação a custos acessíveis. Há sistemas completos prontos para serem ajustados às necessidades das mais diversas empresas e a conectividade da rede mundial e serviços web garantem ainda mais opções de reuso </w:t>
+      </w:r>
+      <w:r>
+        <w:fldChar w:fldCharType="begin" w:fldLock="1"/>
+      </w:r>
+      <w:r>
+        <w:instrText>ADDIN CSL_CITATION {"citationItems":[{"id":"ITEM-1","itemData":{"ISBN":"9788579361081","abstract":"Fundamentos de engenharia de software","author":[{"dropping-particle":"","family":"Sommerville","given":"Ian","non-dropping-particle":"","parse-names":false,"suffix":""}],"edition":"3","id":"ITEM-1","issued":{"date-parts":[["2013"]]},"number-of-pages":"544","publisher":"Pearson","publisher-place":"Sao Paulo","title":"Engenharia de Software","type":"book"},"uris":["http://www.mendeley.com/documents/?uuid=abad5933-bb49-4964-8a48-1b3bb0acba6c"]}],"mendeley":{"formattedCitation":"(SOMMERVILLE, 2013)","plainTextFormattedCitation":"(SOMMERVILLE, 2013)","previouslyFormattedCitation":"(SOMMERVILLE, 2013)"},"properties":{"noteIndex":0},"schema":"https://github.com/citation-style-language/schema/raw/master/csl-citation.json"}</w:instrText>
+      </w:r>
+      <w:r>
+        <w:fldChar w:fldCharType="separate"/>
+      </w:r>
+      <w:r>
+        <w:rPr>
+          <w:noProof/>
+        </w:rPr>
+        <w:t>(SOMMERVILLE, 2013)</w:t>
+      </w:r>
+      <w:r>
+        <w:fldChar w:fldCharType="end"/>
+      </w:r>
+      <w:r>
+        <w:t>.</w:t>
+      </w:r>
+    </w:p>
+    <w:p>
+      <w:r>
+        <w:tab/>
+      </w:r>
+      <w:r>
+        <w:t>A</w:t>
+      </w:r>
+      <w:r>
+        <w:t>pesar do potencial naturalmente reusável de componentes e sistemas de software, pode se tornar muito cara sua readaptação para aplicação em um novo domínio.</w:t>
+      </w:r>
+      <w:r>
+        <w:t xml:space="preserve"> Reaproveitar artefatos devidamente testados e validados certamente pode trazer benefícios na redução do custo total do desenvo</w:t>
+      </w:r>
+      <w:r>
+        <w:t>lvimento de um sistema, entre outras vantagens, porem</w:t>
+      </w:r>
+      <w:r>
+        <w:t xml:space="preserve"> algumas dificuldades inerentes também a este reaproveitamento </w:t>
       </w:r>
       <w:proofErr w:type="gramStart"/>
       <w:r>
-        <w:t>que</w:t>
+        <w:t>podem mostrar</w:t>
       </w:r>
       <w:proofErr w:type="gramEnd"/>
       <w:r>
-        <w:t xml:space="preserve"> possibilitava reaproveitar blocos de código dentro do mesmo programa. Desta data adiante, programadores reaproveitam blocos de código em arquivos pessoais, programas antigos, repositórios públicos e até mesmo em sua memória.</w:t>
-      </w:r>
-    </w:p>
-    <w:p>
-      <w:r>
-        <w:tab/>
-      </w:r>
-    </w:p>
-    <w:p>
-      <w:r>
-        <w:tab/>
-      </w:r>
-      <w:r>
-        <w:t xml:space="preserve">Para </w:t>
-      </w:r>
-      <w:proofErr w:type="spellStart"/>
-      <w:r>
-        <w:t>Sommerville</w:t>
-      </w:r>
-      <w:proofErr w:type="spellEnd"/>
-      <w:r>
-        <w:t xml:space="preserve"> </w:t>
+        <w:t xml:space="preserve"> que essa redução de custo pode não ser tão grande quanto se espera.</w:t>
+      </w:r>
+      <w:r>
+        <w:t xml:space="preserve"> </w:t>
+      </w:r>
+      <w:r>
+        <w:t xml:space="preserve">Há restrições </w:t>
+      </w:r>
+      <w:r>
+        <w:t xml:space="preserve">para o </w:t>
+      </w:r>
+      <w:r>
+        <w:t>reuso influenciadas pela cultura organizacional, orçamento para o projeto, posicionamento pessoal dos indivíduos que compõem o time de análise e desenvolvimento</w:t>
+      </w:r>
+      <w:r>
+        <w:t xml:space="preserve">, entre outros. </w:t>
+      </w:r>
+    </w:p>
+    <w:p/>
+    <w:p>
+      <w:r>
+        <w:t xml:space="preserve">Dentre </w:t>
+      </w:r>
+      <w:r>
+        <w:t>alguns d</w:t>
+      </w:r>
+      <w:r>
+        <w:t xml:space="preserve">os benefícios do reuso de software podemos </w:t>
+      </w:r>
+      <w:r>
+        <w:t>destacar</w:t>
+      </w:r>
+      <w:r>
+        <w:t xml:space="preserve"> </w:t>
+      </w:r>
+      <w:r>
+        <w:t>os</w:t>
+      </w:r>
+      <w:r>
+        <w:t xml:space="preserve"> seguintes </w:t>
       </w:r>
       <w:r>
         <w:fldChar w:fldCharType="begin" w:fldLock="1"/>
       </w:r>
       <w:r>
-        <w:instrText>ADDIN CSL_CITATION {"citationItems":[{"id":"ITEM-1","itemData":{"ISBN":"9788579361081","abstract":"Fundamentos de engenharia de software","author":[{"dropping-particle":"","family":"Sommerville","given":"Ian","non-dropping-particle":"","parse-names":false,"suffix":""}],"edition":"3","id":"ITEM-1","issued":{"date-parts":[["2013"]]},"number-of-pages":"544","publisher":"Pearson","publisher-place":"Sao Paulo","title":"Engenharia de Software","type":"book"},"uris":["http://www.mendeley.com/documents/?uuid=abad5933-bb49-4964-8a48-1b3bb0acba6c"]}],"mendeley":{"formattedCitation":"(Sommerville, 2013)","manualFormatting":"(2013, p.297)","plainTextFormattedCitation":"(Sommerville, 2013)","previouslyFormattedCitation":"(Sommerville, 2013)"},"properties":{"noteIndex":0},"schema":"https://github.com/citation-style-language/schema/raw/master/csl-citation.json"}</w:instrText>
+        <w:instrText>ADDIN CSL_CITATION {"citationItems":[{"id":"ITEM-1","itemData":{"ISBN":"9788579361081","abstract":"Fundamentos de engenharia de software","author":[{"dropping-particle":"","family":"Sommerville","given":"Ian","non-dropping-particle":"","parse-names":false,"suffix":""}],"edition":"3","id":"ITEM-1","issued":{"date-parts":[["2013"]]},"number-of-pages":"544","publisher":"Pearson","publisher-place":"Sao Paulo","title":"Engenharia de Software","type":"book"},"uris":["http://www.mendeley.com/documents/?uuid=abad5933-bb49-4964-8a48-1b3bb0acba6c"]}],"mendeley":{"formattedCitation":"(SOMMERVILLE, 2013)","plainTextFormattedCitation":"(SOMMERVILLE, 2013)","previouslyFormattedCitation":"(SOMMERVILLE, 2013)"},"properties":{"noteIndex":0},"schema":"https://github.com/citation-style-language/schema/raw/master/csl-citation.json"}</w:instrText>
       </w:r>
       <w:r>
         <w:fldChar w:fldCharType="separate"/>
@@ -5839,47 +5920,174 @@
         <w:rPr>
           <w:noProof/>
         </w:rPr>
-        <w:t>(</w:t>
+        <w:t>(SOMMERVILLE, 2013)</w:t>
+      </w:r>
+      <w:r>
+        <w:fldChar w:fldCharType="end"/>
+      </w:r>
+      <w:r>
+        <w:t xml:space="preserve">: </w:t>
+      </w:r>
+    </w:p>
+    <w:p>
+      <w:pPr>
+        <w:pStyle w:val="PargrafodaLista"/>
+        <w:numPr>
+          <w:ilvl w:val="0"/>
+          <w:numId w:val="15"/>
+        </w:numPr>
+      </w:pPr>
+      <w:r>
+        <w:t xml:space="preserve">Redução do tempo de desenvolvimento: Em muitos projetos, o prazo de entrega da solução acaba por ser mais importante que os custos do </w:t>
+      </w:r>
+      <w:r>
+        <w:lastRenderedPageBreak/>
+        <w:t>desenvolvimento. Neste caso, o reuso se torna praticamente uma necessidade;</w:t>
+      </w:r>
+    </w:p>
+    <w:p>
+      <w:pPr>
+        <w:pStyle w:val="PargrafodaLista"/>
+        <w:numPr>
+          <w:ilvl w:val="0"/>
+          <w:numId w:val="15"/>
+        </w:numPr>
+      </w:pPr>
+      <w:r>
+        <w:t>Aumento da confiança: Reusar soluções previamente desenvolvidas, testadas e validadas geralmente reflete uma confiabilidade maior do que uma nova solução desenvolvida;</w:t>
+      </w:r>
+    </w:p>
+    <w:p>
+      <w:pPr>
+        <w:pStyle w:val="PargrafodaLista"/>
+        <w:numPr>
+          <w:ilvl w:val="0"/>
+          <w:numId w:val="15"/>
+        </w:numPr>
+      </w:pPr>
+      <w:r>
+        <w:t>Melhor uso da mão-de-obra: Reutilizando software, a equipe de análise e desenvolvimento ganha tempo para dar atenção para novas funcionalidades e regras de negócio.</w:t>
+      </w:r>
+    </w:p>
+    <w:p/>
+    <w:p>
+      <w:pPr>
+        <w:ind w:left="360"/>
+      </w:pPr>
+      <w:r>
+        <w:t xml:space="preserve">Quanto aos problemas e dificuldades relacionadas ao reuso, podemos levar em consideração </w:t>
+      </w:r>
+      <w:r>
+        <w:fldChar w:fldCharType="begin" w:fldLock="1"/>
+      </w:r>
+      <w:r>
+        <w:instrText>ADDIN CSL_CITATION {"citationItems":[{"id":"ITEM-1","itemData":{"ISBN":"9788579361081","abstract":"Fundamentos de engenharia de software","author":[{"dropping-particle":"","family":"Sommerville","given":"Ian","non-dropping-particle":"","parse-names":false,"suffix":""}],"edition":"3","id":"ITEM-1","issued":{"date-parts":[["2013"]]},"number-of-pages":"544","publisher":"Pearson","publisher-place":"Sao Paulo","title":"Engenharia de Software","type":"book"},"uris":["http://www.mendeley.com/documents/?uuid=abad5933-bb49-4964-8a48-1b3bb0acba6c"]}],"mendeley":{"formattedCitation":"(SOMMERVILLE, 2013)","plainTextFormattedCitation":"(SOMMERVILLE, 2013)"},"properties":{"noteIndex":0},"schema":"https://github.com/citation-style-language/schema/raw/master/csl-citation.json"}</w:instrText>
+      </w:r>
+      <w:r>
+        <w:fldChar w:fldCharType="separate"/>
       </w:r>
       <w:r>
         <w:rPr>
           <w:noProof/>
         </w:rPr>
-        <w:t>2013</w:t>
-      </w:r>
-      <w:r>
-        <w:rPr>
-          <w:noProof/>
-        </w:rPr>
-        <w:t>, p.297</w:t>
-      </w:r>
-      <w:r>
-        <w:rPr>
-          <w:noProof/>
-        </w:rPr>
-        <w:t>)</w:t>
+        <w:t>(SOMMERVILLE, 2013)</w:t>
       </w:r>
       <w:r>
         <w:fldChar w:fldCharType="end"/>
       </w:r>
       <w:r>
-        <w:t>, apesar do potencial naturalmente reusável de componentes e sistemas de software, pode se tornar muito cara sua readaptação para aplicação em um novo domínio.</w:t>
-      </w:r>
-      <w:r>
-        <w:t xml:space="preserve"> Reaproveitar artefatos devidamente testados e validados certamente pode trazer benefícios na redução do custo total do desenvolvimento de um sistema, além de outras vantagens. Porém algumas dificuldades inerentes também a este reaproveitamento podem mostrar que essa redução de custo pode não ser tão grande quanto se espera.</w:t>
-      </w:r>
-    </w:p>
-    <w:p>
-      <w:pPr>
-        <w:spacing w:after="160" w:line="240" w:lineRule="auto"/>
-        <w:jc w:val="left"/>
+        <w:t>:</w:t>
+      </w:r>
+    </w:p>
+    <w:p>
+      <w:pPr>
+        <w:pStyle w:val="PargrafodaLista"/>
+        <w:numPr>
+          <w:ilvl w:val="0"/>
+          <w:numId w:val="16"/>
+        </w:numPr>
+        <w:ind w:left="709"/>
+      </w:pPr>
+      <w:r>
+        <w:t xml:space="preserve">Ausência de ferramentas de suporte: Certas ferramentas não dão suporte adequado ao reuso. Isso pode dificultar ou </w:t>
+      </w:r>
+      <w:r>
+        <w:t>até mesmo</w:t>
+      </w:r>
+      <w:r>
+        <w:t xml:space="preserve"> impedir o emprego destas ferramentas em um novo sistema;</w:t>
+      </w:r>
+    </w:p>
+    <w:p>
+      <w:pPr>
+        <w:pStyle w:val="PargrafodaLista"/>
+        <w:numPr>
+          <w:ilvl w:val="0"/>
+          <w:numId w:val="16"/>
+        </w:numPr>
+        <w:ind w:left="709"/>
+      </w:pPr>
+      <w:r>
+        <w:t xml:space="preserve">Síndrome do “não inventado aqui”: O desenvolvedor pode decidir não usar uma ferramenta pronta </w:t>
+      </w:r>
+      <w:r>
+        <w:t>pela</w:t>
+      </w:r>
+      <w:r>
+        <w:t xml:space="preserve"> dificuldade </w:t>
+      </w:r>
+      <w:r>
+        <w:t>de</w:t>
+      </w:r>
+      <w:r>
+        <w:t xml:space="preserve"> entend</w:t>
+      </w:r>
+      <w:r>
+        <w:t>ê</w:t>
+      </w:r>
+      <w:r>
+        <w:t>-</w:t>
+      </w:r>
+      <w:r>
+        <w:t xml:space="preserve">la ou por </w:t>
+      </w:r>
+      <w:r>
+        <w:t>se achar capaz de f</w:t>
+      </w:r>
+      <w:r>
+        <w:t>azer melhor;</w:t>
+      </w:r>
+    </w:p>
+    <w:p>
+      <w:pPr>
+        <w:pStyle w:val="PargrafodaLista"/>
+        <w:numPr>
+          <w:ilvl w:val="0"/>
+          <w:numId w:val="16"/>
+        </w:numPr>
+        <w:ind w:left="709"/>
+      </w:pPr>
+      <w:r>
+        <w:t>Aumento do custo de manutenção: Sem acesso ao código fonte, o uso de um componente ou sistema pode</w:t>
+      </w:r>
+      <w:r>
+        <w:t xml:space="preserve"> </w:t>
+      </w:r>
+      <w:r>
+        <w:t>se tornar oneroso no tocante à manutenção. Estes componentes podem se tornar incompatíveis ao longo do ciclo de evolução do sistema final.</w:t>
+      </w:r>
+    </w:p>
+    <w:p>
+      <w:pPr>
+        <w:pStyle w:val="PargrafodaLista"/>
+        <w:ind w:left="0"/>
       </w:pPr>
     </w:p>
     <w:p>
       <w:pPr>
         <w:pStyle w:val="Ttulo3"/>
       </w:pPr>
-      <w:bookmarkStart w:id="85" w:name="_Toc30939375"/>
+      <w:bookmarkStart w:id="84" w:name="_Toc30939375"/>
       <w:r>
         <w:t>2.</w:t>
       </w:r>
@@ -5889,7 +6097,7 @@
       <w:r>
         <w:t xml:space="preserve"> Geração de Código</w:t>
       </w:r>
-      <w:bookmarkEnd w:id="85"/>
+      <w:bookmarkEnd w:id="84"/>
     </w:p>
     <w:p/>
     <w:p/>
@@ -5898,21 +6106,17 @@
       <w:pPr>
         <w:pStyle w:val="Ttulo2"/>
       </w:pPr>
-      <w:bookmarkStart w:id="86" w:name="_Toc30939376"/>
+      <w:bookmarkStart w:id="85" w:name="_Toc30939376"/>
       <w:r>
         <w:t xml:space="preserve">2.3 Motores de </w:t>
       </w:r>
-      <w:proofErr w:type="spellStart"/>
-      <w:proofErr w:type="gramStart"/>
-      <w:r>
-        <w:t>templates</w:t>
-      </w:r>
-      <w:proofErr w:type="spellEnd"/>
+      <w:r>
+        <w:t xml:space="preserve">gabarito </w:t>
+      </w:r>
       <w:r>
         <w:t>(</w:t>
       </w:r>
       <w:proofErr w:type="spellStart"/>
-      <w:proofErr w:type="gramEnd"/>
       <w:r>
         <w:t>Template</w:t>
       </w:r>
@@ -5928,42 +6132,42 @@
       <w:r>
         <w:t>)</w:t>
       </w:r>
+      <w:bookmarkEnd w:id="85"/>
+    </w:p>
+    <w:p>
+      <w:pPr>
+        <w:pStyle w:val="Ttulo3"/>
+      </w:pPr>
+      <w:bookmarkStart w:id="86" w:name="_Toc30939377"/>
+      <w:r>
+        <w:t xml:space="preserve">2.3.1 </w:t>
+      </w:r>
+      <w:del w:id="87" w:author="glaubergad" w:date="2019-03-04T20:25:00Z">
+        <w:r>
+          <w:delText>3</w:delText>
+        </w:r>
+      </w:del>
+      <w:r>
+        <w:t xml:space="preserve">Apache </w:t>
+      </w:r>
+      <w:proofErr w:type="spellStart"/>
+      <w:r>
+        <w:t>Velocity</w:t>
+      </w:r>
       <w:bookmarkEnd w:id="86"/>
+      <w:proofErr w:type="spellEnd"/>
     </w:p>
     <w:p>
       <w:pPr>
         <w:pStyle w:val="Ttulo3"/>
       </w:pPr>
-      <w:bookmarkStart w:id="87" w:name="_Toc30939377"/>
-      <w:r>
-        <w:t xml:space="preserve">2.3.1 </w:t>
-      </w:r>
       <w:del w:id="88" w:author="glaubergad" w:date="2019-03-04T20:25:00Z">
         <w:r>
           <w:delText>3</w:delText>
         </w:r>
       </w:del>
-      <w:r>
-        <w:t xml:space="preserve">Apache </w:t>
-      </w:r>
-      <w:proofErr w:type="spellStart"/>
-      <w:r>
-        <w:t>Velocity</w:t>
-      </w:r>
-      <w:bookmarkEnd w:id="87"/>
-      <w:proofErr w:type="spellEnd"/>
-    </w:p>
-    <w:p>
-      <w:pPr>
-        <w:pStyle w:val="Ttulo3"/>
-      </w:pPr>
-      <w:del w:id="89" w:author="glaubergad" w:date="2019-03-04T20:25:00Z">
-        <w:r>
-          <w:delText>3</w:delText>
-        </w:r>
-      </w:del>
-      <w:bookmarkStart w:id="90" w:name="_Toc30939378"/>
-      <w:ins w:id="91" w:author="glaubergad" w:date="2019-03-04T20:25:00Z">
+      <w:bookmarkStart w:id="89" w:name="_Toc30939378"/>
+      <w:ins w:id="90" w:author="glaubergad" w:date="2019-03-04T20:25:00Z">
         <w:r>
           <w:t>2</w:t>
         </w:r>
@@ -5975,7 +6179,7 @@
       <w:r>
         <w:t>Freemarker</w:t>
       </w:r>
-      <w:bookmarkEnd w:id="90"/>
+      <w:bookmarkEnd w:id="89"/>
       <w:proofErr w:type="spellEnd"/>
     </w:p>
     <w:p>
@@ -6004,6 +6208,7 @@
         </w:rPr>
       </w:pPr>
       <w:r>
+        <w:lastRenderedPageBreak/>
         <w:br w:type="page"/>
       </w:r>
     </w:p>
@@ -6011,7 +6216,7 @@
       <w:pPr>
         <w:pStyle w:val="Ttulo1"/>
       </w:pPr>
-      <w:bookmarkStart w:id="92" w:name="_Toc30939379"/>
+      <w:bookmarkStart w:id="91" w:name="_Toc30939379"/>
       <w:proofErr w:type="gramStart"/>
       <w:r>
         <w:lastRenderedPageBreak/>
@@ -6021,7 +6226,7 @@
       <w:r>
         <w:t xml:space="preserve"> do Protótipo</w:t>
       </w:r>
-      <w:bookmarkEnd w:id="92"/>
+      <w:bookmarkEnd w:id="91"/>
     </w:p>
     <w:p>
       <w:pPr>
@@ -6037,7 +6242,7 @@
         <w:pStyle w:val="Ttulo2"/>
         <w:ind w:left="6"/>
       </w:pPr>
-      <w:bookmarkStart w:id="93" w:name="_Toc30939380"/>
+      <w:bookmarkStart w:id="92" w:name="_Toc30939380"/>
       <w:proofErr w:type="gramStart"/>
       <w:r>
         <w:t>3.1 - Descrição</w:t>
@@ -6046,7 +6251,7 @@
       <w:r>
         <w:t xml:space="preserve"> Geral</w:t>
       </w:r>
-      <w:bookmarkEnd w:id="93"/>
+      <w:bookmarkEnd w:id="92"/>
     </w:p>
     <w:p>
       <w:r>
@@ -6074,7 +6279,7 @@
       <w:r>
         <w:t xml:space="preserve"> permite gerar um Dashboard contendo uma tabela e 3 tipos de gráficos</w:t>
       </w:r>
-      <w:ins w:id="94" w:author="glaubergad" w:date="2019-03-04T20:26:00Z">
+      <w:ins w:id="93" w:author="glaubergad" w:date="2019-03-04T20:26:00Z">
         <w:r>
           <w:t>, sendo 1 gráfico de área, 1 gráfico de barras e 1 gráfico pizza</w:t>
         </w:r>
@@ -6138,7 +6343,7 @@
         </w:numPr>
         <w:ind w:left="993"/>
         <w:rPr>
-          <w:ins w:id="95" w:author="glaubergad" w:date="2019-03-04T20:28:00Z"/>
+          <w:ins w:id="94" w:author="glaubergad" w:date="2019-03-04T20:28:00Z"/>
         </w:rPr>
       </w:pPr>
       <w:r>
@@ -6154,12 +6359,12 @@
       <w:r>
         <w:t xml:space="preserve"> </w:t>
       </w:r>
-      <w:ins w:id="96" w:author="glaubergad" w:date="2019-03-04T20:27:00Z">
+      <w:ins w:id="95" w:author="glaubergad" w:date="2019-03-04T20:27:00Z">
         <w:r>
           <w:t>captura a primeira linha do arquivo fonte de dados, considerando que esta traga os nomes dos atributos contidos</w:t>
         </w:r>
       </w:ins>
-      <w:del w:id="97" w:author="glaubergad" w:date="2019-03-04T20:28:00Z">
+      <w:del w:id="96" w:author="glaubergad" w:date="2019-03-04T20:28:00Z">
         <w:r>
           <w:delText>lista os atributos obtidos a fim de que o usuário possa selecionar quais deles serão usados como dimensões</w:delText>
         </w:r>
@@ -6177,7 +6382,7 @@
         </w:numPr>
         <w:ind w:left="993"/>
       </w:pPr>
-      <w:ins w:id="98" w:author="glaubergad" w:date="2019-03-04T20:28:00Z">
+      <w:ins w:id="97" w:author="glaubergad" w:date="2019-03-04T20:28:00Z">
         <w:r>
           <w:t xml:space="preserve">O usuário especifica o domínio (eixo X) e a </w:t>
         </w:r>
@@ -6190,7 +6395,7 @@
           <w:t>Eixo Y) de cada tipo de gráfico</w:t>
         </w:r>
       </w:ins>
-      <w:ins w:id="99" w:author="glaubergad" w:date="2019-03-04T20:29:00Z">
+      <w:ins w:id="98" w:author="glaubergad" w:date="2019-03-04T20:29:00Z">
         <w:r>
           <w:t>, bem como o título e as etiquetas dos atributos de domínio e imagem;</w:t>
         </w:r>
@@ -6205,10 +6410,10 @@
         </w:numPr>
         <w:ind w:left="993"/>
         <w:rPr>
-          <w:del w:id="100" w:author="glaubergad" w:date="2019-03-04T20:29:00Z"/>
-        </w:rPr>
-      </w:pPr>
-      <w:del w:id="101" w:author="glaubergad" w:date="2019-03-04T20:29:00Z">
+          <w:del w:id="99" w:author="glaubergad" w:date="2019-03-04T20:29:00Z"/>
+        </w:rPr>
+      </w:pPr>
+      <w:del w:id="100" w:author="glaubergad" w:date="2019-03-04T20:29:00Z">
         <w:r>
           <w:delText>O usuário especifica o título do Dashboard e as etiquetas dos atributos a serem exibidas;</w:delText>
         </w:r>
@@ -6328,7 +6533,7 @@
       <w:pPr>
         <w:pStyle w:val="Ttulo2"/>
       </w:pPr>
-      <w:bookmarkStart w:id="102" w:name="_Toc30939381"/>
+      <w:bookmarkStart w:id="101" w:name="_Toc30939381"/>
       <w:proofErr w:type="gramStart"/>
       <w:r>
         <w:t>3.2 Descrição</w:t>
@@ -6337,7 +6542,7 @@
       <w:r>
         <w:t xml:space="preserve"> das Etapas de Desenvolvimento</w:t>
       </w:r>
-      <w:bookmarkEnd w:id="102"/>
+      <w:bookmarkEnd w:id="101"/>
     </w:p>
     <w:p>
       <w:r>
@@ -6424,7 +6629,7 @@
       <w:pPr>
         <w:pStyle w:val="Ttulo2"/>
       </w:pPr>
-      <w:bookmarkStart w:id="103" w:name="_Toc30939382"/>
+      <w:bookmarkStart w:id="102" w:name="_Toc30939382"/>
       <w:proofErr w:type="gramStart"/>
       <w:r>
         <w:t>3.3 – Levantamento</w:t>
@@ -6433,19 +6638,19 @@
       <w:r>
         <w:t xml:space="preserve"> dos Requisitos</w:t>
       </w:r>
-      <w:bookmarkEnd w:id="103"/>
+      <w:bookmarkEnd w:id="102"/>
     </w:p>
     <w:p>
       <w:r>
         <w:tab/>
         <w:t xml:space="preserve">A aplicação produzida neste trabalho, a partir das especificações de entrada, será capaz de </w:t>
       </w:r>
-      <w:del w:id="104" w:author="glaubergad" w:date="2019-03-04T20:30:00Z">
+      <w:del w:id="103" w:author="glaubergad" w:date="2019-03-04T20:30:00Z">
         <w:r>
           <w:delText xml:space="preserve">produzir </w:delText>
         </w:r>
       </w:del>
-      <w:ins w:id="105" w:author="glaubergad" w:date="2019-03-04T20:30:00Z">
+      <w:ins w:id="104" w:author="glaubergad" w:date="2019-03-04T20:30:00Z">
         <w:r>
           <w:t xml:space="preserve">gerar </w:t>
         </w:r>
@@ -7064,7 +7269,7 @@
               <w:t>8</w:t>
             </w:r>
             <w:proofErr w:type="gramEnd"/>
-            <w:del w:id="106" w:author="glaubergad" w:date="2019-03-04T20:31:00Z">
+            <w:del w:id="105" w:author="glaubergad" w:date="2019-03-04T20:31:00Z">
               <w:r>
                 <w:delText xml:space="preserve"> SE</w:delText>
               </w:r>
@@ -7255,12 +7460,12 @@
       <w:pPr>
         <w:pStyle w:val="Ttulo2"/>
       </w:pPr>
-      <w:bookmarkStart w:id="107" w:name="_Toc30939383"/>
+      <w:bookmarkStart w:id="106" w:name="_Toc30939383"/>
       <w:r>
         <w:lastRenderedPageBreak/>
         <w:t>3.4 – Casos de Uso</w:t>
       </w:r>
-      <w:bookmarkEnd w:id="107"/>
+      <w:bookmarkEnd w:id="106"/>
       <w:r>
         <w:tab/>
       </w:r>
@@ -7281,7 +7486,7 @@
           <w:lang w:eastAsia="pt-BR"/>
         </w:rPr>
         <w:drawing>
-          <wp:inline distT="0" distB="0" distL="0" distR="0" wp14:anchorId="64EE6472" wp14:editId="289054F0">
+          <wp:inline distT="0" distB="0" distL="0" distR="0" wp14:anchorId="5BA4D4F1" wp14:editId="5D8A1311">
             <wp:extent cx="4510975" cy="2300990"/>
             <wp:effectExtent l="0" t="0" r="0" b="0"/>
             <wp:docPr id="2" name="Imagem 2"/>
@@ -7573,7 +7778,7 @@
       </w:tr>
       <w:tr>
         <w:trPr>
-          <w:del w:id="108" w:author="glaubergad" w:date="2019-03-04T20:32:00Z"/>
+          <w:del w:id="107" w:author="glaubergad" w:date="2019-03-04T20:32:00Z"/>
         </w:trPr>
         <w:tc>
           <w:tcPr>
@@ -7584,11 +7789,11 @@
             <w:pPr>
               <w:jc w:val="left"/>
               <w:rPr>
-                <w:del w:id="109" w:author="glaubergad" w:date="2019-03-04T20:32:00Z"/>
+                <w:del w:id="108" w:author="glaubergad" w:date="2019-03-04T20:32:00Z"/>
                 <w:color w:val="000000" w:themeColor="text1"/>
               </w:rPr>
             </w:pPr>
-            <w:del w:id="110" w:author="glaubergad" w:date="2019-02-23T11:28:00Z">
+            <w:del w:id="109" w:author="glaubergad" w:date="2019-02-23T11:28:00Z">
               <w:r>
                 <w:rPr>
                   <w:color w:val="000000" w:themeColor="text1"/>
@@ -7606,10 +7811,10 @@
             <w:pPr>
               <w:jc w:val="left"/>
               <w:rPr>
-                <w:del w:id="111" w:author="glaubergad" w:date="2019-03-04T20:32:00Z"/>
+                <w:del w:id="110" w:author="glaubergad" w:date="2019-03-04T20:32:00Z"/>
               </w:rPr>
             </w:pPr>
-            <w:del w:id="112" w:author="glaubergad" w:date="2019-02-23T11:28:00Z">
+            <w:del w:id="111" w:author="glaubergad" w:date="2019-02-23T11:28:00Z">
               <w:r>
                 <w:delText>O desempenho da geração do Dashboard deve ser alto. O tempo de geração do arquivo destino não deve exceder 30 segundos.</w:delText>
               </w:r>
@@ -7619,7 +7824,7 @@
       </w:tr>
       <w:tr>
         <w:trPr>
-          <w:del w:id="113" w:author="glaubergad" w:date="2019-03-04T20:32:00Z"/>
+          <w:del w:id="112" w:author="glaubergad" w:date="2019-03-04T20:32:00Z"/>
         </w:trPr>
         <w:tc>
           <w:tcPr>
@@ -7630,11 +7835,11 @@
             <w:pPr>
               <w:jc w:val="left"/>
               <w:rPr>
-                <w:del w:id="114" w:author="glaubergad" w:date="2019-03-04T20:32:00Z"/>
+                <w:del w:id="113" w:author="glaubergad" w:date="2019-03-04T20:32:00Z"/>
                 <w:color w:val="000000" w:themeColor="text1"/>
               </w:rPr>
             </w:pPr>
-            <w:del w:id="115" w:author="glaubergad" w:date="2019-02-23T11:28:00Z">
+            <w:del w:id="114" w:author="glaubergad" w:date="2019-02-23T11:28:00Z">
               <w:r>
                 <w:rPr>
                   <w:color w:val="000000" w:themeColor="text1"/>
@@ -7652,10 +7857,10 @@
             <w:pPr>
               <w:jc w:val="left"/>
               <w:rPr>
-                <w:del w:id="116" w:author="glaubergad" w:date="2019-03-04T20:32:00Z"/>
+                <w:del w:id="115" w:author="glaubergad" w:date="2019-03-04T20:32:00Z"/>
               </w:rPr>
             </w:pPr>
-            <w:del w:id="117" w:author="glaubergad" w:date="2019-02-23T11:28:00Z">
+            <w:del w:id="116" w:author="glaubergad" w:date="2019-02-23T11:28:00Z">
               <w:r>
                 <w:delText xml:space="preserve">O padrão do arquivo de dados deve ser CSV, com a primeira linha contendo a descrição dos atributos. </w:delText>
               </w:r>
@@ -7676,7 +7881,7 @@
                 <w:color w:val="000000" w:themeColor="text1"/>
               </w:rPr>
             </w:pPr>
-            <w:del w:id="118" w:author="glaubergad" w:date="2019-02-23T11:28:00Z">
+            <w:del w:id="117" w:author="glaubergad" w:date="2019-02-23T11:28:00Z">
               <w:r>
                 <w:rPr>
                   <w:color w:val="000000" w:themeColor="text1"/>
@@ -7694,7 +7899,7 @@
             <w:pPr>
               <w:jc w:val="left"/>
             </w:pPr>
-            <w:del w:id="119" w:author="glaubergad" w:date="2019-02-23T11:28:00Z">
+            <w:del w:id="118" w:author="glaubergad" w:date="2019-02-23T11:28:00Z">
               <w:r>
                 <w:delText>A linguagem de templates a ser aplicada será a Apache FreeMarker.</w:delText>
               </w:r>
@@ -7715,7 +7920,7 @@
                 <w:color w:val="000000" w:themeColor="text1"/>
               </w:rPr>
             </w:pPr>
-            <w:del w:id="120" w:author="glaubergad" w:date="2019-02-23T11:28:00Z">
+            <w:del w:id="119" w:author="glaubergad" w:date="2019-02-23T11:28:00Z">
               <w:r>
                 <w:rPr>
                   <w:color w:val="000000" w:themeColor="text1"/>
@@ -7733,7 +7938,7 @@
             <w:pPr>
               <w:jc w:val="left"/>
             </w:pPr>
-            <w:del w:id="121" w:author="glaubergad" w:date="2019-02-23T11:28:00Z">
+            <w:del w:id="120" w:author="glaubergad" w:date="2019-02-23T11:28:00Z">
               <w:r>
                 <w:delText>O formato de compactação do arquivo de saída será ZIP.</w:delText>
               </w:r>
@@ -7748,7 +7953,7 @@
       <w:pPr>
         <w:pStyle w:val="Ttulo1"/>
       </w:pPr>
-      <w:bookmarkStart w:id="122" w:name="_Toc30939384"/>
+      <w:bookmarkStart w:id="121" w:name="_Toc30939384"/>
       <w:proofErr w:type="gramStart"/>
       <w:r>
         <w:lastRenderedPageBreak/>
@@ -7758,7 +7963,7 @@
       <w:r>
         <w:t xml:space="preserve"> REFERÊNCIAS</w:t>
       </w:r>
-      <w:bookmarkEnd w:id="122"/>
+      <w:bookmarkEnd w:id="121"/>
     </w:p>
     <w:p/>
     <w:p>
@@ -7767,7 +7972,6 @@
         <w:autoSpaceDE w:val="0"/>
         <w:autoSpaceDN w:val="0"/>
         <w:adjustRightInd w:val="0"/>
-        <w:ind w:left="480" w:hanging="480"/>
         <w:rPr>
           <w:rFonts w:cs="Arial"/>
           <w:noProof/>
@@ -7789,7 +7993,7 @@
           <w:noProof/>
           <w:szCs w:val="24"/>
         </w:rPr>
-        <w:t xml:space="preserve">Lucrédio, D. (2009). </w:t>
+        <w:t xml:space="preserve">LUCRÉDIO, Daniel. Uma Abordagem Orientada a Modelos para Reutilização de Software. </w:t>
       </w:r>
       <w:r>
         <w:rPr>
@@ -7799,7 +8003,7 @@
           <w:noProof/>
           <w:szCs w:val="24"/>
         </w:rPr>
-        <w:t>Uma Abordagem Orientada a Modelos para Reutilização de Software</w:t>
+        <w:t>[S. l.]</w:t>
       </w:r>
       <w:r>
         <w:rPr>
@@ -7807,7 +8011,7 @@
           <w:noProof/>
           <w:szCs w:val="24"/>
         </w:rPr>
-        <w:t>. 277.</w:t>
+        <w:t xml:space="preserve">, p. 277, 2009. </w:t>
       </w:r>
     </w:p>
     <w:p>
@@ -7816,7 +8020,6 @@
         <w:autoSpaceDE w:val="0"/>
         <w:autoSpaceDN w:val="0"/>
         <w:adjustRightInd w:val="0"/>
-        <w:ind w:left="480" w:hanging="480"/>
         <w:rPr>
           <w:rFonts w:cs="Arial"/>
           <w:noProof/>
@@ -7829,7 +8032,7 @@
           <w:noProof/>
           <w:szCs w:val="24"/>
         </w:rPr>
-        <w:t xml:space="preserve">Shimabukuro Junior, E. K. (2006). </w:t>
+        <w:t xml:space="preserve">SHIMABUKURO JUNIOR, Edison Kicho. Um Gerador de aplicações configurável. </w:t>
       </w:r>
       <w:r>
         <w:rPr>
@@ -7839,7 +8042,7 @@
           <w:noProof/>
           <w:szCs w:val="24"/>
         </w:rPr>
-        <w:t>Um Gerador de aplicações configurável</w:t>
+        <w:t>[S. l.]</w:t>
       </w:r>
       <w:r>
         <w:rPr>
@@ -7847,7 +8050,7 @@
           <w:noProof/>
           <w:szCs w:val="24"/>
         </w:rPr>
-        <w:t>.</w:t>
+        <w:t xml:space="preserve">,  2006. </w:t>
       </w:r>
     </w:p>
     <w:p>
@@ -7856,7 +8059,6 @@
         <w:autoSpaceDE w:val="0"/>
         <w:autoSpaceDN w:val="0"/>
         <w:adjustRightInd w:val="0"/>
-        <w:ind w:left="480" w:hanging="480"/>
         <w:rPr>
           <w:rFonts w:cs="Arial"/>
           <w:noProof/>
@@ -7868,13 +8070,13 @@
           <w:noProof/>
           <w:szCs w:val="24"/>
         </w:rPr>
-        <w:t xml:space="preserve">Sommerville, I. (2013). </w:t>
+        <w:t xml:space="preserve">SOMMERVILLE, Ian. </w:t>
       </w:r>
       <w:r>
         <w:rPr>
           <w:rFonts w:cs="Arial"/>
-          <w:i/>
-          <w:iCs/>
+          <w:b/>
+          <w:bCs/>
           <w:noProof/>
           <w:szCs w:val="24"/>
         </w:rPr>
@@ -7886,24 +8088,7 @@
           <w:noProof/>
           <w:szCs w:val="24"/>
         </w:rPr>
-        <w:t xml:space="preserve"> (3</w:t>
-      </w:r>
-      <w:r>
-        <w:rPr>
-          <w:rFonts w:cs="Arial"/>
-          <w:noProof/>
-          <w:szCs w:val="24"/>
-          <w:vertAlign w:val="superscript"/>
-        </w:rPr>
-        <w:t>o</w:t>
-      </w:r>
-      <w:r>
-        <w:rPr>
-          <w:rFonts w:cs="Arial"/>
-          <w:noProof/>
-          <w:szCs w:val="24"/>
-        </w:rPr>
-        <w:t xml:space="preserve"> ed). Pearson.</w:t>
+        <w:t xml:space="preserve">. 3. ed. Sao Paulo: Pearson, 2013. </w:t>
       </w:r>
     </w:p>
     <w:p>
@@ -7912,7 +8097,6 @@
         <w:autoSpaceDE w:val="0"/>
         <w:autoSpaceDN w:val="0"/>
         <w:adjustRightInd w:val="0"/>
-        <w:ind w:left="480" w:hanging="480"/>
       </w:pPr>
       <w:r>
         <w:fldChar w:fldCharType="end"/>
@@ -8515,6 +8699,119 @@
     </w:lvl>
   </w:abstractNum>
   <w:abstractNum w:abstractNumId="6">
+    <w:nsid w:val="2B07556E"/>
+    <w:multiLevelType w:val="hybridMultilevel"/>
+    <w:tmpl w:val="39442FC0"/>
+    <w:lvl w:ilvl="0" w:tplc="04160001">
+      <w:start w:val="1"/>
+      <w:numFmt w:val="bullet"/>
+      <w:lvlText w:val=""/>
+      <w:lvlJc w:val="left"/>
+      <w:pPr>
+        <w:ind w:left="720" w:hanging="360"/>
+      </w:pPr>
+      <w:rPr>
+        <w:rFonts w:ascii="Symbol" w:hAnsi="Symbol" w:hint="default"/>
+      </w:rPr>
+    </w:lvl>
+    <w:lvl w:ilvl="1" w:tplc="04160003" w:tentative="1">
+      <w:start w:val="1"/>
+      <w:numFmt w:val="bullet"/>
+      <w:lvlText w:val="o"/>
+      <w:lvlJc w:val="left"/>
+      <w:pPr>
+        <w:ind w:left="1440" w:hanging="360"/>
+      </w:pPr>
+      <w:rPr>
+        <w:rFonts w:ascii="Courier New" w:hAnsi="Courier New" w:cs="Courier New" w:hint="default"/>
+      </w:rPr>
+    </w:lvl>
+    <w:lvl w:ilvl="2" w:tplc="04160005" w:tentative="1">
+      <w:start w:val="1"/>
+      <w:numFmt w:val="bullet"/>
+      <w:lvlText w:val=""/>
+      <w:lvlJc w:val="left"/>
+      <w:pPr>
+        <w:ind w:left="2160" w:hanging="360"/>
+      </w:pPr>
+      <w:rPr>
+        <w:rFonts w:ascii="Wingdings" w:hAnsi="Wingdings" w:hint="default"/>
+      </w:rPr>
+    </w:lvl>
+    <w:lvl w:ilvl="3" w:tplc="04160001" w:tentative="1">
+      <w:start w:val="1"/>
+      <w:numFmt w:val="bullet"/>
+      <w:lvlText w:val=""/>
+      <w:lvlJc w:val="left"/>
+      <w:pPr>
+        <w:ind w:left="2880" w:hanging="360"/>
+      </w:pPr>
+      <w:rPr>
+        <w:rFonts w:ascii="Symbol" w:hAnsi="Symbol" w:hint="default"/>
+      </w:rPr>
+    </w:lvl>
+    <w:lvl w:ilvl="4" w:tplc="04160003" w:tentative="1">
+      <w:start w:val="1"/>
+      <w:numFmt w:val="bullet"/>
+      <w:lvlText w:val="o"/>
+      <w:lvlJc w:val="left"/>
+      <w:pPr>
+        <w:ind w:left="3600" w:hanging="360"/>
+      </w:pPr>
+      <w:rPr>
+        <w:rFonts w:ascii="Courier New" w:hAnsi="Courier New" w:cs="Courier New" w:hint="default"/>
+      </w:rPr>
+    </w:lvl>
+    <w:lvl w:ilvl="5" w:tplc="04160005" w:tentative="1">
+      <w:start w:val="1"/>
+      <w:numFmt w:val="bullet"/>
+      <w:lvlText w:val=""/>
+      <w:lvlJc w:val="left"/>
+      <w:pPr>
+        <w:ind w:left="4320" w:hanging="360"/>
+      </w:pPr>
+      <w:rPr>
+        <w:rFonts w:ascii="Wingdings" w:hAnsi="Wingdings" w:hint="default"/>
+      </w:rPr>
+    </w:lvl>
+    <w:lvl w:ilvl="6" w:tplc="04160001" w:tentative="1">
+      <w:start w:val="1"/>
+      <w:numFmt w:val="bullet"/>
+      <w:lvlText w:val=""/>
+      <w:lvlJc w:val="left"/>
+      <w:pPr>
+        <w:ind w:left="5040" w:hanging="360"/>
+      </w:pPr>
+      <w:rPr>
+        <w:rFonts w:ascii="Symbol" w:hAnsi="Symbol" w:hint="default"/>
+      </w:rPr>
+    </w:lvl>
+    <w:lvl w:ilvl="7" w:tplc="04160003" w:tentative="1">
+      <w:start w:val="1"/>
+      <w:numFmt w:val="bullet"/>
+      <w:lvlText w:val="o"/>
+      <w:lvlJc w:val="left"/>
+      <w:pPr>
+        <w:ind w:left="5760" w:hanging="360"/>
+      </w:pPr>
+      <w:rPr>
+        <w:rFonts w:ascii="Courier New" w:hAnsi="Courier New" w:cs="Courier New" w:hint="default"/>
+      </w:rPr>
+    </w:lvl>
+    <w:lvl w:ilvl="8" w:tplc="04160005" w:tentative="1">
+      <w:start w:val="1"/>
+      <w:numFmt w:val="bullet"/>
+      <w:lvlText w:val=""/>
+      <w:lvlJc w:val="left"/>
+      <w:pPr>
+        <w:ind w:left="6480" w:hanging="360"/>
+      </w:pPr>
+      <w:rPr>
+        <w:rFonts w:ascii="Wingdings" w:hAnsi="Wingdings" w:hint="default"/>
+      </w:rPr>
+    </w:lvl>
+  </w:abstractNum>
+  <w:abstractNum w:abstractNumId="7">
     <w:nsid w:val="2D572EDD"/>
     <w:multiLevelType w:val="hybridMultilevel"/>
     <w:tmpl w:val="0C02206A"/>
@@ -8600,7 +8897,7 @@
       </w:pPr>
     </w:lvl>
   </w:abstractNum>
-  <w:abstractNum w:abstractNumId="7">
+  <w:abstractNum w:abstractNumId="8">
     <w:nsid w:val="4CA52D84"/>
     <w:multiLevelType w:val="hybridMultilevel"/>
     <w:tmpl w:val="6FCC8430"/>
@@ -8689,7 +8986,7 @@
       </w:pPr>
     </w:lvl>
   </w:abstractNum>
-  <w:abstractNum w:abstractNumId="8">
+  <w:abstractNum w:abstractNumId="9">
     <w:nsid w:val="4FA003ED"/>
     <w:multiLevelType w:val="hybridMultilevel"/>
     <w:tmpl w:val="876A57A8"/>
@@ -8802,7 +9099,7 @@
       </w:rPr>
     </w:lvl>
   </w:abstractNum>
-  <w:abstractNum w:abstractNumId="9">
+  <w:abstractNum w:abstractNumId="10">
     <w:nsid w:val="5616526E"/>
     <w:multiLevelType w:val="multilevel"/>
     <w:tmpl w:val="0A34B80C"/>
@@ -8915,7 +9212,7 @@
       </w:rPr>
     </w:lvl>
   </w:abstractNum>
-  <w:abstractNum w:abstractNumId="10">
+  <w:abstractNum w:abstractNumId="11">
     <w:nsid w:val="5D0D730A"/>
     <w:multiLevelType w:val="multilevel"/>
     <w:tmpl w:val="9992108C"/>
@@ -9037,7 +9334,120 @@
       </w:rPr>
     </w:lvl>
   </w:abstractNum>
-  <w:abstractNum w:abstractNumId="11">
+  <w:abstractNum w:abstractNumId="12">
+    <w:nsid w:val="69D67793"/>
+    <w:multiLevelType w:val="hybridMultilevel"/>
+    <w:tmpl w:val="1AAA2BFC"/>
+    <w:lvl w:ilvl="0" w:tplc="04160001">
+      <w:start w:val="1"/>
+      <w:numFmt w:val="bullet"/>
+      <w:lvlText w:val=""/>
+      <w:lvlJc w:val="left"/>
+      <w:pPr>
+        <w:ind w:left="1080" w:hanging="360"/>
+      </w:pPr>
+      <w:rPr>
+        <w:rFonts w:ascii="Symbol" w:hAnsi="Symbol" w:hint="default"/>
+      </w:rPr>
+    </w:lvl>
+    <w:lvl w:ilvl="1" w:tplc="04160003" w:tentative="1">
+      <w:start w:val="1"/>
+      <w:numFmt w:val="bullet"/>
+      <w:lvlText w:val="o"/>
+      <w:lvlJc w:val="left"/>
+      <w:pPr>
+        <w:ind w:left="1800" w:hanging="360"/>
+      </w:pPr>
+      <w:rPr>
+        <w:rFonts w:ascii="Courier New" w:hAnsi="Courier New" w:cs="Courier New" w:hint="default"/>
+      </w:rPr>
+    </w:lvl>
+    <w:lvl w:ilvl="2" w:tplc="04160005" w:tentative="1">
+      <w:start w:val="1"/>
+      <w:numFmt w:val="bullet"/>
+      <w:lvlText w:val=""/>
+      <w:lvlJc w:val="left"/>
+      <w:pPr>
+        <w:ind w:left="2520" w:hanging="360"/>
+      </w:pPr>
+      <w:rPr>
+        <w:rFonts w:ascii="Wingdings" w:hAnsi="Wingdings" w:hint="default"/>
+      </w:rPr>
+    </w:lvl>
+    <w:lvl w:ilvl="3" w:tplc="04160001" w:tentative="1">
+      <w:start w:val="1"/>
+      <w:numFmt w:val="bullet"/>
+      <w:lvlText w:val=""/>
+      <w:lvlJc w:val="left"/>
+      <w:pPr>
+        <w:ind w:left="3240" w:hanging="360"/>
+      </w:pPr>
+      <w:rPr>
+        <w:rFonts w:ascii="Symbol" w:hAnsi="Symbol" w:hint="default"/>
+      </w:rPr>
+    </w:lvl>
+    <w:lvl w:ilvl="4" w:tplc="04160003" w:tentative="1">
+      <w:start w:val="1"/>
+      <w:numFmt w:val="bullet"/>
+      <w:lvlText w:val="o"/>
+      <w:lvlJc w:val="left"/>
+      <w:pPr>
+        <w:ind w:left="3960" w:hanging="360"/>
+      </w:pPr>
+      <w:rPr>
+        <w:rFonts w:ascii="Courier New" w:hAnsi="Courier New" w:cs="Courier New" w:hint="default"/>
+      </w:rPr>
+    </w:lvl>
+    <w:lvl w:ilvl="5" w:tplc="04160005" w:tentative="1">
+      <w:start w:val="1"/>
+      <w:numFmt w:val="bullet"/>
+      <w:lvlText w:val=""/>
+      <w:lvlJc w:val="left"/>
+      <w:pPr>
+        <w:ind w:left="4680" w:hanging="360"/>
+      </w:pPr>
+      <w:rPr>
+        <w:rFonts w:ascii="Wingdings" w:hAnsi="Wingdings" w:hint="default"/>
+      </w:rPr>
+    </w:lvl>
+    <w:lvl w:ilvl="6" w:tplc="04160001" w:tentative="1">
+      <w:start w:val="1"/>
+      <w:numFmt w:val="bullet"/>
+      <w:lvlText w:val=""/>
+      <w:lvlJc w:val="left"/>
+      <w:pPr>
+        <w:ind w:left="5400" w:hanging="360"/>
+      </w:pPr>
+      <w:rPr>
+        <w:rFonts w:ascii="Symbol" w:hAnsi="Symbol" w:hint="default"/>
+      </w:rPr>
+    </w:lvl>
+    <w:lvl w:ilvl="7" w:tplc="04160003" w:tentative="1">
+      <w:start w:val="1"/>
+      <w:numFmt w:val="bullet"/>
+      <w:lvlText w:val="o"/>
+      <w:lvlJc w:val="left"/>
+      <w:pPr>
+        <w:ind w:left="6120" w:hanging="360"/>
+      </w:pPr>
+      <w:rPr>
+        <w:rFonts w:ascii="Courier New" w:hAnsi="Courier New" w:cs="Courier New" w:hint="default"/>
+      </w:rPr>
+    </w:lvl>
+    <w:lvl w:ilvl="8" w:tplc="04160005" w:tentative="1">
+      <w:start w:val="1"/>
+      <w:numFmt w:val="bullet"/>
+      <w:lvlText w:val=""/>
+      <w:lvlJc w:val="left"/>
+      <w:pPr>
+        <w:ind w:left="6840" w:hanging="360"/>
+      </w:pPr>
+      <w:rPr>
+        <w:rFonts w:ascii="Wingdings" w:hAnsi="Wingdings" w:hint="default"/>
+      </w:rPr>
+    </w:lvl>
+  </w:abstractNum>
+  <w:abstractNum w:abstractNumId="13">
     <w:nsid w:val="7230611B"/>
     <w:multiLevelType w:val="hybridMultilevel"/>
     <w:tmpl w:val="3462E176"/>
@@ -9123,7 +9533,7 @@
       </w:pPr>
     </w:lvl>
   </w:abstractNum>
-  <w:abstractNum w:abstractNumId="12">
+  <w:abstractNum w:abstractNumId="14">
     <w:nsid w:val="76EA3F41"/>
     <w:multiLevelType w:val="multilevel"/>
     <w:tmpl w:val="E990B774"/>
@@ -9276,7 +9686,7 @@
     <w:abstractNumId w:val="5"/>
   </w:num>
   <w:num w:numId="2">
-    <w:abstractNumId w:val="10"/>
+    <w:abstractNumId w:val="11"/>
   </w:num>
   <w:num w:numId="3">
     <w:abstractNumId w:val="3"/>
@@ -9285,22 +9695,22 @@
     <w:abstractNumId w:val="4"/>
   </w:num>
   <w:num w:numId="5">
-    <w:abstractNumId w:val="6"/>
+    <w:abstractNumId w:val="7"/>
   </w:num>
   <w:num w:numId="6">
     <w:abstractNumId w:val="0"/>
   </w:num>
   <w:num w:numId="7">
-    <w:abstractNumId w:val="10"/>
+    <w:abstractNumId w:val="11"/>
   </w:num>
   <w:num w:numId="8">
-    <w:abstractNumId w:val="12"/>
+    <w:abstractNumId w:val="14"/>
   </w:num>
   <w:num w:numId="9">
-    <w:abstractNumId w:val="8"/>
+    <w:abstractNumId w:val="9"/>
   </w:num>
   <w:num w:numId="10">
-    <w:abstractNumId w:val="11"/>
+    <w:abstractNumId w:val="13"/>
   </w:num>
   <w:num w:numId="11">
     <w:abstractNumId w:val="2"/>
@@ -9309,10 +9719,16 @@
     <w:abstractNumId w:val="1"/>
   </w:num>
   <w:num w:numId="13">
-    <w:abstractNumId w:val="7"/>
+    <w:abstractNumId w:val="8"/>
   </w:num>
   <w:num w:numId="14">
-    <w:abstractNumId w:val="9"/>
+    <w:abstractNumId w:val="10"/>
+  </w:num>
+  <w:num w:numId="15">
+    <w:abstractNumId w:val="6"/>
+  </w:num>
+  <w:num w:numId="16">
+    <w:abstractNumId w:val="12"/>
   </w:num>
 </w:numbering>
 </file>
@@ -10439,7 +10855,7 @@
 </file>
 
 <file path=customXml/itemProps1.xml><?xml version="1.0" encoding="utf-8"?>
-<ds:datastoreItem xmlns:ds="http://schemas.openxmlformats.org/officeDocument/2006/customXml" ds:itemID="{776C79F3-0A86-4824-ACCC-9044F4C4CB51}">
+<ds:datastoreItem xmlns:ds="http://schemas.openxmlformats.org/officeDocument/2006/customXml" ds:itemID="{DF7360D6-15A6-4FFC-BD65-A7E378ECB590}">
   <ds:schemaRefs>
     <ds:schemaRef ds:uri="http://schemas.openxmlformats.org/officeDocument/2006/bibliography"/>
   </ds:schemaRefs>

</xml_diff>

<commit_message>
Mais progresso no capitulo 2 do TCC - Iniciando descrição de geradores de programas
</commit_message>
<xml_diff>
--- a/mono/Glauber Gadelha - C796NQ- Geração de Código para Apresentação de dados em forma gráfica.docx
+++ b/mono/Glauber Gadelha - C796NQ- Geração de Código para Apresentação de dados em forma gráfica.docx
@@ -368,7 +368,13 @@
         <w:rPr>
           <w:rFonts w:cs="Times New Roman"/>
         </w:rPr>
-        <w:t>2019</w:t>
+        <w:t>20</w:t>
+      </w:r>
+      <w:r>
+        <w:rPr>
+          <w:rFonts w:cs="Times New Roman"/>
+        </w:rPr>
+        <w:t>20</w:t>
       </w:r>
       <w:r>
         <w:rPr>
@@ -4795,7 +4801,19 @@
         <w:rPr>
           <w:rFonts w:cs="Times New Roman"/>
         </w:rPr>
-        <w:t xml:space="preserve"> em linguagem Java para </w:t>
+        <w:t xml:space="preserve"> em linguagem Java </w:t>
+      </w:r>
+      <w:r>
+        <w:rPr>
+          <w:rFonts w:cs="Times New Roman"/>
+        </w:rPr>
+        <w:t xml:space="preserve">8 SE </w:t>
+      </w:r>
+      <w:r>
+        <w:rPr>
+          <w:rFonts w:cs="Times New Roman"/>
+        </w:rPr>
+        <w:t xml:space="preserve">para </w:t>
       </w:r>
       <w:r>
         <w:rPr>
@@ -5174,47 +5192,53 @@
         <w:rPr>
           <w:rFonts w:cs="Times New Roman"/>
         </w:rPr>
-        <w:t>com folha de estilos</w:t>
+        <w:t>com folha de estil</w:t>
+      </w:r>
+      <w:r>
+        <w:rPr>
+          <w:rFonts w:cs="Times New Roman"/>
+        </w:rPr>
+        <w:t>os</w:t>
+      </w:r>
+      <w:r>
+        <w:rPr>
+          <w:rFonts w:cs="Times New Roman"/>
+        </w:rPr>
+        <w:t xml:space="preserve"> CSS3 e</w:t>
+      </w:r>
+      <w:r>
+        <w:rPr>
+          <w:rFonts w:cs="Times New Roman"/>
+        </w:rPr>
+        <w:t xml:space="preserve"> as bibliotecas </w:t>
+      </w:r>
+      <w:proofErr w:type="spellStart"/>
+      <w:r>
+        <w:rPr>
+          <w:rFonts w:cs="Times New Roman"/>
+        </w:rPr>
+        <w:t>Javascript</w:t>
+      </w:r>
+      <w:proofErr w:type="spellEnd"/>
+      <w:r>
+        <w:rPr>
+          <w:rFonts w:cs="Times New Roman"/>
+        </w:rPr>
+        <w:t xml:space="preserve"> </w:t>
       </w:r>
       <w:proofErr w:type="gramStart"/>
       <w:r>
         <w:rPr>
           <w:rFonts w:cs="Times New Roman"/>
         </w:rPr>
-        <w:t xml:space="preserve"> </w:t>
-      </w:r>
-      <w:r>
-        <w:rPr>
-          <w:rFonts w:cs="Times New Roman"/>
-        </w:rPr>
-        <w:t xml:space="preserve"> </w:t>
+        <w:t>DC.</w:t>
       </w:r>
       <w:proofErr w:type="gramEnd"/>
       <w:r>
         <w:rPr>
           <w:rFonts w:cs="Times New Roman"/>
         </w:rPr>
-        <w:t>CSS3 e</w:t>
-      </w:r>
-      <w:r>
-        <w:rPr>
-          <w:rFonts w:cs="Times New Roman"/>
-        </w:rPr>
-        <w:t xml:space="preserve"> as bibliotecas </w:t>
-      </w:r>
-      <w:proofErr w:type="spellStart"/>
-      <w:r>
-        <w:rPr>
-          <w:rFonts w:cs="Times New Roman"/>
-        </w:rPr>
-        <w:t>Javascript</w:t>
-      </w:r>
-      <w:proofErr w:type="spellEnd"/>
-      <w:r>
-        <w:rPr>
-          <w:rFonts w:cs="Times New Roman"/>
-        </w:rPr>
-        <w:t xml:space="preserve"> DC.js, Crossfilter.js e D3.js</w:t>
+        <w:t>js, Crossfilter.js e D3.js</w:t>
       </w:r>
       <w:r>
         <w:rPr>
@@ -5597,12 +5621,7 @@
       </w:r>
       <w:proofErr w:type="gramStart"/>
       <w:r>
-        <w:t>Re</w:t>
-      </w:r>
-      <w:bookmarkStart w:id="82" w:name="_GoBack"/>
-      <w:bookmarkEnd w:id="82"/>
-      <w:r>
-        <w:t>uso</w:t>
+        <w:t>Reuso</w:t>
       </w:r>
       <w:proofErr w:type="gramEnd"/>
       <w:r>
@@ -5643,30 +5662,21 @@
         <w:t xml:space="preserve"> </w:t>
       </w:r>
       <w:r>
-        <w:rPr>
-          <w:rStyle w:val="Refdenotaderodap"/>
-        </w:rPr>
         <w:fldChar w:fldCharType="begin" w:fldLock="1"/>
       </w:r>
       <w:r>
-        <w:instrText>ADDIN CSL_CITATION {"citationItems":[{"id":"ITEM-1","itemData":{"abstract":"Software reuse aims at increasing quality and productivity in software development, avoiding effort duplication and reusing all past experiences possible. Although it is a simple idea, it is not easy to put reuse in practice, especially in a systematic and controlled way. Domain engineering and software product lines techniques try to make this task easier, but there are many other factors that difficult the reuse adoption. Among these factors are the problems that are inherent to software development in the way it is conducted today, based on source code. These problems arise from the growing demand for increasingly complex software, negatively affecting the ability to reuse. Model-driven development is an attractive alternative in this scenario, leveraging the importance of models in the software life cycle, incorporating them as part of the final product through modeling and code generation techniques. As a result, part of the software complexity becomes hidden inside the generators, shielding the developers, reducing errors, increasing the productivity, quality, interoperability and maintainability of the produced assets. In this dissertation is presented the thesis that model-driven development can effectively increase and/or improve software reuse, and that to achieve this goal it must be treated in a consistent way inside a domain engineering process. To demonstrate this thesis, a model-driven software reuse approach is presented, with activities that guide the developer during domain analysis, design and implementation. The results of an evaluation involving three empirical studies are also presented. The studies were performed in both academic and industrial environments, and aimed at determining the viability of the approach and the benefits that can be achieved with the combination of model-driven development and software reuse techniques. The results showed that the approach can bring different benefits to software organizations, such as software reuse quantity and quality improvements, and complexity reduction in product development and configuration tasks.","author":[{"dropping-particle":"","family":"Lucrédio","given":"Daniel","non-dropping-particle":"","parse-names":false,"suffix":""}],"id":"ITEM-1","issued":{"date-parts":[["2009"]]},"page":"277","title":"Uma Abordagem Orientada a Modelos para Reutilização de Software","type":"article-journal"},"uris":["http://www.mendeley.com/documents/?uuid=8b0081d8-6351-4527-9a6b-8a66c0bbb2ec"]}],"mendeley":{"formattedCitation":"(LUCRÉDIO, 2009)","plainTextFormattedCitation":"(LUCRÉDIO, 2009)","previouslyFormattedCitation":"(LUCRÉDIO, 2009)"},"properties":{"noteIndex":0},"schema":"https://github.com/citation-style-language/schema/raw/master/csl-citation.json"}</w:instrText>
-      </w:r>
-      <w:r>
-        <w:rPr>
-          <w:rStyle w:val="Refdenotaderodap"/>
-        </w:rPr>
+        <w:instrText>ADDIN CSL_CITATION {"citationItems":[{"id":"ITEM-1","itemData":{"DOI":"10.1145/130844.130856","ISBN":"0897916212","ISSN":"03600300","PMID":"12890135","abstract":"Software reuse is the process of creating software systems from existing software rather than building software systems from scratch. This simple yet powerful vision was introduced in 1968. Software reuse has, however, failed to become a standard software engineering practice. In an attempt to understand why, researchers have renewed their interest in software reuse and in the obstacles to implementing it. This paper surveys the different approaches to software reuse found in the research literature. It uses a taxonomy to describe and compare the different approaches and make generalizations about the field of software reuse. The taxonomy characterizes each reuse approach in terms of its reusable artifacts and the way these artifacts are abstracted, selected, specialized, and integrated. Abstraction plays a central role in software reuse. Concise and expressive abstractions are essential if software artifacts are to be effectively reused. The effectiveness of a reuse technique can be evaluated in terms of cognitive distance—an intuitive gauge of the intellectual effort required to use the technique. Cognitive distance is reduced in two ways: (1) Higher level abstractions in a reuse technique reduce the effort required to go from the initial concept of a software system to representations in the reuse technique, and (2) automation reduces the effort required to go from abstractions in a reuse technique to an executable implementation. This survey will help answer the following questions: What is software reuse? Why reuse software? What are the different approaches to reusing software? How effective are the different approaches? What is required to implement a software reuse technology? Why is software reuse difficult? What are the open areas for research in software reuse?","author":[{"dropping-particle":"","family":"Krueger","given":"Charles W","non-dropping-particle":"","parse-names":false,"suffix":""}],"container-title":"ACM Computing Surveys","id":"ITEM-1","issue":"2","issued":{"date-parts":[["1992"]]},"page":"131-183","title":"Software reuse","type":"article-journal","volume":"24"},"uris":["http://www.mendeley.com/documents/?uuid=7b473ec7-241c-3ddb-89c8-679eaec2dd16"]}],"mendeley":{"formattedCitation":"(KRUEGER, 1992)","plainTextFormattedCitation":"(KRUEGER, 1992)"},"properties":{"noteIndex":0},"schema":"https://github.com/citation-style-language/schema/raw/master/csl-citation.json"}</w:instrText>
+      </w:r>
+      <w:r>
         <w:fldChar w:fldCharType="separate"/>
       </w:r>
       <w:r>
         <w:rPr>
           <w:noProof/>
         </w:rPr>
-        <w:t>(LUCRÉDIO, 2009)</w:t>
-      </w:r>
-      <w:r>
-        <w:rPr>
-          <w:rStyle w:val="Refdenotaderodap"/>
-        </w:rPr>
+        <w:t>(KRUEGER, 1992)</w:t>
+      </w:r>
+      <w:r>
         <w:fldChar w:fldCharType="end"/>
       </w:r>
       <w:r>
@@ -5720,7 +5730,7 @@
       <w:r>
         <w:t>.</w:t>
       </w:r>
-      <w:ins w:id="83" w:author="glaubergad" w:date="2019-02-23T11:06:00Z">
+      <w:ins w:id="82" w:author="glaubergad" w:date="2019-02-23T11:06:00Z">
         <w:r>
           <w:t xml:space="preserve"> </w:t>
         </w:r>
@@ -5866,7 +5876,19 @@
       </w:r>
       <w:proofErr w:type="gramEnd"/>
       <w:r>
-        <w:t xml:space="preserve"> que essa redução de custo pode não ser tão grande quanto se espera.</w:t>
+        <w:t xml:space="preserve"> que essa redução de custo </w:t>
+      </w:r>
+      <w:r>
+        <w:t>nem sempre é</w:t>
+      </w:r>
+      <w:r>
+        <w:t xml:space="preserve"> tão </w:t>
+      </w:r>
+      <w:r>
+        <w:t>significativa</w:t>
+      </w:r>
+      <w:r>
+        <w:t xml:space="preserve"> quanto se espera.</w:t>
       </w:r>
       <w:r>
         <w:t xml:space="preserve"> </w:t>
@@ -5981,7 +6003,7 @@
         <w:fldChar w:fldCharType="begin" w:fldLock="1"/>
       </w:r>
       <w:r>
-        <w:instrText>ADDIN CSL_CITATION {"citationItems":[{"id":"ITEM-1","itemData":{"ISBN":"9788579361081","abstract":"Fundamentos de engenharia de software","author":[{"dropping-particle":"","family":"Sommerville","given":"Ian","non-dropping-particle":"","parse-names":false,"suffix":""}],"edition":"3","id":"ITEM-1","issued":{"date-parts":[["2013"]]},"number-of-pages":"544","publisher":"Pearson","publisher-place":"Sao Paulo","title":"Engenharia de Software","type":"book"},"uris":["http://www.mendeley.com/documents/?uuid=abad5933-bb49-4964-8a48-1b3bb0acba6c"]}],"mendeley":{"formattedCitation":"(SOMMERVILLE, 2013)","plainTextFormattedCitation":"(SOMMERVILLE, 2013)"},"properties":{"noteIndex":0},"schema":"https://github.com/citation-style-language/schema/raw/master/csl-citation.json"}</w:instrText>
+        <w:instrText>ADDIN CSL_CITATION {"citationItems":[{"id":"ITEM-1","itemData":{"ISBN":"9788579361081","abstract":"Fundamentos de engenharia de software","author":[{"dropping-particle":"","family":"Sommerville","given":"Ian","non-dropping-particle":"","parse-names":false,"suffix":""}],"edition":"3","id":"ITEM-1","issued":{"date-parts":[["2013"]]},"number-of-pages":"544","publisher":"Pearson","publisher-place":"Sao Paulo","title":"Engenharia de Software","type":"book"},"uris":["http://www.mendeley.com/documents/?uuid=abad5933-bb49-4964-8a48-1b3bb0acba6c"]}],"mendeley":{"formattedCitation":"(SOMMERVILLE, 2013)","plainTextFormattedCitation":"(SOMMERVILLE, 2013)","previouslyFormattedCitation":"(SOMMERVILLE, 2013)"},"properties":{"noteIndex":0},"schema":"https://github.com/citation-style-language/schema/raw/master/csl-citation.json"}</w:instrText>
       </w:r>
       <w:r>
         <w:fldChar w:fldCharType="separate"/>
@@ -6077,97 +6099,1331 @@
         <w:t>se tornar oneroso no tocante à manutenção. Estes componentes podem se tornar incompatíveis ao longo do ciclo de evolução do sistema final.</w:t>
       </w:r>
     </w:p>
-    <w:p>
-      <w:pPr>
-        <w:pStyle w:val="PargrafodaLista"/>
-        <w:ind w:left="0"/>
-      </w:pPr>
+    <w:p/>
+    <w:p>
+      <w:pPr>
+        <w:pStyle w:val="Ttulo2"/>
+      </w:pPr>
+      <w:r>
+        <w:t>2.1.2 Técnicas de aplicação de reuso de software</w:t>
+      </w:r>
+    </w:p>
+    <w:p/>
+    <w:p>
+      <w:r>
+        <w:tab/>
+        <w:t>Com a evolução do desenvolvimento de software, foram desenvolvidas várias técnicas para dar suporte ao reuso</w:t>
+      </w:r>
+      <w:r>
+        <w:t>. Definir a abordagem mais apropriada para o desenvolvimento de um sistema</w:t>
+      </w:r>
+      <w:r>
+        <w:t xml:space="preserve"> </w:t>
+      </w:r>
+      <w:r>
+        <w:t xml:space="preserve">depende diretamente dos requisitos funcionais e não </w:t>
+      </w:r>
+      <w:proofErr w:type="gramStart"/>
+      <w:r>
+        <w:t>funcionais, disponibilidade</w:t>
+      </w:r>
+      <w:proofErr w:type="gramEnd"/>
+      <w:r>
+        <w:t xml:space="preserve"> de ativos com possibilidade de reuso e, obviamente, do conhecimento técnico do time de desenvolvimento </w:t>
+      </w:r>
+      <w:r>
+        <w:fldChar w:fldCharType="begin" w:fldLock="1"/>
+      </w:r>
+      <w:r>
+        <w:instrText>ADDIN CSL_CITATION {"citationItems":[{"id":"ITEM-1","itemData":{"ISBN":"9788579361081","abstract":"Fundamentos de engenharia de software","author":[{"dropping-particle":"","family":"Sommerville","given":"Ian","non-dropping-particle":"","parse-names":false,"suffix":""}],"edition":"3","id":"ITEM-1","issued":{"date-parts":[["2013"]]},"number-of-pages":"544","publisher":"Pearson","publisher-place":"Sao Paulo","title":"Engenharia de Software","type":"book"},"uris":["http://www.mendeley.com/documents/?uuid=abad5933-bb49-4964-8a48-1b3bb0acba6c"]}],"mendeley":{"formattedCitation":"(SOMMERVILLE, 2013)","plainTextFormattedCitation":"(SOMMERVILLE, 2013)","previouslyFormattedCitation":"(SOMMERVILLE, 2013)"},"properties":{"noteIndex":0},"schema":"https://github.com/citation-style-language/schema/raw/master/csl-citation.json"}</w:instrText>
+      </w:r>
+      <w:r>
+        <w:fldChar w:fldCharType="separate"/>
+      </w:r>
+      <w:r>
+        <w:rPr>
+          <w:noProof/>
+        </w:rPr>
+        <w:t>(SOMMERVILLE, 2013)</w:t>
+      </w:r>
+      <w:r>
+        <w:fldChar w:fldCharType="end"/>
+      </w:r>
+      <w:r>
+        <w:t>.</w:t>
+      </w:r>
+    </w:p>
+    <w:p>
+      <w:r>
+        <w:tab/>
+        <w:t xml:space="preserve">A </w:t>
+      </w:r>
+      <w:r>
+        <w:t>F</w:t>
+      </w:r>
+      <w:r>
+        <w:t xml:space="preserve">igura 1 exibe algumas das possibilidades de </w:t>
+      </w:r>
+      <w:proofErr w:type="gramStart"/>
+      <w:r>
+        <w:t>implementação</w:t>
+      </w:r>
+      <w:proofErr w:type="gramEnd"/>
+      <w:r>
+        <w:t xml:space="preserve"> de reuso de software. Cada uma dessas possibilidades tem descrição resumida na </w:t>
+      </w:r>
+      <w:r>
+        <w:t>T</w:t>
+      </w:r>
+      <w:r>
+        <w:t xml:space="preserve">abela 1. </w:t>
+      </w:r>
+    </w:p>
+    <w:p>
+      <w:pPr>
+        <w:spacing w:after="160" w:line="240" w:lineRule="auto"/>
+        <w:jc w:val="left"/>
+      </w:pPr>
+      <w:r>
+        <w:br w:type="page"/>
+      </w:r>
+    </w:p>
+    <w:p>
+      <w:pPr>
+        <w:jc w:val="left"/>
+        <w:rPr>
+          <w:sz w:val="20"/>
+          <w:szCs w:val="20"/>
+        </w:rPr>
+      </w:pPr>
+      <w:r>
+        <w:rPr>
+          <w:sz w:val="20"/>
+          <w:szCs w:val="20"/>
+        </w:rPr>
+        <w:lastRenderedPageBreak/>
+        <w:t xml:space="preserve">Figura 1 </w:t>
+      </w:r>
+      <w:r>
+        <w:rPr>
+          <w:sz w:val="20"/>
+          <w:szCs w:val="20"/>
+        </w:rPr>
+        <w:t>–</w:t>
+      </w:r>
+      <w:r>
+        <w:rPr>
+          <w:sz w:val="20"/>
+          <w:szCs w:val="20"/>
+        </w:rPr>
+        <w:t xml:space="preserve"> </w:t>
+      </w:r>
+      <w:r>
+        <w:rPr>
+          <w:sz w:val="20"/>
+          <w:szCs w:val="20"/>
+        </w:rPr>
+        <w:t xml:space="preserve">Técnicas para </w:t>
+      </w:r>
+      <w:proofErr w:type="gramStart"/>
+      <w:r>
+        <w:rPr>
+          <w:sz w:val="20"/>
+          <w:szCs w:val="20"/>
+        </w:rPr>
+        <w:t>implementação</w:t>
+      </w:r>
+      <w:proofErr w:type="gramEnd"/>
+      <w:r>
+        <w:rPr>
+          <w:sz w:val="20"/>
+          <w:szCs w:val="20"/>
+        </w:rPr>
+        <w:t xml:space="preserve"> de Reuso de Software</w:t>
+      </w:r>
+    </w:p>
+    <w:p>
+      <w:pPr>
+        <w:jc w:val="center"/>
+      </w:pPr>
+      <w:r>
+        <w:rPr>
+          <w:noProof/>
+          <w:lang w:eastAsia="pt-BR"/>
+        </w:rPr>
+        <w:drawing>
+          <wp:inline distT="0" distB="0" distL="0" distR="0" wp14:anchorId="03C5C668" wp14:editId="55592F2A">
+            <wp:extent cx="3797925" cy="2068286"/>
+            <wp:effectExtent l="0" t="0" r="0" b="0"/>
+            <wp:docPr id="1" name="Imagem 1"/>
+            <wp:cNvGraphicFramePr>
+              <a:graphicFrameLocks xmlns:a="http://schemas.openxmlformats.org/drawingml/2006/main" noChangeAspect="1"/>
+            </wp:cNvGraphicFramePr>
+            <a:graphic xmlns:a="http://schemas.openxmlformats.org/drawingml/2006/main">
+              <a:graphicData uri="http://schemas.openxmlformats.org/drawingml/2006/picture">
+                <pic:pic xmlns:pic="http://schemas.openxmlformats.org/drawingml/2006/picture">
+                  <pic:nvPicPr>
+                    <pic:cNvPr id="0" name="Picture 1"/>
+                    <pic:cNvPicPr>
+                      <a:picLocks noChangeAspect="1" noChangeArrowheads="1"/>
+                    </pic:cNvPicPr>
+                  </pic:nvPicPr>
+                  <pic:blipFill>
+                    <a:blip r:embed="rId9" cstate="print">
+                      <a:extLst>
+                        <a:ext uri="{28A0092B-C50C-407E-A947-70E740481C1C}">
+                          <a14:useLocalDpi xmlns:a14="http://schemas.microsoft.com/office/drawing/2010/main" val="0"/>
+                        </a:ext>
+                      </a:extLst>
+                    </a:blip>
+                    <a:srcRect/>
+                    <a:stretch>
+                      <a:fillRect/>
+                    </a:stretch>
+                  </pic:blipFill>
+                  <pic:spPr bwMode="auto">
+                    <a:xfrm>
+                      <a:off x="0" y="0"/>
+                      <a:ext cx="3824350" cy="2082677"/>
+                    </a:xfrm>
+                    <a:prstGeom prst="rect">
+                      <a:avLst/>
+                    </a:prstGeom>
+                    <a:noFill/>
+                    <a:ln>
+                      <a:noFill/>
+                    </a:ln>
+                  </pic:spPr>
+                </pic:pic>
+              </a:graphicData>
+            </a:graphic>
+          </wp:inline>
+        </w:drawing>
+      </w:r>
+    </w:p>
+    <w:p>
+      <w:pPr>
+        <w:jc w:val="left"/>
+        <w:rPr>
+          <w:sz w:val="20"/>
+          <w:szCs w:val="20"/>
+        </w:rPr>
+      </w:pPr>
+      <w:r>
+        <w:rPr>
+          <w:sz w:val="20"/>
+          <w:szCs w:val="20"/>
+        </w:rPr>
+        <w:t xml:space="preserve">Fonte: </w:t>
+      </w:r>
+      <w:proofErr w:type="spellStart"/>
+      <w:proofErr w:type="gramStart"/>
+      <w:r>
+        <w:rPr>
+          <w:sz w:val="20"/>
+          <w:szCs w:val="20"/>
+        </w:rPr>
+        <w:t>Sommerville</w:t>
+      </w:r>
+      <w:proofErr w:type="spellEnd"/>
+      <w:r>
+        <w:rPr>
+          <w:sz w:val="20"/>
+          <w:szCs w:val="20"/>
+        </w:rPr>
+        <w:t>(</w:t>
+      </w:r>
+      <w:proofErr w:type="gramEnd"/>
+      <w:r>
+        <w:rPr>
+          <w:sz w:val="20"/>
+          <w:szCs w:val="20"/>
+        </w:rPr>
+        <w:t>2013)</w:t>
+      </w:r>
+    </w:p>
+    <w:p>
+      <w:pPr>
+        <w:jc w:val="left"/>
+        <w:rPr>
+          <w:sz w:val="20"/>
+          <w:szCs w:val="20"/>
+        </w:rPr>
+      </w:pPr>
+    </w:p>
+    <w:p>
+      <w:pPr>
+        <w:rPr>
+          <w:sz w:val="20"/>
+          <w:szCs w:val="20"/>
+        </w:rPr>
+      </w:pPr>
+      <w:r>
+        <w:rPr>
+          <w:sz w:val="20"/>
+          <w:szCs w:val="20"/>
+        </w:rPr>
+        <w:t>Tabela 1 – Descrição de Abordagens de Reúso de Software</w:t>
+      </w:r>
+      <w:r>
+        <w:rPr>
+          <w:sz w:val="20"/>
+          <w:szCs w:val="20"/>
+        </w:rPr>
+        <w:t>.</w:t>
+      </w:r>
+    </w:p>
+    <w:tbl>
+      <w:tblPr>
+        <w:tblStyle w:val="Tabelacomgrade"/>
+        <w:tblW w:w="0" w:type="auto"/>
+        <w:tblLook w:val="04A0" w:firstRow="1" w:lastRow="0" w:firstColumn="1" w:lastColumn="0" w:noHBand="0" w:noVBand="1"/>
+      </w:tblPr>
+      <w:tblGrid>
+        <w:gridCol w:w="2943"/>
+        <w:gridCol w:w="6268"/>
+      </w:tblGrid>
+      <w:tr>
+        <w:tc>
+          <w:tcPr>
+            <w:tcW w:w="2943" w:type="dxa"/>
+            <w:shd w:val="clear" w:color="auto" w:fill="D0CECE" w:themeFill="background2" w:themeFillShade="E6"/>
+          </w:tcPr>
+          <w:p>
+            <w:pPr>
+              <w:jc w:val="center"/>
+              <w:rPr>
+                <w:sz w:val="20"/>
+                <w:szCs w:val="20"/>
+              </w:rPr>
+            </w:pPr>
+            <w:r>
+              <w:rPr>
+                <w:sz w:val="20"/>
+                <w:szCs w:val="20"/>
+              </w:rPr>
+              <w:t>ABORDAGEM</w:t>
+            </w:r>
+          </w:p>
+        </w:tc>
+        <w:tc>
+          <w:tcPr>
+            <w:tcW w:w="6268" w:type="dxa"/>
+            <w:shd w:val="clear" w:color="auto" w:fill="D0CECE" w:themeFill="background2" w:themeFillShade="E6"/>
+          </w:tcPr>
+          <w:p>
+            <w:pPr>
+              <w:jc w:val="center"/>
+              <w:rPr>
+                <w:sz w:val="20"/>
+                <w:szCs w:val="20"/>
+              </w:rPr>
+            </w:pPr>
+            <w:r>
+              <w:rPr>
+                <w:sz w:val="20"/>
+                <w:szCs w:val="20"/>
+              </w:rPr>
+              <w:t>DESCRIÇÃO</w:t>
+            </w:r>
+          </w:p>
+        </w:tc>
+      </w:tr>
+      <w:tr>
+        <w:tc>
+          <w:tcPr>
+            <w:tcW w:w="2943" w:type="dxa"/>
+          </w:tcPr>
+          <w:p>
+            <w:pPr>
+              <w:spacing w:line="240" w:lineRule="auto"/>
+              <w:jc w:val="left"/>
+              <w:rPr>
+                <w:sz w:val="20"/>
+                <w:szCs w:val="20"/>
+              </w:rPr>
+            </w:pPr>
+            <w:r>
+              <w:rPr>
+                <w:sz w:val="20"/>
+                <w:szCs w:val="20"/>
+              </w:rPr>
+              <w:t>Padrões de Arquitetura</w:t>
+            </w:r>
+          </w:p>
+        </w:tc>
+        <w:tc>
+          <w:tcPr>
+            <w:tcW w:w="6268" w:type="dxa"/>
+          </w:tcPr>
+          <w:p>
+            <w:pPr>
+              <w:spacing w:line="240" w:lineRule="auto"/>
+              <w:jc w:val="left"/>
+              <w:rPr>
+                <w:sz w:val="20"/>
+                <w:szCs w:val="20"/>
+              </w:rPr>
+            </w:pPr>
+            <w:r>
+              <w:rPr>
+                <w:sz w:val="20"/>
+                <w:szCs w:val="20"/>
+              </w:rPr>
+              <w:t>Padrões de arquitetura de software que oferecem suporte a tipos comuns de sistemas de aplicação são usados como base de aplicações.</w:t>
+            </w:r>
+          </w:p>
+        </w:tc>
+      </w:tr>
+      <w:tr>
+        <w:tc>
+          <w:tcPr>
+            <w:tcW w:w="2943" w:type="dxa"/>
+          </w:tcPr>
+          <w:p>
+            <w:pPr>
+              <w:spacing w:line="240" w:lineRule="auto"/>
+              <w:jc w:val="left"/>
+              <w:rPr>
+                <w:sz w:val="20"/>
+                <w:szCs w:val="20"/>
+              </w:rPr>
+            </w:pPr>
+            <w:r>
+              <w:rPr>
+                <w:sz w:val="20"/>
+                <w:szCs w:val="20"/>
+              </w:rPr>
+              <w:t>Padrões de Projeto</w:t>
+            </w:r>
+          </w:p>
+        </w:tc>
+        <w:tc>
+          <w:tcPr>
+            <w:tcW w:w="6268" w:type="dxa"/>
+          </w:tcPr>
+          <w:p>
+            <w:pPr>
+              <w:spacing w:line="240" w:lineRule="auto"/>
+              <w:jc w:val="left"/>
+              <w:rPr>
+                <w:sz w:val="20"/>
+                <w:szCs w:val="20"/>
+              </w:rPr>
+            </w:pPr>
+            <w:r>
+              <w:rPr>
+                <w:sz w:val="20"/>
+                <w:szCs w:val="20"/>
+              </w:rPr>
+              <w:t>Abstrações genéricas que ocorrem em todas as aplicações são representadas como padrões de projeto, mostrando os objetos abstratos e concretos e as interações.</w:t>
+            </w:r>
+          </w:p>
+        </w:tc>
+      </w:tr>
+      <w:tr>
+        <w:tc>
+          <w:tcPr>
+            <w:tcW w:w="2943" w:type="dxa"/>
+          </w:tcPr>
+          <w:p>
+            <w:pPr>
+              <w:spacing w:line="240" w:lineRule="auto"/>
+              <w:jc w:val="left"/>
+              <w:rPr>
+                <w:sz w:val="20"/>
+                <w:szCs w:val="20"/>
+              </w:rPr>
+            </w:pPr>
+            <w:r>
+              <w:rPr>
+                <w:sz w:val="20"/>
+                <w:szCs w:val="20"/>
+              </w:rPr>
+              <w:t>Desenvolvimento Baseado em Componentes</w:t>
+            </w:r>
+          </w:p>
+        </w:tc>
+        <w:tc>
+          <w:tcPr>
+            <w:tcW w:w="6268" w:type="dxa"/>
+          </w:tcPr>
+          <w:p>
+            <w:pPr>
+              <w:spacing w:line="240" w:lineRule="auto"/>
+              <w:jc w:val="left"/>
+              <w:rPr>
+                <w:sz w:val="20"/>
+                <w:szCs w:val="20"/>
+              </w:rPr>
+            </w:pPr>
+            <w:r>
+              <w:rPr>
+                <w:sz w:val="20"/>
+                <w:szCs w:val="20"/>
+              </w:rPr>
+              <w:t xml:space="preserve">Sistemas são desenvolvidos através da integração de </w:t>
+            </w:r>
+            <w:r>
+              <w:rPr>
+                <w:sz w:val="20"/>
+                <w:szCs w:val="20"/>
+              </w:rPr>
+              <w:t>c</w:t>
+            </w:r>
+            <w:r>
+              <w:rPr>
+                <w:sz w:val="20"/>
+                <w:szCs w:val="20"/>
+              </w:rPr>
+              <w:t>omponentes (coleções de objetos) que atendem aos</w:t>
+            </w:r>
+            <w:r>
+              <w:rPr>
+                <w:sz w:val="20"/>
+                <w:szCs w:val="20"/>
+              </w:rPr>
+              <w:t xml:space="preserve"> </w:t>
+            </w:r>
+            <w:r>
+              <w:rPr>
+                <w:sz w:val="20"/>
+                <w:szCs w:val="20"/>
+              </w:rPr>
+              <w:t>padrões de modelos e componentes</w:t>
+            </w:r>
+            <w:r>
+              <w:rPr>
+                <w:sz w:val="20"/>
+                <w:szCs w:val="20"/>
+              </w:rPr>
+              <w:t>.</w:t>
+            </w:r>
+          </w:p>
+        </w:tc>
+      </w:tr>
+      <w:tr>
+        <w:tc>
+          <w:tcPr>
+            <w:tcW w:w="2943" w:type="dxa"/>
+          </w:tcPr>
+          <w:p>
+            <w:pPr>
+              <w:spacing w:line="240" w:lineRule="auto"/>
+              <w:jc w:val="left"/>
+              <w:rPr>
+                <w:sz w:val="20"/>
+                <w:szCs w:val="20"/>
+              </w:rPr>
+            </w:pPr>
+            <w:r>
+              <w:rPr>
+                <w:sz w:val="20"/>
+                <w:szCs w:val="20"/>
+              </w:rPr>
+              <w:t>Framework de aplicações</w:t>
+            </w:r>
+          </w:p>
+        </w:tc>
+        <w:tc>
+          <w:tcPr>
+            <w:tcW w:w="6268" w:type="dxa"/>
+          </w:tcPr>
+          <w:p>
+            <w:pPr>
+              <w:spacing w:line="240" w:lineRule="auto"/>
+              <w:jc w:val="left"/>
+              <w:rPr>
+                <w:sz w:val="20"/>
+                <w:szCs w:val="20"/>
+              </w:rPr>
+            </w:pPr>
+            <w:r>
+              <w:rPr>
+                <w:sz w:val="20"/>
+                <w:szCs w:val="20"/>
+              </w:rPr>
+              <w:t>Coleções de classes abstra</w:t>
+            </w:r>
+            <w:r>
+              <w:rPr>
+                <w:sz w:val="20"/>
+                <w:szCs w:val="20"/>
+              </w:rPr>
+              <w:t xml:space="preserve">tas e concretas são adaptadas e </w:t>
+            </w:r>
+            <w:r>
+              <w:rPr>
+                <w:sz w:val="20"/>
+                <w:szCs w:val="20"/>
+              </w:rPr>
+              <w:t>estendidas para criar sistemas de aplicação.</w:t>
+            </w:r>
+          </w:p>
+        </w:tc>
+      </w:tr>
+      <w:tr>
+        <w:tc>
+          <w:tcPr>
+            <w:tcW w:w="2943" w:type="dxa"/>
+          </w:tcPr>
+          <w:p>
+            <w:pPr>
+              <w:spacing w:line="240" w:lineRule="auto"/>
+              <w:jc w:val="left"/>
+              <w:rPr>
+                <w:sz w:val="20"/>
+                <w:szCs w:val="20"/>
+              </w:rPr>
+            </w:pPr>
+            <w:r>
+              <w:rPr>
+                <w:sz w:val="20"/>
+                <w:szCs w:val="20"/>
+              </w:rPr>
+              <w:t>Empacotamento de sistemas legados</w:t>
+            </w:r>
+          </w:p>
+        </w:tc>
+        <w:tc>
+          <w:tcPr>
+            <w:tcW w:w="6268" w:type="dxa"/>
+          </w:tcPr>
+          <w:p>
+            <w:pPr>
+              <w:spacing w:line="240" w:lineRule="auto"/>
+              <w:jc w:val="left"/>
+              <w:rPr>
+                <w:sz w:val="20"/>
+                <w:szCs w:val="20"/>
+              </w:rPr>
+            </w:pPr>
+            <w:r>
+              <w:rPr>
+                <w:sz w:val="20"/>
+                <w:szCs w:val="20"/>
+              </w:rPr>
+              <w:t>Sistemas legados são ‘empacotados’ pela definição de um conjunto de interfaces e acesso</w:t>
+            </w:r>
+            <w:r>
+              <w:rPr>
+                <w:sz w:val="20"/>
+                <w:szCs w:val="20"/>
+              </w:rPr>
+              <w:t xml:space="preserve"> </w:t>
+            </w:r>
+            <w:r>
+              <w:rPr>
+                <w:sz w:val="20"/>
+                <w:szCs w:val="20"/>
+              </w:rPr>
+              <w:t>a esses sistemas legados por meio dessas interfaces.</w:t>
+            </w:r>
+          </w:p>
+        </w:tc>
+      </w:tr>
+      <w:tr>
+        <w:tc>
+          <w:tcPr>
+            <w:tcW w:w="2943" w:type="dxa"/>
+          </w:tcPr>
+          <w:p>
+            <w:pPr>
+              <w:spacing w:line="240" w:lineRule="auto"/>
+              <w:jc w:val="left"/>
+              <w:rPr>
+                <w:sz w:val="20"/>
+                <w:szCs w:val="20"/>
+              </w:rPr>
+            </w:pPr>
+            <w:r>
+              <w:rPr>
+                <w:sz w:val="20"/>
+                <w:szCs w:val="20"/>
+              </w:rPr>
+              <w:t>Sistemas orientados a serviços</w:t>
+            </w:r>
+          </w:p>
+        </w:tc>
+        <w:tc>
+          <w:tcPr>
+            <w:tcW w:w="6268" w:type="dxa"/>
+          </w:tcPr>
+          <w:p>
+            <w:pPr>
+              <w:spacing w:line="240" w:lineRule="auto"/>
+              <w:jc w:val="left"/>
+              <w:rPr>
+                <w:sz w:val="20"/>
+                <w:szCs w:val="20"/>
+              </w:rPr>
+            </w:pPr>
+            <w:r>
+              <w:rPr>
+                <w:sz w:val="20"/>
+                <w:szCs w:val="20"/>
+              </w:rPr>
+              <w:t>Sistemas são desenvolvidos pela ligação de serviços compartilhados, que podem ser fornecidos externamente.</w:t>
+            </w:r>
+          </w:p>
+        </w:tc>
+      </w:tr>
+      <w:tr>
+        <w:tc>
+          <w:tcPr>
+            <w:tcW w:w="2943" w:type="dxa"/>
+          </w:tcPr>
+          <w:p>
+            <w:pPr>
+              <w:spacing w:line="240" w:lineRule="auto"/>
+              <w:jc w:val="left"/>
+              <w:rPr>
+                <w:sz w:val="20"/>
+                <w:szCs w:val="20"/>
+              </w:rPr>
+            </w:pPr>
+            <w:r>
+              <w:rPr>
+                <w:sz w:val="20"/>
+                <w:szCs w:val="20"/>
+              </w:rPr>
+              <w:t>Linhas de produtos de software</w:t>
+            </w:r>
+          </w:p>
+        </w:tc>
+        <w:tc>
+          <w:tcPr>
+            <w:tcW w:w="6268" w:type="dxa"/>
+          </w:tcPr>
+          <w:p>
+            <w:pPr>
+              <w:spacing w:line="240" w:lineRule="auto"/>
+              <w:jc w:val="left"/>
+              <w:rPr>
+                <w:sz w:val="20"/>
+                <w:szCs w:val="20"/>
+              </w:rPr>
+            </w:pPr>
+            <w:r>
+              <w:rPr>
+                <w:sz w:val="20"/>
+                <w:szCs w:val="20"/>
+              </w:rPr>
+              <w:t>Um tipo de aplicação é generalizado em torno de uma arquitetura comum para que esta possa ser adaptada</w:t>
+            </w:r>
+            <w:r>
+              <w:rPr>
+                <w:sz w:val="20"/>
+                <w:szCs w:val="20"/>
+              </w:rPr>
+              <w:t xml:space="preserve"> </w:t>
+            </w:r>
+            <w:r>
+              <w:rPr>
+                <w:sz w:val="20"/>
+                <w:szCs w:val="20"/>
+              </w:rPr>
+              <w:t>para diferentes clientes.</w:t>
+            </w:r>
+          </w:p>
+        </w:tc>
+      </w:tr>
+      <w:tr>
+        <w:tc>
+          <w:tcPr>
+            <w:tcW w:w="2943" w:type="dxa"/>
+          </w:tcPr>
+          <w:p>
+            <w:pPr>
+              <w:spacing w:line="240" w:lineRule="auto"/>
+              <w:jc w:val="left"/>
+              <w:rPr>
+                <w:sz w:val="20"/>
+                <w:szCs w:val="20"/>
+              </w:rPr>
+            </w:pPr>
+            <w:r>
+              <w:rPr>
+                <w:sz w:val="20"/>
+                <w:szCs w:val="20"/>
+              </w:rPr>
+              <w:t>Reúso de produtos COTS</w:t>
+            </w:r>
+          </w:p>
+        </w:tc>
+        <w:tc>
+          <w:tcPr>
+            <w:tcW w:w="6268" w:type="dxa"/>
+          </w:tcPr>
+          <w:p>
+            <w:pPr>
+              <w:spacing w:line="240" w:lineRule="auto"/>
+              <w:jc w:val="left"/>
+              <w:rPr>
+                <w:sz w:val="20"/>
+                <w:szCs w:val="20"/>
+              </w:rPr>
+            </w:pPr>
+            <w:r>
+              <w:rPr>
+                <w:sz w:val="20"/>
+                <w:szCs w:val="20"/>
+              </w:rPr>
+              <w:t>Sistemas são desenvolvidos pela configuração e integração de sistemas de aplicação existentes.</w:t>
+            </w:r>
+          </w:p>
+        </w:tc>
+      </w:tr>
+      <w:tr>
+        <w:tc>
+          <w:tcPr>
+            <w:tcW w:w="2943" w:type="dxa"/>
+          </w:tcPr>
+          <w:p>
+            <w:pPr>
+              <w:spacing w:line="240" w:lineRule="auto"/>
+              <w:jc w:val="left"/>
+              <w:rPr>
+                <w:sz w:val="20"/>
+                <w:szCs w:val="20"/>
+              </w:rPr>
+            </w:pPr>
+            <w:r>
+              <w:rPr>
+                <w:sz w:val="20"/>
+                <w:szCs w:val="20"/>
+              </w:rPr>
+              <w:t>Sistemas de ERP</w:t>
+            </w:r>
+          </w:p>
+        </w:tc>
+        <w:tc>
+          <w:tcPr>
+            <w:tcW w:w="6268" w:type="dxa"/>
+          </w:tcPr>
+          <w:p>
+            <w:pPr>
+              <w:spacing w:line="240" w:lineRule="auto"/>
+              <w:jc w:val="left"/>
+              <w:rPr>
+                <w:sz w:val="20"/>
+                <w:szCs w:val="20"/>
+              </w:rPr>
+            </w:pPr>
+            <w:r>
+              <w:rPr>
+                <w:sz w:val="20"/>
+                <w:szCs w:val="20"/>
+              </w:rPr>
+              <w:t>Sistemas de grande porte que sintetizam a funcionalidade e as regras de negócios genéricos são configurados</w:t>
+            </w:r>
+            <w:r>
+              <w:rPr>
+                <w:sz w:val="20"/>
+                <w:szCs w:val="20"/>
+              </w:rPr>
+              <w:t xml:space="preserve"> </w:t>
+            </w:r>
+            <w:r>
+              <w:rPr>
+                <w:sz w:val="20"/>
+                <w:szCs w:val="20"/>
+              </w:rPr>
+              <w:t>para uma organização</w:t>
+            </w:r>
+          </w:p>
+        </w:tc>
+      </w:tr>
+      <w:tr>
+        <w:tc>
+          <w:tcPr>
+            <w:tcW w:w="2943" w:type="dxa"/>
+          </w:tcPr>
+          <w:p>
+            <w:pPr>
+              <w:spacing w:line="240" w:lineRule="auto"/>
+              <w:jc w:val="left"/>
+              <w:rPr>
+                <w:sz w:val="20"/>
+                <w:szCs w:val="20"/>
+              </w:rPr>
+            </w:pPr>
+            <w:r>
+              <w:rPr>
+                <w:sz w:val="20"/>
+                <w:szCs w:val="20"/>
+              </w:rPr>
+              <w:t>Aplicações verticais configuráveis</w:t>
+            </w:r>
+          </w:p>
+        </w:tc>
+        <w:tc>
+          <w:tcPr>
+            <w:tcW w:w="6268" w:type="dxa"/>
+          </w:tcPr>
+          <w:p>
+            <w:pPr>
+              <w:spacing w:line="240" w:lineRule="auto"/>
+              <w:jc w:val="left"/>
+              <w:rPr>
+                <w:sz w:val="20"/>
+                <w:szCs w:val="20"/>
+              </w:rPr>
+            </w:pPr>
+            <w:r>
+              <w:rPr>
+                <w:sz w:val="20"/>
+                <w:szCs w:val="20"/>
+              </w:rPr>
+              <w:t>Sistemas genéricos são projetados para poder ser configurados para as necessidades dos clientes de sistemas</w:t>
+            </w:r>
+            <w:r>
+              <w:rPr>
+                <w:sz w:val="20"/>
+                <w:szCs w:val="20"/>
+              </w:rPr>
+              <w:t xml:space="preserve"> </w:t>
+            </w:r>
+            <w:r>
+              <w:rPr>
+                <w:sz w:val="20"/>
+                <w:szCs w:val="20"/>
+              </w:rPr>
+              <w:t>específicos</w:t>
+            </w:r>
+          </w:p>
+        </w:tc>
+      </w:tr>
+      <w:tr>
+        <w:tc>
+          <w:tcPr>
+            <w:tcW w:w="2943" w:type="dxa"/>
+          </w:tcPr>
+          <w:p>
+            <w:pPr>
+              <w:spacing w:line="240" w:lineRule="auto"/>
+              <w:jc w:val="left"/>
+              <w:rPr>
+                <w:sz w:val="20"/>
+                <w:szCs w:val="20"/>
+              </w:rPr>
+            </w:pPr>
+            <w:r>
+              <w:rPr>
+                <w:sz w:val="20"/>
+                <w:szCs w:val="20"/>
+              </w:rPr>
+              <w:t>Bibliotecas de programas</w:t>
+            </w:r>
+          </w:p>
+        </w:tc>
+        <w:tc>
+          <w:tcPr>
+            <w:tcW w:w="6268" w:type="dxa"/>
+          </w:tcPr>
+          <w:p>
+            <w:pPr>
+              <w:spacing w:line="240" w:lineRule="auto"/>
+              <w:jc w:val="left"/>
+              <w:rPr>
+                <w:sz w:val="20"/>
+                <w:szCs w:val="20"/>
+              </w:rPr>
+            </w:pPr>
+            <w:r>
+              <w:rPr>
+                <w:sz w:val="20"/>
+                <w:szCs w:val="20"/>
+              </w:rPr>
+              <w:t xml:space="preserve">Bibliotecas de classe e funções que </w:t>
+            </w:r>
+            <w:proofErr w:type="gramStart"/>
+            <w:r>
+              <w:rPr>
+                <w:sz w:val="20"/>
+                <w:szCs w:val="20"/>
+              </w:rPr>
+              <w:t>implementam</w:t>
+            </w:r>
+            <w:proofErr w:type="gramEnd"/>
+            <w:r>
+              <w:rPr>
+                <w:sz w:val="20"/>
+                <w:szCs w:val="20"/>
+              </w:rPr>
+              <w:t xml:space="preserve"> abstrações comumente usadas são disponibilizadas para</w:t>
+            </w:r>
+            <w:r>
+              <w:rPr>
+                <w:sz w:val="20"/>
+                <w:szCs w:val="20"/>
+              </w:rPr>
+              <w:t xml:space="preserve"> </w:t>
+            </w:r>
+            <w:proofErr w:type="spellStart"/>
+            <w:r>
+              <w:rPr>
+                <w:sz w:val="20"/>
+                <w:szCs w:val="20"/>
+              </w:rPr>
+              <w:t>reúso</w:t>
+            </w:r>
+            <w:proofErr w:type="spellEnd"/>
+            <w:r>
+              <w:rPr>
+                <w:sz w:val="20"/>
+                <w:szCs w:val="20"/>
+              </w:rPr>
+              <w:t>.</w:t>
+            </w:r>
+          </w:p>
+        </w:tc>
+      </w:tr>
+      <w:tr>
+        <w:tc>
+          <w:tcPr>
+            <w:tcW w:w="2943" w:type="dxa"/>
+          </w:tcPr>
+          <w:p>
+            <w:pPr>
+              <w:spacing w:line="240" w:lineRule="auto"/>
+              <w:jc w:val="left"/>
+              <w:rPr>
+                <w:sz w:val="20"/>
+                <w:szCs w:val="20"/>
+              </w:rPr>
+            </w:pPr>
+            <w:r>
+              <w:rPr>
+                <w:sz w:val="20"/>
+                <w:szCs w:val="20"/>
+              </w:rPr>
+              <w:t>Engenharia dirigida a modelos</w:t>
+            </w:r>
+          </w:p>
+        </w:tc>
+        <w:tc>
+          <w:tcPr>
+            <w:tcW w:w="6268" w:type="dxa"/>
+          </w:tcPr>
+          <w:p>
+            <w:pPr>
+              <w:autoSpaceDE w:val="0"/>
+              <w:autoSpaceDN w:val="0"/>
+              <w:adjustRightInd w:val="0"/>
+              <w:spacing w:line="240" w:lineRule="auto"/>
+              <w:jc w:val="left"/>
+              <w:rPr>
+                <w:sz w:val="20"/>
+                <w:szCs w:val="20"/>
+              </w:rPr>
+            </w:pPr>
+            <w:r>
+              <w:rPr>
+                <w:rFonts w:ascii="MyriadPro-LightSemiCn" w:hAnsi="MyriadPro-LightSemiCn" w:cs="MyriadPro-LightSemiCn"/>
+                <w:sz w:val="18"/>
+                <w:szCs w:val="18"/>
+              </w:rPr>
+              <w:t xml:space="preserve">O software é representado como modelos de domínio e modelos de </w:t>
+            </w:r>
+            <w:proofErr w:type="gramStart"/>
+            <w:r>
+              <w:rPr>
+                <w:rFonts w:ascii="MyriadPro-LightSemiCn" w:hAnsi="MyriadPro-LightSemiCn" w:cs="MyriadPro-LightSemiCn"/>
+                <w:sz w:val="18"/>
+                <w:szCs w:val="18"/>
+              </w:rPr>
+              <w:t>implementação</w:t>
+            </w:r>
+            <w:proofErr w:type="gramEnd"/>
+            <w:r>
+              <w:rPr>
+                <w:rFonts w:ascii="MyriadPro-LightSemiCn" w:hAnsi="MyriadPro-LightSemiCn" w:cs="MyriadPro-LightSemiCn"/>
+                <w:sz w:val="18"/>
+                <w:szCs w:val="18"/>
+              </w:rPr>
+              <w:t xml:space="preserve"> independentes. O</w:t>
+            </w:r>
+            <w:r>
+              <w:rPr>
+                <w:rFonts w:ascii="MyriadPro-LightSemiCn" w:hAnsi="MyriadPro-LightSemiCn" w:cs="MyriadPro-LightSemiCn"/>
+                <w:sz w:val="18"/>
+                <w:szCs w:val="18"/>
+              </w:rPr>
+              <w:t xml:space="preserve"> </w:t>
+            </w:r>
+            <w:r>
+              <w:rPr>
+                <w:rFonts w:ascii="MyriadPro-LightSemiCn" w:hAnsi="MyriadPro-LightSemiCn" w:cs="MyriadPro-LightSemiCn"/>
+                <w:sz w:val="18"/>
+                <w:szCs w:val="18"/>
+              </w:rPr>
+              <w:t>código é gerado a partir desses modelos.</w:t>
+            </w:r>
+          </w:p>
+        </w:tc>
+      </w:tr>
+      <w:tr>
+        <w:tc>
+          <w:tcPr>
+            <w:tcW w:w="2943" w:type="dxa"/>
+          </w:tcPr>
+          <w:p>
+            <w:pPr>
+              <w:spacing w:line="240" w:lineRule="auto"/>
+              <w:jc w:val="left"/>
+              <w:rPr>
+                <w:sz w:val="20"/>
+                <w:szCs w:val="20"/>
+              </w:rPr>
+            </w:pPr>
+            <w:r>
+              <w:rPr>
+                <w:sz w:val="20"/>
+                <w:szCs w:val="20"/>
+              </w:rPr>
+              <w:t>Geradores de programas</w:t>
+            </w:r>
+          </w:p>
+        </w:tc>
+        <w:tc>
+          <w:tcPr>
+            <w:tcW w:w="6268" w:type="dxa"/>
+          </w:tcPr>
+          <w:p>
+            <w:pPr>
+              <w:spacing w:line="240" w:lineRule="auto"/>
+              <w:jc w:val="left"/>
+              <w:rPr>
+                <w:sz w:val="20"/>
+                <w:szCs w:val="20"/>
+              </w:rPr>
+            </w:pPr>
+            <w:r>
+              <w:rPr>
+                <w:sz w:val="20"/>
+                <w:szCs w:val="20"/>
+              </w:rPr>
+              <w:t>Um sistema gerador incorpora o conhecimento de um tipo de aplicação, e é usado para gerar sistemas nesse</w:t>
+            </w:r>
+            <w:r>
+              <w:rPr>
+                <w:sz w:val="20"/>
+                <w:szCs w:val="20"/>
+              </w:rPr>
+              <w:t xml:space="preserve"> </w:t>
+            </w:r>
+            <w:r>
+              <w:rPr>
+                <w:sz w:val="20"/>
+                <w:szCs w:val="20"/>
+              </w:rPr>
+              <w:t>domínio a partir de um modelo de sistema fornecido pelo usuário.</w:t>
+            </w:r>
+          </w:p>
+        </w:tc>
+      </w:tr>
+      <w:tr>
+        <w:tc>
+          <w:tcPr>
+            <w:tcW w:w="2943" w:type="dxa"/>
+          </w:tcPr>
+          <w:p>
+            <w:pPr>
+              <w:spacing w:line="240" w:lineRule="auto"/>
+              <w:jc w:val="left"/>
+              <w:rPr>
+                <w:sz w:val="20"/>
+                <w:szCs w:val="20"/>
+              </w:rPr>
+            </w:pPr>
+            <w:r>
+              <w:rPr>
+                <w:sz w:val="20"/>
+                <w:szCs w:val="20"/>
+              </w:rPr>
+              <w:t>Desenvolvimento de software orientado a aspectos</w:t>
+            </w:r>
+          </w:p>
+        </w:tc>
+        <w:tc>
+          <w:tcPr>
+            <w:tcW w:w="6268" w:type="dxa"/>
+          </w:tcPr>
+          <w:p>
+            <w:pPr>
+              <w:spacing w:line="240" w:lineRule="auto"/>
+              <w:jc w:val="left"/>
+              <w:rPr>
+                <w:sz w:val="20"/>
+                <w:szCs w:val="20"/>
+              </w:rPr>
+            </w:pPr>
+            <w:r>
+              <w:rPr>
+                <w:sz w:val="20"/>
+                <w:szCs w:val="20"/>
+              </w:rPr>
+              <w:t>Quando um programa é compilado, os componentes compartilhados são integrados em uma aplicação em diferentes locais.</w:t>
+            </w:r>
+          </w:p>
+        </w:tc>
+      </w:tr>
+    </w:tbl>
+    <w:p>
+      <w:pPr>
+        <w:rPr>
+          <w:sz w:val="20"/>
+          <w:szCs w:val="20"/>
+        </w:rPr>
+      </w:pPr>
+      <w:r>
+        <w:rPr>
+          <w:sz w:val="20"/>
+          <w:szCs w:val="20"/>
+        </w:rPr>
+        <w:t xml:space="preserve">Fonte: </w:t>
+      </w:r>
+      <w:proofErr w:type="spellStart"/>
+      <w:r>
+        <w:rPr>
+          <w:sz w:val="20"/>
+          <w:szCs w:val="20"/>
+        </w:rPr>
+        <w:t>Sommerville</w:t>
+      </w:r>
+      <w:proofErr w:type="spellEnd"/>
+      <w:r>
+        <w:rPr>
+          <w:sz w:val="20"/>
+          <w:szCs w:val="20"/>
+        </w:rPr>
+        <w:t xml:space="preserve"> (2013).</w:t>
+      </w:r>
+    </w:p>
+    <w:p>
+      <w:pPr>
+        <w:spacing w:after="160" w:line="240" w:lineRule="auto"/>
+        <w:jc w:val="left"/>
+      </w:pPr>
+      <w:r>
+        <w:br w:type="page"/>
+      </w:r>
+    </w:p>
+    <w:p>
+      <w:r>
+        <w:lastRenderedPageBreak/>
+        <w:tab/>
+        <w:t>Não faz parte do escopo deste trabalho esgotar o assunto de engenhar</w:t>
+      </w:r>
+      <w:r>
+        <w:t>ia de software ba</w:t>
+      </w:r>
+      <w:r>
+        <w:t xml:space="preserve">seada em reuso, mas será enfatizada a abordagem de </w:t>
+      </w:r>
+      <w:r>
+        <w:t xml:space="preserve">geração de programas, </w:t>
+      </w:r>
+      <w:r>
+        <w:t>aplicada</w:t>
+      </w:r>
+      <w:r>
+        <w:t xml:space="preserve"> no desenvolvimento do gerador de dashboards.</w:t>
+      </w:r>
+    </w:p>
+    <w:p/>
+    <w:p>
+      <w:pPr>
+        <w:pStyle w:val="Ttulo2"/>
+      </w:pPr>
+      <w:r>
+        <w:t>2.1.</w:t>
+      </w:r>
+      <w:r>
+        <w:t>3</w:t>
+      </w:r>
+      <w:r>
+        <w:t xml:space="preserve"> </w:t>
+      </w:r>
+      <w:r>
+        <w:t>Geração de Programas</w:t>
+      </w:r>
+    </w:p>
+    <w:p/>
+    <w:p>
+      <w:r>
+        <w:tab/>
+      </w:r>
+      <w:bookmarkStart w:id="83" w:name="_GoBack"/>
+      <w:bookmarkEnd w:id="83"/>
+    </w:p>
+    <w:p>
+      <w:pPr>
+        <w:pStyle w:val="Ttulo2"/>
+      </w:pPr>
+      <w:bookmarkStart w:id="84" w:name="_Toc30939376"/>
+      <w:r>
+        <w:t xml:space="preserve">2.3 Motores de </w:t>
+      </w:r>
+      <w:r>
+        <w:t xml:space="preserve">gabarito </w:t>
+      </w:r>
+      <w:r>
+        <w:t>(</w:t>
+      </w:r>
+      <w:proofErr w:type="spellStart"/>
+      <w:r>
+        <w:t>Template</w:t>
+      </w:r>
+      <w:proofErr w:type="spellEnd"/>
+      <w:r>
+        <w:t xml:space="preserve"> </w:t>
+      </w:r>
+      <w:proofErr w:type="spellStart"/>
+      <w:r>
+        <w:t>Engines</w:t>
+      </w:r>
+      <w:proofErr w:type="spellEnd"/>
+      <w:r>
+        <w:t>)</w:t>
+      </w:r>
+      <w:bookmarkEnd w:id="84"/>
     </w:p>
     <w:p>
       <w:pPr>
         <w:pStyle w:val="Ttulo3"/>
       </w:pPr>
-      <w:bookmarkStart w:id="84" w:name="_Toc30939375"/>
-      <w:r>
-        <w:t>2.</w:t>
-      </w:r>
-      <w:r>
-        <w:t>1.2</w:t>
-      </w:r>
-      <w:r>
-        <w:t xml:space="preserve"> Geração de Código</w:t>
-      </w:r>
-      <w:bookmarkEnd w:id="84"/>
-    </w:p>
-    <w:p/>
-    <w:p/>
-    <w:p/>
-    <w:p>
-      <w:pPr>
-        <w:pStyle w:val="Ttulo2"/>
-      </w:pPr>
-      <w:bookmarkStart w:id="85" w:name="_Toc30939376"/>
-      <w:r>
-        <w:t xml:space="preserve">2.3 Motores de </w:t>
-      </w:r>
-      <w:r>
-        <w:t xml:space="preserve">gabarito </w:t>
-      </w:r>
-      <w:r>
-        <w:t>(</w:t>
-      </w:r>
-      <w:proofErr w:type="spellStart"/>
-      <w:r>
-        <w:t>Template</w:t>
-      </w:r>
-      <w:proofErr w:type="spellEnd"/>
-      <w:r>
-        <w:t xml:space="preserve"> </w:t>
-      </w:r>
-      <w:proofErr w:type="spellStart"/>
-      <w:r>
-        <w:t>Engines</w:t>
-      </w:r>
-      <w:proofErr w:type="spellEnd"/>
-      <w:r>
-        <w:t>)</w:t>
+      <w:bookmarkStart w:id="85" w:name="_Toc30939377"/>
+      <w:r>
+        <w:t xml:space="preserve">2.3.1 </w:t>
+      </w:r>
+      <w:del w:id="86" w:author="glaubergad" w:date="2019-03-04T20:25:00Z">
+        <w:r>
+          <w:delText>3</w:delText>
+        </w:r>
+      </w:del>
+      <w:r>
+        <w:t xml:space="preserve">Apache </w:t>
+      </w:r>
+      <w:proofErr w:type="spellStart"/>
+      <w:r>
+        <w:t>Velocity</w:t>
       </w:r>
       <w:bookmarkEnd w:id="85"/>
+      <w:proofErr w:type="spellEnd"/>
     </w:p>
     <w:p>
       <w:pPr>
         <w:pStyle w:val="Ttulo3"/>
       </w:pPr>
-      <w:bookmarkStart w:id="86" w:name="_Toc30939377"/>
-      <w:r>
-        <w:t xml:space="preserve">2.3.1 </w:t>
-      </w:r>
       <w:del w:id="87" w:author="glaubergad" w:date="2019-03-04T20:25:00Z">
         <w:r>
           <w:delText>3</w:delText>
         </w:r>
       </w:del>
-      <w:r>
-        <w:t xml:space="preserve">Apache </w:t>
-      </w:r>
-      <w:proofErr w:type="spellStart"/>
-      <w:r>
-        <w:t>Velocity</w:t>
-      </w:r>
-      <w:bookmarkEnd w:id="86"/>
-      <w:proofErr w:type="spellEnd"/>
-    </w:p>
-    <w:p>
-      <w:pPr>
-        <w:pStyle w:val="Ttulo3"/>
-      </w:pPr>
-      <w:del w:id="88" w:author="glaubergad" w:date="2019-03-04T20:25:00Z">
-        <w:r>
-          <w:delText>3</w:delText>
-        </w:r>
-      </w:del>
-      <w:bookmarkStart w:id="89" w:name="_Toc30939378"/>
-      <w:ins w:id="90" w:author="glaubergad" w:date="2019-03-04T20:25:00Z">
+      <w:bookmarkStart w:id="88" w:name="_Toc30939378"/>
+      <w:ins w:id="89" w:author="glaubergad" w:date="2019-03-04T20:25:00Z">
         <w:r>
           <w:t>2</w:t>
         </w:r>
@@ -6179,7 +7435,7 @@
       <w:r>
         <w:t>Freemarker</w:t>
       </w:r>
-      <w:bookmarkEnd w:id="89"/>
+      <w:bookmarkEnd w:id="88"/>
       <w:proofErr w:type="spellEnd"/>
     </w:p>
     <w:p>
@@ -6208,7 +7464,6 @@
         </w:rPr>
       </w:pPr>
       <w:r>
-        <w:lastRenderedPageBreak/>
         <w:br w:type="page"/>
       </w:r>
     </w:p>
@@ -6216,7 +7471,7 @@
       <w:pPr>
         <w:pStyle w:val="Ttulo1"/>
       </w:pPr>
-      <w:bookmarkStart w:id="91" w:name="_Toc30939379"/>
+      <w:bookmarkStart w:id="90" w:name="_Toc30939379"/>
       <w:proofErr w:type="gramStart"/>
       <w:r>
         <w:lastRenderedPageBreak/>
@@ -6226,7 +7481,7 @@
       <w:r>
         <w:t xml:space="preserve"> do Protótipo</w:t>
       </w:r>
-      <w:bookmarkEnd w:id="91"/>
+      <w:bookmarkEnd w:id="90"/>
     </w:p>
     <w:p>
       <w:pPr>
@@ -6242,7 +7497,7 @@
         <w:pStyle w:val="Ttulo2"/>
         <w:ind w:left="6"/>
       </w:pPr>
-      <w:bookmarkStart w:id="92" w:name="_Toc30939380"/>
+      <w:bookmarkStart w:id="91" w:name="_Toc30939380"/>
       <w:proofErr w:type="gramStart"/>
       <w:r>
         <w:t>3.1 - Descrição</w:t>
@@ -6251,7 +7506,7 @@
       <w:r>
         <w:t xml:space="preserve"> Geral</w:t>
       </w:r>
-      <w:bookmarkEnd w:id="92"/>
+      <w:bookmarkEnd w:id="91"/>
     </w:p>
     <w:p>
       <w:r>
@@ -6279,7 +7534,7 @@
       <w:r>
         <w:t xml:space="preserve"> permite gerar um Dashboard contendo uma tabela e 3 tipos de gráficos</w:t>
       </w:r>
-      <w:ins w:id="93" w:author="glaubergad" w:date="2019-03-04T20:26:00Z">
+      <w:ins w:id="92" w:author="glaubergad" w:date="2019-03-04T20:26:00Z">
         <w:r>
           <w:t>, sendo 1 gráfico de área, 1 gráfico de barras e 1 gráfico pizza</w:t>
         </w:r>
@@ -6343,7 +7598,7 @@
         </w:numPr>
         <w:ind w:left="993"/>
         <w:rPr>
-          <w:ins w:id="94" w:author="glaubergad" w:date="2019-03-04T20:28:00Z"/>
+          <w:ins w:id="93" w:author="glaubergad" w:date="2019-03-04T20:28:00Z"/>
         </w:rPr>
       </w:pPr>
       <w:r>
@@ -6359,12 +7614,12 @@
       <w:r>
         <w:t xml:space="preserve"> </w:t>
       </w:r>
-      <w:ins w:id="95" w:author="glaubergad" w:date="2019-03-04T20:27:00Z">
+      <w:ins w:id="94" w:author="glaubergad" w:date="2019-03-04T20:27:00Z">
         <w:r>
           <w:t>captura a primeira linha do arquivo fonte de dados, considerando que esta traga os nomes dos atributos contidos</w:t>
         </w:r>
       </w:ins>
-      <w:del w:id="96" w:author="glaubergad" w:date="2019-03-04T20:28:00Z">
+      <w:del w:id="95" w:author="glaubergad" w:date="2019-03-04T20:28:00Z">
         <w:r>
           <w:delText>lista os atributos obtidos a fim de que o usuário possa selecionar quais deles serão usados como dimensões</w:delText>
         </w:r>
@@ -6382,7 +7637,7 @@
         </w:numPr>
         <w:ind w:left="993"/>
       </w:pPr>
-      <w:ins w:id="97" w:author="glaubergad" w:date="2019-03-04T20:28:00Z">
+      <w:ins w:id="96" w:author="glaubergad" w:date="2019-03-04T20:28:00Z">
         <w:r>
           <w:t xml:space="preserve">O usuário especifica o domínio (eixo X) e a </w:t>
         </w:r>
@@ -6395,7 +7650,7 @@
           <w:t>Eixo Y) de cada tipo de gráfico</w:t>
         </w:r>
       </w:ins>
-      <w:ins w:id="98" w:author="glaubergad" w:date="2019-03-04T20:29:00Z">
+      <w:ins w:id="97" w:author="glaubergad" w:date="2019-03-04T20:29:00Z">
         <w:r>
           <w:t>, bem como o título e as etiquetas dos atributos de domínio e imagem;</w:t>
         </w:r>
@@ -6410,10 +7665,10 @@
         </w:numPr>
         <w:ind w:left="993"/>
         <w:rPr>
-          <w:del w:id="99" w:author="glaubergad" w:date="2019-03-04T20:29:00Z"/>
-        </w:rPr>
-      </w:pPr>
-      <w:del w:id="100" w:author="glaubergad" w:date="2019-03-04T20:29:00Z">
+          <w:del w:id="98" w:author="glaubergad" w:date="2019-03-04T20:29:00Z"/>
+        </w:rPr>
+      </w:pPr>
+      <w:del w:id="99" w:author="glaubergad" w:date="2019-03-04T20:29:00Z">
         <w:r>
           <w:delText>O usuário especifica o título do Dashboard e as etiquetas dos atributos a serem exibidas;</w:delText>
         </w:r>
@@ -6533,7 +7788,7 @@
       <w:pPr>
         <w:pStyle w:val="Ttulo2"/>
       </w:pPr>
-      <w:bookmarkStart w:id="101" w:name="_Toc30939381"/>
+      <w:bookmarkStart w:id="100" w:name="_Toc30939381"/>
       <w:proofErr w:type="gramStart"/>
       <w:r>
         <w:t>3.2 Descrição</w:t>
@@ -6542,7 +7797,7 @@
       <w:r>
         <w:t xml:space="preserve"> das Etapas de Desenvolvimento</w:t>
       </w:r>
-      <w:bookmarkEnd w:id="101"/>
+      <w:bookmarkEnd w:id="100"/>
     </w:p>
     <w:p>
       <w:r>
@@ -6629,7 +7884,7 @@
       <w:pPr>
         <w:pStyle w:val="Ttulo2"/>
       </w:pPr>
-      <w:bookmarkStart w:id="102" w:name="_Toc30939382"/>
+      <w:bookmarkStart w:id="101" w:name="_Toc30939382"/>
       <w:proofErr w:type="gramStart"/>
       <w:r>
         <w:t>3.3 – Levantamento</w:t>
@@ -6638,19 +7893,19 @@
       <w:r>
         <w:t xml:space="preserve"> dos Requisitos</w:t>
       </w:r>
-      <w:bookmarkEnd w:id="102"/>
+      <w:bookmarkEnd w:id="101"/>
     </w:p>
     <w:p>
       <w:r>
         <w:tab/>
         <w:t xml:space="preserve">A aplicação produzida neste trabalho, a partir das especificações de entrada, será capaz de </w:t>
       </w:r>
-      <w:del w:id="103" w:author="glaubergad" w:date="2019-03-04T20:30:00Z">
+      <w:del w:id="102" w:author="glaubergad" w:date="2019-03-04T20:30:00Z">
         <w:r>
           <w:delText xml:space="preserve">produzir </w:delText>
         </w:r>
       </w:del>
-      <w:ins w:id="104" w:author="glaubergad" w:date="2019-03-04T20:30:00Z">
+      <w:ins w:id="103" w:author="glaubergad" w:date="2019-03-04T20:30:00Z">
         <w:r>
           <w:t xml:space="preserve">gerar </w:t>
         </w:r>
@@ -7269,7 +8524,7 @@
               <w:t>8</w:t>
             </w:r>
             <w:proofErr w:type="gramEnd"/>
-            <w:del w:id="105" w:author="glaubergad" w:date="2019-03-04T20:31:00Z">
+            <w:del w:id="104" w:author="glaubergad" w:date="2019-03-04T20:31:00Z">
               <w:r>
                 <w:delText xml:space="preserve"> SE</w:delText>
               </w:r>
@@ -7460,12 +8715,12 @@
       <w:pPr>
         <w:pStyle w:val="Ttulo2"/>
       </w:pPr>
-      <w:bookmarkStart w:id="106" w:name="_Toc30939383"/>
+      <w:bookmarkStart w:id="105" w:name="_Toc30939383"/>
       <w:r>
         <w:lastRenderedPageBreak/>
         <w:t>3.4 – Casos de Uso</w:t>
       </w:r>
-      <w:bookmarkEnd w:id="106"/>
+      <w:bookmarkEnd w:id="105"/>
       <w:r>
         <w:tab/>
       </w:r>
@@ -7486,7 +8741,7 @@
           <w:lang w:eastAsia="pt-BR"/>
         </w:rPr>
         <w:drawing>
-          <wp:inline distT="0" distB="0" distL="0" distR="0" wp14:anchorId="5BA4D4F1" wp14:editId="5D8A1311">
+          <wp:inline distT="0" distB="0" distL="0" distR="0" wp14:anchorId="59733E9D" wp14:editId="3535FD81">
             <wp:extent cx="4510975" cy="2300990"/>
             <wp:effectExtent l="0" t="0" r="0" b="0"/>
             <wp:docPr id="2" name="Imagem 2"/>
@@ -7501,7 +8756,7 @@
                     <pic:cNvPicPr/>
                   </pic:nvPicPr>
                   <pic:blipFill>
-                    <a:blip r:embed="rId9" cstate="print">
+                    <a:blip r:embed="rId10" cstate="print">
                       <a:extLst>
                         <a:ext uri="{28A0092B-C50C-407E-A947-70E740481C1C}">
                           <a14:useLocalDpi xmlns:a14="http://schemas.microsoft.com/office/drawing/2010/main" val="0"/>
@@ -7778,7 +9033,7 @@
       </w:tr>
       <w:tr>
         <w:trPr>
-          <w:del w:id="107" w:author="glaubergad" w:date="2019-03-04T20:32:00Z"/>
+          <w:del w:id="106" w:author="glaubergad" w:date="2019-03-04T20:32:00Z"/>
         </w:trPr>
         <w:tc>
           <w:tcPr>
@@ -7789,11 +9044,11 @@
             <w:pPr>
               <w:jc w:val="left"/>
               <w:rPr>
-                <w:del w:id="108" w:author="glaubergad" w:date="2019-03-04T20:32:00Z"/>
+                <w:del w:id="107" w:author="glaubergad" w:date="2019-03-04T20:32:00Z"/>
                 <w:color w:val="000000" w:themeColor="text1"/>
               </w:rPr>
             </w:pPr>
-            <w:del w:id="109" w:author="glaubergad" w:date="2019-02-23T11:28:00Z">
+            <w:del w:id="108" w:author="glaubergad" w:date="2019-02-23T11:28:00Z">
               <w:r>
                 <w:rPr>
                   <w:color w:val="000000" w:themeColor="text1"/>
@@ -7811,10 +9066,10 @@
             <w:pPr>
               <w:jc w:val="left"/>
               <w:rPr>
-                <w:del w:id="110" w:author="glaubergad" w:date="2019-03-04T20:32:00Z"/>
+                <w:del w:id="109" w:author="glaubergad" w:date="2019-03-04T20:32:00Z"/>
               </w:rPr>
             </w:pPr>
-            <w:del w:id="111" w:author="glaubergad" w:date="2019-02-23T11:28:00Z">
+            <w:del w:id="110" w:author="glaubergad" w:date="2019-02-23T11:28:00Z">
               <w:r>
                 <w:delText>O desempenho da geração do Dashboard deve ser alto. O tempo de geração do arquivo destino não deve exceder 30 segundos.</w:delText>
               </w:r>
@@ -7824,7 +9079,7 @@
       </w:tr>
       <w:tr>
         <w:trPr>
-          <w:del w:id="112" w:author="glaubergad" w:date="2019-03-04T20:32:00Z"/>
+          <w:del w:id="111" w:author="glaubergad" w:date="2019-03-04T20:32:00Z"/>
         </w:trPr>
         <w:tc>
           <w:tcPr>
@@ -7835,11 +9090,11 @@
             <w:pPr>
               <w:jc w:val="left"/>
               <w:rPr>
-                <w:del w:id="113" w:author="glaubergad" w:date="2019-03-04T20:32:00Z"/>
+                <w:del w:id="112" w:author="glaubergad" w:date="2019-03-04T20:32:00Z"/>
                 <w:color w:val="000000" w:themeColor="text1"/>
               </w:rPr>
             </w:pPr>
-            <w:del w:id="114" w:author="glaubergad" w:date="2019-02-23T11:28:00Z">
+            <w:del w:id="113" w:author="glaubergad" w:date="2019-02-23T11:28:00Z">
               <w:r>
                 <w:rPr>
                   <w:color w:val="000000" w:themeColor="text1"/>
@@ -7857,10 +9112,10 @@
             <w:pPr>
               <w:jc w:val="left"/>
               <w:rPr>
-                <w:del w:id="115" w:author="glaubergad" w:date="2019-03-04T20:32:00Z"/>
+                <w:del w:id="114" w:author="glaubergad" w:date="2019-03-04T20:32:00Z"/>
               </w:rPr>
             </w:pPr>
-            <w:del w:id="116" w:author="glaubergad" w:date="2019-02-23T11:28:00Z">
+            <w:del w:id="115" w:author="glaubergad" w:date="2019-02-23T11:28:00Z">
               <w:r>
                 <w:delText xml:space="preserve">O padrão do arquivo de dados deve ser CSV, com a primeira linha contendo a descrição dos atributos. </w:delText>
               </w:r>
@@ -7881,7 +9136,7 @@
                 <w:color w:val="000000" w:themeColor="text1"/>
               </w:rPr>
             </w:pPr>
-            <w:del w:id="117" w:author="glaubergad" w:date="2019-02-23T11:28:00Z">
+            <w:del w:id="116" w:author="glaubergad" w:date="2019-02-23T11:28:00Z">
               <w:r>
                 <w:rPr>
                   <w:color w:val="000000" w:themeColor="text1"/>
@@ -7899,7 +9154,7 @@
             <w:pPr>
               <w:jc w:val="left"/>
             </w:pPr>
-            <w:del w:id="118" w:author="glaubergad" w:date="2019-02-23T11:28:00Z">
+            <w:del w:id="117" w:author="glaubergad" w:date="2019-02-23T11:28:00Z">
               <w:r>
                 <w:delText>A linguagem de templates a ser aplicada será a Apache FreeMarker.</w:delText>
               </w:r>
@@ -7920,7 +9175,7 @@
                 <w:color w:val="000000" w:themeColor="text1"/>
               </w:rPr>
             </w:pPr>
-            <w:del w:id="119" w:author="glaubergad" w:date="2019-02-23T11:28:00Z">
+            <w:del w:id="118" w:author="glaubergad" w:date="2019-02-23T11:28:00Z">
               <w:r>
                 <w:rPr>
                   <w:color w:val="000000" w:themeColor="text1"/>
@@ -7938,7 +9193,7 @@
             <w:pPr>
               <w:jc w:val="left"/>
             </w:pPr>
-            <w:del w:id="120" w:author="glaubergad" w:date="2019-02-23T11:28:00Z">
+            <w:del w:id="119" w:author="glaubergad" w:date="2019-02-23T11:28:00Z">
               <w:r>
                 <w:delText>O formato de compactação do arquivo de saída será ZIP.</w:delText>
               </w:r>
@@ -7953,7 +9208,7 @@
       <w:pPr>
         <w:pStyle w:val="Ttulo1"/>
       </w:pPr>
-      <w:bookmarkStart w:id="121" w:name="_Toc30939384"/>
+      <w:bookmarkStart w:id="120" w:name="_Toc30939384"/>
       <w:proofErr w:type="gramStart"/>
       <w:r>
         <w:lastRenderedPageBreak/>
@@ -7963,7 +9218,7 @@
       <w:r>
         <w:t xml:space="preserve"> REFERÊNCIAS</w:t>
       </w:r>
-      <w:bookmarkEnd w:id="121"/>
+      <w:bookmarkEnd w:id="120"/>
     </w:p>
     <w:p/>
     <w:p>
@@ -7987,6 +9242,63 @@
       <w:r>
         <w:fldChar w:fldCharType="separate"/>
       </w:r>
+      <w:r>
+        <w:rPr>
+          <w:rFonts w:cs="Arial"/>
+          <w:noProof/>
+          <w:szCs w:val="24"/>
+        </w:rPr>
+        <w:t xml:space="preserve">KRUEGER, Charles W. Software reuse. </w:t>
+      </w:r>
+      <w:r>
+        <w:rPr>
+          <w:rFonts w:cs="Arial"/>
+          <w:b/>
+          <w:bCs/>
+          <w:noProof/>
+          <w:szCs w:val="24"/>
+        </w:rPr>
+        <w:t>ACM Computing Surveys</w:t>
+      </w:r>
+      <w:r>
+        <w:rPr>
+          <w:rFonts w:cs="Arial"/>
+          <w:noProof/>
+          <w:szCs w:val="24"/>
+        </w:rPr>
+        <w:t xml:space="preserve">, </w:t>
+      </w:r>
+      <w:r>
+        <w:rPr>
+          <w:rFonts w:cs="Arial"/>
+          <w:i/>
+          <w:iCs/>
+          <w:noProof/>
+          <w:szCs w:val="24"/>
+        </w:rPr>
+        <w:t>[S. l.]</w:t>
+      </w:r>
+      <w:r>
+        <w:rPr>
+          <w:rFonts w:cs="Arial"/>
+          <w:noProof/>
+          <w:szCs w:val="24"/>
+        </w:rPr>
+        <w:t>, v. 24, n. 2, p. 131–183, 1992. Disponível em: https://www.cs.ait.ac.th/~on/O/oreilly/perl/advprog/ch17_01.htm</w:t>
+      </w:r>
+    </w:p>
+    <w:p>
+      <w:pPr>
+        <w:widowControl w:val="0"/>
+        <w:autoSpaceDE w:val="0"/>
+        <w:autoSpaceDN w:val="0"/>
+        <w:adjustRightInd w:val="0"/>
+        <w:rPr>
+          <w:rFonts w:cs="Arial"/>
+          <w:noProof/>
+          <w:szCs w:val="24"/>
+        </w:rPr>
+      </w:pPr>
       <w:r>
         <w:rPr>
           <w:rFonts w:cs="Arial"/>
@@ -10844,7 +12156,7 @@
   <a:extraClrSchemeLst/>
   <a:extLst>
     <a:ext uri="{05A4C25C-085E-4340-85A3-A5531E510DB2}">
-      <thm15:themeFamily xmlns:thm15="http://schemas.microsoft.com/office/thememl/2012/main" xmlns="" name="Office Theme" id="{62F939B6-93AF-4DB8-9C6B-D6C7DFDC589F}" vid="{4A3C46E8-61CC-4603-A589-7422A47A8E4A}"/>
+      <thm15:themeFamily xmlns="" xmlns:thm15="http://schemas.microsoft.com/office/thememl/2012/main" name="Office Theme" id="{62F939B6-93AF-4DB8-9C6B-D6C7DFDC589F}" vid="{4A3C46E8-61CC-4603-A589-7422A47A8E4A}"/>
     </a:ext>
   </a:extLst>
 </a:theme>
@@ -10855,7 +12167,7 @@
 </file>
 
 <file path=customXml/itemProps1.xml><?xml version="1.0" encoding="utf-8"?>
-<ds:datastoreItem xmlns:ds="http://schemas.openxmlformats.org/officeDocument/2006/customXml" ds:itemID="{DF7360D6-15A6-4FFC-BD65-A7E378ECB590}">
+<ds:datastoreItem xmlns:ds="http://schemas.openxmlformats.org/officeDocument/2006/customXml" ds:itemID="{C65D003F-8198-44A4-BE79-1A4DB304D74F}">
   <ds:schemaRefs>
     <ds:schemaRef ds:uri="http://schemas.openxmlformats.org/officeDocument/2006/bibliography"/>
   </ds:schemaRefs>

</xml_diff>

<commit_message>
Revisão teórica até Gerador de Programas
</commit_message>
<xml_diff>
--- a/mono/Glauber Gadelha - C796NQ- Geração de Código para Apresentação de dados em forma gráfica.docx
+++ b/mono/Glauber Gadelha - C796NQ- Geração de Código para Apresentação de dados em forma gráfica.docx
@@ -5506,10 +5506,30 @@
         <w:t xml:space="preserve">No capítulo 2 é descrita toda a </w:t>
       </w:r>
       <w:r>
-        <w:t>fundamentação teórica e técnica para o trabalho. Compreende as vantagens do reuso de software,</w:t>
-      </w:r>
-      <w:r>
-        <w:t xml:space="preserve"> técnicas de apresentação de dados,</w:t>
+        <w:t xml:space="preserve">fundamentação teórica e técnica para o trabalho. Compreende </w:t>
+      </w:r>
+      <w:r>
+        <w:t>uma introdução a</w:t>
+      </w:r>
+      <w:r>
+        <w:t>o reuso de software,</w:t>
+      </w:r>
+      <w:r>
+        <w:t xml:space="preserve"> </w:t>
+      </w:r>
+      <w:r>
+        <w:t>programação generativa e geração de código a partir</w:t>
+      </w:r>
+      <w:proofErr w:type="gramStart"/>
+      <w:r>
+        <w:t xml:space="preserve">  </w:t>
+      </w:r>
+      <w:proofErr w:type="gramEnd"/>
+      <w:r>
+        <w:t>de linguagens de gabarito</w:t>
+      </w:r>
+      <w:r>
+        <w:t>,</w:t>
       </w:r>
       <w:r>
         <w:t xml:space="preserve"> a</w:t>
@@ -5524,12 +5544,13 @@
         <w:t xml:space="preserve"> Apache </w:t>
       </w:r>
       <w:proofErr w:type="spellStart"/>
-      <w:proofErr w:type="gramStart"/>
       <w:r>
         <w:t>FreeMarker</w:t>
       </w:r>
       <w:proofErr w:type="spellEnd"/>
-      <w:proofErr w:type="gramEnd"/>
+      <w:r>
+        <w:t xml:space="preserve">, </w:t>
+      </w:r>
       <w:r>
         <w:t xml:space="preserve"> e as bibliotecas DC.js, Crossfilter.js e D3.js, responsáveis por apresentar os dados de forma gráfica e dinâmica em páginas HTML</w:t>
       </w:r>
@@ -5647,14 +5668,17 @@
         <w:t>er o presente</w:t>
       </w:r>
       <w:r>
-        <w:t xml:space="preserve"> trabalho para o reuso de software é o processo de se criar software a partir de software existente, ao invés</w:t>
+        <w:t xml:space="preserve"> trabalho para o reuso de software é o processo de se criar </w:t>
+      </w:r>
+      <w:r>
+        <w:lastRenderedPageBreak/>
+        <w:t>software a partir de software existente, ao invés</w:t>
       </w:r>
       <w:r>
         <w:t xml:space="preserve"> de simplesmente construí-lo do </w:t>
       </w:r>
       <w:proofErr w:type="gramStart"/>
       <w:r>
-        <w:lastRenderedPageBreak/>
         <w:t>início</w:t>
       </w:r>
       <w:proofErr w:type="gramEnd"/>
@@ -5665,7 +5689,7 @@
         <w:fldChar w:fldCharType="begin" w:fldLock="1"/>
       </w:r>
       <w:r>
-        <w:instrText>ADDIN CSL_CITATION {"citationItems":[{"id":"ITEM-1","itemData":{"DOI":"10.1145/130844.130856","ISBN":"0897916212","ISSN":"03600300","PMID":"12890135","abstract":"Software reuse is the process of creating software systems from existing software rather than building software systems from scratch. This simple yet powerful vision was introduced in 1968. Software reuse has, however, failed to become a standard software engineering practice. In an attempt to understand why, researchers have renewed their interest in software reuse and in the obstacles to implementing it. This paper surveys the different approaches to software reuse found in the research literature. It uses a taxonomy to describe and compare the different approaches and make generalizations about the field of software reuse. The taxonomy characterizes each reuse approach in terms of its reusable artifacts and the way these artifacts are abstracted, selected, specialized, and integrated. Abstraction plays a central role in software reuse. Concise and expressive abstractions are essential if software artifacts are to be effectively reused. The effectiveness of a reuse technique can be evaluated in terms of cognitive distance—an intuitive gauge of the intellectual effort required to use the technique. Cognitive distance is reduced in two ways: (1) Higher level abstractions in a reuse technique reduce the effort required to go from the initial concept of a software system to representations in the reuse technique, and (2) automation reduces the effort required to go from abstractions in a reuse technique to an executable implementation. This survey will help answer the following questions: What is software reuse? Why reuse software? What are the different approaches to reusing software? How effective are the different approaches? What is required to implement a software reuse technology? Why is software reuse difficult? What are the open areas for research in software reuse?","author":[{"dropping-particle":"","family":"Krueger","given":"Charles W","non-dropping-particle":"","parse-names":false,"suffix":""}],"container-title":"ACM Computing Surveys","id":"ITEM-1","issue":"2","issued":{"date-parts":[["1992"]]},"page":"131-183","title":"Software reuse","type":"article-journal","volume":"24"},"uris":["http://www.mendeley.com/documents/?uuid=7b473ec7-241c-3ddb-89c8-679eaec2dd16"]}],"mendeley":{"formattedCitation":"(KRUEGER, 1992)","plainTextFormattedCitation":"(KRUEGER, 1992)"},"properties":{"noteIndex":0},"schema":"https://github.com/citation-style-language/schema/raw/master/csl-citation.json"}</w:instrText>
+        <w:instrText>ADDIN CSL_CITATION {"citationItems":[{"id":"ITEM-1","itemData":{"DOI":"10.1145/130844.130856","ISBN":"0897916212","ISSN":"03600300","PMID":"12890135","abstract":"Software reuse is the process of creating software systems from existing software rather than building software systems from scratch. This simple yet powerful vision was introduced in 1968. Software reuse has, however, failed to become a standard software engineering practice. In an attempt to understand why, researchers have renewed their interest in software reuse and in the obstacles to implementing it. This paper surveys the different approaches to software reuse found in the research literature. It uses a taxonomy to describe and compare the different approaches and make generalizations about the field of software reuse. The taxonomy characterizes each reuse approach in terms of its reusable artifacts and the way these artifacts are abstracted, selected, specialized, and integrated. Abstraction plays a central role in software reuse. Concise and expressive abstractions are essential if software artifacts are to be effectively reused. The effectiveness of a reuse technique can be evaluated in terms of cognitive distance—an intuitive gauge of the intellectual effort required to use the technique. Cognitive distance is reduced in two ways: (1) Higher level abstractions in a reuse technique reduce the effort required to go from the initial concept of a software system to representations in the reuse technique, and (2) automation reduces the effort required to go from abstractions in a reuse technique to an executable implementation. This survey will help answer the following questions: What is software reuse? Why reuse software? What are the different approaches to reusing software? How effective are the different approaches? What is required to implement a software reuse technology? Why is software reuse difficult? What are the open areas for research in software reuse?","author":[{"dropping-particle":"","family":"Krueger","given":"Charles W","non-dropping-particle":"","parse-names":false,"suffix":""}],"container-title":"ACM Computing Surveys","id":"ITEM-1","issue":"2","issued":{"date-parts":[["1992"]]},"page":"131-183","title":"Software reuse","type":"article-journal","volume":"24"},"uris":["http://www.mendeley.com/documents/?uuid=7b473ec7-241c-3ddb-89c8-679eaec2dd16"]}],"mendeley":{"formattedCitation":"(KRUEGER, 1992)","plainTextFormattedCitation":"(KRUEGER, 1992)","previouslyFormattedCitation":"(KRUEGER, 1992)"},"properties":{"noteIndex":0},"schema":"https://github.com/citation-style-language/schema/raw/master/csl-citation.json"}</w:instrText>
       </w:r>
       <w:r>
         <w:fldChar w:fldCharType="separate"/>
@@ -6252,7 +6276,7 @@
           <w:lang w:eastAsia="pt-BR"/>
         </w:rPr>
         <w:drawing>
-          <wp:inline distT="0" distB="0" distL="0" distR="0" wp14:anchorId="03C5C668" wp14:editId="55592F2A">
+          <wp:inline distT="0" distB="0" distL="0" distR="0" wp14:anchorId="53D6F23C" wp14:editId="7817CBC0">
             <wp:extent cx="3797925" cy="2068286"/>
             <wp:effectExtent l="0" t="0" r="0" b="0"/>
             <wp:docPr id="1" name="Imagem 1"/>
@@ -7142,23 +7166,7 @@
                 <w:sz w:val="18"/>
                 <w:szCs w:val="18"/>
               </w:rPr>
-              <w:t xml:space="preserve"> independentes. O</w:t>
-            </w:r>
-            <w:r>
-              <w:rPr>
-                <w:rFonts w:ascii="MyriadPro-LightSemiCn" w:hAnsi="MyriadPro-LightSemiCn" w:cs="MyriadPro-LightSemiCn"/>
-                <w:sz w:val="18"/>
-                <w:szCs w:val="18"/>
-              </w:rPr>
-              <w:t xml:space="preserve"> </w:t>
-            </w:r>
-            <w:r>
-              <w:rPr>
-                <w:rFonts w:ascii="MyriadPro-LightSemiCn" w:hAnsi="MyriadPro-LightSemiCn" w:cs="MyriadPro-LightSemiCn"/>
-                <w:sz w:val="18"/>
-                <w:szCs w:val="18"/>
-              </w:rPr>
-              <w:t>código é gerado a partir desses modelos.</w:t>
+              <w:t xml:space="preserve"> independentes. O código é gerado a partir desses modelos.</w:t>
             </w:r>
           </w:p>
         </w:tc>
@@ -7323,7 +7331,13 @@
         <w:t xml:space="preserve">seada em reuso, mas será enfatizada a abordagem de </w:t>
       </w:r>
       <w:r>
-        <w:t xml:space="preserve">geração de programas, </w:t>
+        <w:t>gera</w:t>
+      </w:r>
+      <w:r>
+        <w:t>dores</w:t>
+      </w:r>
+      <w:r>
+        <w:t xml:space="preserve"> de programas, </w:t>
       </w:r>
       <w:r>
         <w:t>aplicada</w:t>
@@ -7347,16 +7361,288 @@
         <w:t xml:space="preserve"> </w:t>
       </w:r>
       <w:r>
-        <w:t>Geração de Programas</w:t>
-      </w:r>
-    </w:p>
-    <w:p/>
+        <w:t>Gera</w:t>
+      </w:r>
+      <w:r>
+        <w:t>dores</w:t>
+      </w:r>
+      <w:r>
+        <w:t xml:space="preserve"> de</w:t>
+      </w:r>
+      <w:proofErr w:type="gramStart"/>
+      <w:r>
+        <w:t xml:space="preserve">  </w:t>
+      </w:r>
+      <w:proofErr w:type="gramEnd"/>
+      <w:r>
+        <w:t>programas</w:t>
+      </w:r>
+    </w:p>
     <w:p>
       <w:r>
         <w:tab/>
+      </w:r>
+      <w:r>
+        <w:t xml:space="preserve">Uma definição consoante na literatura pesquisada é que geradores de programas são softwares que geram outros softwares a partir de especificações de alto nível </w:t>
+      </w:r>
+      <w:r>
+        <w:fldChar w:fldCharType="begin" w:fldLock="1"/>
+      </w:r>
+      <w:r>
+        <w:instrText>ADDIN CSL_CITATION {"citationItems":[{"id":"ITEM-1","itemData":{"ISBN":"9788579361081","abstract":"Fundamentos de engenharia de software","author":[{"dropping-particle":"","family":"Sommerville","given":"Ian","non-dropping-particle":"","parse-names":false,"suffix":""}],"edition":"3","id":"ITEM-1","issued":{"date-parts":[["2013"]]},"number-of-pages":"544","publisher":"Pearson","publisher-place":"Sao Paulo","title":"Engenharia de Software","type":"book"},"uris":["http://www.mendeley.com/documents/?uuid=abad5933-bb49-4964-8a48-1b3bb0acba6c"]}],"mendeley":{"formattedCitation":"(SOMMERVILLE, 2013)","plainTextFormattedCitation":"(SOMMERVILLE, 2013)","previouslyFormattedCitation":"(SOMMERVILLE, 2013)"},"properties":{"noteIndex":0},"schema":"https://github.com/citation-style-language/schema/raw/master/csl-citation.json"}</w:instrText>
+      </w:r>
+      <w:r>
+        <w:fldChar w:fldCharType="separate"/>
+      </w:r>
+      <w:r>
+        <w:rPr>
+          <w:noProof/>
+        </w:rPr>
+        <w:t>(SOMMERVILLE, 2013)</w:t>
+      </w:r>
+      <w:r>
+        <w:fldChar w:fldCharType="end"/>
+      </w:r>
+      <w:r>
+        <w:t>. A programação generativa</w:t>
+      </w:r>
+      <w:r>
+        <w:t xml:space="preserve"> automatiza a produção de produtos intermediários ou finais, facilitando a implementação de processos trabalhosos e repetitivos, trazendo ganho de tempo e reduzindo a possibilidade de erro humano nessas </w:t>
+      </w:r>
+      <w:proofErr w:type="gramStart"/>
+      <w:r>
+        <w:t>implementações</w:t>
+      </w:r>
+      <w:proofErr w:type="gramEnd"/>
+      <w:r>
+        <w:t xml:space="preserve"> </w:t>
+      </w:r>
+      <w:r>
+        <w:fldChar w:fldCharType="begin" w:fldLock="1"/>
+      </w:r>
+      <w:r>
+        <w:instrText>ADDIN CSL_CITATION {"citationItems":[{"id":"ITEM-1","itemData":{"abstract":"Software reuse aims at increasing quality and productivity in software development, avoiding effort duplication and reusing all past experiences possible. Although it is a simple idea, it is not easy to put reuse in practice, especially in a systematic and controlled way. Domain engineering and software product lines techniques try to make this task easier, but there are many other factors that difficult the reuse adoption. Among these factors are the problems that are inherent to software development in the way it is conducted today, based on source code. These problems arise from the growing demand for increasingly complex software, negatively affecting the ability to reuse. Model-driven development is an attractive alternative in this scenario, leveraging the importance of models in the software life cycle, incorporating them as part of the final product through modeling and code generation techniques. As a result, part of the software complexity becomes hidden inside the generators, shielding the developers, reducing errors, increasing the productivity, quality, interoperability and maintainability of the produced assets. In this dissertation is presented the thesis that model-driven development can effectively increase and/or improve software reuse, and that to achieve this goal it must be treated in a consistent way inside a domain engineering process. To demonstrate this thesis, a model-driven software reuse approach is presented, with activities that guide the developer during domain analysis, design and implementation. The results of an evaluation involving three empirical studies are also presented. The studies were performed in both academic and industrial environments, and aimed at determining the viability of the approach and the benefits that can be achieved with the combination of model-driven development and software reuse techniques. The results showed that the approach can bring different benefits to software organizations, such as software reuse quantity and quality improvements, and complexity reduction in product development and configuration tasks.","author":[{"dropping-particle":"","family":"Lucrédio","given":"Daniel","non-dropping-particle":"","parse-names":false,"suffix":""}],"id":"ITEM-1","issued":{"date-parts":[["2009"]]},"page":"277","title":"Uma Abordagem Orientada a Modelos para Reutilização de Software","type":"article-journal"},"uris":["http://www.mendeley.com/documents/?uuid=8b0081d8-6351-4527-9a6b-8a66c0bbb2ec"]}],"mendeley":{"formattedCitation":"(LUCRÉDIO, 2009)","plainTextFormattedCitation":"(LUCRÉDIO, 2009)","previouslyFormattedCitation":"(LUCRÉDIO, 2009)"},"properties":{"noteIndex":0},"schema":"https://github.com/citation-style-language/schema/raw/master/csl-citation.json"}</w:instrText>
+      </w:r>
+      <w:r>
+        <w:fldChar w:fldCharType="separate"/>
+      </w:r>
+      <w:r>
+        <w:rPr>
+          <w:noProof/>
+        </w:rPr>
+        <w:t>(LUCRÉDIO, 2009)</w:t>
+      </w:r>
+      <w:r>
+        <w:fldChar w:fldCharType="end"/>
+      </w:r>
+      <w:r>
+        <w:t xml:space="preserve">. Compiladores e geradores de interfaces gráficas embarcados em </w:t>
+      </w:r>
+      <w:proofErr w:type="spellStart"/>
+      <w:proofErr w:type="gramStart"/>
+      <w:r>
+        <w:t>IDEs</w:t>
+      </w:r>
+      <w:proofErr w:type="spellEnd"/>
+      <w:proofErr w:type="gramEnd"/>
+      <w:r>
+        <w:t xml:space="preserve"> de mercado são exemplos de geradores de programas, que recebem especificações em um nível mais alto de abstração e como saída geram código fonte ou aplicações de mais baixo nível. </w:t>
+      </w:r>
+    </w:p>
+    <w:p>
+      <w:r>
+        <w:tab/>
+        <w:t xml:space="preserve">A programação generativa pode ser utilizada em diversas fases do ciclo de vida do software. Gerar casos de testes, telas, relatórios ou até aplicações completas estão entre as </w:t>
+      </w:r>
+      <w:proofErr w:type="gramStart"/>
+      <w:r>
+        <w:t>possibilidades</w:t>
+      </w:r>
+      <w:proofErr w:type="gramEnd"/>
+      <w:r>
+        <w:t xml:space="preserve"> </w:t>
+      </w:r>
+      <w:r>
+        <w:fldChar w:fldCharType="begin" w:fldLock="1"/>
+      </w:r>
+      <w:r>
+        <w:instrText>ADDIN CSL_CITATION {"citationItems":[{"id":"ITEM-1","itemData":{"abstract":"Software reuse aims at increasing quality and productivity in software development, avoiding effort duplication and reusing all past experiences possible. Although it is a simple idea, it is not easy to put reuse in practice, especially in a systematic and controlled way. Domain engineering and software product lines techniques try to make this task easier, but there are many other factors that difficult the reuse adoption. Among these factors are the problems that are inherent to software development in the way it is conducted today, based on source code. These problems arise from the growing demand for increasingly complex software, negatively affecting the ability to reuse. Model-driven development is an attractive alternative in this scenario, leveraging the importance of models in the software life cycle, incorporating them as part of the final product through modeling and code generation techniques. As a result, part of the software complexity becomes hidden inside the generators, shielding the developers, reducing errors, increasing the productivity, quality, interoperability and maintainability of the produced assets. In this dissertation is presented the thesis that model-driven development can effectively increase and/or improve software reuse, and that to achieve this goal it must be treated in a consistent way inside a domain engineering process. To demonstrate this thesis, a model-driven software reuse approach is presented, with activities that guide the developer during domain analysis, design and implementation. The results of an evaluation involving three empirical studies are also presented. The studies were performed in both academic and industrial environments, and aimed at determining the viability of the approach and the benefits that can be achieved with the combination of model-driven development and software reuse techniques. The results showed that the approach can bring different benefits to software organizations, such as software reuse quantity and quality improvements, and complexity reduction in product development and configuration tasks.","author":[{"dropping-particle":"","family":"Lucrédio","given":"Daniel","non-dropping-particle":"","parse-names":false,"suffix":""}],"id":"ITEM-1","issued":{"date-parts":[["2009"]]},"page":"277","title":"Uma Abordagem Orientada a Modelos para Reutilização de Software","type":"article-journal"},"uris":["http://www.mendeley.com/documents/?uuid=8b0081d8-6351-4527-9a6b-8a66c0bbb2ec"]}],"mendeley":{"formattedCitation":"(LUCRÉDIO, 2009)","plainTextFormattedCitation":"(LUCRÉDIO, 2009)","previouslyFormattedCitation":"(LUCRÉDIO, 2009)"},"properties":{"noteIndex":0},"schema":"https://github.com/citation-style-language/schema/raw/master/csl-citation.json"}</w:instrText>
+      </w:r>
+      <w:r>
+        <w:fldChar w:fldCharType="separate"/>
+      </w:r>
+      <w:r>
+        <w:rPr>
+          <w:noProof/>
+        </w:rPr>
+        <w:t>(LUCRÉDIO, 2009)</w:t>
+      </w:r>
+      <w:r>
+        <w:fldChar w:fldCharType="end"/>
+      </w:r>
+      <w:r>
+        <w:t>.</w:t>
+      </w:r>
+    </w:p>
+    <w:p>
+      <w:r>
+        <w:tab/>
+        <w:t xml:space="preserve">Um elemento chave na abordagem generativa é a forma de entrada que será fornecida ao gerador. Geralmente se utiliza uma linguagem específica de domínio, ou DSL. No caso de compiladores, a entrada passa a ser código-fonte em uma linguagem de alto nível, como Java. Algumas ferramentas </w:t>
+      </w:r>
+      <w:proofErr w:type="gramStart"/>
+      <w:r>
+        <w:t>CASE</w:t>
+      </w:r>
+      <w:proofErr w:type="gramEnd"/>
+      <w:r>
+        <w:t xml:space="preserve"> recebem especificações ou diagramas como entrada</w:t>
+      </w:r>
+      <w:r>
+        <w:t xml:space="preserve"> </w:t>
+      </w:r>
+      <w:r>
+        <w:fldChar w:fldCharType="begin" w:fldLock="1"/>
+      </w:r>
+      <w:r>
+        <w:instrText>ADDIN CSL_CITATION {"citationItems":[{"id":"ITEM-1","itemData":{"abstract":"Os geradores de aplicação são ferramentas que recebem uma especificação de software, validam essa especificação e geram artefatos automaticamente. Os geradores de aplicação podem trazer benefícios em termos de produtividade por gerarem automaticamente artefatos de baixo nível com base em especificações de nível mais alto. Um dos problemas dos geradores de aplicação é o seu alto custo de desenvolvimento. Os geradores de aplicação configuráveis são adaptados para fornecer apoio em domínios específicos, ou seja, são considerados meta-geradores utilizados para obter geradores de aplicação específicos. Este trabalho delineia um processo de desenvolvimento com geradores confi- guráveis, define a arquitetura e as características de um gerador configurável e apresenta a ferramenta Captor, que é um gerador de aplicação configurável desenvolvido para facilitar a construção de geradores específicos. Três estudos de caso nos quais a Captor é configurada para domínios de aplicação específi- cos são apresentados: persistência de dados, gestão de recursos de negócios e bóias náuticas","author":[{"dropping-particle":"","family":"Shimabukuro Junior","given":"Edison Kicho","non-dropping-particle":"","parse-names":false,"suffix":""}],"id":"ITEM-1","issued":{"date-parts":[["2006"]]},"title":"Um Gerador de aplicações configurável","type":"article-journal"},"uris":["http://www.mendeley.com/documents/?uuid=ae8a95ad-e270-469d-8d31-47feacf70d09"]}],"mendeley":{"formattedCitation":"(SHIMABUKURO JUNIOR, 2006)","plainTextFormattedCitation":"(SHIMABUKURO JUNIOR, 2006)","previouslyFormattedCitation":"(SHIMABUKURO JUNIOR, 2006)"},"properties":{"noteIndex":0},"schema":"https://github.com/citation-style-language/schema/raw/master/csl-citation.json"}</w:instrText>
+      </w:r>
+      <w:r>
+        <w:fldChar w:fldCharType="separate"/>
+      </w:r>
+      <w:r>
+        <w:rPr>
+          <w:noProof/>
+        </w:rPr>
+        <w:t>(SHIMABUKURO JUNIOR, 2006)</w:t>
+      </w:r>
+      <w:r>
+        <w:fldChar w:fldCharType="end"/>
+      </w:r>
+      <w:r>
+        <w:t xml:space="preserve">. Outra possibilidade é o uso de gabaritos ou </w:t>
+      </w:r>
+      <w:r>
+        <w:rPr>
+          <w:i/>
+        </w:rPr>
+        <w:t>templates</w:t>
+      </w:r>
+      <w:r>
+        <w:t>. Gabaritos consistem em partes parcialmente prontas</w:t>
+      </w:r>
+      <w:r>
+        <w:t xml:space="preserve"> </w:t>
+      </w:r>
+      <w:r>
+        <w:t>do produto</w:t>
+      </w:r>
+      <w:r>
+        <w:t xml:space="preserve">, com marcações que são substituídas por parâmetros fornecidos ao gerador, que faz a composição, gerando o produto final </w:t>
+      </w:r>
+      <w:proofErr w:type="gramStart"/>
+      <w:r>
+        <w:t>concluído</w:t>
+      </w:r>
+      <w:proofErr w:type="gramEnd"/>
+      <w:r>
+        <w:t xml:space="preserve"> </w:t>
+      </w:r>
+      <w:r>
+        <w:fldChar w:fldCharType="begin" w:fldLock="1"/>
+      </w:r>
+      <w:r>
+        <w:instrText>ADDIN CSL_CITATION {"citationItems":[{"id":"ITEM-1","itemData":{"abstract":"Software reuse aims at increasing quality and productivity in software development, avoiding effort duplication and reusing all past experiences possible. Although it is a simple idea, it is not easy to put reuse in practice, especially in a systematic and controlled way. Domain engineering and software product lines techniques try to make this task easier, but there are many other factors that difficult the reuse adoption. Among these factors are the problems that are inherent to software development in the way it is conducted today, based on source code. These problems arise from the growing demand for increasingly complex software, negatively affecting the ability to reuse. Model-driven development is an attractive alternative in this scenario, leveraging the importance of models in the software life cycle, incorporating them as part of the final product through modeling and code generation techniques. As a result, part of the software complexity becomes hidden inside the generators, shielding the developers, reducing errors, increasing the productivity, quality, interoperability and maintainability of the produced assets. In this dissertation is presented the thesis that model-driven development can effectively increase and/or improve software reuse, and that to achieve this goal it must be treated in a consistent way inside a domain engineering process. To demonstrate this thesis, a model-driven software reuse approach is presented, with activities that guide the developer during domain analysis, design and implementation. The results of an evaluation involving three empirical studies are also presented. The studies were performed in both academic and industrial environments, and aimed at determining the viability of the approach and the benefits that can be achieved with the combination of model-driven development and software reuse techniques. The results showed that the approach can bring different benefits to software organizations, such as software reuse quantity and quality improvements, and complexity reduction in product development and configuration tasks.","author":[{"dropping-particle":"","family":"Lucrédio","given":"Daniel","non-dropping-particle":"","parse-names":false,"suffix":""}],"id":"ITEM-1","issued":{"date-parts":[["2009"]]},"page":"277","title":"Uma Abordagem Orientada a Modelos para Reutilização de Software","type":"article-journal"},"uris":["http://www.mendeley.com/documents/?uuid=8b0081d8-6351-4527-9a6b-8a66c0bbb2ec"]}],"mendeley":{"formattedCitation":"(LUCRÉDIO, 2009)","plainTextFormattedCitation":"(LUCRÉDIO, 2009)","previouslyFormattedCitation":"(LUCRÉDIO, 2009)"},"properties":{"noteIndex":0},"schema":"https://github.com/citation-style-language/schema/raw/master/csl-citation.json"}</w:instrText>
+      </w:r>
+      <w:r>
+        <w:fldChar w:fldCharType="separate"/>
+      </w:r>
+      <w:r>
+        <w:rPr>
+          <w:noProof/>
+        </w:rPr>
+        <w:t>(LUCRÉDIO, 2009)</w:t>
+      </w:r>
+      <w:r>
+        <w:fldChar w:fldCharType="end"/>
+      </w:r>
+      <w:r>
+        <w:t>.</w:t>
+      </w:r>
+    </w:p>
+    <w:p>
+      <w:r>
+        <w:tab/>
+      </w:r>
+      <w:r>
+        <w:t>Um problema a ser considerado na geração de programas é quando se faz necessário alterar o produto gerado. Por mais direcionado ao domínio de aplicação e abstrato que o gerador possa ser, é bem possível que sejam necessár</w:t>
+      </w:r>
+      <w:r>
+        <w:t>ias algumas personalizações nos</w:t>
+      </w:r>
+      <w:r>
+        <w:t xml:space="preserve"> produtos gerados. </w:t>
+      </w:r>
+      <w:r>
+        <w:t xml:space="preserve">Se a saída do gerador for código fonte aberto, é muito menos trabalhoso fazer as alterações diretas no código gerado. Alterações no gerador, por sua tendência a ser fechado para um domínio de aplicação específico, podem requerer uma análise cuidadosa, pois há risco de que as novas versões de produtos gerados sejam incompatíveis com esse </w:t>
+      </w:r>
+      <w:proofErr w:type="gramStart"/>
+      <w:r>
+        <w:t>domínio</w:t>
+      </w:r>
+      <w:proofErr w:type="gramEnd"/>
+      <w:r>
+        <w:t xml:space="preserve"> </w:t>
+      </w:r>
+      <w:r>
+        <w:lastRenderedPageBreak/>
+        <w:fldChar w:fldCharType="begin" w:fldLock="1"/>
+      </w:r>
+      <w:r>
+        <w:instrText>ADDIN CSL_CITATION {"citationItems":[{"id":"ITEM-1","itemData":{"abstract":"Software reuse aims at increasing quality and productivity in software development, avoiding effort duplication and reusing all past experiences possible. Although it is a simple idea, it is not easy to put reuse in practice, especially in a systematic and controlled way. Domain engineering and software product lines techniques try to make this task easier, but there are many other factors that difficult the reuse adoption. Among these factors are the problems that are inherent to software development in the way it is conducted today, based on source code. These problems arise from the growing demand for increasingly complex software, negatively affecting the ability to reuse. Model-driven development is an attractive alternative in this scenario, leveraging the importance of models in the software life cycle, incorporating them as part of the final product through modeling and code generation techniques. As a result, part of the software complexity becomes hidden inside the generators, shielding the developers, reducing errors, increasing the productivity, quality, interoperability and maintainability of the produced assets. In this dissertation is presented the thesis that model-driven development can effectively increase and/or improve software reuse, and that to achieve this goal it must be treated in a consistent way inside a domain engineering process. To demonstrate this thesis, a model-driven software reuse approach is presented, with activities that guide the developer during domain analysis, design and implementation. The results of an evaluation involving three empirical studies are also presented. The studies were performed in both academic and industrial environments, and aimed at determining the viability of the approach and the benefits that can be achieved with the combination of model-driven development and software reuse techniques. The results showed that the approach can bring different benefits to software organizations, such as software reuse quantity and quality improvements, and complexity reduction in product development and configuration tasks.","author":[{"dropping-particle":"","family":"Lucrédio","given":"Daniel","non-dropping-particle":"","parse-names":false,"suffix":""}],"id":"ITEM-1","issued":{"date-parts":[["2009"]]},"page":"277","title":"Uma Abordagem Orientada a Modelos para Reutilização de Software","type":"article-journal"},"uris":["http://www.mendeley.com/documents/?uuid=8b0081d8-6351-4527-9a6b-8a66c0bbb2ec"]}],"mendeley":{"formattedCitation":"(LUCRÉDIO, 2009)","plainTextFormattedCitation":"(LUCRÉDIO, 2009)","previouslyFormattedCitation":"(LUCRÉDIO, 2009)"},"properties":{"noteIndex":0},"schema":"https://github.com/citation-style-language/schema/raw/master/csl-citation.json"}</w:instrText>
+      </w:r>
+      <w:r>
+        <w:fldChar w:fldCharType="separate"/>
+      </w:r>
+      <w:r>
+        <w:rPr>
+          <w:noProof/>
+        </w:rPr>
+        <w:t>(LUCRÉDIO, 2009)</w:t>
+      </w:r>
+      <w:r>
+        <w:fldChar w:fldCharType="end"/>
+      </w:r>
+      <w:r>
+        <w:t xml:space="preserve">. Já modificações feitas diretamente no código gerado podem ser perdidas se executarmos novamente o gerador, mesmo que usemos as mesmas especificações de entrada. Para evitar a perda de informações modificadas manualmente nos produtos de saída, o desenvolvedor do software deve fazer um controle adequado de versões do código gerado </w:t>
+      </w:r>
+      <w:r>
+        <w:fldChar w:fldCharType="begin" w:fldLock="1"/>
+      </w:r>
+      <w:r>
+        <w:instrText>ADDIN CSL_CITATION {"citationItems":[{"id":"ITEM-1","itemData":{"abstract":"Os geradores de aplicação são ferramentas que recebem uma especificação de software, validam essa especificação e geram artefatos automaticamente. Os geradores de aplicação podem trazer benefícios em termos de produtividade por gerarem automaticamente artefatos de baixo nível com base em especificações de nível mais alto. Um dos problemas dos geradores de aplicação é o seu alto custo de desenvolvimento. Os geradores de aplicação configuráveis são adaptados para fornecer apoio em domínios específicos, ou seja, são considerados meta-geradores utilizados para obter geradores de aplicação específicos. Este trabalho delineia um processo de desenvolvimento com geradores confi- guráveis, define a arquitetura e as características de um gerador configurável e apresenta a ferramenta Captor, que é um gerador de aplicação configurável desenvolvido para facilitar a construção de geradores específicos. Três estudos de caso nos quais a Captor é configurada para domínios de aplicação específi- cos são apresentados: persistência de dados, gestão de recursos de negócios e bóias náuticas","author":[{"dropping-particle":"","family":"Shimabukuro Junior","given":"Edison Kicho","non-dropping-particle":"","parse-names":false,"suffix":""}],"id":"ITEM-1","issued":{"date-parts":[["2006"]]},"title":"Um Gerador de aplicações configurável","type":"article-journal"},"uris":["http://www.mendeley.com/documents/?uuid=ae8a95ad-e270-469d-8d31-47feacf70d09"]}],"mendeley":{"formattedCitation":"(SHIMABUKURO JUNIOR, 2006)","plainTextFormattedCitation":"(SHIMABUKURO JUNIOR, 2006)"},"properties":{"noteIndex":0},"schema":"https://github.com/citation-style-language/schema/raw/master/csl-citation.json"}</w:instrText>
+      </w:r>
+      <w:r>
+        <w:fldChar w:fldCharType="separate"/>
+      </w:r>
+      <w:r>
+        <w:rPr>
+          <w:noProof/>
+        </w:rPr>
+        <w:t>(SHIMABUKURO JUNIOR, 2006)</w:t>
+      </w:r>
+      <w:r>
+        <w:fldChar w:fldCharType="end"/>
       </w:r>
       <w:bookmarkStart w:id="83" w:name="_GoBack"/>
       <w:bookmarkEnd w:id="83"/>
+      <w:r>
+        <w:t>.</w:t>
+      </w:r>
+    </w:p>
+    <w:p>
+      <w:r>
+        <w:tab/>
+      </w:r>
     </w:p>
     <w:p>
       <w:pPr>
@@ -7707,15 +7993,7 @@
       <w:proofErr w:type="spellEnd"/>
       <w:proofErr w:type="gramEnd"/>
       <w:r>
-        <w:t xml:space="preserve"> instancia os </w:t>
-      </w:r>
-      <w:proofErr w:type="spellStart"/>
-      <w:r>
-        <w:t>Templates</w:t>
-      </w:r>
-      <w:proofErr w:type="spellEnd"/>
-      <w:r>
-        <w:t xml:space="preserve"> incluindo os dados espec</w:t>
+        <w:t xml:space="preserve"> instancia os Templates incluindo os dados espec</w:t>
       </w:r>
       <w:r>
         <w:t>ificados, gerando um Dashboard completo.</w:t>
@@ -8741,7 +9019,7 @@
           <w:lang w:eastAsia="pt-BR"/>
         </w:rPr>
         <w:drawing>
-          <wp:inline distT="0" distB="0" distL="0" distR="0" wp14:anchorId="59733E9D" wp14:editId="3535FD81">
+          <wp:inline distT="0" distB="0" distL="0" distR="0" wp14:anchorId="59F50793" wp14:editId="2830850B">
             <wp:extent cx="4510975" cy="2300990"/>
             <wp:effectExtent l="0" t="0" r="0" b="0"/>
             <wp:docPr id="2" name="Imagem 2"/>
@@ -12156,7 +12434,7 @@
   <a:extraClrSchemeLst/>
   <a:extLst>
     <a:ext uri="{05A4C25C-085E-4340-85A3-A5531E510DB2}">
-      <thm15:themeFamily xmlns="" xmlns:thm15="http://schemas.microsoft.com/office/thememl/2012/main" name="Office Theme" id="{62F939B6-93AF-4DB8-9C6B-D6C7DFDC589F}" vid="{4A3C46E8-61CC-4603-A589-7422A47A8E4A}"/>
+      <thm15:themeFamily xmlns:thm15="http://schemas.microsoft.com/office/thememl/2012/main" xmlns="" name="Office Theme" id="{62F939B6-93AF-4DB8-9C6B-D6C7DFDC589F}" vid="{4A3C46E8-61CC-4603-A589-7422A47A8E4A}"/>
     </a:ext>
   </a:extLst>
 </a:theme>
@@ -12167,7 +12445,7 @@
 </file>
 
 <file path=customXml/itemProps1.xml><?xml version="1.0" encoding="utf-8"?>
-<ds:datastoreItem xmlns:ds="http://schemas.openxmlformats.org/officeDocument/2006/customXml" ds:itemID="{C65D003F-8198-44A4-BE79-1A4DB304D74F}">
+<ds:datastoreItem xmlns:ds="http://schemas.openxmlformats.org/officeDocument/2006/customXml" ds:itemID="{F6190106-9E05-4C10-A8C7-AFD1021D54DD}">
   <ds:schemaRefs>
     <ds:schemaRef ds:uri="http://schemas.openxmlformats.org/officeDocument/2006/bibliography"/>
   </ds:schemaRefs>

</xml_diff>

<commit_message>
Evolução na seção de motores de gabarito
</commit_message>
<xml_diff>
--- a/mono/Glauber Gadelha - C796NQ- Geração de Código para Apresentação de dados em forma gráfica.docx
+++ b/mono/Glauber Gadelha - C796NQ- Geração de Código para Apresentação de dados em forma gráfica.docx
@@ -5616,7 +5616,16 @@
         <w:t>, programação generativa</w:t>
       </w:r>
       <w:r>
-        <w:t xml:space="preserve"> orientada a gabaritos</w:t>
+        <w:t>,</w:t>
+      </w:r>
+      <w:r>
+        <w:t xml:space="preserve"> </w:t>
+      </w:r>
+      <w:r>
+        <w:t>motores de</w:t>
+      </w:r>
+      <w:r>
+        <w:t xml:space="preserve"> gabaritos</w:t>
       </w:r>
       <w:r>
         <w:t xml:space="preserve"> e </w:t>
@@ -5640,11 +5649,9 @@
       <w:r>
         <w:t xml:space="preserve">2.1 </w:t>
       </w:r>
-      <w:proofErr w:type="gramStart"/>
       <w:r>
         <w:t>Reuso</w:t>
       </w:r>
-      <w:proofErr w:type="gramEnd"/>
       <w:r>
         <w:t xml:space="preserve"> de Software</w:t>
       </w:r>
@@ -6147,11 +6154,17 @@
       <w:r>
         <w:t xml:space="preserve">depende diretamente dos requisitos funcionais e não </w:t>
       </w:r>
+      <w:r>
+        <w:t>funcionais,</w:t>
+      </w:r>
       <w:proofErr w:type="gramStart"/>
       <w:r>
-        <w:t>funcionais, disponibilidade</w:t>
+        <w:t xml:space="preserve">  </w:t>
       </w:r>
       <w:proofErr w:type="gramEnd"/>
+      <w:r>
+        <w:t>disponibilidade</w:t>
+      </w:r>
       <w:r>
         <w:t xml:space="preserve"> de ativos com possibilidade de reuso e, obviamente, do conhecimento técnico do time de desenvolvimento </w:t>
       </w:r>
@@ -6186,15 +6199,7 @@
         <w:t>F</w:t>
       </w:r>
       <w:r>
-        <w:t xml:space="preserve">igura 1 exibe algumas das possibilidades de </w:t>
-      </w:r>
-      <w:proofErr w:type="gramStart"/>
-      <w:r>
-        <w:t>implementação</w:t>
-      </w:r>
-      <w:proofErr w:type="gramEnd"/>
-      <w:r>
-        <w:t xml:space="preserve"> de reuso de software. Cada uma dessas possibilidades tem descrição resumida na </w:t>
+        <w:t xml:space="preserve">igura 1 exibe algumas das possibilidades de implementação de reuso de software. Cada uma dessas possibilidades tem descrição resumida na </w:t>
       </w:r>
       <w:r>
         <w:t>T</w:t>
@@ -6276,7 +6281,7 @@
           <w:lang w:eastAsia="pt-BR"/>
         </w:rPr>
         <w:drawing>
-          <wp:inline distT="0" distB="0" distL="0" distR="0" wp14:anchorId="53D6F23C" wp14:editId="7817CBC0">
+          <wp:inline distT="0" distB="0" distL="0" distR="0" wp14:anchorId="50950702" wp14:editId="003AB11F">
             <wp:extent cx="3797925" cy="2068286"/>
             <wp:effectExtent l="0" t="0" r="0" b="0"/>
             <wp:docPr id="1" name="Imagem 1"/>
@@ -7367,13 +7372,8 @@
         <w:t>dores</w:t>
       </w:r>
       <w:r>
-        <w:t xml:space="preserve"> de</w:t>
-      </w:r>
-      <w:proofErr w:type="gramStart"/>
-      <w:r>
-        <w:t xml:space="preserve">  </w:t>
-      </w:r>
-      <w:proofErr w:type="gramEnd"/>
+        <w:t xml:space="preserve"> de </w:t>
+      </w:r>
       <w:r>
         <w:t>programas</w:t>
       </w:r>
@@ -7615,15 +7615,17 @@
       <w:r>
         <w:t xml:space="preserve">. Já modificações feitas diretamente no código gerado podem ser perdidas se executarmos novamente o gerador, mesmo que usemos as mesmas especificações de entrada. Para evitar a perda de informações modificadas manualmente nos produtos de saída, o desenvolvedor do software deve fazer um controle adequado de versões do código gerado </w:t>
       </w:r>
+      <w:proofErr w:type="gramStart"/>
       <w:r>
         <w:fldChar w:fldCharType="begin" w:fldLock="1"/>
       </w:r>
       <w:r>
-        <w:instrText>ADDIN CSL_CITATION {"citationItems":[{"id":"ITEM-1","itemData":{"abstract":"Os geradores de aplicação são ferramentas que recebem uma especificação de software, validam essa especificação e geram artefatos automaticamente. Os geradores de aplicação podem trazer benefícios em termos de produtividade por gerarem automaticamente artefatos de baixo nível com base em especificações de nível mais alto. Um dos problemas dos geradores de aplicação é o seu alto custo de desenvolvimento. Os geradores de aplicação configuráveis são adaptados para fornecer apoio em domínios específicos, ou seja, são considerados meta-geradores utilizados para obter geradores de aplicação específicos. Este trabalho delineia um processo de desenvolvimento com geradores confi- guráveis, define a arquitetura e as características de um gerador configurável e apresenta a ferramenta Captor, que é um gerador de aplicação configurável desenvolvido para facilitar a construção de geradores específicos. Três estudos de caso nos quais a Captor é configurada para domínios de aplicação específi- cos são apresentados: persistência de dados, gestão de recursos de negócios e bóias náuticas","author":[{"dropping-particle":"","family":"Shimabukuro Junior","given":"Edison Kicho","non-dropping-particle":"","parse-names":false,"suffix":""}],"id":"ITEM-1","issued":{"date-parts":[["2006"]]},"title":"Um Gerador de aplicações configurável","type":"article-journal"},"uris":["http://www.mendeley.com/documents/?uuid=ae8a95ad-e270-469d-8d31-47feacf70d09"]}],"mendeley":{"formattedCitation":"(SHIMABUKURO JUNIOR, 2006)","plainTextFormattedCitation":"(SHIMABUKURO JUNIOR, 2006)"},"properties":{"noteIndex":0},"schema":"https://github.com/citation-style-language/schema/raw/master/csl-citation.json"}</w:instrText>
+        <w:instrText>ADDIN CSL_CITATION {"citationItems":[{"id":"ITEM-1","itemData":{"abstract":"Os geradores de aplicação são ferramentas que recebem uma especificação de software, validam essa especificação e geram artefatos automaticamente. Os geradores de aplicação podem trazer benefícios em termos de produtividade por gerarem automaticamente artefatos de baixo nível com base em especificações de nível mais alto. Um dos problemas dos geradores de aplicação é o seu alto custo de desenvolvimento. Os geradores de aplicação configuráveis são adaptados para fornecer apoio em domínios específicos, ou seja, são considerados meta-geradores utilizados para obter geradores de aplicação específicos. Este trabalho delineia um processo de desenvolvimento com geradores confi- guráveis, define a arquitetura e as características de um gerador configurável e apresenta a ferramenta Captor, que é um gerador de aplicação configurável desenvolvido para facilitar a construção de geradores específicos. Três estudos de caso nos quais a Captor é configurada para domínios de aplicação específi- cos são apresentados: persistência de dados, gestão de recursos de negócios e bóias náuticas","author":[{"dropping-particle":"","family":"Shimabukuro Junior","given":"Edison Kicho","non-dropping-particle":"","parse-names":false,"suffix":""}],"id":"ITEM-1","issued":{"date-parts":[["2006"]]},"title":"Um Gerador de aplicações configurável","type":"article-journal"},"uris":["http://www.mendeley.com/documents/?uuid=ae8a95ad-e270-469d-8d31-47feacf70d09"]}],"mendeley":{"formattedCitation":"(SHIMABUKURO JUNIOR, 2006)","plainTextFormattedCitation":"(SHIMABUKURO JUNIOR, 2006)","previouslyFormattedCitation":"(SHIMABUKURO JUNIOR, 2006)"},"properties":{"noteIndex":0},"schema":"https://github.com/citation-style-language/schema/raw/master/csl-citation.json"}</w:instrText>
       </w:r>
       <w:r>
         <w:fldChar w:fldCharType="separate"/>
       </w:r>
+      <w:proofErr w:type="gramEnd"/>
       <w:r>
         <w:rPr>
           <w:noProof/>
@@ -7633,48 +7635,280 @@
       <w:r>
         <w:fldChar w:fldCharType="end"/>
       </w:r>
-      <w:bookmarkStart w:id="83" w:name="_GoBack"/>
+      <w:r>
+        <w:t>.</w:t>
+      </w:r>
+    </w:p>
+    <w:p>
+      <w:r>
+        <w:tab/>
+      </w:r>
+    </w:p>
+    <w:p>
+      <w:pPr>
+        <w:pStyle w:val="Ttulo2"/>
+      </w:pPr>
+      <w:bookmarkStart w:id="83" w:name="_Toc30939376"/>
+      <w:r>
+        <w:t>2.</w:t>
+      </w:r>
+      <w:r>
+        <w:t>2</w:t>
+      </w:r>
+      <w:r>
+        <w:t xml:space="preserve"> Motores de </w:t>
+      </w:r>
+      <w:r>
+        <w:t xml:space="preserve">gabarito </w:t>
+      </w:r>
+      <w:r>
+        <w:t>(</w:t>
+      </w:r>
+      <w:proofErr w:type="spellStart"/>
+      <w:r>
+        <w:rPr>
+          <w:i/>
+        </w:rPr>
+        <w:t>Template</w:t>
+      </w:r>
+      <w:proofErr w:type="spellEnd"/>
+      <w:r>
+        <w:rPr>
+          <w:i/>
+        </w:rPr>
+        <w:t xml:space="preserve"> </w:t>
+      </w:r>
+      <w:proofErr w:type="spellStart"/>
+      <w:r>
+        <w:rPr>
+          <w:i/>
+        </w:rPr>
+        <w:t>Engines</w:t>
+      </w:r>
+      <w:proofErr w:type="spellEnd"/>
+      <w:r>
+        <w:t>)</w:t>
+      </w:r>
       <w:bookmarkEnd w:id="83"/>
+    </w:p>
+    <w:p>
+      <w:r>
+        <w:tab/>
+        <w:t>Motores de gabarito,</w:t>
+      </w:r>
+      <w:r>
+        <w:t xml:space="preserve"> </w:t>
+      </w:r>
+      <w:r>
+        <w:t>também conhecidos como processador</w:t>
+      </w:r>
+      <w:r>
+        <w:t>es</w:t>
+      </w:r>
+      <w:r>
+        <w:t xml:space="preserve"> de gabaritos ou analisador</w:t>
+      </w:r>
+      <w:r>
+        <w:t>es</w:t>
+      </w:r>
+      <w:r>
+        <w:t xml:space="preserve"> de gabaritos, </w:t>
+      </w:r>
+      <w:r>
+        <w:t xml:space="preserve">consistem em </w:t>
+      </w:r>
+      <w:r>
+        <w:t xml:space="preserve">partes ou </w:t>
+      </w:r>
+      <w:r>
+        <w:t>componentes de software que t</w:t>
+      </w:r>
+      <w:r>
+        <w:t>ê</w:t>
+      </w:r>
+      <w:r>
+        <w:t>m a função de combinar um ou mais gabaritos com um dado modelo de dados, gerando um ou mais artefatos de saída como resultado de seu processamento</w:t>
+      </w:r>
+      <w:r>
+        <w:fldChar w:fldCharType="begin" w:fldLock="1"/>
+      </w:r>
+      <w:r>
+        <w:instrText>ADDIN CSL_CITATION {"citationItems":[{"id":"ITEM-1","itemData":{"URL":"https://en.wikipedia.org/wiki/Template_processor","abstract":"Artigo resume o que são processadores de gabaritos","accessed":{"date-parts":[["2020","2","6"]]},"author":[{"dropping-particle":"","family":"Wikipedia.org","given":"","non-dropping-particle":"","parse-names":false,"suffix":""}],"id":"ITEM-1","issued":{"date-parts":[["2020"]]},"title":"Template Processor","type":"webpage"},"uris":["http://www.mendeley.com/documents/?uuid=7432dc4f-0624-4163-a279-58f97c053083"]}],"mendeley":{"formattedCitation":"(WIKIPEDIA.ORG, 2020)","plainTextFormattedCitation":"(WIKIPEDIA.ORG, 2020)","previouslyFormattedCitation":"(WIKIPEDIA.ORG, 2020)"},"properties":{"noteIndex":0},"schema":"https://github.com/citation-style-language/schema/raw/master/csl-citation.json"}</w:instrText>
+      </w:r>
+      <w:r>
+        <w:fldChar w:fldCharType="separate"/>
+      </w:r>
+      <w:r>
+        <w:rPr>
+          <w:noProof/>
+        </w:rPr>
+        <w:t>(WIKIPEDIA.ORG, 2020)</w:t>
+      </w:r>
+      <w:r>
+        <w:fldChar w:fldCharType="end"/>
+      </w:r>
+      <w:r>
+        <w:t xml:space="preserve">. </w:t>
+      </w:r>
+      <w:r>
+        <w:t>Estes artefatos de saída podem ser desde um texto simples</w:t>
+      </w:r>
+      <w:r>
+        <w:t>, até um código fonte complexo.</w:t>
+      </w:r>
+    </w:p>
+    <w:p>
+      <w:r>
+        <w:tab/>
+      </w:r>
+      <w:r>
+        <w:t>Os gabaritos desenvolvidos para processamento</w:t>
+      </w:r>
+      <w:r>
+        <w:t xml:space="preserve"> são arquivos com</w:t>
+      </w:r>
+      <w:r>
+        <w:t xml:space="preserve"> conteúdo estático </w:t>
+      </w:r>
+      <w:r>
+        <w:t xml:space="preserve">entremeado com marcações </w:t>
+      </w:r>
+      <w:r>
+        <w:t>da</w:t>
+      </w:r>
+      <w:r>
+        <w:t xml:space="preserve"> linguagem </w:t>
+      </w:r>
+      <w:r>
+        <w:t xml:space="preserve">específica </w:t>
+      </w:r>
+      <w:r>
+        <w:t xml:space="preserve">de gabarito do processador em uso. </w:t>
+      </w:r>
+      <w:proofErr w:type="gramStart"/>
+      <w:r>
+        <w:t>É</w:t>
+      </w:r>
+      <w:proofErr w:type="gramEnd"/>
+      <w:r>
+        <w:t xml:space="preserve"> comum os processadores de gabarito atuais contarem com recursos parecidos com os constantes em linguagens de alto nível, além de marcações de formatação. Variáveis, funções, inclusões de arquivos, Estruturas de decisão e laços fazem parte das ferramentas </w:t>
+      </w:r>
+      <w:r>
+        <w:t xml:space="preserve">disponíveis </w:t>
+      </w:r>
+      <w:r>
+        <w:fldChar w:fldCharType="begin" w:fldLock="1"/>
+      </w:r>
+      <w:r>
+        <w:instrText>ADDIN CSL_CITATION {"citationItems":[{"id":"ITEM-1","itemData":{"URL":"https://en.wikipedia.org/wiki/Template_processor","abstract":"Artigo resume o que são processadores de gabaritos","accessed":{"date-parts":[["2020","2","6"]]},"author":[{"dropping-particle":"","family":"Wikipedia.org","given":"","non-dropping-particle":"","parse-names":false,"suffix":""}],"id":"ITEM-1","issued":{"date-parts":[["2020"]]},"title":"Template Processor","type":"webpage"},"uris":["http://www.mendeley.com/documents/?uuid=7432dc4f-0624-4163-a279-58f97c053083"]}],"mendeley":{"formattedCitation":"(WIKIPEDIA.ORG, 2020)","plainTextFormattedCitation":"(WIKIPEDIA.ORG, 2020)","previouslyFormattedCitation":"(WIKIPEDIA.ORG, 2020)"},"properties":{"noteIndex":0},"schema":"https://github.com/citation-style-language/schema/raw/master/csl-citation.json"}</w:instrText>
+      </w:r>
+      <w:r>
+        <w:fldChar w:fldCharType="separate"/>
+      </w:r>
+      <w:r>
+        <w:rPr>
+          <w:noProof/>
+        </w:rPr>
+        <w:t>(WIKIPEDIA.ORG, 2020)</w:t>
+      </w:r>
+      <w:r>
+        <w:fldChar w:fldCharType="end"/>
+      </w:r>
       <w:r>
         <w:t>.</w:t>
       </w:r>
     </w:p>
+    <w:p/>
+    <w:p>
+      <w:pPr>
+        <w:pStyle w:val="Ttulo2"/>
+      </w:pPr>
+      <w:r>
+        <w:t>2.2.1 Elementos básicos de motores de gabarito</w:t>
+      </w:r>
+    </w:p>
+    <w:p/>
     <w:p>
       <w:r>
         <w:tab/>
-      </w:r>
-    </w:p>
-    <w:p>
-      <w:pPr>
-        <w:pStyle w:val="Ttulo2"/>
-      </w:pPr>
-      <w:bookmarkStart w:id="84" w:name="_Toc30939376"/>
-      <w:r>
-        <w:t xml:space="preserve">2.3 Motores de </w:t>
-      </w:r>
-      <w:r>
-        <w:t xml:space="preserve">gabarito </w:t>
-      </w:r>
-      <w:r>
-        <w:t>(</w:t>
-      </w:r>
-      <w:proofErr w:type="spellStart"/>
-      <w:r>
-        <w:t>Template</w:t>
-      </w:r>
-      <w:proofErr w:type="spellEnd"/>
+        <w:t xml:space="preserve">Todos os </w:t>
+      </w:r>
+      <w:r>
+        <w:t>processadores de gabarito são compostos</w:t>
+      </w:r>
+      <w:r>
+        <w:t xml:space="preserve"> ao menos de um modelo de dados associado, um ou vários gabaritos fonte, </w:t>
+      </w:r>
+      <w:r>
+        <w:t>o motor de composição e, por</w:t>
+      </w:r>
+      <w:proofErr w:type="gramStart"/>
+      <w:r>
+        <w:t xml:space="preserve">  </w:t>
+      </w:r>
+      <w:proofErr w:type="gramEnd"/>
+      <w:r>
+        <w:t>fim, documentos de saída processados</w:t>
+      </w:r>
       <w:r>
         <w:t xml:space="preserve"> </w:t>
       </w:r>
-      <w:proofErr w:type="spellStart"/>
-      <w:r>
-        <w:t>Engines</w:t>
-      </w:r>
-      <w:proofErr w:type="spellEnd"/>
-      <w:r>
-        <w:t>)</w:t>
-      </w:r>
+      <w:r>
+        <w:fldChar w:fldCharType="begin" w:fldLock="1"/>
+      </w:r>
+      <w:r>
+        <w:instrText>ADDIN CSL_CITATION {"citationItems":[{"id":"ITEM-1","itemData":{"URL":"https://en.wikipedia.org/wiki/Template_processor","abstract":"Artigo resume o que são processadores de gabaritos","accessed":{"date-parts":[["2020","2","6"]]},"author":[{"dropping-particle":"","family":"Wikipedia.org","given":"","non-dropping-particle":"","parse-names":false,"suffix":""}],"id":"ITEM-1","issued":{"date-parts":[["2020"]]},"title":"Template Processor","type":"webpage"},"uris":["http://www.mendeley.com/documents/?uuid=7432dc4f-0624-4163-a279-58f97c053083"]}],"mendeley":{"formattedCitation":"(WIKIPEDIA.ORG, 2020)","plainTextFormattedCitation":"(WIKIPEDIA.ORG, 2020)"},"properties":{"noteIndex":0},"schema":"https://github.com/citation-style-language/schema/raw/master/csl-citation.json"}</w:instrText>
+      </w:r>
+      <w:r>
+        <w:fldChar w:fldCharType="separate"/>
+      </w:r>
+      <w:r>
+        <w:rPr>
+          <w:noProof/>
+        </w:rPr>
+        <w:t>(WIKIPEDIA.ORG, 2020)</w:t>
+      </w:r>
+      <w:r>
+        <w:fldChar w:fldCharType="end"/>
+      </w:r>
+      <w:r>
+        <w:t>.</w:t>
+      </w:r>
+    </w:p>
+    <w:p>
+      <w:r>
+        <w:tab/>
+        <w:t xml:space="preserve">O modelo de dados pode ser </w:t>
+      </w:r>
+      <w:r>
+        <w:t>um banco de dados relacional, um arquivo XML, uma planilha ou qualquer fonte de dados pré-formatados. Alguns processadores têm restrições quanto aos tipos de dados que podem ser utilizados, apesar de os mais utilizados serem desenvolvidos para permitir uma maior flexibilidade.</w:t>
+      </w:r>
+      <w:bookmarkStart w:id="84" w:name="_GoBack"/>
       <w:bookmarkEnd w:id="84"/>
+    </w:p>
+    <w:p>
+      <w:r>
+        <w:tab/>
+      </w:r>
+    </w:p>
+    <w:p/>
+    <w:p>
+      <w:r>
+        <w:tab/>
+      </w:r>
+    </w:p>
+    <w:p>
+      <w:r>
+        <w:tab/>
+        <w:t xml:space="preserve">  </w:t>
+      </w:r>
+    </w:p>
+    <w:p/>
+    <w:p>
+      <w:r>
+        <w:lastRenderedPageBreak/>
+        <w:tab/>
+      </w:r>
     </w:p>
     <w:p>
       <w:pPr>
@@ -9019,7 +9253,7 @@
           <w:lang w:eastAsia="pt-BR"/>
         </w:rPr>
         <w:drawing>
-          <wp:inline distT="0" distB="0" distL="0" distR="0" wp14:anchorId="59F50793" wp14:editId="2830850B">
+          <wp:inline distT="0" distB="0" distL="0" distR="0" wp14:anchorId="2B20EB59" wp14:editId="28F17074">
             <wp:extent cx="4510975" cy="2300990"/>
             <wp:effectExtent l="0" t="0" r="0" b="0"/>
             <wp:docPr id="2" name="Imagem 2"/>
@@ -9652,6 +9886,7 @@
         <w:rPr>
           <w:rFonts w:cs="Arial"/>
           <w:noProof/>
+          <w:szCs w:val="24"/>
         </w:rPr>
       </w:pPr>
       <w:r>
@@ -9679,6 +9914,62 @@
           <w:szCs w:val="24"/>
         </w:rPr>
         <w:t xml:space="preserve">. 3. ed. Sao Paulo: Pearson, 2013. </w:t>
+      </w:r>
+    </w:p>
+    <w:p>
+      <w:pPr>
+        <w:widowControl w:val="0"/>
+        <w:autoSpaceDE w:val="0"/>
+        <w:autoSpaceDN w:val="0"/>
+        <w:adjustRightInd w:val="0"/>
+        <w:rPr>
+          <w:rFonts w:cs="Arial"/>
+          <w:noProof/>
+        </w:rPr>
+      </w:pPr>
+      <w:r>
+        <w:rPr>
+          <w:rFonts w:cs="Arial"/>
+          <w:noProof/>
+          <w:szCs w:val="24"/>
+        </w:rPr>
+        <w:t xml:space="preserve">WIKIPEDIA.ORG. </w:t>
+      </w:r>
+      <w:r>
+        <w:rPr>
+          <w:rFonts w:cs="Arial"/>
+          <w:b/>
+          <w:bCs/>
+          <w:noProof/>
+          <w:szCs w:val="24"/>
+        </w:rPr>
+        <w:t>Template Processor</w:t>
+      </w:r>
+      <w:r>
+        <w:rPr>
+          <w:rFonts w:cs="Arial"/>
+          <w:noProof/>
+          <w:szCs w:val="24"/>
+        </w:rPr>
+        <w:t xml:space="preserve">. </w:t>
+      </w:r>
+      <w:r>
+        <w:rPr>
+          <w:rFonts w:cs="Arial"/>
+          <w:i/>
+          <w:iCs/>
+          <w:noProof/>
+          <w:szCs w:val="24"/>
+        </w:rPr>
+        <w:t>[s. l.]</w:t>
+      </w:r>
+      <w:r>
+        <w:rPr>
+          <w:rFonts w:cs="Arial"/>
+          <w:noProof/>
+          <w:szCs w:val="24"/>
+        </w:rPr>
+        <w:t xml:space="preserve">, 2020. Disponível em: https://en.wikipedia.org/wiki/Template_processor. Acesso em: 6 fev. 2020. </w:t>
       </w:r>
     </w:p>
     <w:p>
@@ -12445,7 +12736,7 @@
 </file>
 
 <file path=customXml/itemProps1.xml><?xml version="1.0" encoding="utf-8"?>
-<ds:datastoreItem xmlns:ds="http://schemas.openxmlformats.org/officeDocument/2006/customXml" ds:itemID="{F6190106-9E05-4C10-A8C7-AFD1021D54DD}">
+<ds:datastoreItem xmlns:ds="http://schemas.openxmlformats.org/officeDocument/2006/customXml" ds:itemID="{88B52CA2-A1CA-42DC-BECD-9807A74EE301}">
   <ds:schemaRefs>
     <ds:schemaRef ds:uri="http://schemas.openxmlformats.org/officeDocument/2006/bibliography"/>
   </ds:schemaRefs>

</xml_diff>

<commit_message>
Evolução até a seção 2.3 - Motores de template de mercado
</commit_message>
<xml_diff>
--- a/mono/Glauber Gadelha - C796NQ- Geração de Código para Apresentação de dados em forma gráfica.docx
+++ b/mono/Glauber Gadelha - C796NQ- Geração de Código para Apresentação de dados em forma gráfica.docx
@@ -890,6 +890,13 @@
           <w:szCs w:val="24"/>
         </w:rPr>
         <w:t>com desenvolvimento</w:t>
+      </w:r>
+      <w:r>
+        <w:rPr>
+          <w:rFonts w:cs="Times New Roman"/>
+          <w:szCs w:val="24"/>
+        </w:rPr>
+        <w:t xml:space="preserve"> de</w:t>
       </w:r>
       <w:r>
         <w:rPr>
@@ -2976,7 +2983,7 @@
           <w:r>
             <w:fldChar w:fldCharType="separate"/>
           </w:r>
-          <w:hyperlink w:anchor="_Toc30939368" w:history="1">
+          <w:hyperlink w:anchor="_Toc32043772" w:history="1">
             <w:r>
               <w:rPr>
                 <w:rStyle w:val="Hyperlink"/>
@@ -2999,7 +3006,7 @@
               <w:rPr>
                 <w:webHidden/>
               </w:rPr>
-              <w:instrText xml:space="preserve"> PAGEREF _Toc30939368 \h </w:instrText>
+              <w:instrText xml:space="preserve"> PAGEREF _Toc32043772 \h </w:instrText>
             </w:r>
             <w:r>
               <w:rPr>
@@ -3036,7 +3043,7 @@
               <w:lang w:eastAsia="pt-BR"/>
             </w:rPr>
           </w:pPr>
-          <w:hyperlink w:anchor="_Toc30939369" w:history="1">
+          <w:hyperlink w:anchor="_Toc32043773" w:history="1">
             <w:r>
               <w:rPr>
                 <w:rStyle w:val="Hyperlink"/>
@@ -3079,7 +3086,7 @@
                 <w:noProof/>
                 <w:webHidden/>
               </w:rPr>
-              <w:instrText xml:space="preserve"> PAGEREF _Toc30939369 \h </w:instrText>
+              <w:instrText xml:space="preserve"> PAGEREF _Toc32043773 \h </w:instrText>
             </w:r>
             <w:r>
               <w:rPr>
@@ -3120,7 +3127,7 @@
               <w:lang w:eastAsia="pt-BR"/>
             </w:rPr>
           </w:pPr>
-          <w:hyperlink w:anchor="_Toc30939370" w:history="1">
+          <w:hyperlink w:anchor="_Toc32043774" w:history="1">
             <w:r>
               <w:rPr>
                 <w:rStyle w:val="Hyperlink"/>
@@ -3163,7 +3170,7 @@
                 <w:noProof/>
                 <w:webHidden/>
               </w:rPr>
-              <w:instrText xml:space="preserve"> PAGEREF _Toc30939370 \h </w:instrText>
+              <w:instrText xml:space="preserve"> PAGEREF _Toc32043774 \h </w:instrText>
             </w:r>
             <w:r>
               <w:rPr>
@@ -3204,7 +3211,7 @@
               <w:lang w:eastAsia="pt-BR"/>
             </w:rPr>
           </w:pPr>
-          <w:hyperlink w:anchor="_Toc30939371" w:history="1">
+          <w:hyperlink w:anchor="_Toc32043775" w:history="1">
             <w:r>
               <w:rPr>
                 <w:rStyle w:val="Hyperlink"/>
@@ -3231,7 +3238,7 @@
                 <w:noProof/>
                 <w:webHidden/>
               </w:rPr>
-              <w:instrText xml:space="preserve"> PAGEREF _Toc30939371 \h </w:instrText>
+              <w:instrText xml:space="preserve"> PAGEREF _Toc32043775 \h </w:instrText>
             </w:r>
             <w:r>
               <w:rPr>
@@ -3271,7 +3278,7 @@
               <w:lang w:eastAsia="pt-BR"/>
             </w:rPr>
           </w:pPr>
-          <w:hyperlink w:anchor="_Toc30939372" w:history="1">
+          <w:hyperlink w:anchor="_Toc32043776" w:history="1">
             <w:r>
               <w:rPr>
                 <w:rStyle w:val="Hyperlink"/>
@@ -3294,7 +3301,7 @@
               <w:rPr>
                 <w:webHidden/>
               </w:rPr>
-              <w:instrText xml:space="preserve"> PAGEREF _Toc30939372 \h </w:instrText>
+              <w:instrText xml:space="preserve"> PAGEREF _Toc32043776 \h </w:instrText>
             </w:r>
             <w:r>
               <w:rPr>
@@ -3311,7 +3318,7 @@
               <w:rPr>
                 <w:webHidden/>
               </w:rPr>
-              <w:t>9</w:t>
+              <w:t>8</w:t>
             </w:r>
             <w:r>
               <w:rPr>
@@ -3330,7 +3337,7 @@
               <w:lang w:eastAsia="pt-BR"/>
             </w:rPr>
           </w:pPr>
-          <w:hyperlink w:anchor="_Toc30939373" w:history="1">
+          <w:hyperlink w:anchor="_Toc32043777" w:history="1">
             <w:r>
               <w:rPr>
                 <w:rStyle w:val="Hyperlink"/>
@@ -3353,7 +3360,7 @@
               <w:rPr>
                 <w:webHidden/>
               </w:rPr>
-              <w:instrText xml:space="preserve"> PAGEREF _Toc30939373 \h </w:instrText>
+              <w:instrText xml:space="preserve"> PAGEREF _Toc32043777 \h </w:instrText>
             </w:r>
             <w:r>
               <w:rPr>
@@ -3370,7 +3377,7 @@
               <w:rPr>
                 <w:webHidden/>
               </w:rPr>
-              <w:t>9</w:t>
+              <w:t>8</w:t>
             </w:r>
             <w:r>
               <w:rPr>
@@ -3390,7 +3397,7 @@
               <w:lang w:eastAsia="pt-BR"/>
             </w:rPr>
           </w:pPr>
-          <w:hyperlink w:anchor="_Toc30939374" w:history="1">
+          <w:hyperlink w:anchor="_Toc32043778" w:history="1">
             <w:r>
               <w:rPr>
                 <w:rStyle w:val="Hyperlink"/>
@@ -3417,7 +3424,7 @@
                 <w:noProof/>
                 <w:webHidden/>
               </w:rPr>
-              <w:instrText xml:space="preserve"> PAGEREF _Toc30939374 \h </w:instrText>
+              <w:instrText xml:space="preserve"> PAGEREF _Toc32043778 \h </w:instrText>
             </w:r>
             <w:r>
               <w:rPr>
@@ -3437,7 +3444,294 @@
                 <w:noProof/>
                 <w:webHidden/>
               </w:rPr>
-              <w:t>9</w:t>
+              <w:t>8</w:t>
+            </w:r>
+            <w:r>
+              <w:rPr>
+                <w:noProof/>
+                <w:webHidden/>
+              </w:rPr>
+              <w:fldChar w:fldCharType="end"/>
+            </w:r>
+          </w:hyperlink>
+        </w:p>
+        <w:p>
+          <w:pPr>
+            <w:pStyle w:val="Sumrio2"/>
+            <w:rPr>
+              <w:rFonts w:asciiTheme="minorHAnsi" w:eastAsiaTheme="minorEastAsia" w:hAnsiTheme="minorHAnsi"/>
+              <w:noProof/>
+              <w:sz w:val="22"/>
+              <w:lang w:eastAsia="pt-BR"/>
+            </w:rPr>
+          </w:pPr>
+          <w:hyperlink w:anchor="_Toc32043779" w:history="1">
+            <w:r>
+              <w:rPr>
+                <w:rStyle w:val="Hyperlink"/>
+                <w:noProof/>
+              </w:rPr>
+              <w:t>2.1.2 Técnicas de aplicação de reuso de software</w:t>
+            </w:r>
+            <w:r>
+              <w:rPr>
+                <w:noProof/>
+                <w:webHidden/>
+              </w:rPr>
+              <w:tab/>
+            </w:r>
+            <w:r>
+              <w:rPr>
+                <w:noProof/>
+                <w:webHidden/>
+              </w:rPr>
+              <w:fldChar w:fldCharType="begin"/>
+            </w:r>
+            <w:r>
+              <w:rPr>
+                <w:noProof/>
+                <w:webHidden/>
+              </w:rPr>
+              <w:instrText xml:space="preserve"> PAGEREF _Toc32043779 \h </w:instrText>
+            </w:r>
+            <w:r>
+              <w:rPr>
+                <w:noProof/>
+                <w:webHidden/>
+              </w:rPr>
+            </w:r>
+            <w:r>
+              <w:rPr>
+                <w:noProof/>
+                <w:webHidden/>
+              </w:rPr>
+              <w:fldChar w:fldCharType="separate"/>
+            </w:r>
+            <w:r>
+              <w:rPr>
+                <w:noProof/>
+                <w:webHidden/>
+              </w:rPr>
+              <w:t>10</w:t>
+            </w:r>
+            <w:r>
+              <w:rPr>
+                <w:noProof/>
+                <w:webHidden/>
+              </w:rPr>
+              <w:fldChar w:fldCharType="end"/>
+            </w:r>
+          </w:hyperlink>
+        </w:p>
+        <w:p>
+          <w:pPr>
+            <w:pStyle w:val="Sumrio2"/>
+            <w:rPr>
+              <w:rFonts w:asciiTheme="minorHAnsi" w:eastAsiaTheme="minorEastAsia" w:hAnsiTheme="minorHAnsi"/>
+              <w:noProof/>
+              <w:sz w:val="22"/>
+              <w:lang w:eastAsia="pt-BR"/>
+            </w:rPr>
+          </w:pPr>
+          <w:hyperlink w:anchor="_Toc32043780" w:history="1">
+            <w:r>
+              <w:rPr>
+                <w:rStyle w:val="Hyperlink"/>
+                <w:noProof/>
+              </w:rPr>
+              <w:t>2.1.3 Geradores de programas</w:t>
+            </w:r>
+            <w:r>
+              <w:rPr>
+                <w:noProof/>
+                <w:webHidden/>
+              </w:rPr>
+              <w:tab/>
+            </w:r>
+            <w:r>
+              <w:rPr>
+                <w:noProof/>
+                <w:webHidden/>
+              </w:rPr>
+              <w:fldChar w:fldCharType="begin"/>
+            </w:r>
+            <w:r>
+              <w:rPr>
+                <w:noProof/>
+                <w:webHidden/>
+              </w:rPr>
+              <w:instrText xml:space="preserve"> PAGEREF _Toc32043780 \h </w:instrText>
+            </w:r>
+            <w:r>
+              <w:rPr>
+                <w:noProof/>
+                <w:webHidden/>
+              </w:rPr>
+            </w:r>
+            <w:r>
+              <w:rPr>
+                <w:noProof/>
+                <w:webHidden/>
+              </w:rPr>
+              <w:fldChar w:fldCharType="separate"/>
+            </w:r>
+            <w:r>
+              <w:rPr>
+                <w:noProof/>
+                <w:webHidden/>
+              </w:rPr>
+              <w:t>12</w:t>
+            </w:r>
+            <w:r>
+              <w:rPr>
+                <w:noProof/>
+                <w:webHidden/>
+              </w:rPr>
+              <w:fldChar w:fldCharType="end"/>
+            </w:r>
+          </w:hyperlink>
+        </w:p>
+        <w:p>
+          <w:pPr>
+            <w:pStyle w:val="Sumrio2"/>
+            <w:rPr>
+              <w:rFonts w:asciiTheme="minorHAnsi" w:eastAsiaTheme="minorEastAsia" w:hAnsiTheme="minorHAnsi"/>
+              <w:noProof/>
+              <w:sz w:val="22"/>
+              <w:lang w:eastAsia="pt-BR"/>
+            </w:rPr>
+          </w:pPr>
+          <w:hyperlink w:anchor="_Toc32043781" w:history="1">
+            <w:r>
+              <w:rPr>
+                <w:rStyle w:val="Hyperlink"/>
+                <w:noProof/>
+              </w:rPr>
+              <w:t>2.2 Motores de gabarito (</w:t>
+            </w:r>
+            <w:r>
+              <w:rPr>
+                <w:rStyle w:val="Hyperlink"/>
+                <w:i/>
+                <w:noProof/>
+              </w:rPr>
+              <w:t>Template Engines</w:t>
+            </w:r>
+            <w:r>
+              <w:rPr>
+                <w:rStyle w:val="Hyperlink"/>
+                <w:noProof/>
+              </w:rPr>
+              <w:t>)</w:t>
+            </w:r>
+            <w:r>
+              <w:rPr>
+                <w:noProof/>
+                <w:webHidden/>
+              </w:rPr>
+              <w:tab/>
+            </w:r>
+            <w:r>
+              <w:rPr>
+                <w:noProof/>
+                <w:webHidden/>
+              </w:rPr>
+              <w:fldChar w:fldCharType="begin"/>
+            </w:r>
+            <w:r>
+              <w:rPr>
+                <w:noProof/>
+                <w:webHidden/>
+              </w:rPr>
+              <w:instrText xml:space="preserve"> PAGEREF _Toc32043781 \h </w:instrText>
+            </w:r>
+            <w:r>
+              <w:rPr>
+                <w:noProof/>
+                <w:webHidden/>
+              </w:rPr>
+            </w:r>
+            <w:r>
+              <w:rPr>
+                <w:noProof/>
+                <w:webHidden/>
+              </w:rPr>
+              <w:fldChar w:fldCharType="separate"/>
+            </w:r>
+            <w:r>
+              <w:rPr>
+                <w:noProof/>
+                <w:webHidden/>
+              </w:rPr>
+              <w:t>13</w:t>
+            </w:r>
+            <w:r>
+              <w:rPr>
+                <w:noProof/>
+                <w:webHidden/>
+              </w:rPr>
+              <w:fldChar w:fldCharType="end"/>
+            </w:r>
+          </w:hyperlink>
+        </w:p>
+        <w:p>
+          <w:pPr>
+            <w:pStyle w:val="Sumrio2"/>
+            <w:rPr>
+              <w:rFonts w:asciiTheme="minorHAnsi" w:eastAsiaTheme="minorEastAsia" w:hAnsiTheme="minorHAnsi"/>
+              <w:noProof/>
+              <w:sz w:val="22"/>
+              <w:lang w:eastAsia="pt-BR"/>
+            </w:rPr>
+          </w:pPr>
+          <w:hyperlink w:anchor="_Toc32043782" w:history="1">
+            <w:r>
+              <w:rPr>
+                <w:rStyle w:val="Hyperlink"/>
+                <w:noProof/>
+              </w:rPr>
+              <w:t>2.2.1 Elementos básicos de motores de gabarito</w:t>
+            </w:r>
+            <w:r>
+              <w:rPr>
+                <w:noProof/>
+                <w:webHidden/>
+              </w:rPr>
+              <w:tab/>
+            </w:r>
+            <w:r>
+              <w:rPr>
+                <w:noProof/>
+                <w:webHidden/>
+              </w:rPr>
+              <w:fldChar w:fldCharType="begin"/>
+            </w:r>
+            <w:r>
+              <w:rPr>
+                <w:noProof/>
+                <w:webHidden/>
+              </w:rPr>
+              <w:instrText xml:space="preserve"> PAGEREF _Toc32043782 \h </w:instrText>
+            </w:r>
+            <w:r>
+              <w:rPr>
+                <w:noProof/>
+                <w:webHidden/>
+              </w:rPr>
+            </w:r>
+            <w:r>
+              <w:rPr>
+                <w:noProof/>
+                <w:webHidden/>
+              </w:rPr>
+              <w:fldChar w:fldCharType="separate"/>
+            </w:r>
+            <w:r>
+              <w:rPr>
+                <w:noProof/>
+                <w:webHidden/>
+              </w:rPr>
+              <w:t>13</w:t>
             </w:r>
             <w:r>
               <w:rPr>
@@ -3458,13 +3752,13 @@
               <w:noProof/>
             </w:rPr>
           </w:pPr>
-          <w:hyperlink w:anchor="_Toc30939375" w:history="1">
+          <w:hyperlink w:anchor="_Toc32043783" w:history="1">
             <w:r>
               <w:rPr>
                 <w:rStyle w:val="Hyperlink"/>
                 <w:noProof/>
               </w:rPr>
-              <w:t>2.1.2 Geração de Código</w:t>
+              <w:t>2.3.1 Apache Velocity</w:t>
             </w:r>
             <w:r>
               <w:rPr>
@@ -3485,7 +3779,7 @@
                 <w:noProof/>
                 <w:webHidden/>
               </w:rPr>
-              <w:instrText xml:space="preserve"> PAGEREF _Toc30939375 \h </w:instrText>
+              <w:instrText xml:space="preserve"> PAGEREF _Toc32043783 \h </w:instrText>
             </w:r>
             <w:r>
               <w:rPr>
@@ -3505,11 +3799,206 @@
                 <w:noProof/>
                 <w:webHidden/>
               </w:rPr>
-              <w:t>9</w:t>
+              <w:t>14</w:t>
             </w:r>
             <w:r>
               <w:rPr>
                 <w:noProof/>
+                <w:webHidden/>
+              </w:rPr>
+              <w:fldChar w:fldCharType="end"/>
+            </w:r>
+          </w:hyperlink>
+        </w:p>
+        <w:p>
+          <w:pPr>
+            <w:pStyle w:val="Sumrio3"/>
+            <w:tabs>
+              <w:tab w:val="right" w:pos="9061"/>
+            </w:tabs>
+            <w:rPr>
+              <w:noProof/>
+            </w:rPr>
+          </w:pPr>
+          <w:hyperlink w:anchor="_Toc32043784" w:history="1">
+            <w:r>
+              <w:rPr>
+                <w:rStyle w:val="Hyperlink"/>
+                <w:noProof/>
+              </w:rPr>
+              <w:t>2.3.4 Apache Freemarker</w:t>
+            </w:r>
+            <w:r>
+              <w:rPr>
+                <w:noProof/>
+                <w:webHidden/>
+              </w:rPr>
+              <w:tab/>
+            </w:r>
+            <w:r>
+              <w:rPr>
+                <w:noProof/>
+                <w:webHidden/>
+              </w:rPr>
+              <w:fldChar w:fldCharType="begin"/>
+            </w:r>
+            <w:r>
+              <w:rPr>
+                <w:noProof/>
+                <w:webHidden/>
+              </w:rPr>
+              <w:instrText xml:space="preserve"> PAGEREF _Toc32043784 \h </w:instrText>
+            </w:r>
+            <w:r>
+              <w:rPr>
+                <w:noProof/>
+                <w:webHidden/>
+              </w:rPr>
+            </w:r>
+            <w:r>
+              <w:rPr>
+                <w:noProof/>
+                <w:webHidden/>
+              </w:rPr>
+              <w:fldChar w:fldCharType="separate"/>
+            </w:r>
+            <w:r>
+              <w:rPr>
+                <w:noProof/>
+                <w:webHidden/>
+              </w:rPr>
+              <w:t>14</w:t>
+            </w:r>
+            <w:r>
+              <w:rPr>
+                <w:noProof/>
+                <w:webHidden/>
+              </w:rPr>
+              <w:fldChar w:fldCharType="end"/>
+            </w:r>
+          </w:hyperlink>
+        </w:p>
+        <w:p>
+          <w:pPr>
+            <w:pStyle w:val="Sumrio3"/>
+            <w:tabs>
+              <w:tab w:val="right" w:pos="9061"/>
+            </w:tabs>
+            <w:rPr>
+              <w:noProof/>
+            </w:rPr>
+          </w:pPr>
+          <w:hyperlink w:anchor="_Toc32043785" w:history="1">
+            <w:r>
+              <w:rPr>
+                <w:rStyle w:val="Hyperlink"/>
+                <w:noProof/>
+              </w:rPr>
+              <w:t>2.3.5 Twig</w:t>
+            </w:r>
+            <w:r>
+              <w:rPr>
+                <w:noProof/>
+                <w:webHidden/>
+              </w:rPr>
+              <w:tab/>
+            </w:r>
+            <w:r>
+              <w:rPr>
+                <w:noProof/>
+                <w:webHidden/>
+              </w:rPr>
+              <w:fldChar w:fldCharType="begin"/>
+            </w:r>
+            <w:r>
+              <w:rPr>
+                <w:noProof/>
+                <w:webHidden/>
+              </w:rPr>
+              <w:instrText xml:space="preserve"> PAGEREF _Toc32043785 \h </w:instrText>
+            </w:r>
+            <w:r>
+              <w:rPr>
+                <w:noProof/>
+                <w:webHidden/>
+              </w:rPr>
+            </w:r>
+            <w:r>
+              <w:rPr>
+                <w:noProof/>
+                <w:webHidden/>
+              </w:rPr>
+              <w:fldChar w:fldCharType="separate"/>
+            </w:r>
+            <w:r>
+              <w:rPr>
+                <w:noProof/>
+                <w:webHidden/>
+              </w:rPr>
+              <w:t>14</w:t>
+            </w:r>
+            <w:r>
+              <w:rPr>
+                <w:noProof/>
+                <w:webHidden/>
+              </w:rPr>
+              <w:fldChar w:fldCharType="end"/>
+            </w:r>
+          </w:hyperlink>
+        </w:p>
+        <w:p>
+          <w:pPr>
+            <w:pStyle w:val="Sumrio1"/>
+            <w:rPr>
+              <w:rFonts w:asciiTheme="minorHAnsi" w:eastAsiaTheme="minorEastAsia" w:hAnsiTheme="minorHAnsi"/>
+              <w:sz w:val="22"/>
+              <w:lang w:eastAsia="pt-BR"/>
+            </w:rPr>
+          </w:pPr>
+          <w:hyperlink w:anchor="_Toc32043786" w:history="1">
+            <w:r>
+              <w:rPr>
+                <w:rStyle w:val="Hyperlink"/>
+              </w:rPr>
+              <w:t>3 - Desenvolvimento do Protótipo</w:t>
+            </w:r>
+            <w:r>
+              <w:rPr>
+                <w:webHidden/>
+              </w:rPr>
+              <w:tab/>
+            </w:r>
+            <w:r>
+              <w:rPr>
+                <w:webHidden/>
+              </w:rPr>
+              <w:fldChar w:fldCharType="begin"/>
+            </w:r>
+            <w:r>
+              <w:rPr>
+                <w:webHidden/>
+              </w:rPr>
+              <w:instrText xml:space="preserve"> PAGEREF _Toc32043786 \h </w:instrText>
+            </w:r>
+            <w:r>
+              <w:rPr>
+                <w:webHidden/>
+              </w:rPr>
+            </w:r>
+            <w:r>
+              <w:rPr>
+                <w:webHidden/>
+              </w:rPr>
+              <w:fldChar w:fldCharType="separate"/>
+            </w:r>
+            <w:r>
+              <w:rPr>
+                <w:webHidden/>
+              </w:rPr>
+              <w:t>15</w:t>
+            </w:r>
+            <w:r>
+              <w:rPr>
                 <w:webHidden/>
               </w:rPr>
               <w:fldChar w:fldCharType="end"/>
@@ -3526,13 +4015,13 @@
               <w:lang w:eastAsia="pt-BR"/>
             </w:rPr>
           </w:pPr>
-          <w:hyperlink w:anchor="_Toc30939376" w:history="1">
+          <w:hyperlink w:anchor="_Toc32043787" w:history="1">
             <w:r>
               <w:rPr>
                 <w:rStyle w:val="Hyperlink"/>
                 <w:noProof/>
               </w:rPr>
-              <w:t>2.3 Motores de templates(Template Engines)</w:t>
+              <w:t>3.1 - Descrição Geral</w:t>
             </w:r>
             <w:r>
               <w:rPr>
@@ -3553,7 +4042,7 @@
                 <w:noProof/>
                 <w:webHidden/>
               </w:rPr>
-              <w:instrText xml:space="preserve"> PAGEREF _Toc30939376 \h </w:instrText>
+              <w:instrText xml:space="preserve"> PAGEREF _Toc32043787 \h </w:instrText>
             </w:r>
             <w:r>
               <w:rPr>
@@ -3573,7 +4062,7 @@
                 <w:noProof/>
                 <w:webHidden/>
               </w:rPr>
-              <w:t>10</w:t>
+              <w:t>15</w:t>
             </w:r>
             <w:r>
               <w:rPr>
@@ -3594,13 +4083,13 @@
               <w:lang w:eastAsia="pt-BR"/>
             </w:rPr>
           </w:pPr>
-          <w:hyperlink w:anchor="_Toc30939377" w:history="1">
+          <w:hyperlink w:anchor="_Toc32043788" w:history="1">
             <w:r>
               <w:rPr>
                 <w:rStyle w:val="Hyperlink"/>
                 <w:noProof/>
               </w:rPr>
-              <w:t>2.3.1 Apache Velocity</w:t>
+              <w:t>3.2 Descrição das Etapas de Desenvolvimento</w:t>
             </w:r>
             <w:r>
               <w:rPr>
@@ -3621,7 +4110,7 @@
                 <w:noProof/>
                 <w:webHidden/>
               </w:rPr>
-              <w:instrText xml:space="preserve"> PAGEREF _Toc30939377 \h </w:instrText>
+              <w:instrText xml:space="preserve"> PAGEREF _Toc32043788 \h </w:instrText>
             </w:r>
             <w:r>
               <w:rPr>
@@ -3641,7 +4130,7 @@
                 <w:noProof/>
                 <w:webHidden/>
               </w:rPr>
-              <w:t>10</w:t>
+              <w:t>15</w:t>
             </w:r>
             <w:r>
               <w:rPr>
@@ -3662,13 +4151,13 @@
               <w:lang w:eastAsia="pt-BR"/>
             </w:rPr>
           </w:pPr>
-          <w:hyperlink w:anchor="_Toc30939378" w:history="1">
+          <w:hyperlink w:anchor="_Toc32043789" w:history="1">
             <w:r>
               <w:rPr>
                 <w:rStyle w:val="Hyperlink"/>
                 <w:noProof/>
               </w:rPr>
-              <w:t>2.3.4 Apache Freemarker</w:t>
+              <w:t>3.3 – Levantamento dos Requisitos</w:t>
             </w:r>
             <w:r>
               <w:rPr>
@@ -3689,7 +4178,7 @@
                 <w:noProof/>
                 <w:webHidden/>
               </w:rPr>
-              <w:instrText xml:space="preserve"> PAGEREF _Toc30939378 \h </w:instrText>
+              <w:instrText xml:space="preserve"> PAGEREF _Toc32043789 \h </w:instrText>
             </w:r>
             <w:r>
               <w:rPr>
@@ -3709,70 +4198,11 @@
                 <w:noProof/>
                 <w:webHidden/>
               </w:rPr>
-              <w:t>10</w:t>
+              <w:t>16</w:t>
             </w:r>
             <w:r>
               <w:rPr>
                 <w:noProof/>
-                <w:webHidden/>
-              </w:rPr>
-              <w:fldChar w:fldCharType="end"/>
-            </w:r>
-          </w:hyperlink>
-        </w:p>
-        <w:p>
-          <w:pPr>
-            <w:pStyle w:val="Sumrio1"/>
-            <w:rPr>
-              <w:rFonts w:asciiTheme="minorHAnsi" w:eastAsiaTheme="minorEastAsia" w:hAnsiTheme="minorHAnsi"/>
-              <w:sz w:val="22"/>
-              <w:lang w:eastAsia="pt-BR"/>
-            </w:rPr>
-          </w:pPr>
-          <w:hyperlink w:anchor="_Toc30939379" w:history="1">
-            <w:r>
-              <w:rPr>
-                <w:rStyle w:val="Hyperlink"/>
-              </w:rPr>
-              <w:t>3 - Desenvolvimento do Protótipo</w:t>
-            </w:r>
-            <w:r>
-              <w:rPr>
-                <w:webHidden/>
-              </w:rPr>
-              <w:tab/>
-            </w:r>
-            <w:r>
-              <w:rPr>
-                <w:webHidden/>
-              </w:rPr>
-              <w:fldChar w:fldCharType="begin"/>
-            </w:r>
-            <w:r>
-              <w:rPr>
-                <w:webHidden/>
-              </w:rPr>
-              <w:instrText xml:space="preserve"> PAGEREF _Toc30939379 \h </w:instrText>
-            </w:r>
-            <w:r>
-              <w:rPr>
-                <w:webHidden/>
-              </w:rPr>
-            </w:r>
-            <w:r>
-              <w:rPr>
-                <w:webHidden/>
-              </w:rPr>
-              <w:fldChar w:fldCharType="separate"/>
-            </w:r>
-            <w:r>
-              <w:rPr>
-                <w:webHidden/>
-              </w:rPr>
-              <w:t>11</w:t>
-            </w:r>
-            <w:r>
-              <w:rPr>
                 <w:webHidden/>
               </w:rPr>
               <w:fldChar w:fldCharType="end"/>
@@ -3789,13 +4219,13 @@
               <w:lang w:eastAsia="pt-BR"/>
             </w:rPr>
           </w:pPr>
-          <w:hyperlink w:anchor="_Toc30939380" w:history="1">
+          <w:hyperlink w:anchor="_Toc32043790" w:history="1">
             <w:r>
               <w:rPr>
                 <w:rStyle w:val="Hyperlink"/>
                 <w:noProof/>
               </w:rPr>
-              <w:t>3.1 - Descrição Geral</w:t>
+              <w:t>3.4 – Casos de Uso</w:t>
             </w:r>
             <w:r>
               <w:rPr>
@@ -3816,7 +4246,7 @@
                 <w:noProof/>
                 <w:webHidden/>
               </w:rPr>
-              <w:instrText xml:space="preserve"> PAGEREF _Toc30939380 \h </w:instrText>
+              <w:instrText xml:space="preserve"> PAGEREF _Toc32043790 \h </w:instrText>
             </w:r>
             <w:r>
               <w:rPr>
@@ -3836,211 +4266,7 @@
                 <w:noProof/>
                 <w:webHidden/>
               </w:rPr>
-              <w:t>11</w:t>
-            </w:r>
-            <w:r>
-              <w:rPr>
-                <w:noProof/>
-                <w:webHidden/>
-              </w:rPr>
-              <w:fldChar w:fldCharType="end"/>
-            </w:r>
-          </w:hyperlink>
-        </w:p>
-        <w:p>
-          <w:pPr>
-            <w:pStyle w:val="Sumrio2"/>
-            <w:rPr>
-              <w:rFonts w:asciiTheme="minorHAnsi" w:eastAsiaTheme="minorEastAsia" w:hAnsiTheme="minorHAnsi"/>
-              <w:noProof/>
-              <w:sz w:val="22"/>
-              <w:lang w:eastAsia="pt-BR"/>
-            </w:rPr>
-          </w:pPr>
-          <w:hyperlink w:anchor="_Toc30939381" w:history="1">
-            <w:r>
-              <w:rPr>
-                <w:rStyle w:val="Hyperlink"/>
-                <w:noProof/>
-              </w:rPr>
-              <w:t>3.2 Descrição das Etapas de Desenvolvimento</w:t>
-            </w:r>
-            <w:r>
-              <w:rPr>
-                <w:noProof/>
-                <w:webHidden/>
-              </w:rPr>
-              <w:tab/>
-            </w:r>
-            <w:r>
-              <w:rPr>
-                <w:noProof/>
-                <w:webHidden/>
-              </w:rPr>
-              <w:fldChar w:fldCharType="begin"/>
-            </w:r>
-            <w:r>
-              <w:rPr>
-                <w:noProof/>
-                <w:webHidden/>
-              </w:rPr>
-              <w:instrText xml:space="preserve"> PAGEREF _Toc30939381 \h </w:instrText>
-            </w:r>
-            <w:r>
-              <w:rPr>
-                <w:noProof/>
-                <w:webHidden/>
-              </w:rPr>
-            </w:r>
-            <w:r>
-              <w:rPr>
-                <w:noProof/>
-                <w:webHidden/>
-              </w:rPr>
-              <w:fldChar w:fldCharType="separate"/>
-            </w:r>
-            <w:r>
-              <w:rPr>
-                <w:noProof/>
-                <w:webHidden/>
-              </w:rPr>
-              <w:t>11</w:t>
-            </w:r>
-            <w:r>
-              <w:rPr>
-                <w:noProof/>
-                <w:webHidden/>
-              </w:rPr>
-              <w:fldChar w:fldCharType="end"/>
-            </w:r>
-          </w:hyperlink>
-        </w:p>
-        <w:p>
-          <w:pPr>
-            <w:pStyle w:val="Sumrio2"/>
-            <w:rPr>
-              <w:rFonts w:asciiTheme="minorHAnsi" w:eastAsiaTheme="minorEastAsia" w:hAnsiTheme="minorHAnsi"/>
-              <w:noProof/>
-              <w:sz w:val="22"/>
-              <w:lang w:eastAsia="pt-BR"/>
-            </w:rPr>
-          </w:pPr>
-          <w:hyperlink w:anchor="_Toc30939382" w:history="1">
-            <w:r>
-              <w:rPr>
-                <w:rStyle w:val="Hyperlink"/>
-                <w:noProof/>
-              </w:rPr>
-              <w:t>3.3 – Levantamento dos Requisitos</w:t>
-            </w:r>
-            <w:r>
-              <w:rPr>
-                <w:noProof/>
-                <w:webHidden/>
-              </w:rPr>
-              <w:tab/>
-            </w:r>
-            <w:r>
-              <w:rPr>
-                <w:noProof/>
-                <w:webHidden/>
-              </w:rPr>
-              <w:fldChar w:fldCharType="begin"/>
-            </w:r>
-            <w:r>
-              <w:rPr>
-                <w:noProof/>
-                <w:webHidden/>
-              </w:rPr>
-              <w:instrText xml:space="preserve"> PAGEREF _Toc30939382 \h </w:instrText>
-            </w:r>
-            <w:r>
-              <w:rPr>
-                <w:noProof/>
-                <w:webHidden/>
-              </w:rPr>
-            </w:r>
-            <w:r>
-              <w:rPr>
-                <w:noProof/>
-                <w:webHidden/>
-              </w:rPr>
-              <w:fldChar w:fldCharType="separate"/>
-            </w:r>
-            <w:r>
-              <w:rPr>
-                <w:noProof/>
-                <w:webHidden/>
-              </w:rPr>
-              <w:t>12</w:t>
-            </w:r>
-            <w:r>
-              <w:rPr>
-                <w:noProof/>
-                <w:webHidden/>
-              </w:rPr>
-              <w:fldChar w:fldCharType="end"/>
-            </w:r>
-          </w:hyperlink>
-        </w:p>
-        <w:p>
-          <w:pPr>
-            <w:pStyle w:val="Sumrio2"/>
-            <w:rPr>
-              <w:rFonts w:asciiTheme="minorHAnsi" w:eastAsiaTheme="minorEastAsia" w:hAnsiTheme="minorHAnsi"/>
-              <w:noProof/>
-              <w:sz w:val="22"/>
-              <w:lang w:eastAsia="pt-BR"/>
-            </w:rPr>
-          </w:pPr>
-          <w:hyperlink w:anchor="_Toc30939383" w:history="1">
-            <w:r>
-              <w:rPr>
-                <w:rStyle w:val="Hyperlink"/>
-                <w:noProof/>
-              </w:rPr>
-              <w:t>3.4 – Casos de Uso</w:t>
-            </w:r>
-            <w:r>
-              <w:rPr>
-                <w:noProof/>
-                <w:webHidden/>
-              </w:rPr>
-              <w:tab/>
-            </w:r>
-            <w:r>
-              <w:rPr>
-                <w:noProof/>
-                <w:webHidden/>
-              </w:rPr>
-              <w:fldChar w:fldCharType="begin"/>
-            </w:r>
-            <w:r>
-              <w:rPr>
-                <w:noProof/>
-                <w:webHidden/>
-              </w:rPr>
-              <w:instrText xml:space="preserve"> PAGEREF _Toc30939383 \h </w:instrText>
-            </w:r>
-            <w:r>
-              <w:rPr>
-                <w:noProof/>
-                <w:webHidden/>
-              </w:rPr>
-            </w:r>
-            <w:r>
-              <w:rPr>
-                <w:noProof/>
-                <w:webHidden/>
-              </w:rPr>
-              <w:fldChar w:fldCharType="separate"/>
-            </w:r>
-            <w:r>
-              <w:rPr>
-                <w:noProof/>
-                <w:webHidden/>
-              </w:rPr>
-              <w:t>13</w:t>
+              <w:t>17</w:t>
             </w:r>
             <w:r>
               <w:rPr>
@@ -4060,7 +4286,7 @@
               <w:lang w:eastAsia="pt-BR"/>
             </w:rPr>
           </w:pPr>
-          <w:hyperlink w:anchor="_Toc30939384" w:history="1">
+          <w:hyperlink w:anchor="_Toc32043791" w:history="1">
             <w:r>
               <w:rPr>
                 <w:rStyle w:val="Hyperlink"/>
@@ -4083,7 +4309,7 @@
               <w:rPr>
                 <w:webHidden/>
               </w:rPr>
-              <w:instrText xml:space="preserve"> PAGEREF _Toc30939384 \h </w:instrText>
+              <w:instrText xml:space="preserve"> PAGEREF _Toc32043791 \h </w:instrText>
             </w:r>
             <w:r>
               <w:rPr>
@@ -4100,7 +4326,7 @@
               <w:rPr>
                 <w:webHidden/>
               </w:rPr>
-              <w:t>14</w:t>
+              <w:t>18</w:t>
             </w:r>
             <w:r>
               <w:rPr>
@@ -4146,7 +4372,7 @@
         <w:pStyle w:val="Ttulo1"/>
       </w:pPr>
       <w:bookmarkStart w:id="5" w:name="_Toc498681696"/>
-      <w:bookmarkStart w:id="6" w:name="_Toc30939368"/>
+      <w:bookmarkStart w:id="6" w:name="_Toc32043772"/>
       <w:proofErr w:type="gramStart"/>
       <w:r>
         <w:lastRenderedPageBreak/>
@@ -4767,7 +4993,7 @@
           <w:numId w:val="14"/>
         </w:numPr>
       </w:pPr>
-      <w:bookmarkStart w:id="54" w:name="_Toc30939369"/>
+      <w:bookmarkStart w:id="54" w:name="_Toc32043773"/>
       <w:bookmarkEnd w:id="47"/>
       <w:r>
         <w:t>Objetivo</w:t>
@@ -5285,7 +5511,7 @@
           <w:numId w:val="14"/>
         </w:numPr>
       </w:pPr>
-      <w:bookmarkStart w:id="69" w:name="_Toc30939370"/>
+      <w:bookmarkStart w:id="69" w:name="_Toc32043774"/>
       <w:r>
         <w:lastRenderedPageBreak/>
         <w:t>Procedimentos metodológicos</w:t>
@@ -5473,7 +5699,7 @@
         <w:pStyle w:val="Ttulo2"/>
       </w:pPr>
       <w:bookmarkStart w:id="74" w:name="_Toc498681701"/>
-      <w:bookmarkStart w:id="75" w:name="_Toc30939371"/>
+      <w:bookmarkStart w:id="75" w:name="_Toc32043775"/>
       <w:proofErr w:type="gramStart"/>
       <w:r>
         <w:t>1.</w:t>
@@ -5583,7 +5809,7 @@
         </w:rPr>
       </w:pPr>
       <w:bookmarkStart w:id="78" w:name="_Toc30933703"/>
-      <w:bookmarkStart w:id="79" w:name="_Toc30939372"/>
+      <w:bookmarkStart w:id="79" w:name="_Toc32043776"/>
       <w:bookmarkEnd w:id="78"/>
       <w:proofErr w:type="gramStart"/>
       <w:r>
@@ -5599,7 +5825,7 @@
       <w:pPr>
         <w:pStyle w:val="Ttulo1"/>
       </w:pPr>
-      <w:bookmarkStart w:id="80" w:name="_Toc30939373"/>
+      <w:bookmarkStart w:id="80" w:name="_Toc32043777"/>
       <w:r>
         <w:t>FUNDAMENTAÇÃO TEÓRICA</w:t>
       </w:r>
@@ -5645,7 +5871,7 @@
       <w:pPr>
         <w:pStyle w:val="Ttulo2"/>
       </w:pPr>
-      <w:bookmarkStart w:id="81" w:name="_Toc30939374"/>
+      <w:bookmarkStart w:id="81" w:name="_Toc32043778"/>
       <w:r>
         <w:t xml:space="preserve">2.1 </w:t>
       </w:r>
@@ -5934,7 +6160,31 @@
         <w:t>reuso influenciadas pela cultura organizacional, orçamento para o projeto, posicionamento pessoal dos indivíduos que compõem o time de análise e desenvolvimento</w:t>
       </w:r>
       <w:r>
-        <w:t xml:space="preserve">, entre outros. </w:t>
+        <w:t>, entre outros</w:t>
+      </w:r>
+      <w:r>
+        <w:t xml:space="preserve"> </w:t>
+      </w:r>
+      <w:r>
+        <w:fldChar w:fldCharType="begin" w:fldLock="1"/>
+      </w:r>
+      <w:r>
+        <w:instrText>ADDIN CSL_CITATION {"citationItems":[{"id":"ITEM-1","itemData":{"ISBN":"9788579361081","abstract":"Fundamentos de engenharia de software","author":[{"dropping-particle":"","family":"Sommerville","given":"Ian","non-dropping-particle":"","parse-names":false,"suffix":""}],"edition":"3","id":"ITEM-1","issued":{"date-parts":[["2013"]]},"number-of-pages":"544","publisher":"Pearson","publisher-place":"Sao Paulo","title":"Engenharia de Software","type":"book"},"uris":["http://www.mendeley.com/documents/?uuid=abad5933-bb49-4964-8a48-1b3bb0acba6c"]}],"mendeley":{"formattedCitation":"(SOMMERVILLE, 2013)","plainTextFormattedCitation":"(SOMMERVILLE, 2013)","previouslyFormattedCitation":"(SOMMERVILLE, 2013)"},"properties":{"noteIndex":0},"schema":"https://github.com/citation-style-language/schema/raw/master/csl-citation.json"}</w:instrText>
+      </w:r>
+      <w:r>
+        <w:fldChar w:fldCharType="separate"/>
+      </w:r>
+      <w:r>
+        <w:rPr>
+          <w:noProof/>
+        </w:rPr>
+        <w:t>(SOMMERVILLE, 2013)</w:t>
+      </w:r>
+      <w:r>
+        <w:fldChar w:fldCharType="end"/>
+      </w:r>
+      <w:r>
+        <w:t xml:space="preserve">. </w:t>
       </w:r>
     </w:p>
     <w:p/>
@@ -5991,11 +6241,8 @@
         </w:numPr>
       </w:pPr>
       <w:r>
-        <w:t xml:space="preserve">Redução do tempo de desenvolvimento: Em muitos projetos, o prazo de entrega da solução acaba por ser mais importante que os custos do </w:t>
-      </w:r>
-      <w:r>
         <w:lastRenderedPageBreak/>
-        <w:t>desenvolvimento. Neste caso, o reuso se torna praticamente uma necessidade;</w:t>
+        <w:t>Redução do tempo de desenvolvimento: Em muitos projetos, o prazo de entrega da solução acaba por ser mais importante que os custos do desenvolvimento. Neste caso, o reuso se torna praticamente uma necessidade;</w:t>
       </w:r>
     </w:p>
     <w:p>
@@ -6135,15 +6382,23 @@
       <w:pPr>
         <w:pStyle w:val="Ttulo2"/>
       </w:pPr>
+      <w:bookmarkStart w:id="83" w:name="_Toc32043779"/>
       <w:r>
         <w:t>2.1.2 Técnicas de aplicação de reuso de software</w:t>
       </w:r>
+      <w:bookmarkEnd w:id="83"/>
     </w:p>
     <w:p/>
     <w:p>
       <w:r>
         <w:tab/>
-        <w:t>Com a evolução do desenvolvimento de software, foram desenvolvidas várias técnicas para dar suporte ao reuso</w:t>
+        <w:t xml:space="preserve">Com a evolução do desenvolvimento de software, foram </w:t>
+      </w:r>
+      <w:r>
+        <w:t>definidas</w:t>
+      </w:r>
+      <w:r>
+        <w:t xml:space="preserve"> várias técnicas para dar suporte ao reuso</w:t>
       </w:r>
       <w:r>
         <w:t>. Definir a abordagem mais apropriada para o desenvolvimento de um sistema</w:t>
@@ -6154,17 +6409,14 @@
       <w:r>
         <w:t xml:space="preserve">depende diretamente dos requisitos funcionais e não </w:t>
       </w:r>
+      <w:proofErr w:type="gramStart"/>
       <w:r>
         <w:t>funcionais,</w:t>
       </w:r>
-      <w:proofErr w:type="gramStart"/>
-      <w:r>
-        <w:t xml:space="preserve">  </w:t>
+      <w:r>
+        <w:t xml:space="preserve"> disponibilidade</w:t>
       </w:r>
       <w:proofErr w:type="gramEnd"/>
-      <w:r>
-        <w:t>disponibilidade</w:t>
-      </w:r>
       <w:r>
         <w:t xml:space="preserve"> de ativos com possibilidade de reuso e, obviamente, do conhecimento técnico do time de desenvolvimento </w:t>
       </w:r>
@@ -6207,12 +6459,6 @@
       <w:r>
         <w:t xml:space="preserve">abela 1. </w:t>
       </w:r>
-    </w:p>
-    <w:p>
-      <w:pPr>
-        <w:spacing w:after="160" w:line="240" w:lineRule="auto"/>
-        <w:jc w:val="left"/>
-      </w:pPr>
       <w:r>
         <w:br w:type="page"/>
       </w:r>
@@ -6281,7 +6527,7 @@
           <w:lang w:eastAsia="pt-BR"/>
         </w:rPr>
         <w:drawing>
-          <wp:inline distT="0" distB="0" distL="0" distR="0" wp14:anchorId="50950702" wp14:editId="003AB11F">
+          <wp:inline distT="0" distB="0" distL="0" distR="0" wp14:anchorId="255EE0E6" wp14:editId="43E6A6D4">
             <wp:extent cx="3797925" cy="2068286"/>
             <wp:effectExtent l="0" t="0" r="0" b="0"/>
             <wp:docPr id="1" name="Imagem 1"/>
@@ -7356,6 +7602,7 @@
       <w:pPr>
         <w:pStyle w:val="Ttulo2"/>
       </w:pPr>
+      <w:bookmarkStart w:id="84" w:name="_Toc32043780"/>
       <w:r>
         <w:t>2.1.</w:t>
       </w:r>
@@ -7377,6 +7624,7 @@
       <w:r>
         <w:t>programas</w:t>
       </w:r>
+      <w:bookmarkEnd w:id="84"/>
     </w:p>
     <w:p>
       <w:r>
@@ -7404,10 +7652,16 @@
         <w:fldChar w:fldCharType="end"/>
       </w:r>
       <w:r>
-        <w:t>. A programação generativa</w:t>
-      </w:r>
-      <w:r>
-        <w:t xml:space="preserve"> automatiza a produção de produtos intermediários ou finais, facilitando a implementação de processos trabalhosos e repetitivos, trazendo ganho de tempo e reduzindo a possibilidade de erro humano nessas </w:t>
+        <w:t xml:space="preserve">. A programação </w:t>
+      </w:r>
+      <w:r>
+        <w:t xml:space="preserve">automática ou generativa </w:t>
+      </w:r>
+      <w:r>
+        <w:t>automatiza a produção de produtos intermediários ou finais, facilitando a implementação de processos trabalhosos e repetitivos, trazendo ganho de tempo e reduzindo a possibilidade de er</w:t>
+      </w:r>
+      <w:r>
+        <w:t xml:space="preserve">ro humano nessas </w:t>
       </w:r>
       <w:proofErr w:type="gramStart"/>
       <w:r>
@@ -7439,14 +7693,47 @@
         <w:t xml:space="preserve">. Compiladores e geradores de interfaces gráficas embarcados em </w:t>
       </w:r>
       <w:proofErr w:type="spellStart"/>
+      <w:r>
+        <w:t>IDEs</w:t>
+      </w:r>
+      <w:proofErr w:type="spellEnd"/>
+      <w:r>
+        <w:t xml:space="preserve"> de mercado são exemplos de geradores de programas, que recebem especificações em um nível mais alto de abstração e como saída geram código fonte ou aplicações de mais baixo nível. </w:t>
+      </w:r>
+    </w:p>
+    <w:p>
+      <w:r>
+        <w:tab/>
+        <w:t xml:space="preserve">O princípio básico da programação generativa, em resumo, é garantir que o usuário especifique o que espera de um programa e que um software gere automaticamente o programa sem nenhuma assistência do </w:t>
+      </w:r>
       <w:proofErr w:type="gramStart"/>
       <w:r>
-        <w:t>IDEs</w:t>
-      </w:r>
-      <w:proofErr w:type="spellEnd"/>
+        <w:t>usuário</w:t>
+      </w:r>
       <w:proofErr w:type="gramEnd"/>
       <w:r>
-        <w:t xml:space="preserve"> de mercado são exemplos de geradores de programas, que recebem especificações em um nível mais alto de abstração e como saída geram código fonte ou aplicações de mais baixo nível. </w:t>
+        <w:t xml:space="preserve"> </w:t>
+      </w:r>
+      <w:r>
+        <w:fldChar w:fldCharType="begin" w:fldLock="1"/>
+      </w:r>
+      <w:r>
+        <w:instrText>ADDIN CSL_CITATION {"citationItems":[{"id":"ITEM-1","itemData":{"DOI":"10.1016/j.cl.2017.11.003","ISSN":"14778424","abstract":"Context: Template-based code generation (TBCG) is a synthesis technique that produces code from high-level specifications, called templates. TBCG is a popular technique in model-driven engineering (MDE) given that they both emphasize abstraction and automation. Given the diversity of tools and approaches, it is necessary to classify existing TBCG techniques to better guide developers in their choices. Objective: The goal of this article is to better understand the characteristics of TBCG techniques and associated tools, identify research trends, and assess the importance of the role of MDE in this code synthesis approach. Method: We survey the literature to paint an interesting picture about the trends and uses of TBCG in research. To this end, we follow a systematic mapping study process. Results: Our study shows, among other observations, that the research community has been diversely using TBCG over the past 16 years. An important observation is that TBCG has greatly benefited from MDE. It has favored a template style that is output-based and high-level modeling languages as input. TBCG is mainly used to generate source code and has been applied to many domains. Conclusion: TBCG is now a mature technique and much research work is still conducted in this area. However, some issues remain to be addressed, such as support for template definition and assessment of the correctness and quality of the generated code.","author":[{"dropping-particle":"","family":"Syriani","given":"Eugene","non-dropping-particle":"","parse-names":false,"suffix":""},{"dropping-particle":"","family":"Luhunu","given":"Lechanceux","non-dropping-particle":"","parse-names":false,"suffix":""},{"dropping-particle":"","family":"Sahraoui","given":"Houari","non-dropping-particle":"","parse-names":false,"suffix":""}],"container-title":"Computer Languages, Systems and Structures","id":"ITEM-1","issued":{"date-parts":[["2018"]]},"page":"43-62","title":"Systematic mapping study of template-based code generation","type":"article-journal","volume":"52"},"uris":["http://www.mendeley.com/documents/?uuid=cff6d688-e0f1-4a0e-b50c-43667a286303"]}],"mendeley":{"formattedCitation":"(SYRIANI; LUHUNU; SAHRAOUI, 2018)","plainTextFormattedCitation":"(SYRIANI; LUHUNU; SAHRAOUI, 2018)","previouslyFormattedCitation":"(SYRIANI; LUHUNU; SAHRAOUI, 2018)"},"properties":{"noteIndex":0},"schema":"https://github.com/citation-style-language/schema/raw/master/csl-citation.json"}</w:instrText>
+      </w:r>
+      <w:r>
+        <w:fldChar w:fldCharType="separate"/>
+      </w:r>
+      <w:r>
+        <w:rPr>
+          <w:noProof/>
+        </w:rPr>
+        <w:t>(SYRIANI; LUHUNU; SAHRAOUI, 2018)</w:t>
+      </w:r>
+      <w:r>
+        <w:fldChar w:fldCharType="end"/>
+      </w:r>
+      <w:r>
+        <w:t xml:space="preserve">. </w:t>
       </w:r>
     </w:p>
     <w:p>
@@ -7577,13 +7864,23 @@
         <w:t>Um problema a ser considerado na geração de programas é quando se faz necessário alterar o produto gerado. Por mais direcionado ao domínio de aplicação e abstrato que o gerador possa ser, é bem possível que sejam necessár</w:t>
       </w:r>
       <w:r>
-        <w:t>ias algumas personalizações nos</w:t>
+        <w:t xml:space="preserve">ias algumas </w:t>
+      </w:r>
+      <w:r>
+        <w:lastRenderedPageBreak/>
+        <w:t>personalizações nos</w:t>
       </w:r>
       <w:r>
         <w:t xml:space="preserve"> produtos gerados. </w:t>
       </w:r>
       <w:r>
-        <w:t xml:space="preserve">Se a saída do gerador for código fonte aberto, é muito menos trabalhoso fazer as alterações diretas no código gerado. Alterações no gerador, por sua tendência a ser fechado para um domínio de aplicação específico, podem requerer uma análise cuidadosa, pois há risco de que as novas versões de produtos gerados sejam incompatíveis com esse </w:t>
+        <w:t xml:space="preserve">Se a saída do gerador for código fonte aberto, é muito menos trabalhoso fazer as alterações diretas no código gerado. Alterações no gerador, por sua tendência a ser </w:t>
+      </w:r>
+      <w:r>
+        <w:t>dedicado a</w:t>
+      </w:r>
+      <w:r>
+        <w:t xml:space="preserve"> um domínio de aplicação específico, podem requerer uma análise cuidadosa, pois há risco de que as novas versões de produtos gerados sejam incompatíveis com esse </w:t>
       </w:r>
       <w:proofErr w:type="gramStart"/>
       <w:r>
@@ -7594,7 +7891,6 @@
         <w:t xml:space="preserve"> </w:t>
       </w:r>
       <w:r>
-        <w:lastRenderedPageBreak/>
         <w:fldChar w:fldCharType="begin" w:fldLock="1"/>
       </w:r>
       <w:r>
@@ -7615,7 +7911,6 @@
       <w:r>
         <w:t xml:space="preserve">. Já modificações feitas diretamente no código gerado podem ser perdidas se executarmos novamente o gerador, mesmo que usemos as mesmas especificações de entrada. Para evitar a perda de informações modificadas manualmente nos produtos de saída, o desenvolvedor do software deve fazer um controle adequado de versões do código gerado </w:t>
       </w:r>
-      <w:proofErr w:type="gramStart"/>
       <w:r>
         <w:fldChar w:fldCharType="begin" w:fldLock="1"/>
       </w:r>
@@ -7625,7 +7920,6 @@
       <w:r>
         <w:fldChar w:fldCharType="separate"/>
       </w:r>
-      <w:proofErr w:type="gramEnd"/>
       <w:r>
         <w:rPr>
           <w:noProof/>
@@ -7648,7 +7942,7 @@
       <w:pPr>
         <w:pStyle w:val="Ttulo2"/>
       </w:pPr>
-      <w:bookmarkStart w:id="83" w:name="_Toc30939376"/>
+      <w:bookmarkStart w:id="85" w:name="_Toc32043781"/>
       <w:r>
         <w:t>2.</w:t>
       </w:r>
@@ -7664,32 +7958,16 @@
       <w:r>
         <w:t>(</w:t>
       </w:r>
-      <w:proofErr w:type="spellStart"/>
       <w:r>
         <w:rPr>
           <w:i/>
         </w:rPr>
-        <w:t>Template</w:t>
-      </w:r>
-      <w:proofErr w:type="spellEnd"/>
-      <w:r>
-        <w:rPr>
-          <w:i/>
-        </w:rPr>
-        <w:t xml:space="preserve"> </w:t>
-      </w:r>
-      <w:proofErr w:type="spellStart"/>
-      <w:r>
-        <w:rPr>
-          <w:i/>
-        </w:rPr>
-        <w:t>Engines</w:t>
-      </w:r>
-      <w:proofErr w:type="spellEnd"/>
+        <w:t>Template Engines</w:t>
+      </w:r>
       <w:r>
         <w:t>)</w:t>
       </w:r>
-      <w:bookmarkEnd w:id="83"/>
+      <w:bookmarkEnd w:id="85"/>
     </w:p>
     <w:p>
       <w:r>
@@ -7751,7 +8029,13 @@
         <w:t xml:space="preserve">. </w:t>
       </w:r>
       <w:r>
-        <w:t>Estes artefatos de saída podem ser desde um texto simples</w:t>
+        <w:t xml:space="preserve">Estes artefatos de saída podem ser desde um texto </w:t>
+      </w:r>
+      <w:r>
+        <w:t xml:space="preserve">formatado </w:t>
+      </w:r>
+      <w:r>
+        <w:t>simples</w:t>
       </w:r>
       <w:r>
         <w:t>, até um código fonte complexo.</w:t>
@@ -7785,6 +8069,33 @@
       <w:r>
         <w:t xml:space="preserve">de gabarito do processador em uso. </w:t>
       </w:r>
+      <w:r>
+        <w:t xml:space="preserve">São representações abstratas e generalizadas </w:t>
+      </w:r>
+      <w:r>
+        <w:t xml:space="preserve">da saída textual que representam </w:t>
+      </w:r>
+      <w:r>
+        <w:fldChar w:fldCharType="begin" w:fldLock="1"/>
+      </w:r>
+      <w:r>
+        <w:instrText>ADDIN CSL_CITATION {"citationItems":[{"id":"ITEM-1","itemData":{"DOI":"10.1016/j.cl.2017.11.003","ISSN":"14778424","abstract":"Context: Template-based code generation (TBCG) is a synthesis technique that produces code from high-level specifications, called templates. TBCG is a popular technique in model-driven engineering (MDE) given that they both emphasize abstraction and automation. Given the diversity of tools and approaches, it is necessary to classify existing TBCG techniques to better guide developers in their choices. Objective: The goal of this article is to better understand the characteristics of TBCG techniques and associated tools, identify research trends, and assess the importance of the role of MDE in this code synthesis approach. Method: We survey the literature to paint an interesting picture about the trends and uses of TBCG in research. To this end, we follow a systematic mapping study process. Results: Our study shows, among other observations, that the research community has been diversely using TBCG over the past 16 years. An important observation is that TBCG has greatly benefited from MDE. It has favored a template style that is output-based and high-level modeling languages as input. TBCG is mainly used to generate source code and has been applied to many domains. Conclusion: TBCG is now a mature technique and much research work is still conducted in this area. However, some issues remain to be addressed, such as support for template definition and assessment of the correctness and quality of the generated code.","author":[{"dropping-particle":"","family":"Syriani","given":"Eugene","non-dropping-particle":"","parse-names":false,"suffix":""},{"dropping-particle":"","family":"Luhunu","given":"Lechanceux","non-dropping-particle":"","parse-names":false,"suffix":""},{"dropping-particle":"","family":"Sahraoui","given":"Houari","non-dropping-particle":"","parse-names":false,"suffix":""}],"container-title":"Computer Languages, Systems and Structures","id":"ITEM-1","issued":{"date-parts":[["2018"]]},"page":"43-62","title":"Systematic mapping study of template-based code generation","type":"article-journal","volume":"52"},"uris":["http://www.mendeley.com/documents/?uuid=cff6d688-e0f1-4a0e-b50c-43667a286303"]}],"mendeley":{"formattedCitation":"(SYRIANI; LUHUNU; SAHRAOUI, 2018)","plainTextFormattedCitation":"(SYRIANI; LUHUNU; SAHRAOUI, 2018)","previouslyFormattedCitation":"(SYRIANI; LUHUNU; SAHRAOUI, 2018)"},"properties":{"noteIndex":0},"schema":"https://github.com/citation-style-language/schema/raw/master/csl-citation.json"}</w:instrText>
+      </w:r>
+      <w:r>
+        <w:fldChar w:fldCharType="separate"/>
+      </w:r>
+      <w:r>
+        <w:rPr>
+          <w:noProof/>
+        </w:rPr>
+        <w:t>(SYRIANI; LUHUNU; SAHRAOUI, 2018)</w:t>
+      </w:r>
+      <w:r>
+        <w:fldChar w:fldCharType="end"/>
+      </w:r>
+      <w:r>
+        <w:t xml:space="preserve">. </w:t>
+      </w:r>
       <w:proofErr w:type="gramStart"/>
       <w:r>
         <w:t>É</w:t>
@@ -7823,9 +8134,11 @@
       <w:pPr>
         <w:pStyle w:val="Ttulo2"/>
       </w:pPr>
+      <w:bookmarkStart w:id="86" w:name="_Toc32043782"/>
       <w:r>
         <w:t>2.2.1 Elementos básicos de motores de gabarito</w:t>
       </w:r>
+      <w:bookmarkEnd w:id="86"/>
     </w:p>
     <w:p/>
     <w:p>
@@ -7840,15 +8153,7 @@
         <w:t xml:space="preserve"> ao menos de um modelo de dados associado, um ou vários gabaritos fonte, </w:t>
       </w:r>
       <w:r>
-        <w:t>o motor de composição e, por</w:t>
-      </w:r>
-      <w:proofErr w:type="gramStart"/>
-      <w:r>
-        <w:t xml:space="preserve">  </w:t>
-      </w:r>
-      <w:proofErr w:type="gramEnd"/>
-      <w:r>
-        <w:t>fim, documentos de saída processados</w:t>
+        <w:t>o motor de composição e, por fim, documentos de saída processados</w:t>
       </w:r>
       <w:r>
         <w:t xml:space="preserve"> </w:t>
@@ -7857,7 +8162,7 @@
         <w:fldChar w:fldCharType="begin" w:fldLock="1"/>
       </w:r>
       <w:r>
-        <w:instrText>ADDIN CSL_CITATION {"citationItems":[{"id":"ITEM-1","itemData":{"URL":"https://en.wikipedia.org/wiki/Template_processor","abstract":"Artigo resume o que são processadores de gabaritos","accessed":{"date-parts":[["2020","2","6"]]},"author":[{"dropping-particle":"","family":"Wikipedia.org","given":"","non-dropping-particle":"","parse-names":false,"suffix":""}],"id":"ITEM-1","issued":{"date-parts":[["2020"]]},"title":"Template Processor","type":"webpage"},"uris":["http://www.mendeley.com/documents/?uuid=7432dc4f-0624-4163-a279-58f97c053083"]}],"mendeley":{"formattedCitation":"(WIKIPEDIA.ORG, 2020)","plainTextFormattedCitation":"(WIKIPEDIA.ORG, 2020)"},"properties":{"noteIndex":0},"schema":"https://github.com/citation-style-language/schema/raw/master/csl-citation.json"}</w:instrText>
+        <w:instrText>ADDIN CSL_CITATION {"citationItems":[{"id":"ITEM-1","itemData":{"URL":"https://en.wikipedia.org/wiki/Template_processor","abstract":"Artigo resume o que são processadores de gabaritos","accessed":{"date-parts":[["2020","2","6"]]},"author":[{"dropping-particle":"","family":"Wikipedia.org","given":"","non-dropping-particle":"","parse-names":false,"suffix":""}],"id":"ITEM-1","issued":{"date-parts":[["2020"]]},"title":"Template Processor","type":"webpage"},"uris":["http://www.mendeley.com/documents/?uuid=7432dc4f-0624-4163-a279-58f97c053083"]}],"mendeley":{"formattedCitation":"(WIKIPEDIA.ORG, 2020)","plainTextFormattedCitation":"(WIKIPEDIA.ORG, 2020)","previouslyFormattedCitation":"(WIKIPEDIA.ORG, 2020)"},"properties":{"noteIndex":0},"schema":"https://github.com/citation-style-language/schema/raw/master/csl-citation.json"}</w:instrText>
       </w:r>
       <w:r>
         <w:fldChar w:fldCharType="separate"/>
@@ -7881,44 +8186,349 @@
         <w:t xml:space="preserve">O modelo de dados pode ser </w:t>
       </w:r>
       <w:r>
-        <w:t>um banco de dados relacional, um arquivo XML, uma planilha ou qualquer fonte de dados pré-formatados. Alguns processadores têm restrições quanto aos tipos de dados que podem ser utilizados, apesar de os mais utilizados serem desenvolvidos para permitir uma maior flexibilidade.</w:t>
-      </w:r>
-      <w:bookmarkStart w:id="84" w:name="_GoBack"/>
-      <w:bookmarkEnd w:id="84"/>
+        <w:t xml:space="preserve">um banco de dados relacional, um arquivo XML, uma planilha ou qualquer fonte de dados pré-formatados. Alguns processadores têm </w:t>
+      </w:r>
+      <w:r>
+        <w:lastRenderedPageBreak/>
+        <w:t>restrições quanto aos tipos de dados que podem ser utilizados, apesar de os mais utilizados serem desenvolvidos para permitir uma maior flexibilidade.</w:t>
+      </w:r>
+      <w:r>
+        <w:t xml:space="preserve"> É possível que o processador requeira do usuário algumas especificações além do modelo de dados, que definem alguma diferenciação na saída processada. Ambos podem </w:t>
+      </w:r>
+      <w:proofErr w:type="gramStart"/>
+      <w:r>
+        <w:t>ser</w:t>
+      </w:r>
+      <w:proofErr w:type="gramEnd"/>
+      <w:r>
+        <w:t xml:space="preserve"> chamados de entradas em tempo-de-execução (</w:t>
+      </w:r>
+      <w:proofErr w:type="spellStart"/>
+      <w:r>
+        <w:t>Runtime</w:t>
+      </w:r>
+      <w:proofErr w:type="spellEnd"/>
+      <w:r>
+        <w:t xml:space="preserve"> inputs) </w:t>
+      </w:r>
+      <w:r>
+        <w:fldChar w:fldCharType="begin" w:fldLock="1"/>
+      </w:r>
+      <w:r>
+        <w:instrText>ADDIN CSL_CITATION {"citationItems":[{"id":"ITEM-1","itemData":{"DOI":"10.1016/j.cl.2017.11.003","ISSN":"14778424","abstract":"Context: Template-based code generation (TBCG) is a synthesis technique that produces code from high-level specifications, called templates. TBCG is a popular technique in model-driven engineering (MDE) given that they both emphasize abstraction and automation. Given the diversity of tools and approaches, it is necessary to classify existing TBCG techniques to better guide developers in their choices. Objective: The goal of this article is to better understand the characteristics of TBCG techniques and associated tools, identify research trends, and assess the importance of the role of MDE in this code synthesis approach. Method: We survey the literature to paint an interesting picture about the trends and uses of TBCG in research. To this end, we follow a systematic mapping study process. Results: Our study shows, among other observations, that the research community has been diversely using TBCG over the past 16 years. An important observation is that TBCG has greatly benefited from MDE. It has favored a template style that is output-based and high-level modeling languages as input. TBCG is mainly used to generate source code and has been applied to many domains. Conclusion: TBCG is now a mature technique and much research work is still conducted in this area. However, some issues remain to be addressed, such as support for template definition and assessment of the correctness and quality of the generated code.","author":[{"dropping-particle":"","family":"Syriani","given":"Eugene","non-dropping-particle":"","parse-names":false,"suffix":""},{"dropping-particle":"","family":"Luhunu","given":"Lechanceux","non-dropping-particle":"","parse-names":false,"suffix":""},{"dropping-particle":"","family":"Sahraoui","given":"Houari","non-dropping-particle":"","parse-names":false,"suffix":""}],"container-title":"Computer Languages, Systems and Structures","id":"ITEM-1","issued":{"date-parts":[["2018"]]},"page":"43-62","title":"Systematic mapping study of template-based code generation","type":"article-journal","volume":"52"},"uris":["http://www.mendeley.com/documents/?uuid=cff6d688-e0f1-4a0e-b50c-43667a286303"]}],"mendeley":{"formattedCitation":"(SYRIANI; LUHUNU; SAHRAOUI, 2018)","plainTextFormattedCitation":"(SYRIANI; LUHUNU; SAHRAOUI, 2018)"},"properties":{"noteIndex":0},"schema":"https://github.com/citation-style-language/schema/raw/master/csl-citation.json"}</w:instrText>
+      </w:r>
+      <w:r>
+        <w:fldChar w:fldCharType="separate"/>
+      </w:r>
+      <w:r>
+        <w:rPr>
+          <w:noProof/>
+        </w:rPr>
+        <w:t>(SYRIANI; LUHUNU; SAHRAOUI, 2018)</w:t>
+      </w:r>
+      <w:r>
+        <w:fldChar w:fldCharType="end"/>
+      </w:r>
+      <w:r>
+        <w:t>.</w:t>
+      </w:r>
     </w:p>
     <w:p>
       <w:r>
         <w:tab/>
-      </w:r>
-    </w:p>
-    <w:p/>
+        <w:t>Gabaritos fonte ou de origem consistem normalmente em texto com marcações em uma linguagem de gabaritos especialmente definida</w:t>
+      </w:r>
+      <w:r>
+        <w:t>, também chamadas de entradas em tempo-de-desenvolvimento (Design-time inputs)</w:t>
+      </w:r>
+      <w:r>
+        <w:t xml:space="preserve">, que podem assemelhar-se a funções ou métodos de linguagens de programação </w:t>
+      </w:r>
+      <w:r>
+        <w:fldChar w:fldCharType="begin" w:fldLock="1"/>
+      </w:r>
+      <w:r>
+        <w:instrText>ADDIN CSL_CITATION {"citationItems":[{"id":"ITEM-1","itemData":{"URL":"https://en.wikipedia.org/wiki/Template_processor","abstract":"Artigo resume o que são processadores de gabaritos","accessed":{"date-parts":[["2020","2","6"]]},"author":[{"dropping-particle":"","family":"Wikipedia.org","given":"","non-dropping-particle":"","parse-names":false,"suffix":""}],"id":"ITEM-1","issued":{"date-parts":[["2020"]]},"title":"Template Processor","type":"webpage"},"uris":["http://www.mendeley.com/documents/?uuid=7432dc4f-0624-4163-a279-58f97c053083"]}],"mendeley":{"formattedCitation":"(WIKIPEDIA.ORG, 2020)","plainTextFormattedCitation":"(WIKIPEDIA.ORG, 2020)","previouslyFormattedCitation":"(WIKIPEDIA.ORG, 2020)"},"properties":{"noteIndex":0},"schema":"https://github.com/citation-style-language/schema/raw/master/csl-citation.json"}</w:instrText>
+      </w:r>
+      <w:r>
+        <w:fldChar w:fldCharType="separate"/>
+      </w:r>
+      <w:r>
+        <w:rPr>
+          <w:noProof/>
+        </w:rPr>
+        <w:t>(WIKIPEDIA.ORG, 2020)</w:t>
+      </w:r>
+      <w:r>
+        <w:fldChar w:fldCharType="end"/>
+      </w:r>
+      <w:r>
+        <w:t>.</w:t>
+      </w:r>
+    </w:p>
     <w:p>
       <w:r>
         <w:tab/>
+        <w:t>O motor de composição é responsável por conectar o modelo de dados, receber especificações que podem ser passadas pelo usuário em tempo de execução, processar o gabarito, substituindo as marcações pelos dados ou especificações alimentadas</w:t>
+      </w:r>
+      <w:r>
+        <w:t xml:space="preserve"> e direcionar a saída para um </w:t>
+      </w:r>
+      <w:r>
+        <w:t>documento de saída em</w:t>
+      </w:r>
+      <w:r>
+        <w:t xml:space="preserve"> disco, um vetor ou coleção na memória ou um fluxo de dados que gere a exibição instantânea numa tela, impressão ou, por exemplo, um navegador </w:t>
+      </w:r>
+      <w:proofErr w:type="gramStart"/>
+      <w:r>
+        <w:t>web</w:t>
+      </w:r>
+      <w:proofErr w:type="gramEnd"/>
+      <w:r>
+        <w:t xml:space="preserve"> </w:t>
+      </w:r>
+      <w:r>
+        <w:fldChar w:fldCharType="begin" w:fldLock="1"/>
+      </w:r>
+      <w:r>
+        <w:instrText>ADDIN CSL_CITATION {"citationItems":[{"id":"ITEM-1","itemData":{"URL":"https://en.wikipedia.org/wiki/Template_processor","abstract":"Artigo resume o que são processadores de gabaritos","accessed":{"date-parts":[["2020","2","6"]]},"author":[{"dropping-particle":"","family":"Wikipedia.org","given":"","non-dropping-particle":"","parse-names":false,"suffix":""}],"id":"ITEM-1","issued":{"date-parts":[["2020"]]},"title":"Template Processor","type":"webpage"},"uris":["http://www.mendeley.com/documents/?uuid=7432dc4f-0624-4163-a279-58f97c053083"]}],"mendeley":{"formattedCitation":"(WIKIPEDIA.ORG, 2020)","plainTextFormattedCitation":"(WIKIPEDIA.ORG, 2020)","previouslyFormattedCitation":"(WIKIPEDIA.ORG, 2020)"},"properties":{"noteIndex":0},"schema":"https://github.com/citation-style-language/schema/raw/master/csl-citation.json"}</w:instrText>
+      </w:r>
+      <w:r>
+        <w:fldChar w:fldCharType="separate"/>
+      </w:r>
+      <w:r>
+        <w:rPr>
+          <w:noProof/>
+        </w:rPr>
+        <w:t>(WIKIPEDIA.ORG, 2020)</w:t>
+      </w:r>
+      <w:r>
+        <w:fldChar w:fldCharType="end"/>
+      </w:r>
+      <w:r>
+        <w:t xml:space="preserve">. </w:t>
+      </w:r>
+      <w:r>
+        <w:t>A figura 2 mostra uma representação pictórica de um processador de gabaritos.</w:t>
       </w:r>
     </w:p>
     <w:p>
       <w:r>
         <w:tab/>
-        <w:t xml:space="preserve">  </w:t>
-      </w:r>
-    </w:p>
-    <w:p/>
+      </w:r>
+    </w:p>
+    <w:p>
+      <w:pPr>
+        <w:rPr>
+          <w:b/>
+          <w:sz w:val="20"/>
+          <w:szCs w:val="20"/>
+        </w:rPr>
+      </w:pPr>
+      <w:r>
+        <w:rPr>
+          <w:b/>
+          <w:sz w:val="20"/>
+          <w:szCs w:val="20"/>
+        </w:rPr>
+        <w:t>Figura 2 – Representação de um motor ou processador de gabaritos</w:t>
+      </w:r>
+    </w:p>
+    <w:p>
+      <w:pPr>
+        <w:jc w:val="center"/>
+      </w:pPr>
+      <w:r>
+        <w:rPr>
+          <w:noProof/>
+          <w:lang w:eastAsia="pt-BR"/>
+        </w:rPr>
+        <w:drawing>
+          <wp:inline distT="0" distB="0" distL="0" distR="0">
+            <wp:extent cx="2641600" cy="3156758"/>
+            <wp:effectExtent l="0" t="0" r="0" b="0"/>
+            <wp:docPr id="3" name="Imagem 3"/>
+            <wp:cNvGraphicFramePr>
+              <a:graphicFrameLocks xmlns:a="http://schemas.openxmlformats.org/drawingml/2006/main" noChangeAspect="1"/>
+            </wp:cNvGraphicFramePr>
+            <a:graphic xmlns:a="http://schemas.openxmlformats.org/drawingml/2006/main">
+              <a:graphicData uri="http://schemas.openxmlformats.org/drawingml/2006/picture">
+                <pic:pic xmlns:pic="http://schemas.openxmlformats.org/drawingml/2006/picture">
+                  <pic:nvPicPr>
+                    <pic:cNvPr id="0" name="rep_templateengine.wmf"/>
+                    <pic:cNvPicPr/>
+                  </pic:nvPicPr>
+                  <pic:blipFill>
+                    <a:blip r:embed="rId10" cstate="print">
+                      <a:extLst>
+                        <a:ext uri="{28A0092B-C50C-407E-A947-70E740481C1C}">
+                          <a14:useLocalDpi xmlns:a14="http://schemas.microsoft.com/office/drawing/2010/main" val="0"/>
+                        </a:ext>
+                      </a:extLst>
+                    </a:blip>
+                    <a:stretch>
+                      <a:fillRect/>
+                    </a:stretch>
+                  </pic:blipFill>
+                  <pic:spPr>
+                    <a:xfrm>
+                      <a:off x="0" y="0"/>
+                      <a:ext cx="2649211" cy="3165854"/>
+                    </a:xfrm>
+                    <a:prstGeom prst="rect">
+                      <a:avLst/>
+                    </a:prstGeom>
+                  </pic:spPr>
+                </pic:pic>
+              </a:graphicData>
+            </a:graphic>
+          </wp:inline>
+        </w:drawing>
+      </w:r>
+    </w:p>
+    <w:p>
+      <w:pPr>
+        <w:jc w:val="left"/>
+        <w:rPr>
+          <w:b/>
+          <w:sz w:val="20"/>
+          <w:szCs w:val="20"/>
+        </w:rPr>
+      </w:pPr>
+      <w:r>
+        <w:rPr>
+          <w:b/>
+          <w:sz w:val="20"/>
+          <w:szCs w:val="20"/>
+        </w:rPr>
+        <w:t xml:space="preserve">Fonte: </w:t>
+      </w:r>
+      <w:r>
+        <w:rPr>
+          <w:b/>
+          <w:sz w:val="20"/>
+          <w:szCs w:val="20"/>
+        </w:rPr>
+        <w:t>Elaborada pelo autor.</w:t>
+      </w:r>
+    </w:p>
     <w:p>
       <w:r>
         <w:lastRenderedPageBreak/>
         <w:tab/>
-      </w:r>
-    </w:p>
+        <w:t xml:space="preserve">Dada </w:t>
+      </w:r>
+      <w:proofErr w:type="gramStart"/>
+      <w:r>
+        <w:t>a</w:t>
+      </w:r>
+      <w:proofErr w:type="gramEnd"/>
+      <w:r>
+        <w:t xml:space="preserve"> flexibilidade dos processadores de gabaritos, há o emprego deste tipo de ferramenta de software em diferentes aplicações. A revisão da literatura indica um uso maior no campo de desenvolvimento web, facilitando o emprego do padrão arquitetural Modelo-Visão-Controle, separando o código fonte em camadas bem distintas. Frameworks de desenvolvimento web disponíveis no mercado atual usam sua própria abordagem para processar as saídas para o usuário. Desenvolvedores em linguagem PHP têm </w:t>
+      </w:r>
+      <w:proofErr w:type="gramStart"/>
+      <w:r>
+        <w:t>disponível</w:t>
+      </w:r>
+      <w:proofErr w:type="gramEnd"/>
+      <w:r>
+        <w:t xml:space="preserve">, entre outras ferramentas o </w:t>
+      </w:r>
+      <w:proofErr w:type="spellStart"/>
+      <w:r>
+        <w:t>Twig</w:t>
+      </w:r>
+      <w:proofErr w:type="spellEnd"/>
+      <w:r>
+        <w:t xml:space="preserve">. </w:t>
+      </w:r>
+      <w:proofErr w:type="gramStart"/>
+      <w:r>
+        <w:t>Desenvolvedores Java têm</w:t>
+      </w:r>
+      <w:proofErr w:type="gramEnd"/>
+      <w:r>
+        <w:t xml:space="preserve"> a possibilidade de </w:t>
+      </w:r>
+      <w:r>
+        <w:t xml:space="preserve">optar pelo uso de </w:t>
+      </w:r>
+      <w:r>
+        <w:t xml:space="preserve">ferramentas, como o Apache </w:t>
+      </w:r>
+      <w:proofErr w:type="spellStart"/>
+      <w:r>
+        <w:t>Velocity</w:t>
+      </w:r>
+      <w:proofErr w:type="spellEnd"/>
+      <w:r>
+        <w:t xml:space="preserve">, Apache </w:t>
+      </w:r>
+      <w:proofErr w:type="spellStart"/>
+      <w:r>
+        <w:t>Freemarker</w:t>
+      </w:r>
+      <w:proofErr w:type="spellEnd"/>
+      <w:r>
+        <w:t>. No presente trabalho vamos nos ater a uma descrição breve dos três motores de gabaritos</w:t>
+      </w:r>
+      <w:r>
+        <w:t xml:space="preserve"> aqui descritos, tendo sido definido para uso no protótipo o motor Apache </w:t>
+      </w:r>
+      <w:proofErr w:type="spellStart"/>
+      <w:r>
+        <w:t>Freemarker</w:t>
+      </w:r>
+      <w:proofErr w:type="spellEnd"/>
+      <w:r>
+        <w:t>, merecendo este, portanto, uma descrição mais ampla.</w:t>
+      </w:r>
+      <w:r>
+        <w:t xml:space="preserve"> </w:t>
+      </w:r>
+    </w:p>
+    <w:p/>
+    <w:p>
+      <w:pPr>
+        <w:pStyle w:val="Ttulo2"/>
+      </w:pPr>
+      <w:r>
+        <w:t>2.3 Motores de gabaritos disponíveis para utilização no mercado atual</w:t>
+      </w:r>
+    </w:p>
+    <w:p/>
+    <w:p>
+      <w:r>
+        <w:tab/>
+        <w:t xml:space="preserve">Para melhor fundamentar o desenvolvimento do protótipo e a decisão de qual a melhor abordagem para o projeto do gerador de Dashboards, foi necessária uma pesquisa das ferramentas disponíveis no mercado, usando como parâmetro de seleção suas vantagens e desvantagens em relação ao desempenho, facilidade de uso e compatibilidade, </w:t>
+      </w:r>
+      <w:r>
+        <w:t>data de lançamento da última versão estável à data do trabalho</w:t>
+      </w:r>
+      <w:r>
+        <w:t xml:space="preserve"> e se o projeto fornecia licenciamento gratuito e código-fonte aberto</w:t>
+      </w:r>
+      <w:r>
+        <w:t>.</w:t>
+      </w:r>
+      <w:r>
+        <w:t xml:space="preserve"> Nas subseções seguintes descrevo os componentes estudados.</w:t>
+      </w:r>
+    </w:p>
+    <w:p/>
     <w:p>
       <w:pPr>
         <w:pStyle w:val="Ttulo3"/>
       </w:pPr>
-      <w:bookmarkStart w:id="85" w:name="_Toc30939377"/>
+      <w:r>
+        <w:t xml:space="preserve"> </w:t>
+      </w:r>
+      <w:bookmarkStart w:id="87" w:name="_Toc32043783"/>
       <w:r>
         <w:t xml:space="preserve">2.3.1 </w:t>
       </w:r>
-      <w:del w:id="86" w:author="glaubergad" w:date="2019-03-04T20:25:00Z">
+      <w:del w:id="88" w:author="glaubergad" w:date="2019-03-04T20:25:00Z">
         <w:r>
           <w:delText>3</w:delText>
         </w:r>
@@ -7930,20 +8540,27 @@
       <w:r>
         <w:t>Velocity</w:t>
       </w:r>
-      <w:bookmarkEnd w:id="85"/>
-      <w:proofErr w:type="spellEnd"/>
+      <w:bookmarkEnd w:id="87"/>
+      <w:proofErr w:type="spellEnd"/>
+    </w:p>
+    <w:p>
+      <w:r>
+        <w:tab/>
+      </w:r>
+      <w:bookmarkStart w:id="89" w:name="_GoBack"/>
+      <w:bookmarkEnd w:id="89"/>
     </w:p>
     <w:p>
       <w:pPr>
         <w:pStyle w:val="Ttulo3"/>
       </w:pPr>
-      <w:del w:id="87" w:author="glaubergad" w:date="2019-03-04T20:25:00Z">
+      <w:del w:id="90" w:author="glaubergad" w:date="2019-03-04T20:25:00Z">
         <w:r>
           <w:delText>3</w:delText>
         </w:r>
       </w:del>
-      <w:bookmarkStart w:id="88" w:name="_Toc30939378"/>
-      <w:ins w:id="89" w:author="glaubergad" w:date="2019-03-04T20:25:00Z">
+      <w:bookmarkStart w:id="91" w:name="_Toc32043784"/>
+      <w:ins w:id="92" w:author="glaubergad" w:date="2019-03-04T20:25:00Z">
         <w:r>
           <w:t>2</w:t>
         </w:r>
@@ -7955,13 +8572,14 @@
       <w:r>
         <w:t>Freemarker</w:t>
       </w:r>
-      <w:bookmarkEnd w:id="88"/>
+      <w:bookmarkEnd w:id="91"/>
       <w:proofErr w:type="spellEnd"/>
     </w:p>
     <w:p>
       <w:pPr>
         <w:pStyle w:val="Ttulo3"/>
       </w:pPr>
+      <w:bookmarkStart w:id="93" w:name="_Toc32043785"/>
       <w:r>
         <w:t xml:space="preserve">2.3.5 </w:t>
       </w:r>
@@ -7969,6 +8587,7 @@
       <w:r>
         <w:t>Twig</w:t>
       </w:r>
+      <w:bookmarkEnd w:id="93"/>
       <w:proofErr w:type="spellEnd"/>
     </w:p>
     <w:p/>
@@ -7991,7 +8610,7 @@
       <w:pPr>
         <w:pStyle w:val="Ttulo1"/>
       </w:pPr>
-      <w:bookmarkStart w:id="90" w:name="_Toc30939379"/>
+      <w:bookmarkStart w:id="94" w:name="_Toc32043786"/>
       <w:proofErr w:type="gramStart"/>
       <w:r>
         <w:lastRenderedPageBreak/>
@@ -8001,7 +8620,7 @@
       <w:r>
         <w:t xml:space="preserve"> do Protótipo</w:t>
       </w:r>
-      <w:bookmarkEnd w:id="90"/>
+      <w:bookmarkEnd w:id="94"/>
     </w:p>
     <w:p>
       <w:pPr>
@@ -8017,7 +8636,7 @@
         <w:pStyle w:val="Ttulo2"/>
         <w:ind w:left="6"/>
       </w:pPr>
-      <w:bookmarkStart w:id="91" w:name="_Toc30939380"/>
+      <w:bookmarkStart w:id="95" w:name="_Toc32043787"/>
       <w:proofErr w:type="gramStart"/>
       <w:r>
         <w:t>3.1 - Descrição</w:t>
@@ -8026,7 +8645,7 @@
       <w:r>
         <w:t xml:space="preserve"> Geral</w:t>
       </w:r>
-      <w:bookmarkEnd w:id="91"/>
+      <w:bookmarkEnd w:id="95"/>
     </w:p>
     <w:p>
       <w:r>
@@ -8054,7 +8673,7 @@
       <w:r>
         <w:t xml:space="preserve"> permite gerar um Dashboard contendo uma tabela e 3 tipos de gráficos</w:t>
       </w:r>
-      <w:ins w:id="92" w:author="glaubergad" w:date="2019-03-04T20:26:00Z">
+      <w:ins w:id="96" w:author="glaubergad" w:date="2019-03-04T20:26:00Z">
         <w:r>
           <w:t>, sendo 1 gráfico de área, 1 gráfico de barras e 1 gráfico pizza</w:t>
         </w:r>
@@ -8118,7 +8737,7 @@
         </w:numPr>
         <w:ind w:left="993"/>
         <w:rPr>
-          <w:ins w:id="93" w:author="glaubergad" w:date="2019-03-04T20:28:00Z"/>
+          <w:ins w:id="97" w:author="glaubergad" w:date="2019-03-04T20:28:00Z"/>
         </w:rPr>
       </w:pPr>
       <w:r>
@@ -8134,12 +8753,12 @@
       <w:r>
         <w:t xml:space="preserve"> </w:t>
       </w:r>
-      <w:ins w:id="94" w:author="glaubergad" w:date="2019-03-04T20:27:00Z">
+      <w:ins w:id="98" w:author="glaubergad" w:date="2019-03-04T20:27:00Z">
         <w:r>
           <w:t>captura a primeira linha do arquivo fonte de dados, considerando que esta traga os nomes dos atributos contidos</w:t>
         </w:r>
       </w:ins>
-      <w:del w:id="95" w:author="glaubergad" w:date="2019-03-04T20:28:00Z">
+      <w:del w:id="99" w:author="glaubergad" w:date="2019-03-04T20:28:00Z">
         <w:r>
           <w:delText>lista os atributos obtidos a fim de que o usuário possa selecionar quais deles serão usados como dimensões</w:delText>
         </w:r>
@@ -8157,7 +8776,7 @@
         </w:numPr>
         <w:ind w:left="993"/>
       </w:pPr>
-      <w:ins w:id="96" w:author="glaubergad" w:date="2019-03-04T20:28:00Z">
+      <w:ins w:id="100" w:author="glaubergad" w:date="2019-03-04T20:28:00Z">
         <w:r>
           <w:t xml:space="preserve">O usuário especifica o domínio (eixo X) e a </w:t>
         </w:r>
@@ -8170,7 +8789,7 @@
           <w:t>Eixo Y) de cada tipo de gráfico</w:t>
         </w:r>
       </w:ins>
-      <w:ins w:id="97" w:author="glaubergad" w:date="2019-03-04T20:29:00Z">
+      <w:ins w:id="101" w:author="glaubergad" w:date="2019-03-04T20:29:00Z">
         <w:r>
           <w:t>, bem como o título e as etiquetas dos atributos de domínio e imagem;</w:t>
         </w:r>
@@ -8185,10 +8804,10 @@
         </w:numPr>
         <w:ind w:left="993"/>
         <w:rPr>
-          <w:del w:id="98" w:author="glaubergad" w:date="2019-03-04T20:29:00Z"/>
-        </w:rPr>
-      </w:pPr>
-      <w:del w:id="99" w:author="glaubergad" w:date="2019-03-04T20:29:00Z">
+          <w:del w:id="102" w:author="glaubergad" w:date="2019-03-04T20:29:00Z"/>
+        </w:rPr>
+      </w:pPr>
+      <w:del w:id="103" w:author="glaubergad" w:date="2019-03-04T20:29:00Z">
         <w:r>
           <w:delText>O usuário especifica o título do Dashboard e as etiquetas dos atributos a serem exibidas;</w:delText>
         </w:r>
@@ -8300,7 +8919,7 @@
       <w:pPr>
         <w:pStyle w:val="Ttulo2"/>
       </w:pPr>
-      <w:bookmarkStart w:id="100" w:name="_Toc30939381"/>
+      <w:bookmarkStart w:id="104" w:name="_Toc32043788"/>
       <w:proofErr w:type="gramStart"/>
       <w:r>
         <w:t>3.2 Descrição</w:t>
@@ -8309,7 +8928,7 @@
       <w:r>
         <w:t xml:space="preserve"> das Etapas de Desenvolvimento</w:t>
       </w:r>
-      <w:bookmarkEnd w:id="100"/>
+      <w:bookmarkEnd w:id="104"/>
     </w:p>
     <w:p>
       <w:r>
@@ -8396,7 +9015,7 @@
       <w:pPr>
         <w:pStyle w:val="Ttulo2"/>
       </w:pPr>
-      <w:bookmarkStart w:id="101" w:name="_Toc30939382"/>
+      <w:bookmarkStart w:id="105" w:name="_Toc32043789"/>
       <w:proofErr w:type="gramStart"/>
       <w:r>
         <w:t>3.3 – Levantamento</w:t>
@@ -8405,19 +9024,19 @@
       <w:r>
         <w:t xml:space="preserve"> dos Requisitos</w:t>
       </w:r>
-      <w:bookmarkEnd w:id="101"/>
+      <w:bookmarkEnd w:id="105"/>
     </w:p>
     <w:p>
       <w:r>
         <w:tab/>
         <w:t xml:space="preserve">A aplicação produzida neste trabalho, a partir das especificações de entrada, será capaz de </w:t>
       </w:r>
-      <w:del w:id="102" w:author="glaubergad" w:date="2019-03-04T20:30:00Z">
+      <w:del w:id="106" w:author="glaubergad" w:date="2019-03-04T20:30:00Z">
         <w:r>
           <w:delText xml:space="preserve">produzir </w:delText>
         </w:r>
       </w:del>
-      <w:ins w:id="103" w:author="glaubergad" w:date="2019-03-04T20:30:00Z">
+      <w:ins w:id="107" w:author="glaubergad" w:date="2019-03-04T20:30:00Z">
         <w:r>
           <w:t xml:space="preserve">gerar </w:t>
         </w:r>
@@ -9036,7 +9655,7 @@
               <w:t>8</w:t>
             </w:r>
             <w:proofErr w:type="gramEnd"/>
-            <w:del w:id="104" w:author="glaubergad" w:date="2019-03-04T20:31:00Z">
+            <w:del w:id="108" w:author="glaubergad" w:date="2019-03-04T20:31:00Z">
               <w:r>
                 <w:delText xml:space="preserve"> SE</w:delText>
               </w:r>
@@ -9227,12 +9846,12 @@
       <w:pPr>
         <w:pStyle w:val="Ttulo2"/>
       </w:pPr>
-      <w:bookmarkStart w:id="105" w:name="_Toc30939383"/>
+      <w:bookmarkStart w:id="109" w:name="_Toc32043790"/>
       <w:r>
         <w:lastRenderedPageBreak/>
         <w:t>3.4 – Casos de Uso</w:t>
       </w:r>
-      <w:bookmarkEnd w:id="105"/>
+      <w:bookmarkEnd w:id="109"/>
       <w:r>
         <w:tab/>
       </w:r>
@@ -9253,7 +9872,7 @@
           <w:lang w:eastAsia="pt-BR"/>
         </w:rPr>
         <w:drawing>
-          <wp:inline distT="0" distB="0" distL="0" distR="0" wp14:anchorId="2B20EB59" wp14:editId="28F17074">
+          <wp:inline distT="0" distB="0" distL="0" distR="0" wp14:anchorId="31BC9920" wp14:editId="2B4B2676">
             <wp:extent cx="4510975" cy="2300990"/>
             <wp:effectExtent l="0" t="0" r="0" b="0"/>
             <wp:docPr id="2" name="Imagem 2"/>
@@ -9268,7 +9887,7 @@
                     <pic:cNvPicPr/>
                   </pic:nvPicPr>
                   <pic:blipFill>
-                    <a:blip r:embed="rId10" cstate="print">
+                    <a:blip r:embed="rId11" cstate="print">
                       <a:extLst>
                         <a:ext uri="{28A0092B-C50C-407E-A947-70E740481C1C}">
                           <a14:useLocalDpi xmlns:a14="http://schemas.microsoft.com/office/drawing/2010/main" val="0"/>
@@ -9545,7 +10164,7 @@
       </w:tr>
       <w:tr>
         <w:trPr>
-          <w:del w:id="106" w:author="glaubergad" w:date="2019-03-04T20:32:00Z"/>
+          <w:del w:id="110" w:author="glaubergad" w:date="2019-03-04T20:32:00Z"/>
         </w:trPr>
         <w:tc>
           <w:tcPr>
@@ -9556,11 +10175,11 @@
             <w:pPr>
               <w:jc w:val="left"/>
               <w:rPr>
-                <w:del w:id="107" w:author="glaubergad" w:date="2019-03-04T20:32:00Z"/>
+                <w:del w:id="111" w:author="glaubergad" w:date="2019-03-04T20:32:00Z"/>
                 <w:color w:val="000000" w:themeColor="text1"/>
               </w:rPr>
             </w:pPr>
-            <w:del w:id="108" w:author="glaubergad" w:date="2019-02-23T11:28:00Z">
+            <w:del w:id="112" w:author="glaubergad" w:date="2019-02-23T11:28:00Z">
               <w:r>
                 <w:rPr>
                   <w:color w:val="000000" w:themeColor="text1"/>
@@ -9578,10 +10197,10 @@
             <w:pPr>
               <w:jc w:val="left"/>
               <w:rPr>
-                <w:del w:id="109" w:author="glaubergad" w:date="2019-03-04T20:32:00Z"/>
+                <w:del w:id="113" w:author="glaubergad" w:date="2019-03-04T20:32:00Z"/>
               </w:rPr>
             </w:pPr>
-            <w:del w:id="110" w:author="glaubergad" w:date="2019-02-23T11:28:00Z">
+            <w:del w:id="114" w:author="glaubergad" w:date="2019-02-23T11:28:00Z">
               <w:r>
                 <w:delText>O desempenho da geração do Dashboard deve ser alto. O tempo de geração do arquivo destino não deve exceder 30 segundos.</w:delText>
               </w:r>
@@ -9591,7 +10210,7 @@
       </w:tr>
       <w:tr>
         <w:trPr>
-          <w:del w:id="111" w:author="glaubergad" w:date="2019-03-04T20:32:00Z"/>
+          <w:del w:id="115" w:author="glaubergad" w:date="2019-03-04T20:32:00Z"/>
         </w:trPr>
         <w:tc>
           <w:tcPr>
@@ -9602,11 +10221,11 @@
             <w:pPr>
               <w:jc w:val="left"/>
               <w:rPr>
-                <w:del w:id="112" w:author="glaubergad" w:date="2019-03-04T20:32:00Z"/>
+                <w:del w:id="116" w:author="glaubergad" w:date="2019-03-04T20:32:00Z"/>
                 <w:color w:val="000000" w:themeColor="text1"/>
               </w:rPr>
             </w:pPr>
-            <w:del w:id="113" w:author="glaubergad" w:date="2019-02-23T11:28:00Z">
+            <w:del w:id="117" w:author="glaubergad" w:date="2019-02-23T11:28:00Z">
               <w:r>
                 <w:rPr>
                   <w:color w:val="000000" w:themeColor="text1"/>
@@ -9624,10 +10243,10 @@
             <w:pPr>
               <w:jc w:val="left"/>
               <w:rPr>
-                <w:del w:id="114" w:author="glaubergad" w:date="2019-03-04T20:32:00Z"/>
+                <w:del w:id="118" w:author="glaubergad" w:date="2019-03-04T20:32:00Z"/>
               </w:rPr>
             </w:pPr>
-            <w:del w:id="115" w:author="glaubergad" w:date="2019-02-23T11:28:00Z">
+            <w:del w:id="119" w:author="glaubergad" w:date="2019-02-23T11:28:00Z">
               <w:r>
                 <w:delText xml:space="preserve">O padrão do arquivo de dados deve ser CSV, com a primeira linha contendo a descrição dos atributos. </w:delText>
               </w:r>
@@ -9648,7 +10267,7 @@
                 <w:color w:val="000000" w:themeColor="text1"/>
               </w:rPr>
             </w:pPr>
-            <w:del w:id="116" w:author="glaubergad" w:date="2019-02-23T11:28:00Z">
+            <w:del w:id="120" w:author="glaubergad" w:date="2019-02-23T11:28:00Z">
               <w:r>
                 <w:rPr>
                   <w:color w:val="000000" w:themeColor="text1"/>
@@ -9666,7 +10285,7 @@
             <w:pPr>
               <w:jc w:val="left"/>
             </w:pPr>
-            <w:del w:id="117" w:author="glaubergad" w:date="2019-02-23T11:28:00Z">
+            <w:del w:id="121" w:author="glaubergad" w:date="2019-02-23T11:28:00Z">
               <w:r>
                 <w:delText>A linguagem de templates a ser aplicada será a Apache FreeMarker.</w:delText>
               </w:r>
@@ -9687,7 +10306,7 @@
                 <w:color w:val="000000" w:themeColor="text1"/>
               </w:rPr>
             </w:pPr>
-            <w:del w:id="118" w:author="glaubergad" w:date="2019-02-23T11:28:00Z">
+            <w:del w:id="122" w:author="glaubergad" w:date="2019-02-23T11:28:00Z">
               <w:r>
                 <w:rPr>
                   <w:color w:val="000000" w:themeColor="text1"/>
@@ -9705,7 +10324,7 @@
             <w:pPr>
               <w:jc w:val="left"/>
             </w:pPr>
-            <w:del w:id="119" w:author="glaubergad" w:date="2019-02-23T11:28:00Z">
+            <w:del w:id="123" w:author="glaubergad" w:date="2019-02-23T11:28:00Z">
               <w:r>
                 <w:delText>O formato de compactação do arquivo de saída será ZIP.</w:delText>
               </w:r>
@@ -9720,7 +10339,7 @@
       <w:pPr>
         <w:pStyle w:val="Ttulo1"/>
       </w:pPr>
-      <w:bookmarkStart w:id="120" w:name="_Toc30939384"/>
+      <w:bookmarkStart w:id="124" w:name="_Toc32043791"/>
       <w:proofErr w:type="gramStart"/>
       <w:r>
         <w:lastRenderedPageBreak/>
@@ -9730,7 +10349,7 @@
       <w:r>
         <w:t xml:space="preserve"> REFERÊNCIAS</w:t>
       </w:r>
-      <w:bookmarkEnd w:id="120"/>
+      <w:bookmarkEnd w:id="124"/>
     </w:p>
     <w:p/>
     <w:p>
@@ -9914,6 +10533,63 @@
           <w:szCs w:val="24"/>
         </w:rPr>
         <w:t xml:space="preserve">. 3. ed. Sao Paulo: Pearson, 2013. </w:t>
+      </w:r>
+    </w:p>
+    <w:p>
+      <w:pPr>
+        <w:widowControl w:val="0"/>
+        <w:autoSpaceDE w:val="0"/>
+        <w:autoSpaceDN w:val="0"/>
+        <w:adjustRightInd w:val="0"/>
+        <w:rPr>
+          <w:rFonts w:cs="Arial"/>
+          <w:noProof/>
+          <w:szCs w:val="24"/>
+        </w:rPr>
+      </w:pPr>
+      <w:r>
+        <w:rPr>
+          <w:rFonts w:cs="Arial"/>
+          <w:noProof/>
+          <w:szCs w:val="24"/>
+        </w:rPr>
+        <w:t xml:space="preserve">SYRIANI, Eugene; LUHUNU, Lechanceux; SAHRAOUI, Houari. Systematic mapping study of template-based code generation. </w:t>
+      </w:r>
+      <w:r>
+        <w:rPr>
+          <w:rFonts w:cs="Arial"/>
+          <w:b/>
+          <w:bCs/>
+          <w:noProof/>
+          <w:szCs w:val="24"/>
+        </w:rPr>
+        <w:t>Computer Languages, Systems and Structures</w:t>
+      </w:r>
+      <w:r>
+        <w:rPr>
+          <w:rFonts w:cs="Arial"/>
+          <w:noProof/>
+          <w:szCs w:val="24"/>
+        </w:rPr>
+        <w:t xml:space="preserve">, </w:t>
+      </w:r>
+      <w:r>
+        <w:rPr>
+          <w:rFonts w:cs="Arial"/>
+          <w:i/>
+          <w:iCs/>
+          <w:noProof/>
+          <w:szCs w:val="24"/>
+        </w:rPr>
+        <w:t>[S. l.]</w:t>
+      </w:r>
+      <w:r>
+        <w:rPr>
+          <w:rFonts w:cs="Arial"/>
+          <w:noProof/>
+          <w:szCs w:val="24"/>
+        </w:rPr>
+        <w:t xml:space="preserve">, v. 52, p. 43–62, 2018. </w:t>
       </w:r>
     </w:p>
     <w:p>
@@ -12725,7 +13401,7 @@
   <a:extraClrSchemeLst/>
   <a:extLst>
     <a:ext uri="{05A4C25C-085E-4340-85A3-A5531E510DB2}">
-      <thm15:themeFamily xmlns:thm15="http://schemas.microsoft.com/office/thememl/2012/main" xmlns="" name="Office Theme" id="{62F939B6-93AF-4DB8-9C6B-D6C7DFDC589F}" vid="{4A3C46E8-61CC-4603-A589-7422A47A8E4A}"/>
+      <thm15:themeFamily xmlns="" xmlns:thm15="http://schemas.microsoft.com/office/thememl/2012/main" name="Office Theme" id="{62F939B6-93AF-4DB8-9C6B-D6C7DFDC589F}" vid="{4A3C46E8-61CC-4603-A589-7422A47A8E4A}"/>
     </a:ext>
   </a:extLst>
 </a:theme>
@@ -12736,7 +13412,7 @@
 </file>
 
 <file path=customXml/itemProps1.xml><?xml version="1.0" encoding="utf-8"?>
-<ds:datastoreItem xmlns:ds="http://schemas.openxmlformats.org/officeDocument/2006/customXml" ds:itemID="{88B52CA2-A1CA-42DC-BECD-9807A74EE301}">
+<ds:datastoreItem xmlns:ds="http://schemas.openxmlformats.org/officeDocument/2006/customXml" ds:itemID="{961E05D4-DC2C-4AA0-85BB-9AA5C86855F9}">
   <ds:schemaRefs>
     <ds:schemaRef ds:uri="http://schemas.openxmlformats.org/officeDocument/2006/bibliography"/>
   </ds:schemaRefs>

</xml_diff>

<commit_message>
Uma adiantada na seção que dispoe sobre o Apache Velocity
</commit_message>
<xml_diff>
--- a/mono/Glauber Gadelha - C796NQ- Geração de Código para Apresentação de dados em forma gráfica.docx
+++ b/mono/Glauber Gadelha - C796NQ- Geração de Código para Apresentação de dados em forma gráfica.docx
@@ -1,6 +1,6 @@
 
 <file path=word/document.xml><?xml version="1.0" encoding="utf-8"?>
-<w:document xmlns:wpc="http://schemas.microsoft.com/office/word/2010/wordprocessingCanvas" xmlns:mc="http://schemas.openxmlformats.org/markup-compatibility/2006" xmlns:o="urn:schemas-microsoft-com:office:office" xmlns:r="http://schemas.openxmlformats.org/officeDocument/2006/relationships" xmlns:m="http://schemas.openxmlformats.org/officeDocument/2006/math" xmlns:v="urn:schemas-microsoft-com:vml" xmlns:wp14="http://schemas.microsoft.com/office/word/2010/wordprocessingDrawing" xmlns:wp="http://schemas.openxmlformats.org/drawingml/2006/wordprocessingDrawing" xmlns:w10="urn:schemas-microsoft-com:office:word" xmlns:w="http://schemas.openxmlformats.org/wordprocessingml/2006/main" xmlns:w14="http://schemas.microsoft.com/office/word/2010/wordml" xmlns:wpg="http://schemas.microsoft.com/office/word/2010/wordprocessingGroup" xmlns:wpi="http://schemas.microsoft.com/office/word/2010/wordprocessingInk" xmlns:wne="http://schemas.microsoft.com/office/word/2006/wordml" xmlns:wps="http://schemas.microsoft.com/office/word/2010/wordprocessingShape" mc:Ignorable="w14 wp14">
+<w:document xmlns:ve="http://schemas.openxmlformats.org/markup-compatibility/2006" xmlns:o="urn:schemas-microsoft-com:office:office" xmlns:r="http://schemas.openxmlformats.org/officeDocument/2006/relationships" xmlns:m="http://schemas.openxmlformats.org/officeDocument/2006/math" xmlns:v="urn:schemas-microsoft-com:vml" xmlns:wp="http://schemas.openxmlformats.org/drawingml/2006/wordprocessingDrawing" xmlns:w10="urn:schemas-microsoft-com:office:word" xmlns:w="http://schemas.openxmlformats.org/wordprocessingml/2006/main" xmlns:wne="http://schemas.microsoft.com/office/word/2006/wordml">
   <w:body>
     <w:p>
       <w:pPr>
@@ -1176,23 +1176,7 @@
           <w:rFonts w:cs="Times New Roman"/>
           <w:szCs w:val="24"/>
         </w:rPr>
-        <w:t xml:space="preserve"> for digital systems </w:t>
-      </w:r>
-      <w:proofErr w:type="spellStart"/>
-      <w:r>
-        <w:rPr>
-          <w:rFonts w:cs="Times New Roman"/>
-          <w:szCs w:val="24"/>
-        </w:rPr>
-        <w:t>is</w:t>
-      </w:r>
-      <w:proofErr w:type="spellEnd"/>
-      <w:r>
-        <w:rPr>
-          <w:rFonts w:cs="Times New Roman"/>
-          <w:szCs w:val="24"/>
-        </w:rPr>
-        <w:t xml:space="preserve"> </w:t>
+        <w:t xml:space="preserve"> for digital systems is </w:t>
       </w:r>
       <w:proofErr w:type="spellStart"/>
       <w:r>
@@ -1370,7 +1354,7 @@
           <w:rFonts w:cs="Times New Roman"/>
           <w:szCs w:val="24"/>
         </w:rPr>
-        <w:t xml:space="preserve"> use </w:t>
+        <w:t xml:space="preserve"> use of </w:t>
       </w:r>
       <w:proofErr w:type="spellStart"/>
       <w:r>
@@ -1378,7 +1362,7 @@
           <w:rFonts w:cs="Times New Roman"/>
           <w:szCs w:val="24"/>
         </w:rPr>
-        <w:t>of</w:t>
+        <w:t>tools</w:t>
       </w:r>
       <w:proofErr w:type="spellEnd"/>
       <w:r>
@@ -1386,7 +1370,7 @@
           <w:rFonts w:cs="Times New Roman"/>
           <w:szCs w:val="24"/>
         </w:rPr>
-        <w:t xml:space="preserve"> tools </w:t>
+        <w:t xml:space="preserve"> </w:t>
       </w:r>
       <w:proofErr w:type="spellStart"/>
       <w:r>
@@ -1434,7 +1418,7 @@
           <w:rFonts w:cs="Times New Roman"/>
           <w:szCs w:val="24"/>
         </w:rPr>
-        <w:t xml:space="preserve"> delivery </w:t>
+        <w:t xml:space="preserve"> </w:t>
       </w:r>
       <w:proofErr w:type="spellStart"/>
       <w:r>
@@ -1442,7 +1426,7 @@
           <w:rFonts w:cs="Times New Roman"/>
           <w:szCs w:val="24"/>
         </w:rPr>
-        <w:t>of</w:t>
+        <w:t>delivery</w:t>
       </w:r>
       <w:proofErr w:type="spellEnd"/>
       <w:r>
@@ -1450,6 +1434,22 @@
           <w:rFonts w:cs="Times New Roman"/>
           <w:szCs w:val="24"/>
         </w:rPr>
+        <w:t xml:space="preserve"> of applications in </w:t>
+      </w:r>
+      <w:proofErr w:type="spellStart"/>
+      <w:r>
+        <w:rPr>
+          <w:rFonts w:cs="Times New Roman"/>
+          <w:szCs w:val="24"/>
+        </w:rPr>
+        <w:t>the</w:t>
+      </w:r>
+      <w:proofErr w:type="spellEnd"/>
+      <w:r>
+        <w:rPr>
+          <w:rFonts w:cs="Times New Roman"/>
+          <w:szCs w:val="24"/>
+        </w:rPr>
         <w:t xml:space="preserve"> </w:t>
       </w:r>
       <w:proofErr w:type="spellStart"/>
@@ -1458,7 +1458,7 @@
           <w:rFonts w:cs="Times New Roman"/>
           <w:szCs w:val="24"/>
         </w:rPr>
-        <w:t>applications</w:t>
+        <w:t>shortest</w:t>
       </w:r>
       <w:proofErr w:type="spellEnd"/>
       <w:r>
@@ -1466,6 +1466,980 @@
           <w:rFonts w:cs="Times New Roman"/>
           <w:szCs w:val="24"/>
         </w:rPr>
+        <w:t xml:space="preserve"> </w:t>
+      </w:r>
+      <w:proofErr w:type="spellStart"/>
+      <w:r>
+        <w:rPr>
+          <w:rFonts w:cs="Times New Roman"/>
+          <w:szCs w:val="24"/>
+        </w:rPr>
+        <w:t>possible</w:t>
+      </w:r>
+      <w:proofErr w:type="spellEnd"/>
+      <w:r>
+        <w:rPr>
+          <w:rFonts w:cs="Times New Roman"/>
+          <w:szCs w:val="24"/>
+        </w:rPr>
+        <w:t xml:space="preserve"> time. In software </w:t>
+      </w:r>
+      <w:proofErr w:type="spellStart"/>
+      <w:r>
+        <w:rPr>
+          <w:rFonts w:cs="Times New Roman"/>
+          <w:szCs w:val="24"/>
+        </w:rPr>
+        <w:t>development</w:t>
+      </w:r>
+      <w:proofErr w:type="spellEnd"/>
+      <w:r>
+        <w:rPr>
+          <w:rFonts w:cs="Times New Roman"/>
+          <w:szCs w:val="24"/>
+        </w:rPr>
+        <w:t xml:space="preserve">, </w:t>
+      </w:r>
+      <w:proofErr w:type="spellStart"/>
+      <w:r>
+        <w:rPr>
+          <w:rFonts w:cs="Times New Roman"/>
+          <w:szCs w:val="24"/>
+        </w:rPr>
+        <w:t>regardless</w:t>
+      </w:r>
+      <w:proofErr w:type="spellEnd"/>
+      <w:r>
+        <w:rPr>
+          <w:rFonts w:cs="Times New Roman"/>
+          <w:szCs w:val="24"/>
+        </w:rPr>
+        <w:t xml:space="preserve"> of </w:t>
+      </w:r>
+      <w:proofErr w:type="spellStart"/>
+      <w:r>
+        <w:rPr>
+          <w:rFonts w:cs="Times New Roman"/>
+          <w:szCs w:val="24"/>
+        </w:rPr>
+        <w:t>the</w:t>
+      </w:r>
+      <w:proofErr w:type="spellEnd"/>
+      <w:r>
+        <w:rPr>
+          <w:rFonts w:cs="Times New Roman"/>
+          <w:szCs w:val="24"/>
+        </w:rPr>
+        <w:t xml:space="preserve"> programming </w:t>
+      </w:r>
+      <w:proofErr w:type="spellStart"/>
+      <w:r>
+        <w:rPr>
+          <w:rFonts w:cs="Times New Roman"/>
+          <w:szCs w:val="24"/>
+        </w:rPr>
+        <w:t>language</w:t>
+      </w:r>
+      <w:proofErr w:type="spellEnd"/>
+      <w:r>
+        <w:rPr>
+          <w:rFonts w:cs="Times New Roman"/>
+          <w:szCs w:val="24"/>
+        </w:rPr>
+        <w:t xml:space="preserve"> </w:t>
+      </w:r>
+      <w:proofErr w:type="spellStart"/>
+      <w:r>
+        <w:rPr>
+          <w:rFonts w:cs="Times New Roman"/>
+          <w:szCs w:val="24"/>
+        </w:rPr>
+        <w:t>used</w:t>
+      </w:r>
+      <w:proofErr w:type="spellEnd"/>
+      <w:r>
+        <w:rPr>
+          <w:rFonts w:cs="Times New Roman"/>
+          <w:szCs w:val="24"/>
+        </w:rPr>
+        <w:t xml:space="preserve">, </w:t>
+      </w:r>
+      <w:proofErr w:type="spellStart"/>
+      <w:r>
+        <w:rPr>
+          <w:rFonts w:cs="Times New Roman"/>
+          <w:szCs w:val="24"/>
+        </w:rPr>
+        <w:t>the</w:t>
+      </w:r>
+      <w:proofErr w:type="spellEnd"/>
+      <w:r>
+        <w:rPr>
+          <w:rFonts w:cs="Times New Roman"/>
+          <w:szCs w:val="24"/>
+        </w:rPr>
+        <w:t xml:space="preserve"> </w:t>
+      </w:r>
+      <w:proofErr w:type="spellStart"/>
+      <w:r>
+        <w:rPr>
+          <w:rFonts w:cs="Times New Roman"/>
+          <w:szCs w:val="24"/>
+        </w:rPr>
+        <w:t>need</w:t>
+      </w:r>
+      <w:proofErr w:type="spellEnd"/>
+      <w:r>
+        <w:rPr>
+          <w:rFonts w:cs="Times New Roman"/>
+          <w:szCs w:val="24"/>
+        </w:rPr>
+        <w:t xml:space="preserve"> to </w:t>
+      </w:r>
+      <w:proofErr w:type="spellStart"/>
+      <w:r>
+        <w:rPr>
+          <w:rFonts w:cs="Times New Roman"/>
+          <w:szCs w:val="24"/>
+        </w:rPr>
+        <w:t>implement</w:t>
+      </w:r>
+      <w:proofErr w:type="spellEnd"/>
+      <w:r>
+        <w:rPr>
+          <w:rFonts w:cs="Times New Roman"/>
+          <w:szCs w:val="24"/>
+        </w:rPr>
+        <w:t xml:space="preserve"> </w:t>
+      </w:r>
+      <w:proofErr w:type="spellStart"/>
+      <w:r>
+        <w:rPr>
+          <w:rFonts w:cs="Times New Roman"/>
+          <w:szCs w:val="24"/>
+        </w:rPr>
+        <w:t>large</w:t>
+      </w:r>
+      <w:proofErr w:type="spellEnd"/>
+      <w:r>
+        <w:rPr>
+          <w:rFonts w:cs="Times New Roman"/>
+          <w:szCs w:val="24"/>
+        </w:rPr>
+        <w:t xml:space="preserve"> </w:t>
+      </w:r>
+      <w:proofErr w:type="spellStart"/>
+      <w:r>
+        <w:rPr>
+          <w:rFonts w:cs="Times New Roman"/>
+          <w:szCs w:val="24"/>
+        </w:rPr>
+        <w:t>and</w:t>
+      </w:r>
+      <w:proofErr w:type="spellEnd"/>
+      <w:r>
+        <w:rPr>
+          <w:rFonts w:cs="Times New Roman"/>
+          <w:szCs w:val="24"/>
+        </w:rPr>
+        <w:t xml:space="preserve"> </w:t>
+      </w:r>
+      <w:proofErr w:type="spellStart"/>
+      <w:r>
+        <w:rPr>
+          <w:rFonts w:cs="Times New Roman"/>
+          <w:szCs w:val="24"/>
+        </w:rPr>
+        <w:t>complex</w:t>
+      </w:r>
+      <w:proofErr w:type="spellEnd"/>
+      <w:r>
+        <w:rPr>
+          <w:rFonts w:cs="Times New Roman"/>
+          <w:szCs w:val="24"/>
+        </w:rPr>
+        <w:t xml:space="preserve"> </w:t>
+      </w:r>
+      <w:proofErr w:type="spellStart"/>
+      <w:r>
+        <w:rPr>
+          <w:rFonts w:cs="Times New Roman"/>
+          <w:szCs w:val="24"/>
+        </w:rPr>
+        <w:t>code</w:t>
+      </w:r>
+      <w:proofErr w:type="spellEnd"/>
+      <w:r>
+        <w:rPr>
+          <w:rFonts w:cs="Times New Roman"/>
+          <w:szCs w:val="24"/>
+        </w:rPr>
+        <w:t xml:space="preserve"> </w:t>
+      </w:r>
+      <w:proofErr w:type="spellStart"/>
+      <w:r>
+        <w:rPr>
+          <w:rFonts w:cs="Times New Roman"/>
+          <w:szCs w:val="24"/>
+        </w:rPr>
+        <w:t>blocks</w:t>
+      </w:r>
+      <w:proofErr w:type="spellEnd"/>
+      <w:r>
+        <w:rPr>
+          <w:rFonts w:cs="Times New Roman"/>
+          <w:szCs w:val="24"/>
+        </w:rPr>
+        <w:t xml:space="preserve"> </w:t>
+      </w:r>
+      <w:proofErr w:type="spellStart"/>
+      <w:r>
+        <w:rPr>
+          <w:rFonts w:cs="Times New Roman"/>
+          <w:szCs w:val="24"/>
+        </w:rPr>
+        <w:t>on</w:t>
+      </w:r>
+      <w:proofErr w:type="spellEnd"/>
+      <w:r>
+        <w:rPr>
+          <w:rFonts w:cs="Times New Roman"/>
+          <w:szCs w:val="24"/>
+        </w:rPr>
+        <w:t xml:space="preserve"> a </w:t>
+      </w:r>
+      <w:proofErr w:type="spellStart"/>
+      <w:r>
+        <w:rPr>
+          <w:rFonts w:cs="Times New Roman"/>
+          <w:szCs w:val="24"/>
+        </w:rPr>
+        <w:t>recurring</w:t>
+      </w:r>
+      <w:proofErr w:type="spellEnd"/>
+      <w:r>
+        <w:rPr>
+          <w:rFonts w:cs="Times New Roman"/>
+          <w:szCs w:val="24"/>
+        </w:rPr>
+        <w:t xml:space="preserve"> </w:t>
+      </w:r>
+      <w:proofErr w:type="spellStart"/>
+      <w:r>
+        <w:rPr>
+          <w:rFonts w:cs="Times New Roman"/>
+          <w:szCs w:val="24"/>
+        </w:rPr>
+        <w:t>basis</w:t>
+      </w:r>
+      <w:proofErr w:type="spellEnd"/>
+      <w:r>
+        <w:rPr>
+          <w:rFonts w:cs="Times New Roman"/>
+          <w:szCs w:val="24"/>
+        </w:rPr>
+        <w:t xml:space="preserve"> is </w:t>
+      </w:r>
+      <w:proofErr w:type="spellStart"/>
+      <w:r>
+        <w:rPr>
+          <w:rFonts w:cs="Times New Roman"/>
+          <w:szCs w:val="24"/>
+        </w:rPr>
+        <w:t>present</w:t>
+      </w:r>
+      <w:proofErr w:type="spellEnd"/>
+      <w:r>
+        <w:rPr>
+          <w:rFonts w:cs="Times New Roman"/>
+          <w:szCs w:val="24"/>
+        </w:rPr>
+        <w:t xml:space="preserve"> </w:t>
+      </w:r>
+      <w:proofErr w:type="spellStart"/>
+      <w:r>
+        <w:rPr>
+          <w:rFonts w:cs="Times New Roman"/>
+          <w:szCs w:val="24"/>
+        </w:rPr>
+        <w:t>daily</w:t>
+      </w:r>
+      <w:proofErr w:type="spellEnd"/>
+      <w:r>
+        <w:rPr>
+          <w:rFonts w:cs="Times New Roman"/>
+          <w:szCs w:val="24"/>
+        </w:rPr>
+        <w:t xml:space="preserve"> </w:t>
+      </w:r>
+      <w:r>
+        <w:rPr>
+          <w:rFonts w:cs="Times New Roman"/>
+          <w:szCs w:val="24"/>
+        </w:rPr>
+        <w:t xml:space="preserve">in </w:t>
+      </w:r>
+      <w:proofErr w:type="spellStart"/>
+      <w:r>
+        <w:rPr>
+          <w:rFonts w:cs="Times New Roman"/>
+          <w:szCs w:val="24"/>
+        </w:rPr>
+        <w:t>professionals</w:t>
+      </w:r>
+      <w:proofErr w:type="spellEnd"/>
+      <w:r>
+        <w:rPr>
+          <w:rFonts w:cs="Times New Roman"/>
+          <w:szCs w:val="24"/>
+        </w:rPr>
+        <w:t xml:space="preserve"> </w:t>
+      </w:r>
+      <w:proofErr w:type="spellStart"/>
+      <w:r>
+        <w:rPr>
+          <w:rFonts w:cs="Times New Roman"/>
+          <w:szCs w:val="24"/>
+        </w:rPr>
+        <w:t>lives</w:t>
+      </w:r>
+      <w:proofErr w:type="spellEnd"/>
+      <w:r>
+        <w:rPr>
+          <w:rFonts w:cs="Times New Roman"/>
+          <w:szCs w:val="24"/>
+        </w:rPr>
+        <w:t xml:space="preserve">, </w:t>
+      </w:r>
+      <w:proofErr w:type="spellStart"/>
+      <w:r>
+        <w:rPr>
+          <w:rFonts w:cs="Times New Roman"/>
+          <w:szCs w:val="24"/>
+        </w:rPr>
+        <w:t>therefore</w:t>
+      </w:r>
+      <w:proofErr w:type="spellEnd"/>
+      <w:r>
+        <w:rPr>
+          <w:rFonts w:cs="Times New Roman"/>
+          <w:szCs w:val="24"/>
+        </w:rPr>
+        <w:t xml:space="preserve">, </w:t>
+      </w:r>
+      <w:proofErr w:type="spellStart"/>
+      <w:r>
+        <w:rPr>
+          <w:rFonts w:cs="Times New Roman"/>
+          <w:szCs w:val="24"/>
+        </w:rPr>
+        <w:t>any</w:t>
+      </w:r>
+      <w:proofErr w:type="spellEnd"/>
+      <w:r>
+        <w:rPr>
+          <w:rFonts w:cs="Times New Roman"/>
+          <w:szCs w:val="24"/>
+        </w:rPr>
+        <w:t xml:space="preserve"> </w:t>
+      </w:r>
+      <w:proofErr w:type="spellStart"/>
+      <w:r>
+        <w:rPr>
+          <w:rFonts w:cs="Times New Roman"/>
+          <w:szCs w:val="24"/>
+        </w:rPr>
+        <w:t>tool</w:t>
+      </w:r>
+      <w:proofErr w:type="spellEnd"/>
+      <w:r>
+        <w:rPr>
+          <w:rFonts w:cs="Times New Roman"/>
+          <w:szCs w:val="24"/>
+        </w:rPr>
+        <w:t xml:space="preserve"> </w:t>
+      </w:r>
+      <w:proofErr w:type="spellStart"/>
+      <w:r>
+        <w:rPr>
+          <w:rFonts w:cs="Times New Roman"/>
+          <w:szCs w:val="24"/>
+        </w:rPr>
+        <w:t>that</w:t>
+      </w:r>
+      <w:proofErr w:type="spellEnd"/>
+      <w:r>
+        <w:rPr>
+          <w:rFonts w:cs="Times New Roman"/>
+          <w:szCs w:val="24"/>
+        </w:rPr>
+        <w:t xml:space="preserve"> </w:t>
+      </w:r>
+      <w:proofErr w:type="spellStart"/>
+      <w:r>
+        <w:rPr>
+          <w:rFonts w:cs="Times New Roman"/>
+          <w:szCs w:val="24"/>
+        </w:rPr>
+        <w:t>facilitates</w:t>
+      </w:r>
+      <w:proofErr w:type="spellEnd"/>
+      <w:r>
+        <w:rPr>
+          <w:rFonts w:cs="Times New Roman"/>
+          <w:szCs w:val="24"/>
+        </w:rPr>
+        <w:t xml:space="preserve"> </w:t>
+      </w:r>
+      <w:proofErr w:type="spellStart"/>
+      <w:r>
+        <w:rPr>
+          <w:rFonts w:cs="Times New Roman"/>
+          <w:szCs w:val="24"/>
+        </w:rPr>
+        <w:t>the</w:t>
+      </w:r>
+      <w:proofErr w:type="spellEnd"/>
+      <w:r>
+        <w:rPr>
+          <w:rFonts w:cs="Times New Roman"/>
+          <w:szCs w:val="24"/>
+        </w:rPr>
+        <w:t xml:space="preserve"> application of </w:t>
+      </w:r>
+      <w:proofErr w:type="spellStart"/>
+      <w:r>
+        <w:rPr>
+          <w:rFonts w:cs="Times New Roman"/>
+          <w:szCs w:val="24"/>
+        </w:rPr>
+        <w:t>these</w:t>
+      </w:r>
+      <w:proofErr w:type="spellEnd"/>
+      <w:r>
+        <w:rPr>
+          <w:rFonts w:cs="Times New Roman"/>
+          <w:szCs w:val="24"/>
+        </w:rPr>
+        <w:t xml:space="preserve"> </w:t>
+      </w:r>
+      <w:proofErr w:type="spellStart"/>
+      <w:r>
+        <w:rPr>
+          <w:rFonts w:cs="Times New Roman"/>
+          <w:szCs w:val="24"/>
+        </w:rPr>
+        <w:t>standardized</w:t>
+      </w:r>
+      <w:proofErr w:type="spellEnd"/>
+      <w:r>
+        <w:rPr>
+          <w:rFonts w:cs="Times New Roman"/>
+          <w:szCs w:val="24"/>
+        </w:rPr>
+        <w:t xml:space="preserve"> </w:t>
+      </w:r>
+      <w:proofErr w:type="spellStart"/>
+      <w:r>
+        <w:rPr>
+          <w:rFonts w:cs="Times New Roman"/>
+          <w:szCs w:val="24"/>
+        </w:rPr>
+        <w:t>blocks</w:t>
+      </w:r>
+      <w:proofErr w:type="spellEnd"/>
+      <w:r>
+        <w:rPr>
+          <w:rFonts w:cs="Times New Roman"/>
+          <w:szCs w:val="24"/>
+        </w:rPr>
+        <w:t xml:space="preserve">, </w:t>
+      </w:r>
+      <w:proofErr w:type="spellStart"/>
+      <w:r>
+        <w:rPr>
+          <w:rFonts w:cs="Times New Roman"/>
+          <w:szCs w:val="24"/>
+        </w:rPr>
+        <w:t>with</w:t>
+      </w:r>
+      <w:proofErr w:type="spellEnd"/>
+      <w:r>
+        <w:rPr>
+          <w:rFonts w:cs="Times New Roman"/>
+          <w:szCs w:val="24"/>
+        </w:rPr>
+        <w:t xml:space="preserve"> </w:t>
+      </w:r>
+      <w:proofErr w:type="spellStart"/>
+      <w:r>
+        <w:rPr>
+          <w:rFonts w:cs="Times New Roman"/>
+          <w:szCs w:val="24"/>
+        </w:rPr>
+        <w:t>the</w:t>
+      </w:r>
+      <w:proofErr w:type="spellEnd"/>
+      <w:r>
+        <w:rPr>
+          <w:rFonts w:cs="Times New Roman"/>
+          <w:szCs w:val="24"/>
+        </w:rPr>
+        <w:t xml:space="preserve"> </w:t>
+      </w:r>
+      <w:proofErr w:type="spellStart"/>
+      <w:r>
+        <w:rPr>
+          <w:rFonts w:cs="Times New Roman"/>
+          <w:szCs w:val="24"/>
+        </w:rPr>
+        <w:t>modifications</w:t>
+      </w:r>
+      <w:proofErr w:type="spellEnd"/>
+      <w:r>
+        <w:rPr>
+          <w:rFonts w:cs="Times New Roman"/>
+          <w:szCs w:val="24"/>
+        </w:rPr>
+        <w:t xml:space="preserve"> </w:t>
+      </w:r>
+      <w:proofErr w:type="spellStart"/>
+      <w:r>
+        <w:rPr>
+          <w:rFonts w:cs="Times New Roman"/>
+          <w:szCs w:val="24"/>
+        </w:rPr>
+        <w:t>necessary</w:t>
+      </w:r>
+      <w:proofErr w:type="spellEnd"/>
+      <w:r>
+        <w:rPr>
+          <w:rFonts w:cs="Times New Roman"/>
+          <w:szCs w:val="24"/>
+        </w:rPr>
+        <w:t xml:space="preserve"> </w:t>
+      </w:r>
+      <w:proofErr w:type="spellStart"/>
+      <w:r>
+        <w:rPr>
+          <w:rFonts w:cs="Times New Roman"/>
+          <w:szCs w:val="24"/>
+        </w:rPr>
+        <w:t>inside</w:t>
+      </w:r>
+      <w:proofErr w:type="spellEnd"/>
+      <w:r>
+        <w:rPr>
+          <w:rFonts w:cs="Times New Roman"/>
+          <w:szCs w:val="24"/>
+        </w:rPr>
+        <w:t xml:space="preserve"> </w:t>
+      </w:r>
+      <w:proofErr w:type="spellStart"/>
+      <w:r>
+        <w:rPr>
+          <w:rFonts w:cs="Times New Roman"/>
+          <w:szCs w:val="24"/>
+        </w:rPr>
+        <w:t>the</w:t>
+      </w:r>
+      <w:proofErr w:type="spellEnd"/>
+      <w:r>
+        <w:rPr>
+          <w:rFonts w:cs="Times New Roman"/>
+          <w:szCs w:val="24"/>
+        </w:rPr>
+        <w:t xml:space="preserve"> </w:t>
+      </w:r>
+      <w:proofErr w:type="spellStart"/>
+      <w:r>
+        <w:rPr>
+          <w:rFonts w:cs="Times New Roman"/>
+          <w:szCs w:val="24"/>
+        </w:rPr>
+        <w:t>domain</w:t>
+      </w:r>
+      <w:proofErr w:type="spellEnd"/>
+      <w:r>
+        <w:rPr>
+          <w:rFonts w:cs="Times New Roman"/>
+          <w:szCs w:val="24"/>
+        </w:rPr>
+        <w:t xml:space="preserve"> of</w:t>
+      </w:r>
+      <w:r>
+        <w:rPr>
+          <w:rFonts w:cs="Times New Roman"/>
+          <w:szCs w:val="24"/>
+        </w:rPr>
+        <w:t xml:space="preserve"> a </w:t>
+      </w:r>
+      <w:proofErr w:type="spellStart"/>
+      <w:r>
+        <w:rPr>
+          <w:rFonts w:cs="Times New Roman"/>
+          <w:szCs w:val="24"/>
+        </w:rPr>
+        <w:t>specific</w:t>
+      </w:r>
+      <w:proofErr w:type="spellEnd"/>
+      <w:r>
+        <w:rPr>
+          <w:rFonts w:cs="Times New Roman"/>
+          <w:szCs w:val="24"/>
+        </w:rPr>
+        <w:t xml:space="preserve"> </w:t>
+      </w:r>
+      <w:proofErr w:type="spellStart"/>
+      <w:r>
+        <w:rPr>
+          <w:rFonts w:cs="Times New Roman"/>
+          <w:szCs w:val="24"/>
+        </w:rPr>
+        <w:t>problem</w:t>
+      </w:r>
+      <w:proofErr w:type="spellEnd"/>
+      <w:r>
+        <w:rPr>
+          <w:rFonts w:cs="Times New Roman"/>
+          <w:szCs w:val="24"/>
+        </w:rPr>
+        <w:t xml:space="preserve">, </w:t>
+      </w:r>
+      <w:proofErr w:type="spellStart"/>
+      <w:r>
+        <w:rPr>
+          <w:rFonts w:cs="Times New Roman"/>
+          <w:szCs w:val="24"/>
+        </w:rPr>
+        <w:t>can</w:t>
+      </w:r>
+      <w:proofErr w:type="spellEnd"/>
+      <w:r>
+        <w:rPr>
+          <w:rFonts w:cs="Times New Roman"/>
+          <w:szCs w:val="24"/>
+        </w:rPr>
+        <w:t xml:space="preserve"> </w:t>
+      </w:r>
+      <w:proofErr w:type="spellStart"/>
+      <w:r>
+        <w:rPr>
+          <w:rFonts w:cs="Times New Roman"/>
+          <w:szCs w:val="24"/>
+        </w:rPr>
+        <w:t>avoid</w:t>
+      </w:r>
+      <w:proofErr w:type="spellEnd"/>
+      <w:r>
+        <w:rPr>
+          <w:rFonts w:cs="Times New Roman"/>
+          <w:szCs w:val="24"/>
+        </w:rPr>
+        <w:t xml:space="preserve"> </w:t>
+      </w:r>
+      <w:proofErr w:type="spellStart"/>
+      <w:r>
+        <w:rPr>
+          <w:rFonts w:cs="Times New Roman"/>
+          <w:szCs w:val="24"/>
+        </w:rPr>
+        <w:t>wasting</w:t>
+      </w:r>
+      <w:proofErr w:type="spellEnd"/>
+      <w:r>
+        <w:rPr>
+          <w:rFonts w:cs="Times New Roman"/>
+          <w:szCs w:val="24"/>
+        </w:rPr>
+        <w:t xml:space="preserve"> </w:t>
+      </w:r>
+      <w:proofErr w:type="spellStart"/>
+      <w:r>
+        <w:rPr>
+          <w:rFonts w:cs="Times New Roman"/>
+          <w:szCs w:val="24"/>
+        </w:rPr>
+        <w:t>hours</w:t>
+      </w:r>
+      <w:proofErr w:type="spellEnd"/>
+      <w:r>
+        <w:rPr>
+          <w:rFonts w:cs="Times New Roman"/>
+          <w:szCs w:val="24"/>
+        </w:rPr>
+        <w:t xml:space="preserve"> of programming. In </w:t>
+      </w:r>
+      <w:proofErr w:type="spellStart"/>
+      <w:r>
+        <w:rPr>
+          <w:rFonts w:cs="Times New Roman"/>
+          <w:szCs w:val="24"/>
+        </w:rPr>
+        <w:t>view</w:t>
+      </w:r>
+      <w:proofErr w:type="spellEnd"/>
+      <w:r>
+        <w:rPr>
+          <w:rFonts w:cs="Times New Roman"/>
+          <w:szCs w:val="24"/>
+        </w:rPr>
+        <w:t xml:space="preserve"> of </w:t>
+      </w:r>
+      <w:proofErr w:type="spellStart"/>
+      <w:r>
+        <w:rPr>
+          <w:rFonts w:cs="Times New Roman"/>
+          <w:szCs w:val="24"/>
+        </w:rPr>
+        <w:t>these</w:t>
+      </w:r>
+      <w:proofErr w:type="spellEnd"/>
+      <w:r>
+        <w:rPr>
+          <w:rFonts w:cs="Times New Roman"/>
+          <w:szCs w:val="24"/>
+        </w:rPr>
+        <w:t xml:space="preserve"> </w:t>
+      </w:r>
+      <w:proofErr w:type="spellStart"/>
+      <w:r>
+        <w:rPr>
+          <w:rFonts w:cs="Times New Roman"/>
+          <w:szCs w:val="24"/>
+        </w:rPr>
+        <w:t>premises</w:t>
+      </w:r>
+      <w:proofErr w:type="spellEnd"/>
+      <w:r>
+        <w:rPr>
+          <w:rFonts w:cs="Times New Roman"/>
+          <w:szCs w:val="24"/>
+        </w:rPr>
+        <w:t xml:space="preserve">, </w:t>
+      </w:r>
+      <w:proofErr w:type="spellStart"/>
+      <w:r>
+        <w:rPr>
+          <w:rFonts w:cs="Times New Roman"/>
+          <w:szCs w:val="24"/>
+        </w:rPr>
+        <w:t>this</w:t>
+      </w:r>
+      <w:proofErr w:type="spellEnd"/>
+      <w:r>
+        <w:rPr>
+          <w:rFonts w:cs="Times New Roman"/>
+          <w:szCs w:val="24"/>
+        </w:rPr>
+        <w:t xml:space="preserve"> work is a </w:t>
+      </w:r>
+      <w:proofErr w:type="spellStart"/>
+      <w:r>
+        <w:rPr>
+          <w:rFonts w:cs="Times New Roman"/>
+          <w:szCs w:val="24"/>
+        </w:rPr>
+        <w:t>study</w:t>
+      </w:r>
+      <w:proofErr w:type="spellEnd"/>
+      <w:r>
+        <w:rPr>
+          <w:rFonts w:cs="Times New Roman"/>
+          <w:szCs w:val="24"/>
+        </w:rPr>
+        <w:t xml:space="preserve"> of software reuse </w:t>
+      </w:r>
+      <w:proofErr w:type="spellStart"/>
+      <w:r>
+        <w:rPr>
+          <w:rFonts w:cs="Times New Roman"/>
+          <w:szCs w:val="24"/>
+        </w:rPr>
+        <w:t>and</w:t>
+      </w:r>
+      <w:proofErr w:type="spellEnd"/>
+      <w:r>
+        <w:rPr>
+          <w:rFonts w:cs="Times New Roman"/>
+          <w:szCs w:val="24"/>
+        </w:rPr>
+        <w:t xml:space="preserve"> </w:t>
+      </w:r>
+      <w:proofErr w:type="spellStart"/>
+      <w:r>
+        <w:rPr>
+          <w:rFonts w:cs="Times New Roman"/>
+          <w:szCs w:val="24"/>
+        </w:rPr>
+        <w:t>template-based</w:t>
+      </w:r>
+      <w:proofErr w:type="spellEnd"/>
+      <w:r>
+        <w:rPr>
+          <w:rFonts w:cs="Times New Roman"/>
+          <w:szCs w:val="24"/>
+        </w:rPr>
+        <w:t xml:space="preserve"> source </w:t>
+      </w:r>
+      <w:proofErr w:type="spellStart"/>
+      <w:r>
+        <w:rPr>
+          <w:rFonts w:cs="Times New Roman"/>
+          <w:szCs w:val="24"/>
+        </w:rPr>
+        <w:t>code</w:t>
+      </w:r>
+      <w:proofErr w:type="spellEnd"/>
+      <w:r>
+        <w:rPr>
+          <w:rFonts w:cs="Times New Roman"/>
+          <w:szCs w:val="24"/>
+        </w:rPr>
+        <w:t xml:space="preserve"> </w:t>
+      </w:r>
+      <w:proofErr w:type="spellStart"/>
+      <w:r>
+        <w:rPr>
+          <w:rFonts w:cs="Times New Roman"/>
+          <w:szCs w:val="24"/>
+        </w:rPr>
+        <w:t>generation</w:t>
+      </w:r>
+      <w:proofErr w:type="spellEnd"/>
+      <w:r>
+        <w:rPr>
+          <w:rFonts w:cs="Times New Roman"/>
+          <w:szCs w:val="24"/>
+        </w:rPr>
+        <w:t xml:space="preserve">, </w:t>
+      </w:r>
+      <w:proofErr w:type="spellStart"/>
+      <w:r>
+        <w:rPr>
+          <w:rFonts w:cs="Times New Roman"/>
+          <w:szCs w:val="24"/>
+        </w:rPr>
+        <w:t>with</w:t>
+      </w:r>
+      <w:proofErr w:type="spellEnd"/>
+      <w:r>
+        <w:rPr>
+          <w:rFonts w:cs="Times New Roman"/>
+          <w:szCs w:val="24"/>
+        </w:rPr>
+        <w:t xml:space="preserve"> </w:t>
+      </w:r>
+      <w:proofErr w:type="spellStart"/>
+      <w:r>
+        <w:rPr>
+          <w:rFonts w:cs="Times New Roman"/>
+          <w:szCs w:val="24"/>
+        </w:rPr>
+        <w:t>the</w:t>
+      </w:r>
+      <w:proofErr w:type="spellEnd"/>
+      <w:r>
+        <w:rPr>
+          <w:rFonts w:cs="Times New Roman"/>
+          <w:szCs w:val="24"/>
+        </w:rPr>
+        <w:t xml:space="preserve"> </w:t>
+      </w:r>
+      <w:proofErr w:type="spellStart"/>
+      <w:r>
+        <w:rPr>
+          <w:rFonts w:cs="Times New Roman"/>
+          <w:szCs w:val="24"/>
+        </w:rPr>
+        <w:t>development</w:t>
+      </w:r>
+      <w:proofErr w:type="spellEnd"/>
+      <w:r>
+        <w:rPr>
+          <w:rFonts w:cs="Times New Roman"/>
+          <w:szCs w:val="24"/>
+        </w:rPr>
+        <w:t xml:space="preserve"> of </w:t>
+      </w:r>
+      <w:proofErr w:type="spellStart"/>
+      <w:r>
+        <w:rPr>
+          <w:rFonts w:cs="Times New Roman"/>
+          <w:szCs w:val="24"/>
+        </w:rPr>
+        <w:t>an</w:t>
+      </w:r>
+      <w:proofErr w:type="spellEnd"/>
+      <w:r>
+        <w:rPr>
+          <w:rFonts w:cs="Times New Roman"/>
+          <w:szCs w:val="24"/>
+        </w:rPr>
+        <w:t xml:space="preserve"> application </w:t>
+      </w:r>
+      <w:proofErr w:type="spellStart"/>
+      <w:r>
+        <w:rPr>
+          <w:rFonts w:cs="Times New Roman"/>
+          <w:szCs w:val="24"/>
+        </w:rPr>
+        <w:t>that</w:t>
+      </w:r>
+      <w:proofErr w:type="spellEnd"/>
+      <w:r>
+        <w:rPr>
+          <w:rFonts w:cs="Times New Roman"/>
+          <w:szCs w:val="24"/>
+        </w:rPr>
+        <w:t xml:space="preserve"> </w:t>
+      </w:r>
+      <w:proofErr w:type="spellStart"/>
+      <w:r>
+        <w:rPr>
+          <w:rFonts w:cs="Times New Roman"/>
+          <w:szCs w:val="24"/>
+        </w:rPr>
+        <w:t>generates</w:t>
+      </w:r>
+      <w:proofErr w:type="spellEnd"/>
+      <w:r>
+        <w:rPr>
+          <w:rFonts w:cs="Times New Roman"/>
+          <w:szCs w:val="24"/>
+        </w:rPr>
+        <w:t xml:space="preserve"> a data </w:t>
+      </w:r>
+      <w:proofErr w:type="spellStart"/>
+      <w:r>
+        <w:rPr>
+          <w:rFonts w:cs="Times New Roman"/>
+          <w:szCs w:val="24"/>
+        </w:rPr>
+        <w:t>presentation</w:t>
+      </w:r>
+      <w:proofErr w:type="spellEnd"/>
+      <w:r>
+        <w:rPr>
+          <w:rFonts w:cs="Times New Roman"/>
+          <w:szCs w:val="24"/>
+        </w:rPr>
+        <w:t xml:space="preserve"> </w:t>
+      </w:r>
+      <w:proofErr w:type="spellStart"/>
+      <w:r>
+        <w:rPr>
+          <w:rFonts w:cs="Times New Roman"/>
+          <w:szCs w:val="24"/>
+        </w:rPr>
+        <w:t>chart</w:t>
+      </w:r>
+      <w:proofErr w:type="spellEnd"/>
+      <w:r>
+        <w:rPr>
+          <w:rFonts w:cs="Times New Roman"/>
+          <w:szCs w:val="24"/>
+        </w:rPr>
         <w:t xml:space="preserve"> in </w:t>
       </w:r>
       <w:proofErr w:type="spellStart"/>
@@ -1474,7 +2448,7 @@
           <w:rFonts w:cs="Times New Roman"/>
           <w:szCs w:val="24"/>
         </w:rPr>
-        <w:t>the</w:t>
+        <w:t>graphic</w:t>
       </w:r>
       <w:proofErr w:type="spellEnd"/>
       <w:r>
@@ -1490,7 +2464,7 @@
           <w:rFonts w:cs="Times New Roman"/>
           <w:szCs w:val="24"/>
         </w:rPr>
-        <w:t>shortest</w:t>
+        <w:t>format</w:t>
       </w:r>
       <w:proofErr w:type="spellEnd"/>
       <w:r>
@@ -1498,6 +2472,22 @@
           <w:rFonts w:cs="Times New Roman"/>
           <w:szCs w:val="24"/>
         </w:rPr>
+        <w:t xml:space="preserve">, </w:t>
+      </w:r>
+      <w:proofErr w:type="spellStart"/>
+      <w:r>
+        <w:rPr>
+          <w:rFonts w:cs="Times New Roman"/>
+          <w:szCs w:val="24"/>
+        </w:rPr>
+        <w:t>which</w:t>
+      </w:r>
+      <w:proofErr w:type="spellEnd"/>
+      <w:r>
+        <w:rPr>
+          <w:rFonts w:cs="Times New Roman"/>
+          <w:szCs w:val="24"/>
+        </w:rPr>
         <w:t xml:space="preserve"> </w:t>
       </w:r>
       <w:proofErr w:type="spellStart"/>
@@ -1506,7 +2496,7 @@
           <w:rFonts w:cs="Times New Roman"/>
           <w:szCs w:val="24"/>
         </w:rPr>
-        <w:t>possible</w:t>
+        <w:t>we</w:t>
       </w:r>
       <w:proofErr w:type="spellEnd"/>
       <w:r>
@@ -1514,7 +2504,7 @@
           <w:rFonts w:cs="Times New Roman"/>
           <w:szCs w:val="24"/>
         </w:rPr>
-        <w:t xml:space="preserve"> time. In software </w:t>
+        <w:t xml:space="preserve"> </w:t>
       </w:r>
       <w:proofErr w:type="spellStart"/>
       <w:r>
@@ -1522,6 +2512,86 @@
           <w:rFonts w:cs="Times New Roman"/>
           <w:szCs w:val="24"/>
         </w:rPr>
+        <w:t>commonly</w:t>
+      </w:r>
+      <w:proofErr w:type="spellEnd"/>
+      <w:r>
+        <w:rPr>
+          <w:rFonts w:cs="Times New Roman"/>
+          <w:szCs w:val="24"/>
+        </w:rPr>
+        <w:t xml:space="preserve"> </w:t>
+      </w:r>
+      <w:proofErr w:type="spellStart"/>
+      <w:r>
+        <w:rPr>
+          <w:rFonts w:cs="Times New Roman"/>
+          <w:szCs w:val="24"/>
+        </w:rPr>
+        <w:t>call</w:t>
+      </w:r>
+      <w:proofErr w:type="spellEnd"/>
+      <w:r>
+        <w:rPr>
+          <w:rFonts w:cs="Times New Roman"/>
+          <w:szCs w:val="24"/>
+        </w:rPr>
+        <w:t xml:space="preserve"> Dashboards.</w:t>
+      </w:r>
+    </w:p>
+    <w:p>
+      <w:pPr>
+        <w:spacing w:line="240" w:lineRule="auto"/>
+        <w:rPr>
+          <w:rFonts w:cs="Times New Roman"/>
+          <w:szCs w:val="24"/>
+        </w:rPr>
+      </w:pPr>
+    </w:p>
+    <w:p>
+      <w:pPr>
+        <w:spacing w:line="240" w:lineRule="auto"/>
+        <w:rPr>
+          <w:rFonts w:cs="Times New Roman"/>
+          <w:szCs w:val="24"/>
+        </w:rPr>
+      </w:pPr>
+      <w:proofErr w:type="spellStart"/>
+      <w:r>
+        <w:rPr>
+          <w:rFonts w:cs="Times New Roman"/>
+          <w:szCs w:val="24"/>
+        </w:rPr>
+        <w:t>Key</w:t>
+      </w:r>
+      <w:r>
+        <w:rPr>
+          <w:rFonts w:cs="Times New Roman"/>
+          <w:szCs w:val="24"/>
+        </w:rPr>
+        <w:t>words</w:t>
+      </w:r>
+      <w:proofErr w:type="spellEnd"/>
+      <w:r>
+        <w:rPr>
+          <w:rFonts w:cs="Times New Roman"/>
+          <w:szCs w:val="24"/>
+        </w:rPr>
+        <w:t xml:space="preserve">: </w:t>
+      </w:r>
+      <w:r>
+        <w:rPr>
+          <w:rFonts w:cs="Times New Roman"/>
+          <w:szCs w:val="24"/>
+        </w:rPr>
+        <w:t xml:space="preserve">Software </w:t>
+      </w:r>
+      <w:proofErr w:type="spellStart"/>
+      <w:r>
+        <w:rPr>
+          <w:rFonts w:cs="Times New Roman"/>
+          <w:szCs w:val="24"/>
+        </w:rPr>
         <w:t>development</w:t>
       </w:r>
       <w:proofErr w:type="spellEnd"/>
@@ -1530,6 +2600,22 @@
           <w:rFonts w:cs="Times New Roman"/>
           <w:szCs w:val="24"/>
         </w:rPr>
+        <w:t xml:space="preserve">, data </w:t>
+      </w:r>
+      <w:proofErr w:type="spellStart"/>
+      <w:r>
+        <w:rPr>
+          <w:rFonts w:cs="Times New Roman"/>
+          <w:szCs w:val="24"/>
+        </w:rPr>
+        <w:t>presentation</w:t>
+      </w:r>
+      <w:proofErr w:type="spellEnd"/>
+      <w:r>
+        <w:rPr>
+          <w:rFonts w:cs="Times New Roman"/>
+          <w:szCs w:val="24"/>
+        </w:rPr>
         <w:t xml:space="preserve">, </w:t>
       </w:r>
       <w:proofErr w:type="spellStart"/>
@@ -1538,7 +2624,7 @@
           <w:rFonts w:cs="Times New Roman"/>
           <w:szCs w:val="24"/>
         </w:rPr>
-        <w:t>regardless</w:t>
+        <w:t>dashboards</w:t>
       </w:r>
       <w:proofErr w:type="spellEnd"/>
       <w:r>
@@ -1546,1326 +2632,7 @@
           <w:rFonts w:cs="Times New Roman"/>
           <w:szCs w:val="24"/>
         </w:rPr>
-        <w:t xml:space="preserve"> </w:t>
-      </w:r>
-      <w:proofErr w:type="spellStart"/>
-      <w:r>
-        <w:rPr>
-          <w:rFonts w:cs="Times New Roman"/>
-          <w:szCs w:val="24"/>
-        </w:rPr>
-        <w:t>of</w:t>
-      </w:r>
-      <w:proofErr w:type="spellEnd"/>
-      <w:r>
-        <w:rPr>
-          <w:rFonts w:cs="Times New Roman"/>
-          <w:szCs w:val="24"/>
-        </w:rPr>
-        <w:t xml:space="preserve"> </w:t>
-      </w:r>
-      <w:proofErr w:type="spellStart"/>
-      <w:r>
-        <w:rPr>
-          <w:rFonts w:cs="Times New Roman"/>
-          <w:szCs w:val="24"/>
-        </w:rPr>
-        <w:t>the</w:t>
-      </w:r>
-      <w:proofErr w:type="spellEnd"/>
-      <w:r>
-        <w:rPr>
-          <w:rFonts w:cs="Times New Roman"/>
-          <w:szCs w:val="24"/>
-        </w:rPr>
-        <w:t xml:space="preserve"> </w:t>
-      </w:r>
-      <w:proofErr w:type="spellStart"/>
-      <w:r>
-        <w:rPr>
-          <w:rFonts w:cs="Times New Roman"/>
-          <w:szCs w:val="24"/>
-        </w:rPr>
-        <w:t>programming</w:t>
-      </w:r>
-      <w:proofErr w:type="spellEnd"/>
-      <w:r>
-        <w:rPr>
-          <w:rFonts w:cs="Times New Roman"/>
-          <w:szCs w:val="24"/>
-        </w:rPr>
-        <w:t xml:space="preserve"> </w:t>
-      </w:r>
-      <w:proofErr w:type="spellStart"/>
-      <w:r>
-        <w:rPr>
-          <w:rFonts w:cs="Times New Roman"/>
-          <w:szCs w:val="24"/>
-        </w:rPr>
-        <w:t>language</w:t>
-      </w:r>
-      <w:proofErr w:type="spellEnd"/>
-      <w:r>
-        <w:rPr>
-          <w:rFonts w:cs="Times New Roman"/>
-          <w:szCs w:val="24"/>
-        </w:rPr>
-        <w:t xml:space="preserve"> </w:t>
-      </w:r>
-      <w:proofErr w:type="spellStart"/>
-      <w:r>
-        <w:rPr>
-          <w:rFonts w:cs="Times New Roman"/>
-          <w:szCs w:val="24"/>
-        </w:rPr>
-        <w:t>used</w:t>
-      </w:r>
-      <w:proofErr w:type="spellEnd"/>
-      <w:r>
-        <w:rPr>
-          <w:rFonts w:cs="Times New Roman"/>
-          <w:szCs w:val="24"/>
-        </w:rPr>
         <w:t xml:space="preserve">, </w:t>
-      </w:r>
-      <w:proofErr w:type="spellStart"/>
-      <w:r>
-        <w:rPr>
-          <w:rFonts w:cs="Times New Roman"/>
-          <w:szCs w:val="24"/>
-        </w:rPr>
-        <w:t>the</w:t>
-      </w:r>
-      <w:proofErr w:type="spellEnd"/>
-      <w:r>
-        <w:rPr>
-          <w:rFonts w:cs="Times New Roman"/>
-          <w:szCs w:val="24"/>
-        </w:rPr>
-        <w:t xml:space="preserve"> </w:t>
-      </w:r>
-      <w:proofErr w:type="spellStart"/>
-      <w:r>
-        <w:rPr>
-          <w:rFonts w:cs="Times New Roman"/>
-          <w:szCs w:val="24"/>
-        </w:rPr>
-        <w:t>need</w:t>
-      </w:r>
-      <w:proofErr w:type="spellEnd"/>
-      <w:r>
-        <w:rPr>
-          <w:rFonts w:cs="Times New Roman"/>
-          <w:szCs w:val="24"/>
-        </w:rPr>
-        <w:t xml:space="preserve"> </w:t>
-      </w:r>
-      <w:proofErr w:type="spellStart"/>
-      <w:r>
-        <w:rPr>
-          <w:rFonts w:cs="Times New Roman"/>
-          <w:szCs w:val="24"/>
-        </w:rPr>
-        <w:t>to</w:t>
-      </w:r>
-      <w:proofErr w:type="spellEnd"/>
-      <w:r>
-        <w:rPr>
-          <w:rFonts w:cs="Times New Roman"/>
-          <w:szCs w:val="24"/>
-        </w:rPr>
-        <w:t xml:space="preserve"> </w:t>
-      </w:r>
-      <w:proofErr w:type="spellStart"/>
-      <w:r>
-        <w:rPr>
-          <w:rFonts w:cs="Times New Roman"/>
-          <w:szCs w:val="24"/>
-        </w:rPr>
-        <w:t>implement</w:t>
-      </w:r>
-      <w:proofErr w:type="spellEnd"/>
-      <w:r>
-        <w:rPr>
-          <w:rFonts w:cs="Times New Roman"/>
-          <w:szCs w:val="24"/>
-        </w:rPr>
-        <w:t xml:space="preserve"> </w:t>
-      </w:r>
-      <w:proofErr w:type="spellStart"/>
-      <w:r>
-        <w:rPr>
-          <w:rFonts w:cs="Times New Roman"/>
-          <w:szCs w:val="24"/>
-        </w:rPr>
-        <w:t>large</w:t>
-      </w:r>
-      <w:proofErr w:type="spellEnd"/>
-      <w:r>
-        <w:rPr>
-          <w:rFonts w:cs="Times New Roman"/>
-          <w:szCs w:val="24"/>
-        </w:rPr>
-        <w:t xml:space="preserve"> </w:t>
-      </w:r>
-      <w:proofErr w:type="spellStart"/>
-      <w:r>
-        <w:rPr>
-          <w:rFonts w:cs="Times New Roman"/>
-          <w:szCs w:val="24"/>
-        </w:rPr>
-        <w:t>and</w:t>
-      </w:r>
-      <w:proofErr w:type="spellEnd"/>
-      <w:r>
-        <w:rPr>
-          <w:rFonts w:cs="Times New Roman"/>
-          <w:szCs w:val="24"/>
-        </w:rPr>
-        <w:t xml:space="preserve"> </w:t>
-      </w:r>
-      <w:proofErr w:type="spellStart"/>
-      <w:r>
-        <w:rPr>
-          <w:rFonts w:cs="Times New Roman"/>
-          <w:szCs w:val="24"/>
-        </w:rPr>
-        <w:t>complex</w:t>
-      </w:r>
-      <w:proofErr w:type="spellEnd"/>
-      <w:r>
-        <w:rPr>
-          <w:rFonts w:cs="Times New Roman"/>
-          <w:szCs w:val="24"/>
-        </w:rPr>
-        <w:t xml:space="preserve"> </w:t>
-      </w:r>
-      <w:proofErr w:type="spellStart"/>
-      <w:r>
-        <w:rPr>
-          <w:rFonts w:cs="Times New Roman"/>
-          <w:szCs w:val="24"/>
-        </w:rPr>
-        <w:t>code</w:t>
-      </w:r>
-      <w:proofErr w:type="spellEnd"/>
-      <w:r>
-        <w:rPr>
-          <w:rFonts w:cs="Times New Roman"/>
-          <w:szCs w:val="24"/>
-        </w:rPr>
-        <w:t xml:space="preserve"> </w:t>
-      </w:r>
-      <w:proofErr w:type="spellStart"/>
-      <w:r>
-        <w:rPr>
-          <w:rFonts w:cs="Times New Roman"/>
-          <w:szCs w:val="24"/>
-        </w:rPr>
-        <w:t>blocks</w:t>
-      </w:r>
-      <w:proofErr w:type="spellEnd"/>
-      <w:r>
-        <w:rPr>
-          <w:rFonts w:cs="Times New Roman"/>
-          <w:szCs w:val="24"/>
-        </w:rPr>
-        <w:t xml:space="preserve"> </w:t>
-      </w:r>
-      <w:proofErr w:type="spellStart"/>
-      <w:r>
-        <w:rPr>
-          <w:rFonts w:cs="Times New Roman"/>
-          <w:szCs w:val="24"/>
-        </w:rPr>
-        <w:t>on</w:t>
-      </w:r>
-      <w:proofErr w:type="spellEnd"/>
-      <w:r>
-        <w:rPr>
-          <w:rFonts w:cs="Times New Roman"/>
-          <w:szCs w:val="24"/>
-        </w:rPr>
-        <w:t xml:space="preserve"> a </w:t>
-      </w:r>
-      <w:proofErr w:type="spellStart"/>
-      <w:r>
-        <w:rPr>
-          <w:rFonts w:cs="Times New Roman"/>
-          <w:szCs w:val="24"/>
-        </w:rPr>
-        <w:t>recurring</w:t>
-      </w:r>
-      <w:proofErr w:type="spellEnd"/>
-      <w:r>
-        <w:rPr>
-          <w:rFonts w:cs="Times New Roman"/>
-          <w:szCs w:val="24"/>
-        </w:rPr>
-        <w:t xml:space="preserve"> </w:t>
-      </w:r>
-      <w:proofErr w:type="spellStart"/>
-      <w:r>
-        <w:rPr>
-          <w:rFonts w:cs="Times New Roman"/>
-          <w:szCs w:val="24"/>
-        </w:rPr>
-        <w:t>basis</w:t>
-      </w:r>
-      <w:proofErr w:type="spellEnd"/>
-      <w:r>
-        <w:rPr>
-          <w:rFonts w:cs="Times New Roman"/>
-          <w:szCs w:val="24"/>
-        </w:rPr>
-        <w:t xml:space="preserve"> </w:t>
-      </w:r>
-      <w:proofErr w:type="spellStart"/>
-      <w:r>
-        <w:rPr>
-          <w:rFonts w:cs="Times New Roman"/>
-          <w:szCs w:val="24"/>
-        </w:rPr>
-        <w:t>is</w:t>
-      </w:r>
-      <w:proofErr w:type="spellEnd"/>
-      <w:r>
-        <w:rPr>
-          <w:rFonts w:cs="Times New Roman"/>
-          <w:szCs w:val="24"/>
-        </w:rPr>
-        <w:t xml:space="preserve"> </w:t>
-      </w:r>
-      <w:proofErr w:type="spellStart"/>
-      <w:r>
-        <w:rPr>
-          <w:rFonts w:cs="Times New Roman"/>
-          <w:szCs w:val="24"/>
-        </w:rPr>
-        <w:t>present</w:t>
-      </w:r>
-      <w:proofErr w:type="spellEnd"/>
-      <w:r>
-        <w:rPr>
-          <w:rFonts w:cs="Times New Roman"/>
-          <w:szCs w:val="24"/>
-        </w:rPr>
-        <w:t xml:space="preserve"> </w:t>
-      </w:r>
-      <w:proofErr w:type="spellStart"/>
-      <w:r>
-        <w:rPr>
-          <w:rFonts w:cs="Times New Roman"/>
-          <w:szCs w:val="24"/>
-        </w:rPr>
-        <w:t>daily</w:t>
-      </w:r>
-      <w:proofErr w:type="spellEnd"/>
-      <w:r>
-        <w:rPr>
-          <w:rFonts w:cs="Times New Roman"/>
-          <w:szCs w:val="24"/>
-        </w:rPr>
-        <w:t xml:space="preserve"> </w:t>
-      </w:r>
-      <w:r>
-        <w:rPr>
-          <w:rFonts w:cs="Times New Roman"/>
-          <w:szCs w:val="24"/>
-        </w:rPr>
-        <w:t xml:space="preserve">in </w:t>
-      </w:r>
-      <w:proofErr w:type="spellStart"/>
-      <w:r>
-        <w:rPr>
-          <w:rFonts w:cs="Times New Roman"/>
-          <w:szCs w:val="24"/>
-        </w:rPr>
-        <w:t>professionals</w:t>
-      </w:r>
-      <w:proofErr w:type="spellEnd"/>
-      <w:r>
-        <w:rPr>
-          <w:rFonts w:cs="Times New Roman"/>
-          <w:szCs w:val="24"/>
-        </w:rPr>
-        <w:t xml:space="preserve"> </w:t>
-      </w:r>
-      <w:proofErr w:type="spellStart"/>
-      <w:r>
-        <w:rPr>
-          <w:rFonts w:cs="Times New Roman"/>
-          <w:szCs w:val="24"/>
-        </w:rPr>
-        <w:t>lives</w:t>
-      </w:r>
-      <w:proofErr w:type="spellEnd"/>
-      <w:r>
-        <w:rPr>
-          <w:rFonts w:cs="Times New Roman"/>
-          <w:szCs w:val="24"/>
-        </w:rPr>
-        <w:t xml:space="preserve">, </w:t>
-      </w:r>
-      <w:proofErr w:type="spellStart"/>
-      <w:r>
-        <w:rPr>
-          <w:rFonts w:cs="Times New Roman"/>
-          <w:szCs w:val="24"/>
-        </w:rPr>
-        <w:t>therefore</w:t>
-      </w:r>
-      <w:proofErr w:type="spellEnd"/>
-      <w:r>
-        <w:rPr>
-          <w:rFonts w:cs="Times New Roman"/>
-          <w:szCs w:val="24"/>
-        </w:rPr>
-        <w:t xml:space="preserve">, </w:t>
-      </w:r>
-      <w:proofErr w:type="spellStart"/>
-      <w:r>
-        <w:rPr>
-          <w:rFonts w:cs="Times New Roman"/>
-          <w:szCs w:val="24"/>
-        </w:rPr>
-        <w:t>any</w:t>
-      </w:r>
-      <w:proofErr w:type="spellEnd"/>
-      <w:r>
-        <w:rPr>
-          <w:rFonts w:cs="Times New Roman"/>
-          <w:szCs w:val="24"/>
-        </w:rPr>
-        <w:t xml:space="preserve"> tool </w:t>
-      </w:r>
-      <w:proofErr w:type="spellStart"/>
-      <w:r>
-        <w:rPr>
-          <w:rFonts w:cs="Times New Roman"/>
-          <w:szCs w:val="24"/>
-        </w:rPr>
-        <w:t>that</w:t>
-      </w:r>
-      <w:proofErr w:type="spellEnd"/>
-      <w:r>
-        <w:rPr>
-          <w:rFonts w:cs="Times New Roman"/>
-          <w:szCs w:val="24"/>
-        </w:rPr>
-        <w:t xml:space="preserve"> </w:t>
-      </w:r>
-      <w:proofErr w:type="spellStart"/>
-      <w:r>
-        <w:rPr>
-          <w:rFonts w:cs="Times New Roman"/>
-          <w:szCs w:val="24"/>
-        </w:rPr>
-        <w:t>facilitates</w:t>
-      </w:r>
-      <w:proofErr w:type="spellEnd"/>
-      <w:r>
-        <w:rPr>
-          <w:rFonts w:cs="Times New Roman"/>
-          <w:szCs w:val="24"/>
-        </w:rPr>
-        <w:t xml:space="preserve"> </w:t>
-      </w:r>
-      <w:proofErr w:type="spellStart"/>
-      <w:r>
-        <w:rPr>
-          <w:rFonts w:cs="Times New Roman"/>
-          <w:szCs w:val="24"/>
-        </w:rPr>
-        <w:t>the</w:t>
-      </w:r>
-      <w:proofErr w:type="spellEnd"/>
-      <w:r>
-        <w:rPr>
-          <w:rFonts w:cs="Times New Roman"/>
-          <w:szCs w:val="24"/>
-        </w:rPr>
-        <w:t xml:space="preserve"> </w:t>
-      </w:r>
-      <w:proofErr w:type="spellStart"/>
-      <w:r>
-        <w:rPr>
-          <w:rFonts w:cs="Times New Roman"/>
-          <w:szCs w:val="24"/>
-        </w:rPr>
-        <w:t>application</w:t>
-      </w:r>
-      <w:proofErr w:type="spellEnd"/>
-      <w:r>
-        <w:rPr>
-          <w:rFonts w:cs="Times New Roman"/>
-          <w:szCs w:val="24"/>
-        </w:rPr>
-        <w:t xml:space="preserve"> </w:t>
-      </w:r>
-      <w:proofErr w:type="spellStart"/>
-      <w:r>
-        <w:rPr>
-          <w:rFonts w:cs="Times New Roman"/>
-          <w:szCs w:val="24"/>
-        </w:rPr>
-        <w:t>of</w:t>
-      </w:r>
-      <w:proofErr w:type="spellEnd"/>
-      <w:r>
-        <w:rPr>
-          <w:rFonts w:cs="Times New Roman"/>
-          <w:szCs w:val="24"/>
-        </w:rPr>
-        <w:t xml:space="preserve"> </w:t>
-      </w:r>
-      <w:proofErr w:type="spellStart"/>
-      <w:r>
-        <w:rPr>
-          <w:rFonts w:cs="Times New Roman"/>
-          <w:szCs w:val="24"/>
-        </w:rPr>
-        <w:t>these</w:t>
-      </w:r>
-      <w:proofErr w:type="spellEnd"/>
-      <w:r>
-        <w:rPr>
-          <w:rFonts w:cs="Times New Roman"/>
-          <w:szCs w:val="24"/>
-        </w:rPr>
-        <w:t xml:space="preserve"> </w:t>
-      </w:r>
-      <w:proofErr w:type="spellStart"/>
-      <w:r>
-        <w:rPr>
-          <w:rFonts w:cs="Times New Roman"/>
-          <w:szCs w:val="24"/>
-        </w:rPr>
-        <w:t>standardized</w:t>
-      </w:r>
-      <w:proofErr w:type="spellEnd"/>
-      <w:r>
-        <w:rPr>
-          <w:rFonts w:cs="Times New Roman"/>
-          <w:szCs w:val="24"/>
-        </w:rPr>
-        <w:t xml:space="preserve"> </w:t>
-      </w:r>
-      <w:proofErr w:type="spellStart"/>
-      <w:r>
-        <w:rPr>
-          <w:rFonts w:cs="Times New Roman"/>
-          <w:szCs w:val="24"/>
-        </w:rPr>
-        <w:t>blocks</w:t>
-      </w:r>
-      <w:proofErr w:type="spellEnd"/>
-      <w:r>
-        <w:rPr>
-          <w:rFonts w:cs="Times New Roman"/>
-          <w:szCs w:val="24"/>
-        </w:rPr>
-        <w:t xml:space="preserve">, </w:t>
-      </w:r>
-      <w:proofErr w:type="spellStart"/>
-      <w:r>
-        <w:rPr>
-          <w:rFonts w:cs="Times New Roman"/>
-          <w:szCs w:val="24"/>
-        </w:rPr>
-        <w:t>with</w:t>
-      </w:r>
-      <w:proofErr w:type="spellEnd"/>
-      <w:r>
-        <w:rPr>
-          <w:rFonts w:cs="Times New Roman"/>
-          <w:szCs w:val="24"/>
-        </w:rPr>
-        <w:t xml:space="preserve"> </w:t>
-      </w:r>
-      <w:proofErr w:type="spellStart"/>
-      <w:r>
-        <w:rPr>
-          <w:rFonts w:cs="Times New Roman"/>
-          <w:szCs w:val="24"/>
-        </w:rPr>
-        <w:t>the</w:t>
-      </w:r>
-      <w:proofErr w:type="spellEnd"/>
-      <w:r>
-        <w:rPr>
-          <w:rFonts w:cs="Times New Roman"/>
-          <w:szCs w:val="24"/>
-        </w:rPr>
-        <w:t xml:space="preserve"> </w:t>
-      </w:r>
-      <w:proofErr w:type="spellStart"/>
-      <w:r>
-        <w:rPr>
-          <w:rFonts w:cs="Times New Roman"/>
-          <w:szCs w:val="24"/>
-        </w:rPr>
-        <w:t>modifications</w:t>
-      </w:r>
-      <w:proofErr w:type="spellEnd"/>
-      <w:r>
-        <w:rPr>
-          <w:rFonts w:cs="Times New Roman"/>
-          <w:szCs w:val="24"/>
-        </w:rPr>
-        <w:t xml:space="preserve"> </w:t>
-      </w:r>
-      <w:proofErr w:type="spellStart"/>
-      <w:r>
-        <w:rPr>
-          <w:rFonts w:cs="Times New Roman"/>
-          <w:szCs w:val="24"/>
-        </w:rPr>
-        <w:t>necessary</w:t>
-      </w:r>
-      <w:proofErr w:type="spellEnd"/>
-      <w:r>
-        <w:rPr>
-          <w:rFonts w:cs="Times New Roman"/>
-          <w:szCs w:val="24"/>
-        </w:rPr>
-        <w:t xml:space="preserve"> </w:t>
-      </w:r>
-      <w:proofErr w:type="spellStart"/>
-      <w:r>
-        <w:rPr>
-          <w:rFonts w:cs="Times New Roman"/>
-          <w:szCs w:val="24"/>
-        </w:rPr>
-        <w:t>inside</w:t>
-      </w:r>
-      <w:proofErr w:type="spellEnd"/>
-      <w:r>
-        <w:rPr>
-          <w:rFonts w:cs="Times New Roman"/>
-          <w:szCs w:val="24"/>
-        </w:rPr>
-        <w:t xml:space="preserve"> </w:t>
-      </w:r>
-      <w:proofErr w:type="spellStart"/>
-      <w:r>
-        <w:rPr>
-          <w:rFonts w:cs="Times New Roman"/>
-          <w:szCs w:val="24"/>
-        </w:rPr>
-        <w:t>the</w:t>
-      </w:r>
-      <w:proofErr w:type="spellEnd"/>
-      <w:r>
-        <w:rPr>
-          <w:rFonts w:cs="Times New Roman"/>
-          <w:szCs w:val="24"/>
-        </w:rPr>
-        <w:t xml:space="preserve"> </w:t>
-      </w:r>
-      <w:proofErr w:type="spellStart"/>
-      <w:r>
-        <w:rPr>
-          <w:rFonts w:cs="Times New Roman"/>
-          <w:szCs w:val="24"/>
-        </w:rPr>
-        <w:t>domain</w:t>
-      </w:r>
-      <w:proofErr w:type="spellEnd"/>
-      <w:r>
-        <w:rPr>
-          <w:rFonts w:cs="Times New Roman"/>
-          <w:szCs w:val="24"/>
-        </w:rPr>
-        <w:t xml:space="preserve"> </w:t>
-      </w:r>
-      <w:proofErr w:type="spellStart"/>
-      <w:r>
-        <w:rPr>
-          <w:rFonts w:cs="Times New Roman"/>
-          <w:szCs w:val="24"/>
-        </w:rPr>
-        <w:t>of</w:t>
-      </w:r>
-      <w:proofErr w:type="spellEnd"/>
-      <w:r>
-        <w:rPr>
-          <w:rFonts w:cs="Times New Roman"/>
-          <w:szCs w:val="24"/>
-        </w:rPr>
-        <w:t xml:space="preserve"> a </w:t>
-      </w:r>
-      <w:proofErr w:type="spellStart"/>
-      <w:r>
-        <w:rPr>
-          <w:rFonts w:cs="Times New Roman"/>
-          <w:szCs w:val="24"/>
-        </w:rPr>
-        <w:t>specific</w:t>
-      </w:r>
-      <w:proofErr w:type="spellEnd"/>
-      <w:r>
-        <w:rPr>
-          <w:rFonts w:cs="Times New Roman"/>
-          <w:szCs w:val="24"/>
-        </w:rPr>
-        <w:t xml:space="preserve"> </w:t>
-      </w:r>
-      <w:proofErr w:type="spellStart"/>
-      <w:r>
-        <w:rPr>
-          <w:rFonts w:cs="Times New Roman"/>
-          <w:szCs w:val="24"/>
-        </w:rPr>
-        <w:t>problem</w:t>
-      </w:r>
-      <w:proofErr w:type="spellEnd"/>
-      <w:r>
-        <w:rPr>
-          <w:rFonts w:cs="Times New Roman"/>
-          <w:szCs w:val="24"/>
-        </w:rPr>
-        <w:t xml:space="preserve">, </w:t>
-      </w:r>
-      <w:proofErr w:type="spellStart"/>
-      <w:r>
-        <w:rPr>
-          <w:rFonts w:cs="Times New Roman"/>
-          <w:szCs w:val="24"/>
-        </w:rPr>
-        <w:t>can</w:t>
-      </w:r>
-      <w:proofErr w:type="spellEnd"/>
-      <w:r>
-        <w:rPr>
-          <w:rFonts w:cs="Times New Roman"/>
-          <w:szCs w:val="24"/>
-        </w:rPr>
-        <w:t xml:space="preserve"> </w:t>
-      </w:r>
-      <w:proofErr w:type="spellStart"/>
-      <w:r>
-        <w:rPr>
-          <w:rFonts w:cs="Times New Roman"/>
-          <w:szCs w:val="24"/>
-        </w:rPr>
-        <w:t>avoid</w:t>
-      </w:r>
-      <w:proofErr w:type="spellEnd"/>
-      <w:r>
-        <w:rPr>
-          <w:rFonts w:cs="Times New Roman"/>
-          <w:szCs w:val="24"/>
-        </w:rPr>
-        <w:t xml:space="preserve"> </w:t>
-      </w:r>
-      <w:proofErr w:type="spellStart"/>
-      <w:r>
-        <w:rPr>
-          <w:rFonts w:cs="Times New Roman"/>
-          <w:szCs w:val="24"/>
-        </w:rPr>
-        <w:t>wasting</w:t>
-      </w:r>
-      <w:proofErr w:type="spellEnd"/>
-      <w:r>
-        <w:rPr>
-          <w:rFonts w:cs="Times New Roman"/>
-          <w:szCs w:val="24"/>
-        </w:rPr>
-        <w:t xml:space="preserve"> hours </w:t>
-      </w:r>
-      <w:proofErr w:type="spellStart"/>
-      <w:r>
-        <w:rPr>
-          <w:rFonts w:cs="Times New Roman"/>
-          <w:szCs w:val="24"/>
-        </w:rPr>
-        <w:t>of</w:t>
-      </w:r>
-      <w:proofErr w:type="spellEnd"/>
-      <w:r>
-        <w:rPr>
-          <w:rFonts w:cs="Times New Roman"/>
-          <w:szCs w:val="24"/>
-        </w:rPr>
-        <w:t xml:space="preserve"> </w:t>
-      </w:r>
-      <w:proofErr w:type="spellStart"/>
-      <w:r>
-        <w:rPr>
-          <w:rFonts w:cs="Times New Roman"/>
-          <w:szCs w:val="24"/>
-        </w:rPr>
-        <w:t>programming</w:t>
-      </w:r>
-      <w:proofErr w:type="spellEnd"/>
-      <w:r>
-        <w:rPr>
-          <w:rFonts w:cs="Times New Roman"/>
-          <w:szCs w:val="24"/>
-        </w:rPr>
-        <w:t xml:space="preserve">. In </w:t>
-      </w:r>
-      <w:proofErr w:type="spellStart"/>
-      <w:r>
-        <w:rPr>
-          <w:rFonts w:cs="Times New Roman"/>
-          <w:szCs w:val="24"/>
-        </w:rPr>
-        <w:t>view</w:t>
-      </w:r>
-      <w:proofErr w:type="spellEnd"/>
-      <w:r>
-        <w:rPr>
-          <w:rFonts w:cs="Times New Roman"/>
-          <w:szCs w:val="24"/>
-        </w:rPr>
-        <w:t xml:space="preserve"> </w:t>
-      </w:r>
-      <w:proofErr w:type="spellStart"/>
-      <w:r>
-        <w:rPr>
-          <w:rFonts w:cs="Times New Roman"/>
-          <w:szCs w:val="24"/>
-        </w:rPr>
-        <w:t>of</w:t>
-      </w:r>
-      <w:proofErr w:type="spellEnd"/>
-      <w:r>
-        <w:rPr>
-          <w:rFonts w:cs="Times New Roman"/>
-          <w:szCs w:val="24"/>
-        </w:rPr>
-        <w:t xml:space="preserve"> </w:t>
-      </w:r>
-      <w:proofErr w:type="spellStart"/>
-      <w:r>
-        <w:rPr>
-          <w:rFonts w:cs="Times New Roman"/>
-          <w:szCs w:val="24"/>
-        </w:rPr>
-        <w:t>these</w:t>
-      </w:r>
-      <w:proofErr w:type="spellEnd"/>
-      <w:r>
-        <w:rPr>
-          <w:rFonts w:cs="Times New Roman"/>
-          <w:szCs w:val="24"/>
-        </w:rPr>
-        <w:t xml:space="preserve"> </w:t>
-      </w:r>
-      <w:proofErr w:type="spellStart"/>
-      <w:r>
-        <w:rPr>
-          <w:rFonts w:cs="Times New Roman"/>
-          <w:szCs w:val="24"/>
-        </w:rPr>
-        <w:t>premises</w:t>
-      </w:r>
-      <w:proofErr w:type="spellEnd"/>
-      <w:r>
-        <w:rPr>
-          <w:rFonts w:cs="Times New Roman"/>
-          <w:szCs w:val="24"/>
-        </w:rPr>
-        <w:t xml:space="preserve">, </w:t>
-      </w:r>
-      <w:proofErr w:type="spellStart"/>
-      <w:r>
-        <w:rPr>
-          <w:rFonts w:cs="Times New Roman"/>
-          <w:szCs w:val="24"/>
-        </w:rPr>
-        <w:t>this</w:t>
-      </w:r>
-      <w:proofErr w:type="spellEnd"/>
-      <w:r>
-        <w:rPr>
-          <w:rFonts w:cs="Times New Roman"/>
-          <w:szCs w:val="24"/>
-        </w:rPr>
-        <w:t xml:space="preserve"> </w:t>
-      </w:r>
-      <w:proofErr w:type="spellStart"/>
-      <w:r>
-        <w:rPr>
-          <w:rFonts w:cs="Times New Roman"/>
-          <w:szCs w:val="24"/>
-        </w:rPr>
-        <w:t>work</w:t>
-      </w:r>
-      <w:proofErr w:type="spellEnd"/>
-      <w:r>
-        <w:rPr>
-          <w:rFonts w:cs="Times New Roman"/>
-          <w:szCs w:val="24"/>
-        </w:rPr>
-        <w:t xml:space="preserve"> </w:t>
-      </w:r>
-      <w:proofErr w:type="spellStart"/>
-      <w:r>
-        <w:rPr>
-          <w:rFonts w:cs="Times New Roman"/>
-          <w:szCs w:val="24"/>
-        </w:rPr>
-        <w:t>is</w:t>
-      </w:r>
-      <w:proofErr w:type="spellEnd"/>
-      <w:r>
-        <w:rPr>
-          <w:rFonts w:cs="Times New Roman"/>
-          <w:szCs w:val="24"/>
-        </w:rPr>
-        <w:t xml:space="preserve"> a </w:t>
-      </w:r>
-      <w:proofErr w:type="spellStart"/>
-      <w:r>
-        <w:rPr>
-          <w:rFonts w:cs="Times New Roman"/>
-          <w:szCs w:val="24"/>
-        </w:rPr>
-        <w:t>study</w:t>
-      </w:r>
-      <w:proofErr w:type="spellEnd"/>
-      <w:r>
-        <w:rPr>
-          <w:rFonts w:cs="Times New Roman"/>
-          <w:szCs w:val="24"/>
-        </w:rPr>
-        <w:t xml:space="preserve"> </w:t>
-      </w:r>
-      <w:proofErr w:type="spellStart"/>
-      <w:r>
-        <w:rPr>
-          <w:rFonts w:cs="Times New Roman"/>
-          <w:szCs w:val="24"/>
-        </w:rPr>
-        <w:t>of</w:t>
-      </w:r>
-      <w:proofErr w:type="spellEnd"/>
-      <w:r>
-        <w:rPr>
-          <w:rFonts w:cs="Times New Roman"/>
-          <w:szCs w:val="24"/>
-        </w:rPr>
-        <w:t xml:space="preserve"> software reuse </w:t>
-      </w:r>
-      <w:proofErr w:type="spellStart"/>
-      <w:r>
-        <w:rPr>
-          <w:rFonts w:cs="Times New Roman"/>
-          <w:szCs w:val="24"/>
-        </w:rPr>
-        <w:t>and</w:t>
-      </w:r>
-      <w:proofErr w:type="spellEnd"/>
-      <w:r>
-        <w:rPr>
-          <w:rFonts w:cs="Times New Roman"/>
-          <w:szCs w:val="24"/>
-        </w:rPr>
-        <w:t xml:space="preserve"> </w:t>
-      </w:r>
-      <w:proofErr w:type="spellStart"/>
-      <w:r>
-        <w:rPr>
-          <w:rFonts w:cs="Times New Roman"/>
-          <w:szCs w:val="24"/>
-        </w:rPr>
-        <w:t>template-based</w:t>
-      </w:r>
-      <w:proofErr w:type="spellEnd"/>
-      <w:r>
-        <w:rPr>
-          <w:rFonts w:cs="Times New Roman"/>
-          <w:szCs w:val="24"/>
-        </w:rPr>
-        <w:t xml:space="preserve"> </w:t>
-      </w:r>
-      <w:proofErr w:type="spellStart"/>
-      <w:r>
-        <w:rPr>
-          <w:rFonts w:cs="Times New Roman"/>
-          <w:szCs w:val="24"/>
-        </w:rPr>
-        <w:t>source</w:t>
-      </w:r>
-      <w:proofErr w:type="spellEnd"/>
-      <w:r>
-        <w:rPr>
-          <w:rFonts w:cs="Times New Roman"/>
-          <w:szCs w:val="24"/>
-        </w:rPr>
-        <w:t xml:space="preserve"> </w:t>
-      </w:r>
-      <w:proofErr w:type="spellStart"/>
-      <w:r>
-        <w:rPr>
-          <w:rFonts w:cs="Times New Roman"/>
-          <w:szCs w:val="24"/>
-        </w:rPr>
-        <w:t>code</w:t>
-      </w:r>
-      <w:proofErr w:type="spellEnd"/>
-      <w:r>
-        <w:rPr>
-          <w:rFonts w:cs="Times New Roman"/>
-          <w:szCs w:val="24"/>
-        </w:rPr>
-        <w:t xml:space="preserve"> </w:t>
-      </w:r>
-      <w:proofErr w:type="spellStart"/>
-      <w:r>
-        <w:rPr>
-          <w:rFonts w:cs="Times New Roman"/>
-          <w:szCs w:val="24"/>
-        </w:rPr>
-        <w:t>generation</w:t>
-      </w:r>
-      <w:proofErr w:type="spellEnd"/>
-      <w:r>
-        <w:rPr>
-          <w:rFonts w:cs="Times New Roman"/>
-          <w:szCs w:val="24"/>
-        </w:rPr>
-        <w:t xml:space="preserve">, </w:t>
-      </w:r>
-      <w:proofErr w:type="spellStart"/>
-      <w:r>
-        <w:rPr>
-          <w:rFonts w:cs="Times New Roman"/>
-          <w:szCs w:val="24"/>
-        </w:rPr>
-        <w:t>with</w:t>
-      </w:r>
-      <w:proofErr w:type="spellEnd"/>
-      <w:r>
-        <w:rPr>
-          <w:rFonts w:cs="Times New Roman"/>
-          <w:szCs w:val="24"/>
-        </w:rPr>
-        <w:t xml:space="preserve"> </w:t>
-      </w:r>
-      <w:proofErr w:type="spellStart"/>
-      <w:r>
-        <w:rPr>
-          <w:rFonts w:cs="Times New Roman"/>
-          <w:szCs w:val="24"/>
-        </w:rPr>
-        <w:t>the</w:t>
-      </w:r>
-      <w:proofErr w:type="spellEnd"/>
-      <w:r>
-        <w:rPr>
-          <w:rFonts w:cs="Times New Roman"/>
-          <w:szCs w:val="24"/>
-        </w:rPr>
-        <w:t xml:space="preserve"> </w:t>
-      </w:r>
-      <w:proofErr w:type="spellStart"/>
-      <w:r>
-        <w:rPr>
-          <w:rFonts w:cs="Times New Roman"/>
-          <w:szCs w:val="24"/>
-        </w:rPr>
-        <w:t>development</w:t>
-      </w:r>
-      <w:proofErr w:type="spellEnd"/>
-      <w:r>
-        <w:rPr>
-          <w:rFonts w:cs="Times New Roman"/>
-          <w:szCs w:val="24"/>
-        </w:rPr>
-        <w:t xml:space="preserve"> </w:t>
-      </w:r>
-      <w:proofErr w:type="spellStart"/>
-      <w:r>
-        <w:rPr>
-          <w:rFonts w:cs="Times New Roman"/>
-          <w:szCs w:val="24"/>
-        </w:rPr>
-        <w:t>of</w:t>
-      </w:r>
-      <w:proofErr w:type="spellEnd"/>
-      <w:r>
-        <w:rPr>
-          <w:rFonts w:cs="Times New Roman"/>
-          <w:szCs w:val="24"/>
-        </w:rPr>
-        <w:t xml:space="preserve"> </w:t>
-      </w:r>
-      <w:proofErr w:type="spellStart"/>
-      <w:r>
-        <w:rPr>
-          <w:rFonts w:cs="Times New Roman"/>
-          <w:szCs w:val="24"/>
-        </w:rPr>
-        <w:t>an</w:t>
-      </w:r>
-      <w:proofErr w:type="spellEnd"/>
-      <w:r>
-        <w:rPr>
-          <w:rFonts w:cs="Times New Roman"/>
-          <w:szCs w:val="24"/>
-        </w:rPr>
-        <w:t xml:space="preserve"> </w:t>
-      </w:r>
-      <w:proofErr w:type="spellStart"/>
-      <w:r>
-        <w:rPr>
-          <w:rFonts w:cs="Times New Roman"/>
-          <w:szCs w:val="24"/>
-        </w:rPr>
-        <w:t>application</w:t>
-      </w:r>
-      <w:proofErr w:type="spellEnd"/>
-      <w:r>
-        <w:rPr>
-          <w:rFonts w:cs="Times New Roman"/>
-          <w:szCs w:val="24"/>
-        </w:rPr>
-        <w:t xml:space="preserve"> </w:t>
-      </w:r>
-      <w:proofErr w:type="spellStart"/>
-      <w:r>
-        <w:rPr>
-          <w:rFonts w:cs="Times New Roman"/>
-          <w:szCs w:val="24"/>
-        </w:rPr>
-        <w:t>that</w:t>
-      </w:r>
-      <w:proofErr w:type="spellEnd"/>
-      <w:r>
-        <w:rPr>
-          <w:rFonts w:cs="Times New Roman"/>
-          <w:szCs w:val="24"/>
-        </w:rPr>
-        <w:t xml:space="preserve"> </w:t>
-      </w:r>
-      <w:proofErr w:type="spellStart"/>
-      <w:r>
-        <w:rPr>
-          <w:rFonts w:cs="Times New Roman"/>
-          <w:szCs w:val="24"/>
-        </w:rPr>
-        <w:t>generates</w:t>
-      </w:r>
-      <w:proofErr w:type="spellEnd"/>
-      <w:r>
-        <w:rPr>
-          <w:rFonts w:cs="Times New Roman"/>
-          <w:szCs w:val="24"/>
-        </w:rPr>
-        <w:t xml:space="preserve"> a data </w:t>
-      </w:r>
-      <w:proofErr w:type="spellStart"/>
-      <w:r>
-        <w:rPr>
-          <w:rFonts w:cs="Times New Roman"/>
-          <w:szCs w:val="24"/>
-        </w:rPr>
-        <w:t>presentation</w:t>
-      </w:r>
-      <w:proofErr w:type="spellEnd"/>
-      <w:r>
-        <w:rPr>
-          <w:rFonts w:cs="Times New Roman"/>
-          <w:szCs w:val="24"/>
-        </w:rPr>
-        <w:t xml:space="preserve"> </w:t>
-      </w:r>
-      <w:proofErr w:type="spellStart"/>
-      <w:r>
-        <w:rPr>
-          <w:rFonts w:cs="Times New Roman"/>
-          <w:szCs w:val="24"/>
-        </w:rPr>
-        <w:t>chart</w:t>
-      </w:r>
-      <w:proofErr w:type="spellEnd"/>
-      <w:r>
-        <w:rPr>
-          <w:rFonts w:cs="Times New Roman"/>
-          <w:szCs w:val="24"/>
-        </w:rPr>
-        <w:t xml:space="preserve"> in </w:t>
-      </w:r>
-      <w:proofErr w:type="spellStart"/>
-      <w:r>
-        <w:rPr>
-          <w:rFonts w:cs="Times New Roman"/>
-          <w:szCs w:val="24"/>
-        </w:rPr>
-        <w:t>graphic</w:t>
-      </w:r>
-      <w:proofErr w:type="spellEnd"/>
-      <w:r>
-        <w:rPr>
-          <w:rFonts w:cs="Times New Roman"/>
-          <w:szCs w:val="24"/>
-        </w:rPr>
-        <w:t xml:space="preserve"> </w:t>
-      </w:r>
-      <w:proofErr w:type="spellStart"/>
-      <w:r>
-        <w:rPr>
-          <w:rFonts w:cs="Times New Roman"/>
-          <w:szCs w:val="24"/>
-        </w:rPr>
-        <w:t>format</w:t>
-      </w:r>
-      <w:proofErr w:type="spellEnd"/>
-      <w:r>
-        <w:rPr>
-          <w:rFonts w:cs="Times New Roman"/>
-          <w:szCs w:val="24"/>
-        </w:rPr>
-        <w:t xml:space="preserve">, </w:t>
-      </w:r>
-      <w:proofErr w:type="spellStart"/>
-      <w:r>
-        <w:rPr>
-          <w:rFonts w:cs="Times New Roman"/>
-          <w:szCs w:val="24"/>
-        </w:rPr>
-        <w:t>which</w:t>
-      </w:r>
-      <w:proofErr w:type="spellEnd"/>
-      <w:r>
-        <w:rPr>
-          <w:rFonts w:cs="Times New Roman"/>
-          <w:szCs w:val="24"/>
-        </w:rPr>
-        <w:t xml:space="preserve"> </w:t>
-      </w:r>
-      <w:proofErr w:type="spellStart"/>
-      <w:r>
-        <w:rPr>
-          <w:rFonts w:cs="Times New Roman"/>
-          <w:szCs w:val="24"/>
-        </w:rPr>
-        <w:t>we</w:t>
-      </w:r>
-      <w:proofErr w:type="spellEnd"/>
-      <w:r>
-        <w:rPr>
-          <w:rFonts w:cs="Times New Roman"/>
-          <w:szCs w:val="24"/>
-        </w:rPr>
-        <w:t xml:space="preserve"> </w:t>
-      </w:r>
-      <w:proofErr w:type="spellStart"/>
-      <w:r>
-        <w:rPr>
-          <w:rFonts w:cs="Times New Roman"/>
-          <w:szCs w:val="24"/>
-        </w:rPr>
-        <w:t>commonly</w:t>
-      </w:r>
-      <w:proofErr w:type="spellEnd"/>
-      <w:r>
-        <w:rPr>
-          <w:rFonts w:cs="Times New Roman"/>
-          <w:szCs w:val="24"/>
-        </w:rPr>
-        <w:t xml:space="preserve"> </w:t>
-      </w:r>
-      <w:proofErr w:type="spellStart"/>
-      <w:r>
-        <w:rPr>
-          <w:rFonts w:cs="Times New Roman"/>
-          <w:szCs w:val="24"/>
-        </w:rPr>
-        <w:t>call</w:t>
-      </w:r>
-      <w:proofErr w:type="spellEnd"/>
-      <w:r>
-        <w:rPr>
-          <w:rFonts w:cs="Times New Roman"/>
-          <w:szCs w:val="24"/>
-        </w:rPr>
-        <w:t xml:space="preserve"> Dashboards.</w:t>
-      </w:r>
-    </w:p>
-    <w:p>
-      <w:pPr>
-        <w:spacing w:line="240" w:lineRule="auto"/>
-        <w:rPr>
-          <w:rFonts w:cs="Times New Roman"/>
-          <w:szCs w:val="24"/>
-        </w:rPr>
-      </w:pPr>
-    </w:p>
-    <w:p>
-      <w:pPr>
-        <w:spacing w:line="240" w:lineRule="auto"/>
-        <w:rPr>
-          <w:rFonts w:cs="Times New Roman"/>
-          <w:szCs w:val="24"/>
-        </w:rPr>
-      </w:pPr>
-      <w:proofErr w:type="spellStart"/>
-      <w:r>
-        <w:rPr>
-          <w:rFonts w:cs="Times New Roman"/>
-          <w:szCs w:val="24"/>
-        </w:rPr>
-        <w:t>Key</w:t>
-      </w:r>
-      <w:r>
-        <w:rPr>
-          <w:rFonts w:cs="Times New Roman"/>
-          <w:szCs w:val="24"/>
-        </w:rPr>
-        <w:t>words</w:t>
-      </w:r>
-      <w:proofErr w:type="spellEnd"/>
-      <w:r>
-        <w:rPr>
-          <w:rFonts w:cs="Times New Roman"/>
-          <w:szCs w:val="24"/>
-        </w:rPr>
-        <w:t xml:space="preserve">: </w:t>
-      </w:r>
-      <w:r>
-        <w:rPr>
-          <w:rFonts w:cs="Times New Roman"/>
-          <w:szCs w:val="24"/>
-        </w:rPr>
-        <w:t xml:space="preserve">Software </w:t>
-      </w:r>
-      <w:proofErr w:type="spellStart"/>
-      <w:r>
-        <w:rPr>
-          <w:rFonts w:cs="Times New Roman"/>
-          <w:szCs w:val="24"/>
-        </w:rPr>
-        <w:t>development</w:t>
-      </w:r>
-      <w:proofErr w:type="spellEnd"/>
-      <w:r>
-        <w:rPr>
-          <w:rFonts w:cs="Times New Roman"/>
-          <w:szCs w:val="24"/>
-        </w:rPr>
-        <w:t xml:space="preserve">, data </w:t>
-      </w:r>
-      <w:proofErr w:type="spellStart"/>
-      <w:r>
-        <w:rPr>
-          <w:rFonts w:cs="Times New Roman"/>
-          <w:szCs w:val="24"/>
-        </w:rPr>
-        <w:t>presentation</w:t>
-      </w:r>
-      <w:proofErr w:type="spellEnd"/>
-      <w:r>
-        <w:rPr>
-          <w:rFonts w:cs="Times New Roman"/>
-          <w:szCs w:val="24"/>
-        </w:rPr>
-        <w:t xml:space="preserve">, dashboards, </w:t>
       </w:r>
       <w:proofErr w:type="spellStart"/>
       <w:r>
@@ -5330,21 +5097,7 @@
         <w:rPr>
           <w:rFonts w:cs="Times New Roman"/>
         </w:rPr>
-        <w:t xml:space="preserve"> linguagem de </w:t>
-      </w:r>
-      <w:proofErr w:type="spellStart"/>
-      <w:r>
-        <w:rPr>
-          <w:rFonts w:cs="Times New Roman"/>
-        </w:rPr>
-        <w:t>template</w:t>
-      </w:r>
-      <w:proofErr w:type="spellEnd"/>
-      <w:r>
-        <w:rPr>
-          <w:rFonts w:cs="Times New Roman"/>
-        </w:rPr>
-        <w:t xml:space="preserve"> Apache </w:t>
+        <w:t xml:space="preserve"> linguagem de template Apache </w:t>
       </w:r>
       <w:proofErr w:type="spellStart"/>
       <w:proofErr w:type="gramStart"/>
@@ -5459,12 +5212,48 @@
         </w:rPr>
         <w:t>DC.</w:t>
       </w:r>
+      <w:proofErr w:type="spellStart"/>
       <w:proofErr w:type="gramEnd"/>
       <w:r>
         <w:rPr>
           <w:rFonts w:cs="Times New Roman"/>
         </w:rPr>
-        <w:t>js, Crossfilter.js e D3.js</w:t>
+        <w:t>js</w:t>
+      </w:r>
+      <w:proofErr w:type="spellEnd"/>
+      <w:r>
+        <w:rPr>
+          <w:rFonts w:cs="Times New Roman"/>
+        </w:rPr>
+        <w:t xml:space="preserve">, </w:t>
+      </w:r>
+      <w:proofErr w:type="spellStart"/>
+      <w:r>
+        <w:rPr>
+          <w:rFonts w:cs="Times New Roman"/>
+        </w:rPr>
+        <w:t>Crossfilter</w:t>
+      </w:r>
+      <w:proofErr w:type="spellEnd"/>
+      <w:r>
+        <w:rPr>
+          <w:rFonts w:cs="Times New Roman"/>
+        </w:rPr>
+        <w:t>.</w:t>
+      </w:r>
+      <w:proofErr w:type="spellStart"/>
+      <w:r>
+        <w:rPr>
+          <w:rFonts w:cs="Times New Roman"/>
+        </w:rPr>
+        <w:t>js</w:t>
+      </w:r>
+      <w:proofErr w:type="spellEnd"/>
+      <w:r>
+        <w:rPr>
+          <w:rFonts w:cs="Times New Roman"/>
+        </w:rPr>
+        <w:t xml:space="preserve"> e D3.js</w:t>
       </w:r>
       <w:r>
         <w:rPr>
@@ -6527,7 +6316,7 @@
           <w:lang w:eastAsia="pt-BR"/>
         </w:rPr>
         <w:drawing>
-          <wp:inline distT="0" distB="0" distL="0" distR="0" wp14:anchorId="255EE0E6" wp14:editId="43E6A6D4">
+          <wp:inline distT="0" distB="0" distL="0" distR="0">
             <wp:extent cx="3797925" cy="2068286"/>
             <wp:effectExtent l="0" t="0" r="0" b="0"/>
             <wp:docPr id="1" name="Imagem 1"/>
@@ -6544,10 +6333,10 @@
                     </pic:cNvPicPr>
                   </pic:nvPicPr>
                   <pic:blipFill>
-                    <a:blip r:embed="rId9" cstate="print">
+                    <a:blip r:embed="rId8" cstate="print">
                       <a:extLst>
                         <a:ext uri="{28A0092B-C50C-407E-A947-70E740481C1C}">
-                          <a14:useLocalDpi xmlns:a14="http://schemas.microsoft.com/office/drawing/2010/main" val="0"/>
+                          <a14:useLocalDpi xmlns:a14="http://schemas.microsoft.com/office/drawing/2010/main" xmlns:wps="http://schemas.microsoft.com/office/word/2010/wordprocessingShape" xmlns:wpi="http://schemas.microsoft.com/office/word/2010/wordprocessingInk" xmlns:wpg="http://schemas.microsoft.com/office/word/2010/wordprocessingGroup" xmlns:w14="http://schemas.microsoft.com/office/word/2010/wordml" xmlns:w="http://schemas.openxmlformats.org/wordprocessingml/2006/main" xmlns:w10="urn:schemas-microsoft-com:office:word" xmlns:wp14="http://schemas.microsoft.com/office/word/2010/wordprocessingDrawing" xmlns:v="urn:schemas-microsoft-com:vml" xmlns:o="urn:schemas-microsoft-com:office:office" xmlns:mc="http://schemas.openxmlformats.org/markup-compatibility/2006" xmlns:wpc="http://schemas.microsoft.com/office/word/2010/wordprocessingCanvas" xmlns="" val="0"/>
                         </a:ext>
                       </a:extLst>
                     </a:blip>
@@ -6652,7 +6441,7 @@
       <w:tblPr>
         <w:tblStyle w:val="Tabelacomgrade"/>
         <w:tblW w:w="0" w:type="auto"/>
-        <w:tblLook w:val="04A0" w:firstRow="1" w:lastRow="0" w:firstColumn="1" w:lastColumn="0" w:noHBand="0" w:noVBand="1"/>
+        <w:tblLook w:val="04A0"/>
       </w:tblPr>
       <w:tblGrid>
         <w:gridCol w:w="2943"/>
@@ -8201,10 +7990,18 @@
       </w:r>
       <w:proofErr w:type="gramEnd"/>
       <w:r>
-        <w:t xml:space="preserve"> chamados de entradas em tempo-de-execução (</w:t>
+        <w:t xml:space="preserve"> chamados de entradas em </w:t>
       </w:r>
       <w:proofErr w:type="spellStart"/>
       <w:r>
+        <w:t>tempo-de-execução</w:t>
+      </w:r>
+      <w:proofErr w:type="spellEnd"/>
+      <w:r>
+        <w:t xml:space="preserve"> (</w:t>
+      </w:r>
+      <w:proofErr w:type="spellStart"/>
+      <w:r>
         <w:t>Runtime</w:t>
       </w:r>
       <w:proofErr w:type="spellEnd"/>
@@ -8215,7 +8012,7 @@
         <w:fldChar w:fldCharType="begin" w:fldLock="1"/>
       </w:r>
       <w:r>
-        <w:instrText>ADDIN CSL_CITATION {"citationItems":[{"id":"ITEM-1","itemData":{"DOI":"10.1016/j.cl.2017.11.003","ISSN":"14778424","abstract":"Context: Template-based code generation (TBCG) is a synthesis technique that produces code from high-level specifications, called templates. TBCG is a popular technique in model-driven engineering (MDE) given that they both emphasize abstraction and automation. Given the diversity of tools and approaches, it is necessary to classify existing TBCG techniques to better guide developers in their choices. Objective: The goal of this article is to better understand the characteristics of TBCG techniques and associated tools, identify research trends, and assess the importance of the role of MDE in this code synthesis approach. Method: We survey the literature to paint an interesting picture about the trends and uses of TBCG in research. To this end, we follow a systematic mapping study process. Results: Our study shows, among other observations, that the research community has been diversely using TBCG over the past 16 years. An important observation is that TBCG has greatly benefited from MDE. It has favored a template style that is output-based and high-level modeling languages as input. TBCG is mainly used to generate source code and has been applied to many domains. Conclusion: TBCG is now a mature technique and much research work is still conducted in this area. However, some issues remain to be addressed, such as support for template definition and assessment of the correctness and quality of the generated code.","author":[{"dropping-particle":"","family":"Syriani","given":"Eugene","non-dropping-particle":"","parse-names":false,"suffix":""},{"dropping-particle":"","family":"Luhunu","given":"Lechanceux","non-dropping-particle":"","parse-names":false,"suffix":""},{"dropping-particle":"","family":"Sahraoui","given":"Houari","non-dropping-particle":"","parse-names":false,"suffix":""}],"container-title":"Computer Languages, Systems and Structures","id":"ITEM-1","issued":{"date-parts":[["2018"]]},"page":"43-62","title":"Systematic mapping study of template-based code generation","type":"article-journal","volume":"52"},"uris":["http://www.mendeley.com/documents/?uuid=cff6d688-e0f1-4a0e-b50c-43667a286303"]}],"mendeley":{"formattedCitation":"(SYRIANI; LUHUNU; SAHRAOUI, 2018)","plainTextFormattedCitation":"(SYRIANI; LUHUNU; SAHRAOUI, 2018)"},"properties":{"noteIndex":0},"schema":"https://github.com/citation-style-language/schema/raw/master/csl-citation.json"}</w:instrText>
+        <w:instrText>ADDIN CSL_CITATION {"citationItems":[{"id":"ITEM-1","itemData":{"DOI":"10.1016/j.cl.2017.11.003","ISSN":"14778424","abstract":"Context: Template-based code generation (TBCG) is a synthesis technique that produces code from high-level specifications, called templates. TBCG is a popular technique in model-driven engineering (MDE) given that they both emphasize abstraction and automation. Given the diversity of tools and approaches, it is necessary to classify existing TBCG techniques to better guide developers in their choices. Objective: The goal of this article is to better understand the characteristics of TBCG techniques and associated tools, identify research trends, and assess the importance of the role of MDE in this code synthesis approach. Method: We survey the literature to paint an interesting picture about the trends and uses of TBCG in research. To this end, we follow a systematic mapping study process. Results: Our study shows, among other observations, that the research community has been diversely using TBCG over the past 16 years. An important observation is that TBCG has greatly benefited from MDE. It has favored a template style that is output-based and high-level modeling languages as input. TBCG is mainly used to generate source code and has been applied to many domains. Conclusion: TBCG is now a mature technique and much research work is still conducted in this area. However, some issues remain to be addressed, such as support for template definition and assessment of the correctness and quality of the generated code.","author":[{"dropping-particle":"","family":"Syriani","given":"Eugene","non-dropping-particle":"","parse-names":false,"suffix":""},{"dropping-particle":"","family":"Luhunu","given":"Lechanceux","non-dropping-particle":"","parse-names":false,"suffix":""},{"dropping-particle":"","family":"Sahraoui","given":"Houari","non-dropping-particle":"","parse-names":false,"suffix":""}],"container-title":"Computer Languages, Systems and Structures","id":"ITEM-1","issued":{"date-parts":[["2018"]]},"page":"43-62","title":"Systematic mapping study of template-based code generation","type":"article-journal","volume":"52"},"uris":["http://www.mendeley.com/documents/?uuid=cff6d688-e0f1-4a0e-b50c-43667a286303"]}],"mendeley":{"formattedCitation":"(SYRIANI; LUHUNU; SAHRAOUI, 2018)","plainTextFormattedCitation":"(SYRIANI; LUHUNU; SAHRAOUI, 2018)","previouslyFormattedCitation":"(SYRIANI; LUHUNU; SAHRAOUI, 2018)"},"properties":{"noteIndex":0},"schema":"https://github.com/citation-style-language/schema/raw/master/csl-citation.json"}</w:instrText>
       </w:r>
       <w:r>
         <w:fldChar w:fldCharType="separate"/>
@@ -8278,15 +8075,7 @@
         <w:t>documento de saída em</w:t>
       </w:r>
       <w:r>
-        <w:t xml:space="preserve"> disco, um vetor ou coleção na memória ou um fluxo de dados que gere a exibição instantânea numa tela, impressão ou, por exemplo, um navegador </w:t>
-      </w:r>
-      <w:proofErr w:type="gramStart"/>
-      <w:r>
-        <w:t>web</w:t>
-      </w:r>
-      <w:proofErr w:type="gramEnd"/>
-      <w:r>
-        <w:t xml:space="preserve"> </w:t>
+        <w:t xml:space="preserve"> disco, um vetor ou coleção na memória ou um fluxo de dados que gere a exibição instantânea numa tela, impressão ou, por exemplo, um navegador web </w:t>
       </w:r>
       <w:r>
         <w:fldChar w:fldCharType="begin" w:fldLock="1"/>
@@ -8360,10 +8149,10 @@
                     <pic:cNvPicPr/>
                   </pic:nvPicPr>
                   <pic:blipFill>
-                    <a:blip r:embed="rId10" cstate="print">
+                    <a:blip r:embed="rId9" cstate="print">
                       <a:extLst>
                         <a:ext uri="{28A0092B-C50C-407E-A947-70E740481C1C}">
-                          <a14:useLocalDpi xmlns:a14="http://schemas.microsoft.com/office/drawing/2010/main" val="0"/>
+                          <a14:useLocalDpi xmlns:a14="http://schemas.microsoft.com/office/drawing/2010/main" xmlns:wps="http://schemas.microsoft.com/office/word/2010/wordprocessingShape" xmlns:wpi="http://schemas.microsoft.com/office/word/2010/wordprocessingInk" xmlns:wpg="http://schemas.microsoft.com/office/word/2010/wordprocessingGroup" xmlns:w14="http://schemas.microsoft.com/office/word/2010/wordml" xmlns:w="http://schemas.openxmlformats.org/wordprocessingml/2006/main" xmlns:w10="urn:schemas-microsoft-com:office:word" xmlns:wp14="http://schemas.microsoft.com/office/word/2010/wordprocessingDrawing" xmlns:v="urn:schemas-microsoft-com:vml" xmlns:o="urn:schemas-microsoft-com:office:office" xmlns:mc="http://schemas.openxmlformats.org/markup-compatibility/2006" xmlns:wpc="http://schemas.microsoft.com/office/word/2010/wordprocessingCanvas" xmlns="" val="0"/>
                         </a:ext>
                       </a:extLst>
                     </a:blip>
@@ -8455,15 +8244,7 @@
         <w:t xml:space="preserve">optar pelo uso de </w:t>
       </w:r>
       <w:r>
-        <w:t xml:space="preserve">ferramentas, como o Apache </w:t>
-      </w:r>
-      <w:proofErr w:type="spellStart"/>
-      <w:r>
-        <w:t>Velocity</w:t>
-      </w:r>
-      <w:proofErr w:type="spellEnd"/>
-      <w:r>
-        <w:t xml:space="preserve">, Apache </w:t>
+        <w:t xml:space="preserve">ferramentas, como o Apache Velocity, Apache </w:t>
       </w:r>
       <w:proofErr w:type="spellStart"/>
       <w:r>
@@ -8516,7 +8297,6 @@
         <w:t xml:space="preserve"> Nas subseções seguintes descrevo os componentes estudados.</w:t>
       </w:r>
     </w:p>
-    <w:p/>
     <w:p>
       <w:pPr>
         <w:pStyle w:val="Ttulo3"/>
@@ -8534,14 +8314,9 @@
         </w:r>
       </w:del>
       <w:r>
-        <w:t xml:space="preserve">Apache </w:t>
-      </w:r>
-      <w:proofErr w:type="spellStart"/>
-      <w:r>
-        <w:t>Velocity</w:t>
+        <w:t>Apache Velocity</w:t>
       </w:r>
       <w:bookmarkEnd w:id="87"/>
-      <w:proofErr w:type="spellEnd"/>
     </w:p>
     <w:p>
       <w:r>
@@ -8549,6 +8324,122 @@
       </w:r>
       <w:bookmarkStart w:id="89" w:name="_GoBack"/>
       <w:bookmarkEnd w:id="89"/>
+      <w:r>
+        <w:t xml:space="preserve">Velocity é um motor de gabaritos baseado em Java. Permite a qualquer um usar uma linguagem de gabaritos simples, porém poderosa, para referenciar objetos definidos em código Java </w:t>
+      </w:r>
+      <w:r>
+        <w:fldChar w:fldCharType="begin" w:fldLock="1"/>
+      </w:r>
+      <w:r>
+        <w:instrText>ADDIN CSL_CITATION {"citationItems":[{"id":"ITEM-1","itemData":{"URL":"https://velocity.apache.org/","abstract":"Site oficial do Projeto Apache Velocity","accessed":{"date-parts":[["2019","1","7"]]},"author":[{"dropping-particle":"","family":"Apache.org","given":"","non-dropping-particle":"","parse-names":false,"suffix":""}],"id":"ITEM-1","issued":{"date-parts":[["2019"]]},"title":"The Apache Velocity Project","type":"webpage"},"uris":["http://www.mendeley.com/documents/?uuid=998c81c9-2565-47d3-ab82-9eedaa77428d"]}],"mendeley":{"formattedCitation":"(APACHE.ORG, 2019)","plainTextFormattedCitation":"(APACHE.ORG, 2019)","previouslyFormattedCitation":"(APACHE.ORG, 2019)"},"properties":{"noteIndex":0},"schema":"https://github.com/citation-style-language/schema/raw/master/csl-citation.json"}</w:instrText>
+      </w:r>
+      <w:r>
+        <w:fldChar w:fldCharType="separate"/>
+      </w:r>
+      <w:r>
+        <w:rPr>
+          <w:noProof/>
+        </w:rPr>
+        <w:t>(APACHE.ORG, 2019)</w:t>
+      </w:r>
+      <w:r>
+        <w:fldChar w:fldCharType="end"/>
+      </w:r>
+      <w:r>
+        <w:t>.</w:t>
+      </w:r>
+      <w:r>
+        <w:t xml:space="preserve"> </w:t>
+      </w:r>
+      <w:r>
+        <w:t xml:space="preserve">A ferramenta visa garantir uma clara separação entre as camadas de apresentação e negócios em aplicações web </w:t>
+      </w:r>
+      <w:r>
+        <w:fldChar w:fldCharType="begin" w:fldLock="1"/>
+      </w:r>
+      <w:r>
+        <w:instrText>ADDIN CSL_CITATION {"citationItems":[{"id":"ITEM-1","itemData":{"URL":"https://en.wikipedia.org/wiki/Apache_Velocity","abstract":"Pagina Wikipedia sobre o Apache Velocity","author":[{"dropping-particle":"","family":"Wikipedia.org","given":"","non-dropping-particle":"","parse-names":false,"suffix":""}],"id":"ITEM-1","issued":{"date-parts":[["2019"]]},"title":"Apache Velocity","type":"webpage"},"uris":["http://www.mendeley.com/documents/?uuid=291a3c9e-97f9-451e-9688-9eb6025095d4"]}],"mendeley":{"formattedCitation":"(WIKIPEDIA.ORG, 2019)","plainTextFormattedCitation":"(WIKIPEDIA.ORG, 2019)","previouslyFormattedCitation":"(WIKIPEDIA.ORG, 2019)"},"properties":{"noteIndex":0},"schema":"https://github.com/citation-style-language/schema/raw/master/csl-citation.json"}</w:instrText>
+      </w:r>
+      <w:r>
+        <w:fldChar w:fldCharType="separate"/>
+      </w:r>
+      <w:r>
+        <w:rPr>
+          <w:noProof/>
+        </w:rPr>
+        <w:t>(WIKIPEDIA.ORG, 2019)</w:t>
+      </w:r>
+      <w:r>
+        <w:fldChar w:fldCharType="end"/>
+      </w:r>
+      <w:r>
+        <w:t xml:space="preserve">. É um projeto de código fonte aberto hospedado pela Apache Software Foundation e liberada sob a Licença Apache </w:t>
+      </w:r>
+      <w:r>
+        <w:fldChar w:fldCharType="begin" w:fldLock="1"/>
+      </w:r>
+      <w:r>
+        <w:instrText>ADDIN CSL_CITATION {"citationItems":[{"id":"ITEM-1","itemData":{"URL":"https://en.wikipedia.org/wiki/Apache_Velocity","abstract":"Pagina Wikipedia sobre o Apache Velocity","author":[{"dropping-particle":"","family":"Wikipedia.org","given":"","non-dropping-particle":"","parse-names":false,"suffix":""}],"id":"ITEM-1","issued":{"date-parts":[["2019"]]},"title":"Apache Velocity","type":"webpage"},"uris":["http://www.mendeley.com/documents/?uuid=291a3c9e-97f9-451e-9688-9eb6025095d4"]}],"mendeley":{"formattedCitation":"(WIKIPEDIA.ORG, 2019)","plainTextFormattedCitation":"(WIKIPEDIA.ORG, 2019)"},"properties":{"noteIndex":0},"schema":"https://github.com/citation-style-language/schema/raw/master/csl-citation.json"}</w:instrText>
+      </w:r>
+      <w:r>
+        <w:fldChar w:fldCharType="separate"/>
+      </w:r>
+      <w:r>
+        <w:rPr>
+          <w:noProof/>
+        </w:rPr>
+        <w:t>(WIKIPEDIA.ORG, 2019)</w:t>
+      </w:r>
+      <w:r>
+        <w:fldChar w:fldCharType="end"/>
+      </w:r>
+      <w:r>
+        <w:t xml:space="preserve">. </w:t>
+      </w:r>
+    </w:p>
+    <w:p>
+      <w:r>
+        <w:tab/>
+        <w:t xml:space="preserve">Usando Velocity, é possível renderizar dados de </w:t>
+      </w:r>
+      <w:proofErr w:type="spellStart"/>
+      <w:r>
+        <w:t>POJOs</w:t>
+      </w:r>
+      <w:proofErr w:type="spellEnd"/>
+      <w:r>
+        <w:t xml:space="preserve"> (</w:t>
+      </w:r>
+      <w:proofErr w:type="spellStart"/>
+      <w:r>
+        <w:t>Plain</w:t>
+      </w:r>
+      <w:proofErr w:type="spellEnd"/>
+      <w:r>
+        <w:t xml:space="preserve"> </w:t>
+      </w:r>
+      <w:proofErr w:type="spellStart"/>
+      <w:r>
+        <w:t>Old</w:t>
+      </w:r>
+      <w:proofErr w:type="spellEnd"/>
+      <w:r>
+        <w:t xml:space="preserve"> Java </w:t>
+      </w:r>
+      <w:proofErr w:type="spellStart"/>
+      <w:r>
+        <w:t>Objects</w:t>
+      </w:r>
+      <w:proofErr w:type="spellEnd"/>
+      <w:r>
+        <w:t>, ou Objetos Simples Java) para texto, XML, HTML ou qualquer tipo de saída pré-formatada.</w:t>
+      </w:r>
+    </w:p>
+    <w:p>
+      <w:r>
+        <w:lastRenderedPageBreak/>
+        <w:tab/>
+      </w:r>
     </w:p>
     <w:p>
       <w:pPr>
@@ -8846,7 +8737,15 @@
       <w:proofErr w:type="spellEnd"/>
       <w:proofErr w:type="gramEnd"/>
       <w:r>
-        <w:t xml:space="preserve"> instancia os Templates incluindo os dados espec</w:t>
+        <w:t xml:space="preserve"> instancia os </w:t>
+      </w:r>
+      <w:proofErr w:type="spellStart"/>
+      <w:r>
+        <w:t>Templates</w:t>
+      </w:r>
+      <w:proofErr w:type="spellEnd"/>
+      <w:r>
+        <w:t xml:space="preserve"> incluindo os dados espec</w:t>
       </w:r>
       <w:r>
         <w:t>ificados, gerando um Dashboard completo.</w:t>
@@ -9070,7 +8969,7 @@
       <w:tblPr>
         <w:tblStyle w:val="Tabelacomgrade"/>
         <w:tblW w:w="0" w:type="auto"/>
-        <w:tblLook w:val="04A0" w:firstRow="1" w:lastRow="0" w:firstColumn="1" w:lastColumn="0" w:noHBand="0" w:noVBand="1"/>
+        <w:tblLook w:val="04A0"/>
       </w:tblPr>
       <w:tblGrid>
         <w:gridCol w:w="1242"/>
@@ -9548,7 +9447,7 @@
       <w:tblPr>
         <w:tblStyle w:val="Tabelacomgrade"/>
         <w:tblW w:w="0" w:type="auto"/>
-        <w:tblLook w:val="04A0" w:firstRow="1" w:lastRow="0" w:firstColumn="1" w:lastColumn="0" w:noHBand="0" w:noVBand="1"/>
+        <w:tblLook w:val="04A0"/>
       </w:tblPr>
       <w:tblGrid>
         <w:gridCol w:w="1242"/>
@@ -9872,7 +9771,7 @@
           <w:lang w:eastAsia="pt-BR"/>
         </w:rPr>
         <w:drawing>
-          <wp:inline distT="0" distB="0" distL="0" distR="0" wp14:anchorId="31BC9920" wp14:editId="2B4B2676">
+          <wp:inline distT="0" distB="0" distL="0" distR="0">
             <wp:extent cx="4510975" cy="2300990"/>
             <wp:effectExtent l="0" t="0" r="0" b="0"/>
             <wp:docPr id="2" name="Imagem 2"/>
@@ -9887,10 +9786,10 @@
                     <pic:cNvPicPr/>
                   </pic:nvPicPr>
                   <pic:blipFill>
-                    <a:blip r:embed="rId11" cstate="print">
+                    <a:blip r:embed="rId10" cstate="print">
                       <a:extLst>
                         <a:ext uri="{28A0092B-C50C-407E-A947-70E740481C1C}">
-                          <a14:useLocalDpi xmlns:a14="http://schemas.microsoft.com/office/drawing/2010/main" val="0"/>
+                          <a14:useLocalDpi xmlns:a14="http://schemas.microsoft.com/office/drawing/2010/main" xmlns:wps="http://schemas.microsoft.com/office/word/2010/wordprocessingShape" xmlns:wpi="http://schemas.microsoft.com/office/word/2010/wordprocessingInk" xmlns:wpg="http://schemas.microsoft.com/office/word/2010/wordprocessingGroup" xmlns:w14="http://schemas.microsoft.com/office/word/2010/wordml" xmlns:w="http://schemas.openxmlformats.org/wordprocessingml/2006/main" xmlns:w10="urn:schemas-microsoft-com:office:word" xmlns:wp14="http://schemas.microsoft.com/office/word/2010/wordprocessingDrawing" xmlns:v="urn:schemas-microsoft-com:vml" xmlns:o="urn:schemas-microsoft-com:office:office" xmlns:mc="http://schemas.openxmlformats.org/markup-compatibility/2006" xmlns:wpc="http://schemas.microsoft.com/office/word/2010/wordprocessingCanvas" xmlns="" val="0"/>
                         </a:ext>
                       </a:extLst>
                     </a:blip>
@@ -9954,7 +9853,7 @@
       <w:tblPr>
         <w:tblStyle w:val="Tabelacomgrade"/>
         <w:tblW w:w="0" w:type="auto"/>
-        <w:tblLook w:val="04A0" w:firstRow="1" w:lastRow="0" w:firstColumn="1" w:lastColumn="0" w:noHBand="0" w:noVBand="1"/>
+        <w:tblLook w:val="04A0"/>
       </w:tblPr>
       <w:tblGrid>
         <w:gridCol w:w="2235"/>
@@ -10379,7 +10278,7 @@
           <w:noProof/>
           <w:szCs w:val="24"/>
         </w:rPr>
-        <w:t xml:space="preserve">KRUEGER, Charles W. Software reuse. </w:t>
+        <w:t xml:space="preserve">APACHE.ORG. </w:t>
       </w:r>
       <w:r>
         <w:rPr>
@@ -10389,7 +10288,7 @@
           <w:noProof/>
           <w:szCs w:val="24"/>
         </w:rPr>
-        <w:t>ACM Computing Surveys</w:t>
+        <w:t>The Apache Velocity Project</w:t>
       </w:r>
       <w:r>
         <w:rPr>
@@ -10397,7 +10296,7 @@
           <w:noProof/>
           <w:szCs w:val="24"/>
         </w:rPr>
-        <w:t xml:space="preserve">, </w:t>
+        <w:t xml:space="preserve">. </w:t>
       </w:r>
       <w:r>
         <w:rPr>
@@ -10407,7 +10306,7 @@
           <w:noProof/>
           <w:szCs w:val="24"/>
         </w:rPr>
-        <w:t>[S. l.]</w:t>
+        <w:t>[s. l.]</w:t>
       </w:r>
       <w:r>
         <w:rPr>
@@ -10415,7 +10314,7 @@
           <w:noProof/>
           <w:szCs w:val="24"/>
         </w:rPr>
-        <w:t>, v. 24, n. 2, p. 131–183, 1992. Disponível em: https://www.cs.ait.ac.th/~on/O/oreilly/perl/advprog/ch17_01.htm</w:t>
+        <w:t xml:space="preserve">, 2019. Disponível em: https://velocity.apache.org/. Acesso em: 7 jan. 2019. </w:t>
       </w:r>
     </w:p>
     <w:p>
@@ -10436,7 +10335,25 @@
           <w:noProof/>
           <w:szCs w:val="24"/>
         </w:rPr>
-        <w:t xml:space="preserve">LUCRÉDIO, Daniel. Uma Abordagem Orientada a Modelos para Reutilização de Software. </w:t>
+        <w:t xml:space="preserve">KRUEGER, Charles W. Software reuse. </w:t>
+      </w:r>
+      <w:r>
+        <w:rPr>
+          <w:rFonts w:cs="Arial"/>
+          <w:b/>
+          <w:bCs/>
+          <w:noProof/>
+          <w:szCs w:val="24"/>
+        </w:rPr>
+        <w:t>ACM Computing Surveys</w:t>
+      </w:r>
+      <w:r>
+        <w:rPr>
+          <w:rFonts w:cs="Arial"/>
+          <w:noProof/>
+          <w:szCs w:val="24"/>
+        </w:rPr>
+        <w:t xml:space="preserve">, </w:t>
       </w:r>
       <w:r>
         <w:rPr>
@@ -10454,7 +10371,7 @@
           <w:noProof/>
           <w:szCs w:val="24"/>
         </w:rPr>
-        <w:t xml:space="preserve">, p. 277, 2009. </w:t>
+        <w:t>, v. 24, n. 2, p. 131–183, 1992. Disponível em: https://www.cs.ait.ac.th/~on/O/oreilly/perl/advprog/ch17_01.htm</w:t>
       </w:r>
     </w:p>
     <w:p>
@@ -10475,7 +10392,7 @@
           <w:noProof/>
           <w:szCs w:val="24"/>
         </w:rPr>
-        <w:t xml:space="preserve">SHIMABUKURO JUNIOR, Edison Kicho. Um Gerador de aplicações configurável. </w:t>
+        <w:t xml:space="preserve">LUCRÉDIO, Daniel. Uma Abordagem Orientada a Modelos para Reutilização de Software. </w:t>
       </w:r>
       <w:r>
         <w:rPr>
@@ -10493,7 +10410,7 @@
           <w:noProof/>
           <w:szCs w:val="24"/>
         </w:rPr>
-        <w:t xml:space="preserve">,  2006. </w:t>
+        <w:t xml:space="preserve">, p. 277, 2009. </w:t>
       </w:r>
     </w:p>
     <w:p>
@@ -10514,6 +10431,45 @@
           <w:noProof/>
           <w:szCs w:val="24"/>
         </w:rPr>
+        <w:t xml:space="preserve">SHIMABUKURO JUNIOR, Edison Kicho. Um Gerador de aplicações configurável. </w:t>
+      </w:r>
+      <w:r>
+        <w:rPr>
+          <w:rFonts w:cs="Arial"/>
+          <w:i/>
+          <w:iCs/>
+          <w:noProof/>
+          <w:szCs w:val="24"/>
+        </w:rPr>
+        <w:t>[S. l.]</w:t>
+      </w:r>
+      <w:r>
+        <w:rPr>
+          <w:rFonts w:cs="Arial"/>
+          <w:noProof/>
+          <w:szCs w:val="24"/>
+        </w:rPr>
+        <w:t xml:space="preserve">,  2006. </w:t>
+      </w:r>
+    </w:p>
+    <w:p>
+      <w:pPr>
+        <w:widowControl w:val="0"/>
+        <w:autoSpaceDE w:val="0"/>
+        <w:autoSpaceDN w:val="0"/>
+        <w:adjustRightInd w:val="0"/>
+        <w:rPr>
+          <w:rFonts w:cs="Arial"/>
+          <w:noProof/>
+          <w:szCs w:val="24"/>
+        </w:rPr>
+      </w:pPr>
+      <w:r>
+        <w:rPr>
+          <w:rFonts w:cs="Arial"/>
+          <w:noProof/>
+          <w:szCs w:val="24"/>
+        </w:rPr>
         <w:t xml:space="preserve">SOMMERVILLE, Ian. </w:t>
       </w:r>
       <w:r>
@@ -10590,6 +10546,63 @@
           <w:szCs w:val="24"/>
         </w:rPr>
         <w:t xml:space="preserve">, v. 52, p. 43–62, 2018. </w:t>
+      </w:r>
+    </w:p>
+    <w:p>
+      <w:pPr>
+        <w:widowControl w:val="0"/>
+        <w:autoSpaceDE w:val="0"/>
+        <w:autoSpaceDN w:val="0"/>
+        <w:adjustRightInd w:val="0"/>
+        <w:rPr>
+          <w:rFonts w:cs="Arial"/>
+          <w:noProof/>
+          <w:szCs w:val="24"/>
+        </w:rPr>
+      </w:pPr>
+      <w:r>
+        <w:rPr>
+          <w:rFonts w:cs="Arial"/>
+          <w:noProof/>
+          <w:szCs w:val="24"/>
+        </w:rPr>
+        <w:t xml:space="preserve">WIKIPEDIA.ORG. </w:t>
+      </w:r>
+      <w:r>
+        <w:rPr>
+          <w:rFonts w:cs="Arial"/>
+          <w:b/>
+          <w:bCs/>
+          <w:noProof/>
+          <w:szCs w:val="24"/>
+        </w:rPr>
+        <w:t>Apache Velocity</w:t>
+      </w:r>
+      <w:r>
+        <w:rPr>
+          <w:rFonts w:cs="Arial"/>
+          <w:noProof/>
+          <w:szCs w:val="24"/>
+        </w:rPr>
+        <w:t xml:space="preserve">. </w:t>
+      </w:r>
+      <w:r>
+        <w:rPr>
+          <w:rFonts w:cs="Arial"/>
+          <w:i/>
+          <w:iCs/>
+          <w:noProof/>
+          <w:szCs w:val="24"/>
+        </w:rPr>
+        <w:t>[s. l.]</w:t>
+      </w:r>
+      <w:r>
+        <w:rPr>
+          <w:rFonts w:cs="Arial"/>
+          <w:noProof/>
+          <w:szCs w:val="24"/>
+        </w:rPr>
+        <w:t xml:space="preserve">, 2019. Disponível em: https://en.wikipedia.org/wiki/Apache_Velocity. </w:t>
       </w:r>
     </w:p>
     <w:p>
@@ -10670,7 +10683,7 @@
 </file>
 
 <file path=word/endnotes.xml><?xml version="1.0" encoding="utf-8"?>
-<w:endnotes xmlns:wpc="http://schemas.microsoft.com/office/word/2010/wordprocessingCanvas" xmlns:mc="http://schemas.openxmlformats.org/markup-compatibility/2006" xmlns:o="urn:schemas-microsoft-com:office:office" xmlns:r="http://schemas.openxmlformats.org/officeDocument/2006/relationships" xmlns:m="http://schemas.openxmlformats.org/officeDocument/2006/math" xmlns:v="urn:schemas-microsoft-com:vml" xmlns:wp14="http://schemas.microsoft.com/office/word/2010/wordprocessingDrawing" xmlns:wp="http://schemas.openxmlformats.org/drawingml/2006/wordprocessingDrawing" xmlns:w10="urn:schemas-microsoft-com:office:word" xmlns:w="http://schemas.openxmlformats.org/wordprocessingml/2006/main" xmlns:w14="http://schemas.microsoft.com/office/word/2010/wordml" xmlns:wpg="http://schemas.microsoft.com/office/word/2010/wordprocessingGroup" xmlns:wpi="http://schemas.microsoft.com/office/word/2010/wordprocessingInk" xmlns:wne="http://schemas.microsoft.com/office/word/2006/wordml" xmlns:wps="http://schemas.microsoft.com/office/word/2010/wordprocessingShape" mc:Ignorable="w14 wp14">
+<w:endnotes xmlns:ve="http://schemas.openxmlformats.org/markup-compatibility/2006" xmlns:o="urn:schemas-microsoft-com:office:office" xmlns:r="http://schemas.openxmlformats.org/officeDocument/2006/relationships" xmlns:m="http://schemas.openxmlformats.org/officeDocument/2006/math" xmlns:v="urn:schemas-microsoft-com:vml" xmlns:wp="http://schemas.openxmlformats.org/drawingml/2006/wordprocessingDrawing" xmlns:w10="urn:schemas-microsoft-com:office:word" xmlns:w="http://schemas.openxmlformats.org/wordprocessingml/2006/main" xmlns:wne="http://schemas.microsoft.com/office/word/2006/wordml">
   <w:endnote w:type="separator" w:id="-1">
     <w:p>
       <w:pPr>
@@ -10695,7 +10708,7 @@
 </file>
 
 <file path=word/footnotes.xml><?xml version="1.0" encoding="utf-8"?>
-<w:footnotes xmlns:wpc="http://schemas.microsoft.com/office/word/2010/wordprocessingCanvas" xmlns:mc="http://schemas.openxmlformats.org/markup-compatibility/2006" xmlns:o="urn:schemas-microsoft-com:office:office" xmlns:r="http://schemas.openxmlformats.org/officeDocument/2006/relationships" xmlns:m="http://schemas.openxmlformats.org/officeDocument/2006/math" xmlns:v="urn:schemas-microsoft-com:vml" xmlns:wp14="http://schemas.microsoft.com/office/word/2010/wordprocessingDrawing" xmlns:wp="http://schemas.openxmlformats.org/drawingml/2006/wordprocessingDrawing" xmlns:w10="urn:schemas-microsoft-com:office:word" xmlns:w="http://schemas.openxmlformats.org/wordprocessingml/2006/main" xmlns:w14="http://schemas.microsoft.com/office/word/2010/wordml" xmlns:wpg="http://schemas.microsoft.com/office/word/2010/wordprocessingGroup" xmlns:wpi="http://schemas.microsoft.com/office/word/2010/wordprocessingInk" xmlns:wne="http://schemas.microsoft.com/office/word/2006/wordml" xmlns:wps="http://schemas.microsoft.com/office/word/2010/wordprocessingShape" mc:Ignorable="w14 wp14">
+<w:footnotes xmlns:ve="http://schemas.openxmlformats.org/markup-compatibility/2006" xmlns:o="urn:schemas-microsoft-com:office:office" xmlns:r="http://schemas.openxmlformats.org/officeDocument/2006/relationships" xmlns:m="http://schemas.openxmlformats.org/officeDocument/2006/math" xmlns:v="urn:schemas-microsoft-com:vml" xmlns:wp="http://schemas.openxmlformats.org/drawingml/2006/wordprocessingDrawing" xmlns:w10="urn:schemas-microsoft-com:office:word" xmlns:w="http://schemas.openxmlformats.org/wordprocessingml/2006/main" xmlns:wne="http://schemas.microsoft.com/office/word/2006/wordml">
   <w:footnote w:type="separator" w:id="-1">
     <w:p>
       <w:pPr>
@@ -10720,7 +10733,7 @@
 </file>
 
 <file path=word/numbering.xml><?xml version="1.0" encoding="utf-8"?>
-<w:numbering xmlns:wpc="http://schemas.microsoft.com/office/word/2010/wordprocessingCanvas" xmlns:mc="http://schemas.openxmlformats.org/markup-compatibility/2006" xmlns:o="urn:schemas-microsoft-com:office:office" xmlns:r="http://schemas.openxmlformats.org/officeDocument/2006/relationships" xmlns:m="http://schemas.openxmlformats.org/officeDocument/2006/math" xmlns:v="urn:schemas-microsoft-com:vml" xmlns:wp14="http://schemas.microsoft.com/office/word/2010/wordprocessingDrawing" xmlns:wp="http://schemas.openxmlformats.org/drawingml/2006/wordprocessingDrawing" xmlns:w10="urn:schemas-microsoft-com:office:word" xmlns:w="http://schemas.openxmlformats.org/wordprocessingml/2006/main" xmlns:w14="http://schemas.microsoft.com/office/word/2010/wordml" xmlns:wpg="http://schemas.microsoft.com/office/word/2010/wordprocessingGroup" xmlns:wpi="http://schemas.microsoft.com/office/word/2010/wordprocessingInk" xmlns:wne="http://schemas.microsoft.com/office/word/2006/wordml" xmlns:wps="http://schemas.microsoft.com/office/word/2010/wordprocessingShape" mc:Ignorable="w14 wp14">
+<w:numbering xmlns:ve="http://schemas.openxmlformats.org/markup-compatibility/2006" xmlns:o="urn:schemas-microsoft-com:office:office" xmlns:r="http://schemas.openxmlformats.org/officeDocument/2006/relationships" xmlns:m="http://schemas.openxmlformats.org/officeDocument/2006/math" xmlns:v="urn:schemas-microsoft-com:vml" xmlns:wp="http://schemas.openxmlformats.org/drawingml/2006/wordprocessingDrawing" xmlns:w10="urn:schemas-microsoft-com:office:word" xmlns:w="http://schemas.openxmlformats.org/wordprocessingml/2006/main" xmlns:wne="http://schemas.microsoft.com/office/word/2006/wordml">
   <w:abstractNum w:abstractNumId="0">
     <w:nsid w:val="003B0B10"/>
     <w:multiLevelType w:val="hybridMultilevel"/>
@@ -12295,7 +12308,7 @@
 </file>
 
 <file path=word/styles.xml><?xml version="1.0" encoding="utf-8"?>
-<w:styles xmlns:mc="http://schemas.openxmlformats.org/markup-compatibility/2006" xmlns:r="http://schemas.openxmlformats.org/officeDocument/2006/relationships" xmlns:w="http://schemas.openxmlformats.org/wordprocessingml/2006/main" xmlns:w14="http://schemas.microsoft.com/office/word/2010/wordml" mc:Ignorable="w14">
+<w:styles xmlns:r="http://schemas.openxmlformats.org/officeDocument/2006/relationships" xmlns:w="http://schemas.openxmlformats.org/wordprocessingml/2006/main">
   <w:docDefaults>
     <w:rPrDefault>
       <w:rPr>
@@ -12536,6 +12549,7 @@
     <w:uiPriority w:val="99"/>
     <w:semiHidden/>
     <w:unhideWhenUsed/>
+    <w:qFormat/>
     <w:tblPr>
       <w:tblInd w:w="0" w:type="dxa"/>
       <w:tblCellMar>
@@ -12575,6 +12589,7 @@
       <w:spacing w:after="0"/>
     </w:pPr>
     <w:tblPr>
+      <w:tblInd w:w="0" w:type="dxa"/>
       <w:tblBorders>
         <w:top w:val="single" w:sz="4" w:space="0" w:color="auto"/>
         <w:left w:val="single" w:sz="4" w:space="0" w:color="auto"/>
@@ -12583,6 +12598,12 @@
         <w:insideH w:val="single" w:sz="4" w:space="0" w:color="auto"/>
         <w:insideV w:val="single" w:sz="4" w:space="0" w:color="auto"/>
       </w:tblBorders>
+      <w:tblCellMar>
+        <w:top w:w="0" w:type="dxa"/>
+        <w:left w:w="108" w:type="dxa"/>
+        <w:bottom w:w="0" w:type="dxa"/>
+        <w:right w:w="108" w:type="dxa"/>
+      </w:tblCellMar>
     </w:tblPr>
   </w:style>
   <w:style w:type="paragraph" w:styleId="PargrafodaLista">
@@ -13401,7 +13422,7 @@
   <a:extraClrSchemeLst/>
   <a:extLst>
     <a:ext uri="{05A4C25C-085E-4340-85A3-A5531E510DB2}">
-      <thm15:themeFamily xmlns="" xmlns:thm15="http://schemas.microsoft.com/office/thememl/2012/main" name="Office Theme" id="{62F939B6-93AF-4DB8-9C6B-D6C7DFDC589F}" vid="{4A3C46E8-61CC-4603-A589-7422A47A8E4A}"/>
+      <thm15:themeFamily xmlns:thm15="http://schemas.microsoft.com/office/thememl/2012/main" xmlns="" name="Office Theme" id="{62F939B6-93AF-4DB8-9C6B-D6C7DFDC589F}" vid="{4A3C46E8-61CC-4603-A589-7422A47A8E4A}"/>
     </a:ext>
   </a:extLst>
 </a:theme>
@@ -13412,7 +13433,7 @@
 </file>
 
 <file path=customXml/itemProps1.xml><?xml version="1.0" encoding="utf-8"?>
-<ds:datastoreItem xmlns:ds="http://schemas.openxmlformats.org/officeDocument/2006/customXml" ds:itemID="{961E05D4-DC2C-4AA0-85BB-9AA5C86855F9}">
+<ds:datastoreItem xmlns:ds="http://schemas.openxmlformats.org/officeDocument/2006/customXml" ds:itemID="{8EC25126-A6C3-4E0E-95A4-4A46073F7B5C}">
   <ds:schemaRefs>
     <ds:schemaRef ds:uri="http://schemas.openxmlformats.org/officeDocument/2006/bibliography"/>
   </ds:schemaRefs>

</xml_diff>

<commit_message>
Avanços no referencial do Freemarker
</commit_message>
<xml_diff>
--- a/mono/Glauber Gadelha - C796NQ- Geração de Código para Apresentação de dados em forma gráfica.docx
+++ b/mono/Glauber Gadelha - C796NQ- Geração de Código para Apresentação de dados em forma gráfica.docx
@@ -6527,7 +6527,7 @@
           <w:lang w:eastAsia="pt-BR"/>
         </w:rPr>
         <w:drawing>
-          <wp:inline distT="0" distB="0" distL="0" distR="0" wp14:anchorId="7A1E10D6" wp14:editId="6E78CE16">
+          <wp:inline distT="0" distB="0" distL="0" distR="0" wp14:anchorId="50C0C2CE" wp14:editId="0DFE3DFE">
             <wp:extent cx="3797925" cy="2068286"/>
             <wp:effectExtent l="0" t="0" r="0" b="0"/>
             <wp:docPr id="1" name="Imagem 1"/>
@@ -8337,7 +8337,7 @@
           <w:lang w:eastAsia="pt-BR"/>
         </w:rPr>
         <w:drawing>
-          <wp:inline distT="0" distB="0" distL="0" distR="0" wp14:anchorId="2B871502" wp14:editId="783DC0AB">
+          <wp:inline distT="0" distB="0" distL="0" distR="0" wp14:anchorId="6D9CF4FD" wp14:editId="396F8532">
             <wp:extent cx="2641600" cy="3156758"/>
             <wp:effectExtent l="0" t="0" r="0" b="0"/>
             <wp:docPr id="3" name="Imagem 3"/>
@@ -8537,10 +8537,13 @@
         <w:t xml:space="preserve"> </w:t>
       </w:r>
       <w:r>
-        <w:t xml:space="preserve">A ferramenta visa garantir uma clara separação entre as camadas de apresentação e </w:t>
-      </w:r>
-      <w:r>
-        <w:t xml:space="preserve">a de </w:t>
+        <w:t>A ferramenta visa garantir uma clara separação entre as camad</w:t>
+      </w:r>
+      <w:r>
+        <w:t>as de apresentação e</w:t>
+      </w:r>
+      <w:r>
+        <w:t xml:space="preserve"> de </w:t>
       </w:r>
       <w:r>
         <w:t xml:space="preserve">negócios em aplicações web </w:t>
@@ -8686,15 +8689,7 @@
     <w:p>
       <w:r>
         <w:tab/>
-        <w:t xml:space="preserve">A linguagem específica do Velocity é a VTL (Velocity Template </w:t>
-      </w:r>
-      <w:proofErr w:type="spellStart"/>
-      <w:r>
-        <w:t>Language</w:t>
-      </w:r>
-      <w:proofErr w:type="spellEnd"/>
-      <w:r>
-        <w:t>). Como possui especificações muito simples, as marc</w:t>
+        <w:t>A linguagem específica do Velocity é a VTL (Velocity Template Language). Como possui especificações muito simples, as marc</w:t>
       </w:r>
       <w:r>
         <w:t xml:space="preserve">ações são de fácil assimilação sendo agrupadas em referências, sempre iniciadas com caractere $ e diretivas, sempre precedidas do caractere #. </w:t>
@@ -8984,7 +8979,7 @@
           <w:lang w:eastAsia="pt-BR"/>
         </w:rPr>
         <w:drawing>
-          <wp:inline distT="0" distB="0" distL="0" distR="0" wp14:anchorId="7415633E" wp14:editId="738D3CED">
+          <wp:inline distT="0" distB="0" distL="0" distR="0" wp14:anchorId="0655AF9A" wp14:editId="203E51A8">
             <wp:extent cx="4362824" cy="4362824"/>
             <wp:effectExtent l="0" t="0" r="0" b="0"/>
             <wp:docPr id="7" name="Imagem 7" descr="C:\Users\glaubergad\Desktop\velocity cheatsheet.png"/>
@@ -9094,6 +9089,49 @@
       <w:r>
         <w:tab/>
       </w:r>
+      <w:r>
+        <w:t xml:space="preserve">O Apache Velocity é licenciado sob a Apache </w:t>
+      </w:r>
+      <w:proofErr w:type="spellStart"/>
+      <w:r>
+        <w:t>License</w:t>
+      </w:r>
+      <w:proofErr w:type="spellEnd"/>
+      <w:r>
+        <w:t xml:space="preserve"> 2.0, que é totalmente compatível com a </w:t>
+      </w:r>
+      <w:proofErr w:type="spellStart"/>
+      <w:r>
+        <w:t>Gnu</w:t>
+      </w:r>
+      <w:proofErr w:type="spellEnd"/>
+      <w:r>
+        <w:t xml:space="preserve"> </w:t>
+      </w:r>
+      <w:proofErr w:type="spellStart"/>
+      <w:r>
+        <w:t>Public</w:t>
+      </w:r>
+      <w:proofErr w:type="spellEnd"/>
+      <w:r>
+        <w:t xml:space="preserve"> </w:t>
+      </w:r>
+      <w:proofErr w:type="spellStart"/>
+      <w:r>
+        <w:t>License</w:t>
+      </w:r>
+      <w:proofErr w:type="spellEnd"/>
+      <w:r>
+        <w:t xml:space="preserve"> 3.0. Isto garante a liberdade de uso e modificação do código fonte, bem como sua distribuição, desde que citada </w:t>
+      </w:r>
+      <w:proofErr w:type="gramStart"/>
+      <w:r>
+        <w:t>a</w:t>
+      </w:r>
+      <w:proofErr w:type="gramEnd"/>
+      <w:r>
+        <w:t xml:space="preserve"> origem na documentação do software final.</w:t>
+      </w:r>
     </w:p>
     <w:p>
       <w:pPr>
@@ -9122,23 +9160,11 @@
       <w:bookmarkEnd w:id="90"/>
     </w:p>
     <w:p>
-      <w:pPr>
-        <w:spacing w:after="160" w:line="240" w:lineRule="auto"/>
-        <w:jc w:val="left"/>
-      </w:pPr>
       <w:r>
         <w:tab/>
       </w:r>
       <w:r>
-        <w:t xml:space="preserve">Apache Freemarker é um motor de gabaritos para Java, tendo sua versão inicial disponibilizada em 2000, desenvolvida por Benjamin </w:t>
-      </w:r>
-      <w:proofErr w:type="spellStart"/>
-      <w:r>
-        <w:t>Geer</w:t>
-      </w:r>
-      <w:proofErr w:type="spellEnd"/>
-      <w:r>
-        <w:t xml:space="preserve"> e Mike Bayer</w:t>
+        <w:t>Apache Freemarker é um motor de gabaritos para Java, tendo sua versão inicial disponibilizada em 2000, desenvolvida por Benjamin Geer e Mike Bayer</w:t>
       </w:r>
       <w:r>
         <w:t xml:space="preserve"> </w:t>
@@ -9167,6 +9193,1839 @@
       <w:r>
         <w:t xml:space="preserve"> </w:t>
       </w:r>
+      <w:r>
+        <w:t xml:space="preserve">Consiste em uma biblioteca Java capaz de gerar saídas de texto baseadas em um ou mais gabaritos e um conjunto de dados variáveis em tempo de execução. Esta saída pode ser página HTML, texto formatado, código fonte, arquivos de configuração ou scripts em geral </w:t>
+      </w:r>
+      <w:r>
+        <w:fldChar w:fldCharType="begin" w:fldLock="1"/>
+      </w:r>
+      <w:r>
+        <w:instrText>ADDIN CSL_CITATION {"citationItems":[{"id":"ITEM-1","itemData":{"URL":"https://freemarker.apache.org/index.html","abstract":"Java template engine; generates HTML web pages, e-mails, configuration files, source code, etc. from template files and the data your application provides.","accessed":{"date-parts":[["2019","6","1"]]},"author":[{"dropping-particle":"","family":"Apache.org","given":"","non-dropping-particle":"","parse-names":false,"suffix":""}],"container-title":"Apache FreeMarker™","id":"ITEM-1","issued":{"date-parts":[["2020"]]},"title":"FreeMarker Java Template Engine","type":"webpage"},"uris":["http://www.mendeley.com/documents/?uuid=0c7d344f-c73c-3dcb-94ff-f0143500b167"]}],"mendeley":{"formattedCitation":"(APACHE.ORG, 2020)","plainTextFormattedCitation":"(APACHE.ORG, 2020)","previouslyFormattedCitation":"(APACHE.ORG, 2020)"},"properties":{"noteIndex":0},"schema":"https://github.com/citation-style-language/schema/raw/master/csl-citation.json"}</w:instrText>
+      </w:r>
+      <w:r>
+        <w:fldChar w:fldCharType="separate"/>
+      </w:r>
+      <w:r>
+        <w:rPr>
+          <w:noProof/>
+        </w:rPr>
+        <w:t>(APACHE.ORG, 2020)</w:t>
+      </w:r>
+      <w:r>
+        <w:fldChar w:fldCharType="end"/>
+      </w:r>
+      <w:r>
+        <w:t>.</w:t>
+      </w:r>
+      <w:r>
+        <w:t xml:space="preserve"> Os gabaritos para uso no motor de composição do Freemarker são escritos usando uma linguagem especializada chamada FTL (Freemarker Template Language), que possui um dicionário de marcações a serem entremeadas ao conteúdo estático.</w:t>
+      </w:r>
+    </w:p>
+    <w:p>
+      <w:r>
+        <w:lastRenderedPageBreak/>
+        <w:tab/>
+        <w:t>Apesar de ter sido desenvolvido com a finalidade de desenvolvimento de páginas HTML em frameworks que adotassem o padrão arquitetural MVC (Modelo-Visão-Controle), a versatilidade de gerar saídas em texto plano garante a aplicabilidade e múltiplos domínios para o motor Apache Freemarker</w:t>
+      </w:r>
+      <w:r>
+        <w:t xml:space="preserve"> </w:t>
+      </w:r>
+      <w:r>
+        <w:fldChar w:fldCharType="begin" w:fldLock="1"/>
+      </w:r>
+      <w:r>
+        <w:instrText>ADDIN CSL_CITATION {"citationItems":[{"id":"ITEM-1","itemData":{"URL":"https://freemarker.apache.org/index.html","abstract":"Java template engine; generates HTML web pages, e-mails, configuration files, source code, etc. from template files and the data your application provides.","accessed":{"date-parts":[["2019","6","1"]]},"author":[{"dropping-particle":"","family":"Apache.org","given":"","non-dropping-particle":"","parse-names":false,"suffix":""}],"container-title":"Apache FreeMarker™","id":"ITEM-1","issued":{"date-parts":[["2020"]]},"title":"FreeMarker Java Template Engine","type":"webpage"},"uris":["http://www.mendeley.com/documents/?uuid=0c7d344f-c73c-3dcb-94ff-f0143500b167"]}],"mendeley":{"formattedCitation":"(APACHE.ORG, 2020)","plainTextFormattedCitation":"(APACHE.ORG, 2020)","previouslyFormattedCitation":"(APACHE.ORG, 2020)"},"properties":{"noteIndex":0},"schema":"https://github.com/citation-style-language/schema/raw/master/csl-citation.json"}</w:instrText>
+      </w:r>
+      <w:r>
+        <w:fldChar w:fldCharType="separate"/>
+      </w:r>
+      <w:r>
+        <w:rPr>
+          <w:noProof/>
+        </w:rPr>
+        <w:t>(APACHE.ORG, 2020)</w:t>
+      </w:r>
+      <w:r>
+        <w:fldChar w:fldCharType="end"/>
+      </w:r>
+      <w:r>
+        <w:t>.</w:t>
+      </w:r>
+    </w:p>
+    <w:p>
+      <w:r>
+        <w:tab/>
+        <w:t xml:space="preserve">A </w:t>
+      </w:r>
+      <w:r>
+        <w:t>FTL,</w:t>
+      </w:r>
+      <w:r>
+        <w:t xml:space="preserve"> bem como a VTL possui funcionalidades como blocos condicionais, laços, iteradores para listas ou </w:t>
+      </w:r>
+      <w:r>
+        <w:t xml:space="preserve">coleções, operações aritméticas, operações e formatação </w:t>
+      </w:r>
+      <w:r>
+        <w:t>para cadeias de caracteres</w:t>
+      </w:r>
+      <w:r>
+        <w:t xml:space="preserve"> além de</w:t>
+      </w:r>
+      <w:r>
+        <w:t xml:space="preserve"> </w:t>
+      </w:r>
+      <w:r>
+        <w:t>macros. A sintaxe básica das marcações é $</w:t>
+      </w:r>
+      <w:proofErr w:type="gramStart"/>
+      <w:r>
+        <w:t>{</w:t>
+      </w:r>
+      <w:proofErr w:type="gramEnd"/>
+      <w:r>
+        <w:t>atributo}. De forma resumida, um gabarito FTL é composto de:</w:t>
+      </w:r>
+    </w:p>
+    <w:p>
+      <w:pPr>
+        <w:pStyle w:val="PargrafodaLista"/>
+        <w:numPr>
+          <w:ilvl w:val="0"/>
+          <w:numId w:val="20"/>
+        </w:numPr>
+      </w:pPr>
+      <w:r>
+        <w:t>Texto estático;</w:t>
+      </w:r>
+    </w:p>
+    <w:p>
+      <w:pPr>
+        <w:pStyle w:val="PargrafodaLista"/>
+        <w:numPr>
+          <w:ilvl w:val="0"/>
+          <w:numId w:val="20"/>
+        </w:numPr>
+      </w:pPr>
+      <w:r>
+        <w:t xml:space="preserve">Interpolações: </w:t>
+      </w:r>
+      <w:r>
+        <w:t xml:space="preserve">Seções que serão substituídas em tempo de execução com atributos e valores do modelo de dados. São delimitadas </w:t>
+      </w:r>
+      <w:r>
+        <w:t>por</w:t>
+      </w:r>
+      <w:r>
+        <w:t xml:space="preserve"> </w:t>
+      </w:r>
+      <w:r>
+        <w:rPr>
+          <w:rFonts w:ascii="Source Code Pro" w:hAnsi="Source Code Pro"/>
+        </w:rPr>
+        <w:t>$</w:t>
+      </w:r>
+      <w:proofErr w:type="gramStart"/>
+      <w:r>
+        <w:rPr>
+          <w:rFonts w:ascii="Source Code Pro" w:hAnsi="Source Code Pro"/>
+        </w:rPr>
+        <w:t>{</w:t>
+      </w:r>
+      <w:proofErr w:type="gramEnd"/>
+      <w:r>
+        <w:t xml:space="preserve">   e   </w:t>
+      </w:r>
+      <w:r>
+        <w:rPr>
+          <w:rFonts w:ascii="Source Code Pro" w:hAnsi="Source Code Pro"/>
+        </w:rPr>
+        <w:t>}</w:t>
+      </w:r>
+      <w:r>
+        <w:rPr>
+          <w:rFonts w:ascii="Source Code Pro" w:hAnsi="Source Code Pro"/>
+        </w:rPr>
+        <w:t>;</w:t>
+      </w:r>
+    </w:p>
+    <w:p>
+      <w:pPr>
+        <w:pStyle w:val="PargrafodaLista"/>
+        <w:numPr>
+          <w:ilvl w:val="0"/>
+          <w:numId w:val="20"/>
+        </w:numPr>
+      </w:pPr>
+      <w:r>
+        <w:t xml:space="preserve">Tags FTL: Descritas no gabarito como </w:t>
+      </w:r>
+      <w:proofErr w:type="spellStart"/>
+      <w:r>
+        <w:t>tags</w:t>
+      </w:r>
+      <w:proofErr w:type="spellEnd"/>
+      <w:r>
+        <w:t xml:space="preserve"> HTML, delimitadas por &lt;</w:t>
+      </w:r>
+      <w:r>
+        <w:t>#</w:t>
+      </w:r>
+      <w:r>
+        <w:t xml:space="preserve"> e &gt;, porém são instruções ao motor Freemarker, não sendo exibidas no documento de saída;</w:t>
+      </w:r>
+    </w:p>
+    <w:p>
+      <w:pPr>
+        <w:pStyle w:val="PargrafodaLista"/>
+        <w:numPr>
+          <w:ilvl w:val="0"/>
+          <w:numId w:val="20"/>
+        </w:numPr>
+      </w:pPr>
+      <w:r>
+        <w:t>Comentários: Descrições com finalidade de documentação, delimitadas por &lt;#-- e --&gt;. Assim como as Tags FTL, serão ignorados pelo Motor Freemarker e não serão exibidos na composição do documento de saída.</w:t>
+      </w:r>
+    </w:p>
+    <w:p>
+      <w:r>
+        <w:tab/>
+      </w:r>
+      <w:r>
+        <w:t xml:space="preserve">De forma resumida, seguem abaixo descritas as regras básicas </w:t>
+      </w:r>
+      <w:r>
+        <w:t xml:space="preserve">de expressões em gabaritos Freemarker </w:t>
+      </w:r>
+      <w:r>
+        <w:fldChar w:fldCharType="begin" w:fldLock="1"/>
+      </w:r>
+      <w:r>
+        <w:instrText>ADDIN CSL_CITATION {"citationItems":[{"id":"ITEM-1","itemData":{"URL":"https://freemarker.apache.org/index.html","abstract":"Java template engine; generates HTML web pages, e-mails, configuration files, source code, etc. from template files and the data your application provides.","accessed":{"date-parts":[["2019","6","1"]]},"author":[{"dropping-particle":"","family":"Apache.org","given":"","non-dropping-particle":"","parse-names":false,"suffix":""}],"container-title":"Apache FreeMarker™","id":"ITEM-1","issued":{"date-parts":[["2020"]]},"title":"FreeMarker Java Template Engine","type":"webpage"},"uris":["http://www.mendeley.com/documents/?uuid=0c7d344f-c73c-3dcb-94ff-f0143500b167"]}],"mendeley":{"formattedCitation":"(APACHE.ORG, 2020)","plainTextFormattedCitation":"(APACHE.ORG, 2020)"},"properties":{"noteIndex":0},"schema":"https://github.com/citation-style-language/schema/raw/master/csl-citation.json"}</w:instrText>
+      </w:r>
+      <w:r>
+        <w:fldChar w:fldCharType="separate"/>
+      </w:r>
+      <w:r>
+        <w:rPr>
+          <w:noProof/>
+        </w:rPr>
+        <w:t>(APACHE.ORG, 2020)</w:t>
+      </w:r>
+      <w:r>
+        <w:fldChar w:fldCharType="end"/>
+      </w:r>
+      <w:r>
+        <w:t>.</w:t>
+      </w:r>
+    </w:p>
+    <w:p/>
+    <w:p>
+      <w:r>
+        <w:tab/>
+        <w:t>Valores especificados diretamente</w:t>
+      </w:r>
+    </w:p>
+    <w:p>
+      <w:pPr>
+        <w:pStyle w:val="PargrafodaLista"/>
+        <w:numPr>
+          <w:ilvl w:val="0"/>
+          <w:numId w:val="22"/>
+        </w:numPr>
+        <w:ind w:left="1134"/>
+      </w:pPr>
+      <w:r>
+        <w:t xml:space="preserve">Strings: </w:t>
+      </w:r>
+      <w:r>
+        <w:rPr>
+          <w:i/>
+        </w:rPr>
+        <w:t>"</w:t>
+      </w:r>
+      <w:r>
+        <w:rPr>
+          <w:i/>
+        </w:rPr>
+        <w:t>Valor</w:t>
+      </w:r>
+      <w:r>
+        <w:rPr>
+          <w:i/>
+        </w:rPr>
+        <w:t>"</w:t>
+      </w:r>
+      <w:r>
+        <w:t xml:space="preserve"> </w:t>
+      </w:r>
+      <w:r>
+        <w:t>ou</w:t>
+      </w:r>
+      <w:r>
+        <w:t xml:space="preserve"> </w:t>
+      </w:r>
+      <w:r>
+        <w:rPr>
+          <w:i/>
+        </w:rPr>
+        <w:t>'</w:t>
+      </w:r>
+      <w:r>
+        <w:rPr>
+          <w:i/>
+        </w:rPr>
+        <w:t>Valor</w:t>
+      </w:r>
+      <w:r>
+        <w:rPr>
+          <w:i/>
+        </w:rPr>
+        <w:t>'</w:t>
+      </w:r>
+      <w:r>
+        <w:t xml:space="preserve"> </w:t>
+      </w:r>
+      <w:r>
+        <w:t>ou</w:t>
+      </w:r>
+      <w:r>
+        <w:t xml:space="preserve"> </w:t>
+      </w:r>
+      <w:r>
+        <w:rPr>
+          <w:i/>
+        </w:rPr>
+        <w:t>"</w:t>
+      </w:r>
+      <w:r>
+        <w:rPr>
+          <w:i/>
+        </w:rPr>
+        <w:t>Entre</w:t>
+      </w:r>
+      <w:r>
+        <w:rPr>
+          <w:i/>
+        </w:rPr>
+        <w:t xml:space="preserve"> \</w:t>
+      </w:r>
+      <w:proofErr w:type="gramStart"/>
+      <w:r>
+        <w:rPr>
+          <w:i/>
+        </w:rPr>
+        <w:t>"</w:t>
+      </w:r>
+      <w:r>
+        <w:rPr>
+          <w:i/>
+        </w:rPr>
+        <w:t>Aspas</w:t>
+      </w:r>
+      <w:proofErr w:type="gramEnd"/>
+      <w:r>
+        <w:rPr>
+          <w:i/>
+        </w:rPr>
+        <w:t>\""</w:t>
+      </w:r>
+      <w:r>
+        <w:t xml:space="preserve"> </w:t>
+      </w:r>
+      <w:r>
+        <w:t xml:space="preserve"> </w:t>
+      </w:r>
+      <w:r>
+        <w:t>ou</w:t>
+      </w:r>
+      <w:r>
+        <w:t xml:space="preserve"> </w:t>
+      </w:r>
+      <w:r>
+        <w:t xml:space="preserve"> </w:t>
+      </w:r>
+      <w:proofErr w:type="spellStart"/>
+      <w:r>
+        <w:rPr>
+          <w:i/>
+        </w:rPr>
+        <w:t>r"C</w:t>
+      </w:r>
+      <w:proofErr w:type="spellEnd"/>
+      <w:r>
+        <w:rPr>
+          <w:i/>
+        </w:rPr>
+        <w:t>:\</w:t>
+      </w:r>
+      <w:proofErr w:type="spellStart"/>
+      <w:r>
+        <w:rPr>
+          <w:i/>
+        </w:rPr>
+        <w:t>raw</w:t>
+      </w:r>
+      <w:proofErr w:type="spellEnd"/>
+      <w:r>
+        <w:rPr>
+          <w:i/>
+        </w:rPr>
+        <w:t>\string"</w:t>
+      </w:r>
+    </w:p>
+    <w:p>
+      <w:pPr>
+        <w:pStyle w:val="PargrafodaLista"/>
+        <w:numPr>
+          <w:ilvl w:val="0"/>
+          <w:numId w:val="22"/>
+        </w:numPr>
+        <w:ind w:left="1134"/>
+      </w:pPr>
+      <w:r>
+        <w:t>Números</w:t>
+      </w:r>
+      <w:r>
+        <w:t>: 123.45</w:t>
+      </w:r>
+    </w:p>
+    <w:p>
+      <w:pPr>
+        <w:pStyle w:val="PargrafodaLista"/>
+        <w:numPr>
+          <w:ilvl w:val="0"/>
+          <w:numId w:val="22"/>
+        </w:numPr>
+        <w:ind w:left="1134"/>
+      </w:pPr>
+      <w:r>
+        <w:t>Booleanos</w:t>
+      </w:r>
+      <w:r>
+        <w:t xml:space="preserve">: </w:t>
+      </w:r>
+      <w:proofErr w:type="spellStart"/>
+      <w:r>
+        <w:t>true</w:t>
+      </w:r>
+      <w:proofErr w:type="spellEnd"/>
+      <w:r>
+        <w:t xml:space="preserve">, </w:t>
+      </w:r>
+      <w:proofErr w:type="gramStart"/>
+      <w:r>
+        <w:t>false</w:t>
+      </w:r>
+      <w:proofErr w:type="gramEnd"/>
+    </w:p>
+    <w:p>
+      <w:pPr>
+        <w:pStyle w:val="PargrafodaLista"/>
+        <w:numPr>
+          <w:ilvl w:val="0"/>
+          <w:numId w:val="22"/>
+        </w:numPr>
+        <w:ind w:left="1134"/>
+      </w:pPr>
+      <w:r>
+        <w:t>Sequencias</w:t>
+      </w:r>
+      <w:r>
+        <w:t xml:space="preserve">: </w:t>
+      </w:r>
+      <w:r>
+        <w:rPr>
+          <w:i/>
+        </w:rPr>
+        <w:t>["</w:t>
+      </w:r>
+      <w:proofErr w:type="spellStart"/>
+      <w:r>
+        <w:rPr>
+          <w:i/>
+        </w:rPr>
+        <w:t>foo</w:t>
+      </w:r>
+      <w:proofErr w:type="spellEnd"/>
+      <w:r>
+        <w:rPr>
+          <w:i/>
+        </w:rPr>
+        <w:t>", "bar", 123.45];</w:t>
+      </w:r>
+      <w:r>
+        <w:t xml:space="preserve"> </w:t>
+      </w:r>
+      <w:r>
+        <w:t>Intervalos</w:t>
+      </w:r>
+      <w:r>
+        <w:t xml:space="preserve">: </w:t>
+      </w:r>
+      <w:proofErr w:type="gramStart"/>
+      <w:r>
+        <w:rPr>
+          <w:i/>
+        </w:rPr>
+        <w:t>0</w:t>
+      </w:r>
+      <w:proofErr w:type="gramEnd"/>
+      <w:r>
+        <w:rPr>
+          <w:i/>
+        </w:rPr>
+        <w:t>..9, 0..&lt;10 (</w:t>
+      </w:r>
+      <w:r>
+        <w:t>ou</w:t>
+      </w:r>
+      <w:r>
+        <w:rPr>
+          <w:i/>
+        </w:rPr>
+        <w:t xml:space="preserve"> 0..!10), 0..</w:t>
+      </w:r>
+    </w:p>
+    <w:p>
+      <w:pPr>
+        <w:pStyle w:val="PargrafodaLista"/>
+        <w:numPr>
+          <w:ilvl w:val="0"/>
+          <w:numId w:val="22"/>
+        </w:numPr>
+        <w:ind w:left="1134"/>
+        <w:rPr>
+          <w:i/>
+        </w:rPr>
+      </w:pPr>
+      <w:proofErr w:type="spellStart"/>
+      <w:r>
+        <w:t>Hashes</w:t>
+      </w:r>
+      <w:proofErr w:type="spellEnd"/>
+      <w:r>
+        <w:t xml:space="preserve">: </w:t>
+      </w:r>
+      <w:r>
+        <w:rPr>
+          <w:i/>
+        </w:rPr>
+        <w:t>{"</w:t>
+      </w:r>
+      <w:proofErr w:type="spellStart"/>
+      <w:r>
+        <w:rPr>
+          <w:i/>
+        </w:rPr>
+        <w:t>name</w:t>
+      </w:r>
+      <w:proofErr w:type="spellEnd"/>
+      <w:proofErr w:type="gramStart"/>
+      <w:r>
+        <w:rPr>
+          <w:i/>
+        </w:rPr>
+        <w:t>":</w:t>
+      </w:r>
+      <w:proofErr w:type="gramEnd"/>
+      <w:r>
+        <w:rPr>
+          <w:i/>
+        </w:rPr>
+        <w:t>"</w:t>
+      </w:r>
+      <w:proofErr w:type="spellStart"/>
+      <w:r>
+        <w:rPr>
+          <w:i/>
+        </w:rPr>
+        <w:t>green</w:t>
+      </w:r>
+      <w:proofErr w:type="spellEnd"/>
+      <w:r>
+        <w:rPr>
+          <w:i/>
+        </w:rPr>
+        <w:t xml:space="preserve"> mouse", "price":150}</w:t>
+      </w:r>
+    </w:p>
+    <w:p>
+      <w:r>
+        <w:tab/>
+        <w:t>Acessando Variáveis</w:t>
+      </w:r>
+    </w:p>
+    <w:p>
+      <w:pPr>
+        <w:pStyle w:val="PargrafodaLista"/>
+        <w:numPr>
+          <w:ilvl w:val="0"/>
+          <w:numId w:val="22"/>
+        </w:numPr>
+        <w:ind w:left="1134"/>
+      </w:pPr>
+      <w:r>
+        <w:t>Primeiro Nível</w:t>
+      </w:r>
+      <w:r>
+        <w:t>:</w:t>
+      </w:r>
+      <w:proofErr w:type="gramStart"/>
+      <w:r>
+        <w:t xml:space="preserve"> </w:t>
+      </w:r>
+      <w:r>
+        <w:t xml:space="preserve"> </w:t>
+      </w:r>
+      <w:proofErr w:type="spellStart"/>
+      <w:proofErr w:type="gramEnd"/>
+      <w:r>
+        <w:rPr>
+          <w:i/>
+        </w:rPr>
+        <w:t>user</w:t>
+      </w:r>
+      <w:proofErr w:type="spellEnd"/>
+    </w:p>
+    <w:p>
+      <w:pPr>
+        <w:pStyle w:val="PargrafodaLista"/>
+        <w:numPr>
+          <w:ilvl w:val="0"/>
+          <w:numId w:val="22"/>
+        </w:numPr>
+        <w:ind w:left="1134"/>
+      </w:pPr>
+      <w:proofErr w:type="spellStart"/>
+      <w:r>
+        <w:t>Hash</w:t>
+      </w:r>
+      <w:proofErr w:type="spellEnd"/>
+      <w:r>
+        <w:t xml:space="preserve">: </w:t>
+      </w:r>
+      <w:proofErr w:type="gramStart"/>
+      <w:r>
+        <w:rPr>
+          <w:i/>
+        </w:rPr>
+        <w:t>user.</w:t>
+      </w:r>
+      <w:proofErr w:type="gramEnd"/>
+      <w:r>
+        <w:rPr>
+          <w:i/>
+        </w:rPr>
+        <w:t>name</w:t>
+      </w:r>
+      <w:r>
+        <w:rPr>
+          <w:i/>
+        </w:rPr>
+        <w:t xml:space="preserve"> </w:t>
+      </w:r>
+      <w:r>
+        <w:t>ou</w:t>
+      </w:r>
+      <w:r>
+        <w:rPr>
+          <w:i/>
+        </w:rPr>
+        <w:t xml:space="preserve"> </w:t>
+      </w:r>
+      <w:proofErr w:type="spellStart"/>
+      <w:r>
+        <w:rPr>
+          <w:i/>
+        </w:rPr>
+        <w:t>user</w:t>
+      </w:r>
+      <w:proofErr w:type="spellEnd"/>
+      <w:r>
+        <w:rPr>
+          <w:i/>
+        </w:rPr>
+        <w:t>["</w:t>
+      </w:r>
+      <w:proofErr w:type="spellStart"/>
+      <w:r>
+        <w:rPr>
+          <w:i/>
+        </w:rPr>
+        <w:t>name</w:t>
+      </w:r>
+      <w:proofErr w:type="spellEnd"/>
+      <w:r>
+        <w:rPr>
+          <w:i/>
+        </w:rPr>
+        <w:t>"]</w:t>
+      </w:r>
+    </w:p>
+    <w:p>
+      <w:pPr>
+        <w:pStyle w:val="PargrafodaLista"/>
+        <w:numPr>
+          <w:ilvl w:val="0"/>
+          <w:numId w:val="22"/>
+        </w:numPr>
+        <w:ind w:left="1134"/>
+      </w:pPr>
+      <w:r>
+        <w:t>Sequencias</w:t>
+      </w:r>
+      <w:r>
+        <w:t xml:space="preserve">: </w:t>
+      </w:r>
+      <w:proofErr w:type="spellStart"/>
+      <w:proofErr w:type="gramStart"/>
+      <w:r>
+        <w:rPr>
+          <w:i/>
+        </w:rPr>
+        <w:t>products</w:t>
+      </w:r>
+      <w:proofErr w:type="spellEnd"/>
+      <w:r>
+        <w:rPr>
+          <w:i/>
+        </w:rPr>
+        <w:t>[</w:t>
+      </w:r>
+      <w:proofErr w:type="gramEnd"/>
+      <w:r>
+        <w:rPr>
+          <w:i/>
+        </w:rPr>
+        <w:t>5]</w:t>
+      </w:r>
+    </w:p>
+    <w:p>
+      <w:pPr>
+        <w:pStyle w:val="PargrafodaLista"/>
+        <w:numPr>
+          <w:ilvl w:val="0"/>
+          <w:numId w:val="22"/>
+        </w:numPr>
+        <w:ind w:left="1134"/>
+      </w:pPr>
+      <w:r>
+        <w:t>Variável Especial</w:t>
+      </w:r>
+      <w:proofErr w:type="gramStart"/>
+      <w:r>
+        <w:t xml:space="preserve">: </w:t>
+      </w:r>
+      <w:r>
+        <w:rPr>
+          <w:i/>
+        </w:rPr>
+        <w:t>.</w:t>
+      </w:r>
+      <w:proofErr w:type="spellStart"/>
+      <w:proofErr w:type="gramEnd"/>
+      <w:r>
+        <w:rPr>
+          <w:i/>
+        </w:rPr>
+        <w:t>main</w:t>
+      </w:r>
+      <w:proofErr w:type="spellEnd"/>
+    </w:p>
+    <w:p>
+      <w:r>
+        <w:tab/>
+      </w:r>
+      <w:r>
+        <w:t>Operações com Strings</w:t>
+      </w:r>
+    </w:p>
+    <w:p>
+      <w:pPr>
+        <w:pStyle w:val="PargrafodaLista"/>
+        <w:numPr>
+          <w:ilvl w:val="0"/>
+          <w:numId w:val="22"/>
+        </w:numPr>
+        <w:ind w:left="1134"/>
+      </w:pPr>
+      <w:r>
+        <w:lastRenderedPageBreak/>
+        <w:t xml:space="preserve">Interpolação e </w:t>
+      </w:r>
+      <w:proofErr w:type="gramStart"/>
+      <w:r>
+        <w:t xml:space="preserve">Concatenação </w:t>
+      </w:r>
+      <w:r>
+        <w:t>:</w:t>
+      </w:r>
+      <w:proofErr w:type="gramEnd"/>
+      <w:r>
+        <w:t xml:space="preserve"> </w:t>
+      </w:r>
+      <w:r>
+        <w:rPr>
+          <w:i/>
+        </w:rPr>
+        <w:t>"</w:t>
+      </w:r>
+      <w:proofErr w:type="spellStart"/>
+      <w:r>
+        <w:rPr>
+          <w:i/>
+        </w:rPr>
+        <w:t>Hello</w:t>
+      </w:r>
+      <w:proofErr w:type="spellEnd"/>
+      <w:r>
+        <w:rPr>
+          <w:i/>
+        </w:rPr>
+        <w:t xml:space="preserve"> ${</w:t>
+      </w:r>
+      <w:proofErr w:type="spellStart"/>
+      <w:r>
+        <w:rPr>
+          <w:i/>
+        </w:rPr>
+        <w:t>user</w:t>
+      </w:r>
+      <w:proofErr w:type="spellEnd"/>
+      <w:r>
+        <w:rPr>
+          <w:i/>
+        </w:rPr>
+        <w:t>}!"</w:t>
+      </w:r>
+      <w:r>
+        <w:t xml:space="preserve"> (</w:t>
+      </w:r>
+      <w:proofErr w:type="spellStart"/>
+      <w:r>
+        <w:t>or</w:t>
+      </w:r>
+      <w:proofErr w:type="spellEnd"/>
+      <w:r>
+        <w:t xml:space="preserve"> </w:t>
+      </w:r>
+      <w:r>
+        <w:rPr>
+          <w:i/>
+        </w:rPr>
+        <w:t xml:space="preserve"> </w:t>
+      </w:r>
+      <w:r>
+        <w:rPr>
+          <w:i/>
+        </w:rPr>
+        <w:t>"</w:t>
+      </w:r>
+      <w:proofErr w:type="spellStart"/>
+      <w:r>
+        <w:rPr>
+          <w:i/>
+        </w:rPr>
+        <w:t>Hello</w:t>
+      </w:r>
+      <w:proofErr w:type="spellEnd"/>
+      <w:r>
+        <w:rPr>
+          <w:i/>
+        </w:rPr>
+        <w:t xml:space="preserve"> " + </w:t>
+      </w:r>
+      <w:proofErr w:type="spellStart"/>
+      <w:r>
+        <w:rPr>
+          <w:i/>
+        </w:rPr>
+        <w:t>user</w:t>
+      </w:r>
+      <w:proofErr w:type="spellEnd"/>
+      <w:r>
+        <w:rPr>
+          <w:i/>
+        </w:rPr>
+        <w:t xml:space="preserve"> + "!"</w:t>
+      </w:r>
+      <w:r>
+        <w:t>)</w:t>
+      </w:r>
+    </w:p>
+    <w:p>
+      <w:pPr>
+        <w:pStyle w:val="PargrafodaLista"/>
+        <w:numPr>
+          <w:ilvl w:val="0"/>
+          <w:numId w:val="22"/>
+        </w:numPr>
+        <w:ind w:left="1134"/>
+      </w:pPr>
+      <w:r>
+        <w:t>Obtendo um caractere em uma String</w:t>
+      </w:r>
+      <w:r>
+        <w:t xml:space="preserve">: </w:t>
+      </w:r>
+      <w:proofErr w:type="spellStart"/>
+      <w:proofErr w:type="gramStart"/>
+      <w:r>
+        <w:rPr>
+          <w:i/>
+        </w:rPr>
+        <w:t>name</w:t>
+      </w:r>
+      <w:proofErr w:type="spellEnd"/>
+      <w:r>
+        <w:rPr>
+          <w:i/>
+        </w:rPr>
+        <w:t>[</w:t>
+      </w:r>
+      <w:proofErr w:type="gramEnd"/>
+      <w:r>
+        <w:rPr>
+          <w:i/>
+        </w:rPr>
+        <w:t>0]</w:t>
+      </w:r>
+    </w:p>
+    <w:p>
+      <w:pPr>
+        <w:pStyle w:val="PargrafodaLista"/>
+        <w:numPr>
+          <w:ilvl w:val="0"/>
+          <w:numId w:val="22"/>
+        </w:numPr>
+        <w:ind w:left="1134"/>
+      </w:pPr>
+      <w:r>
+        <w:t>Parte de uma String</w:t>
+      </w:r>
+      <w:r>
+        <w:t xml:space="preserve">: </w:t>
+      </w:r>
+      <w:r>
+        <w:t>Final inclusivo</w:t>
+      </w:r>
+      <w:r>
+        <w:t xml:space="preserve">: </w:t>
+      </w:r>
+      <w:proofErr w:type="spellStart"/>
+      <w:proofErr w:type="gramStart"/>
+      <w:r>
+        <w:rPr>
+          <w:i/>
+        </w:rPr>
+        <w:t>name</w:t>
+      </w:r>
+      <w:proofErr w:type="spellEnd"/>
+      <w:r>
+        <w:rPr>
+          <w:i/>
+        </w:rPr>
+        <w:t>[</w:t>
+      </w:r>
+      <w:proofErr w:type="gramEnd"/>
+      <w:r>
+        <w:rPr>
+          <w:i/>
+        </w:rPr>
+        <w:t>0..4]</w:t>
+      </w:r>
+      <w:r>
+        <w:t xml:space="preserve">, </w:t>
+      </w:r>
+      <w:r>
+        <w:t>Final exclusivo</w:t>
+      </w:r>
+      <w:r>
+        <w:t xml:space="preserve">: </w:t>
+      </w:r>
+      <w:proofErr w:type="spellStart"/>
+      <w:r>
+        <w:rPr>
+          <w:i/>
+        </w:rPr>
+        <w:t>name</w:t>
+      </w:r>
+      <w:proofErr w:type="spellEnd"/>
+      <w:r>
+        <w:rPr>
+          <w:i/>
+        </w:rPr>
+        <w:t>[0..&lt;5]</w:t>
+      </w:r>
+      <w:r>
+        <w:t xml:space="preserve">, </w:t>
+      </w:r>
+      <w:r>
+        <w:t>Baseado no comprimento</w:t>
+      </w:r>
+      <w:r>
+        <w:t xml:space="preserve">: </w:t>
+      </w:r>
+      <w:proofErr w:type="spellStart"/>
+      <w:r>
+        <w:rPr>
+          <w:i/>
+        </w:rPr>
+        <w:t>name</w:t>
+      </w:r>
+      <w:proofErr w:type="spellEnd"/>
+      <w:r>
+        <w:rPr>
+          <w:i/>
+        </w:rPr>
+        <w:t>[0..*5]</w:t>
+      </w:r>
+      <w:r>
+        <w:t xml:space="preserve">, </w:t>
+      </w:r>
+      <w:r>
+        <w:t>Removendo inicio</w:t>
+      </w:r>
+      <w:r>
+        <w:t xml:space="preserve">: </w:t>
+      </w:r>
+      <w:proofErr w:type="spellStart"/>
+      <w:r>
+        <w:rPr>
+          <w:i/>
+        </w:rPr>
+        <w:t>name</w:t>
+      </w:r>
+      <w:proofErr w:type="spellEnd"/>
+      <w:r>
+        <w:rPr>
+          <w:i/>
+        </w:rPr>
+        <w:t>[5..]</w:t>
+      </w:r>
+    </w:p>
+    <w:p>
+      <w:r>
+        <w:tab/>
+      </w:r>
+      <w:r>
+        <w:t>Operações com sequências</w:t>
+      </w:r>
+    </w:p>
+    <w:p>
+      <w:pPr>
+        <w:pStyle w:val="PargrafodaLista"/>
+        <w:numPr>
+          <w:ilvl w:val="0"/>
+          <w:numId w:val="22"/>
+        </w:numPr>
+        <w:ind w:left="1134"/>
+        <w:rPr>
+          <w:i/>
+        </w:rPr>
+      </w:pPr>
+      <w:r>
+        <w:t>Concatenação</w:t>
+      </w:r>
+      <w:r>
+        <w:t xml:space="preserve">: </w:t>
+      </w:r>
+      <w:proofErr w:type="spellStart"/>
+      <w:r>
+        <w:rPr>
+          <w:i/>
+        </w:rPr>
+        <w:t>users</w:t>
+      </w:r>
+      <w:proofErr w:type="spellEnd"/>
+      <w:r>
+        <w:rPr>
+          <w:i/>
+        </w:rPr>
+        <w:t xml:space="preserve"> + ["</w:t>
+      </w:r>
+      <w:proofErr w:type="spellStart"/>
+      <w:r>
+        <w:rPr>
+          <w:i/>
+        </w:rPr>
+        <w:t>guest</w:t>
+      </w:r>
+      <w:proofErr w:type="spellEnd"/>
+      <w:r>
+        <w:rPr>
+          <w:i/>
+        </w:rPr>
+        <w:t>"]</w:t>
+      </w:r>
+    </w:p>
+    <w:p>
+      <w:pPr>
+        <w:pStyle w:val="PargrafodaLista"/>
+        <w:numPr>
+          <w:ilvl w:val="0"/>
+          <w:numId w:val="22"/>
+        </w:numPr>
+        <w:ind w:left="1134"/>
+        <w:rPr>
+          <w:i/>
+        </w:rPr>
+      </w:pPr>
+      <w:r>
+        <w:t>Parte de uma sequencia</w:t>
+      </w:r>
+      <w:r>
+        <w:t xml:space="preserve">: </w:t>
+      </w:r>
+      <w:r>
+        <w:t>Final inclusivo</w:t>
+      </w:r>
+      <w:r>
+        <w:t xml:space="preserve">: </w:t>
+      </w:r>
+      <w:proofErr w:type="spellStart"/>
+      <w:proofErr w:type="gramStart"/>
+      <w:r>
+        <w:rPr>
+          <w:i/>
+        </w:rPr>
+        <w:t>products</w:t>
+      </w:r>
+      <w:proofErr w:type="spellEnd"/>
+      <w:r>
+        <w:rPr>
+          <w:i/>
+        </w:rPr>
+        <w:t>[</w:t>
+      </w:r>
+      <w:proofErr w:type="gramEnd"/>
+      <w:r>
+        <w:rPr>
+          <w:i/>
+        </w:rPr>
+        <w:t>20..29],</w:t>
+      </w:r>
+      <w:r>
+        <w:t xml:space="preserve"> </w:t>
+      </w:r>
+      <w:r>
+        <w:t>Final Exclusivo</w:t>
+      </w:r>
+      <w:r>
+        <w:t xml:space="preserve">: </w:t>
+      </w:r>
+      <w:proofErr w:type="spellStart"/>
+      <w:r>
+        <w:rPr>
+          <w:i/>
+        </w:rPr>
+        <w:t>products</w:t>
+      </w:r>
+      <w:proofErr w:type="spellEnd"/>
+      <w:r>
+        <w:rPr>
+          <w:i/>
+        </w:rPr>
+        <w:t>[20..&lt;30]</w:t>
+      </w:r>
+      <w:r>
+        <w:t xml:space="preserve">, </w:t>
+      </w:r>
+      <w:r>
+        <w:t>Baseado no comprimento</w:t>
+      </w:r>
+      <w:r>
+        <w:t xml:space="preserve">: </w:t>
+      </w:r>
+      <w:proofErr w:type="spellStart"/>
+      <w:r>
+        <w:rPr>
+          <w:i/>
+        </w:rPr>
+        <w:t>products</w:t>
+      </w:r>
+      <w:proofErr w:type="spellEnd"/>
+      <w:r>
+        <w:rPr>
+          <w:i/>
+        </w:rPr>
+        <w:t>[20..*10],</w:t>
+      </w:r>
+      <w:r>
+        <w:t xml:space="preserve"> Remove </w:t>
+      </w:r>
+      <w:r>
+        <w:t>inicio</w:t>
+      </w:r>
+      <w:r>
+        <w:t xml:space="preserve">: </w:t>
+      </w:r>
+      <w:proofErr w:type="spellStart"/>
+      <w:r>
+        <w:rPr>
+          <w:i/>
+        </w:rPr>
+        <w:t>products</w:t>
+      </w:r>
+      <w:proofErr w:type="spellEnd"/>
+      <w:r>
+        <w:rPr>
+          <w:i/>
+        </w:rPr>
+        <w:t>[20..]</w:t>
+      </w:r>
+    </w:p>
+    <w:p>
+      <w:r>
+        <w:tab/>
+      </w:r>
+      <w:r>
+        <w:t xml:space="preserve">Operações com </w:t>
+      </w:r>
+      <w:proofErr w:type="spellStart"/>
+      <w:r>
+        <w:t>hashes</w:t>
+      </w:r>
+      <w:proofErr w:type="spellEnd"/>
+    </w:p>
+    <w:p>
+      <w:pPr>
+        <w:pStyle w:val="PargrafodaLista"/>
+        <w:numPr>
+          <w:ilvl w:val="0"/>
+          <w:numId w:val="22"/>
+        </w:numPr>
+        <w:ind w:left="1134"/>
+      </w:pPr>
+      <w:r>
+        <w:t>Concatenação</w:t>
+      </w:r>
+      <w:r>
+        <w:t xml:space="preserve">: </w:t>
+      </w:r>
+      <w:proofErr w:type="spellStart"/>
+      <w:r>
+        <w:rPr>
+          <w:i/>
+        </w:rPr>
+        <w:t>passwords</w:t>
+      </w:r>
+      <w:proofErr w:type="spellEnd"/>
+      <w:r>
+        <w:rPr>
+          <w:i/>
+        </w:rPr>
+        <w:t xml:space="preserve"> + </w:t>
+      </w:r>
+      <w:proofErr w:type="gramStart"/>
+      <w:r>
+        <w:rPr>
+          <w:i/>
+        </w:rPr>
+        <w:t xml:space="preserve">{ </w:t>
+      </w:r>
+      <w:proofErr w:type="gramEnd"/>
+      <w:r>
+        <w:rPr>
+          <w:i/>
+        </w:rPr>
+        <w:t>"</w:t>
+      </w:r>
+      <w:proofErr w:type="spellStart"/>
+      <w:r>
+        <w:rPr>
+          <w:i/>
+        </w:rPr>
+        <w:t>joe</w:t>
+      </w:r>
+      <w:proofErr w:type="spellEnd"/>
+      <w:r>
+        <w:rPr>
+          <w:i/>
+        </w:rPr>
+        <w:t>": "secret42" }</w:t>
+      </w:r>
+    </w:p>
+    <w:p>
+      <w:r>
+        <w:tab/>
+      </w:r>
+      <w:r>
+        <w:t>Calculo Aritmético</w:t>
+      </w:r>
+      <w:r>
+        <w:t>: (x * 1.5 + 10) / 2 - y % 100</w:t>
+      </w:r>
+    </w:p>
+    <w:p>
+      <w:pPr>
+        <w:rPr>
+          <w:i/>
+        </w:rPr>
+      </w:pPr>
+      <w:r>
+        <w:tab/>
+      </w:r>
+      <w:r>
+        <w:t>Comparações</w:t>
+      </w:r>
+      <w:r>
+        <w:t xml:space="preserve">: </w:t>
+      </w:r>
+      <w:r>
+        <w:rPr>
+          <w:i/>
+        </w:rPr>
+        <w:t xml:space="preserve">x == y, </w:t>
+      </w:r>
+      <w:proofErr w:type="gramStart"/>
+      <w:r>
+        <w:rPr>
+          <w:i/>
+        </w:rPr>
+        <w:t>x !</w:t>
+      </w:r>
+      <w:proofErr w:type="gramEnd"/>
+      <w:r>
+        <w:rPr>
+          <w:i/>
+        </w:rPr>
+        <w:t xml:space="preserve">= y, x &lt; y, x &gt; y, x &gt;= y, x &lt;= y, x </w:t>
+      </w:r>
+      <w:proofErr w:type="spellStart"/>
+      <w:r>
+        <w:rPr>
+          <w:i/>
+        </w:rPr>
+        <w:t>lt</w:t>
+      </w:r>
+      <w:proofErr w:type="spellEnd"/>
+      <w:r>
+        <w:rPr>
+          <w:i/>
+        </w:rPr>
+        <w:t xml:space="preserve"> y, x </w:t>
+      </w:r>
+      <w:proofErr w:type="spellStart"/>
+      <w:r>
+        <w:rPr>
+          <w:i/>
+        </w:rPr>
+        <w:t>lte</w:t>
+      </w:r>
+      <w:proofErr w:type="spellEnd"/>
+      <w:r>
+        <w:rPr>
+          <w:i/>
+        </w:rPr>
+        <w:t xml:space="preserve"> y, x </w:t>
+      </w:r>
+      <w:proofErr w:type="spellStart"/>
+      <w:r>
+        <w:rPr>
+          <w:i/>
+        </w:rPr>
+        <w:t>gt</w:t>
+      </w:r>
+      <w:proofErr w:type="spellEnd"/>
+      <w:r>
+        <w:rPr>
+          <w:i/>
+        </w:rPr>
+        <w:t xml:space="preserve"> y, x </w:t>
+      </w:r>
+      <w:proofErr w:type="spellStart"/>
+      <w:r>
+        <w:rPr>
+          <w:i/>
+        </w:rPr>
+        <w:t>gte</w:t>
+      </w:r>
+      <w:proofErr w:type="spellEnd"/>
+      <w:r>
+        <w:rPr>
+          <w:i/>
+        </w:rPr>
+        <w:t xml:space="preserve"> y</w:t>
+      </w:r>
+      <w:proofErr w:type="gramStart"/>
+      <w:r>
+        <w:rPr>
+          <w:i/>
+        </w:rPr>
+        <w:t>, ...</w:t>
+      </w:r>
+      <w:proofErr w:type="gramEnd"/>
+      <w:r>
+        <w:rPr>
+          <w:i/>
+        </w:rPr>
+        <w:t>etc.</w:t>
+      </w:r>
+    </w:p>
+    <w:p>
+      <w:pPr>
+        <w:rPr>
+          <w:i/>
+        </w:rPr>
+      </w:pPr>
+      <w:r>
+        <w:tab/>
+      </w:r>
+      <w:r>
+        <w:t xml:space="preserve">Operações </w:t>
+      </w:r>
+      <w:proofErr w:type="gramStart"/>
+      <w:r>
+        <w:t xml:space="preserve">Lógicas </w:t>
+      </w:r>
+      <w:r>
+        <w:t>:</w:t>
+      </w:r>
+      <w:proofErr w:type="gramEnd"/>
+      <w:r>
+        <w:t xml:space="preserve"> </w:t>
+      </w:r>
+      <w:r>
+        <w:rPr>
+          <w:i/>
+        </w:rPr>
+        <w:t>!</w:t>
+      </w:r>
+      <w:proofErr w:type="spellStart"/>
+      <w:proofErr w:type="gramStart"/>
+      <w:r>
+        <w:rPr>
+          <w:i/>
+        </w:rPr>
+        <w:t>registered</w:t>
+      </w:r>
+      <w:proofErr w:type="spellEnd"/>
+      <w:proofErr w:type="gramEnd"/>
+      <w:r>
+        <w:rPr>
+          <w:i/>
+        </w:rPr>
+        <w:t xml:space="preserve"> &amp;&amp; (</w:t>
+      </w:r>
+      <w:proofErr w:type="spellStart"/>
+      <w:r>
+        <w:rPr>
+          <w:i/>
+        </w:rPr>
+        <w:t>firstVisit</w:t>
+      </w:r>
+      <w:proofErr w:type="spellEnd"/>
+      <w:r>
+        <w:rPr>
+          <w:i/>
+        </w:rPr>
+        <w:t xml:space="preserve"> || </w:t>
+      </w:r>
+      <w:proofErr w:type="spellStart"/>
+      <w:r>
+        <w:rPr>
+          <w:i/>
+        </w:rPr>
+        <w:t>fromEurope</w:t>
+      </w:r>
+      <w:proofErr w:type="spellEnd"/>
+      <w:r>
+        <w:rPr>
+          <w:i/>
+        </w:rPr>
+        <w:t>)</w:t>
+      </w:r>
+    </w:p>
+    <w:p>
+      <w:r>
+        <w:tab/>
+      </w:r>
+      <w:r>
+        <w:t>Funções Embutidas</w:t>
+      </w:r>
+      <w:r>
+        <w:t xml:space="preserve">: </w:t>
+      </w:r>
+      <w:proofErr w:type="spellStart"/>
+      <w:r>
+        <w:rPr>
+          <w:i/>
+        </w:rPr>
+        <w:t>name?</w:t>
+      </w:r>
+      <w:proofErr w:type="gramStart"/>
+      <w:r>
+        <w:rPr>
+          <w:i/>
+        </w:rPr>
+        <w:t>upper_case</w:t>
+      </w:r>
+      <w:proofErr w:type="spellEnd"/>
+      <w:proofErr w:type="gramEnd"/>
+      <w:r>
+        <w:rPr>
+          <w:i/>
+        </w:rPr>
+        <w:t xml:space="preserve">, </w:t>
+      </w:r>
+      <w:proofErr w:type="spellStart"/>
+      <w:r>
+        <w:rPr>
+          <w:i/>
+        </w:rPr>
+        <w:t>path?</w:t>
+      </w:r>
+      <w:proofErr w:type="gramStart"/>
+      <w:r>
+        <w:rPr>
+          <w:i/>
+        </w:rPr>
+        <w:t>ensure_starts_with</w:t>
+      </w:r>
+      <w:proofErr w:type="spellEnd"/>
+      <w:proofErr w:type="gramEnd"/>
+      <w:r>
+        <w:rPr>
+          <w:i/>
+        </w:rPr>
+        <w:t>(</w:t>
+      </w:r>
+      <w:r>
+        <w:rPr>
+          <w:i/>
+        </w:rPr>
+        <w:t>‘</w:t>
+      </w:r>
+      <w:r>
+        <w:rPr>
+          <w:i/>
+        </w:rPr>
+        <w:t>/</w:t>
+      </w:r>
+      <w:r>
+        <w:rPr>
+          <w:i/>
+        </w:rPr>
+        <w:t>’</w:t>
+      </w:r>
+      <w:r>
+        <w:rPr>
+          <w:i/>
+        </w:rPr>
+        <w:t>)</w:t>
+      </w:r>
+    </w:p>
+    <w:p>
+      <w:pPr>
+        <w:rPr>
+          <w:i/>
+        </w:rPr>
+      </w:pPr>
+      <w:r>
+        <w:tab/>
+      </w:r>
+      <w:r>
+        <w:t>Chamadas de método</w:t>
+      </w:r>
+      <w:r>
+        <w:t xml:space="preserve">: </w:t>
+      </w:r>
+      <w:proofErr w:type="spellStart"/>
+      <w:proofErr w:type="gramStart"/>
+      <w:r>
+        <w:rPr>
+          <w:i/>
+        </w:rPr>
+        <w:t>repeat</w:t>
+      </w:r>
+      <w:proofErr w:type="spellEnd"/>
+      <w:r>
+        <w:rPr>
+          <w:i/>
+        </w:rPr>
+        <w:t>(</w:t>
+      </w:r>
+      <w:proofErr w:type="gramEnd"/>
+      <w:r>
+        <w:rPr>
+          <w:i/>
+        </w:rPr>
+        <w:t>"</w:t>
+      </w:r>
+      <w:proofErr w:type="spellStart"/>
+      <w:r>
+        <w:rPr>
+          <w:i/>
+        </w:rPr>
+        <w:t>What</w:t>
+      </w:r>
+      <w:proofErr w:type="spellEnd"/>
+      <w:r>
+        <w:rPr>
+          <w:i/>
+        </w:rPr>
+        <w:t>", 3)</w:t>
+      </w:r>
+    </w:p>
+    <w:p>
+      <w:r>
+        <w:tab/>
+      </w:r>
+      <w:r>
+        <w:t>Operador de valores perdidos (</w:t>
+      </w:r>
+      <w:proofErr w:type="spellStart"/>
+      <w:r>
+        <w:rPr>
+          <w:i/>
+        </w:rPr>
+        <w:t>null</w:t>
+      </w:r>
+      <w:proofErr w:type="spellEnd"/>
+      <w:r>
+        <w:t xml:space="preserve"> ou </w:t>
+      </w:r>
+      <w:proofErr w:type="spellStart"/>
+      <w:r>
+        <w:rPr>
+          <w:i/>
+        </w:rPr>
+        <w:t>void</w:t>
+      </w:r>
+      <w:proofErr w:type="spellEnd"/>
+      <w:r>
+        <w:t>)</w:t>
+      </w:r>
+      <w:r>
+        <w:t>:</w:t>
+      </w:r>
+    </w:p>
+    <w:p>
+      <w:pPr>
+        <w:pStyle w:val="PargrafodaLista"/>
+        <w:numPr>
+          <w:ilvl w:val="0"/>
+          <w:numId w:val="22"/>
+        </w:numPr>
+        <w:ind w:left="1134"/>
+        <w:rPr>
+          <w:i/>
+        </w:rPr>
+      </w:pPr>
+      <w:r>
+        <w:t>Valor Padrão</w:t>
+      </w:r>
+      <w:r>
+        <w:t xml:space="preserve">: </w:t>
+      </w:r>
+      <w:proofErr w:type="spellStart"/>
+      <w:r>
+        <w:rPr>
+          <w:i/>
+        </w:rPr>
+        <w:t>name</w:t>
+      </w:r>
+      <w:proofErr w:type="spellEnd"/>
+      <w:r>
+        <w:rPr>
+          <w:i/>
+        </w:rPr>
+        <w:t>!"</w:t>
+      </w:r>
+      <w:proofErr w:type="spellStart"/>
+      <w:r>
+        <w:rPr>
+          <w:i/>
+        </w:rPr>
+        <w:t>unknown</w:t>
+      </w:r>
+      <w:proofErr w:type="spellEnd"/>
+      <w:r>
+        <w:rPr>
+          <w:i/>
+        </w:rPr>
+        <w:t>"</w:t>
+      </w:r>
+      <w:r>
+        <w:t xml:space="preserve"> </w:t>
+      </w:r>
+      <w:proofErr w:type="spellStart"/>
+      <w:r>
+        <w:t>or</w:t>
+      </w:r>
+      <w:proofErr w:type="spellEnd"/>
+      <w:r>
+        <w:t xml:space="preserve"> </w:t>
+      </w:r>
+      <w:r>
+        <w:rPr>
+          <w:i/>
+        </w:rPr>
+        <w:t>(</w:t>
+      </w:r>
+      <w:proofErr w:type="gramStart"/>
+      <w:r>
+        <w:rPr>
+          <w:i/>
+        </w:rPr>
+        <w:t>user.</w:t>
+      </w:r>
+      <w:proofErr w:type="gramEnd"/>
+      <w:r>
+        <w:rPr>
+          <w:i/>
+        </w:rPr>
+        <w:t>name)!"</w:t>
+      </w:r>
+      <w:proofErr w:type="spellStart"/>
+      <w:r>
+        <w:rPr>
+          <w:i/>
+        </w:rPr>
+        <w:t>unknown</w:t>
+      </w:r>
+      <w:proofErr w:type="spellEnd"/>
+      <w:r>
+        <w:rPr>
+          <w:i/>
+        </w:rPr>
+        <w:t>"</w:t>
+      </w:r>
+      <w:r>
+        <w:t xml:space="preserve"> </w:t>
+      </w:r>
+      <w:proofErr w:type="spellStart"/>
+      <w:r>
+        <w:t>or</w:t>
+      </w:r>
+      <w:proofErr w:type="spellEnd"/>
+      <w:r>
+        <w:t xml:space="preserve"> </w:t>
+      </w:r>
+      <w:proofErr w:type="spellStart"/>
+      <w:r>
+        <w:rPr>
+          <w:i/>
+        </w:rPr>
+        <w:t>name</w:t>
+      </w:r>
+      <w:proofErr w:type="spellEnd"/>
+      <w:r>
+        <w:rPr>
+          <w:i/>
+        </w:rPr>
+        <w:t>!</w:t>
+      </w:r>
+      <w:r>
+        <w:t xml:space="preserve"> </w:t>
+      </w:r>
+      <w:proofErr w:type="spellStart"/>
+      <w:proofErr w:type="gramStart"/>
+      <w:r>
+        <w:t>or</w:t>
+      </w:r>
+      <w:proofErr w:type="spellEnd"/>
+      <w:proofErr w:type="gramEnd"/>
+      <w:r>
+        <w:t xml:space="preserve"> </w:t>
+      </w:r>
+      <w:r>
+        <w:rPr>
+          <w:i/>
+        </w:rPr>
+        <w:t>(user.name)!</w:t>
+      </w:r>
+    </w:p>
+    <w:p>
+      <w:pPr>
+        <w:pStyle w:val="PargrafodaLista"/>
+        <w:numPr>
+          <w:ilvl w:val="0"/>
+          <w:numId w:val="22"/>
+        </w:numPr>
+        <w:ind w:left="1134"/>
+      </w:pPr>
+      <w:r>
+        <w:t>Teste de valor desconhecido</w:t>
+      </w:r>
+      <w:r>
+        <w:t xml:space="preserve">: </w:t>
+      </w:r>
+      <w:proofErr w:type="spellStart"/>
+      <w:r>
+        <w:t>name</w:t>
+      </w:r>
+      <w:proofErr w:type="spellEnd"/>
+      <w:proofErr w:type="gramStart"/>
+      <w:r>
+        <w:t>??</w:t>
+      </w:r>
+      <w:proofErr w:type="gramEnd"/>
+      <w:r>
+        <w:t xml:space="preserve"> </w:t>
+      </w:r>
+      <w:proofErr w:type="spellStart"/>
+      <w:proofErr w:type="gramStart"/>
+      <w:r>
+        <w:t>or</w:t>
+      </w:r>
+      <w:proofErr w:type="spellEnd"/>
+      <w:proofErr w:type="gramEnd"/>
+      <w:r>
+        <w:t xml:space="preserve"> (user.name)??</w:t>
+      </w:r>
+    </w:p>
+    <w:p>
+      <w:r>
+        <w:tab/>
+      </w:r>
+      <w:r>
+        <w:t>Operadores de atribuição</w:t>
+      </w:r>
+      <w:r>
+        <w:t xml:space="preserve">: </w:t>
+      </w:r>
+      <w:r>
+        <w:rPr>
+          <w:i/>
+        </w:rPr>
+        <w:t>=, +=, -=, *=, /=, %=, ++, -</w:t>
+      </w:r>
+      <w:proofErr w:type="gramStart"/>
+      <w:r>
+        <w:rPr>
+          <w:i/>
+        </w:rPr>
+        <w:t>-</w:t>
+      </w:r>
+      <w:proofErr w:type="gramEnd"/>
+    </w:p>
+    <w:p>
+      <w:r>
+        <w:tab/>
+      </w:r>
+      <w:r>
+        <w:t>Lambdas locais</w:t>
+      </w:r>
+      <w:r>
+        <w:t xml:space="preserve">: </w:t>
+      </w:r>
+      <w:r>
+        <w:rPr>
+          <w:i/>
+        </w:rPr>
+        <w:t>x -&gt; x + 1, (x, y) -&gt; x + y</w:t>
+      </w:r>
+    </w:p>
+    <w:p/>
+    <w:p>
+      <w:r>
+        <w:tab/>
+      </w:r>
+      <w:bookmarkStart w:id="92" w:name="_GoBack"/>
+      <w:bookmarkEnd w:id="92"/>
     </w:p>
     <w:p>
       <w:pPr>
@@ -9178,15 +11037,12 @@
           <w:szCs w:val="26"/>
         </w:rPr>
       </w:pPr>
-      <w:r>
-        <w:t xml:space="preserve"> </w:t>
-      </w:r>
     </w:p>
     <w:p>
       <w:pPr>
         <w:pStyle w:val="Ttulo1"/>
       </w:pPr>
-      <w:bookmarkStart w:id="92" w:name="_Toc32043786"/>
+      <w:bookmarkStart w:id="93" w:name="_Toc32043786"/>
       <w:proofErr w:type="gramStart"/>
       <w:r>
         <w:t>3 - Desenvolvimento</w:t>
@@ -9195,7 +11051,7 @@
       <w:r>
         <w:t xml:space="preserve"> do Protótipo</w:t>
       </w:r>
-      <w:bookmarkEnd w:id="92"/>
+      <w:bookmarkEnd w:id="93"/>
     </w:p>
     <w:p>
       <w:pPr>
@@ -9211,16 +11067,17 @@
         <w:pStyle w:val="Ttulo2"/>
         <w:ind w:left="6"/>
       </w:pPr>
-      <w:bookmarkStart w:id="93" w:name="_Toc32043787"/>
+      <w:bookmarkStart w:id="94" w:name="_Toc32043787"/>
       <w:proofErr w:type="gramStart"/>
       <w:r>
+        <w:lastRenderedPageBreak/>
         <w:t>3.1 - Descrição</w:t>
       </w:r>
       <w:proofErr w:type="gramEnd"/>
       <w:r>
         <w:t xml:space="preserve"> Geral</w:t>
       </w:r>
-      <w:bookmarkEnd w:id="93"/>
+      <w:bookmarkEnd w:id="94"/>
     </w:p>
     <w:p>
       <w:r>
@@ -9248,17 +11105,13 @@
       <w:r>
         <w:t xml:space="preserve"> permite gerar um Dashboard contendo uma tabela e 3 tipos de gráficos</w:t>
       </w:r>
-      <w:ins w:id="94" w:author="glaubergad" w:date="2019-03-04T20:26:00Z">
+      <w:ins w:id="95" w:author="glaubergad" w:date="2019-03-04T20:26:00Z">
         <w:r>
           <w:t>, sendo 1 gráfico de área, 1 gráfico de barras e 1 gráfico pizza</w:t>
         </w:r>
       </w:ins>
       <w:r>
-        <w:t xml:space="preserve">, com </w:t>
-      </w:r>
-      <w:r>
-        <w:lastRenderedPageBreak/>
-        <w:t>filtros dinâmicos que permitem seleção das dimensões pelo usuário, assim como redefinição para a visão inicial.</w:t>
+        <w:t>, com filtros dinâmicos que permitem seleção das dimensões pelo usuário, assim como redefinição para a visão inicial.</w:t>
       </w:r>
     </w:p>
     <w:p>
@@ -9316,7 +11169,7 @@
         </w:numPr>
         <w:ind w:left="993"/>
         <w:rPr>
-          <w:ins w:id="95" w:author="glaubergad" w:date="2019-03-04T20:28:00Z"/>
+          <w:ins w:id="96" w:author="glaubergad" w:date="2019-03-04T20:28:00Z"/>
         </w:rPr>
       </w:pPr>
       <w:r>
@@ -9332,12 +11185,12 @@
       <w:r>
         <w:t xml:space="preserve"> </w:t>
       </w:r>
-      <w:ins w:id="96" w:author="glaubergad" w:date="2019-03-04T20:27:00Z">
+      <w:ins w:id="97" w:author="glaubergad" w:date="2019-03-04T20:27:00Z">
         <w:r>
           <w:t>captura a primeira linha do arquivo fonte de dados, considerando que esta traga os nomes dos atributos contidos</w:t>
         </w:r>
       </w:ins>
-      <w:del w:id="97" w:author="glaubergad" w:date="2019-03-04T20:28:00Z">
+      <w:del w:id="98" w:author="glaubergad" w:date="2019-03-04T20:28:00Z">
         <w:r>
           <w:delText>lista os atributos obtidos a fim de que o usuário possa selecionar quais deles serão usados como dimensões</w:delText>
         </w:r>
@@ -9355,7 +11208,7 @@
         </w:numPr>
         <w:ind w:left="993"/>
       </w:pPr>
-      <w:ins w:id="98" w:author="glaubergad" w:date="2019-03-04T20:28:00Z">
+      <w:ins w:id="99" w:author="glaubergad" w:date="2019-03-04T20:28:00Z">
         <w:r>
           <w:t xml:space="preserve">O usuário especifica o domínio (eixo X) e a </w:t>
         </w:r>
@@ -9368,7 +11221,7 @@
           <w:t>Eixo Y) de cada tipo de gráfico</w:t>
         </w:r>
       </w:ins>
-      <w:ins w:id="99" w:author="glaubergad" w:date="2019-03-04T20:29:00Z">
+      <w:ins w:id="100" w:author="glaubergad" w:date="2019-03-04T20:29:00Z">
         <w:r>
           <w:t>, bem como o título e as etiquetas dos atributos de domínio e imagem;</w:t>
         </w:r>
@@ -9383,10 +11236,10 @@
         </w:numPr>
         <w:ind w:left="993"/>
         <w:rPr>
-          <w:del w:id="100" w:author="glaubergad" w:date="2019-03-04T20:29:00Z"/>
-        </w:rPr>
-      </w:pPr>
-      <w:del w:id="101" w:author="glaubergad" w:date="2019-03-04T20:29:00Z">
+          <w:del w:id="101" w:author="glaubergad" w:date="2019-03-04T20:29:00Z"/>
+        </w:rPr>
+      </w:pPr>
+      <w:del w:id="102" w:author="glaubergad" w:date="2019-03-04T20:29:00Z">
         <w:r>
           <w:delText>O usuário especifica o título do Dashboard e as etiquetas dos atributos a serem exibidas;</w:delText>
         </w:r>
@@ -9498,7 +11351,7 @@
       <w:pPr>
         <w:pStyle w:val="Ttulo2"/>
       </w:pPr>
-      <w:bookmarkStart w:id="102" w:name="_Toc32043788"/>
+      <w:bookmarkStart w:id="103" w:name="_Toc32043788"/>
       <w:proofErr w:type="gramStart"/>
       <w:r>
         <w:t>3.2 Descrição</w:t>
@@ -9507,7 +11360,7 @@
       <w:r>
         <w:t xml:space="preserve"> das Etapas de Desenvolvimento</w:t>
       </w:r>
-      <w:bookmarkEnd w:id="102"/>
+      <w:bookmarkEnd w:id="103"/>
     </w:p>
     <w:p>
       <w:r>
@@ -9593,7 +11446,7 @@
       <w:pPr>
         <w:pStyle w:val="Ttulo2"/>
       </w:pPr>
-      <w:bookmarkStart w:id="103" w:name="_Toc32043789"/>
+      <w:bookmarkStart w:id="104" w:name="_Toc32043789"/>
       <w:proofErr w:type="gramStart"/>
       <w:r>
         <w:t>3.3 – Levantamento</w:t>
@@ -9602,25 +11455,29 @@
       <w:r>
         <w:t xml:space="preserve"> dos Requisitos</w:t>
       </w:r>
-      <w:bookmarkEnd w:id="103"/>
+      <w:bookmarkEnd w:id="104"/>
     </w:p>
     <w:p>
       <w:r>
         <w:tab/>
         <w:t xml:space="preserve">A aplicação produzida neste trabalho, a partir das especificações de entrada, será capaz de </w:t>
       </w:r>
-      <w:del w:id="104" w:author="glaubergad" w:date="2019-03-04T20:30:00Z">
+      <w:del w:id="105" w:author="glaubergad" w:date="2019-03-04T20:30:00Z">
         <w:r>
           <w:delText xml:space="preserve">produzir </w:delText>
         </w:r>
       </w:del>
-      <w:ins w:id="105" w:author="glaubergad" w:date="2019-03-04T20:30:00Z">
+      <w:ins w:id="106" w:author="glaubergad" w:date="2019-03-04T20:30:00Z">
         <w:r>
           <w:t xml:space="preserve">gerar </w:t>
         </w:r>
       </w:ins>
       <w:r>
-        <w:t>um Dashboard completo. As entradas são: o arquivo de dados, os arquivos de template, os atributos de dimensão, o título do arquivo e o caminho para armazenamento do Dashboard gerado.</w:t>
+        <w:t xml:space="preserve">um Dashboard completo. As entradas são: o arquivo de dados, </w:t>
+      </w:r>
+      <w:r>
+        <w:lastRenderedPageBreak/>
+        <w:t>os arquivos de template, os atributos de dimensão, o título do arquivo e o caminho para armazenamento do Dashboard gerado.</w:t>
       </w:r>
     </w:p>
     <w:p>
@@ -9881,14 +11738,7 @@
                 <w:sz w:val="20"/>
                 <w:szCs w:val="20"/>
               </w:rPr>
-              <w:t xml:space="preserve"> o arquivo de dados</w:t>
-            </w:r>
-            <w:r>
-              <w:rPr>
-                <w:sz w:val="20"/>
-                <w:szCs w:val="20"/>
-              </w:rPr>
-              <w:t xml:space="preserve"> </w:t>
+              <w:t xml:space="preserve"> o arquivo de dados </w:t>
             </w:r>
           </w:p>
         </w:tc>
@@ -10310,7 +12160,7 @@
             <w:r>
               <w:t xml:space="preserve"> SE</w:t>
             </w:r>
-            <w:del w:id="106" w:author="glaubergad" w:date="2019-03-04T20:31:00Z">
+            <w:del w:id="107" w:author="glaubergad" w:date="2019-03-04T20:31:00Z">
               <w:r>
                 <w:delText xml:space="preserve"> SE</w:delText>
               </w:r>
@@ -10501,11 +12351,12 @@
       <w:pPr>
         <w:pStyle w:val="Ttulo2"/>
       </w:pPr>
-      <w:bookmarkStart w:id="107" w:name="_Toc32043790"/>
-      <w:r>
+      <w:bookmarkStart w:id="108" w:name="_Toc32043790"/>
+      <w:r>
+        <w:lastRenderedPageBreak/>
         <w:t>3.4 – Casos de Uso</w:t>
       </w:r>
-      <w:bookmarkEnd w:id="107"/>
+      <w:bookmarkEnd w:id="108"/>
       <w:r>
         <w:tab/>
       </w:r>
@@ -10525,9 +12376,8 @@
           <w:noProof/>
           <w:lang w:eastAsia="pt-BR"/>
         </w:rPr>
-        <w:lastRenderedPageBreak/>
         <w:drawing>
-          <wp:inline distT="0" distB="0" distL="0" distR="0" wp14:anchorId="0C675699" wp14:editId="7371E0DA">
+          <wp:inline distT="0" distB="0" distL="0" distR="0" wp14:anchorId="24EFC9D4" wp14:editId="1E1E9505">
             <wp:extent cx="4510975" cy="2300990"/>
             <wp:effectExtent l="0" t="0" r="0" b="0"/>
             <wp:docPr id="2" name="Imagem 2"/>
@@ -10819,7 +12669,7 @@
       </w:tr>
       <w:tr>
         <w:trPr>
-          <w:del w:id="108" w:author="glaubergad" w:date="2019-03-04T20:32:00Z"/>
+          <w:del w:id="109" w:author="glaubergad" w:date="2019-03-04T20:32:00Z"/>
         </w:trPr>
         <w:tc>
           <w:tcPr>
@@ -10830,11 +12680,11 @@
             <w:pPr>
               <w:jc w:val="left"/>
               <w:rPr>
-                <w:del w:id="109" w:author="glaubergad" w:date="2019-03-04T20:32:00Z"/>
+                <w:del w:id="110" w:author="glaubergad" w:date="2019-03-04T20:32:00Z"/>
                 <w:color w:val="000000" w:themeColor="text1"/>
               </w:rPr>
             </w:pPr>
-            <w:del w:id="110" w:author="glaubergad" w:date="2019-02-23T11:28:00Z">
+            <w:del w:id="111" w:author="glaubergad" w:date="2019-02-23T11:28:00Z">
               <w:r>
                 <w:rPr>
                   <w:color w:val="000000" w:themeColor="text1"/>
@@ -10852,10 +12702,10 @@
             <w:pPr>
               <w:jc w:val="left"/>
               <w:rPr>
-                <w:del w:id="111" w:author="glaubergad" w:date="2019-03-04T20:32:00Z"/>
+                <w:del w:id="112" w:author="glaubergad" w:date="2019-03-04T20:32:00Z"/>
               </w:rPr>
             </w:pPr>
-            <w:del w:id="112" w:author="glaubergad" w:date="2019-02-23T11:28:00Z">
+            <w:del w:id="113" w:author="glaubergad" w:date="2019-02-23T11:28:00Z">
               <w:r>
                 <w:delText>O desempenho da geração do Dashboard deve ser alto. O tempo de geração do arquivo destino não deve exceder 30 segundos.</w:delText>
               </w:r>
@@ -10865,7 +12715,7 @@
       </w:tr>
       <w:tr>
         <w:trPr>
-          <w:del w:id="113" w:author="glaubergad" w:date="2019-03-04T20:32:00Z"/>
+          <w:del w:id="114" w:author="glaubergad" w:date="2019-03-04T20:32:00Z"/>
         </w:trPr>
         <w:tc>
           <w:tcPr>
@@ -10876,11 +12726,11 @@
             <w:pPr>
               <w:jc w:val="left"/>
               <w:rPr>
-                <w:del w:id="114" w:author="glaubergad" w:date="2019-03-04T20:32:00Z"/>
+                <w:del w:id="115" w:author="glaubergad" w:date="2019-03-04T20:32:00Z"/>
                 <w:color w:val="000000" w:themeColor="text1"/>
               </w:rPr>
             </w:pPr>
-            <w:del w:id="115" w:author="glaubergad" w:date="2019-02-23T11:28:00Z">
+            <w:del w:id="116" w:author="glaubergad" w:date="2019-02-23T11:28:00Z">
               <w:r>
                 <w:rPr>
                   <w:color w:val="000000" w:themeColor="text1"/>
@@ -10898,10 +12748,10 @@
             <w:pPr>
               <w:jc w:val="left"/>
               <w:rPr>
-                <w:del w:id="116" w:author="glaubergad" w:date="2019-03-04T20:32:00Z"/>
+                <w:del w:id="117" w:author="glaubergad" w:date="2019-03-04T20:32:00Z"/>
               </w:rPr>
             </w:pPr>
-            <w:del w:id="117" w:author="glaubergad" w:date="2019-02-23T11:28:00Z">
+            <w:del w:id="118" w:author="glaubergad" w:date="2019-02-23T11:28:00Z">
               <w:r>
                 <w:delText xml:space="preserve">O padrão do arquivo de dados deve ser CSV, com a primeira linha contendo a descrição dos atributos. </w:delText>
               </w:r>
@@ -10922,7 +12772,7 @@
                 <w:color w:val="000000" w:themeColor="text1"/>
               </w:rPr>
             </w:pPr>
-            <w:del w:id="118" w:author="glaubergad" w:date="2019-02-23T11:28:00Z">
+            <w:del w:id="119" w:author="glaubergad" w:date="2019-02-23T11:28:00Z">
               <w:r>
                 <w:rPr>
                   <w:color w:val="000000" w:themeColor="text1"/>
@@ -10940,7 +12790,7 @@
             <w:pPr>
               <w:jc w:val="left"/>
             </w:pPr>
-            <w:del w:id="119" w:author="glaubergad" w:date="2019-02-23T11:28:00Z">
+            <w:del w:id="120" w:author="glaubergad" w:date="2019-02-23T11:28:00Z">
               <w:r>
                 <w:delText>A linguagem de templates a ser aplicada será a Apache FreeMarker.</w:delText>
               </w:r>
@@ -10961,7 +12811,7 @@
                 <w:color w:val="000000" w:themeColor="text1"/>
               </w:rPr>
             </w:pPr>
-            <w:del w:id="120" w:author="glaubergad" w:date="2019-02-23T11:28:00Z">
+            <w:del w:id="121" w:author="glaubergad" w:date="2019-02-23T11:28:00Z">
               <w:r>
                 <w:rPr>
                   <w:color w:val="000000" w:themeColor="text1"/>
@@ -10979,7 +12829,7 @@
             <w:pPr>
               <w:jc w:val="left"/>
             </w:pPr>
-            <w:del w:id="121" w:author="glaubergad" w:date="2019-02-23T11:28:00Z">
+            <w:del w:id="122" w:author="glaubergad" w:date="2019-02-23T11:28:00Z">
               <w:r>
                 <w:delText>O formato de compactação do arquivo de saída será ZIP.</w:delText>
               </w:r>
@@ -11000,7 +12850,7 @@
           <w:szCs w:val="32"/>
         </w:rPr>
       </w:pPr>
-      <w:bookmarkStart w:id="122" w:name="_Toc32043791"/>
+      <w:bookmarkStart w:id="123" w:name="_Toc32043791"/>
       <w:r>
         <w:br w:type="page"/>
       </w:r>
@@ -11018,12 +12868,9 @@
       <w:r>
         <w:t xml:space="preserve"> REFERÊNCIAS</w:t>
       </w:r>
-      <w:bookmarkEnd w:id="122"/>
-    </w:p>
-    <w:p>
-      <w:bookmarkStart w:id="123" w:name="_GoBack"/>
       <w:bookmarkEnd w:id="123"/>
     </w:p>
+    <w:p/>
     <w:p>
       <w:pPr>
         <w:widowControl w:val="0"/>
@@ -11088,6 +12935,63 @@
           <w:szCs w:val="24"/>
         </w:rPr>
         <w:t xml:space="preserve">, 2019. Disponível em: https://velocity.apache.org/. Acesso em: 7 jan. 2019. </w:t>
+      </w:r>
+    </w:p>
+    <w:p>
+      <w:pPr>
+        <w:widowControl w:val="0"/>
+        <w:autoSpaceDE w:val="0"/>
+        <w:autoSpaceDN w:val="0"/>
+        <w:adjustRightInd w:val="0"/>
+        <w:rPr>
+          <w:rFonts w:cs="Arial"/>
+          <w:noProof/>
+          <w:szCs w:val="24"/>
+        </w:rPr>
+      </w:pPr>
+      <w:r>
+        <w:rPr>
+          <w:rFonts w:cs="Arial"/>
+          <w:noProof/>
+          <w:szCs w:val="24"/>
+        </w:rPr>
+        <w:t xml:space="preserve">APACHE.ORG. </w:t>
+      </w:r>
+      <w:r>
+        <w:rPr>
+          <w:rFonts w:cs="Arial"/>
+          <w:b/>
+          <w:bCs/>
+          <w:noProof/>
+          <w:szCs w:val="24"/>
+        </w:rPr>
+        <w:t>FreeMarker Java Template Engine</w:t>
+      </w:r>
+      <w:r>
+        <w:rPr>
+          <w:rFonts w:cs="Arial"/>
+          <w:noProof/>
+          <w:szCs w:val="24"/>
+        </w:rPr>
+        <w:t xml:space="preserve">. </w:t>
+      </w:r>
+      <w:r>
+        <w:rPr>
+          <w:rFonts w:cs="Arial"/>
+          <w:i/>
+          <w:iCs/>
+          <w:noProof/>
+          <w:szCs w:val="24"/>
+        </w:rPr>
+        <w:t>[s. l.]</w:t>
+      </w:r>
+      <w:r>
+        <w:rPr>
+          <w:rFonts w:cs="Arial"/>
+          <w:noProof/>
+          <w:szCs w:val="24"/>
+        </w:rPr>
+        <w:t xml:space="preserve">, 2020. Disponível em: https://freemarker.apache.org/index.html. Acesso em: 1 jun. 2019. </w:t>
       </w:r>
     </w:p>
     <w:p>
@@ -12072,6 +13976,119 @@
     </w:lvl>
   </w:abstractNum>
   <w:abstractNum w:abstractNumId="3">
+    <w:nsid w:val="0C500832"/>
+    <w:multiLevelType w:val="hybridMultilevel"/>
+    <w:tmpl w:val="814E2E00"/>
+    <w:lvl w:ilvl="0" w:tplc="04160001">
+      <w:start w:val="1"/>
+      <w:numFmt w:val="bullet"/>
+      <w:lvlText w:val=""/>
+      <w:lvlJc w:val="left"/>
+      <w:pPr>
+        <w:ind w:left="720" w:hanging="360"/>
+      </w:pPr>
+      <w:rPr>
+        <w:rFonts w:ascii="Symbol" w:hAnsi="Symbol" w:hint="default"/>
+      </w:rPr>
+    </w:lvl>
+    <w:lvl w:ilvl="1" w:tplc="04160003" w:tentative="1">
+      <w:start w:val="1"/>
+      <w:numFmt w:val="bullet"/>
+      <w:lvlText w:val="o"/>
+      <w:lvlJc w:val="left"/>
+      <w:pPr>
+        <w:ind w:left="1440" w:hanging="360"/>
+      </w:pPr>
+      <w:rPr>
+        <w:rFonts w:ascii="Courier New" w:hAnsi="Courier New" w:cs="Courier New" w:hint="default"/>
+      </w:rPr>
+    </w:lvl>
+    <w:lvl w:ilvl="2" w:tplc="04160005" w:tentative="1">
+      <w:start w:val="1"/>
+      <w:numFmt w:val="bullet"/>
+      <w:lvlText w:val=""/>
+      <w:lvlJc w:val="left"/>
+      <w:pPr>
+        <w:ind w:left="2160" w:hanging="360"/>
+      </w:pPr>
+      <w:rPr>
+        <w:rFonts w:ascii="Wingdings" w:hAnsi="Wingdings" w:hint="default"/>
+      </w:rPr>
+    </w:lvl>
+    <w:lvl w:ilvl="3" w:tplc="04160001" w:tentative="1">
+      <w:start w:val="1"/>
+      <w:numFmt w:val="bullet"/>
+      <w:lvlText w:val=""/>
+      <w:lvlJc w:val="left"/>
+      <w:pPr>
+        <w:ind w:left="2880" w:hanging="360"/>
+      </w:pPr>
+      <w:rPr>
+        <w:rFonts w:ascii="Symbol" w:hAnsi="Symbol" w:hint="default"/>
+      </w:rPr>
+    </w:lvl>
+    <w:lvl w:ilvl="4" w:tplc="04160003" w:tentative="1">
+      <w:start w:val="1"/>
+      <w:numFmt w:val="bullet"/>
+      <w:lvlText w:val="o"/>
+      <w:lvlJc w:val="left"/>
+      <w:pPr>
+        <w:ind w:left="3600" w:hanging="360"/>
+      </w:pPr>
+      <w:rPr>
+        <w:rFonts w:ascii="Courier New" w:hAnsi="Courier New" w:cs="Courier New" w:hint="default"/>
+      </w:rPr>
+    </w:lvl>
+    <w:lvl w:ilvl="5" w:tplc="04160005" w:tentative="1">
+      <w:start w:val="1"/>
+      <w:numFmt w:val="bullet"/>
+      <w:lvlText w:val=""/>
+      <w:lvlJc w:val="left"/>
+      <w:pPr>
+        <w:ind w:left="4320" w:hanging="360"/>
+      </w:pPr>
+      <w:rPr>
+        <w:rFonts w:ascii="Wingdings" w:hAnsi="Wingdings" w:hint="default"/>
+      </w:rPr>
+    </w:lvl>
+    <w:lvl w:ilvl="6" w:tplc="04160001" w:tentative="1">
+      <w:start w:val="1"/>
+      <w:numFmt w:val="bullet"/>
+      <w:lvlText w:val=""/>
+      <w:lvlJc w:val="left"/>
+      <w:pPr>
+        <w:ind w:left="5040" w:hanging="360"/>
+      </w:pPr>
+      <w:rPr>
+        <w:rFonts w:ascii="Symbol" w:hAnsi="Symbol" w:hint="default"/>
+      </w:rPr>
+    </w:lvl>
+    <w:lvl w:ilvl="7" w:tplc="04160003" w:tentative="1">
+      <w:start w:val="1"/>
+      <w:numFmt w:val="bullet"/>
+      <w:lvlText w:val="o"/>
+      <w:lvlJc w:val="left"/>
+      <w:pPr>
+        <w:ind w:left="5760" w:hanging="360"/>
+      </w:pPr>
+      <w:rPr>
+        <w:rFonts w:ascii="Courier New" w:hAnsi="Courier New" w:cs="Courier New" w:hint="default"/>
+      </w:rPr>
+    </w:lvl>
+    <w:lvl w:ilvl="8" w:tplc="04160005" w:tentative="1">
+      <w:start w:val="1"/>
+      <w:numFmt w:val="bullet"/>
+      <w:lvlText w:val=""/>
+      <w:lvlJc w:val="left"/>
+      <w:pPr>
+        <w:ind w:left="6480" w:hanging="360"/>
+      </w:pPr>
+      <w:rPr>
+        <w:rFonts w:ascii="Wingdings" w:hAnsi="Wingdings" w:hint="default"/>
+      </w:rPr>
+    </w:lvl>
+  </w:abstractNum>
+  <w:abstractNum w:abstractNumId="4">
     <w:nsid w:val="1108147C"/>
     <w:multiLevelType w:val="multilevel"/>
     <w:tmpl w:val="0416001F"/>
@@ -12163,7 +14180,7 @@
       </w:pPr>
     </w:lvl>
   </w:abstractNum>
-  <w:abstractNum w:abstractNumId="4">
+  <w:abstractNum w:abstractNumId="5">
     <w:nsid w:val="16AE3400"/>
     <w:multiLevelType w:val="hybridMultilevel"/>
     <w:tmpl w:val="4ADC61AC"/>
@@ -12249,7 +14266,7 @@
       </w:pPr>
     </w:lvl>
   </w:abstractNum>
-  <w:abstractNum w:abstractNumId="5">
+  <w:abstractNum w:abstractNumId="6">
     <w:nsid w:val="233443E1"/>
     <w:multiLevelType w:val="hybridMultilevel"/>
     <w:tmpl w:val="BDE456A4"/>
@@ -12341,7 +14358,7 @@
       </w:pPr>
     </w:lvl>
   </w:abstractNum>
-  <w:abstractNum w:abstractNumId="6">
+  <w:abstractNum w:abstractNumId="7">
     <w:nsid w:val="27D0034E"/>
     <w:multiLevelType w:val="hybridMultilevel"/>
     <w:tmpl w:val="05700F00"/>
@@ -12430,7 +14447,7 @@
       </w:pPr>
     </w:lvl>
   </w:abstractNum>
-  <w:abstractNum w:abstractNumId="7">
+  <w:abstractNum w:abstractNumId="8">
     <w:nsid w:val="2B07556E"/>
     <w:multiLevelType w:val="hybridMultilevel"/>
     <w:tmpl w:val="39442FC0"/>
@@ -12543,7 +14560,7 @@
       </w:rPr>
     </w:lvl>
   </w:abstractNum>
-  <w:abstractNum w:abstractNumId="8">
+  <w:abstractNum w:abstractNumId="9">
     <w:nsid w:val="2D572EDD"/>
     <w:multiLevelType w:val="hybridMultilevel"/>
     <w:tmpl w:val="0C02206A"/>
@@ -12629,7 +14646,120 @@
       </w:pPr>
     </w:lvl>
   </w:abstractNum>
-  <w:abstractNum w:abstractNumId="9">
+  <w:abstractNum w:abstractNumId="10">
+    <w:nsid w:val="46E865D1"/>
+    <w:multiLevelType w:val="hybridMultilevel"/>
+    <w:tmpl w:val="814E2E00"/>
+    <w:lvl w:ilvl="0" w:tplc="04160001">
+      <w:start w:val="1"/>
+      <w:numFmt w:val="bullet"/>
+      <w:lvlText w:val=""/>
+      <w:lvlJc w:val="left"/>
+      <w:pPr>
+        <w:ind w:left="720" w:hanging="360"/>
+      </w:pPr>
+      <w:rPr>
+        <w:rFonts w:ascii="Symbol" w:hAnsi="Symbol" w:hint="default"/>
+      </w:rPr>
+    </w:lvl>
+    <w:lvl w:ilvl="1" w:tplc="04160003" w:tentative="1">
+      <w:start w:val="1"/>
+      <w:numFmt w:val="bullet"/>
+      <w:lvlText w:val="o"/>
+      <w:lvlJc w:val="left"/>
+      <w:pPr>
+        <w:ind w:left="1440" w:hanging="360"/>
+      </w:pPr>
+      <w:rPr>
+        <w:rFonts w:ascii="Courier New" w:hAnsi="Courier New" w:cs="Courier New" w:hint="default"/>
+      </w:rPr>
+    </w:lvl>
+    <w:lvl w:ilvl="2" w:tplc="04160005" w:tentative="1">
+      <w:start w:val="1"/>
+      <w:numFmt w:val="bullet"/>
+      <w:lvlText w:val=""/>
+      <w:lvlJc w:val="left"/>
+      <w:pPr>
+        <w:ind w:left="2160" w:hanging="360"/>
+      </w:pPr>
+      <w:rPr>
+        <w:rFonts w:ascii="Wingdings" w:hAnsi="Wingdings" w:hint="default"/>
+      </w:rPr>
+    </w:lvl>
+    <w:lvl w:ilvl="3" w:tplc="04160001" w:tentative="1">
+      <w:start w:val="1"/>
+      <w:numFmt w:val="bullet"/>
+      <w:lvlText w:val=""/>
+      <w:lvlJc w:val="left"/>
+      <w:pPr>
+        <w:ind w:left="2880" w:hanging="360"/>
+      </w:pPr>
+      <w:rPr>
+        <w:rFonts w:ascii="Symbol" w:hAnsi="Symbol" w:hint="default"/>
+      </w:rPr>
+    </w:lvl>
+    <w:lvl w:ilvl="4" w:tplc="04160003" w:tentative="1">
+      <w:start w:val="1"/>
+      <w:numFmt w:val="bullet"/>
+      <w:lvlText w:val="o"/>
+      <w:lvlJc w:val="left"/>
+      <w:pPr>
+        <w:ind w:left="3600" w:hanging="360"/>
+      </w:pPr>
+      <w:rPr>
+        <w:rFonts w:ascii="Courier New" w:hAnsi="Courier New" w:cs="Courier New" w:hint="default"/>
+      </w:rPr>
+    </w:lvl>
+    <w:lvl w:ilvl="5" w:tplc="04160005" w:tentative="1">
+      <w:start w:val="1"/>
+      <w:numFmt w:val="bullet"/>
+      <w:lvlText w:val=""/>
+      <w:lvlJc w:val="left"/>
+      <w:pPr>
+        <w:ind w:left="4320" w:hanging="360"/>
+      </w:pPr>
+      <w:rPr>
+        <w:rFonts w:ascii="Wingdings" w:hAnsi="Wingdings" w:hint="default"/>
+      </w:rPr>
+    </w:lvl>
+    <w:lvl w:ilvl="6" w:tplc="04160001" w:tentative="1">
+      <w:start w:val="1"/>
+      <w:numFmt w:val="bullet"/>
+      <w:lvlText w:val=""/>
+      <w:lvlJc w:val="left"/>
+      <w:pPr>
+        <w:ind w:left="5040" w:hanging="360"/>
+      </w:pPr>
+      <w:rPr>
+        <w:rFonts w:ascii="Symbol" w:hAnsi="Symbol" w:hint="default"/>
+      </w:rPr>
+    </w:lvl>
+    <w:lvl w:ilvl="7" w:tplc="04160003" w:tentative="1">
+      <w:start w:val="1"/>
+      <w:numFmt w:val="bullet"/>
+      <w:lvlText w:val="o"/>
+      <w:lvlJc w:val="left"/>
+      <w:pPr>
+        <w:ind w:left="5760" w:hanging="360"/>
+      </w:pPr>
+      <w:rPr>
+        <w:rFonts w:ascii="Courier New" w:hAnsi="Courier New" w:cs="Courier New" w:hint="default"/>
+      </w:rPr>
+    </w:lvl>
+    <w:lvl w:ilvl="8" w:tplc="04160005" w:tentative="1">
+      <w:start w:val="1"/>
+      <w:numFmt w:val="bullet"/>
+      <w:lvlText w:val=""/>
+      <w:lvlJc w:val="left"/>
+      <w:pPr>
+        <w:ind w:left="6480" w:hanging="360"/>
+      </w:pPr>
+      <w:rPr>
+        <w:rFonts w:ascii="Wingdings" w:hAnsi="Wingdings" w:hint="default"/>
+      </w:rPr>
+    </w:lvl>
+  </w:abstractNum>
+  <w:abstractNum w:abstractNumId="11">
     <w:nsid w:val="4CA52D84"/>
     <w:multiLevelType w:val="hybridMultilevel"/>
     <w:tmpl w:val="6FCC8430"/>
@@ -12718,7 +14848,7 @@
       </w:pPr>
     </w:lvl>
   </w:abstractNum>
-  <w:abstractNum w:abstractNumId="10">
+  <w:abstractNum w:abstractNumId="12">
     <w:nsid w:val="4FA003ED"/>
     <w:multiLevelType w:val="hybridMultilevel"/>
     <w:tmpl w:val="876A57A8"/>
@@ -12831,7 +14961,7 @@
       </w:rPr>
     </w:lvl>
   </w:abstractNum>
-  <w:abstractNum w:abstractNumId="11">
+  <w:abstractNum w:abstractNumId="13">
     <w:nsid w:val="5616526E"/>
     <w:multiLevelType w:val="multilevel"/>
     <w:tmpl w:val="0A34B80C"/>
@@ -12944,7 +15074,7 @@
       </w:rPr>
     </w:lvl>
   </w:abstractNum>
-  <w:abstractNum w:abstractNumId="12">
+  <w:abstractNum w:abstractNumId="14">
     <w:nsid w:val="5D0D730A"/>
     <w:multiLevelType w:val="multilevel"/>
     <w:tmpl w:val="9992108C"/>
@@ -13066,7 +15196,7 @@
       </w:rPr>
     </w:lvl>
   </w:abstractNum>
-  <w:abstractNum w:abstractNumId="13">
+  <w:abstractNum w:abstractNumId="15">
     <w:nsid w:val="5FA758EC"/>
     <w:multiLevelType w:val="hybridMultilevel"/>
     <w:tmpl w:val="5E0ECA6C"/>
@@ -13179,7 +15309,120 @@
       </w:rPr>
     </w:lvl>
   </w:abstractNum>
-  <w:abstractNum w:abstractNumId="14">
+  <w:abstractNum w:abstractNumId="16">
+    <w:nsid w:val="60EB6D2B"/>
+    <w:multiLevelType w:val="hybridMultilevel"/>
+    <w:tmpl w:val="9C8AF366"/>
+    <w:lvl w:ilvl="0" w:tplc="04160001">
+      <w:start w:val="1"/>
+      <w:numFmt w:val="bullet"/>
+      <w:lvlText w:val=""/>
+      <w:lvlJc w:val="left"/>
+      <w:pPr>
+        <w:ind w:left="720" w:hanging="360"/>
+      </w:pPr>
+      <w:rPr>
+        <w:rFonts w:ascii="Symbol" w:hAnsi="Symbol" w:hint="default"/>
+      </w:rPr>
+    </w:lvl>
+    <w:lvl w:ilvl="1" w:tplc="04160003" w:tentative="1">
+      <w:start w:val="1"/>
+      <w:numFmt w:val="bullet"/>
+      <w:lvlText w:val="o"/>
+      <w:lvlJc w:val="left"/>
+      <w:pPr>
+        <w:ind w:left="1440" w:hanging="360"/>
+      </w:pPr>
+      <w:rPr>
+        <w:rFonts w:ascii="Courier New" w:hAnsi="Courier New" w:cs="Courier New" w:hint="default"/>
+      </w:rPr>
+    </w:lvl>
+    <w:lvl w:ilvl="2" w:tplc="04160005" w:tentative="1">
+      <w:start w:val="1"/>
+      <w:numFmt w:val="bullet"/>
+      <w:lvlText w:val=""/>
+      <w:lvlJc w:val="left"/>
+      <w:pPr>
+        <w:ind w:left="2160" w:hanging="360"/>
+      </w:pPr>
+      <w:rPr>
+        <w:rFonts w:ascii="Wingdings" w:hAnsi="Wingdings" w:hint="default"/>
+      </w:rPr>
+    </w:lvl>
+    <w:lvl w:ilvl="3" w:tplc="04160001" w:tentative="1">
+      <w:start w:val="1"/>
+      <w:numFmt w:val="bullet"/>
+      <w:lvlText w:val=""/>
+      <w:lvlJc w:val="left"/>
+      <w:pPr>
+        <w:ind w:left="2880" w:hanging="360"/>
+      </w:pPr>
+      <w:rPr>
+        <w:rFonts w:ascii="Symbol" w:hAnsi="Symbol" w:hint="default"/>
+      </w:rPr>
+    </w:lvl>
+    <w:lvl w:ilvl="4" w:tplc="04160003" w:tentative="1">
+      <w:start w:val="1"/>
+      <w:numFmt w:val="bullet"/>
+      <w:lvlText w:val="o"/>
+      <w:lvlJc w:val="left"/>
+      <w:pPr>
+        <w:ind w:left="3600" w:hanging="360"/>
+      </w:pPr>
+      <w:rPr>
+        <w:rFonts w:ascii="Courier New" w:hAnsi="Courier New" w:cs="Courier New" w:hint="default"/>
+      </w:rPr>
+    </w:lvl>
+    <w:lvl w:ilvl="5" w:tplc="04160005" w:tentative="1">
+      <w:start w:val="1"/>
+      <w:numFmt w:val="bullet"/>
+      <w:lvlText w:val=""/>
+      <w:lvlJc w:val="left"/>
+      <w:pPr>
+        <w:ind w:left="4320" w:hanging="360"/>
+      </w:pPr>
+      <w:rPr>
+        <w:rFonts w:ascii="Wingdings" w:hAnsi="Wingdings" w:hint="default"/>
+      </w:rPr>
+    </w:lvl>
+    <w:lvl w:ilvl="6" w:tplc="04160001" w:tentative="1">
+      <w:start w:val="1"/>
+      <w:numFmt w:val="bullet"/>
+      <w:lvlText w:val=""/>
+      <w:lvlJc w:val="left"/>
+      <w:pPr>
+        <w:ind w:left="5040" w:hanging="360"/>
+      </w:pPr>
+      <w:rPr>
+        <w:rFonts w:ascii="Symbol" w:hAnsi="Symbol" w:hint="default"/>
+      </w:rPr>
+    </w:lvl>
+    <w:lvl w:ilvl="7" w:tplc="04160003" w:tentative="1">
+      <w:start w:val="1"/>
+      <w:numFmt w:val="bullet"/>
+      <w:lvlText w:val="o"/>
+      <w:lvlJc w:val="left"/>
+      <w:pPr>
+        <w:ind w:left="5760" w:hanging="360"/>
+      </w:pPr>
+      <w:rPr>
+        <w:rFonts w:ascii="Courier New" w:hAnsi="Courier New" w:cs="Courier New" w:hint="default"/>
+      </w:rPr>
+    </w:lvl>
+    <w:lvl w:ilvl="8" w:tplc="04160005" w:tentative="1">
+      <w:start w:val="1"/>
+      <w:numFmt w:val="bullet"/>
+      <w:lvlText w:val=""/>
+      <w:lvlJc w:val="left"/>
+      <w:pPr>
+        <w:ind w:left="6480" w:hanging="360"/>
+      </w:pPr>
+      <w:rPr>
+        <w:rFonts w:ascii="Wingdings" w:hAnsi="Wingdings" w:hint="default"/>
+      </w:rPr>
+    </w:lvl>
+  </w:abstractNum>
+  <w:abstractNum w:abstractNumId="17">
     <w:nsid w:val="69D67793"/>
     <w:multiLevelType w:val="hybridMultilevel"/>
     <w:tmpl w:val="1AAA2BFC"/>
@@ -13292,7 +15535,7 @@
       </w:rPr>
     </w:lvl>
   </w:abstractNum>
-  <w:abstractNum w:abstractNumId="15">
+  <w:abstractNum w:abstractNumId="18">
     <w:nsid w:val="7230611B"/>
     <w:multiLevelType w:val="hybridMultilevel"/>
     <w:tmpl w:val="3462E176"/>
@@ -13378,7 +15621,7 @@
       </w:pPr>
     </w:lvl>
   </w:abstractNum>
-  <w:abstractNum w:abstractNumId="16">
+  <w:abstractNum w:abstractNumId="19">
     <w:nsid w:val="76EA3F41"/>
     <w:multiLevelType w:val="multilevel"/>
     <w:tmpl w:val="E990B774"/>
@@ -13527,35 +15770,148 @@
       </w:rPr>
     </w:lvl>
   </w:abstractNum>
+  <w:abstractNum w:abstractNumId="20">
+    <w:nsid w:val="7F4971A4"/>
+    <w:multiLevelType w:val="hybridMultilevel"/>
+    <w:tmpl w:val="D9760DC2"/>
+    <w:lvl w:ilvl="0" w:tplc="04160001">
+      <w:start w:val="1"/>
+      <w:numFmt w:val="bullet"/>
+      <w:lvlText w:val=""/>
+      <w:lvlJc w:val="left"/>
+      <w:pPr>
+        <w:ind w:left="720" w:hanging="360"/>
+      </w:pPr>
+      <w:rPr>
+        <w:rFonts w:ascii="Symbol" w:hAnsi="Symbol" w:hint="default"/>
+      </w:rPr>
+    </w:lvl>
+    <w:lvl w:ilvl="1" w:tplc="04160003" w:tentative="1">
+      <w:start w:val="1"/>
+      <w:numFmt w:val="bullet"/>
+      <w:lvlText w:val="o"/>
+      <w:lvlJc w:val="left"/>
+      <w:pPr>
+        <w:ind w:left="1440" w:hanging="360"/>
+      </w:pPr>
+      <w:rPr>
+        <w:rFonts w:ascii="Courier New" w:hAnsi="Courier New" w:cs="Courier New" w:hint="default"/>
+      </w:rPr>
+    </w:lvl>
+    <w:lvl w:ilvl="2" w:tplc="04160005" w:tentative="1">
+      <w:start w:val="1"/>
+      <w:numFmt w:val="bullet"/>
+      <w:lvlText w:val=""/>
+      <w:lvlJc w:val="left"/>
+      <w:pPr>
+        <w:ind w:left="2160" w:hanging="360"/>
+      </w:pPr>
+      <w:rPr>
+        <w:rFonts w:ascii="Wingdings" w:hAnsi="Wingdings" w:hint="default"/>
+      </w:rPr>
+    </w:lvl>
+    <w:lvl w:ilvl="3" w:tplc="04160001" w:tentative="1">
+      <w:start w:val="1"/>
+      <w:numFmt w:val="bullet"/>
+      <w:lvlText w:val=""/>
+      <w:lvlJc w:val="left"/>
+      <w:pPr>
+        <w:ind w:left="2880" w:hanging="360"/>
+      </w:pPr>
+      <w:rPr>
+        <w:rFonts w:ascii="Symbol" w:hAnsi="Symbol" w:hint="default"/>
+      </w:rPr>
+    </w:lvl>
+    <w:lvl w:ilvl="4" w:tplc="04160003" w:tentative="1">
+      <w:start w:val="1"/>
+      <w:numFmt w:val="bullet"/>
+      <w:lvlText w:val="o"/>
+      <w:lvlJc w:val="left"/>
+      <w:pPr>
+        <w:ind w:left="3600" w:hanging="360"/>
+      </w:pPr>
+      <w:rPr>
+        <w:rFonts w:ascii="Courier New" w:hAnsi="Courier New" w:cs="Courier New" w:hint="default"/>
+      </w:rPr>
+    </w:lvl>
+    <w:lvl w:ilvl="5" w:tplc="04160005" w:tentative="1">
+      <w:start w:val="1"/>
+      <w:numFmt w:val="bullet"/>
+      <w:lvlText w:val=""/>
+      <w:lvlJc w:val="left"/>
+      <w:pPr>
+        <w:ind w:left="4320" w:hanging="360"/>
+      </w:pPr>
+      <w:rPr>
+        <w:rFonts w:ascii="Wingdings" w:hAnsi="Wingdings" w:hint="default"/>
+      </w:rPr>
+    </w:lvl>
+    <w:lvl w:ilvl="6" w:tplc="04160001" w:tentative="1">
+      <w:start w:val="1"/>
+      <w:numFmt w:val="bullet"/>
+      <w:lvlText w:val=""/>
+      <w:lvlJc w:val="left"/>
+      <w:pPr>
+        <w:ind w:left="5040" w:hanging="360"/>
+      </w:pPr>
+      <w:rPr>
+        <w:rFonts w:ascii="Symbol" w:hAnsi="Symbol" w:hint="default"/>
+      </w:rPr>
+    </w:lvl>
+    <w:lvl w:ilvl="7" w:tplc="04160003" w:tentative="1">
+      <w:start w:val="1"/>
+      <w:numFmt w:val="bullet"/>
+      <w:lvlText w:val="o"/>
+      <w:lvlJc w:val="left"/>
+      <w:pPr>
+        <w:ind w:left="5760" w:hanging="360"/>
+      </w:pPr>
+      <w:rPr>
+        <w:rFonts w:ascii="Courier New" w:hAnsi="Courier New" w:cs="Courier New" w:hint="default"/>
+      </w:rPr>
+    </w:lvl>
+    <w:lvl w:ilvl="8" w:tplc="04160005" w:tentative="1">
+      <w:start w:val="1"/>
+      <w:numFmt w:val="bullet"/>
+      <w:lvlText w:val=""/>
+      <w:lvlJc w:val="left"/>
+      <w:pPr>
+        <w:ind w:left="6480" w:hanging="360"/>
+      </w:pPr>
+      <w:rPr>
+        <w:rFonts w:ascii="Wingdings" w:hAnsi="Wingdings" w:hint="default"/>
+      </w:rPr>
+    </w:lvl>
+  </w:abstractNum>
   <w:num w:numId="1">
+    <w:abstractNumId w:val="7"/>
+  </w:num>
+  <w:num w:numId="2">
+    <w:abstractNumId w:val="14"/>
+  </w:num>
+  <w:num w:numId="3">
+    <w:abstractNumId w:val="4"/>
+  </w:num>
+  <w:num w:numId="4">
     <w:abstractNumId w:val="6"/>
   </w:num>
-  <w:num w:numId="2">
-    <w:abstractNumId w:val="12"/>
-  </w:num>
-  <w:num w:numId="3">
-    <w:abstractNumId w:val="3"/>
-  </w:num>
-  <w:num w:numId="4">
-    <w:abstractNumId w:val="5"/>
-  </w:num>
   <w:num w:numId="5">
-    <w:abstractNumId w:val="8"/>
+    <w:abstractNumId w:val="9"/>
   </w:num>
   <w:num w:numId="6">
     <w:abstractNumId w:val="0"/>
   </w:num>
   <w:num w:numId="7">
+    <w:abstractNumId w:val="14"/>
+  </w:num>
+  <w:num w:numId="8">
+    <w:abstractNumId w:val="19"/>
+  </w:num>
+  <w:num w:numId="9">
     <w:abstractNumId w:val="12"/>
   </w:num>
-  <w:num w:numId="8">
-    <w:abstractNumId w:val="16"/>
-  </w:num>
-  <w:num w:numId="9">
-    <w:abstractNumId w:val="10"/>
-  </w:num>
   <w:num w:numId="10">
-    <w:abstractNumId w:val="15"/>
+    <w:abstractNumId w:val="18"/>
   </w:num>
   <w:num w:numId="11">
     <w:abstractNumId w:val="2"/>
@@ -13564,22 +15920,34 @@
     <w:abstractNumId w:val="1"/>
   </w:num>
   <w:num w:numId="13">
-    <w:abstractNumId w:val="9"/>
+    <w:abstractNumId w:val="11"/>
   </w:num>
   <w:num w:numId="14">
-    <w:abstractNumId w:val="11"/>
+    <w:abstractNumId w:val="13"/>
   </w:num>
   <w:num w:numId="15">
-    <w:abstractNumId w:val="7"/>
+    <w:abstractNumId w:val="8"/>
   </w:num>
   <w:num w:numId="16">
-    <w:abstractNumId w:val="14"/>
+    <w:abstractNumId w:val="17"/>
   </w:num>
   <w:num w:numId="17">
-    <w:abstractNumId w:val="4"/>
+    <w:abstractNumId w:val="5"/>
   </w:num>
   <w:num w:numId="18">
-    <w:abstractNumId w:val="13"/>
+    <w:abstractNumId w:val="15"/>
+  </w:num>
+  <w:num w:numId="19">
+    <w:abstractNumId w:val="20"/>
+  </w:num>
+  <w:num w:numId="20">
+    <w:abstractNumId w:val="16"/>
+  </w:num>
+  <w:num w:numId="21">
+    <w:abstractNumId w:val="10"/>
+  </w:num>
+  <w:num w:numId="22">
+    <w:abstractNumId w:val="3"/>
   </w:num>
 </w:numbering>
 </file>
@@ -14255,15 +16623,15 @@
   <w:docDefaults>
     <w:rPrDefault>
       <w:rPr>
-        <w:rFonts w:asciiTheme="minorHAnsi" w:eastAsiaTheme="minorEastAsia" w:hAnsiTheme="minorHAnsi" w:cstheme="minorBidi"/>
+        <w:rFonts w:asciiTheme="minorHAnsi" w:eastAsiaTheme="minorHAnsi" w:hAnsiTheme="minorHAnsi" w:cstheme="minorBidi"/>
         <w:sz w:val="22"/>
         <w:szCs w:val="22"/>
-        <w:lang w:val="pt-BR" w:eastAsia="pt-BR" w:bidi="ar-SA"/>
+        <w:lang w:val="pt-BR" w:eastAsia="en-US" w:bidi="ar-SA"/>
       </w:rPr>
     </w:rPrDefault>
     <w:pPrDefault>
       <w:pPr>
-        <w:spacing w:after="200" w:line="276" w:lineRule="auto"/>
+        <w:spacing w:after="160"/>
       </w:pPr>
     </w:pPrDefault>
   </w:docDefaults>
@@ -14278,9 +16646,9 @@
     <w:lsdException w:name="heading 7" w:uiPriority="9" w:qFormat="1"/>
     <w:lsdException w:name="heading 8" w:uiPriority="9" w:qFormat="1"/>
     <w:lsdException w:name="heading 9" w:uiPriority="9" w:qFormat="1"/>
-    <w:lsdException w:name="toc 1" w:uiPriority="39"/>
-    <w:lsdException w:name="toc 2" w:uiPriority="39"/>
-    <w:lsdException w:name="toc 3" w:uiPriority="39"/>
+    <w:lsdException w:name="toc 1" w:uiPriority="39" w:qFormat="1"/>
+    <w:lsdException w:name="toc 2" w:uiPriority="39" w:qFormat="1"/>
+    <w:lsdException w:name="toc 3" w:uiPriority="39" w:qFormat="1"/>
     <w:lsdException w:name="toc 4" w:uiPriority="39"/>
     <w:lsdException w:name="toc 5" w:uiPriority="39"/>
     <w:lsdException w:name="toc 6" w:uiPriority="39"/>
@@ -14409,6 +16777,77 @@
   <w:style w:type="paragraph" w:default="1" w:styleId="Normal">
     <w:name w:val="Normal"/>
     <w:qFormat/>
+    <w:rsid w:val="00206BC6"/>
+    <w:pPr>
+      <w:spacing w:after="0" w:line="360" w:lineRule="auto"/>
+      <w:jc w:val="both"/>
+    </w:pPr>
+    <w:rPr>
+      <w:rFonts w:ascii="Arial" w:hAnsi="Arial"/>
+      <w:sz w:val="24"/>
+    </w:rPr>
+  </w:style>
+  <w:style w:type="paragraph" w:styleId="Ttulo1">
+    <w:name w:val="heading 1"/>
+    <w:basedOn w:val="Normal"/>
+    <w:next w:val="Normal"/>
+    <w:link w:val="Ttulo1Char"/>
+    <w:uiPriority w:val="9"/>
+    <w:qFormat/>
+    <w:rsid w:val="00930555"/>
+    <w:pPr>
+      <w:keepNext/>
+      <w:keepLines/>
+      <w:contextualSpacing/>
+      <w:jc w:val="left"/>
+      <w:outlineLvl w:val="0"/>
+    </w:pPr>
+    <w:rPr>
+      <w:rFonts w:eastAsiaTheme="majorEastAsia" w:cstheme="majorBidi"/>
+      <w:b/>
+      <w:szCs w:val="32"/>
+    </w:rPr>
+  </w:style>
+  <w:style w:type="paragraph" w:styleId="Ttulo2">
+    <w:name w:val="heading 2"/>
+    <w:basedOn w:val="Normal"/>
+    <w:next w:val="Normal"/>
+    <w:link w:val="Ttulo2Char"/>
+    <w:uiPriority w:val="9"/>
+    <w:unhideWhenUsed/>
+    <w:qFormat/>
+    <w:rsid w:val="0095639C"/>
+    <w:pPr>
+      <w:keepNext/>
+      <w:keepLines/>
+      <w:outlineLvl w:val="1"/>
+    </w:pPr>
+    <w:rPr>
+      <w:rFonts w:eastAsiaTheme="majorEastAsia" w:cstheme="majorBidi"/>
+      <w:b/>
+      <w:szCs w:val="26"/>
+    </w:rPr>
+  </w:style>
+  <w:style w:type="paragraph" w:styleId="Ttulo3">
+    <w:name w:val="heading 3"/>
+    <w:basedOn w:val="Normal"/>
+    <w:next w:val="Normal"/>
+    <w:link w:val="Ttulo3Char"/>
+    <w:uiPriority w:val="9"/>
+    <w:unhideWhenUsed/>
+    <w:qFormat/>
+    <w:rsid w:val="00A931EE"/>
+    <w:pPr>
+      <w:keepNext/>
+      <w:keepLines/>
+      <w:spacing w:before="200"/>
+      <w:outlineLvl w:val="2"/>
+    </w:pPr>
+    <w:rPr>
+      <w:rFonts w:eastAsiaTheme="majorEastAsia" w:cstheme="majorBidi"/>
+      <w:b/>
+      <w:bCs/>
+    </w:rPr>
   </w:style>
   <w:style w:type="character" w:default="1" w:styleId="Fontepargpadro">
     <w:name w:val="Default Paragraph Font"/>
@@ -14436,6 +16875,407 @@
     <w:uiPriority w:val="99"/>
     <w:semiHidden/>
     <w:unhideWhenUsed/>
+  </w:style>
+  <w:style w:type="paragraph" w:customStyle="1" w:styleId="Palavras-chave">
+    <w:name w:val="Palavras-chave"/>
+    <w:basedOn w:val="Normal"/>
+    <w:uiPriority w:val="99"/>
+    <w:rsid w:val="002A1027"/>
+    <w:pPr>
+      <w:spacing w:after="300"/>
+    </w:pPr>
+    <w:rPr>
+      <w:rFonts w:eastAsia="Times New Roman" w:cs="Times New Roman"/>
+      <w:color w:val="000000"/>
+      <w:szCs w:val="24"/>
+    </w:rPr>
+  </w:style>
+  <w:style w:type="table" w:styleId="Tabelacomgrade">
+    <w:name w:val="Table Grid"/>
+    <w:basedOn w:val="Tabelanormal"/>
+    <w:uiPriority w:val="59"/>
+    <w:rsid w:val="002A1027"/>
+    <w:pPr>
+      <w:spacing w:after="0"/>
+    </w:pPr>
+    <w:tblPr>
+      <w:tblBorders>
+        <w:top w:val="single" w:sz="4" w:space="0" w:color="auto"/>
+        <w:left w:val="single" w:sz="4" w:space="0" w:color="auto"/>
+        <w:bottom w:val="single" w:sz="4" w:space="0" w:color="auto"/>
+        <w:right w:val="single" w:sz="4" w:space="0" w:color="auto"/>
+        <w:insideH w:val="single" w:sz="4" w:space="0" w:color="auto"/>
+        <w:insideV w:val="single" w:sz="4" w:space="0" w:color="auto"/>
+      </w:tblBorders>
+    </w:tblPr>
+  </w:style>
+  <w:style w:type="paragraph" w:styleId="PargrafodaLista">
+    <w:name w:val="List Paragraph"/>
+    <w:basedOn w:val="Normal"/>
+    <w:uiPriority w:val="34"/>
+    <w:qFormat/>
+    <w:rsid w:val="0099743A"/>
+    <w:pPr>
+      <w:ind w:left="720"/>
+      <w:contextualSpacing/>
+    </w:pPr>
+  </w:style>
+  <w:style w:type="character" w:customStyle="1" w:styleId="Ttulo1Char">
+    <w:name w:val="Título 1 Char"/>
+    <w:basedOn w:val="Fontepargpadro"/>
+    <w:link w:val="Ttulo1"/>
+    <w:uiPriority w:val="9"/>
+    <w:rsid w:val="003232F1"/>
+    <w:rPr>
+      <w:rFonts w:ascii="Arial" w:eastAsiaTheme="majorEastAsia" w:hAnsi="Arial" w:cstheme="majorBidi"/>
+      <w:b/>
+      <w:sz w:val="24"/>
+      <w:szCs w:val="32"/>
+    </w:rPr>
+  </w:style>
+  <w:style w:type="paragraph" w:styleId="CabealhodoSumrio">
+    <w:name w:val="TOC Heading"/>
+    <w:basedOn w:val="Ttulo1"/>
+    <w:next w:val="Normal"/>
+    <w:uiPriority w:val="39"/>
+    <w:unhideWhenUsed/>
+    <w:qFormat/>
+    <w:rsid w:val="0005095E"/>
+    <w:pPr>
+      <w:outlineLvl w:val="9"/>
+    </w:pPr>
+    <w:rPr>
+      <w:lang w:eastAsia="pt-BR"/>
+    </w:rPr>
+  </w:style>
+  <w:style w:type="paragraph" w:styleId="Sumrio1">
+    <w:name w:val="toc 1"/>
+    <w:basedOn w:val="Normal"/>
+    <w:next w:val="Normal"/>
+    <w:autoRedefine/>
+    <w:uiPriority w:val="39"/>
+    <w:unhideWhenUsed/>
+    <w:qFormat/>
+    <w:rsid w:val="00440F17"/>
+    <w:pPr>
+      <w:tabs>
+        <w:tab w:val="left" w:pos="-2268"/>
+        <w:tab w:val="left" w:pos="8789"/>
+      </w:tabs>
+      <w:spacing w:after="100" w:line="240" w:lineRule="auto"/>
+      <w:ind w:left="709" w:hanging="709"/>
+      <w:jc w:val="left"/>
+    </w:pPr>
+    <w:rPr>
+      <w:noProof/>
+    </w:rPr>
+  </w:style>
+  <w:style w:type="character" w:styleId="Hyperlink">
+    <w:name w:val="Hyperlink"/>
+    <w:basedOn w:val="Fontepargpadro"/>
+    <w:uiPriority w:val="99"/>
+    <w:unhideWhenUsed/>
+    <w:rsid w:val="0005095E"/>
+    <w:rPr>
+      <w:color w:val="0563C1" w:themeColor="hyperlink"/>
+      <w:u w:val="single"/>
+    </w:rPr>
+  </w:style>
+  <w:style w:type="paragraph" w:styleId="NormalWeb">
+    <w:name w:val="Normal (Web)"/>
+    <w:basedOn w:val="Normal"/>
+    <w:uiPriority w:val="99"/>
+    <w:unhideWhenUsed/>
+    <w:rsid w:val="008D31BD"/>
+    <w:pPr>
+      <w:spacing w:before="100" w:beforeAutospacing="1" w:after="100" w:afterAutospacing="1"/>
+    </w:pPr>
+    <w:rPr>
+      <w:rFonts w:eastAsia="Times New Roman" w:cs="Times New Roman"/>
+      <w:szCs w:val="24"/>
+      <w:lang w:eastAsia="pt-BR"/>
+    </w:rPr>
+  </w:style>
+  <w:style w:type="character" w:styleId="Forte">
+    <w:name w:val="Strong"/>
+    <w:basedOn w:val="Fontepargpadro"/>
+    <w:uiPriority w:val="22"/>
+    <w:qFormat/>
+    <w:rsid w:val="008D31BD"/>
+    <w:rPr>
+      <w:b/>
+      <w:bCs/>
+    </w:rPr>
+  </w:style>
+  <w:style w:type="paragraph" w:styleId="Subttulo">
+    <w:name w:val="Subtitle"/>
+    <w:basedOn w:val="Normal"/>
+    <w:next w:val="Normal"/>
+    <w:link w:val="SubttuloChar"/>
+    <w:uiPriority w:val="11"/>
+    <w:qFormat/>
+    <w:rsid w:val="00D21DD5"/>
+    <w:rPr>
+      <w:rFonts w:eastAsiaTheme="minorEastAsia"/>
+      <w:b/>
+      <w:spacing w:val="15"/>
+    </w:rPr>
+  </w:style>
+  <w:style w:type="character" w:customStyle="1" w:styleId="SubttuloChar">
+    <w:name w:val="Subtítulo Char"/>
+    <w:basedOn w:val="Fontepargpadro"/>
+    <w:link w:val="Subttulo"/>
+    <w:uiPriority w:val="11"/>
+    <w:rsid w:val="00D21DD5"/>
+    <w:rPr>
+      <w:rFonts w:ascii="Times New Roman" w:eastAsiaTheme="minorEastAsia" w:hAnsi="Times New Roman"/>
+      <w:b/>
+      <w:spacing w:val="15"/>
+      <w:sz w:val="24"/>
+    </w:rPr>
+  </w:style>
+  <w:style w:type="character" w:customStyle="1" w:styleId="Ttulo2Char">
+    <w:name w:val="Título 2 Char"/>
+    <w:basedOn w:val="Fontepargpadro"/>
+    <w:link w:val="Ttulo2"/>
+    <w:uiPriority w:val="9"/>
+    <w:rsid w:val="0095639C"/>
+    <w:rPr>
+      <w:rFonts w:ascii="Times New Roman" w:eastAsiaTheme="majorEastAsia" w:hAnsi="Times New Roman" w:cstheme="majorBidi"/>
+      <w:b/>
+      <w:sz w:val="24"/>
+      <w:szCs w:val="26"/>
+    </w:rPr>
+  </w:style>
+  <w:style w:type="paragraph" w:styleId="Sumrio2">
+    <w:name w:val="toc 2"/>
+    <w:basedOn w:val="Normal"/>
+    <w:next w:val="Normal"/>
+    <w:autoRedefine/>
+    <w:uiPriority w:val="39"/>
+    <w:unhideWhenUsed/>
+    <w:qFormat/>
+    <w:rsid w:val="00312000"/>
+    <w:pPr>
+      <w:tabs>
+        <w:tab w:val="left" w:pos="426"/>
+        <w:tab w:val="right" w:leader="dot" w:pos="9061"/>
+      </w:tabs>
+      <w:spacing w:after="100"/>
+    </w:pPr>
+  </w:style>
+  <w:style w:type="paragraph" w:styleId="Textodebalo">
+    <w:name w:val="Balloon Text"/>
+    <w:basedOn w:val="Normal"/>
+    <w:link w:val="TextodebaloChar"/>
+    <w:uiPriority w:val="99"/>
+    <w:semiHidden/>
+    <w:unhideWhenUsed/>
+    <w:rsid w:val="00BE0C2E"/>
+    <w:rPr>
+      <w:rFonts w:ascii="Tahoma" w:hAnsi="Tahoma" w:cs="Tahoma"/>
+      <w:sz w:val="16"/>
+      <w:szCs w:val="16"/>
+    </w:rPr>
+  </w:style>
+  <w:style w:type="character" w:customStyle="1" w:styleId="TextodebaloChar">
+    <w:name w:val="Texto de balão Char"/>
+    <w:basedOn w:val="Fontepargpadro"/>
+    <w:link w:val="Textodebalo"/>
+    <w:uiPriority w:val="99"/>
+    <w:semiHidden/>
+    <w:rsid w:val="00BE0C2E"/>
+    <w:rPr>
+      <w:rFonts w:ascii="Tahoma" w:hAnsi="Tahoma" w:cs="Tahoma"/>
+      <w:sz w:val="16"/>
+      <w:szCs w:val="16"/>
+    </w:rPr>
+  </w:style>
+  <w:style w:type="character" w:styleId="RefernciaIntensa">
+    <w:name w:val="Intense Reference"/>
+    <w:basedOn w:val="Fontepargpadro"/>
+    <w:uiPriority w:val="32"/>
+    <w:qFormat/>
+    <w:rsid w:val="00FE16F9"/>
+    <w:rPr>
+      <w:b/>
+      <w:bCs/>
+      <w:smallCaps/>
+      <w:color w:val="ED7D31" w:themeColor="accent2"/>
+      <w:spacing w:val="5"/>
+      <w:u w:val="single"/>
+    </w:rPr>
+  </w:style>
+  <w:style w:type="paragraph" w:styleId="Citao">
+    <w:name w:val="Quote"/>
+    <w:basedOn w:val="Normal"/>
+    <w:next w:val="Normal"/>
+    <w:link w:val="CitaoChar"/>
+    <w:uiPriority w:val="29"/>
+    <w:qFormat/>
+    <w:rsid w:val="00FE16F9"/>
+    <w:pPr>
+      <w:spacing w:before="100" w:beforeAutospacing="1" w:line="240" w:lineRule="auto"/>
+    </w:pPr>
+    <w:rPr>
+      <w:iCs/>
+      <w:color w:val="000000" w:themeColor="text1"/>
+      <w:sz w:val="20"/>
+    </w:rPr>
+  </w:style>
+  <w:style w:type="character" w:customStyle="1" w:styleId="CitaoChar">
+    <w:name w:val="Citação Char"/>
+    <w:basedOn w:val="Fontepargpadro"/>
+    <w:link w:val="Citao"/>
+    <w:uiPriority w:val="29"/>
+    <w:rsid w:val="00FE16F9"/>
+    <w:rPr>
+      <w:rFonts w:ascii="Times New Roman" w:hAnsi="Times New Roman"/>
+      <w:iCs/>
+      <w:color w:val="000000" w:themeColor="text1"/>
+      <w:sz w:val="20"/>
+    </w:rPr>
+  </w:style>
+  <w:style w:type="character" w:styleId="nfaseSutil">
+    <w:name w:val="Subtle Emphasis"/>
+    <w:basedOn w:val="Fontepargpadro"/>
+    <w:uiPriority w:val="19"/>
+    <w:qFormat/>
+    <w:rsid w:val="001B60D5"/>
+    <w:rPr>
+      <w:i/>
+      <w:iCs/>
+      <w:color w:val="808080" w:themeColor="text1" w:themeTint="7F"/>
+    </w:rPr>
+  </w:style>
+  <w:style w:type="paragraph" w:customStyle="1" w:styleId="Paragrafo-Artigo">
+    <w:name w:val="Paragrafo-Artigo"/>
+    <w:basedOn w:val="Normal"/>
+    <w:link w:val="Paragrafo-ArtigoChar"/>
+    <w:qFormat/>
+    <w:rsid w:val="00D0465E"/>
+    <w:pPr>
+      <w:autoSpaceDE w:val="0"/>
+      <w:autoSpaceDN w:val="0"/>
+      <w:adjustRightInd w:val="0"/>
+      <w:spacing w:line="240" w:lineRule="auto"/>
+      <w:ind w:firstLine="431"/>
+    </w:pPr>
+    <w:rPr>
+      <w:rFonts w:eastAsia="Calibri" w:cs="Arial"/>
+      <w:szCs w:val="24"/>
+    </w:rPr>
+  </w:style>
+  <w:style w:type="character" w:customStyle="1" w:styleId="Paragrafo-ArtigoChar">
+    <w:name w:val="Paragrafo-Artigo Char"/>
+    <w:link w:val="Paragrafo-Artigo"/>
+    <w:rsid w:val="00D0465E"/>
+    <w:rPr>
+      <w:rFonts w:ascii="Arial" w:eastAsia="Calibri" w:hAnsi="Arial" w:cs="Arial"/>
+      <w:sz w:val="24"/>
+      <w:szCs w:val="24"/>
+    </w:rPr>
+  </w:style>
+  <w:style w:type="paragraph" w:styleId="Sumrio3">
+    <w:name w:val="toc 3"/>
+    <w:basedOn w:val="Normal"/>
+    <w:next w:val="Normal"/>
+    <w:autoRedefine/>
+    <w:uiPriority w:val="39"/>
+    <w:unhideWhenUsed/>
+    <w:qFormat/>
+    <w:rsid w:val="00A61618"/>
+    <w:pPr>
+      <w:spacing w:after="100" w:line="276" w:lineRule="auto"/>
+      <w:ind w:left="440"/>
+      <w:jc w:val="left"/>
+    </w:pPr>
+    <w:rPr>
+      <w:rFonts w:asciiTheme="minorHAnsi" w:eastAsiaTheme="minorEastAsia" w:hAnsiTheme="minorHAnsi"/>
+      <w:sz w:val="22"/>
+      <w:lang w:eastAsia="pt-BR"/>
+    </w:rPr>
+  </w:style>
+  <w:style w:type="paragraph" w:styleId="Textodenotaderodap">
+    <w:name w:val="footnote text"/>
+    <w:basedOn w:val="Normal"/>
+    <w:link w:val="TextodenotaderodapChar"/>
+    <w:uiPriority w:val="99"/>
+    <w:semiHidden/>
+    <w:unhideWhenUsed/>
+    <w:rsid w:val="00A253DA"/>
+    <w:pPr>
+      <w:spacing w:line="240" w:lineRule="auto"/>
+    </w:pPr>
+    <w:rPr>
+      <w:sz w:val="20"/>
+      <w:szCs w:val="20"/>
+    </w:rPr>
+  </w:style>
+  <w:style w:type="character" w:customStyle="1" w:styleId="TextodenotaderodapChar">
+    <w:name w:val="Texto de nota de rodapé Char"/>
+    <w:basedOn w:val="Fontepargpadro"/>
+    <w:link w:val="Textodenotaderodap"/>
+    <w:uiPriority w:val="99"/>
+    <w:semiHidden/>
+    <w:rsid w:val="00A253DA"/>
+    <w:rPr>
+      <w:rFonts w:ascii="Times New Roman" w:hAnsi="Times New Roman"/>
+      <w:sz w:val="20"/>
+      <w:szCs w:val="20"/>
+    </w:rPr>
+  </w:style>
+  <w:style w:type="character" w:styleId="Refdenotaderodap">
+    <w:name w:val="footnote reference"/>
+    <w:basedOn w:val="Fontepargpadro"/>
+    <w:uiPriority w:val="99"/>
+    <w:semiHidden/>
+    <w:unhideWhenUsed/>
+    <w:rsid w:val="00A253DA"/>
+    <w:rPr>
+      <w:vertAlign w:val="superscript"/>
+    </w:rPr>
+  </w:style>
+  <w:style w:type="paragraph" w:styleId="Reviso">
+    <w:name w:val="Revision"/>
+    <w:hidden/>
+    <w:uiPriority w:val="99"/>
+    <w:semiHidden/>
+    <w:rsid w:val="003620C0"/>
+    <w:pPr>
+      <w:spacing w:after="0"/>
+    </w:pPr>
+    <w:rPr>
+      <w:rFonts w:ascii="Times New Roman" w:hAnsi="Times New Roman"/>
+      <w:sz w:val="24"/>
+    </w:rPr>
+  </w:style>
+  <w:style w:type="paragraph" w:styleId="SemEspaamento">
+    <w:name w:val="No Spacing"/>
+    <w:uiPriority w:val="1"/>
+    <w:qFormat/>
+    <w:rsid w:val="00206BC6"/>
+    <w:pPr>
+      <w:spacing w:after="0"/>
+      <w:jc w:val="both"/>
+    </w:pPr>
+    <w:rPr>
+      <w:rFonts w:ascii="Arial" w:hAnsi="Arial"/>
+      <w:sz w:val="24"/>
+    </w:rPr>
+  </w:style>
+  <w:style w:type="character" w:customStyle="1" w:styleId="Ttulo3Char">
+    <w:name w:val="Título 3 Char"/>
+    <w:basedOn w:val="Fontepargpadro"/>
+    <w:link w:val="Ttulo3"/>
+    <w:uiPriority w:val="9"/>
+    <w:rsid w:val="00A931EE"/>
+    <w:rPr>
+      <w:rFonts w:ascii="Arial" w:eastAsiaTheme="majorEastAsia" w:hAnsi="Arial" w:cstheme="majorBidi"/>
+      <w:b/>
+      <w:bCs/>
+      <w:sz w:val="24"/>
+    </w:rPr>
   </w:style>
 </w:styles>
 </file>
@@ -14695,7 +17535,7 @@
   <a:extraClrSchemeLst/>
   <a:extLst>
     <a:ext uri="{05A4C25C-085E-4340-85A3-A5531E510DB2}">
-      <thm15:themeFamily xmlns="" xmlns:thm15="http://schemas.microsoft.com/office/thememl/2012/main" name="Office Theme" id="{62F939B6-93AF-4DB8-9C6B-D6C7DFDC589F}" vid="{4A3C46E8-61CC-4603-A589-7422A47A8E4A}"/>
+      <thm15:themeFamily xmlns:thm15="http://schemas.microsoft.com/office/thememl/2012/main" xmlns="" name="Office Theme" id="{62F939B6-93AF-4DB8-9C6B-D6C7DFDC589F}" vid="{4A3C46E8-61CC-4603-A589-7422A47A8E4A}"/>
     </a:ext>
   </a:extLst>
 </a:theme>
@@ -14706,7 +17546,7 @@
 </file>
 
 <file path=customXml/itemProps1.xml><?xml version="1.0" encoding="utf-8"?>
-<ds:datastoreItem xmlns:ds="http://schemas.openxmlformats.org/officeDocument/2006/customXml" ds:itemID="{1B4838A0-069A-409F-9F31-C6DDC53293D0}">
+<ds:datastoreItem xmlns:ds="http://schemas.openxmlformats.org/officeDocument/2006/customXml" ds:itemID="{2B734208-538A-4A34-9CED-8B3CBBDB1013}">
   <ds:schemaRefs>
     <ds:schemaRef ds:uri="http://schemas.openxmlformats.org/officeDocument/2006/bibliography"/>
   </ds:schemaRefs>

</xml_diff>

<commit_message>
Faltando apenas o JavaFX para finalizar a fundamentação teórica
</commit_message>
<xml_diff>
--- a/mono/Glauber Gadelha - C796NQ- Geração de Código para Apresentação de dados em forma gráfica.docx
+++ b/mono/Glauber Gadelha - C796NQ- Geração de Código para Apresentação de dados em forma gráfica.docx
@@ -2049,7 +2049,7 @@
           <w:r>
             <w:fldChar w:fldCharType="separate"/>
           </w:r>
-          <w:hyperlink w:anchor="_Toc33266107" w:history="1">
+          <w:hyperlink w:anchor="_Toc33349499" w:history="1">
             <w:r>
               <w:rPr>
                 <w:rStyle w:val="Hyperlink"/>
@@ -2072,7 +2072,7 @@
               <w:rPr>
                 <w:webHidden/>
               </w:rPr>
-              <w:instrText xml:space="preserve"> PAGEREF _Toc33266107 \h </w:instrText>
+              <w:instrText xml:space="preserve"> PAGEREF _Toc33349499 \h </w:instrText>
             </w:r>
             <w:r>
               <w:rPr>
@@ -2089,7 +2089,7 @@
               <w:rPr>
                 <w:webHidden/>
               </w:rPr>
-              <w:t>6</w:t>
+              <w:t>7</w:t>
             </w:r>
             <w:r>
               <w:rPr>
@@ -2109,7 +2109,7 @@
               <w:lang w:eastAsia="pt-BR"/>
             </w:rPr>
           </w:pPr>
-          <w:hyperlink w:anchor="_Toc33266108" w:history="1">
+          <w:hyperlink w:anchor="_Toc33349500" w:history="1">
             <w:r>
               <w:rPr>
                 <w:rStyle w:val="Hyperlink"/>
@@ -2152,7 +2152,7 @@
                 <w:noProof/>
                 <w:webHidden/>
               </w:rPr>
-              <w:instrText xml:space="preserve"> PAGEREF _Toc33266108 \h </w:instrText>
+              <w:instrText xml:space="preserve"> PAGEREF _Toc33349500 \h </w:instrText>
             </w:r>
             <w:r>
               <w:rPr>
@@ -2172,7 +2172,7 @@
                 <w:noProof/>
                 <w:webHidden/>
               </w:rPr>
-              <w:t>7</w:t>
+              <w:t>8</w:t>
             </w:r>
             <w:r>
               <w:rPr>
@@ -2193,7 +2193,7 @@
               <w:lang w:eastAsia="pt-BR"/>
             </w:rPr>
           </w:pPr>
-          <w:hyperlink w:anchor="_Toc33266109" w:history="1">
+          <w:hyperlink w:anchor="_Toc33349501" w:history="1">
             <w:r>
               <w:rPr>
                 <w:rStyle w:val="Hyperlink"/>
@@ -2236,7 +2236,7 @@
                 <w:noProof/>
                 <w:webHidden/>
               </w:rPr>
-              <w:instrText xml:space="preserve"> PAGEREF _Toc33266109 \h </w:instrText>
+              <w:instrText xml:space="preserve"> PAGEREF _Toc33349501 \h </w:instrText>
             </w:r>
             <w:r>
               <w:rPr>
@@ -2256,7 +2256,7 @@
                 <w:noProof/>
                 <w:webHidden/>
               </w:rPr>
-              <w:t>8</w:t>
+              <w:t>9</w:t>
             </w:r>
             <w:r>
               <w:rPr>
@@ -2277,7 +2277,7 @@
               <w:lang w:eastAsia="pt-BR"/>
             </w:rPr>
           </w:pPr>
-          <w:hyperlink w:anchor="_Toc33266110" w:history="1">
+          <w:hyperlink w:anchor="_Toc33349502" w:history="1">
             <w:r>
               <w:rPr>
                 <w:rStyle w:val="Hyperlink"/>
@@ -2304,7 +2304,7 @@
                 <w:noProof/>
                 <w:webHidden/>
               </w:rPr>
-              <w:instrText xml:space="preserve"> PAGEREF _Toc33266110 \h </w:instrText>
+              <w:instrText xml:space="preserve"> PAGEREF _Toc33349502 \h </w:instrText>
             </w:r>
             <w:r>
               <w:rPr>
@@ -2324,7 +2324,7 @@
                 <w:noProof/>
                 <w:webHidden/>
               </w:rPr>
-              <w:t>8</w:t>
+              <w:t>9</w:t>
             </w:r>
             <w:r>
               <w:rPr>
@@ -2344,12 +2344,18 @@
               <w:lang w:eastAsia="pt-BR"/>
             </w:rPr>
           </w:pPr>
-          <w:hyperlink w:anchor="_Toc33266111" w:history="1">
+          <w:r>
+            <w:rPr>
+              <w:rStyle w:val="Hyperlink"/>
+            </w:rPr>
+            <w:t xml:space="preserve">2 </w:t>
+          </w:r>
+          <w:hyperlink w:anchor="_Toc33349504" w:history="1">
             <w:r>
               <w:rPr>
                 <w:rStyle w:val="Hyperlink"/>
               </w:rPr>
-              <w:t>2</w:t>
+              <w:t>FUNDAMENTAÇÃO TEÓRICA</w:t>
             </w:r>
             <w:r>
               <w:rPr>
@@ -2367,7 +2373,7 @@
               <w:rPr>
                 <w:webHidden/>
               </w:rPr>
-              <w:instrText xml:space="preserve"> PAGEREF _Toc33266111 \h </w:instrText>
+              <w:instrText xml:space="preserve"> PAGEREF _Toc33349504 \h </w:instrText>
             </w:r>
             <w:r>
               <w:rPr>
@@ -2384,66 +2390,7 @@
               <w:rPr>
                 <w:webHidden/>
               </w:rPr>
-              <w:t>8</w:t>
-            </w:r>
-            <w:r>
-              <w:rPr>
-                <w:webHidden/>
-              </w:rPr>
-              <w:fldChar w:fldCharType="end"/>
-            </w:r>
-          </w:hyperlink>
-        </w:p>
-        <w:p>
-          <w:pPr>
-            <w:pStyle w:val="Sumrio1"/>
-            <w:rPr>
-              <w:rFonts w:asciiTheme="minorHAnsi" w:eastAsiaTheme="minorEastAsia" w:hAnsiTheme="minorHAnsi"/>
-              <w:sz w:val="22"/>
-              <w:lang w:eastAsia="pt-BR"/>
-            </w:rPr>
-          </w:pPr>
-          <w:hyperlink w:anchor="_Toc33266112" w:history="1">
-            <w:r>
-              <w:rPr>
-                <w:rStyle w:val="Hyperlink"/>
-              </w:rPr>
-              <w:t>FUNDAMENTAÇÃO TEÓRICA</w:t>
-            </w:r>
-            <w:r>
-              <w:rPr>
-                <w:webHidden/>
-              </w:rPr>
-              <w:tab/>
-            </w:r>
-            <w:r>
-              <w:rPr>
-                <w:webHidden/>
-              </w:rPr>
-              <w:fldChar w:fldCharType="begin"/>
-            </w:r>
-            <w:r>
-              <w:rPr>
-                <w:webHidden/>
-              </w:rPr>
-              <w:instrText xml:space="preserve"> PAGEREF _Toc33266112 \h </w:instrText>
-            </w:r>
-            <w:r>
-              <w:rPr>
-                <w:webHidden/>
-              </w:rPr>
-            </w:r>
-            <w:r>
-              <w:rPr>
-                <w:webHidden/>
-              </w:rPr>
-              <w:fldChar w:fldCharType="separate"/>
-            </w:r>
-            <w:r>
-              <w:rPr>
-                <w:webHidden/>
-              </w:rPr>
-              <w:t>8</w:t>
+              <w:t>9</w:t>
             </w:r>
             <w:r>
               <w:rPr>
@@ -2463,7 +2410,7 @@
               <w:lang w:eastAsia="pt-BR"/>
             </w:rPr>
           </w:pPr>
-          <w:hyperlink w:anchor="_Toc33266113" w:history="1">
+          <w:hyperlink w:anchor="_Toc33349505" w:history="1">
             <w:r>
               <w:rPr>
                 <w:rStyle w:val="Hyperlink"/>
@@ -2490,7 +2437,7 @@
                 <w:noProof/>
                 <w:webHidden/>
               </w:rPr>
-              <w:instrText xml:space="preserve"> PAGEREF _Toc33266113 \h </w:instrText>
+              <w:instrText xml:space="preserve"> PAGEREF _Toc33349505 \h </w:instrText>
             </w:r>
             <w:r>
               <w:rPr>
@@ -2510,7 +2457,143 @@
                 <w:noProof/>
                 <w:webHidden/>
               </w:rPr>
-              <w:t>8</w:t>
+              <w:t>9</w:t>
+            </w:r>
+            <w:r>
+              <w:rPr>
+                <w:noProof/>
+                <w:webHidden/>
+              </w:rPr>
+              <w:fldChar w:fldCharType="end"/>
+            </w:r>
+          </w:hyperlink>
+        </w:p>
+        <w:p>
+          <w:pPr>
+            <w:pStyle w:val="Sumrio3"/>
+            <w:tabs>
+              <w:tab w:val="right" w:pos="9061"/>
+            </w:tabs>
+            <w:rPr>
+              <w:noProof/>
+            </w:rPr>
+          </w:pPr>
+          <w:hyperlink w:anchor="_Toc33349506" w:history="1">
+            <w:r>
+              <w:rPr>
+                <w:rStyle w:val="Hyperlink"/>
+                <w:noProof/>
+              </w:rPr>
+              <w:t>2.1.1 Técnicas de aplicação de reuso de software</w:t>
+            </w:r>
+            <w:r>
+              <w:rPr>
+                <w:noProof/>
+                <w:webHidden/>
+              </w:rPr>
+              <w:tab/>
+            </w:r>
+            <w:r>
+              <w:rPr>
+                <w:noProof/>
+                <w:webHidden/>
+              </w:rPr>
+              <w:fldChar w:fldCharType="begin"/>
+            </w:r>
+            <w:r>
+              <w:rPr>
+                <w:noProof/>
+                <w:webHidden/>
+              </w:rPr>
+              <w:instrText xml:space="preserve"> PAGEREF _Toc33349506 \h </w:instrText>
+            </w:r>
+            <w:r>
+              <w:rPr>
+                <w:noProof/>
+                <w:webHidden/>
+              </w:rPr>
+            </w:r>
+            <w:r>
+              <w:rPr>
+                <w:noProof/>
+                <w:webHidden/>
+              </w:rPr>
+              <w:fldChar w:fldCharType="separate"/>
+            </w:r>
+            <w:r>
+              <w:rPr>
+                <w:noProof/>
+                <w:webHidden/>
+              </w:rPr>
+              <w:t>11</w:t>
+            </w:r>
+            <w:r>
+              <w:rPr>
+                <w:noProof/>
+                <w:webHidden/>
+              </w:rPr>
+              <w:fldChar w:fldCharType="end"/>
+            </w:r>
+          </w:hyperlink>
+        </w:p>
+        <w:p>
+          <w:pPr>
+            <w:pStyle w:val="Sumrio3"/>
+            <w:tabs>
+              <w:tab w:val="right" w:pos="9061"/>
+            </w:tabs>
+            <w:rPr>
+              <w:noProof/>
+            </w:rPr>
+          </w:pPr>
+          <w:hyperlink w:anchor="_Toc33349507" w:history="1">
+            <w:r>
+              <w:rPr>
+                <w:rStyle w:val="Hyperlink"/>
+                <w:noProof/>
+              </w:rPr>
+              <w:t>2.1.2 Geradores de programas</w:t>
+            </w:r>
+            <w:r>
+              <w:rPr>
+                <w:noProof/>
+                <w:webHidden/>
+              </w:rPr>
+              <w:tab/>
+            </w:r>
+            <w:r>
+              <w:rPr>
+                <w:noProof/>
+                <w:webHidden/>
+              </w:rPr>
+              <w:fldChar w:fldCharType="begin"/>
+            </w:r>
+            <w:r>
+              <w:rPr>
+                <w:noProof/>
+                <w:webHidden/>
+              </w:rPr>
+              <w:instrText xml:space="preserve"> PAGEREF _Toc33349507 \h </w:instrText>
+            </w:r>
+            <w:r>
+              <w:rPr>
+                <w:noProof/>
+                <w:webHidden/>
+              </w:rPr>
+            </w:r>
+            <w:r>
+              <w:rPr>
+                <w:noProof/>
+                <w:webHidden/>
+              </w:rPr>
+              <w:fldChar w:fldCharType="separate"/>
+            </w:r>
+            <w:r>
+              <w:rPr>
+                <w:noProof/>
+                <w:webHidden/>
+              </w:rPr>
+              <w:t>13</w:t>
             </w:r>
             <w:r>
               <w:rPr>
@@ -2531,13 +2614,13 @@
               <w:lang w:eastAsia="pt-BR"/>
             </w:rPr>
           </w:pPr>
-          <w:hyperlink w:anchor="_Toc33266114" w:history="1">
+          <w:hyperlink w:anchor="_Toc33349508" w:history="1">
             <w:r>
               <w:rPr>
                 <w:rStyle w:val="Hyperlink"/>
                 <w:noProof/>
               </w:rPr>
-              <w:t>2.1.2 Técnicas de aplicação de reuso de software</w:t>
+              <w:t>2.2 Motores de gabarito (Template Engines)</w:t>
             </w:r>
             <w:r>
               <w:rPr>
@@ -2558,7 +2641,7 @@
                 <w:noProof/>
                 <w:webHidden/>
               </w:rPr>
-              <w:instrText xml:space="preserve"> PAGEREF _Toc33266114 \h </w:instrText>
+              <w:instrText xml:space="preserve"> PAGEREF _Toc33349508 \h </w:instrText>
             </w:r>
             <w:r>
               <w:rPr>
@@ -2578,7 +2661,75 @@
                 <w:noProof/>
                 <w:webHidden/>
               </w:rPr>
-              <w:t>10</w:t>
+              <w:t>14</w:t>
+            </w:r>
+            <w:r>
+              <w:rPr>
+                <w:noProof/>
+                <w:webHidden/>
+              </w:rPr>
+              <w:fldChar w:fldCharType="end"/>
+            </w:r>
+          </w:hyperlink>
+        </w:p>
+        <w:p>
+          <w:pPr>
+            <w:pStyle w:val="Sumrio3"/>
+            <w:tabs>
+              <w:tab w:val="right" w:pos="9061"/>
+            </w:tabs>
+            <w:rPr>
+              <w:noProof/>
+            </w:rPr>
+          </w:pPr>
+          <w:hyperlink w:anchor="_Toc33349509" w:history="1">
+            <w:r>
+              <w:rPr>
+                <w:rStyle w:val="Hyperlink"/>
+                <w:noProof/>
+              </w:rPr>
+              <w:t>2.2.1 Elementos básicos de motores de gabarito</w:t>
+            </w:r>
+            <w:r>
+              <w:rPr>
+                <w:noProof/>
+                <w:webHidden/>
+              </w:rPr>
+              <w:tab/>
+            </w:r>
+            <w:r>
+              <w:rPr>
+                <w:noProof/>
+                <w:webHidden/>
+              </w:rPr>
+              <w:fldChar w:fldCharType="begin"/>
+            </w:r>
+            <w:r>
+              <w:rPr>
+                <w:noProof/>
+                <w:webHidden/>
+              </w:rPr>
+              <w:instrText xml:space="preserve"> PAGEREF _Toc33349509 \h </w:instrText>
+            </w:r>
+            <w:r>
+              <w:rPr>
+                <w:noProof/>
+                <w:webHidden/>
+              </w:rPr>
+            </w:r>
+            <w:r>
+              <w:rPr>
+                <w:noProof/>
+                <w:webHidden/>
+              </w:rPr>
+              <w:fldChar w:fldCharType="separate"/>
+            </w:r>
+            <w:r>
+              <w:rPr>
+                <w:noProof/>
+                <w:webHidden/>
+              </w:rPr>
+              <w:t>14</w:t>
             </w:r>
             <w:r>
               <w:rPr>
@@ -2599,13 +2750,13 @@
               <w:lang w:eastAsia="pt-BR"/>
             </w:rPr>
           </w:pPr>
-          <w:hyperlink w:anchor="_Toc33266115" w:history="1">
+          <w:hyperlink w:anchor="_Toc33349510" w:history="1">
             <w:r>
               <w:rPr>
                 <w:rStyle w:val="Hyperlink"/>
                 <w:noProof/>
               </w:rPr>
-              <w:t>2.1.3 Geradores de programas</w:t>
+              <w:t>2.3 Motores de gabaritos disponíveis para utilização no mercado atual</w:t>
             </w:r>
             <w:r>
               <w:rPr>
@@ -2626,7 +2777,7 @@
                 <w:noProof/>
                 <w:webHidden/>
               </w:rPr>
-              <w:instrText xml:space="preserve"> PAGEREF _Toc33266115 \h </w:instrText>
+              <w:instrText xml:space="preserve"> PAGEREF _Toc33349510 \h </w:instrText>
             </w:r>
             <w:r>
               <w:rPr>
@@ -2646,7 +2797,211 @@
                 <w:noProof/>
                 <w:webHidden/>
               </w:rPr>
-              <w:t>12</w:t>
+              <w:t>16</w:t>
+            </w:r>
+            <w:r>
+              <w:rPr>
+                <w:noProof/>
+                <w:webHidden/>
+              </w:rPr>
+              <w:fldChar w:fldCharType="end"/>
+            </w:r>
+          </w:hyperlink>
+        </w:p>
+        <w:p>
+          <w:pPr>
+            <w:pStyle w:val="Sumrio3"/>
+            <w:tabs>
+              <w:tab w:val="right" w:pos="9061"/>
+            </w:tabs>
+            <w:rPr>
+              <w:noProof/>
+            </w:rPr>
+          </w:pPr>
+          <w:hyperlink w:anchor="_Toc33349511" w:history="1">
+            <w:r>
+              <w:rPr>
+                <w:rStyle w:val="Hyperlink"/>
+                <w:noProof/>
+              </w:rPr>
+              <w:t>2.3.1 Apache Velocity</w:t>
+            </w:r>
+            <w:r>
+              <w:rPr>
+                <w:noProof/>
+                <w:webHidden/>
+              </w:rPr>
+              <w:tab/>
+            </w:r>
+            <w:r>
+              <w:rPr>
+                <w:noProof/>
+                <w:webHidden/>
+              </w:rPr>
+              <w:fldChar w:fldCharType="begin"/>
+            </w:r>
+            <w:r>
+              <w:rPr>
+                <w:noProof/>
+                <w:webHidden/>
+              </w:rPr>
+              <w:instrText xml:space="preserve"> PAGEREF _Toc33349511 \h </w:instrText>
+            </w:r>
+            <w:r>
+              <w:rPr>
+                <w:noProof/>
+                <w:webHidden/>
+              </w:rPr>
+            </w:r>
+            <w:r>
+              <w:rPr>
+                <w:noProof/>
+                <w:webHidden/>
+              </w:rPr>
+              <w:fldChar w:fldCharType="separate"/>
+            </w:r>
+            <w:r>
+              <w:rPr>
+                <w:noProof/>
+                <w:webHidden/>
+              </w:rPr>
+              <w:t>16</w:t>
+            </w:r>
+            <w:r>
+              <w:rPr>
+                <w:noProof/>
+                <w:webHidden/>
+              </w:rPr>
+              <w:fldChar w:fldCharType="end"/>
+            </w:r>
+          </w:hyperlink>
+        </w:p>
+        <w:p>
+          <w:pPr>
+            <w:pStyle w:val="Sumrio3"/>
+            <w:tabs>
+              <w:tab w:val="right" w:pos="9061"/>
+            </w:tabs>
+            <w:rPr>
+              <w:noProof/>
+            </w:rPr>
+          </w:pPr>
+          <w:hyperlink w:anchor="_Toc33349512" w:history="1">
+            <w:r>
+              <w:rPr>
+                <w:rStyle w:val="Hyperlink"/>
+                <w:noProof/>
+              </w:rPr>
+              <w:t>2.3.2 Apache Freemarker</w:t>
+            </w:r>
+            <w:r>
+              <w:rPr>
+                <w:noProof/>
+                <w:webHidden/>
+              </w:rPr>
+              <w:tab/>
+            </w:r>
+            <w:r>
+              <w:rPr>
+                <w:noProof/>
+                <w:webHidden/>
+              </w:rPr>
+              <w:fldChar w:fldCharType="begin"/>
+            </w:r>
+            <w:r>
+              <w:rPr>
+                <w:noProof/>
+                <w:webHidden/>
+              </w:rPr>
+              <w:instrText xml:space="preserve"> PAGEREF _Toc33349512 \h </w:instrText>
+            </w:r>
+            <w:r>
+              <w:rPr>
+                <w:noProof/>
+                <w:webHidden/>
+              </w:rPr>
+            </w:r>
+            <w:r>
+              <w:rPr>
+                <w:noProof/>
+                <w:webHidden/>
+              </w:rPr>
+              <w:fldChar w:fldCharType="separate"/>
+            </w:r>
+            <w:r>
+              <w:rPr>
+                <w:noProof/>
+                <w:webHidden/>
+              </w:rPr>
+              <w:t>18</w:t>
+            </w:r>
+            <w:r>
+              <w:rPr>
+                <w:noProof/>
+                <w:webHidden/>
+              </w:rPr>
+              <w:fldChar w:fldCharType="end"/>
+            </w:r>
+          </w:hyperlink>
+        </w:p>
+        <w:p>
+          <w:pPr>
+            <w:pStyle w:val="Sumrio3"/>
+            <w:tabs>
+              <w:tab w:val="right" w:pos="9061"/>
+            </w:tabs>
+            <w:rPr>
+              <w:noProof/>
+            </w:rPr>
+          </w:pPr>
+          <w:hyperlink w:anchor="_Toc33349513" w:history="1">
+            <w:r>
+              <w:rPr>
+                <w:rStyle w:val="Hyperlink"/>
+                <w:noProof/>
+              </w:rPr>
+              <w:t>2.3.3 Critérios usados na avaliação dos motores de gabaritos pesquisados</w:t>
+            </w:r>
+            <w:r>
+              <w:rPr>
+                <w:noProof/>
+                <w:webHidden/>
+              </w:rPr>
+              <w:tab/>
+            </w:r>
+            <w:r>
+              <w:rPr>
+                <w:noProof/>
+                <w:webHidden/>
+              </w:rPr>
+              <w:fldChar w:fldCharType="begin"/>
+            </w:r>
+            <w:r>
+              <w:rPr>
+                <w:noProof/>
+                <w:webHidden/>
+              </w:rPr>
+              <w:instrText xml:space="preserve"> PAGEREF _Toc33349513 \h </w:instrText>
+            </w:r>
+            <w:r>
+              <w:rPr>
+                <w:noProof/>
+                <w:webHidden/>
+              </w:rPr>
+            </w:r>
+            <w:r>
+              <w:rPr>
+                <w:noProof/>
+                <w:webHidden/>
+              </w:rPr>
+              <w:fldChar w:fldCharType="separate"/>
+            </w:r>
+            <w:r>
+              <w:rPr>
+                <w:noProof/>
+                <w:webHidden/>
+              </w:rPr>
+              <w:t>21</w:t>
             </w:r>
             <w:r>
               <w:rPr>
@@ -2667,28 +3022,13 @@
               <w:lang w:eastAsia="pt-BR"/>
             </w:rPr>
           </w:pPr>
-          <w:hyperlink w:anchor="_Toc33266116" w:history="1">
+          <w:hyperlink w:anchor="_Toc33349514" w:history="1">
             <w:r>
               <w:rPr>
                 <w:rStyle w:val="Hyperlink"/>
                 <w:noProof/>
               </w:rPr>
-              <w:t>2.2 Motores de gabarito (</w:t>
-            </w:r>
-            <w:r>
-              <w:rPr>
-                <w:rStyle w:val="Hyperlink"/>
-                <w:i/>
-                <w:noProof/>
-              </w:rPr>
-              <w:t>Template Engines</w:t>
-            </w:r>
-            <w:r>
-              <w:rPr>
-                <w:rStyle w:val="Hyperlink"/>
-                <w:noProof/>
-              </w:rPr>
-              <w:t>)</w:t>
+              <w:t>2.2 Apache Maven</w:t>
             </w:r>
             <w:r>
               <w:rPr>
@@ -2709,7 +3049,7 @@
                 <w:noProof/>
                 <w:webHidden/>
               </w:rPr>
-              <w:instrText xml:space="preserve"> PAGEREF _Toc33266116 \h </w:instrText>
+              <w:instrText xml:space="preserve"> PAGEREF _Toc33349514 \h </w:instrText>
             </w:r>
             <w:r>
               <w:rPr>
@@ -2729,7 +3069,7 @@
                 <w:noProof/>
                 <w:webHidden/>
               </w:rPr>
-              <w:t>13</w:t>
+              <w:t>21</w:t>
             </w:r>
             <w:r>
               <w:rPr>
@@ -2750,13 +3090,13 @@
               <w:lang w:eastAsia="pt-BR"/>
             </w:rPr>
           </w:pPr>
-          <w:hyperlink w:anchor="_Toc33266117" w:history="1">
+          <w:hyperlink w:anchor="_Toc33349515" w:history="1">
             <w:r>
               <w:rPr>
                 <w:rStyle w:val="Hyperlink"/>
                 <w:noProof/>
               </w:rPr>
-              <w:t>2.2.1 Elementos básicos de motores de gabarito</w:t>
+              <w:t>2.4 DC.js</w:t>
             </w:r>
             <w:r>
               <w:rPr>
@@ -2777,7 +3117,7 @@
                 <w:noProof/>
                 <w:webHidden/>
               </w:rPr>
-              <w:instrText xml:space="preserve"> PAGEREF _Toc33266117 \h </w:instrText>
+              <w:instrText xml:space="preserve"> PAGEREF _Toc33349515 \h </w:instrText>
             </w:r>
             <w:r>
               <w:rPr>
@@ -2797,7 +3137,143 @@
                 <w:noProof/>
                 <w:webHidden/>
               </w:rPr>
-              <w:t>13</w:t>
+              <w:t>23</w:t>
+            </w:r>
+            <w:r>
+              <w:rPr>
+                <w:noProof/>
+                <w:webHidden/>
+              </w:rPr>
+              <w:fldChar w:fldCharType="end"/>
+            </w:r>
+          </w:hyperlink>
+        </w:p>
+        <w:p>
+          <w:pPr>
+            <w:pStyle w:val="Sumrio3"/>
+            <w:tabs>
+              <w:tab w:val="right" w:pos="9061"/>
+            </w:tabs>
+            <w:rPr>
+              <w:noProof/>
+            </w:rPr>
+          </w:pPr>
+          <w:hyperlink w:anchor="_Toc33349516" w:history="1">
+            <w:r>
+              <w:rPr>
+                <w:rStyle w:val="Hyperlink"/>
+                <w:noProof/>
+              </w:rPr>
+              <w:t>2.4.1 Crossfilter.js</w:t>
+            </w:r>
+            <w:r>
+              <w:rPr>
+                <w:noProof/>
+                <w:webHidden/>
+              </w:rPr>
+              <w:tab/>
+            </w:r>
+            <w:r>
+              <w:rPr>
+                <w:noProof/>
+                <w:webHidden/>
+              </w:rPr>
+              <w:fldChar w:fldCharType="begin"/>
+            </w:r>
+            <w:r>
+              <w:rPr>
+                <w:noProof/>
+                <w:webHidden/>
+              </w:rPr>
+              <w:instrText xml:space="preserve"> PAGEREF _Toc33349516 \h </w:instrText>
+            </w:r>
+            <w:r>
+              <w:rPr>
+                <w:noProof/>
+                <w:webHidden/>
+              </w:rPr>
+            </w:r>
+            <w:r>
+              <w:rPr>
+                <w:noProof/>
+                <w:webHidden/>
+              </w:rPr>
+              <w:fldChar w:fldCharType="separate"/>
+            </w:r>
+            <w:r>
+              <w:rPr>
+                <w:noProof/>
+                <w:webHidden/>
+              </w:rPr>
+              <w:t>23</w:t>
+            </w:r>
+            <w:r>
+              <w:rPr>
+                <w:noProof/>
+                <w:webHidden/>
+              </w:rPr>
+              <w:fldChar w:fldCharType="end"/>
+            </w:r>
+          </w:hyperlink>
+        </w:p>
+        <w:p>
+          <w:pPr>
+            <w:pStyle w:val="Sumrio3"/>
+            <w:tabs>
+              <w:tab w:val="right" w:pos="9061"/>
+            </w:tabs>
+            <w:rPr>
+              <w:noProof/>
+            </w:rPr>
+          </w:pPr>
+          <w:hyperlink w:anchor="_Toc33349517" w:history="1">
+            <w:r>
+              <w:rPr>
+                <w:rStyle w:val="Hyperlink"/>
+                <w:noProof/>
+              </w:rPr>
+              <w:t>2.4.2 D3.js</w:t>
+            </w:r>
+            <w:r>
+              <w:rPr>
+                <w:noProof/>
+                <w:webHidden/>
+              </w:rPr>
+              <w:tab/>
+            </w:r>
+            <w:r>
+              <w:rPr>
+                <w:noProof/>
+                <w:webHidden/>
+              </w:rPr>
+              <w:fldChar w:fldCharType="begin"/>
+            </w:r>
+            <w:r>
+              <w:rPr>
+                <w:noProof/>
+                <w:webHidden/>
+              </w:rPr>
+              <w:instrText xml:space="preserve"> PAGEREF _Toc33349517 \h </w:instrText>
+            </w:r>
+            <w:r>
+              <w:rPr>
+                <w:noProof/>
+                <w:webHidden/>
+              </w:rPr>
+            </w:r>
+            <w:r>
+              <w:rPr>
+                <w:noProof/>
+                <w:webHidden/>
+              </w:rPr>
+              <w:fldChar w:fldCharType="separate"/>
+            </w:r>
+            <w:r>
+              <w:rPr>
+                <w:noProof/>
+                <w:webHidden/>
+              </w:rPr>
+              <w:t>23</w:t>
             </w:r>
             <w:r>
               <w:rPr>
@@ -2818,13 +3294,13 @@
               <w:lang w:eastAsia="pt-BR"/>
             </w:rPr>
           </w:pPr>
-          <w:hyperlink w:anchor="_Toc33266118" w:history="1">
+          <w:hyperlink w:anchor="_Toc33349518" w:history="1">
             <w:r>
               <w:rPr>
                 <w:rStyle w:val="Hyperlink"/>
                 <w:noProof/>
               </w:rPr>
-              <w:t>2.3 Motores de gabaritos disponíveis para utilização no mercado atual</w:t>
+              <w:t>2.5 Outras bibliotecas utilizadas neste trabalho</w:t>
             </w:r>
             <w:r>
               <w:rPr>
@@ -2845,7 +3321,7 @@
                 <w:noProof/>
                 <w:webHidden/>
               </w:rPr>
-              <w:instrText xml:space="preserve"> PAGEREF _Toc33266118 \h </w:instrText>
+              <w:instrText xml:space="preserve"> PAGEREF _Toc33349518 \h </w:instrText>
             </w:r>
             <w:r>
               <w:rPr>
@@ -2865,7 +3341,7 @@
                 <w:noProof/>
                 <w:webHidden/>
               </w:rPr>
-              <w:t>15</w:t>
+              <w:t>24</w:t>
             </w:r>
             <w:r>
               <w:rPr>
@@ -2880,19 +3356,20 @@
           <w:pPr>
             <w:pStyle w:val="Sumrio3"/>
             <w:tabs>
-              <w:tab w:val="right" w:leader="dot" w:pos="9061"/>
+              <w:tab w:val="right" w:pos="9061"/>
             </w:tabs>
             <w:rPr>
               <w:noProof/>
             </w:rPr>
           </w:pPr>
-          <w:hyperlink w:anchor="_Toc33266119" w:history="1">
+          <w:hyperlink w:anchor="_Toc33349519" w:history="1">
             <w:r>
               <w:rPr>
                 <w:rStyle w:val="Hyperlink"/>
-                <w:noProof/>
-              </w:rPr>
-              <w:t>2.3.1 Apache Velocity</w:t>
+                <w:rFonts w:eastAsiaTheme="minorHAnsi"/>
+                <w:noProof/>
+              </w:rPr>
+              <w:t>2.5.1 Apache Commons CSV</w:t>
             </w:r>
             <w:r>
               <w:rPr>
@@ -2913,7 +3390,7 @@
                 <w:noProof/>
                 <w:webHidden/>
               </w:rPr>
-              <w:instrText xml:space="preserve"> PAGEREF _Toc33266119 \h </w:instrText>
+              <w:instrText xml:space="preserve"> PAGEREF _Toc33349519 \h </w:instrText>
             </w:r>
             <w:r>
               <w:rPr>
@@ -2933,7 +3410,7 @@
                 <w:noProof/>
                 <w:webHidden/>
               </w:rPr>
-              <w:t>15</w:t>
+              <w:t>24</w:t>
             </w:r>
             <w:r>
               <w:rPr>
@@ -2948,19 +3425,19 @@
           <w:pPr>
             <w:pStyle w:val="Sumrio3"/>
             <w:tabs>
-              <w:tab w:val="right" w:leader="dot" w:pos="9061"/>
+              <w:tab w:val="right" w:pos="9061"/>
             </w:tabs>
             <w:rPr>
               <w:noProof/>
             </w:rPr>
           </w:pPr>
-          <w:hyperlink w:anchor="_Toc33266120" w:history="1">
+          <w:hyperlink w:anchor="_Toc33349520" w:history="1">
             <w:r>
               <w:rPr>
                 <w:rStyle w:val="Hyperlink"/>
                 <w:noProof/>
               </w:rPr>
-              <w:t>2.3.2 Apache Freemarker</w:t>
+              <w:t>2.5.2 Apache Commons IO</w:t>
             </w:r>
             <w:r>
               <w:rPr>
@@ -2981,7 +3458,7 @@
                 <w:noProof/>
                 <w:webHidden/>
               </w:rPr>
-              <w:instrText xml:space="preserve"> PAGEREF _Toc33266120 \h </w:instrText>
+              <w:instrText xml:space="preserve"> PAGEREF _Toc33349520 \h </w:instrText>
             </w:r>
             <w:r>
               <w:rPr>
@@ -3001,7 +3478,7 @@
                 <w:noProof/>
                 <w:webHidden/>
               </w:rPr>
-              <w:t>17</w:t>
+              <w:t>24</w:t>
             </w:r>
             <w:r>
               <w:rPr>
@@ -3014,57 +3491,66 @@
         </w:p>
         <w:p>
           <w:pPr>
-            <w:pStyle w:val="Sumrio1"/>
+            <w:pStyle w:val="Sumrio3"/>
+            <w:tabs>
+              <w:tab w:val="right" w:pos="9061"/>
+            </w:tabs>
             <w:rPr>
-              <w:rFonts w:asciiTheme="minorHAnsi" w:eastAsiaTheme="minorEastAsia" w:hAnsiTheme="minorHAnsi"/>
-              <w:sz w:val="22"/>
-              <w:lang w:eastAsia="pt-BR"/>
+              <w:noProof/>
             </w:rPr>
           </w:pPr>
-          <w:hyperlink w:anchor="_Toc33266121" w:history="1">
+          <w:hyperlink w:anchor="_Toc33349521" w:history="1">
             <w:r>
               <w:rPr>
                 <w:rStyle w:val="Hyperlink"/>
-              </w:rPr>
-              <w:t>3 - Desenvolvimento do Protótipo</w:t>
-            </w:r>
-            <w:r>
-              <w:rPr>
+                <w:noProof/>
+              </w:rPr>
+              <w:t>2.5.3 Zeroturnaround ZT-ZIP</w:t>
+            </w:r>
+            <w:r>
+              <w:rPr>
+                <w:noProof/>
                 <w:webHidden/>
               </w:rPr>
               <w:tab/>
             </w:r>
             <w:r>
               <w:rPr>
+                <w:noProof/>
                 <w:webHidden/>
               </w:rPr>
               <w:fldChar w:fldCharType="begin"/>
             </w:r>
             <w:r>
               <w:rPr>
+                <w:noProof/>
                 <w:webHidden/>
               </w:rPr>
-              <w:instrText xml:space="preserve"> PAGEREF _Toc33266121 \h </w:instrText>
-            </w:r>
-            <w:r>
-              <w:rPr>
+              <w:instrText xml:space="preserve"> PAGEREF _Toc33349521 \h </w:instrText>
+            </w:r>
+            <w:r>
+              <w:rPr>
+                <w:noProof/>
                 <w:webHidden/>
               </w:rPr>
             </w:r>
             <w:r>
               <w:rPr>
+                <w:noProof/>
                 <w:webHidden/>
               </w:rPr>
               <w:fldChar w:fldCharType="separate"/>
             </w:r>
             <w:r>
               <w:rPr>
+                <w:noProof/>
                 <w:webHidden/>
               </w:rPr>
-              <w:t>20</w:t>
-            </w:r>
-            <w:r>
-              <w:rPr>
+              <w:t>24</w:t>
+            </w:r>
+            <w:r>
+              <w:rPr>
+                <w:noProof/>
                 <w:webHidden/>
               </w:rPr>
               <w:fldChar w:fldCharType="end"/>
@@ -3081,13 +3567,13 @@
               <w:lang w:eastAsia="pt-BR"/>
             </w:rPr>
           </w:pPr>
-          <w:hyperlink w:anchor="_Toc33266122" w:history="1">
+          <w:hyperlink w:anchor="_Toc33349522" w:history="1">
             <w:r>
               <w:rPr>
                 <w:rStyle w:val="Hyperlink"/>
                 <w:noProof/>
               </w:rPr>
-              <w:t>3.1 - Descrição Geral</w:t>
+              <w:t>2.6 JavaFX 8</w:t>
             </w:r>
             <w:r>
               <w:rPr>
@@ -3108,7 +3594,7 @@
                 <w:noProof/>
                 <w:webHidden/>
               </w:rPr>
-              <w:instrText xml:space="preserve"> PAGEREF _Toc33266122 \h </w:instrText>
+              <w:instrText xml:space="preserve"> PAGEREF _Toc33349522 \h </w:instrText>
             </w:r>
             <w:r>
               <w:rPr>
@@ -3128,11 +3614,70 @@
                 <w:noProof/>
                 <w:webHidden/>
               </w:rPr>
-              <w:t>20</w:t>
-            </w:r>
-            <w:r>
-              <w:rPr>
-                <w:noProof/>
+              <w:t>24</w:t>
+            </w:r>
+            <w:r>
+              <w:rPr>
+                <w:noProof/>
+                <w:webHidden/>
+              </w:rPr>
+              <w:fldChar w:fldCharType="end"/>
+            </w:r>
+          </w:hyperlink>
+        </w:p>
+        <w:p>
+          <w:pPr>
+            <w:pStyle w:val="Sumrio1"/>
+            <w:rPr>
+              <w:rFonts w:asciiTheme="minorHAnsi" w:eastAsiaTheme="minorEastAsia" w:hAnsiTheme="minorHAnsi"/>
+              <w:sz w:val="22"/>
+              <w:lang w:eastAsia="pt-BR"/>
+            </w:rPr>
+          </w:pPr>
+          <w:hyperlink w:anchor="_Toc33349523" w:history="1">
+            <w:r>
+              <w:rPr>
+                <w:rStyle w:val="Hyperlink"/>
+              </w:rPr>
+              <w:t>3 - Desenvolvimento do Protótipo</w:t>
+            </w:r>
+            <w:r>
+              <w:rPr>
+                <w:webHidden/>
+              </w:rPr>
+              <w:tab/>
+            </w:r>
+            <w:r>
+              <w:rPr>
+                <w:webHidden/>
+              </w:rPr>
+              <w:fldChar w:fldCharType="begin"/>
+            </w:r>
+            <w:r>
+              <w:rPr>
+                <w:webHidden/>
+              </w:rPr>
+              <w:instrText xml:space="preserve"> PAGEREF _Toc33349523 \h </w:instrText>
+            </w:r>
+            <w:r>
+              <w:rPr>
+                <w:webHidden/>
+              </w:rPr>
+            </w:r>
+            <w:r>
+              <w:rPr>
+                <w:webHidden/>
+              </w:rPr>
+              <w:fldChar w:fldCharType="separate"/>
+            </w:r>
+            <w:r>
+              <w:rPr>
+                <w:webHidden/>
+              </w:rPr>
+              <w:t>24</w:t>
+            </w:r>
+            <w:r>
+              <w:rPr>
                 <w:webHidden/>
               </w:rPr>
               <w:fldChar w:fldCharType="end"/>
@@ -3149,13 +3694,13 @@
               <w:lang w:eastAsia="pt-BR"/>
             </w:rPr>
           </w:pPr>
-          <w:hyperlink w:anchor="_Toc33266123" w:history="1">
+          <w:hyperlink w:anchor="_Toc33349524" w:history="1">
             <w:r>
               <w:rPr>
                 <w:rStyle w:val="Hyperlink"/>
                 <w:noProof/>
               </w:rPr>
-              <w:t>3.2 Descrição das Etapas de Desenvolvimento</w:t>
+              <w:t>3.1 - Descrição Geral</w:t>
             </w:r>
             <w:r>
               <w:rPr>
@@ -3176,7 +3721,7 @@
                 <w:noProof/>
                 <w:webHidden/>
               </w:rPr>
-              <w:instrText xml:space="preserve"> PAGEREF _Toc33266123 \h </w:instrText>
+              <w:instrText xml:space="preserve"> PAGEREF _Toc33349524 \h </w:instrText>
             </w:r>
             <w:r>
               <w:rPr>
@@ -3196,7 +3741,7 @@
                 <w:noProof/>
                 <w:webHidden/>
               </w:rPr>
-              <w:t>20</w:t>
+              <w:t>24</w:t>
             </w:r>
             <w:r>
               <w:rPr>
@@ -3217,13 +3762,13 @@
               <w:lang w:eastAsia="pt-BR"/>
             </w:rPr>
           </w:pPr>
-          <w:hyperlink w:anchor="_Toc33266124" w:history="1">
+          <w:hyperlink w:anchor="_Toc33349525" w:history="1">
             <w:r>
               <w:rPr>
                 <w:rStyle w:val="Hyperlink"/>
                 <w:noProof/>
               </w:rPr>
-              <w:t>3.3 – Levantamento dos Requisitos</w:t>
+              <w:t>3.2 Descrição das Etapas de Desenvolvimento</w:t>
             </w:r>
             <w:r>
               <w:rPr>
@@ -3244,7 +3789,7 @@
                 <w:noProof/>
                 <w:webHidden/>
               </w:rPr>
-              <w:instrText xml:space="preserve"> PAGEREF _Toc33266124 \h </w:instrText>
+              <w:instrText xml:space="preserve"> PAGEREF _Toc33349525 \h </w:instrText>
             </w:r>
             <w:r>
               <w:rPr>
@@ -3264,7 +3809,7 @@
                 <w:noProof/>
                 <w:webHidden/>
               </w:rPr>
-              <w:t>21</w:t>
+              <w:t>25</w:t>
             </w:r>
             <w:r>
               <w:rPr>
@@ -3285,12 +3830,80 @@
               <w:lang w:eastAsia="pt-BR"/>
             </w:rPr>
           </w:pPr>
-          <w:hyperlink w:anchor="_Toc33266125" w:history="1">
+          <w:hyperlink w:anchor="_Toc33349526" w:history="1">
             <w:r>
               <w:rPr>
                 <w:rStyle w:val="Hyperlink"/>
                 <w:noProof/>
               </w:rPr>
+              <w:t>3.3 – Levantamento dos Requisitos</w:t>
+            </w:r>
+            <w:r>
+              <w:rPr>
+                <w:noProof/>
+                <w:webHidden/>
+              </w:rPr>
+              <w:tab/>
+            </w:r>
+            <w:r>
+              <w:rPr>
+                <w:noProof/>
+                <w:webHidden/>
+              </w:rPr>
+              <w:fldChar w:fldCharType="begin"/>
+            </w:r>
+            <w:r>
+              <w:rPr>
+                <w:noProof/>
+                <w:webHidden/>
+              </w:rPr>
+              <w:instrText xml:space="preserve"> PAGEREF _Toc33349526 \h </w:instrText>
+            </w:r>
+            <w:r>
+              <w:rPr>
+                <w:noProof/>
+                <w:webHidden/>
+              </w:rPr>
+            </w:r>
+            <w:r>
+              <w:rPr>
+                <w:noProof/>
+                <w:webHidden/>
+              </w:rPr>
+              <w:fldChar w:fldCharType="separate"/>
+            </w:r>
+            <w:r>
+              <w:rPr>
+                <w:noProof/>
+                <w:webHidden/>
+              </w:rPr>
+              <w:t>25</w:t>
+            </w:r>
+            <w:r>
+              <w:rPr>
+                <w:noProof/>
+                <w:webHidden/>
+              </w:rPr>
+              <w:fldChar w:fldCharType="end"/>
+            </w:r>
+          </w:hyperlink>
+        </w:p>
+        <w:p>
+          <w:pPr>
+            <w:pStyle w:val="Sumrio2"/>
+            <w:rPr>
+              <w:rFonts w:asciiTheme="minorHAnsi" w:eastAsiaTheme="minorEastAsia" w:hAnsiTheme="minorHAnsi"/>
+              <w:noProof/>
+              <w:sz w:val="22"/>
+              <w:lang w:eastAsia="pt-BR"/>
+            </w:rPr>
+          </w:pPr>
+          <w:hyperlink w:anchor="_Toc33349527" w:history="1">
+            <w:r>
+              <w:rPr>
+                <w:rStyle w:val="Hyperlink"/>
+                <w:noProof/>
+              </w:rPr>
               <w:t>3.4 – Casos de Uso</w:t>
             </w:r>
             <w:r>
@@ -3312,7 +3925,7 @@
                 <w:noProof/>
                 <w:webHidden/>
               </w:rPr>
-              <w:instrText xml:space="preserve"> PAGEREF _Toc33266125 \h </w:instrText>
+              <w:instrText xml:space="preserve"> PAGEREF _Toc33349527 \h </w:instrText>
             </w:r>
             <w:r>
               <w:rPr>
@@ -3332,7 +3945,7 @@
                 <w:noProof/>
                 <w:webHidden/>
               </w:rPr>
-              <w:t>22</w:t>
+              <w:t>26</w:t>
             </w:r>
             <w:r>
               <w:rPr>
@@ -3352,7 +3965,7 @@
               <w:lang w:eastAsia="pt-BR"/>
             </w:rPr>
           </w:pPr>
-          <w:hyperlink w:anchor="_Toc33266126" w:history="1">
+          <w:hyperlink w:anchor="_Toc33349528" w:history="1">
             <w:r>
               <w:rPr>
                 <w:rStyle w:val="Hyperlink"/>
@@ -3375,7 +3988,7 @@
               <w:rPr>
                 <w:webHidden/>
               </w:rPr>
-              <w:instrText xml:space="preserve"> PAGEREF _Toc33266126 \h </w:instrText>
+              <w:instrText xml:space="preserve"> PAGEREF _Toc33349528 \h </w:instrText>
             </w:r>
             <w:r>
               <w:rPr>
@@ -3392,7 +4005,7 @@
               <w:rPr>
                 <w:webHidden/>
               </w:rPr>
-              <w:t>24</w:t>
+              <w:t>27</w:t>
             </w:r>
             <w:r>
               <w:rPr>
@@ -3430,6 +4043,7 @@
           <w:sz w:val="28"/>
           <w:szCs w:val="24"/>
         </w:rPr>
+        <w:lastRenderedPageBreak/>
         <w:br w:type="page"/>
       </w:r>
     </w:p>
@@ -3438,7 +4052,7 @@
         <w:pStyle w:val="Ttulo1"/>
       </w:pPr>
       <w:bookmarkStart w:id="5" w:name="_Toc498681696"/>
-      <w:bookmarkStart w:id="6" w:name="_Toc33266107"/>
+      <w:bookmarkStart w:id="6" w:name="_Toc33349499"/>
       <w:proofErr w:type="gramStart"/>
       <w:r>
         <w:lastRenderedPageBreak/>
@@ -4059,7 +4673,7 @@
           <w:numId w:val="14"/>
         </w:numPr>
       </w:pPr>
-      <w:bookmarkStart w:id="54" w:name="_Toc33266108"/>
+      <w:bookmarkStart w:id="54" w:name="_Toc33349500"/>
       <w:bookmarkEnd w:id="47"/>
       <w:r>
         <w:t>Objetivo</w:t>
@@ -4370,21 +4984,7 @@
         <w:rPr>
           <w:rFonts w:cs="Times New Roman"/>
         </w:rPr>
-        <w:t xml:space="preserve"> HTML e scripts </w:t>
-      </w:r>
-      <w:proofErr w:type="spellStart"/>
-      <w:r>
-        <w:rPr>
-          <w:rFonts w:cs="Times New Roman"/>
-        </w:rPr>
-        <w:t>Javascript</w:t>
-      </w:r>
-      <w:proofErr w:type="spellEnd"/>
-      <w:r>
-        <w:rPr>
-          <w:rFonts w:cs="Times New Roman"/>
-        </w:rPr>
-        <w:t xml:space="preserve"> estáticos, entremeado a marcações</w:t>
+        <w:t xml:space="preserve"> HTML e scripts Javascript estáticos, entremeado a marcações</w:t>
       </w:r>
       <w:r>
         <w:rPr>
@@ -4508,21 +5108,7 @@
         <w:rPr>
           <w:rFonts w:cs="Times New Roman"/>
         </w:rPr>
-        <w:t xml:space="preserve"> as bibliotecas </w:t>
-      </w:r>
-      <w:proofErr w:type="spellStart"/>
-      <w:r>
-        <w:rPr>
-          <w:rFonts w:cs="Times New Roman"/>
-        </w:rPr>
-        <w:t>Javascript</w:t>
-      </w:r>
-      <w:proofErr w:type="spellEnd"/>
-      <w:r>
-        <w:rPr>
-          <w:rFonts w:cs="Times New Roman"/>
-        </w:rPr>
-        <w:t xml:space="preserve"> </w:t>
+        <w:t xml:space="preserve"> as bibliotecas Javascript </w:t>
       </w:r>
       <w:proofErr w:type="gramStart"/>
       <w:r>
@@ -4603,7 +5189,7 @@
           <w:numId w:val="14"/>
         </w:numPr>
       </w:pPr>
-      <w:bookmarkStart w:id="69" w:name="_Toc33266109"/>
+      <w:bookmarkStart w:id="69" w:name="_Toc33349501"/>
       <w:r>
         <w:lastRenderedPageBreak/>
         <w:t>Procedimentos metodológicos</w:t>
@@ -4791,7 +5377,7 @@
         <w:pStyle w:val="Ttulo2"/>
       </w:pPr>
       <w:bookmarkStart w:id="74" w:name="_Toc498681701"/>
-      <w:bookmarkStart w:id="75" w:name="_Toc33266110"/>
+      <w:bookmarkStart w:id="75" w:name="_Toc33349502"/>
       <w:proofErr w:type="gramStart"/>
       <w:r>
         <w:t>1.</w:t>
@@ -4896,12 +5482,13 @@
     </w:p>
     <w:p>
       <w:pPr>
+        <w:pStyle w:val="Ttulo1"/>
         <w:rPr>
           <w:del w:id="77" w:author="glaubergad" w:date="2019-03-04T20:25:00Z"/>
         </w:rPr>
       </w:pPr>
       <w:bookmarkStart w:id="78" w:name="_Toc30933703"/>
-      <w:bookmarkStart w:id="79" w:name="_Toc33266111"/>
+      <w:bookmarkStart w:id="79" w:name="_Toc33349503"/>
       <w:bookmarkEnd w:id="78"/>
       <w:proofErr w:type="gramStart"/>
       <w:r>
@@ -4917,7 +5504,7 @@
       <w:pPr>
         <w:pStyle w:val="Ttulo1"/>
       </w:pPr>
-      <w:bookmarkStart w:id="80" w:name="_Toc33266112"/>
+      <w:bookmarkStart w:id="80" w:name="_Toc33349504"/>
       <w:r>
         <w:t>FUNDAMENTAÇÃO TEÓRICA</w:t>
       </w:r>
@@ -4963,13 +5550,15 @@
       <w:pPr>
         <w:pStyle w:val="Ttulo2"/>
       </w:pPr>
-      <w:bookmarkStart w:id="81" w:name="_Toc33266113"/>
+      <w:bookmarkStart w:id="81" w:name="_Toc33349505"/>
       <w:r>
         <w:t xml:space="preserve">2.1 </w:t>
       </w:r>
+      <w:proofErr w:type="gramStart"/>
       <w:r>
         <w:t>Reuso</w:t>
       </w:r>
+      <w:proofErr w:type="gramEnd"/>
       <w:r>
         <w:t xml:space="preserve"> de Software</w:t>
       </w:r>
@@ -5472,11 +6061,17 @@
     <w:p/>
     <w:p>
       <w:pPr>
-        <w:pStyle w:val="Ttulo2"/>
-      </w:pPr>
-      <w:bookmarkStart w:id="83" w:name="_Toc33266114"/>
-      <w:r>
-        <w:t>2.1.2 Técnicas de aplicação de reuso de software</w:t>
+        <w:pStyle w:val="Ttulo3"/>
+      </w:pPr>
+      <w:bookmarkStart w:id="83" w:name="_Toc33349506"/>
+      <w:r>
+        <w:t>2.1.</w:t>
+      </w:r>
+      <w:r>
+        <w:t>1</w:t>
+      </w:r>
+      <w:r>
+        <w:t xml:space="preserve"> Técnicas de aplicação de reuso de software</w:t>
       </w:r>
       <w:bookmarkEnd w:id="83"/>
     </w:p>
@@ -5619,7 +6214,7 @@
           <w:lang w:eastAsia="pt-BR"/>
         </w:rPr>
         <w:drawing>
-          <wp:inline distT="0" distB="0" distL="0" distR="0" wp14:anchorId="2FAE20B9" wp14:editId="462A2C14">
+          <wp:inline distT="0" distB="0" distL="0" distR="0" wp14:anchorId="63137D1B" wp14:editId="7DB34E92">
             <wp:extent cx="3797925" cy="2068286"/>
             <wp:effectExtent l="0" t="0" r="0" b="0"/>
             <wp:docPr id="1" name="Imagem 1"/>
@@ -6692,14 +7287,14 @@
     <w:p/>
     <w:p>
       <w:pPr>
-        <w:pStyle w:val="Ttulo2"/>
-      </w:pPr>
-      <w:bookmarkStart w:id="84" w:name="_Toc33266115"/>
+        <w:pStyle w:val="Ttulo3"/>
+      </w:pPr>
+      <w:bookmarkStart w:id="84" w:name="_Toc33349507"/>
       <w:r>
         <w:t>2.1.</w:t>
       </w:r>
       <w:r>
-        <w:t>3</w:t>
+        <w:t>2</w:t>
       </w:r>
       <w:r>
         <w:t xml:space="preserve"> </w:t>
@@ -6953,14 +7548,14 @@
         <w:tab/>
       </w:r>
       <w:r>
-        <w:t>Um problema a ser considerado na geração de programas é quando se faz necessário alterar o produto gerado. Por mais direcionado ao domínio de aplicação e abstrato que o gerador possa ser, é bem possível que sejam necessár</w:t>
-      </w:r>
-      <w:r>
-        <w:t xml:space="preserve">ias algumas </w:t>
+        <w:t xml:space="preserve">Um problema a ser considerado na geração de programas é quando se faz necessário alterar o produto gerado. Por mais direcionado ao domínio de aplicação e </w:t>
       </w:r>
       <w:r>
         <w:lastRenderedPageBreak/>
-        <w:t>personalizações nos</w:t>
+        <w:t>abstrato que o gerador possa ser, é bem possível que sejam necessár</w:t>
+      </w:r>
+      <w:r>
+        <w:t>ias algumas personalizações nos</w:t>
       </w:r>
       <w:r>
         <w:t xml:space="preserve"> produtos gerados. </w:t>
@@ -7034,7 +7629,7 @@
       <w:pPr>
         <w:pStyle w:val="Ttulo2"/>
       </w:pPr>
-      <w:bookmarkStart w:id="85" w:name="_Toc33266116"/>
+      <w:bookmarkStart w:id="85" w:name="_Toc33349508"/>
       <w:r>
         <w:t>2.</w:t>
       </w:r>
@@ -7048,16 +7643,7 @@
         <w:t xml:space="preserve">gabarito </w:t>
       </w:r>
       <w:r>
-        <w:t>(</w:t>
-      </w:r>
-      <w:r>
-        <w:rPr>
-          <w:i/>
-        </w:rPr>
-        <w:t>Template Engines</w:t>
-      </w:r>
-      <w:r>
-        <w:t>)</w:t>
+        <w:t>(Template Engines)</w:t>
       </w:r>
       <w:bookmarkEnd w:id="85"/>
     </w:p>
@@ -7221,12 +7807,11 @@
         <w:t>.</w:t>
       </w:r>
     </w:p>
-    <w:p/>
-    <w:p>
-      <w:pPr>
-        <w:pStyle w:val="Ttulo2"/>
-      </w:pPr>
-      <w:bookmarkStart w:id="86" w:name="_Toc33266117"/>
+    <w:p>
+      <w:pPr>
+        <w:pStyle w:val="Ttulo3"/>
+      </w:pPr>
+      <w:bookmarkStart w:id="86" w:name="_Toc33349509"/>
       <w:r>
         <w:t>2.2.1 Elementos básicos de motores de gabarito</w:t>
       </w:r>
@@ -7274,15 +7859,12 @@
     </w:p>
     <w:p>
       <w:r>
+        <w:lastRenderedPageBreak/>
         <w:tab/>
         <w:t xml:space="preserve">O modelo de dados pode ser </w:t>
       </w:r>
       <w:r>
-        <w:t xml:space="preserve">um banco de dados relacional, um arquivo XML, uma planilha ou qualquer fonte de dados pré-formatados. Alguns processadores têm </w:t>
-      </w:r>
-      <w:r>
-        <w:lastRenderedPageBreak/>
-        <w:t>restrições quanto aos tipos de dados que podem ser utilizados, apesar de os mais utilizados serem desenvolvidos para permitir uma maior flexibilidade.</w:t>
+        <w:t>um banco de dados relacional, um arquivo XML, uma planilha ou qualquer fonte de dados pré-formatados. Alguns processadores têm restrições quanto aos tipos de dados que podem ser utilizados, apesar de os mais utilizados serem desenvolvidos para permitir uma maior flexibilidade.</w:t>
       </w:r>
       <w:r>
         <w:t xml:space="preserve"> É possível que o processador requeira do usuário algumas especificações além do modelo de dados, que definem alguma diferenciação na saída processada. Ambos podem </w:t>
@@ -7397,11 +7979,7 @@
         <w:t>A figura 2 mostra uma representação pictórica de um processador de gabaritos.</w:t>
       </w:r>
     </w:p>
-    <w:p>
-      <w:r>
-        <w:tab/>
-      </w:r>
-    </w:p>
+    <w:p/>
     <w:p>
       <w:pPr>
         <w:rPr>
@@ -7411,6 +7989,9 @@
         </w:rPr>
       </w:pPr>
       <w:r>
+        <w:tab/>
+      </w:r>
+      <w:r>
         <w:rPr>
           <w:b/>
           <w:sz w:val="20"/>
@@ -7429,9 +8010,9 @@
           <w:lang w:eastAsia="pt-BR"/>
         </w:rPr>
         <w:drawing>
-          <wp:inline distT="0" distB="0" distL="0" distR="0" wp14:anchorId="5AE9D10F" wp14:editId="57060577">
-            <wp:extent cx="2641600" cy="3156758"/>
-            <wp:effectExtent l="0" t="0" r="0" b="0"/>
+          <wp:inline distT="0" distB="0" distL="0" distR="0" wp14:anchorId="62DA281B" wp14:editId="66417164">
+            <wp:extent cx="2055906" cy="2456844"/>
+            <wp:effectExtent l="0" t="0" r="1905" b="635"/>
             <wp:docPr id="3" name="Imagem 3"/>
             <wp:cNvGraphicFramePr>
               <a:graphicFrameLocks xmlns:a="http://schemas.openxmlformats.org/drawingml/2006/main" noChangeAspect="1"/>
@@ -7458,7 +8039,7 @@
                   <pic:spPr>
                     <a:xfrm>
                       <a:off x="0" y="0"/>
-                      <a:ext cx="2649211" cy="3165854"/>
+                      <a:ext cx="2062603" cy="2464847"/>
                     </a:xfrm>
                     <a:prstGeom prst="rect">
                       <a:avLst/>
@@ -7553,7 +8134,7 @@
       <w:pPr>
         <w:pStyle w:val="Ttulo2"/>
       </w:pPr>
-      <w:bookmarkStart w:id="87" w:name="_Toc33266118"/>
+      <w:bookmarkStart w:id="87" w:name="_Toc33349510"/>
       <w:r>
         <w:t>2.3 Motores de gabaritos disponíveis para utilização no mercado atual</w:t>
       </w:r>
@@ -7585,7 +8166,7 @@
       <w:r>
         <w:t xml:space="preserve"> </w:t>
       </w:r>
-      <w:bookmarkStart w:id="88" w:name="_Toc33266119"/>
+      <w:bookmarkStart w:id="88" w:name="_Toc33349511"/>
       <w:r>
         <w:t xml:space="preserve">2.3.1 </w:t>
       </w:r>
@@ -8079,7 +8660,7 @@
           <w:lang w:eastAsia="pt-BR"/>
         </w:rPr>
         <w:drawing>
-          <wp:inline distT="0" distB="0" distL="0" distR="0" wp14:anchorId="1D0C77FB" wp14:editId="0263922F">
+          <wp:inline distT="0" distB="0" distL="0" distR="0" wp14:anchorId="77A80482" wp14:editId="03C1E0BF">
             <wp:extent cx="4362824" cy="4362824"/>
             <wp:effectExtent l="0" t="0" r="0" b="0"/>
             <wp:docPr id="7" name="Imagem 7" descr="C:\Users\glaubergad\Desktop\velocity cheatsheet.png"/>
@@ -8242,7 +8823,7 @@
           <w:delText>3</w:delText>
         </w:r>
       </w:del>
-      <w:bookmarkStart w:id="91" w:name="_Toc33266120"/>
+      <w:bookmarkStart w:id="91" w:name="_Toc33349512"/>
       <w:ins w:id="92" w:author="glaubergad" w:date="2019-03-04T20:25:00Z">
         <w:r>
           <w:t>2</w:t>
@@ -10100,10 +10681,12 @@
       <w:pPr>
         <w:pStyle w:val="Ttulo3"/>
       </w:pPr>
+      <w:bookmarkStart w:id="93" w:name="_Toc33349513"/>
       <w:r>
         <w:lastRenderedPageBreak/>
         <w:t>2.3.3 Critérios usados na avaliação dos motores de gabaritos pesquisados</w:t>
       </w:r>
+      <w:bookmarkEnd w:id="93"/>
     </w:p>
     <w:p>
       <w:r>
@@ -10274,12 +10857,14 @@
             <w:pPr>
               <w:jc w:val="center"/>
               <w:rPr>
+                <w:b/>
                 <w:sz w:val="20"/>
                 <w:szCs w:val="20"/>
               </w:rPr>
             </w:pPr>
             <w:r>
               <w:rPr>
+                <w:b/>
                 <w:sz w:val="20"/>
                 <w:szCs w:val="20"/>
               </w:rPr>
@@ -10367,12 +10952,14 @@
             <w:pPr>
               <w:jc w:val="center"/>
               <w:rPr>
+                <w:b/>
                 <w:sz w:val="20"/>
                 <w:szCs w:val="20"/>
               </w:rPr>
             </w:pPr>
             <w:r>
               <w:rPr>
+                <w:b/>
                 <w:sz w:val="20"/>
                 <w:szCs w:val="20"/>
               </w:rPr>
@@ -10515,12 +11102,14 @@
             <w:pPr>
               <w:jc w:val="center"/>
               <w:rPr>
+                <w:b/>
                 <w:sz w:val="20"/>
                 <w:szCs w:val="20"/>
               </w:rPr>
             </w:pPr>
             <w:r>
               <w:rPr>
+                <w:b/>
                 <w:sz w:val="20"/>
                 <w:szCs w:val="20"/>
               </w:rPr>
@@ -10643,7 +11232,7 @@
                 <w:sz w:val="20"/>
                 <w:szCs w:val="20"/>
               </w:rPr>
-              <w:t>11647</w:t>
+              <w:t>32317</w:t>
             </w:r>
           </w:p>
         </w:tc>
@@ -10655,16 +11244,18 @@
             <w:pPr>
               <w:jc w:val="center"/>
               <w:rPr>
+                <w:b/>
                 <w:sz w:val="20"/>
                 <w:szCs w:val="20"/>
               </w:rPr>
             </w:pPr>
             <w:r>
               <w:rPr>
-                <w:sz w:val="20"/>
-                <w:szCs w:val="20"/>
-              </w:rPr>
-              <w:t>32317</w:t>
+                <w:b/>
+                <w:sz w:val="20"/>
+                <w:szCs w:val="20"/>
+              </w:rPr>
+              <w:t>11647</w:t>
             </w:r>
           </w:p>
         </w:tc>
@@ -10788,12 +11379,14 @@
             <w:pPr>
               <w:jc w:val="center"/>
               <w:rPr>
+                <w:b/>
                 <w:sz w:val="20"/>
                 <w:szCs w:val="20"/>
               </w:rPr>
             </w:pPr>
             <w:r>
               <w:rPr>
+                <w:b/>
                 <w:sz w:val="20"/>
                 <w:szCs w:val="20"/>
               </w:rPr>
@@ -10811,6 +11404,7 @@
             <w:proofErr w:type="gramStart"/>
             <w:r>
               <w:rPr>
+                <w:b/>
                 <w:sz w:val="20"/>
                 <w:szCs w:val="20"/>
               </w:rPr>
@@ -10819,6 +11413,7 @@
             <w:proofErr w:type="gramEnd"/>
             <w:r>
               <w:rPr>
+                <w:b/>
                 <w:sz w:val="20"/>
                 <w:szCs w:val="20"/>
               </w:rPr>
@@ -10946,12 +11541,14 @@
             <w:pPr>
               <w:jc w:val="center"/>
               <w:rPr>
+                <w:b/>
                 <w:sz w:val="20"/>
                 <w:szCs w:val="20"/>
               </w:rPr>
             </w:pPr>
             <w:r>
               <w:rPr>
+                <w:b/>
                 <w:sz w:val="20"/>
                 <w:szCs w:val="20"/>
               </w:rPr>
@@ -10969,6 +11566,7 @@
             <w:proofErr w:type="gramStart"/>
             <w:r>
               <w:rPr>
+                <w:b/>
                 <w:sz w:val="20"/>
                 <w:szCs w:val="20"/>
               </w:rPr>
@@ -10977,6 +11575,7 @@
             <w:proofErr w:type="gramEnd"/>
             <w:r>
               <w:rPr>
+                <w:b/>
                 <w:sz w:val="20"/>
                 <w:szCs w:val="20"/>
               </w:rPr>
@@ -11029,17 +11628,16 @@
           <w:b w:val="0"/>
         </w:rPr>
       </w:pPr>
+      <w:bookmarkStart w:id="94" w:name="_Toc33349514"/>
+      <w:proofErr w:type="gramStart"/>
       <w:r>
         <w:t>2.2 Apache</w:t>
       </w:r>
-      <w:proofErr w:type="gramStart"/>
-      <w:r>
-        <w:t xml:space="preserve">  </w:t>
-      </w:r>
       <w:proofErr w:type="gramEnd"/>
       <w:r>
-        <w:t>Maven</w:t>
-      </w:r>
+        <w:t xml:space="preserve"> Maven</w:t>
+      </w:r>
+      <w:bookmarkEnd w:id="94"/>
     </w:p>
     <w:p>
       <w:r>
@@ -11294,7 +11892,7 @@
           <w:lang w:eastAsia="pt-BR"/>
         </w:rPr>
         <w:drawing>
-          <wp:inline distT="0" distB="0" distL="0" distR="0" wp14:anchorId="40EBB8D1" wp14:editId="2E1DF60F">
+          <wp:inline distT="0" distB="0" distL="0" distR="0" wp14:anchorId="3FD7BA0E" wp14:editId="52098D8A">
             <wp:extent cx="4377924" cy="3311611"/>
             <wp:effectExtent l="0" t="0" r="3810" b="3175"/>
             <wp:docPr id="4" name="Imagem 4"/>
@@ -11948,7 +12546,7 @@
           <w:sz w:val="20"/>
           <w:szCs w:val="20"/>
         </w:rPr>
-        <w:instrText>ADDIN CSL_CITATION {"citationItems":[{"id":"ITEM-1","itemData":{"URL":"https://pt.wikipedia.org/wiki/Apache_Maven","accessed":{"date-parts":[["2019","8","22"]]},"author":[{"dropping-particle":"","family":"Wikipedia.org","given":"","non-dropping-particle":"","parse-names":false,"suffix":""}],"id":"ITEM-1","issued":{"date-parts":[["2019"]]},"title":"Apache Maven","type":"webpage"},"uris":["http://www.mendeley.com/documents/?uuid=9bb8593d-2454-406c-8b72-787e514f159f"]}],"mendeley":{"formattedCitation":"(WIKIPEDIA.ORG, 2019b)","plainTextFormattedCitation":"(WIKIPEDIA.ORG, 2019b)"},"properties":{"noteIndex":0},"schema":"https://github.com/citation-style-language/schema/raw/master/csl-citation.json"}</w:instrText>
+        <w:instrText>ADDIN CSL_CITATION {"citationItems":[{"id":"ITEM-1","itemData":{"URL":"https://pt.wikipedia.org/wiki/Apache_Maven","accessed":{"date-parts":[["2019","8","22"]]},"author":[{"dropping-particle":"","family":"Wikipedia.org","given":"","non-dropping-particle":"","parse-names":false,"suffix":""}],"id":"ITEM-1","issued":{"date-parts":[["2019"]]},"title":"Apache Maven","type":"webpage"},"uris":["http://www.mendeley.com/documents/?uuid=9bb8593d-2454-406c-8b72-787e514f159f"]}],"mendeley":{"formattedCitation":"(WIKIPEDIA.ORG, 2019b)","plainTextFormattedCitation":"(WIKIPEDIA.ORG, 2019b)","previouslyFormattedCitation":"(WIKIPEDIA.ORG, 2019b)"},"properties":{"noteIndex":0},"schema":"https://github.com/citation-style-language/schema/raw/master/csl-citation.json"}</w:instrText>
       </w:r>
       <w:r>
         <w:rPr>
@@ -11961,6 +12559,7 @@
       <w:r>
         <w:rPr>
           <w:b/>
+          <w:noProof/>
           <w:sz w:val="20"/>
           <w:szCs w:val="20"/>
         </w:rPr>
@@ -12058,7 +12657,7 @@
           <w:lang w:eastAsia="pt-BR"/>
         </w:rPr>
         <w:drawing>
-          <wp:inline distT="0" distB="0" distL="0" distR="0">
+          <wp:inline distT="0" distB="0" distL="0" distR="0" wp14:anchorId="5387DAE5" wp14:editId="1DE57562">
             <wp:extent cx="4678427" cy="1005017"/>
             <wp:effectExtent l="0" t="0" r="0" b="5080"/>
             <wp:docPr id="5" name="Imagem 5"/>
@@ -12126,9 +12725,31 @@
     </w:p>
     <w:p/>
     <w:p>
+      <w:r>
+        <w:tab/>
+        <w:t xml:space="preserve">Com essa especificação feita no arquivo </w:t>
+      </w:r>
+      <w:proofErr w:type="gramStart"/>
+      <w:r>
+        <w:t>pom.</w:t>
+      </w:r>
+      <w:proofErr w:type="gramEnd"/>
+      <w:r>
+        <w:t>xml, o Apache Maven consulta o repositório e faz o download do artefato identificado na versão especificada. Isso automatiza totalmente a busca pelas bibliotecas ou módulos necessários para o projeto</w:t>
+      </w:r>
+      <w:r>
+        <w:t>, garantindo que todas as dependências estejam disponíveis para a próxima compilação</w:t>
+      </w:r>
+      <w:r>
+        <w:t>.</w:t>
+      </w:r>
+    </w:p>
+    <w:p/>
+    <w:p>
       <w:pPr>
         <w:pStyle w:val="Ttulo2"/>
       </w:pPr>
+      <w:bookmarkStart w:id="95" w:name="_Toc33349515"/>
       <w:r>
         <w:t xml:space="preserve">2.4 </w:t>
       </w:r>
@@ -12140,149 +12761,592 @@
       <w:r>
         <w:t>js</w:t>
       </w:r>
+      <w:bookmarkEnd w:id="95"/>
+    </w:p>
+    <w:p>
+      <w:r>
+        <w:tab/>
+      </w:r>
+      <w:r>
+        <w:t xml:space="preserve">A </w:t>
+      </w:r>
+      <w:proofErr w:type="gramStart"/>
+      <w:r>
+        <w:t>DC.</w:t>
+      </w:r>
+      <w:proofErr w:type="gramEnd"/>
+      <w:r>
+        <w:t xml:space="preserve">js é uma biblioteca feita em Javascript para desenho de quadros contendo gráficos para análise de dados, que se utiliza de outras duas bibliotecas abertas: a Crossfilter.js e a D3.js. A função da </w:t>
+      </w:r>
+      <w:proofErr w:type="gramStart"/>
+      <w:r>
+        <w:t>DC.</w:t>
+      </w:r>
+      <w:proofErr w:type="gramEnd"/>
+      <w:r>
+        <w:t>js é facilitar a implementação de gráficos com filtros dinâmicos no lado cliente de uma aplicação web</w:t>
+      </w:r>
+      <w:r>
+        <w:t xml:space="preserve">, o que a torna </w:t>
+      </w:r>
+      <w:r>
+        <w:lastRenderedPageBreak/>
+        <w:t>extremamente veloz</w:t>
+      </w:r>
+      <w:r>
+        <w:t xml:space="preserve"> </w:t>
+      </w:r>
+      <w:r>
+        <w:fldChar w:fldCharType="begin" w:fldLock="1"/>
+      </w:r>
+      <w:r>
+        <w:instrText>ADDIN CSL_CITATION {"citationItems":[{"id":"ITEM-1","itemData":{"URL":"https://www.tutorialspoint.com/dcjs/","abstract":"DC.js is a charting library built on top of D3.js and works natively with crossfilter, which is another popular JavaScript library used to explore millions of records in a short period on the client side. DC.js is a JavaScript library used to make interactive dashboards in JavaScript. This tutorial will give you a complete knowledge on the DC.js framework. This is an introductory tutorial, which covers the basics of DC.js and explains how to deal with its various modules and sub-modules.","accessed":{"date-parts":[["2018","11","11"]]},"author":[{"dropping-particle":"","family":"Tutorialspoint","given":"","non-dropping-particle":"","parse-names":false,"suffix":""}],"id":"ITEM-1","issued":{"date-parts":[["2018"]]},"title":"Tutorialspoint - DC.js tutorials","type":"webpage"},"uris":["http://www.mendeley.com/documents/?uuid=f34872dd-c0d2-43b9-95aa-7f515412b3de"]},{"id":"ITEM-2","itemData":{"URL":"https://dc-js.github.io/dc.js/","abstract":"dc.js is a javascript charting library with native crossfilter support, allowing highly efficient exploration on large multi-dimensional datasets (inspired by crossfilter's demo). It leverages d3 to render charts in CSS-friendly SVG format. Charts rendered using dc.js are data driven and reactive and therefore provide instant feedback to user interaction. dc.js is an easy yet powerful javascript library for data visualization and analysis in the browser and on mobile devices.","accessed":{"date-parts":[["2019","11","10"]]},"author":[{"dropping-particle":"","family":"Team DC.js","given":"","non-dropping-particle":"","parse-names":false,"suffix":""}],"id":"ITEM-2","issued":{"date-parts":[["2018"]]},"title":"dc.js - Dimensional Charting Javascript Library","type":"webpage"},"uris":["http://www.mendeley.com/documents/?uuid=98e0a959-a883-4b72-96cb-cae585fe6e2f"]}],"mendeley":{"formattedCitation":"(TEAM DC.JS, 2018; TUTORIALSPOINT, 2018)","plainTextFormattedCitation":"(TEAM DC.JS, 2018; TUTORIALSPOINT, 2018)","previouslyFormattedCitation":"(TEAM DC.JS, 2018; TUTORIALSPOINT, 2018)"},"properties":{"noteIndex":0},"schema":"https://github.com/citation-style-language/schema/raw/master/csl-citation.json"}</w:instrText>
+      </w:r>
+      <w:r>
+        <w:fldChar w:fldCharType="separate"/>
+      </w:r>
+      <w:r>
+        <w:rPr>
+          <w:noProof/>
+        </w:rPr>
+        <w:t>(TEAM DC.JS, 2018; TUTORIALSPOINT, 2018)</w:t>
+      </w:r>
+      <w:r>
+        <w:fldChar w:fldCharType="end"/>
+      </w:r>
+      <w:r>
+        <w:t xml:space="preserve">. </w:t>
+      </w:r>
+      <w:r>
+        <w:t xml:space="preserve">Determinando os tipos de gráficos, as dimensões e as formas de filtro e redução, é possível gerar em uma página HTML5 gráficos dinâmicos contendo a síntese de milhares de linhas de uma fonte de dados, que pode ser um arquivo CSV, XML ou uma fonte de dados JSON. Nas subseções seguintes há uma descrição </w:t>
+      </w:r>
+      <w:r>
+        <w:t>sucinta</w:t>
+      </w:r>
+      <w:r>
+        <w:t xml:space="preserve"> </w:t>
+      </w:r>
+      <w:r>
+        <w:t>d</w:t>
+      </w:r>
+      <w:r>
+        <w:t xml:space="preserve">as dependências principais da </w:t>
+      </w:r>
+      <w:proofErr w:type="gramStart"/>
+      <w:r>
+        <w:t>DC.</w:t>
+      </w:r>
+      <w:proofErr w:type="gramEnd"/>
+      <w:r>
+        <w:t>js.</w:t>
+      </w:r>
+    </w:p>
+    <w:p>
+      <w:pPr>
+        <w:pStyle w:val="Ttulo3"/>
+      </w:pPr>
+      <w:bookmarkStart w:id="96" w:name="_Toc33349516"/>
+      <w:r>
+        <w:t xml:space="preserve">2.4.1 </w:t>
+      </w:r>
+      <w:proofErr w:type="gramStart"/>
+      <w:r>
+        <w:t>Crossfilter.</w:t>
+      </w:r>
+      <w:proofErr w:type="gramEnd"/>
+      <w:r>
+        <w:t>js</w:t>
+      </w:r>
+      <w:bookmarkEnd w:id="96"/>
+    </w:p>
+    <w:p>
+      <w:r>
+        <w:tab/>
+      </w:r>
+      <w:proofErr w:type="gramStart"/>
+      <w:r>
+        <w:t>Crossfilter.</w:t>
+      </w:r>
+      <w:proofErr w:type="gramEnd"/>
+      <w:r>
+        <w:t xml:space="preserve">js é uma biblioteca Javascript para exploração de grandes  conjuntos de dados multivariados em um navegador web. Mesmo em conjuntos de dados com milhares de registros, suporta uma interação abaixo de 30 milissegundos com visualizações coordenadas </w:t>
+      </w:r>
+      <w:r>
+        <w:fldChar w:fldCharType="begin" w:fldLock="1"/>
+      </w:r>
+      <w:r>
+        <w:instrText>ADDIN CSL_CITATION {"citationItems":[{"id":"ITEM-1","itemData":{"URL":"https://github.com/crossfilter/crossfilter","abstract":"Crossfilter is a JavaScript library for exploring large multivariate datasets in the browser. Crossfilter supports extremely fast (&lt;30ms) interaction with coordinated views, even with datasets containing a million or more records; we built it to power analytics for Square Register, allowing merchants to slice and dice their payment history fluidly. Since most interactions only involve a single dimension, and then only small adjustments are made to the filter values, incremental filtering and reducing is significantly faster than starting from scratch. Crossfilter uses sorted indexes (and a few bit-twiddling hacks) to make this possible, dramatically increasing the performance of live histograms and top-K lists. Crossfilter is available under the Apache License.","accessed":{"date-parts":[["2019","11","2"]]},"author":[{"dropping-particle":"","family":"Crossfilter Organization","given":"","non-dropping-particle":"","parse-names":false,"suffix":""}],"id":"ITEM-1","issued":{"date-parts":[["2018"]]},"title":"Crossfilter js library","type":"webpage"},"uris":["http://www.mendeley.com/documents/?uuid=a1e561a7-20c4-4e71-96eb-0d5f65a62002"]}],"mendeley":{"formattedCitation":"(CROSSFILTER ORGANIZATION, 2018)","plainTextFormattedCitation":"(CROSSFILTER ORGANIZATION, 2018)","previouslyFormattedCitation":"(CROSSFILTER ORGANIZATION, 2018)"},"properties":{"noteIndex":0},"schema":"https://github.com/citation-style-language/schema/raw/master/csl-citation.json"}</w:instrText>
+      </w:r>
+      <w:r>
+        <w:fldChar w:fldCharType="separate"/>
+      </w:r>
+      <w:r>
+        <w:rPr>
+          <w:noProof/>
+        </w:rPr>
+        <w:t>(CROSSFILTER ORGANIZATION, 2018)</w:t>
+      </w:r>
+      <w:r>
+        <w:fldChar w:fldCharType="end"/>
+      </w:r>
+      <w:r>
+        <w:t>. Usa um conceito de filtragem e redução incrementais a partir do ajuste inicial de uma das dimensões determinadas, tornando ainda mais rápido o rearranjo das exibições do que se fossem iniciadas do zero</w:t>
+      </w:r>
+      <w:r>
+        <w:fldChar w:fldCharType="begin" w:fldLock="1"/>
+      </w:r>
+      <w:r>
+        <w:instrText>ADDIN CSL_CITATION {"citationItems":[{"id":"ITEM-1","itemData":{"URL":"https://github.com/crossfilter/crossfilter","abstract":"Crossfilter is a JavaScript library for exploring large multivariate datasets in the browser. Crossfilter supports extremely fast (&lt;30ms) interaction with coordinated views, even with datasets containing a million or more records; we built it to power analytics for Square Register, allowing merchants to slice and dice their payment history fluidly. Since most interactions only involve a single dimension, and then only small adjustments are made to the filter values, incremental filtering and reducing is significantly faster than starting from scratch. Crossfilter uses sorted indexes (and a few bit-twiddling hacks) to make this possible, dramatically increasing the performance of live histograms and top-K lists. Crossfilter is available under the Apache License.","accessed":{"date-parts":[["2019","11","2"]]},"author":[{"dropping-particle":"","family":"Crossfilter Organization","given":"","non-dropping-particle":"","parse-names":false,"suffix":""}],"id":"ITEM-1","issued":{"date-parts":[["2018"]]},"title":"Crossfilter js library","type":"webpage"},"uris":["http://www.mendeley.com/documents/?uuid=a1e561a7-20c4-4e71-96eb-0d5f65a62002"]}],"mendeley":{"formattedCitation":"(CROSSFILTER ORGANIZATION, 2018)","plainTextFormattedCitation":"(CROSSFILTER ORGANIZATION, 2018)","previouslyFormattedCitation":"(CROSSFILTER ORGANIZATION, 2018)"},"properties":{"noteIndex":0},"schema":"https://github.com/citation-style-language/schema/raw/master/csl-citation.json"}</w:instrText>
+      </w:r>
+      <w:r>
+        <w:fldChar w:fldCharType="separate"/>
+      </w:r>
+      <w:r>
+        <w:rPr>
+          <w:noProof/>
+        </w:rPr>
+        <w:t>(CROSSFILTER ORGANIZATION, 2018)</w:t>
+      </w:r>
+      <w:r>
+        <w:fldChar w:fldCharType="end"/>
+      </w:r>
+      <w:r>
+        <w:t>.</w:t>
+      </w:r>
+      <w:r>
+        <w:t xml:space="preserve"> A </w:t>
+      </w:r>
+      <w:r>
+        <w:t>biblioteca inicial, mantida pela SQUARE possui uma bifurcação mantida pela comunidade, a qual será utilizada na aplicação objeto do presente trabalho.</w:t>
+      </w:r>
+    </w:p>
+    <w:p>
+      <w:pPr>
+        <w:pStyle w:val="Ttulo3"/>
+      </w:pPr>
+      <w:bookmarkStart w:id="97" w:name="_Toc33349517"/>
+      <w:r>
+        <w:t xml:space="preserve">2.4.2 </w:t>
+      </w:r>
+      <w:proofErr w:type="gramStart"/>
+      <w:r>
+        <w:t>D3.</w:t>
+      </w:r>
+      <w:proofErr w:type="gramEnd"/>
+      <w:r>
+        <w:t>js</w:t>
+      </w:r>
+      <w:bookmarkEnd w:id="97"/>
+    </w:p>
+    <w:p>
+      <w:r>
+        <w:tab/>
+      </w:r>
+      <w:proofErr w:type="gramStart"/>
+      <w:r>
+        <w:t>D3.</w:t>
+      </w:r>
+      <w:proofErr w:type="gramEnd"/>
+      <w:r>
+        <w:t xml:space="preserve">js é uma biblioteca Javascript desenvolvida com a finalidade de manipular documentos com base em dados. Ajuda a transformar dados em gráficos usando HTML, SVG e CSS. É totalmente baseada nos padrões da web para ser compatível com a maioria dos navegadores modernos, evitando a aderência a qualquer plataforma proprietária, combinando componentes poderosos para visualização e uma abordagem orientada a dados para a manipulação do DOM </w:t>
+      </w:r>
+      <w:r>
+        <w:fldChar w:fldCharType="begin" w:fldLock="1"/>
+      </w:r>
+      <w:r>
+        <w:instrText>ADDIN CSL_CITATION {"citationItems":[{"id":"ITEM-1","itemData":{"URL":"https://d3js.org/","abstract":"D3.js is a JavaScript library for manipulating documents based on data. D3 helps you bring data to life using HTML, SVG, and CSS. D3’s emphasis on web standards gives you the full capabilities of modern browsers without tying yourself to a proprietary framework, combining powerful visualization components and a data-driven approach to DOM manipulation.","accessed":{"date-parts":[["2018","11","10"]]},"author":[{"dropping-particle":"","family":"Bostock","given":"Mike","non-dropping-particle":"","parse-names":false,"suffix":""},{"dropping-particle":"","family":"Davies","given":"Jason","non-dropping-particle":"","parse-names":false,"suffix":""},{"dropping-particle":"","family":"Heer","given":"Jeffrey","non-dropping-particle":"","parse-names":false,"suffix":""},{"dropping-particle":"","family":"Ogievetsky","given":"Vadim","non-dropping-particle":"","parse-names":false,"suffix":""}],"id":"ITEM-1","issued":{"date-parts":[["2018"]]},"title":"D3.js - Data Driven Documents","type":"webpage"},"uris":["http://www.mendeley.com/documents/?uuid=da77ad39-480e-4d9c-a263-0fbd274f8c86"]}],"mendeley":{"formattedCitation":"(BOSTOCK &lt;i&gt;et al.&lt;/i&gt;, 2018)","plainTextFormattedCitation":"(BOSTOCK et al., 2018)","previouslyFormattedCitation":"(BOSTOCK &lt;i&gt;et al.&lt;/i&gt;, 2018)"},"properties":{"noteIndex":0},"schema":"https://github.com/citation-style-language/schema/raw/master/csl-citation.json"}</w:instrText>
+      </w:r>
+      <w:r>
+        <w:fldChar w:fldCharType="separate"/>
+      </w:r>
+      <w:r>
+        <w:rPr>
+          <w:noProof/>
+        </w:rPr>
+        <w:t xml:space="preserve">(BOSTOCK </w:t>
+      </w:r>
+      <w:r>
+        <w:rPr>
+          <w:i/>
+          <w:noProof/>
+        </w:rPr>
+        <w:t>et al.</w:t>
+      </w:r>
+      <w:r>
+        <w:rPr>
+          <w:noProof/>
+        </w:rPr>
+        <w:t>, 2018)</w:t>
+      </w:r>
+      <w:r>
+        <w:fldChar w:fldCharType="end"/>
+      </w:r>
+      <w:r>
+        <w:t xml:space="preserve">. </w:t>
+      </w:r>
+      <w:proofErr w:type="gramStart"/>
+      <w:r>
+        <w:t>D3.</w:t>
+      </w:r>
+      <w:proofErr w:type="gramEnd"/>
+      <w:r>
+        <w:t>js é extremamente rápida e suporta grandes quantidades de dados e comportamentos dinâmicos que permitem interação e animação.</w:t>
+      </w:r>
     </w:p>
     <w:p/>
     <w:p>
       <w:pPr>
+        <w:pStyle w:val="Ttulo2"/>
+      </w:pPr>
+      <w:bookmarkStart w:id="98" w:name="_Toc33349518"/>
+      <w:r>
+        <w:t>2.5 Outras bibliotecas utilizadas neste trabalho</w:t>
+      </w:r>
+      <w:bookmarkEnd w:id="98"/>
+    </w:p>
+    <w:p>
+      <w:r>
+        <w:tab/>
+        <w:t xml:space="preserve">Esta seção do trabalho descreve as demais bibliotecas utilizadas para a composição do projeto </w:t>
+      </w:r>
+      <w:proofErr w:type="gramStart"/>
+      <w:r>
+        <w:t>DashGen</w:t>
+      </w:r>
+      <w:proofErr w:type="gramEnd"/>
+      <w:r>
+        <w:t>.</w:t>
+      </w:r>
+    </w:p>
+    <w:p/>
+    <w:p>
+      <w:pPr>
         <w:pStyle w:val="Ttulo3"/>
-      </w:pPr>
-      <w:r>
-        <w:t xml:space="preserve">2.4.1 </w:t>
+        <w:rPr>
+          <w:rFonts w:eastAsiaTheme="minorHAnsi"/>
+        </w:rPr>
+      </w:pPr>
+      <w:bookmarkStart w:id="99" w:name="_Toc33349519"/>
+      <w:r>
+        <w:rPr>
+          <w:rFonts w:eastAsiaTheme="minorHAnsi"/>
+        </w:rPr>
+        <w:lastRenderedPageBreak/>
+        <w:t>2.5.1 Apache Commons CSV</w:t>
+      </w:r>
+      <w:bookmarkEnd w:id="99"/>
+    </w:p>
+    <w:p>
+      <w:r>
+        <w:tab/>
+      </w:r>
+      <w:r>
+        <w:t xml:space="preserve">Parte do projeto Apache Commons, a biblioteca Commons CSV traz funcionalidades para leitura e escrita de arquivos com dados separados por vírgula. Traz suporte embutido para </w:t>
+      </w:r>
+      <w:r>
+        <w:t>os mais comuns formatos de arquivos CSV:</w:t>
+      </w:r>
+      <w:r>
+        <w:t xml:space="preserve"> Microsoft Excel, </w:t>
+      </w:r>
+      <w:proofErr w:type="spellStart"/>
+      <w:r>
+        <w:t>Informix</w:t>
+      </w:r>
+      <w:proofErr w:type="spellEnd"/>
+      <w:r>
+        <w:t xml:space="preserve"> UNLOAD CSV, </w:t>
       </w:r>
       <w:proofErr w:type="gramStart"/>
       <w:r>
-        <w:t>Crossfilter.</w:t>
+        <w:t>MySQL</w:t>
       </w:r>
       <w:proofErr w:type="gramEnd"/>
       <w:r>
-        <w:t>js</w:t>
+        <w:t xml:space="preserve">, Oracle, </w:t>
+      </w:r>
+      <w:proofErr w:type="spellStart"/>
+      <w:r>
+        <w:t>PostgreSQL</w:t>
+      </w:r>
+      <w:proofErr w:type="spellEnd"/>
+      <w:r>
+        <w:t xml:space="preserve"> CSV e </w:t>
+      </w:r>
+      <w:proofErr w:type="spellStart"/>
+      <w:r>
+        <w:t>Text</w:t>
+      </w:r>
+      <w:proofErr w:type="spellEnd"/>
+      <w:r>
+        <w:t xml:space="preserve">,  RFC 4180 e TDF </w:t>
+      </w:r>
+      <w:r>
+        <w:fldChar w:fldCharType="begin" w:fldLock="1"/>
+      </w:r>
+      <w:r>
+        <w:instrText>ADDIN CSL_CITATION {"citationItems":[{"id":"ITEM-1","itemData":{"URL":"https://commons.apache.org/proper/commons-csv/index.html","abstract":"Describe the Apache Commons CSV library","accessed":{"date-parts":[["2019","11","2"]]},"author":[{"dropping-particle":"","family":"Apache.org","given":"","non-dropping-particle":"","parse-names":false,"suffix":""}],"id":"ITEM-1","issued":{"date-parts":[["2019"]]},"title":"Apache Commons CSV","type":"webpage"},"uris":["http://www.mendeley.com/documents/?uuid=ca72fe8b-b1c0-420d-861c-8f49b192e0ff"]}],"mendeley":{"formattedCitation":"(APACHE.ORG, 2019e)","plainTextFormattedCitation":"(APACHE.ORG, 2019e)","previouslyFormattedCitation":"(APACHE.ORG, 2019e)"},"properties":{"noteIndex":0},"schema":"https://github.com/citation-style-language/schema/raw/master/csl-citation.json"}</w:instrText>
+      </w:r>
+      <w:r>
+        <w:fldChar w:fldCharType="separate"/>
+      </w:r>
+      <w:r>
+        <w:rPr>
+          <w:noProof/>
+        </w:rPr>
+        <w:t>(APACHE.ORG, 2019e)</w:t>
+      </w:r>
+      <w:r>
+        <w:fldChar w:fldCharType="end"/>
+      </w:r>
+      <w:r>
+        <w:t xml:space="preserve">. </w:t>
+      </w:r>
+      <w:r>
+        <w:t>A Commons CSV transforma os arquivos CSV em uma coleção iterável, permitindo o acesso e tratamento das informações, assim como a escrita de dados em arquivos formatados. No projeto objeto do trabalho a biblioteca foi útil para fazer a coleta das etiquetas dos atributos contidas na primeira linha do arquivo e também na iteração dos registros contidos para identificação de dados de tipo numérico.</w:t>
+      </w:r>
+    </w:p>
+    <w:p>
+      <w:pPr>
+        <w:pStyle w:val="Ttulo3"/>
+      </w:pPr>
+      <w:bookmarkStart w:id="100" w:name="_Toc33349520"/>
+      <w:r>
+        <w:t>2.5.2 Apache Commons IO</w:t>
+      </w:r>
+      <w:bookmarkEnd w:id="100"/>
+    </w:p>
+    <w:p>
+      <w:r>
+        <w:tab/>
+        <w:t xml:space="preserve">Apache Commons IO é uma biblioteca Java para facilitar a </w:t>
+      </w:r>
+      <w:proofErr w:type="gramStart"/>
+      <w:r>
+        <w:t>implementação</w:t>
+      </w:r>
+      <w:proofErr w:type="gramEnd"/>
+      <w:r>
+        <w:t xml:space="preserve"> de funcionalidades de entrada e saída de dados. </w:t>
+      </w:r>
+      <w:r>
+        <w:t xml:space="preserve">É composta de classes utilitárias para tarefas comuns, classes de Entrada e Saída para </w:t>
+      </w:r>
+      <w:proofErr w:type="gramStart"/>
+      <w:r>
+        <w:t>implementação</w:t>
+      </w:r>
+      <w:proofErr w:type="gramEnd"/>
+      <w:r>
+        <w:t xml:space="preserve"> de fluxos de dados, Filtros para arquivos, comparadores e monitores de eventos. No projeto objeto do presente trabalho, foi utilizada para facilitar a </w:t>
+      </w:r>
+      <w:proofErr w:type="gramStart"/>
+      <w:r>
+        <w:t>implementação</w:t>
+      </w:r>
+      <w:proofErr w:type="gramEnd"/>
+      <w:r>
+        <w:t xml:space="preserve"> da rotina de cópia dos arquivos comuns para o diretório de saída do dashboard do usuário.</w:t>
+      </w:r>
+    </w:p>
+    <w:p>
+      <w:pPr>
+        <w:pStyle w:val="Ttulo3"/>
+      </w:pPr>
+      <w:bookmarkStart w:id="101" w:name="_Toc33349521"/>
+      <w:r>
+        <w:t xml:space="preserve">2.5.3 </w:t>
+      </w:r>
+      <w:proofErr w:type="spellStart"/>
+      <w:r>
+        <w:t>Zeroturnaround</w:t>
+      </w:r>
+      <w:proofErr w:type="spellEnd"/>
+      <w:r>
+        <w:t xml:space="preserve"> ZT-ZIP</w:t>
+      </w:r>
+      <w:bookmarkEnd w:id="101"/>
+    </w:p>
+    <w:p>
+      <w:r>
+        <w:tab/>
+        <w:t xml:space="preserve">A ZT-ZIP é uma biblioteca com funcionalidades de compactação de arquivos em formato ZIP. Foi criada por </w:t>
+      </w:r>
+      <w:proofErr w:type="spellStart"/>
+      <w:r>
+        <w:t>Rein</w:t>
+      </w:r>
+      <w:proofErr w:type="spellEnd"/>
+      <w:r>
+        <w:t xml:space="preserve"> </w:t>
+      </w:r>
+      <w:proofErr w:type="spellStart"/>
+      <w:r>
+        <w:t>Raudjärv</w:t>
+      </w:r>
+      <w:proofErr w:type="spellEnd"/>
+      <w:r>
+        <w:t xml:space="preserve"> para facilitar a implementação d</w:t>
+      </w:r>
+      <w:r>
+        <w:t>os</w:t>
+      </w:r>
+      <w:r>
+        <w:t xml:space="preserve"> pacotes </w:t>
+      </w:r>
+      <w:proofErr w:type="gramStart"/>
+      <w:r>
+        <w:t>jav</w:t>
+      </w:r>
+      <w:r>
+        <w:t>a</w:t>
+      </w:r>
+      <w:proofErr w:type="gramEnd"/>
+      <w:r>
+        <w:t xml:space="preserve">.util.zip </w:t>
+      </w:r>
+      <w:r>
+        <w:fldChar w:fldCharType="begin" w:fldLock="1"/>
+      </w:r>
+      <w:r>
+        <w:instrText>ADDIN CSL_CITATION {"citationItems":[{"id":"ITEM-1","itemData":{"URL":"https://github.com/zeroturnaround/zt-zip","abstract":"Pagina do projeto ZT-ZIP","accessed":{"date-parts":[["2019","11","10"]]},"author":[{"dropping-particle":"","family":"Raudjärv","given":"Rein","non-dropping-particle":"","parse-names":false,"suffix":""}],"id":"ITEM-1","issued":{"date-parts":[["2019"]]},"title":"ZT-ZIP","type":"webpage"},"uris":["http://www.mendeley.com/documents/?uuid=a0ed0e09-3c62-4f65-84e4-c891ce69da94"]}],"mendeley":{"formattedCitation":"(RAUDJÄRV, 2019)","plainTextFormattedCitation":"(RAUDJÄRV, 2019)","previouslyFormattedCitation":"(RAUDJÄRV, 2019)"},"properties":{"noteIndex":0},"schema":"https://github.com/citation-style-language/schema/raw/master/csl-citation.json"}</w:instrText>
+      </w:r>
+      <w:r>
+        <w:fldChar w:fldCharType="separate"/>
+      </w:r>
+      <w:r>
+        <w:rPr>
+          <w:noProof/>
+        </w:rPr>
+        <w:t>(RAUDJÄRV, 2019)</w:t>
+      </w:r>
+      <w:r>
+        <w:fldChar w:fldCharType="end"/>
+      </w:r>
+      <w:r>
+        <w:t>. Torna</w:t>
+      </w:r>
+      <w:r>
+        <w:t xml:space="preserve"> a compactação ou descompactação de diretórios recursivamente muito mais simples. Permite também incluir ou excluir entradas nos arquivos compactados, iterar entre as entradas do arquivo e comparar dois</w:t>
+      </w:r>
+      <w:proofErr w:type="gramStart"/>
+      <w:r>
+        <w:t xml:space="preserve">  </w:t>
+      </w:r>
+      <w:proofErr w:type="gramEnd"/>
+      <w:r>
+        <w:t>arquivos no formato ZIP.</w:t>
+      </w:r>
+      <w:r>
+        <w:t xml:space="preserve"> É compatível com o Java a partir da versão 1.5 </w:t>
+      </w:r>
+      <w:r>
+        <w:fldChar w:fldCharType="begin" w:fldLock="1"/>
+      </w:r>
+      <w:r>
+        <w:instrText>ADDIN CSL_CITATION {"citationItems":[{"id":"ITEM-1","itemData":{"URL":"https://github.com/zeroturnaround/zt-zip","abstract":"Pagina do projeto ZT-ZIP","accessed":{"date-parts":[["2019","11","10"]]},"author":[{"dropping-particle":"","family":"Raudjärv","given":"Rein","non-dropping-particle":"","parse-names":false,"suffix":""}],"id":"ITEM-1","issued":{"date-parts":[["2019"]]},"title":"ZT-ZIP","type":"webpage"},"uris":["http://www.mendeley.com/documents/?uuid=a0ed0e09-3c62-4f65-84e4-c891ce69da94"]}],"mendeley":{"formattedCitation":"(RAUDJÄRV, 2019)","plainTextFormattedCitation":"(RAUDJÄRV, 2019)","previouslyFormattedCitation":"(RAUDJÄRV, 2019)"},"properties":{"noteIndex":0},"schema":"https://github.com/citation-style-language/schema/raw/master/csl-citation.json"}</w:instrText>
+      </w:r>
+      <w:r>
+        <w:fldChar w:fldCharType="separate"/>
+      </w:r>
+      <w:r>
+        <w:rPr>
+          <w:noProof/>
+        </w:rPr>
+        <w:t>(RAUDJÄRV, 2019)</w:t>
+      </w:r>
+      <w:r>
+        <w:fldChar w:fldCharType="end"/>
+      </w:r>
+      <w:r>
+        <w:t>.</w:t>
+      </w:r>
+      <w:r>
+        <w:t xml:space="preserve"> </w:t>
       </w:r>
     </w:p>
     <w:p/>
     <w:p>
       <w:pPr>
-        <w:pStyle w:val="Ttulo3"/>
-      </w:pPr>
-      <w:r>
-        <w:t xml:space="preserve">2.4.2 </w:t>
-      </w:r>
+        <w:pStyle w:val="Ttulo2"/>
+      </w:pPr>
+      <w:bookmarkStart w:id="102" w:name="_Toc33349522"/>
+      <w:r>
+        <w:t xml:space="preserve">2.6 </w:t>
+      </w:r>
+      <w:proofErr w:type="spellStart"/>
       <w:proofErr w:type="gramStart"/>
       <w:r>
-        <w:t>D3.</w:t>
-      </w:r>
+        <w:t>JavaFX</w:t>
+      </w:r>
+      <w:proofErr w:type="spellEnd"/>
       <w:proofErr w:type="gramEnd"/>
       <w:r>
-        <w:t>js</w:t>
-      </w:r>
-    </w:p>
-    <w:p/>
-    <w:p>
-      <w:pPr>
-        <w:pStyle w:val="Ttulo2"/>
-      </w:pPr>
+        <w:t xml:space="preserve"> 8</w:t>
+      </w:r>
+      <w:bookmarkEnd w:id="102"/>
+    </w:p>
+    <w:p>
+      <w:r>
+        <w:tab/>
+      </w:r>
+      <w:r>
+        <w:t xml:space="preserve">O </w:t>
+      </w:r>
+      <w:proofErr w:type="spellStart"/>
+      <w:proofErr w:type="gramStart"/>
+      <w:r>
+        <w:t>JavaFX</w:t>
+      </w:r>
+      <w:proofErr w:type="spellEnd"/>
+      <w:proofErr w:type="gramEnd"/>
+      <w:r>
+        <w:t xml:space="preserve"> foi criado como uma plataforma de software para criar e fornecer aplicativos para aplicações web ricas e desktops, que podem ser executados em múltiplas plataformas e dispositivos </w:t>
+      </w:r>
+      <w:r>
+        <w:fldChar w:fldCharType="begin" w:fldLock="1"/>
+      </w:r>
+      <w:r>
+        <w:instrText>ADDIN CSL_CITATION {"citationItems":[{"id":"ITEM-1","itemData":{"URL":"https://en.wikipedia.org/wiki/JavaFX","abstract":"Descrição sobre o JavaFX","accessed":{"date-parts":[["2019","11","11"]]},"author":[{"dropping-particle":"","family":"Wikipedia.org","given":"","non-dropping-particle":"","parse-names":false,"suffix":""}],"id":"ITEM-1","issued":{"date-parts":[["2019"]]},"title":"JavaFX","type":"webpage"},"uris":["http://www.mendeley.com/documents/?uuid=ef56f2a4-620d-4974-8e63-5fcfc46477b7"]}],"mendeley":{"formattedCitation":"(WIKIPEDIA.ORG, 2019c)","plainTextFormattedCitation":"(WIKIPEDIA.ORG, 2019c)"},"properties":{"noteIndex":0},"schema":"https://github.com/citation-style-language/schema/raw/master/csl-citation.json"}</w:instrText>
+      </w:r>
+      <w:r>
+        <w:fldChar w:fldCharType="separate"/>
+      </w:r>
+      <w:r>
+        <w:rPr>
+          <w:noProof/>
+        </w:rPr>
+        <w:t>(WIKIPEDIA.ORG, 2019c)</w:t>
+      </w:r>
+      <w:r>
+        <w:fldChar w:fldCharType="end"/>
+      </w:r>
+      <w:bookmarkStart w:id="103" w:name="_GoBack"/>
+      <w:bookmarkEnd w:id="103"/>
+      <w:r>
+        <w:t>.</w:t>
+      </w:r>
+    </w:p>
+    <w:p>
+      <w:r>
+        <w:tab/>
+      </w:r>
+    </w:p>
+    <w:p>
+      <w:pPr>
+        <w:pStyle w:val="Ttulo1"/>
+      </w:pPr>
+      <w:bookmarkStart w:id="104" w:name="_Toc33349523"/>
+      <w:proofErr w:type="gramStart"/>
       <w:r>
         <w:lastRenderedPageBreak/>
-        <w:t>2.5 Outras bibliotecas utilizadas neste trabalho</w:t>
-      </w:r>
-    </w:p>
-    <w:p>
-      <w:pPr>
-        <w:pStyle w:val="Ttulo3"/>
-        <w:rPr>
-          <w:rFonts w:eastAsiaTheme="minorHAnsi"/>
-        </w:rPr>
-      </w:pPr>
-      <w:r>
-        <w:rPr>
-          <w:rFonts w:eastAsiaTheme="minorHAnsi"/>
-        </w:rPr>
-        <w:t xml:space="preserve">2.5.1 Apache </w:t>
-      </w:r>
-      <w:proofErr w:type="spellStart"/>
-      <w:r>
-        <w:rPr>
-          <w:rFonts w:eastAsiaTheme="minorHAnsi"/>
-        </w:rPr>
-        <w:t>Commons</w:t>
-      </w:r>
-      <w:proofErr w:type="spellEnd"/>
-      <w:r>
-        <w:rPr>
-          <w:rFonts w:eastAsiaTheme="minorHAnsi"/>
-        </w:rPr>
-        <w:t xml:space="preserve"> CSV</w:t>
-      </w:r>
-    </w:p>
-    <w:p>
-      <w:pPr>
-        <w:pStyle w:val="Ttulo3"/>
-      </w:pPr>
-      <w:r>
-        <w:t xml:space="preserve">2.5.2 Apache </w:t>
-      </w:r>
-      <w:proofErr w:type="spellStart"/>
-      <w:r>
-        <w:t>Commons</w:t>
-      </w:r>
-      <w:proofErr w:type="spellEnd"/>
-      <w:r>
-        <w:t xml:space="preserve"> IO</w:t>
-      </w:r>
-    </w:p>
-    <w:p>
-      <w:pPr>
-        <w:pStyle w:val="Ttulo3"/>
-      </w:pPr>
-      <w:r>
-        <w:t xml:space="preserve">2.5.3 </w:t>
-      </w:r>
-      <w:proofErr w:type="spellStart"/>
-      <w:r>
-        <w:t>Zeroturnaround</w:t>
-      </w:r>
-      <w:proofErr w:type="spellEnd"/>
-      <w:r>
-        <w:t xml:space="preserve"> ZT-ZIP</w:t>
-      </w:r>
-    </w:p>
-    <w:p/>
-    <w:p>
-      <w:pPr>
-        <w:pStyle w:val="Ttulo2"/>
-      </w:pPr>
-      <w:r>
-        <w:t xml:space="preserve">2.6 </w:t>
-      </w:r>
-      <w:proofErr w:type="spellStart"/>
-      <w:r>
-        <w:t>JavaFX</w:t>
-      </w:r>
-      <w:proofErr w:type="spellEnd"/>
-      <w:r>
-        <w:t xml:space="preserve"> 8</w:t>
-      </w:r>
-      <w:bookmarkStart w:id="93" w:name="_GoBack"/>
-      <w:bookmarkEnd w:id="93"/>
-    </w:p>
-    <w:p>
-      <w:r>
-        <w:tab/>
-      </w:r>
-    </w:p>
-    <w:p>
-      <w:pPr>
-        <w:pStyle w:val="Ttulo1"/>
-      </w:pPr>
-      <w:bookmarkStart w:id="94" w:name="_Toc33266121"/>
-      <w:proofErr w:type="gramStart"/>
-      <w:r>
         <w:t>3 - Desenvolvimento</w:t>
       </w:r>
       <w:proofErr w:type="gramEnd"/>
       <w:r>
         <w:t xml:space="preserve"> do Protótipo</w:t>
       </w:r>
-      <w:bookmarkEnd w:id="94"/>
+      <w:bookmarkEnd w:id="104"/>
     </w:p>
     <w:p>
       <w:pPr>
@@ -12298,7 +13362,7 @@
         <w:pStyle w:val="Ttulo2"/>
         <w:ind w:left="6"/>
       </w:pPr>
-      <w:bookmarkStart w:id="95" w:name="_Toc33266122"/>
+      <w:bookmarkStart w:id="105" w:name="_Toc33349524"/>
       <w:proofErr w:type="gramStart"/>
       <w:r>
         <w:t>3.1 - Descrição</w:t>
@@ -12307,7 +13371,7 @@
       <w:r>
         <w:t xml:space="preserve"> Geral</w:t>
       </w:r>
-      <w:bookmarkEnd w:id="95"/>
+      <w:bookmarkEnd w:id="105"/>
     </w:p>
     <w:p>
       <w:r>
@@ -12325,17 +13389,15 @@
       <w:r>
         <w:t xml:space="preserve">, a aplicação IFPA </w:t>
       </w:r>
-      <w:proofErr w:type="spellStart"/>
       <w:proofErr w:type="gramStart"/>
       <w:r>
         <w:t>DashGen</w:t>
       </w:r>
-      <w:proofErr w:type="spellEnd"/>
       <w:proofErr w:type="gramEnd"/>
       <w:r>
         <w:t xml:space="preserve"> permite gerar um Dashboard contendo uma tabela e 3 tipos de gráficos</w:t>
       </w:r>
-      <w:ins w:id="96" w:author="glaubergad" w:date="2019-03-04T20:26:00Z">
+      <w:ins w:id="106" w:author="glaubergad" w:date="2019-03-04T20:26:00Z">
         <w:r>
           <w:t>, sendo 1 gráfico de área, 1 gráfico de barras e 1 gráfico pizza</w:t>
         </w:r>
@@ -12379,12 +13441,10 @@
       <w:r>
         <w:t xml:space="preserve">O usuário indica ao </w:t>
       </w:r>
-      <w:proofErr w:type="spellStart"/>
       <w:proofErr w:type="gramStart"/>
       <w:r>
         <w:t>DashGen</w:t>
       </w:r>
-      <w:proofErr w:type="spellEnd"/>
       <w:proofErr w:type="gramEnd"/>
       <w:r>
         <w:t xml:space="preserve"> qual o arquivo fonte de dados;</w:t>
@@ -12399,28 +13459,26 @@
         </w:numPr>
         <w:ind w:left="993"/>
         <w:rPr>
-          <w:ins w:id="97" w:author="glaubergad" w:date="2019-03-04T20:28:00Z"/>
+          <w:ins w:id="107" w:author="glaubergad" w:date="2019-03-04T20:28:00Z"/>
         </w:rPr>
       </w:pPr>
       <w:r>
         <w:t xml:space="preserve">O </w:t>
       </w:r>
-      <w:proofErr w:type="spellStart"/>
       <w:proofErr w:type="gramStart"/>
       <w:r>
         <w:t>DashGen</w:t>
       </w:r>
-      <w:proofErr w:type="spellEnd"/>
       <w:proofErr w:type="gramEnd"/>
       <w:r>
         <w:t xml:space="preserve"> </w:t>
       </w:r>
-      <w:ins w:id="98" w:author="glaubergad" w:date="2019-03-04T20:27:00Z">
+      <w:ins w:id="108" w:author="glaubergad" w:date="2019-03-04T20:27:00Z">
         <w:r>
           <w:t>captura a primeira linha do arquivo fonte de dados, considerando que esta traga os nomes dos atributos contidos</w:t>
         </w:r>
       </w:ins>
-      <w:del w:id="99" w:author="glaubergad" w:date="2019-03-04T20:28:00Z">
+      <w:del w:id="109" w:author="glaubergad" w:date="2019-03-04T20:28:00Z">
         <w:r>
           <w:delText>lista os atributos obtidos a fim de que o usuário possa selecionar quais deles serão usados como dimensões</w:delText>
         </w:r>
@@ -12438,7 +13496,7 @@
         </w:numPr>
         <w:ind w:left="993"/>
       </w:pPr>
-      <w:ins w:id="100" w:author="glaubergad" w:date="2019-03-04T20:28:00Z">
+      <w:ins w:id="110" w:author="glaubergad" w:date="2019-03-04T20:28:00Z">
         <w:r>
           <w:t xml:space="preserve">O usuário especifica o domínio (eixo X) e a </w:t>
         </w:r>
@@ -12451,7 +13509,7 @@
           <w:t>Eixo Y) de cada tipo de gráfico</w:t>
         </w:r>
       </w:ins>
-      <w:ins w:id="101" w:author="glaubergad" w:date="2019-03-04T20:29:00Z">
+      <w:ins w:id="111" w:author="glaubergad" w:date="2019-03-04T20:29:00Z">
         <w:r>
           <w:t>, bem como o título e as etiquetas dos atributos de domínio e imagem;</w:t>
         </w:r>
@@ -12466,10 +13524,10 @@
         </w:numPr>
         <w:ind w:left="993"/>
         <w:rPr>
-          <w:del w:id="102" w:author="glaubergad" w:date="2019-03-04T20:29:00Z"/>
-        </w:rPr>
-      </w:pPr>
-      <w:del w:id="103" w:author="glaubergad" w:date="2019-03-04T20:29:00Z">
+          <w:del w:id="112" w:author="glaubergad" w:date="2019-03-04T20:29:00Z"/>
+        </w:rPr>
+      </w:pPr>
+      <w:del w:id="113" w:author="glaubergad" w:date="2019-03-04T20:29:00Z">
         <w:r>
           <w:delText>O usuário especifica o título do Dashboard e as etiquetas dos atributos a serem exibidas;</w:delText>
         </w:r>
@@ -12500,12 +13558,10 @@
       <w:r>
         <w:t xml:space="preserve">O </w:t>
       </w:r>
-      <w:proofErr w:type="spellStart"/>
       <w:proofErr w:type="gramStart"/>
       <w:r>
         <w:t>DashGen</w:t>
       </w:r>
-      <w:proofErr w:type="spellEnd"/>
       <w:proofErr w:type="gramEnd"/>
       <w:r>
         <w:t xml:space="preserve"> instancia os Templates incluindo os dados espec</w:t>
@@ -12526,12 +13582,10 @@
       <w:r>
         <w:t xml:space="preserve">O </w:t>
       </w:r>
-      <w:proofErr w:type="spellStart"/>
       <w:proofErr w:type="gramStart"/>
       <w:r>
         <w:t>DashGen</w:t>
       </w:r>
-      <w:proofErr w:type="spellEnd"/>
       <w:proofErr w:type="gramEnd"/>
       <w:r>
         <w:t xml:space="preserve"> salva um arquivo </w:t>
@@ -12562,7 +13616,6 @@
         <w:rPr>
           <w:highlight w:val="yellow"/>
         </w:rPr>
-        <w:lastRenderedPageBreak/>
         <w:t>(</w:t>
       </w:r>
       <w:r>
@@ -12582,7 +13635,7 @@
       <w:pPr>
         <w:pStyle w:val="Ttulo2"/>
       </w:pPr>
-      <w:bookmarkStart w:id="104" w:name="_Toc33266123"/>
+      <w:bookmarkStart w:id="114" w:name="_Toc33349525"/>
       <w:proofErr w:type="gramStart"/>
       <w:r>
         <w:t>3.2 Descrição</w:t>
@@ -12591,7 +13644,7 @@
       <w:r>
         <w:t xml:space="preserve"> das Etapas de Desenvolvimento</w:t>
       </w:r>
-      <w:bookmarkEnd w:id="104"/>
+      <w:bookmarkEnd w:id="114"/>
     </w:p>
     <w:p>
       <w:r>
@@ -12600,12 +13653,10 @@
       <w:r>
         <w:t xml:space="preserve">O trabalho de desenvolvimento da aplicação IFPA </w:t>
       </w:r>
-      <w:proofErr w:type="spellStart"/>
       <w:proofErr w:type="gramStart"/>
       <w:r>
         <w:t>DashGen</w:t>
       </w:r>
-      <w:proofErr w:type="spellEnd"/>
       <w:proofErr w:type="gramEnd"/>
       <w:r>
         <w:t xml:space="preserve"> foi dividido nos seguintes passos:</w:t>
@@ -12666,6 +13717,7 @@
       </w:pPr>
       <w:proofErr w:type="gramStart"/>
       <w:r>
+        <w:lastRenderedPageBreak/>
         <w:t>Implementação</w:t>
       </w:r>
       <w:proofErr w:type="gramEnd"/>
@@ -12677,7 +13729,7 @@
       <w:pPr>
         <w:pStyle w:val="Ttulo2"/>
       </w:pPr>
-      <w:bookmarkStart w:id="105" w:name="_Toc33266124"/>
+      <w:bookmarkStart w:id="115" w:name="_Toc33349526"/>
       <w:proofErr w:type="gramStart"/>
       <w:r>
         <w:t>3.3 – Levantamento</w:t>
@@ -12686,19 +13738,19 @@
       <w:r>
         <w:t xml:space="preserve"> dos Requisitos</w:t>
       </w:r>
-      <w:bookmarkEnd w:id="105"/>
+      <w:bookmarkEnd w:id="115"/>
     </w:p>
     <w:p>
       <w:r>
         <w:tab/>
         <w:t xml:space="preserve">A aplicação produzida neste trabalho, a partir das especificações de entrada, será capaz de </w:t>
       </w:r>
-      <w:del w:id="106" w:author="glaubergad" w:date="2019-03-04T20:30:00Z">
+      <w:del w:id="116" w:author="glaubergad" w:date="2019-03-04T20:30:00Z">
         <w:r>
           <w:delText xml:space="preserve">produzir </w:delText>
         </w:r>
       </w:del>
-      <w:ins w:id="107" w:author="glaubergad" w:date="2019-03-04T20:30:00Z">
+      <w:ins w:id="117" w:author="glaubergad" w:date="2019-03-04T20:30:00Z">
         <w:r>
           <w:t xml:space="preserve">gerar </w:t>
         </w:r>
@@ -13387,7 +14439,7 @@
             <w:r>
               <w:t xml:space="preserve"> SE</w:t>
             </w:r>
-            <w:del w:id="108" w:author="glaubergad" w:date="2019-03-04T20:31:00Z">
+            <w:del w:id="118" w:author="glaubergad" w:date="2019-03-04T20:31:00Z">
               <w:r>
                 <w:delText xml:space="preserve"> SE</w:delText>
               </w:r>
@@ -13408,7 +14460,6 @@
               <w:jc w:val="center"/>
             </w:pPr>
             <w:r>
-              <w:lastRenderedPageBreak/>
               <w:t>RNF02</w:t>
             </w:r>
           </w:p>
@@ -13571,6 +14622,7 @@
         <w:jc w:val="center"/>
       </w:pPr>
       <w:r>
+        <w:lastRenderedPageBreak/>
         <w:t>Quadro 2 – Requisitos Não Funcionais</w:t>
       </w:r>
     </w:p>
@@ -13579,11 +14631,11 @@
       <w:pPr>
         <w:pStyle w:val="Ttulo2"/>
       </w:pPr>
-      <w:bookmarkStart w:id="109" w:name="_Toc33266125"/>
+      <w:bookmarkStart w:id="119" w:name="_Toc33349527"/>
       <w:r>
         <w:t>3.4 – Casos de Uso</w:t>
       </w:r>
-      <w:bookmarkEnd w:id="109"/>
+      <w:bookmarkEnd w:id="119"/>
       <w:r>
         <w:tab/>
       </w:r>
@@ -13604,7 +14656,7 @@
           <w:lang w:eastAsia="pt-BR"/>
         </w:rPr>
         <w:drawing>
-          <wp:inline distT="0" distB="0" distL="0" distR="0" wp14:anchorId="6EDE9D28" wp14:editId="6D400808">
+          <wp:inline distT="0" distB="0" distL="0" distR="0" wp14:anchorId="63E42BF1" wp14:editId="437698CA">
             <wp:extent cx="4510975" cy="2300990"/>
             <wp:effectExtent l="0" t="0" r="0" b="0"/>
             <wp:docPr id="2" name="Imagem 2"/>
@@ -13800,7 +14852,6 @@
               <w:rPr>
                 <w:color w:val="000000" w:themeColor="text1"/>
               </w:rPr>
-              <w:lastRenderedPageBreak/>
               <w:t>Cenário Principal:</w:t>
             </w:r>
           </w:p>
@@ -13897,7 +14948,7 @@
       </w:tr>
       <w:tr>
         <w:trPr>
-          <w:del w:id="110" w:author="glaubergad" w:date="2019-03-04T20:32:00Z"/>
+          <w:del w:id="120" w:author="glaubergad" w:date="2019-03-04T20:32:00Z"/>
         </w:trPr>
         <w:tc>
           <w:tcPr>
@@ -13908,11 +14959,11 @@
             <w:pPr>
               <w:jc w:val="left"/>
               <w:rPr>
-                <w:del w:id="111" w:author="glaubergad" w:date="2019-03-04T20:32:00Z"/>
+                <w:del w:id="121" w:author="glaubergad" w:date="2019-03-04T20:32:00Z"/>
                 <w:color w:val="000000" w:themeColor="text1"/>
               </w:rPr>
             </w:pPr>
-            <w:del w:id="112" w:author="glaubergad" w:date="2019-02-23T11:28:00Z">
+            <w:del w:id="122" w:author="glaubergad" w:date="2019-02-23T11:28:00Z">
               <w:r>
                 <w:rPr>
                   <w:color w:val="000000" w:themeColor="text1"/>
@@ -13930,10 +14981,10 @@
             <w:pPr>
               <w:jc w:val="left"/>
               <w:rPr>
-                <w:del w:id="113" w:author="glaubergad" w:date="2019-03-04T20:32:00Z"/>
+                <w:del w:id="123" w:author="glaubergad" w:date="2019-03-04T20:32:00Z"/>
               </w:rPr>
             </w:pPr>
-            <w:del w:id="114" w:author="glaubergad" w:date="2019-02-23T11:28:00Z">
+            <w:del w:id="124" w:author="glaubergad" w:date="2019-02-23T11:28:00Z">
               <w:r>
                 <w:delText>O desempenho da geração do Dashboard deve ser alto. O tempo de geração do arquivo destino não deve exceder 30 segundos.</w:delText>
               </w:r>
@@ -13943,7 +14994,7 @@
       </w:tr>
       <w:tr>
         <w:trPr>
-          <w:del w:id="115" w:author="glaubergad" w:date="2019-03-04T20:32:00Z"/>
+          <w:del w:id="125" w:author="glaubergad" w:date="2019-03-04T20:32:00Z"/>
         </w:trPr>
         <w:tc>
           <w:tcPr>
@@ -13954,11 +15005,11 @@
             <w:pPr>
               <w:jc w:val="left"/>
               <w:rPr>
-                <w:del w:id="116" w:author="glaubergad" w:date="2019-03-04T20:32:00Z"/>
+                <w:del w:id="126" w:author="glaubergad" w:date="2019-03-04T20:32:00Z"/>
                 <w:color w:val="000000" w:themeColor="text1"/>
               </w:rPr>
             </w:pPr>
-            <w:del w:id="117" w:author="glaubergad" w:date="2019-02-23T11:28:00Z">
+            <w:del w:id="127" w:author="glaubergad" w:date="2019-02-23T11:28:00Z">
               <w:r>
                 <w:rPr>
                   <w:color w:val="000000" w:themeColor="text1"/>
@@ -13976,10 +15027,10 @@
             <w:pPr>
               <w:jc w:val="left"/>
               <w:rPr>
-                <w:del w:id="118" w:author="glaubergad" w:date="2019-03-04T20:32:00Z"/>
+                <w:del w:id="128" w:author="glaubergad" w:date="2019-03-04T20:32:00Z"/>
               </w:rPr>
             </w:pPr>
-            <w:del w:id="119" w:author="glaubergad" w:date="2019-02-23T11:28:00Z">
+            <w:del w:id="129" w:author="glaubergad" w:date="2019-02-23T11:28:00Z">
               <w:r>
                 <w:delText xml:space="preserve">O padrão do arquivo de dados deve ser CSV, com a primeira linha contendo a descrição dos atributos. </w:delText>
               </w:r>
@@ -14000,11 +15051,12 @@
                 <w:color w:val="000000" w:themeColor="text1"/>
               </w:rPr>
             </w:pPr>
-            <w:del w:id="120" w:author="glaubergad" w:date="2019-02-23T11:28:00Z">
+            <w:del w:id="130" w:author="glaubergad" w:date="2019-02-23T11:28:00Z">
               <w:r>
                 <w:rPr>
                   <w:color w:val="000000" w:themeColor="text1"/>
                 </w:rPr>
+                <w:lastRenderedPageBreak/>
                 <w:delText>RNF04</w:delText>
               </w:r>
             </w:del>
@@ -14018,7 +15070,7 @@
             <w:pPr>
               <w:jc w:val="left"/>
             </w:pPr>
-            <w:del w:id="121" w:author="glaubergad" w:date="2019-02-23T11:28:00Z">
+            <w:del w:id="131" w:author="glaubergad" w:date="2019-02-23T11:28:00Z">
               <w:r>
                 <w:delText>A linguagem de templates a ser aplicada será a Apache FreeMarker.</w:delText>
               </w:r>
@@ -14039,7 +15091,7 @@
                 <w:color w:val="000000" w:themeColor="text1"/>
               </w:rPr>
             </w:pPr>
-            <w:del w:id="122" w:author="glaubergad" w:date="2019-02-23T11:28:00Z">
+            <w:del w:id="132" w:author="glaubergad" w:date="2019-02-23T11:28:00Z">
               <w:r>
                 <w:rPr>
                   <w:color w:val="000000" w:themeColor="text1"/>
@@ -14057,7 +15109,7 @@
             <w:pPr>
               <w:jc w:val="left"/>
             </w:pPr>
-            <w:del w:id="123" w:author="glaubergad" w:date="2019-02-23T11:28:00Z">
+            <w:del w:id="133" w:author="glaubergad" w:date="2019-02-23T11:28:00Z">
               <w:r>
                 <w:delText>O formato de compactação do arquivo de saída será ZIP.</w:delText>
               </w:r>
@@ -14067,36 +15119,30 @@
       </w:tr>
     </w:tbl>
     <w:p/>
-    <w:p/>
-    <w:p>
-      <w:pPr>
-        <w:spacing w:after="160" w:line="240" w:lineRule="auto"/>
-        <w:jc w:val="left"/>
-        <w:rPr>
-          <w:rFonts w:eastAsiaTheme="majorEastAsia" w:cstheme="majorBidi"/>
-          <w:b/>
-          <w:szCs w:val="32"/>
-        </w:rPr>
-      </w:pPr>
-      <w:r>
-        <w:br w:type="page"/>
-      </w:r>
-    </w:p>
     <w:p>
       <w:pPr>
         <w:pStyle w:val="Ttulo1"/>
       </w:pPr>
-      <w:bookmarkStart w:id="124" w:name="_Toc33266126"/>
+    </w:p>
+    <w:p>
+      <w:pPr>
+        <w:pStyle w:val="Ttulo1"/>
+      </w:pPr>
+    </w:p>
+    <w:p>
+      <w:pPr>
+        <w:pStyle w:val="Ttulo1"/>
+      </w:pPr>
+      <w:bookmarkStart w:id="134" w:name="_Toc33349528"/>
       <w:proofErr w:type="gramStart"/>
       <w:r>
-        <w:lastRenderedPageBreak/>
         <w:t>5</w:t>
       </w:r>
       <w:proofErr w:type="gramEnd"/>
       <w:r>
         <w:t xml:space="preserve"> REFERÊNCIAS</w:t>
       </w:r>
-      <w:bookmarkEnd w:id="124"/>
+      <w:bookmarkEnd w:id="134"/>
     </w:p>
     <w:p/>
     <w:p>
@@ -14364,7 +15410,7 @@
           <w:noProof/>
           <w:szCs w:val="24"/>
         </w:rPr>
-        <w:t>FreeMarker Java Template Engine</w:t>
+        <w:t>Apache Commons CSV</w:t>
       </w:r>
       <w:r>
         <w:rPr>
@@ -14390,7 +15436,7 @@
           <w:noProof/>
           <w:szCs w:val="24"/>
         </w:rPr>
-        <w:t xml:space="preserve">, 2020. Disponível em: https://freemarker.apache.org/index.html. Acesso em: 1 jun. 2019. </w:t>
+        <w:t xml:space="preserve">, 2019e. Disponível em: https://commons.apache.org/proper/commons-csv/index.html. Acesso em: 2 nov. 2019. </w:t>
       </w:r>
     </w:p>
     <w:p>
@@ -14411,7 +15457,7 @@
           <w:noProof/>
           <w:szCs w:val="24"/>
         </w:rPr>
-        <w:t xml:space="preserve">BAELDUNG.COM. </w:t>
+        <w:t xml:space="preserve">APACHE.ORG. </w:t>
       </w:r>
       <w:r>
         <w:rPr>
@@ -14421,7 +15467,7 @@
           <w:noProof/>
           <w:szCs w:val="24"/>
         </w:rPr>
-        <w:t>Introduction to Apache Velocity</w:t>
+        <w:t>FreeMarker Java Template Engine</w:t>
       </w:r>
       <w:r>
         <w:rPr>
@@ -14447,7 +15493,7 @@
           <w:noProof/>
           <w:szCs w:val="24"/>
         </w:rPr>
-        <w:t xml:space="preserve">, 2017. Disponível em: https://www.baeldung.com/apache-velocity. Acesso em: 7 jan. 2019. </w:t>
+        <w:t xml:space="preserve">, 2020. Disponível em: https://freemarker.apache.org/index.html. Acesso em: 1 jun. 2019. </w:t>
       </w:r>
     </w:p>
     <w:p>
@@ -14468,7 +15514,7 @@
           <w:noProof/>
           <w:szCs w:val="24"/>
         </w:rPr>
-        <w:t xml:space="preserve">BERGEN, Jeroen Van. </w:t>
+        <w:t xml:space="preserve">BAELDUNG.COM. </w:t>
       </w:r>
       <w:r>
         <w:rPr>
@@ -14478,7 +15524,7 @@
           <w:noProof/>
           <w:szCs w:val="24"/>
         </w:rPr>
-        <w:t>Velocity or FreeMarker? Two open source Java-based template engines compared</w:t>
+        <w:t>Introduction to Apache Velocity</w:t>
       </w:r>
       <w:r>
         <w:rPr>
@@ -14504,7 +15550,7 @@
           <w:noProof/>
           <w:szCs w:val="24"/>
         </w:rPr>
-        <w:t xml:space="preserve">, 2007. Disponível em: https://www.javaworld.com/article/2077797/open-source-tools/velocity-or-freemarker.html. Acesso em: 29 ago. 2018. </w:t>
+        <w:t xml:space="preserve">, 2017. Disponível em: https://www.baeldung.com/apache-velocity. Acesso em: 7 jan. 2019. </w:t>
       </w:r>
     </w:p>
     <w:p>
@@ -14525,7 +15571,7 @@
           <w:noProof/>
           <w:szCs w:val="24"/>
         </w:rPr>
-        <w:t xml:space="preserve">CRUZ, Sérgio Aparecido Braga; MOURA, Maria Fernanda. </w:t>
+        <w:t xml:space="preserve">BERGEN, Jeroen Van. </w:t>
       </w:r>
       <w:r>
         <w:rPr>
@@ -14535,7 +15581,7 @@
           <w:noProof/>
           <w:szCs w:val="24"/>
         </w:rPr>
-        <w:t>Formatação de Dados Usando a Ferramenta Velocity</w:t>
+        <w:t>Velocity or FreeMarker? Two open source Java-based template engines compared</w:t>
       </w:r>
       <w:r>
         <w:rPr>
@@ -14543,7 +15589,7 @@
           <w:noProof/>
           <w:szCs w:val="24"/>
         </w:rPr>
-        <w:t xml:space="preserve">. 2002. </w:t>
+        <w:t xml:space="preserve">. </w:t>
       </w:r>
       <w:r>
         <w:rPr>
@@ -14561,7 +15607,7 @@
           <w:noProof/>
           <w:szCs w:val="24"/>
         </w:rPr>
-        <w:t>, 2002.</w:t>
+        <w:t xml:space="preserve">, 2007. Disponível em: https://www.javaworld.com/article/2077797/open-source-tools/velocity-or-freemarker.html. Acesso em: 29 ago. 2018. </w:t>
       </w:r>
     </w:p>
     <w:p>
@@ -14582,7 +15628,25 @@
           <w:noProof/>
           <w:szCs w:val="24"/>
         </w:rPr>
-        <w:t xml:space="preserve">KRUEGER, Charles W. Software reuse. </w:t>
+        <w:t xml:space="preserve">BOSTOCK, Mike </w:t>
+      </w:r>
+      <w:r>
+        <w:rPr>
+          <w:rFonts w:cs="Arial"/>
+          <w:i/>
+          <w:iCs/>
+          <w:noProof/>
+          <w:szCs w:val="24"/>
+        </w:rPr>
+        <w:t>et al.</w:t>
+      </w:r>
+      <w:r>
+        <w:rPr>
+          <w:rFonts w:cs="Arial"/>
+          <w:noProof/>
+          <w:szCs w:val="24"/>
+        </w:rPr>
+        <w:t xml:space="preserve"> </w:t>
       </w:r>
       <w:r>
         <w:rPr>
@@ -14592,7 +15656,7 @@
           <w:noProof/>
           <w:szCs w:val="24"/>
         </w:rPr>
-        <w:t>ACM Computing Surveys</w:t>
+        <w:t>D3.js - Data Driven Documents</w:t>
       </w:r>
       <w:r>
         <w:rPr>
@@ -14600,7 +15664,7 @@
           <w:noProof/>
           <w:szCs w:val="24"/>
         </w:rPr>
-        <w:t xml:space="preserve">, </w:t>
+        <w:t xml:space="preserve">. </w:t>
       </w:r>
       <w:r>
         <w:rPr>
@@ -14610,7 +15674,7 @@
           <w:noProof/>
           <w:szCs w:val="24"/>
         </w:rPr>
-        <w:t>[S. l.]</w:t>
+        <w:t>[s. l.]</w:t>
       </w:r>
       <w:r>
         <w:rPr>
@@ -14618,7 +15682,7 @@
           <w:noProof/>
           <w:szCs w:val="24"/>
         </w:rPr>
-        <w:t>, v. 24, n. 2, p. 131–183, 1992. Disponível em: https://www.cs.ait.ac.th/~on/O/oreilly/perl/advprog/ch17_01.htm</w:t>
+        <w:t xml:space="preserve">, 2018. Disponível em: https://d3js.org/. Acesso em: 10 nov. 2018. </w:t>
       </w:r>
     </w:p>
     <w:p>
@@ -14639,7 +15703,25 @@
           <w:noProof/>
           <w:szCs w:val="24"/>
         </w:rPr>
-        <w:t xml:space="preserve">LUCRÉDIO, Daniel. Uma Abordagem Orientada a Modelos para Reutilização de Software. </w:t>
+        <w:t xml:space="preserve">CROSSFILTER ORGANIZATION. </w:t>
+      </w:r>
+      <w:r>
+        <w:rPr>
+          <w:rFonts w:cs="Arial"/>
+          <w:b/>
+          <w:bCs/>
+          <w:noProof/>
+          <w:szCs w:val="24"/>
+        </w:rPr>
+        <w:t>Crossfilter js library</w:t>
+      </w:r>
+      <w:r>
+        <w:rPr>
+          <w:rFonts w:cs="Arial"/>
+          <w:noProof/>
+          <w:szCs w:val="24"/>
+        </w:rPr>
+        <w:t xml:space="preserve">. </w:t>
       </w:r>
       <w:r>
         <w:rPr>
@@ -14649,7 +15731,7 @@
           <w:noProof/>
           <w:szCs w:val="24"/>
         </w:rPr>
-        <w:t>[S. l.]</w:t>
+        <w:t>[s. l.]</w:t>
       </w:r>
       <w:r>
         <w:rPr>
@@ -14657,7 +15739,7 @@
           <w:noProof/>
           <w:szCs w:val="24"/>
         </w:rPr>
-        <w:t xml:space="preserve">, p. 277, 2009. </w:t>
+        <w:t xml:space="preserve">, 2018. Disponível em: https://github.com/crossfilter/crossfilter. Acesso em: 2 nov. 2019. </w:t>
       </w:r>
     </w:p>
     <w:p>
@@ -14678,7 +15760,25 @@
           <w:noProof/>
           <w:szCs w:val="24"/>
         </w:rPr>
-        <w:t xml:space="preserve">MOURA, Maria Fernanda </w:t>
+        <w:t xml:space="preserve">CRUZ, Sérgio Aparecido Braga; MOURA, Maria Fernanda. </w:t>
+      </w:r>
+      <w:r>
+        <w:rPr>
+          <w:rFonts w:cs="Arial"/>
+          <w:b/>
+          <w:bCs/>
+          <w:noProof/>
+          <w:szCs w:val="24"/>
+        </w:rPr>
+        <w:t>Formatação de Dados Usando a Ferramenta Velocity</w:t>
+      </w:r>
+      <w:r>
+        <w:rPr>
+          <w:rFonts w:cs="Arial"/>
+          <w:noProof/>
+          <w:szCs w:val="24"/>
+        </w:rPr>
+        <w:t xml:space="preserve">. 2002. </w:t>
       </w:r>
       <w:r>
         <w:rPr>
@@ -14688,7 +15788,7 @@
           <w:noProof/>
           <w:szCs w:val="24"/>
         </w:rPr>
-        <w:t>et al.</w:t>
+        <w:t>[s. l.]</w:t>
       </w:r>
       <w:r>
         <w:rPr>
@@ -14696,43 +15796,7 @@
           <w:noProof/>
           <w:szCs w:val="24"/>
         </w:rPr>
-        <w:t xml:space="preserve"> </w:t>
-      </w:r>
-      <w:r>
-        <w:rPr>
-          <w:rFonts w:cs="Arial"/>
-          <w:b/>
-          <w:bCs/>
-          <w:noProof/>
-          <w:szCs w:val="24"/>
-        </w:rPr>
-        <w:t>Comunicado Técnico Uma Análise Comparativa das Soluções Tecnológicas Utilizadas nas Apresentações de Dados da Agência de Informação Embrapa</w:t>
-      </w:r>
-      <w:r>
-        <w:rPr>
-          <w:rFonts w:cs="Arial"/>
-          <w:noProof/>
-          <w:szCs w:val="24"/>
-        </w:rPr>
-        <w:t xml:space="preserve">. 2004. - Embrapa, </w:t>
-      </w:r>
-      <w:r>
-        <w:rPr>
-          <w:rFonts w:cs="Arial"/>
-          <w:i/>
-          <w:iCs/>
-          <w:noProof/>
-          <w:szCs w:val="24"/>
-        </w:rPr>
-        <w:t>[s. l.]</w:t>
-      </w:r>
-      <w:r>
-        <w:rPr>
-          <w:rFonts w:cs="Arial"/>
-          <w:noProof/>
-          <w:szCs w:val="24"/>
-        </w:rPr>
-        <w:t>, 2004.</w:t>
+        <w:t>, 2002.</w:t>
       </w:r>
     </w:p>
     <w:p>
@@ -14753,7 +15817,25 @@
           <w:noProof/>
           <w:szCs w:val="24"/>
         </w:rPr>
-        <w:t xml:space="preserve">SHIMABUKURO JUNIOR, Edison Kicho. Um Gerador de aplicações configurável. </w:t>
+        <w:t xml:space="preserve">KRUEGER, Charles W. Software reuse. </w:t>
+      </w:r>
+      <w:r>
+        <w:rPr>
+          <w:rFonts w:cs="Arial"/>
+          <w:b/>
+          <w:bCs/>
+          <w:noProof/>
+          <w:szCs w:val="24"/>
+        </w:rPr>
+        <w:t>ACM Computing Surveys</w:t>
+      </w:r>
+      <w:r>
+        <w:rPr>
+          <w:rFonts w:cs="Arial"/>
+          <w:noProof/>
+          <w:szCs w:val="24"/>
+        </w:rPr>
+        <w:t xml:space="preserve">, </w:t>
       </w:r>
       <w:r>
         <w:rPr>
@@ -14771,7 +15853,16 @@
           <w:noProof/>
           <w:szCs w:val="24"/>
         </w:rPr>
-        <w:t xml:space="preserve">,  2006. </w:t>
+        <w:t xml:space="preserve">, v. 24, n. </w:t>
+      </w:r>
+      <w:r>
+        <w:rPr>
+          <w:rFonts w:cs="Arial"/>
+          <w:noProof/>
+          <w:szCs w:val="24"/>
+        </w:rPr>
+        <w:lastRenderedPageBreak/>
+        <w:t>2, p. 131–183, 1992. Disponível em: https://www.cs.ait.ac.th/~on/O/oreilly/perl/advprog/ch17_01.htm</w:t>
       </w:r>
     </w:p>
     <w:p>
@@ -14792,17 +15883,17 @@
           <w:noProof/>
           <w:szCs w:val="24"/>
         </w:rPr>
-        <w:t xml:space="preserve">SOMMERVILLE, Ian. </w:t>
+        <w:t xml:space="preserve">LUCRÉDIO, Daniel. Uma Abordagem Orientada a Modelos para Reutilização de Software. </w:t>
       </w:r>
       <w:r>
         <w:rPr>
           <w:rFonts w:cs="Arial"/>
-          <w:b/>
-          <w:bCs/>
-          <w:noProof/>
-          <w:szCs w:val="24"/>
-        </w:rPr>
-        <w:t>Engenharia de Software</w:t>
+          <w:i/>
+          <w:iCs/>
+          <w:noProof/>
+          <w:szCs w:val="24"/>
+        </w:rPr>
+        <w:t>[S. l.]</w:t>
       </w:r>
       <w:r>
         <w:rPr>
@@ -14810,7 +15901,7 @@
           <w:noProof/>
           <w:szCs w:val="24"/>
         </w:rPr>
-        <w:t xml:space="preserve">. 3. ed. Sao Paulo: Pearson, 2013. </w:t>
+        <w:t xml:space="preserve">, p. 277, 2009. </w:t>
       </w:r>
     </w:p>
     <w:p>
@@ -14831,7 +15922,25 @@
           <w:noProof/>
           <w:szCs w:val="24"/>
         </w:rPr>
-        <w:t xml:space="preserve">SYRIANI, Eugene; LUHUNU, Lechanceux; SAHRAOUI, Houari. Systematic mapping study of template-based code generation. </w:t>
+        <w:t xml:space="preserve">MOURA, Maria Fernanda </w:t>
+      </w:r>
+      <w:r>
+        <w:rPr>
+          <w:rFonts w:cs="Arial"/>
+          <w:i/>
+          <w:iCs/>
+          <w:noProof/>
+          <w:szCs w:val="24"/>
+        </w:rPr>
+        <w:t>et al.</w:t>
+      </w:r>
+      <w:r>
+        <w:rPr>
+          <w:rFonts w:cs="Arial"/>
+          <w:noProof/>
+          <w:szCs w:val="24"/>
+        </w:rPr>
+        <w:t xml:space="preserve"> </w:t>
       </w:r>
       <w:r>
         <w:rPr>
@@ -14841,26 +15950,15 @@
           <w:noProof/>
           <w:szCs w:val="24"/>
         </w:rPr>
-        <w:t xml:space="preserve">Computer Languages, Systems and </w:t>
+        <w:t>Comunicado Técnico Uma Análise Comparativa das Soluções Tecnológicas Utilizadas nas Apresentações de Dados da Agência de Informação Embrapa</w:t>
       </w:r>
       <w:r>
         <w:rPr>
           <w:rFonts w:cs="Arial"/>
-          <w:b/>
-          <w:bCs/>
-          <w:noProof/>
-          <w:szCs w:val="24"/>
-        </w:rPr>
-        <w:lastRenderedPageBreak/>
-        <w:t>Structures</w:t>
-      </w:r>
-      <w:r>
-        <w:rPr>
-          <w:rFonts w:cs="Arial"/>
-          <w:noProof/>
-          <w:szCs w:val="24"/>
-        </w:rPr>
-        <w:t xml:space="preserve">, </w:t>
+          <w:noProof/>
+          <w:szCs w:val="24"/>
+        </w:rPr>
+        <w:t xml:space="preserve">. 2004. - Embrapa, </w:t>
       </w:r>
       <w:r>
         <w:rPr>
@@ -14870,7 +15968,7 @@
           <w:noProof/>
           <w:szCs w:val="24"/>
         </w:rPr>
-        <w:t>[S. l.]</w:t>
+        <w:t>[s. l.]</w:t>
       </w:r>
       <w:r>
         <w:rPr>
@@ -14878,7 +15976,7 @@
           <w:noProof/>
           <w:szCs w:val="24"/>
         </w:rPr>
-        <w:t xml:space="preserve">, v. 52, p. 43–62, 2018. </w:t>
+        <w:t>, 2004.</w:t>
       </w:r>
     </w:p>
     <w:p>
@@ -14899,7 +15997,7 @@
           <w:noProof/>
           <w:szCs w:val="24"/>
         </w:rPr>
-        <w:t xml:space="preserve">WIKIPEDIA.ORG. </w:t>
+        <w:t xml:space="preserve">RAUDJÄRV, Rein. </w:t>
       </w:r>
       <w:r>
         <w:rPr>
@@ -14909,7 +16007,7 @@
           <w:noProof/>
           <w:szCs w:val="24"/>
         </w:rPr>
-        <w:t>Apache FreeMarker</w:t>
+        <w:t>ZT-ZIP</w:t>
       </w:r>
       <w:r>
         <w:rPr>
@@ -14935,7 +16033,7 @@
           <w:noProof/>
           <w:szCs w:val="24"/>
         </w:rPr>
-        <w:t xml:space="preserve">, 2018. Disponível em: https://en.wikipedia.org/wiki/Apache_FreeMarker. Acesso em: 25 nov. 2018. </w:t>
+        <w:t xml:space="preserve">, 2019. Disponível em: https://github.com/zeroturnaround/zt-zip. Acesso em: 10 nov. 2019. </w:t>
       </w:r>
     </w:p>
     <w:p>
@@ -14956,25 +16054,7 @@
           <w:noProof/>
           <w:szCs w:val="24"/>
         </w:rPr>
-        <w:t xml:space="preserve">WIKIPEDIA.ORG. </w:t>
-      </w:r>
-      <w:r>
-        <w:rPr>
-          <w:rFonts w:cs="Arial"/>
-          <w:b/>
-          <w:bCs/>
-          <w:noProof/>
-          <w:szCs w:val="24"/>
-        </w:rPr>
-        <w:t>Apache Velocity</w:t>
-      </w:r>
-      <w:r>
-        <w:rPr>
-          <w:rFonts w:cs="Arial"/>
-          <w:noProof/>
-          <w:szCs w:val="24"/>
-        </w:rPr>
-        <w:t xml:space="preserve">. </w:t>
+        <w:t xml:space="preserve">SHIMABUKURO JUNIOR, Edison Kicho. Um Gerador de aplicações configurável. </w:t>
       </w:r>
       <w:r>
         <w:rPr>
@@ -14984,7 +16064,7 @@
           <w:noProof/>
           <w:szCs w:val="24"/>
         </w:rPr>
-        <w:t>[s. l.]</w:t>
+        <w:t>[S. l.]</w:t>
       </w:r>
       <w:r>
         <w:rPr>
@@ -14992,7 +16072,7 @@
           <w:noProof/>
           <w:szCs w:val="24"/>
         </w:rPr>
-        <w:t xml:space="preserve">, 2019a. Disponível em: https://en.wikipedia.org/wiki/Apache_Velocity. </w:t>
+        <w:t xml:space="preserve">,  2006. </w:t>
       </w:r>
     </w:p>
     <w:p>
@@ -15013,7 +16093,7 @@
           <w:noProof/>
           <w:szCs w:val="24"/>
         </w:rPr>
-        <w:t xml:space="preserve">WIKIPEDIA.ORG. </w:t>
+        <w:t xml:space="preserve">SOMMERVILLE, Ian. </w:t>
       </w:r>
       <w:r>
         <w:rPr>
@@ -15023,7 +16103,7 @@
           <w:noProof/>
           <w:szCs w:val="24"/>
         </w:rPr>
-        <w:t>Apache Maven</w:t>
+        <w:t>Engenharia de Software</w:t>
       </w:r>
       <w:r>
         <w:rPr>
@@ -15031,7 +16111,46 @@
           <w:noProof/>
           <w:szCs w:val="24"/>
         </w:rPr>
-        <w:t xml:space="preserve">. </w:t>
+        <w:t xml:space="preserve">. 3. ed. Sao Paulo: Pearson, 2013. </w:t>
+      </w:r>
+    </w:p>
+    <w:p>
+      <w:pPr>
+        <w:widowControl w:val="0"/>
+        <w:autoSpaceDE w:val="0"/>
+        <w:autoSpaceDN w:val="0"/>
+        <w:adjustRightInd w:val="0"/>
+        <w:rPr>
+          <w:rFonts w:cs="Arial"/>
+          <w:noProof/>
+          <w:szCs w:val="24"/>
+        </w:rPr>
+      </w:pPr>
+      <w:r>
+        <w:rPr>
+          <w:rFonts w:cs="Arial"/>
+          <w:noProof/>
+          <w:szCs w:val="24"/>
+        </w:rPr>
+        <w:t xml:space="preserve">SYRIANI, Eugene; LUHUNU, Lechanceux; SAHRAOUI, Houari. Systematic mapping study of template-based code generation. </w:t>
+      </w:r>
+      <w:r>
+        <w:rPr>
+          <w:rFonts w:cs="Arial"/>
+          <w:b/>
+          <w:bCs/>
+          <w:noProof/>
+          <w:szCs w:val="24"/>
+        </w:rPr>
+        <w:t>Computer Languages, Systems and Structures</w:t>
+      </w:r>
+      <w:r>
+        <w:rPr>
+          <w:rFonts w:cs="Arial"/>
+          <w:noProof/>
+          <w:szCs w:val="24"/>
+        </w:rPr>
+        <w:t xml:space="preserve">, </w:t>
       </w:r>
       <w:r>
         <w:rPr>
@@ -15041,6 +16160,63 @@
           <w:noProof/>
           <w:szCs w:val="24"/>
         </w:rPr>
+        <w:t>[S. l.]</w:t>
+      </w:r>
+      <w:r>
+        <w:rPr>
+          <w:rFonts w:cs="Arial"/>
+          <w:noProof/>
+          <w:szCs w:val="24"/>
+        </w:rPr>
+        <w:t xml:space="preserve">, v. 52, p. 43–62, 2018. </w:t>
+      </w:r>
+    </w:p>
+    <w:p>
+      <w:pPr>
+        <w:widowControl w:val="0"/>
+        <w:autoSpaceDE w:val="0"/>
+        <w:autoSpaceDN w:val="0"/>
+        <w:adjustRightInd w:val="0"/>
+        <w:rPr>
+          <w:rFonts w:cs="Arial"/>
+          <w:noProof/>
+          <w:szCs w:val="24"/>
+        </w:rPr>
+      </w:pPr>
+      <w:r>
+        <w:rPr>
+          <w:rFonts w:cs="Arial"/>
+          <w:noProof/>
+          <w:szCs w:val="24"/>
+        </w:rPr>
+        <w:t xml:space="preserve">TEAM DC.JS. </w:t>
+      </w:r>
+      <w:r>
+        <w:rPr>
+          <w:rFonts w:cs="Arial"/>
+          <w:b/>
+          <w:bCs/>
+          <w:noProof/>
+          <w:szCs w:val="24"/>
+        </w:rPr>
+        <w:t>dc.js - Dimensional Charting Javascript Library</w:t>
+      </w:r>
+      <w:r>
+        <w:rPr>
+          <w:rFonts w:cs="Arial"/>
+          <w:noProof/>
+          <w:szCs w:val="24"/>
+        </w:rPr>
+        <w:t xml:space="preserve">. </w:t>
+      </w:r>
+      <w:r>
+        <w:rPr>
+          <w:rFonts w:cs="Arial"/>
+          <w:i/>
+          <w:iCs/>
+          <w:noProof/>
+          <w:szCs w:val="24"/>
+        </w:rPr>
         <w:t>[s. l.]</w:t>
       </w:r>
       <w:r>
@@ -15049,7 +16225,292 @@
           <w:noProof/>
           <w:szCs w:val="24"/>
         </w:rPr>
+        <w:t xml:space="preserve">, 2018. Disponível em: https://dc-js.github.io/dc.js/. Acesso em: 10 nov. 2019. </w:t>
+      </w:r>
+    </w:p>
+    <w:p>
+      <w:pPr>
+        <w:widowControl w:val="0"/>
+        <w:autoSpaceDE w:val="0"/>
+        <w:autoSpaceDN w:val="0"/>
+        <w:adjustRightInd w:val="0"/>
+        <w:rPr>
+          <w:rFonts w:cs="Arial"/>
+          <w:noProof/>
+          <w:szCs w:val="24"/>
+        </w:rPr>
+      </w:pPr>
+      <w:r>
+        <w:rPr>
+          <w:rFonts w:cs="Arial"/>
+          <w:noProof/>
+          <w:szCs w:val="24"/>
+        </w:rPr>
+        <w:t xml:space="preserve">TUTORIALSPOINT. </w:t>
+      </w:r>
+      <w:r>
+        <w:rPr>
+          <w:rFonts w:cs="Arial"/>
+          <w:b/>
+          <w:bCs/>
+          <w:noProof/>
+          <w:szCs w:val="24"/>
+        </w:rPr>
+        <w:t>Tutorialspoint - DC.js tutorials</w:t>
+      </w:r>
+      <w:r>
+        <w:rPr>
+          <w:rFonts w:cs="Arial"/>
+          <w:noProof/>
+          <w:szCs w:val="24"/>
+        </w:rPr>
+        <w:t xml:space="preserve">. </w:t>
+      </w:r>
+      <w:r>
+        <w:rPr>
+          <w:rFonts w:cs="Arial"/>
+          <w:i/>
+          <w:iCs/>
+          <w:noProof/>
+          <w:szCs w:val="24"/>
+        </w:rPr>
+        <w:t>[s. l.]</w:t>
+      </w:r>
+      <w:r>
+        <w:rPr>
+          <w:rFonts w:cs="Arial"/>
+          <w:noProof/>
+          <w:szCs w:val="24"/>
+        </w:rPr>
+        <w:t xml:space="preserve">, 2018. Disponível em: https://www.tutorialspoint.com/dcjs/. Acesso em: 11 nov. 2018. </w:t>
+      </w:r>
+    </w:p>
+    <w:p>
+      <w:pPr>
+        <w:widowControl w:val="0"/>
+        <w:autoSpaceDE w:val="0"/>
+        <w:autoSpaceDN w:val="0"/>
+        <w:adjustRightInd w:val="0"/>
+        <w:rPr>
+          <w:rFonts w:cs="Arial"/>
+          <w:noProof/>
+          <w:szCs w:val="24"/>
+        </w:rPr>
+      </w:pPr>
+      <w:r>
+        <w:rPr>
+          <w:rFonts w:cs="Arial"/>
+          <w:noProof/>
+          <w:szCs w:val="24"/>
+        </w:rPr>
+        <w:t xml:space="preserve">WIKIPEDIA.ORG. </w:t>
+      </w:r>
+      <w:r>
+        <w:rPr>
+          <w:rFonts w:cs="Arial"/>
+          <w:b/>
+          <w:bCs/>
+          <w:noProof/>
+          <w:szCs w:val="24"/>
+        </w:rPr>
+        <w:t>Apache FreeMarker</w:t>
+      </w:r>
+      <w:r>
+        <w:rPr>
+          <w:rFonts w:cs="Arial"/>
+          <w:noProof/>
+          <w:szCs w:val="24"/>
+        </w:rPr>
+        <w:t xml:space="preserve">. </w:t>
+      </w:r>
+      <w:r>
+        <w:rPr>
+          <w:rFonts w:cs="Arial"/>
+          <w:i/>
+          <w:iCs/>
+          <w:noProof/>
+          <w:szCs w:val="24"/>
+        </w:rPr>
+        <w:t>[s. l.]</w:t>
+      </w:r>
+      <w:r>
+        <w:rPr>
+          <w:rFonts w:cs="Arial"/>
+          <w:noProof/>
+          <w:szCs w:val="24"/>
+        </w:rPr>
+        <w:t xml:space="preserve">, 2018. Disponível em: https://en.wikipedia.org/wiki/Apache_FreeMarker. Acesso em: 25 nov. 2018. </w:t>
+      </w:r>
+    </w:p>
+    <w:p>
+      <w:pPr>
+        <w:widowControl w:val="0"/>
+        <w:autoSpaceDE w:val="0"/>
+        <w:autoSpaceDN w:val="0"/>
+        <w:adjustRightInd w:val="0"/>
+        <w:rPr>
+          <w:rFonts w:cs="Arial"/>
+          <w:noProof/>
+          <w:szCs w:val="24"/>
+        </w:rPr>
+      </w:pPr>
+      <w:r>
+        <w:rPr>
+          <w:rFonts w:cs="Arial"/>
+          <w:noProof/>
+          <w:szCs w:val="24"/>
+        </w:rPr>
+        <w:t xml:space="preserve">WIKIPEDIA.ORG. </w:t>
+      </w:r>
+      <w:r>
+        <w:rPr>
+          <w:rFonts w:cs="Arial"/>
+          <w:b/>
+          <w:bCs/>
+          <w:noProof/>
+          <w:szCs w:val="24"/>
+        </w:rPr>
+        <w:t>Apache Velocity</w:t>
+      </w:r>
+      <w:r>
+        <w:rPr>
+          <w:rFonts w:cs="Arial"/>
+          <w:noProof/>
+          <w:szCs w:val="24"/>
+        </w:rPr>
+        <w:t xml:space="preserve">. </w:t>
+      </w:r>
+      <w:r>
+        <w:rPr>
+          <w:rFonts w:cs="Arial"/>
+          <w:i/>
+          <w:iCs/>
+          <w:noProof/>
+          <w:szCs w:val="24"/>
+        </w:rPr>
+        <w:t>[s. l.]</w:t>
+      </w:r>
+      <w:r>
+        <w:rPr>
+          <w:rFonts w:cs="Arial"/>
+          <w:noProof/>
+          <w:szCs w:val="24"/>
+        </w:rPr>
+        <w:t xml:space="preserve">, 2019a. Disponível em: https://en.wikipedia.org/wiki/Apache_Velocity. </w:t>
+      </w:r>
+    </w:p>
+    <w:p>
+      <w:pPr>
+        <w:widowControl w:val="0"/>
+        <w:autoSpaceDE w:val="0"/>
+        <w:autoSpaceDN w:val="0"/>
+        <w:adjustRightInd w:val="0"/>
+        <w:rPr>
+          <w:rFonts w:cs="Arial"/>
+          <w:noProof/>
+          <w:szCs w:val="24"/>
+        </w:rPr>
+      </w:pPr>
+      <w:r>
+        <w:rPr>
+          <w:rFonts w:cs="Arial"/>
+          <w:noProof/>
+          <w:szCs w:val="24"/>
+        </w:rPr>
+        <w:t xml:space="preserve">WIKIPEDIA.ORG. </w:t>
+      </w:r>
+      <w:r>
+        <w:rPr>
+          <w:rFonts w:cs="Arial"/>
+          <w:b/>
+          <w:bCs/>
+          <w:noProof/>
+          <w:szCs w:val="24"/>
+        </w:rPr>
+        <w:t>Apache Maven</w:t>
+      </w:r>
+      <w:r>
+        <w:rPr>
+          <w:rFonts w:cs="Arial"/>
+          <w:noProof/>
+          <w:szCs w:val="24"/>
+        </w:rPr>
+        <w:t xml:space="preserve">. </w:t>
+      </w:r>
+      <w:r>
+        <w:rPr>
+          <w:rFonts w:cs="Arial"/>
+          <w:i/>
+          <w:iCs/>
+          <w:noProof/>
+          <w:szCs w:val="24"/>
+        </w:rPr>
+        <w:t>[s. l.]</w:t>
+      </w:r>
+      <w:r>
+        <w:rPr>
+          <w:rFonts w:cs="Arial"/>
+          <w:noProof/>
+          <w:szCs w:val="24"/>
+        </w:rPr>
         <w:t xml:space="preserve">, 2019b. Disponível em: https://pt.wikipedia.org/wiki/Apache_Maven. Acesso em: 22 ago. 2019. </w:t>
+      </w:r>
+    </w:p>
+    <w:p>
+      <w:pPr>
+        <w:widowControl w:val="0"/>
+        <w:autoSpaceDE w:val="0"/>
+        <w:autoSpaceDN w:val="0"/>
+        <w:adjustRightInd w:val="0"/>
+        <w:rPr>
+          <w:rFonts w:cs="Arial"/>
+          <w:noProof/>
+          <w:szCs w:val="24"/>
+        </w:rPr>
+      </w:pPr>
+      <w:r>
+        <w:rPr>
+          <w:rFonts w:cs="Arial"/>
+          <w:noProof/>
+          <w:szCs w:val="24"/>
+        </w:rPr>
+        <w:t xml:space="preserve">WIKIPEDIA.ORG. </w:t>
+      </w:r>
+      <w:r>
+        <w:rPr>
+          <w:rFonts w:cs="Arial"/>
+          <w:b/>
+          <w:bCs/>
+          <w:noProof/>
+          <w:szCs w:val="24"/>
+        </w:rPr>
+        <w:t>JavaFX</w:t>
+      </w:r>
+      <w:r>
+        <w:rPr>
+          <w:rFonts w:cs="Arial"/>
+          <w:noProof/>
+          <w:szCs w:val="24"/>
+        </w:rPr>
+        <w:t xml:space="preserve">. </w:t>
+      </w:r>
+      <w:r>
+        <w:rPr>
+          <w:rFonts w:cs="Arial"/>
+          <w:i/>
+          <w:iCs/>
+          <w:noProof/>
+          <w:szCs w:val="24"/>
+        </w:rPr>
+        <w:t>[s. l.]</w:t>
+      </w:r>
+      <w:r>
+        <w:rPr>
+          <w:rFonts w:cs="Arial"/>
+          <w:noProof/>
+          <w:szCs w:val="24"/>
+        </w:rPr>
+        <w:t xml:space="preserve">, 2019c. Disponível em: https://en.wikipedia.org/wiki/JavaFX. Acesso em: 11 nov. 2019. </w:t>
       </w:r>
     </w:p>
     <w:p>
@@ -17830,7 +19291,6 @@
   <w:style w:type="character" w:default="1" w:styleId="Fontepargpadro">
     <w:name w:val="Default Paragraph Font"/>
     <w:uiPriority w:val="1"/>
-    <w:semiHidden/>
     <w:unhideWhenUsed/>
   </w:style>
   <w:style w:type="table" w:default="1" w:styleId="Tabelanormal">
@@ -18492,7 +19952,6 @@
   <w:style w:type="character" w:default="1" w:styleId="Fontepargpadro">
     <w:name w:val="Default Paragraph Font"/>
     <w:uiPriority w:val="1"/>
-    <w:semiHidden/>
     <w:unhideWhenUsed/>
   </w:style>
   <w:style w:type="table" w:default="1" w:styleId="Tabelanormal">
@@ -19175,7 +20634,7 @@
   <a:extraClrSchemeLst/>
   <a:extLst>
     <a:ext uri="{05A4C25C-085E-4340-85A3-A5531E510DB2}">
-      <thm15:themeFamily xmlns:thm15="http://schemas.microsoft.com/office/thememl/2012/main" xmlns="" name="Office Theme" id="{62F939B6-93AF-4DB8-9C6B-D6C7DFDC589F}" vid="{4A3C46E8-61CC-4603-A589-7422A47A8E4A}"/>
+      <thm15:themeFamily xmlns="" xmlns:thm15="http://schemas.microsoft.com/office/thememl/2012/main" name="Office Theme" id="{62F939B6-93AF-4DB8-9C6B-D6C7DFDC589F}" vid="{4A3C46E8-61CC-4603-A589-7422A47A8E4A}"/>
     </a:ext>
   </a:extLst>
 </a:theme>
@@ -19186,7 +20645,7 @@
 </file>
 
 <file path=customXml/itemProps1.xml><?xml version="1.0" encoding="utf-8"?>
-<ds:datastoreItem xmlns:ds="http://schemas.openxmlformats.org/officeDocument/2006/customXml" ds:itemID="{6B101E50-65F7-464F-A5AD-BA7A88B17760}">
+<ds:datastoreItem xmlns:ds="http://schemas.openxmlformats.org/officeDocument/2006/customXml" ds:itemID="{760321D5-9154-4794-8F3C-1286FA9D3B52}">
   <ds:schemaRefs>
     <ds:schemaRef ds:uri="http://schemas.openxmlformats.org/officeDocument/2006/bibliography"/>
   </ds:schemaRefs>

</xml_diff>

<commit_message>
Finalização da Revisão teórica e novas entradas no capitulo de desenvolvimento da aplicação
</commit_message>
<xml_diff>
--- a/mono/Glauber Gadelha - C796NQ- Geração de Código para Apresentação de dados em forma gráfica.docx
+++ b/mono/Glauber Gadelha - C796NQ- Geração de Código para Apresentação de dados em forma gráfica.docx
@@ -6214,7 +6214,7 @@
           <w:lang w:eastAsia="pt-BR"/>
         </w:rPr>
         <w:drawing>
-          <wp:inline distT="0" distB="0" distL="0" distR="0" wp14:anchorId="63137D1B" wp14:editId="7DB34E92">
+          <wp:inline distT="0" distB="0" distL="0" distR="0" wp14:anchorId="464D0535" wp14:editId="13CD9D5F">
             <wp:extent cx="3797925" cy="2068286"/>
             <wp:effectExtent l="0" t="0" r="0" b="0"/>
             <wp:docPr id="1" name="Imagem 1"/>
@@ -8010,7 +8010,7 @@
           <w:lang w:eastAsia="pt-BR"/>
         </w:rPr>
         <w:drawing>
-          <wp:inline distT="0" distB="0" distL="0" distR="0" wp14:anchorId="62DA281B" wp14:editId="66417164">
+          <wp:inline distT="0" distB="0" distL="0" distR="0" wp14:anchorId="671439B5" wp14:editId="0DF6C154">
             <wp:extent cx="2055906" cy="2456844"/>
             <wp:effectExtent l="0" t="0" r="1905" b="635"/>
             <wp:docPr id="3" name="Imagem 3"/>
@@ -8660,7 +8660,7 @@
           <w:lang w:eastAsia="pt-BR"/>
         </w:rPr>
         <w:drawing>
-          <wp:inline distT="0" distB="0" distL="0" distR="0" wp14:anchorId="77A80482" wp14:editId="03C1E0BF">
+          <wp:inline distT="0" distB="0" distL="0" distR="0" wp14:anchorId="76E4313D" wp14:editId="2B41DE55">
             <wp:extent cx="4362824" cy="4362824"/>
             <wp:effectExtent l="0" t="0" r="0" b="0"/>
             <wp:docPr id="7" name="Imagem 7" descr="C:\Users\glaubergad\Desktop\velocity cheatsheet.png"/>
@@ -11892,7 +11892,7 @@
           <w:lang w:eastAsia="pt-BR"/>
         </w:rPr>
         <w:drawing>
-          <wp:inline distT="0" distB="0" distL="0" distR="0" wp14:anchorId="3FD7BA0E" wp14:editId="52098D8A">
+          <wp:inline distT="0" distB="0" distL="0" distR="0" wp14:anchorId="4DA76299" wp14:editId="297E74FB">
             <wp:extent cx="4377924" cy="3311611"/>
             <wp:effectExtent l="0" t="0" r="3810" b="3175"/>
             <wp:docPr id="4" name="Imagem 4"/>
@@ -12657,7 +12657,7 @@
           <w:lang w:eastAsia="pt-BR"/>
         </w:rPr>
         <w:drawing>
-          <wp:inline distT="0" distB="0" distL="0" distR="0" wp14:anchorId="5387DAE5" wp14:editId="1DE57562">
+          <wp:inline distT="0" distB="0" distL="0" distR="0" wp14:anchorId="59268E79" wp14:editId="37348EA6">
             <wp:extent cx="4678427" cy="1005017"/>
             <wp:effectExtent l="0" t="0" r="0" b="5080"/>
             <wp:docPr id="5" name="Imagem 5"/>
@@ -13301,13 +13301,19 @@
       <w:proofErr w:type="spellEnd"/>
       <w:proofErr w:type="gramEnd"/>
       <w:r>
-        <w:t xml:space="preserve"> foi criado como uma plataforma de software para criar e fornecer aplicativos para aplicações web ricas e desktops, que podem ser executados em múltiplas plataformas e dispositivos </w:t>
+        <w:t xml:space="preserve"> foi criado como uma plataforma de software para criar e fornecer aplicativos para aplicações </w:t>
+      </w:r>
+      <w:r>
+        <w:t>desktop e web</w:t>
+      </w:r>
+      <w:r>
+        <w:t xml:space="preserve">, que podem ser executados em múltiplas plataformas e dispositivos </w:t>
       </w:r>
       <w:r>
         <w:fldChar w:fldCharType="begin" w:fldLock="1"/>
       </w:r>
       <w:r>
-        <w:instrText>ADDIN CSL_CITATION {"citationItems":[{"id":"ITEM-1","itemData":{"URL":"https://en.wikipedia.org/wiki/JavaFX","abstract":"Descrição sobre o JavaFX","accessed":{"date-parts":[["2019","11","11"]]},"author":[{"dropping-particle":"","family":"Wikipedia.org","given":"","non-dropping-particle":"","parse-names":false,"suffix":""}],"id":"ITEM-1","issued":{"date-parts":[["2019"]]},"title":"JavaFX","type":"webpage"},"uris":["http://www.mendeley.com/documents/?uuid=ef56f2a4-620d-4974-8e63-5fcfc46477b7"]}],"mendeley":{"formattedCitation":"(WIKIPEDIA.ORG, 2019c)","plainTextFormattedCitation":"(WIKIPEDIA.ORG, 2019c)"},"properties":{"noteIndex":0},"schema":"https://github.com/citation-style-language/schema/raw/master/csl-citation.json"}</w:instrText>
+        <w:instrText>ADDIN CSL_CITATION {"citationItems":[{"id":"ITEM-1","itemData":{"URL":"https://en.wikipedia.org/wiki/JavaFX","abstract":"Descrição sobre o JavaFX","accessed":{"date-parts":[["2019","11","11"]]},"author":[{"dropping-particle":"","family":"Wikipedia.org","given":"","non-dropping-particle":"","parse-names":false,"suffix":""}],"id":"ITEM-1","issued":{"date-parts":[["2019"]]},"title":"JavaFX","type":"webpage"},"uris":["http://www.mendeley.com/documents/?uuid=ef56f2a4-620d-4974-8e63-5fcfc46477b7"]}],"mendeley":{"formattedCitation":"(WIKIPEDIA.ORG, 2019c)","plainTextFormattedCitation":"(WIKIPEDIA.ORG, 2019c)","previouslyFormattedCitation":"(WIKIPEDIA.ORG, 2019c)"},"properties":{"noteIndex":0},"schema":"https://github.com/citation-style-language/schema/raw/master/csl-citation.json"}</w:instrText>
       </w:r>
       <w:r>
         <w:fldChar w:fldCharType="separate"/>
@@ -13321,32 +13327,729 @@
       <w:r>
         <w:fldChar w:fldCharType="end"/>
       </w:r>
-      <w:bookmarkStart w:id="103" w:name="_GoBack"/>
+      <w:r>
+        <w:t>.</w:t>
+      </w:r>
+      <w:r>
+        <w:t xml:space="preserve"> É um conjunto de pacotes de gráficos e mídia que dão a possibilidade do desenvol</w:t>
+      </w:r>
+      <w:r>
+        <w:t xml:space="preserve">vedor criar aplicações cliente </w:t>
+      </w:r>
+      <w:r>
+        <w:t xml:space="preserve">com uma experiência rica de interface </w:t>
+      </w:r>
+      <w:r>
+        <w:fldChar w:fldCharType="begin" w:fldLock="1"/>
+      </w:r>
+      <w:r>
+        <w:instrText>ADDIN CSL_CITATION {"citationItems":[{"id":"ITEM-1","itemData":{"URL":"https://docs.oracle.com/javase/8/javafx/get-started-tutorial/jfx-overview.htm","abstract":"JavaFX 8 Official documentation","accessed":{"date-parts":[["2019","12","2"]]},"author":[{"dropping-particle":"","family":"Oracle","given":"","non-dropping-particle":"","parse-names":false,"suffix":""}],"id":"ITEM-1","issued":{"date-parts":[["2019"]]},"title":"Oracle - JavaFX Overview(Release 8)","type":"webpage"},"uris":["http://www.mendeley.com/documents/?uuid=644b5e13-dbc3-49cf-8072-bd1aef8fe669"]}],"mendeley":{"formattedCitation":"(ORACLE, 2019)","plainTextFormattedCitation":"(ORACLE, 2019)","previouslyFormattedCitation":"(ORACLE, 2019)"},"properties":{"noteIndex":0},"schema":"https://github.com/citation-style-language/schema/raw/master/csl-citation.json"}</w:instrText>
+      </w:r>
+      <w:r>
+        <w:fldChar w:fldCharType="separate"/>
+      </w:r>
+      <w:r>
+        <w:rPr>
+          <w:noProof/>
+        </w:rPr>
+        <w:t>(ORACLE, 2019)</w:t>
+      </w:r>
+      <w:r>
+        <w:fldChar w:fldCharType="end"/>
+      </w:r>
+      <w:r>
+        <w:t>.</w:t>
+      </w:r>
+    </w:p>
+    <w:p>
+      <w:r>
+        <w:lastRenderedPageBreak/>
+        <w:tab/>
+      </w:r>
+      <w:r>
+        <w:t xml:space="preserve">O primeiro lançamento de versão do </w:t>
+      </w:r>
+      <w:proofErr w:type="spellStart"/>
+      <w:proofErr w:type="gramStart"/>
+      <w:r>
+        <w:t>JavaFX</w:t>
+      </w:r>
+      <w:proofErr w:type="spellEnd"/>
+      <w:proofErr w:type="gramEnd"/>
+      <w:r>
+        <w:t xml:space="preserve"> se deu em 4 de dezembro de 2008, com a liberação da versão 1.0.2, quando o Java ainda era de propriedade da Sun Microsystems. A intenção era de que o </w:t>
+      </w:r>
+      <w:proofErr w:type="spellStart"/>
+      <w:proofErr w:type="gramStart"/>
+      <w:r>
+        <w:t>JavaFX</w:t>
+      </w:r>
+      <w:proofErr w:type="spellEnd"/>
+      <w:proofErr w:type="gramEnd"/>
+      <w:r>
+        <w:t xml:space="preserve"> substituísse completamente o Swing como o conjunto padrão de ferramentas para interface gráfica de usuário ou GUI. Na versão </w:t>
+      </w:r>
+      <w:r>
+        <w:t>8</w:t>
+      </w:r>
+      <w:r>
+        <w:t>u</w:t>
+      </w:r>
+      <w:r>
+        <w:t xml:space="preserve">241 </w:t>
+      </w:r>
+      <w:r>
+        <w:t xml:space="preserve">do Java </w:t>
+      </w:r>
+      <w:proofErr w:type="spellStart"/>
+      <w:r>
+        <w:t>Development</w:t>
+      </w:r>
+      <w:proofErr w:type="spellEnd"/>
+      <w:r>
+        <w:t xml:space="preserve"> Kit (JDK), ambos os frameworks estão incorporados à API do Java 8 SE.</w:t>
+      </w:r>
+      <w:r>
+        <w:t xml:space="preserve"> </w:t>
+      </w:r>
+    </w:p>
+    <w:p>
+      <w:r>
+        <w:tab/>
+        <w:t xml:space="preserve">Desde a liberação do JDK 11 no ano de 2018, o </w:t>
+      </w:r>
+      <w:proofErr w:type="spellStart"/>
+      <w:proofErr w:type="gramStart"/>
+      <w:r>
+        <w:t>JavaFX</w:t>
+      </w:r>
+      <w:proofErr w:type="spellEnd"/>
+      <w:proofErr w:type="gramEnd"/>
+      <w:r>
+        <w:t xml:space="preserve"> tornou-se parte do </w:t>
+      </w:r>
+      <w:proofErr w:type="spellStart"/>
+      <w:r>
+        <w:t>OpenJDK</w:t>
+      </w:r>
+      <w:proofErr w:type="spellEnd"/>
+      <w:r>
+        <w:t xml:space="preserve">, sob o nome de projeto </w:t>
+      </w:r>
+      <w:proofErr w:type="spellStart"/>
+      <w:r>
+        <w:t>OpenJFX</w:t>
+      </w:r>
+      <w:proofErr w:type="spellEnd"/>
+      <w:r>
+        <w:t xml:space="preserve">, porém, a Oracle, atual proprietária do Java SE, manterá o suporte </w:t>
+      </w:r>
+      <w:proofErr w:type="spellStart"/>
+      <w:r>
+        <w:t>premium</w:t>
+      </w:r>
+      <w:proofErr w:type="spellEnd"/>
+      <w:r>
+        <w:t xml:space="preserve"> ao </w:t>
+      </w:r>
+      <w:proofErr w:type="spellStart"/>
+      <w:r>
+        <w:t>JavaFX</w:t>
+      </w:r>
+      <w:proofErr w:type="spellEnd"/>
+      <w:r>
+        <w:t xml:space="preserve"> 8 até Março de 2022</w:t>
+      </w:r>
+      <w:r>
+        <w:t xml:space="preserve"> </w:t>
+      </w:r>
+      <w:r>
+        <w:fldChar w:fldCharType="begin" w:fldLock="1"/>
+      </w:r>
+      <w:r>
+        <w:instrText>ADDIN CSL_CITATION {"citationItems":[{"id":"ITEM-1","itemData":{"URL":"https://en.wikipedia.org/wiki/JavaFX","abstract":"Descrição sobre o JavaFX","accessed":{"date-parts":[["2019","11","11"]]},"author":[{"dropping-particle":"","family":"Wikipedia.org","given":"","non-dropping-particle":"","parse-names":false,"suffix":""}],"id":"ITEM-1","issued":{"date-parts":[["2019"]]},"title":"JavaFX","type":"webpage"},"uris":["http://www.mendeley.com/documents/?uuid=ef56f2a4-620d-4974-8e63-5fcfc46477b7"]}],"mendeley":{"formattedCitation":"(WIKIPEDIA.ORG, 2019c)","plainTextFormattedCitation":"(WIKIPEDIA.ORG, 2019c)","previouslyFormattedCitation":"(WIKIPEDIA.ORG, 2019c)"},"properties":{"noteIndex":0},"schema":"https://github.com/citation-style-language/schema/raw/master/csl-citation.json"}</w:instrText>
+      </w:r>
+      <w:r>
+        <w:fldChar w:fldCharType="separate"/>
+      </w:r>
+      <w:r>
+        <w:rPr>
+          <w:noProof/>
+        </w:rPr>
+        <w:t>(WIKIPEDIA.ORG, 2019c)</w:t>
+      </w:r>
+      <w:r>
+        <w:fldChar w:fldCharType="end"/>
+      </w:r>
+      <w:r>
+        <w:t xml:space="preserve">. Portanto, para evitar problemas de compatibilidade e de implementação do </w:t>
+      </w:r>
+      <w:proofErr w:type="spellStart"/>
+      <w:proofErr w:type="gramStart"/>
+      <w:r>
+        <w:t>OpenJFX</w:t>
+      </w:r>
+      <w:proofErr w:type="spellEnd"/>
+      <w:proofErr w:type="gramEnd"/>
+      <w:r>
+        <w:t xml:space="preserve">, foi escolhido para o projeto deste trabalho a versão da Oracle do JDK </w:t>
+      </w:r>
+      <w:r>
+        <w:t>8</w:t>
+      </w:r>
+      <w:r>
+        <w:t>(Versão 8u241)</w:t>
+      </w:r>
+      <w:r>
+        <w:t xml:space="preserve"> </w:t>
+      </w:r>
+      <w:r>
+        <w:t>.</w:t>
+      </w:r>
+    </w:p>
+    <w:p>
+      <w:r>
+        <w:tab/>
+      </w:r>
+      <w:r>
+        <w:t xml:space="preserve">Aplicações em </w:t>
+      </w:r>
+      <w:proofErr w:type="spellStart"/>
+      <w:proofErr w:type="gramStart"/>
+      <w:r>
+        <w:t>JavaFX</w:t>
+      </w:r>
+      <w:proofErr w:type="spellEnd"/>
+      <w:proofErr w:type="gramEnd"/>
+      <w:r>
+        <w:t xml:space="preserve"> seguem o conceito </w:t>
+      </w:r>
+      <w:r>
+        <w:rPr>
+          <w:i/>
+        </w:rPr>
+        <w:t xml:space="preserve">“Write </w:t>
+      </w:r>
+      <w:proofErr w:type="spellStart"/>
+      <w:r>
+        <w:rPr>
+          <w:i/>
+        </w:rPr>
+        <w:t>Once</w:t>
+      </w:r>
+      <w:proofErr w:type="spellEnd"/>
+      <w:r>
+        <w:rPr>
+          <w:i/>
+        </w:rPr>
+        <w:t xml:space="preserve">, </w:t>
+      </w:r>
+      <w:proofErr w:type="spellStart"/>
+      <w:r>
+        <w:rPr>
+          <w:i/>
+        </w:rPr>
+        <w:t>Run</w:t>
+      </w:r>
+      <w:proofErr w:type="spellEnd"/>
+      <w:r>
+        <w:rPr>
+          <w:i/>
+        </w:rPr>
+        <w:t xml:space="preserve"> </w:t>
+      </w:r>
+      <w:proofErr w:type="spellStart"/>
+      <w:r>
+        <w:rPr>
+          <w:i/>
+        </w:rPr>
+        <w:t>Everywhere</w:t>
+      </w:r>
+      <w:proofErr w:type="spellEnd"/>
+      <w:r>
+        <w:rPr>
+          <w:i/>
+        </w:rPr>
+        <w:t>”</w:t>
+      </w:r>
+      <w:r>
+        <w:t xml:space="preserve"> (Desenvolva uma vez, execute em qualquer lugar, tradução nossa). Considerando o fato de ser parte da API do </w:t>
+      </w:r>
+      <w:proofErr w:type="spellStart"/>
+      <w:proofErr w:type="gramStart"/>
+      <w:r>
+        <w:t>JavaSE</w:t>
+      </w:r>
+      <w:proofErr w:type="spellEnd"/>
+      <w:proofErr w:type="gramEnd"/>
+      <w:r>
+        <w:t xml:space="preserve"> desde a versão 7</w:t>
+      </w:r>
+      <w:r>
+        <w:t xml:space="preserve">, qualquer plataforma que possua o Java </w:t>
+      </w:r>
+      <w:proofErr w:type="spellStart"/>
+      <w:r>
+        <w:t>Runtime</w:t>
+      </w:r>
+      <w:proofErr w:type="spellEnd"/>
+      <w:r>
+        <w:t xml:space="preserve"> </w:t>
+      </w:r>
+      <w:proofErr w:type="spellStart"/>
+      <w:r>
+        <w:t>Environment</w:t>
+      </w:r>
+      <w:proofErr w:type="spellEnd"/>
+      <w:r>
+        <w:t xml:space="preserve"> (JRE)</w:t>
+      </w:r>
+      <w:r>
+        <w:t xml:space="preserve"> pode executar a aplicação sem necessidade de qualquer intermediário. </w:t>
+      </w:r>
+    </w:p>
+    <w:p>
+      <w:r>
+        <w:tab/>
+        <w:t xml:space="preserve">Por ser desenvolvido como uma API Java, Uma aplicação </w:t>
+      </w:r>
+      <w:proofErr w:type="spellStart"/>
+      <w:proofErr w:type="gramStart"/>
+      <w:r>
+        <w:t>JavaFX</w:t>
+      </w:r>
+      <w:proofErr w:type="spellEnd"/>
+      <w:proofErr w:type="gramEnd"/>
+      <w:r>
+        <w:t xml:space="preserve"> pode referenciar </w:t>
+      </w:r>
+      <w:proofErr w:type="spellStart"/>
+      <w:r>
+        <w:t>APIs</w:t>
+      </w:r>
+      <w:proofErr w:type="spellEnd"/>
+      <w:r>
+        <w:t xml:space="preserve"> de qualquer biblioteca Java, como, por exemplo, acessar capacidades nativas do sistema hospedeiro ou conectar-se com aplicações baseadas em servidores </w:t>
+      </w:r>
+      <w:r>
+        <w:fldChar w:fldCharType="begin" w:fldLock="1"/>
+      </w:r>
+      <w:r>
+        <w:instrText>ADDIN CSL_CITATION {"citationItems":[{"id":"ITEM-1","itemData":{"URL":"https://docs.oracle.com/javase/8/javafx/get-started-tutorial/jfx-overview.htm","abstract":"JavaFX 8 Official documentation","accessed":{"date-parts":[["2019","12","2"]]},"author":[{"dropping-particle":"","family":"Oracle","given":"","non-dropping-particle":"","parse-names":false,"suffix":""}],"id":"ITEM-1","issued":{"date-parts":[["2019"]]},"title":"Oracle - JavaFX Overview(Release 8)","type":"webpage"},"uris":["http://www.mendeley.com/documents/?uuid=644b5e13-dbc3-49cf-8072-bd1aef8fe669"]}],"mendeley":{"formattedCitation":"(ORACLE, 2019)","plainTextFormattedCitation":"(ORACLE, 2019)","previouslyFormattedCitation":"(ORACLE, 2019)"},"properties":{"noteIndex":0},"schema":"https://github.com/citation-style-language/schema/raw/master/csl-citation.json"}</w:instrText>
+      </w:r>
+      <w:r>
+        <w:fldChar w:fldCharType="separate"/>
+      </w:r>
+      <w:r>
+        <w:rPr>
+          <w:noProof/>
+        </w:rPr>
+        <w:t>(ORACLE, 2019)</w:t>
+      </w:r>
+      <w:r>
+        <w:fldChar w:fldCharType="end"/>
+      </w:r>
+      <w:r>
+        <w:t xml:space="preserve">. </w:t>
+      </w:r>
+    </w:p>
+    <w:p>
+      <w:r>
+        <w:tab/>
+        <w:t xml:space="preserve">As </w:t>
+      </w:r>
+      <w:proofErr w:type="spellStart"/>
+      <w:r>
+        <w:t>GUIs</w:t>
+      </w:r>
+      <w:proofErr w:type="spellEnd"/>
+      <w:r>
+        <w:t xml:space="preserve"> </w:t>
+      </w:r>
+      <w:proofErr w:type="spellStart"/>
+      <w:proofErr w:type="gramStart"/>
+      <w:r>
+        <w:t>JavaFX</w:t>
+      </w:r>
+      <w:proofErr w:type="spellEnd"/>
+      <w:proofErr w:type="gramEnd"/>
+      <w:r>
+        <w:t xml:space="preserve"> são escritas em uma linguagem de marcação baseada no XML chamada FXML. </w:t>
+      </w:r>
+      <w:r>
+        <w:t>Aliando FXML e CSS, é possível administrar o visual da aplicação sem a necessidade de recompilar o projeto todo</w:t>
+      </w:r>
+      <w:r>
+        <w:t xml:space="preserve">, separando totalmente a interface gráfica da lógica de negócios </w:t>
+      </w:r>
+      <w:r>
+        <w:fldChar w:fldCharType="begin" w:fldLock="1"/>
+      </w:r>
+      <w:r>
+        <w:instrText>ADDIN CSL_CITATION {"citationItems":[{"id":"ITEM-1","itemData":{"URL":"https://docs.oracle.com/javase/8/javafx/get-started-tutorial/jfx-overview.htm","abstract":"JavaFX 8 Official documentation","accessed":{"date-parts":[["2019","12","2"]]},"author":[{"dropping-particle":"","family":"Oracle","given":"","non-dropping-particle":"","parse-names":false,"suffix":""}],"id":"ITEM-1","issued":{"date-parts":[["2019"]]},"title":"Oracle - JavaFX Overview(Release 8)","type":"webpage"},"uris":["http://www.mendeley.com/documents/?uuid=644b5e13-dbc3-49cf-8072-bd1aef8fe669"]}],"mendeley":{"formattedCitation":"(ORACLE, 2019)","plainTextFormattedCitation":"(ORACLE, 2019)","previouslyFormattedCitation":"(ORACLE, 2019)"},"properties":{"noteIndex":0},"schema":"https://github.com/citation-style-language/schema/raw/master/csl-citation.json"}</w:instrText>
+      </w:r>
+      <w:r>
+        <w:fldChar w:fldCharType="separate"/>
+      </w:r>
+      <w:r>
+        <w:rPr>
+          <w:noProof/>
+        </w:rPr>
+        <w:t>(ORACLE, 2019)</w:t>
+      </w:r>
+      <w:r>
+        <w:fldChar w:fldCharType="end"/>
+      </w:r>
+      <w:r>
+        <w:t xml:space="preserve">. A Oracle disponibiliza a ferramenta </w:t>
+      </w:r>
+      <w:proofErr w:type="spellStart"/>
+      <w:proofErr w:type="gramStart"/>
+      <w:r>
+        <w:t>JavaFX</w:t>
+      </w:r>
+      <w:proofErr w:type="spellEnd"/>
+      <w:proofErr w:type="gramEnd"/>
+      <w:r>
+        <w:t xml:space="preserve"> Scene Builder, que é uma IDE WYSIWYG (</w:t>
+      </w:r>
+      <w:proofErr w:type="spellStart"/>
+      <w:r>
+        <w:t>What</w:t>
+      </w:r>
+      <w:proofErr w:type="spellEnd"/>
+      <w:r>
+        <w:t xml:space="preserve"> </w:t>
+      </w:r>
+      <w:proofErr w:type="spellStart"/>
+      <w:r>
+        <w:t>you</w:t>
+      </w:r>
+      <w:proofErr w:type="spellEnd"/>
+      <w:r>
+        <w:t xml:space="preserve"> </w:t>
+      </w:r>
+      <w:proofErr w:type="spellStart"/>
+      <w:r>
+        <w:t>see</w:t>
+      </w:r>
+      <w:proofErr w:type="spellEnd"/>
+      <w:r>
+        <w:t xml:space="preserve"> </w:t>
+      </w:r>
+      <w:proofErr w:type="spellStart"/>
+      <w:r>
+        <w:t>is</w:t>
+      </w:r>
+      <w:proofErr w:type="spellEnd"/>
+      <w:r>
+        <w:t xml:space="preserve"> </w:t>
+      </w:r>
+      <w:proofErr w:type="spellStart"/>
+      <w:r>
+        <w:t>what</w:t>
+      </w:r>
+      <w:proofErr w:type="spellEnd"/>
+      <w:r>
+        <w:t xml:space="preserve"> </w:t>
+      </w:r>
+      <w:proofErr w:type="spellStart"/>
+      <w:r>
+        <w:t>you</w:t>
+      </w:r>
+      <w:proofErr w:type="spellEnd"/>
+      <w:r>
+        <w:t xml:space="preserve"> </w:t>
+      </w:r>
+      <w:proofErr w:type="spellStart"/>
+      <w:r>
+        <w:t>get</w:t>
+      </w:r>
+      <w:proofErr w:type="spellEnd"/>
+      <w:r>
+        <w:t>, O que você vê é o que obtém, tradução nossa) com funcionalidades de arrastar e soltar e facilidades para parametrização das telas de forma visual, gerando como saída o arquivo FXML.</w:t>
+      </w:r>
+      <w:r>
+        <w:t xml:space="preserve"> O Scene Builder está disponível como </w:t>
+      </w:r>
+      <w:proofErr w:type="spellStart"/>
+      <w:r>
+        <w:t>plugin</w:t>
+      </w:r>
+      <w:proofErr w:type="spellEnd"/>
+      <w:r>
+        <w:t xml:space="preserve"> em </w:t>
+      </w:r>
+      <w:proofErr w:type="spellStart"/>
+      <w:proofErr w:type="gramStart"/>
+      <w:r>
+        <w:t>IDEs</w:t>
+      </w:r>
+      <w:proofErr w:type="spellEnd"/>
+      <w:proofErr w:type="gramEnd"/>
+      <w:r>
+        <w:t xml:space="preserve"> como o IntelliJ IDEA e o </w:t>
+      </w:r>
+      <w:proofErr w:type="spellStart"/>
+      <w:r>
+        <w:t>NetBeans</w:t>
+      </w:r>
+      <w:proofErr w:type="spellEnd"/>
+      <w:r>
+        <w:t xml:space="preserve"> </w:t>
+      </w:r>
+      <w:r>
+        <w:fldChar w:fldCharType="begin" w:fldLock="1"/>
+      </w:r>
+      <w:r>
+        <w:instrText>ADDIN CSL_CITATION {"citationItems":[{"id":"ITEM-1","itemData":{"URL":"https://www.jetbrains.com/idea/","abstract":"pagina de produto do IntelliJ IDEA","accessed":{"date-parts":[["2020","1","12"]]},"author":[{"dropping-particle":"","family":"Jetbrains","given":"","non-dropping-particle":"","parse-names":false,"suffix":""}],"id":"ITEM-1","issued":{"date-parts":[["2020"]]},"title":"IntelliJ IDEA","type":"webpage"},"uris":["http://www.mendeley.com/documents/?uuid=ffb96bc8-bc05-491b-a42b-d1c12ba6aad9"]},{"id":"ITEM-2","itemData":{"URL":"https://netbeans.org/","abstract":"Pagina de produto do Apache Netbeans","accessed":{"date-parts":[["2019","1","12"]]},"author":[{"dropping-particle":"","family":"Apache.org","given":"","non-dropping-particle":"","parse-names":false,"suffix":""}],"id":"ITEM-2","issued":{"date-parts":[["2019"]]},"title":"Apache Netbeans","type":"webpage"},"uris":["http://www.mendeley.com/documents/?uuid=61ab7851-4067-476c-bf8d-5c50d2b1506b"]}],"mendeley":{"formattedCitation":"(APACHE.ORG, 2019f; JETBRAINS, 2020)","plainTextFormattedCitation":"(APACHE.ORG, 2019f; JETBRAINS, 2020)","previouslyFormattedCitation":"(APACHE.ORG, 2019f; JETBRAINS, 2020)"},"properties":{"noteIndex":0},"schema":"https://github.com/citation-style-language/schema/raw/master/csl-citation.json"}</w:instrText>
+      </w:r>
+      <w:r>
+        <w:fldChar w:fldCharType="separate"/>
+      </w:r>
+      <w:r>
+        <w:rPr>
+          <w:noProof/>
+        </w:rPr>
+        <w:t>(APACHE.ORG, 2019f; JETBRAINS, 2020)</w:t>
+      </w:r>
+      <w:r>
+        <w:fldChar w:fldCharType="end"/>
+      </w:r>
+      <w:r>
+        <w:t xml:space="preserve">, facilitando ainda  mais o desenho das </w:t>
+      </w:r>
+      <w:proofErr w:type="spellStart"/>
+      <w:r>
+        <w:t>GUIs</w:t>
+      </w:r>
+      <w:proofErr w:type="spellEnd"/>
+      <w:r>
+        <w:t xml:space="preserve"> sem a necessidade de intercâmbio entre aplicativos durante o desenvolvimento.</w:t>
+      </w:r>
+    </w:p>
+    <w:p>
+      <w:r>
+        <w:tab/>
+        <w:t xml:space="preserve">A figura 6 demonstra uma reprodução de tela do </w:t>
+      </w:r>
+      <w:proofErr w:type="gramStart"/>
+      <w:r>
+        <w:t>IntelliJ</w:t>
+      </w:r>
+      <w:proofErr w:type="gramEnd"/>
+      <w:r>
+        <w:t xml:space="preserve"> Idea com o </w:t>
+      </w:r>
+      <w:proofErr w:type="spellStart"/>
+      <w:r>
+        <w:t>plugin</w:t>
+      </w:r>
+      <w:proofErr w:type="spellEnd"/>
+      <w:r>
+        <w:t xml:space="preserve"> </w:t>
+      </w:r>
+      <w:proofErr w:type="spellStart"/>
+      <w:r>
+        <w:t>JavaFX</w:t>
+      </w:r>
+      <w:proofErr w:type="spellEnd"/>
+      <w:r>
+        <w:t xml:space="preserve"> Scene Builder.</w:t>
+      </w:r>
+    </w:p>
+    <w:p>
+      <w:pPr>
+        <w:rPr>
+          <w:b/>
+          <w:sz w:val="20"/>
+          <w:szCs w:val="20"/>
+        </w:rPr>
+      </w:pPr>
+      <w:r>
+        <w:rPr>
+          <w:b/>
+          <w:sz w:val="20"/>
+          <w:szCs w:val="20"/>
+        </w:rPr>
+        <w:lastRenderedPageBreak/>
+        <w:t xml:space="preserve">Figura 6 – </w:t>
+      </w:r>
+      <w:r>
+        <w:rPr>
+          <w:b/>
+          <w:sz w:val="20"/>
+          <w:szCs w:val="20"/>
+        </w:rPr>
+        <w:t>Reprodução</w:t>
+      </w:r>
+      <w:r>
+        <w:rPr>
+          <w:b/>
+          <w:sz w:val="20"/>
+          <w:szCs w:val="20"/>
+        </w:rPr>
+        <w:t xml:space="preserve"> de tela do </w:t>
+      </w:r>
+      <w:proofErr w:type="gramStart"/>
+      <w:r>
+        <w:rPr>
+          <w:b/>
+          <w:sz w:val="20"/>
+          <w:szCs w:val="20"/>
+        </w:rPr>
+        <w:t>IntelliJ</w:t>
+      </w:r>
+      <w:proofErr w:type="gramEnd"/>
+      <w:r>
+        <w:rPr>
+          <w:b/>
+          <w:sz w:val="20"/>
+          <w:szCs w:val="20"/>
+        </w:rPr>
+        <w:t xml:space="preserve"> Idea com o Scene  Builder</w:t>
+      </w:r>
+    </w:p>
+    <w:p>
+      <w:pPr>
+        <w:rPr>
+          <w:sz w:val="20"/>
+          <w:szCs w:val="20"/>
+        </w:rPr>
+      </w:pPr>
+      <w:r>
+        <w:rPr>
+          <w:noProof/>
+          <w:lang w:eastAsia="pt-BR"/>
+        </w:rPr>
+        <w:drawing>
+          <wp:inline distT="0" distB="0" distL="0" distR="0" wp14:anchorId="6E55884A" wp14:editId="625A7B1D">
+            <wp:extent cx="5612130" cy="2990850"/>
+            <wp:effectExtent l="0" t="0" r="7620" b="0"/>
+            <wp:docPr id="6" name="Imagem 6"/>
+            <wp:cNvGraphicFramePr>
+              <a:graphicFrameLocks xmlns:a="http://schemas.openxmlformats.org/drawingml/2006/main" noChangeAspect="1"/>
+            </wp:cNvGraphicFramePr>
+            <a:graphic xmlns:a="http://schemas.openxmlformats.org/drawingml/2006/main">
+              <a:graphicData uri="http://schemas.openxmlformats.org/drawingml/2006/picture">
+                <pic:pic xmlns:pic="http://schemas.openxmlformats.org/drawingml/2006/picture">
+                  <pic:nvPicPr>
+                    <pic:cNvPr id="0" name=""/>
+                    <pic:cNvPicPr/>
+                  </pic:nvPicPr>
+                  <pic:blipFill>
+                    <a:blip r:embed="rId14"/>
+                    <a:stretch>
+                      <a:fillRect/>
+                    </a:stretch>
+                  </pic:blipFill>
+                  <pic:spPr>
+                    <a:xfrm>
+                      <a:off x="0" y="0"/>
+                      <a:ext cx="5612130" cy="2990850"/>
+                    </a:xfrm>
+                    <a:prstGeom prst="rect">
+                      <a:avLst/>
+                    </a:prstGeom>
+                  </pic:spPr>
+                </pic:pic>
+              </a:graphicData>
+            </a:graphic>
+          </wp:inline>
+        </w:drawing>
+      </w:r>
+    </w:p>
+    <w:p>
+      <w:pPr>
+        <w:rPr>
+          <w:b/>
+          <w:sz w:val="20"/>
+          <w:szCs w:val="20"/>
+        </w:rPr>
+      </w:pPr>
+      <w:r>
+        <w:rPr>
+          <w:b/>
+          <w:sz w:val="20"/>
+          <w:szCs w:val="20"/>
+        </w:rPr>
+        <w:t>Fonte: Elaborada pelo Autor</w:t>
+      </w:r>
+    </w:p>
+    <w:p>
+      <w:pPr>
+        <w:rPr>
+          <w:b/>
+          <w:sz w:val="20"/>
+          <w:szCs w:val="20"/>
+        </w:rPr>
+      </w:pPr>
+    </w:p>
+    <w:p>
+      <w:r>
+        <w:tab/>
+      </w:r>
+      <w:r>
+        <w:t xml:space="preserve">O </w:t>
+      </w:r>
+      <w:proofErr w:type="spellStart"/>
+      <w:proofErr w:type="gramStart"/>
+      <w:r>
+        <w:t>JavaFX</w:t>
+      </w:r>
+      <w:proofErr w:type="spellEnd"/>
+      <w:proofErr w:type="gramEnd"/>
+      <w:r>
+        <w:t xml:space="preserve"> 8 dá suporte a gráficos em 2D e 3D, suporte a telas de toque e gestos (</w:t>
+      </w:r>
+      <w:proofErr w:type="spellStart"/>
+      <w:r>
+        <w:t>multitoque</w:t>
+      </w:r>
+      <w:proofErr w:type="spellEnd"/>
+      <w:r>
+        <w:t xml:space="preserve">), API de manipulação de imagens, codificação de áudio e vídeo, </w:t>
+      </w:r>
+      <w:r>
+        <w:t xml:space="preserve">e componente de visualização web, com suporte a Javascript </w:t>
+      </w:r>
+      <w:r>
+        <w:fldChar w:fldCharType="begin" w:fldLock="1"/>
+      </w:r>
+      <w:r>
+        <w:instrText>ADDIN CSL_CITATION {"citationItems":[{"id":"ITEM-1","itemData":{"URL":"https://en.wikipedia.org/wiki/JavaFX","abstract":"Descrição sobre o JavaFX","accessed":{"date-parts":[["2019","11","11"]]},"author":[{"dropping-particle":"","family":"Wikipedia.org","given":"","non-dropping-particle":"","parse-names":false,"suffix":""}],"id":"ITEM-1","issued":{"date-parts":[["2019"]]},"title":"JavaFX","type":"webpage"},"uris":["http://www.mendeley.com/documents/?uuid=ef56f2a4-620d-4974-8e63-5fcfc46477b7"]}],"mendeley":{"formattedCitation":"(WIKIPEDIA.ORG, 2019c)","plainTextFormattedCitation":"(WIKIPEDIA.ORG, 2019c)","previouslyFormattedCitation":"(WIKIPEDIA.ORG, 2019c)"},"properties":{"noteIndex":0},"schema":"https://github.com/citation-style-language/schema/raw/master/csl-citation.json"}</w:instrText>
+      </w:r>
+      <w:r>
+        <w:fldChar w:fldCharType="separate"/>
+      </w:r>
+      <w:r>
+        <w:rPr>
+          <w:noProof/>
+        </w:rPr>
+        <w:t>(WIKIPEDIA.ORG, 2019c)</w:t>
+      </w:r>
+      <w:r>
+        <w:fldChar w:fldCharType="end"/>
+      </w:r>
+      <w:r>
+        <w:t>. É também muito utilizado para desenvolvimento de jogos em Java.</w:t>
+      </w:r>
+    </w:p>
+    <w:p/>
+    <w:p>
+      <w:pPr>
+        <w:pStyle w:val="Ttulo1"/>
+      </w:pPr>
+      <w:bookmarkStart w:id="103" w:name="_Toc33349523"/>
+      <w:proofErr w:type="gramStart"/>
+      <w:r>
+        <w:t>3 - Desenvolvimento</w:t>
+      </w:r>
+      <w:proofErr w:type="gramEnd"/>
+      <w:r>
+        <w:t xml:space="preserve"> do Protótipo</w:t>
+      </w:r>
       <w:bookmarkEnd w:id="103"/>
-      <w:r>
-        <w:t>.</w:t>
-      </w:r>
-    </w:p>
-    <w:p>
-      <w:r>
-        <w:tab/>
-      </w:r>
-    </w:p>
-    <w:p>
-      <w:pPr>
-        <w:pStyle w:val="Ttulo1"/>
-      </w:pPr>
-      <w:bookmarkStart w:id="104" w:name="_Toc33349523"/>
-      <w:proofErr w:type="gramStart"/>
-      <w:r>
-        <w:lastRenderedPageBreak/>
-        <w:t>3 - Desenvolvimento</w:t>
-      </w:r>
-      <w:proofErr w:type="gramEnd"/>
-      <w:r>
-        <w:t xml:space="preserve"> do Protótipo</w:t>
-      </w:r>
-      <w:bookmarkEnd w:id="104"/>
     </w:p>
     <w:p>
       <w:pPr>
@@ -13362,7 +14065,7 @@
         <w:pStyle w:val="Ttulo2"/>
         <w:ind w:left="6"/>
       </w:pPr>
-      <w:bookmarkStart w:id="105" w:name="_Toc33349524"/>
+      <w:bookmarkStart w:id="104" w:name="_Toc33349524"/>
       <w:proofErr w:type="gramStart"/>
       <w:r>
         <w:t>3.1 - Descrição</w:t>
@@ -13371,7 +14074,7 @@
       <w:r>
         <w:t xml:space="preserve"> Geral</w:t>
       </w:r>
-      <w:bookmarkEnd w:id="105"/>
+      <w:bookmarkEnd w:id="104"/>
     </w:p>
     <w:p>
       <w:r>
@@ -13395,13 +14098,41 @@
       </w:r>
       <w:proofErr w:type="gramEnd"/>
       <w:r>
-        <w:t xml:space="preserve"> permite gerar um Dashboard contendo uma tabela e 3 tipos de gráficos</w:t>
-      </w:r>
-      <w:ins w:id="106" w:author="glaubergad" w:date="2019-03-04T20:26:00Z">
+        <w:t xml:space="preserve"> permite gerar um Dashboard contendo </w:t>
+      </w:r>
+      <w:r>
+        <w:t>a quantidade desejada pelo usuário de gráficos, arranjados em 3 gráficos por linha dentre</w:t>
+      </w:r>
+      <w:r>
+        <w:t xml:space="preserve"> 3 tipos de gráficos</w:t>
+      </w:r>
+      <w:r>
+        <w:t xml:space="preserve">: </w:t>
+      </w:r>
+      <w:proofErr w:type="spellStart"/>
+      <w:r>
+        <w:t>Grafico</w:t>
+      </w:r>
+      <w:proofErr w:type="spellEnd"/>
+      <w:r>
+        <w:t xml:space="preserve"> tipo pizza ou torta (pie)</w:t>
+      </w:r>
+      <w:ins w:id="105" w:author="glaubergad" w:date="2019-03-04T20:26:00Z">
         <w:r>
-          <w:t>, sendo 1 gráfico de área, 1 gráfico de barras e 1 gráfico pizza</w:t>
+          <w:t>, gráfico de barras</w:t>
         </w:r>
       </w:ins>
+      <w:r>
+        <w:t xml:space="preserve"> horizontais (</w:t>
+      </w:r>
+      <w:proofErr w:type="spellStart"/>
+      <w:r>
+        <w:t>row</w:t>
+      </w:r>
+      <w:proofErr w:type="spellEnd"/>
+      <w:r>
+        <w:t>) ou gráfico de linha</w:t>
+      </w:r>
       <w:r>
         <w:t>, com filtros dinâmicos que permitem seleção das dimensões pelo usuário, assim como redefinição para a visão inicial.</w:t>
       </w:r>
@@ -13459,10 +14190,11 @@
         </w:numPr>
         <w:ind w:left="993"/>
         <w:rPr>
-          <w:ins w:id="107" w:author="glaubergad" w:date="2019-03-04T20:28:00Z"/>
-        </w:rPr>
-      </w:pPr>
-      <w:r>
+          <w:ins w:id="106" w:author="glaubergad" w:date="2019-03-04T20:28:00Z"/>
+        </w:rPr>
+      </w:pPr>
+      <w:r>
+        <w:lastRenderedPageBreak/>
         <w:t xml:space="preserve">O </w:t>
       </w:r>
       <w:proofErr w:type="gramStart"/>
@@ -13473,12 +14205,15 @@
       <w:r>
         <w:t xml:space="preserve"> </w:t>
       </w:r>
-      <w:ins w:id="108" w:author="glaubergad" w:date="2019-03-04T20:27:00Z">
+      <w:ins w:id="107" w:author="glaubergad" w:date="2019-03-04T20:27:00Z">
         <w:r>
           <w:t>captura a primeira linha do arquivo fonte de dados, considerando que esta traga os nomes dos atributos contidos</w:t>
         </w:r>
       </w:ins>
-      <w:del w:id="109" w:author="glaubergad" w:date="2019-03-04T20:28:00Z">
+      <w:r>
+        <w:t>. Faz também uma análise por força bruta dos dados das 100 primeiras linhas do arquivo a fim de identificar atributos com conteúdo numérico</w:t>
+      </w:r>
+      <w:del w:id="108" w:author="glaubergad" w:date="2019-03-04T20:28:00Z">
         <w:r>
           <w:delText>lista os atributos obtidos a fim de que o usuário possa selecionar quais deles serão usados como dimensões</w:delText>
         </w:r>
@@ -13496,24 +14231,22 @@
         </w:numPr>
         <w:ind w:left="993"/>
       </w:pPr>
-      <w:ins w:id="110" w:author="glaubergad" w:date="2019-03-04T20:28:00Z">
+      <w:ins w:id="109" w:author="glaubergad" w:date="2019-03-04T20:28:00Z">
         <w:r>
-          <w:t xml:space="preserve">O usuário especifica o domínio (eixo X) e a </w:t>
-        </w:r>
-        <w:proofErr w:type="gramStart"/>
-        <w:r>
-          <w:t>imagem(</w:t>
-        </w:r>
-        <w:proofErr w:type="gramEnd"/>
-        <w:r>
-          <w:t>Eixo Y) de cada tipo de gráfico</w:t>
+          <w:t xml:space="preserve">O usuário especifica </w:t>
         </w:r>
       </w:ins>
-      <w:ins w:id="111" w:author="glaubergad" w:date="2019-03-04T20:29:00Z">
+      <w:r>
+        <w:t>o atributo que servirá como dimensão de redução para cada gráfico</w:t>
+      </w:r>
+      <w:ins w:id="110" w:author="glaubergad" w:date="2019-03-04T20:29:00Z">
         <w:r>
-          <w:t>, bem como o título e as etiquetas dos atributos de domínio e imagem;</w:t>
+          <w:t xml:space="preserve">, bem como o título </w:t>
         </w:r>
       </w:ins>
+      <w:r>
+        <w:t>que receberá esse gráfico. No caso de selecionar o tipo de redução de somatória, o usuário deve selecionar o atributo de medição, que deve trazer valores de tipos numéricos. A aplicação filtra somente os atributos numéricos para permitir seleção;</w:t>
+      </w:r>
     </w:p>
     <w:p>
       <w:pPr>
@@ -13524,10 +14257,10 @@
         </w:numPr>
         <w:ind w:left="993"/>
         <w:rPr>
-          <w:del w:id="112" w:author="glaubergad" w:date="2019-03-04T20:29:00Z"/>
-        </w:rPr>
-      </w:pPr>
-      <w:del w:id="113" w:author="glaubergad" w:date="2019-03-04T20:29:00Z">
+          <w:del w:id="111" w:author="glaubergad" w:date="2019-03-04T20:29:00Z"/>
+        </w:rPr>
+      </w:pPr>
+      <w:del w:id="112" w:author="glaubergad" w:date="2019-03-04T20:29:00Z">
         <w:r>
           <w:delText>O usuário especifica o título do Dashboard e as etiquetas dos atributos a serem exibidas;</w:delText>
         </w:r>
@@ -13564,7 +14297,13 @@
       </w:r>
       <w:proofErr w:type="gramEnd"/>
       <w:r>
-        <w:t xml:space="preserve"> instancia os Templates incluindo os dados espec</w:t>
+        <w:t xml:space="preserve"> instancia </w:t>
+      </w:r>
+      <w:r>
+        <w:t>o gabarito</w:t>
+      </w:r>
+      <w:r>
+        <w:t xml:space="preserve"> incluindo os dados espec</w:t>
       </w:r>
       <w:r>
         <w:t>ificados, gerando um Dashboard completo.</w:t>
@@ -13588,22 +14327,16 @@
       </w:r>
       <w:proofErr w:type="gramEnd"/>
       <w:r>
-        <w:t xml:space="preserve"> salva um arquivo </w:t>
-      </w:r>
-      <w:r>
-        <w:t xml:space="preserve">compactado em formato </w:t>
-      </w:r>
-      <w:r>
-        <w:t xml:space="preserve">ZIP na pasta especificada pelo usuário, que pode ser descompactado no caminho da aplicação </w:t>
-      </w:r>
-      <w:r>
-        <w:t>que e</w:t>
-      </w:r>
-      <w:r>
-        <w:t>ste</w:t>
-      </w:r>
-      <w:r>
-        <w:t xml:space="preserve"> desejar.</w:t>
+        <w:t xml:space="preserve"> salva </w:t>
+      </w:r>
+      <w:r>
+        <w:t>toda a estrutura necessária para a exibição do dashboard além de um arquivo compactado em formato</w:t>
+      </w:r>
+      <w:r>
+        <w:t xml:space="preserve"> </w:t>
+      </w:r>
+      <w:r>
+        <w:t>ZIP na pasta especificada pelo usuário.</w:t>
       </w:r>
     </w:p>
     <w:p>
@@ -13635,7 +14368,7 @@
       <w:pPr>
         <w:pStyle w:val="Ttulo2"/>
       </w:pPr>
-      <w:bookmarkStart w:id="114" w:name="_Toc33349525"/>
+      <w:bookmarkStart w:id="113" w:name="_Toc33349525"/>
       <w:proofErr w:type="gramStart"/>
       <w:r>
         <w:t>3.2 Descrição</w:t>
@@ -13644,7 +14377,7 @@
       <w:r>
         <w:t xml:space="preserve"> das Etapas de Desenvolvimento</w:t>
       </w:r>
-      <w:bookmarkEnd w:id="114"/>
+      <w:bookmarkEnd w:id="113"/>
     </w:p>
     <w:p>
       <w:r>
@@ -13685,7 +14418,13 @@
         <w:ind w:left="993"/>
       </w:pPr>
       <w:r>
-        <w:t>Especificação do uso do motor de Templates, baseado nos diagramas UML de caso de uso, de classes e de sequencia;</w:t>
+        <w:t>Especificação do uso do motor de Templ</w:t>
+      </w:r>
+      <w:r>
+        <w:t>ates, baseado nos diagramas UML conceitual de</w:t>
+      </w:r>
+      <w:r>
+        <w:t xml:space="preserve"> classes e de sequencia;</w:t>
       </w:r>
     </w:p>
     <w:p>
@@ -13717,7 +14456,6 @@
       </w:pPr>
       <w:proofErr w:type="gramStart"/>
       <w:r>
-        <w:lastRenderedPageBreak/>
         <w:t>Implementação</w:t>
       </w:r>
       <w:proofErr w:type="gramEnd"/>
@@ -13727,9 +14465,15 @@
     </w:p>
     <w:p>
       <w:pPr>
+        <w:pStyle w:val="PargrafodaLista"/>
+        <w:ind w:left="993"/>
+      </w:pPr>
+    </w:p>
+    <w:p>
+      <w:pPr>
         <w:pStyle w:val="Ttulo2"/>
       </w:pPr>
-      <w:bookmarkStart w:id="115" w:name="_Toc33349526"/>
+      <w:bookmarkStart w:id="114" w:name="_Toc33349526"/>
       <w:proofErr w:type="gramStart"/>
       <w:r>
         <w:t>3.3 – Levantamento</w:t>
@@ -13738,48 +14482,103 @@
       <w:r>
         <w:t xml:space="preserve"> dos Requisitos</w:t>
       </w:r>
-      <w:bookmarkEnd w:id="115"/>
+      <w:bookmarkEnd w:id="114"/>
     </w:p>
     <w:p>
       <w:r>
         <w:tab/>
         <w:t xml:space="preserve">A aplicação produzida neste trabalho, a partir das especificações de entrada, será capaz de </w:t>
       </w:r>
-      <w:del w:id="116" w:author="glaubergad" w:date="2019-03-04T20:30:00Z">
+      <w:del w:id="115" w:author="glaubergad" w:date="2019-03-04T20:30:00Z">
         <w:r>
           <w:delText xml:space="preserve">produzir </w:delText>
         </w:r>
       </w:del>
-      <w:ins w:id="117" w:author="glaubergad" w:date="2019-03-04T20:30:00Z">
+      <w:ins w:id="116" w:author="glaubergad" w:date="2019-03-04T20:30:00Z">
         <w:r>
           <w:t xml:space="preserve">gerar </w:t>
         </w:r>
       </w:ins>
       <w:r>
-        <w:t>um Dashboard completo. As entradas são: o arquivo de dados, os arquivos de template, os atributos de dimensão, o título do arquivo e o caminho para armazenamento do Dashboard gerado.</w:t>
-      </w:r>
-    </w:p>
-    <w:p>
-      <w:r>
+        <w:t xml:space="preserve">um Dashboard completo. As entradas são: o arquivo de dados, </w:t>
+      </w:r>
+      <w:r>
+        <w:t>o arquivo de gabarito</w:t>
+      </w:r>
+      <w:r>
+        <w:t xml:space="preserve">, os atributos de dimensão, o título do </w:t>
+      </w:r>
+      <w:r>
+        <w:t>quadro</w:t>
+      </w:r>
+      <w:r>
+        <w:t xml:space="preserve"> e o caminho para armazenamento do Dashboard gerado.</w:t>
+      </w:r>
+    </w:p>
+    <w:p>
+      <w:r>
+        <w:lastRenderedPageBreak/>
         <w:tab/>
-        <w:t xml:space="preserve">Baseado nisso, foi feito o levantamento de requisitos a serem atendidos, fechando o escopo da aplicação. No quadro </w:t>
-      </w:r>
-      <w:proofErr w:type="gramStart"/>
-      <w:r>
-        <w:t>1</w:t>
-      </w:r>
-      <w:proofErr w:type="gramEnd"/>
-      <w:r>
-        <w:t xml:space="preserve">, podem ser observados os requisitos funcionais e no quadro </w:t>
+        <w:t>Baseado nisso, foi feito o levantamento de requisitos a serem atendidos, fechando o escopo da aplicação. N</w:t>
+      </w:r>
+      <w:r>
+        <w:t>a</w:t>
+      </w:r>
+      <w:r>
+        <w:t xml:space="preserve"> </w:t>
+      </w:r>
+      <w:r>
+        <w:t>Tabela 5</w:t>
+      </w:r>
+      <w:r>
+        <w:t>, podem ser observados os requisitos funcionais e n</w:t>
+      </w:r>
+      <w:r>
+        <w:t>a</w:t>
+      </w:r>
+      <w:r>
+        <w:t xml:space="preserve"> </w:t>
+      </w:r>
+      <w:r>
+        <w:t>Tabela</w:t>
+      </w:r>
+      <w:r>
+        <w:t xml:space="preserve"> </w:t>
       </w:r>
       <w:r>
         <w:t>2</w:t>
       </w:r>
       <w:r>
-        <w:t>, podem ser observados os requisitos não-funcionais.</w:t>
-      </w:r>
-    </w:p>
-    <w:p/>
+        <w:t xml:space="preserve">, podem ser observados os requisitos </w:t>
+      </w:r>
+      <w:r>
+        <w:t>não funcionais</w:t>
+      </w:r>
+      <w:r>
+        <w:t>.</w:t>
+      </w:r>
+    </w:p>
+    <w:p>
+      <w:pPr>
+        <w:spacing w:after="160" w:line="240" w:lineRule="auto"/>
+        <w:jc w:val="left"/>
+      </w:pPr>
+    </w:p>
+    <w:p>
+      <w:pPr>
+        <w:rPr>
+          <w:b/>
+          <w:sz w:val="20"/>
+        </w:rPr>
+      </w:pPr>
+      <w:r>
+        <w:rPr>
+          <w:b/>
+          <w:sz w:val="20"/>
+        </w:rPr>
+        <w:t>Tabela 5 – Requisitos Funcionais da aplicação</w:t>
+      </w:r>
+    </w:p>
     <w:tbl>
       <w:tblPr>
         <w:tblStyle w:val="Tabelacomgrade"/>
@@ -14319,16 +15118,44 @@
     </w:tbl>
     <w:p>
       <w:pPr>
-        <w:jc w:val="center"/>
-      </w:pPr>
-      <w:r>
-        <w:t>Quadro 1 – Requisitos Funcionais</w:t>
-      </w:r>
-    </w:p>
-    <w:p>
-      <w:pPr>
-        <w:jc w:val="center"/>
-      </w:pPr>
+        <w:jc w:val="left"/>
+        <w:rPr>
+          <w:b/>
+          <w:sz w:val="20"/>
+        </w:rPr>
+      </w:pPr>
+      <w:r>
+        <w:rPr>
+          <w:b/>
+          <w:sz w:val="20"/>
+        </w:rPr>
+        <w:t>Fonte: Elaborada pelo Autor</w:t>
+      </w:r>
+    </w:p>
+    <w:p>
+      <w:pPr>
+        <w:jc w:val="left"/>
+        <w:rPr>
+          <w:b/>
+          <w:sz w:val="20"/>
+        </w:rPr>
+      </w:pPr>
+    </w:p>
+    <w:p>
+      <w:pPr>
+        <w:jc w:val="left"/>
+        <w:rPr>
+          <w:b/>
+          <w:sz w:val="20"/>
+        </w:rPr>
+      </w:pPr>
+      <w:r>
+        <w:rPr>
+          <w:b/>
+          <w:sz w:val="20"/>
+        </w:rPr>
+        <w:t>Tabela 6 – Requisitos não funcionais da aplicação</w:t>
+      </w:r>
     </w:p>
     <w:tbl>
       <w:tblPr>
@@ -14362,7 +15189,39 @@
                 <w:sz w:val="20"/>
                 <w:szCs w:val="20"/>
               </w:rPr>
-              <w:t>Requisitos não funcionais</w:t>
+              <w:t xml:space="preserve">Requisitos </w:t>
+            </w:r>
+            <w:r>
+              <w:rPr>
+                <w:b/>
+                <w:sz w:val="20"/>
+                <w:szCs w:val="20"/>
+              </w:rPr>
+              <w:t>N</w:t>
+            </w:r>
+            <w:r>
+              <w:rPr>
+                <w:b/>
+                <w:sz w:val="20"/>
+                <w:szCs w:val="20"/>
+              </w:rPr>
+              <w:t xml:space="preserve">ão </w:t>
+            </w:r>
+            <w:r>
+              <w:rPr>
+                <w:b/>
+                <w:sz w:val="20"/>
+                <w:szCs w:val="20"/>
+              </w:rPr>
+              <w:t>F</w:t>
+            </w:r>
+            <w:r>
+              <w:rPr>
+                <w:b/>
+                <w:sz w:val="20"/>
+                <w:szCs w:val="20"/>
+              </w:rPr>
+              <w:t>uncionais</w:t>
             </w:r>
           </w:p>
         </w:tc>
@@ -14439,7 +15298,7 @@
             <w:r>
               <w:t xml:space="preserve"> SE</w:t>
             </w:r>
-            <w:del w:id="118" w:author="glaubergad" w:date="2019-03-04T20:31:00Z">
+            <w:del w:id="117" w:author="glaubergad" w:date="2019-03-04T20:31:00Z">
               <w:r>
                 <w:delText xml:space="preserve"> SE</w:delText>
               </w:r>
@@ -14619,44 +15478,79 @@
     </w:tbl>
     <w:p>
       <w:pPr>
+        <w:jc w:val="left"/>
+        <w:rPr>
+          <w:b/>
+          <w:sz w:val="20"/>
+        </w:rPr>
+      </w:pPr>
+      <w:r>
+        <w:rPr>
+          <w:b/>
+          <w:sz w:val="20"/>
+        </w:rPr>
+        <w:t>Fonte: Elaborada pelo Autor</w:t>
+      </w:r>
+    </w:p>
+    <w:p/>
+    <w:p>
+      <w:pPr>
+        <w:pStyle w:val="Ttulo2"/>
+      </w:pPr>
+      <w:bookmarkStart w:id="118" w:name="_Toc33349527"/>
+      <w:r>
+        <w:t>3.4 – Casos de Uso</w:t>
+      </w:r>
+      <w:bookmarkEnd w:id="118"/>
+      <w:r>
+        <w:tab/>
+      </w:r>
+    </w:p>
+    <w:p>
+      <w:r>
+        <w:t xml:space="preserve">Na </w:t>
+      </w:r>
+      <w:r>
+        <w:t>visão d</w:t>
+      </w:r>
+      <w:r>
+        <w:t>o usuário, a aplicação terá um único caso de uso, como pode ser verificado no diagrama de casos de uso</w:t>
+      </w:r>
+      <w:r>
+        <w:t xml:space="preserve"> contido na Figura 8</w:t>
+      </w:r>
+      <w:r>
+        <w:t>.</w:t>
+      </w:r>
+    </w:p>
+    <w:p>
+      <w:pPr>
+        <w:jc w:val="left"/>
+        <w:rPr>
+          <w:b/>
+          <w:sz w:val="20"/>
+        </w:rPr>
+      </w:pPr>
+      <w:r>
+        <w:rPr>
+          <w:b/>
+          <w:sz w:val="20"/>
+        </w:rPr>
+        <w:lastRenderedPageBreak/>
+        <w:t>Figura 8 – Diagrama de caso de uso UC01</w:t>
+      </w:r>
+    </w:p>
+    <w:p>
+      <w:pPr>
         <w:jc w:val="center"/>
       </w:pPr>
       <w:r>
-        <w:lastRenderedPageBreak/>
-        <w:t>Quadro 2 – Requisitos Não Funcionais</w:t>
-      </w:r>
-    </w:p>
-    <w:p/>
-    <w:p>
-      <w:pPr>
-        <w:pStyle w:val="Ttulo2"/>
-      </w:pPr>
-      <w:bookmarkStart w:id="119" w:name="_Toc33349527"/>
-      <w:r>
-        <w:t>3.4 – Casos de Uso</w:t>
-      </w:r>
-      <w:bookmarkEnd w:id="119"/>
-      <w:r>
-        <w:tab/>
-      </w:r>
-    </w:p>
-    <w:p>
-      <w:r>
-        <w:t>Na interação com o usuário, a aplicação terá um único caso de uso, como pode ser verificado no diagrama de casos de uso.</w:t>
-      </w:r>
-    </w:p>
-    <w:p/>
-    <w:p>
-      <w:pPr>
-        <w:jc w:val="center"/>
-      </w:pPr>
-      <w:r>
         <w:rPr>
           <w:noProof/>
           <w:lang w:eastAsia="pt-BR"/>
         </w:rPr>
         <w:drawing>
-          <wp:inline distT="0" distB="0" distL="0" distR="0" wp14:anchorId="63E42BF1" wp14:editId="437698CA">
+          <wp:inline distT="0" distB="0" distL="0" distR="0" wp14:anchorId="43EB0711" wp14:editId="2A7AFA9B">
             <wp:extent cx="4510975" cy="2300990"/>
             <wp:effectExtent l="0" t="0" r="0" b="0"/>
             <wp:docPr id="2" name="Imagem 2"/>
@@ -14671,7 +15565,7 @@
                     <pic:cNvPicPr/>
                   </pic:nvPicPr>
                   <pic:blipFill>
-                    <a:blip r:embed="rId14" cstate="print">
+                    <a:blip r:embed="rId15" cstate="print">
                       <a:extLst>
                         <a:ext uri="{28A0092B-C50C-407E-A947-70E740481C1C}">
                           <a14:useLocalDpi xmlns:a14="http://schemas.microsoft.com/office/drawing/2010/main" val="0"/>
@@ -14700,10 +15594,18 @@
     </w:p>
     <w:p>
       <w:pPr>
-        <w:jc w:val="center"/>
-      </w:pPr>
-      <w:r>
-        <w:t>Figura 1 – Caso de uso UC01</w:t>
+        <w:jc w:val="left"/>
+        <w:rPr>
+          <w:b/>
+          <w:sz w:val="20"/>
+        </w:rPr>
+      </w:pPr>
+      <w:r>
+        <w:rPr>
+          <w:b/>
+          <w:sz w:val="20"/>
+        </w:rPr>
+        <w:t>Fonte: Elaborada pelo Autor</w:t>
       </w:r>
     </w:p>
     <w:p/>
@@ -14722,18 +15624,31 @@
       <w:proofErr w:type="spellEnd"/>
       <w:proofErr w:type="gramEnd"/>
       <w:r>
-        <w:t xml:space="preserve"> foi detalhada considerando o processo completo de geração do Dashboard do ponto de vista do usuário da aplicação. Este detalhamento pode ser observado no Quadro </w:t>
-      </w:r>
-      <w:proofErr w:type="gramStart"/>
-      <w:r>
-        <w:t>3</w:t>
-      </w:r>
-      <w:proofErr w:type="gramEnd"/>
+        <w:t xml:space="preserve"> foi detalhada considerando o processo completo de geração do Dashboard do ponto de vista do usuário da aplicação. Este de</w:t>
+      </w:r>
+      <w:r>
+        <w:t>talhamento pode ser observado na Tabela 8</w:t>
+      </w:r>
       <w:r>
         <w:t>.</w:t>
       </w:r>
     </w:p>
     <w:p/>
+    <w:p>
+      <w:pPr>
+        <w:rPr>
+          <w:b/>
+          <w:sz w:val="20"/>
+        </w:rPr>
+      </w:pPr>
+      <w:r>
+        <w:rPr>
+          <w:b/>
+          <w:sz w:val="20"/>
+        </w:rPr>
+        <w:t>Tabela 8 – Descrição do caso de uso UC01</w:t>
+      </w:r>
+    </w:p>
     <w:tbl>
       <w:tblPr>
         <w:tblStyle w:val="Tabelacomgrade"/>
@@ -14872,13 +15787,19 @@
               <w:jc w:val="left"/>
             </w:pPr>
             <w:r>
-              <w:t xml:space="preserve">Ao acessar o sistema, o usuário </w:t>
+              <w:t>O</w:t>
+            </w:r>
+            <w:r>
+              <w:t xml:space="preserve"> usuário </w:t>
             </w:r>
             <w:r>
               <w:t>informa</w:t>
             </w:r>
             <w:r>
               <w:t xml:space="preserve"> o caminho para o arquivo CSV</w:t>
+            </w:r>
+            <w:r>
+              <w:t xml:space="preserve"> clicando sobre o botão Arquivo CSV</w:t>
             </w:r>
             <w:r>
               <w:t>;</w:t>
@@ -14896,7 +15817,22 @@
               <w:jc w:val="left"/>
             </w:pPr>
             <w:r>
-              <w:t>O sistema apresenta o primeiro gráfico e solicita que sejam indicadas as dimensões, apresentando os atributos obtidos da primeira linha do CSV;</w:t>
+              <w:t>O</w:t>
+            </w:r>
+            <w:r>
+              <w:t xml:space="preserve"> usuário </w:t>
+            </w:r>
+            <w:r>
+              <w:t>informa</w:t>
+            </w:r>
+            <w:r>
+              <w:t xml:space="preserve"> o caminho para </w:t>
+            </w:r>
+            <w:r>
+              <w:t>armazenamento do dashboard a ser gerado clicando sobre o botão Selecionar Destino</w:t>
+            </w:r>
+            <w:r>
+              <w:t>;</w:t>
             </w:r>
           </w:p>
           <w:p>
@@ -14911,7 +15847,7 @@
               <w:jc w:val="left"/>
             </w:pPr>
             <w:r>
-              <w:t>O sistema segue para a apresentação do segundo gráfico e solicita que sejam indicadas as dimensões, apresentando atributos obtidos do CSV;</w:t>
+              <w:t>O usuário determina o título do dashboard a ser exibido no topo da página, digitando-o na caixa de texto apropriada;</w:t>
             </w:r>
           </w:p>
           <w:p>
@@ -14926,7 +15862,7 @@
               <w:jc w:val="left"/>
             </w:pPr>
             <w:r>
-              <w:t>O sistema então apresenta o terceiro gráfico, solicitando novamente as dimensões a partir dos atributos obtidos do CSV;</w:t>
+              <w:t>Para inclusão de gráficos, o usuário digita o nome a ser exibido no topo do gráfico na caixa de texto Título do Gráfico;</w:t>
             </w:r>
           </w:p>
           <w:p>
@@ -14941,14 +15877,110 @@
               <w:jc w:val="left"/>
             </w:pPr>
             <w:r>
-              <w:t>O caso de uso termina no momento em que o usuário faz o download do arquivo ZIP gerado pelo sistema.</w:t>
+              <w:t>Seleciona o atributo desejado como dimensão principal para o gráfico na lista Atributo de Dimensão;</w:t>
+            </w:r>
+          </w:p>
+          <w:p>
+            <w:pPr>
+              <w:pStyle w:val="PargrafodaLista"/>
+              <w:numPr>
+                <w:ilvl w:val="0"/>
+                <w:numId w:val="13"/>
+              </w:numPr>
+              <w:spacing w:line="240" w:lineRule="auto"/>
+              <w:ind w:left="357" w:hanging="357"/>
+              <w:jc w:val="left"/>
+            </w:pPr>
+            <w:r>
+              <w:t>Clica na opção tipo botão de rádio com a redução desejada, tendo como opção a contagem de incidências ou a somatória de um atributo secundário;</w:t>
+            </w:r>
+          </w:p>
+          <w:p>
+            <w:pPr>
+              <w:pStyle w:val="PargrafodaLista"/>
+              <w:numPr>
+                <w:ilvl w:val="0"/>
+                <w:numId w:val="13"/>
+              </w:numPr>
+              <w:spacing w:line="240" w:lineRule="auto"/>
+              <w:ind w:left="357" w:hanging="357"/>
+              <w:jc w:val="left"/>
+            </w:pPr>
+            <w:r>
+              <w:t>Se a redução por somatória foi escolhida, o usuário deve selecionar o atributo para soma na lista Atributo Somatória;</w:t>
+            </w:r>
+          </w:p>
+          <w:p>
+            <w:pPr>
+              <w:pStyle w:val="PargrafodaLista"/>
+              <w:numPr>
+                <w:ilvl w:val="0"/>
+                <w:numId w:val="13"/>
+              </w:numPr>
+              <w:spacing w:line="240" w:lineRule="auto"/>
+              <w:ind w:left="357" w:hanging="357"/>
+              <w:jc w:val="left"/>
+            </w:pPr>
+            <w:r>
+              <w:t xml:space="preserve">O usuário clica sobre o botão Adicionar Gráfico. O gráfico adicionado é exibido na lista </w:t>
+            </w:r>
+            <w:proofErr w:type="spellStart"/>
+            <w:r>
+              <w:t>Graficos</w:t>
+            </w:r>
+            <w:proofErr w:type="spellEnd"/>
+            <w:r>
+              <w:t xml:space="preserve"> Adicionados;</w:t>
+            </w:r>
+          </w:p>
+          <w:p>
+            <w:pPr>
+              <w:pStyle w:val="PargrafodaLista"/>
+              <w:numPr>
+                <w:ilvl w:val="0"/>
+                <w:numId w:val="13"/>
+              </w:numPr>
+              <w:spacing w:line="240" w:lineRule="auto"/>
+              <w:ind w:left="357" w:hanging="357"/>
+              <w:jc w:val="left"/>
+            </w:pPr>
+            <w:r>
+              <w:t xml:space="preserve">O usuário repete os passos de 4 a 8 para adicionar quantos </w:t>
+            </w:r>
+            <w:r>
+              <w:lastRenderedPageBreak/>
+              <w:t>gráficos forem desejados;</w:t>
+            </w:r>
+          </w:p>
+          <w:p>
+            <w:pPr>
+              <w:pStyle w:val="PargrafodaLista"/>
+              <w:numPr>
+                <w:ilvl w:val="0"/>
+                <w:numId w:val="13"/>
+              </w:numPr>
+              <w:spacing w:line="240" w:lineRule="auto"/>
+              <w:ind w:left="357" w:hanging="357"/>
+              <w:jc w:val="left"/>
+            </w:pPr>
+            <w:r>
+              <w:t xml:space="preserve">O caso de uso termina no momento em que o usuário </w:t>
+            </w:r>
+            <w:r>
+              <w:t>clica sobre o botão Finalizar Dashboard</w:t>
+            </w:r>
+            <w:r>
+              <w:t>.</w:t>
+            </w:r>
+            <w:r>
+              <w:t xml:space="preserve"> O sistema copia toda a estrutura necessária para o Dashboard para o caminho de destino especificado, além de um arquivo compactado em formato ZIP.</w:t>
             </w:r>
           </w:p>
         </w:tc>
       </w:tr>
       <w:tr>
         <w:trPr>
-          <w:del w:id="120" w:author="glaubergad" w:date="2019-03-04T20:32:00Z"/>
+          <w:del w:id="119" w:author="glaubergad" w:date="2019-03-04T20:32:00Z"/>
         </w:trPr>
         <w:tc>
           <w:tcPr>
@@ -14959,15 +15991,16 @@
             <w:pPr>
               <w:jc w:val="left"/>
               <w:rPr>
-                <w:del w:id="121" w:author="glaubergad" w:date="2019-03-04T20:32:00Z"/>
+                <w:del w:id="120" w:author="glaubergad" w:date="2019-03-04T20:32:00Z"/>
                 <w:color w:val="000000" w:themeColor="text1"/>
               </w:rPr>
             </w:pPr>
-            <w:del w:id="122" w:author="glaubergad" w:date="2019-02-23T11:28:00Z">
+            <w:del w:id="121" w:author="glaubergad" w:date="2019-02-23T11:28:00Z">
               <w:r>
                 <w:rPr>
                   <w:color w:val="000000" w:themeColor="text1"/>
                 </w:rPr>
+                <w:lastRenderedPageBreak/>
                 <w:delText>RNF03</w:delText>
               </w:r>
             </w:del>
@@ -14981,10 +16014,10 @@
             <w:pPr>
               <w:jc w:val="left"/>
               <w:rPr>
-                <w:del w:id="123" w:author="glaubergad" w:date="2019-03-04T20:32:00Z"/>
+                <w:del w:id="122" w:author="glaubergad" w:date="2019-03-04T20:32:00Z"/>
               </w:rPr>
             </w:pPr>
-            <w:del w:id="124" w:author="glaubergad" w:date="2019-02-23T11:28:00Z">
+            <w:del w:id="123" w:author="glaubergad" w:date="2019-02-23T11:28:00Z">
               <w:r>
                 <w:delText>O desempenho da geração do Dashboard deve ser alto. O tempo de geração do arquivo destino não deve exceder 30 segundos.</w:delText>
               </w:r>
@@ -14994,7 +16027,7 @@
       </w:tr>
       <w:tr>
         <w:trPr>
-          <w:del w:id="125" w:author="glaubergad" w:date="2019-03-04T20:32:00Z"/>
+          <w:del w:id="124" w:author="glaubergad" w:date="2019-03-04T20:32:00Z"/>
         </w:trPr>
         <w:tc>
           <w:tcPr>
@@ -15005,11 +16038,11 @@
             <w:pPr>
               <w:jc w:val="left"/>
               <w:rPr>
-                <w:del w:id="126" w:author="glaubergad" w:date="2019-03-04T20:32:00Z"/>
+                <w:del w:id="125" w:author="glaubergad" w:date="2019-03-04T20:32:00Z"/>
                 <w:color w:val="000000" w:themeColor="text1"/>
               </w:rPr>
             </w:pPr>
-            <w:del w:id="127" w:author="glaubergad" w:date="2019-02-23T11:28:00Z">
+            <w:del w:id="126" w:author="glaubergad" w:date="2019-02-23T11:28:00Z">
               <w:r>
                 <w:rPr>
                   <w:color w:val="000000" w:themeColor="text1"/>
@@ -15027,10 +16060,10 @@
             <w:pPr>
               <w:jc w:val="left"/>
               <w:rPr>
-                <w:del w:id="128" w:author="glaubergad" w:date="2019-03-04T20:32:00Z"/>
+                <w:del w:id="127" w:author="glaubergad" w:date="2019-03-04T20:32:00Z"/>
               </w:rPr>
             </w:pPr>
-            <w:del w:id="129" w:author="glaubergad" w:date="2019-02-23T11:28:00Z">
+            <w:del w:id="128" w:author="glaubergad" w:date="2019-02-23T11:28:00Z">
               <w:r>
                 <w:delText xml:space="preserve">O padrão do arquivo de dados deve ser CSV, com a primeira linha contendo a descrição dos atributos. </w:delText>
               </w:r>
@@ -15051,12 +16084,25 @@
                 <w:color w:val="000000" w:themeColor="text1"/>
               </w:rPr>
             </w:pPr>
-            <w:del w:id="130" w:author="glaubergad" w:date="2019-02-23T11:28:00Z">
+            <w:proofErr w:type="gramStart"/>
+            <w:r>
+              <w:rPr>
+                <w:color w:val="000000" w:themeColor="text1"/>
+              </w:rPr>
+              <w:t>Pós condições</w:t>
+            </w:r>
+            <w:proofErr w:type="gramEnd"/>
+            <w:r>
+              <w:rPr>
+                <w:color w:val="000000" w:themeColor="text1"/>
+              </w:rPr>
+              <w:t>:</w:t>
+            </w:r>
+            <w:del w:id="129" w:author="glaubergad" w:date="2019-02-23T11:28:00Z">
               <w:r>
                 <w:rPr>
                   <w:color w:val="000000" w:themeColor="text1"/>
                 </w:rPr>
-                <w:lastRenderedPageBreak/>
                 <w:delText>RNF04</w:delText>
               </w:r>
             </w:del>
@@ -15070,7 +16116,21 @@
             <w:pPr>
               <w:jc w:val="left"/>
             </w:pPr>
-            <w:del w:id="131" w:author="glaubergad" w:date="2019-02-23T11:28:00Z">
+            <w:r>
+              <w:t xml:space="preserve">O </w:t>
+            </w:r>
+            <w:proofErr w:type="gramStart"/>
+            <w:r>
+              <w:t>DashGen</w:t>
+            </w:r>
+            <w:proofErr w:type="gramEnd"/>
+            <w:r>
+              <w:t xml:space="preserve"> limpa as variáveis de tempo de execução, aguardando a especificação de um novo Dashboard</w:t>
+            </w:r>
+            <w:r>
+              <w:t>.</w:t>
+            </w:r>
+            <w:del w:id="130" w:author="glaubergad" w:date="2019-02-23T11:28:00Z">
               <w:r>
                 <w:delText>A linguagem de templates a ser aplicada será a Apache FreeMarker.</w:delText>
               </w:r>
@@ -15078,48 +16138,13 @@
           </w:p>
         </w:tc>
       </w:tr>
-      <w:tr>
-        <w:tc>
-          <w:tcPr>
-            <w:tcW w:w="2235" w:type="dxa"/>
-            <w:shd w:val="clear" w:color="auto" w:fill="D9D9D9" w:themeFill="background1" w:themeFillShade="D9"/>
-          </w:tcPr>
-          <w:p>
-            <w:pPr>
-              <w:jc w:val="left"/>
-              <w:rPr>
-                <w:color w:val="000000" w:themeColor="text1"/>
-              </w:rPr>
-            </w:pPr>
-            <w:del w:id="132" w:author="glaubergad" w:date="2019-02-23T11:28:00Z">
-              <w:r>
-                <w:rPr>
-                  <w:color w:val="000000" w:themeColor="text1"/>
-                </w:rPr>
-                <w:delText>RNF05</w:delText>
-              </w:r>
-            </w:del>
-          </w:p>
-        </w:tc>
-        <w:tc>
-          <w:tcPr>
-            <w:tcW w:w="6976" w:type="dxa"/>
-          </w:tcPr>
-          <w:p>
-            <w:pPr>
-              <w:jc w:val="left"/>
-            </w:pPr>
-            <w:del w:id="133" w:author="glaubergad" w:date="2019-02-23T11:28:00Z">
-              <w:r>
-                <w:delText>O formato de compactação do arquivo de saída será ZIP.</w:delText>
-              </w:r>
-            </w:del>
-          </w:p>
-        </w:tc>
-      </w:tr>
     </w:tbl>
     <w:p/>
     <w:p>
+      <w:bookmarkStart w:id="131" w:name="_GoBack"/>
+      <w:bookmarkEnd w:id="131"/>
+    </w:p>
+    <w:p>
       <w:pPr>
         <w:pStyle w:val="Ttulo1"/>
       </w:pPr>
@@ -15133,7 +16158,7 @@
       <w:pPr>
         <w:pStyle w:val="Ttulo1"/>
       </w:pPr>
-      <w:bookmarkStart w:id="134" w:name="_Toc33349528"/>
+      <w:bookmarkStart w:id="132" w:name="_Toc33349528"/>
       <w:proofErr w:type="gramStart"/>
       <w:r>
         <w:t>5</w:t>
@@ -15142,7 +16167,7 @@
       <w:r>
         <w:t xml:space="preserve"> REFERÊNCIAS</w:t>
       </w:r>
-      <w:bookmarkEnd w:id="134"/>
+      <w:bookmarkEnd w:id="132"/>
     </w:p>
     <w:p/>
     <w:p>
@@ -15467,7 +16492,7 @@
           <w:noProof/>
           <w:szCs w:val="24"/>
         </w:rPr>
-        <w:t>FreeMarker Java Template Engine</w:t>
+        <w:t>Apache Netbeans</w:t>
       </w:r>
       <w:r>
         <w:rPr>
@@ -15493,7 +16518,7 @@
           <w:noProof/>
           <w:szCs w:val="24"/>
         </w:rPr>
-        <w:t xml:space="preserve">, 2020. Disponível em: https://freemarker.apache.org/index.html. Acesso em: 1 jun. 2019. </w:t>
+        <w:t xml:space="preserve">, 2019f. Disponível em: https://netbeans.org/. Acesso em: 12 jan. 2019. </w:t>
       </w:r>
     </w:p>
     <w:p>
@@ -15514,7 +16539,7 @@
           <w:noProof/>
           <w:szCs w:val="24"/>
         </w:rPr>
-        <w:t xml:space="preserve">BAELDUNG.COM. </w:t>
+        <w:t xml:space="preserve">APACHE.ORG. </w:t>
       </w:r>
       <w:r>
         <w:rPr>
@@ -15524,7 +16549,7 @@
           <w:noProof/>
           <w:szCs w:val="24"/>
         </w:rPr>
-        <w:t>Introduction to Apache Velocity</w:t>
+        <w:t>FreeMarker Java Template Engine</w:t>
       </w:r>
       <w:r>
         <w:rPr>
@@ -15550,7 +16575,7 @@
           <w:noProof/>
           <w:szCs w:val="24"/>
         </w:rPr>
-        <w:t xml:space="preserve">, 2017. Disponível em: https://www.baeldung.com/apache-velocity. Acesso em: 7 jan. 2019. </w:t>
+        <w:t xml:space="preserve">, 2020. Disponível em: https://freemarker.apache.org/index.html. Acesso em: 1 jun. 2019. </w:t>
       </w:r>
     </w:p>
     <w:p>
@@ -15571,7 +16596,7 @@
           <w:noProof/>
           <w:szCs w:val="24"/>
         </w:rPr>
-        <w:t xml:space="preserve">BERGEN, Jeroen Van. </w:t>
+        <w:t xml:space="preserve">BAELDUNG.COM. </w:t>
       </w:r>
       <w:r>
         <w:rPr>
@@ -15581,7 +16606,7 @@
           <w:noProof/>
           <w:szCs w:val="24"/>
         </w:rPr>
-        <w:t>Velocity or FreeMarker? Two open source Java-based template engines compared</w:t>
+        <w:t>Introduction to Apache Velocity</w:t>
       </w:r>
       <w:r>
         <w:rPr>
@@ -15607,7 +16632,7 @@
           <w:noProof/>
           <w:szCs w:val="24"/>
         </w:rPr>
-        <w:t xml:space="preserve">, 2007. Disponível em: https://www.javaworld.com/article/2077797/open-source-tools/velocity-or-freemarker.html. Acesso em: 29 ago. 2018. </w:t>
+        <w:t xml:space="preserve">, 2017. Disponível em: https://www.baeldung.com/apache-velocity. Acesso em: 7 jan. 2019. </w:t>
       </w:r>
     </w:p>
     <w:p>
@@ -15628,7 +16653,25 @@
           <w:noProof/>
           <w:szCs w:val="24"/>
         </w:rPr>
-        <w:t xml:space="preserve">BOSTOCK, Mike </w:t>
+        <w:t xml:space="preserve">BERGEN, Jeroen Van. </w:t>
+      </w:r>
+      <w:r>
+        <w:rPr>
+          <w:rFonts w:cs="Arial"/>
+          <w:b/>
+          <w:bCs/>
+          <w:noProof/>
+          <w:szCs w:val="24"/>
+        </w:rPr>
+        <w:t>Velocity or FreeMarker? Two open source Java-based template engines compared</w:t>
+      </w:r>
+      <w:r>
+        <w:rPr>
+          <w:rFonts w:cs="Arial"/>
+          <w:noProof/>
+          <w:szCs w:val="24"/>
+        </w:rPr>
+        <w:t xml:space="preserve">. </w:t>
       </w:r>
       <w:r>
         <w:rPr>
@@ -15638,7 +16681,7 @@
           <w:noProof/>
           <w:szCs w:val="24"/>
         </w:rPr>
-        <w:t>et al.</w:t>
+        <w:t>[s. l.]</w:t>
       </w:r>
       <w:r>
         <w:rPr>
@@ -15646,43 +16689,7 @@
           <w:noProof/>
           <w:szCs w:val="24"/>
         </w:rPr>
-        <w:t xml:space="preserve"> </w:t>
-      </w:r>
-      <w:r>
-        <w:rPr>
-          <w:rFonts w:cs="Arial"/>
-          <w:b/>
-          <w:bCs/>
-          <w:noProof/>
-          <w:szCs w:val="24"/>
-        </w:rPr>
-        <w:t>D3.js - Data Driven Documents</w:t>
-      </w:r>
-      <w:r>
-        <w:rPr>
-          <w:rFonts w:cs="Arial"/>
-          <w:noProof/>
-          <w:szCs w:val="24"/>
-        </w:rPr>
-        <w:t xml:space="preserve">. </w:t>
-      </w:r>
-      <w:r>
-        <w:rPr>
-          <w:rFonts w:cs="Arial"/>
-          <w:i/>
-          <w:iCs/>
-          <w:noProof/>
-          <w:szCs w:val="24"/>
-        </w:rPr>
-        <w:t>[s. l.]</w:t>
-      </w:r>
-      <w:r>
-        <w:rPr>
-          <w:rFonts w:cs="Arial"/>
-          <w:noProof/>
-          <w:szCs w:val="24"/>
-        </w:rPr>
-        <w:t xml:space="preserve">, 2018. Disponível em: https://d3js.org/. Acesso em: 10 nov. 2018. </w:t>
+        <w:t xml:space="preserve">, 2007. Disponível em: https://www.javaworld.com/article/2077797/open-source-tools/velocity-or-freemarker.html. Acesso em: 29 ago. 2018. </w:t>
       </w:r>
     </w:p>
     <w:p>
@@ -15703,7 +16710,26 @@
           <w:noProof/>
           <w:szCs w:val="24"/>
         </w:rPr>
-        <w:t xml:space="preserve">CROSSFILTER ORGANIZATION. </w:t>
+        <w:lastRenderedPageBreak/>
+        <w:t xml:space="preserve">BOSTOCK, Mike </w:t>
+      </w:r>
+      <w:r>
+        <w:rPr>
+          <w:rFonts w:cs="Arial"/>
+          <w:i/>
+          <w:iCs/>
+          <w:noProof/>
+          <w:szCs w:val="24"/>
+        </w:rPr>
+        <w:t>et al.</w:t>
+      </w:r>
+      <w:r>
+        <w:rPr>
+          <w:rFonts w:cs="Arial"/>
+          <w:noProof/>
+          <w:szCs w:val="24"/>
+        </w:rPr>
+        <w:t xml:space="preserve"> </w:t>
       </w:r>
       <w:r>
         <w:rPr>
@@ -15713,7 +16739,7 @@
           <w:noProof/>
           <w:szCs w:val="24"/>
         </w:rPr>
-        <w:t>Crossfilter js library</w:t>
+        <w:t>D3.js - Data Driven Documents</w:t>
       </w:r>
       <w:r>
         <w:rPr>
@@ -15739,7 +16765,7 @@
           <w:noProof/>
           <w:szCs w:val="24"/>
         </w:rPr>
-        <w:t xml:space="preserve">, 2018. Disponível em: https://github.com/crossfilter/crossfilter. Acesso em: 2 nov. 2019. </w:t>
+        <w:t xml:space="preserve">, 2018. Disponível em: https://d3js.org/. Acesso em: 10 nov. 2018. </w:t>
       </w:r>
     </w:p>
     <w:p>
@@ -15760,7 +16786,7 @@
           <w:noProof/>
           <w:szCs w:val="24"/>
         </w:rPr>
-        <w:t xml:space="preserve">CRUZ, Sérgio Aparecido Braga; MOURA, Maria Fernanda. </w:t>
+        <w:t xml:space="preserve">CROSSFILTER ORGANIZATION. </w:t>
       </w:r>
       <w:r>
         <w:rPr>
@@ -15770,7 +16796,7 @@
           <w:noProof/>
           <w:szCs w:val="24"/>
         </w:rPr>
-        <w:t>Formatação de Dados Usando a Ferramenta Velocity</w:t>
+        <w:t>Crossfilter js library</w:t>
       </w:r>
       <w:r>
         <w:rPr>
@@ -15778,7 +16804,7 @@
           <w:noProof/>
           <w:szCs w:val="24"/>
         </w:rPr>
-        <w:t xml:space="preserve">. 2002. </w:t>
+        <w:t xml:space="preserve">. </w:t>
       </w:r>
       <w:r>
         <w:rPr>
@@ -15796,7 +16822,7 @@
           <w:noProof/>
           <w:szCs w:val="24"/>
         </w:rPr>
-        <w:t>, 2002.</w:t>
+        <w:t xml:space="preserve">, 2018. Disponível em: https://github.com/crossfilter/crossfilter. Acesso em: 2 nov. 2019. </w:t>
       </w:r>
     </w:p>
     <w:p>
@@ -15817,7 +16843,7 @@
           <w:noProof/>
           <w:szCs w:val="24"/>
         </w:rPr>
-        <w:t xml:space="preserve">KRUEGER, Charles W. Software reuse. </w:t>
+        <w:t xml:space="preserve">CRUZ, Sérgio Aparecido Braga; MOURA, Maria Fernanda. </w:t>
       </w:r>
       <w:r>
         <w:rPr>
@@ -15827,7 +16853,7 @@
           <w:noProof/>
           <w:szCs w:val="24"/>
         </w:rPr>
-        <w:t>ACM Computing Surveys</w:t>
+        <w:t>Formatação de Dados Usando a Ferramenta Velocity</w:t>
       </w:r>
       <w:r>
         <w:rPr>
@@ -15835,7 +16861,7 @@
           <w:noProof/>
           <w:szCs w:val="24"/>
         </w:rPr>
-        <w:t xml:space="preserve">, </w:t>
+        <w:t xml:space="preserve">. 2002. </w:t>
       </w:r>
       <w:r>
         <w:rPr>
@@ -15845,7 +16871,7 @@
           <w:noProof/>
           <w:szCs w:val="24"/>
         </w:rPr>
-        <w:t>[S. l.]</w:t>
+        <w:t>[s. l.]</w:t>
       </w:r>
       <w:r>
         <w:rPr>
@@ -15853,16 +16879,7 @@
           <w:noProof/>
           <w:szCs w:val="24"/>
         </w:rPr>
-        <w:t xml:space="preserve">, v. 24, n. </w:t>
-      </w:r>
-      <w:r>
-        <w:rPr>
-          <w:rFonts w:cs="Arial"/>
-          <w:noProof/>
-          <w:szCs w:val="24"/>
-        </w:rPr>
-        <w:lastRenderedPageBreak/>
-        <w:t>2, p. 131–183, 1992. Disponível em: https://www.cs.ait.ac.th/~on/O/oreilly/perl/advprog/ch17_01.htm</w:t>
+        <w:t>, 2002.</w:t>
       </w:r>
     </w:p>
     <w:p>
@@ -15883,7 +16900,25 @@
           <w:noProof/>
           <w:szCs w:val="24"/>
         </w:rPr>
-        <w:t xml:space="preserve">LUCRÉDIO, Daniel. Uma Abordagem Orientada a Modelos para Reutilização de Software. </w:t>
+        <w:t xml:space="preserve">JETBRAINS. </w:t>
+      </w:r>
+      <w:r>
+        <w:rPr>
+          <w:rFonts w:cs="Arial"/>
+          <w:b/>
+          <w:bCs/>
+          <w:noProof/>
+          <w:szCs w:val="24"/>
+        </w:rPr>
+        <w:t>IntelliJ IDEA</w:t>
+      </w:r>
+      <w:r>
+        <w:rPr>
+          <w:rFonts w:cs="Arial"/>
+          <w:noProof/>
+          <w:szCs w:val="24"/>
+        </w:rPr>
+        <w:t xml:space="preserve">. </w:t>
       </w:r>
       <w:r>
         <w:rPr>
@@ -15893,7 +16928,7 @@
           <w:noProof/>
           <w:szCs w:val="24"/>
         </w:rPr>
-        <w:t>[S. l.]</w:t>
+        <w:t>[s. l.]</w:t>
       </w:r>
       <w:r>
         <w:rPr>
@@ -15901,7 +16936,7 @@
           <w:noProof/>
           <w:szCs w:val="24"/>
         </w:rPr>
-        <w:t xml:space="preserve">, p. 277, 2009. </w:t>
+        <w:t xml:space="preserve">, 2020. Disponível em: https://www.jetbrains.com/idea/. Acesso em: 12 jan. 2020. </w:t>
       </w:r>
     </w:p>
     <w:p>
@@ -15922,7 +16957,25 @@
           <w:noProof/>
           <w:szCs w:val="24"/>
         </w:rPr>
-        <w:t xml:space="preserve">MOURA, Maria Fernanda </w:t>
+        <w:t xml:space="preserve">KRUEGER, Charles W. Software reuse. </w:t>
+      </w:r>
+      <w:r>
+        <w:rPr>
+          <w:rFonts w:cs="Arial"/>
+          <w:b/>
+          <w:bCs/>
+          <w:noProof/>
+          <w:szCs w:val="24"/>
+        </w:rPr>
+        <w:t>ACM Computing Surveys</w:t>
+      </w:r>
+      <w:r>
+        <w:rPr>
+          <w:rFonts w:cs="Arial"/>
+          <w:noProof/>
+          <w:szCs w:val="24"/>
+        </w:rPr>
+        <w:t xml:space="preserve">, </w:t>
       </w:r>
       <w:r>
         <w:rPr>
@@ -15932,7 +16985,7 @@
           <w:noProof/>
           <w:szCs w:val="24"/>
         </w:rPr>
-        <w:t>et al.</w:t>
+        <w:t>[S. l.]</w:t>
       </w:r>
       <w:r>
         <w:rPr>
@@ -15940,43 +16993,7 @@
           <w:noProof/>
           <w:szCs w:val="24"/>
         </w:rPr>
-        <w:t xml:space="preserve"> </w:t>
-      </w:r>
-      <w:r>
-        <w:rPr>
-          <w:rFonts w:cs="Arial"/>
-          <w:b/>
-          <w:bCs/>
-          <w:noProof/>
-          <w:szCs w:val="24"/>
-        </w:rPr>
-        <w:t>Comunicado Técnico Uma Análise Comparativa das Soluções Tecnológicas Utilizadas nas Apresentações de Dados da Agência de Informação Embrapa</w:t>
-      </w:r>
-      <w:r>
-        <w:rPr>
-          <w:rFonts w:cs="Arial"/>
-          <w:noProof/>
-          <w:szCs w:val="24"/>
-        </w:rPr>
-        <w:t xml:space="preserve">. 2004. - Embrapa, </w:t>
-      </w:r>
-      <w:r>
-        <w:rPr>
-          <w:rFonts w:cs="Arial"/>
-          <w:i/>
-          <w:iCs/>
-          <w:noProof/>
-          <w:szCs w:val="24"/>
-        </w:rPr>
-        <w:t>[s. l.]</w:t>
-      </w:r>
-      <w:r>
-        <w:rPr>
-          <w:rFonts w:cs="Arial"/>
-          <w:noProof/>
-          <w:szCs w:val="24"/>
-        </w:rPr>
-        <w:t>, 2004.</w:t>
+        <w:t>, v. 24, n. 2, p. 131–183, 1992. Disponível em: https://www.cs.ait.ac.th/~on/O/oreilly/perl/advprog/ch17_01.htm</w:t>
       </w:r>
     </w:p>
     <w:p>
@@ -15997,25 +17014,7 @@
           <w:noProof/>
           <w:szCs w:val="24"/>
         </w:rPr>
-        <w:t xml:space="preserve">RAUDJÄRV, Rein. </w:t>
-      </w:r>
-      <w:r>
-        <w:rPr>
-          <w:rFonts w:cs="Arial"/>
-          <w:b/>
-          <w:bCs/>
-          <w:noProof/>
-          <w:szCs w:val="24"/>
-        </w:rPr>
-        <w:t>ZT-ZIP</w:t>
-      </w:r>
-      <w:r>
-        <w:rPr>
-          <w:rFonts w:cs="Arial"/>
-          <w:noProof/>
-          <w:szCs w:val="24"/>
-        </w:rPr>
-        <w:t xml:space="preserve">. </w:t>
+        <w:t xml:space="preserve">LUCRÉDIO, Daniel. Uma Abordagem Orientada a Modelos para Reutilização de Software. </w:t>
       </w:r>
       <w:r>
         <w:rPr>
@@ -16025,7 +17024,7 @@
           <w:noProof/>
           <w:szCs w:val="24"/>
         </w:rPr>
-        <w:t>[s. l.]</w:t>
+        <w:t>[S. l.]</w:t>
       </w:r>
       <w:r>
         <w:rPr>
@@ -16033,7 +17032,7 @@
           <w:noProof/>
           <w:szCs w:val="24"/>
         </w:rPr>
-        <w:t xml:space="preserve">, 2019. Disponível em: https://github.com/zeroturnaround/zt-zip. Acesso em: 10 nov. 2019. </w:t>
+        <w:t xml:space="preserve">, p. 277, 2009. </w:t>
       </w:r>
     </w:p>
     <w:p>
@@ -16054,7 +17053,7 @@
           <w:noProof/>
           <w:szCs w:val="24"/>
         </w:rPr>
-        <w:t xml:space="preserve">SHIMABUKURO JUNIOR, Edison Kicho. Um Gerador de aplicações configurável. </w:t>
+        <w:t xml:space="preserve">MOURA, Maria Fernanda </w:t>
       </w:r>
       <w:r>
         <w:rPr>
@@ -16064,7 +17063,7 @@
           <w:noProof/>
           <w:szCs w:val="24"/>
         </w:rPr>
-        <w:t>[S. l.]</w:t>
+        <w:t>et al.</w:t>
       </w:r>
       <w:r>
         <w:rPr>
@@ -16072,7 +17071,43 @@
           <w:noProof/>
           <w:szCs w:val="24"/>
         </w:rPr>
-        <w:t xml:space="preserve">,  2006. </w:t>
+        <w:t xml:space="preserve"> </w:t>
+      </w:r>
+      <w:r>
+        <w:rPr>
+          <w:rFonts w:cs="Arial"/>
+          <w:b/>
+          <w:bCs/>
+          <w:noProof/>
+          <w:szCs w:val="24"/>
+        </w:rPr>
+        <w:t>Comunicado Técnico Uma Análise Comparativa das Soluções Tecnológicas Utilizadas nas Apresentações de Dados da Agência de Informação Embrapa</w:t>
+      </w:r>
+      <w:r>
+        <w:rPr>
+          <w:rFonts w:cs="Arial"/>
+          <w:noProof/>
+          <w:szCs w:val="24"/>
+        </w:rPr>
+        <w:t xml:space="preserve">. 2004. - Embrapa, </w:t>
+      </w:r>
+      <w:r>
+        <w:rPr>
+          <w:rFonts w:cs="Arial"/>
+          <w:i/>
+          <w:iCs/>
+          <w:noProof/>
+          <w:szCs w:val="24"/>
+        </w:rPr>
+        <w:t>[s. l.]</w:t>
+      </w:r>
+      <w:r>
+        <w:rPr>
+          <w:rFonts w:cs="Arial"/>
+          <w:noProof/>
+          <w:szCs w:val="24"/>
+        </w:rPr>
+        <w:t>, 2004.</w:t>
       </w:r>
     </w:p>
     <w:p>
@@ -16093,7 +17128,7 @@
           <w:noProof/>
           <w:szCs w:val="24"/>
         </w:rPr>
-        <w:t xml:space="preserve">SOMMERVILLE, Ian. </w:t>
+        <w:t xml:space="preserve">ORACLE. </w:t>
       </w:r>
       <w:r>
         <w:rPr>
@@ -16103,7 +17138,7 @@
           <w:noProof/>
           <w:szCs w:val="24"/>
         </w:rPr>
-        <w:t>Engenharia de Software</w:t>
+        <w:t>Oracle - JavaFX Overview(Release 8)</w:t>
       </w:r>
       <w:r>
         <w:rPr>
@@ -16111,7 +17146,25 @@
           <w:noProof/>
           <w:szCs w:val="24"/>
         </w:rPr>
-        <w:t xml:space="preserve">. 3. ed. Sao Paulo: Pearson, 2013. </w:t>
+        <w:t xml:space="preserve">. </w:t>
+      </w:r>
+      <w:r>
+        <w:rPr>
+          <w:rFonts w:cs="Arial"/>
+          <w:i/>
+          <w:iCs/>
+          <w:noProof/>
+          <w:szCs w:val="24"/>
+        </w:rPr>
+        <w:t>[s. l.]</w:t>
+      </w:r>
+      <w:r>
+        <w:rPr>
+          <w:rFonts w:cs="Arial"/>
+          <w:noProof/>
+          <w:szCs w:val="24"/>
+        </w:rPr>
+        <w:t xml:space="preserve">, 2019. Disponível em: https://docs.oracle.com/javase/8/javafx/get-started-tutorial/jfx-overview.htm. Acesso em: 2 dez. 2019. </w:t>
       </w:r>
     </w:p>
     <w:p>
@@ -16132,7 +17185,7 @@
           <w:noProof/>
           <w:szCs w:val="24"/>
         </w:rPr>
-        <w:t xml:space="preserve">SYRIANI, Eugene; LUHUNU, Lechanceux; SAHRAOUI, Houari. Systematic mapping study of template-based code generation. </w:t>
+        <w:t xml:space="preserve">RAUDJÄRV, Rein. </w:t>
       </w:r>
       <w:r>
         <w:rPr>
@@ -16142,7 +17195,7 @@
           <w:noProof/>
           <w:szCs w:val="24"/>
         </w:rPr>
-        <w:t>Computer Languages, Systems and Structures</w:t>
+        <w:t>ZT-ZIP</w:t>
       </w:r>
       <w:r>
         <w:rPr>
@@ -16150,7 +17203,7 @@
           <w:noProof/>
           <w:szCs w:val="24"/>
         </w:rPr>
-        <w:t xml:space="preserve">, </w:t>
+        <w:t xml:space="preserve">. </w:t>
       </w:r>
       <w:r>
         <w:rPr>
@@ -16160,7 +17213,7 @@
           <w:noProof/>
           <w:szCs w:val="24"/>
         </w:rPr>
-        <w:t>[S. l.]</w:t>
+        <w:t>[s. l.]</w:t>
       </w:r>
       <w:r>
         <w:rPr>
@@ -16168,7 +17221,7 @@
           <w:noProof/>
           <w:szCs w:val="24"/>
         </w:rPr>
-        <w:t xml:space="preserve">, v. 52, p. 43–62, 2018. </w:t>
+        <w:t xml:space="preserve">, 2019. Disponível em: https://github.com/zeroturnaround/zt-zip. Acesso em: 10 nov. 2019. </w:t>
       </w:r>
     </w:p>
     <w:p>
@@ -16189,25 +17242,7 @@
           <w:noProof/>
           <w:szCs w:val="24"/>
         </w:rPr>
-        <w:t xml:space="preserve">TEAM DC.JS. </w:t>
-      </w:r>
-      <w:r>
-        <w:rPr>
-          <w:rFonts w:cs="Arial"/>
-          <w:b/>
-          <w:bCs/>
-          <w:noProof/>
-          <w:szCs w:val="24"/>
-        </w:rPr>
-        <w:t>dc.js - Dimensional Charting Javascript Library</w:t>
-      </w:r>
-      <w:r>
-        <w:rPr>
-          <w:rFonts w:cs="Arial"/>
-          <w:noProof/>
-          <w:szCs w:val="24"/>
-        </w:rPr>
-        <w:t xml:space="preserve">. </w:t>
+        <w:t xml:space="preserve">SHIMABUKURO JUNIOR, Edison Kicho. Um Gerador de aplicações configurável. </w:t>
       </w:r>
       <w:r>
         <w:rPr>
@@ -16217,7 +17252,7 @@
           <w:noProof/>
           <w:szCs w:val="24"/>
         </w:rPr>
-        <w:t>[s. l.]</w:t>
+        <w:t>[S. l.]</w:t>
       </w:r>
       <w:r>
         <w:rPr>
@@ -16225,7 +17260,7 @@
           <w:noProof/>
           <w:szCs w:val="24"/>
         </w:rPr>
-        <w:t xml:space="preserve">, 2018. Disponível em: https://dc-js.github.io/dc.js/. Acesso em: 10 nov. 2019. </w:t>
+        <w:t xml:space="preserve">,  2006. </w:t>
       </w:r>
     </w:p>
     <w:p>
@@ -16246,7 +17281,7 @@
           <w:noProof/>
           <w:szCs w:val="24"/>
         </w:rPr>
-        <w:t xml:space="preserve">TUTORIALSPOINT. </w:t>
+        <w:t xml:space="preserve">SOMMERVILLE, Ian. </w:t>
       </w:r>
       <w:r>
         <w:rPr>
@@ -16256,7 +17291,7 @@
           <w:noProof/>
           <w:szCs w:val="24"/>
         </w:rPr>
-        <w:t>Tutorialspoint - DC.js tutorials</w:t>
+        <w:t>Engenharia de Software</w:t>
       </w:r>
       <w:r>
         <w:rPr>
@@ -16264,25 +17299,7 @@
           <w:noProof/>
           <w:szCs w:val="24"/>
         </w:rPr>
-        <w:t xml:space="preserve">. </w:t>
-      </w:r>
-      <w:r>
-        <w:rPr>
-          <w:rFonts w:cs="Arial"/>
-          <w:i/>
-          <w:iCs/>
-          <w:noProof/>
-          <w:szCs w:val="24"/>
-        </w:rPr>
-        <w:t>[s. l.]</w:t>
-      </w:r>
-      <w:r>
-        <w:rPr>
-          <w:rFonts w:cs="Arial"/>
-          <w:noProof/>
-          <w:szCs w:val="24"/>
-        </w:rPr>
-        <w:t xml:space="preserve">, 2018. Disponível em: https://www.tutorialspoint.com/dcjs/. Acesso em: 11 nov. 2018. </w:t>
+        <w:t xml:space="preserve">. 3. ed. Sao Paulo: Pearson, 2013. </w:t>
       </w:r>
     </w:p>
     <w:p>
@@ -16303,7 +17320,7 @@
           <w:noProof/>
           <w:szCs w:val="24"/>
         </w:rPr>
-        <w:t xml:space="preserve">WIKIPEDIA.ORG. </w:t>
+        <w:t xml:space="preserve">SYRIANI, Eugene; LUHUNU, Lechanceux; SAHRAOUI, Houari. Systematic mapping study of template-based code generation. </w:t>
       </w:r>
       <w:r>
         <w:rPr>
@@ -16313,7 +17330,7 @@
           <w:noProof/>
           <w:szCs w:val="24"/>
         </w:rPr>
-        <w:t>Apache FreeMarker</w:t>
+        <w:t>Computer Languages, Systems and Structures</w:t>
       </w:r>
       <w:r>
         <w:rPr>
@@ -16321,7 +17338,7 @@
           <w:noProof/>
           <w:szCs w:val="24"/>
         </w:rPr>
-        <w:t xml:space="preserve">. </w:t>
+        <w:t xml:space="preserve">, </w:t>
       </w:r>
       <w:r>
         <w:rPr>
@@ -16331,7 +17348,7 @@
           <w:noProof/>
           <w:szCs w:val="24"/>
         </w:rPr>
-        <w:t>[s. l.]</w:t>
+        <w:t>[S. l.]</w:t>
       </w:r>
       <w:r>
         <w:rPr>
@@ -16339,7 +17356,7 @@
           <w:noProof/>
           <w:szCs w:val="24"/>
         </w:rPr>
-        <w:t xml:space="preserve">, 2018. Disponível em: https://en.wikipedia.org/wiki/Apache_FreeMarker. Acesso em: 25 nov. 2018. </w:t>
+        <w:t xml:space="preserve">, v. 52, p. 43–62, 2018. </w:t>
       </w:r>
     </w:p>
     <w:p>
@@ -16360,7 +17377,7 @@
           <w:noProof/>
           <w:szCs w:val="24"/>
         </w:rPr>
-        <w:t xml:space="preserve">WIKIPEDIA.ORG. </w:t>
+        <w:t xml:space="preserve">TEAM DC.JS. </w:t>
       </w:r>
       <w:r>
         <w:rPr>
@@ -16370,7 +17387,7 @@
           <w:noProof/>
           <w:szCs w:val="24"/>
         </w:rPr>
-        <w:t>Apache Velocity</w:t>
+        <w:t>dc.js - Dimensional Charting Javascript Library</w:t>
       </w:r>
       <w:r>
         <w:rPr>
@@ -16396,7 +17413,187 @@
           <w:noProof/>
           <w:szCs w:val="24"/>
         </w:rPr>
-        <w:t xml:space="preserve">, 2019a. Disponível em: https://en.wikipedia.org/wiki/Apache_Velocity. </w:t>
+        <w:t xml:space="preserve">, 2018. Disponível em: https://dc-js.github.io/dc.js/. Acesso em: 10 nov. 2019. </w:t>
+      </w:r>
+    </w:p>
+    <w:p>
+      <w:pPr>
+        <w:widowControl w:val="0"/>
+        <w:autoSpaceDE w:val="0"/>
+        <w:autoSpaceDN w:val="0"/>
+        <w:adjustRightInd w:val="0"/>
+        <w:rPr>
+          <w:rFonts w:cs="Arial"/>
+          <w:noProof/>
+          <w:szCs w:val="24"/>
+        </w:rPr>
+      </w:pPr>
+      <w:r>
+        <w:rPr>
+          <w:rFonts w:cs="Arial"/>
+          <w:noProof/>
+          <w:szCs w:val="24"/>
+        </w:rPr>
+        <w:t xml:space="preserve">TUTORIALSPOINT. </w:t>
+      </w:r>
+      <w:r>
+        <w:rPr>
+          <w:rFonts w:cs="Arial"/>
+          <w:b/>
+          <w:bCs/>
+          <w:noProof/>
+          <w:szCs w:val="24"/>
+        </w:rPr>
+        <w:t>Tutorialspoint - DC.js tutorials</w:t>
+      </w:r>
+      <w:r>
+        <w:rPr>
+          <w:rFonts w:cs="Arial"/>
+          <w:noProof/>
+          <w:szCs w:val="24"/>
+        </w:rPr>
+        <w:t xml:space="preserve">. </w:t>
+      </w:r>
+      <w:r>
+        <w:rPr>
+          <w:rFonts w:cs="Arial"/>
+          <w:i/>
+          <w:iCs/>
+          <w:noProof/>
+          <w:szCs w:val="24"/>
+        </w:rPr>
+        <w:t>[s. l.]</w:t>
+      </w:r>
+      <w:r>
+        <w:rPr>
+          <w:rFonts w:cs="Arial"/>
+          <w:noProof/>
+          <w:szCs w:val="24"/>
+        </w:rPr>
+        <w:t xml:space="preserve">, 2018. Disponível em: https://www.tutorialspoint.com/dcjs/. Acesso em: 11 nov. 2018. </w:t>
+      </w:r>
+    </w:p>
+    <w:p>
+      <w:pPr>
+        <w:widowControl w:val="0"/>
+        <w:autoSpaceDE w:val="0"/>
+        <w:autoSpaceDN w:val="0"/>
+        <w:adjustRightInd w:val="0"/>
+        <w:rPr>
+          <w:rFonts w:cs="Arial"/>
+          <w:noProof/>
+          <w:szCs w:val="24"/>
+        </w:rPr>
+      </w:pPr>
+      <w:r>
+        <w:rPr>
+          <w:rFonts w:cs="Arial"/>
+          <w:noProof/>
+          <w:szCs w:val="24"/>
+        </w:rPr>
+        <w:t xml:space="preserve">WIKIPEDIA.ORG. </w:t>
+      </w:r>
+      <w:r>
+        <w:rPr>
+          <w:rFonts w:cs="Arial"/>
+          <w:b/>
+          <w:bCs/>
+          <w:noProof/>
+          <w:szCs w:val="24"/>
+        </w:rPr>
+        <w:t>Apache FreeMarker</w:t>
+      </w:r>
+      <w:r>
+        <w:rPr>
+          <w:rFonts w:cs="Arial"/>
+          <w:noProof/>
+          <w:szCs w:val="24"/>
+        </w:rPr>
+        <w:t xml:space="preserve">. </w:t>
+      </w:r>
+      <w:r>
+        <w:rPr>
+          <w:rFonts w:cs="Arial"/>
+          <w:i/>
+          <w:iCs/>
+          <w:noProof/>
+          <w:szCs w:val="24"/>
+        </w:rPr>
+        <w:t>[s. l.]</w:t>
+      </w:r>
+      <w:r>
+        <w:rPr>
+          <w:rFonts w:cs="Arial"/>
+          <w:noProof/>
+          <w:szCs w:val="24"/>
+        </w:rPr>
+        <w:t xml:space="preserve">, 2018. Disponível em: https://en.wikipedia.org/wiki/Apache_FreeMarker. Acesso em: 25 nov. 2018. </w:t>
+      </w:r>
+    </w:p>
+    <w:p>
+      <w:pPr>
+        <w:widowControl w:val="0"/>
+        <w:autoSpaceDE w:val="0"/>
+        <w:autoSpaceDN w:val="0"/>
+        <w:adjustRightInd w:val="0"/>
+        <w:rPr>
+          <w:rFonts w:cs="Arial"/>
+          <w:noProof/>
+          <w:szCs w:val="24"/>
+        </w:rPr>
+      </w:pPr>
+      <w:r>
+        <w:rPr>
+          <w:rFonts w:cs="Arial"/>
+          <w:noProof/>
+          <w:szCs w:val="24"/>
+        </w:rPr>
+        <w:t xml:space="preserve">WIKIPEDIA.ORG. </w:t>
+      </w:r>
+      <w:r>
+        <w:rPr>
+          <w:rFonts w:cs="Arial"/>
+          <w:b/>
+          <w:bCs/>
+          <w:noProof/>
+          <w:szCs w:val="24"/>
+        </w:rPr>
+        <w:t>Apache Velocity</w:t>
+      </w:r>
+      <w:r>
+        <w:rPr>
+          <w:rFonts w:cs="Arial"/>
+          <w:noProof/>
+          <w:szCs w:val="24"/>
+        </w:rPr>
+        <w:t xml:space="preserve">. </w:t>
+      </w:r>
+      <w:r>
+        <w:rPr>
+          <w:rFonts w:cs="Arial"/>
+          <w:i/>
+          <w:iCs/>
+          <w:noProof/>
+          <w:szCs w:val="24"/>
+        </w:rPr>
+        <w:t>[s. l.]</w:t>
+      </w:r>
+      <w:r>
+        <w:rPr>
+          <w:rFonts w:cs="Arial"/>
+          <w:noProof/>
+          <w:szCs w:val="24"/>
+        </w:rPr>
+        <w:t xml:space="preserve">, 2019a. Disponível em: </w:t>
+      </w:r>
+      <w:r>
+        <w:rPr>
+          <w:rFonts w:cs="Arial"/>
+          <w:noProof/>
+          <w:szCs w:val="24"/>
+        </w:rPr>
+        <w:lastRenderedPageBreak/>
+        <w:t xml:space="preserve">https://en.wikipedia.org/wiki/Apache_Velocity. </w:t>
       </w:r>
     </w:p>
     <w:p>
@@ -19291,6 +20488,7 @@
   <w:style w:type="character" w:default="1" w:styleId="Fontepargpadro">
     <w:name w:val="Default Paragraph Font"/>
     <w:uiPriority w:val="1"/>
+    <w:semiHidden/>
     <w:unhideWhenUsed/>
   </w:style>
   <w:style w:type="table" w:default="1" w:styleId="Tabelanormal">
@@ -19715,6 +20913,58 @@
       <w:sz w:val="24"/>
     </w:rPr>
   </w:style>
+  <w:style w:type="paragraph" w:styleId="Cabealho">
+    <w:name w:val="header"/>
+    <w:basedOn w:val="Normal"/>
+    <w:link w:val="CabealhoChar"/>
+    <w:uiPriority w:val="99"/>
+    <w:unhideWhenUsed/>
+    <w:rsid w:val="00E75361"/>
+    <w:pPr>
+      <w:tabs>
+        <w:tab w:val="center" w:pos="4252"/>
+        <w:tab w:val="right" w:pos="8504"/>
+      </w:tabs>
+      <w:spacing w:line="240" w:lineRule="auto"/>
+    </w:pPr>
+  </w:style>
+  <w:style w:type="character" w:customStyle="1" w:styleId="CabealhoChar">
+    <w:name w:val="Cabeçalho Char"/>
+    <w:basedOn w:val="Fontepargpadro"/>
+    <w:link w:val="Cabealho"/>
+    <w:uiPriority w:val="99"/>
+    <w:rsid w:val="00E75361"/>
+    <w:rPr>
+      <w:rFonts w:ascii="Arial" w:hAnsi="Arial"/>
+      <w:sz w:val="24"/>
+    </w:rPr>
+  </w:style>
+  <w:style w:type="paragraph" w:styleId="Rodap">
+    <w:name w:val="footer"/>
+    <w:basedOn w:val="Normal"/>
+    <w:link w:val="RodapChar"/>
+    <w:uiPriority w:val="99"/>
+    <w:unhideWhenUsed/>
+    <w:rsid w:val="00E75361"/>
+    <w:pPr>
+      <w:tabs>
+        <w:tab w:val="center" w:pos="4252"/>
+        <w:tab w:val="right" w:pos="8504"/>
+      </w:tabs>
+      <w:spacing w:line="240" w:lineRule="auto"/>
+    </w:pPr>
+  </w:style>
+  <w:style w:type="character" w:customStyle="1" w:styleId="RodapChar">
+    <w:name w:val="Rodapé Char"/>
+    <w:basedOn w:val="Fontepargpadro"/>
+    <w:link w:val="Rodap"/>
+    <w:uiPriority w:val="99"/>
+    <w:rsid w:val="00E75361"/>
+    <w:rPr>
+      <w:rFonts w:ascii="Arial" w:hAnsi="Arial"/>
+      <w:sz w:val="24"/>
+    </w:rPr>
+  </w:style>
 </w:styles>
 </file>
 
@@ -19952,6 +21202,7 @@
   <w:style w:type="character" w:default="1" w:styleId="Fontepargpadro">
     <w:name w:val="Default Paragraph Font"/>
     <w:uiPriority w:val="1"/>
+    <w:semiHidden/>
     <w:unhideWhenUsed/>
   </w:style>
   <w:style w:type="table" w:default="1" w:styleId="Tabelanormal">
@@ -20376,6 +21627,58 @@
       <w:sz w:val="24"/>
     </w:rPr>
   </w:style>
+  <w:style w:type="paragraph" w:styleId="Cabealho">
+    <w:name w:val="header"/>
+    <w:basedOn w:val="Normal"/>
+    <w:link w:val="CabealhoChar"/>
+    <w:uiPriority w:val="99"/>
+    <w:unhideWhenUsed/>
+    <w:rsid w:val="00E75361"/>
+    <w:pPr>
+      <w:tabs>
+        <w:tab w:val="center" w:pos="4252"/>
+        <w:tab w:val="right" w:pos="8504"/>
+      </w:tabs>
+      <w:spacing w:line="240" w:lineRule="auto"/>
+    </w:pPr>
+  </w:style>
+  <w:style w:type="character" w:customStyle="1" w:styleId="CabealhoChar">
+    <w:name w:val="Cabeçalho Char"/>
+    <w:basedOn w:val="Fontepargpadro"/>
+    <w:link w:val="Cabealho"/>
+    <w:uiPriority w:val="99"/>
+    <w:rsid w:val="00E75361"/>
+    <w:rPr>
+      <w:rFonts w:ascii="Arial" w:hAnsi="Arial"/>
+      <w:sz w:val="24"/>
+    </w:rPr>
+  </w:style>
+  <w:style w:type="paragraph" w:styleId="Rodap">
+    <w:name w:val="footer"/>
+    <w:basedOn w:val="Normal"/>
+    <w:link w:val="RodapChar"/>
+    <w:uiPriority w:val="99"/>
+    <w:unhideWhenUsed/>
+    <w:rsid w:val="00E75361"/>
+    <w:pPr>
+      <w:tabs>
+        <w:tab w:val="center" w:pos="4252"/>
+        <w:tab w:val="right" w:pos="8504"/>
+      </w:tabs>
+      <w:spacing w:line="240" w:lineRule="auto"/>
+    </w:pPr>
+  </w:style>
+  <w:style w:type="character" w:customStyle="1" w:styleId="RodapChar">
+    <w:name w:val="Rodapé Char"/>
+    <w:basedOn w:val="Fontepargpadro"/>
+    <w:link w:val="Rodap"/>
+    <w:uiPriority w:val="99"/>
+    <w:rsid w:val="00E75361"/>
+    <w:rPr>
+      <w:rFonts w:ascii="Arial" w:hAnsi="Arial"/>
+      <w:sz w:val="24"/>
+    </w:rPr>
+  </w:style>
 </w:styles>
 </file>
 
@@ -20634,7 +21937,7 @@
   <a:extraClrSchemeLst/>
   <a:extLst>
     <a:ext uri="{05A4C25C-085E-4340-85A3-A5531E510DB2}">
-      <thm15:themeFamily xmlns="" xmlns:thm15="http://schemas.microsoft.com/office/thememl/2012/main" name="Office Theme" id="{62F939B6-93AF-4DB8-9C6B-D6C7DFDC589F}" vid="{4A3C46E8-61CC-4603-A589-7422A47A8E4A}"/>
+      <thm15:themeFamily xmlns:thm15="http://schemas.microsoft.com/office/thememl/2012/main" xmlns="" name="Office Theme" id="{62F939B6-93AF-4DB8-9C6B-D6C7DFDC589F}" vid="{4A3C46E8-61CC-4603-A589-7422A47A8E4A}"/>
     </a:ext>
   </a:extLst>
 </a:theme>
@@ -20645,7 +21948,7 @@
 </file>
 
 <file path=customXml/itemProps1.xml><?xml version="1.0" encoding="utf-8"?>
-<ds:datastoreItem xmlns:ds="http://schemas.openxmlformats.org/officeDocument/2006/customXml" ds:itemID="{760321D5-9154-4794-8F3C-1286FA9D3B52}">
+<ds:datastoreItem xmlns:ds="http://schemas.openxmlformats.org/officeDocument/2006/customXml" ds:itemID="{C2527E67-F59D-44F1-BE7A-C618566F5925}">
   <ds:schemaRefs>
     <ds:schemaRef ds:uri="http://schemas.openxmlformats.org/officeDocument/2006/bibliography"/>
   </ds:schemaRefs>

</xml_diff>

<commit_message>
Incluído print do Dashboard
</commit_message>
<xml_diff>
--- a/mono/Glauber Gadelha - C796NQ- Geração de Código para Apresentação de dados em forma gráfica.docx
+++ b/mono/Glauber Gadelha - C796NQ- Geração de Código para Apresentação de dados em forma gráfica.docx
@@ -5323,11 +5323,7 @@
         </w:r>
       </w:del>
       <w:r>
-        <w:t xml:space="preserve"> um conjunto de informações de um relatório de pesquisa em banco de dados requer </w:t>
-      </w:r>
-      <w:r>
-        <w:lastRenderedPageBreak/>
-        <w:t>algumas centenas de linhas de código</w:t>
+        <w:t xml:space="preserve"> um conjunto de informações de um relatório de pesquisa em banco de dados requer algumas centenas de linhas de código</w:t>
       </w:r>
       <w:del w:id="42" w:author="Glauber Matteis Gadelha" w:date="2018-10-27T08:15:00Z">
         <w:r>
@@ -5521,7 +5517,11 @@
         <w:t>.</w:t>
       </w:r>
       <w:r>
-        <w:t xml:space="preserve"> Com um esforço inicial que pode ser razoavelmente grande, pode-se reduzir ou até mesmo eliminar o trabalho</w:t>
+        <w:t xml:space="preserve"> Com um esforço inicial que pode ser razoavelmente grande, pode-se reduzir ou até mesmo eliminar o </w:t>
+      </w:r>
+      <w:r>
+        <w:lastRenderedPageBreak/>
+        <w:t>trabalho</w:t>
       </w:r>
       <w:r>
         <w:t xml:space="preserve"> posterior</w:t>
@@ -5703,7 +5703,6 @@
         <w:rPr>
           <w:rFonts w:cs="Times New Roman"/>
         </w:rPr>
-        <w:lastRenderedPageBreak/>
         <w:t xml:space="preserve">(Comma Separated Values, ou Valores separados por vírgula) </w:t>
       </w:r>
       <w:r>
@@ -18545,7 +18544,6 @@
           <w:szCs w:val="20"/>
           <w:lang w:eastAsia="pt-BR"/>
         </w:rPr>
-        <w:lastRenderedPageBreak/>
         <w:drawing>
           <wp:inline distT="0" distB="0" distL="0" distR="0" wp14:anchorId="28452C29" wp14:editId="00BBF4AB">
             <wp:extent cx="3871608" cy="2936361"/>
@@ -18612,6 +18610,7 @@
     </w:p>
     <w:p>
       <w:r>
+        <w:lastRenderedPageBreak/>
         <w:tab/>
         <w:t xml:space="preserve">De posse desse primeiro modelo de classes abstrato, foi iniciado então o processo de análise em nível mais baixo de abstração, com testes de implementação baseado nas necessidades do Apache Freemarker e da biblioteca </w:t>
       </w:r>
@@ -41703,12 +41702,211 @@
         <w:t>Fonte: Elaborada pelo Autor</w:t>
       </w:r>
     </w:p>
+    <w:p>
+      <w:pPr>
+        <w:pStyle w:val="Ttulo3"/>
+      </w:pPr>
+      <w:r>
+        <w:t>4.7.3 O Dashboard</w:t>
+      </w:r>
+    </w:p>
+    <w:p>
+      <w:r>
+        <w:tab/>
+        <w:t xml:space="preserve">Após todo o processamento das classes aqui demonstradas, no diretório de destino será gerado o arquivo </w:t>
+      </w:r>
+      <w:r>
+        <w:rPr>
+          <w:i/>
+        </w:rPr>
+        <w:t>dashboard.html</w:t>
+      </w:r>
+      <w:r>
+        <w:t>. Este arquivo faz uso da</w:t>
+      </w:r>
+      <w:r>
+        <w:t xml:space="preserve">s dependências CSS e Javascript </w:t>
+      </w:r>
+      <w:r>
+        <w:t xml:space="preserve">contidas nos subdiretórios </w:t>
+      </w:r>
+      <w:proofErr w:type="spellStart"/>
+      <w:r>
+        <w:rPr>
+          <w:i/>
+        </w:rPr>
+        <w:t>css</w:t>
+      </w:r>
+      <w:proofErr w:type="spellEnd"/>
+      <w:r>
+        <w:t>,</w:t>
+      </w:r>
+      <w:proofErr w:type="gramStart"/>
+      <w:r>
+        <w:t xml:space="preserve"> </w:t>
+      </w:r>
+      <w:r>
+        <w:t xml:space="preserve"> </w:t>
+      </w:r>
+      <w:proofErr w:type="spellStart"/>
+      <w:proofErr w:type="gramEnd"/>
+      <w:r>
+        <w:rPr>
+          <w:i/>
+        </w:rPr>
+        <w:t>js</w:t>
+      </w:r>
+      <w:proofErr w:type="spellEnd"/>
+      <w:r>
+        <w:t xml:space="preserve"> e a DC.js se utiliza do arquivo CSV contido no subdiretório </w:t>
+      </w:r>
+      <w:r>
+        <w:rPr>
+          <w:i/>
+        </w:rPr>
+        <w:t>data</w:t>
+      </w:r>
+      <w:r>
+        <w:t xml:space="preserve">. A figura 28 é uma reprodução de tela de um Dashboard gerado pelo aplicativo </w:t>
+      </w:r>
+      <w:proofErr w:type="gramStart"/>
+      <w:r>
+        <w:t>DashGen</w:t>
+      </w:r>
+      <w:proofErr w:type="gramEnd"/>
+      <w:r>
+        <w:t>.</w:t>
+      </w:r>
+    </w:p>
     <w:p/>
     <w:p>
       <w:pPr>
+        <w:rPr>
+          <w:b/>
+          <w:sz w:val="20"/>
+        </w:rPr>
+      </w:pPr>
+      <w:r>
+        <w:rPr>
+          <w:b/>
+          <w:sz w:val="20"/>
+        </w:rPr>
+        <w:t xml:space="preserve">Figura 28 – Reprodução de um Dashboard gerado pelo </w:t>
+      </w:r>
+      <w:proofErr w:type="gramStart"/>
+      <w:r>
+        <w:rPr>
+          <w:b/>
+          <w:sz w:val="20"/>
+        </w:rPr>
+        <w:t>DashGen</w:t>
+      </w:r>
+      <w:proofErr w:type="gramEnd"/>
+    </w:p>
+    <w:p>
+      <w:pPr>
+        <w:jc w:val="center"/>
+        <w:rPr>
+          <w:b/>
+          <w:sz w:val="20"/>
+        </w:rPr>
+      </w:pPr>
+      <w:r>
+        <w:rPr>
+          <w:b/>
+          <w:noProof/>
+          <w:sz w:val="20"/>
+          <w:lang w:eastAsia="pt-BR"/>
+        </w:rPr>
+        <w:drawing>
+          <wp:inline distT="0" distB="0" distL="0" distR="0">
+            <wp:extent cx="5405932" cy="3455479"/>
+            <wp:effectExtent l="0" t="0" r="4445" b="0"/>
+            <wp:docPr id="20" name="Imagem 20"/>
+            <wp:cNvGraphicFramePr>
+              <a:graphicFrameLocks xmlns:a="http://schemas.openxmlformats.org/drawingml/2006/main" noChangeAspect="1"/>
+            </wp:cNvGraphicFramePr>
+            <a:graphic xmlns:a="http://schemas.openxmlformats.org/drawingml/2006/main">
+              <a:graphicData uri="http://schemas.openxmlformats.org/drawingml/2006/picture">
+                <pic:pic xmlns:pic="http://schemas.openxmlformats.org/drawingml/2006/picture">
+                  <pic:nvPicPr>
+                    <pic:cNvPr id="0" name="Picture 1"/>
+                    <pic:cNvPicPr>
+                      <a:picLocks noChangeAspect="1" noChangeArrowheads="1"/>
+                    </pic:cNvPicPr>
+                  </pic:nvPicPr>
+                  <pic:blipFill>
+                    <a:blip r:embed="rId28">
+                      <a:extLst>
+                        <a:ext uri="{28A0092B-C50C-407E-A947-70E740481C1C}">
+                          <a14:useLocalDpi xmlns:a14="http://schemas.microsoft.com/office/drawing/2010/main" val="0"/>
+                        </a:ext>
+                      </a:extLst>
+                    </a:blip>
+                    <a:srcRect/>
+                    <a:stretch>
+                      <a:fillRect/>
+                    </a:stretch>
+                  </pic:blipFill>
+                  <pic:spPr bwMode="auto">
+                    <a:xfrm>
+                      <a:off x="0" y="0"/>
+                      <a:ext cx="5406343" cy="3455742"/>
+                    </a:xfrm>
+                    <a:prstGeom prst="rect">
+                      <a:avLst/>
+                    </a:prstGeom>
+                    <a:noFill/>
+                    <a:ln>
+                      <a:noFill/>
+                    </a:ln>
+                  </pic:spPr>
+                </pic:pic>
+              </a:graphicData>
+            </a:graphic>
+          </wp:inline>
+        </w:drawing>
+      </w:r>
+    </w:p>
+    <w:p>
+      <w:pPr>
+        <w:rPr>
+          <w:b/>
+          <w:sz w:val="20"/>
+        </w:rPr>
+      </w:pPr>
+      <w:r>
+        <w:rPr>
+          <w:b/>
+          <w:sz w:val="20"/>
+        </w:rPr>
+        <w:t>Fonte: Elaborada pelo Autor</w:t>
+      </w:r>
+    </w:p>
+    <w:p>
+      <w:r>
+        <w:lastRenderedPageBreak/>
+        <w:tab/>
+        <w:t xml:space="preserve">A biblioteca </w:t>
+      </w:r>
+      <w:proofErr w:type="gramStart"/>
+      <w:r>
+        <w:t>DC.</w:t>
+      </w:r>
+      <w:proofErr w:type="gramEnd"/>
+      <w:r>
+        <w:t>js torna estes gráficos dinâmicos e faz filtros em função das seleções feitas pelo usuário ao clicar sobre um atributo de qualquer dos gráficos.</w:t>
+      </w:r>
+    </w:p>
+    <w:p>
+      <w:bookmarkStart w:id="139" w:name="_GoBack"/>
+      <w:bookmarkEnd w:id="139"/>
+    </w:p>
+    <w:p>
+      <w:pPr>
         <w:pStyle w:val="Ttulo2"/>
       </w:pPr>
-      <w:bookmarkStart w:id="139" w:name="_Toc33530816"/>
+      <w:bookmarkStart w:id="140" w:name="_Toc33530816"/>
       <w:r>
         <w:t xml:space="preserve">4.8 Particularidades do ambiente para execução do </w:t>
       </w:r>
@@ -41716,7 +41914,7 @@
       <w:r>
         <w:t>DashGen</w:t>
       </w:r>
-      <w:bookmarkEnd w:id="139"/>
+      <w:bookmarkEnd w:id="140"/>
       <w:proofErr w:type="gramEnd"/>
     </w:p>
     <w:p>
@@ -41807,7 +42005,7 @@
       <w:pPr>
         <w:pStyle w:val="Ttulo1"/>
       </w:pPr>
-      <w:bookmarkStart w:id="140" w:name="_Toc33530817"/>
+      <w:bookmarkStart w:id="141" w:name="_Toc33530817"/>
       <w:proofErr w:type="gramStart"/>
       <w:r>
         <w:t>5</w:t>
@@ -41816,7 +42014,7 @@
       <w:r>
         <w:t xml:space="preserve"> CONSIDERAÇÕES FINAIS</w:t>
       </w:r>
-      <w:bookmarkEnd w:id="140"/>
+      <w:bookmarkEnd w:id="141"/>
     </w:p>
     <w:p>
       <w:r>
@@ -41837,7 +42035,6 @@
     </w:p>
     <w:p>
       <w:r>
-        <w:lastRenderedPageBreak/>
         <w:tab/>
         <w:t xml:space="preserve">O uso da </w:t>
       </w:r>
@@ -41880,8 +42077,6 @@
       <w:r>
         <w:t>.</w:t>
       </w:r>
-      <w:bookmarkStart w:id="141" w:name="_GoBack"/>
-      <w:bookmarkEnd w:id="141"/>
     </w:p>
     <w:p>
       <w:r>
@@ -48680,7 +48875,7 @@
   <a:extraClrSchemeLst/>
   <a:extLst>
     <a:ext uri="{05A4C25C-085E-4340-85A3-A5531E510DB2}">
-      <thm15:themeFamily xmlns:thm15="http://schemas.microsoft.com/office/thememl/2012/main" xmlns="" name="Office Theme" id="{62F939B6-93AF-4DB8-9C6B-D6C7DFDC589F}" vid="{4A3C46E8-61CC-4603-A589-7422A47A8E4A}"/>
+      <thm15:themeFamily xmlns="" xmlns:thm15="http://schemas.microsoft.com/office/thememl/2012/main" name="Office Theme" id="{62F939B6-93AF-4DB8-9C6B-D6C7DFDC589F}" vid="{4A3C46E8-61CC-4603-A589-7422A47A8E4A}"/>
     </a:ext>
   </a:extLst>
 </a:theme>
@@ -48691,7 +48886,7 @@
 </file>
 
 <file path=customXml/itemProps1.xml><?xml version="1.0" encoding="utf-8"?>
-<ds:datastoreItem xmlns:ds="http://schemas.openxmlformats.org/officeDocument/2006/customXml" ds:itemID="{54249F43-5AA3-433E-A298-894DD2A7782C}">
+<ds:datastoreItem xmlns:ds="http://schemas.openxmlformats.org/officeDocument/2006/customXml" ds:itemID="{70868368-8091-402A-893A-3EBF224FD7FB}">
   <ds:schemaRefs>
     <ds:schemaRef ds:uri="http://schemas.openxmlformats.org/officeDocument/2006/bibliography"/>
   </ds:schemaRefs>

</xml_diff>

<commit_message>
Primeira versão da monografia finalizada. Submetida para o Orientador para análise e correçoes.
</commit_message>
<xml_diff>
--- a/mono/Glauber Gadelha - C796NQ- Geração de Código para Apresentação de dados em forma gráfica.docx
+++ b/mono/Glauber Gadelha - C796NQ- Geração de Código para Apresentação de dados em forma gráfica.docx
@@ -2018,7 +2018,12 @@
             <w:pStyle w:val="CabealhodoSumrio"/>
           </w:pPr>
           <w:r>
-            <w:t>Sumário</w:t>
+            <w:t>Sumár</w:t>
+          </w:r>
+          <w:bookmarkStart w:id="5" w:name="_GoBack"/>
+          <w:bookmarkEnd w:id="5"/>
+          <w:r>
+            <w:t>io</w:t>
           </w:r>
         </w:p>
         <w:p>
@@ -2039,7 +2044,7 @@
           <w:r>
             <w:fldChar w:fldCharType="separate"/>
           </w:r>
-          <w:hyperlink w:anchor="_Toc33530776" w:history="1">
+          <w:hyperlink w:anchor="_Toc33540609" w:history="1">
             <w:r>
               <w:rPr>
                 <w:rStyle w:val="Hyperlink"/>
@@ -2062,7 +2067,7 @@
               <w:rPr>
                 <w:webHidden/>
               </w:rPr>
-              <w:instrText xml:space="preserve"> PAGEREF _Toc33530776 \h </w:instrText>
+              <w:instrText xml:space="preserve"> PAGEREF _Toc33540609 \h </w:instrText>
             </w:r>
             <w:r>
               <w:rPr>
@@ -2099,7 +2104,7 @@
               <w:lang w:eastAsia="pt-BR"/>
             </w:rPr>
           </w:pPr>
-          <w:hyperlink w:anchor="_Toc33530777" w:history="1">
+          <w:hyperlink w:anchor="_Toc33540610" w:history="1">
             <w:r>
               <w:rPr>
                 <w:rStyle w:val="Hyperlink"/>
@@ -2142,7 +2147,7 @@
                 <w:noProof/>
                 <w:webHidden/>
               </w:rPr>
-              <w:instrText xml:space="preserve"> PAGEREF _Toc33530777 \h </w:instrText>
+              <w:instrText xml:space="preserve"> PAGEREF _Toc33540610 \h </w:instrText>
             </w:r>
             <w:r>
               <w:rPr>
@@ -2183,7 +2188,7 @@
               <w:lang w:eastAsia="pt-BR"/>
             </w:rPr>
           </w:pPr>
-          <w:hyperlink w:anchor="_Toc33530778" w:history="1">
+          <w:hyperlink w:anchor="_Toc33540611" w:history="1">
             <w:r>
               <w:rPr>
                 <w:rStyle w:val="Hyperlink"/>
@@ -2226,7 +2231,7 @@
                 <w:noProof/>
                 <w:webHidden/>
               </w:rPr>
-              <w:instrText xml:space="preserve"> PAGEREF _Toc33530778 \h </w:instrText>
+              <w:instrText xml:space="preserve"> PAGEREF _Toc33540611 \h </w:instrText>
             </w:r>
             <w:r>
               <w:rPr>
@@ -2267,7 +2272,7 @@
               <w:lang w:eastAsia="pt-BR"/>
             </w:rPr>
           </w:pPr>
-          <w:hyperlink w:anchor="_Toc33530779" w:history="1">
+          <w:hyperlink w:anchor="_Toc33540612" w:history="1">
             <w:r>
               <w:rPr>
                 <w:rStyle w:val="Hyperlink"/>
@@ -2294,7 +2299,7 @@
                 <w:noProof/>
                 <w:webHidden/>
               </w:rPr>
-              <w:instrText xml:space="preserve"> PAGEREF _Toc33530779 \h </w:instrText>
+              <w:instrText xml:space="preserve"> PAGEREF _Toc33540612 \h </w:instrText>
             </w:r>
             <w:r>
               <w:rPr>
@@ -2334,7 +2339,7 @@
               <w:lang w:eastAsia="pt-BR"/>
             </w:rPr>
           </w:pPr>
-          <w:hyperlink w:anchor="_Toc33530780" w:history="1">
+          <w:hyperlink w:anchor="_Toc33540613" w:history="1">
             <w:r>
               <w:rPr>
                 <w:rStyle w:val="Hyperlink"/>
@@ -2357,7 +2362,7 @@
               <w:rPr>
                 <w:webHidden/>
               </w:rPr>
-              <w:instrText xml:space="preserve"> PAGEREF _Toc33530780 \h </w:instrText>
+              <w:instrText xml:space="preserve"> PAGEREF _Toc33540613 \h </w:instrText>
             </w:r>
             <w:r>
               <w:rPr>
@@ -2394,7 +2399,7 @@
               <w:lang w:eastAsia="pt-BR"/>
             </w:rPr>
           </w:pPr>
-          <w:hyperlink w:anchor="_Toc33530781" w:history="1">
+          <w:hyperlink w:anchor="_Toc33540614" w:history="1">
             <w:r>
               <w:rPr>
                 <w:rStyle w:val="Hyperlink"/>
@@ -2421,7 +2426,7 @@
                 <w:noProof/>
                 <w:webHidden/>
               </w:rPr>
-              <w:instrText xml:space="preserve"> PAGEREF _Toc33530781 \h </w:instrText>
+              <w:instrText xml:space="preserve"> PAGEREF _Toc33540614 \h </w:instrText>
             </w:r>
             <w:r>
               <w:rPr>
@@ -2462,7 +2467,7 @@
               <w:noProof/>
             </w:rPr>
           </w:pPr>
-          <w:hyperlink w:anchor="_Toc33530782" w:history="1">
+          <w:hyperlink w:anchor="_Toc33540615" w:history="1">
             <w:r>
               <w:rPr>
                 <w:rStyle w:val="Hyperlink"/>
@@ -2489,7 +2494,7 @@
                 <w:noProof/>
                 <w:webHidden/>
               </w:rPr>
-              <w:instrText xml:space="preserve"> PAGEREF _Toc33530782 \h </w:instrText>
+              <w:instrText xml:space="preserve"> PAGEREF _Toc33540615 \h </w:instrText>
             </w:r>
             <w:r>
               <w:rPr>
@@ -2530,7 +2535,7 @@
               <w:noProof/>
             </w:rPr>
           </w:pPr>
-          <w:hyperlink w:anchor="_Toc33530783" w:history="1">
+          <w:hyperlink w:anchor="_Toc33540616" w:history="1">
             <w:r>
               <w:rPr>
                 <w:rStyle w:val="Hyperlink"/>
@@ -2557,7 +2562,7 @@
                 <w:noProof/>
                 <w:webHidden/>
               </w:rPr>
-              <w:instrText xml:space="preserve"> PAGEREF _Toc33530783 \h </w:instrText>
+              <w:instrText xml:space="preserve"> PAGEREF _Toc33540616 \h </w:instrText>
             </w:r>
             <w:r>
               <w:rPr>
@@ -2598,7 +2603,7 @@
               <w:lang w:eastAsia="pt-BR"/>
             </w:rPr>
           </w:pPr>
-          <w:hyperlink w:anchor="_Toc33530784" w:history="1">
+          <w:hyperlink w:anchor="_Toc33540617" w:history="1">
             <w:r>
               <w:rPr>
                 <w:rStyle w:val="Hyperlink"/>
@@ -2625,7 +2630,7 @@
                 <w:noProof/>
                 <w:webHidden/>
               </w:rPr>
-              <w:instrText xml:space="preserve"> PAGEREF _Toc33530784 \h </w:instrText>
+              <w:instrText xml:space="preserve"> PAGEREF _Toc33540617 \h </w:instrText>
             </w:r>
             <w:r>
               <w:rPr>
@@ -2666,7 +2671,7 @@
               <w:noProof/>
             </w:rPr>
           </w:pPr>
-          <w:hyperlink w:anchor="_Toc33530785" w:history="1">
+          <w:hyperlink w:anchor="_Toc33540618" w:history="1">
             <w:r>
               <w:rPr>
                 <w:rStyle w:val="Hyperlink"/>
@@ -2693,7 +2698,7 @@
                 <w:noProof/>
                 <w:webHidden/>
               </w:rPr>
-              <w:instrText xml:space="preserve"> PAGEREF _Toc33530785 \h </w:instrText>
+              <w:instrText xml:space="preserve"> PAGEREF _Toc33540618 \h </w:instrText>
             </w:r>
             <w:r>
               <w:rPr>
@@ -2734,7 +2739,7 @@
               <w:lang w:eastAsia="pt-BR"/>
             </w:rPr>
           </w:pPr>
-          <w:hyperlink w:anchor="_Toc33530786" w:history="1">
+          <w:hyperlink w:anchor="_Toc33540619" w:history="1">
             <w:r>
               <w:rPr>
                 <w:rStyle w:val="Hyperlink"/>
@@ -2761,7 +2766,7 @@
                 <w:noProof/>
                 <w:webHidden/>
               </w:rPr>
-              <w:instrText xml:space="preserve"> PAGEREF _Toc33530786 \h </w:instrText>
+              <w:instrText xml:space="preserve"> PAGEREF _Toc33540619 \h </w:instrText>
             </w:r>
             <w:r>
               <w:rPr>
@@ -2802,7 +2807,7 @@
               <w:noProof/>
             </w:rPr>
           </w:pPr>
-          <w:hyperlink w:anchor="_Toc33530787" w:history="1">
+          <w:hyperlink w:anchor="_Toc33540620" w:history="1">
             <w:r>
               <w:rPr>
                 <w:rStyle w:val="Hyperlink"/>
@@ -2829,7 +2834,7 @@
                 <w:noProof/>
                 <w:webHidden/>
               </w:rPr>
-              <w:instrText xml:space="preserve"> PAGEREF _Toc33530787 \h </w:instrText>
+              <w:instrText xml:space="preserve"> PAGEREF _Toc33540620 \h </w:instrText>
             </w:r>
             <w:r>
               <w:rPr>
@@ -2870,7 +2875,7 @@
               <w:noProof/>
             </w:rPr>
           </w:pPr>
-          <w:hyperlink w:anchor="_Toc33530788" w:history="1">
+          <w:hyperlink w:anchor="_Toc33540621" w:history="1">
             <w:r>
               <w:rPr>
                 <w:rStyle w:val="Hyperlink"/>
@@ -2897,7 +2902,7 @@
                 <w:noProof/>
                 <w:webHidden/>
               </w:rPr>
-              <w:instrText xml:space="preserve"> PAGEREF _Toc33530788 \h </w:instrText>
+              <w:instrText xml:space="preserve"> PAGEREF _Toc33540621 \h </w:instrText>
             </w:r>
             <w:r>
               <w:rPr>
@@ -2938,7 +2943,7 @@
               <w:noProof/>
             </w:rPr>
           </w:pPr>
-          <w:hyperlink w:anchor="_Toc33530789" w:history="1">
+          <w:hyperlink w:anchor="_Toc33540622" w:history="1">
             <w:r>
               <w:rPr>
                 <w:rStyle w:val="Hyperlink"/>
@@ -2965,7 +2970,7 @@
                 <w:noProof/>
                 <w:webHidden/>
               </w:rPr>
-              <w:instrText xml:space="preserve"> PAGEREF _Toc33530789 \h </w:instrText>
+              <w:instrText xml:space="preserve"> PAGEREF _Toc33540622 \h </w:instrText>
             </w:r>
             <w:r>
               <w:rPr>
@@ -3006,7 +3011,7 @@
               <w:lang w:eastAsia="pt-BR"/>
             </w:rPr>
           </w:pPr>
-          <w:hyperlink w:anchor="_Toc33530790" w:history="1">
+          <w:hyperlink w:anchor="_Toc33540623" w:history="1">
             <w:r>
               <w:rPr>
                 <w:rStyle w:val="Hyperlink"/>
@@ -3033,7 +3038,7 @@
                 <w:noProof/>
                 <w:webHidden/>
               </w:rPr>
-              <w:instrText xml:space="preserve"> PAGEREF _Toc33530790 \h </w:instrText>
+              <w:instrText xml:space="preserve"> PAGEREF _Toc33540623 \h </w:instrText>
             </w:r>
             <w:r>
               <w:rPr>
@@ -3074,7 +3079,7 @@
               <w:lang w:eastAsia="pt-BR"/>
             </w:rPr>
           </w:pPr>
-          <w:hyperlink w:anchor="_Toc33530791" w:history="1">
+          <w:hyperlink w:anchor="_Toc33540624" w:history="1">
             <w:r>
               <w:rPr>
                 <w:rStyle w:val="Hyperlink"/>
@@ -3101,7 +3106,7 @@
                 <w:noProof/>
                 <w:webHidden/>
               </w:rPr>
-              <w:instrText xml:space="preserve"> PAGEREF _Toc33530791 \h </w:instrText>
+              <w:instrText xml:space="preserve"> PAGEREF _Toc33540624 \h </w:instrText>
             </w:r>
             <w:r>
               <w:rPr>
@@ -3142,7 +3147,7 @@
               <w:noProof/>
             </w:rPr>
           </w:pPr>
-          <w:hyperlink w:anchor="_Toc33530792" w:history="1">
+          <w:hyperlink w:anchor="_Toc33540625" w:history="1">
             <w:r>
               <w:rPr>
                 <w:rStyle w:val="Hyperlink"/>
@@ -3169,7 +3174,7 @@
                 <w:noProof/>
                 <w:webHidden/>
               </w:rPr>
-              <w:instrText xml:space="preserve"> PAGEREF _Toc33530792 \h </w:instrText>
+              <w:instrText xml:space="preserve"> PAGEREF _Toc33540625 \h </w:instrText>
             </w:r>
             <w:r>
               <w:rPr>
@@ -3210,7 +3215,7 @@
               <w:noProof/>
             </w:rPr>
           </w:pPr>
-          <w:hyperlink w:anchor="_Toc33530793" w:history="1">
+          <w:hyperlink w:anchor="_Toc33540626" w:history="1">
             <w:r>
               <w:rPr>
                 <w:rStyle w:val="Hyperlink"/>
@@ -3237,7 +3242,7 @@
                 <w:noProof/>
                 <w:webHidden/>
               </w:rPr>
-              <w:instrText xml:space="preserve"> PAGEREF _Toc33530793 \h </w:instrText>
+              <w:instrText xml:space="preserve"> PAGEREF _Toc33540626 \h </w:instrText>
             </w:r>
             <w:r>
               <w:rPr>
@@ -3278,7 +3283,7 @@
               <w:lang w:eastAsia="pt-BR"/>
             </w:rPr>
           </w:pPr>
-          <w:hyperlink w:anchor="_Toc33530794" w:history="1">
+          <w:hyperlink w:anchor="_Toc33540627" w:history="1">
             <w:r>
               <w:rPr>
                 <w:rStyle w:val="Hyperlink"/>
@@ -3305,7 +3310,7 @@
                 <w:noProof/>
                 <w:webHidden/>
               </w:rPr>
-              <w:instrText xml:space="preserve"> PAGEREF _Toc33530794 \h </w:instrText>
+              <w:instrText xml:space="preserve"> PAGEREF _Toc33540627 \h </w:instrText>
             </w:r>
             <w:r>
               <w:rPr>
@@ -3346,7 +3351,7 @@
               <w:noProof/>
             </w:rPr>
           </w:pPr>
-          <w:hyperlink w:anchor="_Toc33530795" w:history="1">
+          <w:hyperlink w:anchor="_Toc33540628" w:history="1">
             <w:r>
               <w:rPr>
                 <w:rStyle w:val="Hyperlink"/>
@@ -3374,7 +3379,7 @@
                 <w:noProof/>
                 <w:webHidden/>
               </w:rPr>
-              <w:instrText xml:space="preserve"> PAGEREF _Toc33530795 \h </w:instrText>
+              <w:instrText xml:space="preserve"> PAGEREF _Toc33540628 \h </w:instrText>
             </w:r>
             <w:r>
               <w:rPr>
@@ -3415,7 +3420,7 @@
               <w:noProof/>
             </w:rPr>
           </w:pPr>
-          <w:hyperlink w:anchor="_Toc33530796" w:history="1">
+          <w:hyperlink w:anchor="_Toc33540629" w:history="1">
             <w:r>
               <w:rPr>
                 <w:rStyle w:val="Hyperlink"/>
@@ -3442,7 +3447,7 @@
                 <w:noProof/>
                 <w:webHidden/>
               </w:rPr>
-              <w:instrText xml:space="preserve"> PAGEREF _Toc33530796 \h </w:instrText>
+              <w:instrText xml:space="preserve"> PAGEREF _Toc33540629 \h </w:instrText>
             </w:r>
             <w:r>
               <w:rPr>
@@ -3483,7 +3488,7 @@
               <w:noProof/>
             </w:rPr>
           </w:pPr>
-          <w:hyperlink w:anchor="_Toc33530797" w:history="1">
+          <w:hyperlink w:anchor="_Toc33540630" w:history="1">
             <w:r>
               <w:rPr>
                 <w:rStyle w:val="Hyperlink"/>
@@ -3510,7 +3515,7 @@
                 <w:noProof/>
                 <w:webHidden/>
               </w:rPr>
-              <w:instrText xml:space="preserve"> PAGEREF _Toc33530797 \h </w:instrText>
+              <w:instrText xml:space="preserve"> PAGEREF _Toc33540630 \h </w:instrText>
             </w:r>
             <w:r>
               <w:rPr>
@@ -3551,7 +3556,7 @@
               <w:lang w:eastAsia="pt-BR"/>
             </w:rPr>
           </w:pPr>
-          <w:hyperlink w:anchor="_Toc33530798" w:history="1">
+          <w:hyperlink w:anchor="_Toc33540631" w:history="1">
             <w:r>
               <w:rPr>
                 <w:rStyle w:val="Hyperlink"/>
@@ -3578,7 +3583,7 @@
                 <w:noProof/>
                 <w:webHidden/>
               </w:rPr>
-              <w:instrText xml:space="preserve"> PAGEREF _Toc33530798 \h </w:instrText>
+              <w:instrText xml:space="preserve"> PAGEREF _Toc33540631 \h </w:instrText>
             </w:r>
             <w:r>
               <w:rPr>
@@ -3618,7 +3623,7 @@
               <w:lang w:eastAsia="pt-BR"/>
             </w:rPr>
           </w:pPr>
-          <w:hyperlink w:anchor="_Toc33530799" w:history="1">
+          <w:hyperlink w:anchor="_Toc33540632" w:history="1">
             <w:r>
               <w:rPr>
                 <w:rStyle w:val="Hyperlink"/>
@@ -3641,7 +3646,7 @@
               <w:rPr>
                 <w:webHidden/>
               </w:rPr>
-              <w:instrText xml:space="preserve"> PAGEREF _Toc33530799 \h </w:instrText>
+              <w:instrText xml:space="preserve"> PAGEREF _Toc33540632 \h </w:instrText>
             </w:r>
             <w:r>
               <w:rPr>
@@ -3678,7 +3683,7 @@
               <w:lang w:eastAsia="pt-BR"/>
             </w:rPr>
           </w:pPr>
-          <w:hyperlink w:anchor="_Toc33530800" w:history="1">
+          <w:hyperlink w:anchor="_Toc33540633" w:history="1">
             <w:r>
               <w:rPr>
                 <w:rStyle w:val="Hyperlink"/>
@@ -3705,7 +3710,7 @@
                 <w:noProof/>
                 <w:webHidden/>
               </w:rPr>
-              <w:instrText xml:space="preserve"> PAGEREF _Toc33530800 \h </w:instrText>
+              <w:instrText xml:space="preserve"> PAGEREF _Toc33540633 \h </w:instrText>
             </w:r>
             <w:r>
               <w:rPr>
@@ -3746,7 +3751,7 @@
               <w:lang w:eastAsia="pt-BR"/>
             </w:rPr>
           </w:pPr>
-          <w:hyperlink w:anchor="_Toc33530801" w:history="1">
+          <w:hyperlink w:anchor="_Toc33540634" w:history="1">
             <w:r>
               <w:rPr>
                 <w:rStyle w:val="Hyperlink"/>
@@ -3773,7 +3778,7 @@
                 <w:noProof/>
                 <w:webHidden/>
               </w:rPr>
-              <w:instrText xml:space="preserve"> PAGEREF _Toc33530801 \h </w:instrText>
+              <w:instrText xml:space="preserve"> PAGEREF _Toc33540634 \h </w:instrText>
             </w:r>
             <w:r>
               <w:rPr>
@@ -3814,7 +3819,7 @@
               <w:lang w:eastAsia="pt-BR"/>
             </w:rPr>
           </w:pPr>
-          <w:hyperlink w:anchor="_Toc33530802" w:history="1">
+          <w:hyperlink w:anchor="_Toc33540635" w:history="1">
             <w:r>
               <w:rPr>
                 <w:rStyle w:val="Hyperlink"/>
@@ -3841,7 +3846,7 @@
                 <w:noProof/>
                 <w:webHidden/>
               </w:rPr>
-              <w:instrText xml:space="preserve"> PAGEREF _Toc33530802 \h </w:instrText>
+              <w:instrText xml:space="preserve"> PAGEREF _Toc33540635 \h </w:instrText>
             </w:r>
             <w:r>
               <w:rPr>
@@ -3881,7 +3886,7 @@
               <w:lang w:eastAsia="pt-BR"/>
             </w:rPr>
           </w:pPr>
-          <w:hyperlink w:anchor="_Toc33530803" w:history="1">
+          <w:hyperlink w:anchor="_Toc33540636" w:history="1">
             <w:r>
               <w:rPr>
                 <w:rStyle w:val="Hyperlink"/>
@@ -3904,7 +3909,7 @@
               <w:rPr>
                 <w:webHidden/>
               </w:rPr>
-              <w:instrText xml:space="preserve"> PAGEREF _Toc33530803 \h </w:instrText>
+              <w:instrText xml:space="preserve"> PAGEREF _Toc33540636 \h </w:instrText>
             </w:r>
             <w:r>
               <w:rPr>
@@ -3941,7 +3946,7 @@
               <w:lang w:eastAsia="pt-BR"/>
             </w:rPr>
           </w:pPr>
-          <w:hyperlink w:anchor="_Toc33530804" w:history="1">
+          <w:hyperlink w:anchor="_Toc33540637" w:history="1">
             <w:r>
               <w:rPr>
                 <w:rStyle w:val="Hyperlink"/>
@@ -3968,7 +3973,7 @@
                 <w:noProof/>
                 <w:webHidden/>
               </w:rPr>
-              <w:instrText xml:space="preserve"> PAGEREF _Toc33530804 \h </w:instrText>
+              <w:instrText xml:space="preserve"> PAGEREF _Toc33540637 \h </w:instrText>
             </w:r>
             <w:r>
               <w:rPr>
@@ -4009,7 +4014,7 @@
               <w:lang w:eastAsia="pt-BR"/>
             </w:rPr>
           </w:pPr>
-          <w:hyperlink w:anchor="_Toc33530805" w:history="1">
+          <w:hyperlink w:anchor="_Toc33540638" w:history="1">
             <w:r>
               <w:rPr>
                 <w:rStyle w:val="Hyperlink"/>
@@ -4036,7 +4041,7 @@
                 <w:noProof/>
                 <w:webHidden/>
               </w:rPr>
-              <w:instrText xml:space="preserve"> PAGEREF _Toc33530805 \h </w:instrText>
+              <w:instrText xml:space="preserve"> PAGEREF _Toc33540638 \h </w:instrText>
             </w:r>
             <w:r>
               <w:rPr>
@@ -4056,7 +4061,7 @@
                 <w:noProof/>
                 <w:webHidden/>
               </w:rPr>
-              <w:t>32</w:t>
+              <w:t>33</w:t>
             </w:r>
             <w:r>
               <w:rPr>
@@ -4077,7 +4082,7 @@
               <w:lang w:eastAsia="pt-BR"/>
             </w:rPr>
           </w:pPr>
-          <w:hyperlink w:anchor="_Toc33530806" w:history="1">
+          <w:hyperlink w:anchor="_Toc33540639" w:history="1">
             <w:r>
               <w:rPr>
                 <w:rStyle w:val="Hyperlink"/>
@@ -4104,7 +4109,7 @@
                 <w:noProof/>
                 <w:webHidden/>
               </w:rPr>
-              <w:instrText xml:space="preserve"> PAGEREF _Toc33530806 \h </w:instrText>
+              <w:instrText xml:space="preserve"> PAGEREF _Toc33540639 \h </w:instrText>
             </w:r>
             <w:r>
               <w:rPr>
@@ -4124,7 +4129,7 @@
                 <w:noProof/>
                 <w:webHidden/>
               </w:rPr>
-              <w:t>32</w:t>
+              <w:t>33</w:t>
             </w:r>
             <w:r>
               <w:rPr>
@@ -4145,7 +4150,7 @@
               <w:lang w:eastAsia="pt-BR"/>
             </w:rPr>
           </w:pPr>
-          <w:hyperlink w:anchor="_Toc33530807" w:history="1">
+          <w:hyperlink w:anchor="_Toc33540640" w:history="1">
             <w:r>
               <w:rPr>
                 <w:rStyle w:val="Hyperlink"/>
@@ -4172,7 +4177,7 @@
                 <w:noProof/>
                 <w:webHidden/>
               </w:rPr>
-              <w:instrText xml:space="preserve"> PAGEREF _Toc33530807 \h </w:instrText>
+              <w:instrText xml:space="preserve"> PAGEREF _Toc33540640 \h </w:instrText>
             </w:r>
             <w:r>
               <w:rPr>
@@ -4192,7 +4197,7 @@
                 <w:noProof/>
                 <w:webHidden/>
               </w:rPr>
-              <w:t>33</w:t>
+              <w:t>34</w:t>
             </w:r>
             <w:r>
               <w:rPr>
@@ -4213,7 +4218,7 @@
               <w:lang w:eastAsia="pt-BR"/>
             </w:rPr>
           </w:pPr>
-          <w:hyperlink w:anchor="_Toc33530808" w:history="1">
+          <w:hyperlink w:anchor="_Toc33540641" w:history="1">
             <w:r>
               <w:rPr>
                 <w:rStyle w:val="Hyperlink"/>
@@ -4240,7 +4245,7 @@
                 <w:noProof/>
                 <w:webHidden/>
               </w:rPr>
-              <w:instrText xml:space="preserve"> PAGEREF _Toc33530808 \h </w:instrText>
+              <w:instrText xml:space="preserve"> PAGEREF _Toc33540641 \h </w:instrText>
             </w:r>
             <w:r>
               <w:rPr>
@@ -4260,7 +4265,7 @@
                 <w:noProof/>
                 <w:webHidden/>
               </w:rPr>
-              <w:t>35</w:t>
+              <w:t>36</w:t>
             </w:r>
             <w:r>
               <w:rPr>
@@ -4281,7 +4286,7 @@
               <w:lang w:eastAsia="pt-BR"/>
             </w:rPr>
           </w:pPr>
-          <w:hyperlink w:anchor="_Toc33530809" w:history="1">
+          <w:hyperlink w:anchor="_Toc33540642" w:history="1">
             <w:r>
               <w:rPr>
                 <w:rStyle w:val="Hyperlink"/>
@@ -4308,7 +4313,7 @@
                 <w:noProof/>
                 <w:webHidden/>
               </w:rPr>
-              <w:instrText xml:space="preserve"> PAGEREF _Toc33530809 \h </w:instrText>
+              <w:instrText xml:space="preserve"> PAGEREF _Toc33540642 \h </w:instrText>
             </w:r>
             <w:r>
               <w:rPr>
@@ -4328,7 +4333,7 @@
                 <w:noProof/>
                 <w:webHidden/>
               </w:rPr>
-              <w:t>37</w:t>
+              <w:t>38</w:t>
             </w:r>
             <w:r>
               <w:rPr>
@@ -4349,7 +4354,7 @@
               <w:lang w:eastAsia="pt-BR"/>
             </w:rPr>
           </w:pPr>
-          <w:hyperlink w:anchor="_Toc33530810" w:history="1">
+          <w:hyperlink w:anchor="_Toc33540643" w:history="1">
             <w:r>
               <w:rPr>
                 <w:rStyle w:val="Hyperlink"/>
@@ -4376,7 +4381,7 @@
                 <w:noProof/>
                 <w:webHidden/>
               </w:rPr>
-              <w:instrText xml:space="preserve"> PAGEREF _Toc33530810 \h </w:instrText>
+              <w:instrText xml:space="preserve"> PAGEREF _Toc33540643 \h </w:instrText>
             </w:r>
             <w:r>
               <w:rPr>
@@ -4396,7 +4401,7 @@
                 <w:noProof/>
                 <w:webHidden/>
               </w:rPr>
-              <w:t>39</w:t>
+              <w:t>40</w:t>
             </w:r>
             <w:r>
               <w:rPr>
@@ -4417,7 +4422,7 @@
               <w:noProof/>
             </w:rPr>
           </w:pPr>
-          <w:hyperlink w:anchor="_Toc33530811" w:history="1">
+          <w:hyperlink w:anchor="_Toc33540644" w:history="1">
             <w:r>
               <w:rPr>
                 <w:rStyle w:val="Hyperlink"/>
@@ -4444,7 +4449,7 @@
                 <w:noProof/>
                 <w:webHidden/>
               </w:rPr>
-              <w:instrText xml:space="preserve"> PAGEREF _Toc33530811 \h </w:instrText>
+              <w:instrText xml:space="preserve"> PAGEREF _Toc33540644 \h </w:instrText>
             </w:r>
             <w:r>
               <w:rPr>
@@ -4464,7 +4469,7 @@
                 <w:noProof/>
                 <w:webHidden/>
               </w:rPr>
-              <w:t>39</w:t>
+              <w:t>40</w:t>
             </w:r>
             <w:r>
               <w:rPr>
@@ -4485,7 +4490,7 @@
               <w:noProof/>
             </w:rPr>
           </w:pPr>
-          <w:hyperlink w:anchor="_Toc33530812" w:history="1">
+          <w:hyperlink w:anchor="_Toc33540645" w:history="1">
             <w:r>
               <w:rPr>
                 <w:rStyle w:val="Hyperlink"/>
@@ -4512,7 +4517,7 @@
                 <w:noProof/>
                 <w:webHidden/>
               </w:rPr>
-              <w:instrText xml:space="preserve"> PAGEREF _Toc33530812 \h </w:instrText>
+              <w:instrText xml:space="preserve"> PAGEREF _Toc33540645 \h </w:instrText>
             </w:r>
             <w:r>
               <w:rPr>
@@ -4532,7 +4537,7 @@
                 <w:noProof/>
                 <w:webHidden/>
               </w:rPr>
-              <w:t>42</w:t>
+              <w:t>43</w:t>
             </w:r>
             <w:r>
               <w:rPr>
@@ -4553,7 +4558,7 @@
               <w:noProof/>
             </w:rPr>
           </w:pPr>
-          <w:hyperlink w:anchor="_Toc33530813" w:history="1">
+          <w:hyperlink w:anchor="_Toc33540646" w:history="1">
             <w:r>
               <w:rPr>
                 <w:rStyle w:val="Hyperlink"/>
@@ -4580,7 +4585,7 @@
                 <w:noProof/>
                 <w:webHidden/>
               </w:rPr>
-              <w:instrText xml:space="preserve"> PAGEREF _Toc33530813 \h </w:instrText>
+              <w:instrText xml:space="preserve"> PAGEREF _Toc33540646 \h </w:instrText>
             </w:r>
             <w:r>
               <w:rPr>
@@ -4600,7 +4605,7 @@
                 <w:noProof/>
                 <w:webHidden/>
               </w:rPr>
-              <w:t>44</w:t>
+              <w:t>45</w:t>
             </w:r>
             <w:r>
               <w:rPr>
@@ -4621,7 +4626,7 @@
               <w:noProof/>
             </w:rPr>
           </w:pPr>
-          <w:hyperlink w:anchor="_Toc33530814" w:history="1">
+          <w:hyperlink w:anchor="_Toc33540647" w:history="1">
             <w:r>
               <w:rPr>
                 <w:rStyle w:val="Hyperlink"/>
@@ -4648,7 +4653,7 @@
                 <w:noProof/>
                 <w:webHidden/>
               </w:rPr>
-              <w:instrText xml:space="preserve"> PAGEREF _Toc33530814 \h </w:instrText>
+              <w:instrText xml:space="preserve"> PAGEREF _Toc33540647 \h </w:instrText>
             </w:r>
             <w:r>
               <w:rPr>
@@ -4668,7 +4673,7 @@
                 <w:noProof/>
                 <w:webHidden/>
               </w:rPr>
-              <w:t>45</w:t>
+              <w:t>46</w:t>
             </w:r>
             <w:r>
               <w:rPr>
@@ -4689,7 +4694,7 @@
               <w:noProof/>
             </w:rPr>
           </w:pPr>
-          <w:hyperlink w:anchor="_Toc33530815" w:history="1">
+          <w:hyperlink w:anchor="_Toc33540648" w:history="1">
             <w:r>
               <w:rPr>
                 <w:rStyle w:val="Hyperlink"/>
@@ -4716,7 +4721,7 @@
                 <w:noProof/>
                 <w:webHidden/>
               </w:rPr>
-              <w:instrText xml:space="preserve"> PAGEREF _Toc33530815 \h </w:instrText>
+              <w:instrText xml:space="preserve"> PAGEREF _Toc33540648 \h </w:instrText>
             </w:r>
             <w:r>
               <w:rPr>
@@ -4736,7 +4741,75 @@
                 <w:noProof/>
                 <w:webHidden/>
               </w:rPr>
-              <w:t>49</w:t>
+              <w:t>50</w:t>
+            </w:r>
+            <w:r>
+              <w:rPr>
+                <w:noProof/>
+                <w:webHidden/>
+              </w:rPr>
+              <w:fldChar w:fldCharType="end"/>
+            </w:r>
+          </w:hyperlink>
+        </w:p>
+        <w:p>
+          <w:pPr>
+            <w:pStyle w:val="Sumrio3"/>
+            <w:tabs>
+              <w:tab w:val="right" w:pos="9061"/>
+            </w:tabs>
+            <w:rPr>
+              <w:noProof/>
+            </w:rPr>
+          </w:pPr>
+          <w:hyperlink w:anchor="_Toc33540649" w:history="1">
+            <w:r>
+              <w:rPr>
+                <w:rStyle w:val="Hyperlink"/>
+                <w:noProof/>
+              </w:rPr>
+              <w:t>4.7.3 O Dashboard</w:t>
+            </w:r>
+            <w:r>
+              <w:rPr>
+                <w:noProof/>
+                <w:webHidden/>
+              </w:rPr>
+              <w:tab/>
+            </w:r>
+            <w:r>
+              <w:rPr>
+                <w:noProof/>
+                <w:webHidden/>
+              </w:rPr>
+              <w:fldChar w:fldCharType="begin"/>
+            </w:r>
+            <w:r>
+              <w:rPr>
+                <w:noProof/>
+                <w:webHidden/>
+              </w:rPr>
+              <w:instrText xml:space="preserve"> PAGEREF _Toc33540649 \h </w:instrText>
+            </w:r>
+            <w:r>
+              <w:rPr>
+                <w:noProof/>
+                <w:webHidden/>
+              </w:rPr>
+            </w:r>
+            <w:r>
+              <w:rPr>
+                <w:noProof/>
+                <w:webHidden/>
+              </w:rPr>
+              <w:fldChar w:fldCharType="separate"/>
+            </w:r>
+            <w:r>
+              <w:rPr>
+                <w:noProof/>
+                <w:webHidden/>
+              </w:rPr>
+              <w:t>51</w:t>
             </w:r>
             <w:r>
               <w:rPr>
@@ -4757,7 +4830,7 @@
               <w:lang w:eastAsia="pt-BR"/>
             </w:rPr>
           </w:pPr>
-          <w:hyperlink w:anchor="_Toc33530816" w:history="1">
+          <w:hyperlink w:anchor="_Toc33540650" w:history="1">
             <w:r>
               <w:rPr>
                 <w:rStyle w:val="Hyperlink"/>
@@ -4784,7 +4857,7 @@
                 <w:noProof/>
                 <w:webHidden/>
               </w:rPr>
-              <w:instrText xml:space="preserve"> PAGEREF _Toc33530816 \h </w:instrText>
+              <w:instrText xml:space="preserve"> PAGEREF _Toc33540650 \h </w:instrText>
             </w:r>
             <w:r>
               <w:rPr>
@@ -4804,7 +4877,7 @@
                 <w:noProof/>
                 <w:webHidden/>
               </w:rPr>
-              <w:t>50</w:t>
+              <w:t>52</w:t>
             </w:r>
             <w:r>
               <w:rPr>
@@ -4824,7 +4897,7 @@
               <w:lang w:eastAsia="pt-BR"/>
             </w:rPr>
           </w:pPr>
-          <w:hyperlink w:anchor="_Toc33530817" w:history="1">
+          <w:hyperlink w:anchor="_Toc33540651" w:history="1">
             <w:r>
               <w:rPr>
                 <w:rStyle w:val="Hyperlink"/>
@@ -4847,7 +4920,7 @@
               <w:rPr>
                 <w:webHidden/>
               </w:rPr>
-              <w:instrText xml:space="preserve"> PAGEREF _Toc33530817 \h </w:instrText>
+              <w:instrText xml:space="preserve"> PAGEREF _Toc33540651 \h </w:instrText>
             </w:r>
             <w:r>
               <w:rPr>
@@ -4864,10 +4937,78 @@
               <w:rPr>
                 <w:webHidden/>
               </w:rPr>
-              <w:t>50</w:t>
-            </w:r>
-            <w:r>
-              <w:rPr>
+              <w:t>52</w:t>
+            </w:r>
+            <w:r>
+              <w:rPr>
+                <w:webHidden/>
+              </w:rPr>
+              <w:fldChar w:fldCharType="end"/>
+            </w:r>
+          </w:hyperlink>
+        </w:p>
+        <w:p>
+          <w:pPr>
+            <w:pStyle w:val="Sumrio2"/>
+            <w:rPr>
+              <w:rFonts w:asciiTheme="minorHAnsi" w:eastAsiaTheme="minorEastAsia" w:hAnsiTheme="minorHAnsi"/>
+              <w:noProof/>
+              <w:sz w:val="22"/>
+              <w:lang w:eastAsia="pt-BR"/>
+            </w:rPr>
+          </w:pPr>
+          <w:hyperlink w:anchor="_Toc33540652" w:history="1">
+            <w:r>
+              <w:rPr>
+                <w:rStyle w:val="Hyperlink"/>
+                <w:noProof/>
+              </w:rPr>
+              <w:t>5.1 Sugestões para trabalhos futuros</w:t>
+            </w:r>
+            <w:r>
+              <w:rPr>
+                <w:noProof/>
+                <w:webHidden/>
+              </w:rPr>
+              <w:tab/>
+            </w:r>
+            <w:r>
+              <w:rPr>
+                <w:noProof/>
+                <w:webHidden/>
+              </w:rPr>
+              <w:fldChar w:fldCharType="begin"/>
+            </w:r>
+            <w:r>
+              <w:rPr>
+                <w:noProof/>
+                <w:webHidden/>
+              </w:rPr>
+              <w:instrText xml:space="preserve"> PAGEREF _Toc33540652 \h </w:instrText>
+            </w:r>
+            <w:r>
+              <w:rPr>
+                <w:noProof/>
+                <w:webHidden/>
+              </w:rPr>
+            </w:r>
+            <w:r>
+              <w:rPr>
+                <w:noProof/>
+                <w:webHidden/>
+              </w:rPr>
+              <w:fldChar w:fldCharType="separate"/>
+            </w:r>
+            <w:r>
+              <w:rPr>
+                <w:noProof/>
+                <w:webHidden/>
+              </w:rPr>
+              <w:t>53</w:t>
+            </w:r>
+            <w:r>
+              <w:rPr>
+                <w:noProof/>
                 <w:webHidden/>
               </w:rPr>
               <w:fldChar w:fldCharType="end"/>
@@ -4883,7 +5024,7 @@
               <w:lang w:eastAsia="pt-BR"/>
             </w:rPr>
           </w:pPr>
-          <w:hyperlink w:anchor="_Toc33530818" w:history="1">
+          <w:hyperlink w:anchor="_Toc33540653" w:history="1">
             <w:r>
               <w:rPr>
                 <w:rStyle w:val="Hyperlink"/>
@@ -4906,7 +5047,7 @@
               <w:rPr>
                 <w:webHidden/>
               </w:rPr>
-              <w:instrText xml:space="preserve"> PAGEREF _Toc33530818 \h </w:instrText>
+              <w:instrText xml:space="preserve"> PAGEREF _Toc33540653 \h </w:instrText>
             </w:r>
             <w:r>
               <w:rPr>
@@ -4923,7 +5064,7 @@
               <w:rPr>
                 <w:webHidden/>
               </w:rPr>
-              <w:t>52</w:t>
+              <w:t>54</w:t>
             </w:r>
             <w:r>
               <w:rPr>
@@ -4968,8 +5109,8 @@
       <w:pPr>
         <w:pStyle w:val="Ttulo1"/>
       </w:pPr>
-      <w:bookmarkStart w:id="5" w:name="_Toc498681696"/>
-      <w:bookmarkStart w:id="6" w:name="_Toc33530776"/>
+      <w:bookmarkStart w:id="6" w:name="_Toc498681696"/>
+      <w:bookmarkStart w:id="7" w:name="_Toc33540609"/>
       <w:proofErr w:type="gramStart"/>
       <w:r>
         <w:lastRenderedPageBreak/>
@@ -4982,17 +5123,17 @@
       <w:r>
         <w:t>INTRODUÇÃO</w:t>
       </w:r>
-      <w:bookmarkEnd w:id="5"/>
       <w:bookmarkEnd w:id="6"/>
+      <w:bookmarkEnd w:id="7"/>
     </w:p>
     <w:p/>
     <w:p>
       <w:pPr>
         <w:ind w:firstLine="567"/>
         <w:rPr>
-          <w:del w:id="7" w:author="Glauber Matteis Gadelha" w:date="2018-10-27T08:08:00Z"/>
-        </w:rPr>
-        <w:pPrChange w:id="8" w:author="glaubergad" w:date="2019-03-04T20:22:00Z">
+          <w:del w:id="8" w:author="Glauber Matteis Gadelha" w:date="2018-10-27T08:08:00Z"/>
+        </w:rPr>
+        <w:pPrChange w:id="9" w:author="glaubergad" w:date="2019-03-04T20:22:00Z">
           <w:pPr>
             <w:pStyle w:val="Paragrafo-Artigo"/>
             <w:spacing w:line="360" w:lineRule="auto"/>
@@ -5001,6 +5142,9 @@
         </w:pPrChange>
       </w:pPr>
       <w:r>
+        <w:tab/>
+      </w:r>
+      <w:r>
         <w:t>A evolução tecnológica, além de muitas vantagens e confortos, nos trouxe algo que ao mesmo tempo</w:t>
       </w:r>
       <w:r>
@@ -5015,31 +5159,31 @@
       <w:r>
         <w:t xml:space="preserve">: </w:t>
       </w:r>
-      <w:del w:id="9" w:author="Glauber Matteis Gadelha" w:date="2018-10-27T08:02:00Z">
+      <w:del w:id="10" w:author="Glauber Matteis Gadelha" w:date="2018-10-27T08:02:00Z">
         <w:r>
           <w:delText xml:space="preserve">: O </w:delText>
         </w:r>
       </w:del>
-      <w:ins w:id="10" w:author="Aluno" w:date="2018-10-25T20:47:00Z">
-        <w:del w:id="11" w:author="Glauber Matteis Gadelha" w:date="2018-10-27T08:02:00Z">
+      <w:ins w:id="11" w:author="Aluno" w:date="2018-10-25T20:47:00Z">
+        <w:del w:id="12" w:author="Glauber Matteis Gadelha" w:date="2018-10-27T08:02:00Z">
           <w:r>
             <w:delText>o</w:delText>
           </w:r>
         </w:del>
       </w:ins>
-      <w:ins w:id="12" w:author="Glauber Matteis Gadelha" w:date="2018-10-27T08:02:00Z">
+      <w:ins w:id="13" w:author="Glauber Matteis Gadelha" w:date="2018-10-27T08:02:00Z">
         <w:r>
           <w:t xml:space="preserve"> o</w:t>
         </w:r>
       </w:ins>
-      <w:ins w:id="13" w:author="Aluno" w:date="2018-10-25T20:47:00Z">
-        <w:del w:id="14" w:author="Glauber Matteis Gadelha" w:date="2018-10-27T08:02:00Z">
+      <w:ins w:id="14" w:author="Aluno" w:date="2018-10-25T20:47:00Z">
+        <w:del w:id="15" w:author="Glauber Matteis Gadelha" w:date="2018-10-27T08:02:00Z">
           <w:r>
             <w:delText xml:space="preserve"> </w:delText>
           </w:r>
         </w:del>
       </w:ins>
-      <w:ins w:id="15" w:author="Glauber Matteis Gadelha" w:date="2018-10-27T08:18:00Z">
+      <w:ins w:id="16" w:author="Glauber Matteis Gadelha" w:date="2018-10-27T08:18:00Z">
         <w:r>
           <w:t xml:space="preserve"> </w:t>
         </w:r>
@@ -5047,7 +5191,7 @@
       <w:r>
         <w:t>acúmulo minuto a minuto de massas de dados cada vez maiores</w:t>
       </w:r>
-      <w:ins w:id="16" w:author="Glauber Matteis Gadelha" w:date="2018-10-27T08:08:00Z">
+      <w:ins w:id="17" w:author="Glauber Matteis Gadelha" w:date="2018-10-27T08:08:00Z">
         <w:r>
           <w:t>.</w:t>
         </w:r>
@@ -5055,7 +5199,7 @@
           <w:t xml:space="preserve"> </w:t>
         </w:r>
       </w:ins>
-      <w:del w:id="17" w:author="Glauber Matteis Gadelha" w:date="2018-10-27T08:08:00Z">
+      <w:del w:id="18" w:author="Glauber Matteis Gadelha" w:date="2018-10-27T08:08:00Z">
         <w:r>
           <w:delText xml:space="preserve"> que, apesar de serem difíceis de manipular e analisar trazem em suas entrelinhas informações altamente úteis e que podem trazer vantagens competitivas ainda difíceis de mensurar com precisão.</w:delText>
         </w:r>
@@ -5063,7 +5207,7 @@
     </w:p>
     <w:p>
       <w:pPr>
-        <w:pPrChange w:id="18" w:author="glaubergad" w:date="2019-03-04T20:22:00Z">
+        <w:pPrChange w:id="19" w:author="glaubergad" w:date="2019-03-04T20:22:00Z">
           <w:pPr>
             <w:pStyle w:val="Paragrafo-Artigo"/>
             <w:spacing w:line="360" w:lineRule="auto"/>
@@ -5071,12 +5215,12 @@
           </w:pPr>
         </w:pPrChange>
       </w:pPr>
-      <w:del w:id="19" w:author="Glauber Matteis Gadelha" w:date="2018-10-27T08:08:00Z">
+      <w:del w:id="20" w:author="Glauber Matteis Gadelha" w:date="2018-10-27T08:08:00Z">
         <w:r>
           <w:delText>Há alguns anos, e de forma crescente, c</w:delText>
         </w:r>
       </w:del>
-      <w:ins w:id="20" w:author="Glauber Matteis Gadelha" w:date="2018-10-27T08:08:00Z">
+      <w:ins w:id="21" w:author="Glauber Matteis Gadelha" w:date="2018-10-27T08:08:00Z">
         <w:r>
           <w:t>C</w:t>
         </w:r>
@@ -5090,12 +5234,12 @@
       <w:r>
         <w:t>Ainda assim</w:t>
       </w:r>
-      <w:del w:id="21" w:author="Glauber Matteis Gadelha" w:date="2018-10-27T08:03:00Z">
+      <w:del w:id="22" w:author="Glauber Matteis Gadelha" w:date="2018-10-27T08:03:00Z">
         <w:r>
           <w:delText>, a informação em grandes volumes torna difícil a leitura e análise destes relatórios. Os</w:delText>
         </w:r>
       </w:del>
-      <w:ins w:id="22" w:author="Glauber Matteis Gadelha" w:date="2018-10-27T08:03:00Z">
+      <w:ins w:id="23" w:author="Glauber Matteis Gadelha" w:date="2018-10-27T08:03:00Z">
         <w:r>
           <w:t>, os</w:t>
         </w:r>
@@ -5103,12 +5247,12 @@
       <w:r>
         <w:t xml:space="preserve"> volumes são tamanhos que </w:t>
       </w:r>
-      <w:ins w:id="23" w:author="Glauber Matteis Gadelha" w:date="2018-10-27T08:04:00Z">
+      <w:ins w:id="24" w:author="Glauber Matteis Gadelha" w:date="2018-10-27T08:04:00Z">
         <w:r>
           <w:t>inviabilizam</w:t>
         </w:r>
       </w:ins>
-      <w:del w:id="24" w:author="Glauber Matteis Gadelha" w:date="2018-10-27T08:04:00Z">
+      <w:del w:id="25" w:author="Glauber Matteis Gadelha" w:date="2018-10-27T08:04:00Z">
         <w:r>
           <w:delText>que tornam uma tarefa hercúlea essa análise, inviabilizando</w:delText>
         </w:r>
@@ -5116,12 +5260,12 @@
       <w:r>
         <w:t xml:space="preserve"> o entendimento</w:t>
       </w:r>
-      <w:ins w:id="25" w:author="Glauber Matteis Gadelha" w:date="2018-10-27T08:04:00Z">
+      <w:ins w:id="26" w:author="Glauber Matteis Gadelha" w:date="2018-10-27T08:04:00Z">
         <w:r>
           <w:t xml:space="preserve"> de certos relat</w:t>
         </w:r>
       </w:ins>
-      <w:ins w:id="26" w:author="Glauber Matteis Gadelha" w:date="2018-10-27T08:05:00Z">
+      <w:ins w:id="27" w:author="Glauber Matteis Gadelha" w:date="2018-10-27T08:05:00Z">
         <w:r>
           <w:t>órios</w:t>
         </w:r>
@@ -5134,13 +5278,13 @@
       <w:pPr>
         <w:ind w:firstLine="567"/>
         <w:rPr>
-          <w:del w:id="27" w:author="Glauber Matteis Gadelha" w:date="2018-10-27T08:05:00Z"/>
+          <w:del w:id="28" w:author="Glauber Matteis Gadelha" w:date="2018-10-27T08:05:00Z"/>
         </w:rPr>
       </w:pPr>
       <w:r>
         <w:tab/>
       </w:r>
-      <w:del w:id="28" w:author="Glauber Matteis Gadelha" w:date="2018-10-27T08:05:00Z">
+      <w:del w:id="29" w:author="Glauber Matteis Gadelha" w:date="2018-10-27T08:05:00Z">
         <w:r>
           <w:delText>Mesmo bem organizadas e indexadas, listagens de informação mineirada podem ter constatações importantíssimas que passarão despercebidas a olhos com pouco ou nenhum conhecimento da área de estatística.</w:delText>
         </w:r>
@@ -5148,7 +5292,7 @@
     </w:p>
     <w:p>
       <w:pPr>
-        <w:pPrChange w:id="29" w:author="glaubergad" w:date="2019-03-04T20:22:00Z">
+        <w:pPrChange w:id="30" w:author="glaubergad" w:date="2019-03-04T20:22:00Z">
           <w:pPr>
             <w:pStyle w:val="Paragrafo-Artigo"/>
             <w:spacing w:line="360" w:lineRule="auto"/>
@@ -5159,12 +5303,12 @@
       <w:r>
         <w:t xml:space="preserve">Para minimizar o problema, </w:t>
       </w:r>
-      <w:del w:id="30" w:author="Glauber Matteis Gadelha" w:date="2018-10-27T08:05:00Z">
+      <w:del w:id="31" w:author="Glauber Matteis Gadelha" w:date="2018-10-27T08:05:00Z">
         <w:r>
           <w:delText>,</w:delText>
         </w:r>
       </w:del>
-      <w:del w:id="31" w:author="Glauber Matteis Gadelha" w:date="2018-10-27T08:14:00Z">
+      <w:del w:id="32" w:author="Glauber Matteis Gadelha" w:date="2018-10-27T08:14:00Z">
         <w:r>
           <w:delText xml:space="preserve"> </w:delText>
         </w:r>
@@ -5172,7 +5316,7 @@
       <w:r>
         <w:t xml:space="preserve">tem se empregado </w:t>
       </w:r>
-      <w:del w:id="32" w:author="Glauber Matteis Gadelha" w:date="2018-10-27T08:05:00Z">
+      <w:del w:id="33" w:author="Glauber Matteis Gadelha" w:date="2018-10-27T08:05:00Z">
         <w:r>
           <w:delText xml:space="preserve">cada vez mais, </w:delText>
         </w:r>
@@ -5180,7 +5324,7 @@
       <w:r>
         <w:t>formas de apresentação de informações sintetizadas em</w:t>
       </w:r>
-      <w:ins w:id="33" w:author="Glauber Matteis Gadelha" w:date="2018-10-27T08:06:00Z">
+      <w:ins w:id="34" w:author="Glauber Matteis Gadelha" w:date="2018-10-27T08:06:00Z">
         <w:r>
           <w:t xml:space="preserve"> quadros</w:t>
         </w:r>
@@ -5194,7 +5338,7 @@
       <w:r>
         <w:t>, que entregam um resumo visual de</w:t>
       </w:r>
-      <w:del w:id="34" w:author="Glauber Matteis Gadelha" w:date="2018-10-27T08:06:00Z">
+      <w:del w:id="35" w:author="Glauber Matteis Gadelha" w:date="2018-10-27T08:06:00Z">
         <w:r>
           <w:delText>, muitas vezes,</w:delText>
         </w:r>
@@ -5217,12 +5361,12 @@
       <w:r>
         <w:t>. Isso</w:t>
       </w:r>
-      <w:del w:id="35" w:author="Glauber Matteis Gadelha" w:date="2018-10-27T08:07:00Z">
+      <w:del w:id="36" w:author="Glauber Matteis Gadelha" w:date="2018-10-27T08:07:00Z">
         <w:r>
           <w:delText xml:space="preserve">, obviamente, </w:delText>
         </w:r>
       </w:del>
-      <w:ins w:id="36" w:author="Glauber Matteis Gadelha" w:date="2018-10-27T08:10:00Z">
+      <w:ins w:id="37" w:author="Glauber Matteis Gadelha" w:date="2018-10-27T08:10:00Z">
         <w:r>
           <w:t xml:space="preserve"> </w:t>
         </w:r>
@@ -5234,9 +5378,9 @@
     <w:p>
       <w:pPr>
         <w:rPr>
-          <w:del w:id="37" w:author="Glauber Matteis Gadelha" w:date="2018-10-27T08:14:00Z"/>
-        </w:rPr>
-        <w:pPrChange w:id="38" w:author="glaubergad" w:date="2019-03-04T20:22:00Z">
+          <w:del w:id="38" w:author="Glauber Matteis Gadelha" w:date="2018-10-27T08:14:00Z"/>
+        </w:rPr>
+        <w:pPrChange w:id="39" w:author="glaubergad" w:date="2019-03-04T20:22:00Z">
           <w:pPr>
             <w:pStyle w:val="Paragrafo-Artigo"/>
             <w:spacing w:line="360" w:lineRule="auto"/>
@@ -5247,7 +5391,7 @@
       <w:r>
         <w:tab/>
       </w:r>
-      <w:del w:id="39" w:author="Glauber Matteis Gadelha" w:date="2018-10-27T08:14:00Z">
+      <w:del w:id="40" w:author="Glauber Matteis Gadelha" w:date="2018-10-27T08:14:00Z">
         <w:r>
           <w:delText>No mercado corporativo, esse esforço evoluiu de tabelas e gráficos feitos à mão para as planilhas eletrônicas, como Lotus 123 e mais recentemente e ainda bastante utilizada atualmente a Microsoft Excel. Porém, com os sistemas gerenciadores de bancos de dados tomando o lugar de destaque como principal ferramenta de armazenamento de dados em massa, o desenvolvimento de aplicações para manipulação e apresentação destes dados tem evoluído a cada ano.</w:delText>
         </w:r>
@@ -5255,7 +5399,7 @@
     </w:p>
     <w:p>
       <w:pPr>
-        <w:pPrChange w:id="40" w:author="glaubergad" w:date="2019-03-04T20:22:00Z">
+        <w:pPrChange w:id="41" w:author="glaubergad" w:date="2019-03-04T20:22:00Z">
           <w:pPr>
             <w:pStyle w:val="Paragrafo-Artigo"/>
             <w:spacing w:line="360" w:lineRule="auto"/>
@@ -5317,7 +5461,7 @@
       <w:r>
         <w:t>o um dashboard que sintetiza em uma página web</w:t>
       </w:r>
-      <w:del w:id="41" w:author="Glauber Matteis Gadelha" w:date="2018-10-27T08:15:00Z">
+      <w:del w:id="42" w:author="Glauber Matteis Gadelha" w:date="2018-10-27T08:15:00Z">
         <w:r>
           <w:delText>, com diversos tipos de apresentações,</w:delText>
         </w:r>
@@ -5325,7 +5469,7 @@
       <w:r>
         <w:t xml:space="preserve"> um conjunto de informações de um relatório de pesquisa em banco de dados requer algumas centenas de linhas de código</w:t>
       </w:r>
-      <w:del w:id="42" w:author="Glauber Matteis Gadelha" w:date="2018-10-27T08:15:00Z">
+      <w:del w:id="43" w:author="Glauber Matteis Gadelha" w:date="2018-10-27T08:15:00Z">
         <w:r>
           <w:delText>, ainda que se utilizem frameworks que facilitam bastante este serviço</w:delText>
         </w:r>
@@ -5337,9 +5481,9 @@
     <w:p>
       <w:pPr>
         <w:rPr>
-          <w:del w:id="43" w:author="Glauber Matteis Gadelha" w:date="2018-10-27T08:15:00Z"/>
-        </w:rPr>
-        <w:pPrChange w:id="44" w:author="glaubergad" w:date="2019-03-04T20:22:00Z">
+          <w:del w:id="44" w:author="Glauber Matteis Gadelha" w:date="2018-10-27T08:15:00Z"/>
+        </w:rPr>
+        <w:pPrChange w:id="45" w:author="glaubergad" w:date="2019-03-04T20:22:00Z">
           <w:pPr>
             <w:pStyle w:val="Paragrafo-Artigo"/>
             <w:spacing w:line="360" w:lineRule="auto"/>
@@ -5350,7 +5494,7 @@
       <w:r>
         <w:tab/>
       </w:r>
-      <w:del w:id="45" w:author="Glauber Matteis Gadelha" w:date="2018-10-27T08:15:00Z">
+      <w:del w:id="46" w:author="Glauber Matteis Gadelha" w:date="2018-10-27T08:15:00Z">
         <w:r>
           <w:delText>São blocos padronizados, misturando tags e conteúdo HTML às marcações típicas das linguagens de apresentação para aplicações web, mas que devem ser inseridos sempre que se faz necessário construir essas saídas para o usuário.</w:delText>
         </w:r>
@@ -5358,7 +5502,7 @@
     </w:p>
     <w:p>
       <w:pPr>
-        <w:pPrChange w:id="46" w:author="glaubergad" w:date="2019-03-04T20:22:00Z">
+        <w:pPrChange w:id="47" w:author="glaubergad" w:date="2019-03-04T20:22:00Z">
           <w:pPr>
             <w:pStyle w:val="Paragrafo-Artigo"/>
             <w:spacing w:line="360" w:lineRule="auto"/>
@@ -5366,7 +5510,7 @@
           </w:pPr>
         </w:pPrChange>
       </w:pPr>
-      <w:bookmarkStart w:id="47" w:name="_Toc498681698"/>
+      <w:bookmarkStart w:id="48" w:name="_Toc498681698"/>
       <w:r>
         <w:t>A demanda de mercado por entregas no mais curto prazo possível, bem como a necessidade de se desenvolver artefatos que permitam fácil entendimento, documentação, manutenção e evolução, além da importância de uma apresentação clara e si</w:t>
       </w:r>
@@ -5434,7 +5578,7 @@
     <w:p>
       <w:pPr>
         <w:ind w:firstLine="709"/>
-        <w:pPrChange w:id="48" w:author="glaubergad" w:date="2019-03-04T20:22:00Z">
+        <w:pPrChange w:id="49" w:author="glaubergad" w:date="2019-03-04T20:22:00Z">
           <w:pPr>
             <w:pStyle w:val="Paragrafo-Artigo"/>
             <w:spacing w:line="360" w:lineRule="auto"/>
@@ -5445,7 +5589,7 @@
       <w:r>
         <w:t xml:space="preserve">Poder </w:t>
       </w:r>
-      <w:del w:id="49" w:author="Glauber Matteis Gadelha" w:date="2018-10-27T08:12:00Z">
+      <w:del w:id="50" w:author="Glauber Matteis Gadelha" w:date="2018-10-27T08:12:00Z">
         <w:r>
           <w:delText xml:space="preserve">se </w:delText>
         </w:r>
@@ -5453,14 +5597,14 @@
       <w:r>
         <w:t>utilizar</w:t>
       </w:r>
-      <w:ins w:id="50" w:author="Aluno" w:date="2018-10-25T20:50:00Z">
-        <w:del w:id="51" w:author="Glauber Matteis Gadelha" w:date="2018-10-27T08:12:00Z">
+      <w:ins w:id="51" w:author="Aluno" w:date="2018-10-25T20:50:00Z">
+        <w:del w:id="52" w:author="Glauber Matteis Gadelha" w:date="2018-10-27T08:12:00Z">
           <w:r>
             <w:delText>-se</w:delText>
           </w:r>
         </w:del>
       </w:ins>
-      <w:ins w:id="52" w:author="Glauber Matteis Gadelha" w:date="2018-10-27T08:12:00Z">
+      <w:ins w:id="53" w:author="Glauber Matteis Gadelha" w:date="2018-10-27T08:12:00Z">
         <w:r>
           <w:t>-se</w:t>
         </w:r>
@@ -5517,11 +5661,11 @@
         <w:t>.</w:t>
       </w:r>
       <w:r>
-        <w:t xml:space="preserve"> Com um esforço inicial que pode ser razoavelmente grande, pode-se reduzir ou até mesmo eliminar o </w:t>
+        <w:t xml:space="preserve"> Com um esforço </w:t>
       </w:r>
       <w:r>
         <w:lastRenderedPageBreak/>
-        <w:t>trabalho</w:t>
+        <w:t>inicial que pode ser razoavelmente grande, pode-se reduzir ou até mesmo eliminar o trabalho</w:t>
       </w:r>
       <w:r>
         <w:t xml:space="preserve"> posterior</w:t>
@@ -5574,7 +5718,7 @@
           <w:rFonts w:eastAsia="Calibri"/>
           <w:szCs w:val="24"/>
         </w:rPr>
-        <w:pPrChange w:id="53" w:author="glaubergad" w:date="2019-03-04T20:22:00Z">
+        <w:pPrChange w:id="54" w:author="glaubergad" w:date="2019-03-04T20:22:00Z">
           <w:pPr>
             <w:spacing w:after="160" w:line="240" w:lineRule="auto"/>
             <w:jc w:val="left"/>
@@ -5590,15 +5734,15 @@
           <w:numId w:val="14"/>
         </w:numPr>
       </w:pPr>
-      <w:bookmarkStart w:id="54" w:name="_Toc33530777"/>
-      <w:bookmarkEnd w:id="47"/>
+      <w:bookmarkStart w:id="55" w:name="_Toc33540610"/>
+      <w:bookmarkEnd w:id="48"/>
       <w:r>
         <w:t>Objetivo</w:t>
       </w:r>
       <w:r>
         <w:t xml:space="preserve"> e delimitação de escopo</w:t>
       </w:r>
-      <w:bookmarkEnd w:id="54"/>
+      <w:bookmarkEnd w:id="55"/>
     </w:p>
     <w:p/>
     <w:p>
@@ -5729,7 +5873,7 @@
         </w:rPr>
         <w:t xml:space="preserve"> </w:t>
       </w:r>
-      <w:del w:id="55" w:author="Aluno" w:date="2018-10-25T20:51:00Z">
+      <w:del w:id="56" w:author="Aluno" w:date="2018-10-25T20:51:00Z">
         <w:r>
           <w:rPr>
             <w:rFonts w:cs="Times New Roman"/>
@@ -5737,14 +5881,14 @@
           <w:delText xml:space="preserve">um </w:delText>
         </w:r>
       </w:del>
-      <w:ins w:id="56" w:author="Aluno" w:date="2018-10-25T20:51:00Z">
+      <w:ins w:id="57" w:author="Aluno" w:date="2018-10-25T20:51:00Z">
         <w:r>
           <w:rPr>
             <w:rFonts w:cs="Times New Roman"/>
           </w:rPr>
           <w:t xml:space="preserve">painéis de informações gerenciais </w:t>
         </w:r>
-        <w:del w:id="57" w:author="Glauber Matteis Gadelha" w:date="2018-10-27T08:19:00Z">
+        <w:del w:id="58" w:author="Glauber Matteis Gadelha" w:date="2018-10-27T08:19:00Z">
           <w:r>
             <w:rPr>
               <w:rFonts w:cs="Times New Roman"/>
@@ -5753,7 +5897,7 @@
           </w:r>
         </w:del>
       </w:ins>
-      <w:ins w:id="58" w:author="Glauber Matteis Gadelha" w:date="2018-10-27T08:19:00Z">
+      <w:ins w:id="59" w:author="Glauber Matteis Gadelha" w:date="2018-10-27T08:19:00Z">
         <w:r>
           <w:rPr>
             <w:rFonts w:cs="Times New Roman"/>
@@ -5761,7 +5905,7 @@
           <w:t>(</w:t>
         </w:r>
       </w:ins>
-      <w:del w:id="59" w:author="glaubergad" w:date="2019-03-04T20:24:00Z">
+      <w:del w:id="60" w:author="glaubergad" w:date="2019-03-04T20:24:00Z">
         <w:r>
           <w:rPr>
             <w:rFonts w:cs="Times New Roman"/>
@@ -5770,8 +5914,8 @@
           <w:delText>dashboard</w:delText>
         </w:r>
       </w:del>
-      <w:ins w:id="60" w:author="Glauber Matteis Gadelha" w:date="2018-10-27T08:11:00Z">
-        <w:del w:id="61" w:author="glaubergad" w:date="2019-03-04T20:24:00Z">
+      <w:ins w:id="61" w:author="Glauber Matteis Gadelha" w:date="2018-10-27T08:11:00Z">
+        <w:del w:id="62" w:author="glaubergad" w:date="2019-03-04T20:24:00Z">
           <w:r>
             <w:rPr>
               <w:rFonts w:cs="Times New Roman"/>
@@ -5781,7 +5925,7 @@
           </w:r>
         </w:del>
       </w:ins>
-      <w:ins w:id="62" w:author="glaubergad" w:date="2019-03-04T20:24:00Z">
+      <w:ins w:id="63" w:author="glaubergad" w:date="2019-03-04T20:24:00Z">
         <w:r>
           <w:rPr>
             <w:rFonts w:cs="Times New Roman"/>
@@ -5790,8 +5934,8 @@
           <w:t>Dashboards</w:t>
         </w:r>
       </w:ins>
-      <w:ins w:id="63" w:author="Aluno" w:date="2018-10-25T20:51:00Z">
-        <w:del w:id="64" w:author="Glauber Matteis Gadelha" w:date="2018-10-27T08:19:00Z">
+      <w:ins w:id="64" w:author="Aluno" w:date="2018-10-25T20:51:00Z">
+        <w:del w:id="65" w:author="Glauber Matteis Gadelha" w:date="2018-10-27T08:19:00Z">
           <w:r>
             <w:rPr>
               <w:rFonts w:cs="Times New Roman"/>
@@ -5800,7 +5944,7 @@
           </w:r>
         </w:del>
       </w:ins>
-      <w:ins w:id="65" w:author="Glauber Matteis Gadelha" w:date="2018-10-27T08:19:00Z">
+      <w:ins w:id="66" w:author="Glauber Matteis Gadelha" w:date="2018-10-27T08:19:00Z">
         <w:r>
           <w:rPr>
             <w:rFonts w:cs="Times New Roman"/>
@@ -5826,7 +5970,7 @@
         </w:rPr>
         <w:t xml:space="preserve"> dados</w:t>
       </w:r>
-      <w:ins w:id="66" w:author="Aluno" w:date="2018-10-25T20:52:00Z">
+      <w:ins w:id="67" w:author="Aluno" w:date="2018-10-25T20:52:00Z">
         <w:r>
           <w:rPr>
             <w:rFonts w:cs="Times New Roman"/>
@@ -5951,7 +6095,7 @@
         </w:rPr>
         <w:t xml:space="preserve"> para o conteúdo a ser preenchido em tempo de execução. Os </w:t>
       </w:r>
-      <w:ins w:id="67" w:author="Aluno" w:date="2018-10-25T20:52:00Z">
+      <w:ins w:id="68" w:author="Aluno" w:date="2018-10-25T20:52:00Z">
         <w:r>
           <w:rPr>
             <w:rFonts w:cs="Times New Roman"/>
@@ -5971,7 +6115,7 @@
         </w:rPr>
         <w:t xml:space="preserve"> na saída</w:t>
       </w:r>
-      <w:ins w:id="68" w:author="Aluno" w:date="2018-10-25T20:52:00Z">
+      <w:ins w:id="69" w:author="Aluno" w:date="2018-10-25T20:52:00Z">
         <w:r>
           <w:rPr>
             <w:rFonts w:cs="Times New Roman"/>
@@ -6104,12 +6248,12 @@
           <w:numId w:val="14"/>
         </w:numPr>
       </w:pPr>
-      <w:bookmarkStart w:id="69" w:name="_Toc33530778"/>
+      <w:bookmarkStart w:id="70" w:name="_Toc33540611"/>
       <w:r>
         <w:lastRenderedPageBreak/>
         <w:t>Procedimentos metodológicos</w:t>
       </w:r>
-      <w:bookmarkEnd w:id="69"/>
+      <w:bookmarkEnd w:id="70"/>
     </w:p>
     <w:p/>
     <w:p>
@@ -6127,7 +6271,7 @@
         <w:tab/>
         <w:t xml:space="preserve">O trabalho foi conduzido em </w:t>
       </w:r>
-      <w:del w:id="70" w:author="glaubergad" w:date="2019-02-23T11:00:00Z">
+      <w:del w:id="71" w:author="glaubergad" w:date="2019-02-23T11:00:00Z">
         <w:r>
           <w:rPr>
             <w:rFonts w:cs="Times New Roman"/>
@@ -6136,7 +6280,7 @@
           <w:delText xml:space="preserve">3 </w:delText>
         </w:r>
       </w:del>
-      <w:ins w:id="71" w:author="glaubergad" w:date="2019-02-23T11:00:00Z">
+      <w:ins w:id="72" w:author="glaubergad" w:date="2019-02-23T11:00:00Z">
         <w:r>
           <w:rPr>
             <w:rFonts w:cs="Times New Roman"/>
@@ -6238,7 +6382,7 @@
         <w:tab/>
         <w:t xml:space="preserve">Na etapa </w:t>
       </w:r>
-      <w:del w:id="72" w:author="glaubergad" w:date="2019-02-23T11:01:00Z">
+      <w:del w:id="73" w:author="glaubergad" w:date="2019-02-23T11:01:00Z">
         <w:r>
           <w:rPr>
             <w:rFonts w:cs="Times New Roman"/>
@@ -6247,7 +6391,7 @@
           <w:delText>posterior</w:delText>
         </w:r>
       </w:del>
-      <w:ins w:id="73" w:author="glaubergad" w:date="2019-02-23T11:01:00Z">
+      <w:ins w:id="74" w:author="glaubergad" w:date="2019-02-23T11:01:00Z">
         <w:r>
           <w:rPr>
             <w:rFonts w:cs="Times New Roman"/>
@@ -6291,8 +6435,8 @@
       <w:pPr>
         <w:pStyle w:val="Ttulo2"/>
       </w:pPr>
-      <w:bookmarkStart w:id="74" w:name="_Toc498681701"/>
-      <w:bookmarkStart w:id="75" w:name="_Toc33530779"/>
+      <w:bookmarkStart w:id="75" w:name="_Toc498681701"/>
+      <w:bookmarkStart w:id="76" w:name="_Toc33540612"/>
       <w:proofErr w:type="gramStart"/>
       <w:r>
         <w:t>1.</w:t>
@@ -6303,7 +6447,7 @@
       <w:r>
         <w:t xml:space="preserve"> </w:t>
       </w:r>
-      <w:bookmarkEnd w:id="74"/>
+      <w:bookmarkEnd w:id="75"/>
       <w:r>
         <w:t>Organização</w:t>
       </w:r>
@@ -6311,7 +6455,7 @@
       <w:r>
         <w:t xml:space="preserve"> do trabalho</w:t>
       </w:r>
-      <w:bookmarkEnd w:id="75"/>
+      <w:bookmarkEnd w:id="76"/>
     </w:p>
     <w:p>
       <w:r>
@@ -6391,7 +6535,7 @@
       <w:pPr>
         <w:pStyle w:val="Ttulo1"/>
       </w:pPr>
-      <w:bookmarkStart w:id="76" w:name="_Toc33530780"/>
+      <w:bookmarkStart w:id="77" w:name="_Toc33540613"/>
       <w:proofErr w:type="gramStart"/>
       <w:r>
         <w:t>2</w:t>
@@ -6400,7 +6544,7 @@
       <w:r>
         <w:t xml:space="preserve"> FUNDAMENTAÇÃO TEÓRICA</w:t>
       </w:r>
-      <w:bookmarkEnd w:id="76"/>
+      <w:bookmarkEnd w:id="77"/>
     </w:p>
     <w:p>
       <w:pPr>
@@ -6448,7 +6592,7 @@
       <w:pPr>
         <w:pStyle w:val="Ttulo2"/>
       </w:pPr>
-      <w:bookmarkStart w:id="77" w:name="_Toc33530781"/>
+      <w:bookmarkStart w:id="78" w:name="_Toc33540614"/>
       <w:r>
         <w:t xml:space="preserve">2.1 </w:t>
       </w:r>
@@ -6460,7 +6604,7 @@
       <w:r>
         <w:t xml:space="preserve"> de Software</w:t>
       </w:r>
-      <w:bookmarkEnd w:id="77"/>
+      <w:bookmarkEnd w:id="78"/>
     </w:p>
     <w:p/>
     <w:p>
@@ -6566,7 +6710,7 @@
       <w:r>
         <w:t>.</w:t>
       </w:r>
-      <w:ins w:id="78" w:author="glaubergad" w:date="2019-02-23T11:06:00Z">
+      <w:ins w:id="79" w:author="glaubergad" w:date="2019-02-23T11:06:00Z">
         <w:r>
           <w:t xml:space="preserve"> </w:t>
         </w:r>
@@ -6768,6 +6912,9 @@
     </w:p>
     <w:p/>
     <w:p>
+      <w:r>
+        <w:tab/>
+      </w:r>
       <w:r>
         <w:t xml:space="preserve">Dentre </w:t>
       </w:r>
@@ -6818,6 +6965,7 @@
           <w:ilvl w:val="0"/>
           <w:numId w:val="15"/>
         </w:numPr>
+        <w:ind w:left="1134"/>
       </w:pPr>
       <w:r>
         <w:lastRenderedPageBreak/>
@@ -6831,6 +6979,7 @@
           <w:ilvl w:val="0"/>
           <w:numId w:val="15"/>
         </w:numPr>
+        <w:ind w:left="1134"/>
       </w:pPr>
       <w:r>
         <w:t>Aumento da confiança: Reusar soluções previamente desenvolvidas, testadas e validadas geralmente reflete uma confiabilidade maior do que uma nova solução desenvolvida;</w:t>
@@ -6843,6 +6992,7 @@
           <w:ilvl w:val="0"/>
           <w:numId w:val="15"/>
         </w:numPr>
+        <w:ind w:left="1134"/>
       </w:pPr>
       <w:r>
         <w:t>Melhor uso da mão-de-obra: Reutilizando software, a equipe de análise e desenvolvimento ganha tempo para dar atenção para novas funcionalidades e regras de negócio.</w:t>
@@ -6961,7 +7111,7 @@
       <w:pPr>
         <w:pStyle w:val="Ttulo3"/>
       </w:pPr>
-      <w:bookmarkStart w:id="79" w:name="_Toc33530782"/>
+      <w:bookmarkStart w:id="80" w:name="_Toc33540615"/>
       <w:r>
         <w:t>2.1.</w:t>
       </w:r>
@@ -6971,7 +7121,7 @@
       <w:r>
         <w:t xml:space="preserve"> Técnicas de aplicação de reuso de software</w:t>
       </w:r>
-      <w:bookmarkEnd w:id="79"/>
+      <w:bookmarkEnd w:id="80"/>
     </w:p>
     <w:p/>
     <w:p>
@@ -8187,7 +8337,7 @@
       <w:pPr>
         <w:pStyle w:val="Ttulo3"/>
       </w:pPr>
-      <w:bookmarkStart w:id="80" w:name="_Toc33530783"/>
+      <w:bookmarkStart w:id="81" w:name="_Toc33540616"/>
       <w:r>
         <w:t>2.1.</w:t>
       </w:r>
@@ -8209,7 +8359,7 @@
       <w:r>
         <w:t>programas</w:t>
       </w:r>
-      <w:bookmarkEnd w:id="80"/>
+      <w:bookmarkEnd w:id="81"/>
     </w:p>
     <w:p>
       <w:r>
@@ -8527,7 +8677,7 @@
       <w:pPr>
         <w:pStyle w:val="Ttulo2"/>
       </w:pPr>
-      <w:bookmarkStart w:id="81" w:name="_Toc33530784"/>
+      <w:bookmarkStart w:id="82" w:name="_Toc33540617"/>
       <w:r>
         <w:t>2.</w:t>
       </w:r>
@@ -8543,7 +8693,7 @@
       <w:r>
         <w:t>(Template Engines)</w:t>
       </w:r>
-      <w:bookmarkEnd w:id="81"/>
+      <w:bookmarkEnd w:id="82"/>
     </w:p>
     <w:p>
       <w:r>
@@ -8709,11 +8859,11 @@
       <w:pPr>
         <w:pStyle w:val="Ttulo3"/>
       </w:pPr>
-      <w:bookmarkStart w:id="82" w:name="_Toc33530785"/>
+      <w:bookmarkStart w:id="83" w:name="_Toc33540618"/>
       <w:r>
         <w:t>2.2.1 Elementos básicos de motores de gabarito</w:t>
       </w:r>
-      <w:bookmarkEnd w:id="82"/>
+      <w:bookmarkEnd w:id="83"/>
     </w:p>
     <w:p/>
     <w:p>
@@ -9083,11 +9233,11 @@
       <w:pPr>
         <w:pStyle w:val="Ttulo2"/>
       </w:pPr>
-      <w:bookmarkStart w:id="83" w:name="_Toc33530786"/>
+      <w:bookmarkStart w:id="84" w:name="_Toc33540619"/>
       <w:r>
         <w:t>2.3 Motores de gabaritos disponíveis para utilização no mercado atual</w:t>
       </w:r>
-      <w:bookmarkEnd w:id="83"/>
+      <w:bookmarkEnd w:id="84"/>
     </w:p>
     <w:p/>
     <w:p>
@@ -9115,11 +9265,11 @@
       <w:r>
         <w:t xml:space="preserve"> </w:t>
       </w:r>
-      <w:bookmarkStart w:id="84" w:name="_Toc33530787"/>
+      <w:bookmarkStart w:id="85" w:name="_Toc33540620"/>
       <w:r>
         <w:t xml:space="preserve">2.3.1 </w:t>
       </w:r>
-      <w:del w:id="85" w:author="glaubergad" w:date="2019-03-04T20:25:00Z">
+      <w:del w:id="86" w:author="glaubergad" w:date="2019-03-04T20:25:00Z">
         <w:r>
           <w:delText>3</w:delText>
         </w:r>
@@ -9127,7 +9277,7 @@
       <w:r>
         <w:t>Apache Velocity</w:t>
       </w:r>
-      <w:bookmarkEnd w:id="84"/>
+      <w:bookmarkEnd w:id="85"/>
     </w:p>
     <w:p>
       <w:r>
@@ -9767,13 +9917,13 @@
       <w:pPr>
         <w:pStyle w:val="Ttulo3"/>
       </w:pPr>
-      <w:bookmarkStart w:id="86" w:name="_Toc33530788"/>
       <w:del w:id="87" w:author="glaubergad" w:date="2019-03-04T20:25:00Z">
         <w:r>
           <w:delText>3</w:delText>
         </w:r>
       </w:del>
-      <w:ins w:id="88" w:author="glaubergad" w:date="2019-03-04T20:25:00Z">
+      <w:bookmarkStart w:id="88" w:name="_Toc33540621"/>
+      <w:ins w:id="89" w:author="glaubergad" w:date="2019-03-04T20:25:00Z">
         <w:r>
           <w:t>2</w:t>
         </w:r>
@@ -9787,7 +9937,7 @@
       <w:r>
         <w:t xml:space="preserve"> Apache Freemarker</w:t>
       </w:r>
-      <w:bookmarkEnd w:id="86"/>
+      <w:bookmarkEnd w:id="88"/>
     </w:p>
     <w:p>
       <w:r>
@@ -11630,12 +11780,12 @@
       <w:pPr>
         <w:pStyle w:val="Ttulo3"/>
       </w:pPr>
-      <w:bookmarkStart w:id="89" w:name="_Toc33530789"/>
+      <w:bookmarkStart w:id="90" w:name="_Toc33540622"/>
       <w:r>
         <w:lastRenderedPageBreak/>
         <w:t>2.3.3 Critérios usados na avaliação dos motores de gabaritos pesquisados</w:t>
       </w:r>
-      <w:bookmarkEnd w:id="89"/>
+      <w:bookmarkEnd w:id="90"/>
     </w:p>
     <w:p>
       <w:r>
@@ -12577,7 +12727,7 @@
           <w:b w:val="0"/>
         </w:rPr>
       </w:pPr>
-      <w:bookmarkStart w:id="90" w:name="_Toc33530790"/>
+      <w:bookmarkStart w:id="91" w:name="_Toc33540623"/>
       <w:proofErr w:type="gramStart"/>
       <w:r>
         <w:t>2.2 Apache</w:t>
@@ -12586,7 +12736,7 @@
       <w:r>
         <w:t xml:space="preserve"> Maven</w:t>
       </w:r>
-      <w:bookmarkEnd w:id="90"/>
+      <w:bookmarkEnd w:id="91"/>
     </w:p>
     <w:p>
       <w:r>
@@ -13698,7 +13848,7 @@
       <w:pPr>
         <w:pStyle w:val="Ttulo2"/>
       </w:pPr>
-      <w:bookmarkStart w:id="91" w:name="_Toc33530791"/>
+      <w:bookmarkStart w:id="92" w:name="_Toc33540624"/>
       <w:r>
         <w:t xml:space="preserve">2.4 </w:t>
       </w:r>
@@ -13710,7 +13860,7 @@
       <w:r>
         <w:t>js</w:t>
       </w:r>
-      <w:bookmarkEnd w:id="91"/>
+      <w:bookmarkEnd w:id="92"/>
     </w:p>
     <w:p>
       <w:r>
@@ -13794,7 +13944,7 @@
       <w:pPr>
         <w:pStyle w:val="Ttulo3"/>
       </w:pPr>
-      <w:bookmarkStart w:id="92" w:name="_Toc33530792"/>
+      <w:bookmarkStart w:id="93" w:name="_Toc33540625"/>
       <w:r>
         <w:t xml:space="preserve">2.4.1 </w:t>
       </w:r>
@@ -13806,7 +13956,7 @@
       <w:r>
         <w:t>js</w:t>
       </w:r>
-      <w:bookmarkEnd w:id="92"/>
+      <w:bookmarkEnd w:id="93"/>
     </w:p>
     <w:p>
       <w:r>
@@ -13873,7 +14023,7 @@
       <w:pPr>
         <w:pStyle w:val="Ttulo3"/>
       </w:pPr>
-      <w:bookmarkStart w:id="93" w:name="_Toc33530793"/>
+      <w:bookmarkStart w:id="94" w:name="_Toc33540626"/>
       <w:r>
         <w:t xml:space="preserve">2.4.2 </w:t>
       </w:r>
@@ -13885,7 +14035,7 @@
       <w:r>
         <w:t>js</w:t>
       </w:r>
-      <w:bookmarkEnd w:id="93"/>
+      <w:bookmarkEnd w:id="94"/>
     </w:p>
     <w:p>
       <w:r>
@@ -13947,11 +14097,11 @@
       <w:pPr>
         <w:pStyle w:val="Ttulo2"/>
       </w:pPr>
-      <w:bookmarkStart w:id="94" w:name="_Toc33530794"/>
+      <w:bookmarkStart w:id="95" w:name="_Toc33540627"/>
       <w:r>
         <w:t>2.5 Outras bibliotecas utilizadas neste trabalho</w:t>
       </w:r>
-      <w:bookmarkEnd w:id="94"/>
+      <w:bookmarkEnd w:id="95"/>
     </w:p>
     <w:p>
       <w:r>
@@ -13975,7 +14125,7 @@
           <w:rFonts w:eastAsiaTheme="minorHAnsi"/>
         </w:rPr>
       </w:pPr>
-      <w:bookmarkStart w:id="95" w:name="_Toc33530795"/>
+      <w:bookmarkStart w:id="96" w:name="_Toc33540628"/>
       <w:r>
         <w:rPr>
           <w:rFonts w:eastAsiaTheme="minorHAnsi"/>
@@ -13983,7 +14133,7 @@
         <w:lastRenderedPageBreak/>
         <w:t>2.5.1 Apache Commons CSV</w:t>
       </w:r>
-      <w:bookmarkEnd w:id="95"/>
+      <w:bookmarkEnd w:id="96"/>
     </w:p>
     <w:p>
       <w:r>
@@ -14059,11 +14209,11 @@
       <w:pPr>
         <w:pStyle w:val="Ttulo3"/>
       </w:pPr>
-      <w:bookmarkStart w:id="96" w:name="_Toc33530796"/>
+      <w:bookmarkStart w:id="97" w:name="_Toc33540629"/>
       <w:r>
         <w:t>2.5.2 Apache Commons IO</w:t>
       </w:r>
-      <w:bookmarkEnd w:id="96"/>
+      <w:bookmarkEnd w:id="97"/>
     </w:p>
     <w:p>
       <w:r>
@@ -14102,7 +14252,7 @@
       <w:pPr>
         <w:pStyle w:val="Ttulo3"/>
       </w:pPr>
-      <w:bookmarkStart w:id="97" w:name="_Toc33530797"/>
+      <w:bookmarkStart w:id="98" w:name="_Toc33540630"/>
       <w:r>
         <w:t xml:space="preserve">2.5.3 </w:t>
       </w:r>
@@ -14114,7 +14264,7 @@
       <w:r>
         <w:t xml:space="preserve"> ZT-ZIP</w:t>
       </w:r>
-      <w:bookmarkEnd w:id="97"/>
+      <w:bookmarkEnd w:id="98"/>
     </w:p>
     <w:p>
       <w:r>
@@ -14219,7 +14369,7 @@
       <w:pPr>
         <w:pStyle w:val="Ttulo2"/>
       </w:pPr>
-      <w:bookmarkStart w:id="98" w:name="_Toc33530798"/>
+      <w:bookmarkStart w:id="99" w:name="_Toc33540631"/>
       <w:r>
         <w:t xml:space="preserve">2.6 </w:t>
       </w:r>
@@ -14231,7 +14381,7 @@
       <w:r>
         <w:t xml:space="preserve"> 8</w:t>
       </w:r>
-      <w:bookmarkEnd w:id="98"/>
+      <w:bookmarkEnd w:id="99"/>
     </w:p>
     <w:p>
       <w:r>
@@ -14953,7 +15103,7 @@
       <w:pPr>
         <w:pStyle w:val="Ttulo1"/>
       </w:pPr>
-      <w:bookmarkStart w:id="99" w:name="_Toc33530799"/>
+      <w:bookmarkStart w:id="100" w:name="_Toc33540632"/>
       <w:proofErr w:type="gramStart"/>
       <w:r>
         <w:t>3</w:t>
@@ -14962,7 +15112,7 @@
       <w:r>
         <w:t xml:space="preserve"> SOLUÇÕES CORRELATAS</w:t>
       </w:r>
-      <w:bookmarkEnd w:id="99"/>
+      <w:bookmarkEnd w:id="100"/>
     </w:p>
     <w:p>
       <w:r>
@@ -14978,7 +15128,7 @@
       <w:pPr>
         <w:pStyle w:val="Ttulo2"/>
       </w:pPr>
-      <w:bookmarkStart w:id="100" w:name="_Toc33530800"/>
+      <w:bookmarkStart w:id="101" w:name="_Toc33540633"/>
       <w:r>
         <w:t>3.</w:t>
       </w:r>
@@ -14988,7 +15138,7 @@
       <w:r>
         <w:t xml:space="preserve"> Qlik Sense</w:t>
       </w:r>
-      <w:bookmarkEnd w:id="100"/>
+      <w:bookmarkEnd w:id="101"/>
     </w:p>
     <w:p>
       <w:r>
@@ -15080,6 +15230,7 @@
           <w:ilvl w:val="0"/>
           <w:numId w:val="24"/>
         </w:numPr>
+        <w:ind w:left="1134"/>
       </w:pPr>
       <w:r>
         <w:lastRenderedPageBreak/>
@@ -15093,6 +15244,7 @@
           <w:ilvl w:val="0"/>
           <w:numId w:val="24"/>
         </w:numPr>
+        <w:ind w:left="1134"/>
       </w:pPr>
       <w:r>
         <w:t>Facilidad</w:t>
@@ -15111,6 +15263,7 @@
           <w:ilvl w:val="0"/>
           <w:numId w:val="24"/>
         </w:numPr>
+        <w:ind w:left="1134"/>
       </w:pPr>
       <w:r>
         <w:t>Geração de relatórios simplificada: Permite a criação de relatórios personalizados com filtros diferenciados;</w:t>
@@ -15123,6 +15276,7 @@
           <w:ilvl w:val="0"/>
           <w:numId w:val="24"/>
         </w:numPr>
+        <w:ind w:left="1134"/>
       </w:pPr>
       <w:r>
         <w:t>Exploração associativa e busca inteligente: Possibilita a análise dos dados e criação de verificações mesmo sem qualquer conhecimento em programação, com uso de termos de linguagem natural por exploração associativa;</w:t>
@@ -15135,6 +15289,7 @@
           <w:ilvl w:val="0"/>
           <w:numId w:val="24"/>
         </w:numPr>
+        <w:ind w:left="1134"/>
       </w:pPr>
       <w:r>
         <w:t xml:space="preserve">Mobilidade: </w:t>
@@ -15297,7 +15452,7 @@
       <w:pPr>
         <w:pStyle w:val="Ttulo2"/>
       </w:pPr>
-      <w:bookmarkStart w:id="101" w:name="_Toc33530801"/>
+      <w:bookmarkStart w:id="102" w:name="_Toc33540634"/>
       <w:proofErr w:type="gramStart"/>
       <w:r>
         <w:t>3.2 Tableau</w:t>
@@ -15306,7 +15461,7 @@
       <w:r>
         <w:t xml:space="preserve"> Desktop</w:t>
       </w:r>
-      <w:bookmarkEnd w:id="101"/>
+      <w:bookmarkEnd w:id="102"/>
     </w:p>
     <w:p>
       <w:r>
@@ -15371,6 +15526,7 @@
           <w:ilvl w:val="0"/>
           <w:numId w:val="25"/>
         </w:numPr>
+        <w:ind w:left="1134"/>
       </w:pPr>
       <w:r>
         <w:lastRenderedPageBreak/>
@@ -15384,6 +15540,7 @@
           <w:ilvl w:val="0"/>
           <w:numId w:val="25"/>
         </w:numPr>
+        <w:ind w:left="1134"/>
         <w:rPr>
           <w:b/>
           <w:sz w:val="20"/>
@@ -15406,6 +15563,7 @@
           <w:ilvl w:val="0"/>
           <w:numId w:val="25"/>
         </w:numPr>
+        <w:ind w:left="1134"/>
         <w:rPr>
           <w:b/>
           <w:sz w:val="20"/>
@@ -15430,6 +15588,7 @@
           <w:ilvl w:val="0"/>
           <w:numId w:val="25"/>
         </w:numPr>
+        <w:ind w:left="1134"/>
         <w:rPr>
           <w:b/>
           <w:sz w:val="20"/>
@@ -15454,6 +15613,7 @@
           <w:ilvl w:val="0"/>
           <w:numId w:val="25"/>
         </w:numPr>
+        <w:ind w:left="1134"/>
         <w:rPr>
           <w:b/>
           <w:sz w:val="20"/>
@@ -15521,6 +15681,7 @@
           <w:szCs w:val="20"/>
           <w:lang w:eastAsia="pt-BR"/>
         </w:rPr>
+        <w:lastRenderedPageBreak/>
         <w:drawing>
           <wp:inline distT="0" distB="0" distL="0" distR="0" wp14:anchorId="19E680D0" wp14:editId="3AE87C56">
             <wp:extent cx="5760085" cy="3381375"/>
@@ -15634,17 +15795,16 @@
       <w:pPr>
         <w:pStyle w:val="Ttulo2"/>
       </w:pPr>
-      <w:bookmarkStart w:id="102" w:name="_Toc33530802"/>
+      <w:bookmarkStart w:id="103" w:name="_Toc33540635"/>
       <w:proofErr w:type="gramStart"/>
       <w:r>
-        <w:lastRenderedPageBreak/>
         <w:t>3.3 Microsoft Power</w:t>
       </w:r>
       <w:proofErr w:type="gramEnd"/>
       <w:r>
         <w:t xml:space="preserve"> BI</w:t>
       </w:r>
-      <w:bookmarkEnd w:id="102"/>
+      <w:bookmarkEnd w:id="103"/>
     </w:p>
     <w:p>
       <w:r>
@@ -15717,6 +15877,10 @@
           <w:ilvl w:val="0"/>
           <w:numId w:val="26"/>
         </w:numPr>
+        <w:tabs>
+          <w:tab w:val="left" w:pos="0"/>
+        </w:tabs>
+        <w:ind w:left="1134"/>
       </w:pPr>
       <w:r>
         <w:t xml:space="preserve">Conexão </w:t>
@@ -15737,6 +15901,10 @@
           <w:ilvl w:val="0"/>
           <w:numId w:val="26"/>
         </w:numPr>
+        <w:tabs>
+          <w:tab w:val="left" w:pos="0"/>
+        </w:tabs>
+        <w:ind w:left="1134"/>
       </w:pPr>
       <w:r>
         <w:t>Transformação e limpeza dos dados para criação de um modelo de dados;</w:t>
@@ -15749,6 +15917,10 @@
           <w:ilvl w:val="0"/>
           <w:numId w:val="26"/>
         </w:numPr>
+        <w:tabs>
+          <w:tab w:val="left" w:pos="0"/>
+        </w:tabs>
+        <w:ind w:left="1134"/>
       </w:pPr>
       <w:r>
         <w:t>Criação de quadros de visualização para representação visual dos dados;</w:t>
@@ -15761,6 +15933,10 @@
           <w:ilvl w:val="0"/>
           <w:numId w:val="26"/>
         </w:numPr>
+        <w:tabs>
+          <w:tab w:val="left" w:pos="0"/>
+        </w:tabs>
+        <w:ind w:left="1134"/>
       </w:pPr>
       <w:r>
         <w:t>Criação de relatórios;</w:t>
@@ -15773,6 +15949,10 @@
           <w:ilvl w:val="0"/>
           <w:numId w:val="26"/>
         </w:numPr>
+        <w:tabs>
+          <w:tab w:val="left" w:pos="0"/>
+        </w:tabs>
+        <w:ind w:left="1134"/>
       </w:pPr>
       <w:r>
         <w:t>Compartilhamento dos documentos gerados com os demais interessados.</w:t>
@@ -15787,7 +15967,11 @@
         <w:t>A Microsoft Power</w:t>
       </w:r>
       <w:r>
-        <w:t xml:space="preserve"> BI garante a conexão com os principais bancos de dados disponíveis e oferece conectividade com a plataforma proprietária de nuvem Power BI para aumento da capacidade de processamento de dados e mobilidade, permitindo o acesso a partir de equipamentos desktop e plataformas móveis </w:t>
+        <w:t xml:space="preserve"> BI garante a conexão com os principais bancos de dados disponíveis e oferece conectividade com a plataforma proprietária de nuvem Power BI para aumento da capacidade de processamento de dados e mobilidade, </w:t>
+      </w:r>
+      <w:r>
+        <w:lastRenderedPageBreak/>
+        <w:t xml:space="preserve">permitindo o acesso a partir de equipamentos desktop e plataformas móveis </w:t>
       </w:r>
       <w:r>
         <w:fldChar w:fldCharType="begin" w:fldLock="1"/>
@@ -15954,10 +16138,9 @@
       <w:pPr>
         <w:pStyle w:val="Ttulo1"/>
       </w:pPr>
-      <w:bookmarkStart w:id="103" w:name="_Toc33530803"/>
+      <w:bookmarkStart w:id="104" w:name="_Toc33540636"/>
       <w:proofErr w:type="gramStart"/>
       <w:r>
-        <w:lastRenderedPageBreak/>
         <w:t>4</w:t>
       </w:r>
       <w:proofErr w:type="gramEnd"/>
@@ -15967,7 +16150,7 @@
       <w:r>
         <w:t>Desenvolvimento do Protótipo</w:t>
       </w:r>
-      <w:bookmarkEnd w:id="103"/>
+      <w:bookmarkEnd w:id="104"/>
     </w:p>
     <w:p>
       <w:pPr>
@@ -15983,7 +16166,7 @@
         <w:pStyle w:val="Ttulo2"/>
         <w:ind w:left="6"/>
       </w:pPr>
-      <w:bookmarkStart w:id="104" w:name="_Toc33530804"/>
+      <w:bookmarkStart w:id="105" w:name="_Toc33540637"/>
       <w:proofErr w:type="gramStart"/>
       <w:r>
         <w:t>4</w:t>
@@ -15995,7 +16178,7 @@
       <w:r>
         <w:t xml:space="preserve"> Geral</w:t>
       </w:r>
-      <w:bookmarkEnd w:id="104"/>
+      <w:bookmarkEnd w:id="105"/>
     </w:p>
     <w:p>
       <w:r>
@@ -16038,7 +16221,7 @@
       <w:r>
         <w:t xml:space="preserve"> tipo pizza ou torta (pie)</w:t>
       </w:r>
-      <w:ins w:id="105" w:author="glaubergad" w:date="2019-03-04T20:26:00Z">
+      <w:ins w:id="106" w:author="glaubergad" w:date="2019-03-04T20:26:00Z">
         <w:r>
           <w:t>, gráfico de barras</w:t>
         </w:r>
@@ -16088,7 +16271,7 @@
           <w:ilvl w:val="0"/>
           <w:numId w:val="10"/>
         </w:numPr>
-        <w:ind w:left="993"/>
+        <w:ind w:left="1134"/>
       </w:pPr>
       <w:r>
         <w:t xml:space="preserve">O usuário indica ao </w:t>
@@ -16109,7 +16292,7 @@
           <w:ilvl w:val="0"/>
           <w:numId w:val="10"/>
         </w:numPr>
-        <w:ind w:left="993"/>
+        <w:ind w:left="1134"/>
       </w:pPr>
       <w:r>
         <w:t>O usuário determina o diretório onde deve ser armazenado o Dashboard;</w:t>
@@ -16122,9 +16305,9 @@
           <w:ilvl w:val="0"/>
           <w:numId w:val="10"/>
         </w:numPr>
-        <w:ind w:left="993"/>
-        <w:rPr>
-          <w:ins w:id="106" w:author="glaubergad" w:date="2019-03-04T20:28:00Z"/>
+        <w:ind w:left="1134"/>
+        <w:rPr>
+          <w:ins w:id="107" w:author="glaubergad" w:date="2019-03-04T20:28:00Z"/>
         </w:rPr>
       </w:pPr>
       <w:r>
@@ -16138,7 +16321,7 @@
       <w:r>
         <w:t xml:space="preserve"> </w:t>
       </w:r>
-      <w:ins w:id="107" w:author="glaubergad" w:date="2019-03-04T20:27:00Z">
+      <w:ins w:id="108" w:author="glaubergad" w:date="2019-03-04T20:27:00Z">
         <w:r>
           <w:t>captura a primeira linha do arquivo fonte de dados, considerando que esta traga os nomes dos atributos contidos</w:t>
         </w:r>
@@ -16149,7 +16332,7 @@
       <w:r>
         <w:t>Faz uma análise dos dados identificando quais atributos são numéricos</w:t>
       </w:r>
-      <w:del w:id="108" w:author="glaubergad" w:date="2019-03-04T20:28:00Z">
+      <w:del w:id="109" w:author="glaubergad" w:date="2019-03-04T20:28:00Z">
         <w:r>
           <w:delText>lista os atributos obtidos a fim de que o usuário possa selecionar quais deles serão usados como dimensões</w:delText>
         </w:r>
@@ -16165,17 +16348,18 @@
           <w:ilvl w:val="0"/>
           <w:numId w:val="10"/>
         </w:numPr>
-        <w:ind w:left="993"/>
-      </w:pPr>
-      <w:ins w:id="109" w:author="glaubergad" w:date="2019-03-04T20:28:00Z">
+        <w:ind w:left="1134"/>
+      </w:pPr>
+      <w:ins w:id="110" w:author="glaubergad" w:date="2019-03-04T20:28:00Z">
         <w:r>
+          <w:lastRenderedPageBreak/>
           <w:t xml:space="preserve">O usuário especifica </w:t>
         </w:r>
       </w:ins>
       <w:r>
         <w:t>o atributo que servirá como dimensão de redução para cada gráfico</w:t>
       </w:r>
-      <w:ins w:id="110" w:author="glaubergad" w:date="2019-03-04T20:29:00Z">
+      <w:ins w:id="111" w:author="glaubergad" w:date="2019-03-04T20:29:00Z">
         <w:r>
           <w:t xml:space="preserve">, bem como o título </w:t>
         </w:r>
@@ -16197,12 +16381,12 @@
           <w:ilvl w:val="0"/>
           <w:numId w:val="10"/>
         </w:numPr>
-        <w:ind w:left="993"/>
-        <w:rPr>
-          <w:del w:id="111" w:author="glaubergad" w:date="2019-03-04T20:29:00Z"/>
-        </w:rPr>
-      </w:pPr>
-      <w:del w:id="112" w:author="glaubergad" w:date="2019-03-04T20:29:00Z">
+        <w:ind w:left="1134"/>
+        <w:rPr>
+          <w:del w:id="112" w:author="glaubergad" w:date="2019-03-04T20:29:00Z"/>
+        </w:rPr>
+      </w:pPr>
+      <w:del w:id="113" w:author="glaubergad" w:date="2019-03-04T20:29:00Z">
         <w:r>
           <w:delText>O usuário especifica o título do Dashboard e as etiquetas dos atributos a serem exibidas;</w:delText>
         </w:r>
@@ -16215,7 +16399,7 @@
           <w:ilvl w:val="0"/>
           <w:numId w:val="10"/>
         </w:numPr>
-        <w:ind w:left="993"/>
+        <w:ind w:left="1134"/>
       </w:pPr>
       <w:r>
         <w:t xml:space="preserve">O </w:t>
@@ -16245,7 +16429,7 @@
           <w:ilvl w:val="0"/>
           <w:numId w:val="10"/>
         </w:numPr>
-        <w:ind w:left="993"/>
+        <w:ind w:left="1134"/>
       </w:pPr>
       <w:r>
         <w:t xml:space="preserve">O </w:t>
@@ -16413,7 +16597,7 @@
       <w:pPr>
         <w:pStyle w:val="Ttulo2"/>
       </w:pPr>
-      <w:bookmarkStart w:id="113" w:name="_Toc33530805"/>
+      <w:bookmarkStart w:id="114" w:name="_Toc33540638"/>
       <w:proofErr w:type="gramStart"/>
       <w:r>
         <w:t>4</w:t>
@@ -16425,7 +16609,7 @@
       <w:r>
         <w:t xml:space="preserve"> das Etapas de Desenvolvimento</w:t>
       </w:r>
-      <w:bookmarkEnd w:id="113"/>
+      <w:bookmarkEnd w:id="114"/>
     </w:p>
     <w:p>
       <w:r>
@@ -16521,7 +16705,7 @@
       <w:pPr>
         <w:pStyle w:val="Ttulo2"/>
       </w:pPr>
-      <w:bookmarkStart w:id="114" w:name="_Toc33530806"/>
+      <w:bookmarkStart w:id="115" w:name="_Toc33540639"/>
       <w:proofErr w:type="gramStart"/>
       <w:r>
         <w:t>4</w:t>
@@ -16533,19 +16717,19 @@
       <w:r>
         <w:t xml:space="preserve"> dos Requisitos</w:t>
       </w:r>
-      <w:bookmarkEnd w:id="114"/>
+      <w:bookmarkEnd w:id="115"/>
     </w:p>
     <w:p>
       <w:r>
         <w:tab/>
         <w:t xml:space="preserve">A aplicação produzida neste trabalho, a partir das especificações de entrada, será capaz de </w:t>
       </w:r>
-      <w:del w:id="115" w:author="glaubergad" w:date="2019-03-04T20:30:00Z">
+      <w:del w:id="116" w:author="glaubergad" w:date="2019-03-04T20:30:00Z">
         <w:r>
           <w:delText xml:space="preserve">produzir </w:delText>
         </w:r>
       </w:del>
-      <w:ins w:id="116" w:author="glaubergad" w:date="2019-03-04T20:30:00Z">
+      <w:ins w:id="117" w:author="glaubergad" w:date="2019-03-04T20:30:00Z">
         <w:r>
           <w:t xml:space="preserve">gerar </w:t>
         </w:r>
@@ -17438,7 +17622,7 @@
             <w:r>
               <w:t xml:space="preserve"> SE</w:t>
             </w:r>
-            <w:del w:id="117" w:author="glaubergad" w:date="2019-03-04T20:31:00Z">
+            <w:del w:id="118" w:author="glaubergad" w:date="2019-03-04T20:31:00Z">
               <w:r>
                 <w:delText xml:space="preserve"> SE</w:delText>
               </w:r>
@@ -17643,7 +17827,7 @@
       <w:pPr>
         <w:pStyle w:val="Ttulo2"/>
       </w:pPr>
-      <w:bookmarkStart w:id="118" w:name="_Toc33530807"/>
+      <w:bookmarkStart w:id="119" w:name="_Toc33540640"/>
       <w:proofErr w:type="gramStart"/>
       <w:r>
         <w:t>4</w:t>
@@ -17661,7 +17845,7 @@
       <w:r>
         <w:t>Casos de Uso</w:t>
       </w:r>
-      <w:bookmarkEnd w:id="118"/>
+      <w:bookmarkEnd w:id="119"/>
     </w:p>
     <w:p>
       <w:r>
@@ -18224,7 +18408,7 @@
       </w:tr>
       <w:tr>
         <w:trPr>
-          <w:del w:id="119" w:author="glaubergad" w:date="2019-03-04T20:32:00Z"/>
+          <w:del w:id="120" w:author="glaubergad" w:date="2019-03-04T20:32:00Z"/>
         </w:trPr>
         <w:tc>
           <w:tcPr>
@@ -18235,11 +18419,11 @@
             <w:pPr>
               <w:jc w:val="left"/>
               <w:rPr>
-                <w:del w:id="120" w:author="glaubergad" w:date="2019-03-04T20:32:00Z"/>
+                <w:del w:id="121" w:author="glaubergad" w:date="2019-03-04T20:32:00Z"/>
                 <w:color w:val="000000" w:themeColor="text1"/>
               </w:rPr>
             </w:pPr>
-            <w:del w:id="121" w:author="glaubergad" w:date="2019-02-23T11:28:00Z">
+            <w:del w:id="122" w:author="glaubergad" w:date="2019-02-23T11:28:00Z">
               <w:r>
                 <w:rPr>
                   <w:color w:val="000000" w:themeColor="text1"/>
@@ -18258,10 +18442,10 @@
             <w:pPr>
               <w:jc w:val="left"/>
               <w:rPr>
-                <w:del w:id="122" w:author="glaubergad" w:date="2019-03-04T20:32:00Z"/>
+                <w:del w:id="123" w:author="glaubergad" w:date="2019-03-04T20:32:00Z"/>
               </w:rPr>
             </w:pPr>
-            <w:del w:id="123" w:author="glaubergad" w:date="2019-02-23T11:28:00Z">
+            <w:del w:id="124" w:author="glaubergad" w:date="2019-02-23T11:28:00Z">
               <w:r>
                 <w:delText>O desempenho da geração do Dashboard deve ser alto. O tempo de geração do arquivo destino não deve exceder 30 segundos.</w:delText>
               </w:r>
@@ -18271,7 +18455,7 @@
       </w:tr>
       <w:tr>
         <w:trPr>
-          <w:del w:id="124" w:author="glaubergad" w:date="2019-03-04T20:32:00Z"/>
+          <w:del w:id="125" w:author="glaubergad" w:date="2019-03-04T20:32:00Z"/>
         </w:trPr>
         <w:tc>
           <w:tcPr>
@@ -18282,11 +18466,11 @@
             <w:pPr>
               <w:jc w:val="left"/>
               <w:rPr>
-                <w:del w:id="125" w:author="glaubergad" w:date="2019-03-04T20:32:00Z"/>
+                <w:del w:id="126" w:author="glaubergad" w:date="2019-03-04T20:32:00Z"/>
                 <w:color w:val="000000" w:themeColor="text1"/>
               </w:rPr>
             </w:pPr>
-            <w:del w:id="126" w:author="glaubergad" w:date="2019-02-23T11:28:00Z">
+            <w:del w:id="127" w:author="glaubergad" w:date="2019-02-23T11:28:00Z">
               <w:r>
                 <w:rPr>
                   <w:color w:val="000000" w:themeColor="text1"/>
@@ -18304,10 +18488,10 @@
             <w:pPr>
               <w:jc w:val="left"/>
               <w:rPr>
-                <w:del w:id="127" w:author="glaubergad" w:date="2019-03-04T20:32:00Z"/>
+                <w:del w:id="128" w:author="glaubergad" w:date="2019-03-04T20:32:00Z"/>
               </w:rPr>
             </w:pPr>
-            <w:del w:id="128" w:author="glaubergad" w:date="2019-02-23T11:28:00Z">
+            <w:del w:id="129" w:author="glaubergad" w:date="2019-02-23T11:28:00Z">
               <w:r>
                 <w:delText xml:space="preserve">O padrão do arquivo de dados deve ser CSV, com a primeira linha contendo a descrição dos atributos. </w:delText>
               </w:r>
@@ -18342,7 +18526,7 @@
               </w:rPr>
               <w:t>:</w:t>
             </w:r>
-            <w:del w:id="129" w:author="glaubergad" w:date="2019-02-23T11:28:00Z">
+            <w:del w:id="130" w:author="glaubergad" w:date="2019-02-23T11:28:00Z">
               <w:r>
                 <w:rPr>
                   <w:color w:val="000000" w:themeColor="text1"/>
@@ -18374,7 +18558,7 @@
             <w:r>
               <w:t>.</w:t>
             </w:r>
-            <w:del w:id="130" w:author="glaubergad" w:date="2019-02-23T11:28:00Z">
+            <w:del w:id="131" w:author="glaubergad" w:date="2019-02-23T11:28:00Z">
               <w:r>
                 <w:delText>A linguagem de templates a ser aplicada será a Apache FreeMarker.</w:delText>
               </w:r>
@@ -18403,7 +18587,7 @@
       <w:pPr>
         <w:pStyle w:val="Ttulo2"/>
       </w:pPr>
-      <w:bookmarkStart w:id="131" w:name="_Toc33530808"/>
+      <w:bookmarkStart w:id="132" w:name="_Toc33540641"/>
       <w:proofErr w:type="gramStart"/>
       <w:r>
         <w:t>4</w:t>
@@ -18418,7 +18602,7 @@
       <w:r>
         <w:t xml:space="preserve"> de classes</w:t>
       </w:r>
-      <w:bookmarkEnd w:id="131"/>
+      <w:bookmarkEnd w:id="132"/>
     </w:p>
     <w:p>
       <w:r>
@@ -18848,14 +19032,14 @@
       <w:pPr>
         <w:pStyle w:val="Ttulo2"/>
       </w:pPr>
-      <w:bookmarkStart w:id="132" w:name="_Toc33530809"/>
+      <w:bookmarkStart w:id="133" w:name="_Toc33540642"/>
       <w:r>
         <w:t xml:space="preserve">4.6 Modelagem </w:t>
       </w:r>
       <w:r>
         <w:t>dinâmica</w:t>
       </w:r>
-      <w:bookmarkEnd w:id="132"/>
+      <w:bookmarkEnd w:id="133"/>
     </w:p>
     <w:p>
       <w:r>
@@ -19169,7 +19353,7 @@
       <w:pPr>
         <w:pStyle w:val="Ttulo2"/>
       </w:pPr>
-      <w:bookmarkStart w:id="133" w:name="_Toc33530810"/>
+      <w:bookmarkStart w:id="134" w:name="_Toc33540643"/>
       <w:r>
         <w:t xml:space="preserve">4.7 Desenvolvimento da Aplicação </w:t>
       </w:r>
@@ -19177,7 +19361,7 @@
       <w:r>
         <w:t>DashGen</w:t>
       </w:r>
-      <w:bookmarkEnd w:id="133"/>
+      <w:bookmarkEnd w:id="134"/>
       <w:proofErr w:type="gramEnd"/>
     </w:p>
     <w:p>
@@ -19202,11 +19386,11 @@
       <w:pPr>
         <w:pStyle w:val="Ttulo3"/>
       </w:pPr>
-      <w:bookmarkStart w:id="134" w:name="_Toc33530811"/>
+      <w:bookmarkStart w:id="135" w:name="_Toc33540644"/>
       <w:r>
         <w:t>4.7.1 A interface gráfica do usuário GUI</w:t>
       </w:r>
-      <w:bookmarkEnd w:id="134"/>
+      <w:bookmarkEnd w:id="135"/>
     </w:p>
     <w:p>
       <w:r>
@@ -19723,7 +19907,7 @@
       <w:pPr>
         <w:pStyle w:val="Ttulo3"/>
       </w:pPr>
-      <w:bookmarkStart w:id="135" w:name="_Toc33530812"/>
+      <w:bookmarkStart w:id="136" w:name="_Toc33540645"/>
       <w:r>
         <w:lastRenderedPageBreak/>
         <w:t>4.7.</w:t>
@@ -19731,7 +19915,7 @@
       <w:r>
         <w:t>2 Controlador</w:t>
       </w:r>
-      <w:bookmarkEnd w:id="135"/>
+      <w:bookmarkEnd w:id="136"/>
     </w:p>
     <w:p>
       <w:r>
@@ -25440,14 +25624,14 @@
       <w:pPr>
         <w:pStyle w:val="Ttulo3"/>
       </w:pPr>
-      <w:bookmarkStart w:id="136" w:name="_Toc33530813"/>
+      <w:bookmarkStart w:id="137" w:name="_Toc33540646"/>
       <w:r>
         <w:t xml:space="preserve">4.7.3 </w:t>
       </w:r>
       <w:r>
         <w:t>O modelo Dataset</w:t>
       </w:r>
-      <w:bookmarkEnd w:id="136"/>
+      <w:bookmarkEnd w:id="137"/>
     </w:p>
     <w:p>
       <w:r>
@@ -27225,7 +27409,7 @@
       <w:pPr>
         <w:pStyle w:val="Ttulo3"/>
       </w:pPr>
-      <w:bookmarkStart w:id="137" w:name="_Toc33530814"/>
+      <w:bookmarkStart w:id="138" w:name="_Toc33540647"/>
       <w:r>
         <w:t>4.7.4 A classe Gerador</w:t>
       </w:r>
@@ -27241,7 +27425,7 @@
       <w:r>
         <w:t>ftl</w:t>
       </w:r>
-      <w:bookmarkEnd w:id="137"/>
+      <w:bookmarkEnd w:id="138"/>
       <w:proofErr w:type="spellEnd"/>
     </w:p>
     <w:p>
@@ -32418,29 +32602,7 @@
           <w:szCs w:val="16"/>
           <w:lang w:eastAsia="pt-BR"/>
         </w:rPr>
-        <w:t>="</w:t>
-      </w:r>
-      <w:proofErr w:type="spellStart"/>
-      <w:r>
-        <w:rPr>
-          <w:rFonts w:ascii="Consolas" w:eastAsia="Times New Roman" w:hAnsi="Consolas" w:cs="Courier New"/>
-          <w:color w:val="A5C261"/>
-          <w:sz w:val="16"/>
-          <w:szCs w:val="16"/>
-          <w:lang w:eastAsia="pt-BR"/>
-        </w:rPr>
-        <w:t>css</w:t>
-      </w:r>
-      <w:proofErr w:type="spellEnd"/>
-      <w:r>
-        <w:rPr>
-          <w:rFonts w:ascii="Consolas" w:eastAsia="Times New Roman" w:hAnsi="Consolas" w:cs="Courier New"/>
-          <w:color w:val="A5C261"/>
-          <w:sz w:val="16"/>
-          <w:szCs w:val="16"/>
-          <w:lang w:eastAsia="pt-BR"/>
-        </w:rPr>
-        <w:t>/bootstrap.min.css"</w:t>
+        <w:t>="css/bootstrap.min.css"</w:t>
       </w:r>
       <w:r>
         <w:rPr>
@@ -32527,29 +32689,7 @@
           <w:szCs w:val="16"/>
           <w:lang w:eastAsia="pt-BR"/>
         </w:rPr>
-        <w:t>="</w:t>
-      </w:r>
-      <w:proofErr w:type="spellStart"/>
-      <w:r>
-        <w:rPr>
-          <w:rFonts w:ascii="Consolas" w:eastAsia="Times New Roman" w:hAnsi="Consolas" w:cs="Courier New"/>
-          <w:color w:val="A5C261"/>
-          <w:sz w:val="16"/>
-          <w:szCs w:val="16"/>
-          <w:lang w:eastAsia="pt-BR"/>
-        </w:rPr>
-        <w:t>css</w:t>
-      </w:r>
-      <w:proofErr w:type="spellEnd"/>
-      <w:r>
-        <w:rPr>
-          <w:rFonts w:ascii="Consolas" w:eastAsia="Times New Roman" w:hAnsi="Consolas" w:cs="Courier New"/>
-          <w:color w:val="A5C261"/>
-          <w:sz w:val="16"/>
-          <w:szCs w:val="16"/>
-          <w:lang w:eastAsia="pt-BR"/>
-        </w:rPr>
-        <w:t>/dc.css"</w:t>
+        <w:t>="css/dc.css"</w:t>
       </w:r>
       <w:r>
         <w:rPr>
@@ -32636,29 +32776,7 @@
           <w:szCs w:val="16"/>
           <w:lang w:eastAsia="pt-BR"/>
         </w:rPr>
-        <w:t>="</w:t>
-      </w:r>
-      <w:proofErr w:type="spellStart"/>
-      <w:r>
-        <w:rPr>
-          <w:rFonts w:ascii="Consolas" w:eastAsia="Times New Roman" w:hAnsi="Consolas" w:cs="Courier New"/>
-          <w:color w:val="A5C261"/>
-          <w:sz w:val="16"/>
-          <w:szCs w:val="16"/>
-          <w:lang w:eastAsia="pt-BR"/>
-        </w:rPr>
-        <w:t>css</w:t>
-      </w:r>
-      <w:proofErr w:type="spellEnd"/>
-      <w:r>
-        <w:rPr>
-          <w:rFonts w:ascii="Consolas" w:eastAsia="Times New Roman" w:hAnsi="Consolas" w:cs="Courier New"/>
-          <w:color w:val="A5C261"/>
-          <w:sz w:val="16"/>
-          <w:szCs w:val="16"/>
-          <w:lang w:eastAsia="pt-BR"/>
-        </w:rPr>
-        <w:t>/dashgen.css"</w:t>
+        <w:t>="css/dashgen.css"</w:t>
       </w:r>
       <w:r>
         <w:rPr>
@@ -32701,29 +32819,7 @@
           <w:szCs w:val="16"/>
           <w:lang w:eastAsia="pt-BR"/>
         </w:rPr>
-        <w:t>=</w:t>
-      </w:r>
-      <w:proofErr w:type="spellStart"/>
-      <w:r>
-        <w:rPr>
-          <w:rFonts w:ascii="Consolas" w:eastAsia="Times New Roman" w:hAnsi="Consolas" w:cs="Courier New"/>
-          <w:color w:val="A5C261"/>
-          <w:sz w:val="16"/>
-          <w:szCs w:val="16"/>
-          <w:lang w:eastAsia="pt-BR"/>
-        </w:rPr>
-        <w:t>js</w:t>
-      </w:r>
-      <w:proofErr w:type="spellEnd"/>
-      <w:r>
-        <w:rPr>
-          <w:rFonts w:ascii="Consolas" w:eastAsia="Times New Roman" w:hAnsi="Consolas" w:cs="Courier New"/>
-          <w:color w:val="A5C261"/>
-          <w:sz w:val="16"/>
-          <w:szCs w:val="16"/>
-          <w:lang w:eastAsia="pt-BR"/>
-        </w:rPr>
-        <w:t>/crossfilter.js</w:t>
+        <w:t>=js/crossfilter.js</w:t>
       </w:r>
       <w:r>
         <w:rPr>
@@ -32766,29 +32862,7 @@
           <w:szCs w:val="16"/>
           <w:lang w:eastAsia="pt-BR"/>
         </w:rPr>
-        <w:t>=</w:t>
-      </w:r>
-      <w:proofErr w:type="spellStart"/>
-      <w:r>
-        <w:rPr>
-          <w:rFonts w:ascii="Consolas" w:eastAsia="Times New Roman" w:hAnsi="Consolas" w:cs="Courier New"/>
-          <w:color w:val="A5C261"/>
-          <w:sz w:val="16"/>
-          <w:szCs w:val="16"/>
-          <w:lang w:eastAsia="pt-BR"/>
-        </w:rPr>
-        <w:t>js</w:t>
-      </w:r>
-      <w:proofErr w:type="spellEnd"/>
-      <w:r>
-        <w:rPr>
-          <w:rFonts w:ascii="Consolas" w:eastAsia="Times New Roman" w:hAnsi="Consolas" w:cs="Courier New"/>
-          <w:color w:val="A5C261"/>
-          <w:sz w:val="16"/>
-          <w:szCs w:val="16"/>
-          <w:lang w:eastAsia="pt-BR"/>
-        </w:rPr>
-        <w:t>/d3.js</w:t>
+        <w:t>=js/d3.js</w:t>
       </w:r>
       <w:r>
         <w:rPr>
@@ -32831,29 +32905,7 @@
           <w:szCs w:val="16"/>
           <w:lang w:eastAsia="pt-BR"/>
         </w:rPr>
-        <w:t>=</w:t>
-      </w:r>
-      <w:proofErr w:type="spellStart"/>
-      <w:r>
-        <w:rPr>
-          <w:rFonts w:ascii="Consolas" w:eastAsia="Times New Roman" w:hAnsi="Consolas" w:cs="Courier New"/>
-          <w:color w:val="A5C261"/>
-          <w:sz w:val="16"/>
-          <w:szCs w:val="16"/>
-          <w:lang w:eastAsia="pt-BR"/>
-        </w:rPr>
-        <w:t>js</w:t>
-      </w:r>
-      <w:proofErr w:type="spellEnd"/>
-      <w:r>
-        <w:rPr>
-          <w:rFonts w:ascii="Consolas" w:eastAsia="Times New Roman" w:hAnsi="Consolas" w:cs="Courier New"/>
-          <w:color w:val="A5C261"/>
-          <w:sz w:val="16"/>
-          <w:szCs w:val="16"/>
-          <w:lang w:eastAsia="pt-BR"/>
-        </w:rPr>
-        <w:t>/dc.js</w:t>
+        <w:t>=js/dc.js</w:t>
       </w:r>
       <w:r>
         <w:rPr>
@@ -35124,29 +35176,7 @@
           <w:szCs w:val="16"/>
           <w:lang w:eastAsia="pt-BR"/>
         </w:rPr>
-        <w:t>="</w:t>
-      </w:r>
-      <w:proofErr w:type="spellStart"/>
-      <w:r>
-        <w:rPr>
-          <w:rFonts w:ascii="Consolas" w:eastAsia="Times New Roman" w:hAnsi="Consolas" w:cs="Courier New"/>
-          <w:color w:val="A5C261"/>
-          <w:sz w:val="16"/>
-          <w:szCs w:val="16"/>
-          <w:lang w:eastAsia="pt-BR"/>
-        </w:rPr>
-        <w:t>js</w:t>
-      </w:r>
-      <w:proofErr w:type="spellEnd"/>
-      <w:r>
-        <w:rPr>
-          <w:rFonts w:ascii="Consolas" w:eastAsia="Times New Roman" w:hAnsi="Consolas" w:cs="Courier New"/>
-          <w:color w:val="A5C261"/>
-          <w:sz w:val="16"/>
-          <w:szCs w:val="16"/>
-          <w:lang w:eastAsia="pt-BR"/>
-        </w:rPr>
-        <w:t>/jquery-3.4.1.min.js"</w:t>
+        <w:t>="js/jquery-3.4.1.min.js"</w:t>
       </w:r>
       <w:r>
         <w:rPr>
@@ -40340,7 +40370,7 @@
       <w:pPr>
         <w:pStyle w:val="Ttulo3"/>
       </w:pPr>
-      <w:bookmarkStart w:id="138" w:name="_Toc33530815"/>
+      <w:bookmarkStart w:id="139" w:name="_Toc33540648"/>
       <w:r>
         <w:lastRenderedPageBreak/>
         <w:t xml:space="preserve">4.7.5 A classe </w:t>
@@ -40350,7 +40380,7 @@
       <w:r>
         <w:t>PackSaida</w:t>
       </w:r>
-      <w:bookmarkEnd w:id="138"/>
+      <w:bookmarkEnd w:id="139"/>
       <w:proofErr w:type="spellEnd"/>
       <w:proofErr w:type="gramEnd"/>
     </w:p>
@@ -41706,9 +41736,11 @@
       <w:pPr>
         <w:pStyle w:val="Ttulo3"/>
       </w:pPr>
+      <w:bookmarkStart w:id="140" w:name="_Toc33540649"/>
       <w:r>
         <w:t>4.7.3 O Dashboard</w:t>
       </w:r>
+      <w:bookmarkEnd w:id="140"/>
     </w:p>
     <w:p>
       <w:r>
@@ -41730,35 +41762,34 @@
       <w:r>
         <w:t xml:space="preserve">contidas nos subdiretórios </w:t>
       </w:r>
-      <w:proofErr w:type="spellStart"/>
       <w:r>
         <w:rPr>
           <w:i/>
         </w:rPr>
         <w:t>css</w:t>
       </w:r>
-      <w:proofErr w:type="spellEnd"/>
       <w:r>
         <w:t>,</w:t>
       </w:r>
+      <w:r>
+        <w:t xml:space="preserve"> </w:t>
+      </w:r>
+      <w:r>
+        <w:rPr>
+          <w:i/>
+        </w:rPr>
+        <w:t>js</w:t>
+      </w:r>
+      <w:r>
+        <w:t xml:space="preserve"> e a </w:t>
+      </w:r>
       <w:proofErr w:type="gramStart"/>
       <w:r>
-        <w:t xml:space="preserve"> </w:t>
-      </w:r>
-      <w:r>
-        <w:t xml:space="preserve"> </w:t>
-      </w:r>
-      <w:proofErr w:type="spellStart"/>
+        <w:t>DC.</w:t>
+      </w:r>
       <w:proofErr w:type="gramEnd"/>
       <w:r>
-        <w:rPr>
-          <w:i/>
-        </w:rPr>
-        <w:t>js</w:t>
-      </w:r>
-      <w:proofErr w:type="spellEnd"/>
-      <w:r>
-        <w:t xml:space="preserve"> e a DC.js se utiliza do arquivo CSV contido no subdiretório </w:t>
+        <w:t xml:space="preserve">js se utiliza do arquivo CSV contido no subdiretório </w:t>
       </w:r>
       <w:r>
         <w:rPr>
@@ -41898,15 +41929,12 @@
         <w:t>js torna estes gráficos dinâmicos e faz filtros em função das seleções feitas pelo usuário ao clicar sobre um atributo de qualquer dos gráficos.</w:t>
       </w:r>
     </w:p>
-    <w:p>
-      <w:bookmarkStart w:id="139" w:name="_GoBack"/>
-      <w:bookmarkEnd w:id="139"/>
-    </w:p>
+    <w:p/>
     <w:p>
       <w:pPr>
         <w:pStyle w:val="Ttulo2"/>
       </w:pPr>
-      <w:bookmarkStart w:id="140" w:name="_Toc33530816"/>
+      <w:bookmarkStart w:id="141" w:name="_Toc33540650"/>
       <w:r>
         <w:t xml:space="preserve">4.8 Particularidades do ambiente para execução do </w:t>
       </w:r>
@@ -41914,7 +41942,7 @@
       <w:r>
         <w:t>DashGen</w:t>
       </w:r>
-      <w:bookmarkEnd w:id="140"/>
+      <w:bookmarkEnd w:id="141"/>
       <w:proofErr w:type="gramEnd"/>
     </w:p>
     <w:p>
@@ -42005,7 +42033,7 @@
       <w:pPr>
         <w:pStyle w:val="Ttulo1"/>
       </w:pPr>
-      <w:bookmarkStart w:id="141" w:name="_Toc33530817"/>
+      <w:bookmarkStart w:id="142" w:name="_Toc33540651"/>
       <w:proofErr w:type="gramStart"/>
       <w:r>
         <w:t>5</w:t>
@@ -42014,7 +42042,7 @@
       <w:r>
         <w:t xml:space="preserve"> CONSIDERAÇÕES FINAIS</w:t>
       </w:r>
-      <w:bookmarkEnd w:id="141"/>
+      <w:bookmarkEnd w:id="142"/>
     </w:p>
     <w:p>
       <w:r>
@@ -42030,7 +42058,7 @@
         <w:t xml:space="preserve"> </w:t>
       </w:r>
       <w:r>
-        <w:t xml:space="preserve">mais simples em trabalhos futuros que demandem esse tipo de ferramentas. </w:t>
+        <w:t xml:space="preserve">mais simples em trabalhos que demandem esse tipo de ferramentas. </w:t>
       </w:r>
     </w:p>
     <w:p>
@@ -42056,7 +42084,13 @@
     <w:p>
       <w:r>
         <w:tab/>
-        <w:t xml:space="preserve">O projeto se encontra disponível para download no repositório github.com, no endereço </w:t>
+        <w:t xml:space="preserve">O projeto </w:t>
+      </w:r>
+      <w:r>
+        <w:t>encontra-se disponível</w:t>
+      </w:r>
+      <w:r>
+        <w:t xml:space="preserve"> para download no repositório github.com, no endereço </w:t>
       </w:r>
       <w:proofErr w:type="gramStart"/>
       <w:r>
@@ -42076,6 +42110,125 @@
       <w:proofErr w:type="gramEnd"/>
       <w:r>
         <w:t>.</w:t>
+      </w:r>
+    </w:p>
+    <w:p/>
+    <w:p>
+      <w:pPr>
+        <w:pStyle w:val="Ttulo2"/>
+      </w:pPr>
+      <w:bookmarkStart w:id="143" w:name="_Toc33540652"/>
+      <w:r>
+        <w:lastRenderedPageBreak/>
+        <w:t>5.1 Sugestões para trabalhos futuros</w:t>
+      </w:r>
+      <w:bookmarkEnd w:id="143"/>
+    </w:p>
+    <w:p>
+      <w:r>
+        <w:tab/>
+      </w:r>
+      <w:r>
+        <w:t>Para trabalhos futuros, cabem como sugestões:</w:t>
+      </w:r>
+    </w:p>
+    <w:p>
+      <w:pPr>
+        <w:pStyle w:val="PargrafodaLista"/>
+        <w:numPr>
+          <w:ilvl w:val="0"/>
+          <w:numId w:val="28"/>
+        </w:numPr>
+        <w:ind w:left="993"/>
+      </w:pPr>
+      <w:r>
+        <w:t xml:space="preserve">Refatoração do código fonte, </w:t>
+      </w:r>
+      <w:proofErr w:type="gramStart"/>
+      <w:r>
+        <w:t>otimizando</w:t>
+      </w:r>
+      <w:proofErr w:type="gramEnd"/>
+      <w:r>
+        <w:t xml:space="preserve"> as relações entre as classes, melhorando o desempenho da aplicação;</w:t>
+      </w:r>
+    </w:p>
+    <w:p>
+      <w:pPr>
+        <w:pStyle w:val="PargrafodaLista"/>
+        <w:numPr>
+          <w:ilvl w:val="0"/>
+          <w:numId w:val="28"/>
+        </w:numPr>
+        <w:ind w:left="993"/>
+      </w:pPr>
+      <w:r>
+        <w:t>Transformação do mecanismo de composição em uma biblioteca reutilizável em outros contextos além da geração de Dashboards;</w:t>
+      </w:r>
+    </w:p>
+    <w:p>
+      <w:pPr>
+        <w:pStyle w:val="PargrafodaLista"/>
+        <w:numPr>
+          <w:ilvl w:val="0"/>
+          <w:numId w:val="28"/>
+        </w:numPr>
+        <w:ind w:left="993"/>
+      </w:pPr>
+      <w:r>
+        <w:t xml:space="preserve">Usando o </w:t>
+      </w:r>
+      <w:proofErr w:type="gramStart"/>
+      <w:r>
+        <w:t>DashGen</w:t>
+      </w:r>
+      <w:proofErr w:type="gramEnd"/>
+      <w:r>
+        <w:t xml:space="preserve"> como base, criar um artefato nos padrões do projeto Maven, a fim de disponibilizá-lo para a comunidade usuária de software livre, da mesma forma que as bibliotecas utilizadas neste projeto;</w:t>
+      </w:r>
+    </w:p>
+    <w:p>
+      <w:pPr>
+        <w:pStyle w:val="PargrafodaLista"/>
+        <w:numPr>
+          <w:ilvl w:val="0"/>
+          <w:numId w:val="28"/>
+        </w:numPr>
+        <w:ind w:left="993"/>
+      </w:pPr>
+      <w:r>
+        <w:t>Aprimoramento do projeto, embarcando inteligência artificial capaz de analisar os dados constantes no arquivo CSV a fim de propor quais seriam as melhores representações gráficas para cada tipo de dado identificado;</w:t>
+      </w:r>
+    </w:p>
+    <w:p>
+      <w:pPr>
+        <w:pStyle w:val="PargrafodaLista"/>
+        <w:numPr>
+          <w:ilvl w:val="0"/>
+          <w:numId w:val="28"/>
+        </w:numPr>
+        <w:ind w:left="993"/>
+      </w:pPr>
+      <w:r>
+        <w:t>Permitir maior personalização do Dashboard, como seleção de cores e modelos de tela pré-definidos;</w:t>
+      </w:r>
+    </w:p>
+    <w:p>
+      <w:pPr>
+        <w:pStyle w:val="PargrafodaLista"/>
+        <w:numPr>
+          <w:ilvl w:val="0"/>
+          <w:numId w:val="28"/>
+        </w:numPr>
+        <w:ind w:left="993"/>
+      </w:pPr>
+      <w:proofErr w:type="gramStart"/>
+      <w:r>
+        <w:t>Otimização</w:t>
+      </w:r>
+      <w:proofErr w:type="gramEnd"/>
+      <w:r>
+        <w:t xml:space="preserve"> da interface gráfica do usuário, trazendo maior interatividade e tornando-a mais intuitiva.</w:t>
       </w:r>
     </w:p>
     <w:p>
@@ -42100,7 +42253,7 @@
       <w:pPr>
         <w:pStyle w:val="Ttulo1"/>
       </w:pPr>
-      <w:bookmarkStart w:id="142" w:name="_Toc33530818"/>
+      <w:bookmarkStart w:id="144" w:name="_Toc33540653"/>
       <w:proofErr w:type="gramStart"/>
       <w:r>
         <w:t>5</w:t>
@@ -42109,15 +42262,15 @@
       <w:r>
         <w:t xml:space="preserve"> REFERÊNCIAS</w:t>
       </w:r>
-      <w:bookmarkEnd w:id="142"/>
-    </w:p>
-    <w:p/>
+      <w:bookmarkEnd w:id="144"/>
+    </w:p>
     <w:p>
       <w:pPr>
         <w:widowControl w:val="0"/>
         <w:autoSpaceDE w:val="0"/>
         <w:autoSpaceDN w:val="0"/>
         <w:adjustRightInd w:val="0"/>
+        <w:spacing w:before="240" w:line="240" w:lineRule="auto"/>
         <w:rPr>
           <w:rFonts w:cs="Arial"/>
           <w:noProof/>
@@ -42184,6 +42337,7 @@
         <w:autoSpaceDE w:val="0"/>
         <w:autoSpaceDN w:val="0"/>
         <w:adjustRightInd w:val="0"/>
+        <w:spacing w:before="240" w:line="240" w:lineRule="auto"/>
         <w:rPr>
           <w:rFonts w:cs="Arial"/>
           <w:noProof/>
@@ -42241,6 +42395,7 @@
         <w:autoSpaceDE w:val="0"/>
         <w:autoSpaceDN w:val="0"/>
         <w:adjustRightInd w:val="0"/>
+        <w:spacing w:before="240" w:line="240" w:lineRule="auto"/>
         <w:rPr>
           <w:rFonts w:cs="Arial"/>
           <w:noProof/>
@@ -42298,6 +42453,7 @@
         <w:autoSpaceDE w:val="0"/>
         <w:autoSpaceDN w:val="0"/>
         <w:adjustRightInd w:val="0"/>
+        <w:spacing w:before="240" w:line="240" w:lineRule="auto"/>
         <w:rPr>
           <w:rFonts w:cs="Arial"/>
           <w:noProof/>
@@ -42355,6 +42511,7 @@
         <w:autoSpaceDE w:val="0"/>
         <w:autoSpaceDN w:val="0"/>
         <w:adjustRightInd w:val="0"/>
+        <w:spacing w:before="240" w:line="240" w:lineRule="auto"/>
         <w:rPr>
           <w:rFonts w:cs="Arial"/>
           <w:noProof/>
@@ -42412,6 +42569,7 @@
         <w:autoSpaceDE w:val="0"/>
         <w:autoSpaceDN w:val="0"/>
         <w:adjustRightInd w:val="0"/>
+        <w:spacing w:before="240" w:line="240" w:lineRule="auto"/>
         <w:rPr>
           <w:rFonts w:cs="Arial"/>
           <w:noProof/>
@@ -42469,6 +42627,7 @@
         <w:autoSpaceDE w:val="0"/>
         <w:autoSpaceDN w:val="0"/>
         <w:adjustRightInd w:val="0"/>
+        <w:spacing w:before="240" w:line="240" w:lineRule="auto"/>
         <w:rPr>
           <w:rFonts w:cs="Arial"/>
           <w:noProof/>
@@ -42526,6 +42685,7 @@
         <w:autoSpaceDE w:val="0"/>
         <w:autoSpaceDN w:val="0"/>
         <w:adjustRightInd w:val="0"/>
+        <w:spacing w:before="240" w:line="240" w:lineRule="auto"/>
         <w:rPr>
           <w:rFonts w:cs="Arial"/>
           <w:noProof/>
@@ -42583,6 +42743,7 @@
         <w:autoSpaceDE w:val="0"/>
         <w:autoSpaceDN w:val="0"/>
         <w:adjustRightInd w:val="0"/>
+        <w:spacing w:before="240" w:line="240" w:lineRule="auto"/>
         <w:rPr>
           <w:rFonts w:cs="Arial"/>
           <w:noProof/>
@@ -42640,6 +42801,7 @@
         <w:autoSpaceDE w:val="0"/>
         <w:autoSpaceDN w:val="0"/>
         <w:adjustRightInd w:val="0"/>
+        <w:spacing w:before="240" w:line="240" w:lineRule="auto"/>
         <w:rPr>
           <w:rFonts w:cs="Arial"/>
           <w:noProof/>
@@ -42697,6 +42859,7 @@
         <w:autoSpaceDE w:val="0"/>
         <w:autoSpaceDN w:val="0"/>
         <w:adjustRightInd w:val="0"/>
+        <w:spacing w:before="240" w:line="240" w:lineRule="auto"/>
         <w:rPr>
           <w:rFonts w:cs="Arial"/>
           <w:noProof/>
@@ -42754,6 +42917,7 @@
         <w:autoSpaceDE w:val="0"/>
         <w:autoSpaceDN w:val="0"/>
         <w:adjustRightInd w:val="0"/>
+        <w:spacing w:before="240" w:line="240" w:lineRule="auto"/>
         <w:rPr>
           <w:rFonts w:cs="Arial"/>
           <w:noProof/>
@@ -42793,6 +42957,7 @@
         <w:autoSpaceDE w:val="0"/>
         <w:autoSpaceDN w:val="0"/>
         <w:adjustRightInd w:val="0"/>
+        <w:spacing w:before="240" w:line="240" w:lineRule="auto"/>
         <w:rPr>
           <w:rFonts w:cs="Arial"/>
           <w:noProof/>
@@ -42868,6 +43033,7 @@
         <w:autoSpaceDE w:val="0"/>
         <w:autoSpaceDN w:val="0"/>
         <w:adjustRightInd w:val="0"/>
+        <w:spacing w:before="240" w:line="240" w:lineRule="auto"/>
         <w:rPr>
           <w:rFonts w:cs="Arial"/>
           <w:noProof/>
@@ -42880,7 +43046,6 @@
           <w:noProof/>
           <w:szCs w:val="24"/>
         </w:rPr>
-        <w:lastRenderedPageBreak/>
         <w:t xml:space="preserve">CROSSFILTER ORGANIZATION. </w:t>
       </w:r>
       <w:r>
@@ -42926,6 +43091,7 @@
         <w:autoSpaceDE w:val="0"/>
         <w:autoSpaceDN w:val="0"/>
         <w:adjustRightInd w:val="0"/>
+        <w:spacing w:before="240" w:line="240" w:lineRule="auto"/>
         <w:rPr>
           <w:rFonts w:cs="Arial"/>
           <w:noProof/>
@@ -42948,7 +43114,18 @@
           <w:noProof/>
           <w:szCs w:val="24"/>
         </w:rPr>
-        <w:t>Formatação de Dados Usando a Ferramenta Velocity</w:t>
+        <w:t xml:space="preserve">Formatação de Dados </w:t>
+      </w:r>
+      <w:r>
+        <w:rPr>
+          <w:rFonts w:cs="Arial"/>
+          <w:b/>
+          <w:bCs/>
+          <w:noProof/>
+          <w:szCs w:val="24"/>
+        </w:rPr>
+        <w:lastRenderedPageBreak/>
+        <w:t>Usando a Ferramenta Velocity</w:t>
       </w:r>
       <w:r>
         <w:rPr>
@@ -42983,6 +43160,7 @@
         <w:autoSpaceDE w:val="0"/>
         <w:autoSpaceDN w:val="0"/>
         <w:adjustRightInd w:val="0"/>
+        <w:spacing w:before="240" w:line="240" w:lineRule="auto"/>
         <w:rPr>
           <w:rFonts w:cs="Arial"/>
           <w:noProof/>
@@ -43040,6 +43218,7 @@
         <w:autoSpaceDE w:val="0"/>
         <w:autoSpaceDN w:val="0"/>
         <w:adjustRightInd w:val="0"/>
+        <w:spacing w:before="240" w:line="240" w:lineRule="auto"/>
         <w:rPr>
           <w:rFonts w:cs="Arial"/>
           <w:noProof/>
@@ -43097,6 +43276,7 @@
         <w:autoSpaceDE w:val="0"/>
         <w:autoSpaceDN w:val="0"/>
         <w:adjustRightInd w:val="0"/>
+        <w:spacing w:before="240" w:line="240" w:lineRule="auto"/>
         <w:rPr>
           <w:rFonts w:cs="Arial"/>
           <w:noProof/>
@@ -43136,6 +43316,7 @@
         <w:autoSpaceDE w:val="0"/>
         <w:autoSpaceDN w:val="0"/>
         <w:adjustRightInd w:val="0"/>
+        <w:spacing w:before="240" w:line="240" w:lineRule="auto"/>
         <w:rPr>
           <w:rFonts w:cs="Arial"/>
           <w:noProof/>
@@ -43193,6 +43374,7 @@
         <w:autoSpaceDE w:val="0"/>
         <w:autoSpaceDN w:val="0"/>
         <w:adjustRightInd w:val="0"/>
+        <w:spacing w:before="240" w:line="240" w:lineRule="auto"/>
         <w:rPr>
           <w:rFonts w:cs="Arial"/>
           <w:noProof/>
@@ -43268,6 +43450,7 @@
         <w:autoSpaceDE w:val="0"/>
         <w:autoSpaceDN w:val="0"/>
         <w:adjustRightInd w:val="0"/>
+        <w:spacing w:before="240" w:line="240" w:lineRule="auto"/>
         <w:rPr>
           <w:rFonts w:cs="Arial"/>
           <w:noProof/>
@@ -43325,6 +43508,7 @@
         <w:autoSpaceDE w:val="0"/>
         <w:autoSpaceDN w:val="0"/>
         <w:adjustRightInd w:val="0"/>
+        <w:spacing w:before="240" w:line="240" w:lineRule="auto"/>
         <w:rPr>
           <w:rFonts w:cs="Arial"/>
           <w:noProof/>
@@ -43382,6 +43566,7 @@
         <w:autoSpaceDE w:val="0"/>
         <w:autoSpaceDN w:val="0"/>
         <w:adjustRightInd w:val="0"/>
+        <w:spacing w:before="240" w:line="240" w:lineRule="auto"/>
         <w:rPr>
           <w:rFonts w:cs="Arial"/>
           <w:noProof/>
@@ -43439,6 +43624,7 @@
         <w:autoSpaceDE w:val="0"/>
         <w:autoSpaceDN w:val="0"/>
         <w:adjustRightInd w:val="0"/>
+        <w:spacing w:before="240" w:line="240" w:lineRule="auto"/>
         <w:rPr>
           <w:rFonts w:cs="Arial"/>
           <w:noProof/>
@@ -43478,6 +43664,7 @@
         <w:autoSpaceDE w:val="0"/>
         <w:autoSpaceDN w:val="0"/>
         <w:adjustRightInd w:val="0"/>
+        <w:spacing w:before="240" w:line="240" w:lineRule="auto"/>
         <w:rPr>
           <w:rFonts w:cs="Arial"/>
           <w:noProof/>
@@ -43535,6 +43722,7 @@
         <w:autoSpaceDE w:val="0"/>
         <w:autoSpaceDN w:val="0"/>
         <w:adjustRightInd w:val="0"/>
+        <w:spacing w:before="240" w:line="240" w:lineRule="auto"/>
         <w:rPr>
           <w:rFonts w:cs="Arial"/>
           <w:noProof/>
@@ -43574,6 +43762,7 @@
         <w:autoSpaceDE w:val="0"/>
         <w:autoSpaceDN w:val="0"/>
         <w:adjustRightInd w:val="0"/>
+        <w:spacing w:before="240" w:line="240" w:lineRule="auto"/>
         <w:rPr>
           <w:rFonts w:cs="Arial"/>
           <w:noProof/>
@@ -43631,6 +43820,7 @@
         <w:autoSpaceDE w:val="0"/>
         <w:autoSpaceDN w:val="0"/>
         <w:adjustRightInd w:val="0"/>
+        <w:spacing w:before="240" w:line="240" w:lineRule="auto"/>
         <w:rPr>
           <w:rFonts w:cs="Arial"/>
           <w:noProof/>
@@ -43688,6 +43878,7 @@
         <w:autoSpaceDE w:val="0"/>
         <w:autoSpaceDN w:val="0"/>
         <w:adjustRightInd w:val="0"/>
+        <w:spacing w:before="240" w:line="240" w:lineRule="auto"/>
         <w:rPr>
           <w:rFonts w:cs="Arial"/>
           <w:noProof/>
@@ -43700,7 +43891,6 @@
           <w:noProof/>
           <w:szCs w:val="24"/>
         </w:rPr>
-        <w:lastRenderedPageBreak/>
         <w:t xml:space="preserve">TEAM DC.JS. </w:t>
       </w:r>
       <w:r>
@@ -43746,6 +43936,7 @@
         <w:autoSpaceDE w:val="0"/>
         <w:autoSpaceDN w:val="0"/>
         <w:adjustRightInd w:val="0"/>
+        <w:spacing w:before="240" w:line="240" w:lineRule="auto"/>
         <w:rPr>
           <w:rFonts w:cs="Arial"/>
           <w:noProof/>
@@ -43803,6 +43994,7 @@
         <w:autoSpaceDE w:val="0"/>
         <w:autoSpaceDN w:val="0"/>
         <w:adjustRightInd w:val="0"/>
+        <w:spacing w:before="240" w:line="240" w:lineRule="auto"/>
         <w:rPr>
           <w:rFonts w:cs="Arial"/>
           <w:noProof/>
@@ -43851,7 +44043,16 @@
           <w:noProof/>
           <w:szCs w:val="24"/>
         </w:rPr>
-        <w:t xml:space="preserve">, 2018. Disponível em: https://en.wikipedia.org/wiki/Apache_FreeMarker. Acesso em: 25 nov. 2018. </w:t>
+        <w:t xml:space="preserve">, 2018. Disponível em: </w:t>
+      </w:r>
+      <w:r>
+        <w:rPr>
+          <w:rFonts w:cs="Arial"/>
+          <w:noProof/>
+          <w:szCs w:val="24"/>
+        </w:rPr>
+        <w:lastRenderedPageBreak/>
+        <w:t xml:space="preserve">https://en.wikipedia.org/wiki/Apache_FreeMarker. Acesso em: 25 nov. 2018. </w:t>
       </w:r>
     </w:p>
     <w:p>
@@ -43860,6 +44061,7 @@
         <w:autoSpaceDE w:val="0"/>
         <w:autoSpaceDN w:val="0"/>
         <w:adjustRightInd w:val="0"/>
+        <w:spacing w:before="240" w:line="240" w:lineRule="auto"/>
         <w:rPr>
           <w:rFonts w:cs="Arial"/>
           <w:noProof/>
@@ -43917,6 +44119,7 @@
         <w:autoSpaceDE w:val="0"/>
         <w:autoSpaceDN w:val="0"/>
         <w:adjustRightInd w:val="0"/>
+        <w:spacing w:before="240" w:line="240" w:lineRule="auto"/>
         <w:rPr>
           <w:rFonts w:cs="Arial"/>
           <w:noProof/>
@@ -43974,6 +44177,7 @@
         <w:autoSpaceDE w:val="0"/>
         <w:autoSpaceDN w:val="0"/>
         <w:adjustRightInd w:val="0"/>
+        <w:spacing w:before="240" w:line="240" w:lineRule="auto"/>
         <w:rPr>
           <w:rFonts w:cs="Arial"/>
           <w:noProof/>
@@ -44031,6 +44235,7 @@
         <w:autoSpaceDE w:val="0"/>
         <w:autoSpaceDN w:val="0"/>
         <w:adjustRightInd w:val="0"/>
+        <w:spacing w:before="240" w:line="240" w:lineRule="auto"/>
         <w:rPr>
           <w:rFonts w:cs="Arial"/>
           <w:noProof/>
@@ -44088,6 +44293,7 @@
         <w:autoSpaceDE w:val="0"/>
         <w:autoSpaceDN w:val="0"/>
         <w:adjustRightInd w:val="0"/>
+        <w:spacing w:before="240" w:line="240" w:lineRule="auto"/>
         <w:rPr>
           <w:rFonts w:cs="Arial"/>
           <w:noProof/>
@@ -44145,6 +44351,7 @@
         <w:autoSpaceDE w:val="0"/>
         <w:autoSpaceDN w:val="0"/>
         <w:adjustRightInd w:val="0"/>
+        <w:spacing w:before="240" w:line="240" w:lineRule="auto"/>
         <w:rPr>
           <w:rFonts w:cs="Arial"/>
           <w:noProof/>
@@ -44201,6 +44408,7 @@
         <w:autoSpaceDE w:val="0"/>
         <w:autoSpaceDN w:val="0"/>
         <w:adjustRightInd w:val="0"/>
+        <w:spacing w:before="240" w:line="240" w:lineRule="auto"/>
       </w:pPr>
       <w:r>
         <w:fldChar w:fldCharType="end"/>
@@ -45228,95 +45436,9 @@
     </w:lvl>
   </w:abstractNum>
   <w:abstractNum w:abstractNumId="10">
-    <w:nsid w:val="2D572EDD"/>
+    <w:nsid w:val="2C711C67"/>
     <w:multiLevelType w:val="hybridMultilevel"/>
-    <w:tmpl w:val="0C02206A"/>
-    <w:lvl w:ilvl="0" w:tplc="0416000F">
-      <w:start w:val="1"/>
-      <w:numFmt w:val="decimal"/>
-      <w:lvlText w:val="%1."/>
-      <w:lvlJc w:val="left"/>
-      <w:pPr>
-        <w:ind w:left="720" w:hanging="360"/>
-      </w:pPr>
-    </w:lvl>
-    <w:lvl w:ilvl="1" w:tplc="04160019" w:tentative="1">
-      <w:start w:val="1"/>
-      <w:numFmt w:val="lowerLetter"/>
-      <w:lvlText w:val="%2."/>
-      <w:lvlJc w:val="left"/>
-      <w:pPr>
-        <w:ind w:left="1440" w:hanging="360"/>
-      </w:pPr>
-    </w:lvl>
-    <w:lvl w:ilvl="2" w:tplc="0416001B" w:tentative="1">
-      <w:start w:val="1"/>
-      <w:numFmt w:val="lowerRoman"/>
-      <w:lvlText w:val="%3."/>
-      <w:lvlJc w:val="right"/>
-      <w:pPr>
-        <w:ind w:left="2160" w:hanging="180"/>
-      </w:pPr>
-    </w:lvl>
-    <w:lvl w:ilvl="3" w:tplc="0416000F" w:tentative="1">
-      <w:start w:val="1"/>
-      <w:numFmt w:val="decimal"/>
-      <w:lvlText w:val="%4."/>
-      <w:lvlJc w:val="left"/>
-      <w:pPr>
-        <w:ind w:left="2880" w:hanging="360"/>
-      </w:pPr>
-    </w:lvl>
-    <w:lvl w:ilvl="4" w:tplc="04160019" w:tentative="1">
-      <w:start w:val="1"/>
-      <w:numFmt w:val="lowerLetter"/>
-      <w:lvlText w:val="%5."/>
-      <w:lvlJc w:val="left"/>
-      <w:pPr>
-        <w:ind w:left="3600" w:hanging="360"/>
-      </w:pPr>
-    </w:lvl>
-    <w:lvl w:ilvl="5" w:tplc="0416001B" w:tentative="1">
-      <w:start w:val="1"/>
-      <w:numFmt w:val="lowerRoman"/>
-      <w:lvlText w:val="%6."/>
-      <w:lvlJc w:val="right"/>
-      <w:pPr>
-        <w:ind w:left="4320" w:hanging="180"/>
-      </w:pPr>
-    </w:lvl>
-    <w:lvl w:ilvl="6" w:tplc="0416000F" w:tentative="1">
-      <w:start w:val="1"/>
-      <w:numFmt w:val="decimal"/>
-      <w:lvlText w:val="%7."/>
-      <w:lvlJc w:val="left"/>
-      <w:pPr>
-        <w:ind w:left="5040" w:hanging="360"/>
-      </w:pPr>
-    </w:lvl>
-    <w:lvl w:ilvl="7" w:tplc="04160019" w:tentative="1">
-      <w:start w:val="1"/>
-      <w:numFmt w:val="lowerLetter"/>
-      <w:lvlText w:val="%8."/>
-      <w:lvlJc w:val="left"/>
-      <w:pPr>
-        <w:ind w:left="5760" w:hanging="360"/>
-      </w:pPr>
-    </w:lvl>
-    <w:lvl w:ilvl="8" w:tplc="0416001B" w:tentative="1">
-      <w:start w:val="1"/>
-      <w:numFmt w:val="lowerRoman"/>
-      <w:lvlText w:val="%9."/>
-      <w:lvlJc w:val="right"/>
-      <w:pPr>
-        <w:ind w:left="6480" w:hanging="180"/>
-      </w:pPr>
-    </w:lvl>
-  </w:abstractNum>
-  <w:abstractNum w:abstractNumId="11">
-    <w:nsid w:val="3CC332C3"/>
-    <w:multiLevelType w:val="hybridMultilevel"/>
-    <w:tmpl w:val="325A3154"/>
+    <w:tmpl w:val="CA94331C"/>
     <w:lvl w:ilvl="0" w:tplc="04160001">
       <w:start w:val="1"/>
       <w:numFmt w:val="bullet"/>
@@ -45426,10 +45548,96 @@
       </w:rPr>
     </w:lvl>
   </w:abstractNum>
+  <w:abstractNum w:abstractNumId="11">
+    <w:nsid w:val="2D572EDD"/>
+    <w:multiLevelType w:val="hybridMultilevel"/>
+    <w:tmpl w:val="0C02206A"/>
+    <w:lvl w:ilvl="0" w:tplc="0416000F">
+      <w:start w:val="1"/>
+      <w:numFmt w:val="decimal"/>
+      <w:lvlText w:val="%1."/>
+      <w:lvlJc w:val="left"/>
+      <w:pPr>
+        <w:ind w:left="720" w:hanging="360"/>
+      </w:pPr>
+    </w:lvl>
+    <w:lvl w:ilvl="1" w:tplc="04160019" w:tentative="1">
+      <w:start w:val="1"/>
+      <w:numFmt w:val="lowerLetter"/>
+      <w:lvlText w:val="%2."/>
+      <w:lvlJc w:val="left"/>
+      <w:pPr>
+        <w:ind w:left="1440" w:hanging="360"/>
+      </w:pPr>
+    </w:lvl>
+    <w:lvl w:ilvl="2" w:tplc="0416001B" w:tentative="1">
+      <w:start w:val="1"/>
+      <w:numFmt w:val="lowerRoman"/>
+      <w:lvlText w:val="%3."/>
+      <w:lvlJc w:val="right"/>
+      <w:pPr>
+        <w:ind w:left="2160" w:hanging="180"/>
+      </w:pPr>
+    </w:lvl>
+    <w:lvl w:ilvl="3" w:tplc="0416000F" w:tentative="1">
+      <w:start w:val="1"/>
+      <w:numFmt w:val="decimal"/>
+      <w:lvlText w:val="%4."/>
+      <w:lvlJc w:val="left"/>
+      <w:pPr>
+        <w:ind w:left="2880" w:hanging="360"/>
+      </w:pPr>
+    </w:lvl>
+    <w:lvl w:ilvl="4" w:tplc="04160019" w:tentative="1">
+      <w:start w:val="1"/>
+      <w:numFmt w:val="lowerLetter"/>
+      <w:lvlText w:val="%5."/>
+      <w:lvlJc w:val="left"/>
+      <w:pPr>
+        <w:ind w:left="3600" w:hanging="360"/>
+      </w:pPr>
+    </w:lvl>
+    <w:lvl w:ilvl="5" w:tplc="0416001B" w:tentative="1">
+      <w:start w:val="1"/>
+      <w:numFmt w:val="lowerRoman"/>
+      <w:lvlText w:val="%6."/>
+      <w:lvlJc w:val="right"/>
+      <w:pPr>
+        <w:ind w:left="4320" w:hanging="180"/>
+      </w:pPr>
+    </w:lvl>
+    <w:lvl w:ilvl="6" w:tplc="0416000F" w:tentative="1">
+      <w:start w:val="1"/>
+      <w:numFmt w:val="decimal"/>
+      <w:lvlText w:val="%7."/>
+      <w:lvlJc w:val="left"/>
+      <w:pPr>
+        <w:ind w:left="5040" w:hanging="360"/>
+      </w:pPr>
+    </w:lvl>
+    <w:lvl w:ilvl="7" w:tplc="04160019" w:tentative="1">
+      <w:start w:val="1"/>
+      <w:numFmt w:val="lowerLetter"/>
+      <w:lvlText w:val="%8."/>
+      <w:lvlJc w:val="left"/>
+      <w:pPr>
+        <w:ind w:left="5760" w:hanging="360"/>
+      </w:pPr>
+    </w:lvl>
+    <w:lvl w:ilvl="8" w:tplc="0416001B" w:tentative="1">
+      <w:start w:val="1"/>
+      <w:numFmt w:val="lowerRoman"/>
+      <w:lvlText w:val="%9."/>
+      <w:lvlJc w:val="right"/>
+      <w:pPr>
+        <w:ind w:left="6480" w:hanging="180"/>
+      </w:pPr>
+    </w:lvl>
+  </w:abstractNum>
   <w:abstractNum w:abstractNumId="12">
-    <w:nsid w:val="46E865D1"/>
+    <w:nsid w:val="3CC332C3"/>
     <w:multiLevelType w:val="hybridMultilevel"/>
-    <w:tmpl w:val="814E2E00"/>
+    <w:tmpl w:val="325A3154"/>
     <w:lvl w:ilvl="0" w:tplc="04160001">
       <w:start w:val="1"/>
       <w:numFmt w:val="bullet"/>
@@ -45540,9 +45748,9 @@
     </w:lvl>
   </w:abstractNum>
   <w:abstractNum w:abstractNumId="13">
-    <w:nsid w:val="4A0D12DF"/>
+    <w:nsid w:val="46E865D1"/>
     <w:multiLevelType w:val="hybridMultilevel"/>
-    <w:tmpl w:val="68C2434A"/>
+    <w:tmpl w:val="814E2E00"/>
     <w:lvl w:ilvl="0" w:tplc="04160001">
       <w:start w:val="1"/>
       <w:numFmt w:val="bullet"/>
@@ -45653,6 +45861,119 @@
     </w:lvl>
   </w:abstractNum>
   <w:abstractNum w:abstractNumId="14">
+    <w:nsid w:val="4A0D12DF"/>
+    <w:multiLevelType w:val="hybridMultilevel"/>
+    <w:tmpl w:val="68C2434A"/>
+    <w:lvl w:ilvl="0" w:tplc="04160001">
+      <w:start w:val="1"/>
+      <w:numFmt w:val="bullet"/>
+      <w:lvlText w:val=""/>
+      <w:lvlJc w:val="left"/>
+      <w:pPr>
+        <w:ind w:left="720" w:hanging="360"/>
+      </w:pPr>
+      <w:rPr>
+        <w:rFonts w:ascii="Symbol" w:hAnsi="Symbol" w:hint="default"/>
+      </w:rPr>
+    </w:lvl>
+    <w:lvl w:ilvl="1" w:tplc="04160003" w:tentative="1">
+      <w:start w:val="1"/>
+      <w:numFmt w:val="bullet"/>
+      <w:lvlText w:val="o"/>
+      <w:lvlJc w:val="left"/>
+      <w:pPr>
+        <w:ind w:left="1440" w:hanging="360"/>
+      </w:pPr>
+      <w:rPr>
+        <w:rFonts w:ascii="Courier New" w:hAnsi="Courier New" w:cs="Courier New" w:hint="default"/>
+      </w:rPr>
+    </w:lvl>
+    <w:lvl w:ilvl="2" w:tplc="04160005" w:tentative="1">
+      <w:start w:val="1"/>
+      <w:numFmt w:val="bullet"/>
+      <w:lvlText w:val=""/>
+      <w:lvlJc w:val="left"/>
+      <w:pPr>
+        <w:ind w:left="2160" w:hanging="360"/>
+      </w:pPr>
+      <w:rPr>
+        <w:rFonts w:ascii="Wingdings" w:hAnsi="Wingdings" w:hint="default"/>
+      </w:rPr>
+    </w:lvl>
+    <w:lvl w:ilvl="3" w:tplc="04160001" w:tentative="1">
+      <w:start w:val="1"/>
+      <w:numFmt w:val="bullet"/>
+      <w:lvlText w:val=""/>
+      <w:lvlJc w:val="left"/>
+      <w:pPr>
+        <w:ind w:left="2880" w:hanging="360"/>
+      </w:pPr>
+      <w:rPr>
+        <w:rFonts w:ascii="Symbol" w:hAnsi="Symbol" w:hint="default"/>
+      </w:rPr>
+    </w:lvl>
+    <w:lvl w:ilvl="4" w:tplc="04160003" w:tentative="1">
+      <w:start w:val="1"/>
+      <w:numFmt w:val="bullet"/>
+      <w:lvlText w:val="o"/>
+      <w:lvlJc w:val="left"/>
+      <w:pPr>
+        <w:ind w:left="3600" w:hanging="360"/>
+      </w:pPr>
+      <w:rPr>
+        <w:rFonts w:ascii="Courier New" w:hAnsi="Courier New" w:cs="Courier New" w:hint="default"/>
+      </w:rPr>
+    </w:lvl>
+    <w:lvl w:ilvl="5" w:tplc="04160005" w:tentative="1">
+      <w:start w:val="1"/>
+      <w:numFmt w:val="bullet"/>
+      <w:lvlText w:val=""/>
+      <w:lvlJc w:val="left"/>
+      <w:pPr>
+        <w:ind w:left="4320" w:hanging="360"/>
+      </w:pPr>
+      <w:rPr>
+        <w:rFonts w:ascii="Wingdings" w:hAnsi="Wingdings" w:hint="default"/>
+      </w:rPr>
+    </w:lvl>
+    <w:lvl w:ilvl="6" w:tplc="04160001" w:tentative="1">
+      <w:start w:val="1"/>
+      <w:numFmt w:val="bullet"/>
+      <w:lvlText w:val=""/>
+      <w:lvlJc w:val="left"/>
+      <w:pPr>
+        <w:ind w:left="5040" w:hanging="360"/>
+      </w:pPr>
+      <w:rPr>
+        <w:rFonts w:ascii="Symbol" w:hAnsi="Symbol" w:hint="default"/>
+      </w:rPr>
+    </w:lvl>
+    <w:lvl w:ilvl="7" w:tplc="04160003" w:tentative="1">
+      <w:start w:val="1"/>
+      <w:numFmt w:val="bullet"/>
+      <w:lvlText w:val="o"/>
+      <w:lvlJc w:val="left"/>
+      <w:pPr>
+        <w:ind w:left="5760" w:hanging="360"/>
+      </w:pPr>
+      <w:rPr>
+        <w:rFonts w:ascii="Courier New" w:hAnsi="Courier New" w:cs="Courier New" w:hint="default"/>
+      </w:rPr>
+    </w:lvl>
+    <w:lvl w:ilvl="8" w:tplc="04160005" w:tentative="1">
+      <w:start w:val="1"/>
+      <w:numFmt w:val="bullet"/>
+      <w:lvlText w:val=""/>
+      <w:lvlJc w:val="left"/>
+      <w:pPr>
+        <w:ind w:left="6480" w:hanging="360"/>
+      </w:pPr>
+      <w:rPr>
+        <w:rFonts w:ascii="Wingdings" w:hAnsi="Wingdings" w:hint="default"/>
+      </w:rPr>
+    </w:lvl>
+  </w:abstractNum>
+  <w:abstractNum w:abstractNumId="15">
     <w:nsid w:val="4CA52D84"/>
     <w:multiLevelType w:val="hybridMultilevel"/>
     <w:tmpl w:val="6FCC8430"/>
@@ -45741,7 +46062,7 @@
       </w:pPr>
     </w:lvl>
   </w:abstractNum>
-  <w:abstractNum w:abstractNumId="15">
+  <w:abstractNum w:abstractNumId="16">
     <w:nsid w:val="4FA003ED"/>
     <w:multiLevelType w:val="hybridMultilevel"/>
     <w:tmpl w:val="876A57A8"/>
@@ -45854,7 +46175,7 @@
       </w:rPr>
     </w:lvl>
   </w:abstractNum>
-  <w:abstractNum w:abstractNumId="16">
+  <w:abstractNum w:abstractNumId="17">
     <w:nsid w:val="5616526E"/>
     <w:multiLevelType w:val="multilevel"/>
     <w:tmpl w:val="0A34B80C"/>
@@ -45967,7 +46288,7 @@
       </w:rPr>
     </w:lvl>
   </w:abstractNum>
-  <w:abstractNum w:abstractNumId="17">
+  <w:abstractNum w:abstractNumId="18">
     <w:nsid w:val="5D0D730A"/>
     <w:multiLevelType w:val="multilevel"/>
     <w:tmpl w:val="9992108C"/>
@@ -46089,7 +46410,7 @@
       </w:rPr>
     </w:lvl>
   </w:abstractNum>
-  <w:abstractNum w:abstractNumId="18">
+  <w:abstractNum w:abstractNumId="19">
     <w:nsid w:val="5FA758EC"/>
     <w:multiLevelType w:val="hybridMultilevel"/>
     <w:tmpl w:val="5E0ECA6C"/>
@@ -46202,7 +46523,7 @@
       </w:rPr>
     </w:lvl>
   </w:abstractNum>
-  <w:abstractNum w:abstractNumId="19">
+  <w:abstractNum w:abstractNumId="20">
     <w:nsid w:val="60EB6D2B"/>
     <w:multiLevelType w:val="hybridMultilevel"/>
     <w:tmpl w:val="9C8AF366"/>
@@ -46315,7 +46636,7 @@
       </w:rPr>
     </w:lvl>
   </w:abstractNum>
-  <w:abstractNum w:abstractNumId="20">
+  <w:abstractNum w:abstractNumId="21">
     <w:nsid w:val="66E35B44"/>
     <w:multiLevelType w:val="hybridMultilevel"/>
     <w:tmpl w:val="0EDEC9F0"/>
@@ -46428,7 +46749,7 @@
       </w:rPr>
     </w:lvl>
   </w:abstractNum>
-  <w:abstractNum w:abstractNumId="21">
+  <w:abstractNum w:abstractNumId="22">
     <w:nsid w:val="69D67793"/>
     <w:multiLevelType w:val="hybridMultilevel"/>
     <w:tmpl w:val="1AAA2BFC"/>
@@ -46541,7 +46862,7 @@
       </w:rPr>
     </w:lvl>
   </w:abstractNum>
-  <w:abstractNum w:abstractNumId="22">
+  <w:abstractNum w:abstractNumId="23">
     <w:nsid w:val="70694EBC"/>
     <w:multiLevelType w:val="hybridMultilevel"/>
     <w:tmpl w:val="6B8E8D76"/>
@@ -46654,7 +46975,7 @@
       </w:rPr>
     </w:lvl>
   </w:abstractNum>
-  <w:abstractNum w:abstractNumId="23">
+  <w:abstractNum w:abstractNumId="24">
     <w:nsid w:val="7230611B"/>
     <w:multiLevelType w:val="hybridMultilevel"/>
     <w:tmpl w:val="3462E176"/>
@@ -46740,7 +47061,7 @@
       </w:pPr>
     </w:lvl>
   </w:abstractNum>
-  <w:abstractNum w:abstractNumId="24">
+  <w:abstractNum w:abstractNumId="25">
     <w:nsid w:val="76EA3F41"/>
     <w:multiLevelType w:val="multilevel"/>
     <w:tmpl w:val="E990B774"/>
@@ -46889,7 +47210,7 @@
       </w:rPr>
     </w:lvl>
   </w:abstractNum>
-  <w:abstractNum w:abstractNumId="25">
+  <w:abstractNum w:abstractNumId="26">
     <w:nsid w:val="7F4971A4"/>
     <w:multiLevelType w:val="hybridMultilevel"/>
     <w:tmpl w:val="D9760DC2"/>
@@ -47006,7 +47327,7 @@
     <w:abstractNumId w:val="8"/>
   </w:num>
   <w:num w:numId="2">
-    <w:abstractNumId w:val="17"/>
+    <w:abstractNumId w:val="18"/>
   </w:num>
   <w:num w:numId="3">
     <w:abstractNumId w:val="5"/>
@@ -47015,22 +47336,22 @@
     <w:abstractNumId w:val="7"/>
   </w:num>
   <w:num w:numId="5">
-    <w:abstractNumId w:val="10"/>
+    <w:abstractNumId w:val="11"/>
   </w:num>
   <w:num w:numId="6">
     <w:abstractNumId w:val="0"/>
   </w:num>
   <w:num w:numId="7">
-    <w:abstractNumId w:val="17"/>
+    <w:abstractNumId w:val="18"/>
   </w:num>
   <w:num w:numId="8">
-    <w:abstractNumId w:val="24"/>
+    <w:abstractNumId w:val="25"/>
   </w:num>
   <w:num w:numId="9">
-    <w:abstractNumId w:val="15"/>
+    <w:abstractNumId w:val="16"/>
   </w:num>
   <w:num w:numId="10">
-    <w:abstractNumId w:val="23"/>
+    <w:abstractNumId w:val="24"/>
   </w:num>
   <w:num w:numId="11">
     <w:abstractNumId w:val="2"/>
@@ -47039,49 +47360,52 @@
     <w:abstractNumId w:val="1"/>
   </w:num>
   <w:num w:numId="13">
-    <w:abstractNumId w:val="14"/>
+    <w:abstractNumId w:val="15"/>
   </w:num>
   <w:num w:numId="14">
-    <w:abstractNumId w:val="16"/>
+    <w:abstractNumId w:val="17"/>
   </w:num>
   <w:num w:numId="15">
     <w:abstractNumId w:val="9"/>
   </w:num>
   <w:num w:numId="16">
-    <w:abstractNumId w:val="21"/>
+    <w:abstractNumId w:val="22"/>
   </w:num>
   <w:num w:numId="17">
     <w:abstractNumId w:val="6"/>
   </w:num>
   <w:num w:numId="18">
-    <w:abstractNumId w:val="18"/>
+    <w:abstractNumId w:val="19"/>
   </w:num>
   <w:num w:numId="19">
-    <w:abstractNumId w:val="25"/>
+    <w:abstractNumId w:val="26"/>
   </w:num>
   <w:num w:numId="20">
-    <w:abstractNumId w:val="19"/>
+    <w:abstractNumId w:val="20"/>
   </w:num>
   <w:num w:numId="21">
-    <w:abstractNumId w:val="12"/>
+    <w:abstractNumId w:val="13"/>
   </w:num>
   <w:num w:numId="22">
     <w:abstractNumId w:val="4"/>
   </w:num>
   <w:num w:numId="23">
-    <w:abstractNumId w:val="13"/>
+    <w:abstractNumId w:val="14"/>
   </w:num>
   <w:num w:numId="24">
     <w:abstractNumId w:val="3"/>
   </w:num>
   <w:num w:numId="25">
-    <w:abstractNumId w:val="22"/>
+    <w:abstractNumId w:val="23"/>
   </w:num>
   <w:num w:numId="26">
-    <w:abstractNumId w:val="11"/>
+    <w:abstractNumId w:val="12"/>
   </w:num>
   <w:num w:numId="27">
-    <w:abstractNumId w:val="20"/>
+    <w:abstractNumId w:val="21"/>
+  </w:num>
+  <w:num w:numId="28">
+    <w:abstractNumId w:val="10"/>
   </w:num>
 </w:numbering>
 </file>
@@ -48875,7 +49199,7 @@
   <a:extraClrSchemeLst/>
   <a:extLst>
     <a:ext uri="{05A4C25C-085E-4340-85A3-A5531E510DB2}">
-      <thm15:themeFamily xmlns="" xmlns:thm15="http://schemas.microsoft.com/office/thememl/2012/main" name="Office Theme" id="{62F939B6-93AF-4DB8-9C6B-D6C7DFDC589F}" vid="{4A3C46E8-61CC-4603-A589-7422A47A8E4A}"/>
+      <thm15:themeFamily xmlns:thm15="http://schemas.microsoft.com/office/thememl/2012/main" xmlns="" name="Office Theme" id="{62F939B6-93AF-4DB8-9C6B-D6C7DFDC589F}" vid="{4A3C46E8-61CC-4603-A589-7422A47A8E4A}"/>
     </a:ext>
   </a:extLst>
 </a:theme>
@@ -48886,7 +49210,7 @@
 </file>
 
 <file path=customXml/itemProps1.xml><?xml version="1.0" encoding="utf-8"?>
-<ds:datastoreItem xmlns:ds="http://schemas.openxmlformats.org/officeDocument/2006/customXml" ds:itemID="{70868368-8091-402A-893A-3EBF224FD7FB}">
+<ds:datastoreItem xmlns:ds="http://schemas.openxmlformats.org/officeDocument/2006/customXml" ds:itemID="{4BAB0242-C993-48B6-B664-2C416CEC7EA9}">
   <ds:schemaRefs>
     <ds:schemaRef ds:uri="http://schemas.openxmlformats.org/officeDocument/2006/bibliography"/>
   </ds:schemaRefs>

</xml_diff>

<commit_message>
modificação na forma de gravação do arquivo do Dashboard, para gerar em UTF-8
</commit_message>
<xml_diff>
--- a/mono/Glauber Gadelha - C796NQ- Geração de Código para Apresentação de dados em forma gráfica.docx
+++ b/mono/Glauber Gadelha - C796NQ- Geração de Código para Apresentação de dados em forma gráfica.docx
@@ -3440,14 +3440,7 @@
                 <w:rFonts w:cs="Times New Roman"/>
                 <w:szCs w:val="24"/>
               </w:rPr>
-              <w:t xml:space="preserve">Figura </w:t>
-            </w:r>
-            <w:r>
-              <w:rPr>
-                <w:rFonts w:cs="Times New Roman"/>
-                <w:szCs w:val="24"/>
-              </w:rPr>
-              <w:t>8</w:t>
+              <w:t>Figura 8</w:t>
             </w:r>
           </w:p>
         </w:tc>
@@ -3515,14 +3508,7 @@
                 <w:rFonts w:cs="Times New Roman"/>
                 <w:szCs w:val="24"/>
               </w:rPr>
-              <w:t xml:space="preserve">Figura </w:t>
-            </w:r>
-            <w:r>
-              <w:rPr>
-                <w:rFonts w:cs="Times New Roman"/>
-                <w:szCs w:val="24"/>
-              </w:rPr>
-              <w:t>9</w:t>
+              <w:t>Figura 9</w:t>
             </w:r>
           </w:p>
         </w:tc>
@@ -3606,14 +3592,7 @@
                 <w:rFonts w:cs="Times New Roman"/>
                 <w:szCs w:val="24"/>
               </w:rPr>
-              <w:t xml:space="preserve">Figura </w:t>
-            </w:r>
-            <w:r>
-              <w:rPr>
-                <w:rFonts w:cs="Times New Roman"/>
-                <w:szCs w:val="24"/>
-              </w:rPr>
-              <w:t>10</w:t>
+              <w:t>Figura 10</w:t>
             </w:r>
           </w:p>
         </w:tc>
@@ -3681,14 +3660,7 @@
                 <w:rFonts w:cs="Times New Roman"/>
                 <w:szCs w:val="24"/>
               </w:rPr>
-              <w:t xml:space="preserve">Figura </w:t>
-            </w:r>
-            <w:r>
-              <w:rPr>
-                <w:rFonts w:cs="Times New Roman"/>
-                <w:szCs w:val="24"/>
-              </w:rPr>
-              <w:t>11</w:t>
+              <w:t>Figura 11</w:t>
             </w:r>
           </w:p>
         </w:tc>
@@ -3765,14 +3737,7 @@
                 <w:rFonts w:cs="Times New Roman"/>
                 <w:szCs w:val="24"/>
               </w:rPr>
-              <w:t xml:space="preserve">Figura </w:t>
-            </w:r>
-            <w:r>
-              <w:rPr>
-                <w:rFonts w:cs="Times New Roman"/>
-                <w:szCs w:val="24"/>
-              </w:rPr>
-              <w:t>12</w:t>
+              <w:t>Figura 12</w:t>
             </w:r>
           </w:p>
         </w:tc>
@@ -3849,14 +3814,7 @@
                 <w:rFonts w:cs="Times New Roman"/>
                 <w:szCs w:val="24"/>
               </w:rPr>
-              <w:t xml:space="preserve">Figura </w:t>
-            </w:r>
-            <w:r>
-              <w:rPr>
-                <w:rFonts w:cs="Times New Roman"/>
-                <w:szCs w:val="24"/>
-              </w:rPr>
-              <w:t>13</w:t>
+              <w:t>Figura 13</w:t>
             </w:r>
           </w:p>
         </w:tc>
@@ -3933,14 +3891,7 @@
                 <w:rFonts w:cs="Times New Roman"/>
                 <w:szCs w:val="24"/>
               </w:rPr>
-              <w:t xml:space="preserve">Figura </w:t>
-            </w:r>
-            <w:r>
-              <w:rPr>
-                <w:rFonts w:cs="Times New Roman"/>
-                <w:szCs w:val="24"/>
-              </w:rPr>
-              <w:t>14</w:t>
+              <w:t>Figura 14</w:t>
             </w:r>
           </w:p>
         </w:tc>
@@ -4011,14 +3962,7 @@
                 <w:rFonts w:cs="Times New Roman"/>
                 <w:szCs w:val="24"/>
               </w:rPr>
-              <w:t xml:space="preserve">Figura </w:t>
-            </w:r>
-            <w:r>
-              <w:rPr>
-                <w:rFonts w:cs="Times New Roman"/>
-                <w:szCs w:val="24"/>
-              </w:rPr>
-              <w:t>15</w:t>
+              <w:t>Figura 15</w:t>
             </w:r>
           </w:p>
         </w:tc>
@@ -4102,14 +4046,7 @@
                 <w:rFonts w:cs="Times New Roman"/>
                 <w:szCs w:val="24"/>
               </w:rPr>
-              <w:t xml:space="preserve">Figura </w:t>
-            </w:r>
-            <w:r>
-              <w:rPr>
-                <w:rFonts w:cs="Times New Roman"/>
-                <w:szCs w:val="24"/>
-              </w:rPr>
-              <w:t>16</w:t>
+              <w:t>Figura 16</w:t>
             </w:r>
           </w:p>
         </w:tc>
@@ -4177,21 +4114,7 @@
                 <w:rFonts w:cs="Times New Roman"/>
                 <w:szCs w:val="24"/>
               </w:rPr>
-              <w:t xml:space="preserve">Figura </w:t>
-            </w:r>
-            <w:r>
-              <w:rPr>
-                <w:rFonts w:cs="Times New Roman"/>
-                <w:szCs w:val="24"/>
-              </w:rPr>
-              <w:t>1</w:t>
-            </w:r>
-            <w:r>
-              <w:rPr>
-                <w:rFonts w:cs="Times New Roman"/>
-                <w:szCs w:val="24"/>
-              </w:rPr>
-              <w:t>7</w:t>
+              <w:t>Figura 17</w:t>
             </w:r>
           </w:p>
         </w:tc>
@@ -4266,14 +4189,7 @@
                 <w:rFonts w:cs="Times New Roman"/>
                 <w:szCs w:val="24"/>
               </w:rPr>
-              <w:t xml:space="preserve">Figura </w:t>
-            </w:r>
-            <w:r>
-              <w:rPr>
-                <w:rFonts w:cs="Times New Roman"/>
-                <w:szCs w:val="24"/>
-              </w:rPr>
-              <w:t>18</w:t>
+              <w:t>Figura 18</w:t>
             </w:r>
           </w:p>
         </w:tc>
@@ -4359,14 +4275,7 @@
                 <w:rFonts w:cs="Times New Roman"/>
                 <w:szCs w:val="24"/>
               </w:rPr>
-              <w:t xml:space="preserve">Figura </w:t>
-            </w:r>
-            <w:r>
-              <w:rPr>
-                <w:rFonts w:cs="Times New Roman"/>
-                <w:szCs w:val="24"/>
-              </w:rPr>
-              <w:t>19</w:t>
+              <w:t>Figura 19</w:t>
             </w:r>
           </w:p>
         </w:tc>
@@ -4462,14 +4371,7 @@
                 <w:rFonts w:cs="Times New Roman"/>
                 <w:szCs w:val="24"/>
               </w:rPr>
-              <w:t xml:space="preserve">Figura </w:t>
-            </w:r>
-            <w:r>
-              <w:rPr>
-                <w:rFonts w:cs="Times New Roman"/>
-                <w:szCs w:val="24"/>
-              </w:rPr>
-              <w:t>20</w:t>
+              <w:t>Figura 20</w:t>
             </w:r>
           </w:p>
         </w:tc>
@@ -4558,14 +4460,7 @@
                 <w:rFonts w:cs="Times New Roman"/>
                 <w:szCs w:val="24"/>
               </w:rPr>
-              <w:t>Figura 2</w:t>
-            </w:r>
-            <w:r>
-              <w:rPr>
-                <w:rFonts w:cs="Times New Roman"/>
-                <w:szCs w:val="24"/>
-              </w:rPr>
-              <w:t>1</w:t>
+              <w:t>Figura 21</w:t>
             </w:r>
           </w:p>
         </w:tc>
@@ -4670,14 +4565,7 @@
                 <w:rFonts w:cs="Times New Roman"/>
                 <w:szCs w:val="24"/>
               </w:rPr>
-              <w:t>Figura 2</w:t>
-            </w:r>
-            <w:r>
-              <w:rPr>
-                <w:rFonts w:cs="Times New Roman"/>
-                <w:szCs w:val="24"/>
-              </w:rPr>
-              <w:t>2</w:t>
+              <w:t>Figura 22</w:t>
             </w:r>
           </w:p>
         </w:tc>
@@ -4757,14 +4645,7 @@
                 <w:rFonts w:cs="Times New Roman"/>
                 <w:szCs w:val="24"/>
               </w:rPr>
-              <w:t>Figura 2</w:t>
-            </w:r>
-            <w:r>
-              <w:rPr>
-                <w:rFonts w:cs="Times New Roman"/>
-                <w:szCs w:val="24"/>
-              </w:rPr>
-              <w:t>3</w:t>
+              <w:t>Figura 23</w:t>
             </w:r>
           </w:p>
         </w:tc>
@@ -4853,14 +4734,7 @@
                 <w:rFonts w:cs="Times New Roman"/>
                 <w:szCs w:val="24"/>
               </w:rPr>
-              <w:t>Figura 2</w:t>
-            </w:r>
-            <w:r>
-              <w:rPr>
-                <w:rFonts w:cs="Times New Roman"/>
-                <w:szCs w:val="24"/>
-              </w:rPr>
-              <w:t>4</w:t>
+              <w:t>Figura 24</w:t>
             </w:r>
           </w:p>
         </w:tc>
@@ -4931,14 +4805,7 @@
                 <w:rFonts w:cs="Times New Roman"/>
                 <w:szCs w:val="24"/>
               </w:rPr>
-              <w:t>Figura 2</w:t>
-            </w:r>
-            <w:r>
-              <w:rPr>
-                <w:rFonts w:cs="Times New Roman"/>
-                <w:szCs w:val="24"/>
-              </w:rPr>
-              <w:t>5</w:t>
+              <w:t>Figura 25</w:t>
             </w:r>
           </w:p>
         </w:tc>
@@ -5034,14 +4901,7 @@
                 <w:rFonts w:cs="Times New Roman"/>
                 <w:szCs w:val="24"/>
               </w:rPr>
-              <w:t>Figura 2</w:t>
-            </w:r>
-            <w:r>
-              <w:rPr>
-                <w:rFonts w:cs="Times New Roman"/>
-                <w:szCs w:val="24"/>
-              </w:rPr>
-              <w:t>6</w:t>
+              <w:t>Figura 26</w:t>
             </w:r>
           </w:p>
         </w:tc>
@@ -5137,14 +4997,7 @@
                 <w:rFonts w:cs="Times New Roman"/>
                 <w:szCs w:val="24"/>
               </w:rPr>
-              <w:t>Figura 2</w:t>
-            </w:r>
-            <w:r>
-              <w:rPr>
-                <w:rFonts w:cs="Times New Roman"/>
-                <w:szCs w:val="24"/>
-              </w:rPr>
-              <w:t>7</w:t>
+              <w:t>Figura 27</w:t>
             </w:r>
           </w:p>
         </w:tc>
@@ -5238,6 +5091,12 @@
     </w:p>
     <w:sdt>
       <w:sdtPr>
+        <w:rPr>
+          <w:rFonts w:eastAsiaTheme="minorHAnsi" w:cstheme="minorBidi"/>
+          <w:b w:val="0"/>
+          <w:szCs w:val="22"/>
+          <w:lang w:eastAsia="en-US"/>
+        </w:rPr>
         <w:id w:val="-280413857"/>
         <w:docPartObj>
           <w:docPartGallery w:val="Table of Contents"/>
@@ -5246,10 +5105,7 @@
       </w:sdtPr>
       <w:sdtEndPr>
         <w:rPr>
-          <w:rFonts w:eastAsiaTheme="minorHAnsi" w:cstheme="minorBidi"/>
           <w:bCs/>
-          <w:szCs w:val="22"/>
-          <w:lang w:eastAsia="en-US"/>
         </w:rPr>
       </w:sdtEndPr>
       <w:sdtContent>
@@ -12795,91 +12651,95 @@
       </w:r>
       <w:proofErr w:type="gramEnd"/>
       <w:r>
-        <w:t xml:space="preserve"> flexibilidade dos processadores de gabaritos, há o emprego deste tipo de ferramenta de software em diferentes aplicações. A revisão da literatura indica um uso maior no campo de desenvolvimento web, facilitando o emprego do padrão arquitetural Modelo-Visão-Controle, separando o código fonte em camadas bem distintas. Frameworks de desenvolvimento web disponíveis no mercado atual usam sua própria abordagem para processar as saídas para o usuário. Desenvolvedores em linguagem PHP têm disponível, entre outras ferramentas o </w:t>
-      </w:r>
-      <w:proofErr w:type="spellStart"/>
+        <w:t xml:space="preserve"> flexibilidade dos processadores de gabaritos, há o emprego deste tipo de ferramenta de software em diferentes aplicações. A revisão da literatura indica um uso maior no campo de desenvolvimento web, facilitando o emprego do padrão arquitetural Modelo-Visão-Controle, separando o código fonte em camadas bem distintas. Frameworks de desenvolvimento web disponíveis no mercado atual usam sua própria abordagem para processar as saídas para o usuário. Desenvolvedores em linguagem PHP têm </w:t>
+      </w:r>
       <w:proofErr w:type="gramStart"/>
       <w:r>
+        <w:t>disponível</w:t>
+      </w:r>
+      <w:proofErr w:type="gramEnd"/>
+      <w:r>
+        <w:t xml:space="preserve">, entre outras ferramentas o </w:t>
+      </w:r>
+      <w:proofErr w:type="spellStart"/>
+      <w:r>
         <w:t>Twig</w:t>
       </w:r>
       <w:proofErr w:type="spellEnd"/>
       <w:r>
+        <w:t xml:space="preserve">. Desenvolvedores Java têm a possibilidade de </w:t>
+      </w:r>
+      <w:r>
+        <w:t xml:space="preserve">optar pelo uso de </w:t>
+      </w:r>
+      <w:r>
+        <w:t>ferramentas, como o Apache Velocity</w:t>
+      </w:r>
+      <w:r>
         <w:t xml:space="preserve"> </w:t>
       </w:r>
       <w:r>
-        <w:t>.</w:t>
-      </w:r>
-      <w:proofErr w:type="gramEnd"/>
+        <w:fldChar w:fldCharType="begin" w:fldLock="1"/>
+      </w:r>
+      <w:r>
+        <w:instrText>ADDIN CSL_CITATION {"citationItems":[{"id":"ITEM-1","itemData":{"URL":"https://velocity.apache.org/","abstract":"Site oficial do Projeto Apache Velocity","accessed":{"date-parts":[["2019","1","7"]]},"author":[{"dropping-particle":"","family":"Apache.org","given":"","non-dropping-particle":"","parse-names":false,"suffix":""}],"id":"ITEM-1","issued":{"date-parts":[["2019"]]},"title":"The Apache Velocity Project","type":"webpage"},"uris":["http://www.mendeley.com/documents/?uuid=998c81c9-2565-47d3-ab82-9eedaa77428d"]}],"mendeley":{"formattedCitation":"(APACHE.ORG, 2019a)","plainTextFormattedCitation":"(APACHE.ORG, 2019a)","previouslyFormattedCitation":"(APACHE.ORG, 2019a)"},"properties":{"noteIndex":0},"schema":"https://github.com/citation-style-language/schema/raw/master/csl-citation.json"}</w:instrText>
+      </w:r>
+      <w:r>
+        <w:fldChar w:fldCharType="separate"/>
+      </w:r>
+      <w:r>
+        <w:rPr>
+          <w:noProof/>
+        </w:rPr>
+        <w:t>(APACHE.ORG, 2019a)</w:t>
+      </w:r>
+      <w:r>
+        <w:fldChar w:fldCharType="end"/>
+      </w:r>
+      <w:r>
+        <w:t xml:space="preserve"> e</w:t>
+      </w:r>
+      <w:r>
+        <w:t xml:space="preserve"> Apache Freemarker</w:t>
+      </w:r>
       <w:r>
         <w:t xml:space="preserve"> </w:t>
       </w:r>
-      <w:proofErr w:type="gramStart"/>
-      <w:r>
-        <w:t>Desenvolvedores Java</w:t>
-      </w:r>
-      <w:proofErr w:type="gramEnd"/>
-      <w:r>
-        <w:t xml:space="preserve"> têm a possibilidade de </w:t>
-      </w:r>
-      <w:r>
-        <w:t xml:space="preserve">optar pelo uso de </w:t>
-      </w:r>
-      <w:r>
-        <w:t>ferramentas, como o Apache Velocity</w:t>
+      <w:r>
+        <w:fldChar w:fldCharType="begin" w:fldLock="1"/>
+      </w:r>
+      <w:r>
+        <w:instrText>ADDIN CSL_CITATION {"citationItems":[{"id":"ITEM-1","itemData":{"URL":"https://freemarker.apache.org/index.html","abstract":"Java template engine; generates HTML web pages, e-mails, configuration files, source code, etc. from template files and the data your application provides.","accessed":{"date-parts":[["2019","6","1"]]},"author":[{"dropping-particle":"","family":"Apache.org","given":"","non-dropping-particle":"","parse-names":false,"suffix":""}],"container-title":"Apache FreeMarker™","id":"ITEM-1","issued":{"date-parts":[["2020"]]},"title":"FreeMarker Java Template Engine","type":"webpage"},"uris":["http://www.mendeley.com/documents/?uuid=0c7d344f-c73c-3dcb-94ff-f0143500b167"]}],"mendeley":{"formattedCitation":"(APACHE.ORG, 2020)","plainTextFormattedCitation":"(APACHE.ORG, 2020)","previouslyFormattedCitation":"(APACHE.ORG, 2020)"},"properties":{"noteIndex":0},"schema":"https://github.com/citation-style-language/schema/raw/master/csl-citation.json"}</w:instrText>
+      </w:r>
+      <w:r>
+        <w:fldChar w:fldCharType="separate"/>
+      </w:r>
+      <w:r>
+        <w:rPr>
+          <w:noProof/>
+        </w:rPr>
+        <w:t>(APACHE.ORG, 2020)</w:t>
+      </w:r>
+      <w:r>
+        <w:fldChar w:fldCharType="end"/>
+      </w:r>
+      <w:r>
+        <w:t xml:space="preserve">. No presente trabalho vamos nos ater a uma descrição breve </w:t>
+      </w:r>
+      <w:r>
+        <w:t>dos dois</w:t>
+      </w:r>
+      <w:r>
+        <w:t xml:space="preserve"> motores de gabaritos</w:t>
       </w:r>
       <w:r>
         <w:t xml:space="preserve"> </w:t>
       </w:r>
       <w:r>
-        <w:fldChar w:fldCharType="begin" w:fldLock="1"/>
-      </w:r>
-      <w:r>
-        <w:instrText>ADDIN CSL_CITATION {"citationItems":[{"id":"ITEM-1","itemData":{"URL":"https://velocity.apache.org/","abstract":"Site oficial do Projeto Apache Velocity","accessed":{"date-parts":[["2019","1","7"]]},"author":[{"dropping-particle":"","family":"Apache.org","given":"","non-dropping-particle":"","parse-names":false,"suffix":""}],"id":"ITEM-1","issued":{"date-parts":[["2019"]]},"title":"The Apache Velocity Project","type":"webpage"},"uris":["http://www.mendeley.com/documents/?uuid=998c81c9-2565-47d3-ab82-9eedaa77428d"]}],"mendeley":{"formattedCitation":"(APACHE.ORG, 2019a)","plainTextFormattedCitation":"(APACHE.ORG, 2019a)","previouslyFormattedCitation":"(APACHE.ORG, 2019a)"},"properties":{"noteIndex":0},"schema":"https://github.com/citation-style-language/schema/raw/master/csl-citation.json"}</w:instrText>
-      </w:r>
-      <w:r>
-        <w:fldChar w:fldCharType="separate"/>
-      </w:r>
-      <w:r>
-        <w:rPr>
-          <w:noProof/>
-        </w:rPr>
-        <w:t>(APACHE.ORG, 2019a)</w:t>
-      </w:r>
-      <w:r>
-        <w:fldChar w:fldCharType="end"/>
-      </w:r>
-      <w:r>
-        <w:t xml:space="preserve"> e</w:t>
-      </w:r>
-      <w:r>
-        <w:t xml:space="preserve"> Apache Freemarker</w:t>
-      </w:r>
-      <w:r>
-        <w:t xml:space="preserve"> </w:t>
-      </w:r>
-      <w:r>
-        <w:fldChar w:fldCharType="begin" w:fldLock="1"/>
-      </w:r>
-      <w:r>
-        <w:instrText>ADDIN CSL_CITATION {"citationItems":[{"id":"ITEM-1","itemData":{"URL":"https://freemarker.apache.org/index.html","abstract":"Java template engine; generates HTML web pages, e-mails, configuration files, source code, etc. from template files and the data your application provides.","accessed":{"date-parts":[["2019","6","1"]]},"author":[{"dropping-particle":"","family":"Apache.org","given":"","non-dropping-particle":"","parse-names":false,"suffix":""}],"container-title":"Apache FreeMarker™","id":"ITEM-1","issued":{"date-parts":[["2020"]]},"title":"FreeMarker Java Template Engine","type":"webpage"},"uris":["http://www.mendeley.com/documents/?uuid=0c7d344f-c73c-3dcb-94ff-f0143500b167"]}],"mendeley":{"formattedCitation":"(APACHE.ORG, 2020)","plainTextFormattedCitation":"(APACHE.ORG, 2020)","previouslyFormattedCitation":"(APACHE.ORG, 2020)"},"properties":{"noteIndex":0},"schema":"https://github.com/citation-style-language/schema/raw/master/csl-citation.json"}</w:instrText>
-      </w:r>
-      <w:r>
-        <w:fldChar w:fldCharType="separate"/>
-      </w:r>
-      <w:r>
-        <w:rPr>
-          <w:noProof/>
-        </w:rPr>
-        <w:t>(APACHE.ORG, 2020)</w:t>
-      </w:r>
-      <w:r>
-        <w:fldChar w:fldCharType="end"/>
-      </w:r>
-      <w:r>
-        <w:t>. No presente trabalho vamos nos ater a uma descrição breve dos três motores de gabaritos</w:t>
-      </w:r>
-      <w:r>
-        <w:t xml:space="preserve"> aqui descritos, tendo sido definido para uso no protótipo o motor Apache Freemarker, merecendo este, portanto, uma descrição mais ampla.</w:t>
+        <w:t xml:space="preserve">Java </w:t>
+      </w:r>
+      <w:r>
+        <w:t>aqui descritos, tendo sido definido para uso no protótipo o motor Apache Freemarker, merecendo este, portanto, uma descrição mais ampla.</w:t>
       </w:r>
       <w:r>
         <w:t xml:space="preserve"> </w:t>
@@ -19878,7 +19738,10 @@
         <w:t>4</w:t>
       </w:r>
       <w:r>
-        <w:t>.1 - Descrição</w:t>
+        <w:t>.1</w:t>
+      </w:r>
+      <w:r>
+        <w:t xml:space="preserve"> Descrição</w:t>
       </w:r>
       <w:proofErr w:type="gramEnd"/>
       <w:r>
@@ -20425,7 +20288,10 @@
         <w:t>4</w:t>
       </w:r>
       <w:r>
-        <w:t>.3 – Levantamento</w:t>
+        <w:t xml:space="preserve">.3 </w:t>
+      </w:r>
+      <w:r>
+        <w:t>Levantamento</w:t>
       </w:r>
       <w:proofErr w:type="gramEnd"/>
       <w:r>
@@ -21556,19 +21422,22 @@
         <w:pStyle w:val="Ttulo2"/>
       </w:pPr>
       <w:bookmarkStart w:id="118" w:name="_Toc33549461"/>
+      <w:r>
+        <w:t>4</w:t>
+      </w:r>
+      <w:r>
+        <w:t>.4</w:t>
+      </w:r>
       <w:proofErr w:type="gramStart"/>
       <w:r>
-        <w:t>4</w:t>
-      </w:r>
-      <w:r>
-        <w:t xml:space="preserve">.4 – </w:t>
-      </w:r>
-      <w:r>
-        <w:t>Modelo</w:t>
+        <w:t xml:space="preserve"> </w:t>
+      </w:r>
+      <w:r>
+        <w:t xml:space="preserve"> </w:t>
       </w:r>
       <w:proofErr w:type="gramEnd"/>
       <w:r>
-        <w:t xml:space="preserve"> de </w:t>
+        <w:t xml:space="preserve">Modelo de </w:t>
       </w:r>
       <w:r>
         <w:t>Casos de Uso</w:t>
@@ -27561,13 +27430,11 @@
         <w:t>()</w:t>
       </w:r>
       <w:r>
-        <w:t xml:space="preserve"> é disparado quando o usuário clica sobre o </w:t>
-      </w:r>
-      <w:proofErr w:type="spellStart"/>
-      <w:r>
-        <w:t>botã</w:t>
-      </w:r>
-      <w:proofErr w:type="spellEnd"/>
+        <w:t xml:space="preserve"> é disparado quando o usuário clica sobre o botã</w:t>
+      </w:r>
+      <w:r>
+        <w:t>o</w:t>
+      </w:r>
       <w:r>
         <w:t xml:space="preserve"> Finalizar Dashboard na interface gráfica e</w:t>
       </w:r>
@@ -31681,7 +31548,7 @@
         <w:jc w:val="left"/>
         <w:rPr>
           <w:rFonts w:ascii="Consolas" w:eastAsia="Times New Roman" w:hAnsi="Consolas" w:cs="Courier New"/>
-          <w:color w:val="A9B7C6"/>
+          <w:color w:val="CC7832"/>
           <w:sz w:val="16"/>
           <w:szCs w:val="20"/>
           <w:lang w:eastAsia="pt-BR"/>
@@ -35440,7 +35307,29 @@
           <w:lang w:eastAsia="pt-BR"/>
         </w:rPr>
         <w:br/>
-        <w:t xml:space="preserve">        Writer </w:t>
+        <w:t xml:space="preserve">        </w:t>
+      </w:r>
+      <w:proofErr w:type="spellStart"/>
+      <w:r>
+        <w:rPr>
+          <w:rFonts w:ascii="Consolas" w:eastAsia="Times New Roman" w:hAnsi="Consolas" w:cs="Courier New"/>
+          <w:color w:val="A9B7C6"/>
+          <w:sz w:val="16"/>
+          <w:szCs w:val="20"/>
+          <w:lang w:eastAsia="pt-BR"/>
+        </w:rPr>
+        <w:t>BufferedWriter</w:t>
+      </w:r>
+      <w:proofErr w:type="spellEnd"/>
+      <w:r>
+        <w:rPr>
+          <w:rFonts w:ascii="Consolas" w:eastAsia="Times New Roman" w:hAnsi="Consolas" w:cs="Courier New"/>
+          <w:color w:val="A9B7C6"/>
+          <w:sz w:val="16"/>
+          <w:szCs w:val="20"/>
+          <w:lang w:eastAsia="pt-BR"/>
+        </w:rPr>
+        <w:t xml:space="preserve"> </w:t>
       </w:r>
       <w:proofErr w:type="spellStart"/>
       <w:r>
@@ -35462,80 +35351,84 @@
           <w:szCs w:val="20"/>
           <w:lang w:eastAsia="pt-BR"/>
         </w:rPr>
-        <w:t xml:space="preserve"> = </w:t>
-      </w:r>
-      <w:r>
-        <w:rPr>
-          <w:rFonts w:ascii="Consolas" w:eastAsia="Times New Roman" w:hAnsi="Consolas" w:cs="Courier New"/>
-          <w:color w:val="CC7832"/>
-          <w:sz w:val="16"/>
-          <w:szCs w:val="20"/>
-          <w:lang w:eastAsia="pt-BR"/>
-        </w:rPr>
-        <w:t xml:space="preserve">new </w:t>
-      </w:r>
-      <w:proofErr w:type="spellStart"/>
-      <w:r>
-        <w:rPr>
-          <w:rFonts w:ascii="Consolas" w:eastAsia="Times New Roman" w:hAnsi="Consolas" w:cs="Courier New"/>
-          <w:color w:val="A9B7C6"/>
-          <w:sz w:val="16"/>
-          <w:szCs w:val="20"/>
-          <w:lang w:eastAsia="pt-BR"/>
-        </w:rPr>
-        <w:t>FileWriter</w:t>
-      </w:r>
-      <w:proofErr w:type="spellEnd"/>
-      <w:r>
-        <w:rPr>
-          <w:rFonts w:ascii="Consolas" w:eastAsia="Times New Roman" w:hAnsi="Consolas" w:cs="Courier New"/>
-          <w:color w:val="A9B7C6"/>
-          <w:sz w:val="16"/>
-          <w:szCs w:val="20"/>
-          <w:lang w:eastAsia="pt-BR"/>
-        </w:rPr>
-        <w:t>(</w:t>
-      </w:r>
-      <w:r>
-        <w:rPr>
-          <w:rFonts w:ascii="Consolas" w:eastAsia="Times New Roman" w:hAnsi="Consolas" w:cs="Courier New"/>
-          <w:color w:val="CC7832"/>
-          <w:sz w:val="16"/>
-          <w:szCs w:val="20"/>
-          <w:lang w:eastAsia="pt-BR"/>
-        </w:rPr>
-        <w:t xml:space="preserve">new </w:t>
-      </w:r>
-      <w:r>
-        <w:rPr>
-          <w:rFonts w:ascii="Consolas" w:eastAsia="Times New Roman" w:hAnsi="Consolas" w:cs="Courier New"/>
-          <w:color w:val="A9B7C6"/>
-          <w:sz w:val="16"/>
-          <w:szCs w:val="20"/>
-          <w:lang w:eastAsia="pt-BR"/>
-        </w:rPr>
-        <w:t>File(</w:t>
-      </w:r>
-      <w:proofErr w:type="spellStart"/>
-      <w:r>
-        <w:rPr>
-          <w:rFonts w:ascii="Consolas" w:eastAsia="Times New Roman" w:hAnsi="Consolas" w:cs="Courier New"/>
-          <w:color w:val="9876AA"/>
-          <w:sz w:val="16"/>
-          <w:szCs w:val="20"/>
-          <w:lang w:eastAsia="pt-BR"/>
-        </w:rPr>
-        <w:t>destDir</w:t>
-      </w:r>
-      <w:r>
-        <w:rPr>
-          <w:rFonts w:ascii="Consolas" w:eastAsia="Times New Roman" w:hAnsi="Consolas" w:cs="Courier New"/>
-          <w:color w:val="A9B7C6"/>
-          <w:sz w:val="16"/>
-          <w:szCs w:val="20"/>
-          <w:lang w:eastAsia="pt-BR"/>
-        </w:rPr>
-        <w:t>.getAbsolutePath</w:t>
+        <w:t xml:space="preserve"> = new </w:t>
+      </w:r>
+      <w:proofErr w:type="spellStart"/>
+      <w:r>
+        <w:rPr>
+          <w:rFonts w:ascii="Consolas" w:eastAsia="Times New Roman" w:hAnsi="Consolas" w:cs="Courier New"/>
+          <w:color w:val="A9B7C6"/>
+          <w:sz w:val="16"/>
+          <w:szCs w:val="20"/>
+          <w:lang w:eastAsia="pt-BR"/>
+        </w:rPr>
+        <w:t>BufferedWriter</w:t>
+      </w:r>
+      <w:proofErr w:type="spellEnd"/>
+      <w:r>
+        <w:rPr>
+          <w:rFonts w:ascii="Consolas" w:eastAsia="Times New Roman" w:hAnsi="Consolas" w:cs="Courier New"/>
+          <w:color w:val="A9B7C6"/>
+          <w:sz w:val="16"/>
+          <w:szCs w:val="20"/>
+          <w:lang w:eastAsia="pt-BR"/>
+        </w:rPr>
+        <w:t xml:space="preserve">(new </w:t>
+      </w:r>
+      <w:proofErr w:type="spellStart"/>
+      <w:r>
+        <w:rPr>
+          <w:rFonts w:ascii="Consolas" w:eastAsia="Times New Roman" w:hAnsi="Consolas" w:cs="Courier New"/>
+          <w:color w:val="A9B7C6"/>
+          <w:sz w:val="16"/>
+          <w:szCs w:val="20"/>
+          <w:lang w:eastAsia="pt-BR"/>
+        </w:rPr>
+        <w:t>OutputStreamWriter</w:t>
+      </w:r>
+      <w:proofErr w:type="spellEnd"/>
+      <w:r>
+        <w:rPr>
+          <w:rFonts w:ascii="Consolas" w:eastAsia="Times New Roman" w:hAnsi="Consolas" w:cs="Courier New"/>
+          <w:color w:val="A9B7C6"/>
+          <w:sz w:val="16"/>
+          <w:szCs w:val="20"/>
+          <w:lang w:eastAsia="pt-BR"/>
+        </w:rPr>
+        <w:t xml:space="preserve">(new </w:t>
+      </w:r>
+      <w:proofErr w:type="spellStart"/>
+      <w:r>
+        <w:rPr>
+          <w:rFonts w:ascii="Consolas" w:eastAsia="Times New Roman" w:hAnsi="Consolas" w:cs="Courier New"/>
+          <w:color w:val="A9B7C6"/>
+          <w:sz w:val="16"/>
+          <w:szCs w:val="20"/>
+          <w:lang w:eastAsia="pt-BR"/>
+        </w:rPr>
+        <w:t>FileOutputStream</w:t>
+      </w:r>
+      <w:proofErr w:type="spellEnd"/>
+      <w:r>
+        <w:rPr>
+          <w:rFonts w:ascii="Consolas" w:eastAsia="Times New Roman" w:hAnsi="Consolas" w:cs="Courier New"/>
+          <w:color w:val="A9B7C6"/>
+          <w:sz w:val="16"/>
+          <w:szCs w:val="20"/>
+          <w:lang w:eastAsia="pt-BR"/>
+        </w:rPr>
+        <w:t>(new File(</w:t>
+      </w:r>
+      <w:proofErr w:type="spellStart"/>
+      <w:r>
+        <w:rPr>
+          <w:rFonts w:ascii="Consolas" w:eastAsia="Times New Roman" w:hAnsi="Consolas" w:cs="Courier New"/>
+          <w:color w:val="A9B7C6"/>
+          <w:sz w:val="16"/>
+          <w:szCs w:val="20"/>
+          <w:lang w:eastAsia="pt-BR"/>
+        </w:rPr>
+        <w:t>destDir.getAbsolutePath</w:t>
       </w:r>
       <w:proofErr w:type="spellEnd"/>
       <w:r>
@@ -35552,9 +35445,7 @@
       <w:r>
         <w:rPr>
           <w:rFonts w:ascii="Consolas" w:eastAsia="Times New Roman" w:hAnsi="Consolas" w:cs="Courier New"/>
-          <w:i/>
-          <w:iCs/>
-          <w:color w:val="9876AA"/>
+          <w:color w:val="A9B7C6"/>
           <w:sz w:val="16"/>
           <w:szCs w:val="20"/>
           <w:lang w:eastAsia="pt-BR"/>
@@ -35570,326 +35461,10 @@
           <w:szCs w:val="20"/>
           <w:lang w:eastAsia="pt-BR"/>
         </w:rPr>
-        <w:t>+</w:t>
-      </w:r>
-      <w:r>
-        <w:rPr>
-          <w:rFonts w:ascii="Consolas" w:eastAsia="Times New Roman" w:hAnsi="Consolas" w:cs="Courier New"/>
-          <w:color w:val="6A8759"/>
-          <w:sz w:val="16"/>
-          <w:szCs w:val="20"/>
-          <w:lang w:eastAsia="pt-BR"/>
-        </w:rPr>
-        <w:t>"dashboard.html"</w:t>
-      </w:r>
-      <w:r>
-        <w:rPr>
-          <w:rFonts w:ascii="Consolas" w:eastAsia="Times New Roman" w:hAnsi="Consolas" w:cs="Courier New"/>
-          <w:color w:val="A9B7C6"/>
-          <w:sz w:val="16"/>
-          <w:szCs w:val="20"/>
-          <w:lang w:eastAsia="pt-BR"/>
-        </w:rPr>
-        <w:t>))</w:t>
-      </w:r>
-      <w:r>
-        <w:rPr>
-          <w:rFonts w:ascii="Consolas" w:eastAsia="Times New Roman" w:hAnsi="Consolas" w:cs="Courier New"/>
-          <w:color w:val="CC7832"/>
-          <w:sz w:val="16"/>
-          <w:szCs w:val="20"/>
-          <w:lang w:eastAsia="pt-BR"/>
-        </w:rPr>
-        <w:t>;</w:t>
-      </w:r>
-      <w:r>
-        <w:rPr>
-          <w:rFonts w:ascii="Consolas" w:eastAsia="Times New Roman" w:hAnsi="Consolas" w:cs="Courier New"/>
-          <w:color w:val="CC7832"/>
-          <w:sz w:val="16"/>
-          <w:szCs w:val="20"/>
-          <w:lang w:eastAsia="pt-BR"/>
-        </w:rPr>
-        <w:br/>
-        <w:t xml:space="preserve">        </w:t>
-      </w:r>
-      <w:proofErr w:type="spellStart"/>
-      <w:r>
-        <w:rPr>
-          <w:rFonts w:ascii="Consolas" w:eastAsia="Times New Roman" w:hAnsi="Consolas" w:cs="Courier New"/>
-          <w:color w:val="9876AA"/>
-          <w:sz w:val="16"/>
-          <w:szCs w:val="20"/>
-          <w:lang w:eastAsia="pt-BR"/>
-        </w:rPr>
-        <w:t>template</w:t>
-      </w:r>
-      <w:r>
-        <w:rPr>
-          <w:rFonts w:ascii="Consolas" w:eastAsia="Times New Roman" w:hAnsi="Consolas" w:cs="Courier New"/>
-          <w:color w:val="A9B7C6"/>
-          <w:sz w:val="16"/>
-          <w:szCs w:val="20"/>
-          <w:lang w:eastAsia="pt-BR"/>
-        </w:rPr>
-        <w:t>.process</w:t>
-      </w:r>
-      <w:proofErr w:type="spellEnd"/>
-      <w:r>
-        <w:rPr>
-          <w:rFonts w:ascii="Consolas" w:eastAsia="Times New Roman" w:hAnsi="Consolas" w:cs="Courier New"/>
-          <w:color w:val="A9B7C6"/>
-          <w:sz w:val="16"/>
-          <w:szCs w:val="20"/>
-          <w:lang w:eastAsia="pt-BR"/>
-        </w:rPr>
-        <w:t>(</w:t>
-      </w:r>
-      <w:r>
-        <w:rPr>
-          <w:rFonts w:ascii="Consolas" w:eastAsia="Times New Roman" w:hAnsi="Consolas" w:cs="Courier New"/>
-          <w:color w:val="9876AA"/>
-          <w:sz w:val="16"/>
-          <w:szCs w:val="20"/>
-          <w:lang w:eastAsia="pt-BR"/>
-        </w:rPr>
-        <w:t>input</w:t>
-      </w:r>
-      <w:r>
-        <w:rPr>
-          <w:rFonts w:ascii="Consolas" w:eastAsia="Times New Roman" w:hAnsi="Consolas" w:cs="Courier New"/>
-          <w:color w:val="CC7832"/>
-          <w:sz w:val="16"/>
-          <w:szCs w:val="20"/>
-          <w:lang w:eastAsia="pt-BR"/>
-        </w:rPr>
-        <w:t xml:space="preserve">, </w:t>
-      </w:r>
-      <w:proofErr w:type="spellStart"/>
-      <w:r>
-        <w:rPr>
-          <w:rFonts w:ascii="Consolas" w:eastAsia="Times New Roman" w:hAnsi="Consolas" w:cs="Courier New"/>
-          <w:color w:val="A9B7C6"/>
-          <w:sz w:val="16"/>
-          <w:szCs w:val="20"/>
-          <w:lang w:eastAsia="pt-BR"/>
-        </w:rPr>
-        <w:t>fileWriter</w:t>
-      </w:r>
-      <w:proofErr w:type="spellEnd"/>
-      <w:r>
-        <w:rPr>
-          <w:rFonts w:ascii="Consolas" w:eastAsia="Times New Roman" w:hAnsi="Consolas" w:cs="Courier New"/>
-          <w:color w:val="A9B7C6"/>
-          <w:sz w:val="16"/>
-          <w:szCs w:val="20"/>
-          <w:lang w:eastAsia="pt-BR"/>
-        </w:rPr>
-        <w:t>)</w:t>
-      </w:r>
-      <w:r>
-        <w:rPr>
-          <w:rFonts w:ascii="Consolas" w:eastAsia="Times New Roman" w:hAnsi="Consolas" w:cs="Courier New"/>
-          <w:color w:val="CC7832"/>
-          <w:sz w:val="16"/>
-          <w:szCs w:val="20"/>
-          <w:lang w:eastAsia="pt-BR"/>
-        </w:rPr>
-        <w:t>;</w:t>
-      </w:r>
-      <w:r>
-        <w:rPr>
-          <w:rFonts w:ascii="Consolas" w:eastAsia="Times New Roman" w:hAnsi="Consolas" w:cs="Courier New"/>
-          <w:color w:val="CC7832"/>
-          <w:sz w:val="16"/>
-          <w:szCs w:val="20"/>
-          <w:lang w:eastAsia="pt-BR"/>
-        </w:rPr>
-        <w:br/>
-        <w:t xml:space="preserve">        </w:t>
-      </w:r>
-      <w:proofErr w:type="spellStart"/>
-      <w:r>
-        <w:rPr>
-          <w:rFonts w:ascii="Consolas" w:eastAsia="Times New Roman" w:hAnsi="Consolas" w:cs="Courier New"/>
-          <w:color w:val="A9B7C6"/>
-          <w:sz w:val="16"/>
-          <w:szCs w:val="20"/>
-          <w:lang w:eastAsia="pt-BR"/>
-        </w:rPr>
-        <w:t>fileWriter.close</w:t>
-      </w:r>
-      <w:proofErr w:type="spellEnd"/>
-      <w:r>
-        <w:rPr>
-          <w:rFonts w:ascii="Consolas" w:eastAsia="Times New Roman" w:hAnsi="Consolas" w:cs="Courier New"/>
-          <w:color w:val="A9B7C6"/>
-          <w:sz w:val="16"/>
-          <w:szCs w:val="20"/>
-          <w:lang w:eastAsia="pt-BR"/>
-        </w:rPr>
-        <w:t>()</w:t>
-      </w:r>
-      <w:r>
-        <w:rPr>
-          <w:rFonts w:ascii="Consolas" w:eastAsia="Times New Roman" w:hAnsi="Consolas" w:cs="Courier New"/>
-          <w:color w:val="CC7832"/>
-          <w:sz w:val="16"/>
-          <w:szCs w:val="20"/>
-          <w:lang w:eastAsia="pt-BR"/>
-        </w:rPr>
-        <w:t>;</w:t>
-      </w:r>
-      <w:r>
-        <w:rPr>
-          <w:rFonts w:ascii="Consolas" w:eastAsia="Times New Roman" w:hAnsi="Consolas" w:cs="Courier New"/>
-          <w:color w:val="CC7832"/>
-          <w:sz w:val="16"/>
-          <w:szCs w:val="20"/>
-          <w:lang w:eastAsia="pt-BR"/>
-        </w:rPr>
-        <w:br/>
-        <w:t xml:space="preserve">    </w:t>
-      </w:r>
-      <w:r>
-        <w:rPr>
-          <w:rFonts w:ascii="Consolas" w:eastAsia="Times New Roman" w:hAnsi="Consolas" w:cs="Courier New"/>
-          <w:color w:val="A9B7C6"/>
-          <w:sz w:val="16"/>
-          <w:szCs w:val="20"/>
-          <w:lang w:eastAsia="pt-BR"/>
-        </w:rPr>
-        <w:t>}</w:t>
-      </w:r>
-      <w:r>
-        <w:rPr>
-          <w:rFonts w:ascii="Consolas" w:eastAsia="Times New Roman" w:hAnsi="Consolas" w:cs="Courier New"/>
-          <w:color w:val="A9B7C6"/>
-          <w:sz w:val="16"/>
-          <w:szCs w:val="20"/>
-          <w:lang w:eastAsia="pt-BR"/>
-        </w:rPr>
-        <w:br/>
-        <w:t>}</w:t>
-      </w:r>
-    </w:p>
-    <w:p>
-      <w:pPr>
-        <w:jc w:val="center"/>
-        <w:rPr>
-          <w:sz w:val="20"/>
-        </w:rPr>
-      </w:pPr>
-      <w:r>
-        <w:rPr>
-          <w:sz w:val="20"/>
-        </w:rPr>
-        <w:t>Fonte: Elaborada pelo Autor</w:t>
-      </w:r>
-    </w:p>
-    <w:p>
-      <w:r>
-        <w:tab/>
-      </w:r>
-    </w:p>
-    <w:p>
-      <w:r>
-        <w:tab/>
-      </w:r>
-      <w:r>
-        <w:t xml:space="preserve">O arquivo de gabarito </w:t>
-      </w:r>
-      <w:proofErr w:type="spellStart"/>
-      <w:proofErr w:type="gramStart"/>
-      <w:r>
-        <w:rPr>
-          <w:i/>
-        </w:rPr>
-        <w:t>dashboard.</w:t>
-      </w:r>
-      <w:proofErr w:type="gramEnd"/>
-      <w:r>
-        <w:rPr>
-          <w:i/>
-        </w:rPr>
-        <w:t>ftl</w:t>
-      </w:r>
-      <w:proofErr w:type="spellEnd"/>
-      <w:r>
-        <w:t xml:space="preserve"> contém o código estático da página final do Dashboard, entremeado com marcações usando as convenções da Freemarker Template Language</w:t>
-      </w:r>
-      <w:r>
-        <w:t xml:space="preserve"> para substituir estas marcações por dados e inclusive fazer comparações lógicas e executar iteradores de </w:t>
-      </w:r>
-      <w:r>
-        <w:t xml:space="preserve">listas ou </w:t>
-      </w:r>
-      <w:r>
-        <w:t>coleções</w:t>
-      </w:r>
-      <w:r>
-        <w:t xml:space="preserve">. </w:t>
-      </w:r>
-      <w:r>
-        <w:t>A Figura 2</w:t>
-      </w:r>
-      <w:r>
-        <w:t>3</w:t>
-      </w:r>
-      <w:r>
-        <w:t xml:space="preserve"> traz o conteúdo completo do gabarito.</w:t>
-      </w:r>
-    </w:p>
-    <w:p/>
-    <w:p>
-      <w:pPr>
-        <w:jc w:val="center"/>
-        <w:rPr>
-          <w:b/>
-          <w:sz w:val="20"/>
-        </w:rPr>
-      </w:pPr>
-      <w:r>
-        <w:rPr>
-          <w:b/>
-          <w:sz w:val="20"/>
-        </w:rPr>
-        <w:t>Figura 2</w:t>
-      </w:r>
-      <w:r>
-        <w:rPr>
-          <w:b/>
-          <w:sz w:val="20"/>
-        </w:rPr>
-        <w:t>3</w:t>
-      </w:r>
-      <w:r>
-        <w:rPr>
-          <w:b/>
-          <w:sz w:val="20"/>
-        </w:rPr>
-        <w:t xml:space="preserve"> – Conteúdo fonte do arquivo </w:t>
-      </w:r>
-      <w:proofErr w:type="spellStart"/>
-      <w:proofErr w:type="gramStart"/>
-      <w:r>
-        <w:rPr>
-          <w:b/>
-          <w:i/>
-          <w:sz w:val="20"/>
-        </w:rPr>
-        <w:t>dashboard.</w:t>
-      </w:r>
-      <w:proofErr w:type="gramEnd"/>
-      <w:r>
-        <w:rPr>
-          <w:b/>
-          <w:i/>
-          <w:sz w:val="20"/>
-        </w:rPr>
-        <w:t>ftl</w:t>
-      </w:r>
-      <w:proofErr w:type="spellEnd"/>
+        <w:t>+"dashboard.html")),"UTF-8"));</w:t>
+      </w:r>
+      <w:bookmarkStart w:id="138" w:name="_GoBack"/>
+      <w:bookmarkEnd w:id="138"/>
     </w:p>
     <w:p>
       <w:pPr>
@@ -35918,6 +35493,327 @@
           <w:rFonts w:ascii="Consolas" w:eastAsia="Times New Roman" w:hAnsi="Consolas" w:cs="Courier New"/>
           <w:color w:val="A9B7C6"/>
           <w:sz w:val="16"/>
+          <w:szCs w:val="20"/>
+          <w:lang w:eastAsia="pt-BR"/>
+        </w:rPr>
+      </w:pPr>
+      <w:r>
+        <w:rPr>
+          <w:rFonts w:ascii="Consolas" w:eastAsia="Times New Roman" w:hAnsi="Consolas" w:cs="Courier New"/>
+          <w:color w:val="CC7832"/>
+          <w:sz w:val="16"/>
+          <w:szCs w:val="20"/>
+          <w:lang w:eastAsia="pt-BR"/>
+        </w:rPr>
+        <w:t xml:space="preserve">        </w:t>
+      </w:r>
+      <w:proofErr w:type="spellStart"/>
+      <w:proofErr w:type="gramStart"/>
+      <w:r>
+        <w:rPr>
+          <w:rFonts w:ascii="Consolas" w:eastAsia="Times New Roman" w:hAnsi="Consolas" w:cs="Courier New"/>
+          <w:color w:val="9876AA"/>
+          <w:sz w:val="16"/>
+          <w:szCs w:val="20"/>
+          <w:lang w:eastAsia="pt-BR"/>
+        </w:rPr>
+        <w:t>template</w:t>
+      </w:r>
+      <w:proofErr w:type="gramEnd"/>
+      <w:r>
+        <w:rPr>
+          <w:rFonts w:ascii="Consolas" w:eastAsia="Times New Roman" w:hAnsi="Consolas" w:cs="Courier New"/>
+          <w:color w:val="A9B7C6"/>
+          <w:sz w:val="16"/>
+          <w:szCs w:val="20"/>
+          <w:lang w:eastAsia="pt-BR"/>
+        </w:rPr>
+        <w:t>.process</w:t>
+      </w:r>
+      <w:proofErr w:type="spellEnd"/>
+      <w:r>
+        <w:rPr>
+          <w:rFonts w:ascii="Consolas" w:eastAsia="Times New Roman" w:hAnsi="Consolas" w:cs="Courier New"/>
+          <w:color w:val="A9B7C6"/>
+          <w:sz w:val="16"/>
+          <w:szCs w:val="20"/>
+          <w:lang w:eastAsia="pt-BR"/>
+        </w:rPr>
+        <w:t>(</w:t>
+      </w:r>
+      <w:r>
+        <w:rPr>
+          <w:rFonts w:ascii="Consolas" w:eastAsia="Times New Roman" w:hAnsi="Consolas" w:cs="Courier New"/>
+          <w:color w:val="9876AA"/>
+          <w:sz w:val="16"/>
+          <w:szCs w:val="20"/>
+          <w:lang w:eastAsia="pt-BR"/>
+        </w:rPr>
+        <w:t>input</w:t>
+      </w:r>
+      <w:r>
+        <w:rPr>
+          <w:rFonts w:ascii="Consolas" w:eastAsia="Times New Roman" w:hAnsi="Consolas" w:cs="Courier New"/>
+          <w:color w:val="CC7832"/>
+          <w:sz w:val="16"/>
+          <w:szCs w:val="20"/>
+          <w:lang w:eastAsia="pt-BR"/>
+        </w:rPr>
+        <w:t xml:space="preserve">, </w:t>
+      </w:r>
+      <w:proofErr w:type="spellStart"/>
+      <w:r>
+        <w:rPr>
+          <w:rFonts w:ascii="Consolas" w:eastAsia="Times New Roman" w:hAnsi="Consolas" w:cs="Courier New"/>
+          <w:color w:val="A9B7C6"/>
+          <w:sz w:val="16"/>
+          <w:szCs w:val="20"/>
+          <w:lang w:eastAsia="pt-BR"/>
+        </w:rPr>
+        <w:t>fileWriter</w:t>
+      </w:r>
+      <w:proofErr w:type="spellEnd"/>
+      <w:r>
+        <w:rPr>
+          <w:rFonts w:ascii="Consolas" w:eastAsia="Times New Roman" w:hAnsi="Consolas" w:cs="Courier New"/>
+          <w:color w:val="A9B7C6"/>
+          <w:sz w:val="16"/>
+          <w:szCs w:val="20"/>
+          <w:lang w:eastAsia="pt-BR"/>
+        </w:rPr>
+        <w:t>)</w:t>
+      </w:r>
+      <w:r>
+        <w:rPr>
+          <w:rFonts w:ascii="Consolas" w:eastAsia="Times New Roman" w:hAnsi="Consolas" w:cs="Courier New"/>
+          <w:color w:val="CC7832"/>
+          <w:sz w:val="16"/>
+          <w:szCs w:val="20"/>
+          <w:lang w:eastAsia="pt-BR"/>
+        </w:rPr>
+        <w:t>;</w:t>
+      </w:r>
+      <w:r>
+        <w:rPr>
+          <w:rFonts w:ascii="Consolas" w:eastAsia="Times New Roman" w:hAnsi="Consolas" w:cs="Courier New"/>
+          <w:color w:val="CC7832"/>
+          <w:sz w:val="16"/>
+          <w:szCs w:val="20"/>
+          <w:lang w:eastAsia="pt-BR"/>
+        </w:rPr>
+        <w:br/>
+        <w:t xml:space="preserve">        </w:t>
+      </w:r>
+      <w:proofErr w:type="spellStart"/>
+      <w:r>
+        <w:rPr>
+          <w:rFonts w:ascii="Consolas" w:eastAsia="Times New Roman" w:hAnsi="Consolas" w:cs="Courier New"/>
+          <w:color w:val="A9B7C6"/>
+          <w:sz w:val="16"/>
+          <w:szCs w:val="20"/>
+          <w:lang w:eastAsia="pt-BR"/>
+        </w:rPr>
+        <w:t>fileWriter.close</w:t>
+      </w:r>
+      <w:proofErr w:type="spellEnd"/>
+      <w:r>
+        <w:rPr>
+          <w:rFonts w:ascii="Consolas" w:eastAsia="Times New Roman" w:hAnsi="Consolas" w:cs="Courier New"/>
+          <w:color w:val="A9B7C6"/>
+          <w:sz w:val="16"/>
+          <w:szCs w:val="20"/>
+          <w:lang w:eastAsia="pt-BR"/>
+        </w:rPr>
+        <w:t>()</w:t>
+      </w:r>
+      <w:r>
+        <w:rPr>
+          <w:rFonts w:ascii="Consolas" w:eastAsia="Times New Roman" w:hAnsi="Consolas" w:cs="Courier New"/>
+          <w:color w:val="CC7832"/>
+          <w:sz w:val="16"/>
+          <w:szCs w:val="20"/>
+          <w:lang w:eastAsia="pt-BR"/>
+        </w:rPr>
+        <w:t>;</w:t>
+      </w:r>
+      <w:r>
+        <w:rPr>
+          <w:rFonts w:ascii="Consolas" w:eastAsia="Times New Roman" w:hAnsi="Consolas" w:cs="Courier New"/>
+          <w:color w:val="CC7832"/>
+          <w:sz w:val="16"/>
+          <w:szCs w:val="20"/>
+          <w:lang w:eastAsia="pt-BR"/>
+        </w:rPr>
+        <w:br/>
+        <w:t xml:space="preserve">    </w:t>
+      </w:r>
+      <w:r>
+        <w:rPr>
+          <w:rFonts w:ascii="Consolas" w:eastAsia="Times New Roman" w:hAnsi="Consolas" w:cs="Courier New"/>
+          <w:color w:val="A9B7C6"/>
+          <w:sz w:val="16"/>
+          <w:szCs w:val="20"/>
+          <w:lang w:eastAsia="pt-BR"/>
+        </w:rPr>
+        <w:t>}</w:t>
+      </w:r>
+      <w:r>
+        <w:rPr>
+          <w:rFonts w:ascii="Consolas" w:eastAsia="Times New Roman" w:hAnsi="Consolas" w:cs="Courier New"/>
+          <w:color w:val="A9B7C6"/>
+          <w:sz w:val="16"/>
+          <w:szCs w:val="20"/>
+          <w:lang w:eastAsia="pt-BR"/>
+        </w:rPr>
+        <w:br/>
+        <w:t>}</w:t>
+      </w:r>
+    </w:p>
+    <w:p>
+      <w:pPr>
+        <w:jc w:val="center"/>
+        <w:rPr>
+          <w:sz w:val="20"/>
+        </w:rPr>
+      </w:pPr>
+      <w:r>
+        <w:rPr>
+          <w:sz w:val="20"/>
+        </w:rPr>
+        <w:t>Fonte: Elaborada pelo Autor</w:t>
+      </w:r>
+    </w:p>
+    <w:p>
+      <w:r>
+        <w:tab/>
+      </w:r>
+    </w:p>
+    <w:p>
+      <w:r>
+        <w:tab/>
+      </w:r>
+      <w:r>
+        <w:t xml:space="preserve">O arquivo de gabarito </w:t>
+      </w:r>
+      <w:proofErr w:type="spellStart"/>
+      <w:proofErr w:type="gramStart"/>
+      <w:r>
+        <w:rPr>
+          <w:i/>
+        </w:rPr>
+        <w:t>dashboard.</w:t>
+      </w:r>
+      <w:proofErr w:type="gramEnd"/>
+      <w:r>
+        <w:rPr>
+          <w:i/>
+        </w:rPr>
+        <w:t>ftl</w:t>
+      </w:r>
+      <w:proofErr w:type="spellEnd"/>
+      <w:r>
+        <w:t xml:space="preserve"> contém o código estático da página final do Dashboard, entremeado com marcações usando as convenções da Freemarker Template Language</w:t>
+      </w:r>
+      <w:r>
+        <w:t xml:space="preserve"> para substituir estas marcações por dados e inclusive fazer comparações lógicas e executar iteradores de </w:t>
+      </w:r>
+      <w:r>
+        <w:t xml:space="preserve">listas ou </w:t>
+      </w:r>
+      <w:r>
+        <w:t>coleções</w:t>
+      </w:r>
+      <w:r>
+        <w:t xml:space="preserve">. </w:t>
+      </w:r>
+      <w:r>
+        <w:t>A Figura 2</w:t>
+      </w:r>
+      <w:r>
+        <w:t>3</w:t>
+      </w:r>
+      <w:r>
+        <w:t xml:space="preserve"> traz o conteúdo completo do gabarito.</w:t>
+      </w:r>
+    </w:p>
+    <w:p/>
+    <w:p>
+      <w:pPr>
+        <w:jc w:val="center"/>
+        <w:rPr>
+          <w:b/>
+          <w:sz w:val="20"/>
+        </w:rPr>
+      </w:pPr>
+      <w:r>
+        <w:rPr>
+          <w:b/>
+          <w:sz w:val="20"/>
+        </w:rPr>
+        <w:t>Figura 2</w:t>
+      </w:r>
+      <w:r>
+        <w:rPr>
+          <w:b/>
+          <w:sz w:val="20"/>
+        </w:rPr>
+        <w:t>3</w:t>
+      </w:r>
+      <w:r>
+        <w:rPr>
+          <w:b/>
+          <w:sz w:val="20"/>
+        </w:rPr>
+        <w:t xml:space="preserve"> – Conteúdo fonte do arquivo </w:t>
+      </w:r>
+      <w:proofErr w:type="spellStart"/>
+      <w:proofErr w:type="gramStart"/>
+      <w:r>
+        <w:rPr>
+          <w:b/>
+          <w:i/>
+          <w:sz w:val="20"/>
+        </w:rPr>
+        <w:t>dashboard.</w:t>
+      </w:r>
+      <w:proofErr w:type="gramEnd"/>
+      <w:r>
+        <w:rPr>
+          <w:b/>
+          <w:i/>
+          <w:sz w:val="20"/>
+        </w:rPr>
+        <w:t>ftl</w:t>
+      </w:r>
+      <w:proofErr w:type="spellEnd"/>
+    </w:p>
+    <w:p>
+      <w:pPr>
+        <w:shd w:val="clear" w:color="auto" w:fill="2B2B2B"/>
+        <w:tabs>
+          <w:tab w:val="left" w:pos="916"/>
+          <w:tab w:val="left" w:pos="1832"/>
+          <w:tab w:val="left" w:pos="2748"/>
+          <w:tab w:val="left" w:pos="3664"/>
+          <w:tab w:val="left" w:pos="4580"/>
+          <w:tab w:val="left" w:pos="5496"/>
+          <w:tab w:val="left" w:pos="6412"/>
+          <w:tab w:val="left" w:pos="7328"/>
+          <w:tab w:val="left" w:pos="8244"/>
+          <w:tab w:val="left" w:pos="9160"/>
+          <w:tab w:val="left" w:pos="10076"/>
+          <w:tab w:val="left" w:pos="10992"/>
+          <w:tab w:val="left" w:pos="11908"/>
+          <w:tab w:val="left" w:pos="12824"/>
+          <w:tab w:val="left" w:pos="13740"/>
+          <w:tab w:val="left" w:pos="14656"/>
+        </w:tabs>
+        <w:spacing w:line="240" w:lineRule="auto"/>
+        <w:jc w:val="left"/>
+        <w:rPr>
+          <w:rFonts w:ascii="Consolas" w:eastAsia="Times New Roman" w:hAnsi="Consolas" w:cs="Courier New"/>
+          <w:color w:val="A9B7C6"/>
+          <w:sz w:val="16"/>
           <w:szCs w:val="16"/>
           <w:lang w:eastAsia="pt-BR"/>
         </w:rPr>
@@ -38043,18 +37939,16 @@
         </w:rPr>
         <w:t>&gt;</w:t>
       </w:r>
-      <w:proofErr w:type="spellStart"/>
-      <w:r>
-        <w:rPr>
-          <w:rFonts w:ascii="Consolas" w:eastAsia="Times New Roman" w:hAnsi="Consolas" w:cs="Courier New"/>
-          <w:color w:val="A9B7C6"/>
-          <w:sz w:val="16"/>
-          <w:szCs w:val="16"/>
-          <w:lang w:eastAsia="pt-BR"/>
-        </w:rPr>
-        <w:t>Selected</w:t>
-      </w:r>
-      <w:proofErr w:type="spellEnd"/>
+      <w:r>
+        <w:rPr>
+          <w:rFonts w:ascii="Consolas" w:eastAsia="Times New Roman" w:hAnsi="Consolas" w:cs="Courier New"/>
+          <w:color w:val="A9B7C6"/>
+          <w:sz w:val="16"/>
+          <w:szCs w:val="16"/>
+          <w:lang w:eastAsia="pt-BR"/>
+        </w:rPr>
+        <w:t>Selecionado</w:t>
+      </w:r>
       <w:r>
         <w:rPr>
           <w:rFonts w:ascii="Consolas" w:eastAsia="Times New Roman" w:hAnsi="Consolas" w:cs="Courier New"/>
@@ -38405,6 +38299,16 @@
           <w:lang w:eastAsia="pt-BR"/>
         </w:rPr>
         <w:br/>
+      </w:r>
+      <w:r>
+        <w:rPr>
+          <w:rFonts w:ascii="Consolas" w:eastAsia="Times New Roman" w:hAnsi="Consolas" w:cs="Courier New"/>
+          <w:color w:val="A5C261"/>
+          <w:sz w:val="16"/>
+          <w:szCs w:val="16"/>
+          <w:lang w:eastAsia="pt-BR"/>
+        </w:rPr>
+        <w:lastRenderedPageBreak/>
         <w:t xml:space="preserve">                   </w:t>
       </w:r>
       <w:proofErr w:type="spellStart"/>
@@ -38499,7 +38403,7 @@
           <w:szCs w:val="16"/>
           <w:lang w:eastAsia="pt-BR"/>
         </w:rPr>
-        <w:t>reset</w:t>
+        <w:t>Limpar</w:t>
       </w:r>
       <w:r>
         <w:rPr>
@@ -38520,16 +38424,6 @@
           <w:lang w:eastAsia="pt-BR"/>
         </w:rPr>
         <w:br/>
-      </w:r>
-      <w:r>
-        <w:rPr>
-          <w:rFonts w:ascii="Consolas" w:eastAsia="Times New Roman" w:hAnsi="Consolas" w:cs="Courier New"/>
-          <w:color w:val="E8BF6A"/>
-          <w:sz w:val="16"/>
-          <w:szCs w:val="16"/>
-          <w:lang w:eastAsia="pt-BR"/>
-        </w:rPr>
-        <w:lastRenderedPageBreak/>
         <w:t xml:space="preserve">                &lt;</w:t>
       </w:r>
       <w:proofErr w:type="spellStart"/>
@@ -44407,7 +44301,7 @@
       <w:pPr>
         <w:pStyle w:val="Ttulo3"/>
       </w:pPr>
-      <w:bookmarkStart w:id="138" w:name="_Toc33549469"/>
+      <w:bookmarkStart w:id="139" w:name="_Toc33549469"/>
       <w:r>
         <w:lastRenderedPageBreak/>
         <w:t xml:space="preserve">4.7.5 A classe </w:t>
@@ -44417,7 +44311,7 @@
       <w:r>
         <w:t>PackSaida</w:t>
       </w:r>
-      <w:bookmarkEnd w:id="138"/>
+      <w:bookmarkEnd w:id="139"/>
       <w:proofErr w:type="spellEnd"/>
       <w:proofErr w:type="gramEnd"/>
     </w:p>
@@ -45832,11 +45726,11 @@
       <w:pPr>
         <w:pStyle w:val="Ttulo3"/>
       </w:pPr>
-      <w:bookmarkStart w:id="139" w:name="_Toc33549470"/>
+      <w:bookmarkStart w:id="140" w:name="_Toc33549470"/>
       <w:r>
         <w:t>4.7.3 O Dashboard</w:t>
       </w:r>
-      <w:bookmarkEnd w:id="139"/>
+      <w:bookmarkEnd w:id="140"/>
     </w:p>
     <w:p>
       <w:r>
@@ -46037,7 +45931,6 @@
           <w:sz w:val="20"/>
         </w:rPr>
       </w:pPr>
-      <w:bookmarkStart w:id="140" w:name="_GoBack"/>
       <w:r>
         <w:rPr>
           <w:sz w:val="20"/>
@@ -46045,7 +45938,6 @@
         <w:t>Fonte: Elaborada pelo Autor</w:t>
       </w:r>
     </w:p>
-    <w:bookmarkEnd w:id="140"/>
     <w:p>
       <w:r>
         <w:lastRenderedPageBreak/>
@@ -48634,6 +48526,7 @@
         <w:docPartUnique/>
       </w:docPartObj>
     </w:sdtPr>
+    <w:sdtEndPr/>
     <w:sdtContent>
       <w:p>
         <w:pPr>
@@ -48653,7 +48546,7 @@
           <w:rPr>
             <w:noProof/>
           </w:rPr>
-          <w:t>51</w:t>
+          <w:t>47</w:t>
         </w:r>
         <w:r>
           <w:fldChar w:fldCharType="end"/>
@@ -53146,557 +53039,6 @@
 </w:styles>
 </file>
 
-<file path=word/glossary/document.xml><?xml version="1.0" encoding="utf-8"?>
-<w:glossaryDocument xmlns:wpc="http://schemas.microsoft.com/office/word/2010/wordprocessingCanvas" xmlns:mc="http://schemas.openxmlformats.org/markup-compatibility/2006" xmlns:o="urn:schemas-microsoft-com:office:office" xmlns:r="http://schemas.openxmlformats.org/officeDocument/2006/relationships" xmlns:m="http://schemas.openxmlformats.org/officeDocument/2006/math" xmlns:v="urn:schemas-microsoft-com:vml" xmlns:wp14="http://schemas.microsoft.com/office/word/2010/wordprocessingDrawing" xmlns:wp="http://schemas.openxmlformats.org/drawingml/2006/wordprocessingDrawing" xmlns:w10="urn:schemas-microsoft-com:office:word" xmlns:w="http://schemas.openxmlformats.org/wordprocessingml/2006/main" xmlns:w14="http://schemas.microsoft.com/office/word/2010/wordml" xmlns:wpg="http://schemas.microsoft.com/office/word/2010/wordprocessingGroup" xmlns:wpi="http://schemas.microsoft.com/office/word/2010/wordprocessingInk" xmlns:wne="http://schemas.microsoft.com/office/word/2006/wordml" xmlns:wps="http://schemas.microsoft.com/office/word/2010/wordprocessingShape" mc:Ignorable="w14 wp14"/>
-</file>
-
-<file path=word/glossary/fontTable.xml><?xml version="1.0" encoding="utf-8"?>
-<w:fonts xmlns:mc="http://schemas.openxmlformats.org/markup-compatibility/2006" xmlns:r="http://schemas.openxmlformats.org/officeDocument/2006/relationships" xmlns:w="http://schemas.openxmlformats.org/wordprocessingml/2006/main" xmlns:w14="http://schemas.microsoft.com/office/word/2010/wordml" mc:Ignorable="w14">
-  <w:font w:name="Times New Roman">
-    <w:panose1 w:val="02020603050405020304"/>
-    <w:charset w:val="00"/>
-    <w:family w:val="roman"/>
-    <w:pitch w:val="variable"/>
-    <w:sig w:usb0="E0002EFF" w:usb1="C000785B" w:usb2="00000009" w:usb3="00000000" w:csb0="000001FF" w:csb1="00000000"/>
-  </w:font>
-  <w:font w:name="Symbol">
-    <w:panose1 w:val="05050102010706020507"/>
-    <w:charset w:val="02"/>
-    <w:family w:val="roman"/>
-    <w:pitch w:val="variable"/>
-    <w:sig w:usb0="00000000" w:usb1="10000000" w:usb2="00000000" w:usb3="00000000" w:csb0="80000000" w:csb1="00000000"/>
-  </w:font>
-  <w:font w:name="Courier New">
-    <w:panose1 w:val="02070309020205020404"/>
-    <w:charset w:val="00"/>
-    <w:family w:val="modern"/>
-    <w:pitch w:val="fixed"/>
-    <w:sig w:usb0="E0002EFF" w:usb1="C0007843" w:usb2="00000009" w:usb3="00000000" w:csb0="000001FF" w:csb1="00000000"/>
-  </w:font>
-  <w:font w:name="Wingdings">
-    <w:panose1 w:val="05000000000000000000"/>
-    <w:charset w:val="02"/>
-    <w:family w:val="auto"/>
-    <w:pitch w:val="variable"/>
-    <w:sig w:usb0="00000000" w:usb1="10000000" w:usb2="00000000" w:usb3="00000000" w:csb0="80000000" w:csb1="00000000"/>
-  </w:font>
-  <w:font w:name="Arial">
-    <w:panose1 w:val="020B0604020202020204"/>
-    <w:charset w:val="00"/>
-    <w:family w:val="swiss"/>
-    <w:pitch w:val="variable"/>
-    <w:sig w:usb0="E0002EFF" w:usb1="C000785B" w:usb2="00000009" w:usb3="00000000" w:csb0="000001FF" w:csb1="00000000"/>
-  </w:font>
-  <w:font w:name="Calibri">
-    <w:panose1 w:val="020F0502020204030204"/>
-    <w:charset w:val="00"/>
-    <w:family w:val="swiss"/>
-    <w:pitch w:val="variable"/>
-    <w:sig w:usb0="E4002EFF" w:usb1="C000247B" w:usb2="00000009" w:usb3="00000000" w:csb0="000001FF" w:csb1="00000000"/>
-  </w:font>
-  <w:font w:name="Tahoma">
-    <w:panose1 w:val="020B0604030504040204"/>
-    <w:charset w:val="00"/>
-    <w:family w:val="swiss"/>
-    <w:pitch w:val="variable"/>
-    <w:sig w:usb0="E1002EFF" w:usb1="C000605B" w:usb2="00000029" w:usb3="00000000" w:csb0="000101FF" w:csb1="00000000"/>
-  </w:font>
-  <w:font w:name="MyriadPro-LightSemiCn">
-    <w:panose1 w:val="00000000000000000000"/>
-    <w:charset w:val="00"/>
-    <w:family w:val="swiss"/>
-    <w:notTrueType/>
-    <w:pitch w:val="default"/>
-    <w:sig w:usb0="00000003" w:usb1="00000000" w:usb2="00000000" w:usb3="00000000" w:csb0="00000001" w:csb1="00000000"/>
-  </w:font>
-  <w:font w:name="Source Code Pro">
-    <w:panose1 w:val="020B0509030403020204"/>
-    <w:charset w:val="00"/>
-    <w:family w:val="modern"/>
-    <w:pitch w:val="fixed"/>
-    <w:sig w:usb0="200002F7" w:usb1="02003803" w:usb2="00000000" w:usb3="00000000" w:csb0="0000019F" w:csb1="00000000"/>
-  </w:font>
-  <w:font w:name="Consolas">
-    <w:panose1 w:val="020B0609020204030204"/>
-    <w:charset w:val="00"/>
-    <w:family w:val="modern"/>
-    <w:pitch w:val="fixed"/>
-    <w:sig w:usb0="E00006FF" w:usb1="0000FCFF" w:usb2="00000001" w:usb3="00000000" w:csb0="0000019F" w:csb1="00000000"/>
-  </w:font>
-  <w:font w:name="Calibri Light">
-    <w:panose1 w:val="020F0302020204030204"/>
-    <w:charset w:val="00"/>
-    <w:family w:val="swiss"/>
-    <w:pitch w:val="variable"/>
-    <w:sig w:usb0="E4002EFF" w:usb1="C000247B" w:usb2="00000009" w:usb3="00000000" w:csb0="000001FF" w:csb1="00000000"/>
-  </w:font>
-  <w:font w:name="Cambria">
-    <w:panose1 w:val="02040503050406030204"/>
-    <w:charset w:val="00"/>
-    <w:family w:val="roman"/>
-    <w:pitch w:val="variable"/>
-    <w:sig w:usb0="E00006FF" w:usb1="420024FF" w:usb2="02000000" w:usb3="00000000" w:csb0="0000019F" w:csb1="00000000"/>
-  </w:font>
-</w:fonts>
-</file>
-
-<file path=word/glossary/settings.xml><?xml version="1.0" encoding="utf-8"?>
-<w:settings xmlns:mc="http://schemas.openxmlformats.org/markup-compatibility/2006" xmlns:o="urn:schemas-microsoft-com:office:office" xmlns:r="http://schemas.openxmlformats.org/officeDocument/2006/relationships" xmlns:m="http://schemas.openxmlformats.org/officeDocument/2006/math" xmlns:v="urn:schemas-microsoft-com:vml" xmlns:w10="urn:schemas-microsoft-com:office:word" xmlns:w="http://schemas.openxmlformats.org/wordprocessingml/2006/main" xmlns:w14="http://schemas.microsoft.com/office/word/2010/wordml" xmlns:sl="http://schemas.openxmlformats.org/schemaLibrary/2006/main" mc:Ignorable="w14">
-  <w:view w:val="normal"/>
-  <w:defaultTabStop w:val="708"/>
-  <w:hyphenationZone w:val="425"/>
-  <w:characterSpacingControl w:val="doNotCompress"/>
-  <w:compat>
-    <w:useFELayout/>
-    <w:compatSetting w:name="compatibilityMode" w:uri="http://schemas.microsoft.com/office/word" w:val="14"/>
-    <w:compatSetting w:name="overrideTableStyleFontSizeAndJustification" w:uri="http://schemas.microsoft.com/office/word" w:val="1"/>
-    <w:compatSetting w:name="enableOpenTypeFeatures" w:uri="http://schemas.microsoft.com/office/word" w:val="1"/>
-    <w:compatSetting w:name="doNotFlipMirrorIndents" w:uri="http://schemas.microsoft.com/office/word" w:val="1"/>
-  </w:compat>
-  <w:rsids>
-    <w:rsidRoot w:val="00B672B6"/>
-    <w:rsid w:val="00583B7C"/>
-    <w:rsid w:val="00B672B6"/>
-  </w:rsids>
-  <m:mathPr>
-    <m:mathFont m:val="Cambria Math"/>
-    <m:brkBin m:val="before"/>
-    <m:brkBinSub m:val="--"/>
-    <m:smallFrac m:val="0"/>
-    <m:dispDef/>
-    <m:lMargin m:val="0"/>
-    <m:rMargin m:val="0"/>
-    <m:defJc m:val="centerGroup"/>
-    <m:wrapIndent m:val="1440"/>
-    <m:intLim m:val="subSup"/>
-    <m:naryLim m:val="undOvr"/>
-  </m:mathPr>
-  <w:themeFontLang w:val="pt-BR"/>
-  <w:clrSchemeMapping w:bg1="light1" w:t1="dark1" w:bg2="light2" w:t2="dark2" w:accent1="accent1" w:accent2="accent2" w:accent3="accent3" w:accent4="accent4" w:accent5="accent5" w:accent6="accent6" w:hyperlink="hyperlink" w:followedHyperlink="followedHyperlink"/>
-  <w:decimalSymbol w:val=","/>
-  <w:listSeparator w:val=";"/>
-</w:settings>
-</file>
-
-<file path=word/glossary/styles.xml><?xml version="1.0" encoding="utf-8"?>
-<w:styles xmlns:mc="http://schemas.openxmlformats.org/markup-compatibility/2006" xmlns:r="http://schemas.openxmlformats.org/officeDocument/2006/relationships" xmlns:w="http://schemas.openxmlformats.org/wordprocessingml/2006/main" xmlns:w14="http://schemas.microsoft.com/office/word/2010/wordml" mc:Ignorable="w14">
-  <w:docDefaults>
-    <w:rPrDefault>
-      <w:rPr>
-        <w:rFonts w:asciiTheme="minorHAnsi" w:eastAsiaTheme="minorEastAsia" w:hAnsiTheme="minorHAnsi" w:cstheme="minorBidi"/>
-        <w:sz w:val="22"/>
-        <w:szCs w:val="22"/>
-        <w:lang w:val="pt-BR" w:eastAsia="pt-BR" w:bidi="ar-SA"/>
-      </w:rPr>
-    </w:rPrDefault>
-    <w:pPrDefault>
-      <w:pPr>
-        <w:spacing w:after="200" w:line="276" w:lineRule="auto"/>
-      </w:pPr>
-    </w:pPrDefault>
-  </w:docDefaults>
-  <w:latentStyles w:defLockedState="0" w:defUIPriority="99" w:defSemiHidden="1" w:defUnhideWhenUsed="1" w:defQFormat="0" w:count="267">
-    <w:lsdException w:name="Normal" w:semiHidden="0" w:uiPriority="0" w:unhideWhenUsed="0" w:qFormat="1"/>
-    <w:lsdException w:name="heading 1" w:semiHidden="0" w:uiPriority="9" w:unhideWhenUsed="0" w:qFormat="1"/>
-    <w:lsdException w:name="heading 2" w:uiPriority="9" w:qFormat="1"/>
-    <w:lsdException w:name="heading 3" w:uiPriority="9" w:qFormat="1"/>
-    <w:lsdException w:name="heading 4" w:uiPriority="9" w:qFormat="1"/>
-    <w:lsdException w:name="heading 5" w:uiPriority="9" w:qFormat="1"/>
-    <w:lsdException w:name="heading 6" w:uiPriority="9" w:qFormat="1"/>
-    <w:lsdException w:name="heading 7" w:uiPriority="9" w:qFormat="1"/>
-    <w:lsdException w:name="heading 8" w:uiPriority="9" w:qFormat="1"/>
-    <w:lsdException w:name="heading 9" w:uiPriority="9" w:qFormat="1"/>
-    <w:lsdException w:name="toc 1" w:uiPriority="39"/>
-    <w:lsdException w:name="toc 2" w:uiPriority="39"/>
-    <w:lsdException w:name="toc 3" w:uiPriority="39"/>
-    <w:lsdException w:name="toc 4" w:uiPriority="39"/>
-    <w:lsdException w:name="toc 5" w:uiPriority="39"/>
-    <w:lsdException w:name="toc 6" w:uiPriority="39"/>
-    <w:lsdException w:name="toc 7" w:uiPriority="39"/>
-    <w:lsdException w:name="toc 8" w:uiPriority="39"/>
-    <w:lsdException w:name="toc 9" w:uiPriority="39"/>
-    <w:lsdException w:name="caption" w:uiPriority="35" w:qFormat="1"/>
-    <w:lsdException w:name="Title" w:semiHidden="0" w:uiPriority="10" w:unhideWhenUsed="0" w:qFormat="1"/>
-    <w:lsdException w:name="Default Paragraph Font" w:uiPriority="1"/>
-    <w:lsdException w:name="Subtitle" w:semiHidden="0" w:uiPriority="11" w:unhideWhenUsed="0" w:qFormat="1"/>
-    <w:lsdException w:name="Strong" w:semiHidden="0" w:uiPriority="22" w:unhideWhenUsed="0" w:qFormat="1"/>
-    <w:lsdException w:name="Emphasis" w:semiHidden="0" w:uiPriority="20" w:unhideWhenUsed="0" w:qFormat="1"/>
-    <w:lsdException w:name="Table Grid" w:semiHidden="0" w:uiPriority="59" w:unhideWhenUsed="0"/>
-    <w:lsdException w:name="Placeholder Text" w:unhideWhenUsed="0"/>
-    <w:lsdException w:name="No Spacing" w:semiHidden="0" w:uiPriority="1" w:unhideWhenUsed="0" w:qFormat="1"/>
-    <w:lsdException w:name="Light Shading" w:semiHidden="0" w:uiPriority="60" w:unhideWhenUsed="0"/>
-    <w:lsdException w:name="Light List" w:semiHidden="0" w:uiPriority="61" w:unhideWhenUsed="0"/>
-    <w:lsdException w:name="Light Grid" w:semiHidden="0" w:uiPriority="62" w:unhideWhenUsed="0"/>
-    <w:lsdException w:name="Medium Shading 1" w:semiHidden="0" w:uiPriority="63" w:unhideWhenUsed="0"/>
-    <w:lsdException w:name="Medium Shading 2" w:semiHidden="0" w:uiPriority="64" w:unhideWhenUsed="0"/>
-    <w:lsdException w:name="Medium List 1" w:semiHidden="0" w:uiPriority="65" w:unhideWhenUsed="0"/>
-    <w:lsdException w:name="Medium List 2" w:semiHidden="0" w:uiPriority="66" w:unhideWhenUsed="0"/>
-    <w:lsdException w:name="Medium Grid 1" w:semiHidden="0" w:uiPriority="67" w:unhideWhenUsed="0"/>
-    <w:lsdException w:name="Medium Grid 2" w:semiHidden="0" w:uiPriority="68" w:unhideWhenUsed="0"/>
-    <w:lsdException w:name="Medium Grid 3" w:semiHidden="0" w:uiPriority="69" w:unhideWhenUsed="0"/>
-    <w:lsdException w:name="Dark List" w:semiHidden="0" w:uiPriority="70" w:unhideWhenUsed="0"/>
-    <w:lsdException w:name="Colorful Shading" w:semiHidden="0" w:uiPriority="71" w:unhideWhenUsed="0"/>
-    <w:lsdException w:name="Colorful List" w:semiHidden="0" w:uiPriority="72" w:unhideWhenUsed="0"/>
-    <w:lsdException w:name="Colorful Grid" w:semiHidden="0" w:uiPriority="73" w:unhideWhenUsed="0"/>
-    <w:lsdException w:name="Light Shading Accent 1" w:semiHidden="0" w:uiPriority="60" w:unhideWhenUsed="0"/>
-    <w:lsdException w:name="Light List Accent 1" w:semiHidden="0" w:uiPriority="61" w:unhideWhenUsed="0"/>
-    <w:lsdException w:name="Light Grid Accent 1" w:semiHidden="0" w:uiPriority="62" w:unhideWhenUsed="0"/>
-    <w:lsdException w:name="Medium Shading 1 Accent 1" w:semiHidden="0" w:uiPriority="63" w:unhideWhenUsed="0"/>
-    <w:lsdException w:name="Medium Shading 2 Accent 1" w:semiHidden="0" w:uiPriority="64" w:unhideWhenUsed="0"/>
-    <w:lsdException w:name="Medium List 1 Accent 1" w:semiHidden="0" w:uiPriority="65" w:unhideWhenUsed="0"/>
-    <w:lsdException w:name="Revision" w:unhideWhenUsed="0"/>
-    <w:lsdException w:name="List Paragraph" w:semiHidden="0" w:uiPriority="34" w:unhideWhenUsed="0" w:qFormat="1"/>
-    <w:lsdException w:name="Quote" w:semiHidden="0" w:uiPriority="29" w:unhideWhenUsed="0" w:qFormat="1"/>
-    <w:lsdException w:name="Intense Quote" w:semiHidden="0" w:uiPriority="30" w:unhideWhenUsed="0" w:qFormat="1"/>
-    <w:lsdException w:name="Medium List 2 Accent 1" w:semiHidden="0" w:uiPriority="66" w:unhideWhenUsed="0"/>
-    <w:lsdException w:name="Medium Grid 1 Accent 1" w:semiHidden="0" w:uiPriority="67" w:unhideWhenUsed="0"/>
-    <w:lsdException w:name="Medium Grid 2 Accent 1" w:semiHidden="0" w:uiPriority="68" w:unhideWhenUsed="0"/>
-    <w:lsdException w:name="Medium Grid 3 Accent 1" w:semiHidden="0" w:uiPriority="69" w:unhideWhenUsed="0"/>
-    <w:lsdException w:name="Dark List Accent 1" w:semiHidden="0" w:uiPriority="70" w:unhideWhenUsed="0"/>
-    <w:lsdException w:name="Colorful Shading Accent 1" w:semiHidden="0" w:uiPriority="71" w:unhideWhenUsed="0"/>
-    <w:lsdException w:name="Colorful List Accent 1" w:semiHidden="0" w:uiPriority="72" w:unhideWhenUsed="0"/>
-    <w:lsdException w:name="Colorful Grid Accent 1" w:semiHidden="0" w:uiPriority="73" w:unhideWhenUsed="0"/>
-    <w:lsdException w:name="Light Shading Accent 2" w:semiHidden="0" w:uiPriority="60" w:unhideWhenUsed="0"/>
-    <w:lsdException w:name="Light List Accent 2" w:semiHidden="0" w:uiPriority="61" w:unhideWhenUsed="0"/>
-    <w:lsdException w:name="Light Grid Accent 2" w:semiHidden="0" w:uiPriority="62" w:unhideWhenUsed="0"/>
-    <w:lsdException w:name="Medium Shading 1 Accent 2" w:semiHidden="0" w:uiPriority="63" w:unhideWhenUsed="0"/>
-    <w:lsdException w:name="Medium Shading 2 Accent 2" w:semiHidden="0" w:uiPriority="64" w:unhideWhenUsed="0"/>
-    <w:lsdException w:name="Medium List 1 Accent 2" w:semiHidden="0" w:uiPriority="65" w:unhideWhenUsed="0"/>
-    <w:lsdException w:name="Medium List 2 Accent 2" w:semiHidden="0" w:uiPriority="66" w:unhideWhenUsed="0"/>
-    <w:lsdException w:name="Medium Grid 1 Accent 2" w:semiHidden="0" w:uiPriority="67" w:unhideWhenUsed="0"/>
-    <w:lsdException w:name="Medium Grid 2 Accent 2" w:semiHidden="0" w:uiPriority="68" w:unhideWhenUsed="0"/>
-    <w:lsdException w:name="Medium Grid 3 Accent 2" w:semiHidden="0" w:uiPriority="69" w:unhideWhenUsed="0"/>
-    <w:lsdException w:name="Dark List Accent 2" w:semiHidden="0" w:uiPriority="70" w:unhideWhenUsed="0"/>
-    <w:lsdException w:name="Colorful Shading Accent 2" w:semiHidden="0" w:uiPriority="71" w:unhideWhenUsed="0"/>
-    <w:lsdException w:name="Colorful List Accent 2" w:semiHidden="0" w:uiPriority="72" w:unhideWhenUsed="0"/>
-    <w:lsdException w:name="Colorful Grid Accent 2" w:semiHidden="0" w:uiPriority="73" w:unhideWhenUsed="0"/>
-    <w:lsdException w:name="Light Shading Accent 3" w:semiHidden="0" w:uiPriority="60" w:unhideWhenUsed="0"/>
-    <w:lsdException w:name="Light List Accent 3" w:semiHidden="0" w:uiPriority="61" w:unhideWhenUsed="0"/>
-    <w:lsdException w:name="Light Grid Accent 3" w:semiHidden="0" w:uiPriority="62" w:unhideWhenUsed="0"/>
-    <w:lsdException w:name="Medium Shading 1 Accent 3" w:semiHidden="0" w:uiPriority="63" w:unhideWhenUsed="0"/>
-    <w:lsdException w:name="Medium Shading 2 Accent 3" w:semiHidden="0" w:uiPriority="64" w:unhideWhenUsed="0"/>
-    <w:lsdException w:name="Medium List 1 Accent 3" w:semiHidden="0" w:uiPriority="65" w:unhideWhenUsed="0"/>
-    <w:lsdException w:name="Medium List 2 Accent 3" w:semiHidden="0" w:uiPriority="66" w:unhideWhenUsed="0"/>
-    <w:lsdException w:name="Medium Grid 1 Accent 3" w:semiHidden="0" w:uiPriority="67" w:unhideWhenUsed="0"/>
-    <w:lsdException w:name="Medium Grid 2 Accent 3" w:semiHidden="0" w:uiPriority="68" w:unhideWhenUsed="0"/>
-    <w:lsdException w:name="Medium Grid 3 Accent 3" w:semiHidden="0" w:uiPriority="69" w:unhideWhenUsed="0"/>
-    <w:lsdException w:name="Dark List Accent 3" w:semiHidden="0" w:uiPriority="70" w:unhideWhenUsed="0"/>
-    <w:lsdException w:name="Colorful Shading Accent 3" w:semiHidden="0" w:uiPriority="71" w:unhideWhenUsed="0"/>
-    <w:lsdException w:name="Colorful List Accent 3" w:semiHidden="0" w:uiPriority="72" w:unhideWhenUsed="0"/>
-    <w:lsdException w:name="Colorful Grid Accent 3" w:semiHidden="0" w:uiPriority="73" w:unhideWhenUsed="0"/>
-    <w:lsdException w:name="Light Shading Accent 4" w:semiHidden="0" w:uiPriority="60" w:unhideWhenUsed="0"/>
-    <w:lsdException w:name="Light List Accent 4" w:semiHidden="0" w:uiPriority="61" w:unhideWhenUsed="0"/>
-    <w:lsdException w:name="Light Grid Accent 4" w:semiHidden="0" w:uiPriority="62" w:unhideWhenUsed="0"/>
-    <w:lsdException w:name="Medium Shading 1 Accent 4" w:semiHidden="0" w:uiPriority="63" w:unhideWhenUsed="0"/>
-    <w:lsdException w:name="Medium Shading 2 Accent 4" w:semiHidden="0" w:uiPriority="64" w:unhideWhenUsed="0"/>
-    <w:lsdException w:name="Medium List 1 Accent 4" w:semiHidden="0" w:uiPriority="65" w:unhideWhenUsed="0"/>
-    <w:lsdException w:name="Medium List 2 Accent 4" w:semiHidden="0" w:uiPriority="66" w:unhideWhenUsed="0"/>
-    <w:lsdException w:name="Medium Grid 1 Accent 4" w:semiHidden="0" w:uiPriority="67" w:unhideWhenUsed="0"/>
-    <w:lsdException w:name="Medium Grid 2 Accent 4" w:semiHidden="0" w:uiPriority="68" w:unhideWhenUsed="0"/>
-    <w:lsdException w:name="Medium Grid 3 Accent 4" w:semiHidden="0" w:uiPriority="69" w:unhideWhenUsed="0"/>
-    <w:lsdException w:name="Dark List Accent 4" w:semiHidden="0" w:uiPriority="70" w:unhideWhenUsed="0"/>
-    <w:lsdException w:name="Colorful Shading Accent 4" w:semiHidden="0" w:uiPriority="71" w:unhideWhenUsed="0"/>
-    <w:lsdException w:name="Colorful List Accent 4" w:semiHidden="0" w:uiPriority="72" w:unhideWhenUsed="0"/>
-    <w:lsdException w:name="Colorful Grid Accent 4" w:semiHidden="0" w:uiPriority="73" w:unhideWhenUsed="0"/>
-    <w:lsdException w:name="Light Shading Accent 5" w:semiHidden="0" w:uiPriority="60" w:unhideWhenUsed="0"/>
-    <w:lsdException w:name="Light List Accent 5" w:semiHidden="0" w:uiPriority="61" w:unhideWhenUsed="0"/>
-    <w:lsdException w:name="Light Grid Accent 5" w:semiHidden="0" w:uiPriority="62" w:unhideWhenUsed="0"/>
-    <w:lsdException w:name="Medium Shading 1 Accent 5" w:semiHidden="0" w:uiPriority="63" w:unhideWhenUsed="0"/>
-    <w:lsdException w:name="Medium Shading 2 Accent 5" w:semiHidden="0" w:uiPriority="64" w:unhideWhenUsed="0"/>
-    <w:lsdException w:name="Medium List 1 Accent 5" w:semiHidden="0" w:uiPriority="65" w:unhideWhenUsed="0"/>
-    <w:lsdException w:name="Medium List 2 Accent 5" w:semiHidden="0" w:uiPriority="66" w:unhideWhenUsed="0"/>
-    <w:lsdException w:name="Medium Grid 1 Accent 5" w:semiHidden="0" w:uiPriority="67" w:unhideWhenUsed="0"/>
-    <w:lsdException w:name="Medium Grid 2 Accent 5" w:semiHidden="0" w:uiPriority="68" w:unhideWhenUsed="0"/>
-    <w:lsdException w:name="Medium Grid 3 Accent 5" w:semiHidden="0" w:uiPriority="69" w:unhideWhenUsed="0"/>
-    <w:lsdException w:name="Dark List Accent 5" w:semiHidden="0" w:uiPriority="70" w:unhideWhenUsed="0"/>
-    <w:lsdException w:name="Colorful Shading Accent 5" w:semiHidden="0" w:uiPriority="71" w:unhideWhenUsed="0"/>
-    <w:lsdException w:name="Colorful List Accent 5" w:semiHidden="0" w:uiPriority="72" w:unhideWhenUsed="0"/>
-    <w:lsdException w:name="Colorful Grid Accent 5" w:semiHidden="0" w:uiPriority="73" w:unhideWhenUsed="0"/>
-    <w:lsdException w:name="Light Shading Accent 6" w:semiHidden="0" w:uiPriority="60" w:unhideWhenUsed="0"/>
-    <w:lsdException w:name="Light List Accent 6" w:semiHidden="0" w:uiPriority="61" w:unhideWhenUsed="0"/>
-    <w:lsdException w:name="Light Grid Accent 6" w:semiHidden="0" w:uiPriority="62" w:unhideWhenUsed="0"/>
-    <w:lsdException w:name="Medium Shading 1 Accent 6" w:semiHidden="0" w:uiPriority="63" w:unhideWhenUsed="0"/>
-    <w:lsdException w:name="Medium Shading 2 Accent 6" w:semiHidden="0" w:uiPriority="64" w:unhideWhenUsed="0"/>
-    <w:lsdException w:name="Medium List 1 Accent 6" w:semiHidden="0" w:uiPriority="65" w:unhideWhenUsed="0"/>
-    <w:lsdException w:name="Medium List 2 Accent 6" w:semiHidden="0" w:uiPriority="66" w:unhideWhenUsed="0"/>
-    <w:lsdException w:name="Medium Grid 1 Accent 6" w:semiHidden="0" w:uiPriority="67" w:unhideWhenUsed="0"/>
-    <w:lsdException w:name="Medium Grid 2 Accent 6" w:semiHidden="0" w:uiPriority="68" w:unhideWhenUsed="0"/>
-    <w:lsdException w:name="Medium Grid 3 Accent 6" w:semiHidden="0" w:uiPriority="69" w:unhideWhenUsed="0"/>
-    <w:lsdException w:name="Dark List Accent 6" w:semiHidden="0" w:uiPriority="70" w:unhideWhenUsed="0"/>
-    <w:lsdException w:name="Colorful Shading Accent 6" w:semiHidden="0" w:uiPriority="71" w:unhideWhenUsed="0"/>
-    <w:lsdException w:name="Colorful List Accent 6" w:semiHidden="0" w:uiPriority="72" w:unhideWhenUsed="0"/>
-    <w:lsdException w:name="Colorful Grid Accent 6" w:semiHidden="0" w:uiPriority="73" w:unhideWhenUsed="0"/>
-    <w:lsdException w:name="Subtle Emphasis" w:semiHidden="0" w:uiPriority="19" w:unhideWhenUsed="0" w:qFormat="1"/>
-    <w:lsdException w:name="Intense Emphasis" w:semiHidden="0" w:uiPriority="21" w:unhideWhenUsed="0" w:qFormat="1"/>
-    <w:lsdException w:name="Subtle Reference" w:semiHidden="0" w:uiPriority="31" w:unhideWhenUsed="0" w:qFormat="1"/>
-    <w:lsdException w:name="Intense Reference" w:semiHidden="0" w:uiPriority="32" w:unhideWhenUsed="0" w:qFormat="1"/>
-    <w:lsdException w:name="Book Title" w:semiHidden="0" w:uiPriority="33" w:unhideWhenUsed="0" w:qFormat="1"/>
-    <w:lsdException w:name="Bibliography" w:uiPriority="37"/>
-    <w:lsdException w:name="TOC Heading" w:uiPriority="39" w:qFormat="1"/>
-  </w:latentStyles>
-  <w:style w:type="paragraph" w:default="1" w:styleId="Normal">
-    <w:name w:val="Normal"/>
-    <w:qFormat/>
-  </w:style>
-  <w:style w:type="character" w:default="1" w:styleId="Fontepargpadro">
-    <w:name w:val="Default Paragraph Font"/>
-    <w:uiPriority w:val="1"/>
-    <w:semiHidden/>
-    <w:unhideWhenUsed/>
-  </w:style>
-  <w:style w:type="table" w:default="1" w:styleId="Tabelanormal">
-    <w:name w:val="Normal Table"/>
-    <w:uiPriority w:val="99"/>
-    <w:semiHidden/>
-    <w:unhideWhenUsed/>
-    <w:tblPr>
-      <w:tblInd w:w="0" w:type="dxa"/>
-      <w:tblCellMar>
-        <w:top w:w="0" w:type="dxa"/>
-        <w:left w:w="108" w:type="dxa"/>
-        <w:bottom w:w="0" w:type="dxa"/>
-        <w:right w:w="108" w:type="dxa"/>
-      </w:tblCellMar>
-    </w:tblPr>
-  </w:style>
-  <w:style w:type="numbering" w:default="1" w:styleId="Semlista">
-    <w:name w:val="No List"/>
-    <w:uiPriority w:val="99"/>
-    <w:semiHidden/>
-    <w:unhideWhenUsed/>
-  </w:style>
-  <w:style w:type="paragraph" w:customStyle="1" w:styleId="EE9F6302C8304A6598EE24EAE38E1A9C">
-    <w:name w:val="EE9F6302C8304A6598EE24EAE38E1A9C"/>
-    <w:rsid w:val="00B672B6"/>
-  </w:style>
-  <w:style w:type="paragraph" w:customStyle="1" w:styleId="4367820CD8BB4F8683D5AC8BEB2DF4E5">
-    <w:name w:val="4367820CD8BB4F8683D5AC8BEB2DF4E5"/>
-    <w:rsid w:val="00B672B6"/>
-  </w:style>
-  <w:style w:type="paragraph" w:customStyle="1" w:styleId="CF8EC3757503402EA86694374F1FCA32">
-    <w:name w:val="CF8EC3757503402EA86694374F1FCA32"/>
-    <w:rsid w:val="00B672B6"/>
-  </w:style>
-  <w:style w:type="paragraph" w:customStyle="1" w:styleId="6F8ED30DF65A4EF4B3E839EACED8F323">
-    <w:name w:val="6F8ED30DF65A4EF4B3E839EACED8F323"/>
-    <w:rsid w:val="00B672B6"/>
-  </w:style>
-</w:styles>
-</file>
-
-<file path=word/glossary/stylesWithEffects.xml><?xml version="1.0" encoding="utf-8"?>
-<w:styles xmlns:wpc="http://schemas.microsoft.com/office/word/2010/wordprocessingCanvas" xmlns:mc="http://schemas.openxmlformats.org/markup-compatibility/2006" xmlns:o="urn:schemas-microsoft-com:office:office" xmlns:r="http://schemas.openxmlformats.org/officeDocument/2006/relationships" xmlns:m="http://schemas.openxmlformats.org/officeDocument/2006/math" xmlns:v="urn:schemas-microsoft-com:vml" xmlns:wp14="http://schemas.microsoft.com/office/word/2010/wordprocessingDrawing" xmlns:wp="http://schemas.openxmlformats.org/drawingml/2006/wordprocessingDrawing" xmlns:w10="urn:schemas-microsoft-com:office:word" xmlns:w="http://schemas.openxmlformats.org/wordprocessingml/2006/main" xmlns:w14="http://schemas.microsoft.com/office/word/2010/wordml" xmlns:wpg="http://schemas.microsoft.com/office/word/2010/wordprocessingGroup" xmlns:wpi="http://schemas.microsoft.com/office/word/2010/wordprocessingInk" xmlns:wne="http://schemas.microsoft.com/office/word/2006/wordml" xmlns:wps="http://schemas.microsoft.com/office/word/2010/wordprocessingShape" mc:Ignorable="w14 wp14">
-  <w:docDefaults>
-    <w:rPrDefault>
-      <w:rPr>
-        <w:rFonts w:asciiTheme="minorHAnsi" w:eastAsiaTheme="minorEastAsia" w:hAnsiTheme="minorHAnsi" w:cstheme="minorBidi"/>
-        <w:sz w:val="22"/>
-        <w:szCs w:val="22"/>
-        <w:lang w:val="pt-BR" w:eastAsia="pt-BR" w:bidi="ar-SA"/>
-      </w:rPr>
-    </w:rPrDefault>
-    <w:pPrDefault>
-      <w:pPr>
-        <w:spacing w:after="200" w:line="276" w:lineRule="auto"/>
-      </w:pPr>
-    </w:pPrDefault>
-  </w:docDefaults>
-  <w:latentStyles w:defLockedState="0" w:defUIPriority="99" w:defSemiHidden="1" w:defUnhideWhenUsed="1" w:defQFormat="0" w:count="267">
-    <w:lsdException w:name="Normal" w:semiHidden="0" w:uiPriority="0" w:unhideWhenUsed="0" w:qFormat="1"/>
-    <w:lsdException w:name="heading 1" w:semiHidden="0" w:uiPriority="9" w:unhideWhenUsed="0" w:qFormat="1"/>
-    <w:lsdException w:name="heading 2" w:uiPriority="9" w:qFormat="1"/>
-    <w:lsdException w:name="heading 3" w:uiPriority="9" w:qFormat="1"/>
-    <w:lsdException w:name="heading 4" w:uiPriority="9" w:qFormat="1"/>
-    <w:lsdException w:name="heading 5" w:uiPriority="9" w:qFormat="1"/>
-    <w:lsdException w:name="heading 6" w:uiPriority="9" w:qFormat="1"/>
-    <w:lsdException w:name="heading 7" w:uiPriority="9" w:qFormat="1"/>
-    <w:lsdException w:name="heading 8" w:uiPriority="9" w:qFormat="1"/>
-    <w:lsdException w:name="heading 9" w:uiPriority="9" w:qFormat="1"/>
-    <w:lsdException w:name="toc 1" w:uiPriority="39"/>
-    <w:lsdException w:name="toc 2" w:uiPriority="39"/>
-    <w:lsdException w:name="toc 3" w:uiPriority="39"/>
-    <w:lsdException w:name="toc 4" w:uiPriority="39"/>
-    <w:lsdException w:name="toc 5" w:uiPriority="39"/>
-    <w:lsdException w:name="toc 6" w:uiPriority="39"/>
-    <w:lsdException w:name="toc 7" w:uiPriority="39"/>
-    <w:lsdException w:name="toc 8" w:uiPriority="39"/>
-    <w:lsdException w:name="toc 9" w:uiPriority="39"/>
-    <w:lsdException w:name="caption" w:uiPriority="35" w:qFormat="1"/>
-    <w:lsdException w:name="Title" w:semiHidden="0" w:uiPriority="10" w:unhideWhenUsed="0" w:qFormat="1"/>
-    <w:lsdException w:name="Default Paragraph Font" w:uiPriority="1"/>
-    <w:lsdException w:name="Subtitle" w:semiHidden="0" w:uiPriority="11" w:unhideWhenUsed="0" w:qFormat="1"/>
-    <w:lsdException w:name="Strong" w:semiHidden="0" w:uiPriority="22" w:unhideWhenUsed="0" w:qFormat="1"/>
-    <w:lsdException w:name="Emphasis" w:semiHidden="0" w:uiPriority="20" w:unhideWhenUsed="0" w:qFormat="1"/>
-    <w:lsdException w:name="Table Grid" w:semiHidden="0" w:uiPriority="59" w:unhideWhenUsed="0"/>
-    <w:lsdException w:name="Placeholder Text" w:unhideWhenUsed="0"/>
-    <w:lsdException w:name="No Spacing" w:semiHidden="0" w:uiPriority="1" w:unhideWhenUsed="0" w:qFormat="1"/>
-    <w:lsdException w:name="Light Shading" w:semiHidden="0" w:uiPriority="60" w:unhideWhenUsed="0"/>
-    <w:lsdException w:name="Light List" w:semiHidden="0" w:uiPriority="61" w:unhideWhenUsed="0"/>
-    <w:lsdException w:name="Light Grid" w:semiHidden="0" w:uiPriority="62" w:unhideWhenUsed="0"/>
-    <w:lsdException w:name="Medium Shading 1" w:semiHidden="0" w:uiPriority="63" w:unhideWhenUsed="0"/>
-    <w:lsdException w:name="Medium Shading 2" w:semiHidden="0" w:uiPriority="64" w:unhideWhenUsed="0"/>
-    <w:lsdException w:name="Medium List 1" w:semiHidden="0" w:uiPriority="65" w:unhideWhenUsed="0"/>
-    <w:lsdException w:name="Medium List 2" w:semiHidden="0" w:uiPriority="66" w:unhideWhenUsed="0"/>
-    <w:lsdException w:name="Medium Grid 1" w:semiHidden="0" w:uiPriority="67" w:unhideWhenUsed="0"/>
-    <w:lsdException w:name="Medium Grid 2" w:semiHidden="0" w:uiPriority="68" w:unhideWhenUsed="0"/>
-    <w:lsdException w:name="Medium Grid 3" w:semiHidden="0" w:uiPriority="69" w:unhideWhenUsed="0"/>
-    <w:lsdException w:name="Dark List" w:semiHidden="0" w:uiPriority="70" w:unhideWhenUsed="0"/>
-    <w:lsdException w:name="Colorful Shading" w:semiHidden="0" w:uiPriority="71" w:unhideWhenUsed="0"/>
-    <w:lsdException w:name="Colorful List" w:semiHidden="0" w:uiPriority="72" w:unhideWhenUsed="0"/>
-    <w:lsdException w:name="Colorful Grid" w:semiHidden="0" w:uiPriority="73" w:unhideWhenUsed="0"/>
-    <w:lsdException w:name="Light Shading Accent 1" w:semiHidden="0" w:uiPriority="60" w:unhideWhenUsed="0"/>
-    <w:lsdException w:name="Light List Accent 1" w:semiHidden="0" w:uiPriority="61" w:unhideWhenUsed="0"/>
-    <w:lsdException w:name="Light Grid Accent 1" w:semiHidden="0" w:uiPriority="62" w:unhideWhenUsed="0"/>
-    <w:lsdException w:name="Medium Shading 1 Accent 1" w:semiHidden="0" w:uiPriority="63" w:unhideWhenUsed="0"/>
-    <w:lsdException w:name="Medium Shading 2 Accent 1" w:semiHidden="0" w:uiPriority="64" w:unhideWhenUsed="0"/>
-    <w:lsdException w:name="Medium List 1 Accent 1" w:semiHidden="0" w:uiPriority="65" w:unhideWhenUsed="0"/>
-    <w:lsdException w:name="Revision" w:unhideWhenUsed="0"/>
-    <w:lsdException w:name="List Paragraph" w:semiHidden="0" w:uiPriority="34" w:unhideWhenUsed="0" w:qFormat="1"/>
-    <w:lsdException w:name="Quote" w:semiHidden="0" w:uiPriority="29" w:unhideWhenUsed="0" w:qFormat="1"/>
-    <w:lsdException w:name="Intense Quote" w:semiHidden="0" w:uiPriority="30" w:unhideWhenUsed="0" w:qFormat="1"/>
-    <w:lsdException w:name="Medium List 2 Accent 1" w:semiHidden="0" w:uiPriority="66" w:unhideWhenUsed="0"/>
-    <w:lsdException w:name="Medium Grid 1 Accent 1" w:semiHidden="0" w:uiPriority="67" w:unhideWhenUsed="0"/>
-    <w:lsdException w:name="Medium Grid 2 Accent 1" w:semiHidden="0" w:uiPriority="68" w:unhideWhenUsed="0"/>
-    <w:lsdException w:name="Medium Grid 3 Accent 1" w:semiHidden="0" w:uiPriority="69" w:unhideWhenUsed="0"/>
-    <w:lsdException w:name="Dark List Accent 1" w:semiHidden="0" w:uiPriority="70" w:unhideWhenUsed="0"/>
-    <w:lsdException w:name="Colorful Shading Accent 1" w:semiHidden="0" w:uiPriority="71" w:unhideWhenUsed="0"/>
-    <w:lsdException w:name="Colorful List Accent 1" w:semiHidden="0" w:uiPriority="72" w:unhideWhenUsed="0"/>
-    <w:lsdException w:name="Colorful Grid Accent 1" w:semiHidden="0" w:uiPriority="73" w:unhideWhenUsed="0"/>
-    <w:lsdException w:name="Light Shading Accent 2" w:semiHidden="0" w:uiPriority="60" w:unhideWhenUsed="0"/>
-    <w:lsdException w:name="Light List Accent 2" w:semiHidden="0" w:uiPriority="61" w:unhideWhenUsed="0"/>
-    <w:lsdException w:name="Light Grid Accent 2" w:semiHidden="0" w:uiPriority="62" w:unhideWhenUsed="0"/>
-    <w:lsdException w:name="Medium Shading 1 Accent 2" w:semiHidden="0" w:uiPriority="63" w:unhideWhenUsed="0"/>
-    <w:lsdException w:name="Medium Shading 2 Accent 2" w:semiHidden="0" w:uiPriority="64" w:unhideWhenUsed="0"/>
-    <w:lsdException w:name="Medium List 1 Accent 2" w:semiHidden="0" w:uiPriority="65" w:unhideWhenUsed="0"/>
-    <w:lsdException w:name="Medium List 2 Accent 2" w:semiHidden="0" w:uiPriority="66" w:unhideWhenUsed="0"/>
-    <w:lsdException w:name="Medium Grid 1 Accent 2" w:semiHidden="0" w:uiPriority="67" w:unhideWhenUsed="0"/>
-    <w:lsdException w:name="Medium Grid 2 Accent 2" w:semiHidden="0" w:uiPriority="68" w:unhideWhenUsed="0"/>
-    <w:lsdException w:name="Medium Grid 3 Accent 2" w:semiHidden="0" w:uiPriority="69" w:unhideWhenUsed="0"/>
-    <w:lsdException w:name="Dark List Accent 2" w:semiHidden="0" w:uiPriority="70" w:unhideWhenUsed="0"/>
-    <w:lsdException w:name="Colorful Shading Accent 2" w:semiHidden="0" w:uiPriority="71" w:unhideWhenUsed="0"/>
-    <w:lsdException w:name="Colorful List Accent 2" w:semiHidden="0" w:uiPriority="72" w:unhideWhenUsed="0"/>
-    <w:lsdException w:name="Colorful Grid Accent 2" w:semiHidden="0" w:uiPriority="73" w:unhideWhenUsed="0"/>
-    <w:lsdException w:name="Light Shading Accent 3" w:semiHidden="0" w:uiPriority="60" w:unhideWhenUsed="0"/>
-    <w:lsdException w:name="Light List Accent 3" w:semiHidden="0" w:uiPriority="61" w:unhideWhenUsed="0"/>
-    <w:lsdException w:name="Light Grid Accent 3" w:semiHidden="0" w:uiPriority="62" w:unhideWhenUsed="0"/>
-    <w:lsdException w:name="Medium Shading 1 Accent 3" w:semiHidden="0" w:uiPriority="63" w:unhideWhenUsed="0"/>
-    <w:lsdException w:name="Medium Shading 2 Accent 3" w:semiHidden="0" w:uiPriority="64" w:unhideWhenUsed="0"/>
-    <w:lsdException w:name="Medium List 1 Accent 3" w:semiHidden="0" w:uiPriority="65" w:unhideWhenUsed="0"/>
-    <w:lsdException w:name="Medium List 2 Accent 3" w:semiHidden="0" w:uiPriority="66" w:unhideWhenUsed="0"/>
-    <w:lsdException w:name="Medium Grid 1 Accent 3" w:semiHidden="0" w:uiPriority="67" w:unhideWhenUsed="0"/>
-    <w:lsdException w:name="Medium Grid 2 Accent 3" w:semiHidden="0" w:uiPriority="68" w:unhideWhenUsed="0"/>
-    <w:lsdException w:name="Medium Grid 3 Accent 3" w:semiHidden="0" w:uiPriority="69" w:unhideWhenUsed="0"/>
-    <w:lsdException w:name="Dark List Accent 3" w:semiHidden="0" w:uiPriority="70" w:unhideWhenUsed="0"/>
-    <w:lsdException w:name="Colorful Shading Accent 3" w:semiHidden="0" w:uiPriority="71" w:unhideWhenUsed="0"/>
-    <w:lsdException w:name="Colorful List Accent 3" w:semiHidden="0" w:uiPriority="72" w:unhideWhenUsed="0"/>
-    <w:lsdException w:name="Colorful Grid Accent 3" w:semiHidden="0" w:uiPriority="73" w:unhideWhenUsed="0"/>
-    <w:lsdException w:name="Light Shading Accent 4" w:semiHidden="0" w:uiPriority="60" w:unhideWhenUsed="0"/>
-    <w:lsdException w:name="Light List Accent 4" w:semiHidden="0" w:uiPriority="61" w:unhideWhenUsed="0"/>
-    <w:lsdException w:name="Light Grid Accent 4" w:semiHidden="0" w:uiPriority="62" w:unhideWhenUsed="0"/>
-    <w:lsdException w:name="Medium Shading 1 Accent 4" w:semiHidden="0" w:uiPriority="63" w:unhideWhenUsed="0"/>
-    <w:lsdException w:name="Medium Shading 2 Accent 4" w:semiHidden="0" w:uiPriority="64" w:unhideWhenUsed="0"/>
-    <w:lsdException w:name="Medium List 1 Accent 4" w:semiHidden="0" w:uiPriority="65" w:unhideWhenUsed="0"/>
-    <w:lsdException w:name="Medium List 2 Accent 4" w:semiHidden="0" w:uiPriority="66" w:unhideWhenUsed="0"/>
-    <w:lsdException w:name="Medium Grid 1 Accent 4" w:semiHidden="0" w:uiPriority="67" w:unhideWhenUsed="0"/>
-    <w:lsdException w:name="Medium Grid 2 Accent 4" w:semiHidden="0" w:uiPriority="68" w:unhideWhenUsed="0"/>
-    <w:lsdException w:name="Medium Grid 3 Accent 4" w:semiHidden="0" w:uiPriority="69" w:unhideWhenUsed="0"/>
-    <w:lsdException w:name="Dark List Accent 4" w:semiHidden="0" w:uiPriority="70" w:unhideWhenUsed="0"/>
-    <w:lsdException w:name="Colorful Shading Accent 4" w:semiHidden="0" w:uiPriority="71" w:unhideWhenUsed="0"/>
-    <w:lsdException w:name="Colorful List Accent 4" w:semiHidden="0" w:uiPriority="72" w:unhideWhenUsed="0"/>
-    <w:lsdException w:name="Colorful Grid Accent 4" w:semiHidden="0" w:uiPriority="73" w:unhideWhenUsed="0"/>
-    <w:lsdException w:name="Light Shading Accent 5" w:semiHidden="0" w:uiPriority="60" w:unhideWhenUsed="0"/>
-    <w:lsdException w:name="Light List Accent 5" w:semiHidden="0" w:uiPriority="61" w:unhideWhenUsed="0"/>
-    <w:lsdException w:name="Light Grid Accent 5" w:semiHidden="0" w:uiPriority="62" w:unhideWhenUsed="0"/>
-    <w:lsdException w:name="Medium Shading 1 Accent 5" w:semiHidden="0" w:uiPriority="63" w:unhideWhenUsed="0"/>
-    <w:lsdException w:name="Medium Shading 2 Accent 5" w:semiHidden="0" w:uiPriority="64" w:unhideWhenUsed="0"/>
-    <w:lsdException w:name="Medium List 1 Accent 5" w:semiHidden="0" w:uiPriority="65" w:unhideWhenUsed="0"/>
-    <w:lsdException w:name="Medium List 2 Accent 5" w:semiHidden="0" w:uiPriority="66" w:unhideWhenUsed="0"/>
-    <w:lsdException w:name="Medium Grid 1 Accent 5" w:semiHidden="0" w:uiPriority="67" w:unhideWhenUsed="0"/>
-    <w:lsdException w:name="Medium Grid 2 Accent 5" w:semiHidden="0" w:uiPriority="68" w:unhideWhenUsed="0"/>
-    <w:lsdException w:name="Medium Grid 3 Accent 5" w:semiHidden="0" w:uiPriority="69" w:unhideWhenUsed="0"/>
-    <w:lsdException w:name="Dark List Accent 5" w:semiHidden="0" w:uiPriority="70" w:unhideWhenUsed="0"/>
-    <w:lsdException w:name="Colorful Shading Accent 5" w:semiHidden="0" w:uiPriority="71" w:unhideWhenUsed="0"/>
-    <w:lsdException w:name="Colorful List Accent 5" w:semiHidden="0" w:uiPriority="72" w:unhideWhenUsed="0"/>
-    <w:lsdException w:name="Colorful Grid Accent 5" w:semiHidden="0" w:uiPriority="73" w:unhideWhenUsed="0"/>
-    <w:lsdException w:name="Light Shading Accent 6" w:semiHidden="0" w:uiPriority="60" w:unhideWhenUsed="0"/>
-    <w:lsdException w:name="Light List Accent 6" w:semiHidden="0" w:uiPriority="61" w:unhideWhenUsed="0"/>
-    <w:lsdException w:name="Light Grid Accent 6" w:semiHidden="0" w:uiPriority="62" w:unhideWhenUsed="0"/>
-    <w:lsdException w:name="Medium Shading 1 Accent 6" w:semiHidden="0" w:uiPriority="63" w:unhideWhenUsed="0"/>
-    <w:lsdException w:name="Medium Shading 2 Accent 6" w:semiHidden="0" w:uiPriority="64" w:unhideWhenUsed="0"/>
-    <w:lsdException w:name="Medium List 1 Accent 6" w:semiHidden="0" w:uiPriority="65" w:unhideWhenUsed="0"/>
-    <w:lsdException w:name="Medium List 2 Accent 6" w:semiHidden="0" w:uiPriority="66" w:unhideWhenUsed="0"/>
-    <w:lsdException w:name="Medium Grid 1 Accent 6" w:semiHidden="0" w:uiPriority="67" w:unhideWhenUsed="0"/>
-    <w:lsdException w:name="Medium Grid 2 Accent 6" w:semiHidden="0" w:uiPriority="68" w:unhideWhenUsed="0"/>
-    <w:lsdException w:name="Medium Grid 3 Accent 6" w:semiHidden="0" w:uiPriority="69" w:unhideWhenUsed="0"/>
-    <w:lsdException w:name="Dark List Accent 6" w:semiHidden="0" w:uiPriority="70" w:unhideWhenUsed="0"/>
-    <w:lsdException w:name="Colorful Shading Accent 6" w:semiHidden="0" w:uiPriority="71" w:unhideWhenUsed="0"/>
-    <w:lsdException w:name="Colorful List Accent 6" w:semiHidden="0" w:uiPriority="72" w:unhideWhenUsed="0"/>
-    <w:lsdException w:name="Colorful Grid Accent 6" w:semiHidden="0" w:uiPriority="73" w:unhideWhenUsed="0"/>
-    <w:lsdException w:name="Subtle Emphasis" w:semiHidden="0" w:uiPriority="19" w:unhideWhenUsed="0" w:qFormat="1"/>
-    <w:lsdException w:name="Intense Emphasis" w:semiHidden="0" w:uiPriority="21" w:unhideWhenUsed="0" w:qFormat="1"/>
-    <w:lsdException w:name="Subtle Reference" w:semiHidden="0" w:uiPriority="31" w:unhideWhenUsed="0" w:qFormat="1"/>
-    <w:lsdException w:name="Intense Reference" w:semiHidden="0" w:uiPriority="32" w:unhideWhenUsed="0" w:qFormat="1"/>
-    <w:lsdException w:name="Book Title" w:semiHidden="0" w:uiPriority="33" w:unhideWhenUsed="0" w:qFormat="1"/>
-    <w:lsdException w:name="Bibliography" w:uiPriority="37"/>
-    <w:lsdException w:name="TOC Heading" w:uiPriority="39" w:qFormat="1"/>
-  </w:latentStyles>
-  <w:style w:type="paragraph" w:default="1" w:styleId="Normal">
-    <w:name w:val="Normal"/>
-    <w:qFormat/>
-  </w:style>
-  <w:style w:type="character" w:default="1" w:styleId="Fontepargpadro">
-    <w:name w:val="Default Paragraph Font"/>
-    <w:uiPriority w:val="1"/>
-    <w:semiHidden/>
-    <w:unhideWhenUsed/>
-  </w:style>
-  <w:style w:type="table" w:default="1" w:styleId="Tabelanormal">
-    <w:name w:val="Normal Table"/>
-    <w:uiPriority w:val="99"/>
-    <w:semiHidden/>
-    <w:unhideWhenUsed/>
-    <w:tblPr>
-      <w:tblInd w:w="0" w:type="dxa"/>
-      <w:tblCellMar>
-        <w:top w:w="0" w:type="dxa"/>
-        <w:left w:w="108" w:type="dxa"/>
-        <w:bottom w:w="0" w:type="dxa"/>
-        <w:right w:w="108" w:type="dxa"/>
-      </w:tblCellMar>
-    </w:tblPr>
-  </w:style>
-  <w:style w:type="numbering" w:default="1" w:styleId="Semlista">
-    <w:name w:val="No List"/>
-    <w:uiPriority w:val="99"/>
-    <w:semiHidden/>
-    <w:unhideWhenUsed/>
-  </w:style>
-  <w:style w:type="paragraph" w:customStyle="1" w:styleId="EE9F6302C8304A6598EE24EAE38E1A9C">
-    <w:name w:val="EE9F6302C8304A6598EE24EAE38E1A9C"/>
-    <w:rsid w:val="00B672B6"/>
-  </w:style>
-  <w:style w:type="paragraph" w:customStyle="1" w:styleId="4367820CD8BB4F8683D5AC8BEB2DF4E5">
-    <w:name w:val="4367820CD8BB4F8683D5AC8BEB2DF4E5"/>
-    <w:rsid w:val="00B672B6"/>
-  </w:style>
-  <w:style w:type="paragraph" w:customStyle="1" w:styleId="CF8EC3757503402EA86694374F1FCA32">
-    <w:name w:val="CF8EC3757503402EA86694374F1FCA32"/>
-    <w:rsid w:val="00B672B6"/>
-  </w:style>
-  <w:style w:type="paragraph" w:customStyle="1" w:styleId="6F8ED30DF65A4EF4B3E839EACED8F323">
-    <w:name w:val="6F8ED30DF65A4EF4B3E839EACED8F323"/>
-    <w:rsid w:val="00B672B6"/>
-  </w:style>
-</w:styles>
-</file>
-
-<file path=word/glossary/webSettings.xml><?xml version="1.0" encoding="utf-8"?>
-<w:webSettings xmlns:mc="http://schemas.openxmlformats.org/markup-compatibility/2006" xmlns:r="http://schemas.openxmlformats.org/officeDocument/2006/relationships" xmlns:w="http://schemas.openxmlformats.org/wordprocessingml/2006/main" xmlns:w14="http://schemas.microsoft.com/office/word/2010/wordml" mc:Ignorable="w14">
-  <w:optimizeForBrowser/>
-  <w:allowPNG/>
-</w:webSettings>
-</file>
-
 <file path=word/theme/theme1.xml><?xml version="1.0" encoding="utf-8"?>
 <a:theme xmlns:a="http://schemas.openxmlformats.org/drawingml/2006/main" name="Tema do Office">
   <a:themeElements>
@@ -53952,7 +53294,7 @@
   <a:extraClrSchemeLst/>
   <a:extLst>
     <a:ext uri="{05A4C25C-085E-4340-85A3-A5531E510DB2}">
-      <thm15:themeFamily xmlns="" xmlns:thm15="http://schemas.microsoft.com/office/thememl/2012/main" name="Office Theme" id="{62F939B6-93AF-4DB8-9C6B-D6C7DFDC589F}" vid="{4A3C46E8-61CC-4603-A589-7422A47A8E4A}"/>
+      <thm15:themeFamily xmlns:thm15="http://schemas.microsoft.com/office/thememl/2012/main" xmlns="" name="Office Theme" id="{62F939B6-93AF-4DB8-9C6B-D6C7DFDC589F}" vid="{4A3C46E8-61CC-4603-A589-7422A47A8E4A}"/>
     </a:ext>
   </a:extLst>
 </a:theme>
@@ -53963,7 +53305,7 @@
 </file>
 
 <file path=customXml/itemProps1.xml><?xml version="1.0" encoding="utf-8"?>
-<ds:datastoreItem xmlns:ds="http://schemas.openxmlformats.org/officeDocument/2006/customXml" ds:itemID="{C40B2C09-94E5-43AE-96C8-611EE7932321}">
+<ds:datastoreItem xmlns:ds="http://schemas.openxmlformats.org/officeDocument/2006/customXml" ds:itemID="{2774648C-7E45-428E-9617-487F804DD7A8}">
   <ds:schemaRefs>
     <ds:schemaRef ds:uri="http://schemas.openxmlformats.org/officeDocument/2006/bibliography"/>
   </ds:schemaRefs>

</xml_diff>